<commit_message>
done clip 08: destucturing
</commit_message>
<xml_diff>
--- a/TYPESCRIPT-ES6-JAVASCRIPT-QUA-DỰ-ÁN-SHOPPING-CART-NỀN-TẢNG-NODE.JS-VÀ-ANGULARJS-2.docx
+++ b/TYPESCRIPT-ES6-JAVASCRIPT-QUA-DỰ-ÁN-SHOPPING-CART-NỀN-TẢNG-NODE.JS-VÀ-ANGULARJS-2.docx
@@ -434,14 +434,16 @@
       <w:pPr>
         <w:rPr>
           <w:rFonts w:asciiTheme="majorHAnsi" w:hAnsiTheme="majorHAnsi" w:cstheme="majorHAnsi"/>
-          <w:sz w:val="26"/>
-          <w:szCs w:val="26"/>
-          <w:lang w:val="fr-FR"/>
-        </w:rPr>
-      </w:pPr>
-      <w:r>
-        <w:rPr>
-          <w:rFonts w:asciiTheme="majorHAnsi" w:hAnsiTheme="majorHAnsi" w:cstheme="majorHAnsi"/>
+          <w:color w:val="9BBB59" w:themeColor="accent3"/>
+          <w:sz w:val="26"/>
+          <w:szCs w:val="26"/>
+          <w:lang w:val="fr-FR"/>
+        </w:rPr>
+      </w:pPr>
+      <w:r>
+        <w:rPr>
+          <w:rFonts w:asciiTheme="majorHAnsi" w:hAnsiTheme="majorHAnsi" w:cstheme="majorHAnsi"/>
+          <w:color w:val="9BBB59" w:themeColor="accent3"/>
           <w:sz w:val="26"/>
           <w:szCs w:val="26"/>
           <w:lang w:val="fr-FR"/>
@@ -453,14 +455,16 @@
       <w:pPr>
         <w:rPr>
           <w:rFonts w:asciiTheme="majorHAnsi" w:hAnsiTheme="majorHAnsi" w:cstheme="majorHAnsi"/>
-          <w:sz w:val="26"/>
-          <w:szCs w:val="26"/>
-          <w:lang w:val="fr-FR"/>
-        </w:rPr>
-      </w:pPr>
-      <w:r>
-        <w:rPr>
-          <w:rFonts w:asciiTheme="majorHAnsi" w:hAnsiTheme="majorHAnsi" w:cstheme="majorHAnsi"/>
+          <w:color w:val="9BBB59" w:themeColor="accent3"/>
+          <w:sz w:val="26"/>
+          <w:szCs w:val="26"/>
+          <w:lang w:val="fr-FR"/>
+        </w:rPr>
+      </w:pPr>
+      <w:r>
+        <w:rPr>
+          <w:rFonts w:asciiTheme="majorHAnsi" w:hAnsiTheme="majorHAnsi" w:cstheme="majorHAnsi"/>
+          <w:color w:val="9BBB59" w:themeColor="accent3"/>
           <w:sz w:val="26"/>
           <w:szCs w:val="26"/>
           <w:lang w:val="fr-FR"/>

</xml_diff>

<commit_message>
done clip c03 typescript 06
</commit_message>
<xml_diff>
--- a/TYPESCRIPT-ES6-JAVASCRIPT-QUA-DỰ-ÁN-SHOPPING-CART-NỀN-TẢNG-NODE.JS-VÀ-ANGULARJS-2.docx
+++ b/TYPESCRIPT-ES6-JAVASCRIPT-QUA-DỰ-ÁN-SHOPPING-CART-NỀN-TẢNG-NODE.JS-VÀ-ANGULARJS-2.docx
@@ -710,14 +710,16 @@
       <w:pPr>
         <w:rPr>
           <w:rFonts w:asciiTheme="majorHAnsi" w:hAnsiTheme="majorHAnsi" w:cstheme="majorHAnsi"/>
-          <w:sz w:val="26"/>
-          <w:szCs w:val="26"/>
-          <w:lang w:val="fr-FR"/>
-        </w:rPr>
-      </w:pPr>
-      <w:r>
-        <w:rPr>
-          <w:rFonts w:asciiTheme="majorHAnsi" w:hAnsiTheme="majorHAnsi" w:cstheme="majorHAnsi"/>
+          <w:color w:val="9BBB59" w:themeColor="accent3"/>
+          <w:sz w:val="26"/>
+          <w:szCs w:val="26"/>
+          <w:lang w:val="fr-FR"/>
+        </w:rPr>
+      </w:pPr>
+      <w:r>
+        <w:rPr>
+          <w:rFonts w:asciiTheme="majorHAnsi" w:hAnsiTheme="majorHAnsi" w:cstheme="majorHAnsi"/>
+          <w:color w:val="9BBB59" w:themeColor="accent3"/>
           <w:sz w:val="26"/>
           <w:szCs w:val="26"/>
           <w:lang w:val="fr-FR"/>
@@ -729,14 +731,16 @@
       <w:pPr>
         <w:rPr>
           <w:rFonts w:asciiTheme="majorHAnsi" w:hAnsiTheme="majorHAnsi" w:cstheme="majorHAnsi"/>
-          <w:sz w:val="26"/>
-          <w:szCs w:val="26"/>
-          <w:lang w:val="fr-FR"/>
-        </w:rPr>
-      </w:pPr>
-      <w:r>
-        <w:rPr>
-          <w:rFonts w:asciiTheme="majorHAnsi" w:hAnsiTheme="majorHAnsi" w:cstheme="majorHAnsi"/>
+          <w:color w:val="9BBB59" w:themeColor="accent3"/>
+          <w:sz w:val="26"/>
+          <w:szCs w:val="26"/>
+          <w:lang w:val="fr-FR"/>
+        </w:rPr>
+      </w:pPr>
+      <w:r>
+        <w:rPr>
+          <w:rFonts w:asciiTheme="majorHAnsi" w:hAnsiTheme="majorHAnsi" w:cstheme="majorHAnsi"/>
+          <w:color w:val="9BBB59" w:themeColor="accent3"/>
           <w:sz w:val="26"/>
           <w:szCs w:val="26"/>
           <w:lang w:val="fr-FR"/>
@@ -748,14 +752,16 @@
       <w:pPr>
         <w:rPr>
           <w:rFonts w:asciiTheme="majorHAnsi" w:hAnsiTheme="majorHAnsi" w:cstheme="majorHAnsi"/>
-          <w:sz w:val="26"/>
-          <w:szCs w:val="26"/>
-          <w:lang w:val="fr-FR"/>
-        </w:rPr>
-      </w:pPr>
-      <w:r>
-        <w:rPr>
-          <w:rFonts w:asciiTheme="majorHAnsi" w:hAnsiTheme="majorHAnsi" w:cstheme="majorHAnsi"/>
+          <w:color w:val="9BBB59" w:themeColor="accent3"/>
+          <w:sz w:val="26"/>
+          <w:szCs w:val="26"/>
+          <w:lang w:val="fr-FR"/>
+        </w:rPr>
+      </w:pPr>
+      <w:r>
+        <w:rPr>
+          <w:rFonts w:asciiTheme="majorHAnsi" w:hAnsiTheme="majorHAnsi" w:cstheme="majorHAnsi"/>
+          <w:color w:val="9BBB59" w:themeColor="accent3"/>
           <w:sz w:val="26"/>
           <w:szCs w:val="26"/>
           <w:lang w:val="fr-FR"/>

</xml_diff>

<commit_message>
Done phân 02 clip07-Array
</commit_message>
<xml_diff>
--- a/TYPESCRIPT-ES6-JAVASCRIPT-QUA-DỰ-ÁN-SHOPPING-CART-NỀN-TẢNG-NODE.JS-VÀ-ANGULARJS-2.docx
+++ b/TYPESCRIPT-ES6-JAVASCRIPT-QUA-DỰ-ÁN-SHOPPING-CART-NỀN-TẢNG-NODE.JS-VÀ-ANGULARJS-2.docx
@@ -1,6 +1,6 @@
 
 <file path=word/document.xml><?xml version="1.0" encoding="utf-8"?>
-<w:document xmlns:ve="http://schemas.openxmlformats.org/markup-compatibility/2006" xmlns:o="urn:schemas-microsoft-com:office:office" xmlns:r="http://schemas.openxmlformats.org/officeDocument/2006/relationships" xmlns:m="http://schemas.openxmlformats.org/officeDocument/2006/math" xmlns:v="urn:schemas-microsoft-com:vml" xmlns:wp="http://schemas.openxmlformats.org/drawingml/2006/wordprocessingDrawing" xmlns:w10="urn:schemas-microsoft-com:office:word" xmlns:w="http://schemas.openxmlformats.org/wordprocessingml/2006/main" xmlns:wne="http://schemas.microsoft.com/office/word/2006/wordml">
+<w:document xmlns:wpc="http://schemas.microsoft.com/office/word/2010/wordprocessingCanvas" xmlns:mc="http://schemas.openxmlformats.org/markup-compatibility/2006" xmlns:o="urn:schemas-microsoft-com:office:office" xmlns:r="http://schemas.openxmlformats.org/officeDocument/2006/relationships" xmlns:m="http://schemas.openxmlformats.org/officeDocument/2006/math" xmlns:v="urn:schemas-microsoft-com:vml" xmlns:wp14="http://schemas.microsoft.com/office/word/2010/wordprocessingDrawing" xmlns:wp="http://schemas.openxmlformats.org/drawingml/2006/wordprocessingDrawing" xmlns:w10="urn:schemas-microsoft-com:office:word" xmlns:w="http://schemas.openxmlformats.org/wordprocessingml/2006/main" xmlns:w14="http://schemas.microsoft.com/office/word/2010/wordml" xmlns:w15="http://schemas.microsoft.com/office/word/2012/wordml" xmlns:wpg="http://schemas.microsoft.com/office/word/2010/wordprocessingGroup" xmlns:wpi="http://schemas.microsoft.com/office/word/2010/wordprocessingInk" xmlns:wne="http://schemas.microsoft.com/office/word/2006/wordml" xmlns:wps="http://schemas.microsoft.com/office/word/2010/wordprocessingShape" mc:Ignorable="w14 w15 wp14">
   <w:body>
     <w:p>
       <w:pPr>
@@ -630,222 +630,201 @@
           <w:lang w:val="fr-FR"/>
         </w:rPr>
       </w:pPr>
+      <w:r>
+        <w:rPr>
+          <w:rFonts w:asciiTheme="majorHAnsi" w:hAnsiTheme="majorHAnsi" w:cstheme="majorHAnsi"/>
+          <w:color w:val="9BBB59" w:themeColor="accent3"/>
+          <w:sz w:val="26"/>
+          <w:szCs w:val="26"/>
+          <w:lang w:val="fr-FR"/>
+        </w:rPr>
+        <w:t>https://www.youtube.com/watch?v=w5yzRyigvRI</w:t>
+      </w:r>
+    </w:p>
+    <w:p>
+      <w:pPr>
+        <w:rPr>
+          <w:rFonts w:asciiTheme="majorHAnsi" w:hAnsiTheme="majorHAnsi" w:cstheme="majorHAnsi"/>
+          <w:color w:val="9BBB59" w:themeColor="accent3"/>
+          <w:sz w:val="26"/>
+          <w:szCs w:val="26"/>
+          <w:lang w:val="fr-FR"/>
+        </w:rPr>
+      </w:pPr>
+      <w:r>
+        <w:rPr>
+          <w:rFonts w:asciiTheme="majorHAnsi" w:hAnsiTheme="majorHAnsi" w:cstheme="majorHAnsi"/>
+          <w:color w:val="9BBB59" w:themeColor="accent3"/>
+          <w:sz w:val="26"/>
+          <w:szCs w:val="26"/>
+          <w:lang w:val="fr-FR"/>
+        </w:rPr>
+        <w:t>https://www.youtube.com/watch?v=cyfJ9gsHo9U</w:t>
+      </w:r>
+    </w:p>
+    <w:p>
+      <w:pPr>
+        <w:rPr>
+          <w:rFonts w:asciiTheme="majorHAnsi" w:hAnsiTheme="majorHAnsi" w:cstheme="majorHAnsi"/>
+          <w:color w:val="9BBB59" w:themeColor="accent3"/>
+          <w:sz w:val="26"/>
+          <w:szCs w:val="26"/>
+          <w:lang w:val="fr-FR"/>
+        </w:rPr>
+      </w:pPr>
+      <w:r>
+        <w:rPr>
+          <w:rFonts w:asciiTheme="majorHAnsi" w:hAnsiTheme="majorHAnsi" w:cstheme="majorHAnsi"/>
+          <w:color w:val="9BBB59" w:themeColor="accent3"/>
+          <w:sz w:val="26"/>
+          <w:szCs w:val="26"/>
+          <w:lang w:val="fr-FR"/>
+        </w:rPr>
+        <w:t>https://www.youtube.com/watch?v=bSEhBnMfw7g</w:t>
+      </w:r>
+    </w:p>
+    <w:p>
+      <w:pPr>
+        <w:rPr>
+          <w:rFonts w:asciiTheme="majorHAnsi" w:hAnsiTheme="majorHAnsi" w:cstheme="majorHAnsi"/>
+          <w:color w:val="9BBB59" w:themeColor="accent3"/>
+          <w:sz w:val="26"/>
+          <w:szCs w:val="26"/>
+          <w:lang w:val="fr-FR"/>
+        </w:rPr>
+      </w:pPr>
+      <w:r>
+        <w:rPr>
+          <w:rFonts w:asciiTheme="majorHAnsi" w:hAnsiTheme="majorHAnsi" w:cstheme="majorHAnsi"/>
+          <w:color w:val="9BBB59" w:themeColor="accent3"/>
+          <w:sz w:val="26"/>
+          <w:szCs w:val="26"/>
+          <w:lang w:val="fr-FR"/>
+        </w:rPr>
+        <w:t>https://www.youtube.com/watch?v=qySAkAls-VE</w:t>
+      </w:r>
+    </w:p>
+    <w:p>
+      <w:pPr>
+        <w:rPr>
+          <w:rFonts w:asciiTheme="majorHAnsi" w:hAnsiTheme="majorHAnsi" w:cstheme="majorHAnsi"/>
+          <w:color w:val="9BBB59" w:themeColor="accent3"/>
+          <w:sz w:val="26"/>
+          <w:szCs w:val="26"/>
+          <w:lang w:val="fr-FR"/>
+        </w:rPr>
+      </w:pPr>
+      <w:r>
+        <w:rPr>
+          <w:rFonts w:asciiTheme="majorHAnsi" w:hAnsiTheme="majorHAnsi" w:cstheme="majorHAnsi"/>
+          <w:color w:val="9BBB59" w:themeColor="accent3"/>
+          <w:sz w:val="26"/>
+          <w:szCs w:val="26"/>
+          <w:lang w:val="fr-FR"/>
+        </w:rPr>
+        <w:t>https://www.youtube.com/watch?v=MGSA53N3jiw</w:t>
+      </w:r>
+    </w:p>
+    <w:p>
+      <w:pPr>
+        <w:rPr>
+          <w:rFonts w:asciiTheme="majorHAnsi" w:hAnsiTheme="majorHAnsi" w:cstheme="majorHAnsi"/>
+          <w:color w:val="9BBB59" w:themeColor="accent3"/>
+          <w:sz w:val="26"/>
+          <w:szCs w:val="26"/>
+          <w:lang w:val="fr-FR"/>
+        </w:rPr>
+      </w:pPr>
+      <w:r>
+        <w:rPr>
+          <w:rFonts w:asciiTheme="majorHAnsi" w:hAnsiTheme="majorHAnsi" w:cstheme="majorHAnsi"/>
+          <w:color w:val="9BBB59" w:themeColor="accent3"/>
+          <w:sz w:val="26"/>
+          <w:szCs w:val="26"/>
+          <w:lang w:val="fr-FR"/>
+        </w:rPr>
+        <w:t>https://www.youtube.com/watch?v=8zqeSoFt-Sg</w:t>
+      </w:r>
+    </w:p>
+    <w:p>
+      <w:pPr>
+        <w:rPr>
+          <w:rFonts w:asciiTheme="majorHAnsi" w:hAnsiTheme="majorHAnsi" w:cstheme="majorHAnsi"/>
+          <w:color w:val="9BBB59" w:themeColor="accent3"/>
+          <w:sz w:val="26"/>
+          <w:szCs w:val="26"/>
+          <w:lang w:val="fr-FR"/>
+        </w:rPr>
+      </w:pPr>
+      <w:r>
+        <w:rPr>
+          <w:rFonts w:asciiTheme="majorHAnsi" w:hAnsiTheme="majorHAnsi" w:cstheme="majorHAnsi"/>
+          <w:color w:val="9BBB59" w:themeColor="accent3"/>
+          <w:sz w:val="26"/>
+          <w:szCs w:val="26"/>
+          <w:lang w:val="fr-FR"/>
+        </w:rPr>
+        <w:t>https://www.youtube.com/watch?v=Cq_H8r5pD1Y</w:t>
+      </w:r>
+    </w:p>
+    <w:p>
+      <w:pPr>
+        <w:rPr>
+          <w:rFonts w:asciiTheme="majorHAnsi" w:hAnsiTheme="majorHAnsi" w:cstheme="majorHAnsi"/>
+          <w:sz w:val="26"/>
+          <w:szCs w:val="26"/>
+          <w:lang w:val="fr-FR"/>
+        </w:rPr>
+      </w:pPr>
+      <w:r>
+        <w:rPr>
+          <w:rFonts w:asciiTheme="majorHAnsi" w:hAnsiTheme="majorHAnsi" w:cstheme="majorHAnsi"/>
+          <w:sz w:val="26"/>
+          <w:szCs w:val="26"/>
+          <w:lang w:val="fr-FR"/>
+        </w:rPr>
+        <w:t>https://www.youtube.com/watch?v=JqMd_7Hj4Ag</w:t>
+      </w:r>
+    </w:p>
+    <w:p>
+      <w:pPr>
+        <w:rPr>
+          <w:rFonts w:asciiTheme="majorHAnsi" w:hAnsiTheme="majorHAnsi" w:cstheme="majorHAnsi"/>
+          <w:sz w:val="26"/>
+          <w:szCs w:val="26"/>
+          <w:lang w:val="fr-FR"/>
+        </w:rPr>
+      </w:pPr>
+      <w:r>
+        <w:rPr>
+          <w:rFonts w:asciiTheme="majorHAnsi" w:hAnsiTheme="majorHAnsi" w:cstheme="majorHAnsi"/>
+          <w:sz w:val="26"/>
+          <w:szCs w:val="26"/>
+          <w:lang w:val="fr-FR"/>
+        </w:rPr>
+        <w:t>https://www.youtube.com/watch?v=hfIvsJCdyPs</w:t>
+      </w:r>
+    </w:p>
+    <w:p>
+      <w:pPr>
+        <w:rPr>
+          <w:rFonts w:asciiTheme="majorHAnsi" w:hAnsiTheme="majorHAnsi" w:cstheme="majorHAnsi"/>
+          <w:sz w:val="26"/>
+          <w:szCs w:val="26"/>
+          <w:lang w:val="fr-FR"/>
+        </w:rPr>
+      </w:pPr>
+      <w:r>
+        <w:rPr>
+          <w:rFonts w:asciiTheme="majorHAnsi" w:hAnsiTheme="majorHAnsi" w:cstheme="majorHAnsi"/>
+          <w:sz w:val="26"/>
+          <w:szCs w:val="26"/>
+          <w:lang w:val="fr-FR"/>
+        </w:rPr>
+        <w:t>https://www.youtube.com/watch?v=073tv_qACX8</w:t>
+      </w:r>
       <w:bookmarkStart w:id="0" w:name="_GoBack"/>
-      <w:r>
-        <w:rPr>
-          <w:rFonts w:asciiTheme="majorHAnsi" w:hAnsiTheme="majorHAnsi" w:cstheme="majorHAnsi"/>
-          <w:color w:val="9BBB59" w:themeColor="accent3"/>
-          <w:sz w:val="26"/>
-          <w:szCs w:val="26"/>
-          <w:lang w:val="fr-FR"/>
-        </w:rPr>
-        <w:t>https://www.youtube.com/watch?v=w5yzRyigvRI</w:t>
-      </w:r>
-    </w:p>
-    <w:bookmarkEnd w:id="0"/>
-    <w:p>
-      <w:pPr>
-        <w:rPr>
-          <w:rFonts w:asciiTheme="majorHAnsi" w:hAnsiTheme="majorHAnsi" w:cstheme="majorHAnsi"/>
-          <w:color w:val="9BBB59" w:themeColor="accent3"/>
-          <w:sz w:val="26"/>
-          <w:szCs w:val="26"/>
-          <w:lang w:val="fr-FR"/>
-        </w:rPr>
-      </w:pPr>
-      <w:r>
-        <w:rPr>
-          <w:rFonts w:asciiTheme="majorHAnsi" w:hAnsiTheme="majorHAnsi" w:cstheme="majorHAnsi"/>
-          <w:color w:val="9BBB59" w:themeColor="accent3"/>
-          <w:sz w:val="26"/>
-          <w:szCs w:val="26"/>
-          <w:lang w:val="fr-FR"/>
-        </w:rPr>
-        <w:t>https://www.youtube.com/watch?v=cyfJ9gsHo9U</w:t>
-      </w:r>
-    </w:p>
-    <w:p>
-      <w:pPr>
-        <w:rPr>
-          <w:rFonts w:asciiTheme="majorHAnsi" w:hAnsiTheme="majorHAnsi" w:cstheme="majorHAnsi"/>
-          <w:color w:val="9BBB59" w:themeColor="accent3"/>
-          <w:sz w:val="26"/>
-          <w:szCs w:val="26"/>
-          <w:lang w:val="fr-FR"/>
-        </w:rPr>
-      </w:pPr>
-      <w:r>
-        <w:rPr>
-          <w:rFonts w:asciiTheme="majorHAnsi" w:hAnsiTheme="majorHAnsi" w:cstheme="majorHAnsi"/>
-          <w:color w:val="9BBB59" w:themeColor="accent3"/>
-          <w:sz w:val="26"/>
-          <w:szCs w:val="26"/>
-          <w:lang w:val="fr-FR"/>
-        </w:rPr>
-        <w:t>https://www.youtube.com/watch?v=bSEhBnMfw7g</w:t>
-      </w:r>
-    </w:p>
-    <w:p>
-      <w:pPr>
-        <w:rPr>
-          <w:rFonts w:asciiTheme="majorHAnsi" w:hAnsiTheme="majorHAnsi" w:cstheme="majorHAnsi"/>
-          <w:color w:val="9BBB59" w:themeColor="accent3"/>
-          <w:sz w:val="26"/>
-          <w:szCs w:val="26"/>
-          <w:lang w:val="fr-FR"/>
-        </w:rPr>
-      </w:pPr>
-      <w:r>
-        <w:rPr>
-          <w:rFonts w:asciiTheme="majorHAnsi" w:hAnsiTheme="majorHAnsi" w:cstheme="majorHAnsi"/>
-          <w:color w:val="9BBB59" w:themeColor="accent3"/>
-          <w:sz w:val="26"/>
-          <w:szCs w:val="26"/>
-          <w:lang w:val="fr-FR"/>
-        </w:rPr>
-        <w:t>https://www.youtube.com/watch?v=qySAkAls-VE</w:t>
-      </w:r>
-    </w:p>
-    <w:p>
-      <w:pPr>
-        <w:rPr>
-          <w:rFonts w:asciiTheme="majorHAnsi" w:hAnsiTheme="majorHAnsi" w:cstheme="majorHAnsi"/>
-          <w:color w:val="9BBB59" w:themeColor="accent3"/>
-          <w:sz w:val="26"/>
-          <w:szCs w:val="26"/>
-          <w:lang w:val="fr-FR"/>
-        </w:rPr>
-      </w:pPr>
-      <w:r>
-        <w:rPr>
-          <w:rFonts w:asciiTheme="majorHAnsi" w:hAnsiTheme="majorHAnsi" w:cstheme="majorHAnsi"/>
-          <w:color w:val="9BBB59" w:themeColor="accent3"/>
-          <w:sz w:val="26"/>
-          <w:szCs w:val="26"/>
-          <w:lang w:val="fr-FR"/>
-        </w:rPr>
-        <w:t>https://www.youtube.com/watch?v=MGSA53N3jiw</w:t>
-      </w:r>
-    </w:p>
-    <w:p>
-      <w:pPr>
-        <w:rPr>
-          <w:rFonts w:asciiTheme="majorHAnsi" w:hAnsiTheme="majorHAnsi" w:cstheme="majorHAnsi"/>
-          <w:color w:val="9BBB59" w:themeColor="accent3"/>
-          <w:sz w:val="26"/>
-          <w:szCs w:val="26"/>
-          <w:lang w:val="fr-FR"/>
-        </w:rPr>
-      </w:pPr>
-      <w:r>
-        <w:rPr>
-          <w:rFonts w:asciiTheme="majorHAnsi" w:hAnsiTheme="majorHAnsi" w:cstheme="majorHAnsi"/>
-          <w:color w:val="9BBB59" w:themeColor="accent3"/>
-          <w:sz w:val="26"/>
-          <w:szCs w:val="26"/>
-          <w:lang w:val="fr-FR"/>
-        </w:rPr>
-        <w:t>https://www.youtube.com/watch?v=kT72bKvU-Q8</w:t>
-      </w:r>
-    </w:p>
-    <w:p>
-      <w:pPr>
-        <w:rPr>
-          <w:rFonts w:asciiTheme="majorHAnsi" w:hAnsiTheme="majorHAnsi" w:cstheme="majorHAnsi"/>
-          <w:color w:val="9BBB59" w:themeColor="accent3"/>
-          <w:sz w:val="26"/>
-          <w:szCs w:val="26"/>
-          <w:lang w:val="fr-FR"/>
-        </w:rPr>
-      </w:pPr>
-      <w:r>
-        <w:rPr>
-          <w:rFonts w:asciiTheme="majorHAnsi" w:hAnsiTheme="majorHAnsi" w:cstheme="majorHAnsi"/>
-          <w:color w:val="9BBB59" w:themeColor="accent3"/>
-          <w:sz w:val="26"/>
-          <w:szCs w:val="26"/>
-          <w:lang w:val="fr-FR"/>
-        </w:rPr>
-        <w:t>https://www.youtube.com/watch?v=8zqeSoFt-Sg</w:t>
-      </w:r>
-    </w:p>
-    <w:p>
-      <w:pPr>
-        <w:rPr>
-          <w:rFonts w:asciiTheme="majorHAnsi" w:hAnsiTheme="majorHAnsi" w:cstheme="majorHAnsi"/>
-          <w:color w:val="9BBB59" w:themeColor="accent3"/>
-          <w:sz w:val="26"/>
-          <w:szCs w:val="26"/>
-          <w:lang w:val="fr-FR"/>
-        </w:rPr>
-      </w:pPr>
-      <w:r>
-        <w:rPr>
-          <w:rFonts w:asciiTheme="majorHAnsi" w:hAnsiTheme="majorHAnsi" w:cstheme="majorHAnsi"/>
-          <w:color w:val="9BBB59" w:themeColor="accent3"/>
-          <w:sz w:val="26"/>
-          <w:szCs w:val="26"/>
-          <w:lang w:val="fr-FR"/>
-        </w:rPr>
-        <w:t>https://www.youtube.com/watch?v=Cq_H8r5pD1Y</w:t>
-      </w:r>
-    </w:p>
-    <w:p>
-      <w:pPr>
-        <w:rPr>
-          <w:rFonts w:asciiTheme="majorHAnsi" w:hAnsiTheme="majorHAnsi" w:cstheme="majorHAnsi"/>
-          <w:sz w:val="26"/>
-          <w:szCs w:val="26"/>
-          <w:lang w:val="fr-FR"/>
-        </w:rPr>
-      </w:pPr>
-      <w:r>
-        <w:rPr>
-          <w:rFonts w:asciiTheme="majorHAnsi" w:hAnsiTheme="majorHAnsi" w:cstheme="majorHAnsi"/>
-          <w:sz w:val="26"/>
-          <w:szCs w:val="26"/>
-          <w:lang w:val="fr-FR"/>
-        </w:rPr>
-        <w:t>https://www.youtube.com/watch?v=JqMd_7Hj4Ag</w:t>
-      </w:r>
-    </w:p>
-    <w:p>
-      <w:pPr>
-        <w:rPr>
-          <w:rFonts w:asciiTheme="majorHAnsi" w:hAnsiTheme="majorHAnsi" w:cstheme="majorHAnsi"/>
-          <w:sz w:val="26"/>
-          <w:szCs w:val="26"/>
-          <w:lang w:val="fr-FR"/>
-        </w:rPr>
-      </w:pPr>
-      <w:r>
-        <w:rPr>
-          <w:rFonts w:asciiTheme="majorHAnsi" w:hAnsiTheme="majorHAnsi" w:cstheme="majorHAnsi"/>
-          <w:sz w:val="26"/>
-          <w:szCs w:val="26"/>
-          <w:lang w:val="fr-FR"/>
-        </w:rPr>
-        <w:t>https://www.youtube.com/watch?v=hfIvsJCdyPs</w:t>
-      </w:r>
-    </w:p>
-    <w:p>
-      <w:pPr>
-        <w:rPr>
-          <w:rFonts w:asciiTheme="majorHAnsi" w:hAnsiTheme="majorHAnsi" w:cstheme="majorHAnsi"/>
-          <w:sz w:val="26"/>
-          <w:szCs w:val="26"/>
-          <w:lang w:val="fr-FR"/>
-        </w:rPr>
-      </w:pPr>
-      <w:r>
-        <w:rPr>
-          <w:rFonts w:asciiTheme="majorHAnsi" w:hAnsiTheme="majorHAnsi" w:cstheme="majorHAnsi"/>
-          <w:sz w:val="26"/>
-          <w:szCs w:val="26"/>
-          <w:lang w:val="fr-FR"/>
-        </w:rPr>
-        <w:t>https://www.youtube.com/watch?v=073tv_qACX8</w:t>
-      </w:r>
+      <w:bookmarkEnd w:id="0"/>
     </w:p>
     <w:p>
       <w:pPr>
@@ -1072,26 +1051,26 @@
           <w:szCs w:val="26"/>
           <w:lang w:val="fr-FR"/>
         </w:rPr>
+        <w:t>https://www.youtube.com/watch?v=MQSCO5pWFNE</w:t>
+      </w:r>
+    </w:p>
+    <w:p>
+      <w:pPr>
+        <w:rPr>
+          <w:rFonts w:asciiTheme="majorHAnsi" w:hAnsiTheme="majorHAnsi" w:cstheme="majorHAnsi"/>
+          <w:sz w:val="26"/>
+          <w:szCs w:val="26"/>
+          <w:lang w:val="fr-FR"/>
+        </w:rPr>
+      </w:pPr>
+      <w:r>
+        <w:rPr>
+          <w:rFonts w:asciiTheme="majorHAnsi" w:hAnsiTheme="majorHAnsi" w:cstheme="majorHAnsi"/>
+          <w:sz w:val="26"/>
+          <w:szCs w:val="26"/>
+          <w:lang w:val="fr-FR"/>
+        </w:rPr>
         <w:lastRenderedPageBreak/>
-        <w:t>https://www.youtube.com/watch?v=MQSCO5pWFNE</w:t>
-      </w:r>
-    </w:p>
-    <w:p>
-      <w:pPr>
-        <w:rPr>
-          <w:rFonts w:asciiTheme="majorHAnsi" w:hAnsiTheme="majorHAnsi" w:cstheme="majorHAnsi"/>
-          <w:sz w:val="26"/>
-          <w:szCs w:val="26"/>
-          <w:lang w:val="fr-FR"/>
-        </w:rPr>
-      </w:pPr>
-      <w:r>
-        <w:rPr>
-          <w:rFonts w:asciiTheme="majorHAnsi" w:hAnsiTheme="majorHAnsi" w:cstheme="majorHAnsi"/>
-          <w:sz w:val="26"/>
-          <w:szCs w:val="26"/>
-          <w:lang w:val="fr-FR"/>
-        </w:rPr>
         <w:t>https://www.youtube.com/watch?v=3bNwDJOC3sw</w:t>
       </w:r>
     </w:p>
@@ -1548,26 +1527,26 @@
           <w:szCs w:val="26"/>
           <w:lang w:val="fr-FR"/>
         </w:rPr>
+        <w:t>https://www.youtube.com/watch?v=70LxGwhWK8U</w:t>
+      </w:r>
+    </w:p>
+    <w:p>
+      <w:pPr>
+        <w:rPr>
+          <w:rFonts w:asciiTheme="majorHAnsi" w:hAnsiTheme="majorHAnsi" w:cstheme="majorHAnsi"/>
+          <w:sz w:val="26"/>
+          <w:szCs w:val="26"/>
+          <w:lang w:val="fr-FR"/>
+        </w:rPr>
+      </w:pPr>
+      <w:r>
+        <w:rPr>
+          <w:rFonts w:asciiTheme="majorHAnsi" w:hAnsiTheme="majorHAnsi" w:cstheme="majorHAnsi"/>
+          <w:sz w:val="26"/>
+          <w:szCs w:val="26"/>
+          <w:lang w:val="fr-FR"/>
+        </w:rPr>
         <w:lastRenderedPageBreak/>
-        <w:t>https://www.youtube.com/watch?v=70LxGwhWK8U</w:t>
-      </w:r>
-    </w:p>
-    <w:p>
-      <w:pPr>
-        <w:rPr>
-          <w:rFonts w:asciiTheme="majorHAnsi" w:hAnsiTheme="majorHAnsi" w:cstheme="majorHAnsi"/>
-          <w:sz w:val="26"/>
-          <w:szCs w:val="26"/>
-          <w:lang w:val="fr-FR"/>
-        </w:rPr>
-      </w:pPr>
-      <w:r>
-        <w:rPr>
-          <w:rFonts w:asciiTheme="majorHAnsi" w:hAnsiTheme="majorHAnsi" w:cstheme="majorHAnsi"/>
-          <w:sz w:val="26"/>
-          <w:szCs w:val="26"/>
-          <w:lang w:val="fr-FR"/>
-        </w:rPr>
         <w:t>https://www.youtube.com/watch?v=tBbmSupihNo</w:t>
       </w:r>
     </w:p>
@@ -2029,7 +2008,7 @@
 </file>
 
 <file path=word/styles.xml><?xml version="1.0" encoding="utf-8"?>
-<w:styles xmlns:r="http://schemas.openxmlformats.org/officeDocument/2006/relationships" xmlns:w="http://schemas.openxmlformats.org/wordprocessingml/2006/main">
+<w:styles xmlns:mc="http://schemas.openxmlformats.org/markup-compatibility/2006" xmlns:r="http://schemas.openxmlformats.org/officeDocument/2006/relationships" xmlns:w="http://schemas.openxmlformats.org/wordprocessingml/2006/main" xmlns:w14="http://schemas.microsoft.com/office/word/2010/wordml" xmlns:w15="http://schemas.microsoft.com/office/word/2012/wordml" mc:Ignorable="w14 w15">
   <w:docDefaults>
     <w:rPrDefault>
       <w:rPr>
@@ -2045,144 +2024,378 @@
       </w:pPr>
     </w:pPrDefault>
   </w:docDefaults>
-  <w:latentStyles w:defLockedState="0" w:defUIPriority="99" w:defSemiHidden="1" w:defUnhideWhenUsed="1" w:defQFormat="0" w:count="267">
-    <w:lsdException w:name="Normal" w:semiHidden="0" w:uiPriority="0" w:unhideWhenUsed="0" w:qFormat="1"/>
-    <w:lsdException w:name="heading 1" w:semiHidden="0" w:uiPriority="9" w:unhideWhenUsed="0" w:qFormat="1"/>
-    <w:lsdException w:name="heading 2" w:uiPriority="9" w:qFormat="1"/>
-    <w:lsdException w:name="heading 3" w:uiPriority="9" w:qFormat="1"/>
-    <w:lsdException w:name="heading 4" w:uiPriority="9" w:qFormat="1"/>
-    <w:lsdException w:name="heading 5" w:uiPriority="9" w:qFormat="1"/>
-    <w:lsdException w:name="heading 6" w:uiPriority="9" w:qFormat="1"/>
-    <w:lsdException w:name="heading 7" w:uiPriority="9" w:qFormat="1"/>
-    <w:lsdException w:name="heading 8" w:uiPriority="9" w:qFormat="1"/>
-    <w:lsdException w:name="heading 9" w:uiPriority="9" w:qFormat="1"/>
-    <w:lsdException w:name="toc 1" w:uiPriority="39"/>
-    <w:lsdException w:name="toc 2" w:uiPriority="39"/>
-    <w:lsdException w:name="toc 3" w:uiPriority="39"/>
-    <w:lsdException w:name="toc 4" w:uiPriority="39"/>
-    <w:lsdException w:name="toc 5" w:uiPriority="39"/>
-    <w:lsdException w:name="toc 6" w:uiPriority="39"/>
-    <w:lsdException w:name="toc 7" w:uiPriority="39"/>
-    <w:lsdException w:name="toc 8" w:uiPriority="39"/>
-    <w:lsdException w:name="toc 9" w:uiPriority="39"/>
-    <w:lsdException w:name="caption" w:uiPriority="35" w:qFormat="1"/>
-    <w:lsdException w:name="Title" w:semiHidden="0" w:uiPriority="10" w:unhideWhenUsed="0" w:qFormat="1"/>
-    <w:lsdException w:name="Default Paragraph Font" w:uiPriority="1"/>
-    <w:lsdException w:name="Subtitle" w:semiHidden="0" w:uiPriority="11" w:unhideWhenUsed="0" w:qFormat="1"/>
-    <w:lsdException w:name="Strong" w:semiHidden="0" w:uiPriority="22" w:unhideWhenUsed="0" w:qFormat="1"/>
-    <w:lsdException w:name="Emphasis" w:semiHidden="0" w:uiPriority="20" w:unhideWhenUsed="0" w:qFormat="1"/>
-    <w:lsdException w:name="Table Grid" w:semiHidden="0" w:uiPriority="59" w:unhideWhenUsed="0"/>
-    <w:lsdException w:name="Placeholder Text" w:unhideWhenUsed="0"/>
-    <w:lsdException w:name="No Spacing" w:semiHidden="0" w:uiPriority="1" w:unhideWhenUsed="0" w:qFormat="1"/>
-    <w:lsdException w:name="Light Shading" w:semiHidden="0" w:uiPriority="60" w:unhideWhenUsed="0"/>
-    <w:lsdException w:name="Light List" w:semiHidden="0" w:uiPriority="61" w:unhideWhenUsed="0"/>
-    <w:lsdException w:name="Light Grid" w:semiHidden="0" w:uiPriority="62" w:unhideWhenUsed="0"/>
-    <w:lsdException w:name="Medium Shading 1" w:semiHidden="0" w:uiPriority="63" w:unhideWhenUsed="0"/>
-    <w:lsdException w:name="Medium Shading 2" w:semiHidden="0" w:uiPriority="64" w:unhideWhenUsed="0"/>
-    <w:lsdException w:name="Medium List 1" w:semiHidden="0" w:uiPriority="65" w:unhideWhenUsed="0"/>
-    <w:lsdException w:name="Medium List 2" w:semiHidden="0" w:uiPriority="66" w:unhideWhenUsed="0"/>
-    <w:lsdException w:name="Medium Grid 1" w:semiHidden="0" w:uiPriority="67" w:unhideWhenUsed="0"/>
-    <w:lsdException w:name="Medium Grid 2" w:semiHidden="0" w:uiPriority="68" w:unhideWhenUsed="0"/>
-    <w:lsdException w:name="Medium Grid 3" w:semiHidden="0" w:uiPriority="69" w:unhideWhenUsed="0"/>
-    <w:lsdException w:name="Dark List" w:semiHidden="0" w:uiPriority="70" w:unhideWhenUsed="0"/>
-    <w:lsdException w:name="Colorful Shading" w:semiHidden="0" w:uiPriority="71" w:unhideWhenUsed="0"/>
-    <w:lsdException w:name="Colorful List" w:semiHidden="0" w:uiPriority="72" w:unhideWhenUsed="0"/>
-    <w:lsdException w:name="Colorful Grid" w:semiHidden="0" w:uiPriority="73" w:unhideWhenUsed="0"/>
-    <w:lsdException w:name="Light Shading Accent 1" w:semiHidden="0" w:uiPriority="60" w:unhideWhenUsed="0"/>
-    <w:lsdException w:name="Light List Accent 1" w:semiHidden="0" w:uiPriority="61" w:unhideWhenUsed="0"/>
-    <w:lsdException w:name="Light Grid Accent 1" w:semiHidden="0" w:uiPriority="62" w:unhideWhenUsed="0"/>
-    <w:lsdException w:name="Medium Shading 1 Accent 1" w:semiHidden="0" w:uiPriority="63" w:unhideWhenUsed="0"/>
-    <w:lsdException w:name="Medium Shading 2 Accent 1" w:semiHidden="0" w:uiPriority="64" w:unhideWhenUsed="0"/>
-    <w:lsdException w:name="Medium List 1 Accent 1" w:semiHidden="0" w:uiPriority="65" w:unhideWhenUsed="0"/>
-    <w:lsdException w:name="Revision" w:unhideWhenUsed="0"/>
-    <w:lsdException w:name="List Paragraph" w:semiHidden="0" w:uiPriority="34" w:unhideWhenUsed="0" w:qFormat="1"/>
-    <w:lsdException w:name="Quote" w:semiHidden="0" w:uiPriority="29" w:unhideWhenUsed="0" w:qFormat="1"/>
-    <w:lsdException w:name="Intense Quote" w:semiHidden="0" w:uiPriority="30" w:unhideWhenUsed="0" w:qFormat="1"/>
-    <w:lsdException w:name="Medium List 2 Accent 1" w:semiHidden="0" w:uiPriority="66" w:unhideWhenUsed="0"/>
-    <w:lsdException w:name="Medium Grid 1 Accent 1" w:semiHidden="0" w:uiPriority="67" w:unhideWhenUsed="0"/>
-    <w:lsdException w:name="Medium Grid 2 Accent 1" w:semiHidden="0" w:uiPriority="68" w:unhideWhenUsed="0"/>
-    <w:lsdException w:name="Medium Grid 3 Accent 1" w:semiHidden="0" w:uiPriority="69" w:unhideWhenUsed="0"/>
-    <w:lsdException w:name="Dark List Accent 1" w:semiHidden="0" w:uiPriority="70" w:unhideWhenUsed="0"/>
-    <w:lsdException w:name="Colorful Shading Accent 1" w:semiHidden="0" w:uiPriority="71" w:unhideWhenUsed="0"/>
-    <w:lsdException w:name="Colorful List Accent 1" w:semiHidden="0" w:uiPriority="72" w:unhideWhenUsed="0"/>
-    <w:lsdException w:name="Colorful Grid Accent 1" w:semiHidden="0" w:uiPriority="73" w:unhideWhenUsed="0"/>
-    <w:lsdException w:name="Light Shading Accent 2" w:semiHidden="0" w:uiPriority="60" w:unhideWhenUsed="0"/>
-    <w:lsdException w:name="Light List Accent 2" w:semiHidden="0" w:uiPriority="61" w:unhideWhenUsed="0"/>
-    <w:lsdException w:name="Light Grid Accent 2" w:semiHidden="0" w:uiPriority="62" w:unhideWhenUsed="0"/>
-    <w:lsdException w:name="Medium Shading 1 Accent 2" w:semiHidden="0" w:uiPriority="63" w:unhideWhenUsed="0"/>
-    <w:lsdException w:name="Medium Shading 2 Accent 2" w:semiHidden="0" w:uiPriority="64" w:unhideWhenUsed="0"/>
-    <w:lsdException w:name="Medium List 1 Accent 2" w:semiHidden="0" w:uiPriority="65" w:unhideWhenUsed="0"/>
-    <w:lsdException w:name="Medium List 2 Accent 2" w:semiHidden="0" w:uiPriority="66" w:unhideWhenUsed="0"/>
-    <w:lsdException w:name="Medium Grid 1 Accent 2" w:semiHidden="0" w:uiPriority="67" w:unhideWhenUsed="0"/>
-    <w:lsdException w:name="Medium Grid 2 Accent 2" w:semiHidden="0" w:uiPriority="68" w:unhideWhenUsed="0"/>
-    <w:lsdException w:name="Medium Grid 3 Accent 2" w:semiHidden="0" w:uiPriority="69" w:unhideWhenUsed="0"/>
-    <w:lsdException w:name="Dark List Accent 2" w:semiHidden="0" w:uiPriority="70" w:unhideWhenUsed="0"/>
-    <w:lsdException w:name="Colorful Shading Accent 2" w:semiHidden="0" w:uiPriority="71" w:unhideWhenUsed="0"/>
-    <w:lsdException w:name="Colorful List Accent 2" w:semiHidden="0" w:uiPriority="72" w:unhideWhenUsed="0"/>
-    <w:lsdException w:name="Colorful Grid Accent 2" w:semiHidden="0" w:uiPriority="73" w:unhideWhenUsed="0"/>
-    <w:lsdException w:name="Light Shading Accent 3" w:semiHidden="0" w:uiPriority="60" w:unhideWhenUsed="0"/>
-    <w:lsdException w:name="Light List Accent 3" w:semiHidden="0" w:uiPriority="61" w:unhideWhenUsed="0"/>
-    <w:lsdException w:name="Light Grid Accent 3" w:semiHidden="0" w:uiPriority="62" w:unhideWhenUsed="0"/>
-    <w:lsdException w:name="Medium Shading 1 Accent 3" w:semiHidden="0" w:uiPriority="63" w:unhideWhenUsed="0"/>
-    <w:lsdException w:name="Medium Shading 2 Accent 3" w:semiHidden="0" w:uiPriority="64" w:unhideWhenUsed="0"/>
-    <w:lsdException w:name="Medium List 1 Accent 3" w:semiHidden="0" w:uiPriority="65" w:unhideWhenUsed="0"/>
-    <w:lsdException w:name="Medium List 2 Accent 3" w:semiHidden="0" w:uiPriority="66" w:unhideWhenUsed="0"/>
-    <w:lsdException w:name="Medium Grid 1 Accent 3" w:semiHidden="0" w:uiPriority="67" w:unhideWhenUsed="0"/>
-    <w:lsdException w:name="Medium Grid 2 Accent 3" w:semiHidden="0" w:uiPriority="68" w:unhideWhenUsed="0"/>
-    <w:lsdException w:name="Medium Grid 3 Accent 3" w:semiHidden="0" w:uiPriority="69" w:unhideWhenUsed="0"/>
-    <w:lsdException w:name="Dark List Accent 3" w:semiHidden="0" w:uiPriority="70" w:unhideWhenUsed="0"/>
-    <w:lsdException w:name="Colorful Shading Accent 3" w:semiHidden="0" w:uiPriority="71" w:unhideWhenUsed="0"/>
-    <w:lsdException w:name="Colorful List Accent 3" w:semiHidden="0" w:uiPriority="72" w:unhideWhenUsed="0"/>
-    <w:lsdException w:name="Colorful Grid Accent 3" w:semiHidden="0" w:uiPriority="73" w:unhideWhenUsed="0"/>
-    <w:lsdException w:name="Light Shading Accent 4" w:semiHidden="0" w:uiPriority="60" w:unhideWhenUsed="0"/>
-    <w:lsdException w:name="Light List Accent 4" w:semiHidden="0" w:uiPriority="61" w:unhideWhenUsed="0"/>
-    <w:lsdException w:name="Light Grid Accent 4" w:semiHidden="0" w:uiPriority="62" w:unhideWhenUsed="0"/>
-    <w:lsdException w:name="Medium Shading 1 Accent 4" w:semiHidden="0" w:uiPriority="63" w:unhideWhenUsed="0"/>
-    <w:lsdException w:name="Medium Shading 2 Accent 4" w:semiHidden="0" w:uiPriority="64" w:unhideWhenUsed="0"/>
-    <w:lsdException w:name="Medium List 1 Accent 4" w:semiHidden="0" w:uiPriority="65" w:unhideWhenUsed="0"/>
-    <w:lsdException w:name="Medium List 2 Accent 4" w:semiHidden="0" w:uiPriority="66" w:unhideWhenUsed="0"/>
-    <w:lsdException w:name="Medium Grid 1 Accent 4" w:semiHidden="0" w:uiPriority="67" w:unhideWhenUsed="0"/>
-    <w:lsdException w:name="Medium Grid 2 Accent 4" w:semiHidden="0" w:uiPriority="68" w:unhideWhenUsed="0"/>
-    <w:lsdException w:name="Medium Grid 3 Accent 4" w:semiHidden="0" w:uiPriority="69" w:unhideWhenUsed="0"/>
-    <w:lsdException w:name="Dark List Accent 4" w:semiHidden="0" w:uiPriority="70" w:unhideWhenUsed="0"/>
-    <w:lsdException w:name="Colorful Shading Accent 4" w:semiHidden="0" w:uiPriority="71" w:unhideWhenUsed="0"/>
-    <w:lsdException w:name="Colorful List Accent 4" w:semiHidden="0" w:uiPriority="72" w:unhideWhenUsed="0"/>
-    <w:lsdException w:name="Colorful Grid Accent 4" w:semiHidden="0" w:uiPriority="73" w:unhideWhenUsed="0"/>
-    <w:lsdException w:name="Light Shading Accent 5" w:semiHidden="0" w:uiPriority="60" w:unhideWhenUsed="0"/>
-    <w:lsdException w:name="Light List Accent 5" w:semiHidden="0" w:uiPriority="61" w:unhideWhenUsed="0"/>
-    <w:lsdException w:name="Light Grid Accent 5" w:semiHidden="0" w:uiPriority="62" w:unhideWhenUsed="0"/>
-    <w:lsdException w:name="Medium Shading 1 Accent 5" w:semiHidden="0" w:uiPriority="63" w:unhideWhenUsed="0"/>
-    <w:lsdException w:name="Medium Shading 2 Accent 5" w:semiHidden="0" w:uiPriority="64" w:unhideWhenUsed="0"/>
-    <w:lsdException w:name="Medium List 1 Accent 5" w:semiHidden="0" w:uiPriority="65" w:unhideWhenUsed="0"/>
-    <w:lsdException w:name="Medium List 2 Accent 5" w:semiHidden="0" w:uiPriority="66" w:unhideWhenUsed="0"/>
-    <w:lsdException w:name="Medium Grid 1 Accent 5" w:semiHidden="0" w:uiPriority="67" w:unhideWhenUsed="0"/>
-    <w:lsdException w:name="Medium Grid 2 Accent 5" w:semiHidden="0" w:uiPriority="68" w:unhideWhenUsed="0"/>
-    <w:lsdException w:name="Medium Grid 3 Accent 5" w:semiHidden="0" w:uiPriority="69" w:unhideWhenUsed="0"/>
-    <w:lsdException w:name="Dark List Accent 5" w:semiHidden="0" w:uiPriority="70" w:unhideWhenUsed="0"/>
-    <w:lsdException w:name="Colorful Shading Accent 5" w:semiHidden="0" w:uiPriority="71" w:unhideWhenUsed="0"/>
-    <w:lsdException w:name="Colorful List Accent 5" w:semiHidden="0" w:uiPriority="72" w:unhideWhenUsed="0"/>
-    <w:lsdException w:name="Colorful Grid Accent 5" w:semiHidden="0" w:uiPriority="73" w:unhideWhenUsed="0"/>
-    <w:lsdException w:name="Light Shading Accent 6" w:semiHidden="0" w:uiPriority="60" w:unhideWhenUsed="0"/>
-    <w:lsdException w:name="Light List Accent 6" w:semiHidden="0" w:uiPriority="61" w:unhideWhenUsed="0"/>
-    <w:lsdException w:name="Light Grid Accent 6" w:semiHidden="0" w:uiPriority="62" w:unhideWhenUsed="0"/>
-    <w:lsdException w:name="Medium Shading 1 Accent 6" w:semiHidden="0" w:uiPriority="63" w:unhideWhenUsed="0"/>
-    <w:lsdException w:name="Medium Shading 2 Accent 6" w:semiHidden="0" w:uiPriority="64" w:unhideWhenUsed="0"/>
-    <w:lsdException w:name="Medium List 1 Accent 6" w:semiHidden="0" w:uiPriority="65" w:unhideWhenUsed="0"/>
-    <w:lsdException w:name="Medium List 2 Accent 6" w:semiHidden="0" w:uiPriority="66" w:unhideWhenUsed="0"/>
-    <w:lsdException w:name="Medium Grid 1 Accent 6" w:semiHidden="0" w:uiPriority="67" w:unhideWhenUsed="0"/>
-    <w:lsdException w:name="Medium Grid 2 Accent 6" w:semiHidden="0" w:uiPriority="68" w:unhideWhenUsed="0"/>
-    <w:lsdException w:name="Medium Grid 3 Accent 6" w:semiHidden="0" w:uiPriority="69" w:unhideWhenUsed="0"/>
-    <w:lsdException w:name="Dark List Accent 6" w:semiHidden="0" w:uiPriority="70" w:unhideWhenUsed="0"/>
-    <w:lsdException w:name="Colorful Shading Accent 6" w:semiHidden="0" w:uiPriority="71" w:unhideWhenUsed="0"/>
-    <w:lsdException w:name="Colorful List Accent 6" w:semiHidden="0" w:uiPriority="72" w:unhideWhenUsed="0"/>
-    <w:lsdException w:name="Colorful Grid Accent 6" w:semiHidden="0" w:uiPriority="73" w:unhideWhenUsed="0"/>
-    <w:lsdException w:name="Subtle Emphasis" w:semiHidden="0" w:uiPriority="19" w:unhideWhenUsed="0" w:qFormat="1"/>
-    <w:lsdException w:name="Intense Emphasis" w:semiHidden="0" w:uiPriority="21" w:unhideWhenUsed="0" w:qFormat="1"/>
-    <w:lsdException w:name="Subtle Reference" w:semiHidden="0" w:uiPriority="31" w:unhideWhenUsed="0" w:qFormat="1"/>
-    <w:lsdException w:name="Intense Reference" w:semiHidden="0" w:uiPriority="32" w:unhideWhenUsed="0" w:qFormat="1"/>
-    <w:lsdException w:name="Book Title" w:semiHidden="0" w:uiPriority="33" w:unhideWhenUsed="0" w:qFormat="1"/>
-    <w:lsdException w:name="Bibliography" w:uiPriority="37"/>
-    <w:lsdException w:name="TOC Heading" w:uiPriority="39" w:qFormat="1"/>
+  <w:latentStyles w:defLockedState="0" w:defUIPriority="99" w:defSemiHidden="0" w:defUnhideWhenUsed="0" w:defQFormat="0" w:count="371">
+    <w:lsdException w:name="Normal" w:uiPriority="0" w:qFormat="1"/>
+    <w:lsdException w:name="heading 1" w:uiPriority="9" w:qFormat="1"/>
+    <w:lsdException w:name="heading 2" w:semiHidden="1" w:uiPriority="9" w:unhideWhenUsed="1" w:qFormat="1"/>
+    <w:lsdException w:name="heading 3" w:semiHidden="1" w:uiPriority="9" w:unhideWhenUsed="1" w:qFormat="1"/>
+    <w:lsdException w:name="heading 4" w:semiHidden="1" w:uiPriority="9" w:unhideWhenUsed="1" w:qFormat="1"/>
+    <w:lsdException w:name="heading 5" w:semiHidden="1" w:uiPriority="9" w:unhideWhenUsed="1" w:qFormat="1"/>
+    <w:lsdException w:name="heading 6" w:semiHidden="1" w:uiPriority="9" w:unhideWhenUsed="1" w:qFormat="1"/>
+    <w:lsdException w:name="heading 7" w:semiHidden="1" w:uiPriority="9" w:unhideWhenUsed="1" w:qFormat="1"/>
+    <w:lsdException w:name="heading 8" w:semiHidden="1" w:uiPriority="9" w:unhideWhenUsed="1" w:qFormat="1"/>
+    <w:lsdException w:name="heading 9" w:semiHidden="1" w:uiPriority="9" w:unhideWhenUsed="1" w:qFormat="1"/>
+    <w:lsdException w:name="index 1" w:semiHidden="1" w:unhideWhenUsed="1"/>
+    <w:lsdException w:name="index 2" w:semiHidden="1" w:unhideWhenUsed="1"/>
+    <w:lsdException w:name="index 3" w:semiHidden="1" w:unhideWhenUsed="1"/>
+    <w:lsdException w:name="index 4" w:semiHidden="1" w:unhideWhenUsed="1"/>
+    <w:lsdException w:name="index 5" w:semiHidden="1" w:unhideWhenUsed="1"/>
+    <w:lsdException w:name="index 6" w:semiHidden="1" w:unhideWhenUsed="1"/>
+    <w:lsdException w:name="index 7" w:semiHidden="1" w:unhideWhenUsed="1"/>
+    <w:lsdException w:name="index 8" w:semiHidden="1" w:unhideWhenUsed="1"/>
+    <w:lsdException w:name="index 9" w:semiHidden="1" w:unhideWhenUsed="1"/>
+    <w:lsdException w:name="toc 1" w:semiHidden="1" w:uiPriority="39" w:unhideWhenUsed="1"/>
+    <w:lsdException w:name="toc 2" w:semiHidden="1" w:uiPriority="39" w:unhideWhenUsed="1"/>
+    <w:lsdException w:name="toc 3" w:semiHidden="1" w:uiPriority="39" w:unhideWhenUsed="1"/>
+    <w:lsdException w:name="toc 4" w:semiHidden="1" w:uiPriority="39" w:unhideWhenUsed="1"/>
+    <w:lsdException w:name="toc 5" w:semiHidden="1" w:uiPriority="39" w:unhideWhenUsed="1"/>
+    <w:lsdException w:name="toc 6" w:semiHidden="1" w:uiPriority="39" w:unhideWhenUsed="1"/>
+    <w:lsdException w:name="toc 7" w:semiHidden="1" w:uiPriority="39" w:unhideWhenUsed="1"/>
+    <w:lsdException w:name="toc 8" w:semiHidden="1" w:uiPriority="39" w:unhideWhenUsed="1"/>
+    <w:lsdException w:name="toc 9" w:semiHidden="1" w:uiPriority="39" w:unhideWhenUsed="1"/>
+    <w:lsdException w:name="Normal Indent" w:semiHidden="1" w:unhideWhenUsed="1"/>
+    <w:lsdException w:name="footnote text" w:semiHidden="1" w:unhideWhenUsed="1"/>
+    <w:lsdException w:name="annotation text" w:semiHidden="1" w:unhideWhenUsed="1"/>
+    <w:lsdException w:name="header" w:semiHidden="1" w:unhideWhenUsed="1"/>
+    <w:lsdException w:name="footer" w:semiHidden="1" w:unhideWhenUsed="1"/>
+    <w:lsdException w:name="index heading" w:semiHidden="1" w:unhideWhenUsed="1"/>
+    <w:lsdException w:name="caption" w:semiHidden="1" w:uiPriority="35" w:unhideWhenUsed="1" w:qFormat="1"/>
+    <w:lsdException w:name="table of figures" w:semiHidden="1" w:unhideWhenUsed="1"/>
+    <w:lsdException w:name="envelope address" w:semiHidden="1" w:unhideWhenUsed="1"/>
+    <w:lsdException w:name="envelope return" w:semiHidden="1" w:unhideWhenUsed="1"/>
+    <w:lsdException w:name="footnote reference" w:semiHidden="1" w:unhideWhenUsed="1"/>
+    <w:lsdException w:name="annotation reference" w:semiHidden="1" w:unhideWhenUsed="1"/>
+    <w:lsdException w:name="line number" w:semiHidden="1" w:unhideWhenUsed="1"/>
+    <w:lsdException w:name="page number" w:semiHidden="1" w:unhideWhenUsed="1"/>
+    <w:lsdException w:name="endnote reference" w:semiHidden="1" w:unhideWhenUsed="1"/>
+    <w:lsdException w:name="endnote text" w:semiHidden="1" w:unhideWhenUsed="1"/>
+    <w:lsdException w:name="table of authorities" w:semiHidden="1" w:unhideWhenUsed="1"/>
+    <w:lsdException w:name="macro" w:semiHidden="1" w:unhideWhenUsed="1"/>
+    <w:lsdException w:name="toa heading" w:semiHidden="1" w:unhideWhenUsed="1"/>
+    <w:lsdException w:name="List" w:semiHidden="1" w:unhideWhenUsed="1"/>
+    <w:lsdException w:name="List Bullet" w:semiHidden="1" w:unhideWhenUsed="1"/>
+    <w:lsdException w:name="List Number" w:semiHidden="1" w:unhideWhenUsed="1"/>
+    <w:lsdException w:name="List 2" w:semiHidden="1" w:unhideWhenUsed="1"/>
+    <w:lsdException w:name="List 3" w:semiHidden="1" w:unhideWhenUsed="1"/>
+    <w:lsdException w:name="List 4" w:semiHidden="1" w:unhideWhenUsed="1"/>
+    <w:lsdException w:name="List 5" w:semiHidden="1" w:unhideWhenUsed="1"/>
+    <w:lsdException w:name="List Bullet 2" w:semiHidden="1" w:unhideWhenUsed="1"/>
+    <w:lsdException w:name="List Bullet 3" w:semiHidden="1" w:unhideWhenUsed="1"/>
+    <w:lsdException w:name="List Bullet 4" w:semiHidden="1" w:unhideWhenUsed="1"/>
+    <w:lsdException w:name="List Bullet 5" w:semiHidden="1" w:unhideWhenUsed="1"/>
+    <w:lsdException w:name="List Number 2" w:semiHidden="1" w:unhideWhenUsed="1"/>
+    <w:lsdException w:name="List Number 3" w:semiHidden="1" w:unhideWhenUsed="1"/>
+    <w:lsdException w:name="List Number 4" w:semiHidden="1" w:unhideWhenUsed="1"/>
+    <w:lsdException w:name="List Number 5" w:semiHidden="1" w:unhideWhenUsed="1"/>
+    <w:lsdException w:name="Title" w:uiPriority="10" w:qFormat="1"/>
+    <w:lsdException w:name="Closing" w:semiHidden="1" w:unhideWhenUsed="1"/>
+    <w:lsdException w:name="Signature" w:semiHidden="1" w:unhideWhenUsed="1"/>
+    <w:lsdException w:name="Default Paragraph Font" w:semiHidden="1" w:uiPriority="1" w:unhideWhenUsed="1"/>
+    <w:lsdException w:name="Body Text" w:semiHidden="1" w:unhideWhenUsed="1"/>
+    <w:lsdException w:name="Body Text Indent" w:semiHidden="1" w:unhideWhenUsed="1"/>
+    <w:lsdException w:name="List Continue" w:semiHidden="1" w:unhideWhenUsed="1"/>
+    <w:lsdException w:name="List Continue 2" w:semiHidden="1" w:unhideWhenUsed="1"/>
+    <w:lsdException w:name="List Continue 3" w:semiHidden="1" w:unhideWhenUsed="1"/>
+    <w:lsdException w:name="List Continue 4" w:semiHidden="1" w:unhideWhenUsed="1"/>
+    <w:lsdException w:name="List Continue 5" w:semiHidden="1" w:unhideWhenUsed="1"/>
+    <w:lsdException w:name="Message Header" w:semiHidden="1" w:unhideWhenUsed="1"/>
+    <w:lsdException w:name="Subtitle" w:uiPriority="11" w:qFormat="1"/>
+    <w:lsdException w:name="Salutation" w:semiHidden="1" w:unhideWhenUsed="1"/>
+    <w:lsdException w:name="Date" w:semiHidden="1" w:unhideWhenUsed="1"/>
+    <w:lsdException w:name="Body Text First Indent" w:semiHidden="1" w:unhideWhenUsed="1"/>
+    <w:lsdException w:name="Body Text First Indent 2" w:semiHidden="1" w:unhideWhenUsed="1"/>
+    <w:lsdException w:name="Note Heading" w:semiHidden="1" w:unhideWhenUsed="1"/>
+    <w:lsdException w:name="Body Text 2" w:semiHidden="1" w:unhideWhenUsed="1"/>
+    <w:lsdException w:name="Body Text 3" w:semiHidden="1" w:unhideWhenUsed="1"/>
+    <w:lsdException w:name="Body Text Indent 2" w:semiHidden="1" w:unhideWhenUsed="1"/>
+    <w:lsdException w:name="Body Text Indent 3" w:semiHidden="1" w:unhideWhenUsed="1"/>
+    <w:lsdException w:name="Block Text" w:semiHidden="1" w:unhideWhenUsed="1"/>
+    <w:lsdException w:name="Hyperlink" w:semiHidden="1" w:unhideWhenUsed="1"/>
+    <w:lsdException w:name="FollowedHyperlink" w:semiHidden="1" w:unhideWhenUsed="1"/>
+    <w:lsdException w:name="Strong" w:uiPriority="22" w:qFormat="1"/>
+    <w:lsdException w:name="Emphasis" w:uiPriority="20" w:qFormat="1"/>
+    <w:lsdException w:name="Document Map" w:semiHidden="1" w:unhideWhenUsed="1"/>
+    <w:lsdException w:name="Plain Text" w:semiHidden="1" w:unhideWhenUsed="1"/>
+    <w:lsdException w:name="E-mail Signature" w:semiHidden="1" w:unhideWhenUsed="1"/>
+    <w:lsdException w:name="HTML Top of Form" w:semiHidden="1" w:unhideWhenUsed="1"/>
+    <w:lsdException w:name="HTML Bottom of Form" w:semiHidden="1" w:unhideWhenUsed="1"/>
+    <w:lsdException w:name="Normal (Web)" w:semiHidden="1" w:unhideWhenUsed="1"/>
+    <w:lsdException w:name="HTML Acronym" w:semiHidden="1" w:unhideWhenUsed="1"/>
+    <w:lsdException w:name="HTML Address" w:semiHidden="1" w:unhideWhenUsed="1"/>
+    <w:lsdException w:name="HTML Cite" w:semiHidden="1" w:unhideWhenUsed="1"/>
+    <w:lsdException w:name="HTML Code" w:semiHidden="1" w:unhideWhenUsed="1"/>
+    <w:lsdException w:name="HTML Definition" w:semiHidden="1" w:unhideWhenUsed="1"/>
+    <w:lsdException w:name="HTML Keyboard" w:semiHidden="1" w:unhideWhenUsed="1"/>
+    <w:lsdException w:name="HTML Preformatted" w:semiHidden="1" w:unhideWhenUsed="1"/>
+    <w:lsdException w:name="HTML Sample" w:semiHidden="1" w:unhideWhenUsed="1"/>
+    <w:lsdException w:name="HTML Typewriter" w:semiHidden="1" w:unhideWhenUsed="1"/>
+    <w:lsdException w:name="HTML Variable" w:semiHidden="1" w:unhideWhenUsed="1"/>
+    <w:lsdException w:name="Normal Table" w:semiHidden="1" w:unhideWhenUsed="1"/>
+    <w:lsdException w:name="annotation subject" w:semiHidden="1" w:unhideWhenUsed="1"/>
+    <w:lsdException w:name="No List" w:semiHidden="1" w:unhideWhenUsed="1"/>
+    <w:lsdException w:name="Outline List 1" w:semiHidden="1" w:unhideWhenUsed="1"/>
+    <w:lsdException w:name="Outline List 2" w:semiHidden="1" w:unhideWhenUsed="1"/>
+    <w:lsdException w:name="Outline List 3" w:semiHidden="1" w:unhideWhenUsed="1"/>
+    <w:lsdException w:name="Table Simple 1" w:semiHidden="1" w:unhideWhenUsed="1"/>
+    <w:lsdException w:name="Table Simple 2" w:semiHidden="1" w:unhideWhenUsed="1"/>
+    <w:lsdException w:name="Table Simple 3" w:semiHidden="1" w:unhideWhenUsed="1"/>
+    <w:lsdException w:name="Table Classic 1" w:semiHidden="1" w:unhideWhenUsed="1"/>
+    <w:lsdException w:name="Table Classic 2" w:semiHidden="1" w:unhideWhenUsed="1"/>
+    <w:lsdException w:name="Table Classic 3" w:semiHidden="1" w:unhideWhenUsed="1"/>
+    <w:lsdException w:name="Table Classic 4" w:semiHidden="1" w:unhideWhenUsed="1"/>
+    <w:lsdException w:name="Table Colorful 1" w:semiHidden="1" w:unhideWhenUsed="1"/>
+    <w:lsdException w:name="Table Colorful 2" w:semiHidden="1" w:unhideWhenUsed="1"/>
+    <w:lsdException w:name="Table Colorful 3" w:semiHidden="1" w:unhideWhenUsed="1"/>
+    <w:lsdException w:name="Table Columns 1" w:semiHidden="1" w:unhideWhenUsed="1"/>
+    <w:lsdException w:name="Table Columns 2" w:semiHidden="1" w:unhideWhenUsed="1"/>
+    <w:lsdException w:name="Table Columns 3" w:semiHidden="1" w:unhideWhenUsed="1"/>
+    <w:lsdException w:name="Table Columns 4" w:semiHidden="1" w:unhideWhenUsed="1"/>
+    <w:lsdException w:name="Table Columns 5" w:semiHidden="1" w:unhideWhenUsed="1"/>
+    <w:lsdException w:name="Table Grid 1" w:semiHidden="1" w:unhideWhenUsed="1"/>
+    <w:lsdException w:name="Table Grid 2" w:semiHidden="1" w:unhideWhenUsed="1"/>
+    <w:lsdException w:name="Table Grid 3" w:semiHidden="1" w:unhideWhenUsed="1"/>
+    <w:lsdException w:name="Table Grid 4" w:semiHidden="1" w:unhideWhenUsed="1"/>
+    <w:lsdException w:name="Table Grid 5" w:semiHidden="1" w:unhideWhenUsed="1"/>
+    <w:lsdException w:name="Table Grid 6" w:semiHidden="1" w:unhideWhenUsed="1"/>
+    <w:lsdException w:name="Table Grid 7" w:semiHidden="1" w:unhideWhenUsed="1"/>
+    <w:lsdException w:name="Table Grid 8" w:semiHidden="1" w:unhideWhenUsed="1"/>
+    <w:lsdException w:name="Table List 1" w:semiHidden="1" w:unhideWhenUsed="1"/>
+    <w:lsdException w:name="Table List 2" w:semiHidden="1" w:unhideWhenUsed="1"/>
+    <w:lsdException w:name="Table List 3" w:semiHidden="1" w:unhideWhenUsed="1"/>
+    <w:lsdException w:name="Table List 4" w:semiHidden="1" w:unhideWhenUsed="1"/>
+    <w:lsdException w:name="Table List 5" w:semiHidden="1" w:unhideWhenUsed="1"/>
+    <w:lsdException w:name="Table List 6" w:semiHidden="1" w:unhideWhenUsed="1"/>
+    <w:lsdException w:name="Table List 7" w:semiHidden="1" w:unhideWhenUsed="1"/>
+    <w:lsdException w:name="Table List 8" w:semiHidden="1" w:unhideWhenUsed="1"/>
+    <w:lsdException w:name="Table 3D effects 1" w:semiHidden="1" w:unhideWhenUsed="1"/>
+    <w:lsdException w:name="Table 3D effects 2" w:semiHidden="1" w:unhideWhenUsed="1"/>
+    <w:lsdException w:name="Table 3D effects 3" w:semiHidden="1" w:unhideWhenUsed="1"/>
+    <w:lsdException w:name="Table Contemporary" w:semiHidden="1" w:unhideWhenUsed="1"/>
+    <w:lsdException w:name="Table Elegant" w:semiHidden="1" w:unhideWhenUsed="1"/>
+    <w:lsdException w:name="Table Professional" w:semiHidden="1" w:unhideWhenUsed="1"/>
+    <w:lsdException w:name="Table Subtle 1" w:semiHidden="1" w:unhideWhenUsed="1"/>
+    <w:lsdException w:name="Table Subtle 2" w:semiHidden="1" w:unhideWhenUsed="1"/>
+    <w:lsdException w:name="Table Web 1" w:semiHidden="1" w:unhideWhenUsed="1"/>
+    <w:lsdException w:name="Table Web 2" w:semiHidden="1" w:unhideWhenUsed="1"/>
+    <w:lsdException w:name="Table Web 3" w:semiHidden="1" w:unhideWhenUsed="1"/>
+    <w:lsdException w:name="Balloon Text" w:semiHidden="1" w:unhideWhenUsed="1"/>
+    <w:lsdException w:name="Table Grid" w:uiPriority="59"/>
+    <w:lsdException w:name="Table Theme" w:semiHidden="1" w:unhideWhenUsed="1"/>
+    <w:lsdException w:name="Placeholder Text" w:semiHidden="1"/>
+    <w:lsdException w:name="No Spacing" w:uiPriority="1" w:qFormat="1"/>
+    <w:lsdException w:name="Light Shading" w:uiPriority="60"/>
+    <w:lsdException w:name="Light List" w:uiPriority="61"/>
+    <w:lsdException w:name="Light Grid" w:uiPriority="62"/>
+    <w:lsdException w:name="Medium Shading 1" w:uiPriority="63"/>
+    <w:lsdException w:name="Medium Shading 2" w:uiPriority="64"/>
+    <w:lsdException w:name="Medium List 1" w:uiPriority="65"/>
+    <w:lsdException w:name="Medium List 2" w:uiPriority="66"/>
+    <w:lsdException w:name="Medium Grid 1" w:uiPriority="67"/>
+    <w:lsdException w:name="Medium Grid 2" w:uiPriority="68"/>
+    <w:lsdException w:name="Medium Grid 3" w:uiPriority="69"/>
+    <w:lsdException w:name="Dark List" w:uiPriority="70"/>
+    <w:lsdException w:name="Colorful Shading" w:uiPriority="71"/>
+    <w:lsdException w:name="Colorful List" w:uiPriority="72"/>
+    <w:lsdException w:name="Colorful Grid" w:uiPriority="73"/>
+    <w:lsdException w:name="Light Shading Accent 1" w:uiPriority="60"/>
+    <w:lsdException w:name="Light List Accent 1" w:uiPriority="61"/>
+    <w:lsdException w:name="Light Grid Accent 1" w:uiPriority="62"/>
+    <w:lsdException w:name="Medium Shading 1 Accent 1" w:uiPriority="63"/>
+    <w:lsdException w:name="Medium Shading 2 Accent 1" w:uiPriority="64"/>
+    <w:lsdException w:name="Medium List 1 Accent 1" w:uiPriority="65"/>
+    <w:lsdException w:name="Revision" w:semiHidden="1"/>
+    <w:lsdException w:name="List Paragraph" w:uiPriority="34" w:qFormat="1"/>
+    <w:lsdException w:name="Quote" w:uiPriority="29" w:qFormat="1"/>
+    <w:lsdException w:name="Intense Quote" w:uiPriority="30" w:qFormat="1"/>
+    <w:lsdException w:name="Medium List 2 Accent 1" w:uiPriority="66"/>
+    <w:lsdException w:name="Medium Grid 1 Accent 1" w:uiPriority="67"/>
+    <w:lsdException w:name="Medium Grid 2 Accent 1" w:uiPriority="68"/>
+    <w:lsdException w:name="Medium Grid 3 Accent 1" w:uiPriority="69"/>
+    <w:lsdException w:name="Dark List Accent 1" w:uiPriority="70"/>
+    <w:lsdException w:name="Colorful Shading Accent 1" w:uiPriority="71"/>
+    <w:lsdException w:name="Colorful List Accent 1" w:uiPriority="72"/>
+    <w:lsdException w:name="Colorful Grid Accent 1" w:uiPriority="73"/>
+    <w:lsdException w:name="Light Shading Accent 2" w:uiPriority="60"/>
+    <w:lsdException w:name="Light List Accent 2" w:uiPriority="61"/>
+    <w:lsdException w:name="Light Grid Accent 2" w:uiPriority="62"/>
+    <w:lsdException w:name="Medium Shading 1 Accent 2" w:uiPriority="63"/>
+    <w:lsdException w:name="Medium Shading 2 Accent 2" w:uiPriority="64"/>
+    <w:lsdException w:name="Medium List 1 Accent 2" w:uiPriority="65"/>
+    <w:lsdException w:name="Medium List 2 Accent 2" w:uiPriority="66"/>
+    <w:lsdException w:name="Medium Grid 1 Accent 2" w:uiPriority="67"/>
+    <w:lsdException w:name="Medium Grid 2 Accent 2" w:uiPriority="68"/>
+    <w:lsdException w:name="Medium Grid 3 Accent 2" w:uiPriority="69"/>
+    <w:lsdException w:name="Dark List Accent 2" w:uiPriority="70"/>
+    <w:lsdException w:name="Colorful Shading Accent 2" w:uiPriority="71"/>
+    <w:lsdException w:name="Colorful List Accent 2" w:uiPriority="72"/>
+    <w:lsdException w:name="Colorful Grid Accent 2" w:uiPriority="73"/>
+    <w:lsdException w:name="Light Shading Accent 3" w:uiPriority="60"/>
+    <w:lsdException w:name="Light List Accent 3" w:uiPriority="61"/>
+    <w:lsdException w:name="Light Grid Accent 3" w:uiPriority="62"/>
+    <w:lsdException w:name="Medium Shading 1 Accent 3" w:uiPriority="63"/>
+    <w:lsdException w:name="Medium Shading 2 Accent 3" w:uiPriority="64"/>
+    <w:lsdException w:name="Medium List 1 Accent 3" w:uiPriority="65"/>
+    <w:lsdException w:name="Medium List 2 Accent 3" w:uiPriority="66"/>
+    <w:lsdException w:name="Medium Grid 1 Accent 3" w:uiPriority="67"/>
+    <w:lsdException w:name="Medium Grid 2 Accent 3" w:uiPriority="68"/>
+    <w:lsdException w:name="Medium Grid 3 Accent 3" w:uiPriority="69"/>
+    <w:lsdException w:name="Dark List Accent 3" w:uiPriority="70"/>
+    <w:lsdException w:name="Colorful Shading Accent 3" w:uiPriority="71"/>
+    <w:lsdException w:name="Colorful List Accent 3" w:uiPriority="72"/>
+    <w:lsdException w:name="Colorful Grid Accent 3" w:uiPriority="73"/>
+    <w:lsdException w:name="Light Shading Accent 4" w:uiPriority="60"/>
+    <w:lsdException w:name="Light List Accent 4" w:uiPriority="61"/>
+    <w:lsdException w:name="Light Grid Accent 4" w:uiPriority="62"/>
+    <w:lsdException w:name="Medium Shading 1 Accent 4" w:uiPriority="63"/>
+    <w:lsdException w:name="Medium Shading 2 Accent 4" w:uiPriority="64"/>
+    <w:lsdException w:name="Medium List 1 Accent 4" w:uiPriority="65"/>
+    <w:lsdException w:name="Medium List 2 Accent 4" w:uiPriority="66"/>
+    <w:lsdException w:name="Medium Grid 1 Accent 4" w:uiPriority="67"/>
+    <w:lsdException w:name="Medium Grid 2 Accent 4" w:uiPriority="68"/>
+    <w:lsdException w:name="Medium Grid 3 Accent 4" w:uiPriority="69"/>
+    <w:lsdException w:name="Dark List Accent 4" w:uiPriority="70"/>
+    <w:lsdException w:name="Colorful Shading Accent 4" w:uiPriority="71"/>
+    <w:lsdException w:name="Colorful List Accent 4" w:uiPriority="72"/>
+    <w:lsdException w:name="Colorful Grid Accent 4" w:uiPriority="73"/>
+    <w:lsdException w:name="Light Shading Accent 5" w:uiPriority="60"/>
+    <w:lsdException w:name="Light List Accent 5" w:uiPriority="61"/>
+    <w:lsdException w:name="Light Grid Accent 5" w:uiPriority="62"/>
+    <w:lsdException w:name="Medium Shading 1 Accent 5" w:uiPriority="63"/>
+    <w:lsdException w:name="Medium Shading 2 Accent 5" w:uiPriority="64"/>
+    <w:lsdException w:name="Medium List 1 Accent 5" w:uiPriority="65"/>
+    <w:lsdException w:name="Medium List 2 Accent 5" w:uiPriority="66"/>
+    <w:lsdException w:name="Medium Grid 1 Accent 5" w:uiPriority="67"/>
+    <w:lsdException w:name="Medium Grid 2 Accent 5" w:uiPriority="68"/>
+    <w:lsdException w:name="Medium Grid 3 Accent 5" w:uiPriority="69"/>
+    <w:lsdException w:name="Dark List Accent 5" w:uiPriority="70"/>
+    <w:lsdException w:name="Colorful Shading Accent 5" w:uiPriority="71"/>
+    <w:lsdException w:name="Colorful List Accent 5" w:uiPriority="72"/>
+    <w:lsdException w:name="Colorful Grid Accent 5" w:uiPriority="73"/>
+    <w:lsdException w:name="Light Shading Accent 6" w:uiPriority="60"/>
+    <w:lsdException w:name="Light List Accent 6" w:uiPriority="61"/>
+    <w:lsdException w:name="Light Grid Accent 6" w:uiPriority="62"/>
+    <w:lsdException w:name="Medium Shading 1 Accent 6" w:uiPriority="63"/>
+    <w:lsdException w:name="Medium Shading 2 Accent 6" w:uiPriority="64"/>
+    <w:lsdException w:name="Medium List 1 Accent 6" w:uiPriority="65"/>
+    <w:lsdException w:name="Medium List 2 Accent 6" w:uiPriority="66"/>
+    <w:lsdException w:name="Medium Grid 1 Accent 6" w:uiPriority="67"/>
+    <w:lsdException w:name="Medium Grid 2 Accent 6" w:uiPriority="68"/>
+    <w:lsdException w:name="Medium Grid 3 Accent 6" w:uiPriority="69"/>
+    <w:lsdException w:name="Dark List Accent 6" w:uiPriority="70"/>
+    <w:lsdException w:name="Colorful Shading Accent 6" w:uiPriority="71"/>
+    <w:lsdException w:name="Colorful List Accent 6" w:uiPriority="72"/>
+    <w:lsdException w:name="Colorful Grid Accent 6" w:uiPriority="73"/>
+    <w:lsdException w:name="Subtle Emphasis" w:uiPriority="19" w:qFormat="1"/>
+    <w:lsdException w:name="Intense Emphasis" w:uiPriority="21" w:qFormat="1"/>
+    <w:lsdException w:name="Subtle Reference" w:uiPriority="31" w:qFormat="1"/>
+    <w:lsdException w:name="Intense Reference" w:uiPriority="32" w:qFormat="1"/>
+    <w:lsdException w:name="Book Title" w:uiPriority="33" w:qFormat="1"/>
+    <w:lsdException w:name="Bibliography" w:semiHidden="1" w:uiPriority="37" w:unhideWhenUsed="1"/>
+    <w:lsdException w:name="TOC Heading" w:semiHidden="1" w:uiPriority="39" w:unhideWhenUsed="1" w:qFormat="1"/>
+    <w:lsdException w:name="Plain Table 1" w:uiPriority="41"/>
+    <w:lsdException w:name="Plain Table 2" w:uiPriority="42"/>
+    <w:lsdException w:name="Plain Table 3" w:uiPriority="43"/>
+    <w:lsdException w:name="Plain Table 4" w:uiPriority="44"/>
+    <w:lsdException w:name="Plain Table 5" w:uiPriority="45"/>
+    <w:lsdException w:name="Grid Table Light" w:uiPriority="40"/>
+    <w:lsdException w:name="Grid Table 1 Light" w:uiPriority="46"/>
+    <w:lsdException w:name="Grid Table 2" w:uiPriority="47"/>
+    <w:lsdException w:name="Grid Table 3" w:uiPriority="48"/>
+    <w:lsdException w:name="Grid Table 4" w:uiPriority="49"/>
+    <w:lsdException w:name="Grid Table 5 Dark" w:uiPriority="50"/>
+    <w:lsdException w:name="Grid Table 6 Colorful" w:uiPriority="51"/>
+    <w:lsdException w:name="Grid Table 7 Colorful" w:uiPriority="52"/>
+    <w:lsdException w:name="Grid Table 1 Light Accent 1" w:uiPriority="46"/>
+    <w:lsdException w:name="Grid Table 2 Accent 1" w:uiPriority="47"/>
+    <w:lsdException w:name="Grid Table 3 Accent 1" w:uiPriority="48"/>
+    <w:lsdException w:name="Grid Table 4 Accent 1" w:uiPriority="49"/>
+    <w:lsdException w:name="Grid Table 5 Dark Accent 1" w:uiPriority="50"/>
+    <w:lsdException w:name="Grid Table 6 Colorful Accent 1" w:uiPriority="51"/>
+    <w:lsdException w:name="Grid Table 7 Colorful Accent 1" w:uiPriority="52"/>
+    <w:lsdException w:name="Grid Table 1 Light Accent 2" w:uiPriority="46"/>
+    <w:lsdException w:name="Grid Table 2 Accent 2" w:uiPriority="47"/>
+    <w:lsdException w:name="Grid Table 3 Accent 2" w:uiPriority="48"/>
+    <w:lsdException w:name="Grid Table 4 Accent 2" w:uiPriority="49"/>
+    <w:lsdException w:name="Grid Table 5 Dark Accent 2" w:uiPriority="50"/>
+    <w:lsdException w:name="Grid Table 6 Colorful Accent 2" w:uiPriority="51"/>
+    <w:lsdException w:name="Grid Table 7 Colorful Accent 2" w:uiPriority="52"/>
+    <w:lsdException w:name="Grid Table 1 Light Accent 3" w:uiPriority="46"/>
+    <w:lsdException w:name="Grid Table 2 Accent 3" w:uiPriority="47"/>
+    <w:lsdException w:name="Grid Table 3 Accent 3" w:uiPriority="48"/>
+    <w:lsdException w:name="Grid Table 4 Accent 3" w:uiPriority="49"/>
+    <w:lsdException w:name="Grid Table 5 Dark Accent 3" w:uiPriority="50"/>
+    <w:lsdException w:name="Grid Table 6 Colorful Accent 3" w:uiPriority="51"/>
+    <w:lsdException w:name="Grid Table 7 Colorful Accent 3" w:uiPriority="52"/>
+    <w:lsdException w:name="Grid Table 1 Light Accent 4" w:uiPriority="46"/>
+    <w:lsdException w:name="Grid Table 2 Accent 4" w:uiPriority="47"/>
+    <w:lsdException w:name="Grid Table 3 Accent 4" w:uiPriority="48"/>
+    <w:lsdException w:name="Grid Table 4 Accent 4" w:uiPriority="49"/>
+    <w:lsdException w:name="Grid Table 5 Dark Accent 4" w:uiPriority="50"/>
+    <w:lsdException w:name="Grid Table 6 Colorful Accent 4" w:uiPriority="51"/>
+    <w:lsdException w:name="Grid Table 7 Colorful Accent 4" w:uiPriority="52"/>
+    <w:lsdException w:name="Grid Table 1 Light Accent 5" w:uiPriority="46"/>
+    <w:lsdException w:name="Grid Table 2 Accent 5" w:uiPriority="47"/>
+    <w:lsdException w:name="Grid Table 3 Accent 5" w:uiPriority="48"/>
+    <w:lsdException w:name="Grid Table 4 Accent 5" w:uiPriority="49"/>
+    <w:lsdException w:name="Grid Table 5 Dark Accent 5" w:uiPriority="50"/>
+    <w:lsdException w:name="Grid Table 6 Colorful Accent 5" w:uiPriority="51"/>
+    <w:lsdException w:name="Grid Table 7 Colorful Accent 5" w:uiPriority="52"/>
+    <w:lsdException w:name="Grid Table 1 Light Accent 6" w:uiPriority="46"/>
+    <w:lsdException w:name="Grid Table 2 Accent 6" w:uiPriority="47"/>
+    <w:lsdException w:name="Grid Table 3 Accent 6" w:uiPriority="48"/>
+    <w:lsdException w:name="Grid Table 4 Accent 6" w:uiPriority="49"/>
+    <w:lsdException w:name="Grid Table 5 Dark Accent 6" w:uiPriority="50"/>
+    <w:lsdException w:name="Grid Table 6 Colorful Accent 6" w:uiPriority="51"/>
+    <w:lsdException w:name="Grid Table 7 Colorful Accent 6" w:uiPriority="52"/>
+    <w:lsdException w:name="List Table 1 Light" w:uiPriority="46"/>
+    <w:lsdException w:name="List Table 2" w:uiPriority="47"/>
+    <w:lsdException w:name="List Table 3" w:uiPriority="48"/>
+    <w:lsdException w:name="List Table 4" w:uiPriority="49"/>
+    <w:lsdException w:name="List Table 5 Dark" w:uiPriority="50"/>
+    <w:lsdException w:name="List Table 6 Colorful" w:uiPriority="51"/>
+    <w:lsdException w:name="List Table 7 Colorful" w:uiPriority="52"/>
+    <w:lsdException w:name="List Table 1 Light Accent 1" w:uiPriority="46"/>
+    <w:lsdException w:name="List Table 2 Accent 1" w:uiPriority="47"/>
+    <w:lsdException w:name="List Table 3 Accent 1" w:uiPriority="48"/>
+    <w:lsdException w:name="List Table 4 Accent 1" w:uiPriority="49"/>
+    <w:lsdException w:name="List Table 5 Dark Accent 1" w:uiPriority="50"/>
+    <w:lsdException w:name="List Table 6 Colorful Accent 1" w:uiPriority="51"/>
+    <w:lsdException w:name="List Table 7 Colorful Accent 1" w:uiPriority="52"/>
+    <w:lsdException w:name="List Table 1 Light Accent 2" w:uiPriority="46"/>
+    <w:lsdException w:name="List Table 2 Accent 2" w:uiPriority="47"/>
+    <w:lsdException w:name="List Table 3 Accent 2" w:uiPriority="48"/>
+    <w:lsdException w:name="List Table 4 Accent 2" w:uiPriority="49"/>
+    <w:lsdException w:name="List Table 5 Dark Accent 2" w:uiPriority="50"/>
+    <w:lsdException w:name="List Table 6 Colorful Accent 2" w:uiPriority="51"/>
+    <w:lsdException w:name="List Table 7 Colorful Accent 2" w:uiPriority="52"/>
+    <w:lsdException w:name="List Table 1 Light Accent 3" w:uiPriority="46"/>
+    <w:lsdException w:name="List Table 2 Accent 3" w:uiPriority="47"/>
+    <w:lsdException w:name="List Table 3 Accent 3" w:uiPriority="48"/>
+    <w:lsdException w:name="List Table 4 Accent 3" w:uiPriority="49"/>
+    <w:lsdException w:name="List Table 5 Dark Accent 3" w:uiPriority="50"/>
+    <w:lsdException w:name="List Table 6 Colorful Accent 3" w:uiPriority="51"/>
+    <w:lsdException w:name="List Table 7 Colorful Accent 3" w:uiPriority="52"/>
+    <w:lsdException w:name="List Table 1 Light Accent 4" w:uiPriority="46"/>
+    <w:lsdException w:name="List Table 2 Accent 4" w:uiPriority="47"/>
+    <w:lsdException w:name="List Table 3 Accent 4" w:uiPriority="48"/>
+    <w:lsdException w:name="List Table 4 Accent 4" w:uiPriority="49"/>
+    <w:lsdException w:name="List Table 5 Dark Accent 4" w:uiPriority="50"/>
+    <w:lsdException w:name="List Table 6 Colorful Accent 4" w:uiPriority="51"/>
+    <w:lsdException w:name="List Table 7 Colorful Accent 4" w:uiPriority="52"/>
+    <w:lsdException w:name="List Table 1 Light Accent 5" w:uiPriority="46"/>
+    <w:lsdException w:name="List Table 2 Accent 5" w:uiPriority="47"/>
+    <w:lsdException w:name="List Table 3 Accent 5" w:uiPriority="48"/>
+    <w:lsdException w:name="List Table 4 Accent 5" w:uiPriority="49"/>
+    <w:lsdException w:name="List Table 5 Dark Accent 5" w:uiPriority="50"/>
+    <w:lsdException w:name="List Table 6 Colorful Accent 5" w:uiPriority="51"/>
+    <w:lsdException w:name="List Table 7 Colorful Accent 5" w:uiPriority="52"/>
+    <w:lsdException w:name="List Table 1 Light Accent 6" w:uiPriority="46"/>
+    <w:lsdException w:name="List Table 2 Accent 6" w:uiPriority="47"/>
+    <w:lsdException w:name="List Table 3 Accent 6" w:uiPriority="48"/>
+    <w:lsdException w:name="List Table 4 Accent 6" w:uiPriority="49"/>
+    <w:lsdException w:name="List Table 5 Dark Accent 6" w:uiPriority="50"/>
+    <w:lsdException w:name="List Table 6 Colorful Accent 6" w:uiPriority="51"/>
+    <w:lsdException w:name="List Table 7 Colorful Accent 6" w:uiPriority="52"/>
   </w:latentStyles>
   <w:style w:type="paragraph" w:default="1" w:styleId="Normal">
     <w:name w:val="Normal"/>
@@ -2200,7 +2413,6 @@
     <w:uiPriority w:val="99"/>
     <w:semiHidden/>
     <w:unhideWhenUsed/>
-    <w:qFormat/>
     <w:tblPr>
       <w:tblInd w:w="0" w:type="dxa"/>
       <w:tblCellMar>

</xml_diff>

<commit_message>
Done clip c03 typescript 09: Kiểu dữ liệu enum
</commit_message>
<xml_diff>
--- a/TYPESCRIPT-ES6-JAVASCRIPT-QUA-DỰ-ÁN-SHOPPING-CART-NỀN-TẢNG-NODE.JS-VÀ-ANGULARJS-2.docx
+++ b/TYPESCRIPT-ES6-JAVASCRIPT-QUA-DỰ-ÁN-SHOPPING-CART-NỀN-TẢNG-NODE.JS-VÀ-ANGULARJS-2.docx
@@ -1,6 +1,6 @@
 
 <file path=word/document.xml><?xml version="1.0" encoding="utf-8"?>
-<w:document xmlns:wpc="http://schemas.microsoft.com/office/word/2010/wordprocessingCanvas" xmlns:mc="http://schemas.openxmlformats.org/markup-compatibility/2006" xmlns:o="urn:schemas-microsoft-com:office:office" xmlns:r="http://schemas.openxmlformats.org/officeDocument/2006/relationships" xmlns:m="http://schemas.openxmlformats.org/officeDocument/2006/math" xmlns:v="urn:schemas-microsoft-com:vml" xmlns:wp14="http://schemas.microsoft.com/office/word/2010/wordprocessingDrawing" xmlns:wp="http://schemas.openxmlformats.org/drawingml/2006/wordprocessingDrawing" xmlns:w10="urn:schemas-microsoft-com:office:word" xmlns:w="http://schemas.openxmlformats.org/wordprocessingml/2006/main" xmlns:w14="http://schemas.microsoft.com/office/word/2010/wordml" xmlns:w15="http://schemas.microsoft.com/office/word/2012/wordml" xmlns:wpg="http://schemas.microsoft.com/office/word/2010/wordprocessingGroup" xmlns:wpi="http://schemas.microsoft.com/office/word/2010/wordprocessingInk" xmlns:wne="http://schemas.microsoft.com/office/word/2006/wordml" xmlns:wps="http://schemas.microsoft.com/office/word/2010/wordprocessingShape" mc:Ignorable="w14 w15 wp14">
+<w:document xmlns:ve="http://schemas.openxmlformats.org/markup-compatibility/2006" xmlns:o="urn:schemas-microsoft-com:office:office" xmlns:r="http://schemas.openxmlformats.org/officeDocument/2006/relationships" xmlns:m="http://schemas.openxmlformats.org/officeDocument/2006/math" xmlns:v="urn:schemas-microsoft-com:vml" xmlns:wp="http://schemas.openxmlformats.org/drawingml/2006/wordprocessingDrawing" xmlns:w10="urn:schemas-microsoft-com:office:word" xmlns:w="http://schemas.openxmlformats.org/wordprocessingml/2006/main" xmlns:wne="http://schemas.microsoft.com/office/word/2006/wordml">
   <w:body>
     <w:p>
       <w:pPr>
@@ -771,14 +771,16 @@
       <w:pPr>
         <w:rPr>
           <w:rFonts w:asciiTheme="majorHAnsi" w:hAnsiTheme="majorHAnsi" w:cstheme="majorHAnsi"/>
-          <w:sz w:val="26"/>
-          <w:szCs w:val="26"/>
-          <w:lang w:val="fr-FR"/>
-        </w:rPr>
-      </w:pPr>
-      <w:r>
-        <w:rPr>
-          <w:rFonts w:asciiTheme="majorHAnsi" w:hAnsiTheme="majorHAnsi" w:cstheme="majorHAnsi"/>
+          <w:color w:val="9BBB59" w:themeColor="accent3"/>
+          <w:sz w:val="26"/>
+          <w:szCs w:val="26"/>
+          <w:lang w:val="fr-FR"/>
+        </w:rPr>
+      </w:pPr>
+      <w:r>
+        <w:rPr>
+          <w:rFonts w:asciiTheme="majorHAnsi" w:hAnsiTheme="majorHAnsi" w:cstheme="majorHAnsi"/>
+          <w:color w:val="9BBB59" w:themeColor="accent3"/>
           <w:sz w:val="26"/>
           <w:szCs w:val="26"/>
           <w:lang w:val="fr-FR"/>
@@ -790,14 +792,16 @@
       <w:pPr>
         <w:rPr>
           <w:rFonts w:asciiTheme="majorHAnsi" w:hAnsiTheme="majorHAnsi" w:cstheme="majorHAnsi"/>
-          <w:sz w:val="26"/>
-          <w:szCs w:val="26"/>
-          <w:lang w:val="fr-FR"/>
-        </w:rPr>
-      </w:pPr>
-      <w:r>
-        <w:rPr>
-          <w:rFonts w:asciiTheme="majorHAnsi" w:hAnsiTheme="majorHAnsi" w:cstheme="majorHAnsi"/>
+          <w:color w:val="9BBB59" w:themeColor="accent3"/>
+          <w:sz w:val="26"/>
+          <w:szCs w:val="26"/>
+          <w:lang w:val="fr-FR"/>
+        </w:rPr>
+      </w:pPr>
+      <w:r>
+        <w:rPr>
+          <w:rFonts w:asciiTheme="majorHAnsi" w:hAnsiTheme="majorHAnsi" w:cstheme="majorHAnsi"/>
+          <w:color w:val="9BBB59" w:themeColor="accent3"/>
           <w:sz w:val="26"/>
           <w:szCs w:val="26"/>
           <w:lang w:val="fr-FR"/>
@@ -809,14 +813,16 @@
       <w:pPr>
         <w:rPr>
           <w:rFonts w:asciiTheme="majorHAnsi" w:hAnsiTheme="majorHAnsi" w:cstheme="majorHAnsi"/>
-          <w:sz w:val="26"/>
-          <w:szCs w:val="26"/>
-          <w:lang w:val="fr-FR"/>
-        </w:rPr>
-      </w:pPr>
-      <w:r>
-        <w:rPr>
-          <w:rFonts w:asciiTheme="majorHAnsi" w:hAnsiTheme="majorHAnsi" w:cstheme="majorHAnsi"/>
+          <w:color w:val="9BBB59" w:themeColor="accent3"/>
+          <w:sz w:val="26"/>
+          <w:szCs w:val="26"/>
+          <w:lang w:val="fr-FR"/>
+        </w:rPr>
+      </w:pPr>
+      <w:r>
+        <w:rPr>
+          <w:rFonts w:asciiTheme="majorHAnsi" w:hAnsiTheme="majorHAnsi" w:cstheme="majorHAnsi"/>
+          <w:color w:val="9BBB59" w:themeColor="accent3"/>
           <w:sz w:val="26"/>
           <w:szCs w:val="26"/>
           <w:lang w:val="fr-FR"/>
@@ -2008,7 +2014,7 @@
 </file>
 
 <file path=word/styles.xml><?xml version="1.0" encoding="utf-8"?>
-<w:styles xmlns:mc="http://schemas.openxmlformats.org/markup-compatibility/2006" xmlns:r="http://schemas.openxmlformats.org/officeDocument/2006/relationships" xmlns:w="http://schemas.openxmlformats.org/wordprocessingml/2006/main" xmlns:w14="http://schemas.microsoft.com/office/word/2010/wordml" xmlns:w15="http://schemas.microsoft.com/office/word/2012/wordml" mc:Ignorable="w14 w15">
+<w:styles xmlns:r="http://schemas.openxmlformats.org/officeDocument/2006/relationships" xmlns:w="http://schemas.openxmlformats.org/wordprocessingml/2006/main">
   <w:docDefaults>
     <w:rPrDefault>
       <w:rPr>
@@ -2024,378 +2030,144 @@
       </w:pPr>
     </w:pPrDefault>
   </w:docDefaults>
-  <w:latentStyles w:defLockedState="0" w:defUIPriority="99" w:defSemiHidden="0" w:defUnhideWhenUsed="0" w:defQFormat="0" w:count="371">
-    <w:lsdException w:name="Normal" w:uiPriority="0" w:qFormat="1"/>
-    <w:lsdException w:name="heading 1" w:uiPriority="9" w:qFormat="1"/>
-    <w:lsdException w:name="heading 2" w:semiHidden="1" w:uiPriority="9" w:unhideWhenUsed="1" w:qFormat="1"/>
-    <w:lsdException w:name="heading 3" w:semiHidden="1" w:uiPriority="9" w:unhideWhenUsed="1" w:qFormat="1"/>
-    <w:lsdException w:name="heading 4" w:semiHidden="1" w:uiPriority="9" w:unhideWhenUsed="1" w:qFormat="1"/>
-    <w:lsdException w:name="heading 5" w:semiHidden="1" w:uiPriority="9" w:unhideWhenUsed="1" w:qFormat="1"/>
-    <w:lsdException w:name="heading 6" w:semiHidden="1" w:uiPriority="9" w:unhideWhenUsed="1" w:qFormat="1"/>
-    <w:lsdException w:name="heading 7" w:semiHidden="1" w:uiPriority="9" w:unhideWhenUsed="1" w:qFormat="1"/>
-    <w:lsdException w:name="heading 8" w:semiHidden="1" w:uiPriority="9" w:unhideWhenUsed="1" w:qFormat="1"/>
-    <w:lsdException w:name="heading 9" w:semiHidden="1" w:uiPriority="9" w:unhideWhenUsed="1" w:qFormat="1"/>
-    <w:lsdException w:name="index 1" w:semiHidden="1" w:unhideWhenUsed="1"/>
-    <w:lsdException w:name="index 2" w:semiHidden="1" w:unhideWhenUsed="1"/>
-    <w:lsdException w:name="index 3" w:semiHidden="1" w:unhideWhenUsed="1"/>
-    <w:lsdException w:name="index 4" w:semiHidden="1" w:unhideWhenUsed="1"/>
-    <w:lsdException w:name="index 5" w:semiHidden="1" w:unhideWhenUsed="1"/>
-    <w:lsdException w:name="index 6" w:semiHidden="1" w:unhideWhenUsed="1"/>
-    <w:lsdException w:name="index 7" w:semiHidden="1" w:unhideWhenUsed="1"/>
-    <w:lsdException w:name="index 8" w:semiHidden="1" w:unhideWhenUsed="1"/>
-    <w:lsdException w:name="index 9" w:semiHidden="1" w:unhideWhenUsed="1"/>
-    <w:lsdException w:name="toc 1" w:semiHidden="1" w:uiPriority="39" w:unhideWhenUsed="1"/>
-    <w:lsdException w:name="toc 2" w:semiHidden="1" w:uiPriority="39" w:unhideWhenUsed="1"/>
-    <w:lsdException w:name="toc 3" w:semiHidden="1" w:uiPriority="39" w:unhideWhenUsed="1"/>
-    <w:lsdException w:name="toc 4" w:semiHidden="1" w:uiPriority="39" w:unhideWhenUsed="1"/>
-    <w:lsdException w:name="toc 5" w:semiHidden="1" w:uiPriority="39" w:unhideWhenUsed="1"/>
-    <w:lsdException w:name="toc 6" w:semiHidden="1" w:uiPriority="39" w:unhideWhenUsed="1"/>
-    <w:lsdException w:name="toc 7" w:semiHidden="1" w:uiPriority="39" w:unhideWhenUsed="1"/>
-    <w:lsdException w:name="toc 8" w:semiHidden="1" w:uiPriority="39" w:unhideWhenUsed="1"/>
-    <w:lsdException w:name="toc 9" w:semiHidden="1" w:uiPriority="39" w:unhideWhenUsed="1"/>
-    <w:lsdException w:name="Normal Indent" w:semiHidden="1" w:unhideWhenUsed="1"/>
-    <w:lsdException w:name="footnote text" w:semiHidden="1" w:unhideWhenUsed="1"/>
-    <w:lsdException w:name="annotation text" w:semiHidden="1" w:unhideWhenUsed="1"/>
-    <w:lsdException w:name="header" w:semiHidden="1" w:unhideWhenUsed="1"/>
-    <w:lsdException w:name="footer" w:semiHidden="1" w:unhideWhenUsed="1"/>
-    <w:lsdException w:name="index heading" w:semiHidden="1" w:unhideWhenUsed="1"/>
-    <w:lsdException w:name="caption" w:semiHidden="1" w:uiPriority="35" w:unhideWhenUsed="1" w:qFormat="1"/>
-    <w:lsdException w:name="table of figures" w:semiHidden="1" w:unhideWhenUsed="1"/>
-    <w:lsdException w:name="envelope address" w:semiHidden="1" w:unhideWhenUsed="1"/>
-    <w:lsdException w:name="envelope return" w:semiHidden="1" w:unhideWhenUsed="1"/>
-    <w:lsdException w:name="footnote reference" w:semiHidden="1" w:unhideWhenUsed="1"/>
-    <w:lsdException w:name="annotation reference" w:semiHidden="1" w:unhideWhenUsed="1"/>
-    <w:lsdException w:name="line number" w:semiHidden="1" w:unhideWhenUsed="1"/>
-    <w:lsdException w:name="page number" w:semiHidden="1" w:unhideWhenUsed="1"/>
-    <w:lsdException w:name="endnote reference" w:semiHidden="1" w:unhideWhenUsed="1"/>
-    <w:lsdException w:name="endnote text" w:semiHidden="1" w:unhideWhenUsed="1"/>
-    <w:lsdException w:name="table of authorities" w:semiHidden="1" w:unhideWhenUsed="1"/>
-    <w:lsdException w:name="macro" w:semiHidden="1" w:unhideWhenUsed="1"/>
-    <w:lsdException w:name="toa heading" w:semiHidden="1" w:unhideWhenUsed="1"/>
-    <w:lsdException w:name="List" w:semiHidden="1" w:unhideWhenUsed="1"/>
-    <w:lsdException w:name="List Bullet" w:semiHidden="1" w:unhideWhenUsed="1"/>
-    <w:lsdException w:name="List Number" w:semiHidden="1" w:unhideWhenUsed="1"/>
-    <w:lsdException w:name="List 2" w:semiHidden="1" w:unhideWhenUsed="1"/>
-    <w:lsdException w:name="List 3" w:semiHidden="1" w:unhideWhenUsed="1"/>
-    <w:lsdException w:name="List 4" w:semiHidden="1" w:unhideWhenUsed="1"/>
-    <w:lsdException w:name="List 5" w:semiHidden="1" w:unhideWhenUsed="1"/>
-    <w:lsdException w:name="List Bullet 2" w:semiHidden="1" w:unhideWhenUsed="1"/>
-    <w:lsdException w:name="List Bullet 3" w:semiHidden="1" w:unhideWhenUsed="1"/>
-    <w:lsdException w:name="List Bullet 4" w:semiHidden="1" w:unhideWhenUsed="1"/>
-    <w:lsdException w:name="List Bullet 5" w:semiHidden="1" w:unhideWhenUsed="1"/>
-    <w:lsdException w:name="List Number 2" w:semiHidden="1" w:unhideWhenUsed="1"/>
-    <w:lsdException w:name="List Number 3" w:semiHidden="1" w:unhideWhenUsed="1"/>
-    <w:lsdException w:name="List Number 4" w:semiHidden="1" w:unhideWhenUsed="1"/>
-    <w:lsdException w:name="List Number 5" w:semiHidden="1" w:unhideWhenUsed="1"/>
-    <w:lsdException w:name="Title" w:uiPriority="10" w:qFormat="1"/>
-    <w:lsdException w:name="Closing" w:semiHidden="1" w:unhideWhenUsed="1"/>
-    <w:lsdException w:name="Signature" w:semiHidden="1" w:unhideWhenUsed="1"/>
-    <w:lsdException w:name="Default Paragraph Font" w:semiHidden="1" w:uiPriority="1" w:unhideWhenUsed="1"/>
-    <w:lsdException w:name="Body Text" w:semiHidden="1" w:unhideWhenUsed="1"/>
-    <w:lsdException w:name="Body Text Indent" w:semiHidden="1" w:unhideWhenUsed="1"/>
-    <w:lsdException w:name="List Continue" w:semiHidden="1" w:unhideWhenUsed="1"/>
-    <w:lsdException w:name="List Continue 2" w:semiHidden="1" w:unhideWhenUsed="1"/>
-    <w:lsdException w:name="List Continue 3" w:semiHidden="1" w:unhideWhenUsed="1"/>
-    <w:lsdException w:name="List Continue 4" w:semiHidden="1" w:unhideWhenUsed="1"/>
-    <w:lsdException w:name="List Continue 5" w:semiHidden="1" w:unhideWhenUsed="1"/>
-    <w:lsdException w:name="Message Header" w:semiHidden="1" w:unhideWhenUsed="1"/>
-    <w:lsdException w:name="Subtitle" w:uiPriority="11" w:qFormat="1"/>
-    <w:lsdException w:name="Salutation" w:semiHidden="1" w:unhideWhenUsed="1"/>
-    <w:lsdException w:name="Date" w:semiHidden="1" w:unhideWhenUsed="1"/>
-    <w:lsdException w:name="Body Text First Indent" w:semiHidden="1" w:unhideWhenUsed="1"/>
-    <w:lsdException w:name="Body Text First Indent 2" w:semiHidden="1" w:unhideWhenUsed="1"/>
-    <w:lsdException w:name="Note Heading" w:semiHidden="1" w:unhideWhenUsed="1"/>
-    <w:lsdException w:name="Body Text 2" w:semiHidden="1" w:unhideWhenUsed="1"/>
-    <w:lsdException w:name="Body Text 3" w:semiHidden="1" w:unhideWhenUsed="1"/>
-    <w:lsdException w:name="Body Text Indent 2" w:semiHidden="1" w:unhideWhenUsed="1"/>
-    <w:lsdException w:name="Body Text Indent 3" w:semiHidden="1" w:unhideWhenUsed="1"/>
-    <w:lsdException w:name="Block Text" w:semiHidden="1" w:unhideWhenUsed="1"/>
-    <w:lsdException w:name="Hyperlink" w:semiHidden="1" w:unhideWhenUsed="1"/>
-    <w:lsdException w:name="FollowedHyperlink" w:semiHidden="1" w:unhideWhenUsed="1"/>
-    <w:lsdException w:name="Strong" w:uiPriority="22" w:qFormat="1"/>
-    <w:lsdException w:name="Emphasis" w:uiPriority="20" w:qFormat="1"/>
-    <w:lsdException w:name="Document Map" w:semiHidden="1" w:unhideWhenUsed="1"/>
-    <w:lsdException w:name="Plain Text" w:semiHidden="1" w:unhideWhenUsed="1"/>
-    <w:lsdException w:name="E-mail Signature" w:semiHidden="1" w:unhideWhenUsed="1"/>
-    <w:lsdException w:name="HTML Top of Form" w:semiHidden="1" w:unhideWhenUsed="1"/>
-    <w:lsdException w:name="HTML Bottom of Form" w:semiHidden="1" w:unhideWhenUsed="1"/>
-    <w:lsdException w:name="Normal (Web)" w:semiHidden="1" w:unhideWhenUsed="1"/>
-    <w:lsdException w:name="HTML Acronym" w:semiHidden="1" w:unhideWhenUsed="1"/>
-    <w:lsdException w:name="HTML Address" w:semiHidden="1" w:unhideWhenUsed="1"/>
-    <w:lsdException w:name="HTML Cite" w:semiHidden="1" w:unhideWhenUsed="1"/>
-    <w:lsdException w:name="HTML Code" w:semiHidden="1" w:unhideWhenUsed="1"/>
-    <w:lsdException w:name="HTML Definition" w:semiHidden="1" w:unhideWhenUsed="1"/>
-    <w:lsdException w:name="HTML Keyboard" w:semiHidden="1" w:unhideWhenUsed="1"/>
-    <w:lsdException w:name="HTML Preformatted" w:semiHidden="1" w:unhideWhenUsed="1"/>
-    <w:lsdException w:name="HTML Sample" w:semiHidden="1" w:unhideWhenUsed="1"/>
-    <w:lsdException w:name="HTML Typewriter" w:semiHidden="1" w:unhideWhenUsed="1"/>
-    <w:lsdException w:name="HTML Variable" w:semiHidden="1" w:unhideWhenUsed="1"/>
-    <w:lsdException w:name="Normal Table" w:semiHidden="1" w:unhideWhenUsed="1"/>
-    <w:lsdException w:name="annotation subject" w:semiHidden="1" w:unhideWhenUsed="1"/>
-    <w:lsdException w:name="No List" w:semiHidden="1" w:unhideWhenUsed="1"/>
-    <w:lsdException w:name="Outline List 1" w:semiHidden="1" w:unhideWhenUsed="1"/>
-    <w:lsdException w:name="Outline List 2" w:semiHidden="1" w:unhideWhenUsed="1"/>
-    <w:lsdException w:name="Outline List 3" w:semiHidden="1" w:unhideWhenUsed="1"/>
-    <w:lsdException w:name="Table Simple 1" w:semiHidden="1" w:unhideWhenUsed="1"/>
-    <w:lsdException w:name="Table Simple 2" w:semiHidden="1" w:unhideWhenUsed="1"/>
-    <w:lsdException w:name="Table Simple 3" w:semiHidden="1" w:unhideWhenUsed="1"/>
-    <w:lsdException w:name="Table Classic 1" w:semiHidden="1" w:unhideWhenUsed="1"/>
-    <w:lsdException w:name="Table Classic 2" w:semiHidden="1" w:unhideWhenUsed="1"/>
-    <w:lsdException w:name="Table Classic 3" w:semiHidden="1" w:unhideWhenUsed="1"/>
-    <w:lsdException w:name="Table Classic 4" w:semiHidden="1" w:unhideWhenUsed="1"/>
-    <w:lsdException w:name="Table Colorful 1" w:semiHidden="1" w:unhideWhenUsed="1"/>
-    <w:lsdException w:name="Table Colorful 2" w:semiHidden="1" w:unhideWhenUsed="1"/>
-    <w:lsdException w:name="Table Colorful 3" w:semiHidden="1" w:unhideWhenUsed="1"/>
-    <w:lsdException w:name="Table Columns 1" w:semiHidden="1" w:unhideWhenUsed="1"/>
-    <w:lsdException w:name="Table Columns 2" w:semiHidden="1" w:unhideWhenUsed="1"/>
-    <w:lsdException w:name="Table Columns 3" w:semiHidden="1" w:unhideWhenUsed="1"/>
-    <w:lsdException w:name="Table Columns 4" w:semiHidden="1" w:unhideWhenUsed="1"/>
-    <w:lsdException w:name="Table Columns 5" w:semiHidden="1" w:unhideWhenUsed="1"/>
-    <w:lsdException w:name="Table Grid 1" w:semiHidden="1" w:unhideWhenUsed="1"/>
-    <w:lsdException w:name="Table Grid 2" w:semiHidden="1" w:unhideWhenUsed="1"/>
-    <w:lsdException w:name="Table Grid 3" w:semiHidden="1" w:unhideWhenUsed="1"/>
-    <w:lsdException w:name="Table Grid 4" w:semiHidden="1" w:unhideWhenUsed="1"/>
-    <w:lsdException w:name="Table Grid 5" w:semiHidden="1" w:unhideWhenUsed="1"/>
-    <w:lsdException w:name="Table Grid 6" w:semiHidden="1" w:unhideWhenUsed="1"/>
-    <w:lsdException w:name="Table Grid 7" w:semiHidden="1" w:unhideWhenUsed="1"/>
-    <w:lsdException w:name="Table Grid 8" w:semiHidden="1" w:unhideWhenUsed="1"/>
-    <w:lsdException w:name="Table List 1" w:semiHidden="1" w:unhideWhenUsed="1"/>
-    <w:lsdException w:name="Table List 2" w:semiHidden="1" w:unhideWhenUsed="1"/>
-    <w:lsdException w:name="Table List 3" w:semiHidden="1" w:unhideWhenUsed="1"/>
-    <w:lsdException w:name="Table List 4" w:semiHidden="1" w:unhideWhenUsed="1"/>
-    <w:lsdException w:name="Table List 5" w:semiHidden="1" w:unhideWhenUsed="1"/>
-    <w:lsdException w:name="Table List 6" w:semiHidden="1" w:unhideWhenUsed="1"/>
-    <w:lsdException w:name="Table List 7" w:semiHidden="1" w:unhideWhenUsed="1"/>
-    <w:lsdException w:name="Table List 8" w:semiHidden="1" w:unhideWhenUsed="1"/>
-    <w:lsdException w:name="Table 3D effects 1" w:semiHidden="1" w:unhideWhenUsed="1"/>
-    <w:lsdException w:name="Table 3D effects 2" w:semiHidden="1" w:unhideWhenUsed="1"/>
-    <w:lsdException w:name="Table 3D effects 3" w:semiHidden="1" w:unhideWhenUsed="1"/>
-    <w:lsdException w:name="Table Contemporary" w:semiHidden="1" w:unhideWhenUsed="1"/>
-    <w:lsdException w:name="Table Elegant" w:semiHidden="1" w:unhideWhenUsed="1"/>
-    <w:lsdException w:name="Table Professional" w:semiHidden="1" w:unhideWhenUsed="1"/>
-    <w:lsdException w:name="Table Subtle 1" w:semiHidden="1" w:unhideWhenUsed="1"/>
-    <w:lsdException w:name="Table Subtle 2" w:semiHidden="1" w:unhideWhenUsed="1"/>
-    <w:lsdException w:name="Table Web 1" w:semiHidden="1" w:unhideWhenUsed="1"/>
-    <w:lsdException w:name="Table Web 2" w:semiHidden="1" w:unhideWhenUsed="1"/>
-    <w:lsdException w:name="Table Web 3" w:semiHidden="1" w:unhideWhenUsed="1"/>
-    <w:lsdException w:name="Balloon Text" w:semiHidden="1" w:unhideWhenUsed="1"/>
-    <w:lsdException w:name="Table Grid" w:uiPriority="59"/>
-    <w:lsdException w:name="Table Theme" w:semiHidden="1" w:unhideWhenUsed="1"/>
-    <w:lsdException w:name="Placeholder Text" w:semiHidden="1"/>
-    <w:lsdException w:name="No Spacing" w:uiPriority="1" w:qFormat="1"/>
-    <w:lsdException w:name="Light Shading" w:uiPriority="60"/>
-    <w:lsdException w:name="Light List" w:uiPriority="61"/>
-    <w:lsdException w:name="Light Grid" w:uiPriority="62"/>
-    <w:lsdException w:name="Medium Shading 1" w:uiPriority="63"/>
-    <w:lsdException w:name="Medium Shading 2" w:uiPriority="64"/>
-    <w:lsdException w:name="Medium List 1" w:uiPriority="65"/>
-    <w:lsdException w:name="Medium List 2" w:uiPriority="66"/>
-    <w:lsdException w:name="Medium Grid 1" w:uiPriority="67"/>
-    <w:lsdException w:name="Medium Grid 2" w:uiPriority="68"/>
-    <w:lsdException w:name="Medium Grid 3" w:uiPriority="69"/>
-    <w:lsdException w:name="Dark List" w:uiPriority="70"/>
-    <w:lsdException w:name="Colorful Shading" w:uiPriority="71"/>
-    <w:lsdException w:name="Colorful List" w:uiPriority="72"/>
-    <w:lsdException w:name="Colorful Grid" w:uiPriority="73"/>
-    <w:lsdException w:name="Light Shading Accent 1" w:uiPriority="60"/>
-    <w:lsdException w:name="Light List Accent 1" w:uiPriority="61"/>
-    <w:lsdException w:name="Light Grid Accent 1" w:uiPriority="62"/>
-    <w:lsdException w:name="Medium Shading 1 Accent 1" w:uiPriority="63"/>
-    <w:lsdException w:name="Medium Shading 2 Accent 1" w:uiPriority="64"/>
-    <w:lsdException w:name="Medium List 1 Accent 1" w:uiPriority="65"/>
-    <w:lsdException w:name="Revision" w:semiHidden="1"/>
-    <w:lsdException w:name="List Paragraph" w:uiPriority="34" w:qFormat="1"/>
-    <w:lsdException w:name="Quote" w:uiPriority="29" w:qFormat="1"/>
-    <w:lsdException w:name="Intense Quote" w:uiPriority="30" w:qFormat="1"/>
-    <w:lsdException w:name="Medium List 2 Accent 1" w:uiPriority="66"/>
-    <w:lsdException w:name="Medium Grid 1 Accent 1" w:uiPriority="67"/>
-    <w:lsdException w:name="Medium Grid 2 Accent 1" w:uiPriority="68"/>
-    <w:lsdException w:name="Medium Grid 3 Accent 1" w:uiPriority="69"/>
-    <w:lsdException w:name="Dark List Accent 1" w:uiPriority="70"/>
-    <w:lsdException w:name="Colorful Shading Accent 1" w:uiPriority="71"/>
-    <w:lsdException w:name="Colorful List Accent 1" w:uiPriority="72"/>
-    <w:lsdException w:name="Colorful Grid Accent 1" w:uiPriority="73"/>
-    <w:lsdException w:name="Light Shading Accent 2" w:uiPriority="60"/>
-    <w:lsdException w:name="Light List Accent 2" w:uiPriority="61"/>
-    <w:lsdException w:name="Light Grid Accent 2" w:uiPriority="62"/>
-    <w:lsdException w:name="Medium Shading 1 Accent 2" w:uiPriority="63"/>
-    <w:lsdException w:name="Medium Shading 2 Accent 2" w:uiPriority="64"/>
-    <w:lsdException w:name="Medium List 1 Accent 2" w:uiPriority="65"/>
-    <w:lsdException w:name="Medium List 2 Accent 2" w:uiPriority="66"/>
-    <w:lsdException w:name="Medium Grid 1 Accent 2" w:uiPriority="67"/>
-    <w:lsdException w:name="Medium Grid 2 Accent 2" w:uiPriority="68"/>
-    <w:lsdException w:name="Medium Grid 3 Accent 2" w:uiPriority="69"/>
-    <w:lsdException w:name="Dark List Accent 2" w:uiPriority="70"/>
-    <w:lsdException w:name="Colorful Shading Accent 2" w:uiPriority="71"/>
-    <w:lsdException w:name="Colorful List Accent 2" w:uiPriority="72"/>
-    <w:lsdException w:name="Colorful Grid Accent 2" w:uiPriority="73"/>
-    <w:lsdException w:name="Light Shading Accent 3" w:uiPriority="60"/>
-    <w:lsdException w:name="Light List Accent 3" w:uiPriority="61"/>
-    <w:lsdException w:name="Light Grid Accent 3" w:uiPriority="62"/>
-    <w:lsdException w:name="Medium Shading 1 Accent 3" w:uiPriority="63"/>
-    <w:lsdException w:name="Medium Shading 2 Accent 3" w:uiPriority="64"/>
-    <w:lsdException w:name="Medium List 1 Accent 3" w:uiPriority="65"/>
-    <w:lsdException w:name="Medium List 2 Accent 3" w:uiPriority="66"/>
-    <w:lsdException w:name="Medium Grid 1 Accent 3" w:uiPriority="67"/>
-    <w:lsdException w:name="Medium Grid 2 Accent 3" w:uiPriority="68"/>
-    <w:lsdException w:name="Medium Grid 3 Accent 3" w:uiPriority="69"/>
-    <w:lsdException w:name="Dark List Accent 3" w:uiPriority="70"/>
-    <w:lsdException w:name="Colorful Shading Accent 3" w:uiPriority="71"/>
-    <w:lsdException w:name="Colorful List Accent 3" w:uiPriority="72"/>
-    <w:lsdException w:name="Colorful Grid Accent 3" w:uiPriority="73"/>
-    <w:lsdException w:name="Light Shading Accent 4" w:uiPriority="60"/>
-    <w:lsdException w:name="Light List Accent 4" w:uiPriority="61"/>
-    <w:lsdException w:name="Light Grid Accent 4" w:uiPriority="62"/>
-    <w:lsdException w:name="Medium Shading 1 Accent 4" w:uiPriority="63"/>
-    <w:lsdException w:name="Medium Shading 2 Accent 4" w:uiPriority="64"/>
-    <w:lsdException w:name="Medium List 1 Accent 4" w:uiPriority="65"/>
-    <w:lsdException w:name="Medium List 2 Accent 4" w:uiPriority="66"/>
-    <w:lsdException w:name="Medium Grid 1 Accent 4" w:uiPriority="67"/>
-    <w:lsdException w:name="Medium Grid 2 Accent 4" w:uiPriority="68"/>
-    <w:lsdException w:name="Medium Grid 3 Accent 4" w:uiPriority="69"/>
-    <w:lsdException w:name="Dark List Accent 4" w:uiPriority="70"/>
-    <w:lsdException w:name="Colorful Shading Accent 4" w:uiPriority="71"/>
-    <w:lsdException w:name="Colorful List Accent 4" w:uiPriority="72"/>
-    <w:lsdException w:name="Colorful Grid Accent 4" w:uiPriority="73"/>
-    <w:lsdException w:name="Light Shading Accent 5" w:uiPriority="60"/>
-    <w:lsdException w:name="Light List Accent 5" w:uiPriority="61"/>
-    <w:lsdException w:name="Light Grid Accent 5" w:uiPriority="62"/>
-    <w:lsdException w:name="Medium Shading 1 Accent 5" w:uiPriority="63"/>
-    <w:lsdException w:name="Medium Shading 2 Accent 5" w:uiPriority="64"/>
-    <w:lsdException w:name="Medium List 1 Accent 5" w:uiPriority="65"/>
-    <w:lsdException w:name="Medium List 2 Accent 5" w:uiPriority="66"/>
-    <w:lsdException w:name="Medium Grid 1 Accent 5" w:uiPriority="67"/>
-    <w:lsdException w:name="Medium Grid 2 Accent 5" w:uiPriority="68"/>
-    <w:lsdException w:name="Medium Grid 3 Accent 5" w:uiPriority="69"/>
-    <w:lsdException w:name="Dark List Accent 5" w:uiPriority="70"/>
-    <w:lsdException w:name="Colorful Shading Accent 5" w:uiPriority="71"/>
-    <w:lsdException w:name="Colorful List Accent 5" w:uiPriority="72"/>
-    <w:lsdException w:name="Colorful Grid Accent 5" w:uiPriority="73"/>
-    <w:lsdException w:name="Light Shading Accent 6" w:uiPriority="60"/>
-    <w:lsdException w:name="Light List Accent 6" w:uiPriority="61"/>
-    <w:lsdException w:name="Light Grid Accent 6" w:uiPriority="62"/>
-    <w:lsdException w:name="Medium Shading 1 Accent 6" w:uiPriority="63"/>
-    <w:lsdException w:name="Medium Shading 2 Accent 6" w:uiPriority="64"/>
-    <w:lsdException w:name="Medium List 1 Accent 6" w:uiPriority="65"/>
-    <w:lsdException w:name="Medium List 2 Accent 6" w:uiPriority="66"/>
-    <w:lsdException w:name="Medium Grid 1 Accent 6" w:uiPriority="67"/>
-    <w:lsdException w:name="Medium Grid 2 Accent 6" w:uiPriority="68"/>
-    <w:lsdException w:name="Medium Grid 3 Accent 6" w:uiPriority="69"/>
-    <w:lsdException w:name="Dark List Accent 6" w:uiPriority="70"/>
-    <w:lsdException w:name="Colorful Shading Accent 6" w:uiPriority="71"/>
-    <w:lsdException w:name="Colorful List Accent 6" w:uiPriority="72"/>
-    <w:lsdException w:name="Colorful Grid Accent 6" w:uiPriority="73"/>
-    <w:lsdException w:name="Subtle Emphasis" w:uiPriority="19" w:qFormat="1"/>
-    <w:lsdException w:name="Intense Emphasis" w:uiPriority="21" w:qFormat="1"/>
-    <w:lsdException w:name="Subtle Reference" w:uiPriority="31" w:qFormat="1"/>
-    <w:lsdException w:name="Intense Reference" w:uiPriority="32" w:qFormat="1"/>
-    <w:lsdException w:name="Book Title" w:uiPriority="33" w:qFormat="1"/>
-    <w:lsdException w:name="Bibliography" w:semiHidden="1" w:uiPriority="37" w:unhideWhenUsed="1"/>
-    <w:lsdException w:name="TOC Heading" w:semiHidden="1" w:uiPriority="39" w:unhideWhenUsed="1" w:qFormat="1"/>
-    <w:lsdException w:name="Plain Table 1" w:uiPriority="41"/>
-    <w:lsdException w:name="Plain Table 2" w:uiPriority="42"/>
-    <w:lsdException w:name="Plain Table 3" w:uiPriority="43"/>
-    <w:lsdException w:name="Plain Table 4" w:uiPriority="44"/>
-    <w:lsdException w:name="Plain Table 5" w:uiPriority="45"/>
-    <w:lsdException w:name="Grid Table Light" w:uiPriority="40"/>
-    <w:lsdException w:name="Grid Table 1 Light" w:uiPriority="46"/>
-    <w:lsdException w:name="Grid Table 2" w:uiPriority="47"/>
-    <w:lsdException w:name="Grid Table 3" w:uiPriority="48"/>
-    <w:lsdException w:name="Grid Table 4" w:uiPriority="49"/>
-    <w:lsdException w:name="Grid Table 5 Dark" w:uiPriority="50"/>
-    <w:lsdException w:name="Grid Table 6 Colorful" w:uiPriority="51"/>
-    <w:lsdException w:name="Grid Table 7 Colorful" w:uiPriority="52"/>
-    <w:lsdException w:name="Grid Table 1 Light Accent 1" w:uiPriority="46"/>
-    <w:lsdException w:name="Grid Table 2 Accent 1" w:uiPriority="47"/>
-    <w:lsdException w:name="Grid Table 3 Accent 1" w:uiPriority="48"/>
-    <w:lsdException w:name="Grid Table 4 Accent 1" w:uiPriority="49"/>
-    <w:lsdException w:name="Grid Table 5 Dark Accent 1" w:uiPriority="50"/>
-    <w:lsdException w:name="Grid Table 6 Colorful Accent 1" w:uiPriority="51"/>
-    <w:lsdException w:name="Grid Table 7 Colorful Accent 1" w:uiPriority="52"/>
-    <w:lsdException w:name="Grid Table 1 Light Accent 2" w:uiPriority="46"/>
-    <w:lsdException w:name="Grid Table 2 Accent 2" w:uiPriority="47"/>
-    <w:lsdException w:name="Grid Table 3 Accent 2" w:uiPriority="48"/>
-    <w:lsdException w:name="Grid Table 4 Accent 2" w:uiPriority="49"/>
-    <w:lsdException w:name="Grid Table 5 Dark Accent 2" w:uiPriority="50"/>
-    <w:lsdException w:name="Grid Table 6 Colorful Accent 2" w:uiPriority="51"/>
-    <w:lsdException w:name="Grid Table 7 Colorful Accent 2" w:uiPriority="52"/>
-    <w:lsdException w:name="Grid Table 1 Light Accent 3" w:uiPriority="46"/>
-    <w:lsdException w:name="Grid Table 2 Accent 3" w:uiPriority="47"/>
-    <w:lsdException w:name="Grid Table 3 Accent 3" w:uiPriority="48"/>
-    <w:lsdException w:name="Grid Table 4 Accent 3" w:uiPriority="49"/>
-    <w:lsdException w:name="Grid Table 5 Dark Accent 3" w:uiPriority="50"/>
-    <w:lsdException w:name="Grid Table 6 Colorful Accent 3" w:uiPriority="51"/>
-    <w:lsdException w:name="Grid Table 7 Colorful Accent 3" w:uiPriority="52"/>
-    <w:lsdException w:name="Grid Table 1 Light Accent 4" w:uiPriority="46"/>
-    <w:lsdException w:name="Grid Table 2 Accent 4" w:uiPriority="47"/>
-    <w:lsdException w:name="Grid Table 3 Accent 4" w:uiPriority="48"/>
-    <w:lsdException w:name="Grid Table 4 Accent 4" w:uiPriority="49"/>
-    <w:lsdException w:name="Grid Table 5 Dark Accent 4" w:uiPriority="50"/>
-    <w:lsdException w:name="Grid Table 6 Colorful Accent 4" w:uiPriority="51"/>
-    <w:lsdException w:name="Grid Table 7 Colorful Accent 4" w:uiPriority="52"/>
-    <w:lsdException w:name="Grid Table 1 Light Accent 5" w:uiPriority="46"/>
-    <w:lsdException w:name="Grid Table 2 Accent 5" w:uiPriority="47"/>
-    <w:lsdException w:name="Grid Table 3 Accent 5" w:uiPriority="48"/>
-    <w:lsdException w:name="Grid Table 4 Accent 5" w:uiPriority="49"/>
-    <w:lsdException w:name="Grid Table 5 Dark Accent 5" w:uiPriority="50"/>
-    <w:lsdException w:name="Grid Table 6 Colorful Accent 5" w:uiPriority="51"/>
-    <w:lsdException w:name="Grid Table 7 Colorful Accent 5" w:uiPriority="52"/>
-    <w:lsdException w:name="Grid Table 1 Light Accent 6" w:uiPriority="46"/>
-    <w:lsdException w:name="Grid Table 2 Accent 6" w:uiPriority="47"/>
-    <w:lsdException w:name="Grid Table 3 Accent 6" w:uiPriority="48"/>
-    <w:lsdException w:name="Grid Table 4 Accent 6" w:uiPriority="49"/>
-    <w:lsdException w:name="Grid Table 5 Dark Accent 6" w:uiPriority="50"/>
-    <w:lsdException w:name="Grid Table 6 Colorful Accent 6" w:uiPriority="51"/>
-    <w:lsdException w:name="Grid Table 7 Colorful Accent 6" w:uiPriority="52"/>
-    <w:lsdException w:name="List Table 1 Light" w:uiPriority="46"/>
-    <w:lsdException w:name="List Table 2" w:uiPriority="47"/>
-    <w:lsdException w:name="List Table 3" w:uiPriority="48"/>
-    <w:lsdException w:name="List Table 4" w:uiPriority="49"/>
-    <w:lsdException w:name="List Table 5 Dark" w:uiPriority="50"/>
-    <w:lsdException w:name="List Table 6 Colorful" w:uiPriority="51"/>
-    <w:lsdException w:name="List Table 7 Colorful" w:uiPriority="52"/>
-    <w:lsdException w:name="List Table 1 Light Accent 1" w:uiPriority="46"/>
-    <w:lsdException w:name="List Table 2 Accent 1" w:uiPriority="47"/>
-    <w:lsdException w:name="List Table 3 Accent 1" w:uiPriority="48"/>
-    <w:lsdException w:name="List Table 4 Accent 1" w:uiPriority="49"/>
-    <w:lsdException w:name="List Table 5 Dark Accent 1" w:uiPriority="50"/>
-    <w:lsdException w:name="List Table 6 Colorful Accent 1" w:uiPriority="51"/>
-    <w:lsdException w:name="List Table 7 Colorful Accent 1" w:uiPriority="52"/>
-    <w:lsdException w:name="List Table 1 Light Accent 2" w:uiPriority="46"/>
-    <w:lsdException w:name="List Table 2 Accent 2" w:uiPriority="47"/>
-    <w:lsdException w:name="List Table 3 Accent 2" w:uiPriority="48"/>
-    <w:lsdException w:name="List Table 4 Accent 2" w:uiPriority="49"/>
-    <w:lsdException w:name="List Table 5 Dark Accent 2" w:uiPriority="50"/>
-    <w:lsdException w:name="List Table 6 Colorful Accent 2" w:uiPriority="51"/>
-    <w:lsdException w:name="List Table 7 Colorful Accent 2" w:uiPriority="52"/>
-    <w:lsdException w:name="List Table 1 Light Accent 3" w:uiPriority="46"/>
-    <w:lsdException w:name="List Table 2 Accent 3" w:uiPriority="47"/>
-    <w:lsdException w:name="List Table 3 Accent 3" w:uiPriority="48"/>
-    <w:lsdException w:name="List Table 4 Accent 3" w:uiPriority="49"/>
-    <w:lsdException w:name="List Table 5 Dark Accent 3" w:uiPriority="50"/>
-    <w:lsdException w:name="List Table 6 Colorful Accent 3" w:uiPriority="51"/>
-    <w:lsdException w:name="List Table 7 Colorful Accent 3" w:uiPriority="52"/>
-    <w:lsdException w:name="List Table 1 Light Accent 4" w:uiPriority="46"/>
-    <w:lsdException w:name="List Table 2 Accent 4" w:uiPriority="47"/>
-    <w:lsdException w:name="List Table 3 Accent 4" w:uiPriority="48"/>
-    <w:lsdException w:name="List Table 4 Accent 4" w:uiPriority="49"/>
-    <w:lsdException w:name="List Table 5 Dark Accent 4" w:uiPriority="50"/>
-    <w:lsdException w:name="List Table 6 Colorful Accent 4" w:uiPriority="51"/>
-    <w:lsdException w:name="List Table 7 Colorful Accent 4" w:uiPriority="52"/>
-    <w:lsdException w:name="List Table 1 Light Accent 5" w:uiPriority="46"/>
-    <w:lsdException w:name="List Table 2 Accent 5" w:uiPriority="47"/>
-    <w:lsdException w:name="List Table 3 Accent 5" w:uiPriority="48"/>
-    <w:lsdException w:name="List Table 4 Accent 5" w:uiPriority="49"/>
-    <w:lsdException w:name="List Table 5 Dark Accent 5" w:uiPriority="50"/>
-    <w:lsdException w:name="List Table 6 Colorful Accent 5" w:uiPriority="51"/>
-    <w:lsdException w:name="List Table 7 Colorful Accent 5" w:uiPriority="52"/>
-    <w:lsdException w:name="List Table 1 Light Accent 6" w:uiPriority="46"/>
-    <w:lsdException w:name="List Table 2 Accent 6" w:uiPriority="47"/>
-    <w:lsdException w:name="List Table 3 Accent 6" w:uiPriority="48"/>
-    <w:lsdException w:name="List Table 4 Accent 6" w:uiPriority="49"/>
-    <w:lsdException w:name="List Table 5 Dark Accent 6" w:uiPriority="50"/>
-    <w:lsdException w:name="List Table 6 Colorful Accent 6" w:uiPriority="51"/>
-    <w:lsdException w:name="List Table 7 Colorful Accent 6" w:uiPriority="52"/>
+  <w:latentStyles w:defLockedState="0" w:defUIPriority="99" w:defSemiHidden="1" w:defUnhideWhenUsed="1" w:defQFormat="0" w:count="267">
+    <w:lsdException w:name="Normal" w:semiHidden="0" w:uiPriority="0" w:unhideWhenUsed="0" w:qFormat="1"/>
+    <w:lsdException w:name="heading 1" w:semiHidden="0" w:uiPriority="9" w:unhideWhenUsed="0" w:qFormat="1"/>
+    <w:lsdException w:name="heading 2" w:uiPriority="9" w:qFormat="1"/>
+    <w:lsdException w:name="heading 3" w:uiPriority="9" w:qFormat="1"/>
+    <w:lsdException w:name="heading 4" w:uiPriority="9" w:qFormat="1"/>
+    <w:lsdException w:name="heading 5" w:uiPriority="9" w:qFormat="1"/>
+    <w:lsdException w:name="heading 6" w:uiPriority="9" w:qFormat="1"/>
+    <w:lsdException w:name="heading 7" w:uiPriority="9" w:qFormat="1"/>
+    <w:lsdException w:name="heading 8" w:uiPriority="9" w:qFormat="1"/>
+    <w:lsdException w:name="heading 9" w:uiPriority="9" w:qFormat="1"/>
+    <w:lsdException w:name="toc 1" w:uiPriority="39"/>
+    <w:lsdException w:name="toc 2" w:uiPriority="39"/>
+    <w:lsdException w:name="toc 3" w:uiPriority="39"/>
+    <w:lsdException w:name="toc 4" w:uiPriority="39"/>
+    <w:lsdException w:name="toc 5" w:uiPriority="39"/>
+    <w:lsdException w:name="toc 6" w:uiPriority="39"/>
+    <w:lsdException w:name="toc 7" w:uiPriority="39"/>
+    <w:lsdException w:name="toc 8" w:uiPriority="39"/>
+    <w:lsdException w:name="toc 9" w:uiPriority="39"/>
+    <w:lsdException w:name="caption" w:uiPriority="35" w:qFormat="1"/>
+    <w:lsdException w:name="Title" w:semiHidden="0" w:uiPriority="10" w:unhideWhenUsed="0" w:qFormat="1"/>
+    <w:lsdException w:name="Default Paragraph Font" w:uiPriority="1"/>
+    <w:lsdException w:name="Subtitle" w:semiHidden="0" w:uiPriority="11" w:unhideWhenUsed="0" w:qFormat="1"/>
+    <w:lsdException w:name="Strong" w:semiHidden="0" w:uiPriority="22" w:unhideWhenUsed="0" w:qFormat="1"/>
+    <w:lsdException w:name="Emphasis" w:semiHidden="0" w:uiPriority="20" w:unhideWhenUsed="0" w:qFormat="1"/>
+    <w:lsdException w:name="Table Grid" w:semiHidden="0" w:uiPriority="59" w:unhideWhenUsed="0"/>
+    <w:lsdException w:name="Placeholder Text" w:unhideWhenUsed="0"/>
+    <w:lsdException w:name="No Spacing" w:semiHidden="0" w:uiPriority="1" w:unhideWhenUsed="0" w:qFormat="1"/>
+    <w:lsdException w:name="Light Shading" w:semiHidden="0" w:uiPriority="60" w:unhideWhenUsed="0"/>
+    <w:lsdException w:name="Light List" w:semiHidden="0" w:uiPriority="61" w:unhideWhenUsed="0"/>
+    <w:lsdException w:name="Light Grid" w:semiHidden="0" w:uiPriority="62" w:unhideWhenUsed="0"/>
+    <w:lsdException w:name="Medium Shading 1" w:semiHidden="0" w:uiPriority="63" w:unhideWhenUsed="0"/>
+    <w:lsdException w:name="Medium Shading 2" w:semiHidden="0" w:uiPriority="64" w:unhideWhenUsed="0"/>
+    <w:lsdException w:name="Medium List 1" w:semiHidden="0" w:uiPriority="65" w:unhideWhenUsed="0"/>
+    <w:lsdException w:name="Medium List 2" w:semiHidden="0" w:uiPriority="66" w:unhideWhenUsed="0"/>
+    <w:lsdException w:name="Medium Grid 1" w:semiHidden="0" w:uiPriority="67" w:unhideWhenUsed="0"/>
+    <w:lsdException w:name="Medium Grid 2" w:semiHidden="0" w:uiPriority="68" w:unhideWhenUsed="0"/>
+    <w:lsdException w:name="Medium Grid 3" w:semiHidden="0" w:uiPriority="69" w:unhideWhenUsed="0"/>
+    <w:lsdException w:name="Dark List" w:semiHidden="0" w:uiPriority="70" w:unhideWhenUsed="0"/>
+    <w:lsdException w:name="Colorful Shading" w:semiHidden="0" w:uiPriority="71" w:unhideWhenUsed="0"/>
+    <w:lsdException w:name="Colorful List" w:semiHidden="0" w:uiPriority="72" w:unhideWhenUsed="0"/>
+    <w:lsdException w:name="Colorful Grid" w:semiHidden="0" w:uiPriority="73" w:unhideWhenUsed="0"/>
+    <w:lsdException w:name="Light Shading Accent 1" w:semiHidden="0" w:uiPriority="60" w:unhideWhenUsed="0"/>
+    <w:lsdException w:name="Light List Accent 1" w:semiHidden="0" w:uiPriority="61" w:unhideWhenUsed="0"/>
+    <w:lsdException w:name="Light Grid Accent 1" w:semiHidden="0" w:uiPriority="62" w:unhideWhenUsed="0"/>
+    <w:lsdException w:name="Medium Shading 1 Accent 1" w:semiHidden="0" w:uiPriority="63" w:unhideWhenUsed="0"/>
+    <w:lsdException w:name="Medium Shading 2 Accent 1" w:semiHidden="0" w:uiPriority="64" w:unhideWhenUsed="0"/>
+    <w:lsdException w:name="Medium List 1 Accent 1" w:semiHidden="0" w:uiPriority="65" w:unhideWhenUsed="0"/>
+    <w:lsdException w:name="Revision" w:unhideWhenUsed="0"/>
+    <w:lsdException w:name="List Paragraph" w:semiHidden="0" w:uiPriority="34" w:unhideWhenUsed="0" w:qFormat="1"/>
+    <w:lsdException w:name="Quote" w:semiHidden="0" w:uiPriority="29" w:unhideWhenUsed="0" w:qFormat="1"/>
+    <w:lsdException w:name="Intense Quote" w:semiHidden="0" w:uiPriority="30" w:unhideWhenUsed="0" w:qFormat="1"/>
+    <w:lsdException w:name="Medium List 2 Accent 1" w:semiHidden="0" w:uiPriority="66" w:unhideWhenUsed="0"/>
+    <w:lsdException w:name="Medium Grid 1 Accent 1" w:semiHidden="0" w:uiPriority="67" w:unhideWhenUsed="0"/>
+    <w:lsdException w:name="Medium Grid 2 Accent 1" w:semiHidden="0" w:uiPriority="68" w:unhideWhenUsed="0"/>
+    <w:lsdException w:name="Medium Grid 3 Accent 1" w:semiHidden="0" w:uiPriority="69" w:unhideWhenUsed="0"/>
+    <w:lsdException w:name="Dark List Accent 1" w:semiHidden="0" w:uiPriority="70" w:unhideWhenUsed="0"/>
+    <w:lsdException w:name="Colorful Shading Accent 1" w:semiHidden="0" w:uiPriority="71" w:unhideWhenUsed="0"/>
+    <w:lsdException w:name="Colorful List Accent 1" w:semiHidden="0" w:uiPriority="72" w:unhideWhenUsed="0"/>
+    <w:lsdException w:name="Colorful Grid Accent 1" w:semiHidden="0" w:uiPriority="73" w:unhideWhenUsed="0"/>
+    <w:lsdException w:name="Light Shading Accent 2" w:semiHidden="0" w:uiPriority="60" w:unhideWhenUsed="0"/>
+    <w:lsdException w:name="Light List Accent 2" w:semiHidden="0" w:uiPriority="61" w:unhideWhenUsed="0"/>
+    <w:lsdException w:name="Light Grid Accent 2" w:semiHidden="0" w:uiPriority="62" w:unhideWhenUsed="0"/>
+    <w:lsdException w:name="Medium Shading 1 Accent 2" w:semiHidden="0" w:uiPriority="63" w:unhideWhenUsed="0"/>
+    <w:lsdException w:name="Medium Shading 2 Accent 2" w:semiHidden="0" w:uiPriority="64" w:unhideWhenUsed="0"/>
+    <w:lsdException w:name="Medium List 1 Accent 2" w:semiHidden="0" w:uiPriority="65" w:unhideWhenUsed="0"/>
+    <w:lsdException w:name="Medium List 2 Accent 2" w:semiHidden="0" w:uiPriority="66" w:unhideWhenUsed="0"/>
+    <w:lsdException w:name="Medium Grid 1 Accent 2" w:semiHidden="0" w:uiPriority="67" w:unhideWhenUsed="0"/>
+    <w:lsdException w:name="Medium Grid 2 Accent 2" w:semiHidden="0" w:uiPriority="68" w:unhideWhenUsed="0"/>
+    <w:lsdException w:name="Medium Grid 3 Accent 2" w:semiHidden="0" w:uiPriority="69" w:unhideWhenUsed="0"/>
+    <w:lsdException w:name="Dark List Accent 2" w:semiHidden="0" w:uiPriority="70" w:unhideWhenUsed="0"/>
+    <w:lsdException w:name="Colorful Shading Accent 2" w:semiHidden="0" w:uiPriority="71" w:unhideWhenUsed="0"/>
+    <w:lsdException w:name="Colorful List Accent 2" w:semiHidden="0" w:uiPriority="72" w:unhideWhenUsed="0"/>
+    <w:lsdException w:name="Colorful Grid Accent 2" w:semiHidden="0" w:uiPriority="73" w:unhideWhenUsed="0"/>
+    <w:lsdException w:name="Light Shading Accent 3" w:semiHidden="0" w:uiPriority="60" w:unhideWhenUsed="0"/>
+    <w:lsdException w:name="Light List Accent 3" w:semiHidden="0" w:uiPriority="61" w:unhideWhenUsed="0"/>
+    <w:lsdException w:name="Light Grid Accent 3" w:semiHidden="0" w:uiPriority="62" w:unhideWhenUsed="0"/>
+    <w:lsdException w:name="Medium Shading 1 Accent 3" w:semiHidden="0" w:uiPriority="63" w:unhideWhenUsed="0"/>
+    <w:lsdException w:name="Medium Shading 2 Accent 3" w:semiHidden="0" w:uiPriority="64" w:unhideWhenUsed="0"/>
+    <w:lsdException w:name="Medium List 1 Accent 3" w:semiHidden="0" w:uiPriority="65" w:unhideWhenUsed="0"/>
+    <w:lsdException w:name="Medium List 2 Accent 3" w:semiHidden="0" w:uiPriority="66" w:unhideWhenUsed="0"/>
+    <w:lsdException w:name="Medium Grid 1 Accent 3" w:semiHidden="0" w:uiPriority="67" w:unhideWhenUsed="0"/>
+    <w:lsdException w:name="Medium Grid 2 Accent 3" w:semiHidden="0" w:uiPriority="68" w:unhideWhenUsed="0"/>
+    <w:lsdException w:name="Medium Grid 3 Accent 3" w:semiHidden="0" w:uiPriority="69" w:unhideWhenUsed="0"/>
+    <w:lsdException w:name="Dark List Accent 3" w:semiHidden="0" w:uiPriority="70" w:unhideWhenUsed="0"/>
+    <w:lsdException w:name="Colorful Shading Accent 3" w:semiHidden="0" w:uiPriority="71" w:unhideWhenUsed="0"/>
+    <w:lsdException w:name="Colorful List Accent 3" w:semiHidden="0" w:uiPriority="72" w:unhideWhenUsed="0"/>
+    <w:lsdException w:name="Colorful Grid Accent 3" w:semiHidden="0" w:uiPriority="73" w:unhideWhenUsed="0"/>
+    <w:lsdException w:name="Light Shading Accent 4" w:semiHidden="0" w:uiPriority="60" w:unhideWhenUsed="0"/>
+    <w:lsdException w:name="Light List Accent 4" w:semiHidden="0" w:uiPriority="61" w:unhideWhenUsed="0"/>
+    <w:lsdException w:name="Light Grid Accent 4" w:semiHidden="0" w:uiPriority="62" w:unhideWhenUsed="0"/>
+    <w:lsdException w:name="Medium Shading 1 Accent 4" w:semiHidden="0" w:uiPriority="63" w:unhideWhenUsed="0"/>
+    <w:lsdException w:name="Medium Shading 2 Accent 4" w:semiHidden="0" w:uiPriority="64" w:unhideWhenUsed="0"/>
+    <w:lsdException w:name="Medium List 1 Accent 4" w:semiHidden="0" w:uiPriority="65" w:unhideWhenUsed="0"/>
+    <w:lsdException w:name="Medium List 2 Accent 4" w:semiHidden="0" w:uiPriority="66" w:unhideWhenUsed="0"/>
+    <w:lsdException w:name="Medium Grid 1 Accent 4" w:semiHidden="0" w:uiPriority="67" w:unhideWhenUsed="0"/>
+    <w:lsdException w:name="Medium Grid 2 Accent 4" w:semiHidden="0" w:uiPriority="68" w:unhideWhenUsed="0"/>
+    <w:lsdException w:name="Medium Grid 3 Accent 4" w:semiHidden="0" w:uiPriority="69" w:unhideWhenUsed="0"/>
+    <w:lsdException w:name="Dark List Accent 4" w:semiHidden="0" w:uiPriority="70" w:unhideWhenUsed="0"/>
+    <w:lsdException w:name="Colorful Shading Accent 4" w:semiHidden="0" w:uiPriority="71" w:unhideWhenUsed="0"/>
+    <w:lsdException w:name="Colorful List Accent 4" w:semiHidden="0" w:uiPriority="72" w:unhideWhenUsed="0"/>
+    <w:lsdException w:name="Colorful Grid Accent 4" w:semiHidden="0" w:uiPriority="73" w:unhideWhenUsed="0"/>
+    <w:lsdException w:name="Light Shading Accent 5" w:semiHidden="0" w:uiPriority="60" w:unhideWhenUsed="0"/>
+    <w:lsdException w:name="Light List Accent 5" w:semiHidden="0" w:uiPriority="61" w:unhideWhenUsed="0"/>
+    <w:lsdException w:name="Light Grid Accent 5" w:semiHidden="0" w:uiPriority="62" w:unhideWhenUsed="0"/>
+    <w:lsdException w:name="Medium Shading 1 Accent 5" w:semiHidden="0" w:uiPriority="63" w:unhideWhenUsed="0"/>
+    <w:lsdException w:name="Medium Shading 2 Accent 5" w:semiHidden="0" w:uiPriority="64" w:unhideWhenUsed="0"/>
+    <w:lsdException w:name="Medium List 1 Accent 5" w:semiHidden="0" w:uiPriority="65" w:unhideWhenUsed="0"/>
+    <w:lsdException w:name="Medium List 2 Accent 5" w:semiHidden="0" w:uiPriority="66" w:unhideWhenUsed="0"/>
+    <w:lsdException w:name="Medium Grid 1 Accent 5" w:semiHidden="0" w:uiPriority="67" w:unhideWhenUsed="0"/>
+    <w:lsdException w:name="Medium Grid 2 Accent 5" w:semiHidden="0" w:uiPriority="68" w:unhideWhenUsed="0"/>
+    <w:lsdException w:name="Medium Grid 3 Accent 5" w:semiHidden="0" w:uiPriority="69" w:unhideWhenUsed="0"/>
+    <w:lsdException w:name="Dark List Accent 5" w:semiHidden="0" w:uiPriority="70" w:unhideWhenUsed="0"/>
+    <w:lsdException w:name="Colorful Shading Accent 5" w:semiHidden="0" w:uiPriority="71" w:unhideWhenUsed="0"/>
+    <w:lsdException w:name="Colorful List Accent 5" w:semiHidden="0" w:uiPriority="72" w:unhideWhenUsed="0"/>
+    <w:lsdException w:name="Colorful Grid Accent 5" w:semiHidden="0" w:uiPriority="73" w:unhideWhenUsed="0"/>
+    <w:lsdException w:name="Light Shading Accent 6" w:semiHidden="0" w:uiPriority="60" w:unhideWhenUsed="0"/>
+    <w:lsdException w:name="Light List Accent 6" w:semiHidden="0" w:uiPriority="61" w:unhideWhenUsed="0"/>
+    <w:lsdException w:name="Light Grid Accent 6" w:semiHidden="0" w:uiPriority="62" w:unhideWhenUsed="0"/>
+    <w:lsdException w:name="Medium Shading 1 Accent 6" w:semiHidden="0" w:uiPriority="63" w:unhideWhenUsed="0"/>
+    <w:lsdException w:name="Medium Shading 2 Accent 6" w:semiHidden="0" w:uiPriority="64" w:unhideWhenUsed="0"/>
+    <w:lsdException w:name="Medium List 1 Accent 6" w:semiHidden="0" w:uiPriority="65" w:unhideWhenUsed="0"/>
+    <w:lsdException w:name="Medium List 2 Accent 6" w:semiHidden="0" w:uiPriority="66" w:unhideWhenUsed="0"/>
+    <w:lsdException w:name="Medium Grid 1 Accent 6" w:semiHidden="0" w:uiPriority="67" w:unhideWhenUsed="0"/>
+    <w:lsdException w:name="Medium Grid 2 Accent 6" w:semiHidden="0" w:uiPriority="68" w:unhideWhenUsed="0"/>
+    <w:lsdException w:name="Medium Grid 3 Accent 6" w:semiHidden="0" w:uiPriority="69" w:unhideWhenUsed="0"/>
+    <w:lsdException w:name="Dark List Accent 6" w:semiHidden="0" w:uiPriority="70" w:unhideWhenUsed="0"/>
+    <w:lsdException w:name="Colorful Shading Accent 6" w:semiHidden="0" w:uiPriority="71" w:unhideWhenUsed="0"/>
+    <w:lsdException w:name="Colorful List Accent 6" w:semiHidden="0" w:uiPriority="72" w:unhideWhenUsed="0"/>
+    <w:lsdException w:name="Colorful Grid Accent 6" w:semiHidden="0" w:uiPriority="73" w:unhideWhenUsed="0"/>
+    <w:lsdException w:name="Subtle Emphasis" w:semiHidden="0" w:uiPriority="19" w:unhideWhenUsed="0" w:qFormat="1"/>
+    <w:lsdException w:name="Intense Emphasis" w:semiHidden="0" w:uiPriority="21" w:unhideWhenUsed="0" w:qFormat="1"/>
+    <w:lsdException w:name="Subtle Reference" w:semiHidden="0" w:uiPriority="31" w:unhideWhenUsed="0" w:qFormat="1"/>
+    <w:lsdException w:name="Intense Reference" w:semiHidden="0" w:uiPriority="32" w:unhideWhenUsed="0" w:qFormat="1"/>
+    <w:lsdException w:name="Book Title" w:semiHidden="0" w:uiPriority="33" w:unhideWhenUsed="0" w:qFormat="1"/>
+    <w:lsdException w:name="Bibliography" w:uiPriority="37"/>
+    <w:lsdException w:name="TOC Heading" w:uiPriority="39" w:qFormat="1"/>
   </w:latentStyles>
   <w:style w:type="paragraph" w:default="1" w:styleId="Normal">
     <w:name w:val="Normal"/>
@@ -2413,6 +2185,7 @@
     <w:uiPriority w:val="99"/>
     <w:semiHidden/>
     <w:unhideWhenUsed/>
+    <w:qFormat/>
     <w:tblPr>
       <w:tblInd w:w="0" w:type="dxa"/>
       <w:tblCellMar>

</xml_diff>

<commit_message>
Done clip c03 typescript 10: Kiểu dữ liệu any
</commit_message>
<xml_diff>
--- a/TYPESCRIPT-ES6-JAVASCRIPT-QUA-DỰ-ÁN-SHOPPING-CART-NỀN-TẢNG-NODE.JS-VÀ-ANGULARJS-2.docx
+++ b/TYPESCRIPT-ES6-JAVASCRIPT-QUA-DỰ-ÁN-SHOPPING-CART-NỀN-TẢNG-NODE.JS-VÀ-ANGULARJS-2.docx
@@ -836,14 +836,16 @@
       <w:pPr>
         <w:rPr>
           <w:rFonts w:asciiTheme="majorHAnsi" w:hAnsiTheme="majorHAnsi" w:cstheme="majorHAnsi"/>
-          <w:sz w:val="26"/>
-          <w:szCs w:val="26"/>
-          <w:lang w:val="fr-FR"/>
-        </w:rPr>
-      </w:pPr>
-      <w:r>
-        <w:rPr>
-          <w:rFonts w:asciiTheme="majorHAnsi" w:hAnsiTheme="majorHAnsi" w:cstheme="majorHAnsi"/>
+          <w:color w:val="9BBB59" w:themeColor="accent3"/>
+          <w:sz w:val="26"/>
+          <w:szCs w:val="26"/>
+          <w:lang w:val="fr-FR"/>
+        </w:rPr>
+      </w:pPr>
+      <w:r>
+        <w:rPr>
+          <w:rFonts w:asciiTheme="majorHAnsi" w:hAnsiTheme="majorHAnsi" w:cstheme="majorHAnsi"/>
+          <w:color w:val="9BBB59" w:themeColor="accent3"/>
           <w:sz w:val="26"/>
           <w:szCs w:val="26"/>
           <w:lang w:val="fr-FR"/>

</xml_diff>

<commit_message>
Done clip c03 typescript 12: type-assection
</commit_message>
<xml_diff>
--- a/TYPESCRIPT-ES6-JAVASCRIPT-QUA-DỰ-ÁN-SHOPPING-CART-NỀN-TẢNG-NODE.JS-VÀ-ANGULARJS-2.docx
+++ b/TYPESCRIPT-ES6-JAVASCRIPT-QUA-DỰ-ÁN-SHOPPING-CART-NỀN-TẢNG-NODE.JS-VÀ-ANGULARJS-2.docx
@@ -857,14 +857,16 @@
       <w:pPr>
         <w:rPr>
           <w:rFonts w:asciiTheme="majorHAnsi" w:hAnsiTheme="majorHAnsi" w:cstheme="majorHAnsi"/>
-          <w:sz w:val="26"/>
-          <w:szCs w:val="26"/>
-          <w:lang w:val="fr-FR"/>
-        </w:rPr>
-      </w:pPr>
-      <w:r>
-        <w:rPr>
-          <w:rFonts w:asciiTheme="majorHAnsi" w:hAnsiTheme="majorHAnsi" w:cstheme="majorHAnsi"/>
+          <w:color w:val="9BBB59" w:themeColor="accent3"/>
+          <w:sz w:val="26"/>
+          <w:szCs w:val="26"/>
+          <w:lang w:val="fr-FR"/>
+        </w:rPr>
+      </w:pPr>
+      <w:r>
+        <w:rPr>
+          <w:rFonts w:asciiTheme="majorHAnsi" w:hAnsiTheme="majorHAnsi" w:cstheme="majorHAnsi"/>
+          <w:color w:val="9BBB59" w:themeColor="accent3"/>
           <w:sz w:val="26"/>
           <w:szCs w:val="26"/>
           <w:lang w:val="fr-FR"/>
@@ -876,14 +878,16 @@
       <w:pPr>
         <w:rPr>
           <w:rFonts w:asciiTheme="majorHAnsi" w:hAnsiTheme="majorHAnsi" w:cstheme="majorHAnsi"/>
-          <w:sz w:val="26"/>
-          <w:szCs w:val="26"/>
-          <w:lang w:val="fr-FR"/>
-        </w:rPr>
-      </w:pPr>
-      <w:r>
-        <w:rPr>
-          <w:rFonts w:asciiTheme="majorHAnsi" w:hAnsiTheme="majorHAnsi" w:cstheme="majorHAnsi"/>
+          <w:color w:val="9BBB59" w:themeColor="accent3"/>
+          <w:sz w:val="26"/>
+          <w:szCs w:val="26"/>
+          <w:lang w:val="fr-FR"/>
+        </w:rPr>
+      </w:pPr>
+      <w:r>
+        <w:rPr>
+          <w:rFonts w:asciiTheme="majorHAnsi" w:hAnsiTheme="majorHAnsi" w:cstheme="majorHAnsi"/>
+          <w:color w:val="9BBB59" w:themeColor="accent3"/>
           <w:sz w:val="26"/>
           <w:szCs w:val="26"/>
           <w:lang w:val="fr-FR"/>

</xml_diff>

<commit_message>
Done clip c03 typescript 14: interface-arrays
</commit_message>
<xml_diff>
--- a/TYPESCRIPT-ES6-JAVASCRIPT-QUA-DỰ-ÁN-SHOPPING-CART-NỀN-TẢNG-NODE.JS-VÀ-ANGULARJS-2.docx
+++ b/TYPESCRIPT-ES6-JAVASCRIPT-QUA-DỰ-ÁN-SHOPPING-CART-NỀN-TẢNG-NODE.JS-VÀ-ANGULARJS-2.docx
@@ -65,26 +65,7 @@
           <w:lang w:val="fr-FR"/>
         </w:rPr>
         <w:br/>
-      </w:r>
-      <w:proofErr w:type="spellStart"/>
-      <w:r>
-        <w:rPr>
-          <w:rFonts w:asciiTheme="majorHAnsi" w:hAnsiTheme="majorHAnsi" w:cstheme="majorHAnsi"/>
-          <w:sz w:val="26"/>
-          <w:szCs w:val="26"/>
-          <w:lang w:val="fr-FR"/>
-        </w:rPr>
-        <w:t>Bàihọc</w:t>
-      </w:r>
-      <w:proofErr w:type="spellEnd"/>
-      <w:r>
-        <w:rPr>
-          <w:rFonts w:asciiTheme="majorHAnsi" w:hAnsiTheme="majorHAnsi" w:cstheme="majorHAnsi"/>
-          <w:sz w:val="26"/>
-          <w:szCs w:val="26"/>
-          <w:lang w:val="fr-FR"/>
-        </w:rPr>
-        <w:t>:</w:t>
+        <w:t>Bàihọc:</w:t>
       </w:r>
       <w:r>
         <w:rPr>
@@ -182,16 +163,16 @@
       <w:pPr>
         <w:rPr>
           <w:rFonts w:asciiTheme="majorHAnsi" w:hAnsiTheme="majorHAnsi" w:cstheme="majorHAnsi"/>
-          <w:color w:val="9BBB59" w:themeColor="accent3"/>
-          <w:sz w:val="26"/>
-          <w:szCs w:val="26"/>
-          <w:lang w:val="fr-FR"/>
-        </w:rPr>
-      </w:pPr>
-      <w:r>
-        <w:rPr>
-          <w:rFonts w:asciiTheme="majorHAnsi" w:hAnsiTheme="majorHAnsi" w:cstheme="majorHAnsi"/>
-          <w:color w:val="9BBB59" w:themeColor="accent3"/>
+          <w:color w:val="8064A2" w:themeColor="accent4"/>
+          <w:sz w:val="26"/>
+          <w:szCs w:val="26"/>
+          <w:lang w:val="fr-FR"/>
+        </w:rPr>
+      </w:pPr>
+      <w:r>
+        <w:rPr>
+          <w:rFonts w:asciiTheme="majorHAnsi" w:hAnsiTheme="majorHAnsi" w:cstheme="majorHAnsi"/>
+          <w:color w:val="8064A2" w:themeColor="accent4"/>
           <w:sz w:val="26"/>
           <w:szCs w:val="26"/>
           <w:lang w:val="fr-FR"/>
@@ -266,16 +247,16 @@
       <w:pPr>
         <w:rPr>
           <w:rFonts w:asciiTheme="majorHAnsi" w:hAnsiTheme="majorHAnsi" w:cstheme="majorHAnsi"/>
-          <w:color w:val="9BBB59" w:themeColor="accent3"/>
-          <w:sz w:val="26"/>
-          <w:szCs w:val="26"/>
-          <w:lang w:val="fr-FR"/>
-        </w:rPr>
-      </w:pPr>
-      <w:r>
-        <w:rPr>
-          <w:rFonts w:asciiTheme="majorHAnsi" w:hAnsiTheme="majorHAnsi" w:cstheme="majorHAnsi"/>
-          <w:color w:val="9BBB59" w:themeColor="accent3"/>
+          <w:color w:val="4F81BD" w:themeColor="accent1"/>
+          <w:sz w:val="26"/>
+          <w:szCs w:val="26"/>
+          <w:lang w:val="fr-FR"/>
+        </w:rPr>
+      </w:pPr>
+      <w:r>
+        <w:rPr>
+          <w:rFonts w:asciiTheme="majorHAnsi" w:hAnsiTheme="majorHAnsi" w:cstheme="majorHAnsi"/>
+          <w:color w:val="4F81BD" w:themeColor="accent1"/>
           <w:sz w:val="26"/>
           <w:szCs w:val="26"/>
           <w:lang w:val="fr-FR"/>
@@ -287,6 +268,37 @@
       <w:pPr>
         <w:rPr>
           <w:rFonts w:asciiTheme="majorHAnsi" w:hAnsiTheme="majorHAnsi" w:cstheme="majorHAnsi"/>
+          <w:color w:val="000000" w:themeColor="text1"/>
+          <w:sz w:val="26"/>
+          <w:szCs w:val="26"/>
+          <w:lang w:val="fr-FR"/>
+        </w:rPr>
+      </w:pPr>
+      <w:r>
+        <w:rPr>
+          <w:rFonts w:asciiTheme="majorHAnsi" w:hAnsiTheme="majorHAnsi" w:cstheme="majorHAnsi"/>
+          <w:color w:val="000000" w:themeColor="text1"/>
+          <w:sz w:val="26"/>
+          <w:szCs w:val="26"/>
+          <w:lang w:val="fr-FR"/>
+        </w:rPr>
+        <w:t>C:\Users\Huy\AppData\Roaming\Sublime Text 3\Packages\User: Copy của thư mục này</w:t>
+      </w:r>
+      <w:r>
+        <w:rPr>
+          <w:rFonts w:asciiTheme="majorHAnsi" w:hAnsiTheme="majorHAnsi" w:cstheme="majorHAnsi"/>
+          <w:color w:val="000000" w:themeColor="text1"/>
+          <w:sz w:val="26"/>
+          <w:szCs w:val="26"/>
+          <w:lang w:val="fr-FR"/>
+        </w:rPr>
+        <w:t xml:space="preserve"> qua máy tính khác , để không mất time tạo lại snipet</w:t>
+      </w:r>
+    </w:p>
+    <w:p>
+      <w:pPr>
+        <w:rPr>
+          <w:rFonts w:asciiTheme="majorHAnsi" w:hAnsiTheme="majorHAnsi" w:cstheme="majorHAnsi"/>
           <w:color w:val="9BBB59" w:themeColor="accent3"/>
           <w:sz w:val="26"/>
           <w:szCs w:val="26"/>
@@ -532,6 +544,7 @@
           <w:szCs w:val="26"/>
           <w:lang w:val="fr-FR"/>
         </w:rPr>
+        <w:lastRenderedPageBreak/>
         <w:t>https://www.youtube.com/watch?v=tmglDIE5x3U</w:t>
       </w:r>
     </w:p>
@@ -574,7 +587,6 @@
           <w:szCs w:val="26"/>
           <w:lang w:val="fr-FR"/>
         </w:rPr>
-        <w:lastRenderedPageBreak/>
         <w:t>https://www.youtube.com/watch?v=UVrY4YChazk</w:t>
       </w:r>
     </w:p>
@@ -899,14 +911,16 @@
       <w:pPr>
         <w:rPr>
           <w:rFonts w:asciiTheme="majorHAnsi" w:hAnsiTheme="majorHAnsi" w:cstheme="majorHAnsi"/>
-          <w:sz w:val="26"/>
-          <w:szCs w:val="26"/>
-          <w:lang w:val="fr-FR"/>
-        </w:rPr>
-      </w:pPr>
-      <w:r>
-        <w:rPr>
-          <w:rFonts w:asciiTheme="majorHAnsi" w:hAnsiTheme="majorHAnsi" w:cstheme="majorHAnsi"/>
+          <w:color w:val="9BBB59" w:themeColor="accent3"/>
+          <w:sz w:val="26"/>
+          <w:szCs w:val="26"/>
+          <w:lang w:val="fr-FR"/>
+        </w:rPr>
+      </w:pPr>
+      <w:r>
+        <w:rPr>
+          <w:rFonts w:asciiTheme="majorHAnsi" w:hAnsiTheme="majorHAnsi" w:cstheme="majorHAnsi"/>
+          <w:color w:val="9BBB59" w:themeColor="accent3"/>
           <w:sz w:val="26"/>
           <w:szCs w:val="26"/>
           <w:lang w:val="fr-FR"/>
@@ -918,14 +932,16 @@
       <w:pPr>
         <w:rPr>
           <w:rFonts w:asciiTheme="majorHAnsi" w:hAnsiTheme="majorHAnsi" w:cstheme="majorHAnsi"/>
-          <w:sz w:val="26"/>
-          <w:szCs w:val="26"/>
-          <w:lang w:val="fr-FR"/>
-        </w:rPr>
-      </w:pPr>
-      <w:r>
-        <w:rPr>
-          <w:rFonts w:asciiTheme="majorHAnsi" w:hAnsiTheme="majorHAnsi" w:cstheme="majorHAnsi"/>
+          <w:color w:val="9BBB59" w:themeColor="accent3"/>
+          <w:sz w:val="26"/>
+          <w:szCs w:val="26"/>
+          <w:lang w:val="fr-FR"/>
+        </w:rPr>
+      </w:pPr>
+      <w:r>
+        <w:rPr>
+          <w:rFonts w:asciiTheme="majorHAnsi" w:hAnsiTheme="majorHAnsi" w:cstheme="majorHAnsi"/>
+          <w:color w:val="9BBB59" w:themeColor="accent3"/>
           <w:sz w:val="26"/>
           <w:szCs w:val="26"/>
           <w:lang w:val="fr-FR"/>
@@ -1044,6 +1060,7 @@
           <w:szCs w:val="26"/>
           <w:lang w:val="fr-FR"/>
         </w:rPr>
+        <w:lastRenderedPageBreak/>
         <w:t>https://www.youtube.com/watch?v=Wg_VZv0L9JA</w:t>
       </w:r>
     </w:p>
@@ -1082,444 +1099,444 @@
           <w:szCs w:val="26"/>
           <w:lang w:val="fr-FR"/>
         </w:rPr>
+        <w:t>https://www.youtube.com/watch?v=3bNwDJOC3sw</w:t>
+      </w:r>
+    </w:p>
+    <w:p>
+      <w:pPr>
+        <w:rPr>
+          <w:rFonts w:asciiTheme="majorHAnsi" w:hAnsiTheme="majorHAnsi" w:cstheme="majorHAnsi"/>
+          <w:sz w:val="26"/>
+          <w:szCs w:val="26"/>
+          <w:lang w:val="fr-FR"/>
+        </w:rPr>
+      </w:pPr>
+      <w:r>
+        <w:rPr>
+          <w:rFonts w:asciiTheme="majorHAnsi" w:hAnsiTheme="majorHAnsi" w:cstheme="majorHAnsi"/>
+          <w:sz w:val="26"/>
+          <w:szCs w:val="26"/>
+          <w:lang w:val="fr-FR"/>
+        </w:rPr>
+        <w:t>https://www.youtube.com/watch?v=TzlYIBY1HHI</w:t>
+      </w:r>
+    </w:p>
+    <w:p>
+      <w:pPr>
+        <w:rPr>
+          <w:rFonts w:asciiTheme="majorHAnsi" w:hAnsiTheme="majorHAnsi" w:cstheme="majorHAnsi"/>
+          <w:sz w:val="26"/>
+          <w:szCs w:val="26"/>
+          <w:lang w:val="fr-FR"/>
+        </w:rPr>
+      </w:pPr>
+      <w:r>
+        <w:rPr>
+          <w:rFonts w:asciiTheme="majorHAnsi" w:hAnsiTheme="majorHAnsi" w:cstheme="majorHAnsi"/>
+          <w:sz w:val="26"/>
+          <w:szCs w:val="26"/>
+          <w:lang w:val="fr-FR"/>
+        </w:rPr>
+        <w:t>https://www.youtube.com/watch?v=yvYLm-0Zav8</w:t>
+      </w:r>
+    </w:p>
+    <w:p>
+      <w:pPr>
+        <w:rPr>
+          <w:rFonts w:asciiTheme="majorHAnsi" w:hAnsiTheme="majorHAnsi" w:cstheme="majorHAnsi"/>
+          <w:sz w:val="26"/>
+          <w:szCs w:val="26"/>
+          <w:lang w:val="fr-FR"/>
+        </w:rPr>
+      </w:pPr>
+      <w:r>
+        <w:rPr>
+          <w:rFonts w:asciiTheme="majorHAnsi" w:hAnsiTheme="majorHAnsi" w:cstheme="majorHAnsi"/>
+          <w:sz w:val="26"/>
+          <w:szCs w:val="26"/>
+          <w:lang w:val="fr-FR"/>
+        </w:rPr>
+        <w:t>https://www.youtube.com/watch?v=7og19jMfbrc</w:t>
+      </w:r>
+    </w:p>
+    <w:p>
+      <w:pPr>
+        <w:rPr>
+          <w:rFonts w:asciiTheme="majorHAnsi" w:hAnsiTheme="majorHAnsi" w:cstheme="majorHAnsi"/>
+          <w:sz w:val="26"/>
+          <w:szCs w:val="26"/>
+          <w:lang w:val="fr-FR"/>
+        </w:rPr>
+      </w:pPr>
+      <w:r>
+        <w:rPr>
+          <w:rFonts w:asciiTheme="majorHAnsi" w:hAnsiTheme="majorHAnsi" w:cstheme="majorHAnsi"/>
+          <w:sz w:val="26"/>
+          <w:szCs w:val="26"/>
+          <w:lang w:val="fr-FR"/>
+        </w:rPr>
+        <w:t>https://www.youtube.com/watch?v=Ic10mDeUt-8</w:t>
+      </w:r>
+    </w:p>
+    <w:p>
+      <w:pPr>
+        <w:rPr>
+          <w:rFonts w:asciiTheme="majorHAnsi" w:hAnsiTheme="majorHAnsi" w:cstheme="majorHAnsi"/>
+          <w:sz w:val="26"/>
+          <w:szCs w:val="26"/>
+          <w:lang w:val="fr-FR"/>
+        </w:rPr>
+      </w:pPr>
+      <w:r>
+        <w:rPr>
+          <w:rFonts w:asciiTheme="majorHAnsi" w:hAnsiTheme="majorHAnsi" w:cstheme="majorHAnsi"/>
+          <w:sz w:val="26"/>
+          <w:szCs w:val="26"/>
+          <w:lang w:val="fr-FR"/>
+        </w:rPr>
+        <w:t>https://www.youtube.com/watch?v=7Ncl20XgZTw</w:t>
+      </w:r>
+    </w:p>
+    <w:p>
+      <w:pPr>
+        <w:rPr>
+          <w:rFonts w:asciiTheme="majorHAnsi" w:hAnsiTheme="majorHAnsi" w:cstheme="majorHAnsi"/>
+          <w:sz w:val="26"/>
+          <w:szCs w:val="26"/>
+          <w:lang w:val="fr-FR"/>
+        </w:rPr>
+      </w:pPr>
+      <w:r>
+        <w:rPr>
+          <w:rFonts w:asciiTheme="majorHAnsi" w:hAnsiTheme="majorHAnsi" w:cstheme="majorHAnsi"/>
+          <w:sz w:val="26"/>
+          <w:szCs w:val="26"/>
+          <w:lang w:val="fr-FR"/>
+        </w:rPr>
+        <w:t>https://www.youtube.com/watch?v=CEgRLmIX12Q</w:t>
+      </w:r>
+    </w:p>
+    <w:p>
+      <w:pPr>
+        <w:rPr>
+          <w:rFonts w:asciiTheme="majorHAnsi" w:hAnsiTheme="majorHAnsi" w:cstheme="majorHAnsi"/>
+          <w:sz w:val="26"/>
+          <w:szCs w:val="26"/>
+          <w:lang w:val="fr-FR"/>
+        </w:rPr>
+      </w:pPr>
+      <w:r>
+        <w:rPr>
+          <w:rFonts w:asciiTheme="majorHAnsi" w:hAnsiTheme="majorHAnsi" w:cstheme="majorHAnsi"/>
+          <w:sz w:val="26"/>
+          <w:szCs w:val="26"/>
+          <w:lang w:val="fr-FR"/>
+        </w:rPr>
+        <w:t>https://www.youtube.com/watch?v=XgB0Sa8eLnI</w:t>
+      </w:r>
+    </w:p>
+    <w:p>
+      <w:pPr>
+        <w:rPr>
+          <w:rFonts w:asciiTheme="majorHAnsi" w:hAnsiTheme="majorHAnsi" w:cstheme="majorHAnsi"/>
+          <w:sz w:val="26"/>
+          <w:szCs w:val="26"/>
+          <w:lang w:val="fr-FR"/>
+        </w:rPr>
+      </w:pPr>
+      <w:r>
+        <w:rPr>
+          <w:rFonts w:asciiTheme="majorHAnsi" w:hAnsiTheme="majorHAnsi" w:cstheme="majorHAnsi"/>
+          <w:sz w:val="26"/>
+          <w:szCs w:val="26"/>
+          <w:lang w:val="fr-FR"/>
+        </w:rPr>
+        <w:t>https://www.youtube.com/watch?v=yb1QXleui3M</w:t>
+      </w:r>
+    </w:p>
+    <w:p>
+      <w:pPr>
+        <w:rPr>
+          <w:rFonts w:asciiTheme="majorHAnsi" w:hAnsiTheme="majorHAnsi" w:cstheme="majorHAnsi"/>
+          <w:sz w:val="26"/>
+          <w:szCs w:val="26"/>
+          <w:lang w:val="fr-FR"/>
+        </w:rPr>
+      </w:pPr>
+      <w:r>
+        <w:rPr>
+          <w:rFonts w:asciiTheme="majorHAnsi" w:hAnsiTheme="majorHAnsi" w:cstheme="majorHAnsi"/>
+          <w:sz w:val="26"/>
+          <w:szCs w:val="26"/>
+          <w:lang w:val="fr-FR"/>
+        </w:rPr>
+        <w:t>https://www.youtube.com/watch?v=oUWzLVkUNuU</w:t>
+      </w:r>
+    </w:p>
+    <w:p>
+      <w:pPr>
+        <w:rPr>
+          <w:rFonts w:asciiTheme="majorHAnsi" w:hAnsiTheme="majorHAnsi" w:cstheme="majorHAnsi"/>
+          <w:sz w:val="26"/>
+          <w:szCs w:val="26"/>
+          <w:lang w:val="fr-FR"/>
+        </w:rPr>
+      </w:pPr>
+      <w:r>
+        <w:rPr>
+          <w:rFonts w:asciiTheme="majorHAnsi" w:hAnsiTheme="majorHAnsi" w:cstheme="majorHAnsi"/>
+          <w:sz w:val="26"/>
+          <w:szCs w:val="26"/>
+          <w:lang w:val="fr-FR"/>
+        </w:rPr>
+        <w:t>https://www.youtube.com/watch?v=bZDM0mQHXnI</w:t>
+      </w:r>
+    </w:p>
+    <w:p>
+      <w:pPr>
+        <w:rPr>
+          <w:rFonts w:asciiTheme="majorHAnsi" w:hAnsiTheme="majorHAnsi" w:cstheme="majorHAnsi"/>
+          <w:sz w:val="26"/>
+          <w:szCs w:val="26"/>
+          <w:lang w:val="fr-FR"/>
+        </w:rPr>
+      </w:pPr>
+      <w:r>
+        <w:rPr>
+          <w:rFonts w:asciiTheme="majorHAnsi" w:hAnsiTheme="majorHAnsi" w:cstheme="majorHAnsi"/>
+          <w:sz w:val="26"/>
+          <w:szCs w:val="26"/>
+          <w:lang w:val="fr-FR"/>
+        </w:rPr>
+        <w:t>https://www.youtube.com/watch?v=6c89mpaztmo</w:t>
+      </w:r>
+    </w:p>
+    <w:p>
+      <w:pPr>
+        <w:rPr>
+          <w:rFonts w:asciiTheme="majorHAnsi" w:hAnsiTheme="majorHAnsi" w:cstheme="majorHAnsi"/>
+          <w:sz w:val="26"/>
+          <w:szCs w:val="26"/>
+          <w:lang w:val="fr-FR"/>
+        </w:rPr>
+      </w:pPr>
+      <w:r>
+        <w:rPr>
+          <w:rFonts w:asciiTheme="majorHAnsi" w:hAnsiTheme="majorHAnsi" w:cstheme="majorHAnsi"/>
+          <w:sz w:val="26"/>
+          <w:szCs w:val="26"/>
+          <w:lang w:val="fr-FR"/>
+        </w:rPr>
+        <w:t>https://www.youtube.com/watch?v=hrkjWKsSR7Q</w:t>
+      </w:r>
+    </w:p>
+    <w:p>
+      <w:pPr>
+        <w:rPr>
+          <w:rFonts w:asciiTheme="majorHAnsi" w:hAnsiTheme="majorHAnsi" w:cstheme="majorHAnsi"/>
+          <w:sz w:val="26"/>
+          <w:szCs w:val="26"/>
+          <w:lang w:val="fr-FR"/>
+        </w:rPr>
+      </w:pPr>
+      <w:r>
+        <w:rPr>
+          <w:rFonts w:asciiTheme="majorHAnsi" w:hAnsiTheme="majorHAnsi" w:cstheme="majorHAnsi"/>
+          <w:sz w:val="26"/>
+          <w:szCs w:val="26"/>
+          <w:lang w:val="fr-FR"/>
+        </w:rPr>
+        <w:t>https://www.youtube.com/watch?v=akoP7iIbM5w</w:t>
+      </w:r>
+    </w:p>
+    <w:p>
+      <w:pPr>
+        <w:rPr>
+          <w:rFonts w:asciiTheme="majorHAnsi" w:hAnsiTheme="majorHAnsi" w:cstheme="majorHAnsi"/>
+          <w:sz w:val="26"/>
+          <w:szCs w:val="26"/>
+          <w:lang w:val="fr-FR"/>
+        </w:rPr>
+      </w:pPr>
+      <w:r>
+        <w:rPr>
+          <w:rFonts w:asciiTheme="majorHAnsi" w:hAnsiTheme="majorHAnsi" w:cstheme="majorHAnsi"/>
+          <w:sz w:val="26"/>
+          <w:szCs w:val="26"/>
+          <w:lang w:val="fr-FR"/>
+        </w:rPr>
+        <w:t>https://www.youtube.com/watch?v=HzG2NVNTzwc</w:t>
+      </w:r>
+    </w:p>
+    <w:p>
+      <w:pPr>
+        <w:rPr>
+          <w:rFonts w:asciiTheme="majorHAnsi" w:hAnsiTheme="majorHAnsi" w:cstheme="majorHAnsi"/>
+          <w:sz w:val="26"/>
+          <w:szCs w:val="26"/>
+          <w:lang w:val="fr-FR"/>
+        </w:rPr>
+      </w:pPr>
+      <w:r>
+        <w:rPr>
+          <w:rFonts w:asciiTheme="majorHAnsi" w:hAnsiTheme="majorHAnsi" w:cstheme="majorHAnsi"/>
+          <w:sz w:val="26"/>
+          <w:szCs w:val="26"/>
+          <w:lang w:val="fr-FR"/>
+        </w:rPr>
+        <w:t>https://www.youtube.com/watch?v=YnBFawGccpQ</w:t>
+      </w:r>
+    </w:p>
+    <w:p>
+      <w:pPr>
+        <w:rPr>
+          <w:rFonts w:asciiTheme="majorHAnsi" w:hAnsiTheme="majorHAnsi" w:cstheme="majorHAnsi"/>
+          <w:sz w:val="26"/>
+          <w:szCs w:val="26"/>
+          <w:lang w:val="fr-FR"/>
+        </w:rPr>
+      </w:pPr>
+      <w:r>
+        <w:rPr>
+          <w:rFonts w:asciiTheme="majorHAnsi" w:hAnsiTheme="majorHAnsi" w:cstheme="majorHAnsi"/>
+          <w:sz w:val="26"/>
+          <w:szCs w:val="26"/>
+          <w:lang w:val="fr-FR"/>
+        </w:rPr>
+        <w:t>https://www.youtube.com/watch?v=eRdbVTst1nw</w:t>
+      </w:r>
+    </w:p>
+    <w:p>
+      <w:pPr>
+        <w:rPr>
+          <w:rFonts w:asciiTheme="majorHAnsi" w:hAnsiTheme="majorHAnsi" w:cstheme="majorHAnsi"/>
+          <w:sz w:val="26"/>
+          <w:szCs w:val="26"/>
+          <w:lang w:val="fr-FR"/>
+        </w:rPr>
+      </w:pPr>
+      <w:r>
+        <w:rPr>
+          <w:rFonts w:asciiTheme="majorHAnsi" w:hAnsiTheme="majorHAnsi" w:cstheme="majorHAnsi"/>
+          <w:sz w:val="26"/>
+          <w:szCs w:val="26"/>
+          <w:lang w:val="fr-FR"/>
+        </w:rPr>
+        <w:t>https://www.youtube.com/watch?v=uxwkkod7VDE</w:t>
+      </w:r>
+    </w:p>
+    <w:p>
+      <w:pPr>
+        <w:rPr>
+          <w:rFonts w:asciiTheme="majorHAnsi" w:hAnsiTheme="majorHAnsi" w:cstheme="majorHAnsi"/>
+          <w:sz w:val="26"/>
+          <w:szCs w:val="26"/>
+          <w:lang w:val="fr-FR"/>
+        </w:rPr>
+      </w:pPr>
+      <w:r>
+        <w:rPr>
+          <w:rFonts w:asciiTheme="majorHAnsi" w:hAnsiTheme="majorHAnsi" w:cstheme="majorHAnsi"/>
+          <w:sz w:val="26"/>
+          <w:szCs w:val="26"/>
+          <w:lang w:val="fr-FR"/>
+        </w:rPr>
+        <w:t>https://www.youtube.com/watch?v=mLwlYIN844k</w:t>
+      </w:r>
+    </w:p>
+    <w:p>
+      <w:pPr>
+        <w:rPr>
+          <w:rFonts w:asciiTheme="majorHAnsi" w:hAnsiTheme="majorHAnsi" w:cstheme="majorHAnsi"/>
+          <w:sz w:val="26"/>
+          <w:szCs w:val="26"/>
+          <w:lang w:val="fr-FR"/>
+        </w:rPr>
+      </w:pPr>
+      <w:r>
+        <w:rPr>
+          <w:rFonts w:asciiTheme="majorHAnsi" w:hAnsiTheme="majorHAnsi" w:cstheme="majorHAnsi"/>
+          <w:sz w:val="26"/>
+          <w:szCs w:val="26"/>
+          <w:lang w:val="fr-FR"/>
+        </w:rPr>
+        <w:t>https://www.youtube.com/watch?v=sZc1u4IAldc</w:t>
+      </w:r>
+    </w:p>
+    <w:p>
+      <w:pPr>
+        <w:rPr>
+          <w:rFonts w:asciiTheme="majorHAnsi" w:hAnsiTheme="majorHAnsi" w:cstheme="majorHAnsi"/>
+          <w:sz w:val="26"/>
+          <w:szCs w:val="26"/>
+          <w:lang w:val="fr-FR"/>
+        </w:rPr>
+      </w:pPr>
+      <w:r>
+        <w:rPr>
+          <w:rFonts w:asciiTheme="majorHAnsi" w:hAnsiTheme="majorHAnsi" w:cstheme="majorHAnsi"/>
+          <w:sz w:val="26"/>
+          <w:szCs w:val="26"/>
+          <w:lang w:val="fr-FR"/>
+        </w:rPr>
+        <w:t>https://www.youtube.com/watch?v=XtR1P4BfuQQ</w:t>
+      </w:r>
+    </w:p>
+    <w:p>
+      <w:pPr>
+        <w:rPr>
+          <w:rFonts w:asciiTheme="majorHAnsi" w:hAnsiTheme="majorHAnsi" w:cstheme="majorHAnsi"/>
+          <w:sz w:val="26"/>
+          <w:szCs w:val="26"/>
+          <w:lang w:val="fr-FR"/>
+        </w:rPr>
+      </w:pPr>
+      <w:r>
+        <w:rPr>
+          <w:rFonts w:asciiTheme="majorHAnsi" w:hAnsiTheme="majorHAnsi" w:cstheme="majorHAnsi"/>
+          <w:sz w:val="26"/>
+          <w:szCs w:val="26"/>
+          <w:lang w:val="fr-FR"/>
+        </w:rPr>
+        <w:t>https://www.youtube.com/watch?v=YpKc40h_so0</w:t>
+      </w:r>
+    </w:p>
+    <w:p>
+      <w:pPr>
+        <w:rPr>
+          <w:rFonts w:asciiTheme="majorHAnsi" w:hAnsiTheme="majorHAnsi" w:cstheme="majorHAnsi"/>
+          <w:sz w:val="26"/>
+          <w:szCs w:val="26"/>
+          <w:lang w:val="fr-FR"/>
+        </w:rPr>
+      </w:pPr>
+      <w:r>
+        <w:rPr>
+          <w:rFonts w:asciiTheme="majorHAnsi" w:hAnsiTheme="majorHAnsi" w:cstheme="majorHAnsi"/>
+          <w:sz w:val="26"/>
+          <w:szCs w:val="26"/>
+          <w:lang w:val="fr-FR"/>
+        </w:rPr>
+        <w:t>https://www.youtube.com/watch?v=IWY0fahQJAo</w:t>
+      </w:r>
+    </w:p>
+    <w:p>
+      <w:pPr>
+        <w:rPr>
+          <w:rFonts w:asciiTheme="majorHAnsi" w:hAnsiTheme="majorHAnsi" w:cstheme="majorHAnsi"/>
+          <w:sz w:val="26"/>
+          <w:szCs w:val="26"/>
+          <w:lang w:val="fr-FR"/>
+        </w:rPr>
+      </w:pPr>
+      <w:r>
+        <w:rPr>
+          <w:rFonts w:asciiTheme="majorHAnsi" w:hAnsiTheme="majorHAnsi" w:cstheme="majorHAnsi"/>
+          <w:sz w:val="26"/>
+          <w:szCs w:val="26"/>
+          <w:lang w:val="fr-FR"/>
+        </w:rPr>
         <w:lastRenderedPageBreak/>
-        <w:t>https://www.youtube.com/watch?v=3bNwDJOC3sw</w:t>
-      </w:r>
-    </w:p>
-    <w:p>
-      <w:pPr>
-        <w:rPr>
-          <w:rFonts w:asciiTheme="majorHAnsi" w:hAnsiTheme="majorHAnsi" w:cstheme="majorHAnsi"/>
-          <w:sz w:val="26"/>
-          <w:szCs w:val="26"/>
-          <w:lang w:val="fr-FR"/>
-        </w:rPr>
-      </w:pPr>
-      <w:r>
-        <w:rPr>
-          <w:rFonts w:asciiTheme="majorHAnsi" w:hAnsiTheme="majorHAnsi" w:cstheme="majorHAnsi"/>
-          <w:sz w:val="26"/>
-          <w:szCs w:val="26"/>
-          <w:lang w:val="fr-FR"/>
-        </w:rPr>
-        <w:t>https://www.youtube.com/watch?v=TzlYIBY1HHI</w:t>
-      </w:r>
-    </w:p>
-    <w:p>
-      <w:pPr>
-        <w:rPr>
-          <w:rFonts w:asciiTheme="majorHAnsi" w:hAnsiTheme="majorHAnsi" w:cstheme="majorHAnsi"/>
-          <w:sz w:val="26"/>
-          <w:szCs w:val="26"/>
-          <w:lang w:val="fr-FR"/>
-        </w:rPr>
-      </w:pPr>
-      <w:r>
-        <w:rPr>
-          <w:rFonts w:asciiTheme="majorHAnsi" w:hAnsiTheme="majorHAnsi" w:cstheme="majorHAnsi"/>
-          <w:sz w:val="26"/>
-          <w:szCs w:val="26"/>
-          <w:lang w:val="fr-FR"/>
-        </w:rPr>
-        <w:t>https://www.youtube.com/watch?v=yvYLm-0Zav8</w:t>
-      </w:r>
-    </w:p>
-    <w:p>
-      <w:pPr>
-        <w:rPr>
-          <w:rFonts w:asciiTheme="majorHAnsi" w:hAnsiTheme="majorHAnsi" w:cstheme="majorHAnsi"/>
-          <w:sz w:val="26"/>
-          <w:szCs w:val="26"/>
-          <w:lang w:val="fr-FR"/>
-        </w:rPr>
-      </w:pPr>
-      <w:r>
-        <w:rPr>
-          <w:rFonts w:asciiTheme="majorHAnsi" w:hAnsiTheme="majorHAnsi" w:cstheme="majorHAnsi"/>
-          <w:sz w:val="26"/>
-          <w:szCs w:val="26"/>
-          <w:lang w:val="fr-FR"/>
-        </w:rPr>
-        <w:t>https://www.youtube.com/watch?v=7og19jMfbrc</w:t>
-      </w:r>
-    </w:p>
-    <w:p>
-      <w:pPr>
-        <w:rPr>
-          <w:rFonts w:asciiTheme="majorHAnsi" w:hAnsiTheme="majorHAnsi" w:cstheme="majorHAnsi"/>
-          <w:sz w:val="26"/>
-          <w:szCs w:val="26"/>
-          <w:lang w:val="fr-FR"/>
-        </w:rPr>
-      </w:pPr>
-      <w:r>
-        <w:rPr>
-          <w:rFonts w:asciiTheme="majorHAnsi" w:hAnsiTheme="majorHAnsi" w:cstheme="majorHAnsi"/>
-          <w:sz w:val="26"/>
-          <w:szCs w:val="26"/>
-          <w:lang w:val="fr-FR"/>
-        </w:rPr>
-        <w:t>https://www.youtube.com/watch?v=Ic10mDeUt-8</w:t>
-      </w:r>
-    </w:p>
-    <w:p>
-      <w:pPr>
-        <w:rPr>
-          <w:rFonts w:asciiTheme="majorHAnsi" w:hAnsiTheme="majorHAnsi" w:cstheme="majorHAnsi"/>
-          <w:sz w:val="26"/>
-          <w:szCs w:val="26"/>
-          <w:lang w:val="fr-FR"/>
-        </w:rPr>
-      </w:pPr>
-      <w:r>
-        <w:rPr>
-          <w:rFonts w:asciiTheme="majorHAnsi" w:hAnsiTheme="majorHAnsi" w:cstheme="majorHAnsi"/>
-          <w:sz w:val="26"/>
-          <w:szCs w:val="26"/>
-          <w:lang w:val="fr-FR"/>
-        </w:rPr>
-        <w:t>https://www.youtube.com/watch?v=7Ncl20XgZTw</w:t>
-      </w:r>
-    </w:p>
-    <w:p>
-      <w:pPr>
-        <w:rPr>
-          <w:rFonts w:asciiTheme="majorHAnsi" w:hAnsiTheme="majorHAnsi" w:cstheme="majorHAnsi"/>
-          <w:sz w:val="26"/>
-          <w:szCs w:val="26"/>
-          <w:lang w:val="fr-FR"/>
-        </w:rPr>
-      </w:pPr>
-      <w:r>
-        <w:rPr>
-          <w:rFonts w:asciiTheme="majorHAnsi" w:hAnsiTheme="majorHAnsi" w:cstheme="majorHAnsi"/>
-          <w:sz w:val="26"/>
-          <w:szCs w:val="26"/>
-          <w:lang w:val="fr-FR"/>
-        </w:rPr>
-        <w:t>https://www.youtube.com/watch?v=CEgRLmIX12Q</w:t>
-      </w:r>
-    </w:p>
-    <w:p>
-      <w:pPr>
-        <w:rPr>
-          <w:rFonts w:asciiTheme="majorHAnsi" w:hAnsiTheme="majorHAnsi" w:cstheme="majorHAnsi"/>
-          <w:sz w:val="26"/>
-          <w:szCs w:val="26"/>
-          <w:lang w:val="fr-FR"/>
-        </w:rPr>
-      </w:pPr>
-      <w:r>
-        <w:rPr>
-          <w:rFonts w:asciiTheme="majorHAnsi" w:hAnsiTheme="majorHAnsi" w:cstheme="majorHAnsi"/>
-          <w:sz w:val="26"/>
-          <w:szCs w:val="26"/>
-          <w:lang w:val="fr-FR"/>
-        </w:rPr>
-        <w:t>https://www.youtube.com/watch?v=XgB0Sa8eLnI</w:t>
-      </w:r>
-    </w:p>
-    <w:p>
-      <w:pPr>
-        <w:rPr>
-          <w:rFonts w:asciiTheme="majorHAnsi" w:hAnsiTheme="majorHAnsi" w:cstheme="majorHAnsi"/>
-          <w:sz w:val="26"/>
-          <w:szCs w:val="26"/>
-          <w:lang w:val="fr-FR"/>
-        </w:rPr>
-      </w:pPr>
-      <w:r>
-        <w:rPr>
-          <w:rFonts w:asciiTheme="majorHAnsi" w:hAnsiTheme="majorHAnsi" w:cstheme="majorHAnsi"/>
-          <w:sz w:val="26"/>
-          <w:szCs w:val="26"/>
-          <w:lang w:val="fr-FR"/>
-        </w:rPr>
-        <w:t>https://www.youtube.com/watch?v=yb1QXleui3M</w:t>
-      </w:r>
-    </w:p>
-    <w:p>
-      <w:pPr>
-        <w:rPr>
-          <w:rFonts w:asciiTheme="majorHAnsi" w:hAnsiTheme="majorHAnsi" w:cstheme="majorHAnsi"/>
-          <w:sz w:val="26"/>
-          <w:szCs w:val="26"/>
-          <w:lang w:val="fr-FR"/>
-        </w:rPr>
-      </w:pPr>
-      <w:r>
-        <w:rPr>
-          <w:rFonts w:asciiTheme="majorHAnsi" w:hAnsiTheme="majorHAnsi" w:cstheme="majorHAnsi"/>
-          <w:sz w:val="26"/>
-          <w:szCs w:val="26"/>
-          <w:lang w:val="fr-FR"/>
-        </w:rPr>
-        <w:t>https://www.youtube.com/watch?v=oUWzLVkUNuU</w:t>
-      </w:r>
-    </w:p>
-    <w:p>
-      <w:pPr>
-        <w:rPr>
-          <w:rFonts w:asciiTheme="majorHAnsi" w:hAnsiTheme="majorHAnsi" w:cstheme="majorHAnsi"/>
-          <w:sz w:val="26"/>
-          <w:szCs w:val="26"/>
-          <w:lang w:val="fr-FR"/>
-        </w:rPr>
-      </w:pPr>
-      <w:r>
-        <w:rPr>
-          <w:rFonts w:asciiTheme="majorHAnsi" w:hAnsiTheme="majorHAnsi" w:cstheme="majorHAnsi"/>
-          <w:sz w:val="26"/>
-          <w:szCs w:val="26"/>
-          <w:lang w:val="fr-FR"/>
-        </w:rPr>
-        <w:t>https://www.youtube.com/watch?v=bZDM0mQHXnI</w:t>
-      </w:r>
-    </w:p>
-    <w:p>
-      <w:pPr>
-        <w:rPr>
-          <w:rFonts w:asciiTheme="majorHAnsi" w:hAnsiTheme="majorHAnsi" w:cstheme="majorHAnsi"/>
-          <w:sz w:val="26"/>
-          <w:szCs w:val="26"/>
-          <w:lang w:val="fr-FR"/>
-        </w:rPr>
-      </w:pPr>
-      <w:r>
-        <w:rPr>
-          <w:rFonts w:asciiTheme="majorHAnsi" w:hAnsiTheme="majorHAnsi" w:cstheme="majorHAnsi"/>
-          <w:sz w:val="26"/>
-          <w:szCs w:val="26"/>
-          <w:lang w:val="fr-FR"/>
-        </w:rPr>
-        <w:t>https://www.youtube.com/watch?v=6c89mpaztmo</w:t>
-      </w:r>
-    </w:p>
-    <w:p>
-      <w:pPr>
-        <w:rPr>
-          <w:rFonts w:asciiTheme="majorHAnsi" w:hAnsiTheme="majorHAnsi" w:cstheme="majorHAnsi"/>
-          <w:sz w:val="26"/>
-          <w:szCs w:val="26"/>
-          <w:lang w:val="fr-FR"/>
-        </w:rPr>
-      </w:pPr>
-      <w:r>
-        <w:rPr>
-          <w:rFonts w:asciiTheme="majorHAnsi" w:hAnsiTheme="majorHAnsi" w:cstheme="majorHAnsi"/>
-          <w:sz w:val="26"/>
-          <w:szCs w:val="26"/>
-          <w:lang w:val="fr-FR"/>
-        </w:rPr>
-        <w:t>https://www.youtube.com/watch?v=hrkjWKsSR7Q</w:t>
-      </w:r>
-    </w:p>
-    <w:p>
-      <w:pPr>
-        <w:rPr>
-          <w:rFonts w:asciiTheme="majorHAnsi" w:hAnsiTheme="majorHAnsi" w:cstheme="majorHAnsi"/>
-          <w:sz w:val="26"/>
-          <w:szCs w:val="26"/>
-          <w:lang w:val="fr-FR"/>
-        </w:rPr>
-      </w:pPr>
-      <w:r>
-        <w:rPr>
-          <w:rFonts w:asciiTheme="majorHAnsi" w:hAnsiTheme="majorHAnsi" w:cstheme="majorHAnsi"/>
-          <w:sz w:val="26"/>
-          <w:szCs w:val="26"/>
-          <w:lang w:val="fr-FR"/>
-        </w:rPr>
-        <w:t>https://www.youtube.com/watch?v=akoP7iIbM5w</w:t>
-      </w:r>
-    </w:p>
-    <w:p>
-      <w:pPr>
-        <w:rPr>
-          <w:rFonts w:asciiTheme="majorHAnsi" w:hAnsiTheme="majorHAnsi" w:cstheme="majorHAnsi"/>
-          <w:sz w:val="26"/>
-          <w:szCs w:val="26"/>
-          <w:lang w:val="fr-FR"/>
-        </w:rPr>
-      </w:pPr>
-      <w:r>
-        <w:rPr>
-          <w:rFonts w:asciiTheme="majorHAnsi" w:hAnsiTheme="majorHAnsi" w:cstheme="majorHAnsi"/>
-          <w:sz w:val="26"/>
-          <w:szCs w:val="26"/>
-          <w:lang w:val="fr-FR"/>
-        </w:rPr>
-        <w:t>https://www.youtube.com/watch?v=HzG2NVNTzwc</w:t>
-      </w:r>
-    </w:p>
-    <w:p>
-      <w:pPr>
-        <w:rPr>
-          <w:rFonts w:asciiTheme="majorHAnsi" w:hAnsiTheme="majorHAnsi" w:cstheme="majorHAnsi"/>
-          <w:sz w:val="26"/>
-          <w:szCs w:val="26"/>
-          <w:lang w:val="fr-FR"/>
-        </w:rPr>
-      </w:pPr>
-      <w:r>
-        <w:rPr>
-          <w:rFonts w:asciiTheme="majorHAnsi" w:hAnsiTheme="majorHAnsi" w:cstheme="majorHAnsi"/>
-          <w:sz w:val="26"/>
-          <w:szCs w:val="26"/>
-          <w:lang w:val="fr-FR"/>
-        </w:rPr>
-        <w:t>https://www.youtube.com/watch?v=YnBFawGccpQ</w:t>
-      </w:r>
-    </w:p>
-    <w:p>
-      <w:pPr>
-        <w:rPr>
-          <w:rFonts w:asciiTheme="majorHAnsi" w:hAnsiTheme="majorHAnsi" w:cstheme="majorHAnsi"/>
-          <w:sz w:val="26"/>
-          <w:szCs w:val="26"/>
-          <w:lang w:val="fr-FR"/>
-        </w:rPr>
-      </w:pPr>
-      <w:r>
-        <w:rPr>
-          <w:rFonts w:asciiTheme="majorHAnsi" w:hAnsiTheme="majorHAnsi" w:cstheme="majorHAnsi"/>
-          <w:sz w:val="26"/>
-          <w:szCs w:val="26"/>
-          <w:lang w:val="fr-FR"/>
-        </w:rPr>
-        <w:t>https://www.youtube.com/watch?v=eRdbVTst1nw</w:t>
-      </w:r>
-    </w:p>
-    <w:p>
-      <w:pPr>
-        <w:rPr>
-          <w:rFonts w:asciiTheme="majorHAnsi" w:hAnsiTheme="majorHAnsi" w:cstheme="majorHAnsi"/>
-          <w:sz w:val="26"/>
-          <w:szCs w:val="26"/>
-          <w:lang w:val="fr-FR"/>
-        </w:rPr>
-      </w:pPr>
-      <w:r>
-        <w:rPr>
-          <w:rFonts w:asciiTheme="majorHAnsi" w:hAnsiTheme="majorHAnsi" w:cstheme="majorHAnsi"/>
-          <w:sz w:val="26"/>
-          <w:szCs w:val="26"/>
-          <w:lang w:val="fr-FR"/>
-        </w:rPr>
-        <w:t>https://www.youtube.com/watch?v=uxwkkod7VDE</w:t>
-      </w:r>
-    </w:p>
-    <w:p>
-      <w:pPr>
-        <w:rPr>
-          <w:rFonts w:asciiTheme="majorHAnsi" w:hAnsiTheme="majorHAnsi" w:cstheme="majorHAnsi"/>
-          <w:sz w:val="26"/>
-          <w:szCs w:val="26"/>
-          <w:lang w:val="fr-FR"/>
-        </w:rPr>
-      </w:pPr>
-      <w:r>
-        <w:rPr>
-          <w:rFonts w:asciiTheme="majorHAnsi" w:hAnsiTheme="majorHAnsi" w:cstheme="majorHAnsi"/>
-          <w:sz w:val="26"/>
-          <w:szCs w:val="26"/>
-          <w:lang w:val="fr-FR"/>
-        </w:rPr>
-        <w:t>https://www.youtube.com/watch?v=mLwlYIN844k</w:t>
-      </w:r>
-    </w:p>
-    <w:p>
-      <w:pPr>
-        <w:rPr>
-          <w:rFonts w:asciiTheme="majorHAnsi" w:hAnsiTheme="majorHAnsi" w:cstheme="majorHAnsi"/>
-          <w:sz w:val="26"/>
-          <w:szCs w:val="26"/>
-          <w:lang w:val="fr-FR"/>
-        </w:rPr>
-      </w:pPr>
-      <w:r>
-        <w:rPr>
-          <w:rFonts w:asciiTheme="majorHAnsi" w:hAnsiTheme="majorHAnsi" w:cstheme="majorHAnsi"/>
-          <w:sz w:val="26"/>
-          <w:szCs w:val="26"/>
-          <w:lang w:val="fr-FR"/>
-        </w:rPr>
-        <w:t>https://www.youtube.com/watch?v=sZc1u4IAldc</w:t>
-      </w:r>
-    </w:p>
-    <w:p>
-      <w:pPr>
-        <w:rPr>
-          <w:rFonts w:asciiTheme="majorHAnsi" w:hAnsiTheme="majorHAnsi" w:cstheme="majorHAnsi"/>
-          <w:sz w:val="26"/>
-          <w:szCs w:val="26"/>
-          <w:lang w:val="fr-FR"/>
-        </w:rPr>
-      </w:pPr>
-      <w:r>
-        <w:rPr>
-          <w:rFonts w:asciiTheme="majorHAnsi" w:hAnsiTheme="majorHAnsi" w:cstheme="majorHAnsi"/>
-          <w:sz w:val="26"/>
-          <w:szCs w:val="26"/>
-          <w:lang w:val="fr-FR"/>
-        </w:rPr>
-        <w:t>https://www.youtube.com/watch?v=XtR1P4BfuQQ</w:t>
-      </w:r>
-    </w:p>
-    <w:p>
-      <w:pPr>
-        <w:rPr>
-          <w:rFonts w:asciiTheme="majorHAnsi" w:hAnsiTheme="majorHAnsi" w:cstheme="majorHAnsi"/>
-          <w:sz w:val="26"/>
-          <w:szCs w:val="26"/>
-          <w:lang w:val="fr-FR"/>
-        </w:rPr>
-      </w:pPr>
-      <w:r>
-        <w:rPr>
-          <w:rFonts w:asciiTheme="majorHAnsi" w:hAnsiTheme="majorHAnsi" w:cstheme="majorHAnsi"/>
-          <w:sz w:val="26"/>
-          <w:szCs w:val="26"/>
-          <w:lang w:val="fr-FR"/>
-        </w:rPr>
-        <w:t>https://www.youtube.com/watch?v=YpKc40h_so0</w:t>
-      </w:r>
-    </w:p>
-    <w:p>
-      <w:pPr>
-        <w:rPr>
-          <w:rFonts w:asciiTheme="majorHAnsi" w:hAnsiTheme="majorHAnsi" w:cstheme="majorHAnsi"/>
-          <w:sz w:val="26"/>
-          <w:szCs w:val="26"/>
-          <w:lang w:val="fr-FR"/>
-        </w:rPr>
-      </w:pPr>
-      <w:r>
-        <w:rPr>
-          <w:rFonts w:asciiTheme="majorHAnsi" w:hAnsiTheme="majorHAnsi" w:cstheme="majorHAnsi"/>
-          <w:sz w:val="26"/>
-          <w:szCs w:val="26"/>
-          <w:lang w:val="fr-FR"/>
-        </w:rPr>
-        <w:t>https://www.youtube.com/watch?v=IWY0fahQJAo</w:t>
-      </w:r>
-    </w:p>
-    <w:p>
-      <w:pPr>
-        <w:rPr>
-          <w:rFonts w:asciiTheme="majorHAnsi" w:hAnsiTheme="majorHAnsi" w:cstheme="majorHAnsi"/>
-          <w:sz w:val="26"/>
-          <w:szCs w:val="26"/>
-          <w:lang w:val="fr-FR"/>
-        </w:rPr>
-      </w:pPr>
-      <w:r>
-        <w:rPr>
-          <w:rFonts w:asciiTheme="majorHAnsi" w:hAnsiTheme="majorHAnsi" w:cstheme="majorHAnsi"/>
-          <w:sz w:val="26"/>
-          <w:szCs w:val="26"/>
-          <w:lang w:val="fr-FR"/>
-        </w:rPr>
         <w:t>https://www.youtube.com/watch?v=7yr1WoAs4I8</w:t>
       </w:r>
     </w:p>
@@ -1558,444 +1575,444 @@
           <w:szCs w:val="26"/>
           <w:lang w:val="fr-FR"/>
         </w:rPr>
+        <w:t>https://www.youtube.com/watch?v=tBbmSupihNo</w:t>
+      </w:r>
+    </w:p>
+    <w:p>
+      <w:pPr>
+        <w:rPr>
+          <w:rFonts w:asciiTheme="majorHAnsi" w:hAnsiTheme="majorHAnsi" w:cstheme="majorHAnsi"/>
+          <w:sz w:val="26"/>
+          <w:szCs w:val="26"/>
+          <w:lang w:val="fr-FR"/>
+        </w:rPr>
+      </w:pPr>
+      <w:r>
+        <w:rPr>
+          <w:rFonts w:asciiTheme="majorHAnsi" w:hAnsiTheme="majorHAnsi" w:cstheme="majorHAnsi"/>
+          <w:sz w:val="26"/>
+          <w:szCs w:val="26"/>
+          <w:lang w:val="fr-FR"/>
+        </w:rPr>
+        <w:t>https://www.youtube.com/watch?v=KKVWTMT0e4Q</w:t>
+      </w:r>
+    </w:p>
+    <w:p>
+      <w:pPr>
+        <w:rPr>
+          <w:rFonts w:asciiTheme="majorHAnsi" w:hAnsiTheme="majorHAnsi" w:cstheme="majorHAnsi"/>
+          <w:sz w:val="26"/>
+          <w:szCs w:val="26"/>
+          <w:lang w:val="fr-FR"/>
+        </w:rPr>
+      </w:pPr>
+      <w:r>
+        <w:rPr>
+          <w:rFonts w:asciiTheme="majorHAnsi" w:hAnsiTheme="majorHAnsi" w:cstheme="majorHAnsi"/>
+          <w:sz w:val="26"/>
+          <w:szCs w:val="26"/>
+          <w:lang w:val="fr-FR"/>
+        </w:rPr>
+        <w:t>https://www.youtube.com/watch?v=7dmGkzys6Ss</w:t>
+      </w:r>
+    </w:p>
+    <w:p>
+      <w:pPr>
+        <w:rPr>
+          <w:rFonts w:asciiTheme="majorHAnsi" w:hAnsiTheme="majorHAnsi" w:cstheme="majorHAnsi"/>
+          <w:sz w:val="26"/>
+          <w:szCs w:val="26"/>
+          <w:lang w:val="fr-FR"/>
+        </w:rPr>
+      </w:pPr>
+      <w:r>
+        <w:rPr>
+          <w:rFonts w:asciiTheme="majorHAnsi" w:hAnsiTheme="majorHAnsi" w:cstheme="majorHAnsi"/>
+          <w:sz w:val="26"/>
+          <w:szCs w:val="26"/>
+          <w:lang w:val="fr-FR"/>
+        </w:rPr>
+        <w:t>https://www.youtube.com/watch?v=wPMRRePcbXw</w:t>
+      </w:r>
+    </w:p>
+    <w:p>
+      <w:pPr>
+        <w:rPr>
+          <w:rFonts w:asciiTheme="majorHAnsi" w:hAnsiTheme="majorHAnsi" w:cstheme="majorHAnsi"/>
+          <w:sz w:val="26"/>
+          <w:szCs w:val="26"/>
+          <w:lang w:val="fr-FR"/>
+        </w:rPr>
+      </w:pPr>
+      <w:r>
+        <w:rPr>
+          <w:rFonts w:asciiTheme="majorHAnsi" w:hAnsiTheme="majorHAnsi" w:cstheme="majorHAnsi"/>
+          <w:sz w:val="26"/>
+          <w:szCs w:val="26"/>
+          <w:lang w:val="fr-FR"/>
+        </w:rPr>
+        <w:t>https://www.youtube.com/watch?v=bWUYbQiq-Ko</w:t>
+      </w:r>
+    </w:p>
+    <w:p>
+      <w:pPr>
+        <w:rPr>
+          <w:rFonts w:asciiTheme="majorHAnsi" w:hAnsiTheme="majorHAnsi" w:cstheme="majorHAnsi"/>
+          <w:sz w:val="26"/>
+          <w:szCs w:val="26"/>
+          <w:lang w:val="fr-FR"/>
+        </w:rPr>
+      </w:pPr>
+      <w:r>
+        <w:rPr>
+          <w:rFonts w:asciiTheme="majorHAnsi" w:hAnsiTheme="majorHAnsi" w:cstheme="majorHAnsi"/>
+          <w:sz w:val="26"/>
+          <w:szCs w:val="26"/>
+          <w:lang w:val="fr-FR"/>
+        </w:rPr>
+        <w:t>https://www.youtube.com/watch?v=FEPXcKwQgRk</w:t>
+      </w:r>
+    </w:p>
+    <w:p>
+      <w:pPr>
+        <w:rPr>
+          <w:rFonts w:asciiTheme="majorHAnsi" w:hAnsiTheme="majorHAnsi" w:cstheme="majorHAnsi"/>
+          <w:sz w:val="26"/>
+          <w:szCs w:val="26"/>
+          <w:lang w:val="fr-FR"/>
+        </w:rPr>
+      </w:pPr>
+      <w:r>
+        <w:rPr>
+          <w:rFonts w:asciiTheme="majorHAnsi" w:hAnsiTheme="majorHAnsi" w:cstheme="majorHAnsi"/>
+          <w:sz w:val="26"/>
+          <w:szCs w:val="26"/>
+          <w:lang w:val="fr-FR"/>
+        </w:rPr>
+        <w:t>https://www.youtube.com/watch?v=Zlxlrn3ixyo</w:t>
+      </w:r>
+    </w:p>
+    <w:p>
+      <w:pPr>
+        <w:rPr>
+          <w:rFonts w:asciiTheme="majorHAnsi" w:hAnsiTheme="majorHAnsi" w:cstheme="majorHAnsi"/>
+          <w:sz w:val="26"/>
+          <w:szCs w:val="26"/>
+          <w:lang w:val="fr-FR"/>
+        </w:rPr>
+      </w:pPr>
+      <w:r>
+        <w:rPr>
+          <w:rFonts w:asciiTheme="majorHAnsi" w:hAnsiTheme="majorHAnsi" w:cstheme="majorHAnsi"/>
+          <w:sz w:val="26"/>
+          <w:szCs w:val="26"/>
+          <w:lang w:val="fr-FR"/>
+        </w:rPr>
+        <w:t>https://www.youtube.com/watch?v=u31e0bftQ0g</w:t>
+      </w:r>
+    </w:p>
+    <w:p>
+      <w:pPr>
+        <w:rPr>
+          <w:rFonts w:asciiTheme="majorHAnsi" w:hAnsiTheme="majorHAnsi" w:cstheme="majorHAnsi"/>
+          <w:sz w:val="26"/>
+          <w:szCs w:val="26"/>
+          <w:lang w:val="fr-FR"/>
+        </w:rPr>
+      </w:pPr>
+      <w:r>
+        <w:rPr>
+          <w:rFonts w:asciiTheme="majorHAnsi" w:hAnsiTheme="majorHAnsi" w:cstheme="majorHAnsi"/>
+          <w:sz w:val="26"/>
+          <w:szCs w:val="26"/>
+          <w:lang w:val="fr-FR"/>
+        </w:rPr>
+        <w:t>https://www.youtube.com/watch?v=Pa_xW7Bsj3Q</w:t>
+      </w:r>
+    </w:p>
+    <w:p>
+      <w:pPr>
+        <w:rPr>
+          <w:rFonts w:asciiTheme="majorHAnsi" w:hAnsiTheme="majorHAnsi" w:cstheme="majorHAnsi"/>
+          <w:sz w:val="26"/>
+          <w:szCs w:val="26"/>
+          <w:lang w:val="fr-FR"/>
+        </w:rPr>
+      </w:pPr>
+      <w:r>
+        <w:rPr>
+          <w:rFonts w:asciiTheme="majorHAnsi" w:hAnsiTheme="majorHAnsi" w:cstheme="majorHAnsi"/>
+          <w:sz w:val="26"/>
+          <w:szCs w:val="26"/>
+          <w:lang w:val="fr-FR"/>
+        </w:rPr>
+        <w:t>https://www.youtube.com/watch?v=x8GTUuLU5vc</w:t>
+      </w:r>
+    </w:p>
+    <w:p>
+      <w:pPr>
+        <w:rPr>
+          <w:rFonts w:asciiTheme="majorHAnsi" w:hAnsiTheme="majorHAnsi" w:cstheme="majorHAnsi"/>
+          <w:sz w:val="26"/>
+          <w:szCs w:val="26"/>
+          <w:lang w:val="fr-FR"/>
+        </w:rPr>
+      </w:pPr>
+      <w:r>
+        <w:rPr>
+          <w:rFonts w:asciiTheme="majorHAnsi" w:hAnsiTheme="majorHAnsi" w:cstheme="majorHAnsi"/>
+          <w:sz w:val="26"/>
+          <w:szCs w:val="26"/>
+          <w:lang w:val="fr-FR"/>
+        </w:rPr>
+        <w:t>https://www.youtube.com/watch?v=_qbBPKthvd8</w:t>
+      </w:r>
+    </w:p>
+    <w:p>
+      <w:pPr>
+        <w:rPr>
+          <w:rFonts w:asciiTheme="majorHAnsi" w:hAnsiTheme="majorHAnsi" w:cstheme="majorHAnsi"/>
+          <w:sz w:val="26"/>
+          <w:szCs w:val="26"/>
+          <w:lang w:val="fr-FR"/>
+        </w:rPr>
+      </w:pPr>
+      <w:r>
+        <w:rPr>
+          <w:rFonts w:asciiTheme="majorHAnsi" w:hAnsiTheme="majorHAnsi" w:cstheme="majorHAnsi"/>
+          <w:sz w:val="26"/>
+          <w:szCs w:val="26"/>
+          <w:lang w:val="fr-FR"/>
+        </w:rPr>
+        <w:t>https://www.youtube.com/watch?v=DCh5S9Mq0oQ</w:t>
+      </w:r>
+    </w:p>
+    <w:p>
+      <w:pPr>
+        <w:rPr>
+          <w:rFonts w:asciiTheme="majorHAnsi" w:hAnsiTheme="majorHAnsi" w:cstheme="majorHAnsi"/>
+          <w:sz w:val="26"/>
+          <w:szCs w:val="26"/>
+          <w:lang w:val="fr-FR"/>
+        </w:rPr>
+      </w:pPr>
+      <w:r>
+        <w:rPr>
+          <w:rFonts w:asciiTheme="majorHAnsi" w:hAnsiTheme="majorHAnsi" w:cstheme="majorHAnsi"/>
+          <w:sz w:val="26"/>
+          <w:szCs w:val="26"/>
+          <w:lang w:val="fr-FR"/>
+        </w:rPr>
+        <w:t>https://www.youtube.com/watch?v=iEXd_cL3j7Q</w:t>
+      </w:r>
+    </w:p>
+    <w:p>
+      <w:pPr>
+        <w:rPr>
+          <w:rFonts w:asciiTheme="majorHAnsi" w:hAnsiTheme="majorHAnsi" w:cstheme="majorHAnsi"/>
+          <w:sz w:val="26"/>
+          <w:szCs w:val="26"/>
+          <w:lang w:val="fr-FR"/>
+        </w:rPr>
+      </w:pPr>
+      <w:r>
+        <w:rPr>
+          <w:rFonts w:asciiTheme="majorHAnsi" w:hAnsiTheme="majorHAnsi" w:cstheme="majorHAnsi"/>
+          <w:sz w:val="26"/>
+          <w:szCs w:val="26"/>
+          <w:lang w:val="fr-FR"/>
+        </w:rPr>
+        <w:t>https://www.youtube.com/watch?v=UbnKsgbRY2s</w:t>
+      </w:r>
+    </w:p>
+    <w:p>
+      <w:pPr>
+        <w:rPr>
+          <w:rFonts w:asciiTheme="majorHAnsi" w:hAnsiTheme="majorHAnsi" w:cstheme="majorHAnsi"/>
+          <w:sz w:val="26"/>
+          <w:szCs w:val="26"/>
+          <w:lang w:val="fr-FR"/>
+        </w:rPr>
+      </w:pPr>
+      <w:r>
+        <w:rPr>
+          <w:rFonts w:asciiTheme="majorHAnsi" w:hAnsiTheme="majorHAnsi" w:cstheme="majorHAnsi"/>
+          <w:sz w:val="26"/>
+          <w:szCs w:val="26"/>
+          <w:lang w:val="fr-FR"/>
+        </w:rPr>
+        <w:t>https://www.youtube.com/watch?v=mnUAdyHOn3k</w:t>
+      </w:r>
+    </w:p>
+    <w:p>
+      <w:pPr>
+        <w:rPr>
+          <w:rFonts w:asciiTheme="majorHAnsi" w:hAnsiTheme="majorHAnsi" w:cstheme="majorHAnsi"/>
+          <w:sz w:val="26"/>
+          <w:szCs w:val="26"/>
+          <w:lang w:val="fr-FR"/>
+        </w:rPr>
+      </w:pPr>
+      <w:r>
+        <w:rPr>
+          <w:rFonts w:asciiTheme="majorHAnsi" w:hAnsiTheme="majorHAnsi" w:cstheme="majorHAnsi"/>
+          <w:sz w:val="26"/>
+          <w:szCs w:val="26"/>
+          <w:lang w:val="fr-FR"/>
+        </w:rPr>
+        <w:t>https://www.youtube.com/watch?v=b_8VMAqy1R8</w:t>
+      </w:r>
+    </w:p>
+    <w:p>
+      <w:pPr>
+        <w:rPr>
+          <w:rFonts w:asciiTheme="majorHAnsi" w:hAnsiTheme="majorHAnsi" w:cstheme="majorHAnsi"/>
+          <w:sz w:val="26"/>
+          <w:szCs w:val="26"/>
+          <w:lang w:val="fr-FR"/>
+        </w:rPr>
+      </w:pPr>
+      <w:r>
+        <w:rPr>
+          <w:rFonts w:asciiTheme="majorHAnsi" w:hAnsiTheme="majorHAnsi" w:cstheme="majorHAnsi"/>
+          <w:sz w:val="26"/>
+          <w:szCs w:val="26"/>
+          <w:lang w:val="fr-FR"/>
+        </w:rPr>
+        <w:t>https://www.youtube.com/watch?v=2vyoKNGDsMI</w:t>
+      </w:r>
+    </w:p>
+    <w:p>
+      <w:pPr>
+        <w:rPr>
+          <w:rFonts w:asciiTheme="majorHAnsi" w:hAnsiTheme="majorHAnsi" w:cstheme="majorHAnsi"/>
+          <w:sz w:val="26"/>
+          <w:szCs w:val="26"/>
+          <w:lang w:val="fr-FR"/>
+        </w:rPr>
+      </w:pPr>
+      <w:r>
+        <w:rPr>
+          <w:rFonts w:asciiTheme="majorHAnsi" w:hAnsiTheme="majorHAnsi" w:cstheme="majorHAnsi"/>
+          <w:sz w:val="26"/>
+          <w:szCs w:val="26"/>
+          <w:lang w:val="fr-FR"/>
+        </w:rPr>
+        <w:t>https://www.youtube.com/watch?v=9LKeu93NYmA</w:t>
+      </w:r>
+    </w:p>
+    <w:p>
+      <w:pPr>
+        <w:rPr>
+          <w:rFonts w:asciiTheme="majorHAnsi" w:hAnsiTheme="majorHAnsi" w:cstheme="majorHAnsi"/>
+          <w:sz w:val="26"/>
+          <w:szCs w:val="26"/>
+          <w:lang w:val="fr-FR"/>
+        </w:rPr>
+      </w:pPr>
+      <w:r>
+        <w:rPr>
+          <w:rFonts w:asciiTheme="majorHAnsi" w:hAnsiTheme="majorHAnsi" w:cstheme="majorHAnsi"/>
+          <w:sz w:val="26"/>
+          <w:szCs w:val="26"/>
+          <w:lang w:val="fr-FR"/>
+        </w:rPr>
+        <w:t>https://www.youtube.com/watch?v=Ol-mV_u0pF4</w:t>
+      </w:r>
+    </w:p>
+    <w:p>
+      <w:pPr>
+        <w:rPr>
+          <w:rFonts w:asciiTheme="majorHAnsi" w:hAnsiTheme="majorHAnsi" w:cstheme="majorHAnsi"/>
+          <w:sz w:val="26"/>
+          <w:szCs w:val="26"/>
+          <w:lang w:val="fr-FR"/>
+        </w:rPr>
+      </w:pPr>
+      <w:r>
+        <w:rPr>
+          <w:rFonts w:asciiTheme="majorHAnsi" w:hAnsiTheme="majorHAnsi" w:cstheme="majorHAnsi"/>
+          <w:sz w:val="26"/>
+          <w:szCs w:val="26"/>
+          <w:lang w:val="fr-FR"/>
+        </w:rPr>
+        <w:t>https://www.youtube.com/watch?v=a7Pzz73MlNc</w:t>
+      </w:r>
+    </w:p>
+    <w:p>
+      <w:pPr>
+        <w:rPr>
+          <w:rFonts w:asciiTheme="majorHAnsi" w:hAnsiTheme="majorHAnsi" w:cstheme="majorHAnsi"/>
+          <w:sz w:val="26"/>
+          <w:szCs w:val="26"/>
+          <w:lang w:val="fr-FR"/>
+        </w:rPr>
+      </w:pPr>
+      <w:r>
+        <w:rPr>
+          <w:rFonts w:asciiTheme="majorHAnsi" w:hAnsiTheme="majorHAnsi" w:cstheme="majorHAnsi"/>
+          <w:sz w:val="26"/>
+          <w:szCs w:val="26"/>
+          <w:lang w:val="fr-FR"/>
+        </w:rPr>
+        <w:t>https://www.youtube.com/watch?v=SXGhe8c3-jA</w:t>
+      </w:r>
+    </w:p>
+    <w:p>
+      <w:pPr>
+        <w:rPr>
+          <w:rFonts w:asciiTheme="majorHAnsi" w:hAnsiTheme="majorHAnsi" w:cstheme="majorHAnsi"/>
+          <w:sz w:val="26"/>
+          <w:szCs w:val="26"/>
+          <w:lang w:val="fr-FR"/>
+        </w:rPr>
+      </w:pPr>
+      <w:r>
+        <w:rPr>
+          <w:rFonts w:asciiTheme="majorHAnsi" w:hAnsiTheme="majorHAnsi" w:cstheme="majorHAnsi"/>
+          <w:sz w:val="26"/>
+          <w:szCs w:val="26"/>
+          <w:lang w:val="fr-FR"/>
+        </w:rPr>
+        <w:t>https://www.youtube.com/watch?v=XgmTvQqEXnw</w:t>
+      </w:r>
+    </w:p>
+    <w:p>
+      <w:pPr>
+        <w:rPr>
+          <w:rFonts w:asciiTheme="majorHAnsi" w:hAnsiTheme="majorHAnsi" w:cstheme="majorHAnsi"/>
+          <w:sz w:val="26"/>
+          <w:szCs w:val="26"/>
+          <w:lang w:val="fr-FR"/>
+        </w:rPr>
+      </w:pPr>
+      <w:r>
+        <w:rPr>
+          <w:rFonts w:asciiTheme="majorHAnsi" w:hAnsiTheme="majorHAnsi" w:cstheme="majorHAnsi"/>
+          <w:sz w:val="26"/>
+          <w:szCs w:val="26"/>
+          <w:lang w:val="fr-FR"/>
+        </w:rPr>
+        <w:t>https://www.youtube.com/watch?v=YX5veOI3elg</w:t>
+      </w:r>
+    </w:p>
+    <w:p>
+      <w:pPr>
+        <w:rPr>
+          <w:rFonts w:asciiTheme="majorHAnsi" w:hAnsiTheme="majorHAnsi" w:cstheme="majorHAnsi"/>
+          <w:sz w:val="26"/>
+          <w:szCs w:val="26"/>
+          <w:lang w:val="fr-FR"/>
+        </w:rPr>
+      </w:pPr>
+      <w:r>
+        <w:rPr>
+          <w:rFonts w:asciiTheme="majorHAnsi" w:hAnsiTheme="majorHAnsi" w:cstheme="majorHAnsi"/>
+          <w:sz w:val="26"/>
+          <w:szCs w:val="26"/>
+          <w:lang w:val="fr-FR"/>
+        </w:rPr>
         <w:lastRenderedPageBreak/>
-        <w:t>https://www.youtube.com/watch?v=tBbmSupihNo</w:t>
-      </w:r>
-    </w:p>
-    <w:p>
-      <w:pPr>
-        <w:rPr>
-          <w:rFonts w:asciiTheme="majorHAnsi" w:hAnsiTheme="majorHAnsi" w:cstheme="majorHAnsi"/>
-          <w:sz w:val="26"/>
-          <w:szCs w:val="26"/>
-          <w:lang w:val="fr-FR"/>
-        </w:rPr>
-      </w:pPr>
-      <w:r>
-        <w:rPr>
-          <w:rFonts w:asciiTheme="majorHAnsi" w:hAnsiTheme="majorHAnsi" w:cstheme="majorHAnsi"/>
-          <w:sz w:val="26"/>
-          <w:szCs w:val="26"/>
-          <w:lang w:val="fr-FR"/>
-        </w:rPr>
-        <w:t>https://www.youtube.com/watch?v=KKVWTMT0e4Q</w:t>
-      </w:r>
-    </w:p>
-    <w:p>
-      <w:pPr>
-        <w:rPr>
-          <w:rFonts w:asciiTheme="majorHAnsi" w:hAnsiTheme="majorHAnsi" w:cstheme="majorHAnsi"/>
-          <w:sz w:val="26"/>
-          <w:szCs w:val="26"/>
-          <w:lang w:val="fr-FR"/>
-        </w:rPr>
-      </w:pPr>
-      <w:r>
-        <w:rPr>
-          <w:rFonts w:asciiTheme="majorHAnsi" w:hAnsiTheme="majorHAnsi" w:cstheme="majorHAnsi"/>
-          <w:sz w:val="26"/>
-          <w:szCs w:val="26"/>
-          <w:lang w:val="fr-FR"/>
-        </w:rPr>
-        <w:t>https://www.youtube.com/watch?v=7dmGkzys6Ss</w:t>
-      </w:r>
-    </w:p>
-    <w:p>
-      <w:pPr>
-        <w:rPr>
-          <w:rFonts w:asciiTheme="majorHAnsi" w:hAnsiTheme="majorHAnsi" w:cstheme="majorHAnsi"/>
-          <w:sz w:val="26"/>
-          <w:szCs w:val="26"/>
-          <w:lang w:val="fr-FR"/>
-        </w:rPr>
-      </w:pPr>
-      <w:r>
-        <w:rPr>
-          <w:rFonts w:asciiTheme="majorHAnsi" w:hAnsiTheme="majorHAnsi" w:cstheme="majorHAnsi"/>
-          <w:sz w:val="26"/>
-          <w:szCs w:val="26"/>
-          <w:lang w:val="fr-FR"/>
-        </w:rPr>
-        <w:t>https://www.youtube.com/watch?v=wPMRRePcbXw</w:t>
-      </w:r>
-    </w:p>
-    <w:p>
-      <w:pPr>
-        <w:rPr>
-          <w:rFonts w:asciiTheme="majorHAnsi" w:hAnsiTheme="majorHAnsi" w:cstheme="majorHAnsi"/>
-          <w:sz w:val="26"/>
-          <w:szCs w:val="26"/>
-          <w:lang w:val="fr-FR"/>
-        </w:rPr>
-      </w:pPr>
-      <w:r>
-        <w:rPr>
-          <w:rFonts w:asciiTheme="majorHAnsi" w:hAnsiTheme="majorHAnsi" w:cstheme="majorHAnsi"/>
-          <w:sz w:val="26"/>
-          <w:szCs w:val="26"/>
-          <w:lang w:val="fr-FR"/>
-        </w:rPr>
-        <w:t>https://www.youtube.com/watch?v=bWUYbQiq-Ko</w:t>
-      </w:r>
-    </w:p>
-    <w:p>
-      <w:pPr>
-        <w:rPr>
-          <w:rFonts w:asciiTheme="majorHAnsi" w:hAnsiTheme="majorHAnsi" w:cstheme="majorHAnsi"/>
-          <w:sz w:val="26"/>
-          <w:szCs w:val="26"/>
-          <w:lang w:val="fr-FR"/>
-        </w:rPr>
-      </w:pPr>
-      <w:r>
-        <w:rPr>
-          <w:rFonts w:asciiTheme="majorHAnsi" w:hAnsiTheme="majorHAnsi" w:cstheme="majorHAnsi"/>
-          <w:sz w:val="26"/>
-          <w:szCs w:val="26"/>
-          <w:lang w:val="fr-FR"/>
-        </w:rPr>
-        <w:t>https://www.youtube.com/watch?v=FEPXcKwQgRk</w:t>
-      </w:r>
-    </w:p>
-    <w:p>
-      <w:pPr>
-        <w:rPr>
-          <w:rFonts w:asciiTheme="majorHAnsi" w:hAnsiTheme="majorHAnsi" w:cstheme="majorHAnsi"/>
-          <w:sz w:val="26"/>
-          <w:szCs w:val="26"/>
-          <w:lang w:val="fr-FR"/>
-        </w:rPr>
-      </w:pPr>
-      <w:r>
-        <w:rPr>
-          <w:rFonts w:asciiTheme="majorHAnsi" w:hAnsiTheme="majorHAnsi" w:cstheme="majorHAnsi"/>
-          <w:sz w:val="26"/>
-          <w:szCs w:val="26"/>
-          <w:lang w:val="fr-FR"/>
-        </w:rPr>
-        <w:t>https://www.youtube.com/watch?v=Zlxlrn3ixyo</w:t>
-      </w:r>
-    </w:p>
-    <w:p>
-      <w:pPr>
-        <w:rPr>
-          <w:rFonts w:asciiTheme="majorHAnsi" w:hAnsiTheme="majorHAnsi" w:cstheme="majorHAnsi"/>
-          <w:sz w:val="26"/>
-          <w:szCs w:val="26"/>
-          <w:lang w:val="fr-FR"/>
-        </w:rPr>
-      </w:pPr>
-      <w:r>
-        <w:rPr>
-          <w:rFonts w:asciiTheme="majorHAnsi" w:hAnsiTheme="majorHAnsi" w:cstheme="majorHAnsi"/>
-          <w:sz w:val="26"/>
-          <w:szCs w:val="26"/>
-          <w:lang w:val="fr-FR"/>
-        </w:rPr>
-        <w:t>https://www.youtube.com/watch?v=u31e0bftQ0g</w:t>
-      </w:r>
-    </w:p>
-    <w:p>
-      <w:pPr>
-        <w:rPr>
-          <w:rFonts w:asciiTheme="majorHAnsi" w:hAnsiTheme="majorHAnsi" w:cstheme="majorHAnsi"/>
-          <w:sz w:val="26"/>
-          <w:szCs w:val="26"/>
-          <w:lang w:val="fr-FR"/>
-        </w:rPr>
-      </w:pPr>
-      <w:r>
-        <w:rPr>
-          <w:rFonts w:asciiTheme="majorHAnsi" w:hAnsiTheme="majorHAnsi" w:cstheme="majorHAnsi"/>
-          <w:sz w:val="26"/>
-          <w:szCs w:val="26"/>
-          <w:lang w:val="fr-FR"/>
-        </w:rPr>
-        <w:t>https://www.youtube.com/watch?v=Pa_xW7Bsj3Q</w:t>
-      </w:r>
-    </w:p>
-    <w:p>
-      <w:pPr>
-        <w:rPr>
-          <w:rFonts w:asciiTheme="majorHAnsi" w:hAnsiTheme="majorHAnsi" w:cstheme="majorHAnsi"/>
-          <w:sz w:val="26"/>
-          <w:szCs w:val="26"/>
-          <w:lang w:val="fr-FR"/>
-        </w:rPr>
-      </w:pPr>
-      <w:r>
-        <w:rPr>
-          <w:rFonts w:asciiTheme="majorHAnsi" w:hAnsiTheme="majorHAnsi" w:cstheme="majorHAnsi"/>
-          <w:sz w:val="26"/>
-          <w:szCs w:val="26"/>
-          <w:lang w:val="fr-FR"/>
-        </w:rPr>
-        <w:t>https://www.youtube.com/watch?v=x8GTUuLU5vc</w:t>
-      </w:r>
-    </w:p>
-    <w:p>
-      <w:pPr>
-        <w:rPr>
-          <w:rFonts w:asciiTheme="majorHAnsi" w:hAnsiTheme="majorHAnsi" w:cstheme="majorHAnsi"/>
-          <w:sz w:val="26"/>
-          <w:szCs w:val="26"/>
-          <w:lang w:val="fr-FR"/>
-        </w:rPr>
-      </w:pPr>
-      <w:r>
-        <w:rPr>
-          <w:rFonts w:asciiTheme="majorHAnsi" w:hAnsiTheme="majorHAnsi" w:cstheme="majorHAnsi"/>
-          <w:sz w:val="26"/>
-          <w:szCs w:val="26"/>
-          <w:lang w:val="fr-FR"/>
-        </w:rPr>
-        <w:t>https://www.youtube.com/watch?v=_qbBPKthvd8</w:t>
-      </w:r>
-    </w:p>
-    <w:p>
-      <w:pPr>
-        <w:rPr>
-          <w:rFonts w:asciiTheme="majorHAnsi" w:hAnsiTheme="majorHAnsi" w:cstheme="majorHAnsi"/>
-          <w:sz w:val="26"/>
-          <w:szCs w:val="26"/>
-          <w:lang w:val="fr-FR"/>
-        </w:rPr>
-      </w:pPr>
-      <w:r>
-        <w:rPr>
-          <w:rFonts w:asciiTheme="majorHAnsi" w:hAnsiTheme="majorHAnsi" w:cstheme="majorHAnsi"/>
-          <w:sz w:val="26"/>
-          <w:szCs w:val="26"/>
-          <w:lang w:val="fr-FR"/>
-        </w:rPr>
-        <w:t>https://www.youtube.com/watch?v=DCh5S9Mq0oQ</w:t>
-      </w:r>
-    </w:p>
-    <w:p>
-      <w:pPr>
-        <w:rPr>
-          <w:rFonts w:asciiTheme="majorHAnsi" w:hAnsiTheme="majorHAnsi" w:cstheme="majorHAnsi"/>
-          <w:sz w:val="26"/>
-          <w:szCs w:val="26"/>
-          <w:lang w:val="fr-FR"/>
-        </w:rPr>
-      </w:pPr>
-      <w:r>
-        <w:rPr>
-          <w:rFonts w:asciiTheme="majorHAnsi" w:hAnsiTheme="majorHAnsi" w:cstheme="majorHAnsi"/>
-          <w:sz w:val="26"/>
-          <w:szCs w:val="26"/>
-          <w:lang w:val="fr-FR"/>
-        </w:rPr>
-        <w:t>https://www.youtube.com/watch?v=iEXd_cL3j7Q</w:t>
-      </w:r>
-    </w:p>
-    <w:p>
-      <w:pPr>
-        <w:rPr>
-          <w:rFonts w:asciiTheme="majorHAnsi" w:hAnsiTheme="majorHAnsi" w:cstheme="majorHAnsi"/>
-          <w:sz w:val="26"/>
-          <w:szCs w:val="26"/>
-          <w:lang w:val="fr-FR"/>
-        </w:rPr>
-      </w:pPr>
-      <w:r>
-        <w:rPr>
-          <w:rFonts w:asciiTheme="majorHAnsi" w:hAnsiTheme="majorHAnsi" w:cstheme="majorHAnsi"/>
-          <w:sz w:val="26"/>
-          <w:szCs w:val="26"/>
-          <w:lang w:val="fr-FR"/>
-        </w:rPr>
-        <w:t>https://www.youtube.com/watch?v=UbnKsgbRY2s</w:t>
-      </w:r>
-    </w:p>
-    <w:p>
-      <w:pPr>
-        <w:rPr>
-          <w:rFonts w:asciiTheme="majorHAnsi" w:hAnsiTheme="majorHAnsi" w:cstheme="majorHAnsi"/>
-          <w:sz w:val="26"/>
-          <w:szCs w:val="26"/>
-          <w:lang w:val="fr-FR"/>
-        </w:rPr>
-      </w:pPr>
-      <w:r>
-        <w:rPr>
-          <w:rFonts w:asciiTheme="majorHAnsi" w:hAnsiTheme="majorHAnsi" w:cstheme="majorHAnsi"/>
-          <w:sz w:val="26"/>
-          <w:szCs w:val="26"/>
-          <w:lang w:val="fr-FR"/>
-        </w:rPr>
-        <w:t>https://www.youtube.com/watch?v=mnUAdyHOn3k</w:t>
-      </w:r>
-    </w:p>
-    <w:p>
-      <w:pPr>
-        <w:rPr>
-          <w:rFonts w:asciiTheme="majorHAnsi" w:hAnsiTheme="majorHAnsi" w:cstheme="majorHAnsi"/>
-          <w:sz w:val="26"/>
-          <w:szCs w:val="26"/>
-          <w:lang w:val="fr-FR"/>
-        </w:rPr>
-      </w:pPr>
-      <w:r>
-        <w:rPr>
-          <w:rFonts w:asciiTheme="majorHAnsi" w:hAnsiTheme="majorHAnsi" w:cstheme="majorHAnsi"/>
-          <w:sz w:val="26"/>
-          <w:szCs w:val="26"/>
-          <w:lang w:val="fr-FR"/>
-        </w:rPr>
-        <w:t>https://www.youtube.com/watch?v=b_8VMAqy1R8</w:t>
-      </w:r>
-    </w:p>
-    <w:p>
-      <w:pPr>
-        <w:rPr>
-          <w:rFonts w:asciiTheme="majorHAnsi" w:hAnsiTheme="majorHAnsi" w:cstheme="majorHAnsi"/>
-          <w:sz w:val="26"/>
-          <w:szCs w:val="26"/>
-          <w:lang w:val="fr-FR"/>
-        </w:rPr>
-      </w:pPr>
-      <w:r>
-        <w:rPr>
-          <w:rFonts w:asciiTheme="majorHAnsi" w:hAnsiTheme="majorHAnsi" w:cstheme="majorHAnsi"/>
-          <w:sz w:val="26"/>
-          <w:szCs w:val="26"/>
-          <w:lang w:val="fr-FR"/>
-        </w:rPr>
-        <w:t>https://www.youtube.com/watch?v=2vyoKNGDsMI</w:t>
-      </w:r>
-    </w:p>
-    <w:p>
-      <w:pPr>
-        <w:rPr>
-          <w:rFonts w:asciiTheme="majorHAnsi" w:hAnsiTheme="majorHAnsi" w:cstheme="majorHAnsi"/>
-          <w:sz w:val="26"/>
-          <w:szCs w:val="26"/>
-          <w:lang w:val="fr-FR"/>
-        </w:rPr>
-      </w:pPr>
-      <w:r>
-        <w:rPr>
-          <w:rFonts w:asciiTheme="majorHAnsi" w:hAnsiTheme="majorHAnsi" w:cstheme="majorHAnsi"/>
-          <w:sz w:val="26"/>
-          <w:szCs w:val="26"/>
-          <w:lang w:val="fr-FR"/>
-        </w:rPr>
-        <w:t>https://www.youtube.com/watch?v=9LKeu93NYmA</w:t>
-      </w:r>
-    </w:p>
-    <w:p>
-      <w:pPr>
-        <w:rPr>
-          <w:rFonts w:asciiTheme="majorHAnsi" w:hAnsiTheme="majorHAnsi" w:cstheme="majorHAnsi"/>
-          <w:sz w:val="26"/>
-          <w:szCs w:val="26"/>
-          <w:lang w:val="fr-FR"/>
-        </w:rPr>
-      </w:pPr>
-      <w:r>
-        <w:rPr>
-          <w:rFonts w:asciiTheme="majorHAnsi" w:hAnsiTheme="majorHAnsi" w:cstheme="majorHAnsi"/>
-          <w:sz w:val="26"/>
-          <w:szCs w:val="26"/>
-          <w:lang w:val="fr-FR"/>
-        </w:rPr>
-        <w:t>https://www.youtube.com/watch?v=Ol-mV_u0pF4</w:t>
-      </w:r>
-    </w:p>
-    <w:p>
-      <w:pPr>
-        <w:rPr>
-          <w:rFonts w:asciiTheme="majorHAnsi" w:hAnsiTheme="majorHAnsi" w:cstheme="majorHAnsi"/>
-          <w:sz w:val="26"/>
-          <w:szCs w:val="26"/>
-          <w:lang w:val="fr-FR"/>
-        </w:rPr>
-      </w:pPr>
-      <w:r>
-        <w:rPr>
-          <w:rFonts w:asciiTheme="majorHAnsi" w:hAnsiTheme="majorHAnsi" w:cstheme="majorHAnsi"/>
-          <w:sz w:val="26"/>
-          <w:szCs w:val="26"/>
-          <w:lang w:val="fr-FR"/>
-        </w:rPr>
-        <w:t>https://www.youtube.com/watch?v=a7Pzz73MlNc</w:t>
-      </w:r>
-    </w:p>
-    <w:p>
-      <w:pPr>
-        <w:rPr>
-          <w:rFonts w:asciiTheme="majorHAnsi" w:hAnsiTheme="majorHAnsi" w:cstheme="majorHAnsi"/>
-          <w:sz w:val="26"/>
-          <w:szCs w:val="26"/>
-          <w:lang w:val="fr-FR"/>
-        </w:rPr>
-      </w:pPr>
-      <w:r>
-        <w:rPr>
-          <w:rFonts w:asciiTheme="majorHAnsi" w:hAnsiTheme="majorHAnsi" w:cstheme="majorHAnsi"/>
-          <w:sz w:val="26"/>
-          <w:szCs w:val="26"/>
-          <w:lang w:val="fr-FR"/>
-        </w:rPr>
-        <w:t>https://www.youtube.com/watch?v=SXGhe8c3-jA</w:t>
-      </w:r>
-    </w:p>
-    <w:p>
-      <w:pPr>
-        <w:rPr>
-          <w:rFonts w:asciiTheme="majorHAnsi" w:hAnsiTheme="majorHAnsi" w:cstheme="majorHAnsi"/>
-          <w:sz w:val="26"/>
-          <w:szCs w:val="26"/>
-          <w:lang w:val="fr-FR"/>
-        </w:rPr>
-      </w:pPr>
-      <w:r>
-        <w:rPr>
-          <w:rFonts w:asciiTheme="majorHAnsi" w:hAnsiTheme="majorHAnsi" w:cstheme="majorHAnsi"/>
-          <w:sz w:val="26"/>
-          <w:szCs w:val="26"/>
-          <w:lang w:val="fr-FR"/>
-        </w:rPr>
-        <w:t>https://www.youtube.com/watch?v=XgmTvQqEXnw</w:t>
-      </w:r>
-    </w:p>
-    <w:p>
-      <w:pPr>
-        <w:rPr>
-          <w:rFonts w:asciiTheme="majorHAnsi" w:hAnsiTheme="majorHAnsi" w:cstheme="majorHAnsi"/>
-          <w:sz w:val="26"/>
-          <w:szCs w:val="26"/>
-          <w:lang w:val="fr-FR"/>
-        </w:rPr>
-      </w:pPr>
-      <w:r>
-        <w:rPr>
-          <w:rFonts w:asciiTheme="majorHAnsi" w:hAnsiTheme="majorHAnsi" w:cstheme="majorHAnsi"/>
-          <w:sz w:val="26"/>
-          <w:szCs w:val="26"/>
-          <w:lang w:val="fr-FR"/>
-        </w:rPr>
-        <w:t>https://www.youtube.com/watch?v=YX5veOI3elg</w:t>
-      </w:r>
-    </w:p>
-    <w:p>
-      <w:pPr>
-        <w:rPr>
-          <w:rFonts w:asciiTheme="majorHAnsi" w:hAnsiTheme="majorHAnsi" w:cstheme="majorHAnsi"/>
-          <w:sz w:val="26"/>
-          <w:szCs w:val="26"/>
-          <w:lang w:val="fr-FR"/>
-        </w:rPr>
-      </w:pPr>
-      <w:r>
-        <w:rPr>
-          <w:rFonts w:asciiTheme="majorHAnsi" w:hAnsiTheme="majorHAnsi" w:cstheme="majorHAnsi"/>
-          <w:sz w:val="26"/>
-          <w:szCs w:val="26"/>
-          <w:lang w:val="fr-FR"/>
-        </w:rPr>
         <w:t>https://www.youtube.com/watch?v=GfkxzkXkEyo</w:t>
       </w:r>
     </w:p>

</xml_diff>

<commit_message>
Done clip c03 typescript 15_P1: return
</commit_message>
<xml_diff>
--- a/TYPESCRIPT-ES6-JAVASCRIPT-QUA-DỰ-ÁN-SHOPPING-CART-NỀN-TẢNG-NODE.JS-VÀ-ANGULARJS-2.docx
+++ b/TYPESCRIPT-ES6-JAVASCRIPT-QUA-DỰ-ÁN-SHOPPING-CART-NỀN-TẢNG-NODE.JS-VÀ-ANGULARJS-2.docx
@@ -65,7 +65,26 @@
           <w:lang w:val="fr-FR"/>
         </w:rPr>
         <w:br/>
-        <w:t>Bàihọc:</w:t>
+      </w:r>
+      <w:proofErr w:type="spellStart"/>
+      <w:r>
+        <w:rPr>
+          <w:rFonts w:asciiTheme="majorHAnsi" w:hAnsiTheme="majorHAnsi" w:cstheme="majorHAnsi"/>
+          <w:sz w:val="26"/>
+          <w:szCs w:val="26"/>
+          <w:lang w:val="fr-FR"/>
+        </w:rPr>
+        <w:t>Bàihọc</w:t>
+      </w:r>
+      <w:proofErr w:type="spellEnd"/>
+      <w:r>
+        <w:rPr>
+          <w:rFonts w:asciiTheme="majorHAnsi" w:hAnsiTheme="majorHAnsi" w:cstheme="majorHAnsi"/>
+          <w:sz w:val="26"/>
+          <w:szCs w:val="26"/>
+          <w:lang w:val="fr-FR"/>
+        </w:rPr>
+        <w:t>:</w:t>
       </w:r>
       <w:r>
         <w:rPr>
@@ -282,18 +301,328 @@
           <w:szCs w:val="26"/>
           <w:lang w:val="fr-FR"/>
         </w:rPr>
-        <w:t>C:\Users\Huy\AppData\Roaming\Sublime Text 3\Packages\User: Copy của thư mục này</w:t>
-      </w:r>
-      <w:r>
-        <w:rPr>
-          <w:rFonts w:asciiTheme="majorHAnsi" w:hAnsiTheme="majorHAnsi" w:cstheme="majorHAnsi"/>
-          <w:color w:val="000000" w:themeColor="text1"/>
-          <w:sz w:val="26"/>
-          <w:szCs w:val="26"/>
-          <w:lang w:val="fr-FR"/>
-        </w:rPr>
-        <w:t xml:space="preserve"> qua máy tính khác , để không mất time tạo lại snipet</w:t>
-      </w:r>
+        <w:t xml:space="preserve">C:\Users\Huy\AppData\Roaming\Sublime </w:t>
+      </w:r>
+      <w:proofErr w:type="spellStart"/>
+      <w:r>
+        <w:rPr>
+          <w:rFonts w:asciiTheme="majorHAnsi" w:hAnsiTheme="majorHAnsi" w:cstheme="majorHAnsi"/>
+          <w:color w:val="000000" w:themeColor="text1"/>
+          <w:sz w:val="26"/>
+          <w:szCs w:val="26"/>
+          <w:lang w:val="fr-FR"/>
+        </w:rPr>
+        <w:t>Text</w:t>
+      </w:r>
+      <w:proofErr w:type="spellEnd"/>
+      <w:r>
+        <w:rPr>
+          <w:rFonts w:asciiTheme="majorHAnsi" w:hAnsiTheme="majorHAnsi" w:cstheme="majorHAnsi"/>
+          <w:color w:val="000000" w:themeColor="text1"/>
+          <w:sz w:val="26"/>
+          <w:szCs w:val="26"/>
+          <w:lang w:val="fr-FR"/>
+        </w:rPr>
+        <w:t xml:space="preserve"> 3\</w:t>
+      </w:r>
+      <w:proofErr w:type="spellStart"/>
+      <w:r>
+        <w:rPr>
+          <w:rFonts w:asciiTheme="majorHAnsi" w:hAnsiTheme="majorHAnsi" w:cstheme="majorHAnsi"/>
+          <w:color w:val="000000" w:themeColor="text1"/>
+          <w:sz w:val="26"/>
+          <w:szCs w:val="26"/>
+          <w:lang w:val="fr-FR"/>
+        </w:rPr>
+        <w:t>Packages\User</w:t>
+      </w:r>
+      <w:proofErr w:type="spellEnd"/>
+      <w:r>
+        <w:rPr>
+          <w:rFonts w:asciiTheme="majorHAnsi" w:hAnsiTheme="majorHAnsi" w:cstheme="majorHAnsi"/>
+          <w:color w:val="000000" w:themeColor="text1"/>
+          <w:sz w:val="26"/>
+          <w:szCs w:val="26"/>
+          <w:lang w:val="fr-FR"/>
+        </w:rPr>
+        <w:t xml:space="preserve">: Copy </w:t>
+      </w:r>
+      <w:proofErr w:type="spellStart"/>
+      <w:r>
+        <w:rPr>
+          <w:rFonts w:asciiTheme="majorHAnsi" w:hAnsiTheme="majorHAnsi" w:cstheme="majorHAnsi"/>
+          <w:color w:val="000000" w:themeColor="text1"/>
+          <w:sz w:val="26"/>
+          <w:szCs w:val="26"/>
+          <w:lang w:val="fr-FR"/>
+        </w:rPr>
+        <w:t>của</w:t>
+      </w:r>
+      <w:proofErr w:type="spellEnd"/>
+      <w:r>
+        <w:rPr>
+          <w:rFonts w:asciiTheme="majorHAnsi" w:hAnsiTheme="majorHAnsi" w:cstheme="majorHAnsi"/>
+          <w:color w:val="000000" w:themeColor="text1"/>
+          <w:sz w:val="26"/>
+          <w:szCs w:val="26"/>
+          <w:lang w:val="fr-FR"/>
+        </w:rPr>
+        <w:t xml:space="preserve"> </w:t>
+      </w:r>
+      <w:proofErr w:type="spellStart"/>
+      <w:r>
+        <w:rPr>
+          <w:rFonts w:asciiTheme="majorHAnsi" w:hAnsiTheme="majorHAnsi" w:cstheme="majorHAnsi"/>
+          <w:color w:val="000000" w:themeColor="text1"/>
+          <w:sz w:val="26"/>
+          <w:szCs w:val="26"/>
+          <w:lang w:val="fr-FR"/>
+        </w:rPr>
+        <w:t>thư</w:t>
+      </w:r>
+      <w:proofErr w:type="spellEnd"/>
+      <w:r>
+        <w:rPr>
+          <w:rFonts w:asciiTheme="majorHAnsi" w:hAnsiTheme="majorHAnsi" w:cstheme="majorHAnsi"/>
+          <w:color w:val="000000" w:themeColor="text1"/>
+          <w:sz w:val="26"/>
+          <w:szCs w:val="26"/>
+          <w:lang w:val="fr-FR"/>
+        </w:rPr>
+        <w:t xml:space="preserve"> </w:t>
+      </w:r>
+      <w:proofErr w:type="spellStart"/>
+      <w:r>
+        <w:rPr>
+          <w:rFonts w:asciiTheme="majorHAnsi" w:hAnsiTheme="majorHAnsi" w:cstheme="majorHAnsi"/>
+          <w:color w:val="000000" w:themeColor="text1"/>
+          <w:sz w:val="26"/>
+          <w:szCs w:val="26"/>
+          <w:lang w:val="fr-FR"/>
+        </w:rPr>
+        <w:t>mục</w:t>
+      </w:r>
+      <w:proofErr w:type="spellEnd"/>
+      <w:r>
+        <w:rPr>
+          <w:rFonts w:asciiTheme="majorHAnsi" w:hAnsiTheme="majorHAnsi" w:cstheme="majorHAnsi"/>
+          <w:color w:val="000000" w:themeColor="text1"/>
+          <w:sz w:val="26"/>
+          <w:szCs w:val="26"/>
+          <w:lang w:val="fr-FR"/>
+        </w:rPr>
+        <w:t xml:space="preserve"> </w:t>
+      </w:r>
+      <w:proofErr w:type="spellStart"/>
+      <w:r>
+        <w:rPr>
+          <w:rFonts w:asciiTheme="majorHAnsi" w:hAnsiTheme="majorHAnsi" w:cstheme="majorHAnsi"/>
+          <w:color w:val="000000" w:themeColor="text1"/>
+          <w:sz w:val="26"/>
+          <w:szCs w:val="26"/>
+          <w:lang w:val="fr-FR"/>
+        </w:rPr>
+        <w:t>này</w:t>
+      </w:r>
+      <w:proofErr w:type="spellEnd"/>
+      <w:r>
+        <w:rPr>
+          <w:rFonts w:asciiTheme="majorHAnsi" w:hAnsiTheme="majorHAnsi" w:cstheme="majorHAnsi"/>
+          <w:color w:val="000000" w:themeColor="text1"/>
+          <w:sz w:val="26"/>
+          <w:szCs w:val="26"/>
+          <w:lang w:val="fr-FR"/>
+        </w:rPr>
+        <w:t xml:space="preserve"> qua </w:t>
+      </w:r>
+      <w:proofErr w:type="spellStart"/>
+      <w:r>
+        <w:rPr>
+          <w:rFonts w:asciiTheme="majorHAnsi" w:hAnsiTheme="majorHAnsi" w:cstheme="majorHAnsi"/>
+          <w:color w:val="000000" w:themeColor="text1"/>
+          <w:sz w:val="26"/>
+          <w:szCs w:val="26"/>
+          <w:lang w:val="fr-FR"/>
+        </w:rPr>
+        <w:t>máy</w:t>
+      </w:r>
+      <w:proofErr w:type="spellEnd"/>
+      <w:r>
+        <w:rPr>
+          <w:rFonts w:asciiTheme="majorHAnsi" w:hAnsiTheme="majorHAnsi" w:cstheme="majorHAnsi"/>
+          <w:color w:val="000000" w:themeColor="text1"/>
+          <w:sz w:val="26"/>
+          <w:szCs w:val="26"/>
+          <w:lang w:val="fr-FR"/>
+        </w:rPr>
+        <w:t xml:space="preserve"> </w:t>
+      </w:r>
+      <w:proofErr w:type="spellStart"/>
+      <w:r>
+        <w:rPr>
+          <w:rFonts w:asciiTheme="majorHAnsi" w:hAnsiTheme="majorHAnsi" w:cstheme="majorHAnsi"/>
+          <w:color w:val="000000" w:themeColor="text1"/>
+          <w:sz w:val="26"/>
+          <w:szCs w:val="26"/>
+          <w:lang w:val="fr-FR"/>
+        </w:rPr>
+        <w:t>tính</w:t>
+      </w:r>
+      <w:proofErr w:type="spellEnd"/>
+      <w:r>
+        <w:rPr>
+          <w:rFonts w:asciiTheme="majorHAnsi" w:hAnsiTheme="majorHAnsi" w:cstheme="majorHAnsi"/>
+          <w:color w:val="000000" w:themeColor="text1"/>
+          <w:sz w:val="26"/>
+          <w:szCs w:val="26"/>
+          <w:lang w:val="fr-FR"/>
+        </w:rPr>
+        <w:t xml:space="preserve"> </w:t>
+      </w:r>
+      <w:proofErr w:type="spellStart"/>
+      <w:r>
+        <w:rPr>
+          <w:rFonts w:asciiTheme="majorHAnsi" w:hAnsiTheme="majorHAnsi" w:cstheme="majorHAnsi"/>
+          <w:color w:val="000000" w:themeColor="text1"/>
+          <w:sz w:val="26"/>
+          <w:szCs w:val="26"/>
+          <w:lang w:val="fr-FR"/>
+        </w:rPr>
+        <w:t>khác</w:t>
+      </w:r>
+      <w:proofErr w:type="spellEnd"/>
+      <w:r>
+        <w:rPr>
+          <w:rFonts w:asciiTheme="majorHAnsi" w:hAnsiTheme="majorHAnsi" w:cstheme="majorHAnsi"/>
+          <w:color w:val="000000" w:themeColor="text1"/>
+          <w:sz w:val="26"/>
+          <w:szCs w:val="26"/>
+          <w:lang w:val="fr-FR"/>
+        </w:rPr>
+        <w:t xml:space="preserve"> , </w:t>
+      </w:r>
+      <w:proofErr w:type="spellStart"/>
+      <w:r>
+        <w:rPr>
+          <w:rFonts w:asciiTheme="majorHAnsi" w:hAnsiTheme="majorHAnsi" w:cstheme="majorHAnsi"/>
+          <w:color w:val="000000" w:themeColor="text1"/>
+          <w:sz w:val="26"/>
+          <w:szCs w:val="26"/>
+          <w:lang w:val="fr-FR"/>
+        </w:rPr>
+        <w:t>để</w:t>
+      </w:r>
+      <w:proofErr w:type="spellEnd"/>
+      <w:r>
+        <w:rPr>
+          <w:rFonts w:asciiTheme="majorHAnsi" w:hAnsiTheme="majorHAnsi" w:cstheme="majorHAnsi"/>
+          <w:color w:val="000000" w:themeColor="text1"/>
+          <w:sz w:val="26"/>
+          <w:szCs w:val="26"/>
+          <w:lang w:val="fr-FR"/>
+        </w:rPr>
+        <w:t xml:space="preserve"> </w:t>
+      </w:r>
+      <w:proofErr w:type="spellStart"/>
+      <w:r>
+        <w:rPr>
+          <w:rFonts w:asciiTheme="majorHAnsi" w:hAnsiTheme="majorHAnsi" w:cstheme="majorHAnsi"/>
+          <w:color w:val="000000" w:themeColor="text1"/>
+          <w:sz w:val="26"/>
+          <w:szCs w:val="26"/>
+          <w:lang w:val="fr-FR"/>
+        </w:rPr>
+        <w:t>không</w:t>
+      </w:r>
+      <w:proofErr w:type="spellEnd"/>
+      <w:r>
+        <w:rPr>
+          <w:rFonts w:asciiTheme="majorHAnsi" w:hAnsiTheme="majorHAnsi" w:cstheme="majorHAnsi"/>
+          <w:color w:val="000000" w:themeColor="text1"/>
+          <w:sz w:val="26"/>
+          <w:szCs w:val="26"/>
+          <w:lang w:val="fr-FR"/>
+        </w:rPr>
+        <w:t xml:space="preserve"> </w:t>
+      </w:r>
+      <w:proofErr w:type="spellStart"/>
+      <w:r>
+        <w:rPr>
+          <w:rFonts w:asciiTheme="majorHAnsi" w:hAnsiTheme="majorHAnsi" w:cstheme="majorHAnsi"/>
+          <w:color w:val="000000" w:themeColor="text1"/>
+          <w:sz w:val="26"/>
+          <w:szCs w:val="26"/>
+          <w:lang w:val="fr-FR"/>
+        </w:rPr>
+        <w:t>mất</w:t>
+      </w:r>
+      <w:proofErr w:type="spellEnd"/>
+      <w:r>
+        <w:rPr>
+          <w:rFonts w:asciiTheme="majorHAnsi" w:hAnsiTheme="majorHAnsi" w:cstheme="majorHAnsi"/>
+          <w:color w:val="000000" w:themeColor="text1"/>
+          <w:sz w:val="26"/>
+          <w:szCs w:val="26"/>
+          <w:lang w:val="fr-FR"/>
+        </w:rPr>
+        <w:t xml:space="preserve"> time </w:t>
+      </w:r>
+      <w:proofErr w:type="spellStart"/>
+      <w:r>
+        <w:rPr>
+          <w:rFonts w:asciiTheme="majorHAnsi" w:hAnsiTheme="majorHAnsi" w:cstheme="majorHAnsi"/>
+          <w:color w:val="000000" w:themeColor="text1"/>
+          <w:sz w:val="26"/>
+          <w:szCs w:val="26"/>
+          <w:lang w:val="fr-FR"/>
+        </w:rPr>
+        <w:t>tạo</w:t>
+      </w:r>
+      <w:proofErr w:type="spellEnd"/>
+      <w:r>
+        <w:rPr>
+          <w:rFonts w:asciiTheme="majorHAnsi" w:hAnsiTheme="majorHAnsi" w:cstheme="majorHAnsi"/>
+          <w:color w:val="000000" w:themeColor="text1"/>
+          <w:sz w:val="26"/>
+          <w:szCs w:val="26"/>
+          <w:lang w:val="fr-FR"/>
+        </w:rPr>
+        <w:t xml:space="preserve"> </w:t>
+      </w:r>
+      <w:proofErr w:type="spellStart"/>
+      <w:r>
+        <w:rPr>
+          <w:rFonts w:asciiTheme="majorHAnsi" w:hAnsiTheme="majorHAnsi" w:cstheme="majorHAnsi"/>
+          <w:color w:val="000000" w:themeColor="text1"/>
+          <w:sz w:val="26"/>
+          <w:szCs w:val="26"/>
+          <w:lang w:val="fr-FR"/>
+        </w:rPr>
+        <w:t>lại</w:t>
+      </w:r>
+      <w:proofErr w:type="spellEnd"/>
+      <w:r>
+        <w:rPr>
+          <w:rFonts w:asciiTheme="majorHAnsi" w:hAnsiTheme="majorHAnsi" w:cstheme="majorHAnsi"/>
+          <w:color w:val="000000" w:themeColor="text1"/>
+          <w:sz w:val="26"/>
+          <w:szCs w:val="26"/>
+          <w:lang w:val="fr-FR"/>
+        </w:rPr>
+        <w:t xml:space="preserve"> </w:t>
+      </w:r>
+      <w:proofErr w:type="spellStart"/>
+      <w:r>
+        <w:rPr>
+          <w:rFonts w:asciiTheme="majorHAnsi" w:hAnsiTheme="majorHAnsi" w:cstheme="majorHAnsi"/>
+          <w:color w:val="000000" w:themeColor="text1"/>
+          <w:sz w:val="26"/>
+          <w:szCs w:val="26"/>
+          <w:lang w:val="fr-FR"/>
+        </w:rPr>
+        <w:t>snipet</w:t>
+      </w:r>
+      <w:proofErr w:type="spellEnd"/>
     </w:p>
     <w:p>
       <w:pPr>
@@ -953,14 +1282,16 @@
       <w:pPr>
         <w:rPr>
           <w:rFonts w:asciiTheme="majorHAnsi" w:hAnsiTheme="majorHAnsi" w:cstheme="majorHAnsi"/>
-          <w:sz w:val="26"/>
-          <w:szCs w:val="26"/>
-          <w:lang w:val="fr-FR"/>
-        </w:rPr>
-      </w:pPr>
-      <w:r>
-        <w:rPr>
-          <w:rFonts w:asciiTheme="majorHAnsi" w:hAnsiTheme="majorHAnsi" w:cstheme="majorHAnsi"/>
+          <w:color w:val="9BBB59" w:themeColor="accent3"/>
+          <w:sz w:val="26"/>
+          <w:szCs w:val="26"/>
+          <w:lang w:val="fr-FR"/>
+        </w:rPr>
+      </w:pPr>
+      <w:r>
+        <w:rPr>
+          <w:rFonts w:asciiTheme="majorHAnsi" w:hAnsiTheme="majorHAnsi" w:cstheme="majorHAnsi"/>
+          <w:color w:val="9BBB59" w:themeColor="accent3"/>
           <w:sz w:val="26"/>
           <w:szCs w:val="26"/>
           <w:lang w:val="fr-FR"/>

</xml_diff>

<commit_message>
Done clip c03 typescript 16: Function has paramater
</commit_message>
<xml_diff>
--- a/TYPESCRIPT-ES6-JAVASCRIPT-QUA-DỰ-ÁN-SHOPPING-CART-NỀN-TẢNG-NODE.JS-VÀ-ANGULARJS-2.docx
+++ b/TYPESCRIPT-ES6-JAVASCRIPT-QUA-DỰ-ÁN-SHOPPING-CART-NỀN-TẢNG-NODE.JS-VÀ-ANGULARJS-2.docx
@@ -1303,14 +1303,16 @@
       <w:pPr>
         <w:rPr>
           <w:rFonts w:asciiTheme="majorHAnsi" w:hAnsiTheme="majorHAnsi" w:cstheme="majorHAnsi"/>
-          <w:sz w:val="26"/>
-          <w:szCs w:val="26"/>
-          <w:lang w:val="fr-FR"/>
-        </w:rPr>
-      </w:pPr>
-      <w:r>
-        <w:rPr>
-          <w:rFonts w:asciiTheme="majorHAnsi" w:hAnsiTheme="majorHAnsi" w:cstheme="majorHAnsi"/>
+          <w:color w:val="9BBB59" w:themeColor="accent3"/>
+          <w:sz w:val="26"/>
+          <w:szCs w:val="26"/>
+          <w:lang w:val="fr-FR"/>
+        </w:rPr>
+      </w:pPr>
+      <w:r>
+        <w:rPr>
+          <w:rFonts w:asciiTheme="majorHAnsi" w:hAnsiTheme="majorHAnsi" w:cstheme="majorHAnsi"/>
+          <w:color w:val="9BBB59" w:themeColor="accent3"/>
           <w:sz w:val="26"/>
           <w:szCs w:val="26"/>
           <w:lang w:val="fr-FR"/>

</xml_diff>

<commit_message>
Done clip c03 typescript 17: Function has parameter 02
</commit_message>
<xml_diff>
--- a/TYPESCRIPT-ES6-JAVASCRIPT-QUA-DỰ-ÁN-SHOPPING-CART-NỀN-TẢNG-NODE.JS-VÀ-ANGULARJS-2.docx
+++ b/TYPESCRIPT-ES6-JAVASCRIPT-QUA-DỰ-ÁN-SHOPPING-CART-NỀN-TẢNG-NODE.JS-VÀ-ANGULARJS-2.docx
@@ -1,6 +1,6 @@
 
 <file path=word/document.xml><?xml version="1.0" encoding="utf-8"?>
-<w:document xmlns:ve="http://schemas.openxmlformats.org/markup-compatibility/2006" xmlns:o="urn:schemas-microsoft-com:office:office" xmlns:r="http://schemas.openxmlformats.org/officeDocument/2006/relationships" xmlns:m="http://schemas.openxmlformats.org/officeDocument/2006/math" xmlns:v="urn:schemas-microsoft-com:vml" xmlns:wp="http://schemas.openxmlformats.org/drawingml/2006/wordprocessingDrawing" xmlns:w10="urn:schemas-microsoft-com:office:word" xmlns:w="http://schemas.openxmlformats.org/wordprocessingml/2006/main" xmlns:wne="http://schemas.microsoft.com/office/word/2006/wordml">
+<w:document xmlns:wpc="http://schemas.microsoft.com/office/word/2010/wordprocessingCanvas" xmlns:mc="http://schemas.openxmlformats.org/markup-compatibility/2006" xmlns:o="urn:schemas-microsoft-com:office:office" xmlns:r="http://schemas.openxmlformats.org/officeDocument/2006/relationships" xmlns:m="http://schemas.openxmlformats.org/officeDocument/2006/math" xmlns:v="urn:schemas-microsoft-com:vml" xmlns:wp14="http://schemas.microsoft.com/office/word/2010/wordprocessingDrawing" xmlns:wp="http://schemas.openxmlformats.org/drawingml/2006/wordprocessingDrawing" xmlns:w10="urn:schemas-microsoft-com:office:word" xmlns:w="http://schemas.openxmlformats.org/wordprocessingml/2006/main" xmlns:w14="http://schemas.microsoft.com/office/word/2010/wordml" xmlns:w15="http://schemas.microsoft.com/office/word/2012/wordml" xmlns:wpg="http://schemas.microsoft.com/office/word/2010/wordprocessingGroup" xmlns:wpi="http://schemas.microsoft.com/office/word/2010/wordprocessingInk" xmlns:wne="http://schemas.microsoft.com/office/word/2006/wordml" xmlns:wps="http://schemas.microsoft.com/office/word/2010/wordprocessingShape" mc:Ignorable="w14 w15 wp14">
   <w:body>
     <w:p>
       <w:pPr>
@@ -323,7 +323,7 @@
           <w:szCs w:val="26"/>
           <w:lang w:val="fr-FR"/>
         </w:rPr>
-        <w:t xml:space="preserve"> 3\</w:t>
+        <w:t xml:space="preserve"> 3\Packages\User: Copy </w:t>
       </w:r>
       <w:proofErr w:type="spellStart"/>
       <w:r>
@@ -334,7 +334,7 @@
           <w:szCs w:val="26"/>
           <w:lang w:val="fr-FR"/>
         </w:rPr>
-        <w:t>Packages\User</w:t>
+        <w:t>của</w:t>
       </w:r>
       <w:proofErr w:type="spellEnd"/>
       <w:r>
@@ -345,7 +345,7 @@
           <w:szCs w:val="26"/>
           <w:lang w:val="fr-FR"/>
         </w:rPr>
-        <w:t xml:space="preserve">: Copy </w:t>
+        <w:t xml:space="preserve"> </w:t>
       </w:r>
       <w:proofErr w:type="spellStart"/>
       <w:r>
@@ -356,7 +356,7 @@
           <w:szCs w:val="26"/>
           <w:lang w:val="fr-FR"/>
         </w:rPr>
-        <w:t>của</w:t>
+        <w:t>thư</w:t>
       </w:r>
       <w:proofErr w:type="spellEnd"/>
       <w:r>
@@ -378,7 +378,7 @@
           <w:szCs w:val="26"/>
           <w:lang w:val="fr-FR"/>
         </w:rPr>
-        <w:t>thư</w:t>
+        <w:t>mục</w:t>
       </w:r>
       <w:proofErr w:type="spellEnd"/>
       <w:r>
@@ -400,7 +400,7 @@
           <w:szCs w:val="26"/>
           <w:lang w:val="fr-FR"/>
         </w:rPr>
-        <w:t>mục</w:t>
+        <w:t>này</w:t>
       </w:r>
       <w:proofErr w:type="spellEnd"/>
       <w:r>
@@ -411,6 +411,28 @@
           <w:szCs w:val="26"/>
           <w:lang w:val="fr-FR"/>
         </w:rPr>
+        <w:t xml:space="preserve"> qua </w:t>
+      </w:r>
+      <w:proofErr w:type="spellStart"/>
+      <w:r>
+        <w:rPr>
+          <w:rFonts w:asciiTheme="majorHAnsi" w:hAnsiTheme="majorHAnsi" w:cstheme="majorHAnsi"/>
+          <w:color w:val="000000" w:themeColor="text1"/>
+          <w:sz w:val="26"/>
+          <w:szCs w:val="26"/>
+          <w:lang w:val="fr-FR"/>
+        </w:rPr>
+        <w:t>máy</w:t>
+      </w:r>
+      <w:proofErr w:type="spellEnd"/>
+      <w:r>
+        <w:rPr>
+          <w:rFonts w:asciiTheme="majorHAnsi" w:hAnsiTheme="majorHAnsi" w:cstheme="majorHAnsi"/>
+          <w:color w:val="000000" w:themeColor="text1"/>
+          <w:sz w:val="26"/>
+          <w:szCs w:val="26"/>
+          <w:lang w:val="fr-FR"/>
+        </w:rPr>
         <w:t xml:space="preserve"> </w:t>
       </w:r>
       <w:proofErr w:type="spellStart"/>
@@ -422,7 +444,7 @@
           <w:szCs w:val="26"/>
           <w:lang w:val="fr-FR"/>
         </w:rPr>
-        <w:t>này</w:t>
+        <w:t>tính</w:t>
       </w:r>
       <w:proofErr w:type="spellEnd"/>
       <w:r>
@@ -433,9 +455,10 @@
           <w:szCs w:val="26"/>
           <w:lang w:val="fr-FR"/>
         </w:rPr>
-        <w:t xml:space="preserve"> qua </w:t>
+        <w:t xml:space="preserve"> </w:t>
       </w:r>
       <w:proofErr w:type="spellStart"/>
+      <w:proofErr w:type="gramStart"/>
       <w:r>
         <w:rPr>
           <w:rFonts w:asciiTheme="majorHAnsi" w:hAnsiTheme="majorHAnsi" w:cstheme="majorHAnsi"/>
@@ -444,7 +467,7 @@
           <w:szCs w:val="26"/>
           <w:lang w:val="fr-FR"/>
         </w:rPr>
-        <w:t>máy</w:t>
+        <w:t>khác</w:t>
       </w:r>
       <w:proofErr w:type="spellEnd"/>
       <w:r>
@@ -455,51 +478,18 @@
           <w:szCs w:val="26"/>
           <w:lang w:val="fr-FR"/>
         </w:rPr>
+        <w:t xml:space="preserve"> ,</w:t>
+      </w:r>
+      <w:proofErr w:type="gramEnd"/>
+      <w:r>
+        <w:rPr>
+          <w:rFonts w:asciiTheme="majorHAnsi" w:hAnsiTheme="majorHAnsi" w:cstheme="majorHAnsi"/>
+          <w:color w:val="000000" w:themeColor="text1"/>
+          <w:sz w:val="26"/>
+          <w:szCs w:val="26"/>
+          <w:lang w:val="fr-FR"/>
+        </w:rPr>
         <w:t xml:space="preserve"> </w:t>
-      </w:r>
-      <w:proofErr w:type="spellStart"/>
-      <w:r>
-        <w:rPr>
-          <w:rFonts w:asciiTheme="majorHAnsi" w:hAnsiTheme="majorHAnsi" w:cstheme="majorHAnsi"/>
-          <w:color w:val="000000" w:themeColor="text1"/>
-          <w:sz w:val="26"/>
-          <w:szCs w:val="26"/>
-          <w:lang w:val="fr-FR"/>
-        </w:rPr>
-        <w:t>tính</w:t>
-      </w:r>
-      <w:proofErr w:type="spellEnd"/>
-      <w:r>
-        <w:rPr>
-          <w:rFonts w:asciiTheme="majorHAnsi" w:hAnsiTheme="majorHAnsi" w:cstheme="majorHAnsi"/>
-          <w:color w:val="000000" w:themeColor="text1"/>
-          <w:sz w:val="26"/>
-          <w:szCs w:val="26"/>
-          <w:lang w:val="fr-FR"/>
-        </w:rPr>
-        <w:t xml:space="preserve"> </w:t>
-      </w:r>
-      <w:proofErr w:type="spellStart"/>
-      <w:r>
-        <w:rPr>
-          <w:rFonts w:asciiTheme="majorHAnsi" w:hAnsiTheme="majorHAnsi" w:cstheme="majorHAnsi"/>
-          <w:color w:val="000000" w:themeColor="text1"/>
-          <w:sz w:val="26"/>
-          <w:szCs w:val="26"/>
-          <w:lang w:val="fr-FR"/>
-        </w:rPr>
-        <w:t>khác</w:t>
-      </w:r>
-      <w:proofErr w:type="spellEnd"/>
-      <w:r>
-        <w:rPr>
-          <w:rFonts w:asciiTheme="majorHAnsi" w:hAnsiTheme="majorHAnsi" w:cstheme="majorHAnsi"/>
-          <w:color w:val="000000" w:themeColor="text1"/>
-          <w:sz w:val="26"/>
-          <w:szCs w:val="26"/>
-          <w:lang w:val="fr-FR"/>
-        </w:rPr>
-        <w:t xml:space="preserve"> , </w:t>
       </w:r>
       <w:proofErr w:type="spellStart"/>
       <w:r>
@@ -1170,168 +1160,169 @@
         </w:rPr>
         <w:t>https://www.youtube.com/watch?v=073tv_qACX8</w:t>
       </w:r>
+    </w:p>
+    <w:p>
+      <w:pPr>
+        <w:rPr>
+          <w:rFonts w:asciiTheme="majorHAnsi" w:hAnsiTheme="majorHAnsi" w:cstheme="majorHAnsi"/>
+          <w:color w:val="9BBB59" w:themeColor="accent3"/>
+          <w:sz w:val="26"/>
+          <w:szCs w:val="26"/>
+          <w:lang w:val="fr-FR"/>
+        </w:rPr>
+      </w:pPr>
+      <w:r>
+        <w:rPr>
+          <w:rFonts w:asciiTheme="majorHAnsi" w:hAnsiTheme="majorHAnsi" w:cstheme="majorHAnsi"/>
+          <w:color w:val="9BBB59" w:themeColor="accent3"/>
+          <w:sz w:val="26"/>
+          <w:szCs w:val="26"/>
+          <w:lang w:val="fr-FR"/>
+        </w:rPr>
+        <w:t>https://www.youtube.com/watch?v=eO6orKaRvjY</w:t>
+      </w:r>
+    </w:p>
+    <w:p>
+      <w:pPr>
+        <w:rPr>
+          <w:rFonts w:asciiTheme="majorHAnsi" w:hAnsiTheme="majorHAnsi" w:cstheme="majorHAnsi"/>
+          <w:color w:val="9BBB59" w:themeColor="accent3"/>
+          <w:sz w:val="26"/>
+          <w:szCs w:val="26"/>
+          <w:lang w:val="fr-FR"/>
+        </w:rPr>
+      </w:pPr>
+      <w:r>
+        <w:rPr>
+          <w:rFonts w:asciiTheme="majorHAnsi" w:hAnsiTheme="majorHAnsi" w:cstheme="majorHAnsi"/>
+          <w:color w:val="9BBB59" w:themeColor="accent3"/>
+          <w:sz w:val="26"/>
+          <w:szCs w:val="26"/>
+          <w:lang w:val="fr-FR"/>
+        </w:rPr>
+        <w:t>https://www.youtube.com/watch?v=8xzUBD-nENc</w:t>
+      </w:r>
+    </w:p>
+    <w:p>
+      <w:pPr>
+        <w:rPr>
+          <w:rFonts w:asciiTheme="majorHAnsi" w:hAnsiTheme="majorHAnsi" w:cstheme="majorHAnsi"/>
+          <w:color w:val="9BBB59" w:themeColor="accent3"/>
+          <w:sz w:val="26"/>
+          <w:szCs w:val="26"/>
+          <w:lang w:val="fr-FR"/>
+        </w:rPr>
+      </w:pPr>
+      <w:r>
+        <w:rPr>
+          <w:rFonts w:asciiTheme="majorHAnsi" w:hAnsiTheme="majorHAnsi" w:cstheme="majorHAnsi"/>
+          <w:color w:val="9BBB59" w:themeColor="accent3"/>
+          <w:sz w:val="26"/>
+          <w:szCs w:val="26"/>
+          <w:lang w:val="fr-FR"/>
+        </w:rPr>
+        <w:t>https://www.youtube.com/watch?v=bOBHBDUIpZ4</w:t>
+      </w:r>
+    </w:p>
+    <w:p>
+      <w:pPr>
+        <w:rPr>
+          <w:rFonts w:asciiTheme="majorHAnsi" w:hAnsiTheme="majorHAnsi" w:cstheme="majorHAnsi"/>
+          <w:color w:val="9BBB59" w:themeColor="accent3"/>
+          <w:sz w:val="26"/>
+          <w:szCs w:val="26"/>
+          <w:lang w:val="fr-FR"/>
+        </w:rPr>
+      </w:pPr>
+      <w:r>
+        <w:rPr>
+          <w:rFonts w:asciiTheme="majorHAnsi" w:hAnsiTheme="majorHAnsi" w:cstheme="majorHAnsi"/>
+          <w:color w:val="9BBB59" w:themeColor="accent3"/>
+          <w:sz w:val="26"/>
+          <w:szCs w:val="26"/>
+          <w:lang w:val="fr-FR"/>
+        </w:rPr>
+        <w:t>https://www.youtube.com/watch?v=gpe_ixQGVlI</w:t>
+      </w:r>
+    </w:p>
+    <w:p>
+      <w:pPr>
+        <w:rPr>
+          <w:rFonts w:asciiTheme="majorHAnsi" w:hAnsiTheme="majorHAnsi" w:cstheme="majorHAnsi"/>
+          <w:color w:val="9BBB59" w:themeColor="accent3"/>
+          <w:sz w:val="26"/>
+          <w:szCs w:val="26"/>
+          <w:lang w:val="fr-FR"/>
+        </w:rPr>
+      </w:pPr>
+      <w:r>
+        <w:rPr>
+          <w:rFonts w:asciiTheme="majorHAnsi" w:hAnsiTheme="majorHAnsi" w:cstheme="majorHAnsi"/>
+          <w:color w:val="9BBB59" w:themeColor="accent3"/>
+          <w:sz w:val="26"/>
+          <w:szCs w:val="26"/>
+          <w:lang w:val="fr-FR"/>
+        </w:rPr>
+        <w:t>https://www.youtube.com/watch?v=0qyIPWufLig</w:t>
+      </w:r>
+    </w:p>
+    <w:p>
+      <w:pPr>
+        <w:rPr>
+          <w:rFonts w:asciiTheme="majorHAnsi" w:hAnsiTheme="majorHAnsi" w:cstheme="majorHAnsi"/>
+          <w:color w:val="9BBB59" w:themeColor="accent3"/>
+          <w:sz w:val="26"/>
+          <w:szCs w:val="26"/>
+          <w:lang w:val="fr-FR"/>
+        </w:rPr>
+      </w:pPr>
+      <w:r>
+        <w:rPr>
+          <w:rFonts w:asciiTheme="majorHAnsi" w:hAnsiTheme="majorHAnsi" w:cstheme="majorHAnsi"/>
+          <w:color w:val="9BBB59" w:themeColor="accent3"/>
+          <w:sz w:val="26"/>
+          <w:szCs w:val="26"/>
+          <w:lang w:val="fr-FR"/>
+        </w:rPr>
+        <w:t>https://www.youtube.com/watch?v=JCAQh9SPtGQ</w:t>
+      </w:r>
+    </w:p>
+    <w:p>
+      <w:pPr>
+        <w:rPr>
+          <w:rFonts w:asciiTheme="majorHAnsi" w:hAnsiTheme="majorHAnsi" w:cstheme="majorHAnsi"/>
+          <w:color w:val="9BBB59" w:themeColor="accent3"/>
+          <w:sz w:val="26"/>
+          <w:szCs w:val="26"/>
+          <w:lang w:val="fr-FR"/>
+        </w:rPr>
+      </w:pPr>
+      <w:r>
+        <w:rPr>
+          <w:rFonts w:asciiTheme="majorHAnsi" w:hAnsiTheme="majorHAnsi" w:cstheme="majorHAnsi"/>
+          <w:color w:val="9BBB59" w:themeColor="accent3"/>
+          <w:sz w:val="26"/>
+          <w:szCs w:val="26"/>
+          <w:lang w:val="fr-FR"/>
+        </w:rPr>
+        <w:t>https://www.youtube.com/watch?v=f4RR5YO391w</w:t>
+      </w:r>
+    </w:p>
+    <w:p>
+      <w:pPr>
+        <w:rPr>
+          <w:rFonts w:asciiTheme="majorHAnsi" w:hAnsiTheme="majorHAnsi" w:cstheme="majorHAnsi"/>
+          <w:color w:val="9BBB59" w:themeColor="accent3"/>
+          <w:sz w:val="26"/>
+          <w:szCs w:val="26"/>
+          <w:lang w:val="fr-FR"/>
+        </w:rPr>
+      </w:pPr>
       <w:bookmarkStart w:id="0" w:name="_GoBack"/>
-      <w:bookmarkEnd w:id="0"/>
-    </w:p>
-    <w:p>
-      <w:pPr>
-        <w:rPr>
-          <w:rFonts w:asciiTheme="majorHAnsi" w:hAnsiTheme="majorHAnsi" w:cstheme="majorHAnsi"/>
-          <w:color w:val="9BBB59" w:themeColor="accent3"/>
-          <w:sz w:val="26"/>
-          <w:szCs w:val="26"/>
-          <w:lang w:val="fr-FR"/>
-        </w:rPr>
-      </w:pPr>
-      <w:r>
-        <w:rPr>
-          <w:rFonts w:asciiTheme="majorHAnsi" w:hAnsiTheme="majorHAnsi" w:cstheme="majorHAnsi"/>
-          <w:color w:val="9BBB59" w:themeColor="accent3"/>
-          <w:sz w:val="26"/>
-          <w:szCs w:val="26"/>
-          <w:lang w:val="fr-FR"/>
-        </w:rPr>
-        <w:t>https://www.youtube.com/watch?v=eO6orKaRvjY</w:t>
-      </w:r>
-    </w:p>
-    <w:p>
-      <w:pPr>
-        <w:rPr>
-          <w:rFonts w:asciiTheme="majorHAnsi" w:hAnsiTheme="majorHAnsi" w:cstheme="majorHAnsi"/>
-          <w:color w:val="9BBB59" w:themeColor="accent3"/>
-          <w:sz w:val="26"/>
-          <w:szCs w:val="26"/>
-          <w:lang w:val="fr-FR"/>
-        </w:rPr>
-      </w:pPr>
-      <w:r>
-        <w:rPr>
-          <w:rFonts w:asciiTheme="majorHAnsi" w:hAnsiTheme="majorHAnsi" w:cstheme="majorHAnsi"/>
-          <w:color w:val="9BBB59" w:themeColor="accent3"/>
-          <w:sz w:val="26"/>
-          <w:szCs w:val="26"/>
-          <w:lang w:val="fr-FR"/>
-        </w:rPr>
-        <w:t>https://www.youtube.com/watch?v=8xzUBD-nENc</w:t>
-      </w:r>
-    </w:p>
-    <w:p>
-      <w:pPr>
-        <w:rPr>
-          <w:rFonts w:asciiTheme="majorHAnsi" w:hAnsiTheme="majorHAnsi" w:cstheme="majorHAnsi"/>
-          <w:color w:val="9BBB59" w:themeColor="accent3"/>
-          <w:sz w:val="26"/>
-          <w:szCs w:val="26"/>
-          <w:lang w:val="fr-FR"/>
-        </w:rPr>
-      </w:pPr>
-      <w:r>
-        <w:rPr>
-          <w:rFonts w:asciiTheme="majorHAnsi" w:hAnsiTheme="majorHAnsi" w:cstheme="majorHAnsi"/>
-          <w:color w:val="9BBB59" w:themeColor="accent3"/>
-          <w:sz w:val="26"/>
-          <w:szCs w:val="26"/>
-          <w:lang w:val="fr-FR"/>
-        </w:rPr>
-        <w:t>https://www.youtube.com/watch?v=bOBHBDUIpZ4</w:t>
-      </w:r>
-    </w:p>
-    <w:p>
-      <w:pPr>
-        <w:rPr>
-          <w:rFonts w:asciiTheme="majorHAnsi" w:hAnsiTheme="majorHAnsi" w:cstheme="majorHAnsi"/>
-          <w:color w:val="9BBB59" w:themeColor="accent3"/>
-          <w:sz w:val="26"/>
-          <w:szCs w:val="26"/>
-          <w:lang w:val="fr-FR"/>
-        </w:rPr>
-      </w:pPr>
-      <w:r>
-        <w:rPr>
-          <w:rFonts w:asciiTheme="majorHAnsi" w:hAnsiTheme="majorHAnsi" w:cstheme="majorHAnsi"/>
-          <w:color w:val="9BBB59" w:themeColor="accent3"/>
-          <w:sz w:val="26"/>
-          <w:szCs w:val="26"/>
-          <w:lang w:val="fr-FR"/>
-        </w:rPr>
-        <w:t>https://www.youtube.com/watch?v=gpe_ixQGVlI</w:t>
-      </w:r>
-    </w:p>
-    <w:p>
-      <w:pPr>
-        <w:rPr>
-          <w:rFonts w:asciiTheme="majorHAnsi" w:hAnsiTheme="majorHAnsi" w:cstheme="majorHAnsi"/>
-          <w:color w:val="9BBB59" w:themeColor="accent3"/>
-          <w:sz w:val="26"/>
-          <w:szCs w:val="26"/>
-          <w:lang w:val="fr-FR"/>
-        </w:rPr>
-      </w:pPr>
-      <w:r>
-        <w:rPr>
-          <w:rFonts w:asciiTheme="majorHAnsi" w:hAnsiTheme="majorHAnsi" w:cstheme="majorHAnsi"/>
-          <w:color w:val="9BBB59" w:themeColor="accent3"/>
-          <w:sz w:val="26"/>
-          <w:szCs w:val="26"/>
-          <w:lang w:val="fr-FR"/>
-        </w:rPr>
-        <w:t>https://www.youtube.com/watch?v=0qyIPWufLig</w:t>
-      </w:r>
-    </w:p>
-    <w:p>
-      <w:pPr>
-        <w:rPr>
-          <w:rFonts w:asciiTheme="majorHAnsi" w:hAnsiTheme="majorHAnsi" w:cstheme="majorHAnsi"/>
-          <w:color w:val="9BBB59" w:themeColor="accent3"/>
-          <w:sz w:val="26"/>
-          <w:szCs w:val="26"/>
-          <w:lang w:val="fr-FR"/>
-        </w:rPr>
-      </w:pPr>
-      <w:r>
-        <w:rPr>
-          <w:rFonts w:asciiTheme="majorHAnsi" w:hAnsiTheme="majorHAnsi" w:cstheme="majorHAnsi"/>
-          <w:color w:val="9BBB59" w:themeColor="accent3"/>
-          <w:sz w:val="26"/>
-          <w:szCs w:val="26"/>
-          <w:lang w:val="fr-FR"/>
-        </w:rPr>
-        <w:t>https://www.youtube.com/watch?v=JCAQh9SPtGQ</w:t>
-      </w:r>
-    </w:p>
-    <w:p>
-      <w:pPr>
-        <w:rPr>
-          <w:rFonts w:asciiTheme="majorHAnsi" w:hAnsiTheme="majorHAnsi" w:cstheme="majorHAnsi"/>
-          <w:color w:val="9BBB59" w:themeColor="accent3"/>
-          <w:sz w:val="26"/>
-          <w:szCs w:val="26"/>
-          <w:lang w:val="fr-FR"/>
-        </w:rPr>
-      </w:pPr>
-      <w:r>
-        <w:rPr>
-          <w:rFonts w:asciiTheme="majorHAnsi" w:hAnsiTheme="majorHAnsi" w:cstheme="majorHAnsi"/>
-          <w:color w:val="9BBB59" w:themeColor="accent3"/>
-          <w:sz w:val="26"/>
-          <w:szCs w:val="26"/>
-          <w:lang w:val="fr-FR"/>
-        </w:rPr>
-        <w:t>https://www.youtube.com/watch?v=f4RR5YO391w</w:t>
-      </w:r>
-    </w:p>
-    <w:p>
-      <w:pPr>
-        <w:rPr>
-          <w:rFonts w:asciiTheme="majorHAnsi" w:hAnsiTheme="majorHAnsi" w:cstheme="majorHAnsi"/>
-          <w:sz w:val="26"/>
-          <w:szCs w:val="26"/>
-          <w:lang w:val="fr-FR"/>
-        </w:rPr>
-      </w:pPr>
-      <w:r>
-        <w:rPr>
-          <w:rFonts w:asciiTheme="majorHAnsi" w:hAnsiTheme="majorHAnsi" w:cstheme="majorHAnsi"/>
+      <w:r>
+        <w:rPr>
+          <w:rFonts w:asciiTheme="majorHAnsi" w:hAnsiTheme="majorHAnsi" w:cstheme="majorHAnsi"/>
+          <w:color w:val="9BBB59" w:themeColor="accent3"/>
           <w:sz w:val="26"/>
           <w:szCs w:val="26"/>
           <w:lang w:val="fr-FR"/>
@@ -1339,6 +1330,7 @@
         <w:t>https://www.youtube.com/watch?v=ejPRcghPb9g</w:t>
       </w:r>
     </w:p>
+    <w:bookmarkEnd w:id="0"/>
     <w:p>
       <w:pPr>
         <w:rPr>
@@ -2370,7 +2362,7 @@
 </file>
 
 <file path=word/styles.xml><?xml version="1.0" encoding="utf-8"?>
-<w:styles xmlns:r="http://schemas.openxmlformats.org/officeDocument/2006/relationships" xmlns:w="http://schemas.openxmlformats.org/wordprocessingml/2006/main">
+<w:styles xmlns:mc="http://schemas.openxmlformats.org/markup-compatibility/2006" xmlns:r="http://schemas.openxmlformats.org/officeDocument/2006/relationships" xmlns:w="http://schemas.openxmlformats.org/wordprocessingml/2006/main" xmlns:w14="http://schemas.microsoft.com/office/word/2010/wordml" xmlns:w15="http://schemas.microsoft.com/office/word/2012/wordml" mc:Ignorable="w14 w15">
   <w:docDefaults>
     <w:rPrDefault>
       <w:rPr>
@@ -2386,144 +2378,378 @@
       </w:pPr>
     </w:pPrDefault>
   </w:docDefaults>
-  <w:latentStyles w:defLockedState="0" w:defUIPriority="99" w:defSemiHidden="1" w:defUnhideWhenUsed="1" w:defQFormat="0" w:count="267">
-    <w:lsdException w:name="Normal" w:semiHidden="0" w:uiPriority="0" w:unhideWhenUsed="0" w:qFormat="1"/>
-    <w:lsdException w:name="heading 1" w:semiHidden="0" w:uiPriority="9" w:unhideWhenUsed="0" w:qFormat="1"/>
-    <w:lsdException w:name="heading 2" w:uiPriority="9" w:qFormat="1"/>
-    <w:lsdException w:name="heading 3" w:uiPriority="9" w:qFormat="1"/>
-    <w:lsdException w:name="heading 4" w:uiPriority="9" w:qFormat="1"/>
-    <w:lsdException w:name="heading 5" w:uiPriority="9" w:qFormat="1"/>
-    <w:lsdException w:name="heading 6" w:uiPriority="9" w:qFormat="1"/>
-    <w:lsdException w:name="heading 7" w:uiPriority="9" w:qFormat="1"/>
-    <w:lsdException w:name="heading 8" w:uiPriority="9" w:qFormat="1"/>
-    <w:lsdException w:name="heading 9" w:uiPriority="9" w:qFormat="1"/>
-    <w:lsdException w:name="toc 1" w:uiPriority="39"/>
-    <w:lsdException w:name="toc 2" w:uiPriority="39"/>
-    <w:lsdException w:name="toc 3" w:uiPriority="39"/>
-    <w:lsdException w:name="toc 4" w:uiPriority="39"/>
-    <w:lsdException w:name="toc 5" w:uiPriority="39"/>
-    <w:lsdException w:name="toc 6" w:uiPriority="39"/>
-    <w:lsdException w:name="toc 7" w:uiPriority="39"/>
-    <w:lsdException w:name="toc 8" w:uiPriority="39"/>
-    <w:lsdException w:name="toc 9" w:uiPriority="39"/>
-    <w:lsdException w:name="caption" w:uiPriority="35" w:qFormat="1"/>
-    <w:lsdException w:name="Title" w:semiHidden="0" w:uiPriority="10" w:unhideWhenUsed="0" w:qFormat="1"/>
-    <w:lsdException w:name="Default Paragraph Font" w:uiPriority="1"/>
-    <w:lsdException w:name="Subtitle" w:semiHidden="0" w:uiPriority="11" w:unhideWhenUsed="0" w:qFormat="1"/>
-    <w:lsdException w:name="Strong" w:semiHidden="0" w:uiPriority="22" w:unhideWhenUsed="0" w:qFormat="1"/>
-    <w:lsdException w:name="Emphasis" w:semiHidden="0" w:uiPriority="20" w:unhideWhenUsed="0" w:qFormat="1"/>
-    <w:lsdException w:name="Table Grid" w:semiHidden="0" w:uiPriority="59" w:unhideWhenUsed="0"/>
-    <w:lsdException w:name="Placeholder Text" w:unhideWhenUsed="0"/>
-    <w:lsdException w:name="No Spacing" w:semiHidden="0" w:uiPriority="1" w:unhideWhenUsed="0" w:qFormat="1"/>
-    <w:lsdException w:name="Light Shading" w:semiHidden="0" w:uiPriority="60" w:unhideWhenUsed="0"/>
-    <w:lsdException w:name="Light List" w:semiHidden="0" w:uiPriority="61" w:unhideWhenUsed="0"/>
-    <w:lsdException w:name="Light Grid" w:semiHidden="0" w:uiPriority="62" w:unhideWhenUsed="0"/>
-    <w:lsdException w:name="Medium Shading 1" w:semiHidden="0" w:uiPriority="63" w:unhideWhenUsed="0"/>
-    <w:lsdException w:name="Medium Shading 2" w:semiHidden="0" w:uiPriority="64" w:unhideWhenUsed="0"/>
-    <w:lsdException w:name="Medium List 1" w:semiHidden="0" w:uiPriority="65" w:unhideWhenUsed="0"/>
-    <w:lsdException w:name="Medium List 2" w:semiHidden="0" w:uiPriority="66" w:unhideWhenUsed="0"/>
-    <w:lsdException w:name="Medium Grid 1" w:semiHidden="0" w:uiPriority="67" w:unhideWhenUsed="0"/>
-    <w:lsdException w:name="Medium Grid 2" w:semiHidden="0" w:uiPriority="68" w:unhideWhenUsed="0"/>
-    <w:lsdException w:name="Medium Grid 3" w:semiHidden="0" w:uiPriority="69" w:unhideWhenUsed="0"/>
-    <w:lsdException w:name="Dark List" w:semiHidden="0" w:uiPriority="70" w:unhideWhenUsed="0"/>
-    <w:lsdException w:name="Colorful Shading" w:semiHidden="0" w:uiPriority="71" w:unhideWhenUsed="0"/>
-    <w:lsdException w:name="Colorful List" w:semiHidden="0" w:uiPriority="72" w:unhideWhenUsed="0"/>
-    <w:lsdException w:name="Colorful Grid" w:semiHidden="0" w:uiPriority="73" w:unhideWhenUsed="0"/>
-    <w:lsdException w:name="Light Shading Accent 1" w:semiHidden="0" w:uiPriority="60" w:unhideWhenUsed="0"/>
-    <w:lsdException w:name="Light List Accent 1" w:semiHidden="0" w:uiPriority="61" w:unhideWhenUsed="0"/>
-    <w:lsdException w:name="Light Grid Accent 1" w:semiHidden="0" w:uiPriority="62" w:unhideWhenUsed="0"/>
-    <w:lsdException w:name="Medium Shading 1 Accent 1" w:semiHidden="0" w:uiPriority="63" w:unhideWhenUsed="0"/>
-    <w:lsdException w:name="Medium Shading 2 Accent 1" w:semiHidden="0" w:uiPriority="64" w:unhideWhenUsed="0"/>
-    <w:lsdException w:name="Medium List 1 Accent 1" w:semiHidden="0" w:uiPriority="65" w:unhideWhenUsed="0"/>
-    <w:lsdException w:name="Revision" w:unhideWhenUsed="0"/>
-    <w:lsdException w:name="List Paragraph" w:semiHidden="0" w:uiPriority="34" w:unhideWhenUsed="0" w:qFormat="1"/>
-    <w:lsdException w:name="Quote" w:semiHidden="0" w:uiPriority="29" w:unhideWhenUsed="0" w:qFormat="1"/>
-    <w:lsdException w:name="Intense Quote" w:semiHidden="0" w:uiPriority="30" w:unhideWhenUsed="0" w:qFormat="1"/>
-    <w:lsdException w:name="Medium List 2 Accent 1" w:semiHidden="0" w:uiPriority="66" w:unhideWhenUsed="0"/>
-    <w:lsdException w:name="Medium Grid 1 Accent 1" w:semiHidden="0" w:uiPriority="67" w:unhideWhenUsed="0"/>
-    <w:lsdException w:name="Medium Grid 2 Accent 1" w:semiHidden="0" w:uiPriority="68" w:unhideWhenUsed="0"/>
-    <w:lsdException w:name="Medium Grid 3 Accent 1" w:semiHidden="0" w:uiPriority="69" w:unhideWhenUsed="0"/>
-    <w:lsdException w:name="Dark List Accent 1" w:semiHidden="0" w:uiPriority="70" w:unhideWhenUsed="0"/>
-    <w:lsdException w:name="Colorful Shading Accent 1" w:semiHidden="0" w:uiPriority="71" w:unhideWhenUsed="0"/>
-    <w:lsdException w:name="Colorful List Accent 1" w:semiHidden="0" w:uiPriority="72" w:unhideWhenUsed="0"/>
-    <w:lsdException w:name="Colorful Grid Accent 1" w:semiHidden="0" w:uiPriority="73" w:unhideWhenUsed="0"/>
-    <w:lsdException w:name="Light Shading Accent 2" w:semiHidden="0" w:uiPriority="60" w:unhideWhenUsed="0"/>
-    <w:lsdException w:name="Light List Accent 2" w:semiHidden="0" w:uiPriority="61" w:unhideWhenUsed="0"/>
-    <w:lsdException w:name="Light Grid Accent 2" w:semiHidden="0" w:uiPriority="62" w:unhideWhenUsed="0"/>
-    <w:lsdException w:name="Medium Shading 1 Accent 2" w:semiHidden="0" w:uiPriority="63" w:unhideWhenUsed="0"/>
-    <w:lsdException w:name="Medium Shading 2 Accent 2" w:semiHidden="0" w:uiPriority="64" w:unhideWhenUsed="0"/>
-    <w:lsdException w:name="Medium List 1 Accent 2" w:semiHidden="0" w:uiPriority="65" w:unhideWhenUsed="0"/>
-    <w:lsdException w:name="Medium List 2 Accent 2" w:semiHidden="0" w:uiPriority="66" w:unhideWhenUsed="0"/>
-    <w:lsdException w:name="Medium Grid 1 Accent 2" w:semiHidden="0" w:uiPriority="67" w:unhideWhenUsed="0"/>
-    <w:lsdException w:name="Medium Grid 2 Accent 2" w:semiHidden="0" w:uiPriority="68" w:unhideWhenUsed="0"/>
-    <w:lsdException w:name="Medium Grid 3 Accent 2" w:semiHidden="0" w:uiPriority="69" w:unhideWhenUsed="0"/>
-    <w:lsdException w:name="Dark List Accent 2" w:semiHidden="0" w:uiPriority="70" w:unhideWhenUsed="0"/>
-    <w:lsdException w:name="Colorful Shading Accent 2" w:semiHidden="0" w:uiPriority="71" w:unhideWhenUsed="0"/>
-    <w:lsdException w:name="Colorful List Accent 2" w:semiHidden="0" w:uiPriority="72" w:unhideWhenUsed="0"/>
-    <w:lsdException w:name="Colorful Grid Accent 2" w:semiHidden="0" w:uiPriority="73" w:unhideWhenUsed="0"/>
-    <w:lsdException w:name="Light Shading Accent 3" w:semiHidden="0" w:uiPriority="60" w:unhideWhenUsed="0"/>
-    <w:lsdException w:name="Light List Accent 3" w:semiHidden="0" w:uiPriority="61" w:unhideWhenUsed="0"/>
-    <w:lsdException w:name="Light Grid Accent 3" w:semiHidden="0" w:uiPriority="62" w:unhideWhenUsed="0"/>
-    <w:lsdException w:name="Medium Shading 1 Accent 3" w:semiHidden="0" w:uiPriority="63" w:unhideWhenUsed="0"/>
-    <w:lsdException w:name="Medium Shading 2 Accent 3" w:semiHidden="0" w:uiPriority="64" w:unhideWhenUsed="0"/>
-    <w:lsdException w:name="Medium List 1 Accent 3" w:semiHidden="0" w:uiPriority="65" w:unhideWhenUsed="0"/>
-    <w:lsdException w:name="Medium List 2 Accent 3" w:semiHidden="0" w:uiPriority="66" w:unhideWhenUsed="0"/>
-    <w:lsdException w:name="Medium Grid 1 Accent 3" w:semiHidden="0" w:uiPriority="67" w:unhideWhenUsed="0"/>
-    <w:lsdException w:name="Medium Grid 2 Accent 3" w:semiHidden="0" w:uiPriority="68" w:unhideWhenUsed="0"/>
-    <w:lsdException w:name="Medium Grid 3 Accent 3" w:semiHidden="0" w:uiPriority="69" w:unhideWhenUsed="0"/>
-    <w:lsdException w:name="Dark List Accent 3" w:semiHidden="0" w:uiPriority="70" w:unhideWhenUsed="0"/>
-    <w:lsdException w:name="Colorful Shading Accent 3" w:semiHidden="0" w:uiPriority="71" w:unhideWhenUsed="0"/>
-    <w:lsdException w:name="Colorful List Accent 3" w:semiHidden="0" w:uiPriority="72" w:unhideWhenUsed="0"/>
-    <w:lsdException w:name="Colorful Grid Accent 3" w:semiHidden="0" w:uiPriority="73" w:unhideWhenUsed="0"/>
-    <w:lsdException w:name="Light Shading Accent 4" w:semiHidden="0" w:uiPriority="60" w:unhideWhenUsed="0"/>
-    <w:lsdException w:name="Light List Accent 4" w:semiHidden="0" w:uiPriority="61" w:unhideWhenUsed="0"/>
-    <w:lsdException w:name="Light Grid Accent 4" w:semiHidden="0" w:uiPriority="62" w:unhideWhenUsed="0"/>
-    <w:lsdException w:name="Medium Shading 1 Accent 4" w:semiHidden="0" w:uiPriority="63" w:unhideWhenUsed="0"/>
-    <w:lsdException w:name="Medium Shading 2 Accent 4" w:semiHidden="0" w:uiPriority="64" w:unhideWhenUsed="0"/>
-    <w:lsdException w:name="Medium List 1 Accent 4" w:semiHidden="0" w:uiPriority="65" w:unhideWhenUsed="0"/>
-    <w:lsdException w:name="Medium List 2 Accent 4" w:semiHidden="0" w:uiPriority="66" w:unhideWhenUsed="0"/>
-    <w:lsdException w:name="Medium Grid 1 Accent 4" w:semiHidden="0" w:uiPriority="67" w:unhideWhenUsed="0"/>
-    <w:lsdException w:name="Medium Grid 2 Accent 4" w:semiHidden="0" w:uiPriority="68" w:unhideWhenUsed="0"/>
-    <w:lsdException w:name="Medium Grid 3 Accent 4" w:semiHidden="0" w:uiPriority="69" w:unhideWhenUsed="0"/>
-    <w:lsdException w:name="Dark List Accent 4" w:semiHidden="0" w:uiPriority="70" w:unhideWhenUsed="0"/>
-    <w:lsdException w:name="Colorful Shading Accent 4" w:semiHidden="0" w:uiPriority="71" w:unhideWhenUsed="0"/>
-    <w:lsdException w:name="Colorful List Accent 4" w:semiHidden="0" w:uiPriority="72" w:unhideWhenUsed="0"/>
-    <w:lsdException w:name="Colorful Grid Accent 4" w:semiHidden="0" w:uiPriority="73" w:unhideWhenUsed="0"/>
-    <w:lsdException w:name="Light Shading Accent 5" w:semiHidden="0" w:uiPriority="60" w:unhideWhenUsed="0"/>
-    <w:lsdException w:name="Light List Accent 5" w:semiHidden="0" w:uiPriority="61" w:unhideWhenUsed="0"/>
-    <w:lsdException w:name="Light Grid Accent 5" w:semiHidden="0" w:uiPriority="62" w:unhideWhenUsed="0"/>
-    <w:lsdException w:name="Medium Shading 1 Accent 5" w:semiHidden="0" w:uiPriority="63" w:unhideWhenUsed="0"/>
-    <w:lsdException w:name="Medium Shading 2 Accent 5" w:semiHidden="0" w:uiPriority="64" w:unhideWhenUsed="0"/>
-    <w:lsdException w:name="Medium List 1 Accent 5" w:semiHidden="0" w:uiPriority="65" w:unhideWhenUsed="0"/>
-    <w:lsdException w:name="Medium List 2 Accent 5" w:semiHidden="0" w:uiPriority="66" w:unhideWhenUsed="0"/>
-    <w:lsdException w:name="Medium Grid 1 Accent 5" w:semiHidden="0" w:uiPriority="67" w:unhideWhenUsed="0"/>
-    <w:lsdException w:name="Medium Grid 2 Accent 5" w:semiHidden="0" w:uiPriority="68" w:unhideWhenUsed="0"/>
-    <w:lsdException w:name="Medium Grid 3 Accent 5" w:semiHidden="0" w:uiPriority="69" w:unhideWhenUsed="0"/>
-    <w:lsdException w:name="Dark List Accent 5" w:semiHidden="0" w:uiPriority="70" w:unhideWhenUsed="0"/>
-    <w:lsdException w:name="Colorful Shading Accent 5" w:semiHidden="0" w:uiPriority="71" w:unhideWhenUsed="0"/>
-    <w:lsdException w:name="Colorful List Accent 5" w:semiHidden="0" w:uiPriority="72" w:unhideWhenUsed="0"/>
-    <w:lsdException w:name="Colorful Grid Accent 5" w:semiHidden="0" w:uiPriority="73" w:unhideWhenUsed="0"/>
-    <w:lsdException w:name="Light Shading Accent 6" w:semiHidden="0" w:uiPriority="60" w:unhideWhenUsed="0"/>
-    <w:lsdException w:name="Light List Accent 6" w:semiHidden="0" w:uiPriority="61" w:unhideWhenUsed="0"/>
-    <w:lsdException w:name="Light Grid Accent 6" w:semiHidden="0" w:uiPriority="62" w:unhideWhenUsed="0"/>
-    <w:lsdException w:name="Medium Shading 1 Accent 6" w:semiHidden="0" w:uiPriority="63" w:unhideWhenUsed="0"/>
-    <w:lsdException w:name="Medium Shading 2 Accent 6" w:semiHidden="0" w:uiPriority="64" w:unhideWhenUsed="0"/>
-    <w:lsdException w:name="Medium List 1 Accent 6" w:semiHidden="0" w:uiPriority="65" w:unhideWhenUsed="0"/>
-    <w:lsdException w:name="Medium List 2 Accent 6" w:semiHidden="0" w:uiPriority="66" w:unhideWhenUsed="0"/>
-    <w:lsdException w:name="Medium Grid 1 Accent 6" w:semiHidden="0" w:uiPriority="67" w:unhideWhenUsed="0"/>
-    <w:lsdException w:name="Medium Grid 2 Accent 6" w:semiHidden="0" w:uiPriority="68" w:unhideWhenUsed="0"/>
-    <w:lsdException w:name="Medium Grid 3 Accent 6" w:semiHidden="0" w:uiPriority="69" w:unhideWhenUsed="0"/>
-    <w:lsdException w:name="Dark List Accent 6" w:semiHidden="0" w:uiPriority="70" w:unhideWhenUsed="0"/>
-    <w:lsdException w:name="Colorful Shading Accent 6" w:semiHidden="0" w:uiPriority="71" w:unhideWhenUsed="0"/>
-    <w:lsdException w:name="Colorful List Accent 6" w:semiHidden="0" w:uiPriority="72" w:unhideWhenUsed="0"/>
-    <w:lsdException w:name="Colorful Grid Accent 6" w:semiHidden="0" w:uiPriority="73" w:unhideWhenUsed="0"/>
-    <w:lsdException w:name="Subtle Emphasis" w:semiHidden="0" w:uiPriority="19" w:unhideWhenUsed="0" w:qFormat="1"/>
-    <w:lsdException w:name="Intense Emphasis" w:semiHidden="0" w:uiPriority="21" w:unhideWhenUsed="0" w:qFormat="1"/>
-    <w:lsdException w:name="Subtle Reference" w:semiHidden="0" w:uiPriority="31" w:unhideWhenUsed="0" w:qFormat="1"/>
-    <w:lsdException w:name="Intense Reference" w:semiHidden="0" w:uiPriority="32" w:unhideWhenUsed="0" w:qFormat="1"/>
-    <w:lsdException w:name="Book Title" w:semiHidden="0" w:uiPriority="33" w:unhideWhenUsed="0" w:qFormat="1"/>
-    <w:lsdException w:name="Bibliography" w:uiPriority="37"/>
-    <w:lsdException w:name="TOC Heading" w:uiPriority="39" w:qFormat="1"/>
+  <w:latentStyles w:defLockedState="0" w:defUIPriority="99" w:defSemiHidden="0" w:defUnhideWhenUsed="0" w:defQFormat="0" w:count="371">
+    <w:lsdException w:name="Normal" w:uiPriority="0" w:qFormat="1"/>
+    <w:lsdException w:name="heading 1" w:uiPriority="9" w:qFormat="1"/>
+    <w:lsdException w:name="heading 2" w:semiHidden="1" w:uiPriority="9" w:unhideWhenUsed="1" w:qFormat="1"/>
+    <w:lsdException w:name="heading 3" w:semiHidden="1" w:uiPriority="9" w:unhideWhenUsed="1" w:qFormat="1"/>
+    <w:lsdException w:name="heading 4" w:semiHidden="1" w:uiPriority="9" w:unhideWhenUsed="1" w:qFormat="1"/>
+    <w:lsdException w:name="heading 5" w:semiHidden="1" w:uiPriority="9" w:unhideWhenUsed="1" w:qFormat="1"/>
+    <w:lsdException w:name="heading 6" w:semiHidden="1" w:uiPriority="9" w:unhideWhenUsed="1" w:qFormat="1"/>
+    <w:lsdException w:name="heading 7" w:semiHidden="1" w:uiPriority="9" w:unhideWhenUsed="1" w:qFormat="1"/>
+    <w:lsdException w:name="heading 8" w:semiHidden="1" w:uiPriority="9" w:unhideWhenUsed="1" w:qFormat="1"/>
+    <w:lsdException w:name="heading 9" w:semiHidden="1" w:uiPriority="9" w:unhideWhenUsed="1" w:qFormat="1"/>
+    <w:lsdException w:name="index 1" w:semiHidden="1" w:unhideWhenUsed="1"/>
+    <w:lsdException w:name="index 2" w:semiHidden="1" w:unhideWhenUsed="1"/>
+    <w:lsdException w:name="index 3" w:semiHidden="1" w:unhideWhenUsed="1"/>
+    <w:lsdException w:name="index 4" w:semiHidden="1" w:unhideWhenUsed="1"/>
+    <w:lsdException w:name="index 5" w:semiHidden="1" w:unhideWhenUsed="1"/>
+    <w:lsdException w:name="index 6" w:semiHidden="1" w:unhideWhenUsed="1"/>
+    <w:lsdException w:name="index 7" w:semiHidden="1" w:unhideWhenUsed="1"/>
+    <w:lsdException w:name="index 8" w:semiHidden="1" w:unhideWhenUsed="1"/>
+    <w:lsdException w:name="index 9" w:semiHidden="1" w:unhideWhenUsed="1"/>
+    <w:lsdException w:name="toc 1" w:semiHidden="1" w:uiPriority="39" w:unhideWhenUsed="1"/>
+    <w:lsdException w:name="toc 2" w:semiHidden="1" w:uiPriority="39" w:unhideWhenUsed="1"/>
+    <w:lsdException w:name="toc 3" w:semiHidden="1" w:uiPriority="39" w:unhideWhenUsed="1"/>
+    <w:lsdException w:name="toc 4" w:semiHidden="1" w:uiPriority="39" w:unhideWhenUsed="1"/>
+    <w:lsdException w:name="toc 5" w:semiHidden="1" w:uiPriority="39" w:unhideWhenUsed="1"/>
+    <w:lsdException w:name="toc 6" w:semiHidden="1" w:uiPriority="39" w:unhideWhenUsed="1"/>
+    <w:lsdException w:name="toc 7" w:semiHidden="1" w:uiPriority="39" w:unhideWhenUsed="1"/>
+    <w:lsdException w:name="toc 8" w:semiHidden="1" w:uiPriority="39" w:unhideWhenUsed="1"/>
+    <w:lsdException w:name="toc 9" w:semiHidden="1" w:uiPriority="39" w:unhideWhenUsed="1"/>
+    <w:lsdException w:name="Normal Indent" w:semiHidden="1" w:unhideWhenUsed="1"/>
+    <w:lsdException w:name="footnote text" w:semiHidden="1" w:unhideWhenUsed="1"/>
+    <w:lsdException w:name="annotation text" w:semiHidden="1" w:unhideWhenUsed="1"/>
+    <w:lsdException w:name="header" w:semiHidden="1" w:unhideWhenUsed="1"/>
+    <w:lsdException w:name="footer" w:semiHidden="1" w:unhideWhenUsed="1"/>
+    <w:lsdException w:name="index heading" w:semiHidden="1" w:unhideWhenUsed="1"/>
+    <w:lsdException w:name="caption" w:semiHidden="1" w:uiPriority="35" w:unhideWhenUsed="1" w:qFormat="1"/>
+    <w:lsdException w:name="table of figures" w:semiHidden="1" w:unhideWhenUsed="1"/>
+    <w:lsdException w:name="envelope address" w:semiHidden="1" w:unhideWhenUsed="1"/>
+    <w:lsdException w:name="envelope return" w:semiHidden="1" w:unhideWhenUsed="1"/>
+    <w:lsdException w:name="footnote reference" w:semiHidden="1" w:unhideWhenUsed="1"/>
+    <w:lsdException w:name="annotation reference" w:semiHidden="1" w:unhideWhenUsed="1"/>
+    <w:lsdException w:name="line number" w:semiHidden="1" w:unhideWhenUsed="1"/>
+    <w:lsdException w:name="page number" w:semiHidden="1" w:unhideWhenUsed="1"/>
+    <w:lsdException w:name="endnote reference" w:semiHidden="1" w:unhideWhenUsed="1"/>
+    <w:lsdException w:name="endnote text" w:semiHidden="1" w:unhideWhenUsed="1"/>
+    <w:lsdException w:name="table of authorities" w:semiHidden="1" w:unhideWhenUsed="1"/>
+    <w:lsdException w:name="macro" w:semiHidden="1" w:unhideWhenUsed="1"/>
+    <w:lsdException w:name="toa heading" w:semiHidden="1" w:unhideWhenUsed="1"/>
+    <w:lsdException w:name="List" w:semiHidden="1" w:unhideWhenUsed="1"/>
+    <w:lsdException w:name="List Bullet" w:semiHidden="1" w:unhideWhenUsed="1"/>
+    <w:lsdException w:name="List Number" w:semiHidden="1" w:unhideWhenUsed="1"/>
+    <w:lsdException w:name="List 2" w:semiHidden="1" w:unhideWhenUsed="1"/>
+    <w:lsdException w:name="List 3" w:semiHidden="1" w:unhideWhenUsed="1"/>
+    <w:lsdException w:name="List 4" w:semiHidden="1" w:unhideWhenUsed="1"/>
+    <w:lsdException w:name="List 5" w:semiHidden="1" w:unhideWhenUsed="1"/>
+    <w:lsdException w:name="List Bullet 2" w:semiHidden="1" w:unhideWhenUsed="1"/>
+    <w:lsdException w:name="List Bullet 3" w:semiHidden="1" w:unhideWhenUsed="1"/>
+    <w:lsdException w:name="List Bullet 4" w:semiHidden="1" w:unhideWhenUsed="1"/>
+    <w:lsdException w:name="List Bullet 5" w:semiHidden="1" w:unhideWhenUsed="1"/>
+    <w:lsdException w:name="List Number 2" w:semiHidden="1" w:unhideWhenUsed="1"/>
+    <w:lsdException w:name="List Number 3" w:semiHidden="1" w:unhideWhenUsed="1"/>
+    <w:lsdException w:name="List Number 4" w:semiHidden="1" w:unhideWhenUsed="1"/>
+    <w:lsdException w:name="List Number 5" w:semiHidden="1" w:unhideWhenUsed="1"/>
+    <w:lsdException w:name="Title" w:uiPriority="10" w:qFormat="1"/>
+    <w:lsdException w:name="Closing" w:semiHidden="1" w:unhideWhenUsed="1"/>
+    <w:lsdException w:name="Signature" w:semiHidden="1" w:unhideWhenUsed="1"/>
+    <w:lsdException w:name="Default Paragraph Font" w:semiHidden="1" w:uiPriority="1" w:unhideWhenUsed="1"/>
+    <w:lsdException w:name="Body Text" w:semiHidden="1" w:unhideWhenUsed="1"/>
+    <w:lsdException w:name="Body Text Indent" w:semiHidden="1" w:unhideWhenUsed="1"/>
+    <w:lsdException w:name="List Continue" w:semiHidden="1" w:unhideWhenUsed="1"/>
+    <w:lsdException w:name="List Continue 2" w:semiHidden="1" w:unhideWhenUsed="1"/>
+    <w:lsdException w:name="List Continue 3" w:semiHidden="1" w:unhideWhenUsed="1"/>
+    <w:lsdException w:name="List Continue 4" w:semiHidden="1" w:unhideWhenUsed="1"/>
+    <w:lsdException w:name="List Continue 5" w:semiHidden="1" w:unhideWhenUsed="1"/>
+    <w:lsdException w:name="Message Header" w:semiHidden="1" w:unhideWhenUsed="1"/>
+    <w:lsdException w:name="Subtitle" w:uiPriority="11" w:qFormat="1"/>
+    <w:lsdException w:name="Salutation" w:semiHidden="1" w:unhideWhenUsed="1"/>
+    <w:lsdException w:name="Date" w:semiHidden="1" w:unhideWhenUsed="1"/>
+    <w:lsdException w:name="Body Text First Indent" w:semiHidden="1" w:unhideWhenUsed="1"/>
+    <w:lsdException w:name="Body Text First Indent 2" w:semiHidden="1" w:unhideWhenUsed="1"/>
+    <w:lsdException w:name="Note Heading" w:semiHidden="1" w:unhideWhenUsed="1"/>
+    <w:lsdException w:name="Body Text 2" w:semiHidden="1" w:unhideWhenUsed="1"/>
+    <w:lsdException w:name="Body Text 3" w:semiHidden="1" w:unhideWhenUsed="1"/>
+    <w:lsdException w:name="Body Text Indent 2" w:semiHidden="1" w:unhideWhenUsed="1"/>
+    <w:lsdException w:name="Body Text Indent 3" w:semiHidden="1" w:unhideWhenUsed="1"/>
+    <w:lsdException w:name="Block Text" w:semiHidden="1" w:unhideWhenUsed="1"/>
+    <w:lsdException w:name="Hyperlink" w:semiHidden="1" w:unhideWhenUsed="1"/>
+    <w:lsdException w:name="FollowedHyperlink" w:semiHidden="1" w:unhideWhenUsed="1"/>
+    <w:lsdException w:name="Strong" w:uiPriority="22" w:qFormat="1"/>
+    <w:lsdException w:name="Emphasis" w:uiPriority="20" w:qFormat="1"/>
+    <w:lsdException w:name="Document Map" w:semiHidden="1" w:unhideWhenUsed="1"/>
+    <w:lsdException w:name="Plain Text" w:semiHidden="1" w:unhideWhenUsed="1"/>
+    <w:lsdException w:name="E-mail Signature" w:semiHidden="1" w:unhideWhenUsed="1"/>
+    <w:lsdException w:name="HTML Top of Form" w:semiHidden="1" w:unhideWhenUsed="1"/>
+    <w:lsdException w:name="HTML Bottom of Form" w:semiHidden="1" w:unhideWhenUsed="1"/>
+    <w:lsdException w:name="Normal (Web)" w:semiHidden="1" w:unhideWhenUsed="1"/>
+    <w:lsdException w:name="HTML Acronym" w:semiHidden="1" w:unhideWhenUsed="1"/>
+    <w:lsdException w:name="HTML Address" w:semiHidden="1" w:unhideWhenUsed="1"/>
+    <w:lsdException w:name="HTML Cite" w:semiHidden="1" w:unhideWhenUsed="1"/>
+    <w:lsdException w:name="HTML Code" w:semiHidden="1" w:unhideWhenUsed="1"/>
+    <w:lsdException w:name="HTML Definition" w:semiHidden="1" w:unhideWhenUsed="1"/>
+    <w:lsdException w:name="HTML Keyboard" w:semiHidden="1" w:unhideWhenUsed="1"/>
+    <w:lsdException w:name="HTML Preformatted" w:semiHidden="1" w:unhideWhenUsed="1"/>
+    <w:lsdException w:name="HTML Sample" w:semiHidden="1" w:unhideWhenUsed="1"/>
+    <w:lsdException w:name="HTML Typewriter" w:semiHidden="1" w:unhideWhenUsed="1"/>
+    <w:lsdException w:name="HTML Variable" w:semiHidden="1" w:unhideWhenUsed="1"/>
+    <w:lsdException w:name="Normal Table" w:semiHidden="1" w:unhideWhenUsed="1"/>
+    <w:lsdException w:name="annotation subject" w:semiHidden="1" w:unhideWhenUsed="1"/>
+    <w:lsdException w:name="No List" w:semiHidden="1" w:unhideWhenUsed="1"/>
+    <w:lsdException w:name="Outline List 1" w:semiHidden="1" w:unhideWhenUsed="1"/>
+    <w:lsdException w:name="Outline List 2" w:semiHidden="1" w:unhideWhenUsed="1"/>
+    <w:lsdException w:name="Outline List 3" w:semiHidden="1" w:unhideWhenUsed="1"/>
+    <w:lsdException w:name="Table Simple 1" w:semiHidden="1" w:unhideWhenUsed="1"/>
+    <w:lsdException w:name="Table Simple 2" w:semiHidden="1" w:unhideWhenUsed="1"/>
+    <w:lsdException w:name="Table Simple 3" w:semiHidden="1" w:unhideWhenUsed="1"/>
+    <w:lsdException w:name="Table Classic 1" w:semiHidden="1" w:unhideWhenUsed="1"/>
+    <w:lsdException w:name="Table Classic 2" w:semiHidden="1" w:unhideWhenUsed="1"/>
+    <w:lsdException w:name="Table Classic 3" w:semiHidden="1" w:unhideWhenUsed="1"/>
+    <w:lsdException w:name="Table Classic 4" w:semiHidden="1" w:unhideWhenUsed="1"/>
+    <w:lsdException w:name="Table Colorful 1" w:semiHidden="1" w:unhideWhenUsed="1"/>
+    <w:lsdException w:name="Table Colorful 2" w:semiHidden="1" w:unhideWhenUsed="1"/>
+    <w:lsdException w:name="Table Colorful 3" w:semiHidden="1" w:unhideWhenUsed="1"/>
+    <w:lsdException w:name="Table Columns 1" w:semiHidden="1" w:unhideWhenUsed="1"/>
+    <w:lsdException w:name="Table Columns 2" w:semiHidden="1" w:unhideWhenUsed="1"/>
+    <w:lsdException w:name="Table Columns 3" w:semiHidden="1" w:unhideWhenUsed="1"/>
+    <w:lsdException w:name="Table Columns 4" w:semiHidden="1" w:unhideWhenUsed="1"/>
+    <w:lsdException w:name="Table Columns 5" w:semiHidden="1" w:unhideWhenUsed="1"/>
+    <w:lsdException w:name="Table Grid 1" w:semiHidden="1" w:unhideWhenUsed="1"/>
+    <w:lsdException w:name="Table Grid 2" w:semiHidden="1" w:unhideWhenUsed="1"/>
+    <w:lsdException w:name="Table Grid 3" w:semiHidden="1" w:unhideWhenUsed="1"/>
+    <w:lsdException w:name="Table Grid 4" w:semiHidden="1" w:unhideWhenUsed="1"/>
+    <w:lsdException w:name="Table Grid 5" w:semiHidden="1" w:unhideWhenUsed="1"/>
+    <w:lsdException w:name="Table Grid 6" w:semiHidden="1" w:unhideWhenUsed="1"/>
+    <w:lsdException w:name="Table Grid 7" w:semiHidden="1" w:unhideWhenUsed="1"/>
+    <w:lsdException w:name="Table Grid 8" w:semiHidden="1" w:unhideWhenUsed="1"/>
+    <w:lsdException w:name="Table List 1" w:semiHidden="1" w:unhideWhenUsed="1"/>
+    <w:lsdException w:name="Table List 2" w:semiHidden="1" w:unhideWhenUsed="1"/>
+    <w:lsdException w:name="Table List 3" w:semiHidden="1" w:unhideWhenUsed="1"/>
+    <w:lsdException w:name="Table List 4" w:semiHidden="1" w:unhideWhenUsed="1"/>
+    <w:lsdException w:name="Table List 5" w:semiHidden="1" w:unhideWhenUsed="1"/>
+    <w:lsdException w:name="Table List 6" w:semiHidden="1" w:unhideWhenUsed="1"/>
+    <w:lsdException w:name="Table List 7" w:semiHidden="1" w:unhideWhenUsed="1"/>
+    <w:lsdException w:name="Table List 8" w:semiHidden="1" w:unhideWhenUsed="1"/>
+    <w:lsdException w:name="Table 3D effects 1" w:semiHidden="1" w:unhideWhenUsed="1"/>
+    <w:lsdException w:name="Table 3D effects 2" w:semiHidden="1" w:unhideWhenUsed="1"/>
+    <w:lsdException w:name="Table 3D effects 3" w:semiHidden="1" w:unhideWhenUsed="1"/>
+    <w:lsdException w:name="Table Contemporary" w:semiHidden="1" w:unhideWhenUsed="1"/>
+    <w:lsdException w:name="Table Elegant" w:semiHidden="1" w:unhideWhenUsed="1"/>
+    <w:lsdException w:name="Table Professional" w:semiHidden="1" w:unhideWhenUsed="1"/>
+    <w:lsdException w:name="Table Subtle 1" w:semiHidden="1" w:unhideWhenUsed="1"/>
+    <w:lsdException w:name="Table Subtle 2" w:semiHidden="1" w:unhideWhenUsed="1"/>
+    <w:lsdException w:name="Table Web 1" w:semiHidden="1" w:unhideWhenUsed="1"/>
+    <w:lsdException w:name="Table Web 2" w:semiHidden="1" w:unhideWhenUsed="1"/>
+    <w:lsdException w:name="Table Web 3" w:semiHidden="1" w:unhideWhenUsed="1"/>
+    <w:lsdException w:name="Balloon Text" w:semiHidden="1" w:unhideWhenUsed="1"/>
+    <w:lsdException w:name="Table Grid" w:uiPriority="59"/>
+    <w:lsdException w:name="Table Theme" w:semiHidden="1" w:unhideWhenUsed="1"/>
+    <w:lsdException w:name="Placeholder Text" w:semiHidden="1"/>
+    <w:lsdException w:name="No Spacing" w:uiPriority="1" w:qFormat="1"/>
+    <w:lsdException w:name="Light Shading" w:uiPriority="60"/>
+    <w:lsdException w:name="Light List" w:uiPriority="61"/>
+    <w:lsdException w:name="Light Grid" w:uiPriority="62"/>
+    <w:lsdException w:name="Medium Shading 1" w:uiPriority="63"/>
+    <w:lsdException w:name="Medium Shading 2" w:uiPriority="64"/>
+    <w:lsdException w:name="Medium List 1" w:uiPriority="65"/>
+    <w:lsdException w:name="Medium List 2" w:uiPriority="66"/>
+    <w:lsdException w:name="Medium Grid 1" w:uiPriority="67"/>
+    <w:lsdException w:name="Medium Grid 2" w:uiPriority="68"/>
+    <w:lsdException w:name="Medium Grid 3" w:uiPriority="69"/>
+    <w:lsdException w:name="Dark List" w:uiPriority="70"/>
+    <w:lsdException w:name="Colorful Shading" w:uiPriority="71"/>
+    <w:lsdException w:name="Colorful List" w:uiPriority="72"/>
+    <w:lsdException w:name="Colorful Grid" w:uiPriority="73"/>
+    <w:lsdException w:name="Light Shading Accent 1" w:uiPriority="60"/>
+    <w:lsdException w:name="Light List Accent 1" w:uiPriority="61"/>
+    <w:lsdException w:name="Light Grid Accent 1" w:uiPriority="62"/>
+    <w:lsdException w:name="Medium Shading 1 Accent 1" w:uiPriority="63"/>
+    <w:lsdException w:name="Medium Shading 2 Accent 1" w:uiPriority="64"/>
+    <w:lsdException w:name="Medium List 1 Accent 1" w:uiPriority="65"/>
+    <w:lsdException w:name="Revision" w:semiHidden="1"/>
+    <w:lsdException w:name="List Paragraph" w:uiPriority="34" w:qFormat="1"/>
+    <w:lsdException w:name="Quote" w:uiPriority="29" w:qFormat="1"/>
+    <w:lsdException w:name="Intense Quote" w:uiPriority="30" w:qFormat="1"/>
+    <w:lsdException w:name="Medium List 2 Accent 1" w:uiPriority="66"/>
+    <w:lsdException w:name="Medium Grid 1 Accent 1" w:uiPriority="67"/>
+    <w:lsdException w:name="Medium Grid 2 Accent 1" w:uiPriority="68"/>
+    <w:lsdException w:name="Medium Grid 3 Accent 1" w:uiPriority="69"/>
+    <w:lsdException w:name="Dark List Accent 1" w:uiPriority="70"/>
+    <w:lsdException w:name="Colorful Shading Accent 1" w:uiPriority="71"/>
+    <w:lsdException w:name="Colorful List Accent 1" w:uiPriority="72"/>
+    <w:lsdException w:name="Colorful Grid Accent 1" w:uiPriority="73"/>
+    <w:lsdException w:name="Light Shading Accent 2" w:uiPriority="60"/>
+    <w:lsdException w:name="Light List Accent 2" w:uiPriority="61"/>
+    <w:lsdException w:name="Light Grid Accent 2" w:uiPriority="62"/>
+    <w:lsdException w:name="Medium Shading 1 Accent 2" w:uiPriority="63"/>
+    <w:lsdException w:name="Medium Shading 2 Accent 2" w:uiPriority="64"/>
+    <w:lsdException w:name="Medium List 1 Accent 2" w:uiPriority="65"/>
+    <w:lsdException w:name="Medium List 2 Accent 2" w:uiPriority="66"/>
+    <w:lsdException w:name="Medium Grid 1 Accent 2" w:uiPriority="67"/>
+    <w:lsdException w:name="Medium Grid 2 Accent 2" w:uiPriority="68"/>
+    <w:lsdException w:name="Medium Grid 3 Accent 2" w:uiPriority="69"/>
+    <w:lsdException w:name="Dark List Accent 2" w:uiPriority="70"/>
+    <w:lsdException w:name="Colorful Shading Accent 2" w:uiPriority="71"/>
+    <w:lsdException w:name="Colorful List Accent 2" w:uiPriority="72"/>
+    <w:lsdException w:name="Colorful Grid Accent 2" w:uiPriority="73"/>
+    <w:lsdException w:name="Light Shading Accent 3" w:uiPriority="60"/>
+    <w:lsdException w:name="Light List Accent 3" w:uiPriority="61"/>
+    <w:lsdException w:name="Light Grid Accent 3" w:uiPriority="62"/>
+    <w:lsdException w:name="Medium Shading 1 Accent 3" w:uiPriority="63"/>
+    <w:lsdException w:name="Medium Shading 2 Accent 3" w:uiPriority="64"/>
+    <w:lsdException w:name="Medium List 1 Accent 3" w:uiPriority="65"/>
+    <w:lsdException w:name="Medium List 2 Accent 3" w:uiPriority="66"/>
+    <w:lsdException w:name="Medium Grid 1 Accent 3" w:uiPriority="67"/>
+    <w:lsdException w:name="Medium Grid 2 Accent 3" w:uiPriority="68"/>
+    <w:lsdException w:name="Medium Grid 3 Accent 3" w:uiPriority="69"/>
+    <w:lsdException w:name="Dark List Accent 3" w:uiPriority="70"/>
+    <w:lsdException w:name="Colorful Shading Accent 3" w:uiPriority="71"/>
+    <w:lsdException w:name="Colorful List Accent 3" w:uiPriority="72"/>
+    <w:lsdException w:name="Colorful Grid Accent 3" w:uiPriority="73"/>
+    <w:lsdException w:name="Light Shading Accent 4" w:uiPriority="60"/>
+    <w:lsdException w:name="Light List Accent 4" w:uiPriority="61"/>
+    <w:lsdException w:name="Light Grid Accent 4" w:uiPriority="62"/>
+    <w:lsdException w:name="Medium Shading 1 Accent 4" w:uiPriority="63"/>
+    <w:lsdException w:name="Medium Shading 2 Accent 4" w:uiPriority="64"/>
+    <w:lsdException w:name="Medium List 1 Accent 4" w:uiPriority="65"/>
+    <w:lsdException w:name="Medium List 2 Accent 4" w:uiPriority="66"/>
+    <w:lsdException w:name="Medium Grid 1 Accent 4" w:uiPriority="67"/>
+    <w:lsdException w:name="Medium Grid 2 Accent 4" w:uiPriority="68"/>
+    <w:lsdException w:name="Medium Grid 3 Accent 4" w:uiPriority="69"/>
+    <w:lsdException w:name="Dark List Accent 4" w:uiPriority="70"/>
+    <w:lsdException w:name="Colorful Shading Accent 4" w:uiPriority="71"/>
+    <w:lsdException w:name="Colorful List Accent 4" w:uiPriority="72"/>
+    <w:lsdException w:name="Colorful Grid Accent 4" w:uiPriority="73"/>
+    <w:lsdException w:name="Light Shading Accent 5" w:uiPriority="60"/>
+    <w:lsdException w:name="Light List Accent 5" w:uiPriority="61"/>
+    <w:lsdException w:name="Light Grid Accent 5" w:uiPriority="62"/>
+    <w:lsdException w:name="Medium Shading 1 Accent 5" w:uiPriority="63"/>
+    <w:lsdException w:name="Medium Shading 2 Accent 5" w:uiPriority="64"/>
+    <w:lsdException w:name="Medium List 1 Accent 5" w:uiPriority="65"/>
+    <w:lsdException w:name="Medium List 2 Accent 5" w:uiPriority="66"/>
+    <w:lsdException w:name="Medium Grid 1 Accent 5" w:uiPriority="67"/>
+    <w:lsdException w:name="Medium Grid 2 Accent 5" w:uiPriority="68"/>
+    <w:lsdException w:name="Medium Grid 3 Accent 5" w:uiPriority="69"/>
+    <w:lsdException w:name="Dark List Accent 5" w:uiPriority="70"/>
+    <w:lsdException w:name="Colorful Shading Accent 5" w:uiPriority="71"/>
+    <w:lsdException w:name="Colorful List Accent 5" w:uiPriority="72"/>
+    <w:lsdException w:name="Colorful Grid Accent 5" w:uiPriority="73"/>
+    <w:lsdException w:name="Light Shading Accent 6" w:uiPriority="60"/>
+    <w:lsdException w:name="Light List Accent 6" w:uiPriority="61"/>
+    <w:lsdException w:name="Light Grid Accent 6" w:uiPriority="62"/>
+    <w:lsdException w:name="Medium Shading 1 Accent 6" w:uiPriority="63"/>
+    <w:lsdException w:name="Medium Shading 2 Accent 6" w:uiPriority="64"/>
+    <w:lsdException w:name="Medium List 1 Accent 6" w:uiPriority="65"/>
+    <w:lsdException w:name="Medium List 2 Accent 6" w:uiPriority="66"/>
+    <w:lsdException w:name="Medium Grid 1 Accent 6" w:uiPriority="67"/>
+    <w:lsdException w:name="Medium Grid 2 Accent 6" w:uiPriority="68"/>
+    <w:lsdException w:name="Medium Grid 3 Accent 6" w:uiPriority="69"/>
+    <w:lsdException w:name="Dark List Accent 6" w:uiPriority="70"/>
+    <w:lsdException w:name="Colorful Shading Accent 6" w:uiPriority="71"/>
+    <w:lsdException w:name="Colorful List Accent 6" w:uiPriority="72"/>
+    <w:lsdException w:name="Colorful Grid Accent 6" w:uiPriority="73"/>
+    <w:lsdException w:name="Subtle Emphasis" w:uiPriority="19" w:qFormat="1"/>
+    <w:lsdException w:name="Intense Emphasis" w:uiPriority="21" w:qFormat="1"/>
+    <w:lsdException w:name="Subtle Reference" w:uiPriority="31" w:qFormat="1"/>
+    <w:lsdException w:name="Intense Reference" w:uiPriority="32" w:qFormat="1"/>
+    <w:lsdException w:name="Book Title" w:uiPriority="33" w:qFormat="1"/>
+    <w:lsdException w:name="Bibliography" w:semiHidden="1" w:uiPriority="37" w:unhideWhenUsed="1"/>
+    <w:lsdException w:name="TOC Heading" w:semiHidden="1" w:uiPriority="39" w:unhideWhenUsed="1" w:qFormat="1"/>
+    <w:lsdException w:name="Plain Table 1" w:uiPriority="41"/>
+    <w:lsdException w:name="Plain Table 2" w:uiPriority="42"/>
+    <w:lsdException w:name="Plain Table 3" w:uiPriority="43"/>
+    <w:lsdException w:name="Plain Table 4" w:uiPriority="44"/>
+    <w:lsdException w:name="Plain Table 5" w:uiPriority="45"/>
+    <w:lsdException w:name="Grid Table Light" w:uiPriority="40"/>
+    <w:lsdException w:name="Grid Table 1 Light" w:uiPriority="46"/>
+    <w:lsdException w:name="Grid Table 2" w:uiPriority="47"/>
+    <w:lsdException w:name="Grid Table 3" w:uiPriority="48"/>
+    <w:lsdException w:name="Grid Table 4" w:uiPriority="49"/>
+    <w:lsdException w:name="Grid Table 5 Dark" w:uiPriority="50"/>
+    <w:lsdException w:name="Grid Table 6 Colorful" w:uiPriority="51"/>
+    <w:lsdException w:name="Grid Table 7 Colorful" w:uiPriority="52"/>
+    <w:lsdException w:name="Grid Table 1 Light Accent 1" w:uiPriority="46"/>
+    <w:lsdException w:name="Grid Table 2 Accent 1" w:uiPriority="47"/>
+    <w:lsdException w:name="Grid Table 3 Accent 1" w:uiPriority="48"/>
+    <w:lsdException w:name="Grid Table 4 Accent 1" w:uiPriority="49"/>
+    <w:lsdException w:name="Grid Table 5 Dark Accent 1" w:uiPriority="50"/>
+    <w:lsdException w:name="Grid Table 6 Colorful Accent 1" w:uiPriority="51"/>
+    <w:lsdException w:name="Grid Table 7 Colorful Accent 1" w:uiPriority="52"/>
+    <w:lsdException w:name="Grid Table 1 Light Accent 2" w:uiPriority="46"/>
+    <w:lsdException w:name="Grid Table 2 Accent 2" w:uiPriority="47"/>
+    <w:lsdException w:name="Grid Table 3 Accent 2" w:uiPriority="48"/>
+    <w:lsdException w:name="Grid Table 4 Accent 2" w:uiPriority="49"/>
+    <w:lsdException w:name="Grid Table 5 Dark Accent 2" w:uiPriority="50"/>
+    <w:lsdException w:name="Grid Table 6 Colorful Accent 2" w:uiPriority="51"/>
+    <w:lsdException w:name="Grid Table 7 Colorful Accent 2" w:uiPriority="52"/>
+    <w:lsdException w:name="Grid Table 1 Light Accent 3" w:uiPriority="46"/>
+    <w:lsdException w:name="Grid Table 2 Accent 3" w:uiPriority="47"/>
+    <w:lsdException w:name="Grid Table 3 Accent 3" w:uiPriority="48"/>
+    <w:lsdException w:name="Grid Table 4 Accent 3" w:uiPriority="49"/>
+    <w:lsdException w:name="Grid Table 5 Dark Accent 3" w:uiPriority="50"/>
+    <w:lsdException w:name="Grid Table 6 Colorful Accent 3" w:uiPriority="51"/>
+    <w:lsdException w:name="Grid Table 7 Colorful Accent 3" w:uiPriority="52"/>
+    <w:lsdException w:name="Grid Table 1 Light Accent 4" w:uiPriority="46"/>
+    <w:lsdException w:name="Grid Table 2 Accent 4" w:uiPriority="47"/>
+    <w:lsdException w:name="Grid Table 3 Accent 4" w:uiPriority="48"/>
+    <w:lsdException w:name="Grid Table 4 Accent 4" w:uiPriority="49"/>
+    <w:lsdException w:name="Grid Table 5 Dark Accent 4" w:uiPriority="50"/>
+    <w:lsdException w:name="Grid Table 6 Colorful Accent 4" w:uiPriority="51"/>
+    <w:lsdException w:name="Grid Table 7 Colorful Accent 4" w:uiPriority="52"/>
+    <w:lsdException w:name="Grid Table 1 Light Accent 5" w:uiPriority="46"/>
+    <w:lsdException w:name="Grid Table 2 Accent 5" w:uiPriority="47"/>
+    <w:lsdException w:name="Grid Table 3 Accent 5" w:uiPriority="48"/>
+    <w:lsdException w:name="Grid Table 4 Accent 5" w:uiPriority="49"/>
+    <w:lsdException w:name="Grid Table 5 Dark Accent 5" w:uiPriority="50"/>
+    <w:lsdException w:name="Grid Table 6 Colorful Accent 5" w:uiPriority="51"/>
+    <w:lsdException w:name="Grid Table 7 Colorful Accent 5" w:uiPriority="52"/>
+    <w:lsdException w:name="Grid Table 1 Light Accent 6" w:uiPriority="46"/>
+    <w:lsdException w:name="Grid Table 2 Accent 6" w:uiPriority="47"/>
+    <w:lsdException w:name="Grid Table 3 Accent 6" w:uiPriority="48"/>
+    <w:lsdException w:name="Grid Table 4 Accent 6" w:uiPriority="49"/>
+    <w:lsdException w:name="Grid Table 5 Dark Accent 6" w:uiPriority="50"/>
+    <w:lsdException w:name="Grid Table 6 Colorful Accent 6" w:uiPriority="51"/>
+    <w:lsdException w:name="Grid Table 7 Colorful Accent 6" w:uiPriority="52"/>
+    <w:lsdException w:name="List Table 1 Light" w:uiPriority="46"/>
+    <w:lsdException w:name="List Table 2" w:uiPriority="47"/>
+    <w:lsdException w:name="List Table 3" w:uiPriority="48"/>
+    <w:lsdException w:name="List Table 4" w:uiPriority="49"/>
+    <w:lsdException w:name="List Table 5 Dark" w:uiPriority="50"/>
+    <w:lsdException w:name="List Table 6 Colorful" w:uiPriority="51"/>
+    <w:lsdException w:name="List Table 7 Colorful" w:uiPriority="52"/>
+    <w:lsdException w:name="List Table 1 Light Accent 1" w:uiPriority="46"/>
+    <w:lsdException w:name="List Table 2 Accent 1" w:uiPriority="47"/>
+    <w:lsdException w:name="List Table 3 Accent 1" w:uiPriority="48"/>
+    <w:lsdException w:name="List Table 4 Accent 1" w:uiPriority="49"/>
+    <w:lsdException w:name="List Table 5 Dark Accent 1" w:uiPriority="50"/>
+    <w:lsdException w:name="List Table 6 Colorful Accent 1" w:uiPriority="51"/>
+    <w:lsdException w:name="List Table 7 Colorful Accent 1" w:uiPriority="52"/>
+    <w:lsdException w:name="List Table 1 Light Accent 2" w:uiPriority="46"/>
+    <w:lsdException w:name="List Table 2 Accent 2" w:uiPriority="47"/>
+    <w:lsdException w:name="List Table 3 Accent 2" w:uiPriority="48"/>
+    <w:lsdException w:name="List Table 4 Accent 2" w:uiPriority="49"/>
+    <w:lsdException w:name="List Table 5 Dark Accent 2" w:uiPriority="50"/>
+    <w:lsdException w:name="List Table 6 Colorful Accent 2" w:uiPriority="51"/>
+    <w:lsdException w:name="List Table 7 Colorful Accent 2" w:uiPriority="52"/>
+    <w:lsdException w:name="List Table 1 Light Accent 3" w:uiPriority="46"/>
+    <w:lsdException w:name="List Table 2 Accent 3" w:uiPriority="47"/>
+    <w:lsdException w:name="List Table 3 Accent 3" w:uiPriority="48"/>
+    <w:lsdException w:name="List Table 4 Accent 3" w:uiPriority="49"/>
+    <w:lsdException w:name="List Table 5 Dark Accent 3" w:uiPriority="50"/>
+    <w:lsdException w:name="List Table 6 Colorful Accent 3" w:uiPriority="51"/>
+    <w:lsdException w:name="List Table 7 Colorful Accent 3" w:uiPriority="52"/>
+    <w:lsdException w:name="List Table 1 Light Accent 4" w:uiPriority="46"/>
+    <w:lsdException w:name="List Table 2 Accent 4" w:uiPriority="47"/>
+    <w:lsdException w:name="List Table 3 Accent 4" w:uiPriority="48"/>
+    <w:lsdException w:name="List Table 4 Accent 4" w:uiPriority="49"/>
+    <w:lsdException w:name="List Table 5 Dark Accent 4" w:uiPriority="50"/>
+    <w:lsdException w:name="List Table 6 Colorful Accent 4" w:uiPriority="51"/>
+    <w:lsdException w:name="List Table 7 Colorful Accent 4" w:uiPriority="52"/>
+    <w:lsdException w:name="List Table 1 Light Accent 5" w:uiPriority="46"/>
+    <w:lsdException w:name="List Table 2 Accent 5" w:uiPriority="47"/>
+    <w:lsdException w:name="List Table 3 Accent 5" w:uiPriority="48"/>
+    <w:lsdException w:name="List Table 4 Accent 5" w:uiPriority="49"/>
+    <w:lsdException w:name="List Table 5 Dark Accent 5" w:uiPriority="50"/>
+    <w:lsdException w:name="List Table 6 Colorful Accent 5" w:uiPriority="51"/>
+    <w:lsdException w:name="List Table 7 Colorful Accent 5" w:uiPriority="52"/>
+    <w:lsdException w:name="List Table 1 Light Accent 6" w:uiPriority="46"/>
+    <w:lsdException w:name="List Table 2 Accent 6" w:uiPriority="47"/>
+    <w:lsdException w:name="List Table 3 Accent 6" w:uiPriority="48"/>
+    <w:lsdException w:name="List Table 4 Accent 6" w:uiPriority="49"/>
+    <w:lsdException w:name="List Table 5 Dark Accent 6" w:uiPriority="50"/>
+    <w:lsdException w:name="List Table 6 Colorful Accent 6" w:uiPriority="51"/>
+    <w:lsdException w:name="List Table 7 Colorful Accent 6" w:uiPriority="52"/>
   </w:latentStyles>
   <w:style w:type="paragraph" w:default="1" w:styleId="Normal">
     <w:name w:val="Normal"/>
@@ -2541,7 +2767,6 @@
     <w:uiPriority w:val="99"/>
     <w:semiHidden/>
     <w:unhideWhenUsed/>
-    <w:qFormat/>
     <w:tblPr>
       <w:tblInd w:w="0" w:type="dxa"/>
       <w:tblCellMar>

</xml_diff>

<commit_message>
Done clip c03 typescript 18: rest paramester
</commit_message>
<xml_diff>
--- a/TYPESCRIPT-ES6-JAVASCRIPT-QUA-DỰ-ÁN-SHOPPING-CART-NỀN-TẢNG-NODE.JS-VÀ-ANGULARJS-2.docx
+++ b/TYPESCRIPT-ES6-JAVASCRIPT-QUA-DỰ-ÁN-SHOPPING-CART-NỀN-TẢNG-NODE.JS-VÀ-ANGULARJS-2.docx
@@ -1318,56 +1318,58 @@
           <w:lang w:val="fr-FR"/>
         </w:rPr>
       </w:pPr>
+      <w:r>
+        <w:rPr>
+          <w:rFonts w:asciiTheme="majorHAnsi" w:hAnsiTheme="majorHAnsi" w:cstheme="majorHAnsi"/>
+          <w:color w:val="9BBB59" w:themeColor="accent3"/>
+          <w:sz w:val="26"/>
+          <w:szCs w:val="26"/>
+          <w:lang w:val="fr-FR"/>
+        </w:rPr>
+        <w:t>https://www.youtube.com/watch?v=ejPRcghPb9g</w:t>
+      </w:r>
+    </w:p>
+    <w:p>
+      <w:pPr>
+        <w:rPr>
+          <w:rFonts w:asciiTheme="majorHAnsi" w:hAnsiTheme="majorHAnsi" w:cstheme="majorHAnsi"/>
+          <w:color w:val="9BBB59" w:themeColor="accent3"/>
+          <w:sz w:val="26"/>
+          <w:szCs w:val="26"/>
+          <w:lang w:val="fr-FR"/>
+        </w:rPr>
+      </w:pPr>
+      <w:r>
+        <w:rPr>
+          <w:rFonts w:asciiTheme="majorHAnsi" w:hAnsiTheme="majorHAnsi" w:cstheme="majorHAnsi"/>
+          <w:color w:val="9BBB59" w:themeColor="accent3"/>
+          <w:sz w:val="26"/>
+          <w:szCs w:val="26"/>
+          <w:lang w:val="fr-FR"/>
+        </w:rPr>
+        <w:t>https://www.youtube.com/watch?v=JbEew0khnj0</w:t>
+      </w:r>
+    </w:p>
+    <w:p>
+      <w:pPr>
+        <w:rPr>
+          <w:rFonts w:asciiTheme="majorHAnsi" w:hAnsiTheme="majorHAnsi" w:cstheme="majorHAnsi"/>
+          <w:sz w:val="26"/>
+          <w:szCs w:val="26"/>
+          <w:lang w:val="fr-FR"/>
+        </w:rPr>
+      </w:pPr>
+      <w:r>
+        <w:rPr>
+          <w:rFonts w:asciiTheme="majorHAnsi" w:hAnsiTheme="majorHAnsi" w:cstheme="majorHAnsi"/>
+          <w:sz w:val="26"/>
+          <w:szCs w:val="26"/>
+          <w:lang w:val="fr-FR"/>
+        </w:rPr>
+        <w:t>https://www.youtube.com/watch?v=3bN8F49Hq28</w:t>
+      </w:r>
       <w:bookmarkStart w:id="0" w:name="_GoBack"/>
-      <w:r>
-        <w:rPr>
-          <w:rFonts w:asciiTheme="majorHAnsi" w:hAnsiTheme="majorHAnsi" w:cstheme="majorHAnsi"/>
-          <w:color w:val="9BBB59" w:themeColor="accent3"/>
-          <w:sz w:val="26"/>
-          <w:szCs w:val="26"/>
-          <w:lang w:val="fr-FR"/>
-        </w:rPr>
-        <w:t>https://www.youtube.com/watch?v=ejPRcghPb9g</w:t>
-      </w:r>
-    </w:p>
-    <w:bookmarkEnd w:id="0"/>
-    <w:p>
-      <w:pPr>
-        <w:rPr>
-          <w:rFonts w:asciiTheme="majorHAnsi" w:hAnsiTheme="majorHAnsi" w:cstheme="majorHAnsi"/>
-          <w:sz w:val="26"/>
-          <w:szCs w:val="26"/>
-          <w:lang w:val="fr-FR"/>
-        </w:rPr>
-      </w:pPr>
-      <w:r>
-        <w:rPr>
-          <w:rFonts w:asciiTheme="majorHAnsi" w:hAnsiTheme="majorHAnsi" w:cstheme="majorHAnsi"/>
-          <w:sz w:val="26"/>
-          <w:szCs w:val="26"/>
-          <w:lang w:val="fr-FR"/>
-        </w:rPr>
-        <w:t>https://www.youtube.com/watch?v=JbEew0khnj0</w:t>
-      </w:r>
-    </w:p>
-    <w:p>
-      <w:pPr>
-        <w:rPr>
-          <w:rFonts w:asciiTheme="majorHAnsi" w:hAnsiTheme="majorHAnsi" w:cstheme="majorHAnsi"/>
-          <w:sz w:val="26"/>
-          <w:szCs w:val="26"/>
-          <w:lang w:val="fr-FR"/>
-        </w:rPr>
-      </w:pPr>
-      <w:r>
-        <w:rPr>
-          <w:rFonts w:asciiTheme="majorHAnsi" w:hAnsiTheme="majorHAnsi" w:cstheme="majorHAnsi"/>
-          <w:sz w:val="26"/>
-          <w:szCs w:val="26"/>
-          <w:lang w:val="fr-FR"/>
-        </w:rPr>
-        <w:t>https://www.youtube.com/watch?v=3bN8F49Hq28</w:t>
-      </w:r>
+      <w:bookmarkEnd w:id="0"/>
     </w:p>
     <w:p>
       <w:pPr>

</xml_diff>

<commit_message>
Done clip c03 typescript 19: Các kiểu viết hàm
</commit_message>
<xml_diff>
--- a/TYPESCRIPT-ES6-JAVASCRIPT-QUA-DỰ-ÁN-SHOPPING-CART-NỀN-TẢNG-NODE.JS-VÀ-ANGULARJS-2.docx
+++ b/TYPESCRIPT-ES6-JAVASCRIPT-QUA-DỰ-ÁN-SHOPPING-CART-NỀN-TẢNG-NODE.JS-VÀ-ANGULARJS-2.docx
@@ -1354,14 +1354,16 @@
       <w:pPr>
         <w:rPr>
           <w:rFonts w:asciiTheme="majorHAnsi" w:hAnsiTheme="majorHAnsi" w:cstheme="majorHAnsi"/>
-          <w:sz w:val="26"/>
-          <w:szCs w:val="26"/>
-          <w:lang w:val="fr-FR"/>
-        </w:rPr>
-      </w:pPr>
-      <w:r>
-        <w:rPr>
-          <w:rFonts w:asciiTheme="majorHAnsi" w:hAnsiTheme="majorHAnsi" w:cstheme="majorHAnsi"/>
+          <w:color w:val="9BBB59" w:themeColor="accent3"/>
+          <w:sz w:val="26"/>
+          <w:szCs w:val="26"/>
+          <w:lang w:val="fr-FR"/>
+        </w:rPr>
+      </w:pPr>
+      <w:r>
+        <w:rPr>
+          <w:rFonts w:asciiTheme="majorHAnsi" w:hAnsiTheme="majorHAnsi" w:cstheme="majorHAnsi"/>
+          <w:color w:val="9BBB59" w:themeColor="accent3"/>
           <w:sz w:val="26"/>
           <w:szCs w:val="26"/>
           <w:lang w:val="fr-FR"/>

</xml_diff>

<commit_message>
Done clip c03 typescript 20
</commit_message>
<xml_diff>
--- a/TYPESCRIPT-ES6-JAVASCRIPT-QUA-DỰ-ÁN-SHOPPING-CART-NỀN-TẢNG-NODE.JS-VÀ-ANGULARJS-2.docx
+++ b/TYPESCRIPT-ES6-JAVASCRIPT-QUA-DỰ-ÁN-SHOPPING-CART-NỀN-TẢNG-NODE.JS-VÀ-ANGULARJS-2.docx
@@ -1,6 +1,6 @@
 
 <file path=word/document.xml><?xml version="1.0" encoding="utf-8"?>
-<w:document xmlns:wpc="http://schemas.microsoft.com/office/word/2010/wordprocessingCanvas" xmlns:mc="http://schemas.openxmlformats.org/markup-compatibility/2006" xmlns:o="urn:schemas-microsoft-com:office:office" xmlns:r="http://schemas.openxmlformats.org/officeDocument/2006/relationships" xmlns:m="http://schemas.openxmlformats.org/officeDocument/2006/math" xmlns:v="urn:schemas-microsoft-com:vml" xmlns:wp14="http://schemas.microsoft.com/office/word/2010/wordprocessingDrawing" xmlns:wp="http://schemas.openxmlformats.org/drawingml/2006/wordprocessingDrawing" xmlns:w10="urn:schemas-microsoft-com:office:word" xmlns:w="http://schemas.openxmlformats.org/wordprocessingml/2006/main" xmlns:w14="http://schemas.microsoft.com/office/word/2010/wordml" xmlns:w15="http://schemas.microsoft.com/office/word/2012/wordml" xmlns:wpg="http://schemas.microsoft.com/office/word/2010/wordprocessingGroup" xmlns:wpi="http://schemas.microsoft.com/office/word/2010/wordprocessingInk" xmlns:wne="http://schemas.microsoft.com/office/word/2006/wordml" xmlns:wps="http://schemas.microsoft.com/office/word/2010/wordprocessingShape" mc:Ignorable="w14 w15 wp14">
+<w:document xmlns:ve="http://schemas.openxmlformats.org/markup-compatibility/2006" xmlns:o="urn:schemas-microsoft-com:office:office" xmlns:r="http://schemas.openxmlformats.org/officeDocument/2006/relationships" xmlns:m="http://schemas.openxmlformats.org/officeDocument/2006/math" xmlns:v="urn:schemas-microsoft-com:vml" xmlns:wp="http://schemas.openxmlformats.org/drawingml/2006/wordprocessingDrawing" xmlns:w10="urn:schemas-microsoft-com:office:word" xmlns:w="http://schemas.openxmlformats.org/wordprocessingml/2006/main" xmlns:wne="http://schemas.microsoft.com/office/word/2006/wordml">
   <w:body>
     <w:p>
       <w:pPr>
@@ -323,7 +323,7 @@
           <w:szCs w:val="26"/>
           <w:lang w:val="fr-FR"/>
         </w:rPr>
-        <w:t xml:space="preserve"> 3\Packages\User: Copy </w:t>
+        <w:t xml:space="preserve"> 3\</w:t>
       </w:r>
       <w:proofErr w:type="spellStart"/>
       <w:r>
@@ -334,7 +334,7 @@
           <w:szCs w:val="26"/>
           <w:lang w:val="fr-FR"/>
         </w:rPr>
-        <w:t>của</w:t>
+        <w:t>Packages\User</w:t>
       </w:r>
       <w:proofErr w:type="spellEnd"/>
       <w:r>
@@ -345,7 +345,7 @@
           <w:szCs w:val="26"/>
           <w:lang w:val="fr-FR"/>
         </w:rPr>
-        <w:t xml:space="preserve"> </w:t>
+        <w:t xml:space="preserve">: Copy </w:t>
       </w:r>
       <w:proofErr w:type="spellStart"/>
       <w:r>
@@ -356,7 +356,7 @@
           <w:szCs w:val="26"/>
           <w:lang w:val="fr-FR"/>
         </w:rPr>
-        <w:t>thư</w:t>
+        <w:t>củathưmụcnày</w:t>
       </w:r>
       <w:proofErr w:type="spellEnd"/>
       <w:r>
@@ -367,7 +367,7 @@
           <w:szCs w:val="26"/>
           <w:lang w:val="fr-FR"/>
         </w:rPr>
-        <w:t xml:space="preserve"> </w:t>
+        <w:t xml:space="preserve"> qua </w:t>
       </w:r>
       <w:proofErr w:type="spellStart"/>
       <w:r>
@@ -378,7 +378,7 @@
           <w:szCs w:val="26"/>
           <w:lang w:val="fr-FR"/>
         </w:rPr>
-        <w:t>mục</w:t>
+        <w:t>máytínhkhác</w:t>
       </w:r>
       <w:proofErr w:type="spellEnd"/>
       <w:r>
@@ -389,7 +389,7 @@
           <w:szCs w:val="26"/>
           <w:lang w:val="fr-FR"/>
         </w:rPr>
-        <w:t xml:space="preserve"> </w:t>
+        <w:t xml:space="preserve"> ,</w:t>
       </w:r>
       <w:proofErr w:type="spellStart"/>
       <w:r>
@@ -400,7 +400,7 @@
           <w:szCs w:val="26"/>
           <w:lang w:val="fr-FR"/>
         </w:rPr>
-        <w:t>này</w:t>
+        <w:t>đểkhôngmất</w:t>
       </w:r>
       <w:proofErr w:type="spellEnd"/>
       <w:r>
@@ -411,7 +411,7 @@
           <w:szCs w:val="26"/>
           <w:lang w:val="fr-FR"/>
         </w:rPr>
-        <w:t xml:space="preserve"> qua </w:t>
+        <w:t xml:space="preserve"> time </w:t>
       </w:r>
       <w:proofErr w:type="spellStart"/>
       <w:r>
@@ -422,195 +422,7 @@
           <w:szCs w:val="26"/>
           <w:lang w:val="fr-FR"/>
         </w:rPr>
-        <w:t>máy</w:t>
-      </w:r>
-      <w:proofErr w:type="spellEnd"/>
-      <w:r>
-        <w:rPr>
-          <w:rFonts w:asciiTheme="majorHAnsi" w:hAnsiTheme="majorHAnsi" w:cstheme="majorHAnsi"/>
-          <w:color w:val="000000" w:themeColor="text1"/>
-          <w:sz w:val="26"/>
-          <w:szCs w:val="26"/>
-          <w:lang w:val="fr-FR"/>
-        </w:rPr>
-        <w:t xml:space="preserve"> </w:t>
-      </w:r>
-      <w:proofErr w:type="spellStart"/>
-      <w:r>
-        <w:rPr>
-          <w:rFonts w:asciiTheme="majorHAnsi" w:hAnsiTheme="majorHAnsi" w:cstheme="majorHAnsi"/>
-          <w:color w:val="000000" w:themeColor="text1"/>
-          <w:sz w:val="26"/>
-          <w:szCs w:val="26"/>
-          <w:lang w:val="fr-FR"/>
-        </w:rPr>
-        <w:t>tính</w:t>
-      </w:r>
-      <w:proofErr w:type="spellEnd"/>
-      <w:r>
-        <w:rPr>
-          <w:rFonts w:asciiTheme="majorHAnsi" w:hAnsiTheme="majorHAnsi" w:cstheme="majorHAnsi"/>
-          <w:color w:val="000000" w:themeColor="text1"/>
-          <w:sz w:val="26"/>
-          <w:szCs w:val="26"/>
-          <w:lang w:val="fr-FR"/>
-        </w:rPr>
-        <w:t xml:space="preserve"> </w:t>
-      </w:r>
-      <w:proofErr w:type="spellStart"/>
-      <w:proofErr w:type="gramStart"/>
-      <w:r>
-        <w:rPr>
-          <w:rFonts w:asciiTheme="majorHAnsi" w:hAnsiTheme="majorHAnsi" w:cstheme="majorHAnsi"/>
-          <w:color w:val="000000" w:themeColor="text1"/>
-          <w:sz w:val="26"/>
-          <w:szCs w:val="26"/>
-          <w:lang w:val="fr-FR"/>
-        </w:rPr>
-        <w:t>khác</w:t>
-      </w:r>
-      <w:proofErr w:type="spellEnd"/>
-      <w:r>
-        <w:rPr>
-          <w:rFonts w:asciiTheme="majorHAnsi" w:hAnsiTheme="majorHAnsi" w:cstheme="majorHAnsi"/>
-          <w:color w:val="000000" w:themeColor="text1"/>
-          <w:sz w:val="26"/>
-          <w:szCs w:val="26"/>
-          <w:lang w:val="fr-FR"/>
-        </w:rPr>
-        <w:t xml:space="preserve"> ,</w:t>
-      </w:r>
-      <w:proofErr w:type="gramEnd"/>
-      <w:r>
-        <w:rPr>
-          <w:rFonts w:asciiTheme="majorHAnsi" w:hAnsiTheme="majorHAnsi" w:cstheme="majorHAnsi"/>
-          <w:color w:val="000000" w:themeColor="text1"/>
-          <w:sz w:val="26"/>
-          <w:szCs w:val="26"/>
-          <w:lang w:val="fr-FR"/>
-        </w:rPr>
-        <w:t xml:space="preserve"> </w:t>
-      </w:r>
-      <w:proofErr w:type="spellStart"/>
-      <w:r>
-        <w:rPr>
-          <w:rFonts w:asciiTheme="majorHAnsi" w:hAnsiTheme="majorHAnsi" w:cstheme="majorHAnsi"/>
-          <w:color w:val="000000" w:themeColor="text1"/>
-          <w:sz w:val="26"/>
-          <w:szCs w:val="26"/>
-          <w:lang w:val="fr-FR"/>
-        </w:rPr>
-        <w:t>để</w:t>
-      </w:r>
-      <w:proofErr w:type="spellEnd"/>
-      <w:r>
-        <w:rPr>
-          <w:rFonts w:asciiTheme="majorHAnsi" w:hAnsiTheme="majorHAnsi" w:cstheme="majorHAnsi"/>
-          <w:color w:val="000000" w:themeColor="text1"/>
-          <w:sz w:val="26"/>
-          <w:szCs w:val="26"/>
-          <w:lang w:val="fr-FR"/>
-        </w:rPr>
-        <w:t xml:space="preserve"> </w:t>
-      </w:r>
-      <w:proofErr w:type="spellStart"/>
-      <w:r>
-        <w:rPr>
-          <w:rFonts w:asciiTheme="majorHAnsi" w:hAnsiTheme="majorHAnsi" w:cstheme="majorHAnsi"/>
-          <w:color w:val="000000" w:themeColor="text1"/>
-          <w:sz w:val="26"/>
-          <w:szCs w:val="26"/>
-          <w:lang w:val="fr-FR"/>
-        </w:rPr>
-        <w:t>không</w:t>
-      </w:r>
-      <w:proofErr w:type="spellEnd"/>
-      <w:r>
-        <w:rPr>
-          <w:rFonts w:asciiTheme="majorHAnsi" w:hAnsiTheme="majorHAnsi" w:cstheme="majorHAnsi"/>
-          <w:color w:val="000000" w:themeColor="text1"/>
-          <w:sz w:val="26"/>
-          <w:szCs w:val="26"/>
-          <w:lang w:val="fr-FR"/>
-        </w:rPr>
-        <w:t xml:space="preserve"> </w:t>
-      </w:r>
-      <w:proofErr w:type="spellStart"/>
-      <w:r>
-        <w:rPr>
-          <w:rFonts w:asciiTheme="majorHAnsi" w:hAnsiTheme="majorHAnsi" w:cstheme="majorHAnsi"/>
-          <w:color w:val="000000" w:themeColor="text1"/>
-          <w:sz w:val="26"/>
-          <w:szCs w:val="26"/>
-          <w:lang w:val="fr-FR"/>
-        </w:rPr>
-        <w:t>mất</w:t>
-      </w:r>
-      <w:proofErr w:type="spellEnd"/>
-      <w:r>
-        <w:rPr>
-          <w:rFonts w:asciiTheme="majorHAnsi" w:hAnsiTheme="majorHAnsi" w:cstheme="majorHAnsi"/>
-          <w:color w:val="000000" w:themeColor="text1"/>
-          <w:sz w:val="26"/>
-          <w:szCs w:val="26"/>
-          <w:lang w:val="fr-FR"/>
-        </w:rPr>
-        <w:t xml:space="preserve"> time </w:t>
-      </w:r>
-      <w:proofErr w:type="spellStart"/>
-      <w:r>
-        <w:rPr>
-          <w:rFonts w:asciiTheme="majorHAnsi" w:hAnsiTheme="majorHAnsi" w:cstheme="majorHAnsi"/>
-          <w:color w:val="000000" w:themeColor="text1"/>
-          <w:sz w:val="26"/>
-          <w:szCs w:val="26"/>
-          <w:lang w:val="fr-FR"/>
-        </w:rPr>
-        <w:t>tạo</w:t>
-      </w:r>
-      <w:proofErr w:type="spellEnd"/>
-      <w:r>
-        <w:rPr>
-          <w:rFonts w:asciiTheme="majorHAnsi" w:hAnsiTheme="majorHAnsi" w:cstheme="majorHAnsi"/>
-          <w:color w:val="000000" w:themeColor="text1"/>
-          <w:sz w:val="26"/>
-          <w:szCs w:val="26"/>
-          <w:lang w:val="fr-FR"/>
-        </w:rPr>
-        <w:t xml:space="preserve"> </w:t>
-      </w:r>
-      <w:proofErr w:type="spellStart"/>
-      <w:r>
-        <w:rPr>
-          <w:rFonts w:asciiTheme="majorHAnsi" w:hAnsiTheme="majorHAnsi" w:cstheme="majorHAnsi"/>
-          <w:color w:val="000000" w:themeColor="text1"/>
-          <w:sz w:val="26"/>
-          <w:szCs w:val="26"/>
-          <w:lang w:val="fr-FR"/>
-        </w:rPr>
-        <w:t>lại</w:t>
-      </w:r>
-      <w:proofErr w:type="spellEnd"/>
-      <w:r>
-        <w:rPr>
-          <w:rFonts w:asciiTheme="majorHAnsi" w:hAnsiTheme="majorHAnsi" w:cstheme="majorHAnsi"/>
-          <w:color w:val="000000" w:themeColor="text1"/>
-          <w:sz w:val="26"/>
-          <w:szCs w:val="26"/>
-          <w:lang w:val="fr-FR"/>
-        </w:rPr>
-        <w:t xml:space="preserve"> </w:t>
-      </w:r>
-      <w:proofErr w:type="spellStart"/>
-      <w:r>
-        <w:rPr>
-          <w:rFonts w:asciiTheme="majorHAnsi" w:hAnsiTheme="majorHAnsi" w:cstheme="majorHAnsi"/>
-          <w:color w:val="000000" w:themeColor="text1"/>
-          <w:sz w:val="26"/>
-          <w:szCs w:val="26"/>
-          <w:lang w:val="fr-FR"/>
-        </w:rPr>
-        <w:t>snipet</w:t>
+        <w:t>tạolạisnipet</w:t>
       </w:r>
       <w:proofErr w:type="spellEnd"/>
     </w:p>
@@ -1377,14 +1189,16 @@
       <w:pPr>
         <w:rPr>
           <w:rFonts w:asciiTheme="majorHAnsi" w:hAnsiTheme="majorHAnsi" w:cstheme="majorHAnsi"/>
-          <w:sz w:val="26"/>
-          <w:szCs w:val="26"/>
-          <w:lang w:val="fr-FR"/>
-        </w:rPr>
-      </w:pPr>
-      <w:r>
-        <w:rPr>
-          <w:rFonts w:asciiTheme="majorHAnsi" w:hAnsiTheme="majorHAnsi" w:cstheme="majorHAnsi"/>
+          <w:color w:val="9BBB59" w:themeColor="accent3"/>
+          <w:sz w:val="26"/>
+          <w:szCs w:val="26"/>
+          <w:lang w:val="fr-FR"/>
+        </w:rPr>
+      </w:pPr>
+      <w:r>
+        <w:rPr>
+          <w:rFonts w:asciiTheme="majorHAnsi" w:hAnsiTheme="majorHAnsi" w:cstheme="majorHAnsi"/>
+          <w:color w:val="9BBB59" w:themeColor="accent3"/>
           <w:sz w:val="26"/>
           <w:szCs w:val="26"/>
           <w:lang w:val="fr-FR"/>
@@ -2366,7 +2180,7 @@
 </file>
 
 <file path=word/styles.xml><?xml version="1.0" encoding="utf-8"?>
-<w:styles xmlns:mc="http://schemas.openxmlformats.org/markup-compatibility/2006" xmlns:r="http://schemas.openxmlformats.org/officeDocument/2006/relationships" xmlns:w="http://schemas.openxmlformats.org/wordprocessingml/2006/main" xmlns:w14="http://schemas.microsoft.com/office/word/2010/wordml" xmlns:w15="http://schemas.microsoft.com/office/word/2012/wordml" mc:Ignorable="w14 w15">
+<w:styles xmlns:r="http://schemas.openxmlformats.org/officeDocument/2006/relationships" xmlns:w="http://schemas.openxmlformats.org/wordprocessingml/2006/main">
   <w:docDefaults>
     <w:rPrDefault>
       <w:rPr>
@@ -2382,378 +2196,144 @@
       </w:pPr>
     </w:pPrDefault>
   </w:docDefaults>
-  <w:latentStyles w:defLockedState="0" w:defUIPriority="99" w:defSemiHidden="0" w:defUnhideWhenUsed="0" w:defQFormat="0" w:count="371">
-    <w:lsdException w:name="Normal" w:uiPriority="0" w:qFormat="1"/>
-    <w:lsdException w:name="heading 1" w:uiPriority="9" w:qFormat="1"/>
-    <w:lsdException w:name="heading 2" w:semiHidden="1" w:uiPriority="9" w:unhideWhenUsed="1" w:qFormat="1"/>
-    <w:lsdException w:name="heading 3" w:semiHidden="1" w:uiPriority="9" w:unhideWhenUsed="1" w:qFormat="1"/>
-    <w:lsdException w:name="heading 4" w:semiHidden="1" w:uiPriority="9" w:unhideWhenUsed="1" w:qFormat="1"/>
-    <w:lsdException w:name="heading 5" w:semiHidden="1" w:uiPriority="9" w:unhideWhenUsed="1" w:qFormat="1"/>
-    <w:lsdException w:name="heading 6" w:semiHidden="1" w:uiPriority="9" w:unhideWhenUsed="1" w:qFormat="1"/>
-    <w:lsdException w:name="heading 7" w:semiHidden="1" w:uiPriority="9" w:unhideWhenUsed="1" w:qFormat="1"/>
-    <w:lsdException w:name="heading 8" w:semiHidden="1" w:uiPriority="9" w:unhideWhenUsed="1" w:qFormat="1"/>
-    <w:lsdException w:name="heading 9" w:semiHidden="1" w:uiPriority="9" w:unhideWhenUsed="1" w:qFormat="1"/>
-    <w:lsdException w:name="index 1" w:semiHidden="1" w:unhideWhenUsed="1"/>
-    <w:lsdException w:name="index 2" w:semiHidden="1" w:unhideWhenUsed="1"/>
-    <w:lsdException w:name="index 3" w:semiHidden="1" w:unhideWhenUsed="1"/>
-    <w:lsdException w:name="index 4" w:semiHidden="1" w:unhideWhenUsed="1"/>
-    <w:lsdException w:name="index 5" w:semiHidden="1" w:unhideWhenUsed="1"/>
-    <w:lsdException w:name="index 6" w:semiHidden="1" w:unhideWhenUsed="1"/>
-    <w:lsdException w:name="index 7" w:semiHidden="1" w:unhideWhenUsed="1"/>
-    <w:lsdException w:name="index 8" w:semiHidden="1" w:unhideWhenUsed="1"/>
-    <w:lsdException w:name="index 9" w:semiHidden="1" w:unhideWhenUsed="1"/>
-    <w:lsdException w:name="toc 1" w:semiHidden="1" w:uiPriority="39" w:unhideWhenUsed="1"/>
-    <w:lsdException w:name="toc 2" w:semiHidden="1" w:uiPriority="39" w:unhideWhenUsed="1"/>
-    <w:lsdException w:name="toc 3" w:semiHidden="1" w:uiPriority="39" w:unhideWhenUsed="1"/>
-    <w:lsdException w:name="toc 4" w:semiHidden="1" w:uiPriority="39" w:unhideWhenUsed="1"/>
-    <w:lsdException w:name="toc 5" w:semiHidden="1" w:uiPriority="39" w:unhideWhenUsed="1"/>
-    <w:lsdException w:name="toc 6" w:semiHidden="1" w:uiPriority="39" w:unhideWhenUsed="1"/>
-    <w:lsdException w:name="toc 7" w:semiHidden="1" w:uiPriority="39" w:unhideWhenUsed="1"/>
-    <w:lsdException w:name="toc 8" w:semiHidden="1" w:uiPriority="39" w:unhideWhenUsed="1"/>
-    <w:lsdException w:name="toc 9" w:semiHidden="1" w:uiPriority="39" w:unhideWhenUsed="1"/>
-    <w:lsdException w:name="Normal Indent" w:semiHidden="1" w:unhideWhenUsed="1"/>
-    <w:lsdException w:name="footnote text" w:semiHidden="1" w:unhideWhenUsed="1"/>
-    <w:lsdException w:name="annotation text" w:semiHidden="1" w:unhideWhenUsed="1"/>
-    <w:lsdException w:name="header" w:semiHidden="1" w:unhideWhenUsed="1"/>
-    <w:lsdException w:name="footer" w:semiHidden="1" w:unhideWhenUsed="1"/>
-    <w:lsdException w:name="index heading" w:semiHidden="1" w:unhideWhenUsed="1"/>
-    <w:lsdException w:name="caption" w:semiHidden="1" w:uiPriority="35" w:unhideWhenUsed="1" w:qFormat="1"/>
-    <w:lsdException w:name="table of figures" w:semiHidden="1" w:unhideWhenUsed="1"/>
-    <w:lsdException w:name="envelope address" w:semiHidden="1" w:unhideWhenUsed="1"/>
-    <w:lsdException w:name="envelope return" w:semiHidden="1" w:unhideWhenUsed="1"/>
-    <w:lsdException w:name="footnote reference" w:semiHidden="1" w:unhideWhenUsed="1"/>
-    <w:lsdException w:name="annotation reference" w:semiHidden="1" w:unhideWhenUsed="1"/>
-    <w:lsdException w:name="line number" w:semiHidden="1" w:unhideWhenUsed="1"/>
-    <w:lsdException w:name="page number" w:semiHidden="1" w:unhideWhenUsed="1"/>
-    <w:lsdException w:name="endnote reference" w:semiHidden="1" w:unhideWhenUsed="1"/>
-    <w:lsdException w:name="endnote text" w:semiHidden="1" w:unhideWhenUsed="1"/>
-    <w:lsdException w:name="table of authorities" w:semiHidden="1" w:unhideWhenUsed="1"/>
-    <w:lsdException w:name="macro" w:semiHidden="1" w:unhideWhenUsed="1"/>
-    <w:lsdException w:name="toa heading" w:semiHidden="1" w:unhideWhenUsed="1"/>
-    <w:lsdException w:name="List" w:semiHidden="1" w:unhideWhenUsed="1"/>
-    <w:lsdException w:name="List Bullet" w:semiHidden="1" w:unhideWhenUsed="1"/>
-    <w:lsdException w:name="List Number" w:semiHidden="1" w:unhideWhenUsed="1"/>
-    <w:lsdException w:name="List 2" w:semiHidden="1" w:unhideWhenUsed="1"/>
-    <w:lsdException w:name="List 3" w:semiHidden="1" w:unhideWhenUsed="1"/>
-    <w:lsdException w:name="List 4" w:semiHidden="1" w:unhideWhenUsed="1"/>
-    <w:lsdException w:name="List 5" w:semiHidden="1" w:unhideWhenUsed="1"/>
-    <w:lsdException w:name="List Bullet 2" w:semiHidden="1" w:unhideWhenUsed="1"/>
-    <w:lsdException w:name="List Bullet 3" w:semiHidden="1" w:unhideWhenUsed="1"/>
-    <w:lsdException w:name="List Bullet 4" w:semiHidden="1" w:unhideWhenUsed="1"/>
-    <w:lsdException w:name="List Bullet 5" w:semiHidden="1" w:unhideWhenUsed="1"/>
-    <w:lsdException w:name="List Number 2" w:semiHidden="1" w:unhideWhenUsed="1"/>
-    <w:lsdException w:name="List Number 3" w:semiHidden="1" w:unhideWhenUsed="1"/>
-    <w:lsdException w:name="List Number 4" w:semiHidden="1" w:unhideWhenUsed="1"/>
-    <w:lsdException w:name="List Number 5" w:semiHidden="1" w:unhideWhenUsed="1"/>
-    <w:lsdException w:name="Title" w:uiPriority="10" w:qFormat="1"/>
-    <w:lsdException w:name="Closing" w:semiHidden="1" w:unhideWhenUsed="1"/>
-    <w:lsdException w:name="Signature" w:semiHidden="1" w:unhideWhenUsed="1"/>
-    <w:lsdException w:name="Default Paragraph Font" w:semiHidden="1" w:uiPriority="1" w:unhideWhenUsed="1"/>
-    <w:lsdException w:name="Body Text" w:semiHidden="1" w:unhideWhenUsed="1"/>
-    <w:lsdException w:name="Body Text Indent" w:semiHidden="1" w:unhideWhenUsed="1"/>
-    <w:lsdException w:name="List Continue" w:semiHidden="1" w:unhideWhenUsed="1"/>
-    <w:lsdException w:name="List Continue 2" w:semiHidden="1" w:unhideWhenUsed="1"/>
-    <w:lsdException w:name="List Continue 3" w:semiHidden="1" w:unhideWhenUsed="1"/>
-    <w:lsdException w:name="List Continue 4" w:semiHidden="1" w:unhideWhenUsed="1"/>
-    <w:lsdException w:name="List Continue 5" w:semiHidden="1" w:unhideWhenUsed="1"/>
-    <w:lsdException w:name="Message Header" w:semiHidden="1" w:unhideWhenUsed="1"/>
-    <w:lsdException w:name="Subtitle" w:uiPriority="11" w:qFormat="1"/>
-    <w:lsdException w:name="Salutation" w:semiHidden="1" w:unhideWhenUsed="1"/>
-    <w:lsdException w:name="Date" w:semiHidden="1" w:unhideWhenUsed="1"/>
-    <w:lsdException w:name="Body Text First Indent" w:semiHidden="1" w:unhideWhenUsed="1"/>
-    <w:lsdException w:name="Body Text First Indent 2" w:semiHidden="1" w:unhideWhenUsed="1"/>
-    <w:lsdException w:name="Note Heading" w:semiHidden="1" w:unhideWhenUsed="1"/>
-    <w:lsdException w:name="Body Text 2" w:semiHidden="1" w:unhideWhenUsed="1"/>
-    <w:lsdException w:name="Body Text 3" w:semiHidden="1" w:unhideWhenUsed="1"/>
-    <w:lsdException w:name="Body Text Indent 2" w:semiHidden="1" w:unhideWhenUsed="1"/>
-    <w:lsdException w:name="Body Text Indent 3" w:semiHidden="1" w:unhideWhenUsed="1"/>
-    <w:lsdException w:name="Block Text" w:semiHidden="1" w:unhideWhenUsed="1"/>
-    <w:lsdException w:name="Hyperlink" w:semiHidden="1" w:unhideWhenUsed="1"/>
-    <w:lsdException w:name="FollowedHyperlink" w:semiHidden="1" w:unhideWhenUsed="1"/>
-    <w:lsdException w:name="Strong" w:uiPriority="22" w:qFormat="1"/>
-    <w:lsdException w:name="Emphasis" w:uiPriority="20" w:qFormat="1"/>
-    <w:lsdException w:name="Document Map" w:semiHidden="1" w:unhideWhenUsed="1"/>
-    <w:lsdException w:name="Plain Text" w:semiHidden="1" w:unhideWhenUsed="1"/>
-    <w:lsdException w:name="E-mail Signature" w:semiHidden="1" w:unhideWhenUsed="1"/>
-    <w:lsdException w:name="HTML Top of Form" w:semiHidden="1" w:unhideWhenUsed="1"/>
-    <w:lsdException w:name="HTML Bottom of Form" w:semiHidden="1" w:unhideWhenUsed="1"/>
-    <w:lsdException w:name="Normal (Web)" w:semiHidden="1" w:unhideWhenUsed="1"/>
-    <w:lsdException w:name="HTML Acronym" w:semiHidden="1" w:unhideWhenUsed="1"/>
-    <w:lsdException w:name="HTML Address" w:semiHidden="1" w:unhideWhenUsed="1"/>
-    <w:lsdException w:name="HTML Cite" w:semiHidden="1" w:unhideWhenUsed="1"/>
-    <w:lsdException w:name="HTML Code" w:semiHidden="1" w:unhideWhenUsed="1"/>
-    <w:lsdException w:name="HTML Definition" w:semiHidden="1" w:unhideWhenUsed="1"/>
-    <w:lsdException w:name="HTML Keyboard" w:semiHidden="1" w:unhideWhenUsed="1"/>
-    <w:lsdException w:name="HTML Preformatted" w:semiHidden="1" w:unhideWhenUsed="1"/>
-    <w:lsdException w:name="HTML Sample" w:semiHidden="1" w:unhideWhenUsed="1"/>
-    <w:lsdException w:name="HTML Typewriter" w:semiHidden="1" w:unhideWhenUsed="1"/>
-    <w:lsdException w:name="HTML Variable" w:semiHidden="1" w:unhideWhenUsed="1"/>
-    <w:lsdException w:name="Normal Table" w:semiHidden="1" w:unhideWhenUsed="1"/>
-    <w:lsdException w:name="annotation subject" w:semiHidden="1" w:unhideWhenUsed="1"/>
-    <w:lsdException w:name="No List" w:semiHidden="1" w:unhideWhenUsed="1"/>
-    <w:lsdException w:name="Outline List 1" w:semiHidden="1" w:unhideWhenUsed="1"/>
-    <w:lsdException w:name="Outline List 2" w:semiHidden="1" w:unhideWhenUsed="1"/>
-    <w:lsdException w:name="Outline List 3" w:semiHidden="1" w:unhideWhenUsed="1"/>
-    <w:lsdException w:name="Table Simple 1" w:semiHidden="1" w:unhideWhenUsed="1"/>
-    <w:lsdException w:name="Table Simple 2" w:semiHidden="1" w:unhideWhenUsed="1"/>
-    <w:lsdException w:name="Table Simple 3" w:semiHidden="1" w:unhideWhenUsed="1"/>
-    <w:lsdException w:name="Table Classic 1" w:semiHidden="1" w:unhideWhenUsed="1"/>
-    <w:lsdException w:name="Table Classic 2" w:semiHidden="1" w:unhideWhenUsed="1"/>
-    <w:lsdException w:name="Table Classic 3" w:semiHidden="1" w:unhideWhenUsed="1"/>
-    <w:lsdException w:name="Table Classic 4" w:semiHidden="1" w:unhideWhenUsed="1"/>
-    <w:lsdException w:name="Table Colorful 1" w:semiHidden="1" w:unhideWhenUsed="1"/>
-    <w:lsdException w:name="Table Colorful 2" w:semiHidden="1" w:unhideWhenUsed="1"/>
-    <w:lsdException w:name="Table Colorful 3" w:semiHidden="1" w:unhideWhenUsed="1"/>
-    <w:lsdException w:name="Table Columns 1" w:semiHidden="1" w:unhideWhenUsed="1"/>
-    <w:lsdException w:name="Table Columns 2" w:semiHidden="1" w:unhideWhenUsed="1"/>
-    <w:lsdException w:name="Table Columns 3" w:semiHidden="1" w:unhideWhenUsed="1"/>
-    <w:lsdException w:name="Table Columns 4" w:semiHidden="1" w:unhideWhenUsed="1"/>
-    <w:lsdException w:name="Table Columns 5" w:semiHidden="1" w:unhideWhenUsed="1"/>
-    <w:lsdException w:name="Table Grid 1" w:semiHidden="1" w:unhideWhenUsed="1"/>
-    <w:lsdException w:name="Table Grid 2" w:semiHidden="1" w:unhideWhenUsed="1"/>
-    <w:lsdException w:name="Table Grid 3" w:semiHidden="1" w:unhideWhenUsed="1"/>
-    <w:lsdException w:name="Table Grid 4" w:semiHidden="1" w:unhideWhenUsed="1"/>
-    <w:lsdException w:name="Table Grid 5" w:semiHidden="1" w:unhideWhenUsed="1"/>
-    <w:lsdException w:name="Table Grid 6" w:semiHidden="1" w:unhideWhenUsed="1"/>
-    <w:lsdException w:name="Table Grid 7" w:semiHidden="1" w:unhideWhenUsed="1"/>
-    <w:lsdException w:name="Table Grid 8" w:semiHidden="1" w:unhideWhenUsed="1"/>
-    <w:lsdException w:name="Table List 1" w:semiHidden="1" w:unhideWhenUsed="1"/>
-    <w:lsdException w:name="Table List 2" w:semiHidden="1" w:unhideWhenUsed="1"/>
-    <w:lsdException w:name="Table List 3" w:semiHidden="1" w:unhideWhenUsed="1"/>
-    <w:lsdException w:name="Table List 4" w:semiHidden="1" w:unhideWhenUsed="1"/>
-    <w:lsdException w:name="Table List 5" w:semiHidden="1" w:unhideWhenUsed="1"/>
-    <w:lsdException w:name="Table List 6" w:semiHidden="1" w:unhideWhenUsed="1"/>
-    <w:lsdException w:name="Table List 7" w:semiHidden="1" w:unhideWhenUsed="1"/>
-    <w:lsdException w:name="Table List 8" w:semiHidden="1" w:unhideWhenUsed="1"/>
-    <w:lsdException w:name="Table 3D effects 1" w:semiHidden="1" w:unhideWhenUsed="1"/>
-    <w:lsdException w:name="Table 3D effects 2" w:semiHidden="1" w:unhideWhenUsed="1"/>
-    <w:lsdException w:name="Table 3D effects 3" w:semiHidden="1" w:unhideWhenUsed="1"/>
-    <w:lsdException w:name="Table Contemporary" w:semiHidden="1" w:unhideWhenUsed="1"/>
-    <w:lsdException w:name="Table Elegant" w:semiHidden="1" w:unhideWhenUsed="1"/>
-    <w:lsdException w:name="Table Professional" w:semiHidden="1" w:unhideWhenUsed="1"/>
-    <w:lsdException w:name="Table Subtle 1" w:semiHidden="1" w:unhideWhenUsed="1"/>
-    <w:lsdException w:name="Table Subtle 2" w:semiHidden="1" w:unhideWhenUsed="1"/>
-    <w:lsdException w:name="Table Web 1" w:semiHidden="1" w:unhideWhenUsed="1"/>
-    <w:lsdException w:name="Table Web 2" w:semiHidden="1" w:unhideWhenUsed="1"/>
-    <w:lsdException w:name="Table Web 3" w:semiHidden="1" w:unhideWhenUsed="1"/>
-    <w:lsdException w:name="Balloon Text" w:semiHidden="1" w:unhideWhenUsed="1"/>
-    <w:lsdException w:name="Table Grid" w:uiPriority="59"/>
-    <w:lsdException w:name="Table Theme" w:semiHidden="1" w:unhideWhenUsed="1"/>
-    <w:lsdException w:name="Placeholder Text" w:semiHidden="1"/>
-    <w:lsdException w:name="No Spacing" w:uiPriority="1" w:qFormat="1"/>
-    <w:lsdException w:name="Light Shading" w:uiPriority="60"/>
-    <w:lsdException w:name="Light List" w:uiPriority="61"/>
-    <w:lsdException w:name="Light Grid" w:uiPriority="62"/>
-    <w:lsdException w:name="Medium Shading 1" w:uiPriority="63"/>
-    <w:lsdException w:name="Medium Shading 2" w:uiPriority="64"/>
-    <w:lsdException w:name="Medium List 1" w:uiPriority="65"/>
-    <w:lsdException w:name="Medium List 2" w:uiPriority="66"/>
-    <w:lsdException w:name="Medium Grid 1" w:uiPriority="67"/>
-    <w:lsdException w:name="Medium Grid 2" w:uiPriority="68"/>
-    <w:lsdException w:name="Medium Grid 3" w:uiPriority="69"/>
-    <w:lsdException w:name="Dark List" w:uiPriority="70"/>
-    <w:lsdException w:name="Colorful Shading" w:uiPriority="71"/>
-    <w:lsdException w:name="Colorful List" w:uiPriority="72"/>
-    <w:lsdException w:name="Colorful Grid" w:uiPriority="73"/>
-    <w:lsdException w:name="Light Shading Accent 1" w:uiPriority="60"/>
-    <w:lsdException w:name="Light List Accent 1" w:uiPriority="61"/>
-    <w:lsdException w:name="Light Grid Accent 1" w:uiPriority="62"/>
-    <w:lsdException w:name="Medium Shading 1 Accent 1" w:uiPriority="63"/>
-    <w:lsdException w:name="Medium Shading 2 Accent 1" w:uiPriority="64"/>
-    <w:lsdException w:name="Medium List 1 Accent 1" w:uiPriority="65"/>
-    <w:lsdException w:name="Revision" w:semiHidden="1"/>
-    <w:lsdException w:name="List Paragraph" w:uiPriority="34" w:qFormat="1"/>
-    <w:lsdException w:name="Quote" w:uiPriority="29" w:qFormat="1"/>
-    <w:lsdException w:name="Intense Quote" w:uiPriority="30" w:qFormat="1"/>
-    <w:lsdException w:name="Medium List 2 Accent 1" w:uiPriority="66"/>
-    <w:lsdException w:name="Medium Grid 1 Accent 1" w:uiPriority="67"/>
-    <w:lsdException w:name="Medium Grid 2 Accent 1" w:uiPriority="68"/>
-    <w:lsdException w:name="Medium Grid 3 Accent 1" w:uiPriority="69"/>
-    <w:lsdException w:name="Dark List Accent 1" w:uiPriority="70"/>
-    <w:lsdException w:name="Colorful Shading Accent 1" w:uiPriority="71"/>
-    <w:lsdException w:name="Colorful List Accent 1" w:uiPriority="72"/>
-    <w:lsdException w:name="Colorful Grid Accent 1" w:uiPriority="73"/>
-    <w:lsdException w:name="Light Shading Accent 2" w:uiPriority="60"/>
-    <w:lsdException w:name="Light List Accent 2" w:uiPriority="61"/>
-    <w:lsdException w:name="Light Grid Accent 2" w:uiPriority="62"/>
-    <w:lsdException w:name="Medium Shading 1 Accent 2" w:uiPriority="63"/>
-    <w:lsdException w:name="Medium Shading 2 Accent 2" w:uiPriority="64"/>
-    <w:lsdException w:name="Medium List 1 Accent 2" w:uiPriority="65"/>
-    <w:lsdException w:name="Medium List 2 Accent 2" w:uiPriority="66"/>
-    <w:lsdException w:name="Medium Grid 1 Accent 2" w:uiPriority="67"/>
-    <w:lsdException w:name="Medium Grid 2 Accent 2" w:uiPriority="68"/>
-    <w:lsdException w:name="Medium Grid 3 Accent 2" w:uiPriority="69"/>
-    <w:lsdException w:name="Dark List Accent 2" w:uiPriority="70"/>
-    <w:lsdException w:name="Colorful Shading Accent 2" w:uiPriority="71"/>
-    <w:lsdException w:name="Colorful List Accent 2" w:uiPriority="72"/>
-    <w:lsdException w:name="Colorful Grid Accent 2" w:uiPriority="73"/>
-    <w:lsdException w:name="Light Shading Accent 3" w:uiPriority="60"/>
-    <w:lsdException w:name="Light List Accent 3" w:uiPriority="61"/>
-    <w:lsdException w:name="Light Grid Accent 3" w:uiPriority="62"/>
-    <w:lsdException w:name="Medium Shading 1 Accent 3" w:uiPriority="63"/>
-    <w:lsdException w:name="Medium Shading 2 Accent 3" w:uiPriority="64"/>
-    <w:lsdException w:name="Medium List 1 Accent 3" w:uiPriority="65"/>
-    <w:lsdException w:name="Medium List 2 Accent 3" w:uiPriority="66"/>
-    <w:lsdException w:name="Medium Grid 1 Accent 3" w:uiPriority="67"/>
-    <w:lsdException w:name="Medium Grid 2 Accent 3" w:uiPriority="68"/>
-    <w:lsdException w:name="Medium Grid 3 Accent 3" w:uiPriority="69"/>
-    <w:lsdException w:name="Dark List Accent 3" w:uiPriority="70"/>
-    <w:lsdException w:name="Colorful Shading Accent 3" w:uiPriority="71"/>
-    <w:lsdException w:name="Colorful List Accent 3" w:uiPriority="72"/>
-    <w:lsdException w:name="Colorful Grid Accent 3" w:uiPriority="73"/>
-    <w:lsdException w:name="Light Shading Accent 4" w:uiPriority="60"/>
-    <w:lsdException w:name="Light List Accent 4" w:uiPriority="61"/>
-    <w:lsdException w:name="Light Grid Accent 4" w:uiPriority="62"/>
-    <w:lsdException w:name="Medium Shading 1 Accent 4" w:uiPriority="63"/>
-    <w:lsdException w:name="Medium Shading 2 Accent 4" w:uiPriority="64"/>
-    <w:lsdException w:name="Medium List 1 Accent 4" w:uiPriority="65"/>
-    <w:lsdException w:name="Medium List 2 Accent 4" w:uiPriority="66"/>
-    <w:lsdException w:name="Medium Grid 1 Accent 4" w:uiPriority="67"/>
-    <w:lsdException w:name="Medium Grid 2 Accent 4" w:uiPriority="68"/>
-    <w:lsdException w:name="Medium Grid 3 Accent 4" w:uiPriority="69"/>
-    <w:lsdException w:name="Dark List Accent 4" w:uiPriority="70"/>
-    <w:lsdException w:name="Colorful Shading Accent 4" w:uiPriority="71"/>
-    <w:lsdException w:name="Colorful List Accent 4" w:uiPriority="72"/>
-    <w:lsdException w:name="Colorful Grid Accent 4" w:uiPriority="73"/>
-    <w:lsdException w:name="Light Shading Accent 5" w:uiPriority="60"/>
-    <w:lsdException w:name="Light List Accent 5" w:uiPriority="61"/>
-    <w:lsdException w:name="Light Grid Accent 5" w:uiPriority="62"/>
-    <w:lsdException w:name="Medium Shading 1 Accent 5" w:uiPriority="63"/>
-    <w:lsdException w:name="Medium Shading 2 Accent 5" w:uiPriority="64"/>
-    <w:lsdException w:name="Medium List 1 Accent 5" w:uiPriority="65"/>
-    <w:lsdException w:name="Medium List 2 Accent 5" w:uiPriority="66"/>
-    <w:lsdException w:name="Medium Grid 1 Accent 5" w:uiPriority="67"/>
-    <w:lsdException w:name="Medium Grid 2 Accent 5" w:uiPriority="68"/>
-    <w:lsdException w:name="Medium Grid 3 Accent 5" w:uiPriority="69"/>
-    <w:lsdException w:name="Dark List Accent 5" w:uiPriority="70"/>
-    <w:lsdException w:name="Colorful Shading Accent 5" w:uiPriority="71"/>
-    <w:lsdException w:name="Colorful List Accent 5" w:uiPriority="72"/>
-    <w:lsdException w:name="Colorful Grid Accent 5" w:uiPriority="73"/>
-    <w:lsdException w:name="Light Shading Accent 6" w:uiPriority="60"/>
-    <w:lsdException w:name="Light List Accent 6" w:uiPriority="61"/>
-    <w:lsdException w:name="Light Grid Accent 6" w:uiPriority="62"/>
-    <w:lsdException w:name="Medium Shading 1 Accent 6" w:uiPriority="63"/>
-    <w:lsdException w:name="Medium Shading 2 Accent 6" w:uiPriority="64"/>
-    <w:lsdException w:name="Medium List 1 Accent 6" w:uiPriority="65"/>
-    <w:lsdException w:name="Medium List 2 Accent 6" w:uiPriority="66"/>
-    <w:lsdException w:name="Medium Grid 1 Accent 6" w:uiPriority="67"/>
-    <w:lsdException w:name="Medium Grid 2 Accent 6" w:uiPriority="68"/>
-    <w:lsdException w:name="Medium Grid 3 Accent 6" w:uiPriority="69"/>
-    <w:lsdException w:name="Dark List Accent 6" w:uiPriority="70"/>
-    <w:lsdException w:name="Colorful Shading Accent 6" w:uiPriority="71"/>
-    <w:lsdException w:name="Colorful List Accent 6" w:uiPriority="72"/>
-    <w:lsdException w:name="Colorful Grid Accent 6" w:uiPriority="73"/>
-    <w:lsdException w:name="Subtle Emphasis" w:uiPriority="19" w:qFormat="1"/>
-    <w:lsdException w:name="Intense Emphasis" w:uiPriority="21" w:qFormat="1"/>
-    <w:lsdException w:name="Subtle Reference" w:uiPriority="31" w:qFormat="1"/>
-    <w:lsdException w:name="Intense Reference" w:uiPriority="32" w:qFormat="1"/>
-    <w:lsdException w:name="Book Title" w:uiPriority="33" w:qFormat="1"/>
-    <w:lsdException w:name="Bibliography" w:semiHidden="1" w:uiPriority="37" w:unhideWhenUsed="1"/>
-    <w:lsdException w:name="TOC Heading" w:semiHidden="1" w:uiPriority="39" w:unhideWhenUsed="1" w:qFormat="1"/>
-    <w:lsdException w:name="Plain Table 1" w:uiPriority="41"/>
-    <w:lsdException w:name="Plain Table 2" w:uiPriority="42"/>
-    <w:lsdException w:name="Plain Table 3" w:uiPriority="43"/>
-    <w:lsdException w:name="Plain Table 4" w:uiPriority="44"/>
-    <w:lsdException w:name="Plain Table 5" w:uiPriority="45"/>
-    <w:lsdException w:name="Grid Table Light" w:uiPriority="40"/>
-    <w:lsdException w:name="Grid Table 1 Light" w:uiPriority="46"/>
-    <w:lsdException w:name="Grid Table 2" w:uiPriority="47"/>
-    <w:lsdException w:name="Grid Table 3" w:uiPriority="48"/>
-    <w:lsdException w:name="Grid Table 4" w:uiPriority="49"/>
-    <w:lsdException w:name="Grid Table 5 Dark" w:uiPriority="50"/>
-    <w:lsdException w:name="Grid Table 6 Colorful" w:uiPriority="51"/>
-    <w:lsdException w:name="Grid Table 7 Colorful" w:uiPriority="52"/>
-    <w:lsdException w:name="Grid Table 1 Light Accent 1" w:uiPriority="46"/>
-    <w:lsdException w:name="Grid Table 2 Accent 1" w:uiPriority="47"/>
-    <w:lsdException w:name="Grid Table 3 Accent 1" w:uiPriority="48"/>
-    <w:lsdException w:name="Grid Table 4 Accent 1" w:uiPriority="49"/>
-    <w:lsdException w:name="Grid Table 5 Dark Accent 1" w:uiPriority="50"/>
-    <w:lsdException w:name="Grid Table 6 Colorful Accent 1" w:uiPriority="51"/>
-    <w:lsdException w:name="Grid Table 7 Colorful Accent 1" w:uiPriority="52"/>
-    <w:lsdException w:name="Grid Table 1 Light Accent 2" w:uiPriority="46"/>
-    <w:lsdException w:name="Grid Table 2 Accent 2" w:uiPriority="47"/>
-    <w:lsdException w:name="Grid Table 3 Accent 2" w:uiPriority="48"/>
-    <w:lsdException w:name="Grid Table 4 Accent 2" w:uiPriority="49"/>
-    <w:lsdException w:name="Grid Table 5 Dark Accent 2" w:uiPriority="50"/>
-    <w:lsdException w:name="Grid Table 6 Colorful Accent 2" w:uiPriority="51"/>
-    <w:lsdException w:name="Grid Table 7 Colorful Accent 2" w:uiPriority="52"/>
-    <w:lsdException w:name="Grid Table 1 Light Accent 3" w:uiPriority="46"/>
-    <w:lsdException w:name="Grid Table 2 Accent 3" w:uiPriority="47"/>
-    <w:lsdException w:name="Grid Table 3 Accent 3" w:uiPriority="48"/>
-    <w:lsdException w:name="Grid Table 4 Accent 3" w:uiPriority="49"/>
-    <w:lsdException w:name="Grid Table 5 Dark Accent 3" w:uiPriority="50"/>
-    <w:lsdException w:name="Grid Table 6 Colorful Accent 3" w:uiPriority="51"/>
-    <w:lsdException w:name="Grid Table 7 Colorful Accent 3" w:uiPriority="52"/>
-    <w:lsdException w:name="Grid Table 1 Light Accent 4" w:uiPriority="46"/>
-    <w:lsdException w:name="Grid Table 2 Accent 4" w:uiPriority="47"/>
-    <w:lsdException w:name="Grid Table 3 Accent 4" w:uiPriority="48"/>
-    <w:lsdException w:name="Grid Table 4 Accent 4" w:uiPriority="49"/>
-    <w:lsdException w:name="Grid Table 5 Dark Accent 4" w:uiPriority="50"/>
-    <w:lsdException w:name="Grid Table 6 Colorful Accent 4" w:uiPriority="51"/>
-    <w:lsdException w:name="Grid Table 7 Colorful Accent 4" w:uiPriority="52"/>
-    <w:lsdException w:name="Grid Table 1 Light Accent 5" w:uiPriority="46"/>
-    <w:lsdException w:name="Grid Table 2 Accent 5" w:uiPriority="47"/>
-    <w:lsdException w:name="Grid Table 3 Accent 5" w:uiPriority="48"/>
-    <w:lsdException w:name="Grid Table 4 Accent 5" w:uiPriority="49"/>
-    <w:lsdException w:name="Grid Table 5 Dark Accent 5" w:uiPriority="50"/>
-    <w:lsdException w:name="Grid Table 6 Colorful Accent 5" w:uiPriority="51"/>
-    <w:lsdException w:name="Grid Table 7 Colorful Accent 5" w:uiPriority="52"/>
-    <w:lsdException w:name="Grid Table 1 Light Accent 6" w:uiPriority="46"/>
-    <w:lsdException w:name="Grid Table 2 Accent 6" w:uiPriority="47"/>
-    <w:lsdException w:name="Grid Table 3 Accent 6" w:uiPriority="48"/>
-    <w:lsdException w:name="Grid Table 4 Accent 6" w:uiPriority="49"/>
-    <w:lsdException w:name="Grid Table 5 Dark Accent 6" w:uiPriority="50"/>
-    <w:lsdException w:name="Grid Table 6 Colorful Accent 6" w:uiPriority="51"/>
-    <w:lsdException w:name="Grid Table 7 Colorful Accent 6" w:uiPriority="52"/>
-    <w:lsdException w:name="List Table 1 Light" w:uiPriority="46"/>
-    <w:lsdException w:name="List Table 2" w:uiPriority="47"/>
-    <w:lsdException w:name="List Table 3" w:uiPriority="48"/>
-    <w:lsdException w:name="List Table 4" w:uiPriority="49"/>
-    <w:lsdException w:name="List Table 5 Dark" w:uiPriority="50"/>
-    <w:lsdException w:name="List Table 6 Colorful" w:uiPriority="51"/>
-    <w:lsdException w:name="List Table 7 Colorful" w:uiPriority="52"/>
-    <w:lsdException w:name="List Table 1 Light Accent 1" w:uiPriority="46"/>
-    <w:lsdException w:name="List Table 2 Accent 1" w:uiPriority="47"/>
-    <w:lsdException w:name="List Table 3 Accent 1" w:uiPriority="48"/>
-    <w:lsdException w:name="List Table 4 Accent 1" w:uiPriority="49"/>
-    <w:lsdException w:name="List Table 5 Dark Accent 1" w:uiPriority="50"/>
-    <w:lsdException w:name="List Table 6 Colorful Accent 1" w:uiPriority="51"/>
-    <w:lsdException w:name="List Table 7 Colorful Accent 1" w:uiPriority="52"/>
-    <w:lsdException w:name="List Table 1 Light Accent 2" w:uiPriority="46"/>
-    <w:lsdException w:name="List Table 2 Accent 2" w:uiPriority="47"/>
-    <w:lsdException w:name="List Table 3 Accent 2" w:uiPriority="48"/>
-    <w:lsdException w:name="List Table 4 Accent 2" w:uiPriority="49"/>
-    <w:lsdException w:name="List Table 5 Dark Accent 2" w:uiPriority="50"/>
-    <w:lsdException w:name="List Table 6 Colorful Accent 2" w:uiPriority="51"/>
-    <w:lsdException w:name="List Table 7 Colorful Accent 2" w:uiPriority="52"/>
-    <w:lsdException w:name="List Table 1 Light Accent 3" w:uiPriority="46"/>
-    <w:lsdException w:name="List Table 2 Accent 3" w:uiPriority="47"/>
-    <w:lsdException w:name="List Table 3 Accent 3" w:uiPriority="48"/>
-    <w:lsdException w:name="List Table 4 Accent 3" w:uiPriority="49"/>
-    <w:lsdException w:name="List Table 5 Dark Accent 3" w:uiPriority="50"/>
-    <w:lsdException w:name="List Table 6 Colorful Accent 3" w:uiPriority="51"/>
-    <w:lsdException w:name="List Table 7 Colorful Accent 3" w:uiPriority="52"/>
-    <w:lsdException w:name="List Table 1 Light Accent 4" w:uiPriority="46"/>
-    <w:lsdException w:name="List Table 2 Accent 4" w:uiPriority="47"/>
-    <w:lsdException w:name="List Table 3 Accent 4" w:uiPriority="48"/>
-    <w:lsdException w:name="List Table 4 Accent 4" w:uiPriority="49"/>
-    <w:lsdException w:name="List Table 5 Dark Accent 4" w:uiPriority="50"/>
-    <w:lsdException w:name="List Table 6 Colorful Accent 4" w:uiPriority="51"/>
-    <w:lsdException w:name="List Table 7 Colorful Accent 4" w:uiPriority="52"/>
-    <w:lsdException w:name="List Table 1 Light Accent 5" w:uiPriority="46"/>
-    <w:lsdException w:name="List Table 2 Accent 5" w:uiPriority="47"/>
-    <w:lsdException w:name="List Table 3 Accent 5" w:uiPriority="48"/>
-    <w:lsdException w:name="List Table 4 Accent 5" w:uiPriority="49"/>
-    <w:lsdException w:name="List Table 5 Dark Accent 5" w:uiPriority="50"/>
-    <w:lsdException w:name="List Table 6 Colorful Accent 5" w:uiPriority="51"/>
-    <w:lsdException w:name="List Table 7 Colorful Accent 5" w:uiPriority="52"/>
-    <w:lsdException w:name="List Table 1 Light Accent 6" w:uiPriority="46"/>
-    <w:lsdException w:name="List Table 2 Accent 6" w:uiPriority="47"/>
-    <w:lsdException w:name="List Table 3 Accent 6" w:uiPriority="48"/>
-    <w:lsdException w:name="List Table 4 Accent 6" w:uiPriority="49"/>
-    <w:lsdException w:name="List Table 5 Dark Accent 6" w:uiPriority="50"/>
-    <w:lsdException w:name="List Table 6 Colorful Accent 6" w:uiPriority="51"/>
-    <w:lsdException w:name="List Table 7 Colorful Accent 6" w:uiPriority="52"/>
+  <w:latentStyles w:defLockedState="0" w:defUIPriority="99" w:defSemiHidden="1" w:defUnhideWhenUsed="1" w:defQFormat="0" w:count="267">
+    <w:lsdException w:name="Normal" w:semiHidden="0" w:uiPriority="0" w:unhideWhenUsed="0" w:qFormat="1"/>
+    <w:lsdException w:name="heading 1" w:semiHidden="0" w:uiPriority="9" w:unhideWhenUsed="0" w:qFormat="1"/>
+    <w:lsdException w:name="heading 2" w:uiPriority="9" w:qFormat="1"/>
+    <w:lsdException w:name="heading 3" w:uiPriority="9" w:qFormat="1"/>
+    <w:lsdException w:name="heading 4" w:uiPriority="9" w:qFormat="1"/>
+    <w:lsdException w:name="heading 5" w:uiPriority="9" w:qFormat="1"/>
+    <w:lsdException w:name="heading 6" w:uiPriority="9" w:qFormat="1"/>
+    <w:lsdException w:name="heading 7" w:uiPriority="9" w:qFormat="1"/>
+    <w:lsdException w:name="heading 8" w:uiPriority="9" w:qFormat="1"/>
+    <w:lsdException w:name="heading 9" w:uiPriority="9" w:qFormat="1"/>
+    <w:lsdException w:name="toc 1" w:uiPriority="39"/>
+    <w:lsdException w:name="toc 2" w:uiPriority="39"/>
+    <w:lsdException w:name="toc 3" w:uiPriority="39"/>
+    <w:lsdException w:name="toc 4" w:uiPriority="39"/>
+    <w:lsdException w:name="toc 5" w:uiPriority="39"/>
+    <w:lsdException w:name="toc 6" w:uiPriority="39"/>
+    <w:lsdException w:name="toc 7" w:uiPriority="39"/>
+    <w:lsdException w:name="toc 8" w:uiPriority="39"/>
+    <w:lsdException w:name="toc 9" w:uiPriority="39"/>
+    <w:lsdException w:name="caption" w:uiPriority="35" w:qFormat="1"/>
+    <w:lsdException w:name="Title" w:semiHidden="0" w:uiPriority="10" w:unhideWhenUsed="0" w:qFormat="1"/>
+    <w:lsdException w:name="Default Paragraph Font" w:uiPriority="1"/>
+    <w:lsdException w:name="Subtitle" w:semiHidden="0" w:uiPriority="11" w:unhideWhenUsed="0" w:qFormat="1"/>
+    <w:lsdException w:name="Strong" w:semiHidden="0" w:uiPriority="22" w:unhideWhenUsed="0" w:qFormat="1"/>
+    <w:lsdException w:name="Emphasis" w:semiHidden="0" w:uiPriority="20" w:unhideWhenUsed="0" w:qFormat="1"/>
+    <w:lsdException w:name="Table Grid" w:semiHidden="0" w:uiPriority="59" w:unhideWhenUsed="0"/>
+    <w:lsdException w:name="Placeholder Text" w:unhideWhenUsed="0"/>
+    <w:lsdException w:name="No Spacing" w:semiHidden="0" w:uiPriority="1" w:unhideWhenUsed="0" w:qFormat="1"/>
+    <w:lsdException w:name="Light Shading" w:semiHidden="0" w:uiPriority="60" w:unhideWhenUsed="0"/>
+    <w:lsdException w:name="Light List" w:semiHidden="0" w:uiPriority="61" w:unhideWhenUsed="0"/>
+    <w:lsdException w:name="Light Grid" w:semiHidden="0" w:uiPriority="62" w:unhideWhenUsed="0"/>
+    <w:lsdException w:name="Medium Shading 1" w:semiHidden="0" w:uiPriority="63" w:unhideWhenUsed="0"/>
+    <w:lsdException w:name="Medium Shading 2" w:semiHidden="0" w:uiPriority="64" w:unhideWhenUsed="0"/>
+    <w:lsdException w:name="Medium List 1" w:semiHidden="0" w:uiPriority="65" w:unhideWhenUsed="0"/>
+    <w:lsdException w:name="Medium List 2" w:semiHidden="0" w:uiPriority="66" w:unhideWhenUsed="0"/>
+    <w:lsdException w:name="Medium Grid 1" w:semiHidden="0" w:uiPriority="67" w:unhideWhenUsed="0"/>
+    <w:lsdException w:name="Medium Grid 2" w:semiHidden="0" w:uiPriority="68" w:unhideWhenUsed="0"/>
+    <w:lsdException w:name="Medium Grid 3" w:semiHidden="0" w:uiPriority="69" w:unhideWhenUsed="0"/>
+    <w:lsdException w:name="Dark List" w:semiHidden="0" w:uiPriority="70" w:unhideWhenUsed="0"/>
+    <w:lsdException w:name="Colorful Shading" w:semiHidden="0" w:uiPriority="71" w:unhideWhenUsed="0"/>
+    <w:lsdException w:name="Colorful List" w:semiHidden="0" w:uiPriority="72" w:unhideWhenUsed="0"/>
+    <w:lsdException w:name="Colorful Grid" w:semiHidden="0" w:uiPriority="73" w:unhideWhenUsed="0"/>
+    <w:lsdException w:name="Light Shading Accent 1" w:semiHidden="0" w:uiPriority="60" w:unhideWhenUsed="0"/>
+    <w:lsdException w:name="Light List Accent 1" w:semiHidden="0" w:uiPriority="61" w:unhideWhenUsed="0"/>
+    <w:lsdException w:name="Light Grid Accent 1" w:semiHidden="0" w:uiPriority="62" w:unhideWhenUsed="0"/>
+    <w:lsdException w:name="Medium Shading 1 Accent 1" w:semiHidden="0" w:uiPriority="63" w:unhideWhenUsed="0"/>
+    <w:lsdException w:name="Medium Shading 2 Accent 1" w:semiHidden="0" w:uiPriority="64" w:unhideWhenUsed="0"/>
+    <w:lsdException w:name="Medium List 1 Accent 1" w:semiHidden="0" w:uiPriority="65" w:unhideWhenUsed="0"/>
+    <w:lsdException w:name="Revision" w:unhideWhenUsed="0"/>
+    <w:lsdException w:name="List Paragraph" w:semiHidden="0" w:uiPriority="34" w:unhideWhenUsed="0" w:qFormat="1"/>
+    <w:lsdException w:name="Quote" w:semiHidden="0" w:uiPriority="29" w:unhideWhenUsed="0" w:qFormat="1"/>
+    <w:lsdException w:name="Intense Quote" w:semiHidden="0" w:uiPriority="30" w:unhideWhenUsed="0" w:qFormat="1"/>
+    <w:lsdException w:name="Medium List 2 Accent 1" w:semiHidden="0" w:uiPriority="66" w:unhideWhenUsed="0"/>
+    <w:lsdException w:name="Medium Grid 1 Accent 1" w:semiHidden="0" w:uiPriority="67" w:unhideWhenUsed="0"/>
+    <w:lsdException w:name="Medium Grid 2 Accent 1" w:semiHidden="0" w:uiPriority="68" w:unhideWhenUsed="0"/>
+    <w:lsdException w:name="Medium Grid 3 Accent 1" w:semiHidden="0" w:uiPriority="69" w:unhideWhenUsed="0"/>
+    <w:lsdException w:name="Dark List Accent 1" w:semiHidden="0" w:uiPriority="70" w:unhideWhenUsed="0"/>
+    <w:lsdException w:name="Colorful Shading Accent 1" w:semiHidden="0" w:uiPriority="71" w:unhideWhenUsed="0"/>
+    <w:lsdException w:name="Colorful List Accent 1" w:semiHidden="0" w:uiPriority="72" w:unhideWhenUsed="0"/>
+    <w:lsdException w:name="Colorful Grid Accent 1" w:semiHidden="0" w:uiPriority="73" w:unhideWhenUsed="0"/>
+    <w:lsdException w:name="Light Shading Accent 2" w:semiHidden="0" w:uiPriority="60" w:unhideWhenUsed="0"/>
+    <w:lsdException w:name="Light List Accent 2" w:semiHidden="0" w:uiPriority="61" w:unhideWhenUsed="0"/>
+    <w:lsdException w:name="Light Grid Accent 2" w:semiHidden="0" w:uiPriority="62" w:unhideWhenUsed="0"/>
+    <w:lsdException w:name="Medium Shading 1 Accent 2" w:semiHidden="0" w:uiPriority="63" w:unhideWhenUsed="0"/>
+    <w:lsdException w:name="Medium Shading 2 Accent 2" w:semiHidden="0" w:uiPriority="64" w:unhideWhenUsed="0"/>
+    <w:lsdException w:name="Medium List 1 Accent 2" w:semiHidden="0" w:uiPriority="65" w:unhideWhenUsed="0"/>
+    <w:lsdException w:name="Medium List 2 Accent 2" w:semiHidden="0" w:uiPriority="66" w:unhideWhenUsed="0"/>
+    <w:lsdException w:name="Medium Grid 1 Accent 2" w:semiHidden="0" w:uiPriority="67" w:unhideWhenUsed="0"/>
+    <w:lsdException w:name="Medium Grid 2 Accent 2" w:semiHidden="0" w:uiPriority="68" w:unhideWhenUsed="0"/>
+    <w:lsdException w:name="Medium Grid 3 Accent 2" w:semiHidden="0" w:uiPriority="69" w:unhideWhenUsed="0"/>
+    <w:lsdException w:name="Dark List Accent 2" w:semiHidden="0" w:uiPriority="70" w:unhideWhenUsed="0"/>
+    <w:lsdException w:name="Colorful Shading Accent 2" w:semiHidden="0" w:uiPriority="71" w:unhideWhenUsed="0"/>
+    <w:lsdException w:name="Colorful List Accent 2" w:semiHidden="0" w:uiPriority="72" w:unhideWhenUsed="0"/>
+    <w:lsdException w:name="Colorful Grid Accent 2" w:semiHidden="0" w:uiPriority="73" w:unhideWhenUsed="0"/>
+    <w:lsdException w:name="Light Shading Accent 3" w:semiHidden="0" w:uiPriority="60" w:unhideWhenUsed="0"/>
+    <w:lsdException w:name="Light List Accent 3" w:semiHidden="0" w:uiPriority="61" w:unhideWhenUsed="0"/>
+    <w:lsdException w:name="Light Grid Accent 3" w:semiHidden="0" w:uiPriority="62" w:unhideWhenUsed="0"/>
+    <w:lsdException w:name="Medium Shading 1 Accent 3" w:semiHidden="0" w:uiPriority="63" w:unhideWhenUsed="0"/>
+    <w:lsdException w:name="Medium Shading 2 Accent 3" w:semiHidden="0" w:uiPriority="64" w:unhideWhenUsed="0"/>
+    <w:lsdException w:name="Medium List 1 Accent 3" w:semiHidden="0" w:uiPriority="65" w:unhideWhenUsed="0"/>
+    <w:lsdException w:name="Medium List 2 Accent 3" w:semiHidden="0" w:uiPriority="66" w:unhideWhenUsed="0"/>
+    <w:lsdException w:name="Medium Grid 1 Accent 3" w:semiHidden="0" w:uiPriority="67" w:unhideWhenUsed="0"/>
+    <w:lsdException w:name="Medium Grid 2 Accent 3" w:semiHidden="0" w:uiPriority="68" w:unhideWhenUsed="0"/>
+    <w:lsdException w:name="Medium Grid 3 Accent 3" w:semiHidden="0" w:uiPriority="69" w:unhideWhenUsed="0"/>
+    <w:lsdException w:name="Dark List Accent 3" w:semiHidden="0" w:uiPriority="70" w:unhideWhenUsed="0"/>
+    <w:lsdException w:name="Colorful Shading Accent 3" w:semiHidden="0" w:uiPriority="71" w:unhideWhenUsed="0"/>
+    <w:lsdException w:name="Colorful List Accent 3" w:semiHidden="0" w:uiPriority="72" w:unhideWhenUsed="0"/>
+    <w:lsdException w:name="Colorful Grid Accent 3" w:semiHidden="0" w:uiPriority="73" w:unhideWhenUsed="0"/>
+    <w:lsdException w:name="Light Shading Accent 4" w:semiHidden="0" w:uiPriority="60" w:unhideWhenUsed="0"/>
+    <w:lsdException w:name="Light List Accent 4" w:semiHidden="0" w:uiPriority="61" w:unhideWhenUsed="0"/>
+    <w:lsdException w:name="Light Grid Accent 4" w:semiHidden="0" w:uiPriority="62" w:unhideWhenUsed="0"/>
+    <w:lsdException w:name="Medium Shading 1 Accent 4" w:semiHidden="0" w:uiPriority="63" w:unhideWhenUsed="0"/>
+    <w:lsdException w:name="Medium Shading 2 Accent 4" w:semiHidden="0" w:uiPriority="64" w:unhideWhenUsed="0"/>
+    <w:lsdException w:name="Medium List 1 Accent 4" w:semiHidden="0" w:uiPriority="65" w:unhideWhenUsed="0"/>
+    <w:lsdException w:name="Medium List 2 Accent 4" w:semiHidden="0" w:uiPriority="66" w:unhideWhenUsed="0"/>
+    <w:lsdException w:name="Medium Grid 1 Accent 4" w:semiHidden="0" w:uiPriority="67" w:unhideWhenUsed="0"/>
+    <w:lsdException w:name="Medium Grid 2 Accent 4" w:semiHidden="0" w:uiPriority="68" w:unhideWhenUsed="0"/>
+    <w:lsdException w:name="Medium Grid 3 Accent 4" w:semiHidden="0" w:uiPriority="69" w:unhideWhenUsed="0"/>
+    <w:lsdException w:name="Dark List Accent 4" w:semiHidden="0" w:uiPriority="70" w:unhideWhenUsed="0"/>
+    <w:lsdException w:name="Colorful Shading Accent 4" w:semiHidden="0" w:uiPriority="71" w:unhideWhenUsed="0"/>
+    <w:lsdException w:name="Colorful List Accent 4" w:semiHidden="0" w:uiPriority="72" w:unhideWhenUsed="0"/>
+    <w:lsdException w:name="Colorful Grid Accent 4" w:semiHidden="0" w:uiPriority="73" w:unhideWhenUsed="0"/>
+    <w:lsdException w:name="Light Shading Accent 5" w:semiHidden="0" w:uiPriority="60" w:unhideWhenUsed="0"/>
+    <w:lsdException w:name="Light List Accent 5" w:semiHidden="0" w:uiPriority="61" w:unhideWhenUsed="0"/>
+    <w:lsdException w:name="Light Grid Accent 5" w:semiHidden="0" w:uiPriority="62" w:unhideWhenUsed="0"/>
+    <w:lsdException w:name="Medium Shading 1 Accent 5" w:semiHidden="0" w:uiPriority="63" w:unhideWhenUsed="0"/>
+    <w:lsdException w:name="Medium Shading 2 Accent 5" w:semiHidden="0" w:uiPriority="64" w:unhideWhenUsed="0"/>
+    <w:lsdException w:name="Medium List 1 Accent 5" w:semiHidden="0" w:uiPriority="65" w:unhideWhenUsed="0"/>
+    <w:lsdException w:name="Medium List 2 Accent 5" w:semiHidden="0" w:uiPriority="66" w:unhideWhenUsed="0"/>
+    <w:lsdException w:name="Medium Grid 1 Accent 5" w:semiHidden="0" w:uiPriority="67" w:unhideWhenUsed="0"/>
+    <w:lsdException w:name="Medium Grid 2 Accent 5" w:semiHidden="0" w:uiPriority="68" w:unhideWhenUsed="0"/>
+    <w:lsdException w:name="Medium Grid 3 Accent 5" w:semiHidden="0" w:uiPriority="69" w:unhideWhenUsed="0"/>
+    <w:lsdException w:name="Dark List Accent 5" w:semiHidden="0" w:uiPriority="70" w:unhideWhenUsed="0"/>
+    <w:lsdException w:name="Colorful Shading Accent 5" w:semiHidden="0" w:uiPriority="71" w:unhideWhenUsed="0"/>
+    <w:lsdException w:name="Colorful List Accent 5" w:semiHidden="0" w:uiPriority="72" w:unhideWhenUsed="0"/>
+    <w:lsdException w:name="Colorful Grid Accent 5" w:semiHidden="0" w:uiPriority="73" w:unhideWhenUsed="0"/>
+    <w:lsdException w:name="Light Shading Accent 6" w:semiHidden="0" w:uiPriority="60" w:unhideWhenUsed="0"/>
+    <w:lsdException w:name="Light List Accent 6" w:semiHidden="0" w:uiPriority="61" w:unhideWhenUsed="0"/>
+    <w:lsdException w:name="Light Grid Accent 6" w:semiHidden="0" w:uiPriority="62" w:unhideWhenUsed="0"/>
+    <w:lsdException w:name="Medium Shading 1 Accent 6" w:semiHidden="0" w:uiPriority="63" w:unhideWhenUsed="0"/>
+    <w:lsdException w:name="Medium Shading 2 Accent 6" w:semiHidden="0" w:uiPriority="64" w:unhideWhenUsed="0"/>
+    <w:lsdException w:name="Medium List 1 Accent 6" w:semiHidden="0" w:uiPriority="65" w:unhideWhenUsed="0"/>
+    <w:lsdException w:name="Medium List 2 Accent 6" w:semiHidden="0" w:uiPriority="66" w:unhideWhenUsed="0"/>
+    <w:lsdException w:name="Medium Grid 1 Accent 6" w:semiHidden="0" w:uiPriority="67" w:unhideWhenUsed="0"/>
+    <w:lsdException w:name="Medium Grid 2 Accent 6" w:semiHidden="0" w:uiPriority="68" w:unhideWhenUsed="0"/>
+    <w:lsdException w:name="Medium Grid 3 Accent 6" w:semiHidden="0" w:uiPriority="69" w:unhideWhenUsed="0"/>
+    <w:lsdException w:name="Dark List Accent 6" w:semiHidden="0" w:uiPriority="70" w:unhideWhenUsed="0"/>
+    <w:lsdException w:name="Colorful Shading Accent 6" w:semiHidden="0" w:uiPriority="71" w:unhideWhenUsed="0"/>
+    <w:lsdException w:name="Colorful List Accent 6" w:semiHidden="0" w:uiPriority="72" w:unhideWhenUsed="0"/>
+    <w:lsdException w:name="Colorful Grid Accent 6" w:semiHidden="0" w:uiPriority="73" w:unhideWhenUsed="0"/>
+    <w:lsdException w:name="Subtle Emphasis" w:semiHidden="0" w:uiPriority="19" w:unhideWhenUsed="0" w:qFormat="1"/>
+    <w:lsdException w:name="Intense Emphasis" w:semiHidden="0" w:uiPriority="21" w:unhideWhenUsed="0" w:qFormat="1"/>
+    <w:lsdException w:name="Subtle Reference" w:semiHidden="0" w:uiPriority="31" w:unhideWhenUsed="0" w:qFormat="1"/>
+    <w:lsdException w:name="Intense Reference" w:semiHidden="0" w:uiPriority="32" w:unhideWhenUsed="0" w:qFormat="1"/>
+    <w:lsdException w:name="Book Title" w:semiHidden="0" w:uiPriority="33" w:unhideWhenUsed="0" w:qFormat="1"/>
+    <w:lsdException w:name="Bibliography" w:uiPriority="37"/>
+    <w:lsdException w:name="TOC Heading" w:uiPriority="39" w:qFormat="1"/>
   </w:latentStyles>
   <w:style w:type="paragraph" w:default="1" w:styleId="Normal">
     <w:name w:val="Normal"/>
@@ -2771,6 +2351,7 @@
     <w:uiPriority w:val="99"/>
     <w:semiHidden/>
     <w:unhideWhenUsed/>
+    <w:qFormat/>
     <w:tblPr>
       <w:tblInd w:w="0" w:type="dxa"/>
       <w:tblCellMar>

</xml_diff>

<commit_message>
Done clip c03 typescript 21: overload
</commit_message>
<xml_diff>
--- a/TYPESCRIPT-ES6-JAVASCRIPT-QUA-DỰ-ÁN-SHOPPING-CART-NỀN-TẢNG-NODE.JS-VÀ-ANGULARJS-2.docx
+++ b/TYPESCRIPT-ES6-JAVASCRIPT-QUA-DỰ-ÁN-SHOPPING-CART-NỀN-TẢNG-NODE.JS-VÀ-ANGULARJS-2.docx
@@ -1211,14 +1211,16 @@
       <w:pPr>
         <w:rPr>
           <w:rFonts w:asciiTheme="majorHAnsi" w:hAnsiTheme="majorHAnsi" w:cstheme="majorHAnsi"/>
-          <w:sz w:val="26"/>
-          <w:szCs w:val="26"/>
-          <w:lang w:val="fr-FR"/>
-        </w:rPr>
-      </w:pPr>
-      <w:r>
-        <w:rPr>
-          <w:rFonts w:asciiTheme="majorHAnsi" w:hAnsiTheme="majorHAnsi" w:cstheme="majorHAnsi"/>
+          <w:color w:val="9BBB59" w:themeColor="accent3"/>
+          <w:sz w:val="26"/>
+          <w:szCs w:val="26"/>
+          <w:lang w:val="fr-FR"/>
+        </w:rPr>
+      </w:pPr>
+      <w:r>
+        <w:rPr>
+          <w:rFonts w:asciiTheme="majorHAnsi" w:hAnsiTheme="majorHAnsi" w:cstheme="majorHAnsi"/>
+          <w:color w:val="9BBB59" w:themeColor="accent3"/>
           <w:sz w:val="26"/>
           <w:szCs w:val="26"/>
           <w:lang w:val="fr-FR"/>

</xml_diff>

<commit_message>
Done clip c03 typescript 22 02: Class-02
</commit_message>
<xml_diff>
--- a/TYPESCRIPT-ES6-JAVASCRIPT-QUA-DỰ-ÁN-SHOPPING-CART-NỀN-TẢNG-NODE.JS-VÀ-ANGULARJS-2.docx
+++ b/TYPESCRIPT-ES6-JAVASCRIPT-QUA-DỰ-ÁN-SHOPPING-CART-NỀN-TẢNG-NODE.JS-VÀ-ANGULARJS-2.docx
@@ -1253,14 +1253,16 @@
       <w:pPr>
         <w:rPr>
           <w:rFonts w:asciiTheme="majorHAnsi" w:hAnsiTheme="majorHAnsi" w:cstheme="majorHAnsi"/>
-          <w:sz w:val="26"/>
-          <w:szCs w:val="26"/>
-          <w:lang w:val="fr-FR"/>
-        </w:rPr>
-      </w:pPr>
-      <w:r>
-        <w:rPr>
-          <w:rFonts w:asciiTheme="majorHAnsi" w:hAnsiTheme="majorHAnsi" w:cstheme="majorHAnsi"/>
+          <w:color w:val="9BBB59" w:themeColor="accent3"/>
+          <w:sz w:val="26"/>
+          <w:szCs w:val="26"/>
+          <w:lang w:val="fr-FR"/>
+        </w:rPr>
+      </w:pPr>
+      <w:r>
+        <w:rPr>
+          <w:rFonts w:asciiTheme="majorHAnsi" w:hAnsiTheme="majorHAnsi" w:cstheme="majorHAnsi"/>
+          <w:color w:val="9BBB59" w:themeColor="accent3"/>
           <w:sz w:val="26"/>
           <w:szCs w:val="26"/>
           <w:lang w:val="fr-FR"/>

</xml_diff>

<commit_message>
Done clip c03 typescript 23: từ khóa static
</commit_message>
<xml_diff>
--- a/TYPESCRIPT-ES6-JAVASCRIPT-QUA-DỰ-ÁN-SHOPPING-CART-NỀN-TẢNG-NODE.JS-VÀ-ANGULARJS-2.docx
+++ b/TYPESCRIPT-ES6-JAVASCRIPT-QUA-DỰ-ÁN-SHOPPING-CART-NỀN-TẢNG-NODE.JS-VÀ-ANGULARJS-2.docx
@@ -1,6 +1,6 @@
 
 <file path=word/document.xml><?xml version="1.0" encoding="utf-8"?>
-<w:document xmlns:ve="http://schemas.openxmlformats.org/markup-compatibility/2006" xmlns:o="urn:schemas-microsoft-com:office:office" xmlns:r="http://schemas.openxmlformats.org/officeDocument/2006/relationships" xmlns:m="http://schemas.openxmlformats.org/officeDocument/2006/math" xmlns:v="urn:schemas-microsoft-com:vml" xmlns:wp="http://schemas.openxmlformats.org/drawingml/2006/wordprocessingDrawing" xmlns:w10="urn:schemas-microsoft-com:office:word" xmlns:w="http://schemas.openxmlformats.org/wordprocessingml/2006/main" xmlns:wne="http://schemas.microsoft.com/office/word/2006/wordml">
+<w:document xmlns:wpc="http://schemas.microsoft.com/office/word/2010/wordprocessingCanvas" xmlns:mc="http://schemas.openxmlformats.org/markup-compatibility/2006" xmlns:o="urn:schemas-microsoft-com:office:office" xmlns:r="http://schemas.openxmlformats.org/officeDocument/2006/relationships" xmlns:m="http://schemas.openxmlformats.org/officeDocument/2006/math" xmlns:v="urn:schemas-microsoft-com:vml" xmlns:wp14="http://schemas.microsoft.com/office/word/2010/wordprocessingDrawing" xmlns:wp="http://schemas.openxmlformats.org/drawingml/2006/wordprocessingDrawing" xmlns:w10="urn:schemas-microsoft-com:office:word" xmlns:w="http://schemas.openxmlformats.org/wordprocessingml/2006/main" xmlns:w14="http://schemas.microsoft.com/office/word/2010/wordml" xmlns:w15="http://schemas.microsoft.com/office/word/2012/wordml" xmlns:wpg="http://schemas.microsoft.com/office/word/2010/wordprocessingGroup" xmlns:wpi="http://schemas.microsoft.com/office/word/2010/wordprocessingInk" xmlns:wne="http://schemas.microsoft.com/office/word/2006/wordml" xmlns:wps="http://schemas.microsoft.com/office/word/2010/wordprocessingShape" mc:Ignorable="w14 w15 wp14">
   <w:body>
     <w:p>
       <w:pPr>
@@ -323,7 +323,7 @@
           <w:szCs w:val="26"/>
           <w:lang w:val="fr-FR"/>
         </w:rPr>
-        <w:t xml:space="preserve"> 3\</w:t>
+        <w:t xml:space="preserve"> 3\Packages\User: Copy </w:t>
       </w:r>
       <w:proofErr w:type="spellStart"/>
       <w:r>
@@ -334,7 +334,7 @@
           <w:szCs w:val="26"/>
           <w:lang w:val="fr-FR"/>
         </w:rPr>
-        <w:t>Packages\User</w:t>
+        <w:t>củathưmụcnày</w:t>
       </w:r>
       <w:proofErr w:type="spellEnd"/>
       <w:r>
@@ -345,9 +345,10 @@
           <w:szCs w:val="26"/>
           <w:lang w:val="fr-FR"/>
         </w:rPr>
-        <w:t xml:space="preserve">: Copy </w:t>
+        <w:t xml:space="preserve"> qua </w:t>
       </w:r>
       <w:proofErr w:type="spellStart"/>
+      <w:proofErr w:type="gramStart"/>
       <w:r>
         <w:rPr>
           <w:rFonts w:asciiTheme="majorHAnsi" w:hAnsiTheme="majorHAnsi" w:cstheme="majorHAnsi"/>
@@ -356,7 +357,7 @@
           <w:szCs w:val="26"/>
           <w:lang w:val="fr-FR"/>
         </w:rPr>
-        <w:t>củathưmụcnày</w:t>
+        <w:t>máytínhkhác</w:t>
       </w:r>
       <w:proofErr w:type="spellEnd"/>
       <w:r>
@@ -367,7 +368,7 @@
           <w:szCs w:val="26"/>
           <w:lang w:val="fr-FR"/>
         </w:rPr>
-        <w:t xml:space="preserve"> qua </w:t>
+        <w:t xml:space="preserve"> ,</w:t>
       </w:r>
       <w:proofErr w:type="spellStart"/>
       <w:r>
@@ -378,31 +379,10 @@
           <w:szCs w:val="26"/>
           <w:lang w:val="fr-FR"/>
         </w:rPr>
-        <w:t>máytínhkhác</w:t>
+        <w:t>đểkhôngmất</w:t>
       </w:r>
       <w:proofErr w:type="spellEnd"/>
-      <w:r>
-        <w:rPr>
-          <w:rFonts w:asciiTheme="majorHAnsi" w:hAnsiTheme="majorHAnsi" w:cstheme="majorHAnsi"/>
-          <w:color w:val="000000" w:themeColor="text1"/>
-          <w:sz w:val="26"/>
-          <w:szCs w:val="26"/>
-          <w:lang w:val="fr-FR"/>
-        </w:rPr>
-        <w:t xml:space="preserve"> ,</w:t>
-      </w:r>
-      <w:proofErr w:type="spellStart"/>
-      <w:r>
-        <w:rPr>
-          <w:rFonts w:asciiTheme="majorHAnsi" w:hAnsiTheme="majorHAnsi" w:cstheme="majorHAnsi"/>
-          <w:color w:val="000000" w:themeColor="text1"/>
-          <w:sz w:val="26"/>
-          <w:szCs w:val="26"/>
-          <w:lang w:val="fr-FR"/>
-        </w:rPr>
-        <w:t>đểkhôngmất</w:t>
-      </w:r>
-      <w:proofErr w:type="spellEnd"/>
+      <w:proofErr w:type="gramEnd"/>
       <w:r>
         <w:rPr>
           <w:rFonts w:asciiTheme="majorHAnsi" w:hAnsiTheme="majorHAnsi" w:cstheme="majorHAnsi"/>
@@ -1182,112 +1162,114 @@
         </w:rPr>
         <w:t>https://www.youtube.com/watch?v=3bN8F49Hq28</w:t>
       </w:r>
+    </w:p>
+    <w:p>
+      <w:pPr>
+        <w:rPr>
+          <w:rFonts w:asciiTheme="majorHAnsi" w:hAnsiTheme="majorHAnsi" w:cstheme="majorHAnsi"/>
+          <w:color w:val="9BBB59" w:themeColor="accent3"/>
+          <w:sz w:val="26"/>
+          <w:szCs w:val="26"/>
+          <w:lang w:val="fr-FR"/>
+        </w:rPr>
+      </w:pPr>
+      <w:r>
+        <w:rPr>
+          <w:rFonts w:asciiTheme="majorHAnsi" w:hAnsiTheme="majorHAnsi" w:cstheme="majorHAnsi"/>
+          <w:color w:val="9BBB59" w:themeColor="accent3"/>
+          <w:sz w:val="26"/>
+          <w:szCs w:val="26"/>
+          <w:lang w:val="fr-FR"/>
+        </w:rPr>
+        <w:lastRenderedPageBreak/>
+        <w:t>https://www.youtube.com/watch?v=Wg_VZv0L9JA</w:t>
+      </w:r>
+    </w:p>
+    <w:p>
+      <w:pPr>
+        <w:rPr>
+          <w:rFonts w:asciiTheme="majorHAnsi" w:hAnsiTheme="majorHAnsi" w:cstheme="majorHAnsi"/>
+          <w:color w:val="9BBB59" w:themeColor="accent3"/>
+          <w:sz w:val="26"/>
+          <w:szCs w:val="26"/>
+          <w:lang w:val="fr-FR"/>
+        </w:rPr>
+      </w:pPr>
+      <w:r>
+        <w:rPr>
+          <w:rFonts w:asciiTheme="majorHAnsi" w:hAnsiTheme="majorHAnsi" w:cstheme="majorHAnsi"/>
+          <w:color w:val="9BBB59" w:themeColor="accent3"/>
+          <w:sz w:val="26"/>
+          <w:szCs w:val="26"/>
+          <w:lang w:val="fr-FR"/>
+        </w:rPr>
+        <w:t>https://www.youtube.com/watch?v=MQSCO5pWFNE</w:t>
+      </w:r>
+    </w:p>
+    <w:p>
+      <w:pPr>
+        <w:rPr>
+          <w:rFonts w:asciiTheme="majorHAnsi" w:hAnsiTheme="majorHAnsi" w:cstheme="majorHAnsi"/>
+          <w:color w:val="9BBB59" w:themeColor="accent3"/>
+          <w:sz w:val="26"/>
+          <w:szCs w:val="26"/>
+          <w:lang w:val="fr-FR"/>
+        </w:rPr>
+      </w:pPr>
+      <w:r>
+        <w:rPr>
+          <w:rFonts w:asciiTheme="majorHAnsi" w:hAnsiTheme="majorHAnsi" w:cstheme="majorHAnsi"/>
+          <w:color w:val="9BBB59" w:themeColor="accent3"/>
+          <w:sz w:val="26"/>
+          <w:szCs w:val="26"/>
+          <w:lang w:val="fr-FR"/>
+        </w:rPr>
+        <w:t>https://www.youtube.com/watch?v=3bNwDJOC3sw</w:t>
+      </w:r>
+    </w:p>
+    <w:p>
+      <w:pPr>
+        <w:rPr>
+          <w:rFonts w:asciiTheme="majorHAnsi" w:hAnsiTheme="majorHAnsi" w:cstheme="majorHAnsi"/>
+          <w:color w:val="9BBB59" w:themeColor="accent3"/>
+          <w:sz w:val="26"/>
+          <w:szCs w:val="26"/>
+          <w:lang w:val="fr-FR"/>
+        </w:rPr>
+      </w:pPr>
+      <w:r>
+        <w:rPr>
+          <w:rFonts w:asciiTheme="majorHAnsi" w:hAnsiTheme="majorHAnsi" w:cstheme="majorHAnsi"/>
+          <w:color w:val="9BBB59" w:themeColor="accent3"/>
+          <w:sz w:val="26"/>
+          <w:szCs w:val="26"/>
+          <w:lang w:val="fr-FR"/>
+        </w:rPr>
+        <w:t>https://www.youtube.com/watch?v=TzlYIBY1HHI</w:t>
+      </w:r>
+    </w:p>
+    <w:p>
+      <w:pPr>
+        <w:rPr>
+          <w:rFonts w:asciiTheme="majorHAnsi" w:hAnsiTheme="majorHAnsi" w:cstheme="majorHAnsi"/>
+          <w:color w:val="9BBB59" w:themeColor="accent3"/>
+          <w:sz w:val="26"/>
+          <w:szCs w:val="26"/>
+          <w:lang w:val="fr-FR"/>
+        </w:rPr>
+      </w:pPr>
+      <w:r>
+        <w:rPr>
+          <w:rFonts w:asciiTheme="majorHAnsi" w:hAnsiTheme="majorHAnsi" w:cstheme="majorHAnsi"/>
+          <w:color w:val="9BBB59" w:themeColor="accent3"/>
+          <w:sz w:val="26"/>
+          <w:szCs w:val="26"/>
+          <w:lang w:val="fr-FR"/>
+        </w:rPr>
+        <w:t>https://www.youtube.com/watch?v=yvYLm-0Zav8</w:t>
+      </w:r>
       <w:bookmarkStart w:id="0" w:name="_GoBack"/>
       <w:bookmarkEnd w:id="0"/>
-    </w:p>
-    <w:p>
-      <w:pPr>
-        <w:rPr>
-          <w:rFonts w:asciiTheme="majorHAnsi" w:hAnsiTheme="majorHAnsi" w:cstheme="majorHAnsi"/>
-          <w:color w:val="9BBB59" w:themeColor="accent3"/>
-          <w:sz w:val="26"/>
-          <w:szCs w:val="26"/>
-          <w:lang w:val="fr-FR"/>
-        </w:rPr>
-      </w:pPr>
-      <w:r>
-        <w:rPr>
-          <w:rFonts w:asciiTheme="majorHAnsi" w:hAnsiTheme="majorHAnsi" w:cstheme="majorHAnsi"/>
-          <w:color w:val="9BBB59" w:themeColor="accent3"/>
-          <w:sz w:val="26"/>
-          <w:szCs w:val="26"/>
-          <w:lang w:val="fr-FR"/>
-        </w:rPr>
-        <w:lastRenderedPageBreak/>
-        <w:t>https://www.youtube.com/watch?v=Wg_VZv0L9JA</w:t>
-      </w:r>
-    </w:p>
-    <w:p>
-      <w:pPr>
-        <w:rPr>
-          <w:rFonts w:asciiTheme="majorHAnsi" w:hAnsiTheme="majorHAnsi" w:cstheme="majorHAnsi"/>
-          <w:color w:val="9BBB59" w:themeColor="accent3"/>
-          <w:sz w:val="26"/>
-          <w:szCs w:val="26"/>
-          <w:lang w:val="fr-FR"/>
-        </w:rPr>
-      </w:pPr>
-      <w:r>
-        <w:rPr>
-          <w:rFonts w:asciiTheme="majorHAnsi" w:hAnsiTheme="majorHAnsi" w:cstheme="majorHAnsi"/>
-          <w:color w:val="9BBB59" w:themeColor="accent3"/>
-          <w:sz w:val="26"/>
-          <w:szCs w:val="26"/>
-          <w:lang w:val="fr-FR"/>
-        </w:rPr>
-        <w:t>https://www.youtube.com/watch?v=MQSCO5pWFNE</w:t>
-      </w:r>
-    </w:p>
-    <w:p>
-      <w:pPr>
-        <w:rPr>
-          <w:rFonts w:asciiTheme="majorHAnsi" w:hAnsiTheme="majorHAnsi" w:cstheme="majorHAnsi"/>
-          <w:color w:val="9BBB59" w:themeColor="accent3"/>
-          <w:sz w:val="26"/>
-          <w:szCs w:val="26"/>
-          <w:lang w:val="fr-FR"/>
-        </w:rPr>
-      </w:pPr>
-      <w:r>
-        <w:rPr>
-          <w:rFonts w:asciiTheme="majorHAnsi" w:hAnsiTheme="majorHAnsi" w:cstheme="majorHAnsi"/>
-          <w:color w:val="9BBB59" w:themeColor="accent3"/>
-          <w:sz w:val="26"/>
-          <w:szCs w:val="26"/>
-          <w:lang w:val="fr-FR"/>
-        </w:rPr>
-        <w:t>https://www.youtube.com/watch?v=3bNwDJOC3sw</w:t>
-      </w:r>
-    </w:p>
-    <w:p>
-      <w:pPr>
-        <w:rPr>
-          <w:rFonts w:asciiTheme="majorHAnsi" w:hAnsiTheme="majorHAnsi" w:cstheme="majorHAnsi"/>
-          <w:color w:val="9BBB59" w:themeColor="accent3"/>
-          <w:sz w:val="26"/>
-          <w:szCs w:val="26"/>
-          <w:lang w:val="fr-FR"/>
-        </w:rPr>
-      </w:pPr>
-      <w:r>
-        <w:rPr>
-          <w:rFonts w:asciiTheme="majorHAnsi" w:hAnsiTheme="majorHAnsi" w:cstheme="majorHAnsi"/>
-          <w:color w:val="9BBB59" w:themeColor="accent3"/>
-          <w:sz w:val="26"/>
-          <w:szCs w:val="26"/>
-          <w:lang w:val="fr-FR"/>
-        </w:rPr>
-        <w:t>https://www.youtube.com/watch?v=TzlYIBY1HHI</w:t>
-      </w:r>
-    </w:p>
-    <w:p>
-      <w:pPr>
-        <w:rPr>
-          <w:rFonts w:asciiTheme="majorHAnsi" w:hAnsiTheme="majorHAnsi" w:cstheme="majorHAnsi"/>
-          <w:sz w:val="26"/>
-          <w:szCs w:val="26"/>
-          <w:lang w:val="fr-FR"/>
-        </w:rPr>
-      </w:pPr>
-      <w:r>
-        <w:rPr>
-          <w:rFonts w:asciiTheme="majorHAnsi" w:hAnsiTheme="majorHAnsi" w:cstheme="majorHAnsi"/>
-          <w:sz w:val="26"/>
-          <w:szCs w:val="26"/>
-          <w:lang w:val="fr-FR"/>
-        </w:rPr>
-        <w:t>https://www.youtube.com/watch?v=yvYLm-0Zav8</w:t>
-      </w:r>
     </w:p>
     <w:p>
       <w:pPr>
@@ -2186,7 +2168,7 @@
 </file>
 
 <file path=word/styles.xml><?xml version="1.0" encoding="utf-8"?>
-<w:styles xmlns:r="http://schemas.openxmlformats.org/officeDocument/2006/relationships" xmlns:w="http://schemas.openxmlformats.org/wordprocessingml/2006/main">
+<w:styles xmlns:mc="http://schemas.openxmlformats.org/markup-compatibility/2006" xmlns:r="http://schemas.openxmlformats.org/officeDocument/2006/relationships" xmlns:w="http://schemas.openxmlformats.org/wordprocessingml/2006/main" xmlns:w14="http://schemas.microsoft.com/office/word/2010/wordml" xmlns:w15="http://schemas.microsoft.com/office/word/2012/wordml" mc:Ignorable="w14 w15">
   <w:docDefaults>
     <w:rPrDefault>
       <w:rPr>
@@ -2202,144 +2184,378 @@
       </w:pPr>
     </w:pPrDefault>
   </w:docDefaults>
-  <w:latentStyles w:defLockedState="0" w:defUIPriority="99" w:defSemiHidden="1" w:defUnhideWhenUsed="1" w:defQFormat="0" w:count="267">
-    <w:lsdException w:name="Normal" w:semiHidden="0" w:uiPriority="0" w:unhideWhenUsed="0" w:qFormat="1"/>
-    <w:lsdException w:name="heading 1" w:semiHidden="0" w:uiPriority="9" w:unhideWhenUsed="0" w:qFormat="1"/>
-    <w:lsdException w:name="heading 2" w:uiPriority="9" w:qFormat="1"/>
-    <w:lsdException w:name="heading 3" w:uiPriority="9" w:qFormat="1"/>
-    <w:lsdException w:name="heading 4" w:uiPriority="9" w:qFormat="1"/>
-    <w:lsdException w:name="heading 5" w:uiPriority="9" w:qFormat="1"/>
-    <w:lsdException w:name="heading 6" w:uiPriority="9" w:qFormat="1"/>
-    <w:lsdException w:name="heading 7" w:uiPriority="9" w:qFormat="1"/>
-    <w:lsdException w:name="heading 8" w:uiPriority="9" w:qFormat="1"/>
-    <w:lsdException w:name="heading 9" w:uiPriority="9" w:qFormat="1"/>
-    <w:lsdException w:name="toc 1" w:uiPriority="39"/>
-    <w:lsdException w:name="toc 2" w:uiPriority="39"/>
-    <w:lsdException w:name="toc 3" w:uiPriority="39"/>
-    <w:lsdException w:name="toc 4" w:uiPriority="39"/>
-    <w:lsdException w:name="toc 5" w:uiPriority="39"/>
-    <w:lsdException w:name="toc 6" w:uiPriority="39"/>
-    <w:lsdException w:name="toc 7" w:uiPriority="39"/>
-    <w:lsdException w:name="toc 8" w:uiPriority="39"/>
-    <w:lsdException w:name="toc 9" w:uiPriority="39"/>
-    <w:lsdException w:name="caption" w:uiPriority="35" w:qFormat="1"/>
-    <w:lsdException w:name="Title" w:semiHidden="0" w:uiPriority="10" w:unhideWhenUsed="0" w:qFormat="1"/>
-    <w:lsdException w:name="Default Paragraph Font" w:uiPriority="1"/>
-    <w:lsdException w:name="Subtitle" w:semiHidden="0" w:uiPriority="11" w:unhideWhenUsed="0" w:qFormat="1"/>
-    <w:lsdException w:name="Strong" w:semiHidden="0" w:uiPriority="22" w:unhideWhenUsed="0" w:qFormat="1"/>
-    <w:lsdException w:name="Emphasis" w:semiHidden="0" w:uiPriority="20" w:unhideWhenUsed="0" w:qFormat="1"/>
-    <w:lsdException w:name="Table Grid" w:semiHidden="0" w:uiPriority="59" w:unhideWhenUsed="0"/>
-    <w:lsdException w:name="Placeholder Text" w:unhideWhenUsed="0"/>
-    <w:lsdException w:name="No Spacing" w:semiHidden="0" w:uiPriority="1" w:unhideWhenUsed="0" w:qFormat="1"/>
-    <w:lsdException w:name="Light Shading" w:semiHidden="0" w:uiPriority="60" w:unhideWhenUsed="0"/>
-    <w:lsdException w:name="Light List" w:semiHidden="0" w:uiPriority="61" w:unhideWhenUsed="0"/>
-    <w:lsdException w:name="Light Grid" w:semiHidden="0" w:uiPriority="62" w:unhideWhenUsed="0"/>
-    <w:lsdException w:name="Medium Shading 1" w:semiHidden="0" w:uiPriority="63" w:unhideWhenUsed="0"/>
-    <w:lsdException w:name="Medium Shading 2" w:semiHidden="0" w:uiPriority="64" w:unhideWhenUsed="0"/>
-    <w:lsdException w:name="Medium List 1" w:semiHidden="0" w:uiPriority="65" w:unhideWhenUsed="0"/>
-    <w:lsdException w:name="Medium List 2" w:semiHidden="0" w:uiPriority="66" w:unhideWhenUsed="0"/>
-    <w:lsdException w:name="Medium Grid 1" w:semiHidden="0" w:uiPriority="67" w:unhideWhenUsed="0"/>
-    <w:lsdException w:name="Medium Grid 2" w:semiHidden="0" w:uiPriority="68" w:unhideWhenUsed="0"/>
-    <w:lsdException w:name="Medium Grid 3" w:semiHidden="0" w:uiPriority="69" w:unhideWhenUsed="0"/>
-    <w:lsdException w:name="Dark List" w:semiHidden="0" w:uiPriority="70" w:unhideWhenUsed="0"/>
-    <w:lsdException w:name="Colorful Shading" w:semiHidden="0" w:uiPriority="71" w:unhideWhenUsed="0"/>
-    <w:lsdException w:name="Colorful List" w:semiHidden="0" w:uiPriority="72" w:unhideWhenUsed="0"/>
-    <w:lsdException w:name="Colorful Grid" w:semiHidden="0" w:uiPriority="73" w:unhideWhenUsed="0"/>
-    <w:lsdException w:name="Light Shading Accent 1" w:semiHidden="0" w:uiPriority="60" w:unhideWhenUsed="0"/>
-    <w:lsdException w:name="Light List Accent 1" w:semiHidden="0" w:uiPriority="61" w:unhideWhenUsed="0"/>
-    <w:lsdException w:name="Light Grid Accent 1" w:semiHidden="0" w:uiPriority="62" w:unhideWhenUsed="0"/>
-    <w:lsdException w:name="Medium Shading 1 Accent 1" w:semiHidden="0" w:uiPriority="63" w:unhideWhenUsed="0"/>
-    <w:lsdException w:name="Medium Shading 2 Accent 1" w:semiHidden="0" w:uiPriority="64" w:unhideWhenUsed="0"/>
-    <w:lsdException w:name="Medium List 1 Accent 1" w:semiHidden="0" w:uiPriority="65" w:unhideWhenUsed="0"/>
-    <w:lsdException w:name="Revision" w:unhideWhenUsed="0"/>
-    <w:lsdException w:name="List Paragraph" w:semiHidden="0" w:uiPriority="34" w:unhideWhenUsed="0" w:qFormat="1"/>
-    <w:lsdException w:name="Quote" w:semiHidden="0" w:uiPriority="29" w:unhideWhenUsed="0" w:qFormat="1"/>
-    <w:lsdException w:name="Intense Quote" w:semiHidden="0" w:uiPriority="30" w:unhideWhenUsed="0" w:qFormat="1"/>
-    <w:lsdException w:name="Medium List 2 Accent 1" w:semiHidden="0" w:uiPriority="66" w:unhideWhenUsed="0"/>
-    <w:lsdException w:name="Medium Grid 1 Accent 1" w:semiHidden="0" w:uiPriority="67" w:unhideWhenUsed="0"/>
-    <w:lsdException w:name="Medium Grid 2 Accent 1" w:semiHidden="0" w:uiPriority="68" w:unhideWhenUsed="0"/>
-    <w:lsdException w:name="Medium Grid 3 Accent 1" w:semiHidden="0" w:uiPriority="69" w:unhideWhenUsed="0"/>
-    <w:lsdException w:name="Dark List Accent 1" w:semiHidden="0" w:uiPriority="70" w:unhideWhenUsed="0"/>
-    <w:lsdException w:name="Colorful Shading Accent 1" w:semiHidden="0" w:uiPriority="71" w:unhideWhenUsed="0"/>
-    <w:lsdException w:name="Colorful List Accent 1" w:semiHidden="0" w:uiPriority="72" w:unhideWhenUsed="0"/>
-    <w:lsdException w:name="Colorful Grid Accent 1" w:semiHidden="0" w:uiPriority="73" w:unhideWhenUsed="0"/>
-    <w:lsdException w:name="Light Shading Accent 2" w:semiHidden="0" w:uiPriority="60" w:unhideWhenUsed="0"/>
-    <w:lsdException w:name="Light List Accent 2" w:semiHidden="0" w:uiPriority="61" w:unhideWhenUsed="0"/>
-    <w:lsdException w:name="Light Grid Accent 2" w:semiHidden="0" w:uiPriority="62" w:unhideWhenUsed="0"/>
-    <w:lsdException w:name="Medium Shading 1 Accent 2" w:semiHidden="0" w:uiPriority="63" w:unhideWhenUsed="0"/>
-    <w:lsdException w:name="Medium Shading 2 Accent 2" w:semiHidden="0" w:uiPriority="64" w:unhideWhenUsed="0"/>
-    <w:lsdException w:name="Medium List 1 Accent 2" w:semiHidden="0" w:uiPriority="65" w:unhideWhenUsed="0"/>
-    <w:lsdException w:name="Medium List 2 Accent 2" w:semiHidden="0" w:uiPriority="66" w:unhideWhenUsed="0"/>
-    <w:lsdException w:name="Medium Grid 1 Accent 2" w:semiHidden="0" w:uiPriority="67" w:unhideWhenUsed="0"/>
-    <w:lsdException w:name="Medium Grid 2 Accent 2" w:semiHidden="0" w:uiPriority="68" w:unhideWhenUsed="0"/>
-    <w:lsdException w:name="Medium Grid 3 Accent 2" w:semiHidden="0" w:uiPriority="69" w:unhideWhenUsed="0"/>
-    <w:lsdException w:name="Dark List Accent 2" w:semiHidden="0" w:uiPriority="70" w:unhideWhenUsed="0"/>
-    <w:lsdException w:name="Colorful Shading Accent 2" w:semiHidden="0" w:uiPriority="71" w:unhideWhenUsed="0"/>
-    <w:lsdException w:name="Colorful List Accent 2" w:semiHidden="0" w:uiPriority="72" w:unhideWhenUsed="0"/>
-    <w:lsdException w:name="Colorful Grid Accent 2" w:semiHidden="0" w:uiPriority="73" w:unhideWhenUsed="0"/>
-    <w:lsdException w:name="Light Shading Accent 3" w:semiHidden="0" w:uiPriority="60" w:unhideWhenUsed="0"/>
-    <w:lsdException w:name="Light List Accent 3" w:semiHidden="0" w:uiPriority="61" w:unhideWhenUsed="0"/>
-    <w:lsdException w:name="Light Grid Accent 3" w:semiHidden="0" w:uiPriority="62" w:unhideWhenUsed="0"/>
-    <w:lsdException w:name="Medium Shading 1 Accent 3" w:semiHidden="0" w:uiPriority="63" w:unhideWhenUsed="0"/>
-    <w:lsdException w:name="Medium Shading 2 Accent 3" w:semiHidden="0" w:uiPriority="64" w:unhideWhenUsed="0"/>
-    <w:lsdException w:name="Medium List 1 Accent 3" w:semiHidden="0" w:uiPriority="65" w:unhideWhenUsed="0"/>
-    <w:lsdException w:name="Medium List 2 Accent 3" w:semiHidden="0" w:uiPriority="66" w:unhideWhenUsed="0"/>
-    <w:lsdException w:name="Medium Grid 1 Accent 3" w:semiHidden="0" w:uiPriority="67" w:unhideWhenUsed="0"/>
-    <w:lsdException w:name="Medium Grid 2 Accent 3" w:semiHidden="0" w:uiPriority="68" w:unhideWhenUsed="0"/>
-    <w:lsdException w:name="Medium Grid 3 Accent 3" w:semiHidden="0" w:uiPriority="69" w:unhideWhenUsed="0"/>
-    <w:lsdException w:name="Dark List Accent 3" w:semiHidden="0" w:uiPriority="70" w:unhideWhenUsed="0"/>
-    <w:lsdException w:name="Colorful Shading Accent 3" w:semiHidden="0" w:uiPriority="71" w:unhideWhenUsed="0"/>
-    <w:lsdException w:name="Colorful List Accent 3" w:semiHidden="0" w:uiPriority="72" w:unhideWhenUsed="0"/>
-    <w:lsdException w:name="Colorful Grid Accent 3" w:semiHidden="0" w:uiPriority="73" w:unhideWhenUsed="0"/>
-    <w:lsdException w:name="Light Shading Accent 4" w:semiHidden="0" w:uiPriority="60" w:unhideWhenUsed="0"/>
-    <w:lsdException w:name="Light List Accent 4" w:semiHidden="0" w:uiPriority="61" w:unhideWhenUsed="0"/>
-    <w:lsdException w:name="Light Grid Accent 4" w:semiHidden="0" w:uiPriority="62" w:unhideWhenUsed="0"/>
-    <w:lsdException w:name="Medium Shading 1 Accent 4" w:semiHidden="0" w:uiPriority="63" w:unhideWhenUsed="0"/>
-    <w:lsdException w:name="Medium Shading 2 Accent 4" w:semiHidden="0" w:uiPriority="64" w:unhideWhenUsed="0"/>
-    <w:lsdException w:name="Medium List 1 Accent 4" w:semiHidden="0" w:uiPriority="65" w:unhideWhenUsed="0"/>
-    <w:lsdException w:name="Medium List 2 Accent 4" w:semiHidden="0" w:uiPriority="66" w:unhideWhenUsed="0"/>
-    <w:lsdException w:name="Medium Grid 1 Accent 4" w:semiHidden="0" w:uiPriority="67" w:unhideWhenUsed="0"/>
-    <w:lsdException w:name="Medium Grid 2 Accent 4" w:semiHidden="0" w:uiPriority="68" w:unhideWhenUsed="0"/>
-    <w:lsdException w:name="Medium Grid 3 Accent 4" w:semiHidden="0" w:uiPriority="69" w:unhideWhenUsed="0"/>
-    <w:lsdException w:name="Dark List Accent 4" w:semiHidden="0" w:uiPriority="70" w:unhideWhenUsed="0"/>
-    <w:lsdException w:name="Colorful Shading Accent 4" w:semiHidden="0" w:uiPriority="71" w:unhideWhenUsed="0"/>
-    <w:lsdException w:name="Colorful List Accent 4" w:semiHidden="0" w:uiPriority="72" w:unhideWhenUsed="0"/>
-    <w:lsdException w:name="Colorful Grid Accent 4" w:semiHidden="0" w:uiPriority="73" w:unhideWhenUsed="0"/>
-    <w:lsdException w:name="Light Shading Accent 5" w:semiHidden="0" w:uiPriority="60" w:unhideWhenUsed="0"/>
-    <w:lsdException w:name="Light List Accent 5" w:semiHidden="0" w:uiPriority="61" w:unhideWhenUsed="0"/>
-    <w:lsdException w:name="Light Grid Accent 5" w:semiHidden="0" w:uiPriority="62" w:unhideWhenUsed="0"/>
-    <w:lsdException w:name="Medium Shading 1 Accent 5" w:semiHidden="0" w:uiPriority="63" w:unhideWhenUsed="0"/>
-    <w:lsdException w:name="Medium Shading 2 Accent 5" w:semiHidden="0" w:uiPriority="64" w:unhideWhenUsed="0"/>
-    <w:lsdException w:name="Medium List 1 Accent 5" w:semiHidden="0" w:uiPriority="65" w:unhideWhenUsed="0"/>
-    <w:lsdException w:name="Medium List 2 Accent 5" w:semiHidden="0" w:uiPriority="66" w:unhideWhenUsed="0"/>
-    <w:lsdException w:name="Medium Grid 1 Accent 5" w:semiHidden="0" w:uiPriority="67" w:unhideWhenUsed="0"/>
-    <w:lsdException w:name="Medium Grid 2 Accent 5" w:semiHidden="0" w:uiPriority="68" w:unhideWhenUsed="0"/>
-    <w:lsdException w:name="Medium Grid 3 Accent 5" w:semiHidden="0" w:uiPriority="69" w:unhideWhenUsed="0"/>
-    <w:lsdException w:name="Dark List Accent 5" w:semiHidden="0" w:uiPriority="70" w:unhideWhenUsed="0"/>
-    <w:lsdException w:name="Colorful Shading Accent 5" w:semiHidden="0" w:uiPriority="71" w:unhideWhenUsed="0"/>
-    <w:lsdException w:name="Colorful List Accent 5" w:semiHidden="0" w:uiPriority="72" w:unhideWhenUsed="0"/>
-    <w:lsdException w:name="Colorful Grid Accent 5" w:semiHidden="0" w:uiPriority="73" w:unhideWhenUsed="0"/>
-    <w:lsdException w:name="Light Shading Accent 6" w:semiHidden="0" w:uiPriority="60" w:unhideWhenUsed="0"/>
-    <w:lsdException w:name="Light List Accent 6" w:semiHidden="0" w:uiPriority="61" w:unhideWhenUsed="0"/>
-    <w:lsdException w:name="Light Grid Accent 6" w:semiHidden="0" w:uiPriority="62" w:unhideWhenUsed="0"/>
-    <w:lsdException w:name="Medium Shading 1 Accent 6" w:semiHidden="0" w:uiPriority="63" w:unhideWhenUsed="0"/>
-    <w:lsdException w:name="Medium Shading 2 Accent 6" w:semiHidden="0" w:uiPriority="64" w:unhideWhenUsed="0"/>
-    <w:lsdException w:name="Medium List 1 Accent 6" w:semiHidden="0" w:uiPriority="65" w:unhideWhenUsed="0"/>
-    <w:lsdException w:name="Medium List 2 Accent 6" w:semiHidden="0" w:uiPriority="66" w:unhideWhenUsed="0"/>
-    <w:lsdException w:name="Medium Grid 1 Accent 6" w:semiHidden="0" w:uiPriority="67" w:unhideWhenUsed="0"/>
-    <w:lsdException w:name="Medium Grid 2 Accent 6" w:semiHidden="0" w:uiPriority="68" w:unhideWhenUsed="0"/>
-    <w:lsdException w:name="Medium Grid 3 Accent 6" w:semiHidden="0" w:uiPriority="69" w:unhideWhenUsed="0"/>
-    <w:lsdException w:name="Dark List Accent 6" w:semiHidden="0" w:uiPriority="70" w:unhideWhenUsed="0"/>
-    <w:lsdException w:name="Colorful Shading Accent 6" w:semiHidden="0" w:uiPriority="71" w:unhideWhenUsed="0"/>
-    <w:lsdException w:name="Colorful List Accent 6" w:semiHidden="0" w:uiPriority="72" w:unhideWhenUsed="0"/>
-    <w:lsdException w:name="Colorful Grid Accent 6" w:semiHidden="0" w:uiPriority="73" w:unhideWhenUsed="0"/>
-    <w:lsdException w:name="Subtle Emphasis" w:semiHidden="0" w:uiPriority="19" w:unhideWhenUsed="0" w:qFormat="1"/>
-    <w:lsdException w:name="Intense Emphasis" w:semiHidden="0" w:uiPriority="21" w:unhideWhenUsed="0" w:qFormat="1"/>
-    <w:lsdException w:name="Subtle Reference" w:semiHidden="0" w:uiPriority="31" w:unhideWhenUsed="0" w:qFormat="1"/>
-    <w:lsdException w:name="Intense Reference" w:semiHidden="0" w:uiPriority="32" w:unhideWhenUsed="0" w:qFormat="1"/>
-    <w:lsdException w:name="Book Title" w:semiHidden="0" w:uiPriority="33" w:unhideWhenUsed="0" w:qFormat="1"/>
-    <w:lsdException w:name="Bibliography" w:uiPriority="37"/>
-    <w:lsdException w:name="TOC Heading" w:uiPriority="39" w:qFormat="1"/>
+  <w:latentStyles w:defLockedState="0" w:defUIPriority="99" w:defSemiHidden="0" w:defUnhideWhenUsed="0" w:defQFormat="0" w:count="371">
+    <w:lsdException w:name="Normal" w:uiPriority="0" w:qFormat="1"/>
+    <w:lsdException w:name="heading 1" w:uiPriority="9" w:qFormat="1"/>
+    <w:lsdException w:name="heading 2" w:semiHidden="1" w:uiPriority="9" w:unhideWhenUsed="1" w:qFormat="1"/>
+    <w:lsdException w:name="heading 3" w:semiHidden="1" w:uiPriority="9" w:unhideWhenUsed="1" w:qFormat="1"/>
+    <w:lsdException w:name="heading 4" w:semiHidden="1" w:uiPriority="9" w:unhideWhenUsed="1" w:qFormat="1"/>
+    <w:lsdException w:name="heading 5" w:semiHidden="1" w:uiPriority="9" w:unhideWhenUsed="1" w:qFormat="1"/>
+    <w:lsdException w:name="heading 6" w:semiHidden="1" w:uiPriority="9" w:unhideWhenUsed="1" w:qFormat="1"/>
+    <w:lsdException w:name="heading 7" w:semiHidden="1" w:uiPriority="9" w:unhideWhenUsed="1" w:qFormat="1"/>
+    <w:lsdException w:name="heading 8" w:semiHidden="1" w:uiPriority="9" w:unhideWhenUsed="1" w:qFormat="1"/>
+    <w:lsdException w:name="heading 9" w:semiHidden="1" w:uiPriority="9" w:unhideWhenUsed="1" w:qFormat="1"/>
+    <w:lsdException w:name="index 1" w:semiHidden="1" w:unhideWhenUsed="1"/>
+    <w:lsdException w:name="index 2" w:semiHidden="1" w:unhideWhenUsed="1"/>
+    <w:lsdException w:name="index 3" w:semiHidden="1" w:unhideWhenUsed="1"/>
+    <w:lsdException w:name="index 4" w:semiHidden="1" w:unhideWhenUsed="1"/>
+    <w:lsdException w:name="index 5" w:semiHidden="1" w:unhideWhenUsed="1"/>
+    <w:lsdException w:name="index 6" w:semiHidden="1" w:unhideWhenUsed="1"/>
+    <w:lsdException w:name="index 7" w:semiHidden="1" w:unhideWhenUsed="1"/>
+    <w:lsdException w:name="index 8" w:semiHidden="1" w:unhideWhenUsed="1"/>
+    <w:lsdException w:name="index 9" w:semiHidden="1" w:unhideWhenUsed="1"/>
+    <w:lsdException w:name="toc 1" w:semiHidden="1" w:uiPriority="39" w:unhideWhenUsed="1"/>
+    <w:lsdException w:name="toc 2" w:semiHidden="1" w:uiPriority="39" w:unhideWhenUsed="1"/>
+    <w:lsdException w:name="toc 3" w:semiHidden="1" w:uiPriority="39" w:unhideWhenUsed="1"/>
+    <w:lsdException w:name="toc 4" w:semiHidden="1" w:uiPriority="39" w:unhideWhenUsed="1"/>
+    <w:lsdException w:name="toc 5" w:semiHidden="1" w:uiPriority="39" w:unhideWhenUsed="1"/>
+    <w:lsdException w:name="toc 6" w:semiHidden="1" w:uiPriority="39" w:unhideWhenUsed="1"/>
+    <w:lsdException w:name="toc 7" w:semiHidden="1" w:uiPriority="39" w:unhideWhenUsed="1"/>
+    <w:lsdException w:name="toc 8" w:semiHidden="1" w:uiPriority="39" w:unhideWhenUsed="1"/>
+    <w:lsdException w:name="toc 9" w:semiHidden="1" w:uiPriority="39" w:unhideWhenUsed="1"/>
+    <w:lsdException w:name="Normal Indent" w:semiHidden="1" w:unhideWhenUsed="1"/>
+    <w:lsdException w:name="footnote text" w:semiHidden="1" w:unhideWhenUsed="1"/>
+    <w:lsdException w:name="annotation text" w:semiHidden="1" w:unhideWhenUsed="1"/>
+    <w:lsdException w:name="header" w:semiHidden="1" w:unhideWhenUsed="1"/>
+    <w:lsdException w:name="footer" w:semiHidden="1" w:unhideWhenUsed="1"/>
+    <w:lsdException w:name="index heading" w:semiHidden="1" w:unhideWhenUsed="1"/>
+    <w:lsdException w:name="caption" w:semiHidden="1" w:uiPriority="35" w:unhideWhenUsed="1" w:qFormat="1"/>
+    <w:lsdException w:name="table of figures" w:semiHidden="1" w:unhideWhenUsed="1"/>
+    <w:lsdException w:name="envelope address" w:semiHidden="1" w:unhideWhenUsed="1"/>
+    <w:lsdException w:name="envelope return" w:semiHidden="1" w:unhideWhenUsed="1"/>
+    <w:lsdException w:name="footnote reference" w:semiHidden="1" w:unhideWhenUsed="1"/>
+    <w:lsdException w:name="annotation reference" w:semiHidden="1" w:unhideWhenUsed="1"/>
+    <w:lsdException w:name="line number" w:semiHidden="1" w:unhideWhenUsed="1"/>
+    <w:lsdException w:name="page number" w:semiHidden="1" w:unhideWhenUsed="1"/>
+    <w:lsdException w:name="endnote reference" w:semiHidden="1" w:unhideWhenUsed="1"/>
+    <w:lsdException w:name="endnote text" w:semiHidden="1" w:unhideWhenUsed="1"/>
+    <w:lsdException w:name="table of authorities" w:semiHidden="1" w:unhideWhenUsed="1"/>
+    <w:lsdException w:name="macro" w:semiHidden="1" w:unhideWhenUsed="1"/>
+    <w:lsdException w:name="toa heading" w:semiHidden="1" w:unhideWhenUsed="1"/>
+    <w:lsdException w:name="List" w:semiHidden="1" w:unhideWhenUsed="1"/>
+    <w:lsdException w:name="List Bullet" w:semiHidden="1" w:unhideWhenUsed="1"/>
+    <w:lsdException w:name="List Number" w:semiHidden="1" w:unhideWhenUsed="1"/>
+    <w:lsdException w:name="List 2" w:semiHidden="1" w:unhideWhenUsed="1"/>
+    <w:lsdException w:name="List 3" w:semiHidden="1" w:unhideWhenUsed="1"/>
+    <w:lsdException w:name="List 4" w:semiHidden="1" w:unhideWhenUsed="1"/>
+    <w:lsdException w:name="List 5" w:semiHidden="1" w:unhideWhenUsed="1"/>
+    <w:lsdException w:name="List Bullet 2" w:semiHidden="1" w:unhideWhenUsed="1"/>
+    <w:lsdException w:name="List Bullet 3" w:semiHidden="1" w:unhideWhenUsed="1"/>
+    <w:lsdException w:name="List Bullet 4" w:semiHidden="1" w:unhideWhenUsed="1"/>
+    <w:lsdException w:name="List Bullet 5" w:semiHidden="1" w:unhideWhenUsed="1"/>
+    <w:lsdException w:name="List Number 2" w:semiHidden="1" w:unhideWhenUsed="1"/>
+    <w:lsdException w:name="List Number 3" w:semiHidden="1" w:unhideWhenUsed="1"/>
+    <w:lsdException w:name="List Number 4" w:semiHidden="1" w:unhideWhenUsed="1"/>
+    <w:lsdException w:name="List Number 5" w:semiHidden="1" w:unhideWhenUsed="1"/>
+    <w:lsdException w:name="Title" w:uiPriority="10" w:qFormat="1"/>
+    <w:lsdException w:name="Closing" w:semiHidden="1" w:unhideWhenUsed="1"/>
+    <w:lsdException w:name="Signature" w:semiHidden="1" w:unhideWhenUsed="1"/>
+    <w:lsdException w:name="Default Paragraph Font" w:semiHidden="1" w:uiPriority="1" w:unhideWhenUsed="1"/>
+    <w:lsdException w:name="Body Text" w:semiHidden="1" w:unhideWhenUsed="1"/>
+    <w:lsdException w:name="Body Text Indent" w:semiHidden="1" w:unhideWhenUsed="1"/>
+    <w:lsdException w:name="List Continue" w:semiHidden="1" w:unhideWhenUsed="1"/>
+    <w:lsdException w:name="List Continue 2" w:semiHidden="1" w:unhideWhenUsed="1"/>
+    <w:lsdException w:name="List Continue 3" w:semiHidden="1" w:unhideWhenUsed="1"/>
+    <w:lsdException w:name="List Continue 4" w:semiHidden="1" w:unhideWhenUsed="1"/>
+    <w:lsdException w:name="List Continue 5" w:semiHidden="1" w:unhideWhenUsed="1"/>
+    <w:lsdException w:name="Message Header" w:semiHidden="1" w:unhideWhenUsed="1"/>
+    <w:lsdException w:name="Subtitle" w:uiPriority="11" w:qFormat="1"/>
+    <w:lsdException w:name="Salutation" w:semiHidden="1" w:unhideWhenUsed="1"/>
+    <w:lsdException w:name="Date" w:semiHidden="1" w:unhideWhenUsed="1"/>
+    <w:lsdException w:name="Body Text First Indent" w:semiHidden="1" w:unhideWhenUsed="1"/>
+    <w:lsdException w:name="Body Text First Indent 2" w:semiHidden="1" w:unhideWhenUsed="1"/>
+    <w:lsdException w:name="Note Heading" w:semiHidden="1" w:unhideWhenUsed="1"/>
+    <w:lsdException w:name="Body Text 2" w:semiHidden="1" w:unhideWhenUsed="1"/>
+    <w:lsdException w:name="Body Text 3" w:semiHidden="1" w:unhideWhenUsed="1"/>
+    <w:lsdException w:name="Body Text Indent 2" w:semiHidden="1" w:unhideWhenUsed="1"/>
+    <w:lsdException w:name="Body Text Indent 3" w:semiHidden="1" w:unhideWhenUsed="1"/>
+    <w:lsdException w:name="Block Text" w:semiHidden="1" w:unhideWhenUsed="1"/>
+    <w:lsdException w:name="Hyperlink" w:semiHidden="1" w:unhideWhenUsed="1"/>
+    <w:lsdException w:name="FollowedHyperlink" w:semiHidden="1" w:unhideWhenUsed="1"/>
+    <w:lsdException w:name="Strong" w:uiPriority="22" w:qFormat="1"/>
+    <w:lsdException w:name="Emphasis" w:uiPriority="20" w:qFormat="1"/>
+    <w:lsdException w:name="Document Map" w:semiHidden="1" w:unhideWhenUsed="1"/>
+    <w:lsdException w:name="Plain Text" w:semiHidden="1" w:unhideWhenUsed="1"/>
+    <w:lsdException w:name="E-mail Signature" w:semiHidden="1" w:unhideWhenUsed="1"/>
+    <w:lsdException w:name="HTML Top of Form" w:semiHidden="1" w:unhideWhenUsed="1"/>
+    <w:lsdException w:name="HTML Bottom of Form" w:semiHidden="1" w:unhideWhenUsed="1"/>
+    <w:lsdException w:name="Normal (Web)" w:semiHidden="1" w:unhideWhenUsed="1"/>
+    <w:lsdException w:name="HTML Acronym" w:semiHidden="1" w:unhideWhenUsed="1"/>
+    <w:lsdException w:name="HTML Address" w:semiHidden="1" w:unhideWhenUsed="1"/>
+    <w:lsdException w:name="HTML Cite" w:semiHidden="1" w:unhideWhenUsed="1"/>
+    <w:lsdException w:name="HTML Code" w:semiHidden="1" w:unhideWhenUsed="1"/>
+    <w:lsdException w:name="HTML Definition" w:semiHidden="1" w:unhideWhenUsed="1"/>
+    <w:lsdException w:name="HTML Keyboard" w:semiHidden="1" w:unhideWhenUsed="1"/>
+    <w:lsdException w:name="HTML Preformatted" w:semiHidden="1" w:unhideWhenUsed="1"/>
+    <w:lsdException w:name="HTML Sample" w:semiHidden="1" w:unhideWhenUsed="1"/>
+    <w:lsdException w:name="HTML Typewriter" w:semiHidden="1" w:unhideWhenUsed="1"/>
+    <w:lsdException w:name="HTML Variable" w:semiHidden="1" w:unhideWhenUsed="1"/>
+    <w:lsdException w:name="Normal Table" w:semiHidden="1" w:unhideWhenUsed="1"/>
+    <w:lsdException w:name="annotation subject" w:semiHidden="1" w:unhideWhenUsed="1"/>
+    <w:lsdException w:name="No List" w:semiHidden="1" w:unhideWhenUsed="1"/>
+    <w:lsdException w:name="Outline List 1" w:semiHidden="1" w:unhideWhenUsed="1"/>
+    <w:lsdException w:name="Outline List 2" w:semiHidden="1" w:unhideWhenUsed="1"/>
+    <w:lsdException w:name="Outline List 3" w:semiHidden="1" w:unhideWhenUsed="1"/>
+    <w:lsdException w:name="Table Simple 1" w:semiHidden="1" w:unhideWhenUsed="1"/>
+    <w:lsdException w:name="Table Simple 2" w:semiHidden="1" w:unhideWhenUsed="1"/>
+    <w:lsdException w:name="Table Simple 3" w:semiHidden="1" w:unhideWhenUsed="1"/>
+    <w:lsdException w:name="Table Classic 1" w:semiHidden="1" w:unhideWhenUsed="1"/>
+    <w:lsdException w:name="Table Classic 2" w:semiHidden="1" w:unhideWhenUsed="1"/>
+    <w:lsdException w:name="Table Classic 3" w:semiHidden="1" w:unhideWhenUsed="1"/>
+    <w:lsdException w:name="Table Classic 4" w:semiHidden="1" w:unhideWhenUsed="1"/>
+    <w:lsdException w:name="Table Colorful 1" w:semiHidden="1" w:unhideWhenUsed="1"/>
+    <w:lsdException w:name="Table Colorful 2" w:semiHidden="1" w:unhideWhenUsed="1"/>
+    <w:lsdException w:name="Table Colorful 3" w:semiHidden="1" w:unhideWhenUsed="1"/>
+    <w:lsdException w:name="Table Columns 1" w:semiHidden="1" w:unhideWhenUsed="1"/>
+    <w:lsdException w:name="Table Columns 2" w:semiHidden="1" w:unhideWhenUsed="1"/>
+    <w:lsdException w:name="Table Columns 3" w:semiHidden="1" w:unhideWhenUsed="1"/>
+    <w:lsdException w:name="Table Columns 4" w:semiHidden="1" w:unhideWhenUsed="1"/>
+    <w:lsdException w:name="Table Columns 5" w:semiHidden="1" w:unhideWhenUsed="1"/>
+    <w:lsdException w:name="Table Grid 1" w:semiHidden="1" w:unhideWhenUsed="1"/>
+    <w:lsdException w:name="Table Grid 2" w:semiHidden="1" w:unhideWhenUsed="1"/>
+    <w:lsdException w:name="Table Grid 3" w:semiHidden="1" w:unhideWhenUsed="1"/>
+    <w:lsdException w:name="Table Grid 4" w:semiHidden="1" w:unhideWhenUsed="1"/>
+    <w:lsdException w:name="Table Grid 5" w:semiHidden="1" w:unhideWhenUsed="1"/>
+    <w:lsdException w:name="Table Grid 6" w:semiHidden="1" w:unhideWhenUsed="1"/>
+    <w:lsdException w:name="Table Grid 7" w:semiHidden="1" w:unhideWhenUsed="1"/>
+    <w:lsdException w:name="Table Grid 8" w:semiHidden="1" w:unhideWhenUsed="1"/>
+    <w:lsdException w:name="Table List 1" w:semiHidden="1" w:unhideWhenUsed="1"/>
+    <w:lsdException w:name="Table List 2" w:semiHidden="1" w:unhideWhenUsed="1"/>
+    <w:lsdException w:name="Table List 3" w:semiHidden="1" w:unhideWhenUsed="1"/>
+    <w:lsdException w:name="Table List 4" w:semiHidden="1" w:unhideWhenUsed="1"/>
+    <w:lsdException w:name="Table List 5" w:semiHidden="1" w:unhideWhenUsed="1"/>
+    <w:lsdException w:name="Table List 6" w:semiHidden="1" w:unhideWhenUsed="1"/>
+    <w:lsdException w:name="Table List 7" w:semiHidden="1" w:unhideWhenUsed="1"/>
+    <w:lsdException w:name="Table List 8" w:semiHidden="1" w:unhideWhenUsed="1"/>
+    <w:lsdException w:name="Table 3D effects 1" w:semiHidden="1" w:unhideWhenUsed="1"/>
+    <w:lsdException w:name="Table 3D effects 2" w:semiHidden="1" w:unhideWhenUsed="1"/>
+    <w:lsdException w:name="Table 3D effects 3" w:semiHidden="1" w:unhideWhenUsed="1"/>
+    <w:lsdException w:name="Table Contemporary" w:semiHidden="1" w:unhideWhenUsed="1"/>
+    <w:lsdException w:name="Table Elegant" w:semiHidden="1" w:unhideWhenUsed="1"/>
+    <w:lsdException w:name="Table Professional" w:semiHidden="1" w:unhideWhenUsed="1"/>
+    <w:lsdException w:name="Table Subtle 1" w:semiHidden="1" w:unhideWhenUsed="1"/>
+    <w:lsdException w:name="Table Subtle 2" w:semiHidden="1" w:unhideWhenUsed="1"/>
+    <w:lsdException w:name="Table Web 1" w:semiHidden="1" w:unhideWhenUsed="1"/>
+    <w:lsdException w:name="Table Web 2" w:semiHidden="1" w:unhideWhenUsed="1"/>
+    <w:lsdException w:name="Table Web 3" w:semiHidden="1" w:unhideWhenUsed="1"/>
+    <w:lsdException w:name="Balloon Text" w:semiHidden="1" w:unhideWhenUsed="1"/>
+    <w:lsdException w:name="Table Grid" w:uiPriority="59"/>
+    <w:lsdException w:name="Table Theme" w:semiHidden="1" w:unhideWhenUsed="1"/>
+    <w:lsdException w:name="Placeholder Text" w:semiHidden="1"/>
+    <w:lsdException w:name="No Spacing" w:uiPriority="1" w:qFormat="1"/>
+    <w:lsdException w:name="Light Shading" w:uiPriority="60"/>
+    <w:lsdException w:name="Light List" w:uiPriority="61"/>
+    <w:lsdException w:name="Light Grid" w:uiPriority="62"/>
+    <w:lsdException w:name="Medium Shading 1" w:uiPriority="63"/>
+    <w:lsdException w:name="Medium Shading 2" w:uiPriority="64"/>
+    <w:lsdException w:name="Medium List 1" w:uiPriority="65"/>
+    <w:lsdException w:name="Medium List 2" w:uiPriority="66"/>
+    <w:lsdException w:name="Medium Grid 1" w:uiPriority="67"/>
+    <w:lsdException w:name="Medium Grid 2" w:uiPriority="68"/>
+    <w:lsdException w:name="Medium Grid 3" w:uiPriority="69"/>
+    <w:lsdException w:name="Dark List" w:uiPriority="70"/>
+    <w:lsdException w:name="Colorful Shading" w:uiPriority="71"/>
+    <w:lsdException w:name="Colorful List" w:uiPriority="72"/>
+    <w:lsdException w:name="Colorful Grid" w:uiPriority="73"/>
+    <w:lsdException w:name="Light Shading Accent 1" w:uiPriority="60"/>
+    <w:lsdException w:name="Light List Accent 1" w:uiPriority="61"/>
+    <w:lsdException w:name="Light Grid Accent 1" w:uiPriority="62"/>
+    <w:lsdException w:name="Medium Shading 1 Accent 1" w:uiPriority="63"/>
+    <w:lsdException w:name="Medium Shading 2 Accent 1" w:uiPriority="64"/>
+    <w:lsdException w:name="Medium List 1 Accent 1" w:uiPriority="65"/>
+    <w:lsdException w:name="Revision" w:semiHidden="1"/>
+    <w:lsdException w:name="List Paragraph" w:uiPriority="34" w:qFormat="1"/>
+    <w:lsdException w:name="Quote" w:uiPriority="29" w:qFormat="1"/>
+    <w:lsdException w:name="Intense Quote" w:uiPriority="30" w:qFormat="1"/>
+    <w:lsdException w:name="Medium List 2 Accent 1" w:uiPriority="66"/>
+    <w:lsdException w:name="Medium Grid 1 Accent 1" w:uiPriority="67"/>
+    <w:lsdException w:name="Medium Grid 2 Accent 1" w:uiPriority="68"/>
+    <w:lsdException w:name="Medium Grid 3 Accent 1" w:uiPriority="69"/>
+    <w:lsdException w:name="Dark List Accent 1" w:uiPriority="70"/>
+    <w:lsdException w:name="Colorful Shading Accent 1" w:uiPriority="71"/>
+    <w:lsdException w:name="Colorful List Accent 1" w:uiPriority="72"/>
+    <w:lsdException w:name="Colorful Grid Accent 1" w:uiPriority="73"/>
+    <w:lsdException w:name="Light Shading Accent 2" w:uiPriority="60"/>
+    <w:lsdException w:name="Light List Accent 2" w:uiPriority="61"/>
+    <w:lsdException w:name="Light Grid Accent 2" w:uiPriority="62"/>
+    <w:lsdException w:name="Medium Shading 1 Accent 2" w:uiPriority="63"/>
+    <w:lsdException w:name="Medium Shading 2 Accent 2" w:uiPriority="64"/>
+    <w:lsdException w:name="Medium List 1 Accent 2" w:uiPriority="65"/>
+    <w:lsdException w:name="Medium List 2 Accent 2" w:uiPriority="66"/>
+    <w:lsdException w:name="Medium Grid 1 Accent 2" w:uiPriority="67"/>
+    <w:lsdException w:name="Medium Grid 2 Accent 2" w:uiPriority="68"/>
+    <w:lsdException w:name="Medium Grid 3 Accent 2" w:uiPriority="69"/>
+    <w:lsdException w:name="Dark List Accent 2" w:uiPriority="70"/>
+    <w:lsdException w:name="Colorful Shading Accent 2" w:uiPriority="71"/>
+    <w:lsdException w:name="Colorful List Accent 2" w:uiPriority="72"/>
+    <w:lsdException w:name="Colorful Grid Accent 2" w:uiPriority="73"/>
+    <w:lsdException w:name="Light Shading Accent 3" w:uiPriority="60"/>
+    <w:lsdException w:name="Light List Accent 3" w:uiPriority="61"/>
+    <w:lsdException w:name="Light Grid Accent 3" w:uiPriority="62"/>
+    <w:lsdException w:name="Medium Shading 1 Accent 3" w:uiPriority="63"/>
+    <w:lsdException w:name="Medium Shading 2 Accent 3" w:uiPriority="64"/>
+    <w:lsdException w:name="Medium List 1 Accent 3" w:uiPriority="65"/>
+    <w:lsdException w:name="Medium List 2 Accent 3" w:uiPriority="66"/>
+    <w:lsdException w:name="Medium Grid 1 Accent 3" w:uiPriority="67"/>
+    <w:lsdException w:name="Medium Grid 2 Accent 3" w:uiPriority="68"/>
+    <w:lsdException w:name="Medium Grid 3 Accent 3" w:uiPriority="69"/>
+    <w:lsdException w:name="Dark List Accent 3" w:uiPriority="70"/>
+    <w:lsdException w:name="Colorful Shading Accent 3" w:uiPriority="71"/>
+    <w:lsdException w:name="Colorful List Accent 3" w:uiPriority="72"/>
+    <w:lsdException w:name="Colorful Grid Accent 3" w:uiPriority="73"/>
+    <w:lsdException w:name="Light Shading Accent 4" w:uiPriority="60"/>
+    <w:lsdException w:name="Light List Accent 4" w:uiPriority="61"/>
+    <w:lsdException w:name="Light Grid Accent 4" w:uiPriority="62"/>
+    <w:lsdException w:name="Medium Shading 1 Accent 4" w:uiPriority="63"/>
+    <w:lsdException w:name="Medium Shading 2 Accent 4" w:uiPriority="64"/>
+    <w:lsdException w:name="Medium List 1 Accent 4" w:uiPriority="65"/>
+    <w:lsdException w:name="Medium List 2 Accent 4" w:uiPriority="66"/>
+    <w:lsdException w:name="Medium Grid 1 Accent 4" w:uiPriority="67"/>
+    <w:lsdException w:name="Medium Grid 2 Accent 4" w:uiPriority="68"/>
+    <w:lsdException w:name="Medium Grid 3 Accent 4" w:uiPriority="69"/>
+    <w:lsdException w:name="Dark List Accent 4" w:uiPriority="70"/>
+    <w:lsdException w:name="Colorful Shading Accent 4" w:uiPriority="71"/>
+    <w:lsdException w:name="Colorful List Accent 4" w:uiPriority="72"/>
+    <w:lsdException w:name="Colorful Grid Accent 4" w:uiPriority="73"/>
+    <w:lsdException w:name="Light Shading Accent 5" w:uiPriority="60"/>
+    <w:lsdException w:name="Light List Accent 5" w:uiPriority="61"/>
+    <w:lsdException w:name="Light Grid Accent 5" w:uiPriority="62"/>
+    <w:lsdException w:name="Medium Shading 1 Accent 5" w:uiPriority="63"/>
+    <w:lsdException w:name="Medium Shading 2 Accent 5" w:uiPriority="64"/>
+    <w:lsdException w:name="Medium List 1 Accent 5" w:uiPriority="65"/>
+    <w:lsdException w:name="Medium List 2 Accent 5" w:uiPriority="66"/>
+    <w:lsdException w:name="Medium Grid 1 Accent 5" w:uiPriority="67"/>
+    <w:lsdException w:name="Medium Grid 2 Accent 5" w:uiPriority="68"/>
+    <w:lsdException w:name="Medium Grid 3 Accent 5" w:uiPriority="69"/>
+    <w:lsdException w:name="Dark List Accent 5" w:uiPriority="70"/>
+    <w:lsdException w:name="Colorful Shading Accent 5" w:uiPriority="71"/>
+    <w:lsdException w:name="Colorful List Accent 5" w:uiPriority="72"/>
+    <w:lsdException w:name="Colorful Grid Accent 5" w:uiPriority="73"/>
+    <w:lsdException w:name="Light Shading Accent 6" w:uiPriority="60"/>
+    <w:lsdException w:name="Light List Accent 6" w:uiPriority="61"/>
+    <w:lsdException w:name="Light Grid Accent 6" w:uiPriority="62"/>
+    <w:lsdException w:name="Medium Shading 1 Accent 6" w:uiPriority="63"/>
+    <w:lsdException w:name="Medium Shading 2 Accent 6" w:uiPriority="64"/>
+    <w:lsdException w:name="Medium List 1 Accent 6" w:uiPriority="65"/>
+    <w:lsdException w:name="Medium List 2 Accent 6" w:uiPriority="66"/>
+    <w:lsdException w:name="Medium Grid 1 Accent 6" w:uiPriority="67"/>
+    <w:lsdException w:name="Medium Grid 2 Accent 6" w:uiPriority="68"/>
+    <w:lsdException w:name="Medium Grid 3 Accent 6" w:uiPriority="69"/>
+    <w:lsdException w:name="Dark List Accent 6" w:uiPriority="70"/>
+    <w:lsdException w:name="Colorful Shading Accent 6" w:uiPriority="71"/>
+    <w:lsdException w:name="Colorful List Accent 6" w:uiPriority="72"/>
+    <w:lsdException w:name="Colorful Grid Accent 6" w:uiPriority="73"/>
+    <w:lsdException w:name="Subtle Emphasis" w:uiPriority="19" w:qFormat="1"/>
+    <w:lsdException w:name="Intense Emphasis" w:uiPriority="21" w:qFormat="1"/>
+    <w:lsdException w:name="Subtle Reference" w:uiPriority="31" w:qFormat="1"/>
+    <w:lsdException w:name="Intense Reference" w:uiPriority="32" w:qFormat="1"/>
+    <w:lsdException w:name="Book Title" w:uiPriority="33" w:qFormat="1"/>
+    <w:lsdException w:name="Bibliography" w:semiHidden="1" w:uiPriority="37" w:unhideWhenUsed="1"/>
+    <w:lsdException w:name="TOC Heading" w:semiHidden="1" w:uiPriority="39" w:unhideWhenUsed="1" w:qFormat="1"/>
+    <w:lsdException w:name="Plain Table 1" w:uiPriority="41"/>
+    <w:lsdException w:name="Plain Table 2" w:uiPriority="42"/>
+    <w:lsdException w:name="Plain Table 3" w:uiPriority="43"/>
+    <w:lsdException w:name="Plain Table 4" w:uiPriority="44"/>
+    <w:lsdException w:name="Plain Table 5" w:uiPriority="45"/>
+    <w:lsdException w:name="Grid Table Light" w:uiPriority="40"/>
+    <w:lsdException w:name="Grid Table 1 Light" w:uiPriority="46"/>
+    <w:lsdException w:name="Grid Table 2" w:uiPriority="47"/>
+    <w:lsdException w:name="Grid Table 3" w:uiPriority="48"/>
+    <w:lsdException w:name="Grid Table 4" w:uiPriority="49"/>
+    <w:lsdException w:name="Grid Table 5 Dark" w:uiPriority="50"/>
+    <w:lsdException w:name="Grid Table 6 Colorful" w:uiPriority="51"/>
+    <w:lsdException w:name="Grid Table 7 Colorful" w:uiPriority="52"/>
+    <w:lsdException w:name="Grid Table 1 Light Accent 1" w:uiPriority="46"/>
+    <w:lsdException w:name="Grid Table 2 Accent 1" w:uiPriority="47"/>
+    <w:lsdException w:name="Grid Table 3 Accent 1" w:uiPriority="48"/>
+    <w:lsdException w:name="Grid Table 4 Accent 1" w:uiPriority="49"/>
+    <w:lsdException w:name="Grid Table 5 Dark Accent 1" w:uiPriority="50"/>
+    <w:lsdException w:name="Grid Table 6 Colorful Accent 1" w:uiPriority="51"/>
+    <w:lsdException w:name="Grid Table 7 Colorful Accent 1" w:uiPriority="52"/>
+    <w:lsdException w:name="Grid Table 1 Light Accent 2" w:uiPriority="46"/>
+    <w:lsdException w:name="Grid Table 2 Accent 2" w:uiPriority="47"/>
+    <w:lsdException w:name="Grid Table 3 Accent 2" w:uiPriority="48"/>
+    <w:lsdException w:name="Grid Table 4 Accent 2" w:uiPriority="49"/>
+    <w:lsdException w:name="Grid Table 5 Dark Accent 2" w:uiPriority="50"/>
+    <w:lsdException w:name="Grid Table 6 Colorful Accent 2" w:uiPriority="51"/>
+    <w:lsdException w:name="Grid Table 7 Colorful Accent 2" w:uiPriority="52"/>
+    <w:lsdException w:name="Grid Table 1 Light Accent 3" w:uiPriority="46"/>
+    <w:lsdException w:name="Grid Table 2 Accent 3" w:uiPriority="47"/>
+    <w:lsdException w:name="Grid Table 3 Accent 3" w:uiPriority="48"/>
+    <w:lsdException w:name="Grid Table 4 Accent 3" w:uiPriority="49"/>
+    <w:lsdException w:name="Grid Table 5 Dark Accent 3" w:uiPriority="50"/>
+    <w:lsdException w:name="Grid Table 6 Colorful Accent 3" w:uiPriority="51"/>
+    <w:lsdException w:name="Grid Table 7 Colorful Accent 3" w:uiPriority="52"/>
+    <w:lsdException w:name="Grid Table 1 Light Accent 4" w:uiPriority="46"/>
+    <w:lsdException w:name="Grid Table 2 Accent 4" w:uiPriority="47"/>
+    <w:lsdException w:name="Grid Table 3 Accent 4" w:uiPriority="48"/>
+    <w:lsdException w:name="Grid Table 4 Accent 4" w:uiPriority="49"/>
+    <w:lsdException w:name="Grid Table 5 Dark Accent 4" w:uiPriority="50"/>
+    <w:lsdException w:name="Grid Table 6 Colorful Accent 4" w:uiPriority="51"/>
+    <w:lsdException w:name="Grid Table 7 Colorful Accent 4" w:uiPriority="52"/>
+    <w:lsdException w:name="Grid Table 1 Light Accent 5" w:uiPriority="46"/>
+    <w:lsdException w:name="Grid Table 2 Accent 5" w:uiPriority="47"/>
+    <w:lsdException w:name="Grid Table 3 Accent 5" w:uiPriority="48"/>
+    <w:lsdException w:name="Grid Table 4 Accent 5" w:uiPriority="49"/>
+    <w:lsdException w:name="Grid Table 5 Dark Accent 5" w:uiPriority="50"/>
+    <w:lsdException w:name="Grid Table 6 Colorful Accent 5" w:uiPriority="51"/>
+    <w:lsdException w:name="Grid Table 7 Colorful Accent 5" w:uiPriority="52"/>
+    <w:lsdException w:name="Grid Table 1 Light Accent 6" w:uiPriority="46"/>
+    <w:lsdException w:name="Grid Table 2 Accent 6" w:uiPriority="47"/>
+    <w:lsdException w:name="Grid Table 3 Accent 6" w:uiPriority="48"/>
+    <w:lsdException w:name="Grid Table 4 Accent 6" w:uiPriority="49"/>
+    <w:lsdException w:name="Grid Table 5 Dark Accent 6" w:uiPriority="50"/>
+    <w:lsdException w:name="Grid Table 6 Colorful Accent 6" w:uiPriority="51"/>
+    <w:lsdException w:name="Grid Table 7 Colorful Accent 6" w:uiPriority="52"/>
+    <w:lsdException w:name="List Table 1 Light" w:uiPriority="46"/>
+    <w:lsdException w:name="List Table 2" w:uiPriority="47"/>
+    <w:lsdException w:name="List Table 3" w:uiPriority="48"/>
+    <w:lsdException w:name="List Table 4" w:uiPriority="49"/>
+    <w:lsdException w:name="List Table 5 Dark" w:uiPriority="50"/>
+    <w:lsdException w:name="List Table 6 Colorful" w:uiPriority="51"/>
+    <w:lsdException w:name="List Table 7 Colorful" w:uiPriority="52"/>
+    <w:lsdException w:name="List Table 1 Light Accent 1" w:uiPriority="46"/>
+    <w:lsdException w:name="List Table 2 Accent 1" w:uiPriority="47"/>
+    <w:lsdException w:name="List Table 3 Accent 1" w:uiPriority="48"/>
+    <w:lsdException w:name="List Table 4 Accent 1" w:uiPriority="49"/>
+    <w:lsdException w:name="List Table 5 Dark Accent 1" w:uiPriority="50"/>
+    <w:lsdException w:name="List Table 6 Colorful Accent 1" w:uiPriority="51"/>
+    <w:lsdException w:name="List Table 7 Colorful Accent 1" w:uiPriority="52"/>
+    <w:lsdException w:name="List Table 1 Light Accent 2" w:uiPriority="46"/>
+    <w:lsdException w:name="List Table 2 Accent 2" w:uiPriority="47"/>
+    <w:lsdException w:name="List Table 3 Accent 2" w:uiPriority="48"/>
+    <w:lsdException w:name="List Table 4 Accent 2" w:uiPriority="49"/>
+    <w:lsdException w:name="List Table 5 Dark Accent 2" w:uiPriority="50"/>
+    <w:lsdException w:name="List Table 6 Colorful Accent 2" w:uiPriority="51"/>
+    <w:lsdException w:name="List Table 7 Colorful Accent 2" w:uiPriority="52"/>
+    <w:lsdException w:name="List Table 1 Light Accent 3" w:uiPriority="46"/>
+    <w:lsdException w:name="List Table 2 Accent 3" w:uiPriority="47"/>
+    <w:lsdException w:name="List Table 3 Accent 3" w:uiPriority="48"/>
+    <w:lsdException w:name="List Table 4 Accent 3" w:uiPriority="49"/>
+    <w:lsdException w:name="List Table 5 Dark Accent 3" w:uiPriority="50"/>
+    <w:lsdException w:name="List Table 6 Colorful Accent 3" w:uiPriority="51"/>
+    <w:lsdException w:name="List Table 7 Colorful Accent 3" w:uiPriority="52"/>
+    <w:lsdException w:name="List Table 1 Light Accent 4" w:uiPriority="46"/>
+    <w:lsdException w:name="List Table 2 Accent 4" w:uiPriority="47"/>
+    <w:lsdException w:name="List Table 3 Accent 4" w:uiPriority="48"/>
+    <w:lsdException w:name="List Table 4 Accent 4" w:uiPriority="49"/>
+    <w:lsdException w:name="List Table 5 Dark Accent 4" w:uiPriority="50"/>
+    <w:lsdException w:name="List Table 6 Colorful Accent 4" w:uiPriority="51"/>
+    <w:lsdException w:name="List Table 7 Colorful Accent 4" w:uiPriority="52"/>
+    <w:lsdException w:name="List Table 1 Light Accent 5" w:uiPriority="46"/>
+    <w:lsdException w:name="List Table 2 Accent 5" w:uiPriority="47"/>
+    <w:lsdException w:name="List Table 3 Accent 5" w:uiPriority="48"/>
+    <w:lsdException w:name="List Table 4 Accent 5" w:uiPriority="49"/>
+    <w:lsdException w:name="List Table 5 Dark Accent 5" w:uiPriority="50"/>
+    <w:lsdException w:name="List Table 6 Colorful Accent 5" w:uiPriority="51"/>
+    <w:lsdException w:name="List Table 7 Colorful Accent 5" w:uiPriority="52"/>
+    <w:lsdException w:name="List Table 1 Light Accent 6" w:uiPriority="46"/>
+    <w:lsdException w:name="List Table 2 Accent 6" w:uiPriority="47"/>
+    <w:lsdException w:name="List Table 3 Accent 6" w:uiPriority="48"/>
+    <w:lsdException w:name="List Table 4 Accent 6" w:uiPriority="49"/>
+    <w:lsdException w:name="List Table 5 Dark Accent 6" w:uiPriority="50"/>
+    <w:lsdException w:name="List Table 6 Colorful Accent 6" w:uiPriority="51"/>
+    <w:lsdException w:name="List Table 7 Colorful Accent 6" w:uiPriority="52"/>
   </w:latentStyles>
   <w:style w:type="paragraph" w:default="1" w:styleId="Normal">
     <w:name w:val="Normal"/>
@@ -2357,7 +2573,6 @@
     <w:uiPriority w:val="99"/>
     <w:semiHidden/>
     <w:unhideWhenUsed/>
-    <w:qFormat/>
     <w:tblPr>
       <w:tblInd w:w="0" w:type="dxa"/>
       <w:tblCellMar>

</xml_diff>

<commit_message>
Done clip c03 typescript 24: inheritance
</commit_message>
<xml_diff>
--- a/TYPESCRIPT-ES6-JAVASCRIPT-QUA-DỰ-ÁN-SHOPPING-CART-NỀN-TẢNG-NODE.JS-VÀ-ANGULARJS-2.docx
+++ b/TYPESCRIPT-ES6-JAVASCRIPT-QUA-DỰ-ÁN-SHOPPING-CART-NỀN-TẢNG-NODE.JS-VÀ-ANGULARJS-2.docx
@@ -1,6 +1,6 @@
 
 <file path=word/document.xml><?xml version="1.0" encoding="utf-8"?>
-<w:document xmlns:wpc="http://schemas.microsoft.com/office/word/2010/wordprocessingCanvas" xmlns:mc="http://schemas.openxmlformats.org/markup-compatibility/2006" xmlns:o="urn:schemas-microsoft-com:office:office" xmlns:r="http://schemas.openxmlformats.org/officeDocument/2006/relationships" xmlns:m="http://schemas.openxmlformats.org/officeDocument/2006/math" xmlns:v="urn:schemas-microsoft-com:vml" xmlns:wp14="http://schemas.microsoft.com/office/word/2010/wordprocessingDrawing" xmlns:wp="http://schemas.openxmlformats.org/drawingml/2006/wordprocessingDrawing" xmlns:w10="urn:schemas-microsoft-com:office:word" xmlns:w="http://schemas.openxmlformats.org/wordprocessingml/2006/main" xmlns:w14="http://schemas.microsoft.com/office/word/2010/wordml" xmlns:w15="http://schemas.microsoft.com/office/word/2012/wordml" xmlns:wpg="http://schemas.microsoft.com/office/word/2010/wordprocessingGroup" xmlns:wpi="http://schemas.microsoft.com/office/word/2010/wordprocessingInk" xmlns:wne="http://schemas.microsoft.com/office/word/2006/wordml" xmlns:wps="http://schemas.microsoft.com/office/word/2010/wordprocessingShape" mc:Ignorable="w14 w15 wp14">
+<w:document xmlns:ve="http://schemas.openxmlformats.org/markup-compatibility/2006" xmlns:o="urn:schemas-microsoft-com:office:office" xmlns:r="http://schemas.openxmlformats.org/officeDocument/2006/relationships" xmlns:m="http://schemas.openxmlformats.org/officeDocument/2006/math" xmlns:v="urn:schemas-microsoft-com:vml" xmlns:wp="http://schemas.openxmlformats.org/drawingml/2006/wordprocessingDrawing" xmlns:w10="urn:schemas-microsoft-com:office:word" xmlns:w="http://schemas.openxmlformats.org/wordprocessingml/2006/main" xmlns:wne="http://schemas.microsoft.com/office/word/2006/wordml">
   <w:body>
     <w:p>
       <w:pPr>
@@ -323,7 +323,7 @@
           <w:szCs w:val="26"/>
           <w:lang w:val="fr-FR"/>
         </w:rPr>
-        <w:t xml:space="preserve"> 3\Packages\User: Copy </w:t>
+        <w:t xml:space="preserve"> 3\</w:t>
       </w:r>
       <w:proofErr w:type="spellStart"/>
       <w:r>
@@ -334,6 +334,28 @@
           <w:szCs w:val="26"/>
           <w:lang w:val="fr-FR"/>
         </w:rPr>
+        <w:t>Packages\User</w:t>
+      </w:r>
+      <w:proofErr w:type="spellEnd"/>
+      <w:r>
+        <w:rPr>
+          <w:rFonts w:asciiTheme="majorHAnsi" w:hAnsiTheme="majorHAnsi" w:cstheme="majorHAnsi"/>
+          <w:color w:val="000000" w:themeColor="text1"/>
+          <w:sz w:val="26"/>
+          <w:szCs w:val="26"/>
+          <w:lang w:val="fr-FR"/>
+        </w:rPr>
+        <w:t xml:space="preserve">: Copy </w:t>
+      </w:r>
+      <w:proofErr w:type="spellStart"/>
+      <w:r>
+        <w:rPr>
+          <w:rFonts w:asciiTheme="majorHAnsi" w:hAnsiTheme="majorHAnsi" w:cstheme="majorHAnsi"/>
+          <w:color w:val="000000" w:themeColor="text1"/>
+          <w:sz w:val="26"/>
+          <w:szCs w:val="26"/>
+          <w:lang w:val="fr-FR"/>
+        </w:rPr>
         <w:t>củathưmụcnày</w:t>
       </w:r>
       <w:proofErr w:type="spellEnd"/>
@@ -348,7 +370,6 @@
         <w:t xml:space="preserve"> qua </w:t>
       </w:r>
       <w:proofErr w:type="spellStart"/>
-      <w:proofErr w:type="gramStart"/>
       <w:r>
         <w:rPr>
           <w:rFonts w:asciiTheme="majorHAnsi" w:hAnsiTheme="majorHAnsi" w:cstheme="majorHAnsi"/>
@@ -382,7 +403,6 @@
         <w:t>đểkhôngmất</w:t>
       </w:r>
       <w:proofErr w:type="spellEnd"/>
-      <w:proofErr w:type="gramEnd"/>
       <w:r>
         <w:rPr>
           <w:rFonts w:asciiTheme="majorHAnsi" w:hAnsiTheme="majorHAnsi" w:cstheme="majorHAnsi"/>
@@ -1275,14 +1295,16 @@
       <w:pPr>
         <w:rPr>
           <w:rFonts w:asciiTheme="majorHAnsi" w:hAnsiTheme="majorHAnsi" w:cstheme="majorHAnsi"/>
-          <w:sz w:val="26"/>
-          <w:szCs w:val="26"/>
-          <w:lang w:val="fr-FR"/>
-        </w:rPr>
-      </w:pPr>
-      <w:r>
-        <w:rPr>
-          <w:rFonts w:asciiTheme="majorHAnsi" w:hAnsiTheme="majorHAnsi" w:cstheme="majorHAnsi"/>
+          <w:color w:val="9BBB59" w:themeColor="accent3"/>
+          <w:sz w:val="26"/>
+          <w:szCs w:val="26"/>
+          <w:lang w:val="fr-FR"/>
+        </w:rPr>
+      </w:pPr>
+      <w:r>
+        <w:rPr>
+          <w:rFonts w:asciiTheme="majorHAnsi" w:hAnsiTheme="majorHAnsi" w:cstheme="majorHAnsi"/>
+          <w:color w:val="9BBB59" w:themeColor="accent3"/>
           <w:sz w:val="26"/>
           <w:szCs w:val="26"/>
           <w:lang w:val="fr-FR"/>
@@ -2168,7 +2190,7 @@
 </file>
 
 <file path=word/styles.xml><?xml version="1.0" encoding="utf-8"?>
-<w:styles xmlns:mc="http://schemas.openxmlformats.org/markup-compatibility/2006" xmlns:r="http://schemas.openxmlformats.org/officeDocument/2006/relationships" xmlns:w="http://schemas.openxmlformats.org/wordprocessingml/2006/main" xmlns:w14="http://schemas.microsoft.com/office/word/2010/wordml" xmlns:w15="http://schemas.microsoft.com/office/word/2012/wordml" mc:Ignorable="w14 w15">
+<w:styles xmlns:r="http://schemas.openxmlformats.org/officeDocument/2006/relationships" xmlns:w="http://schemas.openxmlformats.org/wordprocessingml/2006/main">
   <w:docDefaults>
     <w:rPrDefault>
       <w:rPr>
@@ -2184,378 +2206,144 @@
       </w:pPr>
     </w:pPrDefault>
   </w:docDefaults>
-  <w:latentStyles w:defLockedState="0" w:defUIPriority="99" w:defSemiHidden="0" w:defUnhideWhenUsed="0" w:defQFormat="0" w:count="371">
-    <w:lsdException w:name="Normal" w:uiPriority="0" w:qFormat="1"/>
-    <w:lsdException w:name="heading 1" w:uiPriority="9" w:qFormat="1"/>
-    <w:lsdException w:name="heading 2" w:semiHidden="1" w:uiPriority="9" w:unhideWhenUsed="1" w:qFormat="1"/>
-    <w:lsdException w:name="heading 3" w:semiHidden="1" w:uiPriority="9" w:unhideWhenUsed="1" w:qFormat="1"/>
-    <w:lsdException w:name="heading 4" w:semiHidden="1" w:uiPriority="9" w:unhideWhenUsed="1" w:qFormat="1"/>
-    <w:lsdException w:name="heading 5" w:semiHidden="1" w:uiPriority="9" w:unhideWhenUsed="1" w:qFormat="1"/>
-    <w:lsdException w:name="heading 6" w:semiHidden="1" w:uiPriority="9" w:unhideWhenUsed="1" w:qFormat="1"/>
-    <w:lsdException w:name="heading 7" w:semiHidden="1" w:uiPriority="9" w:unhideWhenUsed="1" w:qFormat="1"/>
-    <w:lsdException w:name="heading 8" w:semiHidden="1" w:uiPriority="9" w:unhideWhenUsed="1" w:qFormat="1"/>
-    <w:lsdException w:name="heading 9" w:semiHidden="1" w:uiPriority="9" w:unhideWhenUsed="1" w:qFormat="1"/>
-    <w:lsdException w:name="index 1" w:semiHidden="1" w:unhideWhenUsed="1"/>
-    <w:lsdException w:name="index 2" w:semiHidden="1" w:unhideWhenUsed="1"/>
-    <w:lsdException w:name="index 3" w:semiHidden="1" w:unhideWhenUsed="1"/>
-    <w:lsdException w:name="index 4" w:semiHidden="1" w:unhideWhenUsed="1"/>
-    <w:lsdException w:name="index 5" w:semiHidden="1" w:unhideWhenUsed="1"/>
-    <w:lsdException w:name="index 6" w:semiHidden="1" w:unhideWhenUsed="1"/>
-    <w:lsdException w:name="index 7" w:semiHidden="1" w:unhideWhenUsed="1"/>
-    <w:lsdException w:name="index 8" w:semiHidden="1" w:unhideWhenUsed="1"/>
-    <w:lsdException w:name="index 9" w:semiHidden="1" w:unhideWhenUsed="1"/>
-    <w:lsdException w:name="toc 1" w:semiHidden="1" w:uiPriority="39" w:unhideWhenUsed="1"/>
-    <w:lsdException w:name="toc 2" w:semiHidden="1" w:uiPriority="39" w:unhideWhenUsed="1"/>
-    <w:lsdException w:name="toc 3" w:semiHidden="1" w:uiPriority="39" w:unhideWhenUsed="1"/>
-    <w:lsdException w:name="toc 4" w:semiHidden="1" w:uiPriority="39" w:unhideWhenUsed="1"/>
-    <w:lsdException w:name="toc 5" w:semiHidden="1" w:uiPriority="39" w:unhideWhenUsed="1"/>
-    <w:lsdException w:name="toc 6" w:semiHidden="1" w:uiPriority="39" w:unhideWhenUsed="1"/>
-    <w:lsdException w:name="toc 7" w:semiHidden="1" w:uiPriority="39" w:unhideWhenUsed="1"/>
-    <w:lsdException w:name="toc 8" w:semiHidden="1" w:uiPriority="39" w:unhideWhenUsed="1"/>
-    <w:lsdException w:name="toc 9" w:semiHidden="1" w:uiPriority="39" w:unhideWhenUsed="1"/>
-    <w:lsdException w:name="Normal Indent" w:semiHidden="1" w:unhideWhenUsed="1"/>
-    <w:lsdException w:name="footnote text" w:semiHidden="1" w:unhideWhenUsed="1"/>
-    <w:lsdException w:name="annotation text" w:semiHidden="1" w:unhideWhenUsed="1"/>
-    <w:lsdException w:name="header" w:semiHidden="1" w:unhideWhenUsed="1"/>
-    <w:lsdException w:name="footer" w:semiHidden="1" w:unhideWhenUsed="1"/>
-    <w:lsdException w:name="index heading" w:semiHidden="1" w:unhideWhenUsed="1"/>
-    <w:lsdException w:name="caption" w:semiHidden="1" w:uiPriority="35" w:unhideWhenUsed="1" w:qFormat="1"/>
-    <w:lsdException w:name="table of figures" w:semiHidden="1" w:unhideWhenUsed="1"/>
-    <w:lsdException w:name="envelope address" w:semiHidden="1" w:unhideWhenUsed="1"/>
-    <w:lsdException w:name="envelope return" w:semiHidden="1" w:unhideWhenUsed="1"/>
-    <w:lsdException w:name="footnote reference" w:semiHidden="1" w:unhideWhenUsed="1"/>
-    <w:lsdException w:name="annotation reference" w:semiHidden="1" w:unhideWhenUsed="1"/>
-    <w:lsdException w:name="line number" w:semiHidden="1" w:unhideWhenUsed="1"/>
-    <w:lsdException w:name="page number" w:semiHidden="1" w:unhideWhenUsed="1"/>
-    <w:lsdException w:name="endnote reference" w:semiHidden="1" w:unhideWhenUsed="1"/>
-    <w:lsdException w:name="endnote text" w:semiHidden="1" w:unhideWhenUsed="1"/>
-    <w:lsdException w:name="table of authorities" w:semiHidden="1" w:unhideWhenUsed="1"/>
-    <w:lsdException w:name="macro" w:semiHidden="1" w:unhideWhenUsed="1"/>
-    <w:lsdException w:name="toa heading" w:semiHidden="1" w:unhideWhenUsed="1"/>
-    <w:lsdException w:name="List" w:semiHidden="1" w:unhideWhenUsed="1"/>
-    <w:lsdException w:name="List Bullet" w:semiHidden="1" w:unhideWhenUsed="1"/>
-    <w:lsdException w:name="List Number" w:semiHidden="1" w:unhideWhenUsed="1"/>
-    <w:lsdException w:name="List 2" w:semiHidden="1" w:unhideWhenUsed="1"/>
-    <w:lsdException w:name="List 3" w:semiHidden="1" w:unhideWhenUsed="1"/>
-    <w:lsdException w:name="List 4" w:semiHidden="1" w:unhideWhenUsed="1"/>
-    <w:lsdException w:name="List 5" w:semiHidden="1" w:unhideWhenUsed="1"/>
-    <w:lsdException w:name="List Bullet 2" w:semiHidden="1" w:unhideWhenUsed="1"/>
-    <w:lsdException w:name="List Bullet 3" w:semiHidden="1" w:unhideWhenUsed="1"/>
-    <w:lsdException w:name="List Bullet 4" w:semiHidden="1" w:unhideWhenUsed="1"/>
-    <w:lsdException w:name="List Bullet 5" w:semiHidden="1" w:unhideWhenUsed="1"/>
-    <w:lsdException w:name="List Number 2" w:semiHidden="1" w:unhideWhenUsed="1"/>
-    <w:lsdException w:name="List Number 3" w:semiHidden="1" w:unhideWhenUsed="1"/>
-    <w:lsdException w:name="List Number 4" w:semiHidden="1" w:unhideWhenUsed="1"/>
-    <w:lsdException w:name="List Number 5" w:semiHidden="1" w:unhideWhenUsed="1"/>
-    <w:lsdException w:name="Title" w:uiPriority="10" w:qFormat="1"/>
-    <w:lsdException w:name="Closing" w:semiHidden="1" w:unhideWhenUsed="1"/>
-    <w:lsdException w:name="Signature" w:semiHidden="1" w:unhideWhenUsed="1"/>
-    <w:lsdException w:name="Default Paragraph Font" w:semiHidden="1" w:uiPriority="1" w:unhideWhenUsed="1"/>
-    <w:lsdException w:name="Body Text" w:semiHidden="1" w:unhideWhenUsed="1"/>
-    <w:lsdException w:name="Body Text Indent" w:semiHidden="1" w:unhideWhenUsed="1"/>
-    <w:lsdException w:name="List Continue" w:semiHidden="1" w:unhideWhenUsed="1"/>
-    <w:lsdException w:name="List Continue 2" w:semiHidden="1" w:unhideWhenUsed="1"/>
-    <w:lsdException w:name="List Continue 3" w:semiHidden="1" w:unhideWhenUsed="1"/>
-    <w:lsdException w:name="List Continue 4" w:semiHidden="1" w:unhideWhenUsed="1"/>
-    <w:lsdException w:name="List Continue 5" w:semiHidden="1" w:unhideWhenUsed="1"/>
-    <w:lsdException w:name="Message Header" w:semiHidden="1" w:unhideWhenUsed="1"/>
-    <w:lsdException w:name="Subtitle" w:uiPriority="11" w:qFormat="1"/>
-    <w:lsdException w:name="Salutation" w:semiHidden="1" w:unhideWhenUsed="1"/>
-    <w:lsdException w:name="Date" w:semiHidden="1" w:unhideWhenUsed="1"/>
-    <w:lsdException w:name="Body Text First Indent" w:semiHidden="1" w:unhideWhenUsed="1"/>
-    <w:lsdException w:name="Body Text First Indent 2" w:semiHidden="1" w:unhideWhenUsed="1"/>
-    <w:lsdException w:name="Note Heading" w:semiHidden="1" w:unhideWhenUsed="1"/>
-    <w:lsdException w:name="Body Text 2" w:semiHidden="1" w:unhideWhenUsed="1"/>
-    <w:lsdException w:name="Body Text 3" w:semiHidden="1" w:unhideWhenUsed="1"/>
-    <w:lsdException w:name="Body Text Indent 2" w:semiHidden="1" w:unhideWhenUsed="1"/>
-    <w:lsdException w:name="Body Text Indent 3" w:semiHidden="1" w:unhideWhenUsed="1"/>
-    <w:lsdException w:name="Block Text" w:semiHidden="1" w:unhideWhenUsed="1"/>
-    <w:lsdException w:name="Hyperlink" w:semiHidden="1" w:unhideWhenUsed="1"/>
-    <w:lsdException w:name="FollowedHyperlink" w:semiHidden="1" w:unhideWhenUsed="1"/>
-    <w:lsdException w:name="Strong" w:uiPriority="22" w:qFormat="1"/>
-    <w:lsdException w:name="Emphasis" w:uiPriority="20" w:qFormat="1"/>
-    <w:lsdException w:name="Document Map" w:semiHidden="1" w:unhideWhenUsed="1"/>
-    <w:lsdException w:name="Plain Text" w:semiHidden="1" w:unhideWhenUsed="1"/>
-    <w:lsdException w:name="E-mail Signature" w:semiHidden="1" w:unhideWhenUsed="1"/>
-    <w:lsdException w:name="HTML Top of Form" w:semiHidden="1" w:unhideWhenUsed="1"/>
-    <w:lsdException w:name="HTML Bottom of Form" w:semiHidden="1" w:unhideWhenUsed="1"/>
-    <w:lsdException w:name="Normal (Web)" w:semiHidden="1" w:unhideWhenUsed="1"/>
-    <w:lsdException w:name="HTML Acronym" w:semiHidden="1" w:unhideWhenUsed="1"/>
-    <w:lsdException w:name="HTML Address" w:semiHidden="1" w:unhideWhenUsed="1"/>
-    <w:lsdException w:name="HTML Cite" w:semiHidden="1" w:unhideWhenUsed="1"/>
-    <w:lsdException w:name="HTML Code" w:semiHidden="1" w:unhideWhenUsed="1"/>
-    <w:lsdException w:name="HTML Definition" w:semiHidden="1" w:unhideWhenUsed="1"/>
-    <w:lsdException w:name="HTML Keyboard" w:semiHidden="1" w:unhideWhenUsed="1"/>
-    <w:lsdException w:name="HTML Preformatted" w:semiHidden="1" w:unhideWhenUsed="1"/>
-    <w:lsdException w:name="HTML Sample" w:semiHidden="1" w:unhideWhenUsed="1"/>
-    <w:lsdException w:name="HTML Typewriter" w:semiHidden="1" w:unhideWhenUsed="1"/>
-    <w:lsdException w:name="HTML Variable" w:semiHidden="1" w:unhideWhenUsed="1"/>
-    <w:lsdException w:name="Normal Table" w:semiHidden="1" w:unhideWhenUsed="1"/>
-    <w:lsdException w:name="annotation subject" w:semiHidden="1" w:unhideWhenUsed="1"/>
-    <w:lsdException w:name="No List" w:semiHidden="1" w:unhideWhenUsed="1"/>
-    <w:lsdException w:name="Outline List 1" w:semiHidden="1" w:unhideWhenUsed="1"/>
-    <w:lsdException w:name="Outline List 2" w:semiHidden="1" w:unhideWhenUsed="1"/>
-    <w:lsdException w:name="Outline List 3" w:semiHidden="1" w:unhideWhenUsed="1"/>
-    <w:lsdException w:name="Table Simple 1" w:semiHidden="1" w:unhideWhenUsed="1"/>
-    <w:lsdException w:name="Table Simple 2" w:semiHidden="1" w:unhideWhenUsed="1"/>
-    <w:lsdException w:name="Table Simple 3" w:semiHidden="1" w:unhideWhenUsed="1"/>
-    <w:lsdException w:name="Table Classic 1" w:semiHidden="1" w:unhideWhenUsed="1"/>
-    <w:lsdException w:name="Table Classic 2" w:semiHidden="1" w:unhideWhenUsed="1"/>
-    <w:lsdException w:name="Table Classic 3" w:semiHidden="1" w:unhideWhenUsed="1"/>
-    <w:lsdException w:name="Table Classic 4" w:semiHidden="1" w:unhideWhenUsed="1"/>
-    <w:lsdException w:name="Table Colorful 1" w:semiHidden="1" w:unhideWhenUsed="1"/>
-    <w:lsdException w:name="Table Colorful 2" w:semiHidden="1" w:unhideWhenUsed="1"/>
-    <w:lsdException w:name="Table Colorful 3" w:semiHidden="1" w:unhideWhenUsed="1"/>
-    <w:lsdException w:name="Table Columns 1" w:semiHidden="1" w:unhideWhenUsed="1"/>
-    <w:lsdException w:name="Table Columns 2" w:semiHidden="1" w:unhideWhenUsed="1"/>
-    <w:lsdException w:name="Table Columns 3" w:semiHidden="1" w:unhideWhenUsed="1"/>
-    <w:lsdException w:name="Table Columns 4" w:semiHidden="1" w:unhideWhenUsed="1"/>
-    <w:lsdException w:name="Table Columns 5" w:semiHidden="1" w:unhideWhenUsed="1"/>
-    <w:lsdException w:name="Table Grid 1" w:semiHidden="1" w:unhideWhenUsed="1"/>
-    <w:lsdException w:name="Table Grid 2" w:semiHidden="1" w:unhideWhenUsed="1"/>
-    <w:lsdException w:name="Table Grid 3" w:semiHidden="1" w:unhideWhenUsed="1"/>
-    <w:lsdException w:name="Table Grid 4" w:semiHidden="1" w:unhideWhenUsed="1"/>
-    <w:lsdException w:name="Table Grid 5" w:semiHidden="1" w:unhideWhenUsed="1"/>
-    <w:lsdException w:name="Table Grid 6" w:semiHidden="1" w:unhideWhenUsed="1"/>
-    <w:lsdException w:name="Table Grid 7" w:semiHidden="1" w:unhideWhenUsed="1"/>
-    <w:lsdException w:name="Table Grid 8" w:semiHidden="1" w:unhideWhenUsed="1"/>
-    <w:lsdException w:name="Table List 1" w:semiHidden="1" w:unhideWhenUsed="1"/>
-    <w:lsdException w:name="Table List 2" w:semiHidden="1" w:unhideWhenUsed="1"/>
-    <w:lsdException w:name="Table List 3" w:semiHidden="1" w:unhideWhenUsed="1"/>
-    <w:lsdException w:name="Table List 4" w:semiHidden="1" w:unhideWhenUsed="1"/>
-    <w:lsdException w:name="Table List 5" w:semiHidden="1" w:unhideWhenUsed="1"/>
-    <w:lsdException w:name="Table List 6" w:semiHidden="1" w:unhideWhenUsed="1"/>
-    <w:lsdException w:name="Table List 7" w:semiHidden="1" w:unhideWhenUsed="1"/>
-    <w:lsdException w:name="Table List 8" w:semiHidden="1" w:unhideWhenUsed="1"/>
-    <w:lsdException w:name="Table 3D effects 1" w:semiHidden="1" w:unhideWhenUsed="1"/>
-    <w:lsdException w:name="Table 3D effects 2" w:semiHidden="1" w:unhideWhenUsed="1"/>
-    <w:lsdException w:name="Table 3D effects 3" w:semiHidden="1" w:unhideWhenUsed="1"/>
-    <w:lsdException w:name="Table Contemporary" w:semiHidden="1" w:unhideWhenUsed="1"/>
-    <w:lsdException w:name="Table Elegant" w:semiHidden="1" w:unhideWhenUsed="1"/>
-    <w:lsdException w:name="Table Professional" w:semiHidden="1" w:unhideWhenUsed="1"/>
-    <w:lsdException w:name="Table Subtle 1" w:semiHidden="1" w:unhideWhenUsed="1"/>
-    <w:lsdException w:name="Table Subtle 2" w:semiHidden="1" w:unhideWhenUsed="1"/>
-    <w:lsdException w:name="Table Web 1" w:semiHidden="1" w:unhideWhenUsed="1"/>
-    <w:lsdException w:name="Table Web 2" w:semiHidden="1" w:unhideWhenUsed="1"/>
-    <w:lsdException w:name="Table Web 3" w:semiHidden="1" w:unhideWhenUsed="1"/>
-    <w:lsdException w:name="Balloon Text" w:semiHidden="1" w:unhideWhenUsed="1"/>
-    <w:lsdException w:name="Table Grid" w:uiPriority="59"/>
-    <w:lsdException w:name="Table Theme" w:semiHidden="1" w:unhideWhenUsed="1"/>
-    <w:lsdException w:name="Placeholder Text" w:semiHidden="1"/>
-    <w:lsdException w:name="No Spacing" w:uiPriority="1" w:qFormat="1"/>
-    <w:lsdException w:name="Light Shading" w:uiPriority="60"/>
-    <w:lsdException w:name="Light List" w:uiPriority="61"/>
-    <w:lsdException w:name="Light Grid" w:uiPriority="62"/>
-    <w:lsdException w:name="Medium Shading 1" w:uiPriority="63"/>
-    <w:lsdException w:name="Medium Shading 2" w:uiPriority="64"/>
-    <w:lsdException w:name="Medium List 1" w:uiPriority="65"/>
-    <w:lsdException w:name="Medium List 2" w:uiPriority="66"/>
-    <w:lsdException w:name="Medium Grid 1" w:uiPriority="67"/>
-    <w:lsdException w:name="Medium Grid 2" w:uiPriority="68"/>
-    <w:lsdException w:name="Medium Grid 3" w:uiPriority="69"/>
-    <w:lsdException w:name="Dark List" w:uiPriority="70"/>
-    <w:lsdException w:name="Colorful Shading" w:uiPriority="71"/>
-    <w:lsdException w:name="Colorful List" w:uiPriority="72"/>
-    <w:lsdException w:name="Colorful Grid" w:uiPriority="73"/>
-    <w:lsdException w:name="Light Shading Accent 1" w:uiPriority="60"/>
-    <w:lsdException w:name="Light List Accent 1" w:uiPriority="61"/>
-    <w:lsdException w:name="Light Grid Accent 1" w:uiPriority="62"/>
-    <w:lsdException w:name="Medium Shading 1 Accent 1" w:uiPriority="63"/>
-    <w:lsdException w:name="Medium Shading 2 Accent 1" w:uiPriority="64"/>
-    <w:lsdException w:name="Medium List 1 Accent 1" w:uiPriority="65"/>
-    <w:lsdException w:name="Revision" w:semiHidden="1"/>
-    <w:lsdException w:name="List Paragraph" w:uiPriority="34" w:qFormat="1"/>
-    <w:lsdException w:name="Quote" w:uiPriority="29" w:qFormat="1"/>
-    <w:lsdException w:name="Intense Quote" w:uiPriority="30" w:qFormat="1"/>
-    <w:lsdException w:name="Medium List 2 Accent 1" w:uiPriority="66"/>
-    <w:lsdException w:name="Medium Grid 1 Accent 1" w:uiPriority="67"/>
-    <w:lsdException w:name="Medium Grid 2 Accent 1" w:uiPriority="68"/>
-    <w:lsdException w:name="Medium Grid 3 Accent 1" w:uiPriority="69"/>
-    <w:lsdException w:name="Dark List Accent 1" w:uiPriority="70"/>
-    <w:lsdException w:name="Colorful Shading Accent 1" w:uiPriority="71"/>
-    <w:lsdException w:name="Colorful List Accent 1" w:uiPriority="72"/>
-    <w:lsdException w:name="Colorful Grid Accent 1" w:uiPriority="73"/>
-    <w:lsdException w:name="Light Shading Accent 2" w:uiPriority="60"/>
-    <w:lsdException w:name="Light List Accent 2" w:uiPriority="61"/>
-    <w:lsdException w:name="Light Grid Accent 2" w:uiPriority="62"/>
-    <w:lsdException w:name="Medium Shading 1 Accent 2" w:uiPriority="63"/>
-    <w:lsdException w:name="Medium Shading 2 Accent 2" w:uiPriority="64"/>
-    <w:lsdException w:name="Medium List 1 Accent 2" w:uiPriority="65"/>
-    <w:lsdException w:name="Medium List 2 Accent 2" w:uiPriority="66"/>
-    <w:lsdException w:name="Medium Grid 1 Accent 2" w:uiPriority="67"/>
-    <w:lsdException w:name="Medium Grid 2 Accent 2" w:uiPriority="68"/>
-    <w:lsdException w:name="Medium Grid 3 Accent 2" w:uiPriority="69"/>
-    <w:lsdException w:name="Dark List Accent 2" w:uiPriority="70"/>
-    <w:lsdException w:name="Colorful Shading Accent 2" w:uiPriority="71"/>
-    <w:lsdException w:name="Colorful List Accent 2" w:uiPriority="72"/>
-    <w:lsdException w:name="Colorful Grid Accent 2" w:uiPriority="73"/>
-    <w:lsdException w:name="Light Shading Accent 3" w:uiPriority="60"/>
-    <w:lsdException w:name="Light List Accent 3" w:uiPriority="61"/>
-    <w:lsdException w:name="Light Grid Accent 3" w:uiPriority="62"/>
-    <w:lsdException w:name="Medium Shading 1 Accent 3" w:uiPriority="63"/>
-    <w:lsdException w:name="Medium Shading 2 Accent 3" w:uiPriority="64"/>
-    <w:lsdException w:name="Medium List 1 Accent 3" w:uiPriority="65"/>
-    <w:lsdException w:name="Medium List 2 Accent 3" w:uiPriority="66"/>
-    <w:lsdException w:name="Medium Grid 1 Accent 3" w:uiPriority="67"/>
-    <w:lsdException w:name="Medium Grid 2 Accent 3" w:uiPriority="68"/>
-    <w:lsdException w:name="Medium Grid 3 Accent 3" w:uiPriority="69"/>
-    <w:lsdException w:name="Dark List Accent 3" w:uiPriority="70"/>
-    <w:lsdException w:name="Colorful Shading Accent 3" w:uiPriority="71"/>
-    <w:lsdException w:name="Colorful List Accent 3" w:uiPriority="72"/>
-    <w:lsdException w:name="Colorful Grid Accent 3" w:uiPriority="73"/>
-    <w:lsdException w:name="Light Shading Accent 4" w:uiPriority="60"/>
-    <w:lsdException w:name="Light List Accent 4" w:uiPriority="61"/>
-    <w:lsdException w:name="Light Grid Accent 4" w:uiPriority="62"/>
-    <w:lsdException w:name="Medium Shading 1 Accent 4" w:uiPriority="63"/>
-    <w:lsdException w:name="Medium Shading 2 Accent 4" w:uiPriority="64"/>
-    <w:lsdException w:name="Medium List 1 Accent 4" w:uiPriority="65"/>
-    <w:lsdException w:name="Medium List 2 Accent 4" w:uiPriority="66"/>
-    <w:lsdException w:name="Medium Grid 1 Accent 4" w:uiPriority="67"/>
-    <w:lsdException w:name="Medium Grid 2 Accent 4" w:uiPriority="68"/>
-    <w:lsdException w:name="Medium Grid 3 Accent 4" w:uiPriority="69"/>
-    <w:lsdException w:name="Dark List Accent 4" w:uiPriority="70"/>
-    <w:lsdException w:name="Colorful Shading Accent 4" w:uiPriority="71"/>
-    <w:lsdException w:name="Colorful List Accent 4" w:uiPriority="72"/>
-    <w:lsdException w:name="Colorful Grid Accent 4" w:uiPriority="73"/>
-    <w:lsdException w:name="Light Shading Accent 5" w:uiPriority="60"/>
-    <w:lsdException w:name="Light List Accent 5" w:uiPriority="61"/>
-    <w:lsdException w:name="Light Grid Accent 5" w:uiPriority="62"/>
-    <w:lsdException w:name="Medium Shading 1 Accent 5" w:uiPriority="63"/>
-    <w:lsdException w:name="Medium Shading 2 Accent 5" w:uiPriority="64"/>
-    <w:lsdException w:name="Medium List 1 Accent 5" w:uiPriority="65"/>
-    <w:lsdException w:name="Medium List 2 Accent 5" w:uiPriority="66"/>
-    <w:lsdException w:name="Medium Grid 1 Accent 5" w:uiPriority="67"/>
-    <w:lsdException w:name="Medium Grid 2 Accent 5" w:uiPriority="68"/>
-    <w:lsdException w:name="Medium Grid 3 Accent 5" w:uiPriority="69"/>
-    <w:lsdException w:name="Dark List Accent 5" w:uiPriority="70"/>
-    <w:lsdException w:name="Colorful Shading Accent 5" w:uiPriority="71"/>
-    <w:lsdException w:name="Colorful List Accent 5" w:uiPriority="72"/>
-    <w:lsdException w:name="Colorful Grid Accent 5" w:uiPriority="73"/>
-    <w:lsdException w:name="Light Shading Accent 6" w:uiPriority="60"/>
-    <w:lsdException w:name="Light List Accent 6" w:uiPriority="61"/>
-    <w:lsdException w:name="Light Grid Accent 6" w:uiPriority="62"/>
-    <w:lsdException w:name="Medium Shading 1 Accent 6" w:uiPriority="63"/>
-    <w:lsdException w:name="Medium Shading 2 Accent 6" w:uiPriority="64"/>
-    <w:lsdException w:name="Medium List 1 Accent 6" w:uiPriority="65"/>
-    <w:lsdException w:name="Medium List 2 Accent 6" w:uiPriority="66"/>
-    <w:lsdException w:name="Medium Grid 1 Accent 6" w:uiPriority="67"/>
-    <w:lsdException w:name="Medium Grid 2 Accent 6" w:uiPriority="68"/>
-    <w:lsdException w:name="Medium Grid 3 Accent 6" w:uiPriority="69"/>
-    <w:lsdException w:name="Dark List Accent 6" w:uiPriority="70"/>
-    <w:lsdException w:name="Colorful Shading Accent 6" w:uiPriority="71"/>
-    <w:lsdException w:name="Colorful List Accent 6" w:uiPriority="72"/>
-    <w:lsdException w:name="Colorful Grid Accent 6" w:uiPriority="73"/>
-    <w:lsdException w:name="Subtle Emphasis" w:uiPriority="19" w:qFormat="1"/>
-    <w:lsdException w:name="Intense Emphasis" w:uiPriority="21" w:qFormat="1"/>
-    <w:lsdException w:name="Subtle Reference" w:uiPriority="31" w:qFormat="1"/>
-    <w:lsdException w:name="Intense Reference" w:uiPriority="32" w:qFormat="1"/>
-    <w:lsdException w:name="Book Title" w:uiPriority="33" w:qFormat="1"/>
-    <w:lsdException w:name="Bibliography" w:semiHidden="1" w:uiPriority="37" w:unhideWhenUsed="1"/>
-    <w:lsdException w:name="TOC Heading" w:semiHidden="1" w:uiPriority="39" w:unhideWhenUsed="1" w:qFormat="1"/>
-    <w:lsdException w:name="Plain Table 1" w:uiPriority="41"/>
-    <w:lsdException w:name="Plain Table 2" w:uiPriority="42"/>
-    <w:lsdException w:name="Plain Table 3" w:uiPriority="43"/>
-    <w:lsdException w:name="Plain Table 4" w:uiPriority="44"/>
-    <w:lsdException w:name="Plain Table 5" w:uiPriority="45"/>
-    <w:lsdException w:name="Grid Table Light" w:uiPriority="40"/>
-    <w:lsdException w:name="Grid Table 1 Light" w:uiPriority="46"/>
-    <w:lsdException w:name="Grid Table 2" w:uiPriority="47"/>
-    <w:lsdException w:name="Grid Table 3" w:uiPriority="48"/>
-    <w:lsdException w:name="Grid Table 4" w:uiPriority="49"/>
-    <w:lsdException w:name="Grid Table 5 Dark" w:uiPriority="50"/>
-    <w:lsdException w:name="Grid Table 6 Colorful" w:uiPriority="51"/>
-    <w:lsdException w:name="Grid Table 7 Colorful" w:uiPriority="52"/>
-    <w:lsdException w:name="Grid Table 1 Light Accent 1" w:uiPriority="46"/>
-    <w:lsdException w:name="Grid Table 2 Accent 1" w:uiPriority="47"/>
-    <w:lsdException w:name="Grid Table 3 Accent 1" w:uiPriority="48"/>
-    <w:lsdException w:name="Grid Table 4 Accent 1" w:uiPriority="49"/>
-    <w:lsdException w:name="Grid Table 5 Dark Accent 1" w:uiPriority="50"/>
-    <w:lsdException w:name="Grid Table 6 Colorful Accent 1" w:uiPriority="51"/>
-    <w:lsdException w:name="Grid Table 7 Colorful Accent 1" w:uiPriority="52"/>
-    <w:lsdException w:name="Grid Table 1 Light Accent 2" w:uiPriority="46"/>
-    <w:lsdException w:name="Grid Table 2 Accent 2" w:uiPriority="47"/>
-    <w:lsdException w:name="Grid Table 3 Accent 2" w:uiPriority="48"/>
-    <w:lsdException w:name="Grid Table 4 Accent 2" w:uiPriority="49"/>
-    <w:lsdException w:name="Grid Table 5 Dark Accent 2" w:uiPriority="50"/>
-    <w:lsdException w:name="Grid Table 6 Colorful Accent 2" w:uiPriority="51"/>
-    <w:lsdException w:name="Grid Table 7 Colorful Accent 2" w:uiPriority="52"/>
-    <w:lsdException w:name="Grid Table 1 Light Accent 3" w:uiPriority="46"/>
-    <w:lsdException w:name="Grid Table 2 Accent 3" w:uiPriority="47"/>
-    <w:lsdException w:name="Grid Table 3 Accent 3" w:uiPriority="48"/>
-    <w:lsdException w:name="Grid Table 4 Accent 3" w:uiPriority="49"/>
-    <w:lsdException w:name="Grid Table 5 Dark Accent 3" w:uiPriority="50"/>
-    <w:lsdException w:name="Grid Table 6 Colorful Accent 3" w:uiPriority="51"/>
-    <w:lsdException w:name="Grid Table 7 Colorful Accent 3" w:uiPriority="52"/>
-    <w:lsdException w:name="Grid Table 1 Light Accent 4" w:uiPriority="46"/>
-    <w:lsdException w:name="Grid Table 2 Accent 4" w:uiPriority="47"/>
-    <w:lsdException w:name="Grid Table 3 Accent 4" w:uiPriority="48"/>
-    <w:lsdException w:name="Grid Table 4 Accent 4" w:uiPriority="49"/>
-    <w:lsdException w:name="Grid Table 5 Dark Accent 4" w:uiPriority="50"/>
-    <w:lsdException w:name="Grid Table 6 Colorful Accent 4" w:uiPriority="51"/>
-    <w:lsdException w:name="Grid Table 7 Colorful Accent 4" w:uiPriority="52"/>
-    <w:lsdException w:name="Grid Table 1 Light Accent 5" w:uiPriority="46"/>
-    <w:lsdException w:name="Grid Table 2 Accent 5" w:uiPriority="47"/>
-    <w:lsdException w:name="Grid Table 3 Accent 5" w:uiPriority="48"/>
-    <w:lsdException w:name="Grid Table 4 Accent 5" w:uiPriority="49"/>
-    <w:lsdException w:name="Grid Table 5 Dark Accent 5" w:uiPriority="50"/>
-    <w:lsdException w:name="Grid Table 6 Colorful Accent 5" w:uiPriority="51"/>
-    <w:lsdException w:name="Grid Table 7 Colorful Accent 5" w:uiPriority="52"/>
-    <w:lsdException w:name="Grid Table 1 Light Accent 6" w:uiPriority="46"/>
-    <w:lsdException w:name="Grid Table 2 Accent 6" w:uiPriority="47"/>
-    <w:lsdException w:name="Grid Table 3 Accent 6" w:uiPriority="48"/>
-    <w:lsdException w:name="Grid Table 4 Accent 6" w:uiPriority="49"/>
-    <w:lsdException w:name="Grid Table 5 Dark Accent 6" w:uiPriority="50"/>
-    <w:lsdException w:name="Grid Table 6 Colorful Accent 6" w:uiPriority="51"/>
-    <w:lsdException w:name="Grid Table 7 Colorful Accent 6" w:uiPriority="52"/>
-    <w:lsdException w:name="List Table 1 Light" w:uiPriority="46"/>
-    <w:lsdException w:name="List Table 2" w:uiPriority="47"/>
-    <w:lsdException w:name="List Table 3" w:uiPriority="48"/>
-    <w:lsdException w:name="List Table 4" w:uiPriority="49"/>
-    <w:lsdException w:name="List Table 5 Dark" w:uiPriority="50"/>
-    <w:lsdException w:name="List Table 6 Colorful" w:uiPriority="51"/>
-    <w:lsdException w:name="List Table 7 Colorful" w:uiPriority="52"/>
-    <w:lsdException w:name="List Table 1 Light Accent 1" w:uiPriority="46"/>
-    <w:lsdException w:name="List Table 2 Accent 1" w:uiPriority="47"/>
-    <w:lsdException w:name="List Table 3 Accent 1" w:uiPriority="48"/>
-    <w:lsdException w:name="List Table 4 Accent 1" w:uiPriority="49"/>
-    <w:lsdException w:name="List Table 5 Dark Accent 1" w:uiPriority="50"/>
-    <w:lsdException w:name="List Table 6 Colorful Accent 1" w:uiPriority="51"/>
-    <w:lsdException w:name="List Table 7 Colorful Accent 1" w:uiPriority="52"/>
-    <w:lsdException w:name="List Table 1 Light Accent 2" w:uiPriority="46"/>
-    <w:lsdException w:name="List Table 2 Accent 2" w:uiPriority="47"/>
-    <w:lsdException w:name="List Table 3 Accent 2" w:uiPriority="48"/>
-    <w:lsdException w:name="List Table 4 Accent 2" w:uiPriority="49"/>
-    <w:lsdException w:name="List Table 5 Dark Accent 2" w:uiPriority="50"/>
-    <w:lsdException w:name="List Table 6 Colorful Accent 2" w:uiPriority="51"/>
-    <w:lsdException w:name="List Table 7 Colorful Accent 2" w:uiPriority="52"/>
-    <w:lsdException w:name="List Table 1 Light Accent 3" w:uiPriority="46"/>
-    <w:lsdException w:name="List Table 2 Accent 3" w:uiPriority="47"/>
-    <w:lsdException w:name="List Table 3 Accent 3" w:uiPriority="48"/>
-    <w:lsdException w:name="List Table 4 Accent 3" w:uiPriority="49"/>
-    <w:lsdException w:name="List Table 5 Dark Accent 3" w:uiPriority="50"/>
-    <w:lsdException w:name="List Table 6 Colorful Accent 3" w:uiPriority="51"/>
-    <w:lsdException w:name="List Table 7 Colorful Accent 3" w:uiPriority="52"/>
-    <w:lsdException w:name="List Table 1 Light Accent 4" w:uiPriority="46"/>
-    <w:lsdException w:name="List Table 2 Accent 4" w:uiPriority="47"/>
-    <w:lsdException w:name="List Table 3 Accent 4" w:uiPriority="48"/>
-    <w:lsdException w:name="List Table 4 Accent 4" w:uiPriority="49"/>
-    <w:lsdException w:name="List Table 5 Dark Accent 4" w:uiPriority="50"/>
-    <w:lsdException w:name="List Table 6 Colorful Accent 4" w:uiPriority="51"/>
-    <w:lsdException w:name="List Table 7 Colorful Accent 4" w:uiPriority="52"/>
-    <w:lsdException w:name="List Table 1 Light Accent 5" w:uiPriority="46"/>
-    <w:lsdException w:name="List Table 2 Accent 5" w:uiPriority="47"/>
-    <w:lsdException w:name="List Table 3 Accent 5" w:uiPriority="48"/>
-    <w:lsdException w:name="List Table 4 Accent 5" w:uiPriority="49"/>
-    <w:lsdException w:name="List Table 5 Dark Accent 5" w:uiPriority="50"/>
-    <w:lsdException w:name="List Table 6 Colorful Accent 5" w:uiPriority="51"/>
-    <w:lsdException w:name="List Table 7 Colorful Accent 5" w:uiPriority="52"/>
-    <w:lsdException w:name="List Table 1 Light Accent 6" w:uiPriority="46"/>
-    <w:lsdException w:name="List Table 2 Accent 6" w:uiPriority="47"/>
-    <w:lsdException w:name="List Table 3 Accent 6" w:uiPriority="48"/>
-    <w:lsdException w:name="List Table 4 Accent 6" w:uiPriority="49"/>
-    <w:lsdException w:name="List Table 5 Dark Accent 6" w:uiPriority="50"/>
-    <w:lsdException w:name="List Table 6 Colorful Accent 6" w:uiPriority="51"/>
-    <w:lsdException w:name="List Table 7 Colorful Accent 6" w:uiPriority="52"/>
+  <w:latentStyles w:defLockedState="0" w:defUIPriority="99" w:defSemiHidden="1" w:defUnhideWhenUsed="1" w:defQFormat="0" w:count="267">
+    <w:lsdException w:name="Normal" w:semiHidden="0" w:uiPriority="0" w:unhideWhenUsed="0" w:qFormat="1"/>
+    <w:lsdException w:name="heading 1" w:semiHidden="0" w:uiPriority="9" w:unhideWhenUsed="0" w:qFormat="1"/>
+    <w:lsdException w:name="heading 2" w:uiPriority="9" w:qFormat="1"/>
+    <w:lsdException w:name="heading 3" w:uiPriority="9" w:qFormat="1"/>
+    <w:lsdException w:name="heading 4" w:uiPriority="9" w:qFormat="1"/>
+    <w:lsdException w:name="heading 5" w:uiPriority="9" w:qFormat="1"/>
+    <w:lsdException w:name="heading 6" w:uiPriority="9" w:qFormat="1"/>
+    <w:lsdException w:name="heading 7" w:uiPriority="9" w:qFormat="1"/>
+    <w:lsdException w:name="heading 8" w:uiPriority="9" w:qFormat="1"/>
+    <w:lsdException w:name="heading 9" w:uiPriority="9" w:qFormat="1"/>
+    <w:lsdException w:name="toc 1" w:uiPriority="39"/>
+    <w:lsdException w:name="toc 2" w:uiPriority="39"/>
+    <w:lsdException w:name="toc 3" w:uiPriority="39"/>
+    <w:lsdException w:name="toc 4" w:uiPriority="39"/>
+    <w:lsdException w:name="toc 5" w:uiPriority="39"/>
+    <w:lsdException w:name="toc 6" w:uiPriority="39"/>
+    <w:lsdException w:name="toc 7" w:uiPriority="39"/>
+    <w:lsdException w:name="toc 8" w:uiPriority="39"/>
+    <w:lsdException w:name="toc 9" w:uiPriority="39"/>
+    <w:lsdException w:name="caption" w:uiPriority="35" w:qFormat="1"/>
+    <w:lsdException w:name="Title" w:semiHidden="0" w:uiPriority="10" w:unhideWhenUsed="0" w:qFormat="1"/>
+    <w:lsdException w:name="Default Paragraph Font" w:uiPriority="1"/>
+    <w:lsdException w:name="Subtitle" w:semiHidden="0" w:uiPriority="11" w:unhideWhenUsed="0" w:qFormat="1"/>
+    <w:lsdException w:name="Strong" w:semiHidden="0" w:uiPriority="22" w:unhideWhenUsed="0" w:qFormat="1"/>
+    <w:lsdException w:name="Emphasis" w:semiHidden="0" w:uiPriority="20" w:unhideWhenUsed="0" w:qFormat="1"/>
+    <w:lsdException w:name="Table Grid" w:semiHidden="0" w:uiPriority="59" w:unhideWhenUsed="0"/>
+    <w:lsdException w:name="Placeholder Text" w:unhideWhenUsed="0"/>
+    <w:lsdException w:name="No Spacing" w:semiHidden="0" w:uiPriority="1" w:unhideWhenUsed="0" w:qFormat="1"/>
+    <w:lsdException w:name="Light Shading" w:semiHidden="0" w:uiPriority="60" w:unhideWhenUsed="0"/>
+    <w:lsdException w:name="Light List" w:semiHidden="0" w:uiPriority="61" w:unhideWhenUsed="0"/>
+    <w:lsdException w:name="Light Grid" w:semiHidden="0" w:uiPriority="62" w:unhideWhenUsed="0"/>
+    <w:lsdException w:name="Medium Shading 1" w:semiHidden="0" w:uiPriority="63" w:unhideWhenUsed="0"/>
+    <w:lsdException w:name="Medium Shading 2" w:semiHidden="0" w:uiPriority="64" w:unhideWhenUsed="0"/>
+    <w:lsdException w:name="Medium List 1" w:semiHidden="0" w:uiPriority="65" w:unhideWhenUsed="0"/>
+    <w:lsdException w:name="Medium List 2" w:semiHidden="0" w:uiPriority="66" w:unhideWhenUsed="0"/>
+    <w:lsdException w:name="Medium Grid 1" w:semiHidden="0" w:uiPriority="67" w:unhideWhenUsed="0"/>
+    <w:lsdException w:name="Medium Grid 2" w:semiHidden="0" w:uiPriority="68" w:unhideWhenUsed="0"/>
+    <w:lsdException w:name="Medium Grid 3" w:semiHidden="0" w:uiPriority="69" w:unhideWhenUsed="0"/>
+    <w:lsdException w:name="Dark List" w:semiHidden="0" w:uiPriority="70" w:unhideWhenUsed="0"/>
+    <w:lsdException w:name="Colorful Shading" w:semiHidden="0" w:uiPriority="71" w:unhideWhenUsed="0"/>
+    <w:lsdException w:name="Colorful List" w:semiHidden="0" w:uiPriority="72" w:unhideWhenUsed="0"/>
+    <w:lsdException w:name="Colorful Grid" w:semiHidden="0" w:uiPriority="73" w:unhideWhenUsed="0"/>
+    <w:lsdException w:name="Light Shading Accent 1" w:semiHidden="0" w:uiPriority="60" w:unhideWhenUsed="0"/>
+    <w:lsdException w:name="Light List Accent 1" w:semiHidden="0" w:uiPriority="61" w:unhideWhenUsed="0"/>
+    <w:lsdException w:name="Light Grid Accent 1" w:semiHidden="0" w:uiPriority="62" w:unhideWhenUsed="0"/>
+    <w:lsdException w:name="Medium Shading 1 Accent 1" w:semiHidden="0" w:uiPriority="63" w:unhideWhenUsed="0"/>
+    <w:lsdException w:name="Medium Shading 2 Accent 1" w:semiHidden="0" w:uiPriority="64" w:unhideWhenUsed="0"/>
+    <w:lsdException w:name="Medium List 1 Accent 1" w:semiHidden="0" w:uiPriority="65" w:unhideWhenUsed="0"/>
+    <w:lsdException w:name="Revision" w:unhideWhenUsed="0"/>
+    <w:lsdException w:name="List Paragraph" w:semiHidden="0" w:uiPriority="34" w:unhideWhenUsed="0" w:qFormat="1"/>
+    <w:lsdException w:name="Quote" w:semiHidden="0" w:uiPriority="29" w:unhideWhenUsed="0" w:qFormat="1"/>
+    <w:lsdException w:name="Intense Quote" w:semiHidden="0" w:uiPriority="30" w:unhideWhenUsed="0" w:qFormat="1"/>
+    <w:lsdException w:name="Medium List 2 Accent 1" w:semiHidden="0" w:uiPriority="66" w:unhideWhenUsed="0"/>
+    <w:lsdException w:name="Medium Grid 1 Accent 1" w:semiHidden="0" w:uiPriority="67" w:unhideWhenUsed="0"/>
+    <w:lsdException w:name="Medium Grid 2 Accent 1" w:semiHidden="0" w:uiPriority="68" w:unhideWhenUsed="0"/>
+    <w:lsdException w:name="Medium Grid 3 Accent 1" w:semiHidden="0" w:uiPriority="69" w:unhideWhenUsed="0"/>
+    <w:lsdException w:name="Dark List Accent 1" w:semiHidden="0" w:uiPriority="70" w:unhideWhenUsed="0"/>
+    <w:lsdException w:name="Colorful Shading Accent 1" w:semiHidden="0" w:uiPriority="71" w:unhideWhenUsed="0"/>
+    <w:lsdException w:name="Colorful List Accent 1" w:semiHidden="0" w:uiPriority="72" w:unhideWhenUsed="0"/>
+    <w:lsdException w:name="Colorful Grid Accent 1" w:semiHidden="0" w:uiPriority="73" w:unhideWhenUsed="0"/>
+    <w:lsdException w:name="Light Shading Accent 2" w:semiHidden="0" w:uiPriority="60" w:unhideWhenUsed="0"/>
+    <w:lsdException w:name="Light List Accent 2" w:semiHidden="0" w:uiPriority="61" w:unhideWhenUsed="0"/>
+    <w:lsdException w:name="Light Grid Accent 2" w:semiHidden="0" w:uiPriority="62" w:unhideWhenUsed="0"/>
+    <w:lsdException w:name="Medium Shading 1 Accent 2" w:semiHidden="0" w:uiPriority="63" w:unhideWhenUsed="0"/>
+    <w:lsdException w:name="Medium Shading 2 Accent 2" w:semiHidden="0" w:uiPriority="64" w:unhideWhenUsed="0"/>
+    <w:lsdException w:name="Medium List 1 Accent 2" w:semiHidden="0" w:uiPriority="65" w:unhideWhenUsed="0"/>
+    <w:lsdException w:name="Medium List 2 Accent 2" w:semiHidden="0" w:uiPriority="66" w:unhideWhenUsed="0"/>
+    <w:lsdException w:name="Medium Grid 1 Accent 2" w:semiHidden="0" w:uiPriority="67" w:unhideWhenUsed="0"/>
+    <w:lsdException w:name="Medium Grid 2 Accent 2" w:semiHidden="0" w:uiPriority="68" w:unhideWhenUsed="0"/>
+    <w:lsdException w:name="Medium Grid 3 Accent 2" w:semiHidden="0" w:uiPriority="69" w:unhideWhenUsed="0"/>
+    <w:lsdException w:name="Dark List Accent 2" w:semiHidden="0" w:uiPriority="70" w:unhideWhenUsed="0"/>
+    <w:lsdException w:name="Colorful Shading Accent 2" w:semiHidden="0" w:uiPriority="71" w:unhideWhenUsed="0"/>
+    <w:lsdException w:name="Colorful List Accent 2" w:semiHidden="0" w:uiPriority="72" w:unhideWhenUsed="0"/>
+    <w:lsdException w:name="Colorful Grid Accent 2" w:semiHidden="0" w:uiPriority="73" w:unhideWhenUsed="0"/>
+    <w:lsdException w:name="Light Shading Accent 3" w:semiHidden="0" w:uiPriority="60" w:unhideWhenUsed="0"/>
+    <w:lsdException w:name="Light List Accent 3" w:semiHidden="0" w:uiPriority="61" w:unhideWhenUsed="0"/>
+    <w:lsdException w:name="Light Grid Accent 3" w:semiHidden="0" w:uiPriority="62" w:unhideWhenUsed="0"/>
+    <w:lsdException w:name="Medium Shading 1 Accent 3" w:semiHidden="0" w:uiPriority="63" w:unhideWhenUsed="0"/>
+    <w:lsdException w:name="Medium Shading 2 Accent 3" w:semiHidden="0" w:uiPriority="64" w:unhideWhenUsed="0"/>
+    <w:lsdException w:name="Medium List 1 Accent 3" w:semiHidden="0" w:uiPriority="65" w:unhideWhenUsed="0"/>
+    <w:lsdException w:name="Medium List 2 Accent 3" w:semiHidden="0" w:uiPriority="66" w:unhideWhenUsed="0"/>
+    <w:lsdException w:name="Medium Grid 1 Accent 3" w:semiHidden="0" w:uiPriority="67" w:unhideWhenUsed="0"/>
+    <w:lsdException w:name="Medium Grid 2 Accent 3" w:semiHidden="0" w:uiPriority="68" w:unhideWhenUsed="0"/>
+    <w:lsdException w:name="Medium Grid 3 Accent 3" w:semiHidden="0" w:uiPriority="69" w:unhideWhenUsed="0"/>
+    <w:lsdException w:name="Dark List Accent 3" w:semiHidden="0" w:uiPriority="70" w:unhideWhenUsed="0"/>
+    <w:lsdException w:name="Colorful Shading Accent 3" w:semiHidden="0" w:uiPriority="71" w:unhideWhenUsed="0"/>
+    <w:lsdException w:name="Colorful List Accent 3" w:semiHidden="0" w:uiPriority="72" w:unhideWhenUsed="0"/>
+    <w:lsdException w:name="Colorful Grid Accent 3" w:semiHidden="0" w:uiPriority="73" w:unhideWhenUsed="0"/>
+    <w:lsdException w:name="Light Shading Accent 4" w:semiHidden="0" w:uiPriority="60" w:unhideWhenUsed="0"/>
+    <w:lsdException w:name="Light List Accent 4" w:semiHidden="0" w:uiPriority="61" w:unhideWhenUsed="0"/>
+    <w:lsdException w:name="Light Grid Accent 4" w:semiHidden="0" w:uiPriority="62" w:unhideWhenUsed="0"/>
+    <w:lsdException w:name="Medium Shading 1 Accent 4" w:semiHidden="0" w:uiPriority="63" w:unhideWhenUsed="0"/>
+    <w:lsdException w:name="Medium Shading 2 Accent 4" w:semiHidden="0" w:uiPriority="64" w:unhideWhenUsed="0"/>
+    <w:lsdException w:name="Medium List 1 Accent 4" w:semiHidden="0" w:uiPriority="65" w:unhideWhenUsed="0"/>
+    <w:lsdException w:name="Medium List 2 Accent 4" w:semiHidden="0" w:uiPriority="66" w:unhideWhenUsed="0"/>
+    <w:lsdException w:name="Medium Grid 1 Accent 4" w:semiHidden="0" w:uiPriority="67" w:unhideWhenUsed="0"/>
+    <w:lsdException w:name="Medium Grid 2 Accent 4" w:semiHidden="0" w:uiPriority="68" w:unhideWhenUsed="0"/>
+    <w:lsdException w:name="Medium Grid 3 Accent 4" w:semiHidden="0" w:uiPriority="69" w:unhideWhenUsed="0"/>
+    <w:lsdException w:name="Dark List Accent 4" w:semiHidden="0" w:uiPriority="70" w:unhideWhenUsed="0"/>
+    <w:lsdException w:name="Colorful Shading Accent 4" w:semiHidden="0" w:uiPriority="71" w:unhideWhenUsed="0"/>
+    <w:lsdException w:name="Colorful List Accent 4" w:semiHidden="0" w:uiPriority="72" w:unhideWhenUsed="0"/>
+    <w:lsdException w:name="Colorful Grid Accent 4" w:semiHidden="0" w:uiPriority="73" w:unhideWhenUsed="0"/>
+    <w:lsdException w:name="Light Shading Accent 5" w:semiHidden="0" w:uiPriority="60" w:unhideWhenUsed="0"/>
+    <w:lsdException w:name="Light List Accent 5" w:semiHidden="0" w:uiPriority="61" w:unhideWhenUsed="0"/>
+    <w:lsdException w:name="Light Grid Accent 5" w:semiHidden="0" w:uiPriority="62" w:unhideWhenUsed="0"/>
+    <w:lsdException w:name="Medium Shading 1 Accent 5" w:semiHidden="0" w:uiPriority="63" w:unhideWhenUsed="0"/>
+    <w:lsdException w:name="Medium Shading 2 Accent 5" w:semiHidden="0" w:uiPriority="64" w:unhideWhenUsed="0"/>
+    <w:lsdException w:name="Medium List 1 Accent 5" w:semiHidden="0" w:uiPriority="65" w:unhideWhenUsed="0"/>
+    <w:lsdException w:name="Medium List 2 Accent 5" w:semiHidden="0" w:uiPriority="66" w:unhideWhenUsed="0"/>
+    <w:lsdException w:name="Medium Grid 1 Accent 5" w:semiHidden="0" w:uiPriority="67" w:unhideWhenUsed="0"/>
+    <w:lsdException w:name="Medium Grid 2 Accent 5" w:semiHidden="0" w:uiPriority="68" w:unhideWhenUsed="0"/>
+    <w:lsdException w:name="Medium Grid 3 Accent 5" w:semiHidden="0" w:uiPriority="69" w:unhideWhenUsed="0"/>
+    <w:lsdException w:name="Dark List Accent 5" w:semiHidden="0" w:uiPriority="70" w:unhideWhenUsed="0"/>
+    <w:lsdException w:name="Colorful Shading Accent 5" w:semiHidden="0" w:uiPriority="71" w:unhideWhenUsed="0"/>
+    <w:lsdException w:name="Colorful List Accent 5" w:semiHidden="0" w:uiPriority="72" w:unhideWhenUsed="0"/>
+    <w:lsdException w:name="Colorful Grid Accent 5" w:semiHidden="0" w:uiPriority="73" w:unhideWhenUsed="0"/>
+    <w:lsdException w:name="Light Shading Accent 6" w:semiHidden="0" w:uiPriority="60" w:unhideWhenUsed="0"/>
+    <w:lsdException w:name="Light List Accent 6" w:semiHidden="0" w:uiPriority="61" w:unhideWhenUsed="0"/>
+    <w:lsdException w:name="Light Grid Accent 6" w:semiHidden="0" w:uiPriority="62" w:unhideWhenUsed="0"/>
+    <w:lsdException w:name="Medium Shading 1 Accent 6" w:semiHidden="0" w:uiPriority="63" w:unhideWhenUsed="0"/>
+    <w:lsdException w:name="Medium Shading 2 Accent 6" w:semiHidden="0" w:uiPriority="64" w:unhideWhenUsed="0"/>
+    <w:lsdException w:name="Medium List 1 Accent 6" w:semiHidden="0" w:uiPriority="65" w:unhideWhenUsed="0"/>
+    <w:lsdException w:name="Medium List 2 Accent 6" w:semiHidden="0" w:uiPriority="66" w:unhideWhenUsed="0"/>
+    <w:lsdException w:name="Medium Grid 1 Accent 6" w:semiHidden="0" w:uiPriority="67" w:unhideWhenUsed="0"/>
+    <w:lsdException w:name="Medium Grid 2 Accent 6" w:semiHidden="0" w:uiPriority="68" w:unhideWhenUsed="0"/>
+    <w:lsdException w:name="Medium Grid 3 Accent 6" w:semiHidden="0" w:uiPriority="69" w:unhideWhenUsed="0"/>
+    <w:lsdException w:name="Dark List Accent 6" w:semiHidden="0" w:uiPriority="70" w:unhideWhenUsed="0"/>
+    <w:lsdException w:name="Colorful Shading Accent 6" w:semiHidden="0" w:uiPriority="71" w:unhideWhenUsed="0"/>
+    <w:lsdException w:name="Colorful List Accent 6" w:semiHidden="0" w:uiPriority="72" w:unhideWhenUsed="0"/>
+    <w:lsdException w:name="Colorful Grid Accent 6" w:semiHidden="0" w:uiPriority="73" w:unhideWhenUsed="0"/>
+    <w:lsdException w:name="Subtle Emphasis" w:semiHidden="0" w:uiPriority="19" w:unhideWhenUsed="0" w:qFormat="1"/>
+    <w:lsdException w:name="Intense Emphasis" w:semiHidden="0" w:uiPriority="21" w:unhideWhenUsed="0" w:qFormat="1"/>
+    <w:lsdException w:name="Subtle Reference" w:semiHidden="0" w:uiPriority="31" w:unhideWhenUsed="0" w:qFormat="1"/>
+    <w:lsdException w:name="Intense Reference" w:semiHidden="0" w:uiPriority="32" w:unhideWhenUsed="0" w:qFormat="1"/>
+    <w:lsdException w:name="Book Title" w:semiHidden="0" w:uiPriority="33" w:unhideWhenUsed="0" w:qFormat="1"/>
+    <w:lsdException w:name="Bibliography" w:uiPriority="37"/>
+    <w:lsdException w:name="TOC Heading" w:uiPriority="39" w:qFormat="1"/>
   </w:latentStyles>
   <w:style w:type="paragraph" w:default="1" w:styleId="Normal">
     <w:name w:val="Normal"/>
@@ -2573,6 +2361,7 @@
     <w:uiPriority w:val="99"/>
     <w:semiHidden/>
     <w:unhideWhenUsed/>
+    <w:qFormat/>
     <w:tblPr>
       <w:tblInd w:w="0" w:type="dxa"/>
       <w:tblCellMar>

</xml_diff>

<commit_message>
Done clip c03 typescript 25: Access modifier
</commit_message>
<xml_diff>
--- a/TYPESCRIPT-ES6-JAVASCRIPT-QUA-DỰ-ÁN-SHOPPING-CART-NỀN-TẢNG-NODE.JS-VÀ-ANGULARJS-2.docx
+++ b/TYPESCRIPT-ES6-JAVASCRIPT-QUA-DỰ-ÁN-SHOPPING-CART-NỀN-TẢNG-NODE.JS-VÀ-ANGULARJS-2.docx
@@ -1316,14 +1316,16 @@
       <w:pPr>
         <w:rPr>
           <w:rFonts w:asciiTheme="majorHAnsi" w:hAnsiTheme="majorHAnsi" w:cstheme="majorHAnsi"/>
-          <w:sz w:val="26"/>
-          <w:szCs w:val="26"/>
-          <w:lang w:val="fr-FR"/>
-        </w:rPr>
-      </w:pPr>
-      <w:r>
-        <w:rPr>
-          <w:rFonts w:asciiTheme="majorHAnsi" w:hAnsiTheme="majorHAnsi" w:cstheme="majorHAnsi"/>
+          <w:color w:val="9BBB59" w:themeColor="accent3"/>
+          <w:sz w:val="26"/>
+          <w:szCs w:val="26"/>
+          <w:lang w:val="fr-FR"/>
+        </w:rPr>
+      </w:pPr>
+      <w:r>
+        <w:rPr>
+          <w:rFonts w:asciiTheme="majorHAnsi" w:hAnsiTheme="majorHAnsi" w:cstheme="majorHAnsi"/>
+          <w:color w:val="9BBB59" w:themeColor="accent3"/>
           <w:sz w:val="26"/>
           <w:szCs w:val="26"/>
           <w:lang w:val="fr-FR"/>

</xml_diff>

<commit_message>
Done clip c03 typescript 26: Accessors
</commit_message>
<xml_diff>
--- a/TYPESCRIPT-ES6-JAVASCRIPT-QUA-DỰ-ÁN-SHOPPING-CART-NỀN-TẢNG-NODE.JS-VÀ-ANGULARJS-2.docx
+++ b/TYPESCRIPT-ES6-JAVASCRIPT-QUA-DỰ-ÁN-SHOPPING-CART-NỀN-TẢNG-NODE.JS-VÀ-ANGULARJS-2.docx
@@ -1337,14 +1337,16 @@
       <w:pPr>
         <w:rPr>
           <w:rFonts w:asciiTheme="majorHAnsi" w:hAnsiTheme="majorHAnsi" w:cstheme="majorHAnsi"/>
-          <w:sz w:val="26"/>
-          <w:szCs w:val="26"/>
-          <w:lang w:val="fr-FR"/>
-        </w:rPr>
-      </w:pPr>
-      <w:r>
-        <w:rPr>
-          <w:rFonts w:asciiTheme="majorHAnsi" w:hAnsiTheme="majorHAnsi" w:cstheme="majorHAnsi"/>
+          <w:color w:val="9BBB59" w:themeColor="accent3"/>
+          <w:sz w:val="26"/>
+          <w:szCs w:val="26"/>
+          <w:lang w:val="fr-FR"/>
+        </w:rPr>
+      </w:pPr>
+      <w:r>
+        <w:rPr>
+          <w:rFonts w:asciiTheme="majorHAnsi" w:hAnsiTheme="majorHAnsi" w:cstheme="majorHAnsi"/>
+          <w:color w:val="9BBB59" w:themeColor="accent3"/>
           <w:sz w:val="26"/>
           <w:szCs w:val="26"/>
           <w:lang w:val="fr-FR"/>

</xml_diff>

<commit_message>
Done clip c03 typescript 27: Abstarct
</commit_message>
<xml_diff>
--- a/TYPESCRIPT-ES6-JAVASCRIPT-QUA-DỰ-ÁN-SHOPPING-CART-NỀN-TẢNG-NODE.JS-VÀ-ANGULARJS-2.docx
+++ b/TYPESCRIPT-ES6-JAVASCRIPT-QUA-DỰ-ÁN-SHOPPING-CART-NỀN-TẢNG-NODE.JS-VÀ-ANGULARJS-2.docx
@@ -1358,14 +1358,16 @@
       <w:pPr>
         <w:rPr>
           <w:rFonts w:asciiTheme="majorHAnsi" w:hAnsiTheme="majorHAnsi" w:cstheme="majorHAnsi"/>
-          <w:sz w:val="26"/>
-          <w:szCs w:val="26"/>
-          <w:lang w:val="fr-FR"/>
-        </w:rPr>
-      </w:pPr>
-      <w:r>
-        <w:rPr>
-          <w:rFonts w:asciiTheme="majorHAnsi" w:hAnsiTheme="majorHAnsi" w:cstheme="majorHAnsi"/>
+          <w:color w:val="9BBB59" w:themeColor="accent3"/>
+          <w:sz w:val="26"/>
+          <w:szCs w:val="26"/>
+          <w:lang w:val="fr-FR"/>
+        </w:rPr>
+      </w:pPr>
+      <w:r>
+        <w:rPr>
+          <w:rFonts w:asciiTheme="majorHAnsi" w:hAnsiTheme="majorHAnsi" w:cstheme="majorHAnsi"/>
+          <w:color w:val="9BBB59" w:themeColor="accent3"/>
           <w:sz w:val="26"/>
           <w:szCs w:val="26"/>
           <w:lang w:val="fr-FR"/>

</xml_diff>

<commit_message>
Done clip c03 typescript 28: Interface
</commit_message>
<xml_diff>
--- a/TYPESCRIPT-ES6-JAVASCRIPT-QUA-DỰ-ÁN-SHOPPING-CART-NỀN-TẢNG-NODE.JS-VÀ-ANGULARJS-2.docx
+++ b/TYPESCRIPT-ES6-JAVASCRIPT-QUA-DỰ-ÁN-SHOPPING-CART-NỀN-TẢNG-NODE.JS-VÀ-ANGULARJS-2.docx
@@ -1,6 +1,6 @@
 
 <file path=word/document.xml><?xml version="1.0" encoding="utf-8"?>
-<w:document xmlns:ve="http://schemas.openxmlformats.org/markup-compatibility/2006" xmlns:o="urn:schemas-microsoft-com:office:office" xmlns:r="http://schemas.openxmlformats.org/officeDocument/2006/relationships" xmlns:m="http://schemas.openxmlformats.org/officeDocument/2006/math" xmlns:v="urn:schemas-microsoft-com:vml" xmlns:wp="http://schemas.openxmlformats.org/drawingml/2006/wordprocessingDrawing" xmlns:w10="urn:schemas-microsoft-com:office:word" xmlns:w="http://schemas.openxmlformats.org/wordprocessingml/2006/main" xmlns:wne="http://schemas.microsoft.com/office/word/2006/wordml">
+<w:document xmlns:wpc="http://schemas.microsoft.com/office/word/2010/wordprocessingCanvas" xmlns:mc="http://schemas.openxmlformats.org/markup-compatibility/2006" xmlns:o="urn:schemas-microsoft-com:office:office" xmlns:r="http://schemas.openxmlformats.org/officeDocument/2006/relationships" xmlns:m="http://schemas.openxmlformats.org/officeDocument/2006/math" xmlns:v="urn:schemas-microsoft-com:vml" xmlns:wp14="http://schemas.microsoft.com/office/word/2010/wordprocessingDrawing" xmlns:wp="http://schemas.openxmlformats.org/drawingml/2006/wordprocessingDrawing" xmlns:w10="urn:schemas-microsoft-com:office:word" xmlns:w="http://schemas.openxmlformats.org/wordprocessingml/2006/main" xmlns:w14="http://schemas.microsoft.com/office/word/2010/wordml" xmlns:w15="http://schemas.microsoft.com/office/word/2012/wordml" xmlns:wpg="http://schemas.microsoft.com/office/word/2010/wordprocessingGroup" xmlns:wpi="http://schemas.microsoft.com/office/word/2010/wordprocessingInk" xmlns:wne="http://schemas.microsoft.com/office/word/2006/wordml" xmlns:wps="http://schemas.microsoft.com/office/word/2010/wordprocessingShape" mc:Ignorable="w14 w15 wp14">
   <w:body>
     <w:p>
       <w:pPr>
@@ -323,7 +323,7 @@
           <w:szCs w:val="26"/>
           <w:lang w:val="fr-FR"/>
         </w:rPr>
-        <w:t xml:space="preserve"> 3\</w:t>
+        <w:t xml:space="preserve"> 3\Packages\User: Copy </w:t>
       </w:r>
       <w:proofErr w:type="spellStart"/>
       <w:r>
@@ -334,7 +334,7 @@
           <w:szCs w:val="26"/>
           <w:lang w:val="fr-FR"/>
         </w:rPr>
-        <w:t>Packages\User</w:t>
+        <w:t>củathưmụcnày</w:t>
       </w:r>
       <w:proofErr w:type="spellEnd"/>
       <w:r>
@@ -345,9 +345,10 @@
           <w:szCs w:val="26"/>
           <w:lang w:val="fr-FR"/>
         </w:rPr>
-        <w:t xml:space="preserve">: Copy </w:t>
+        <w:t xml:space="preserve"> qua </w:t>
       </w:r>
       <w:proofErr w:type="spellStart"/>
+      <w:proofErr w:type="gramStart"/>
       <w:r>
         <w:rPr>
           <w:rFonts w:asciiTheme="majorHAnsi" w:hAnsiTheme="majorHAnsi" w:cstheme="majorHAnsi"/>
@@ -356,7 +357,7 @@
           <w:szCs w:val="26"/>
           <w:lang w:val="fr-FR"/>
         </w:rPr>
-        <w:t>củathưmụcnày</w:t>
+        <w:t>máytínhkhác</w:t>
       </w:r>
       <w:proofErr w:type="spellEnd"/>
       <w:r>
@@ -367,7 +368,7 @@
           <w:szCs w:val="26"/>
           <w:lang w:val="fr-FR"/>
         </w:rPr>
-        <w:t xml:space="preserve"> qua </w:t>
+        <w:t xml:space="preserve"> ,</w:t>
       </w:r>
       <w:proofErr w:type="spellStart"/>
       <w:r>
@@ -378,31 +379,10 @@
           <w:szCs w:val="26"/>
           <w:lang w:val="fr-FR"/>
         </w:rPr>
-        <w:t>máytínhkhác</w:t>
+        <w:t>đểkhôngmất</w:t>
       </w:r>
       <w:proofErr w:type="spellEnd"/>
-      <w:r>
-        <w:rPr>
-          <w:rFonts w:asciiTheme="majorHAnsi" w:hAnsiTheme="majorHAnsi" w:cstheme="majorHAnsi"/>
-          <w:color w:val="000000" w:themeColor="text1"/>
-          <w:sz w:val="26"/>
-          <w:szCs w:val="26"/>
-          <w:lang w:val="fr-FR"/>
-        </w:rPr>
-        <w:t xml:space="preserve"> ,</w:t>
-      </w:r>
-      <w:proofErr w:type="spellStart"/>
-      <w:r>
-        <w:rPr>
-          <w:rFonts w:asciiTheme="majorHAnsi" w:hAnsiTheme="majorHAnsi" w:cstheme="majorHAnsi"/>
-          <w:color w:val="000000" w:themeColor="text1"/>
-          <w:sz w:val="26"/>
-          <w:szCs w:val="26"/>
-          <w:lang w:val="fr-FR"/>
-        </w:rPr>
-        <w:t>đểkhôngmất</w:t>
-      </w:r>
-      <w:proofErr w:type="spellEnd"/>
+      <w:proofErr w:type="gramEnd"/>
       <w:r>
         <w:rPr>
           <w:rFonts w:asciiTheme="majorHAnsi" w:hAnsiTheme="majorHAnsi" w:cstheme="majorHAnsi"/>
@@ -1288,105 +1268,106 @@
         </w:rPr>
         <w:t>https://www.youtube.com/watch?v=yvYLm-0Zav8</w:t>
       </w:r>
+    </w:p>
+    <w:p>
+      <w:pPr>
+        <w:rPr>
+          <w:rFonts w:asciiTheme="majorHAnsi" w:hAnsiTheme="majorHAnsi" w:cstheme="majorHAnsi"/>
+          <w:color w:val="9BBB59" w:themeColor="accent3"/>
+          <w:sz w:val="26"/>
+          <w:szCs w:val="26"/>
+          <w:lang w:val="fr-FR"/>
+        </w:rPr>
+      </w:pPr>
+      <w:r>
+        <w:rPr>
+          <w:rFonts w:asciiTheme="majorHAnsi" w:hAnsiTheme="majorHAnsi" w:cstheme="majorHAnsi"/>
+          <w:color w:val="9BBB59" w:themeColor="accent3"/>
+          <w:sz w:val="26"/>
+          <w:szCs w:val="26"/>
+          <w:lang w:val="fr-FR"/>
+        </w:rPr>
+        <w:t>https://www.youtube.com/watch?v=7og19jMfbrc</w:t>
+      </w:r>
+    </w:p>
+    <w:p>
+      <w:pPr>
+        <w:rPr>
+          <w:rFonts w:asciiTheme="majorHAnsi" w:hAnsiTheme="majorHAnsi" w:cstheme="majorHAnsi"/>
+          <w:color w:val="9BBB59" w:themeColor="accent3"/>
+          <w:sz w:val="26"/>
+          <w:szCs w:val="26"/>
+          <w:lang w:val="fr-FR"/>
+        </w:rPr>
+      </w:pPr>
+      <w:r>
+        <w:rPr>
+          <w:rFonts w:asciiTheme="majorHAnsi" w:hAnsiTheme="majorHAnsi" w:cstheme="majorHAnsi"/>
+          <w:color w:val="9BBB59" w:themeColor="accent3"/>
+          <w:sz w:val="26"/>
+          <w:szCs w:val="26"/>
+          <w:lang w:val="fr-FR"/>
+        </w:rPr>
+        <w:t>https://www.youtube.com/watch?v=Ic10mDeUt-8</w:t>
+      </w:r>
+    </w:p>
+    <w:p>
+      <w:pPr>
+        <w:rPr>
+          <w:rFonts w:asciiTheme="majorHAnsi" w:hAnsiTheme="majorHAnsi" w:cstheme="majorHAnsi"/>
+          <w:color w:val="9BBB59" w:themeColor="accent3"/>
+          <w:sz w:val="26"/>
+          <w:szCs w:val="26"/>
+          <w:lang w:val="fr-FR"/>
+        </w:rPr>
+      </w:pPr>
+      <w:r>
+        <w:rPr>
+          <w:rFonts w:asciiTheme="majorHAnsi" w:hAnsiTheme="majorHAnsi" w:cstheme="majorHAnsi"/>
+          <w:color w:val="9BBB59" w:themeColor="accent3"/>
+          <w:sz w:val="26"/>
+          <w:szCs w:val="26"/>
+          <w:lang w:val="fr-FR"/>
+        </w:rPr>
+        <w:t>https://www.youtube.com/watch?v=7Ncl20XgZTw</w:t>
+      </w:r>
+    </w:p>
+    <w:p>
+      <w:pPr>
+        <w:rPr>
+          <w:rFonts w:asciiTheme="majorHAnsi" w:hAnsiTheme="majorHAnsi" w:cstheme="majorHAnsi"/>
+          <w:color w:val="9BBB59" w:themeColor="accent3"/>
+          <w:sz w:val="26"/>
+          <w:szCs w:val="26"/>
+          <w:lang w:val="fr-FR"/>
+        </w:rPr>
+      </w:pPr>
+      <w:r>
+        <w:rPr>
+          <w:rFonts w:asciiTheme="majorHAnsi" w:hAnsiTheme="majorHAnsi" w:cstheme="majorHAnsi"/>
+          <w:color w:val="9BBB59" w:themeColor="accent3"/>
+          <w:sz w:val="26"/>
+          <w:szCs w:val="26"/>
+          <w:lang w:val="fr-FR"/>
+        </w:rPr>
+        <w:t>https://www.youtube.com/watch?v=CEgRLmIX12Q</w:t>
+      </w:r>
+    </w:p>
+    <w:p>
+      <w:pPr>
+        <w:rPr>
+          <w:rFonts w:asciiTheme="majorHAnsi" w:hAnsiTheme="majorHAnsi" w:cstheme="majorHAnsi"/>
+          <w:color w:val="9BBB59" w:themeColor="accent3"/>
+          <w:sz w:val="26"/>
+          <w:szCs w:val="26"/>
+          <w:lang w:val="fr-FR"/>
+        </w:rPr>
+      </w:pPr>
       <w:bookmarkStart w:id="0" w:name="_GoBack"/>
-      <w:bookmarkEnd w:id="0"/>
-    </w:p>
-    <w:p>
-      <w:pPr>
-        <w:rPr>
-          <w:rFonts w:asciiTheme="majorHAnsi" w:hAnsiTheme="majorHAnsi" w:cstheme="majorHAnsi"/>
-          <w:color w:val="9BBB59" w:themeColor="accent3"/>
-          <w:sz w:val="26"/>
-          <w:szCs w:val="26"/>
-          <w:lang w:val="fr-FR"/>
-        </w:rPr>
-      </w:pPr>
-      <w:r>
-        <w:rPr>
-          <w:rFonts w:asciiTheme="majorHAnsi" w:hAnsiTheme="majorHAnsi" w:cstheme="majorHAnsi"/>
-          <w:color w:val="9BBB59" w:themeColor="accent3"/>
-          <w:sz w:val="26"/>
-          <w:szCs w:val="26"/>
-          <w:lang w:val="fr-FR"/>
-        </w:rPr>
-        <w:t>https://www.youtube.com/watch?v=7og19jMfbrc</w:t>
-      </w:r>
-    </w:p>
-    <w:p>
-      <w:pPr>
-        <w:rPr>
-          <w:rFonts w:asciiTheme="majorHAnsi" w:hAnsiTheme="majorHAnsi" w:cstheme="majorHAnsi"/>
-          <w:color w:val="9BBB59" w:themeColor="accent3"/>
-          <w:sz w:val="26"/>
-          <w:szCs w:val="26"/>
-          <w:lang w:val="fr-FR"/>
-        </w:rPr>
-      </w:pPr>
-      <w:r>
-        <w:rPr>
-          <w:rFonts w:asciiTheme="majorHAnsi" w:hAnsiTheme="majorHAnsi" w:cstheme="majorHAnsi"/>
-          <w:color w:val="9BBB59" w:themeColor="accent3"/>
-          <w:sz w:val="26"/>
-          <w:szCs w:val="26"/>
-          <w:lang w:val="fr-FR"/>
-        </w:rPr>
-        <w:t>https://www.youtube.com/watch?v=Ic10mDeUt-8</w:t>
-      </w:r>
-    </w:p>
-    <w:p>
-      <w:pPr>
-        <w:rPr>
-          <w:rFonts w:asciiTheme="majorHAnsi" w:hAnsiTheme="majorHAnsi" w:cstheme="majorHAnsi"/>
-          <w:color w:val="9BBB59" w:themeColor="accent3"/>
-          <w:sz w:val="26"/>
-          <w:szCs w:val="26"/>
-          <w:lang w:val="fr-FR"/>
-        </w:rPr>
-      </w:pPr>
-      <w:r>
-        <w:rPr>
-          <w:rFonts w:asciiTheme="majorHAnsi" w:hAnsiTheme="majorHAnsi" w:cstheme="majorHAnsi"/>
-          <w:color w:val="9BBB59" w:themeColor="accent3"/>
-          <w:sz w:val="26"/>
-          <w:szCs w:val="26"/>
-          <w:lang w:val="fr-FR"/>
-        </w:rPr>
-        <w:t>https://www.youtube.com/watch?v=7Ncl20XgZTw</w:t>
-      </w:r>
-    </w:p>
-    <w:p>
-      <w:pPr>
-        <w:rPr>
-          <w:rFonts w:asciiTheme="majorHAnsi" w:hAnsiTheme="majorHAnsi" w:cstheme="majorHAnsi"/>
-          <w:color w:val="9BBB59" w:themeColor="accent3"/>
-          <w:sz w:val="26"/>
-          <w:szCs w:val="26"/>
-          <w:lang w:val="fr-FR"/>
-        </w:rPr>
-      </w:pPr>
-      <w:r>
-        <w:rPr>
-          <w:rFonts w:asciiTheme="majorHAnsi" w:hAnsiTheme="majorHAnsi" w:cstheme="majorHAnsi"/>
-          <w:color w:val="9BBB59" w:themeColor="accent3"/>
-          <w:sz w:val="26"/>
-          <w:szCs w:val="26"/>
-          <w:lang w:val="fr-FR"/>
-        </w:rPr>
-        <w:t>https://www.youtube.com/watch?v=CEgRLmIX12Q</w:t>
-      </w:r>
-    </w:p>
-    <w:p>
-      <w:pPr>
-        <w:rPr>
-          <w:rFonts w:asciiTheme="majorHAnsi" w:hAnsiTheme="majorHAnsi" w:cstheme="majorHAnsi"/>
-          <w:sz w:val="26"/>
-          <w:szCs w:val="26"/>
-          <w:lang w:val="fr-FR"/>
-        </w:rPr>
-      </w:pPr>
-      <w:r>
-        <w:rPr>
-          <w:rFonts w:asciiTheme="majorHAnsi" w:hAnsiTheme="majorHAnsi" w:cstheme="majorHAnsi"/>
+      <w:r>
+        <w:rPr>
+          <w:rFonts w:asciiTheme="majorHAnsi" w:hAnsiTheme="majorHAnsi" w:cstheme="majorHAnsi"/>
+          <w:color w:val="9BBB59" w:themeColor="accent3"/>
           <w:sz w:val="26"/>
           <w:szCs w:val="26"/>
           <w:lang w:val="fr-FR"/>
@@ -1394,6 +1375,7 @@
         <w:t>https://www.youtube.com/watch?v=XgB0Sa8eLnI</w:t>
       </w:r>
     </w:p>
+    <w:bookmarkEnd w:id="0"/>
     <w:p>
       <w:pPr>
         <w:rPr>
@@ -2196,7 +2178,7 @@
 </file>
 
 <file path=word/styles.xml><?xml version="1.0" encoding="utf-8"?>
-<w:styles xmlns:r="http://schemas.openxmlformats.org/officeDocument/2006/relationships" xmlns:w="http://schemas.openxmlformats.org/wordprocessingml/2006/main">
+<w:styles xmlns:mc="http://schemas.openxmlformats.org/markup-compatibility/2006" xmlns:r="http://schemas.openxmlformats.org/officeDocument/2006/relationships" xmlns:w="http://schemas.openxmlformats.org/wordprocessingml/2006/main" xmlns:w14="http://schemas.microsoft.com/office/word/2010/wordml" xmlns:w15="http://schemas.microsoft.com/office/word/2012/wordml" mc:Ignorable="w14 w15">
   <w:docDefaults>
     <w:rPrDefault>
       <w:rPr>
@@ -2212,144 +2194,378 @@
       </w:pPr>
     </w:pPrDefault>
   </w:docDefaults>
-  <w:latentStyles w:defLockedState="0" w:defUIPriority="99" w:defSemiHidden="1" w:defUnhideWhenUsed="1" w:defQFormat="0" w:count="267">
-    <w:lsdException w:name="Normal" w:semiHidden="0" w:uiPriority="0" w:unhideWhenUsed="0" w:qFormat="1"/>
-    <w:lsdException w:name="heading 1" w:semiHidden="0" w:uiPriority="9" w:unhideWhenUsed="0" w:qFormat="1"/>
-    <w:lsdException w:name="heading 2" w:uiPriority="9" w:qFormat="1"/>
-    <w:lsdException w:name="heading 3" w:uiPriority="9" w:qFormat="1"/>
-    <w:lsdException w:name="heading 4" w:uiPriority="9" w:qFormat="1"/>
-    <w:lsdException w:name="heading 5" w:uiPriority="9" w:qFormat="1"/>
-    <w:lsdException w:name="heading 6" w:uiPriority="9" w:qFormat="1"/>
-    <w:lsdException w:name="heading 7" w:uiPriority="9" w:qFormat="1"/>
-    <w:lsdException w:name="heading 8" w:uiPriority="9" w:qFormat="1"/>
-    <w:lsdException w:name="heading 9" w:uiPriority="9" w:qFormat="1"/>
-    <w:lsdException w:name="toc 1" w:uiPriority="39"/>
-    <w:lsdException w:name="toc 2" w:uiPriority="39"/>
-    <w:lsdException w:name="toc 3" w:uiPriority="39"/>
-    <w:lsdException w:name="toc 4" w:uiPriority="39"/>
-    <w:lsdException w:name="toc 5" w:uiPriority="39"/>
-    <w:lsdException w:name="toc 6" w:uiPriority="39"/>
-    <w:lsdException w:name="toc 7" w:uiPriority="39"/>
-    <w:lsdException w:name="toc 8" w:uiPriority="39"/>
-    <w:lsdException w:name="toc 9" w:uiPriority="39"/>
-    <w:lsdException w:name="caption" w:uiPriority="35" w:qFormat="1"/>
-    <w:lsdException w:name="Title" w:semiHidden="0" w:uiPriority="10" w:unhideWhenUsed="0" w:qFormat="1"/>
-    <w:lsdException w:name="Default Paragraph Font" w:uiPriority="1"/>
-    <w:lsdException w:name="Subtitle" w:semiHidden="0" w:uiPriority="11" w:unhideWhenUsed="0" w:qFormat="1"/>
-    <w:lsdException w:name="Strong" w:semiHidden="0" w:uiPriority="22" w:unhideWhenUsed="0" w:qFormat="1"/>
-    <w:lsdException w:name="Emphasis" w:semiHidden="0" w:uiPriority="20" w:unhideWhenUsed="0" w:qFormat="1"/>
-    <w:lsdException w:name="Table Grid" w:semiHidden="0" w:uiPriority="59" w:unhideWhenUsed="0"/>
-    <w:lsdException w:name="Placeholder Text" w:unhideWhenUsed="0"/>
-    <w:lsdException w:name="No Spacing" w:semiHidden="0" w:uiPriority="1" w:unhideWhenUsed="0" w:qFormat="1"/>
-    <w:lsdException w:name="Light Shading" w:semiHidden="0" w:uiPriority="60" w:unhideWhenUsed="0"/>
-    <w:lsdException w:name="Light List" w:semiHidden="0" w:uiPriority="61" w:unhideWhenUsed="0"/>
-    <w:lsdException w:name="Light Grid" w:semiHidden="0" w:uiPriority="62" w:unhideWhenUsed="0"/>
-    <w:lsdException w:name="Medium Shading 1" w:semiHidden="0" w:uiPriority="63" w:unhideWhenUsed="0"/>
-    <w:lsdException w:name="Medium Shading 2" w:semiHidden="0" w:uiPriority="64" w:unhideWhenUsed="0"/>
-    <w:lsdException w:name="Medium List 1" w:semiHidden="0" w:uiPriority="65" w:unhideWhenUsed="0"/>
-    <w:lsdException w:name="Medium List 2" w:semiHidden="0" w:uiPriority="66" w:unhideWhenUsed="0"/>
-    <w:lsdException w:name="Medium Grid 1" w:semiHidden="0" w:uiPriority="67" w:unhideWhenUsed="0"/>
-    <w:lsdException w:name="Medium Grid 2" w:semiHidden="0" w:uiPriority="68" w:unhideWhenUsed="0"/>
-    <w:lsdException w:name="Medium Grid 3" w:semiHidden="0" w:uiPriority="69" w:unhideWhenUsed="0"/>
-    <w:lsdException w:name="Dark List" w:semiHidden="0" w:uiPriority="70" w:unhideWhenUsed="0"/>
-    <w:lsdException w:name="Colorful Shading" w:semiHidden="0" w:uiPriority="71" w:unhideWhenUsed="0"/>
-    <w:lsdException w:name="Colorful List" w:semiHidden="0" w:uiPriority="72" w:unhideWhenUsed="0"/>
-    <w:lsdException w:name="Colorful Grid" w:semiHidden="0" w:uiPriority="73" w:unhideWhenUsed="0"/>
-    <w:lsdException w:name="Light Shading Accent 1" w:semiHidden="0" w:uiPriority="60" w:unhideWhenUsed="0"/>
-    <w:lsdException w:name="Light List Accent 1" w:semiHidden="0" w:uiPriority="61" w:unhideWhenUsed="0"/>
-    <w:lsdException w:name="Light Grid Accent 1" w:semiHidden="0" w:uiPriority="62" w:unhideWhenUsed="0"/>
-    <w:lsdException w:name="Medium Shading 1 Accent 1" w:semiHidden="0" w:uiPriority="63" w:unhideWhenUsed="0"/>
-    <w:lsdException w:name="Medium Shading 2 Accent 1" w:semiHidden="0" w:uiPriority="64" w:unhideWhenUsed="0"/>
-    <w:lsdException w:name="Medium List 1 Accent 1" w:semiHidden="0" w:uiPriority="65" w:unhideWhenUsed="0"/>
-    <w:lsdException w:name="Revision" w:unhideWhenUsed="0"/>
-    <w:lsdException w:name="List Paragraph" w:semiHidden="0" w:uiPriority="34" w:unhideWhenUsed="0" w:qFormat="1"/>
-    <w:lsdException w:name="Quote" w:semiHidden="0" w:uiPriority="29" w:unhideWhenUsed="0" w:qFormat="1"/>
-    <w:lsdException w:name="Intense Quote" w:semiHidden="0" w:uiPriority="30" w:unhideWhenUsed="0" w:qFormat="1"/>
-    <w:lsdException w:name="Medium List 2 Accent 1" w:semiHidden="0" w:uiPriority="66" w:unhideWhenUsed="0"/>
-    <w:lsdException w:name="Medium Grid 1 Accent 1" w:semiHidden="0" w:uiPriority="67" w:unhideWhenUsed="0"/>
-    <w:lsdException w:name="Medium Grid 2 Accent 1" w:semiHidden="0" w:uiPriority="68" w:unhideWhenUsed="0"/>
-    <w:lsdException w:name="Medium Grid 3 Accent 1" w:semiHidden="0" w:uiPriority="69" w:unhideWhenUsed="0"/>
-    <w:lsdException w:name="Dark List Accent 1" w:semiHidden="0" w:uiPriority="70" w:unhideWhenUsed="0"/>
-    <w:lsdException w:name="Colorful Shading Accent 1" w:semiHidden="0" w:uiPriority="71" w:unhideWhenUsed="0"/>
-    <w:lsdException w:name="Colorful List Accent 1" w:semiHidden="0" w:uiPriority="72" w:unhideWhenUsed="0"/>
-    <w:lsdException w:name="Colorful Grid Accent 1" w:semiHidden="0" w:uiPriority="73" w:unhideWhenUsed="0"/>
-    <w:lsdException w:name="Light Shading Accent 2" w:semiHidden="0" w:uiPriority="60" w:unhideWhenUsed="0"/>
-    <w:lsdException w:name="Light List Accent 2" w:semiHidden="0" w:uiPriority="61" w:unhideWhenUsed="0"/>
-    <w:lsdException w:name="Light Grid Accent 2" w:semiHidden="0" w:uiPriority="62" w:unhideWhenUsed="0"/>
-    <w:lsdException w:name="Medium Shading 1 Accent 2" w:semiHidden="0" w:uiPriority="63" w:unhideWhenUsed="0"/>
-    <w:lsdException w:name="Medium Shading 2 Accent 2" w:semiHidden="0" w:uiPriority="64" w:unhideWhenUsed="0"/>
-    <w:lsdException w:name="Medium List 1 Accent 2" w:semiHidden="0" w:uiPriority="65" w:unhideWhenUsed="0"/>
-    <w:lsdException w:name="Medium List 2 Accent 2" w:semiHidden="0" w:uiPriority="66" w:unhideWhenUsed="0"/>
-    <w:lsdException w:name="Medium Grid 1 Accent 2" w:semiHidden="0" w:uiPriority="67" w:unhideWhenUsed="0"/>
-    <w:lsdException w:name="Medium Grid 2 Accent 2" w:semiHidden="0" w:uiPriority="68" w:unhideWhenUsed="0"/>
-    <w:lsdException w:name="Medium Grid 3 Accent 2" w:semiHidden="0" w:uiPriority="69" w:unhideWhenUsed="0"/>
-    <w:lsdException w:name="Dark List Accent 2" w:semiHidden="0" w:uiPriority="70" w:unhideWhenUsed="0"/>
-    <w:lsdException w:name="Colorful Shading Accent 2" w:semiHidden="0" w:uiPriority="71" w:unhideWhenUsed="0"/>
-    <w:lsdException w:name="Colorful List Accent 2" w:semiHidden="0" w:uiPriority="72" w:unhideWhenUsed="0"/>
-    <w:lsdException w:name="Colorful Grid Accent 2" w:semiHidden="0" w:uiPriority="73" w:unhideWhenUsed="0"/>
-    <w:lsdException w:name="Light Shading Accent 3" w:semiHidden="0" w:uiPriority="60" w:unhideWhenUsed="0"/>
-    <w:lsdException w:name="Light List Accent 3" w:semiHidden="0" w:uiPriority="61" w:unhideWhenUsed="0"/>
-    <w:lsdException w:name="Light Grid Accent 3" w:semiHidden="0" w:uiPriority="62" w:unhideWhenUsed="0"/>
-    <w:lsdException w:name="Medium Shading 1 Accent 3" w:semiHidden="0" w:uiPriority="63" w:unhideWhenUsed="0"/>
-    <w:lsdException w:name="Medium Shading 2 Accent 3" w:semiHidden="0" w:uiPriority="64" w:unhideWhenUsed="0"/>
-    <w:lsdException w:name="Medium List 1 Accent 3" w:semiHidden="0" w:uiPriority="65" w:unhideWhenUsed="0"/>
-    <w:lsdException w:name="Medium List 2 Accent 3" w:semiHidden="0" w:uiPriority="66" w:unhideWhenUsed="0"/>
-    <w:lsdException w:name="Medium Grid 1 Accent 3" w:semiHidden="0" w:uiPriority="67" w:unhideWhenUsed="0"/>
-    <w:lsdException w:name="Medium Grid 2 Accent 3" w:semiHidden="0" w:uiPriority="68" w:unhideWhenUsed="0"/>
-    <w:lsdException w:name="Medium Grid 3 Accent 3" w:semiHidden="0" w:uiPriority="69" w:unhideWhenUsed="0"/>
-    <w:lsdException w:name="Dark List Accent 3" w:semiHidden="0" w:uiPriority="70" w:unhideWhenUsed="0"/>
-    <w:lsdException w:name="Colorful Shading Accent 3" w:semiHidden="0" w:uiPriority="71" w:unhideWhenUsed="0"/>
-    <w:lsdException w:name="Colorful List Accent 3" w:semiHidden="0" w:uiPriority="72" w:unhideWhenUsed="0"/>
-    <w:lsdException w:name="Colorful Grid Accent 3" w:semiHidden="0" w:uiPriority="73" w:unhideWhenUsed="0"/>
-    <w:lsdException w:name="Light Shading Accent 4" w:semiHidden="0" w:uiPriority="60" w:unhideWhenUsed="0"/>
-    <w:lsdException w:name="Light List Accent 4" w:semiHidden="0" w:uiPriority="61" w:unhideWhenUsed="0"/>
-    <w:lsdException w:name="Light Grid Accent 4" w:semiHidden="0" w:uiPriority="62" w:unhideWhenUsed="0"/>
-    <w:lsdException w:name="Medium Shading 1 Accent 4" w:semiHidden="0" w:uiPriority="63" w:unhideWhenUsed="0"/>
-    <w:lsdException w:name="Medium Shading 2 Accent 4" w:semiHidden="0" w:uiPriority="64" w:unhideWhenUsed="0"/>
-    <w:lsdException w:name="Medium List 1 Accent 4" w:semiHidden="0" w:uiPriority="65" w:unhideWhenUsed="0"/>
-    <w:lsdException w:name="Medium List 2 Accent 4" w:semiHidden="0" w:uiPriority="66" w:unhideWhenUsed="0"/>
-    <w:lsdException w:name="Medium Grid 1 Accent 4" w:semiHidden="0" w:uiPriority="67" w:unhideWhenUsed="0"/>
-    <w:lsdException w:name="Medium Grid 2 Accent 4" w:semiHidden="0" w:uiPriority="68" w:unhideWhenUsed="0"/>
-    <w:lsdException w:name="Medium Grid 3 Accent 4" w:semiHidden="0" w:uiPriority="69" w:unhideWhenUsed="0"/>
-    <w:lsdException w:name="Dark List Accent 4" w:semiHidden="0" w:uiPriority="70" w:unhideWhenUsed="0"/>
-    <w:lsdException w:name="Colorful Shading Accent 4" w:semiHidden="0" w:uiPriority="71" w:unhideWhenUsed="0"/>
-    <w:lsdException w:name="Colorful List Accent 4" w:semiHidden="0" w:uiPriority="72" w:unhideWhenUsed="0"/>
-    <w:lsdException w:name="Colorful Grid Accent 4" w:semiHidden="0" w:uiPriority="73" w:unhideWhenUsed="0"/>
-    <w:lsdException w:name="Light Shading Accent 5" w:semiHidden="0" w:uiPriority="60" w:unhideWhenUsed="0"/>
-    <w:lsdException w:name="Light List Accent 5" w:semiHidden="0" w:uiPriority="61" w:unhideWhenUsed="0"/>
-    <w:lsdException w:name="Light Grid Accent 5" w:semiHidden="0" w:uiPriority="62" w:unhideWhenUsed="0"/>
-    <w:lsdException w:name="Medium Shading 1 Accent 5" w:semiHidden="0" w:uiPriority="63" w:unhideWhenUsed="0"/>
-    <w:lsdException w:name="Medium Shading 2 Accent 5" w:semiHidden="0" w:uiPriority="64" w:unhideWhenUsed="0"/>
-    <w:lsdException w:name="Medium List 1 Accent 5" w:semiHidden="0" w:uiPriority="65" w:unhideWhenUsed="0"/>
-    <w:lsdException w:name="Medium List 2 Accent 5" w:semiHidden="0" w:uiPriority="66" w:unhideWhenUsed="0"/>
-    <w:lsdException w:name="Medium Grid 1 Accent 5" w:semiHidden="0" w:uiPriority="67" w:unhideWhenUsed="0"/>
-    <w:lsdException w:name="Medium Grid 2 Accent 5" w:semiHidden="0" w:uiPriority="68" w:unhideWhenUsed="0"/>
-    <w:lsdException w:name="Medium Grid 3 Accent 5" w:semiHidden="0" w:uiPriority="69" w:unhideWhenUsed="0"/>
-    <w:lsdException w:name="Dark List Accent 5" w:semiHidden="0" w:uiPriority="70" w:unhideWhenUsed="0"/>
-    <w:lsdException w:name="Colorful Shading Accent 5" w:semiHidden="0" w:uiPriority="71" w:unhideWhenUsed="0"/>
-    <w:lsdException w:name="Colorful List Accent 5" w:semiHidden="0" w:uiPriority="72" w:unhideWhenUsed="0"/>
-    <w:lsdException w:name="Colorful Grid Accent 5" w:semiHidden="0" w:uiPriority="73" w:unhideWhenUsed="0"/>
-    <w:lsdException w:name="Light Shading Accent 6" w:semiHidden="0" w:uiPriority="60" w:unhideWhenUsed="0"/>
-    <w:lsdException w:name="Light List Accent 6" w:semiHidden="0" w:uiPriority="61" w:unhideWhenUsed="0"/>
-    <w:lsdException w:name="Light Grid Accent 6" w:semiHidden="0" w:uiPriority="62" w:unhideWhenUsed="0"/>
-    <w:lsdException w:name="Medium Shading 1 Accent 6" w:semiHidden="0" w:uiPriority="63" w:unhideWhenUsed="0"/>
-    <w:lsdException w:name="Medium Shading 2 Accent 6" w:semiHidden="0" w:uiPriority="64" w:unhideWhenUsed="0"/>
-    <w:lsdException w:name="Medium List 1 Accent 6" w:semiHidden="0" w:uiPriority="65" w:unhideWhenUsed="0"/>
-    <w:lsdException w:name="Medium List 2 Accent 6" w:semiHidden="0" w:uiPriority="66" w:unhideWhenUsed="0"/>
-    <w:lsdException w:name="Medium Grid 1 Accent 6" w:semiHidden="0" w:uiPriority="67" w:unhideWhenUsed="0"/>
-    <w:lsdException w:name="Medium Grid 2 Accent 6" w:semiHidden="0" w:uiPriority="68" w:unhideWhenUsed="0"/>
-    <w:lsdException w:name="Medium Grid 3 Accent 6" w:semiHidden="0" w:uiPriority="69" w:unhideWhenUsed="0"/>
-    <w:lsdException w:name="Dark List Accent 6" w:semiHidden="0" w:uiPriority="70" w:unhideWhenUsed="0"/>
-    <w:lsdException w:name="Colorful Shading Accent 6" w:semiHidden="0" w:uiPriority="71" w:unhideWhenUsed="0"/>
-    <w:lsdException w:name="Colorful List Accent 6" w:semiHidden="0" w:uiPriority="72" w:unhideWhenUsed="0"/>
-    <w:lsdException w:name="Colorful Grid Accent 6" w:semiHidden="0" w:uiPriority="73" w:unhideWhenUsed="0"/>
-    <w:lsdException w:name="Subtle Emphasis" w:semiHidden="0" w:uiPriority="19" w:unhideWhenUsed="0" w:qFormat="1"/>
-    <w:lsdException w:name="Intense Emphasis" w:semiHidden="0" w:uiPriority="21" w:unhideWhenUsed="0" w:qFormat="1"/>
-    <w:lsdException w:name="Subtle Reference" w:semiHidden="0" w:uiPriority="31" w:unhideWhenUsed="0" w:qFormat="1"/>
-    <w:lsdException w:name="Intense Reference" w:semiHidden="0" w:uiPriority="32" w:unhideWhenUsed="0" w:qFormat="1"/>
-    <w:lsdException w:name="Book Title" w:semiHidden="0" w:uiPriority="33" w:unhideWhenUsed="0" w:qFormat="1"/>
-    <w:lsdException w:name="Bibliography" w:uiPriority="37"/>
-    <w:lsdException w:name="TOC Heading" w:uiPriority="39" w:qFormat="1"/>
+  <w:latentStyles w:defLockedState="0" w:defUIPriority="99" w:defSemiHidden="0" w:defUnhideWhenUsed="0" w:defQFormat="0" w:count="371">
+    <w:lsdException w:name="Normal" w:uiPriority="0" w:qFormat="1"/>
+    <w:lsdException w:name="heading 1" w:uiPriority="9" w:qFormat="1"/>
+    <w:lsdException w:name="heading 2" w:semiHidden="1" w:uiPriority="9" w:unhideWhenUsed="1" w:qFormat="1"/>
+    <w:lsdException w:name="heading 3" w:semiHidden="1" w:uiPriority="9" w:unhideWhenUsed="1" w:qFormat="1"/>
+    <w:lsdException w:name="heading 4" w:semiHidden="1" w:uiPriority="9" w:unhideWhenUsed="1" w:qFormat="1"/>
+    <w:lsdException w:name="heading 5" w:semiHidden="1" w:uiPriority="9" w:unhideWhenUsed="1" w:qFormat="1"/>
+    <w:lsdException w:name="heading 6" w:semiHidden="1" w:uiPriority="9" w:unhideWhenUsed="1" w:qFormat="1"/>
+    <w:lsdException w:name="heading 7" w:semiHidden="1" w:uiPriority="9" w:unhideWhenUsed="1" w:qFormat="1"/>
+    <w:lsdException w:name="heading 8" w:semiHidden="1" w:uiPriority="9" w:unhideWhenUsed="1" w:qFormat="1"/>
+    <w:lsdException w:name="heading 9" w:semiHidden="1" w:uiPriority="9" w:unhideWhenUsed="1" w:qFormat="1"/>
+    <w:lsdException w:name="index 1" w:semiHidden="1" w:unhideWhenUsed="1"/>
+    <w:lsdException w:name="index 2" w:semiHidden="1" w:unhideWhenUsed="1"/>
+    <w:lsdException w:name="index 3" w:semiHidden="1" w:unhideWhenUsed="1"/>
+    <w:lsdException w:name="index 4" w:semiHidden="1" w:unhideWhenUsed="1"/>
+    <w:lsdException w:name="index 5" w:semiHidden="1" w:unhideWhenUsed="1"/>
+    <w:lsdException w:name="index 6" w:semiHidden="1" w:unhideWhenUsed="1"/>
+    <w:lsdException w:name="index 7" w:semiHidden="1" w:unhideWhenUsed="1"/>
+    <w:lsdException w:name="index 8" w:semiHidden="1" w:unhideWhenUsed="1"/>
+    <w:lsdException w:name="index 9" w:semiHidden="1" w:unhideWhenUsed="1"/>
+    <w:lsdException w:name="toc 1" w:semiHidden="1" w:uiPriority="39" w:unhideWhenUsed="1"/>
+    <w:lsdException w:name="toc 2" w:semiHidden="1" w:uiPriority="39" w:unhideWhenUsed="1"/>
+    <w:lsdException w:name="toc 3" w:semiHidden="1" w:uiPriority="39" w:unhideWhenUsed="1"/>
+    <w:lsdException w:name="toc 4" w:semiHidden="1" w:uiPriority="39" w:unhideWhenUsed="1"/>
+    <w:lsdException w:name="toc 5" w:semiHidden="1" w:uiPriority="39" w:unhideWhenUsed="1"/>
+    <w:lsdException w:name="toc 6" w:semiHidden="1" w:uiPriority="39" w:unhideWhenUsed="1"/>
+    <w:lsdException w:name="toc 7" w:semiHidden="1" w:uiPriority="39" w:unhideWhenUsed="1"/>
+    <w:lsdException w:name="toc 8" w:semiHidden="1" w:uiPriority="39" w:unhideWhenUsed="1"/>
+    <w:lsdException w:name="toc 9" w:semiHidden="1" w:uiPriority="39" w:unhideWhenUsed="1"/>
+    <w:lsdException w:name="Normal Indent" w:semiHidden="1" w:unhideWhenUsed="1"/>
+    <w:lsdException w:name="footnote text" w:semiHidden="1" w:unhideWhenUsed="1"/>
+    <w:lsdException w:name="annotation text" w:semiHidden="1" w:unhideWhenUsed="1"/>
+    <w:lsdException w:name="header" w:semiHidden="1" w:unhideWhenUsed="1"/>
+    <w:lsdException w:name="footer" w:semiHidden="1" w:unhideWhenUsed="1"/>
+    <w:lsdException w:name="index heading" w:semiHidden="1" w:unhideWhenUsed="1"/>
+    <w:lsdException w:name="caption" w:semiHidden="1" w:uiPriority="35" w:unhideWhenUsed="1" w:qFormat="1"/>
+    <w:lsdException w:name="table of figures" w:semiHidden="1" w:unhideWhenUsed="1"/>
+    <w:lsdException w:name="envelope address" w:semiHidden="1" w:unhideWhenUsed="1"/>
+    <w:lsdException w:name="envelope return" w:semiHidden="1" w:unhideWhenUsed="1"/>
+    <w:lsdException w:name="footnote reference" w:semiHidden="1" w:unhideWhenUsed="1"/>
+    <w:lsdException w:name="annotation reference" w:semiHidden="1" w:unhideWhenUsed="1"/>
+    <w:lsdException w:name="line number" w:semiHidden="1" w:unhideWhenUsed="1"/>
+    <w:lsdException w:name="page number" w:semiHidden="1" w:unhideWhenUsed="1"/>
+    <w:lsdException w:name="endnote reference" w:semiHidden="1" w:unhideWhenUsed="1"/>
+    <w:lsdException w:name="endnote text" w:semiHidden="1" w:unhideWhenUsed="1"/>
+    <w:lsdException w:name="table of authorities" w:semiHidden="1" w:unhideWhenUsed="1"/>
+    <w:lsdException w:name="macro" w:semiHidden="1" w:unhideWhenUsed="1"/>
+    <w:lsdException w:name="toa heading" w:semiHidden="1" w:unhideWhenUsed="1"/>
+    <w:lsdException w:name="List" w:semiHidden="1" w:unhideWhenUsed="1"/>
+    <w:lsdException w:name="List Bullet" w:semiHidden="1" w:unhideWhenUsed="1"/>
+    <w:lsdException w:name="List Number" w:semiHidden="1" w:unhideWhenUsed="1"/>
+    <w:lsdException w:name="List 2" w:semiHidden="1" w:unhideWhenUsed="1"/>
+    <w:lsdException w:name="List 3" w:semiHidden="1" w:unhideWhenUsed="1"/>
+    <w:lsdException w:name="List 4" w:semiHidden="1" w:unhideWhenUsed="1"/>
+    <w:lsdException w:name="List 5" w:semiHidden="1" w:unhideWhenUsed="1"/>
+    <w:lsdException w:name="List Bullet 2" w:semiHidden="1" w:unhideWhenUsed="1"/>
+    <w:lsdException w:name="List Bullet 3" w:semiHidden="1" w:unhideWhenUsed="1"/>
+    <w:lsdException w:name="List Bullet 4" w:semiHidden="1" w:unhideWhenUsed="1"/>
+    <w:lsdException w:name="List Bullet 5" w:semiHidden="1" w:unhideWhenUsed="1"/>
+    <w:lsdException w:name="List Number 2" w:semiHidden="1" w:unhideWhenUsed="1"/>
+    <w:lsdException w:name="List Number 3" w:semiHidden="1" w:unhideWhenUsed="1"/>
+    <w:lsdException w:name="List Number 4" w:semiHidden="1" w:unhideWhenUsed="1"/>
+    <w:lsdException w:name="List Number 5" w:semiHidden="1" w:unhideWhenUsed="1"/>
+    <w:lsdException w:name="Title" w:uiPriority="10" w:qFormat="1"/>
+    <w:lsdException w:name="Closing" w:semiHidden="1" w:unhideWhenUsed="1"/>
+    <w:lsdException w:name="Signature" w:semiHidden="1" w:unhideWhenUsed="1"/>
+    <w:lsdException w:name="Default Paragraph Font" w:semiHidden="1" w:uiPriority="1" w:unhideWhenUsed="1"/>
+    <w:lsdException w:name="Body Text" w:semiHidden="1" w:unhideWhenUsed="1"/>
+    <w:lsdException w:name="Body Text Indent" w:semiHidden="1" w:unhideWhenUsed="1"/>
+    <w:lsdException w:name="List Continue" w:semiHidden="1" w:unhideWhenUsed="1"/>
+    <w:lsdException w:name="List Continue 2" w:semiHidden="1" w:unhideWhenUsed="1"/>
+    <w:lsdException w:name="List Continue 3" w:semiHidden="1" w:unhideWhenUsed="1"/>
+    <w:lsdException w:name="List Continue 4" w:semiHidden="1" w:unhideWhenUsed="1"/>
+    <w:lsdException w:name="List Continue 5" w:semiHidden="1" w:unhideWhenUsed="1"/>
+    <w:lsdException w:name="Message Header" w:semiHidden="1" w:unhideWhenUsed="1"/>
+    <w:lsdException w:name="Subtitle" w:uiPriority="11" w:qFormat="1"/>
+    <w:lsdException w:name="Salutation" w:semiHidden="1" w:unhideWhenUsed="1"/>
+    <w:lsdException w:name="Date" w:semiHidden="1" w:unhideWhenUsed="1"/>
+    <w:lsdException w:name="Body Text First Indent" w:semiHidden="1" w:unhideWhenUsed="1"/>
+    <w:lsdException w:name="Body Text First Indent 2" w:semiHidden="1" w:unhideWhenUsed="1"/>
+    <w:lsdException w:name="Note Heading" w:semiHidden="1" w:unhideWhenUsed="1"/>
+    <w:lsdException w:name="Body Text 2" w:semiHidden="1" w:unhideWhenUsed="1"/>
+    <w:lsdException w:name="Body Text 3" w:semiHidden="1" w:unhideWhenUsed="1"/>
+    <w:lsdException w:name="Body Text Indent 2" w:semiHidden="1" w:unhideWhenUsed="1"/>
+    <w:lsdException w:name="Body Text Indent 3" w:semiHidden="1" w:unhideWhenUsed="1"/>
+    <w:lsdException w:name="Block Text" w:semiHidden="1" w:unhideWhenUsed="1"/>
+    <w:lsdException w:name="Hyperlink" w:semiHidden="1" w:unhideWhenUsed="1"/>
+    <w:lsdException w:name="FollowedHyperlink" w:semiHidden="1" w:unhideWhenUsed="1"/>
+    <w:lsdException w:name="Strong" w:uiPriority="22" w:qFormat="1"/>
+    <w:lsdException w:name="Emphasis" w:uiPriority="20" w:qFormat="1"/>
+    <w:lsdException w:name="Document Map" w:semiHidden="1" w:unhideWhenUsed="1"/>
+    <w:lsdException w:name="Plain Text" w:semiHidden="1" w:unhideWhenUsed="1"/>
+    <w:lsdException w:name="E-mail Signature" w:semiHidden="1" w:unhideWhenUsed="1"/>
+    <w:lsdException w:name="HTML Top of Form" w:semiHidden="1" w:unhideWhenUsed="1"/>
+    <w:lsdException w:name="HTML Bottom of Form" w:semiHidden="1" w:unhideWhenUsed="1"/>
+    <w:lsdException w:name="Normal (Web)" w:semiHidden="1" w:unhideWhenUsed="1"/>
+    <w:lsdException w:name="HTML Acronym" w:semiHidden="1" w:unhideWhenUsed="1"/>
+    <w:lsdException w:name="HTML Address" w:semiHidden="1" w:unhideWhenUsed="1"/>
+    <w:lsdException w:name="HTML Cite" w:semiHidden="1" w:unhideWhenUsed="1"/>
+    <w:lsdException w:name="HTML Code" w:semiHidden="1" w:unhideWhenUsed="1"/>
+    <w:lsdException w:name="HTML Definition" w:semiHidden="1" w:unhideWhenUsed="1"/>
+    <w:lsdException w:name="HTML Keyboard" w:semiHidden="1" w:unhideWhenUsed="1"/>
+    <w:lsdException w:name="HTML Preformatted" w:semiHidden="1" w:unhideWhenUsed="1"/>
+    <w:lsdException w:name="HTML Sample" w:semiHidden="1" w:unhideWhenUsed="1"/>
+    <w:lsdException w:name="HTML Typewriter" w:semiHidden="1" w:unhideWhenUsed="1"/>
+    <w:lsdException w:name="HTML Variable" w:semiHidden="1" w:unhideWhenUsed="1"/>
+    <w:lsdException w:name="Normal Table" w:semiHidden="1" w:unhideWhenUsed="1"/>
+    <w:lsdException w:name="annotation subject" w:semiHidden="1" w:unhideWhenUsed="1"/>
+    <w:lsdException w:name="No List" w:semiHidden="1" w:unhideWhenUsed="1"/>
+    <w:lsdException w:name="Outline List 1" w:semiHidden="1" w:unhideWhenUsed="1"/>
+    <w:lsdException w:name="Outline List 2" w:semiHidden="1" w:unhideWhenUsed="1"/>
+    <w:lsdException w:name="Outline List 3" w:semiHidden="1" w:unhideWhenUsed="1"/>
+    <w:lsdException w:name="Table Simple 1" w:semiHidden="1" w:unhideWhenUsed="1"/>
+    <w:lsdException w:name="Table Simple 2" w:semiHidden="1" w:unhideWhenUsed="1"/>
+    <w:lsdException w:name="Table Simple 3" w:semiHidden="1" w:unhideWhenUsed="1"/>
+    <w:lsdException w:name="Table Classic 1" w:semiHidden="1" w:unhideWhenUsed="1"/>
+    <w:lsdException w:name="Table Classic 2" w:semiHidden="1" w:unhideWhenUsed="1"/>
+    <w:lsdException w:name="Table Classic 3" w:semiHidden="1" w:unhideWhenUsed="1"/>
+    <w:lsdException w:name="Table Classic 4" w:semiHidden="1" w:unhideWhenUsed="1"/>
+    <w:lsdException w:name="Table Colorful 1" w:semiHidden="1" w:unhideWhenUsed="1"/>
+    <w:lsdException w:name="Table Colorful 2" w:semiHidden="1" w:unhideWhenUsed="1"/>
+    <w:lsdException w:name="Table Colorful 3" w:semiHidden="1" w:unhideWhenUsed="1"/>
+    <w:lsdException w:name="Table Columns 1" w:semiHidden="1" w:unhideWhenUsed="1"/>
+    <w:lsdException w:name="Table Columns 2" w:semiHidden="1" w:unhideWhenUsed="1"/>
+    <w:lsdException w:name="Table Columns 3" w:semiHidden="1" w:unhideWhenUsed="1"/>
+    <w:lsdException w:name="Table Columns 4" w:semiHidden="1" w:unhideWhenUsed="1"/>
+    <w:lsdException w:name="Table Columns 5" w:semiHidden="1" w:unhideWhenUsed="1"/>
+    <w:lsdException w:name="Table Grid 1" w:semiHidden="1" w:unhideWhenUsed="1"/>
+    <w:lsdException w:name="Table Grid 2" w:semiHidden="1" w:unhideWhenUsed="1"/>
+    <w:lsdException w:name="Table Grid 3" w:semiHidden="1" w:unhideWhenUsed="1"/>
+    <w:lsdException w:name="Table Grid 4" w:semiHidden="1" w:unhideWhenUsed="1"/>
+    <w:lsdException w:name="Table Grid 5" w:semiHidden="1" w:unhideWhenUsed="1"/>
+    <w:lsdException w:name="Table Grid 6" w:semiHidden="1" w:unhideWhenUsed="1"/>
+    <w:lsdException w:name="Table Grid 7" w:semiHidden="1" w:unhideWhenUsed="1"/>
+    <w:lsdException w:name="Table Grid 8" w:semiHidden="1" w:unhideWhenUsed="1"/>
+    <w:lsdException w:name="Table List 1" w:semiHidden="1" w:unhideWhenUsed="1"/>
+    <w:lsdException w:name="Table List 2" w:semiHidden="1" w:unhideWhenUsed="1"/>
+    <w:lsdException w:name="Table List 3" w:semiHidden="1" w:unhideWhenUsed="1"/>
+    <w:lsdException w:name="Table List 4" w:semiHidden="1" w:unhideWhenUsed="1"/>
+    <w:lsdException w:name="Table List 5" w:semiHidden="1" w:unhideWhenUsed="1"/>
+    <w:lsdException w:name="Table List 6" w:semiHidden="1" w:unhideWhenUsed="1"/>
+    <w:lsdException w:name="Table List 7" w:semiHidden="1" w:unhideWhenUsed="1"/>
+    <w:lsdException w:name="Table List 8" w:semiHidden="1" w:unhideWhenUsed="1"/>
+    <w:lsdException w:name="Table 3D effects 1" w:semiHidden="1" w:unhideWhenUsed="1"/>
+    <w:lsdException w:name="Table 3D effects 2" w:semiHidden="1" w:unhideWhenUsed="1"/>
+    <w:lsdException w:name="Table 3D effects 3" w:semiHidden="1" w:unhideWhenUsed="1"/>
+    <w:lsdException w:name="Table Contemporary" w:semiHidden="1" w:unhideWhenUsed="1"/>
+    <w:lsdException w:name="Table Elegant" w:semiHidden="1" w:unhideWhenUsed="1"/>
+    <w:lsdException w:name="Table Professional" w:semiHidden="1" w:unhideWhenUsed="1"/>
+    <w:lsdException w:name="Table Subtle 1" w:semiHidden="1" w:unhideWhenUsed="1"/>
+    <w:lsdException w:name="Table Subtle 2" w:semiHidden="1" w:unhideWhenUsed="1"/>
+    <w:lsdException w:name="Table Web 1" w:semiHidden="1" w:unhideWhenUsed="1"/>
+    <w:lsdException w:name="Table Web 2" w:semiHidden="1" w:unhideWhenUsed="1"/>
+    <w:lsdException w:name="Table Web 3" w:semiHidden="1" w:unhideWhenUsed="1"/>
+    <w:lsdException w:name="Balloon Text" w:semiHidden="1" w:unhideWhenUsed="1"/>
+    <w:lsdException w:name="Table Grid" w:uiPriority="59"/>
+    <w:lsdException w:name="Table Theme" w:semiHidden="1" w:unhideWhenUsed="1"/>
+    <w:lsdException w:name="Placeholder Text" w:semiHidden="1"/>
+    <w:lsdException w:name="No Spacing" w:uiPriority="1" w:qFormat="1"/>
+    <w:lsdException w:name="Light Shading" w:uiPriority="60"/>
+    <w:lsdException w:name="Light List" w:uiPriority="61"/>
+    <w:lsdException w:name="Light Grid" w:uiPriority="62"/>
+    <w:lsdException w:name="Medium Shading 1" w:uiPriority="63"/>
+    <w:lsdException w:name="Medium Shading 2" w:uiPriority="64"/>
+    <w:lsdException w:name="Medium List 1" w:uiPriority="65"/>
+    <w:lsdException w:name="Medium List 2" w:uiPriority="66"/>
+    <w:lsdException w:name="Medium Grid 1" w:uiPriority="67"/>
+    <w:lsdException w:name="Medium Grid 2" w:uiPriority="68"/>
+    <w:lsdException w:name="Medium Grid 3" w:uiPriority="69"/>
+    <w:lsdException w:name="Dark List" w:uiPriority="70"/>
+    <w:lsdException w:name="Colorful Shading" w:uiPriority="71"/>
+    <w:lsdException w:name="Colorful List" w:uiPriority="72"/>
+    <w:lsdException w:name="Colorful Grid" w:uiPriority="73"/>
+    <w:lsdException w:name="Light Shading Accent 1" w:uiPriority="60"/>
+    <w:lsdException w:name="Light List Accent 1" w:uiPriority="61"/>
+    <w:lsdException w:name="Light Grid Accent 1" w:uiPriority="62"/>
+    <w:lsdException w:name="Medium Shading 1 Accent 1" w:uiPriority="63"/>
+    <w:lsdException w:name="Medium Shading 2 Accent 1" w:uiPriority="64"/>
+    <w:lsdException w:name="Medium List 1 Accent 1" w:uiPriority="65"/>
+    <w:lsdException w:name="Revision" w:semiHidden="1"/>
+    <w:lsdException w:name="List Paragraph" w:uiPriority="34" w:qFormat="1"/>
+    <w:lsdException w:name="Quote" w:uiPriority="29" w:qFormat="1"/>
+    <w:lsdException w:name="Intense Quote" w:uiPriority="30" w:qFormat="1"/>
+    <w:lsdException w:name="Medium List 2 Accent 1" w:uiPriority="66"/>
+    <w:lsdException w:name="Medium Grid 1 Accent 1" w:uiPriority="67"/>
+    <w:lsdException w:name="Medium Grid 2 Accent 1" w:uiPriority="68"/>
+    <w:lsdException w:name="Medium Grid 3 Accent 1" w:uiPriority="69"/>
+    <w:lsdException w:name="Dark List Accent 1" w:uiPriority="70"/>
+    <w:lsdException w:name="Colorful Shading Accent 1" w:uiPriority="71"/>
+    <w:lsdException w:name="Colorful List Accent 1" w:uiPriority="72"/>
+    <w:lsdException w:name="Colorful Grid Accent 1" w:uiPriority="73"/>
+    <w:lsdException w:name="Light Shading Accent 2" w:uiPriority="60"/>
+    <w:lsdException w:name="Light List Accent 2" w:uiPriority="61"/>
+    <w:lsdException w:name="Light Grid Accent 2" w:uiPriority="62"/>
+    <w:lsdException w:name="Medium Shading 1 Accent 2" w:uiPriority="63"/>
+    <w:lsdException w:name="Medium Shading 2 Accent 2" w:uiPriority="64"/>
+    <w:lsdException w:name="Medium List 1 Accent 2" w:uiPriority="65"/>
+    <w:lsdException w:name="Medium List 2 Accent 2" w:uiPriority="66"/>
+    <w:lsdException w:name="Medium Grid 1 Accent 2" w:uiPriority="67"/>
+    <w:lsdException w:name="Medium Grid 2 Accent 2" w:uiPriority="68"/>
+    <w:lsdException w:name="Medium Grid 3 Accent 2" w:uiPriority="69"/>
+    <w:lsdException w:name="Dark List Accent 2" w:uiPriority="70"/>
+    <w:lsdException w:name="Colorful Shading Accent 2" w:uiPriority="71"/>
+    <w:lsdException w:name="Colorful List Accent 2" w:uiPriority="72"/>
+    <w:lsdException w:name="Colorful Grid Accent 2" w:uiPriority="73"/>
+    <w:lsdException w:name="Light Shading Accent 3" w:uiPriority="60"/>
+    <w:lsdException w:name="Light List Accent 3" w:uiPriority="61"/>
+    <w:lsdException w:name="Light Grid Accent 3" w:uiPriority="62"/>
+    <w:lsdException w:name="Medium Shading 1 Accent 3" w:uiPriority="63"/>
+    <w:lsdException w:name="Medium Shading 2 Accent 3" w:uiPriority="64"/>
+    <w:lsdException w:name="Medium List 1 Accent 3" w:uiPriority="65"/>
+    <w:lsdException w:name="Medium List 2 Accent 3" w:uiPriority="66"/>
+    <w:lsdException w:name="Medium Grid 1 Accent 3" w:uiPriority="67"/>
+    <w:lsdException w:name="Medium Grid 2 Accent 3" w:uiPriority="68"/>
+    <w:lsdException w:name="Medium Grid 3 Accent 3" w:uiPriority="69"/>
+    <w:lsdException w:name="Dark List Accent 3" w:uiPriority="70"/>
+    <w:lsdException w:name="Colorful Shading Accent 3" w:uiPriority="71"/>
+    <w:lsdException w:name="Colorful List Accent 3" w:uiPriority="72"/>
+    <w:lsdException w:name="Colorful Grid Accent 3" w:uiPriority="73"/>
+    <w:lsdException w:name="Light Shading Accent 4" w:uiPriority="60"/>
+    <w:lsdException w:name="Light List Accent 4" w:uiPriority="61"/>
+    <w:lsdException w:name="Light Grid Accent 4" w:uiPriority="62"/>
+    <w:lsdException w:name="Medium Shading 1 Accent 4" w:uiPriority="63"/>
+    <w:lsdException w:name="Medium Shading 2 Accent 4" w:uiPriority="64"/>
+    <w:lsdException w:name="Medium List 1 Accent 4" w:uiPriority="65"/>
+    <w:lsdException w:name="Medium List 2 Accent 4" w:uiPriority="66"/>
+    <w:lsdException w:name="Medium Grid 1 Accent 4" w:uiPriority="67"/>
+    <w:lsdException w:name="Medium Grid 2 Accent 4" w:uiPriority="68"/>
+    <w:lsdException w:name="Medium Grid 3 Accent 4" w:uiPriority="69"/>
+    <w:lsdException w:name="Dark List Accent 4" w:uiPriority="70"/>
+    <w:lsdException w:name="Colorful Shading Accent 4" w:uiPriority="71"/>
+    <w:lsdException w:name="Colorful List Accent 4" w:uiPriority="72"/>
+    <w:lsdException w:name="Colorful Grid Accent 4" w:uiPriority="73"/>
+    <w:lsdException w:name="Light Shading Accent 5" w:uiPriority="60"/>
+    <w:lsdException w:name="Light List Accent 5" w:uiPriority="61"/>
+    <w:lsdException w:name="Light Grid Accent 5" w:uiPriority="62"/>
+    <w:lsdException w:name="Medium Shading 1 Accent 5" w:uiPriority="63"/>
+    <w:lsdException w:name="Medium Shading 2 Accent 5" w:uiPriority="64"/>
+    <w:lsdException w:name="Medium List 1 Accent 5" w:uiPriority="65"/>
+    <w:lsdException w:name="Medium List 2 Accent 5" w:uiPriority="66"/>
+    <w:lsdException w:name="Medium Grid 1 Accent 5" w:uiPriority="67"/>
+    <w:lsdException w:name="Medium Grid 2 Accent 5" w:uiPriority="68"/>
+    <w:lsdException w:name="Medium Grid 3 Accent 5" w:uiPriority="69"/>
+    <w:lsdException w:name="Dark List Accent 5" w:uiPriority="70"/>
+    <w:lsdException w:name="Colorful Shading Accent 5" w:uiPriority="71"/>
+    <w:lsdException w:name="Colorful List Accent 5" w:uiPriority="72"/>
+    <w:lsdException w:name="Colorful Grid Accent 5" w:uiPriority="73"/>
+    <w:lsdException w:name="Light Shading Accent 6" w:uiPriority="60"/>
+    <w:lsdException w:name="Light List Accent 6" w:uiPriority="61"/>
+    <w:lsdException w:name="Light Grid Accent 6" w:uiPriority="62"/>
+    <w:lsdException w:name="Medium Shading 1 Accent 6" w:uiPriority="63"/>
+    <w:lsdException w:name="Medium Shading 2 Accent 6" w:uiPriority="64"/>
+    <w:lsdException w:name="Medium List 1 Accent 6" w:uiPriority="65"/>
+    <w:lsdException w:name="Medium List 2 Accent 6" w:uiPriority="66"/>
+    <w:lsdException w:name="Medium Grid 1 Accent 6" w:uiPriority="67"/>
+    <w:lsdException w:name="Medium Grid 2 Accent 6" w:uiPriority="68"/>
+    <w:lsdException w:name="Medium Grid 3 Accent 6" w:uiPriority="69"/>
+    <w:lsdException w:name="Dark List Accent 6" w:uiPriority="70"/>
+    <w:lsdException w:name="Colorful Shading Accent 6" w:uiPriority="71"/>
+    <w:lsdException w:name="Colorful List Accent 6" w:uiPriority="72"/>
+    <w:lsdException w:name="Colorful Grid Accent 6" w:uiPriority="73"/>
+    <w:lsdException w:name="Subtle Emphasis" w:uiPriority="19" w:qFormat="1"/>
+    <w:lsdException w:name="Intense Emphasis" w:uiPriority="21" w:qFormat="1"/>
+    <w:lsdException w:name="Subtle Reference" w:uiPriority="31" w:qFormat="1"/>
+    <w:lsdException w:name="Intense Reference" w:uiPriority="32" w:qFormat="1"/>
+    <w:lsdException w:name="Book Title" w:uiPriority="33" w:qFormat="1"/>
+    <w:lsdException w:name="Bibliography" w:semiHidden="1" w:uiPriority="37" w:unhideWhenUsed="1"/>
+    <w:lsdException w:name="TOC Heading" w:semiHidden="1" w:uiPriority="39" w:unhideWhenUsed="1" w:qFormat="1"/>
+    <w:lsdException w:name="Plain Table 1" w:uiPriority="41"/>
+    <w:lsdException w:name="Plain Table 2" w:uiPriority="42"/>
+    <w:lsdException w:name="Plain Table 3" w:uiPriority="43"/>
+    <w:lsdException w:name="Plain Table 4" w:uiPriority="44"/>
+    <w:lsdException w:name="Plain Table 5" w:uiPriority="45"/>
+    <w:lsdException w:name="Grid Table Light" w:uiPriority="40"/>
+    <w:lsdException w:name="Grid Table 1 Light" w:uiPriority="46"/>
+    <w:lsdException w:name="Grid Table 2" w:uiPriority="47"/>
+    <w:lsdException w:name="Grid Table 3" w:uiPriority="48"/>
+    <w:lsdException w:name="Grid Table 4" w:uiPriority="49"/>
+    <w:lsdException w:name="Grid Table 5 Dark" w:uiPriority="50"/>
+    <w:lsdException w:name="Grid Table 6 Colorful" w:uiPriority="51"/>
+    <w:lsdException w:name="Grid Table 7 Colorful" w:uiPriority="52"/>
+    <w:lsdException w:name="Grid Table 1 Light Accent 1" w:uiPriority="46"/>
+    <w:lsdException w:name="Grid Table 2 Accent 1" w:uiPriority="47"/>
+    <w:lsdException w:name="Grid Table 3 Accent 1" w:uiPriority="48"/>
+    <w:lsdException w:name="Grid Table 4 Accent 1" w:uiPriority="49"/>
+    <w:lsdException w:name="Grid Table 5 Dark Accent 1" w:uiPriority="50"/>
+    <w:lsdException w:name="Grid Table 6 Colorful Accent 1" w:uiPriority="51"/>
+    <w:lsdException w:name="Grid Table 7 Colorful Accent 1" w:uiPriority="52"/>
+    <w:lsdException w:name="Grid Table 1 Light Accent 2" w:uiPriority="46"/>
+    <w:lsdException w:name="Grid Table 2 Accent 2" w:uiPriority="47"/>
+    <w:lsdException w:name="Grid Table 3 Accent 2" w:uiPriority="48"/>
+    <w:lsdException w:name="Grid Table 4 Accent 2" w:uiPriority="49"/>
+    <w:lsdException w:name="Grid Table 5 Dark Accent 2" w:uiPriority="50"/>
+    <w:lsdException w:name="Grid Table 6 Colorful Accent 2" w:uiPriority="51"/>
+    <w:lsdException w:name="Grid Table 7 Colorful Accent 2" w:uiPriority="52"/>
+    <w:lsdException w:name="Grid Table 1 Light Accent 3" w:uiPriority="46"/>
+    <w:lsdException w:name="Grid Table 2 Accent 3" w:uiPriority="47"/>
+    <w:lsdException w:name="Grid Table 3 Accent 3" w:uiPriority="48"/>
+    <w:lsdException w:name="Grid Table 4 Accent 3" w:uiPriority="49"/>
+    <w:lsdException w:name="Grid Table 5 Dark Accent 3" w:uiPriority="50"/>
+    <w:lsdException w:name="Grid Table 6 Colorful Accent 3" w:uiPriority="51"/>
+    <w:lsdException w:name="Grid Table 7 Colorful Accent 3" w:uiPriority="52"/>
+    <w:lsdException w:name="Grid Table 1 Light Accent 4" w:uiPriority="46"/>
+    <w:lsdException w:name="Grid Table 2 Accent 4" w:uiPriority="47"/>
+    <w:lsdException w:name="Grid Table 3 Accent 4" w:uiPriority="48"/>
+    <w:lsdException w:name="Grid Table 4 Accent 4" w:uiPriority="49"/>
+    <w:lsdException w:name="Grid Table 5 Dark Accent 4" w:uiPriority="50"/>
+    <w:lsdException w:name="Grid Table 6 Colorful Accent 4" w:uiPriority="51"/>
+    <w:lsdException w:name="Grid Table 7 Colorful Accent 4" w:uiPriority="52"/>
+    <w:lsdException w:name="Grid Table 1 Light Accent 5" w:uiPriority="46"/>
+    <w:lsdException w:name="Grid Table 2 Accent 5" w:uiPriority="47"/>
+    <w:lsdException w:name="Grid Table 3 Accent 5" w:uiPriority="48"/>
+    <w:lsdException w:name="Grid Table 4 Accent 5" w:uiPriority="49"/>
+    <w:lsdException w:name="Grid Table 5 Dark Accent 5" w:uiPriority="50"/>
+    <w:lsdException w:name="Grid Table 6 Colorful Accent 5" w:uiPriority="51"/>
+    <w:lsdException w:name="Grid Table 7 Colorful Accent 5" w:uiPriority="52"/>
+    <w:lsdException w:name="Grid Table 1 Light Accent 6" w:uiPriority="46"/>
+    <w:lsdException w:name="Grid Table 2 Accent 6" w:uiPriority="47"/>
+    <w:lsdException w:name="Grid Table 3 Accent 6" w:uiPriority="48"/>
+    <w:lsdException w:name="Grid Table 4 Accent 6" w:uiPriority="49"/>
+    <w:lsdException w:name="Grid Table 5 Dark Accent 6" w:uiPriority="50"/>
+    <w:lsdException w:name="Grid Table 6 Colorful Accent 6" w:uiPriority="51"/>
+    <w:lsdException w:name="Grid Table 7 Colorful Accent 6" w:uiPriority="52"/>
+    <w:lsdException w:name="List Table 1 Light" w:uiPriority="46"/>
+    <w:lsdException w:name="List Table 2" w:uiPriority="47"/>
+    <w:lsdException w:name="List Table 3" w:uiPriority="48"/>
+    <w:lsdException w:name="List Table 4" w:uiPriority="49"/>
+    <w:lsdException w:name="List Table 5 Dark" w:uiPriority="50"/>
+    <w:lsdException w:name="List Table 6 Colorful" w:uiPriority="51"/>
+    <w:lsdException w:name="List Table 7 Colorful" w:uiPriority="52"/>
+    <w:lsdException w:name="List Table 1 Light Accent 1" w:uiPriority="46"/>
+    <w:lsdException w:name="List Table 2 Accent 1" w:uiPriority="47"/>
+    <w:lsdException w:name="List Table 3 Accent 1" w:uiPriority="48"/>
+    <w:lsdException w:name="List Table 4 Accent 1" w:uiPriority="49"/>
+    <w:lsdException w:name="List Table 5 Dark Accent 1" w:uiPriority="50"/>
+    <w:lsdException w:name="List Table 6 Colorful Accent 1" w:uiPriority="51"/>
+    <w:lsdException w:name="List Table 7 Colorful Accent 1" w:uiPriority="52"/>
+    <w:lsdException w:name="List Table 1 Light Accent 2" w:uiPriority="46"/>
+    <w:lsdException w:name="List Table 2 Accent 2" w:uiPriority="47"/>
+    <w:lsdException w:name="List Table 3 Accent 2" w:uiPriority="48"/>
+    <w:lsdException w:name="List Table 4 Accent 2" w:uiPriority="49"/>
+    <w:lsdException w:name="List Table 5 Dark Accent 2" w:uiPriority="50"/>
+    <w:lsdException w:name="List Table 6 Colorful Accent 2" w:uiPriority="51"/>
+    <w:lsdException w:name="List Table 7 Colorful Accent 2" w:uiPriority="52"/>
+    <w:lsdException w:name="List Table 1 Light Accent 3" w:uiPriority="46"/>
+    <w:lsdException w:name="List Table 2 Accent 3" w:uiPriority="47"/>
+    <w:lsdException w:name="List Table 3 Accent 3" w:uiPriority="48"/>
+    <w:lsdException w:name="List Table 4 Accent 3" w:uiPriority="49"/>
+    <w:lsdException w:name="List Table 5 Dark Accent 3" w:uiPriority="50"/>
+    <w:lsdException w:name="List Table 6 Colorful Accent 3" w:uiPriority="51"/>
+    <w:lsdException w:name="List Table 7 Colorful Accent 3" w:uiPriority="52"/>
+    <w:lsdException w:name="List Table 1 Light Accent 4" w:uiPriority="46"/>
+    <w:lsdException w:name="List Table 2 Accent 4" w:uiPriority="47"/>
+    <w:lsdException w:name="List Table 3 Accent 4" w:uiPriority="48"/>
+    <w:lsdException w:name="List Table 4 Accent 4" w:uiPriority="49"/>
+    <w:lsdException w:name="List Table 5 Dark Accent 4" w:uiPriority="50"/>
+    <w:lsdException w:name="List Table 6 Colorful Accent 4" w:uiPriority="51"/>
+    <w:lsdException w:name="List Table 7 Colorful Accent 4" w:uiPriority="52"/>
+    <w:lsdException w:name="List Table 1 Light Accent 5" w:uiPriority="46"/>
+    <w:lsdException w:name="List Table 2 Accent 5" w:uiPriority="47"/>
+    <w:lsdException w:name="List Table 3 Accent 5" w:uiPriority="48"/>
+    <w:lsdException w:name="List Table 4 Accent 5" w:uiPriority="49"/>
+    <w:lsdException w:name="List Table 5 Dark Accent 5" w:uiPriority="50"/>
+    <w:lsdException w:name="List Table 6 Colorful Accent 5" w:uiPriority="51"/>
+    <w:lsdException w:name="List Table 7 Colorful Accent 5" w:uiPriority="52"/>
+    <w:lsdException w:name="List Table 1 Light Accent 6" w:uiPriority="46"/>
+    <w:lsdException w:name="List Table 2 Accent 6" w:uiPriority="47"/>
+    <w:lsdException w:name="List Table 3 Accent 6" w:uiPriority="48"/>
+    <w:lsdException w:name="List Table 4 Accent 6" w:uiPriority="49"/>
+    <w:lsdException w:name="List Table 5 Dark Accent 6" w:uiPriority="50"/>
+    <w:lsdException w:name="List Table 6 Colorful Accent 6" w:uiPriority="51"/>
+    <w:lsdException w:name="List Table 7 Colorful Accent 6" w:uiPriority="52"/>
   </w:latentStyles>
   <w:style w:type="paragraph" w:default="1" w:styleId="Normal">
     <w:name w:val="Normal"/>
@@ -2367,7 +2583,6 @@
     <w:uiPriority w:val="99"/>
     <w:semiHidden/>
     <w:unhideWhenUsed/>
-    <w:qFormat/>
     <w:tblPr>
       <w:tblInd w:w="0" w:type="dxa"/>
       <w:tblCellMar>

</xml_diff>

<commit_message>
Done clip c03 typescript 29: Generic
</commit_message>
<xml_diff>
--- a/TYPESCRIPT-ES6-JAVASCRIPT-QUA-DỰ-ÁN-SHOPPING-CART-NỀN-TẢNG-NODE.JS-VÀ-ANGULARJS-2.docx
+++ b/TYPESCRIPT-ES6-JAVASCRIPT-QUA-DỰ-ÁN-SHOPPING-CART-NỀN-TẢNG-NODE.JS-VÀ-ANGULARJS-2.docx
@@ -1363,6 +1363,27 @@
           <w:lang w:val="fr-FR"/>
         </w:rPr>
       </w:pPr>
+      <w:r>
+        <w:rPr>
+          <w:rFonts w:asciiTheme="majorHAnsi" w:hAnsiTheme="majorHAnsi" w:cstheme="majorHAnsi"/>
+          <w:color w:val="9BBB59" w:themeColor="accent3"/>
+          <w:sz w:val="26"/>
+          <w:szCs w:val="26"/>
+          <w:lang w:val="fr-FR"/>
+        </w:rPr>
+        <w:t>https://www.youtube.com/watch?v=XgB0Sa8eLnI</w:t>
+      </w:r>
+    </w:p>
+    <w:p>
+      <w:pPr>
+        <w:rPr>
+          <w:rFonts w:asciiTheme="majorHAnsi" w:hAnsiTheme="majorHAnsi" w:cstheme="majorHAnsi"/>
+          <w:color w:val="9BBB59" w:themeColor="accent3"/>
+          <w:sz w:val="26"/>
+          <w:szCs w:val="26"/>
+          <w:lang w:val="fr-FR"/>
+        </w:rPr>
+      </w:pPr>
       <w:bookmarkStart w:id="0" w:name="_GoBack"/>
       <w:r>
         <w:rPr>
@@ -1372,29 +1393,10 @@
           <w:szCs w:val="26"/>
           <w:lang w:val="fr-FR"/>
         </w:rPr>
-        <w:t>https://www.youtube.com/watch?v=XgB0Sa8eLnI</w:t>
+        <w:t>https://www.youtube.com/watch?v=yb1QXleui3M</w:t>
       </w:r>
     </w:p>
     <w:bookmarkEnd w:id="0"/>
-    <w:p>
-      <w:pPr>
-        <w:rPr>
-          <w:rFonts w:asciiTheme="majorHAnsi" w:hAnsiTheme="majorHAnsi" w:cstheme="majorHAnsi"/>
-          <w:sz w:val="26"/>
-          <w:szCs w:val="26"/>
-          <w:lang w:val="fr-FR"/>
-        </w:rPr>
-      </w:pPr>
-      <w:r>
-        <w:rPr>
-          <w:rFonts w:asciiTheme="majorHAnsi" w:hAnsiTheme="majorHAnsi" w:cstheme="majorHAnsi"/>
-          <w:sz w:val="26"/>
-          <w:szCs w:val="26"/>
-          <w:lang w:val="fr-FR"/>
-        </w:rPr>
-        <w:t>https://www.youtube.com/watch?v=yb1QXleui3M</w:t>
-      </w:r>
-    </w:p>
     <w:p>
       <w:pPr>
         <w:rPr>

</xml_diff>

<commit_message>
Done clip c03 typescript 30: Generic vs method
</commit_message>
<xml_diff>
--- a/TYPESCRIPT-ES6-JAVASCRIPT-QUA-DỰ-ÁN-SHOPPING-CART-NỀN-TẢNG-NODE.JS-VÀ-ANGULARJS-2.docx
+++ b/TYPESCRIPT-ES6-JAVASCRIPT-QUA-DỰ-ÁN-SHOPPING-CART-NỀN-TẢNG-NODE.JS-VÀ-ANGULARJS-2.docx
@@ -1384,6 +1384,27 @@
           <w:lang w:val="fr-FR"/>
         </w:rPr>
       </w:pPr>
+      <w:r>
+        <w:rPr>
+          <w:rFonts w:asciiTheme="majorHAnsi" w:hAnsiTheme="majorHAnsi" w:cstheme="majorHAnsi"/>
+          <w:color w:val="9BBB59" w:themeColor="accent3"/>
+          <w:sz w:val="26"/>
+          <w:szCs w:val="26"/>
+          <w:lang w:val="fr-FR"/>
+        </w:rPr>
+        <w:t>https://www.youtube.com/watch?v=yb1QXleui3M</w:t>
+      </w:r>
+    </w:p>
+    <w:p>
+      <w:pPr>
+        <w:rPr>
+          <w:rFonts w:asciiTheme="majorHAnsi" w:hAnsiTheme="majorHAnsi" w:cstheme="majorHAnsi"/>
+          <w:color w:val="9BBB59" w:themeColor="accent3"/>
+          <w:sz w:val="26"/>
+          <w:szCs w:val="26"/>
+          <w:lang w:val="fr-FR"/>
+        </w:rPr>
+      </w:pPr>
       <w:bookmarkStart w:id="0" w:name="_GoBack"/>
       <w:r>
         <w:rPr>
@@ -1393,29 +1414,10 @@
           <w:szCs w:val="26"/>
           <w:lang w:val="fr-FR"/>
         </w:rPr>
-        <w:t>https://www.youtube.com/watch?v=yb1QXleui3M</w:t>
+        <w:t>https://www.youtube.com/watch?v=oUWzLVkUNuU</w:t>
       </w:r>
     </w:p>
     <w:bookmarkEnd w:id="0"/>
-    <w:p>
-      <w:pPr>
-        <w:rPr>
-          <w:rFonts w:asciiTheme="majorHAnsi" w:hAnsiTheme="majorHAnsi" w:cstheme="majorHAnsi"/>
-          <w:sz w:val="26"/>
-          <w:szCs w:val="26"/>
-          <w:lang w:val="fr-FR"/>
-        </w:rPr>
-      </w:pPr>
-      <w:r>
-        <w:rPr>
-          <w:rFonts w:asciiTheme="majorHAnsi" w:hAnsiTheme="majorHAnsi" w:cstheme="majorHAnsi"/>
-          <w:sz w:val="26"/>
-          <w:szCs w:val="26"/>
-          <w:lang w:val="fr-FR"/>
-        </w:rPr>
-        <w:t>https://www.youtube.com/watch?v=oUWzLVkUNuU</w:t>
-      </w:r>
-    </w:p>
     <w:p>
       <w:pPr>
         <w:rPr>

</xml_diff>

<commit_message>
Done clip c03 typescript 31: Generic vs class
</commit_message>
<xml_diff>
--- a/TYPESCRIPT-ES6-JAVASCRIPT-QUA-DỰ-ÁN-SHOPPING-CART-NỀN-TẢNG-NODE.JS-VÀ-ANGULARJS-2.docx
+++ b/TYPESCRIPT-ES6-JAVASCRIPT-QUA-DỰ-ÁN-SHOPPING-CART-NỀN-TẢNG-NODE.JS-VÀ-ANGULARJS-2.docx
@@ -1,6 +1,6 @@
 
 <file path=word/document.xml><?xml version="1.0" encoding="utf-8"?>
-<w:document xmlns:wpc="http://schemas.microsoft.com/office/word/2010/wordprocessingCanvas" xmlns:mc="http://schemas.openxmlformats.org/markup-compatibility/2006" xmlns:o="urn:schemas-microsoft-com:office:office" xmlns:r="http://schemas.openxmlformats.org/officeDocument/2006/relationships" xmlns:m="http://schemas.openxmlformats.org/officeDocument/2006/math" xmlns:v="urn:schemas-microsoft-com:vml" xmlns:wp14="http://schemas.microsoft.com/office/word/2010/wordprocessingDrawing" xmlns:wp="http://schemas.openxmlformats.org/drawingml/2006/wordprocessingDrawing" xmlns:w10="urn:schemas-microsoft-com:office:word" xmlns:w="http://schemas.openxmlformats.org/wordprocessingml/2006/main" xmlns:w14="http://schemas.microsoft.com/office/word/2010/wordml" xmlns:w15="http://schemas.microsoft.com/office/word/2012/wordml" xmlns:wpg="http://schemas.microsoft.com/office/word/2010/wordprocessingGroup" xmlns:wpi="http://schemas.microsoft.com/office/word/2010/wordprocessingInk" xmlns:wne="http://schemas.microsoft.com/office/word/2006/wordml" xmlns:wps="http://schemas.microsoft.com/office/word/2010/wordprocessingShape" mc:Ignorable="w14 w15 wp14">
+<w:document xmlns:ve="http://schemas.openxmlformats.org/markup-compatibility/2006" xmlns:o="urn:schemas-microsoft-com:office:office" xmlns:r="http://schemas.openxmlformats.org/officeDocument/2006/relationships" xmlns:m="http://schemas.openxmlformats.org/officeDocument/2006/math" xmlns:v="urn:schemas-microsoft-com:vml" xmlns:wp="http://schemas.openxmlformats.org/drawingml/2006/wordprocessingDrawing" xmlns:w10="urn:schemas-microsoft-com:office:word" xmlns:w="http://schemas.openxmlformats.org/wordprocessingml/2006/main" xmlns:wne="http://schemas.microsoft.com/office/word/2006/wordml">
   <w:body>
     <w:p>
       <w:pPr>
@@ -323,7 +323,7 @@
           <w:szCs w:val="26"/>
           <w:lang w:val="fr-FR"/>
         </w:rPr>
-        <w:t xml:space="preserve"> 3\Packages\User: Copy </w:t>
+        <w:t xml:space="preserve"> 3\</w:t>
       </w:r>
       <w:proofErr w:type="spellStart"/>
       <w:r>
@@ -334,6 +334,28 @@
           <w:szCs w:val="26"/>
           <w:lang w:val="fr-FR"/>
         </w:rPr>
+        <w:t>Packages\User</w:t>
+      </w:r>
+      <w:proofErr w:type="spellEnd"/>
+      <w:r>
+        <w:rPr>
+          <w:rFonts w:asciiTheme="majorHAnsi" w:hAnsiTheme="majorHAnsi" w:cstheme="majorHAnsi"/>
+          <w:color w:val="000000" w:themeColor="text1"/>
+          <w:sz w:val="26"/>
+          <w:szCs w:val="26"/>
+          <w:lang w:val="fr-FR"/>
+        </w:rPr>
+        <w:t xml:space="preserve">: Copy </w:t>
+      </w:r>
+      <w:proofErr w:type="spellStart"/>
+      <w:r>
+        <w:rPr>
+          <w:rFonts w:asciiTheme="majorHAnsi" w:hAnsiTheme="majorHAnsi" w:cstheme="majorHAnsi"/>
+          <w:color w:val="000000" w:themeColor="text1"/>
+          <w:sz w:val="26"/>
+          <w:szCs w:val="26"/>
+          <w:lang w:val="fr-FR"/>
+        </w:rPr>
         <w:t>củathưmụcnày</w:t>
       </w:r>
       <w:proofErr w:type="spellEnd"/>
@@ -348,7 +370,6 @@
         <w:t xml:space="preserve"> qua </w:t>
       </w:r>
       <w:proofErr w:type="spellStart"/>
-      <w:proofErr w:type="gramStart"/>
       <w:r>
         <w:rPr>
           <w:rFonts w:asciiTheme="majorHAnsi" w:hAnsiTheme="majorHAnsi" w:cstheme="majorHAnsi"/>
@@ -382,7 +403,6 @@
         <w:t>đểkhôngmất</w:t>
       </w:r>
       <w:proofErr w:type="spellEnd"/>
-      <w:proofErr w:type="gramEnd"/>
       <w:r>
         <w:rPr>
           <w:rFonts w:asciiTheme="majorHAnsi" w:hAnsiTheme="majorHAnsi" w:cstheme="majorHAnsi"/>
@@ -1422,14 +1442,16 @@
       <w:pPr>
         <w:rPr>
           <w:rFonts w:asciiTheme="majorHAnsi" w:hAnsiTheme="majorHAnsi" w:cstheme="majorHAnsi"/>
-          <w:sz w:val="26"/>
-          <w:szCs w:val="26"/>
-          <w:lang w:val="fr-FR"/>
-        </w:rPr>
-      </w:pPr>
-      <w:r>
-        <w:rPr>
-          <w:rFonts w:asciiTheme="majorHAnsi" w:hAnsiTheme="majorHAnsi" w:cstheme="majorHAnsi"/>
+          <w:color w:val="9BBB59" w:themeColor="accent3"/>
+          <w:sz w:val="26"/>
+          <w:szCs w:val="26"/>
+          <w:lang w:val="fr-FR"/>
+        </w:rPr>
+      </w:pPr>
+      <w:r>
+        <w:rPr>
+          <w:rFonts w:asciiTheme="majorHAnsi" w:hAnsiTheme="majorHAnsi" w:cstheme="majorHAnsi"/>
+          <w:color w:val="9BBB59" w:themeColor="accent3"/>
           <w:sz w:val="26"/>
           <w:szCs w:val="26"/>
           <w:lang w:val="fr-FR"/>
@@ -2182,7 +2204,7 @@
 </file>
 
 <file path=word/styles.xml><?xml version="1.0" encoding="utf-8"?>
-<w:styles xmlns:mc="http://schemas.openxmlformats.org/markup-compatibility/2006" xmlns:r="http://schemas.openxmlformats.org/officeDocument/2006/relationships" xmlns:w="http://schemas.openxmlformats.org/wordprocessingml/2006/main" xmlns:w14="http://schemas.microsoft.com/office/word/2010/wordml" xmlns:w15="http://schemas.microsoft.com/office/word/2012/wordml" mc:Ignorable="w14 w15">
+<w:styles xmlns:r="http://schemas.openxmlformats.org/officeDocument/2006/relationships" xmlns:w="http://schemas.openxmlformats.org/wordprocessingml/2006/main">
   <w:docDefaults>
     <w:rPrDefault>
       <w:rPr>
@@ -2198,378 +2220,144 @@
       </w:pPr>
     </w:pPrDefault>
   </w:docDefaults>
-  <w:latentStyles w:defLockedState="0" w:defUIPriority="99" w:defSemiHidden="0" w:defUnhideWhenUsed="0" w:defQFormat="0" w:count="371">
-    <w:lsdException w:name="Normal" w:uiPriority="0" w:qFormat="1"/>
-    <w:lsdException w:name="heading 1" w:uiPriority="9" w:qFormat="1"/>
-    <w:lsdException w:name="heading 2" w:semiHidden="1" w:uiPriority="9" w:unhideWhenUsed="1" w:qFormat="1"/>
-    <w:lsdException w:name="heading 3" w:semiHidden="1" w:uiPriority="9" w:unhideWhenUsed="1" w:qFormat="1"/>
-    <w:lsdException w:name="heading 4" w:semiHidden="1" w:uiPriority="9" w:unhideWhenUsed="1" w:qFormat="1"/>
-    <w:lsdException w:name="heading 5" w:semiHidden="1" w:uiPriority="9" w:unhideWhenUsed="1" w:qFormat="1"/>
-    <w:lsdException w:name="heading 6" w:semiHidden="1" w:uiPriority="9" w:unhideWhenUsed="1" w:qFormat="1"/>
-    <w:lsdException w:name="heading 7" w:semiHidden="1" w:uiPriority="9" w:unhideWhenUsed="1" w:qFormat="1"/>
-    <w:lsdException w:name="heading 8" w:semiHidden="1" w:uiPriority="9" w:unhideWhenUsed="1" w:qFormat="1"/>
-    <w:lsdException w:name="heading 9" w:semiHidden="1" w:uiPriority="9" w:unhideWhenUsed="1" w:qFormat="1"/>
-    <w:lsdException w:name="index 1" w:semiHidden="1" w:unhideWhenUsed="1"/>
-    <w:lsdException w:name="index 2" w:semiHidden="1" w:unhideWhenUsed="1"/>
-    <w:lsdException w:name="index 3" w:semiHidden="1" w:unhideWhenUsed="1"/>
-    <w:lsdException w:name="index 4" w:semiHidden="1" w:unhideWhenUsed="1"/>
-    <w:lsdException w:name="index 5" w:semiHidden="1" w:unhideWhenUsed="1"/>
-    <w:lsdException w:name="index 6" w:semiHidden="1" w:unhideWhenUsed="1"/>
-    <w:lsdException w:name="index 7" w:semiHidden="1" w:unhideWhenUsed="1"/>
-    <w:lsdException w:name="index 8" w:semiHidden="1" w:unhideWhenUsed="1"/>
-    <w:lsdException w:name="index 9" w:semiHidden="1" w:unhideWhenUsed="1"/>
-    <w:lsdException w:name="toc 1" w:semiHidden="1" w:uiPriority="39" w:unhideWhenUsed="1"/>
-    <w:lsdException w:name="toc 2" w:semiHidden="1" w:uiPriority="39" w:unhideWhenUsed="1"/>
-    <w:lsdException w:name="toc 3" w:semiHidden="1" w:uiPriority="39" w:unhideWhenUsed="1"/>
-    <w:lsdException w:name="toc 4" w:semiHidden="1" w:uiPriority="39" w:unhideWhenUsed="1"/>
-    <w:lsdException w:name="toc 5" w:semiHidden="1" w:uiPriority="39" w:unhideWhenUsed="1"/>
-    <w:lsdException w:name="toc 6" w:semiHidden="1" w:uiPriority="39" w:unhideWhenUsed="1"/>
-    <w:lsdException w:name="toc 7" w:semiHidden="1" w:uiPriority="39" w:unhideWhenUsed="1"/>
-    <w:lsdException w:name="toc 8" w:semiHidden="1" w:uiPriority="39" w:unhideWhenUsed="1"/>
-    <w:lsdException w:name="toc 9" w:semiHidden="1" w:uiPriority="39" w:unhideWhenUsed="1"/>
-    <w:lsdException w:name="Normal Indent" w:semiHidden="1" w:unhideWhenUsed="1"/>
-    <w:lsdException w:name="footnote text" w:semiHidden="1" w:unhideWhenUsed="1"/>
-    <w:lsdException w:name="annotation text" w:semiHidden="1" w:unhideWhenUsed="1"/>
-    <w:lsdException w:name="header" w:semiHidden="1" w:unhideWhenUsed="1"/>
-    <w:lsdException w:name="footer" w:semiHidden="1" w:unhideWhenUsed="1"/>
-    <w:lsdException w:name="index heading" w:semiHidden="1" w:unhideWhenUsed="1"/>
-    <w:lsdException w:name="caption" w:semiHidden="1" w:uiPriority="35" w:unhideWhenUsed="1" w:qFormat="1"/>
-    <w:lsdException w:name="table of figures" w:semiHidden="1" w:unhideWhenUsed="1"/>
-    <w:lsdException w:name="envelope address" w:semiHidden="1" w:unhideWhenUsed="1"/>
-    <w:lsdException w:name="envelope return" w:semiHidden="1" w:unhideWhenUsed="1"/>
-    <w:lsdException w:name="footnote reference" w:semiHidden="1" w:unhideWhenUsed="1"/>
-    <w:lsdException w:name="annotation reference" w:semiHidden="1" w:unhideWhenUsed="1"/>
-    <w:lsdException w:name="line number" w:semiHidden="1" w:unhideWhenUsed="1"/>
-    <w:lsdException w:name="page number" w:semiHidden="1" w:unhideWhenUsed="1"/>
-    <w:lsdException w:name="endnote reference" w:semiHidden="1" w:unhideWhenUsed="1"/>
-    <w:lsdException w:name="endnote text" w:semiHidden="1" w:unhideWhenUsed="1"/>
-    <w:lsdException w:name="table of authorities" w:semiHidden="1" w:unhideWhenUsed="1"/>
-    <w:lsdException w:name="macro" w:semiHidden="1" w:unhideWhenUsed="1"/>
-    <w:lsdException w:name="toa heading" w:semiHidden="1" w:unhideWhenUsed="1"/>
-    <w:lsdException w:name="List" w:semiHidden="1" w:unhideWhenUsed="1"/>
-    <w:lsdException w:name="List Bullet" w:semiHidden="1" w:unhideWhenUsed="1"/>
-    <w:lsdException w:name="List Number" w:semiHidden="1" w:unhideWhenUsed="1"/>
-    <w:lsdException w:name="List 2" w:semiHidden="1" w:unhideWhenUsed="1"/>
-    <w:lsdException w:name="List 3" w:semiHidden="1" w:unhideWhenUsed="1"/>
-    <w:lsdException w:name="List 4" w:semiHidden="1" w:unhideWhenUsed="1"/>
-    <w:lsdException w:name="List 5" w:semiHidden="1" w:unhideWhenUsed="1"/>
-    <w:lsdException w:name="List Bullet 2" w:semiHidden="1" w:unhideWhenUsed="1"/>
-    <w:lsdException w:name="List Bullet 3" w:semiHidden="1" w:unhideWhenUsed="1"/>
-    <w:lsdException w:name="List Bullet 4" w:semiHidden="1" w:unhideWhenUsed="1"/>
-    <w:lsdException w:name="List Bullet 5" w:semiHidden="1" w:unhideWhenUsed="1"/>
-    <w:lsdException w:name="List Number 2" w:semiHidden="1" w:unhideWhenUsed="1"/>
-    <w:lsdException w:name="List Number 3" w:semiHidden="1" w:unhideWhenUsed="1"/>
-    <w:lsdException w:name="List Number 4" w:semiHidden="1" w:unhideWhenUsed="1"/>
-    <w:lsdException w:name="List Number 5" w:semiHidden="1" w:unhideWhenUsed="1"/>
-    <w:lsdException w:name="Title" w:uiPriority="10" w:qFormat="1"/>
-    <w:lsdException w:name="Closing" w:semiHidden="1" w:unhideWhenUsed="1"/>
-    <w:lsdException w:name="Signature" w:semiHidden="1" w:unhideWhenUsed="1"/>
-    <w:lsdException w:name="Default Paragraph Font" w:semiHidden="1" w:uiPriority="1" w:unhideWhenUsed="1"/>
-    <w:lsdException w:name="Body Text" w:semiHidden="1" w:unhideWhenUsed="1"/>
-    <w:lsdException w:name="Body Text Indent" w:semiHidden="1" w:unhideWhenUsed="1"/>
-    <w:lsdException w:name="List Continue" w:semiHidden="1" w:unhideWhenUsed="1"/>
-    <w:lsdException w:name="List Continue 2" w:semiHidden="1" w:unhideWhenUsed="1"/>
-    <w:lsdException w:name="List Continue 3" w:semiHidden="1" w:unhideWhenUsed="1"/>
-    <w:lsdException w:name="List Continue 4" w:semiHidden="1" w:unhideWhenUsed="1"/>
-    <w:lsdException w:name="List Continue 5" w:semiHidden="1" w:unhideWhenUsed="1"/>
-    <w:lsdException w:name="Message Header" w:semiHidden="1" w:unhideWhenUsed="1"/>
-    <w:lsdException w:name="Subtitle" w:uiPriority="11" w:qFormat="1"/>
-    <w:lsdException w:name="Salutation" w:semiHidden="1" w:unhideWhenUsed="1"/>
-    <w:lsdException w:name="Date" w:semiHidden="1" w:unhideWhenUsed="1"/>
-    <w:lsdException w:name="Body Text First Indent" w:semiHidden="1" w:unhideWhenUsed="1"/>
-    <w:lsdException w:name="Body Text First Indent 2" w:semiHidden="1" w:unhideWhenUsed="1"/>
-    <w:lsdException w:name="Note Heading" w:semiHidden="1" w:unhideWhenUsed="1"/>
-    <w:lsdException w:name="Body Text 2" w:semiHidden="1" w:unhideWhenUsed="1"/>
-    <w:lsdException w:name="Body Text 3" w:semiHidden="1" w:unhideWhenUsed="1"/>
-    <w:lsdException w:name="Body Text Indent 2" w:semiHidden="1" w:unhideWhenUsed="1"/>
-    <w:lsdException w:name="Body Text Indent 3" w:semiHidden="1" w:unhideWhenUsed="1"/>
-    <w:lsdException w:name="Block Text" w:semiHidden="1" w:unhideWhenUsed="1"/>
-    <w:lsdException w:name="Hyperlink" w:semiHidden="1" w:unhideWhenUsed="1"/>
-    <w:lsdException w:name="FollowedHyperlink" w:semiHidden="1" w:unhideWhenUsed="1"/>
-    <w:lsdException w:name="Strong" w:uiPriority="22" w:qFormat="1"/>
-    <w:lsdException w:name="Emphasis" w:uiPriority="20" w:qFormat="1"/>
-    <w:lsdException w:name="Document Map" w:semiHidden="1" w:unhideWhenUsed="1"/>
-    <w:lsdException w:name="Plain Text" w:semiHidden="1" w:unhideWhenUsed="1"/>
-    <w:lsdException w:name="E-mail Signature" w:semiHidden="1" w:unhideWhenUsed="1"/>
-    <w:lsdException w:name="HTML Top of Form" w:semiHidden="1" w:unhideWhenUsed="1"/>
-    <w:lsdException w:name="HTML Bottom of Form" w:semiHidden="1" w:unhideWhenUsed="1"/>
-    <w:lsdException w:name="Normal (Web)" w:semiHidden="1" w:unhideWhenUsed="1"/>
-    <w:lsdException w:name="HTML Acronym" w:semiHidden="1" w:unhideWhenUsed="1"/>
-    <w:lsdException w:name="HTML Address" w:semiHidden="1" w:unhideWhenUsed="1"/>
-    <w:lsdException w:name="HTML Cite" w:semiHidden="1" w:unhideWhenUsed="1"/>
-    <w:lsdException w:name="HTML Code" w:semiHidden="1" w:unhideWhenUsed="1"/>
-    <w:lsdException w:name="HTML Definition" w:semiHidden="1" w:unhideWhenUsed="1"/>
-    <w:lsdException w:name="HTML Keyboard" w:semiHidden="1" w:unhideWhenUsed="1"/>
-    <w:lsdException w:name="HTML Preformatted" w:semiHidden="1" w:unhideWhenUsed="1"/>
-    <w:lsdException w:name="HTML Sample" w:semiHidden="1" w:unhideWhenUsed="1"/>
-    <w:lsdException w:name="HTML Typewriter" w:semiHidden="1" w:unhideWhenUsed="1"/>
-    <w:lsdException w:name="HTML Variable" w:semiHidden="1" w:unhideWhenUsed="1"/>
-    <w:lsdException w:name="Normal Table" w:semiHidden="1" w:unhideWhenUsed="1"/>
-    <w:lsdException w:name="annotation subject" w:semiHidden="1" w:unhideWhenUsed="1"/>
-    <w:lsdException w:name="No List" w:semiHidden="1" w:unhideWhenUsed="1"/>
-    <w:lsdException w:name="Outline List 1" w:semiHidden="1" w:unhideWhenUsed="1"/>
-    <w:lsdException w:name="Outline List 2" w:semiHidden="1" w:unhideWhenUsed="1"/>
-    <w:lsdException w:name="Outline List 3" w:semiHidden="1" w:unhideWhenUsed="1"/>
-    <w:lsdException w:name="Table Simple 1" w:semiHidden="1" w:unhideWhenUsed="1"/>
-    <w:lsdException w:name="Table Simple 2" w:semiHidden="1" w:unhideWhenUsed="1"/>
-    <w:lsdException w:name="Table Simple 3" w:semiHidden="1" w:unhideWhenUsed="1"/>
-    <w:lsdException w:name="Table Classic 1" w:semiHidden="1" w:unhideWhenUsed="1"/>
-    <w:lsdException w:name="Table Classic 2" w:semiHidden="1" w:unhideWhenUsed="1"/>
-    <w:lsdException w:name="Table Classic 3" w:semiHidden="1" w:unhideWhenUsed="1"/>
-    <w:lsdException w:name="Table Classic 4" w:semiHidden="1" w:unhideWhenUsed="1"/>
-    <w:lsdException w:name="Table Colorful 1" w:semiHidden="1" w:unhideWhenUsed="1"/>
-    <w:lsdException w:name="Table Colorful 2" w:semiHidden="1" w:unhideWhenUsed="1"/>
-    <w:lsdException w:name="Table Colorful 3" w:semiHidden="1" w:unhideWhenUsed="1"/>
-    <w:lsdException w:name="Table Columns 1" w:semiHidden="1" w:unhideWhenUsed="1"/>
-    <w:lsdException w:name="Table Columns 2" w:semiHidden="1" w:unhideWhenUsed="1"/>
-    <w:lsdException w:name="Table Columns 3" w:semiHidden="1" w:unhideWhenUsed="1"/>
-    <w:lsdException w:name="Table Columns 4" w:semiHidden="1" w:unhideWhenUsed="1"/>
-    <w:lsdException w:name="Table Columns 5" w:semiHidden="1" w:unhideWhenUsed="1"/>
-    <w:lsdException w:name="Table Grid 1" w:semiHidden="1" w:unhideWhenUsed="1"/>
-    <w:lsdException w:name="Table Grid 2" w:semiHidden="1" w:unhideWhenUsed="1"/>
-    <w:lsdException w:name="Table Grid 3" w:semiHidden="1" w:unhideWhenUsed="1"/>
-    <w:lsdException w:name="Table Grid 4" w:semiHidden="1" w:unhideWhenUsed="1"/>
-    <w:lsdException w:name="Table Grid 5" w:semiHidden="1" w:unhideWhenUsed="1"/>
-    <w:lsdException w:name="Table Grid 6" w:semiHidden="1" w:unhideWhenUsed="1"/>
-    <w:lsdException w:name="Table Grid 7" w:semiHidden="1" w:unhideWhenUsed="1"/>
-    <w:lsdException w:name="Table Grid 8" w:semiHidden="1" w:unhideWhenUsed="1"/>
-    <w:lsdException w:name="Table List 1" w:semiHidden="1" w:unhideWhenUsed="1"/>
-    <w:lsdException w:name="Table List 2" w:semiHidden="1" w:unhideWhenUsed="1"/>
-    <w:lsdException w:name="Table List 3" w:semiHidden="1" w:unhideWhenUsed="1"/>
-    <w:lsdException w:name="Table List 4" w:semiHidden="1" w:unhideWhenUsed="1"/>
-    <w:lsdException w:name="Table List 5" w:semiHidden="1" w:unhideWhenUsed="1"/>
-    <w:lsdException w:name="Table List 6" w:semiHidden="1" w:unhideWhenUsed="1"/>
-    <w:lsdException w:name="Table List 7" w:semiHidden="1" w:unhideWhenUsed="1"/>
-    <w:lsdException w:name="Table List 8" w:semiHidden="1" w:unhideWhenUsed="1"/>
-    <w:lsdException w:name="Table 3D effects 1" w:semiHidden="1" w:unhideWhenUsed="1"/>
-    <w:lsdException w:name="Table 3D effects 2" w:semiHidden="1" w:unhideWhenUsed="1"/>
-    <w:lsdException w:name="Table 3D effects 3" w:semiHidden="1" w:unhideWhenUsed="1"/>
-    <w:lsdException w:name="Table Contemporary" w:semiHidden="1" w:unhideWhenUsed="1"/>
-    <w:lsdException w:name="Table Elegant" w:semiHidden="1" w:unhideWhenUsed="1"/>
-    <w:lsdException w:name="Table Professional" w:semiHidden="1" w:unhideWhenUsed="1"/>
-    <w:lsdException w:name="Table Subtle 1" w:semiHidden="1" w:unhideWhenUsed="1"/>
-    <w:lsdException w:name="Table Subtle 2" w:semiHidden="1" w:unhideWhenUsed="1"/>
-    <w:lsdException w:name="Table Web 1" w:semiHidden="1" w:unhideWhenUsed="1"/>
-    <w:lsdException w:name="Table Web 2" w:semiHidden="1" w:unhideWhenUsed="1"/>
-    <w:lsdException w:name="Table Web 3" w:semiHidden="1" w:unhideWhenUsed="1"/>
-    <w:lsdException w:name="Balloon Text" w:semiHidden="1" w:unhideWhenUsed="1"/>
-    <w:lsdException w:name="Table Grid" w:uiPriority="59"/>
-    <w:lsdException w:name="Table Theme" w:semiHidden="1" w:unhideWhenUsed="1"/>
-    <w:lsdException w:name="Placeholder Text" w:semiHidden="1"/>
-    <w:lsdException w:name="No Spacing" w:uiPriority="1" w:qFormat="1"/>
-    <w:lsdException w:name="Light Shading" w:uiPriority="60"/>
-    <w:lsdException w:name="Light List" w:uiPriority="61"/>
-    <w:lsdException w:name="Light Grid" w:uiPriority="62"/>
-    <w:lsdException w:name="Medium Shading 1" w:uiPriority="63"/>
-    <w:lsdException w:name="Medium Shading 2" w:uiPriority="64"/>
-    <w:lsdException w:name="Medium List 1" w:uiPriority="65"/>
-    <w:lsdException w:name="Medium List 2" w:uiPriority="66"/>
-    <w:lsdException w:name="Medium Grid 1" w:uiPriority="67"/>
-    <w:lsdException w:name="Medium Grid 2" w:uiPriority="68"/>
-    <w:lsdException w:name="Medium Grid 3" w:uiPriority="69"/>
-    <w:lsdException w:name="Dark List" w:uiPriority="70"/>
-    <w:lsdException w:name="Colorful Shading" w:uiPriority="71"/>
-    <w:lsdException w:name="Colorful List" w:uiPriority="72"/>
-    <w:lsdException w:name="Colorful Grid" w:uiPriority="73"/>
-    <w:lsdException w:name="Light Shading Accent 1" w:uiPriority="60"/>
-    <w:lsdException w:name="Light List Accent 1" w:uiPriority="61"/>
-    <w:lsdException w:name="Light Grid Accent 1" w:uiPriority="62"/>
-    <w:lsdException w:name="Medium Shading 1 Accent 1" w:uiPriority="63"/>
-    <w:lsdException w:name="Medium Shading 2 Accent 1" w:uiPriority="64"/>
-    <w:lsdException w:name="Medium List 1 Accent 1" w:uiPriority="65"/>
-    <w:lsdException w:name="Revision" w:semiHidden="1"/>
-    <w:lsdException w:name="List Paragraph" w:uiPriority="34" w:qFormat="1"/>
-    <w:lsdException w:name="Quote" w:uiPriority="29" w:qFormat="1"/>
-    <w:lsdException w:name="Intense Quote" w:uiPriority="30" w:qFormat="1"/>
-    <w:lsdException w:name="Medium List 2 Accent 1" w:uiPriority="66"/>
-    <w:lsdException w:name="Medium Grid 1 Accent 1" w:uiPriority="67"/>
-    <w:lsdException w:name="Medium Grid 2 Accent 1" w:uiPriority="68"/>
-    <w:lsdException w:name="Medium Grid 3 Accent 1" w:uiPriority="69"/>
-    <w:lsdException w:name="Dark List Accent 1" w:uiPriority="70"/>
-    <w:lsdException w:name="Colorful Shading Accent 1" w:uiPriority="71"/>
-    <w:lsdException w:name="Colorful List Accent 1" w:uiPriority="72"/>
-    <w:lsdException w:name="Colorful Grid Accent 1" w:uiPriority="73"/>
-    <w:lsdException w:name="Light Shading Accent 2" w:uiPriority="60"/>
-    <w:lsdException w:name="Light List Accent 2" w:uiPriority="61"/>
-    <w:lsdException w:name="Light Grid Accent 2" w:uiPriority="62"/>
-    <w:lsdException w:name="Medium Shading 1 Accent 2" w:uiPriority="63"/>
-    <w:lsdException w:name="Medium Shading 2 Accent 2" w:uiPriority="64"/>
-    <w:lsdException w:name="Medium List 1 Accent 2" w:uiPriority="65"/>
-    <w:lsdException w:name="Medium List 2 Accent 2" w:uiPriority="66"/>
-    <w:lsdException w:name="Medium Grid 1 Accent 2" w:uiPriority="67"/>
-    <w:lsdException w:name="Medium Grid 2 Accent 2" w:uiPriority="68"/>
-    <w:lsdException w:name="Medium Grid 3 Accent 2" w:uiPriority="69"/>
-    <w:lsdException w:name="Dark List Accent 2" w:uiPriority="70"/>
-    <w:lsdException w:name="Colorful Shading Accent 2" w:uiPriority="71"/>
-    <w:lsdException w:name="Colorful List Accent 2" w:uiPriority="72"/>
-    <w:lsdException w:name="Colorful Grid Accent 2" w:uiPriority="73"/>
-    <w:lsdException w:name="Light Shading Accent 3" w:uiPriority="60"/>
-    <w:lsdException w:name="Light List Accent 3" w:uiPriority="61"/>
-    <w:lsdException w:name="Light Grid Accent 3" w:uiPriority="62"/>
-    <w:lsdException w:name="Medium Shading 1 Accent 3" w:uiPriority="63"/>
-    <w:lsdException w:name="Medium Shading 2 Accent 3" w:uiPriority="64"/>
-    <w:lsdException w:name="Medium List 1 Accent 3" w:uiPriority="65"/>
-    <w:lsdException w:name="Medium List 2 Accent 3" w:uiPriority="66"/>
-    <w:lsdException w:name="Medium Grid 1 Accent 3" w:uiPriority="67"/>
-    <w:lsdException w:name="Medium Grid 2 Accent 3" w:uiPriority="68"/>
-    <w:lsdException w:name="Medium Grid 3 Accent 3" w:uiPriority="69"/>
-    <w:lsdException w:name="Dark List Accent 3" w:uiPriority="70"/>
-    <w:lsdException w:name="Colorful Shading Accent 3" w:uiPriority="71"/>
-    <w:lsdException w:name="Colorful List Accent 3" w:uiPriority="72"/>
-    <w:lsdException w:name="Colorful Grid Accent 3" w:uiPriority="73"/>
-    <w:lsdException w:name="Light Shading Accent 4" w:uiPriority="60"/>
-    <w:lsdException w:name="Light List Accent 4" w:uiPriority="61"/>
-    <w:lsdException w:name="Light Grid Accent 4" w:uiPriority="62"/>
-    <w:lsdException w:name="Medium Shading 1 Accent 4" w:uiPriority="63"/>
-    <w:lsdException w:name="Medium Shading 2 Accent 4" w:uiPriority="64"/>
-    <w:lsdException w:name="Medium List 1 Accent 4" w:uiPriority="65"/>
-    <w:lsdException w:name="Medium List 2 Accent 4" w:uiPriority="66"/>
-    <w:lsdException w:name="Medium Grid 1 Accent 4" w:uiPriority="67"/>
-    <w:lsdException w:name="Medium Grid 2 Accent 4" w:uiPriority="68"/>
-    <w:lsdException w:name="Medium Grid 3 Accent 4" w:uiPriority="69"/>
-    <w:lsdException w:name="Dark List Accent 4" w:uiPriority="70"/>
-    <w:lsdException w:name="Colorful Shading Accent 4" w:uiPriority="71"/>
-    <w:lsdException w:name="Colorful List Accent 4" w:uiPriority="72"/>
-    <w:lsdException w:name="Colorful Grid Accent 4" w:uiPriority="73"/>
-    <w:lsdException w:name="Light Shading Accent 5" w:uiPriority="60"/>
-    <w:lsdException w:name="Light List Accent 5" w:uiPriority="61"/>
-    <w:lsdException w:name="Light Grid Accent 5" w:uiPriority="62"/>
-    <w:lsdException w:name="Medium Shading 1 Accent 5" w:uiPriority="63"/>
-    <w:lsdException w:name="Medium Shading 2 Accent 5" w:uiPriority="64"/>
-    <w:lsdException w:name="Medium List 1 Accent 5" w:uiPriority="65"/>
-    <w:lsdException w:name="Medium List 2 Accent 5" w:uiPriority="66"/>
-    <w:lsdException w:name="Medium Grid 1 Accent 5" w:uiPriority="67"/>
-    <w:lsdException w:name="Medium Grid 2 Accent 5" w:uiPriority="68"/>
-    <w:lsdException w:name="Medium Grid 3 Accent 5" w:uiPriority="69"/>
-    <w:lsdException w:name="Dark List Accent 5" w:uiPriority="70"/>
-    <w:lsdException w:name="Colorful Shading Accent 5" w:uiPriority="71"/>
-    <w:lsdException w:name="Colorful List Accent 5" w:uiPriority="72"/>
-    <w:lsdException w:name="Colorful Grid Accent 5" w:uiPriority="73"/>
-    <w:lsdException w:name="Light Shading Accent 6" w:uiPriority="60"/>
-    <w:lsdException w:name="Light List Accent 6" w:uiPriority="61"/>
-    <w:lsdException w:name="Light Grid Accent 6" w:uiPriority="62"/>
-    <w:lsdException w:name="Medium Shading 1 Accent 6" w:uiPriority="63"/>
-    <w:lsdException w:name="Medium Shading 2 Accent 6" w:uiPriority="64"/>
-    <w:lsdException w:name="Medium List 1 Accent 6" w:uiPriority="65"/>
-    <w:lsdException w:name="Medium List 2 Accent 6" w:uiPriority="66"/>
-    <w:lsdException w:name="Medium Grid 1 Accent 6" w:uiPriority="67"/>
-    <w:lsdException w:name="Medium Grid 2 Accent 6" w:uiPriority="68"/>
-    <w:lsdException w:name="Medium Grid 3 Accent 6" w:uiPriority="69"/>
-    <w:lsdException w:name="Dark List Accent 6" w:uiPriority="70"/>
-    <w:lsdException w:name="Colorful Shading Accent 6" w:uiPriority="71"/>
-    <w:lsdException w:name="Colorful List Accent 6" w:uiPriority="72"/>
-    <w:lsdException w:name="Colorful Grid Accent 6" w:uiPriority="73"/>
-    <w:lsdException w:name="Subtle Emphasis" w:uiPriority="19" w:qFormat="1"/>
-    <w:lsdException w:name="Intense Emphasis" w:uiPriority="21" w:qFormat="1"/>
-    <w:lsdException w:name="Subtle Reference" w:uiPriority="31" w:qFormat="1"/>
-    <w:lsdException w:name="Intense Reference" w:uiPriority="32" w:qFormat="1"/>
-    <w:lsdException w:name="Book Title" w:uiPriority="33" w:qFormat="1"/>
-    <w:lsdException w:name="Bibliography" w:semiHidden="1" w:uiPriority="37" w:unhideWhenUsed="1"/>
-    <w:lsdException w:name="TOC Heading" w:semiHidden="1" w:uiPriority="39" w:unhideWhenUsed="1" w:qFormat="1"/>
-    <w:lsdException w:name="Plain Table 1" w:uiPriority="41"/>
-    <w:lsdException w:name="Plain Table 2" w:uiPriority="42"/>
-    <w:lsdException w:name="Plain Table 3" w:uiPriority="43"/>
-    <w:lsdException w:name="Plain Table 4" w:uiPriority="44"/>
-    <w:lsdException w:name="Plain Table 5" w:uiPriority="45"/>
-    <w:lsdException w:name="Grid Table Light" w:uiPriority="40"/>
-    <w:lsdException w:name="Grid Table 1 Light" w:uiPriority="46"/>
-    <w:lsdException w:name="Grid Table 2" w:uiPriority="47"/>
-    <w:lsdException w:name="Grid Table 3" w:uiPriority="48"/>
-    <w:lsdException w:name="Grid Table 4" w:uiPriority="49"/>
-    <w:lsdException w:name="Grid Table 5 Dark" w:uiPriority="50"/>
-    <w:lsdException w:name="Grid Table 6 Colorful" w:uiPriority="51"/>
-    <w:lsdException w:name="Grid Table 7 Colorful" w:uiPriority="52"/>
-    <w:lsdException w:name="Grid Table 1 Light Accent 1" w:uiPriority="46"/>
-    <w:lsdException w:name="Grid Table 2 Accent 1" w:uiPriority="47"/>
-    <w:lsdException w:name="Grid Table 3 Accent 1" w:uiPriority="48"/>
-    <w:lsdException w:name="Grid Table 4 Accent 1" w:uiPriority="49"/>
-    <w:lsdException w:name="Grid Table 5 Dark Accent 1" w:uiPriority="50"/>
-    <w:lsdException w:name="Grid Table 6 Colorful Accent 1" w:uiPriority="51"/>
-    <w:lsdException w:name="Grid Table 7 Colorful Accent 1" w:uiPriority="52"/>
-    <w:lsdException w:name="Grid Table 1 Light Accent 2" w:uiPriority="46"/>
-    <w:lsdException w:name="Grid Table 2 Accent 2" w:uiPriority="47"/>
-    <w:lsdException w:name="Grid Table 3 Accent 2" w:uiPriority="48"/>
-    <w:lsdException w:name="Grid Table 4 Accent 2" w:uiPriority="49"/>
-    <w:lsdException w:name="Grid Table 5 Dark Accent 2" w:uiPriority="50"/>
-    <w:lsdException w:name="Grid Table 6 Colorful Accent 2" w:uiPriority="51"/>
-    <w:lsdException w:name="Grid Table 7 Colorful Accent 2" w:uiPriority="52"/>
-    <w:lsdException w:name="Grid Table 1 Light Accent 3" w:uiPriority="46"/>
-    <w:lsdException w:name="Grid Table 2 Accent 3" w:uiPriority="47"/>
-    <w:lsdException w:name="Grid Table 3 Accent 3" w:uiPriority="48"/>
-    <w:lsdException w:name="Grid Table 4 Accent 3" w:uiPriority="49"/>
-    <w:lsdException w:name="Grid Table 5 Dark Accent 3" w:uiPriority="50"/>
-    <w:lsdException w:name="Grid Table 6 Colorful Accent 3" w:uiPriority="51"/>
-    <w:lsdException w:name="Grid Table 7 Colorful Accent 3" w:uiPriority="52"/>
-    <w:lsdException w:name="Grid Table 1 Light Accent 4" w:uiPriority="46"/>
-    <w:lsdException w:name="Grid Table 2 Accent 4" w:uiPriority="47"/>
-    <w:lsdException w:name="Grid Table 3 Accent 4" w:uiPriority="48"/>
-    <w:lsdException w:name="Grid Table 4 Accent 4" w:uiPriority="49"/>
-    <w:lsdException w:name="Grid Table 5 Dark Accent 4" w:uiPriority="50"/>
-    <w:lsdException w:name="Grid Table 6 Colorful Accent 4" w:uiPriority="51"/>
-    <w:lsdException w:name="Grid Table 7 Colorful Accent 4" w:uiPriority="52"/>
-    <w:lsdException w:name="Grid Table 1 Light Accent 5" w:uiPriority="46"/>
-    <w:lsdException w:name="Grid Table 2 Accent 5" w:uiPriority="47"/>
-    <w:lsdException w:name="Grid Table 3 Accent 5" w:uiPriority="48"/>
-    <w:lsdException w:name="Grid Table 4 Accent 5" w:uiPriority="49"/>
-    <w:lsdException w:name="Grid Table 5 Dark Accent 5" w:uiPriority="50"/>
-    <w:lsdException w:name="Grid Table 6 Colorful Accent 5" w:uiPriority="51"/>
-    <w:lsdException w:name="Grid Table 7 Colorful Accent 5" w:uiPriority="52"/>
-    <w:lsdException w:name="Grid Table 1 Light Accent 6" w:uiPriority="46"/>
-    <w:lsdException w:name="Grid Table 2 Accent 6" w:uiPriority="47"/>
-    <w:lsdException w:name="Grid Table 3 Accent 6" w:uiPriority="48"/>
-    <w:lsdException w:name="Grid Table 4 Accent 6" w:uiPriority="49"/>
-    <w:lsdException w:name="Grid Table 5 Dark Accent 6" w:uiPriority="50"/>
-    <w:lsdException w:name="Grid Table 6 Colorful Accent 6" w:uiPriority="51"/>
-    <w:lsdException w:name="Grid Table 7 Colorful Accent 6" w:uiPriority="52"/>
-    <w:lsdException w:name="List Table 1 Light" w:uiPriority="46"/>
-    <w:lsdException w:name="List Table 2" w:uiPriority="47"/>
-    <w:lsdException w:name="List Table 3" w:uiPriority="48"/>
-    <w:lsdException w:name="List Table 4" w:uiPriority="49"/>
-    <w:lsdException w:name="List Table 5 Dark" w:uiPriority="50"/>
-    <w:lsdException w:name="List Table 6 Colorful" w:uiPriority="51"/>
-    <w:lsdException w:name="List Table 7 Colorful" w:uiPriority="52"/>
-    <w:lsdException w:name="List Table 1 Light Accent 1" w:uiPriority="46"/>
-    <w:lsdException w:name="List Table 2 Accent 1" w:uiPriority="47"/>
-    <w:lsdException w:name="List Table 3 Accent 1" w:uiPriority="48"/>
-    <w:lsdException w:name="List Table 4 Accent 1" w:uiPriority="49"/>
-    <w:lsdException w:name="List Table 5 Dark Accent 1" w:uiPriority="50"/>
-    <w:lsdException w:name="List Table 6 Colorful Accent 1" w:uiPriority="51"/>
-    <w:lsdException w:name="List Table 7 Colorful Accent 1" w:uiPriority="52"/>
-    <w:lsdException w:name="List Table 1 Light Accent 2" w:uiPriority="46"/>
-    <w:lsdException w:name="List Table 2 Accent 2" w:uiPriority="47"/>
-    <w:lsdException w:name="List Table 3 Accent 2" w:uiPriority="48"/>
-    <w:lsdException w:name="List Table 4 Accent 2" w:uiPriority="49"/>
-    <w:lsdException w:name="List Table 5 Dark Accent 2" w:uiPriority="50"/>
-    <w:lsdException w:name="List Table 6 Colorful Accent 2" w:uiPriority="51"/>
-    <w:lsdException w:name="List Table 7 Colorful Accent 2" w:uiPriority="52"/>
-    <w:lsdException w:name="List Table 1 Light Accent 3" w:uiPriority="46"/>
-    <w:lsdException w:name="List Table 2 Accent 3" w:uiPriority="47"/>
-    <w:lsdException w:name="List Table 3 Accent 3" w:uiPriority="48"/>
-    <w:lsdException w:name="List Table 4 Accent 3" w:uiPriority="49"/>
-    <w:lsdException w:name="List Table 5 Dark Accent 3" w:uiPriority="50"/>
-    <w:lsdException w:name="List Table 6 Colorful Accent 3" w:uiPriority="51"/>
-    <w:lsdException w:name="List Table 7 Colorful Accent 3" w:uiPriority="52"/>
-    <w:lsdException w:name="List Table 1 Light Accent 4" w:uiPriority="46"/>
-    <w:lsdException w:name="List Table 2 Accent 4" w:uiPriority="47"/>
-    <w:lsdException w:name="List Table 3 Accent 4" w:uiPriority="48"/>
-    <w:lsdException w:name="List Table 4 Accent 4" w:uiPriority="49"/>
-    <w:lsdException w:name="List Table 5 Dark Accent 4" w:uiPriority="50"/>
-    <w:lsdException w:name="List Table 6 Colorful Accent 4" w:uiPriority="51"/>
-    <w:lsdException w:name="List Table 7 Colorful Accent 4" w:uiPriority="52"/>
-    <w:lsdException w:name="List Table 1 Light Accent 5" w:uiPriority="46"/>
-    <w:lsdException w:name="List Table 2 Accent 5" w:uiPriority="47"/>
-    <w:lsdException w:name="List Table 3 Accent 5" w:uiPriority="48"/>
-    <w:lsdException w:name="List Table 4 Accent 5" w:uiPriority="49"/>
-    <w:lsdException w:name="List Table 5 Dark Accent 5" w:uiPriority="50"/>
-    <w:lsdException w:name="List Table 6 Colorful Accent 5" w:uiPriority="51"/>
-    <w:lsdException w:name="List Table 7 Colorful Accent 5" w:uiPriority="52"/>
-    <w:lsdException w:name="List Table 1 Light Accent 6" w:uiPriority="46"/>
-    <w:lsdException w:name="List Table 2 Accent 6" w:uiPriority="47"/>
-    <w:lsdException w:name="List Table 3 Accent 6" w:uiPriority="48"/>
-    <w:lsdException w:name="List Table 4 Accent 6" w:uiPriority="49"/>
-    <w:lsdException w:name="List Table 5 Dark Accent 6" w:uiPriority="50"/>
-    <w:lsdException w:name="List Table 6 Colorful Accent 6" w:uiPriority="51"/>
-    <w:lsdException w:name="List Table 7 Colorful Accent 6" w:uiPriority="52"/>
+  <w:latentStyles w:defLockedState="0" w:defUIPriority="99" w:defSemiHidden="1" w:defUnhideWhenUsed="1" w:defQFormat="0" w:count="267">
+    <w:lsdException w:name="Normal" w:semiHidden="0" w:uiPriority="0" w:unhideWhenUsed="0" w:qFormat="1"/>
+    <w:lsdException w:name="heading 1" w:semiHidden="0" w:uiPriority="9" w:unhideWhenUsed="0" w:qFormat="1"/>
+    <w:lsdException w:name="heading 2" w:uiPriority="9" w:qFormat="1"/>
+    <w:lsdException w:name="heading 3" w:uiPriority="9" w:qFormat="1"/>
+    <w:lsdException w:name="heading 4" w:uiPriority="9" w:qFormat="1"/>
+    <w:lsdException w:name="heading 5" w:uiPriority="9" w:qFormat="1"/>
+    <w:lsdException w:name="heading 6" w:uiPriority="9" w:qFormat="1"/>
+    <w:lsdException w:name="heading 7" w:uiPriority="9" w:qFormat="1"/>
+    <w:lsdException w:name="heading 8" w:uiPriority="9" w:qFormat="1"/>
+    <w:lsdException w:name="heading 9" w:uiPriority="9" w:qFormat="1"/>
+    <w:lsdException w:name="toc 1" w:uiPriority="39"/>
+    <w:lsdException w:name="toc 2" w:uiPriority="39"/>
+    <w:lsdException w:name="toc 3" w:uiPriority="39"/>
+    <w:lsdException w:name="toc 4" w:uiPriority="39"/>
+    <w:lsdException w:name="toc 5" w:uiPriority="39"/>
+    <w:lsdException w:name="toc 6" w:uiPriority="39"/>
+    <w:lsdException w:name="toc 7" w:uiPriority="39"/>
+    <w:lsdException w:name="toc 8" w:uiPriority="39"/>
+    <w:lsdException w:name="toc 9" w:uiPriority="39"/>
+    <w:lsdException w:name="caption" w:uiPriority="35" w:qFormat="1"/>
+    <w:lsdException w:name="Title" w:semiHidden="0" w:uiPriority="10" w:unhideWhenUsed="0" w:qFormat="1"/>
+    <w:lsdException w:name="Default Paragraph Font" w:uiPriority="1"/>
+    <w:lsdException w:name="Subtitle" w:semiHidden="0" w:uiPriority="11" w:unhideWhenUsed="0" w:qFormat="1"/>
+    <w:lsdException w:name="Strong" w:semiHidden="0" w:uiPriority="22" w:unhideWhenUsed="0" w:qFormat="1"/>
+    <w:lsdException w:name="Emphasis" w:semiHidden="0" w:uiPriority="20" w:unhideWhenUsed="0" w:qFormat="1"/>
+    <w:lsdException w:name="Table Grid" w:semiHidden="0" w:uiPriority="59" w:unhideWhenUsed="0"/>
+    <w:lsdException w:name="Placeholder Text" w:unhideWhenUsed="0"/>
+    <w:lsdException w:name="No Spacing" w:semiHidden="0" w:uiPriority="1" w:unhideWhenUsed="0" w:qFormat="1"/>
+    <w:lsdException w:name="Light Shading" w:semiHidden="0" w:uiPriority="60" w:unhideWhenUsed="0"/>
+    <w:lsdException w:name="Light List" w:semiHidden="0" w:uiPriority="61" w:unhideWhenUsed="0"/>
+    <w:lsdException w:name="Light Grid" w:semiHidden="0" w:uiPriority="62" w:unhideWhenUsed="0"/>
+    <w:lsdException w:name="Medium Shading 1" w:semiHidden="0" w:uiPriority="63" w:unhideWhenUsed="0"/>
+    <w:lsdException w:name="Medium Shading 2" w:semiHidden="0" w:uiPriority="64" w:unhideWhenUsed="0"/>
+    <w:lsdException w:name="Medium List 1" w:semiHidden="0" w:uiPriority="65" w:unhideWhenUsed="0"/>
+    <w:lsdException w:name="Medium List 2" w:semiHidden="0" w:uiPriority="66" w:unhideWhenUsed="0"/>
+    <w:lsdException w:name="Medium Grid 1" w:semiHidden="0" w:uiPriority="67" w:unhideWhenUsed="0"/>
+    <w:lsdException w:name="Medium Grid 2" w:semiHidden="0" w:uiPriority="68" w:unhideWhenUsed="0"/>
+    <w:lsdException w:name="Medium Grid 3" w:semiHidden="0" w:uiPriority="69" w:unhideWhenUsed="0"/>
+    <w:lsdException w:name="Dark List" w:semiHidden="0" w:uiPriority="70" w:unhideWhenUsed="0"/>
+    <w:lsdException w:name="Colorful Shading" w:semiHidden="0" w:uiPriority="71" w:unhideWhenUsed="0"/>
+    <w:lsdException w:name="Colorful List" w:semiHidden="0" w:uiPriority="72" w:unhideWhenUsed="0"/>
+    <w:lsdException w:name="Colorful Grid" w:semiHidden="0" w:uiPriority="73" w:unhideWhenUsed="0"/>
+    <w:lsdException w:name="Light Shading Accent 1" w:semiHidden="0" w:uiPriority="60" w:unhideWhenUsed="0"/>
+    <w:lsdException w:name="Light List Accent 1" w:semiHidden="0" w:uiPriority="61" w:unhideWhenUsed="0"/>
+    <w:lsdException w:name="Light Grid Accent 1" w:semiHidden="0" w:uiPriority="62" w:unhideWhenUsed="0"/>
+    <w:lsdException w:name="Medium Shading 1 Accent 1" w:semiHidden="0" w:uiPriority="63" w:unhideWhenUsed="0"/>
+    <w:lsdException w:name="Medium Shading 2 Accent 1" w:semiHidden="0" w:uiPriority="64" w:unhideWhenUsed="0"/>
+    <w:lsdException w:name="Medium List 1 Accent 1" w:semiHidden="0" w:uiPriority="65" w:unhideWhenUsed="0"/>
+    <w:lsdException w:name="Revision" w:unhideWhenUsed="0"/>
+    <w:lsdException w:name="List Paragraph" w:semiHidden="0" w:uiPriority="34" w:unhideWhenUsed="0" w:qFormat="1"/>
+    <w:lsdException w:name="Quote" w:semiHidden="0" w:uiPriority="29" w:unhideWhenUsed="0" w:qFormat="1"/>
+    <w:lsdException w:name="Intense Quote" w:semiHidden="0" w:uiPriority="30" w:unhideWhenUsed="0" w:qFormat="1"/>
+    <w:lsdException w:name="Medium List 2 Accent 1" w:semiHidden="0" w:uiPriority="66" w:unhideWhenUsed="0"/>
+    <w:lsdException w:name="Medium Grid 1 Accent 1" w:semiHidden="0" w:uiPriority="67" w:unhideWhenUsed="0"/>
+    <w:lsdException w:name="Medium Grid 2 Accent 1" w:semiHidden="0" w:uiPriority="68" w:unhideWhenUsed="0"/>
+    <w:lsdException w:name="Medium Grid 3 Accent 1" w:semiHidden="0" w:uiPriority="69" w:unhideWhenUsed="0"/>
+    <w:lsdException w:name="Dark List Accent 1" w:semiHidden="0" w:uiPriority="70" w:unhideWhenUsed="0"/>
+    <w:lsdException w:name="Colorful Shading Accent 1" w:semiHidden="0" w:uiPriority="71" w:unhideWhenUsed="0"/>
+    <w:lsdException w:name="Colorful List Accent 1" w:semiHidden="0" w:uiPriority="72" w:unhideWhenUsed="0"/>
+    <w:lsdException w:name="Colorful Grid Accent 1" w:semiHidden="0" w:uiPriority="73" w:unhideWhenUsed="0"/>
+    <w:lsdException w:name="Light Shading Accent 2" w:semiHidden="0" w:uiPriority="60" w:unhideWhenUsed="0"/>
+    <w:lsdException w:name="Light List Accent 2" w:semiHidden="0" w:uiPriority="61" w:unhideWhenUsed="0"/>
+    <w:lsdException w:name="Light Grid Accent 2" w:semiHidden="0" w:uiPriority="62" w:unhideWhenUsed="0"/>
+    <w:lsdException w:name="Medium Shading 1 Accent 2" w:semiHidden="0" w:uiPriority="63" w:unhideWhenUsed="0"/>
+    <w:lsdException w:name="Medium Shading 2 Accent 2" w:semiHidden="0" w:uiPriority="64" w:unhideWhenUsed="0"/>
+    <w:lsdException w:name="Medium List 1 Accent 2" w:semiHidden="0" w:uiPriority="65" w:unhideWhenUsed="0"/>
+    <w:lsdException w:name="Medium List 2 Accent 2" w:semiHidden="0" w:uiPriority="66" w:unhideWhenUsed="0"/>
+    <w:lsdException w:name="Medium Grid 1 Accent 2" w:semiHidden="0" w:uiPriority="67" w:unhideWhenUsed="0"/>
+    <w:lsdException w:name="Medium Grid 2 Accent 2" w:semiHidden="0" w:uiPriority="68" w:unhideWhenUsed="0"/>
+    <w:lsdException w:name="Medium Grid 3 Accent 2" w:semiHidden="0" w:uiPriority="69" w:unhideWhenUsed="0"/>
+    <w:lsdException w:name="Dark List Accent 2" w:semiHidden="0" w:uiPriority="70" w:unhideWhenUsed="0"/>
+    <w:lsdException w:name="Colorful Shading Accent 2" w:semiHidden="0" w:uiPriority="71" w:unhideWhenUsed="0"/>
+    <w:lsdException w:name="Colorful List Accent 2" w:semiHidden="0" w:uiPriority="72" w:unhideWhenUsed="0"/>
+    <w:lsdException w:name="Colorful Grid Accent 2" w:semiHidden="0" w:uiPriority="73" w:unhideWhenUsed="0"/>
+    <w:lsdException w:name="Light Shading Accent 3" w:semiHidden="0" w:uiPriority="60" w:unhideWhenUsed="0"/>
+    <w:lsdException w:name="Light List Accent 3" w:semiHidden="0" w:uiPriority="61" w:unhideWhenUsed="0"/>
+    <w:lsdException w:name="Light Grid Accent 3" w:semiHidden="0" w:uiPriority="62" w:unhideWhenUsed="0"/>
+    <w:lsdException w:name="Medium Shading 1 Accent 3" w:semiHidden="0" w:uiPriority="63" w:unhideWhenUsed="0"/>
+    <w:lsdException w:name="Medium Shading 2 Accent 3" w:semiHidden="0" w:uiPriority="64" w:unhideWhenUsed="0"/>
+    <w:lsdException w:name="Medium List 1 Accent 3" w:semiHidden="0" w:uiPriority="65" w:unhideWhenUsed="0"/>
+    <w:lsdException w:name="Medium List 2 Accent 3" w:semiHidden="0" w:uiPriority="66" w:unhideWhenUsed="0"/>
+    <w:lsdException w:name="Medium Grid 1 Accent 3" w:semiHidden="0" w:uiPriority="67" w:unhideWhenUsed="0"/>
+    <w:lsdException w:name="Medium Grid 2 Accent 3" w:semiHidden="0" w:uiPriority="68" w:unhideWhenUsed="0"/>
+    <w:lsdException w:name="Medium Grid 3 Accent 3" w:semiHidden="0" w:uiPriority="69" w:unhideWhenUsed="0"/>
+    <w:lsdException w:name="Dark List Accent 3" w:semiHidden="0" w:uiPriority="70" w:unhideWhenUsed="0"/>
+    <w:lsdException w:name="Colorful Shading Accent 3" w:semiHidden="0" w:uiPriority="71" w:unhideWhenUsed="0"/>
+    <w:lsdException w:name="Colorful List Accent 3" w:semiHidden="0" w:uiPriority="72" w:unhideWhenUsed="0"/>
+    <w:lsdException w:name="Colorful Grid Accent 3" w:semiHidden="0" w:uiPriority="73" w:unhideWhenUsed="0"/>
+    <w:lsdException w:name="Light Shading Accent 4" w:semiHidden="0" w:uiPriority="60" w:unhideWhenUsed="0"/>
+    <w:lsdException w:name="Light List Accent 4" w:semiHidden="0" w:uiPriority="61" w:unhideWhenUsed="0"/>
+    <w:lsdException w:name="Light Grid Accent 4" w:semiHidden="0" w:uiPriority="62" w:unhideWhenUsed="0"/>
+    <w:lsdException w:name="Medium Shading 1 Accent 4" w:semiHidden="0" w:uiPriority="63" w:unhideWhenUsed="0"/>
+    <w:lsdException w:name="Medium Shading 2 Accent 4" w:semiHidden="0" w:uiPriority="64" w:unhideWhenUsed="0"/>
+    <w:lsdException w:name="Medium List 1 Accent 4" w:semiHidden="0" w:uiPriority="65" w:unhideWhenUsed="0"/>
+    <w:lsdException w:name="Medium List 2 Accent 4" w:semiHidden="0" w:uiPriority="66" w:unhideWhenUsed="0"/>
+    <w:lsdException w:name="Medium Grid 1 Accent 4" w:semiHidden="0" w:uiPriority="67" w:unhideWhenUsed="0"/>
+    <w:lsdException w:name="Medium Grid 2 Accent 4" w:semiHidden="0" w:uiPriority="68" w:unhideWhenUsed="0"/>
+    <w:lsdException w:name="Medium Grid 3 Accent 4" w:semiHidden="0" w:uiPriority="69" w:unhideWhenUsed="0"/>
+    <w:lsdException w:name="Dark List Accent 4" w:semiHidden="0" w:uiPriority="70" w:unhideWhenUsed="0"/>
+    <w:lsdException w:name="Colorful Shading Accent 4" w:semiHidden="0" w:uiPriority="71" w:unhideWhenUsed="0"/>
+    <w:lsdException w:name="Colorful List Accent 4" w:semiHidden="0" w:uiPriority="72" w:unhideWhenUsed="0"/>
+    <w:lsdException w:name="Colorful Grid Accent 4" w:semiHidden="0" w:uiPriority="73" w:unhideWhenUsed="0"/>
+    <w:lsdException w:name="Light Shading Accent 5" w:semiHidden="0" w:uiPriority="60" w:unhideWhenUsed="0"/>
+    <w:lsdException w:name="Light List Accent 5" w:semiHidden="0" w:uiPriority="61" w:unhideWhenUsed="0"/>
+    <w:lsdException w:name="Light Grid Accent 5" w:semiHidden="0" w:uiPriority="62" w:unhideWhenUsed="0"/>
+    <w:lsdException w:name="Medium Shading 1 Accent 5" w:semiHidden="0" w:uiPriority="63" w:unhideWhenUsed="0"/>
+    <w:lsdException w:name="Medium Shading 2 Accent 5" w:semiHidden="0" w:uiPriority="64" w:unhideWhenUsed="0"/>
+    <w:lsdException w:name="Medium List 1 Accent 5" w:semiHidden="0" w:uiPriority="65" w:unhideWhenUsed="0"/>
+    <w:lsdException w:name="Medium List 2 Accent 5" w:semiHidden="0" w:uiPriority="66" w:unhideWhenUsed="0"/>
+    <w:lsdException w:name="Medium Grid 1 Accent 5" w:semiHidden="0" w:uiPriority="67" w:unhideWhenUsed="0"/>
+    <w:lsdException w:name="Medium Grid 2 Accent 5" w:semiHidden="0" w:uiPriority="68" w:unhideWhenUsed="0"/>
+    <w:lsdException w:name="Medium Grid 3 Accent 5" w:semiHidden="0" w:uiPriority="69" w:unhideWhenUsed="0"/>
+    <w:lsdException w:name="Dark List Accent 5" w:semiHidden="0" w:uiPriority="70" w:unhideWhenUsed="0"/>
+    <w:lsdException w:name="Colorful Shading Accent 5" w:semiHidden="0" w:uiPriority="71" w:unhideWhenUsed="0"/>
+    <w:lsdException w:name="Colorful List Accent 5" w:semiHidden="0" w:uiPriority="72" w:unhideWhenUsed="0"/>
+    <w:lsdException w:name="Colorful Grid Accent 5" w:semiHidden="0" w:uiPriority="73" w:unhideWhenUsed="0"/>
+    <w:lsdException w:name="Light Shading Accent 6" w:semiHidden="0" w:uiPriority="60" w:unhideWhenUsed="0"/>
+    <w:lsdException w:name="Light List Accent 6" w:semiHidden="0" w:uiPriority="61" w:unhideWhenUsed="0"/>
+    <w:lsdException w:name="Light Grid Accent 6" w:semiHidden="0" w:uiPriority="62" w:unhideWhenUsed="0"/>
+    <w:lsdException w:name="Medium Shading 1 Accent 6" w:semiHidden="0" w:uiPriority="63" w:unhideWhenUsed="0"/>
+    <w:lsdException w:name="Medium Shading 2 Accent 6" w:semiHidden="0" w:uiPriority="64" w:unhideWhenUsed="0"/>
+    <w:lsdException w:name="Medium List 1 Accent 6" w:semiHidden="0" w:uiPriority="65" w:unhideWhenUsed="0"/>
+    <w:lsdException w:name="Medium List 2 Accent 6" w:semiHidden="0" w:uiPriority="66" w:unhideWhenUsed="0"/>
+    <w:lsdException w:name="Medium Grid 1 Accent 6" w:semiHidden="0" w:uiPriority="67" w:unhideWhenUsed="0"/>
+    <w:lsdException w:name="Medium Grid 2 Accent 6" w:semiHidden="0" w:uiPriority="68" w:unhideWhenUsed="0"/>
+    <w:lsdException w:name="Medium Grid 3 Accent 6" w:semiHidden="0" w:uiPriority="69" w:unhideWhenUsed="0"/>
+    <w:lsdException w:name="Dark List Accent 6" w:semiHidden="0" w:uiPriority="70" w:unhideWhenUsed="0"/>
+    <w:lsdException w:name="Colorful Shading Accent 6" w:semiHidden="0" w:uiPriority="71" w:unhideWhenUsed="0"/>
+    <w:lsdException w:name="Colorful List Accent 6" w:semiHidden="0" w:uiPriority="72" w:unhideWhenUsed="0"/>
+    <w:lsdException w:name="Colorful Grid Accent 6" w:semiHidden="0" w:uiPriority="73" w:unhideWhenUsed="0"/>
+    <w:lsdException w:name="Subtle Emphasis" w:semiHidden="0" w:uiPriority="19" w:unhideWhenUsed="0" w:qFormat="1"/>
+    <w:lsdException w:name="Intense Emphasis" w:semiHidden="0" w:uiPriority="21" w:unhideWhenUsed="0" w:qFormat="1"/>
+    <w:lsdException w:name="Subtle Reference" w:semiHidden="0" w:uiPriority="31" w:unhideWhenUsed="0" w:qFormat="1"/>
+    <w:lsdException w:name="Intense Reference" w:semiHidden="0" w:uiPriority="32" w:unhideWhenUsed="0" w:qFormat="1"/>
+    <w:lsdException w:name="Book Title" w:semiHidden="0" w:uiPriority="33" w:unhideWhenUsed="0" w:qFormat="1"/>
+    <w:lsdException w:name="Bibliography" w:uiPriority="37"/>
+    <w:lsdException w:name="TOC Heading" w:uiPriority="39" w:qFormat="1"/>
   </w:latentStyles>
   <w:style w:type="paragraph" w:default="1" w:styleId="Normal">
     <w:name w:val="Normal"/>
@@ -2587,6 +2375,7 @@
     <w:uiPriority w:val="99"/>
     <w:semiHidden/>
     <w:unhideWhenUsed/>
+    <w:qFormat/>
     <w:tblPr>
       <w:tblInd w:w="0" w:type="dxa"/>
       <w:tblCellMar>

</xml_diff>

<commit_message>
Done clip c03 typescript 32: Xem Tai Lieu NameSpace
</commit_message>
<xml_diff>
--- a/TYPESCRIPT-ES6-JAVASCRIPT-QUA-DỰ-ÁN-SHOPPING-CART-NỀN-TẢNG-NODE.JS-VÀ-ANGULARJS-2.docx
+++ b/TYPESCRIPT-ES6-JAVASCRIPT-QUA-DỰ-ÁN-SHOPPING-CART-NỀN-TẢNG-NODE.JS-VÀ-ANGULARJS-2.docx
@@ -65,26 +65,7 @@
           <w:lang w:val="fr-FR"/>
         </w:rPr>
         <w:br/>
-      </w:r>
-      <w:proofErr w:type="spellStart"/>
-      <w:r>
-        <w:rPr>
-          <w:rFonts w:asciiTheme="majorHAnsi" w:hAnsiTheme="majorHAnsi" w:cstheme="majorHAnsi"/>
-          <w:sz w:val="26"/>
-          <w:szCs w:val="26"/>
-          <w:lang w:val="fr-FR"/>
-        </w:rPr>
-        <w:t>Bàihọc</w:t>
-      </w:r>
-      <w:proofErr w:type="spellEnd"/>
-      <w:r>
-        <w:rPr>
-          <w:rFonts w:asciiTheme="majorHAnsi" w:hAnsiTheme="majorHAnsi" w:cstheme="majorHAnsi"/>
-          <w:sz w:val="26"/>
-          <w:szCs w:val="26"/>
-          <w:lang w:val="fr-FR"/>
-        </w:rPr>
-        <w:t>:</w:t>
+        <w:t>Bàihọc:</w:t>
       </w:r>
       <w:r>
         <w:rPr>
@@ -301,9 +282,8 @@
           <w:szCs w:val="26"/>
           <w:lang w:val="fr-FR"/>
         </w:rPr>
-        <w:t xml:space="preserve">C:\Users\Huy\AppData\Roaming\Sublime </w:t>
-      </w:r>
-      <w:proofErr w:type="spellStart"/>
+        <w:t>C:\Users\Huy\AppData\Roaming\Sublime Text 3\Packages\User: Copy củathưmụcnày</w:t>
+      </w:r>
       <w:r>
         <w:rPr>
           <w:rFonts w:asciiTheme="majorHAnsi" w:hAnsiTheme="majorHAnsi" w:cstheme="majorHAnsi"/>
@@ -312,119 +292,8 @@
           <w:szCs w:val="26"/>
           <w:lang w:val="fr-FR"/>
         </w:rPr>
-        <w:t>Text</w:t>
-      </w:r>
-      <w:proofErr w:type="spellEnd"/>
-      <w:r>
-        <w:rPr>
-          <w:rFonts w:asciiTheme="majorHAnsi" w:hAnsiTheme="majorHAnsi" w:cstheme="majorHAnsi"/>
-          <w:color w:val="000000" w:themeColor="text1"/>
-          <w:sz w:val="26"/>
-          <w:szCs w:val="26"/>
-          <w:lang w:val="fr-FR"/>
-        </w:rPr>
-        <w:t xml:space="preserve"> 3\</w:t>
-      </w:r>
-      <w:proofErr w:type="spellStart"/>
-      <w:r>
-        <w:rPr>
-          <w:rFonts w:asciiTheme="majorHAnsi" w:hAnsiTheme="majorHAnsi" w:cstheme="majorHAnsi"/>
-          <w:color w:val="000000" w:themeColor="text1"/>
-          <w:sz w:val="26"/>
-          <w:szCs w:val="26"/>
-          <w:lang w:val="fr-FR"/>
-        </w:rPr>
-        <w:t>Packages\User</w:t>
-      </w:r>
-      <w:proofErr w:type="spellEnd"/>
-      <w:r>
-        <w:rPr>
-          <w:rFonts w:asciiTheme="majorHAnsi" w:hAnsiTheme="majorHAnsi" w:cstheme="majorHAnsi"/>
-          <w:color w:val="000000" w:themeColor="text1"/>
-          <w:sz w:val="26"/>
-          <w:szCs w:val="26"/>
-          <w:lang w:val="fr-FR"/>
-        </w:rPr>
-        <w:t xml:space="preserve">: Copy </w:t>
-      </w:r>
-      <w:proofErr w:type="spellStart"/>
-      <w:r>
-        <w:rPr>
-          <w:rFonts w:asciiTheme="majorHAnsi" w:hAnsiTheme="majorHAnsi" w:cstheme="majorHAnsi"/>
-          <w:color w:val="000000" w:themeColor="text1"/>
-          <w:sz w:val="26"/>
-          <w:szCs w:val="26"/>
-          <w:lang w:val="fr-FR"/>
-        </w:rPr>
-        <w:t>củathưmụcnày</w:t>
-      </w:r>
-      <w:proofErr w:type="spellEnd"/>
-      <w:r>
-        <w:rPr>
-          <w:rFonts w:asciiTheme="majorHAnsi" w:hAnsiTheme="majorHAnsi" w:cstheme="majorHAnsi"/>
-          <w:color w:val="000000" w:themeColor="text1"/>
-          <w:sz w:val="26"/>
-          <w:szCs w:val="26"/>
-          <w:lang w:val="fr-FR"/>
-        </w:rPr>
-        <w:t xml:space="preserve"> qua </w:t>
-      </w:r>
-      <w:proofErr w:type="spellStart"/>
-      <w:r>
-        <w:rPr>
-          <w:rFonts w:asciiTheme="majorHAnsi" w:hAnsiTheme="majorHAnsi" w:cstheme="majorHAnsi"/>
-          <w:color w:val="000000" w:themeColor="text1"/>
-          <w:sz w:val="26"/>
-          <w:szCs w:val="26"/>
-          <w:lang w:val="fr-FR"/>
-        </w:rPr>
-        <w:t>máytínhkhác</w:t>
-      </w:r>
-      <w:proofErr w:type="spellEnd"/>
-      <w:r>
-        <w:rPr>
-          <w:rFonts w:asciiTheme="majorHAnsi" w:hAnsiTheme="majorHAnsi" w:cstheme="majorHAnsi"/>
-          <w:color w:val="000000" w:themeColor="text1"/>
-          <w:sz w:val="26"/>
-          <w:szCs w:val="26"/>
-          <w:lang w:val="fr-FR"/>
-        </w:rPr>
-        <w:t xml:space="preserve"> ,</w:t>
-      </w:r>
-      <w:proofErr w:type="spellStart"/>
-      <w:r>
-        <w:rPr>
-          <w:rFonts w:asciiTheme="majorHAnsi" w:hAnsiTheme="majorHAnsi" w:cstheme="majorHAnsi"/>
-          <w:color w:val="000000" w:themeColor="text1"/>
-          <w:sz w:val="26"/>
-          <w:szCs w:val="26"/>
-          <w:lang w:val="fr-FR"/>
-        </w:rPr>
-        <w:t>đểkhôngmất</w:t>
-      </w:r>
-      <w:proofErr w:type="spellEnd"/>
-      <w:r>
-        <w:rPr>
-          <w:rFonts w:asciiTheme="majorHAnsi" w:hAnsiTheme="majorHAnsi" w:cstheme="majorHAnsi"/>
-          <w:color w:val="000000" w:themeColor="text1"/>
-          <w:sz w:val="26"/>
-          <w:szCs w:val="26"/>
-          <w:lang w:val="fr-FR"/>
-        </w:rPr>
-        <w:t xml:space="preserve"> time </w:t>
-      </w:r>
-      <w:proofErr w:type="spellStart"/>
-      <w:r>
-        <w:rPr>
-          <w:rFonts w:asciiTheme="majorHAnsi" w:hAnsiTheme="majorHAnsi" w:cstheme="majorHAnsi"/>
-          <w:color w:val="000000" w:themeColor="text1"/>
-          <w:sz w:val="26"/>
-          <w:szCs w:val="26"/>
-          <w:lang w:val="fr-FR"/>
-        </w:rPr>
-        <w:t>tạolạisnipet</w:t>
-      </w:r>
-      <w:proofErr w:type="spellEnd"/>
+        <w:t xml:space="preserve"> qua máytínhkhác ,đểkhôngmất time tạolạisnipet</w:t>
+      </w:r>
     </w:p>
     <w:p>
       <w:pPr>
@@ -1463,14 +1332,16 @@
       <w:pPr>
         <w:rPr>
           <w:rFonts w:asciiTheme="majorHAnsi" w:hAnsiTheme="majorHAnsi" w:cstheme="majorHAnsi"/>
-          <w:sz w:val="26"/>
-          <w:szCs w:val="26"/>
-          <w:lang w:val="fr-FR"/>
-        </w:rPr>
-      </w:pPr>
-      <w:r>
-        <w:rPr>
-          <w:rFonts w:asciiTheme="majorHAnsi" w:hAnsiTheme="majorHAnsi" w:cstheme="majorHAnsi"/>
+          <w:color w:val="9BBB59" w:themeColor="accent3"/>
+          <w:sz w:val="26"/>
+          <w:szCs w:val="26"/>
+          <w:lang w:val="fr-FR"/>
+        </w:rPr>
+      </w:pPr>
+      <w:r>
+        <w:rPr>
+          <w:rFonts w:asciiTheme="majorHAnsi" w:hAnsiTheme="majorHAnsi" w:cstheme="majorHAnsi"/>
+          <w:color w:val="9BBB59" w:themeColor="accent3"/>
           <w:sz w:val="26"/>
           <w:szCs w:val="26"/>
           <w:lang w:val="fr-FR"/>

</xml_diff>

<commit_message>
Pedding c03 typescript 33
</commit_message>
<xml_diff>
--- a/TYPESCRIPT-ES6-JAVASCRIPT-QUA-DỰ-ÁN-SHOPPING-CART-NỀN-TẢNG-NODE.JS-VÀ-ANGULARJS-2.docx
+++ b/TYPESCRIPT-ES6-JAVASCRIPT-QUA-DỰ-ÁN-SHOPPING-CART-NỀN-TẢNG-NODE.JS-VÀ-ANGULARJS-2.docx
@@ -1,6 +1,6 @@
 
 <file path=word/document.xml><?xml version="1.0" encoding="utf-8"?>
-<w:document xmlns:ve="http://schemas.openxmlformats.org/markup-compatibility/2006" xmlns:o="urn:schemas-microsoft-com:office:office" xmlns:r="http://schemas.openxmlformats.org/officeDocument/2006/relationships" xmlns:m="http://schemas.openxmlformats.org/officeDocument/2006/math" xmlns:v="urn:schemas-microsoft-com:vml" xmlns:wp="http://schemas.openxmlformats.org/drawingml/2006/wordprocessingDrawing" xmlns:w10="urn:schemas-microsoft-com:office:word" xmlns:w="http://schemas.openxmlformats.org/wordprocessingml/2006/main" xmlns:wne="http://schemas.microsoft.com/office/word/2006/wordml">
+<w:document xmlns:wpc="http://schemas.microsoft.com/office/word/2010/wordprocessingCanvas" xmlns:mc="http://schemas.openxmlformats.org/markup-compatibility/2006" xmlns:o="urn:schemas-microsoft-com:office:office" xmlns:r="http://schemas.openxmlformats.org/officeDocument/2006/relationships" xmlns:m="http://schemas.openxmlformats.org/officeDocument/2006/math" xmlns:v="urn:schemas-microsoft-com:vml" xmlns:wp14="http://schemas.microsoft.com/office/word/2010/wordprocessingDrawing" xmlns:wp="http://schemas.openxmlformats.org/drawingml/2006/wordprocessingDrawing" xmlns:w10="urn:schemas-microsoft-com:office:word" xmlns:w="http://schemas.openxmlformats.org/wordprocessingml/2006/main" xmlns:w14="http://schemas.microsoft.com/office/word/2010/wordml" xmlns:w15="http://schemas.microsoft.com/office/word/2012/wordml" xmlns:wpg="http://schemas.microsoft.com/office/word/2010/wordprocessingGroup" xmlns:wpi="http://schemas.microsoft.com/office/word/2010/wordprocessingInk" xmlns:wne="http://schemas.microsoft.com/office/word/2006/wordml" xmlns:wps="http://schemas.microsoft.com/office/word/2010/wordprocessingShape" mc:Ignorable="w14 w15 wp14">
   <w:body>
     <w:p>
       <w:pPr>
@@ -65,7 +65,26 @@
           <w:lang w:val="fr-FR"/>
         </w:rPr>
         <w:br/>
-        <w:t>Bàihọc:</w:t>
+      </w:r>
+      <w:proofErr w:type="spellStart"/>
+      <w:r>
+        <w:rPr>
+          <w:rFonts w:asciiTheme="majorHAnsi" w:hAnsiTheme="majorHAnsi" w:cstheme="majorHAnsi"/>
+          <w:sz w:val="26"/>
+          <w:szCs w:val="26"/>
+          <w:lang w:val="fr-FR"/>
+        </w:rPr>
+        <w:t>Bàihọc</w:t>
+      </w:r>
+      <w:proofErr w:type="spellEnd"/>
+      <w:r>
+        <w:rPr>
+          <w:rFonts w:asciiTheme="majorHAnsi" w:hAnsiTheme="majorHAnsi" w:cstheme="majorHAnsi"/>
+          <w:sz w:val="26"/>
+          <w:szCs w:val="26"/>
+          <w:lang w:val="fr-FR"/>
+        </w:rPr>
+        <w:t>:</w:t>
       </w:r>
       <w:r>
         <w:rPr>
@@ -282,8 +301,9 @@
           <w:szCs w:val="26"/>
           <w:lang w:val="fr-FR"/>
         </w:rPr>
-        <w:t>C:\Users\Huy\AppData\Roaming\Sublime Text 3\Packages\User: Copy củathưmụcnày</w:t>
-      </w:r>
+        <w:t xml:space="preserve">C:\Users\Huy\AppData\Roaming\Sublime </w:t>
+      </w:r>
+      <w:proofErr w:type="spellStart"/>
       <w:r>
         <w:rPr>
           <w:rFonts w:asciiTheme="majorHAnsi" w:hAnsiTheme="majorHAnsi" w:cstheme="majorHAnsi"/>
@@ -292,8 +312,99 @@
           <w:szCs w:val="26"/>
           <w:lang w:val="fr-FR"/>
         </w:rPr>
-        <w:t xml:space="preserve"> qua máytínhkhác ,đểkhôngmất time tạolạisnipet</w:t>
-      </w:r>
+        <w:t>Text</w:t>
+      </w:r>
+      <w:proofErr w:type="spellEnd"/>
+      <w:r>
+        <w:rPr>
+          <w:rFonts w:asciiTheme="majorHAnsi" w:hAnsiTheme="majorHAnsi" w:cstheme="majorHAnsi"/>
+          <w:color w:val="000000" w:themeColor="text1"/>
+          <w:sz w:val="26"/>
+          <w:szCs w:val="26"/>
+          <w:lang w:val="fr-FR"/>
+        </w:rPr>
+        <w:t xml:space="preserve"> 3\Packages\User: Copy </w:t>
+      </w:r>
+      <w:proofErr w:type="spellStart"/>
+      <w:r>
+        <w:rPr>
+          <w:rFonts w:asciiTheme="majorHAnsi" w:hAnsiTheme="majorHAnsi" w:cstheme="majorHAnsi"/>
+          <w:color w:val="000000" w:themeColor="text1"/>
+          <w:sz w:val="26"/>
+          <w:szCs w:val="26"/>
+          <w:lang w:val="fr-FR"/>
+        </w:rPr>
+        <w:t>củathưmụcnày</w:t>
+      </w:r>
+      <w:proofErr w:type="spellEnd"/>
+      <w:r>
+        <w:rPr>
+          <w:rFonts w:asciiTheme="majorHAnsi" w:hAnsiTheme="majorHAnsi" w:cstheme="majorHAnsi"/>
+          <w:color w:val="000000" w:themeColor="text1"/>
+          <w:sz w:val="26"/>
+          <w:szCs w:val="26"/>
+          <w:lang w:val="fr-FR"/>
+        </w:rPr>
+        <w:t xml:space="preserve"> qua </w:t>
+      </w:r>
+      <w:proofErr w:type="spellStart"/>
+      <w:proofErr w:type="gramStart"/>
+      <w:r>
+        <w:rPr>
+          <w:rFonts w:asciiTheme="majorHAnsi" w:hAnsiTheme="majorHAnsi" w:cstheme="majorHAnsi"/>
+          <w:color w:val="000000" w:themeColor="text1"/>
+          <w:sz w:val="26"/>
+          <w:szCs w:val="26"/>
+          <w:lang w:val="fr-FR"/>
+        </w:rPr>
+        <w:t>máytínhkhác</w:t>
+      </w:r>
+      <w:proofErr w:type="spellEnd"/>
+      <w:r>
+        <w:rPr>
+          <w:rFonts w:asciiTheme="majorHAnsi" w:hAnsiTheme="majorHAnsi" w:cstheme="majorHAnsi"/>
+          <w:color w:val="000000" w:themeColor="text1"/>
+          <w:sz w:val="26"/>
+          <w:szCs w:val="26"/>
+          <w:lang w:val="fr-FR"/>
+        </w:rPr>
+        <w:t xml:space="preserve"> ,</w:t>
+      </w:r>
+      <w:proofErr w:type="spellStart"/>
+      <w:r>
+        <w:rPr>
+          <w:rFonts w:asciiTheme="majorHAnsi" w:hAnsiTheme="majorHAnsi" w:cstheme="majorHAnsi"/>
+          <w:color w:val="000000" w:themeColor="text1"/>
+          <w:sz w:val="26"/>
+          <w:szCs w:val="26"/>
+          <w:lang w:val="fr-FR"/>
+        </w:rPr>
+        <w:t>đểkhôngmất</w:t>
+      </w:r>
+      <w:proofErr w:type="spellEnd"/>
+      <w:proofErr w:type="gramEnd"/>
+      <w:r>
+        <w:rPr>
+          <w:rFonts w:asciiTheme="majorHAnsi" w:hAnsiTheme="majorHAnsi" w:cstheme="majorHAnsi"/>
+          <w:color w:val="000000" w:themeColor="text1"/>
+          <w:sz w:val="26"/>
+          <w:szCs w:val="26"/>
+          <w:lang w:val="fr-FR"/>
+        </w:rPr>
+        <w:t xml:space="preserve"> time </w:t>
+      </w:r>
+      <w:proofErr w:type="spellStart"/>
+      <w:r>
+        <w:rPr>
+          <w:rFonts w:asciiTheme="majorHAnsi" w:hAnsiTheme="majorHAnsi" w:cstheme="majorHAnsi"/>
+          <w:color w:val="000000" w:themeColor="text1"/>
+          <w:sz w:val="26"/>
+          <w:szCs w:val="26"/>
+          <w:lang w:val="fr-FR"/>
+        </w:rPr>
+        <w:t>tạolạisnipet</w:t>
+      </w:r>
+      <w:proofErr w:type="spellEnd"/>
     </w:p>
     <w:p>
       <w:pPr>
@@ -1294,39 +1405,39 @@
           <w:lang w:val="fr-FR"/>
         </w:rPr>
       </w:pPr>
+      <w:r>
+        <w:rPr>
+          <w:rFonts w:asciiTheme="majorHAnsi" w:hAnsiTheme="majorHAnsi" w:cstheme="majorHAnsi"/>
+          <w:color w:val="9BBB59" w:themeColor="accent3"/>
+          <w:sz w:val="26"/>
+          <w:szCs w:val="26"/>
+          <w:lang w:val="fr-FR"/>
+        </w:rPr>
+        <w:t>https://www.youtube.com/watch?v=oUWzLVkUNuU</w:t>
+      </w:r>
+    </w:p>
+    <w:p>
+      <w:pPr>
+        <w:rPr>
+          <w:rFonts w:asciiTheme="majorHAnsi" w:hAnsiTheme="majorHAnsi" w:cstheme="majorHAnsi"/>
+          <w:color w:val="9BBB59" w:themeColor="accent3"/>
+          <w:sz w:val="26"/>
+          <w:szCs w:val="26"/>
+          <w:lang w:val="fr-FR"/>
+        </w:rPr>
+      </w:pPr>
+      <w:r>
+        <w:rPr>
+          <w:rFonts w:asciiTheme="majorHAnsi" w:hAnsiTheme="majorHAnsi" w:cstheme="majorHAnsi"/>
+          <w:color w:val="9BBB59" w:themeColor="accent3"/>
+          <w:sz w:val="26"/>
+          <w:szCs w:val="26"/>
+          <w:lang w:val="fr-FR"/>
+        </w:rPr>
+        <w:t>https://www.youtube.com/watch?v=bZDM0mQHXnI</w:t>
+      </w:r>
       <w:bookmarkStart w:id="0" w:name="_GoBack"/>
-      <w:r>
-        <w:rPr>
-          <w:rFonts w:asciiTheme="majorHAnsi" w:hAnsiTheme="majorHAnsi" w:cstheme="majorHAnsi"/>
-          <w:color w:val="9BBB59" w:themeColor="accent3"/>
-          <w:sz w:val="26"/>
-          <w:szCs w:val="26"/>
-          <w:lang w:val="fr-FR"/>
-        </w:rPr>
-        <w:t>https://www.youtube.com/watch?v=oUWzLVkUNuU</w:t>
-      </w:r>
-    </w:p>
-    <w:bookmarkEnd w:id="0"/>
-    <w:p>
-      <w:pPr>
-        <w:rPr>
-          <w:rFonts w:asciiTheme="majorHAnsi" w:hAnsiTheme="majorHAnsi" w:cstheme="majorHAnsi"/>
-          <w:color w:val="9BBB59" w:themeColor="accent3"/>
-          <w:sz w:val="26"/>
-          <w:szCs w:val="26"/>
-          <w:lang w:val="fr-FR"/>
-        </w:rPr>
-      </w:pPr>
-      <w:r>
-        <w:rPr>
-          <w:rFonts w:asciiTheme="majorHAnsi" w:hAnsiTheme="majorHAnsi" w:cstheme="majorHAnsi"/>
-          <w:color w:val="9BBB59" w:themeColor="accent3"/>
-          <w:sz w:val="26"/>
-          <w:szCs w:val="26"/>
-          <w:lang w:val="fr-FR"/>
-        </w:rPr>
-        <w:t>https://www.youtube.com/watch?v=bZDM0mQHXnI</w:t>
-      </w:r>
+      <w:bookmarkEnd w:id="0"/>
     </w:p>
     <w:p>
       <w:pPr>
@@ -1353,14 +1464,16 @@
       <w:pPr>
         <w:rPr>
           <w:rFonts w:asciiTheme="majorHAnsi" w:hAnsiTheme="majorHAnsi" w:cstheme="majorHAnsi"/>
-          <w:sz w:val="26"/>
-          <w:szCs w:val="26"/>
-          <w:lang w:val="fr-FR"/>
-        </w:rPr>
-      </w:pPr>
-      <w:r>
-        <w:rPr>
-          <w:rFonts w:asciiTheme="majorHAnsi" w:hAnsiTheme="majorHAnsi" w:cstheme="majorHAnsi"/>
+          <w:color w:val="9BBB59" w:themeColor="accent3"/>
+          <w:sz w:val="26"/>
+          <w:szCs w:val="26"/>
+          <w:lang w:val="fr-FR"/>
+        </w:rPr>
+      </w:pPr>
+      <w:r>
+        <w:rPr>
+          <w:rFonts w:asciiTheme="majorHAnsi" w:hAnsiTheme="majorHAnsi" w:cstheme="majorHAnsi"/>
+          <w:color w:val="9BBB59" w:themeColor="accent3"/>
           <w:sz w:val="26"/>
           <w:szCs w:val="26"/>
           <w:lang w:val="fr-FR"/>
@@ -2075,7 +2188,7 @@
 </file>
 
 <file path=word/styles.xml><?xml version="1.0" encoding="utf-8"?>
-<w:styles xmlns:r="http://schemas.openxmlformats.org/officeDocument/2006/relationships" xmlns:w="http://schemas.openxmlformats.org/wordprocessingml/2006/main">
+<w:styles xmlns:mc="http://schemas.openxmlformats.org/markup-compatibility/2006" xmlns:r="http://schemas.openxmlformats.org/officeDocument/2006/relationships" xmlns:w="http://schemas.openxmlformats.org/wordprocessingml/2006/main" xmlns:w14="http://schemas.microsoft.com/office/word/2010/wordml" xmlns:w15="http://schemas.microsoft.com/office/word/2012/wordml" mc:Ignorable="w14 w15">
   <w:docDefaults>
     <w:rPrDefault>
       <w:rPr>
@@ -2091,144 +2204,378 @@
       </w:pPr>
     </w:pPrDefault>
   </w:docDefaults>
-  <w:latentStyles w:defLockedState="0" w:defUIPriority="99" w:defSemiHidden="1" w:defUnhideWhenUsed="1" w:defQFormat="0" w:count="267">
-    <w:lsdException w:name="Normal" w:semiHidden="0" w:uiPriority="0" w:unhideWhenUsed="0" w:qFormat="1"/>
-    <w:lsdException w:name="heading 1" w:semiHidden="0" w:uiPriority="9" w:unhideWhenUsed="0" w:qFormat="1"/>
-    <w:lsdException w:name="heading 2" w:uiPriority="9" w:qFormat="1"/>
-    <w:lsdException w:name="heading 3" w:uiPriority="9" w:qFormat="1"/>
-    <w:lsdException w:name="heading 4" w:uiPriority="9" w:qFormat="1"/>
-    <w:lsdException w:name="heading 5" w:uiPriority="9" w:qFormat="1"/>
-    <w:lsdException w:name="heading 6" w:uiPriority="9" w:qFormat="1"/>
-    <w:lsdException w:name="heading 7" w:uiPriority="9" w:qFormat="1"/>
-    <w:lsdException w:name="heading 8" w:uiPriority="9" w:qFormat="1"/>
-    <w:lsdException w:name="heading 9" w:uiPriority="9" w:qFormat="1"/>
-    <w:lsdException w:name="toc 1" w:uiPriority="39"/>
-    <w:lsdException w:name="toc 2" w:uiPriority="39"/>
-    <w:lsdException w:name="toc 3" w:uiPriority="39"/>
-    <w:lsdException w:name="toc 4" w:uiPriority="39"/>
-    <w:lsdException w:name="toc 5" w:uiPriority="39"/>
-    <w:lsdException w:name="toc 6" w:uiPriority="39"/>
-    <w:lsdException w:name="toc 7" w:uiPriority="39"/>
-    <w:lsdException w:name="toc 8" w:uiPriority="39"/>
-    <w:lsdException w:name="toc 9" w:uiPriority="39"/>
-    <w:lsdException w:name="caption" w:uiPriority="35" w:qFormat="1"/>
-    <w:lsdException w:name="Title" w:semiHidden="0" w:uiPriority="10" w:unhideWhenUsed="0" w:qFormat="1"/>
-    <w:lsdException w:name="Default Paragraph Font" w:uiPriority="1"/>
-    <w:lsdException w:name="Subtitle" w:semiHidden="0" w:uiPriority="11" w:unhideWhenUsed="0" w:qFormat="1"/>
-    <w:lsdException w:name="Strong" w:semiHidden="0" w:uiPriority="22" w:unhideWhenUsed="0" w:qFormat="1"/>
-    <w:lsdException w:name="Emphasis" w:semiHidden="0" w:uiPriority="20" w:unhideWhenUsed="0" w:qFormat="1"/>
-    <w:lsdException w:name="Table Grid" w:semiHidden="0" w:uiPriority="59" w:unhideWhenUsed="0"/>
-    <w:lsdException w:name="Placeholder Text" w:unhideWhenUsed="0"/>
-    <w:lsdException w:name="No Spacing" w:semiHidden="0" w:uiPriority="1" w:unhideWhenUsed="0" w:qFormat="1"/>
-    <w:lsdException w:name="Light Shading" w:semiHidden="0" w:uiPriority="60" w:unhideWhenUsed="0"/>
-    <w:lsdException w:name="Light List" w:semiHidden="0" w:uiPriority="61" w:unhideWhenUsed="0"/>
-    <w:lsdException w:name="Light Grid" w:semiHidden="0" w:uiPriority="62" w:unhideWhenUsed="0"/>
-    <w:lsdException w:name="Medium Shading 1" w:semiHidden="0" w:uiPriority="63" w:unhideWhenUsed="0"/>
-    <w:lsdException w:name="Medium Shading 2" w:semiHidden="0" w:uiPriority="64" w:unhideWhenUsed="0"/>
-    <w:lsdException w:name="Medium List 1" w:semiHidden="0" w:uiPriority="65" w:unhideWhenUsed="0"/>
-    <w:lsdException w:name="Medium List 2" w:semiHidden="0" w:uiPriority="66" w:unhideWhenUsed="0"/>
-    <w:lsdException w:name="Medium Grid 1" w:semiHidden="0" w:uiPriority="67" w:unhideWhenUsed="0"/>
-    <w:lsdException w:name="Medium Grid 2" w:semiHidden="0" w:uiPriority="68" w:unhideWhenUsed="0"/>
-    <w:lsdException w:name="Medium Grid 3" w:semiHidden="0" w:uiPriority="69" w:unhideWhenUsed="0"/>
-    <w:lsdException w:name="Dark List" w:semiHidden="0" w:uiPriority="70" w:unhideWhenUsed="0"/>
-    <w:lsdException w:name="Colorful Shading" w:semiHidden="0" w:uiPriority="71" w:unhideWhenUsed="0"/>
-    <w:lsdException w:name="Colorful List" w:semiHidden="0" w:uiPriority="72" w:unhideWhenUsed="0"/>
-    <w:lsdException w:name="Colorful Grid" w:semiHidden="0" w:uiPriority="73" w:unhideWhenUsed="0"/>
-    <w:lsdException w:name="Light Shading Accent 1" w:semiHidden="0" w:uiPriority="60" w:unhideWhenUsed="0"/>
-    <w:lsdException w:name="Light List Accent 1" w:semiHidden="0" w:uiPriority="61" w:unhideWhenUsed="0"/>
-    <w:lsdException w:name="Light Grid Accent 1" w:semiHidden="0" w:uiPriority="62" w:unhideWhenUsed="0"/>
-    <w:lsdException w:name="Medium Shading 1 Accent 1" w:semiHidden="0" w:uiPriority="63" w:unhideWhenUsed="0"/>
-    <w:lsdException w:name="Medium Shading 2 Accent 1" w:semiHidden="0" w:uiPriority="64" w:unhideWhenUsed="0"/>
-    <w:lsdException w:name="Medium List 1 Accent 1" w:semiHidden="0" w:uiPriority="65" w:unhideWhenUsed="0"/>
-    <w:lsdException w:name="Revision" w:unhideWhenUsed="0"/>
-    <w:lsdException w:name="List Paragraph" w:semiHidden="0" w:uiPriority="34" w:unhideWhenUsed="0" w:qFormat="1"/>
-    <w:lsdException w:name="Quote" w:semiHidden="0" w:uiPriority="29" w:unhideWhenUsed="0" w:qFormat="1"/>
-    <w:lsdException w:name="Intense Quote" w:semiHidden="0" w:uiPriority="30" w:unhideWhenUsed="0" w:qFormat="1"/>
-    <w:lsdException w:name="Medium List 2 Accent 1" w:semiHidden="0" w:uiPriority="66" w:unhideWhenUsed="0"/>
-    <w:lsdException w:name="Medium Grid 1 Accent 1" w:semiHidden="0" w:uiPriority="67" w:unhideWhenUsed="0"/>
-    <w:lsdException w:name="Medium Grid 2 Accent 1" w:semiHidden="0" w:uiPriority="68" w:unhideWhenUsed="0"/>
-    <w:lsdException w:name="Medium Grid 3 Accent 1" w:semiHidden="0" w:uiPriority="69" w:unhideWhenUsed="0"/>
-    <w:lsdException w:name="Dark List Accent 1" w:semiHidden="0" w:uiPriority="70" w:unhideWhenUsed="0"/>
-    <w:lsdException w:name="Colorful Shading Accent 1" w:semiHidden="0" w:uiPriority="71" w:unhideWhenUsed="0"/>
-    <w:lsdException w:name="Colorful List Accent 1" w:semiHidden="0" w:uiPriority="72" w:unhideWhenUsed="0"/>
-    <w:lsdException w:name="Colorful Grid Accent 1" w:semiHidden="0" w:uiPriority="73" w:unhideWhenUsed="0"/>
-    <w:lsdException w:name="Light Shading Accent 2" w:semiHidden="0" w:uiPriority="60" w:unhideWhenUsed="0"/>
-    <w:lsdException w:name="Light List Accent 2" w:semiHidden="0" w:uiPriority="61" w:unhideWhenUsed="0"/>
-    <w:lsdException w:name="Light Grid Accent 2" w:semiHidden="0" w:uiPriority="62" w:unhideWhenUsed="0"/>
-    <w:lsdException w:name="Medium Shading 1 Accent 2" w:semiHidden="0" w:uiPriority="63" w:unhideWhenUsed="0"/>
-    <w:lsdException w:name="Medium Shading 2 Accent 2" w:semiHidden="0" w:uiPriority="64" w:unhideWhenUsed="0"/>
-    <w:lsdException w:name="Medium List 1 Accent 2" w:semiHidden="0" w:uiPriority="65" w:unhideWhenUsed="0"/>
-    <w:lsdException w:name="Medium List 2 Accent 2" w:semiHidden="0" w:uiPriority="66" w:unhideWhenUsed="0"/>
-    <w:lsdException w:name="Medium Grid 1 Accent 2" w:semiHidden="0" w:uiPriority="67" w:unhideWhenUsed="0"/>
-    <w:lsdException w:name="Medium Grid 2 Accent 2" w:semiHidden="0" w:uiPriority="68" w:unhideWhenUsed="0"/>
-    <w:lsdException w:name="Medium Grid 3 Accent 2" w:semiHidden="0" w:uiPriority="69" w:unhideWhenUsed="0"/>
-    <w:lsdException w:name="Dark List Accent 2" w:semiHidden="0" w:uiPriority="70" w:unhideWhenUsed="0"/>
-    <w:lsdException w:name="Colorful Shading Accent 2" w:semiHidden="0" w:uiPriority="71" w:unhideWhenUsed="0"/>
-    <w:lsdException w:name="Colorful List Accent 2" w:semiHidden="0" w:uiPriority="72" w:unhideWhenUsed="0"/>
-    <w:lsdException w:name="Colorful Grid Accent 2" w:semiHidden="0" w:uiPriority="73" w:unhideWhenUsed="0"/>
-    <w:lsdException w:name="Light Shading Accent 3" w:semiHidden="0" w:uiPriority="60" w:unhideWhenUsed="0"/>
-    <w:lsdException w:name="Light List Accent 3" w:semiHidden="0" w:uiPriority="61" w:unhideWhenUsed="0"/>
-    <w:lsdException w:name="Light Grid Accent 3" w:semiHidden="0" w:uiPriority="62" w:unhideWhenUsed="0"/>
-    <w:lsdException w:name="Medium Shading 1 Accent 3" w:semiHidden="0" w:uiPriority="63" w:unhideWhenUsed="0"/>
-    <w:lsdException w:name="Medium Shading 2 Accent 3" w:semiHidden="0" w:uiPriority="64" w:unhideWhenUsed="0"/>
-    <w:lsdException w:name="Medium List 1 Accent 3" w:semiHidden="0" w:uiPriority="65" w:unhideWhenUsed="0"/>
-    <w:lsdException w:name="Medium List 2 Accent 3" w:semiHidden="0" w:uiPriority="66" w:unhideWhenUsed="0"/>
-    <w:lsdException w:name="Medium Grid 1 Accent 3" w:semiHidden="0" w:uiPriority="67" w:unhideWhenUsed="0"/>
-    <w:lsdException w:name="Medium Grid 2 Accent 3" w:semiHidden="0" w:uiPriority="68" w:unhideWhenUsed="0"/>
-    <w:lsdException w:name="Medium Grid 3 Accent 3" w:semiHidden="0" w:uiPriority="69" w:unhideWhenUsed="0"/>
-    <w:lsdException w:name="Dark List Accent 3" w:semiHidden="0" w:uiPriority="70" w:unhideWhenUsed="0"/>
-    <w:lsdException w:name="Colorful Shading Accent 3" w:semiHidden="0" w:uiPriority="71" w:unhideWhenUsed="0"/>
-    <w:lsdException w:name="Colorful List Accent 3" w:semiHidden="0" w:uiPriority="72" w:unhideWhenUsed="0"/>
-    <w:lsdException w:name="Colorful Grid Accent 3" w:semiHidden="0" w:uiPriority="73" w:unhideWhenUsed="0"/>
-    <w:lsdException w:name="Light Shading Accent 4" w:semiHidden="0" w:uiPriority="60" w:unhideWhenUsed="0"/>
-    <w:lsdException w:name="Light List Accent 4" w:semiHidden="0" w:uiPriority="61" w:unhideWhenUsed="0"/>
-    <w:lsdException w:name="Light Grid Accent 4" w:semiHidden="0" w:uiPriority="62" w:unhideWhenUsed="0"/>
-    <w:lsdException w:name="Medium Shading 1 Accent 4" w:semiHidden="0" w:uiPriority="63" w:unhideWhenUsed="0"/>
-    <w:lsdException w:name="Medium Shading 2 Accent 4" w:semiHidden="0" w:uiPriority="64" w:unhideWhenUsed="0"/>
-    <w:lsdException w:name="Medium List 1 Accent 4" w:semiHidden="0" w:uiPriority="65" w:unhideWhenUsed="0"/>
-    <w:lsdException w:name="Medium List 2 Accent 4" w:semiHidden="0" w:uiPriority="66" w:unhideWhenUsed="0"/>
-    <w:lsdException w:name="Medium Grid 1 Accent 4" w:semiHidden="0" w:uiPriority="67" w:unhideWhenUsed="0"/>
-    <w:lsdException w:name="Medium Grid 2 Accent 4" w:semiHidden="0" w:uiPriority="68" w:unhideWhenUsed="0"/>
-    <w:lsdException w:name="Medium Grid 3 Accent 4" w:semiHidden="0" w:uiPriority="69" w:unhideWhenUsed="0"/>
-    <w:lsdException w:name="Dark List Accent 4" w:semiHidden="0" w:uiPriority="70" w:unhideWhenUsed="0"/>
-    <w:lsdException w:name="Colorful Shading Accent 4" w:semiHidden="0" w:uiPriority="71" w:unhideWhenUsed="0"/>
-    <w:lsdException w:name="Colorful List Accent 4" w:semiHidden="0" w:uiPriority="72" w:unhideWhenUsed="0"/>
-    <w:lsdException w:name="Colorful Grid Accent 4" w:semiHidden="0" w:uiPriority="73" w:unhideWhenUsed="0"/>
-    <w:lsdException w:name="Light Shading Accent 5" w:semiHidden="0" w:uiPriority="60" w:unhideWhenUsed="0"/>
-    <w:lsdException w:name="Light List Accent 5" w:semiHidden="0" w:uiPriority="61" w:unhideWhenUsed="0"/>
-    <w:lsdException w:name="Light Grid Accent 5" w:semiHidden="0" w:uiPriority="62" w:unhideWhenUsed="0"/>
-    <w:lsdException w:name="Medium Shading 1 Accent 5" w:semiHidden="0" w:uiPriority="63" w:unhideWhenUsed="0"/>
-    <w:lsdException w:name="Medium Shading 2 Accent 5" w:semiHidden="0" w:uiPriority="64" w:unhideWhenUsed="0"/>
-    <w:lsdException w:name="Medium List 1 Accent 5" w:semiHidden="0" w:uiPriority="65" w:unhideWhenUsed="0"/>
-    <w:lsdException w:name="Medium List 2 Accent 5" w:semiHidden="0" w:uiPriority="66" w:unhideWhenUsed="0"/>
-    <w:lsdException w:name="Medium Grid 1 Accent 5" w:semiHidden="0" w:uiPriority="67" w:unhideWhenUsed="0"/>
-    <w:lsdException w:name="Medium Grid 2 Accent 5" w:semiHidden="0" w:uiPriority="68" w:unhideWhenUsed="0"/>
-    <w:lsdException w:name="Medium Grid 3 Accent 5" w:semiHidden="0" w:uiPriority="69" w:unhideWhenUsed="0"/>
-    <w:lsdException w:name="Dark List Accent 5" w:semiHidden="0" w:uiPriority="70" w:unhideWhenUsed="0"/>
-    <w:lsdException w:name="Colorful Shading Accent 5" w:semiHidden="0" w:uiPriority="71" w:unhideWhenUsed="0"/>
-    <w:lsdException w:name="Colorful List Accent 5" w:semiHidden="0" w:uiPriority="72" w:unhideWhenUsed="0"/>
-    <w:lsdException w:name="Colorful Grid Accent 5" w:semiHidden="0" w:uiPriority="73" w:unhideWhenUsed="0"/>
-    <w:lsdException w:name="Light Shading Accent 6" w:semiHidden="0" w:uiPriority="60" w:unhideWhenUsed="0"/>
-    <w:lsdException w:name="Light List Accent 6" w:semiHidden="0" w:uiPriority="61" w:unhideWhenUsed="0"/>
-    <w:lsdException w:name="Light Grid Accent 6" w:semiHidden="0" w:uiPriority="62" w:unhideWhenUsed="0"/>
-    <w:lsdException w:name="Medium Shading 1 Accent 6" w:semiHidden="0" w:uiPriority="63" w:unhideWhenUsed="0"/>
-    <w:lsdException w:name="Medium Shading 2 Accent 6" w:semiHidden="0" w:uiPriority="64" w:unhideWhenUsed="0"/>
-    <w:lsdException w:name="Medium List 1 Accent 6" w:semiHidden="0" w:uiPriority="65" w:unhideWhenUsed="0"/>
-    <w:lsdException w:name="Medium List 2 Accent 6" w:semiHidden="0" w:uiPriority="66" w:unhideWhenUsed="0"/>
-    <w:lsdException w:name="Medium Grid 1 Accent 6" w:semiHidden="0" w:uiPriority="67" w:unhideWhenUsed="0"/>
-    <w:lsdException w:name="Medium Grid 2 Accent 6" w:semiHidden="0" w:uiPriority="68" w:unhideWhenUsed="0"/>
-    <w:lsdException w:name="Medium Grid 3 Accent 6" w:semiHidden="0" w:uiPriority="69" w:unhideWhenUsed="0"/>
-    <w:lsdException w:name="Dark List Accent 6" w:semiHidden="0" w:uiPriority="70" w:unhideWhenUsed="0"/>
-    <w:lsdException w:name="Colorful Shading Accent 6" w:semiHidden="0" w:uiPriority="71" w:unhideWhenUsed="0"/>
-    <w:lsdException w:name="Colorful List Accent 6" w:semiHidden="0" w:uiPriority="72" w:unhideWhenUsed="0"/>
-    <w:lsdException w:name="Colorful Grid Accent 6" w:semiHidden="0" w:uiPriority="73" w:unhideWhenUsed="0"/>
-    <w:lsdException w:name="Subtle Emphasis" w:semiHidden="0" w:uiPriority="19" w:unhideWhenUsed="0" w:qFormat="1"/>
-    <w:lsdException w:name="Intense Emphasis" w:semiHidden="0" w:uiPriority="21" w:unhideWhenUsed="0" w:qFormat="1"/>
-    <w:lsdException w:name="Subtle Reference" w:semiHidden="0" w:uiPriority="31" w:unhideWhenUsed="0" w:qFormat="1"/>
-    <w:lsdException w:name="Intense Reference" w:semiHidden="0" w:uiPriority="32" w:unhideWhenUsed="0" w:qFormat="1"/>
-    <w:lsdException w:name="Book Title" w:semiHidden="0" w:uiPriority="33" w:unhideWhenUsed="0" w:qFormat="1"/>
-    <w:lsdException w:name="Bibliography" w:uiPriority="37"/>
-    <w:lsdException w:name="TOC Heading" w:uiPriority="39" w:qFormat="1"/>
+  <w:latentStyles w:defLockedState="0" w:defUIPriority="99" w:defSemiHidden="0" w:defUnhideWhenUsed="0" w:defQFormat="0" w:count="371">
+    <w:lsdException w:name="Normal" w:uiPriority="0" w:qFormat="1"/>
+    <w:lsdException w:name="heading 1" w:uiPriority="9" w:qFormat="1"/>
+    <w:lsdException w:name="heading 2" w:semiHidden="1" w:uiPriority="9" w:unhideWhenUsed="1" w:qFormat="1"/>
+    <w:lsdException w:name="heading 3" w:semiHidden="1" w:uiPriority="9" w:unhideWhenUsed="1" w:qFormat="1"/>
+    <w:lsdException w:name="heading 4" w:semiHidden="1" w:uiPriority="9" w:unhideWhenUsed="1" w:qFormat="1"/>
+    <w:lsdException w:name="heading 5" w:semiHidden="1" w:uiPriority="9" w:unhideWhenUsed="1" w:qFormat="1"/>
+    <w:lsdException w:name="heading 6" w:semiHidden="1" w:uiPriority="9" w:unhideWhenUsed="1" w:qFormat="1"/>
+    <w:lsdException w:name="heading 7" w:semiHidden="1" w:uiPriority="9" w:unhideWhenUsed="1" w:qFormat="1"/>
+    <w:lsdException w:name="heading 8" w:semiHidden="1" w:uiPriority="9" w:unhideWhenUsed="1" w:qFormat="1"/>
+    <w:lsdException w:name="heading 9" w:semiHidden="1" w:uiPriority="9" w:unhideWhenUsed="1" w:qFormat="1"/>
+    <w:lsdException w:name="index 1" w:semiHidden="1" w:unhideWhenUsed="1"/>
+    <w:lsdException w:name="index 2" w:semiHidden="1" w:unhideWhenUsed="1"/>
+    <w:lsdException w:name="index 3" w:semiHidden="1" w:unhideWhenUsed="1"/>
+    <w:lsdException w:name="index 4" w:semiHidden="1" w:unhideWhenUsed="1"/>
+    <w:lsdException w:name="index 5" w:semiHidden="1" w:unhideWhenUsed="1"/>
+    <w:lsdException w:name="index 6" w:semiHidden="1" w:unhideWhenUsed="1"/>
+    <w:lsdException w:name="index 7" w:semiHidden="1" w:unhideWhenUsed="1"/>
+    <w:lsdException w:name="index 8" w:semiHidden="1" w:unhideWhenUsed="1"/>
+    <w:lsdException w:name="index 9" w:semiHidden="1" w:unhideWhenUsed="1"/>
+    <w:lsdException w:name="toc 1" w:semiHidden="1" w:uiPriority="39" w:unhideWhenUsed="1"/>
+    <w:lsdException w:name="toc 2" w:semiHidden="1" w:uiPriority="39" w:unhideWhenUsed="1"/>
+    <w:lsdException w:name="toc 3" w:semiHidden="1" w:uiPriority="39" w:unhideWhenUsed="1"/>
+    <w:lsdException w:name="toc 4" w:semiHidden="1" w:uiPriority="39" w:unhideWhenUsed="1"/>
+    <w:lsdException w:name="toc 5" w:semiHidden="1" w:uiPriority="39" w:unhideWhenUsed="1"/>
+    <w:lsdException w:name="toc 6" w:semiHidden="1" w:uiPriority="39" w:unhideWhenUsed="1"/>
+    <w:lsdException w:name="toc 7" w:semiHidden="1" w:uiPriority="39" w:unhideWhenUsed="1"/>
+    <w:lsdException w:name="toc 8" w:semiHidden="1" w:uiPriority="39" w:unhideWhenUsed="1"/>
+    <w:lsdException w:name="toc 9" w:semiHidden="1" w:uiPriority="39" w:unhideWhenUsed="1"/>
+    <w:lsdException w:name="Normal Indent" w:semiHidden="1" w:unhideWhenUsed="1"/>
+    <w:lsdException w:name="footnote text" w:semiHidden="1" w:unhideWhenUsed="1"/>
+    <w:lsdException w:name="annotation text" w:semiHidden="1" w:unhideWhenUsed="1"/>
+    <w:lsdException w:name="header" w:semiHidden="1" w:unhideWhenUsed="1"/>
+    <w:lsdException w:name="footer" w:semiHidden="1" w:unhideWhenUsed="1"/>
+    <w:lsdException w:name="index heading" w:semiHidden="1" w:unhideWhenUsed="1"/>
+    <w:lsdException w:name="caption" w:semiHidden="1" w:uiPriority="35" w:unhideWhenUsed="1" w:qFormat="1"/>
+    <w:lsdException w:name="table of figures" w:semiHidden="1" w:unhideWhenUsed="1"/>
+    <w:lsdException w:name="envelope address" w:semiHidden="1" w:unhideWhenUsed="1"/>
+    <w:lsdException w:name="envelope return" w:semiHidden="1" w:unhideWhenUsed="1"/>
+    <w:lsdException w:name="footnote reference" w:semiHidden="1" w:unhideWhenUsed="1"/>
+    <w:lsdException w:name="annotation reference" w:semiHidden="1" w:unhideWhenUsed="1"/>
+    <w:lsdException w:name="line number" w:semiHidden="1" w:unhideWhenUsed="1"/>
+    <w:lsdException w:name="page number" w:semiHidden="1" w:unhideWhenUsed="1"/>
+    <w:lsdException w:name="endnote reference" w:semiHidden="1" w:unhideWhenUsed="1"/>
+    <w:lsdException w:name="endnote text" w:semiHidden="1" w:unhideWhenUsed="1"/>
+    <w:lsdException w:name="table of authorities" w:semiHidden="1" w:unhideWhenUsed="1"/>
+    <w:lsdException w:name="macro" w:semiHidden="1" w:unhideWhenUsed="1"/>
+    <w:lsdException w:name="toa heading" w:semiHidden="1" w:unhideWhenUsed="1"/>
+    <w:lsdException w:name="List" w:semiHidden="1" w:unhideWhenUsed="1"/>
+    <w:lsdException w:name="List Bullet" w:semiHidden="1" w:unhideWhenUsed="1"/>
+    <w:lsdException w:name="List Number" w:semiHidden="1" w:unhideWhenUsed="1"/>
+    <w:lsdException w:name="List 2" w:semiHidden="1" w:unhideWhenUsed="1"/>
+    <w:lsdException w:name="List 3" w:semiHidden="1" w:unhideWhenUsed="1"/>
+    <w:lsdException w:name="List 4" w:semiHidden="1" w:unhideWhenUsed="1"/>
+    <w:lsdException w:name="List 5" w:semiHidden="1" w:unhideWhenUsed="1"/>
+    <w:lsdException w:name="List Bullet 2" w:semiHidden="1" w:unhideWhenUsed="1"/>
+    <w:lsdException w:name="List Bullet 3" w:semiHidden="1" w:unhideWhenUsed="1"/>
+    <w:lsdException w:name="List Bullet 4" w:semiHidden="1" w:unhideWhenUsed="1"/>
+    <w:lsdException w:name="List Bullet 5" w:semiHidden="1" w:unhideWhenUsed="1"/>
+    <w:lsdException w:name="List Number 2" w:semiHidden="1" w:unhideWhenUsed="1"/>
+    <w:lsdException w:name="List Number 3" w:semiHidden="1" w:unhideWhenUsed="1"/>
+    <w:lsdException w:name="List Number 4" w:semiHidden="1" w:unhideWhenUsed="1"/>
+    <w:lsdException w:name="List Number 5" w:semiHidden="1" w:unhideWhenUsed="1"/>
+    <w:lsdException w:name="Title" w:uiPriority="10" w:qFormat="1"/>
+    <w:lsdException w:name="Closing" w:semiHidden="1" w:unhideWhenUsed="1"/>
+    <w:lsdException w:name="Signature" w:semiHidden="1" w:unhideWhenUsed="1"/>
+    <w:lsdException w:name="Default Paragraph Font" w:semiHidden="1" w:uiPriority="1" w:unhideWhenUsed="1"/>
+    <w:lsdException w:name="Body Text" w:semiHidden="1" w:unhideWhenUsed="1"/>
+    <w:lsdException w:name="Body Text Indent" w:semiHidden="1" w:unhideWhenUsed="1"/>
+    <w:lsdException w:name="List Continue" w:semiHidden="1" w:unhideWhenUsed="1"/>
+    <w:lsdException w:name="List Continue 2" w:semiHidden="1" w:unhideWhenUsed="1"/>
+    <w:lsdException w:name="List Continue 3" w:semiHidden="1" w:unhideWhenUsed="1"/>
+    <w:lsdException w:name="List Continue 4" w:semiHidden="1" w:unhideWhenUsed="1"/>
+    <w:lsdException w:name="List Continue 5" w:semiHidden="1" w:unhideWhenUsed="1"/>
+    <w:lsdException w:name="Message Header" w:semiHidden="1" w:unhideWhenUsed="1"/>
+    <w:lsdException w:name="Subtitle" w:uiPriority="11" w:qFormat="1"/>
+    <w:lsdException w:name="Salutation" w:semiHidden="1" w:unhideWhenUsed="1"/>
+    <w:lsdException w:name="Date" w:semiHidden="1" w:unhideWhenUsed="1"/>
+    <w:lsdException w:name="Body Text First Indent" w:semiHidden="1" w:unhideWhenUsed="1"/>
+    <w:lsdException w:name="Body Text First Indent 2" w:semiHidden="1" w:unhideWhenUsed="1"/>
+    <w:lsdException w:name="Note Heading" w:semiHidden="1" w:unhideWhenUsed="1"/>
+    <w:lsdException w:name="Body Text 2" w:semiHidden="1" w:unhideWhenUsed="1"/>
+    <w:lsdException w:name="Body Text 3" w:semiHidden="1" w:unhideWhenUsed="1"/>
+    <w:lsdException w:name="Body Text Indent 2" w:semiHidden="1" w:unhideWhenUsed="1"/>
+    <w:lsdException w:name="Body Text Indent 3" w:semiHidden="1" w:unhideWhenUsed="1"/>
+    <w:lsdException w:name="Block Text" w:semiHidden="1" w:unhideWhenUsed="1"/>
+    <w:lsdException w:name="Hyperlink" w:semiHidden="1" w:unhideWhenUsed="1"/>
+    <w:lsdException w:name="FollowedHyperlink" w:semiHidden="1" w:unhideWhenUsed="1"/>
+    <w:lsdException w:name="Strong" w:uiPriority="22" w:qFormat="1"/>
+    <w:lsdException w:name="Emphasis" w:uiPriority="20" w:qFormat="1"/>
+    <w:lsdException w:name="Document Map" w:semiHidden="1" w:unhideWhenUsed="1"/>
+    <w:lsdException w:name="Plain Text" w:semiHidden="1" w:unhideWhenUsed="1"/>
+    <w:lsdException w:name="E-mail Signature" w:semiHidden="1" w:unhideWhenUsed="1"/>
+    <w:lsdException w:name="HTML Top of Form" w:semiHidden="1" w:unhideWhenUsed="1"/>
+    <w:lsdException w:name="HTML Bottom of Form" w:semiHidden="1" w:unhideWhenUsed="1"/>
+    <w:lsdException w:name="Normal (Web)" w:semiHidden="1" w:unhideWhenUsed="1"/>
+    <w:lsdException w:name="HTML Acronym" w:semiHidden="1" w:unhideWhenUsed="1"/>
+    <w:lsdException w:name="HTML Address" w:semiHidden="1" w:unhideWhenUsed="1"/>
+    <w:lsdException w:name="HTML Cite" w:semiHidden="1" w:unhideWhenUsed="1"/>
+    <w:lsdException w:name="HTML Code" w:semiHidden="1" w:unhideWhenUsed="1"/>
+    <w:lsdException w:name="HTML Definition" w:semiHidden="1" w:unhideWhenUsed="1"/>
+    <w:lsdException w:name="HTML Keyboard" w:semiHidden="1" w:unhideWhenUsed="1"/>
+    <w:lsdException w:name="HTML Preformatted" w:semiHidden="1" w:unhideWhenUsed="1"/>
+    <w:lsdException w:name="HTML Sample" w:semiHidden="1" w:unhideWhenUsed="1"/>
+    <w:lsdException w:name="HTML Typewriter" w:semiHidden="1" w:unhideWhenUsed="1"/>
+    <w:lsdException w:name="HTML Variable" w:semiHidden="1" w:unhideWhenUsed="1"/>
+    <w:lsdException w:name="Normal Table" w:semiHidden="1" w:unhideWhenUsed="1"/>
+    <w:lsdException w:name="annotation subject" w:semiHidden="1" w:unhideWhenUsed="1"/>
+    <w:lsdException w:name="No List" w:semiHidden="1" w:unhideWhenUsed="1"/>
+    <w:lsdException w:name="Outline List 1" w:semiHidden="1" w:unhideWhenUsed="1"/>
+    <w:lsdException w:name="Outline List 2" w:semiHidden="1" w:unhideWhenUsed="1"/>
+    <w:lsdException w:name="Outline List 3" w:semiHidden="1" w:unhideWhenUsed="1"/>
+    <w:lsdException w:name="Table Simple 1" w:semiHidden="1" w:unhideWhenUsed="1"/>
+    <w:lsdException w:name="Table Simple 2" w:semiHidden="1" w:unhideWhenUsed="1"/>
+    <w:lsdException w:name="Table Simple 3" w:semiHidden="1" w:unhideWhenUsed="1"/>
+    <w:lsdException w:name="Table Classic 1" w:semiHidden="1" w:unhideWhenUsed="1"/>
+    <w:lsdException w:name="Table Classic 2" w:semiHidden="1" w:unhideWhenUsed="1"/>
+    <w:lsdException w:name="Table Classic 3" w:semiHidden="1" w:unhideWhenUsed="1"/>
+    <w:lsdException w:name="Table Classic 4" w:semiHidden="1" w:unhideWhenUsed="1"/>
+    <w:lsdException w:name="Table Colorful 1" w:semiHidden="1" w:unhideWhenUsed="1"/>
+    <w:lsdException w:name="Table Colorful 2" w:semiHidden="1" w:unhideWhenUsed="1"/>
+    <w:lsdException w:name="Table Colorful 3" w:semiHidden="1" w:unhideWhenUsed="1"/>
+    <w:lsdException w:name="Table Columns 1" w:semiHidden="1" w:unhideWhenUsed="1"/>
+    <w:lsdException w:name="Table Columns 2" w:semiHidden="1" w:unhideWhenUsed="1"/>
+    <w:lsdException w:name="Table Columns 3" w:semiHidden="1" w:unhideWhenUsed="1"/>
+    <w:lsdException w:name="Table Columns 4" w:semiHidden="1" w:unhideWhenUsed="1"/>
+    <w:lsdException w:name="Table Columns 5" w:semiHidden="1" w:unhideWhenUsed="1"/>
+    <w:lsdException w:name="Table Grid 1" w:semiHidden="1" w:unhideWhenUsed="1"/>
+    <w:lsdException w:name="Table Grid 2" w:semiHidden="1" w:unhideWhenUsed="1"/>
+    <w:lsdException w:name="Table Grid 3" w:semiHidden="1" w:unhideWhenUsed="1"/>
+    <w:lsdException w:name="Table Grid 4" w:semiHidden="1" w:unhideWhenUsed="1"/>
+    <w:lsdException w:name="Table Grid 5" w:semiHidden="1" w:unhideWhenUsed="1"/>
+    <w:lsdException w:name="Table Grid 6" w:semiHidden="1" w:unhideWhenUsed="1"/>
+    <w:lsdException w:name="Table Grid 7" w:semiHidden="1" w:unhideWhenUsed="1"/>
+    <w:lsdException w:name="Table Grid 8" w:semiHidden="1" w:unhideWhenUsed="1"/>
+    <w:lsdException w:name="Table List 1" w:semiHidden="1" w:unhideWhenUsed="1"/>
+    <w:lsdException w:name="Table List 2" w:semiHidden="1" w:unhideWhenUsed="1"/>
+    <w:lsdException w:name="Table List 3" w:semiHidden="1" w:unhideWhenUsed="1"/>
+    <w:lsdException w:name="Table List 4" w:semiHidden="1" w:unhideWhenUsed="1"/>
+    <w:lsdException w:name="Table List 5" w:semiHidden="1" w:unhideWhenUsed="1"/>
+    <w:lsdException w:name="Table List 6" w:semiHidden="1" w:unhideWhenUsed="1"/>
+    <w:lsdException w:name="Table List 7" w:semiHidden="1" w:unhideWhenUsed="1"/>
+    <w:lsdException w:name="Table List 8" w:semiHidden="1" w:unhideWhenUsed="1"/>
+    <w:lsdException w:name="Table 3D effects 1" w:semiHidden="1" w:unhideWhenUsed="1"/>
+    <w:lsdException w:name="Table 3D effects 2" w:semiHidden="1" w:unhideWhenUsed="1"/>
+    <w:lsdException w:name="Table 3D effects 3" w:semiHidden="1" w:unhideWhenUsed="1"/>
+    <w:lsdException w:name="Table Contemporary" w:semiHidden="1" w:unhideWhenUsed="1"/>
+    <w:lsdException w:name="Table Elegant" w:semiHidden="1" w:unhideWhenUsed="1"/>
+    <w:lsdException w:name="Table Professional" w:semiHidden="1" w:unhideWhenUsed="1"/>
+    <w:lsdException w:name="Table Subtle 1" w:semiHidden="1" w:unhideWhenUsed="1"/>
+    <w:lsdException w:name="Table Subtle 2" w:semiHidden="1" w:unhideWhenUsed="1"/>
+    <w:lsdException w:name="Table Web 1" w:semiHidden="1" w:unhideWhenUsed="1"/>
+    <w:lsdException w:name="Table Web 2" w:semiHidden="1" w:unhideWhenUsed="1"/>
+    <w:lsdException w:name="Table Web 3" w:semiHidden="1" w:unhideWhenUsed="1"/>
+    <w:lsdException w:name="Balloon Text" w:semiHidden="1" w:unhideWhenUsed="1"/>
+    <w:lsdException w:name="Table Grid" w:uiPriority="59"/>
+    <w:lsdException w:name="Table Theme" w:semiHidden="1" w:unhideWhenUsed="1"/>
+    <w:lsdException w:name="Placeholder Text" w:semiHidden="1"/>
+    <w:lsdException w:name="No Spacing" w:uiPriority="1" w:qFormat="1"/>
+    <w:lsdException w:name="Light Shading" w:uiPriority="60"/>
+    <w:lsdException w:name="Light List" w:uiPriority="61"/>
+    <w:lsdException w:name="Light Grid" w:uiPriority="62"/>
+    <w:lsdException w:name="Medium Shading 1" w:uiPriority="63"/>
+    <w:lsdException w:name="Medium Shading 2" w:uiPriority="64"/>
+    <w:lsdException w:name="Medium List 1" w:uiPriority="65"/>
+    <w:lsdException w:name="Medium List 2" w:uiPriority="66"/>
+    <w:lsdException w:name="Medium Grid 1" w:uiPriority="67"/>
+    <w:lsdException w:name="Medium Grid 2" w:uiPriority="68"/>
+    <w:lsdException w:name="Medium Grid 3" w:uiPriority="69"/>
+    <w:lsdException w:name="Dark List" w:uiPriority="70"/>
+    <w:lsdException w:name="Colorful Shading" w:uiPriority="71"/>
+    <w:lsdException w:name="Colorful List" w:uiPriority="72"/>
+    <w:lsdException w:name="Colorful Grid" w:uiPriority="73"/>
+    <w:lsdException w:name="Light Shading Accent 1" w:uiPriority="60"/>
+    <w:lsdException w:name="Light List Accent 1" w:uiPriority="61"/>
+    <w:lsdException w:name="Light Grid Accent 1" w:uiPriority="62"/>
+    <w:lsdException w:name="Medium Shading 1 Accent 1" w:uiPriority="63"/>
+    <w:lsdException w:name="Medium Shading 2 Accent 1" w:uiPriority="64"/>
+    <w:lsdException w:name="Medium List 1 Accent 1" w:uiPriority="65"/>
+    <w:lsdException w:name="Revision" w:semiHidden="1"/>
+    <w:lsdException w:name="List Paragraph" w:uiPriority="34" w:qFormat="1"/>
+    <w:lsdException w:name="Quote" w:uiPriority="29" w:qFormat="1"/>
+    <w:lsdException w:name="Intense Quote" w:uiPriority="30" w:qFormat="1"/>
+    <w:lsdException w:name="Medium List 2 Accent 1" w:uiPriority="66"/>
+    <w:lsdException w:name="Medium Grid 1 Accent 1" w:uiPriority="67"/>
+    <w:lsdException w:name="Medium Grid 2 Accent 1" w:uiPriority="68"/>
+    <w:lsdException w:name="Medium Grid 3 Accent 1" w:uiPriority="69"/>
+    <w:lsdException w:name="Dark List Accent 1" w:uiPriority="70"/>
+    <w:lsdException w:name="Colorful Shading Accent 1" w:uiPriority="71"/>
+    <w:lsdException w:name="Colorful List Accent 1" w:uiPriority="72"/>
+    <w:lsdException w:name="Colorful Grid Accent 1" w:uiPriority="73"/>
+    <w:lsdException w:name="Light Shading Accent 2" w:uiPriority="60"/>
+    <w:lsdException w:name="Light List Accent 2" w:uiPriority="61"/>
+    <w:lsdException w:name="Light Grid Accent 2" w:uiPriority="62"/>
+    <w:lsdException w:name="Medium Shading 1 Accent 2" w:uiPriority="63"/>
+    <w:lsdException w:name="Medium Shading 2 Accent 2" w:uiPriority="64"/>
+    <w:lsdException w:name="Medium List 1 Accent 2" w:uiPriority="65"/>
+    <w:lsdException w:name="Medium List 2 Accent 2" w:uiPriority="66"/>
+    <w:lsdException w:name="Medium Grid 1 Accent 2" w:uiPriority="67"/>
+    <w:lsdException w:name="Medium Grid 2 Accent 2" w:uiPriority="68"/>
+    <w:lsdException w:name="Medium Grid 3 Accent 2" w:uiPriority="69"/>
+    <w:lsdException w:name="Dark List Accent 2" w:uiPriority="70"/>
+    <w:lsdException w:name="Colorful Shading Accent 2" w:uiPriority="71"/>
+    <w:lsdException w:name="Colorful List Accent 2" w:uiPriority="72"/>
+    <w:lsdException w:name="Colorful Grid Accent 2" w:uiPriority="73"/>
+    <w:lsdException w:name="Light Shading Accent 3" w:uiPriority="60"/>
+    <w:lsdException w:name="Light List Accent 3" w:uiPriority="61"/>
+    <w:lsdException w:name="Light Grid Accent 3" w:uiPriority="62"/>
+    <w:lsdException w:name="Medium Shading 1 Accent 3" w:uiPriority="63"/>
+    <w:lsdException w:name="Medium Shading 2 Accent 3" w:uiPriority="64"/>
+    <w:lsdException w:name="Medium List 1 Accent 3" w:uiPriority="65"/>
+    <w:lsdException w:name="Medium List 2 Accent 3" w:uiPriority="66"/>
+    <w:lsdException w:name="Medium Grid 1 Accent 3" w:uiPriority="67"/>
+    <w:lsdException w:name="Medium Grid 2 Accent 3" w:uiPriority="68"/>
+    <w:lsdException w:name="Medium Grid 3 Accent 3" w:uiPriority="69"/>
+    <w:lsdException w:name="Dark List Accent 3" w:uiPriority="70"/>
+    <w:lsdException w:name="Colorful Shading Accent 3" w:uiPriority="71"/>
+    <w:lsdException w:name="Colorful List Accent 3" w:uiPriority="72"/>
+    <w:lsdException w:name="Colorful Grid Accent 3" w:uiPriority="73"/>
+    <w:lsdException w:name="Light Shading Accent 4" w:uiPriority="60"/>
+    <w:lsdException w:name="Light List Accent 4" w:uiPriority="61"/>
+    <w:lsdException w:name="Light Grid Accent 4" w:uiPriority="62"/>
+    <w:lsdException w:name="Medium Shading 1 Accent 4" w:uiPriority="63"/>
+    <w:lsdException w:name="Medium Shading 2 Accent 4" w:uiPriority="64"/>
+    <w:lsdException w:name="Medium List 1 Accent 4" w:uiPriority="65"/>
+    <w:lsdException w:name="Medium List 2 Accent 4" w:uiPriority="66"/>
+    <w:lsdException w:name="Medium Grid 1 Accent 4" w:uiPriority="67"/>
+    <w:lsdException w:name="Medium Grid 2 Accent 4" w:uiPriority="68"/>
+    <w:lsdException w:name="Medium Grid 3 Accent 4" w:uiPriority="69"/>
+    <w:lsdException w:name="Dark List Accent 4" w:uiPriority="70"/>
+    <w:lsdException w:name="Colorful Shading Accent 4" w:uiPriority="71"/>
+    <w:lsdException w:name="Colorful List Accent 4" w:uiPriority="72"/>
+    <w:lsdException w:name="Colorful Grid Accent 4" w:uiPriority="73"/>
+    <w:lsdException w:name="Light Shading Accent 5" w:uiPriority="60"/>
+    <w:lsdException w:name="Light List Accent 5" w:uiPriority="61"/>
+    <w:lsdException w:name="Light Grid Accent 5" w:uiPriority="62"/>
+    <w:lsdException w:name="Medium Shading 1 Accent 5" w:uiPriority="63"/>
+    <w:lsdException w:name="Medium Shading 2 Accent 5" w:uiPriority="64"/>
+    <w:lsdException w:name="Medium List 1 Accent 5" w:uiPriority="65"/>
+    <w:lsdException w:name="Medium List 2 Accent 5" w:uiPriority="66"/>
+    <w:lsdException w:name="Medium Grid 1 Accent 5" w:uiPriority="67"/>
+    <w:lsdException w:name="Medium Grid 2 Accent 5" w:uiPriority="68"/>
+    <w:lsdException w:name="Medium Grid 3 Accent 5" w:uiPriority="69"/>
+    <w:lsdException w:name="Dark List Accent 5" w:uiPriority="70"/>
+    <w:lsdException w:name="Colorful Shading Accent 5" w:uiPriority="71"/>
+    <w:lsdException w:name="Colorful List Accent 5" w:uiPriority="72"/>
+    <w:lsdException w:name="Colorful Grid Accent 5" w:uiPriority="73"/>
+    <w:lsdException w:name="Light Shading Accent 6" w:uiPriority="60"/>
+    <w:lsdException w:name="Light List Accent 6" w:uiPriority="61"/>
+    <w:lsdException w:name="Light Grid Accent 6" w:uiPriority="62"/>
+    <w:lsdException w:name="Medium Shading 1 Accent 6" w:uiPriority="63"/>
+    <w:lsdException w:name="Medium Shading 2 Accent 6" w:uiPriority="64"/>
+    <w:lsdException w:name="Medium List 1 Accent 6" w:uiPriority="65"/>
+    <w:lsdException w:name="Medium List 2 Accent 6" w:uiPriority="66"/>
+    <w:lsdException w:name="Medium Grid 1 Accent 6" w:uiPriority="67"/>
+    <w:lsdException w:name="Medium Grid 2 Accent 6" w:uiPriority="68"/>
+    <w:lsdException w:name="Medium Grid 3 Accent 6" w:uiPriority="69"/>
+    <w:lsdException w:name="Dark List Accent 6" w:uiPriority="70"/>
+    <w:lsdException w:name="Colorful Shading Accent 6" w:uiPriority="71"/>
+    <w:lsdException w:name="Colorful List Accent 6" w:uiPriority="72"/>
+    <w:lsdException w:name="Colorful Grid Accent 6" w:uiPriority="73"/>
+    <w:lsdException w:name="Subtle Emphasis" w:uiPriority="19" w:qFormat="1"/>
+    <w:lsdException w:name="Intense Emphasis" w:uiPriority="21" w:qFormat="1"/>
+    <w:lsdException w:name="Subtle Reference" w:uiPriority="31" w:qFormat="1"/>
+    <w:lsdException w:name="Intense Reference" w:uiPriority="32" w:qFormat="1"/>
+    <w:lsdException w:name="Book Title" w:uiPriority="33" w:qFormat="1"/>
+    <w:lsdException w:name="Bibliography" w:semiHidden="1" w:uiPriority="37" w:unhideWhenUsed="1"/>
+    <w:lsdException w:name="TOC Heading" w:semiHidden="1" w:uiPriority="39" w:unhideWhenUsed="1" w:qFormat="1"/>
+    <w:lsdException w:name="Plain Table 1" w:uiPriority="41"/>
+    <w:lsdException w:name="Plain Table 2" w:uiPriority="42"/>
+    <w:lsdException w:name="Plain Table 3" w:uiPriority="43"/>
+    <w:lsdException w:name="Plain Table 4" w:uiPriority="44"/>
+    <w:lsdException w:name="Plain Table 5" w:uiPriority="45"/>
+    <w:lsdException w:name="Grid Table Light" w:uiPriority="40"/>
+    <w:lsdException w:name="Grid Table 1 Light" w:uiPriority="46"/>
+    <w:lsdException w:name="Grid Table 2" w:uiPriority="47"/>
+    <w:lsdException w:name="Grid Table 3" w:uiPriority="48"/>
+    <w:lsdException w:name="Grid Table 4" w:uiPriority="49"/>
+    <w:lsdException w:name="Grid Table 5 Dark" w:uiPriority="50"/>
+    <w:lsdException w:name="Grid Table 6 Colorful" w:uiPriority="51"/>
+    <w:lsdException w:name="Grid Table 7 Colorful" w:uiPriority="52"/>
+    <w:lsdException w:name="Grid Table 1 Light Accent 1" w:uiPriority="46"/>
+    <w:lsdException w:name="Grid Table 2 Accent 1" w:uiPriority="47"/>
+    <w:lsdException w:name="Grid Table 3 Accent 1" w:uiPriority="48"/>
+    <w:lsdException w:name="Grid Table 4 Accent 1" w:uiPriority="49"/>
+    <w:lsdException w:name="Grid Table 5 Dark Accent 1" w:uiPriority="50"/>
+    <w:lsdException w:name="Grid Table 6 Colorful Accent 1" w:uiPriority="51"/>
+    <w:lsdException w:name="Grid Table 7 Colorful Accent 1" w:uiPriority="52"/>
+    <w:lsdException w:name="Grid Table 1 Light Accent 2" w:uiPriority="46"/>
+    <w:lsdException w:name="Grid Table 2 Accent 2" w:uiPriority="47"/>
+    <w:lsdException w:name="Grid Table 3 Accent 2" w:uiPriority="48"/>
+    <w:lsdException w:name="Grid Table 4 Accent 2" w:uiPriority="49"/>
+    <w:lsdException w:name="Grid Table 5 Dark Accent 2" w:uiPriority="50"/>
+    <w:lsdException w:name="Grid Table 6 Colorful Accent 2" w:uiPriority="51"/>
+    <w:lsdException w:name="Grid Table 7 Colorful Accent 2" w:uiPriority="52"/>
+    <w:lsdException w:name="Grid Table 1 Light Accent 3" w:uiPriority="46"/>
+    <w:lsdException w:name="Grid Table 2 Accent 3" w:uiPriority="47"/>
+    <w:lsdException w:name="Grid Table 3 Accent 3" w:uiPriority="48"/>
+    <w:lsdException w:name="Grid Table 4 Accent 3" w:uiPriority="49"/>
+    <w:lsdException w:name="Grid Table 5 Dark Accent 3" w:uiPriority="50"/>
+    <w:lsdException w:name="Grid Table 6 Colorful Accent 3" w:uiPriority="51"/>
+    <w:lsdException w:name="Grid Table 7 Colorful Accent 3" w:uiPriority="52"/>
+    <w:lsdException w:name="Grid Table 1 Light Accent 4" w:uiPriority="46"/>
+    <w:lsdException w:name="Grid Table 2 Accent 4" w:uiPriority="47"/>
+    <w:lsdException w:name="Grid Table 3 Accent 4" w:uiPriority="48"/>
+    <w:lsdException w:name="Grid Table 4 Accent 4" w:uiPriority="49"/>
+    <w:lsdException w:name="Grid Table 5 Dark Accent 4" w:uiPriority="50"/>
+    <w:lsdException w:name="Grid Table 6 Colorful Accent 4" w:uiPriority="51"/>
+    <w:lsdException w:name="Grid Table 7 Colorful Accent 4" w:uiPriority="52"/>
+    <w:lsdException w:name="Grid Table 1 Light Accent 5" w:uiPriority="46"/>
+    <w:lsdException w:name="Grid Table 2 Accent 5" w:uiPriority="47"/>
+    <w:lsdException w:name="Grid Table 3 Accent 5" w:uiPriority="48"/>
+    <w:lsdException w:name="Grid Table 4 Accent 5" w:uiPriority="49"/>
+    <w:lsdException w:name="Grid Table 5 Dark Accent 5" w:uiPriority="50"/>
+    <w:lsdException w:name="Grid Table 6 Colorful Accent 5" w:uiPriority="51"/>
+    <w:lsdException w:name="Grid Table 7 Colorful Accent 5" w:uiPriority="52"/>
+    <w:lsdException w:name="Grid Table 1 Light Accent 6" w:uiPriority="46"/>
+    <w:lsdException w:name="Grid Table 2 Accent 6" w:uiPriority="47"/>
+    <w:lsdException w:name="Grid Table 3 Accent 6" w:uiPriority="48"/>
+    <w:lsdException w:name="Grid Table 4 Accent 6" w:uiPriority="49"/>
+    <w:lsdException w:name="Grid Table 5 Dark Accent 6" w:uiPriority="50"/>
+    <w:lsdException w:name="Grid Table 6 Colorful Accent 6" w:uiPriority="51"/>
+    <w:lsdException w:name="Grid Table 7 Colorful Accent 6" w:uiPriority="52"/>
+    <w:lsdException w:name="List Table 1 Light" w:uiPriority="46"/>
+    <w:lsdException w:name="List Table 2" w:uiPriority="47"/>
+    <w:lsdException w:name="List Table 3" w:uiPriority="48"/>
+    <w:lsdException w:name="List Table 4" w:uiPriority="49"/>
+    <w:lsdException w:name="List Table 5 Dark" w:uiPriority="50"/>
+    <w:lsdException w:name="List Table 6 Colorful" w:uiPriority="51"/>
+    <w:lsdException w:name="List Table 7 Colorful" w:uiPriority="52"/>
+    <w:lsdException w:name="List Table 1 Light Accent 1" w:uiPriority="46"/>
+    <w:lsdException w:name="List Table 2 Accent 1" w:uiPriority="47"/>
+    <w:lsdException w:name="List Table 3 Accent 1" w:uiPriority="48"/>
+    <w:lsdException w:name="List Table 4 Accent 1" w:uiPriority="49"/>
+    <w:lsdException w:name="List Table 5 Dark Accent 1" w:uiPriority="50"/>
+    <w:lsdException w:name="List Table 6 Colorful Accent 1" w:uiPriority="51"/>
+    <w:lsdException w:name="List Table 7 Colorful Accent 1" w:uiPriority="52"/>
+    <w:lsdException w:name="List Table 1 Light Accent 2" w:uiPriority="46"/>
+    <w:lsdException w:name="List Table 2 Accent 2" w:uiPriority="47"/>
+    <w:lsdException w:name="List Table 3 Accent 2" w:uiPriority="48"/>
+    <w:lsdException w:name="List Table 4 Accent 2" w:uiPriority="49"/>
+    <w:lsdException w:name="List Table 5 Dark Accent 2" w:uiPriority="50"/>
+    <w:lsdException w:name="List Table 6 Colorful Accent 2" w:uiPriority="51"/>
+    <w:lsdException w:name="List Table 7 Colorful Accent 2" w:uiPriority="52"/>
+    <w:lsdException w:name="List Table 1 Light Accent 3" w:uiPriority="46"/>
+    <w:lsdException w:name="List Table 2 Accent 3" w:uiPriority="47"/>
+    <w:lsdException w:name="List Table 3 Accent 3" w:uiPriority="48"/>
+    <w:lsdException w:name="List Table 4 Accent 3" w:uiPriority="49"/>
+    <w:lsdException w:name="List Table 5 Dark Accent 3" w:uiPriority="50"/>
+    <w:lsdException w:name="List Table 6 Colorful Accent 3" w:uiPriority="51"/>
+    <w:lsdException w:name="List Table 7 Colorful Accent 3" w:uiPriority="52"/>
+    <w:lsdException w:name="List Table 1 Light Accent 4" w:uiPriority="46"/>
+    <w:lsdException w:name="List Table 2 Accent 4" w:uiPriority="47"/>
+    <w:lsdException w:name="List Table 3 Accent 4" w:uiPriority="48"/>
+    <w:lsdException w:name="List Table 4 Accent 4" w:uiPriority="49"/>
+    <w:lsdException w:name="List Table 5 Dark Accent 4" w:uiPriority="50"/>
+    <w:lsdException w:name="List Table 6 Colorful Accent 4" w:uiPriority="51"/>
+    <w:lsdException w:name="List Table 7 Colorful Accent 4" w:uiPriority="52"/>
+    <w:lsdException w:name="List Table 1 Light Accent 5" w:uiPriority="46"/>
+    <w:lsdException w:name="List Table 2 Accent 5" w:uiPriority="47"/>
+    <w:lsdException w:name="List Table 3 Accent 5" w:uiPriority="48"/>
+    <w:lsdException w:name="List Table 4 Accent 5" w:uiPriority="49"/>
+    <w:lsdException w:name="List Table 5 Dark Accent 5" w:uiPriority="50"/>
+    <w:lsdException w:name="List Table 6 Colorful Accent 5" w:uiPriority="51"/>
+    <w:lsdException w:name="List Table 7 Colorful Accent 5" w:uiPriority="52"/>
+    <w:lsdException w:name="List Table 1 Light Accent 6" w:uiPriority="46"/>
+    <w:lsdException w:name="List Table 2 Accent 6" w:uiPriority="47"/>
+    <w:lsdException w:name="List Table 3 Accent 6" w:uiPriority="48"/>
+    <w:lsdException w:name="List Table 4 Accent 6" w:uiPriority="49"/>
+    <w:lsdException w:name="List Table 5 Dark Accent 6" w:uiPriority="50"/>
+    <w:lsdException w:name="List Table 6 Colorful Accent 6" w:uiPriority="51"/>
+    <w:lsdException w:name="List Table 7 Colorful Accent 6" w:uiPriority="52"/>
   </w:latentStyles>
   <w:style w:type="paragraph" w:default="1" w:styleId="Normal">
     <w:name w:val="Normal"/>
@@ -2246,7 +2593,6 @@
     <w:uiPriority w:val="99"/>
     <w:semiHidden/>
     <w:unhideWhenUsed/>
-    <w:qFormat/>
     <w:tblPr>
       <w:tblInd w:w="0" w:type="dxa"/>
       <w:tblCellMar>

</xml_diff>

<commit_message>
Done clip c03 typescript 34: modules
</commit_message>
<xml_diff>
--- a/TYPESCRIPT-ES6-JAVASCRIPT-QUA-DỰ-ÁN-SHOPPING-CART-NỀN-TẢNG-NODE.JS-VÀ-ANGULARJS-2.docx
+++ b/TYPESCRIPT-ES6-JAVASCRIPT-QUA-DỰ-ÁN-SHOPPING-CART-NỀN-TẢNG-NODE.JS-VÀ-ANGULARJS-2.docx
@@ -1,6 +1,6 @@
 
 <file path=word/document.xml><?xml version="1.0" encoding="utf-8"?>
-<w:document xmlns:wpc="http://schemas.microsoft.com/office/word/2010/wordprocessingCanvas" xmlns:mc="http://schemas.openxmlformats.org/markup-compatibility/2006" xmlns:o="urn:schemas-microsoft-com:office:office" xmlns:r="http://schemas.openxmlformats.org/officeDocument/2006/relationships" xmlns:m="http://schemas.openxmlformats.org/officeDocument/2006/math" xmlns:v="urn:schemas-microsoft-com:vml" xmlns:wp14="http://schemas.microsoft.com/office/word/2010/wordprocessingDrawing" xmlns:wp="http://schemas.openxmlformats.org/drawingml/2006/wordprocessingDrawing" xmlns:w10="urn:schemas-microsoft-com:office:word" xmlns:w="http://schemas.openxmlformats.org/wordprocessingml/2006/main" xmlns:w14="http://schemas.microsoft.com/office/word/2010/wordml" xmlns:w15="http://schemas.microsoft.com/office/word/2012/wordml" xmlns:wpg="http://schemas.microsoft.com/office/word/2010/wordprocessingGroup" xmlns:wpi="http://schemas.microsoft.com/office/word/2010/wordprocessingInk" xmlns:wne="http://schemas.microsoft.com/office/word/2006/wordml" xmlns:wps="http://schemas.microsoft.com/office/word/2010/wordprocessingShape" mc:Ignorable="w14 w15 wp14">
+<w:document xmlns:ve="http://schemas.openxmlformats.org/markup-compatibility/2006" xmlns:o="urn:schemas-microsoft-com:office:office" xmlns:r="http://schemas.openxmlformats.org/officeDocument/2006/relationships" xmlns:m="http://schemas.openxmlformats.org/officeDocument/2006/math" xmlns:v="urn:schemas-microsoft-com:vml" xmlns:wp="http://schemas.openxmlformats.org/drawingml/2006/wordprocessingDrawing" xmlns:w10="urn:schemas-microsoft-com:office:word" xmlns:w="http://schemas.openxmlformats.org/wordprocessingml/2006/main" xmlns:wne="http://schemas.microsoft.com/office/word/2006/wordml">
   <w:body>
     <w:p>
       <w:pPr>
@@ -323,7 +323,7 @@
           <w:szCs w:val="26"/>
           <w:lang w:val="fr-FR"/>
         </w:rPr>
-        <w:t xml:space="preserve"> 3\Packages\User: Copy </w:t>
+        <w:t xml:space="preserve"> 3\</w:t>
       </w:r>
       <w:proofErr w:type="spellStart"/>
       <w:r>
@@ -334,6 +334,28 @@
           <w:szCs w:val="26"/>
           <w:lang w:val="fr-FR"/>
         </w:rPr>
+        <w:t>Packages\User</w:t>
+      </w:r>
+      <w:proofErr w:type="spellEnd"/>
+      <w:r>
+        <w:rPr>
+          <w:rFonts w:asciiTheme="majorHAnsi" w:hAnsiTheme="majorHAnsi" w:cstheme="majorHAnsi"/>
+          <w:color w:val="000000" w:themeColor="text1"/>
+          <w:sz w:val="26"/>
+          <w:szCs w:val="26"/>
+          <w:lang w:val="fr-FR"/>
+        </w:rPr>
+        <w:t xml:space="preserve">: Copy </w:t>
+      </w:r>
+      <w:proofErr w:type="spellStart"/>
+      <w:r>
+        <w:rPr>
+          <w:rFonts w:asciiTheme="majorHAnsi" w:hAnsiTheme="majorHAnsi" w:cstheme="majorHAnsi"/>
+          <w:color w:val="000000" w:themeColor="text1"/>
+          <w:sz w:val="26"/>
+          <w:szCs w:val="26"/>
+          <w:lang w:val="fr-FR"/>
+        </w:rPr>
         <w:t>củathưmụcnày</w:t>
       </w:r>
       <w:proofErr w:type="spellEnd"/>
@@ -348,7 +370,6 @@
         <w:t xml:space="preserve"> qua </w:t>
       </w:r>
       <w:proofErr w:type="spellStart"/>
-      <w:proofErr w:type="gramStart"/>
       <w:r>
         <w:rPr>
           <w:rFonts w:asciiTheme="majorHAnsi" w:hAnsiTheme="majorHAnsi" w:cstheme="majorHAnsi"/>
@@ -382,7 +403,6 @@
         <w:t>đểkhôngmất</w:t>
       </w:r>
       <w:proofErr w:type="spellEnd"/>
-      <w:proofErr w:type="gramEnd"/>
       <w:r>
         <w:rPr>
           <w:rFonts w:asciiTheme="majorHAnsi" w:hAnsiTheme="majorHAnsi" w:cstheme="majorHAnsi"/>
@@ -1485,14 +1505,16 @@
       <w:pPr>
         <w:rPr>
           <w:rFonts w:asciiTheme="majorHAnsi" w:hAnsiTheme="majorHAnsi" w:cstheme="majorHAnsi"/>
-          <w:sz w:val="26"/>
-          <w:szCs w:val="26"/>
-          <w:lang w:val="fr-FR"/>
-        </w:rPr>
-      </w:pPr>
-      <w:r>
-        <w:rPr>
-          <w:rFonts w:asciiTheme="majorHAnsi" w:hAnsiTheme="majorHAnsi" w:cstheme="majorHAnsi"/>
+          <w:color w:val="9BBB59" w:themeColor="accent3"/>
+          <w:sz w:val="26"/>
+          <w:szCs w:val="26"/>
+          <w:lang w:val="fr-FR"/>
+        </w:rPr>
+      </w:pPr>
+      <w:r>
+        <w:rPr>
+          <w:rFonts w:asciiTheme="majorHAnsi" w:hAnsiTheme="majorHAnsi" w:cstheme="majorHAnsi"/>
+          <w:color w:val="9BBB59" w:themeColor="accent3"/>
           <w:sz w:val="26"/>
           <w:szCs w:val="26"/>
           <w:lang w:val="fr-FR"/>
@@ -2188,7 +2210,7 @@
 </file>
 
 <file path=word/styles.xml><?xml version="1.0" encoding="utf-8"?>
-<w:styles xmlns:mc="http://schemas.openxmlformats.org/markup-compatibility/2006" xmlns:r="http://schemas.openxmlformats.org/officeDocument/2006/relationships" xmlns:w="http://schemas.openxmlformats.org/wordprocessingml/2006/main" xmlns:w14="http://schemas.microsoft.com/office/word/2010/wordml" xmlns:w15="http://schemas.microsoft.com/office/word/2012/wordml" mc:Ignorable="w14 w15">
+<w:styles xmlns:r="http://schemas.openxmlformats.org/officeDocument/2006/relationships" xmlns:w="http://schemas.openxmlformats.org/wordprocessingml/2006/main">
   <w:docDefaults>
     <w:rPrDefault>
       <w:rPr>
@@ -2204,378 +2226,144 @@
       </w:pPr>
     </w:pPrDefault>
   </w:docDefaults>
-  <w:latentStyles w:defLockedState="0" w:defUIPriority="99" w:defSemiHidden="0" w:defUnhideWhenUsed="0" w:defQFormat="0" w:count="371">
-    <w:lsdException w:name="Normal" w:uiPriority="0" w:qFormat="1"/>
-    <w:lsdException w:name="heading 1" w:uiPriority="9" w:qFormat="1"/>
-    <w:lsdException w:name="heading 2" w:semiHidden="1" w:uiPriority="9" w:unhideWhenUsed="1" w:qFormat="1"/>
-    <w:lsdException w:name="heading 3" w:semiHidden="1" w:uiPriority="9" w:unhideWhenUsed="1" w:qFormat="1"/>
-    <w:lsdException w:name="heading 4" w:semiHidden="1" w:uiPriority="9" w:unhideWhenUsed="1" w:qFormat="1"/>
-    <w:lsdException w:name="heading 5" w:semiHidden="1" w:uiPriority="9" w:unhideWhenUsed="1" w:qFormat="1"/>
-    <w:lsdException w:name="heading 6" w:semiHidden="1" w:uiPriority="9" w:unhideWhenUsed="1" w:qFormat="1"/>
-    <w:lsdException w:name="heading 7" w:semiHidden="1" w:uiPriority="9" w:unhideWhenUsed="1" w:qFormat="1"/>
-    <w:lsdException w:name="heading 8" w:semiHidden="1" w:uiPriority="9" w:unhideWhenUsed="1" w:qFormat="1"/>
-    <w:lsdException w:name="heading 9" w:semiHidden="1" w:uiPriority="9" w:unhideWhenUsed="1" w:qFormat="1"/>
-    <w:lsdException w:name="index 1" w:semiHidden="1" w:unhideWhenUsed="1"/>
-    <w:lsdException w:name="index 2" w:semiHidden="1" w:unhideWhenUsed="1"/>
-    <w:lsdException w:name="index 3" w:semiHidden="1" w:unhideWhenUsed="1"/>
-    <w:lsdException w:name="index 4" w:semiHidden="1" w:unhideWhenUsed="1"/>
-    <w:lsdException w:name="index 5" w:semiHidden="1" w:unhideWhenUsed="1"/>
-    <w:lsdException w:name="index 6" w:semiHidden="1" w:unhideWhenUsed="1"/>
-    <w:lsdException w:name="index 7" w:semiHidden="1" w:unhideWhenUsed="1"/>
-    <w:lsdException w:name="index 8" w:semiHidden="1" w:unhideWhenUsed="1"/>
-    <w:lsdException w:name="index 9" w:semiHidden="1" w:unhideWhenUsed="1"/>
-    <w:lsdException w:name="toc 1" w:semiHidden="1" w:uiPriority="39" w:unhideWhenUsed="1"/>
-    <w:lsdException w:name="toc 2" w:semiHidden="1" w:uiPriority="39" w:unhideWhenUsed="1"/>
-    <w:lsdException w:name="toc 3" w:semiHidden="1" w:uiPriority="39" w:unhideWhenUsed="1"/>
-    <w:lsdException w:name="toc 4" w:semiHidden="1" w:uiPriority="39" w:unhideWhenUsed="1"/>
-    <w:lsdException w:name="toc 5" w:semiHidden="1" w:uiPriority="39" w:unhideWhenUsed="1"/>
-    <w:lsdException w:name="toc 6" w:semiHidden="1" w:uiPriority="39" w:unhideWhenUsed="1"/>
-    <w:lsdException w:name="toc 7" w:semiHidden="1" w:uiPriority="39" w:unhideWhenUsed="1"/>
-    <w:lsdException w:name="toc 8" w:semiHidden="1" w:uiPriority="39" w:unhideWhenUsed="1"/>
-    <w:lsdException w:name="toc 9" w:semiHidden="1" w:uiPriority="39" w:unhideWhenUsed="1"/>
-    <w:lsdException w:name="Normal Indent" w:semiHidden="1" w:unhideWhenUsed="1"/>
-    <w:lsdException w:name="footnote text" w:semiHidden="1" w:unhideWhenUsed="1"/>
-    <w:lsdException w:name="annotation text" w:semiHidden="1" w:unhideWhenUsed="1"/>
-    <w:lsdException w:name="header" w:semiHidden="1" w:unhideWhenUsed="1"/>
-    <w:lsdException w:name="footer" w:semiHidden="1" w:unhideWhenUsed="1"/>
-    <w:lsdException w:name="index heading" w:semiHidden="1" w:unhideWhenUsed="1"/>
-    <w:lsdException w:name="caption" w:semiHidden="1" w:uiPriority="35" w:unhideWhenUsed="1" w:qFormat="1"/>
-    <w:lsdException w:name="table of figures" w:semiHidden="1" w:unhideWhenUsed="1"/>
-    <w:lsdException w:name="envelope address" w:semiHidden="1" w:unhideWhenUsed="1"/>
-    <w:lsdException w:name="envelope return" w:semiHidden="1" w:unhideWhenUsed="1"/>
-    <w:lsdException w:name="footnote reference" w:semiHidden="1" w:unhideWhenUsed="1"/>
-    <w:lsdException w:name="annotation reference" w:semiHidden="1" w:unhideWhenUsed="1"/>
-    <w:lsdException w:name="line number" w:semiHidden="1" w:unhideWhenUsed="1"/>
-    <w:lsdException w:name="page number" w:semiHidden="1" w:unhideWhenUsed="1"/>
-    <w:lsdException w:name="endnote reference" w:semiHidden="1" w:unhideWhenUsed="1"/>
-    <w:lsdException w:name="endnote text" w:semiHidden="1" w:unhideWhenUsed="1"/>
-    <w:lsdException w:name="table of authorities" w:semiHidden="1" w:unhideWhenUsed="1"/>
-    <w:lsdException w:name="macro" w:semiHidden="1" w:unhideWhenUsed="1"/>
-    <w:lsdException w:name="toa heading" w:semiHidden="1" w:unhideWhenUsed="1"/>
-    <w:lsdException w:name="List" w:semiHidden="1" w:unhideWhenUsed="1"/>
-    <w:lsdException w:name="List Bullet" w:semiHidden="1" w:unhideWhenUsed="1"/>
-    <w:lsdException w:name="List Number" w:semiHidden="1" w:unhideWhenUsed="1"/>
-    <w:lsdException w:name="List 2" w:semiHidden="1" w:unhideWhenUsed="1"/>
-    <w:lsdException w:name="List 3" w:semiHidden="1" w:unhideWhenUsed="1"/>
-    <w:lsdException w:name="List 4" w:semiHidden="1" w:unhideWhenUsed="1"/>
-    <w:lsdException w:name="List 5" w:semiHidden="1" w:unhideWhenUsed="1"/>
-    <w:lsdException w:name="List Bullet 2" w:semiHidden="1" w:unhideWhenUsed="1"/>
-    <w:lsdException w:name="List Bullet 3" w:semiHidden="1" w:unhideWhenUsed="1"/>
-    <w:lsdException w:name="List Bullet 4" w:semiHidden="1" w:unhideWhenUsed="1"/>
-    <w:lsdException w:name="List Bullet 5" w:semiHidden="1" w:unhideWhenUsed="1"/>
-    <w:lsdException w:name="List Number 2" w:semiHidden="1" w:unhideWhenUsed="1"/>
-    <w:lsdException w:name="List Number 3" w:semiHidden="1" w:unhideWhenUsed="1"/>
-    <w:lsdException w:name="List Number 4" w:semiHidden="1" w:unhideWhenUsed="1"/>
-    <w:lsdException w:name="List Number 5" w:semiHidden="1" w:unhideWhenUsed="1"/>
-    <w:lsdException w:name="Title" w:uiPriority="10" w:qFormat="1"/>
-    <w:lsdException w:name="Closing" w:semiHidden="1" w:unhideWhenUsed="1"/>
-    <w:lsdException w:name="Signature" w:semiHidden="1" w:unhideWhenUsed="1"/>
-    <w:lsdException w:name="Default Paragraph Font" w:semiHidden="1" w:uiPriority="1" w:unhideWhenUsed="1"/>
-    <w:lsdException w:name="Body Text" w:semiHidden="1" w:unhideWhenUsed="1"/>
-    <w:lsdException w:name="Body Text Indent" w:semiHidden="1" w:unhideWhenUsed="1"/>
-    <w:lsdException w:name="List Continue" w:semiHidden="1" w:unhideWhenUsed="1"/>
-    <w:lsdException w:name="List Continue 2" w:semiHidden="1" w:unhideWhenUsed="1"/>
-    <w:lsdException w:name="List Continue 3" w:semiHidden="1" w:unhideWhenUsed="1"/>
-    <w:lsdException w:name="List Continue 4" w:semiHidden="1" w:unhideWhenUsed="1"/>
-    <w:lsdException w:name="List Continue 5" w:semiHidden="1" w:unhideWhenUsed="1"/>
-    <w:lsdException w:name="Message Header" w:semiHidden="1" w:unhideWhenUsed="1"/>
-    <w:lsdException w:name="Subtitle" w:uiPriority="11" w:qFormat="1"/>
-    <w:lsdException w:name="Salutation" w:semiHidden="1" w:unhideWhenUsed="1"/>
-    <w:lsdException w:name="Date" w:semiHidden="1" w:unhideWhenUsed="1"/>
-    <w:lsdException w:name="Body Text First Indent" w:semiHidden="1" w:unhideWhenUsed="1"/>
-    <w:lsdException w:name="Body Text First Indent 2" w:semiHidden="1" w:unhideWhenUsed="1"/>
-    <w:lsdException w:name="Note Heading" w:semiHidden="1" w:unhideWhenUsed="1"/>
-    <w:lsdException w:name="Body Text 2" w:semiHidden="1" w:unhideWhenUsed="1"/>
-    <w:lsdException w:name="Body Text 3" w:semiHidden="1" w:unhideWhenUsed="1"/>
-    <w:lsdException w:name="Body Text Indent 2" w:semiHidden="1" w:unhideWhenUsed="1"/>
-    <w:lsdException w:name="Body Text Indent 3" w:semiHidden="1" w:unhideWhenUsed="1"/>
-    <w:lsdException w:name="Block Text" w:semiHidden="1" w:unhideWhenUsed="1"/>
-    <w:lsdException w:name="Hyperlink" w:semiHidden="1" w:unhideWhenUsed="1"/>
-    <w:lsdException w:name="FollowedHyperlink" w:semiHidden="1" w:unhideWhenUsed="1"/>
-    <w:lsdException w:name="Strong" w:uiPriority="22" w:qFormat="1"/>
-    <w:lsdException w:name="Emphasis" w:uiPriority="20" w:qFormat="1"/>
-    <w:lsdException w:name="Document Map" w:semiHidden="1" w:unhideWhenUsed="1"/>
-    <w:lsdException w:name="Plain Text" w:semiHidden="1" w:unhideWhenUsed="1"/>
-    <w:lsdException w:name="E-mail Signature" w:semiHidden="1" w:unhideWhenUsed="1"/>
-    <w:lsdException w:name="HTML Top of Form" w:semiHidden="1" w:unhideWhenUsed="1"/>
-    <w:lsdException w:name="HTML Bottom of Form" w:semiHidden="1" w:unhideWhenUsed="1"/>
-    <w:lsdException w:name="Normal (Web)" w:semiHidden="1" w:unhideWhenUsed="1"/>
-    <w:lsdException w:name="HTML Acronym" w:semiHidden="1" w:unhideWhenUsed="1"/>
-    <w:lsdException w:name="HTML Address" w:semiHidden="1" w:unhideWhenUsed="1"/>
-    <w:lsdException w:name="HTML Cite" w:semiHidden="1" w:unhideWhenUsed="1"/>
-    <w:lsdException w:name="HTML Code" w:semiHidden="1" w:unhideWhenUsed="1"/>
-    <w:lsdException w:name="HTML Definition" w:semiHidden="1" w:unhideWhenUsed="1"/>
-    <w:lsdException w:name="HTML Keyboard" w:semiHidden="1" w:unhideWhenUsed="1"/>
-    <w:lsdException w:name="HTML Preformatted" w:semiHidden="1" w:unhideWhenUsed="1"/>
-    <w:lsdException w:name="HTML Sample" w:semiHidden="1" w:unhideWhenUsed="1"/>
-    <w:lsdException w:name="HTML Typewriter" w:semiHidden="1" w:unhideWhenUsed="1"/>
-    <w:lsdException w:name="HTML Variable" w:semiHidden="1" w:unhideWhenUsed="1"/>
-    <w:lsdException w:name="Normal Table" w:semiHidden="1" w:unhideWhenUsed="1"/>
-    <w:lsdException w:name="annotation subject" w:semiHidden="1" w:unhideWhenUsed="1"/>
-    <w:lsdException w:name="No List" w:semiHidden="1" w:unhideWhenUsed="1"/>
-    <w:lsdException w:name="Outline List 1" w:semiHidden="1" w:unhideWhenUsed="1"/>
-    <w:lsdException w:name="Outline List 2" w:semiHidden="1" w:unhideWhenUsed="1"/>
-    <w:lsdException w:name="Outline List 3" w:semiHidden="1" w:unhideWhenUsed="1"/>
-    <w:lsdException w:name="Table Simple 1" w:semiHidden="1" w:unhideWhenUsed="1"/>
-    <w:lsdException w:name="Table Simple 2" w:semiHidden="1" w:unhideWhenUsed="1"/>
-    <w:lsdException w:name="Table Simple 3" w:semiHidden="1" w:unhideWhenUsed="1"/>
-    <w:lsdException w:name="Table Classic 1" w:semiHidden="1" w:unhideWhenUsed="1"/>
-    <w:lsdException w:name="Table Classic 2" w:semiHidden="1" w:unhideWhenUsed="1"/>
-    <w:lsdException w:name="Table Classic 3" w:semiHidden="1" w:unhideWhenUsed="1"/>
-    <w:lsdException w:name="Table Classic 4" w:semiHidden="1" w:unhideWhenUsed="1"/>
-    <w:lsdException w:name="Table Colorful 1" w:semiHidden="1" w:unhideWhenUsed="1"/>
-    <w:lsdException w:name="Table Colorful 2" w:semiHidden="1" w:unhideWhenUsed="1"/>
-    <w:lsdException w:name="Table Colorful 3" w:semiHidden="1" w:unhideWhenUsed="1"/>
-    <w:lsdException w:name="Table Columns 1" w:semiHidden="1" w:unhideWhenUsed="1"/>
-    <w:lsdException w:name="Table Columns 2" w:semiHidden="1" w:unhideWhenUsed="1"/>
-    <w:lsdException w:name="Table Columns 3" w:semiHidden="1" w:unhideWhenUsed="1"/>
-    <w:lsdException w:name="Table Columns 4" w:semiHidden="1" w:unhideWhenUsed="1"/>
-    <w:lsdException w:name="Table Columns 5" w:semiHidden="1" w:unhideWhenUsed="1"/>
-    <w:lsdException w:name="Table Grid 1" w:semiHidden="1" w:unhideWhenUsed="1"/>
-    <w:lsdException w:name="Table Grid 2" w:semiHidden="1" w:unhideWhenUsed="1"/>
-    <w:lsdException w:name="Table Grid 3" w:semiHidden="1" w:unhideWhenUsed="1"/>
-    <w:lsdException w:name="Table Grid 4" w:semiHidden="1" w:unhideWhenUsed="1"/>
-    <w:lsdException w:name="Table Grid 5" w:semiHidden="1" w:unhideWhenUsed="1"/>
-    <w:lsdException w:name="Table Grid 6" w:semiHidden="1" w:unhideWhenUsed="1"/>
-    <w:lsdException w:name="Table Grid 7" w:semiHidden="1" w:unhideWhenUsed="1"/>
-    <w:lsdException w:name="Table Grid 8" w:semiHidden="1" w:unhideWhenUsed="1"/>
-    <w:lsdException w:name="Table List 1" w:semiHidden="1" w:unhideWhenUsed="1"/>
-    <w:lsdException w:name="Table List 2" w:semiHidden="1" w:unhideWhenUsed="1"/>
-    <w:lsdException w:name="Table List 3" w:semiHidden="1" w:unhideWhenUsed="1"/>
-    <w:lsdException w:name="Table List 4" w:semiHidden="1" w:unhideWhenUsed="1"/>
-    <w:lsdException w:name="Table List 5" w:semiHidden="1" w:unhideWhenUsed="1"/>
-    <w:lsdException w:name="Table List 6" w:semiHidden="1" w:unhideWhenUsed="1"/>
-    <w:lsdException w:name="Table List 7" w:semiHidden="1" w:unhideWhenUsed="1"/>
-    <w:lsdException w:name="Table List 8" w:semiHidden="1" w:unhideWhenUsed="1"/>
-    <w:lsdException w:name="Table 3D effects 1" w:semiHidden="1" w:unhideWhenUsed="1"/>
-    <w:lsdException w:name="Table 3D effects 2" w:semiHidden="1" w:unhideWhenUsed="1"/>
-    <w:lsdException w:name="Table 3D effects 3" w:semiHidden="1" w:unhideWhenUsed="1"/>
-    <w:lsdException w:name="Table Contemporary" w:semiHidden="1" w:unhideWhenUsed="1"/>
-    <w:lsdException w:name="Table Elegant" w:semiHidden="1" w:unhideWhenUsed="1"/>
-    <w:lsdException w:name="Table Professional" w:semiHidden="1" w:unhideWhenUsed="1"/>
-    <w:lsdException w:name="Table Subtle 1" w:semiHidden="1" w:unhideWhenUsed="1"/>
-    <w:lsdException w:name="Table Subtle 2" w:semiHidden="1" w:unhideWhenUsed="1"/>
-    <w:lsdException w:name="Table Web 1" w:semiHidden="1" w:unhideWhenUsed="1"/>
-    <w:lsdException w:name="Table Web 2" w:semiHidden="1" w:unhideWhenUsed="1"/>
-    <w:lsdException w:name="Table Web 3" w:semiHidden="1" w:unhideWhenUsed="1"/>
-    <w:lsdException w:name="Balloon Text" w:semiHidden="1" w:unhideWhenUsed="1"/>
-    <w:lsdException w:name="Table Grid" w:uiPriority="59"/>
-    <w:lsdException w:name="Table Theme" w:semiHidden="1" w:unhideWhenUsed="1"/>
-    <w:lsdException w:name="Placeholder Text" w:semiHidden="1"/>
-    <w:lsdException w:name="No Spacing" w:uiPriority="1" w:qFormat="1"/>
-    <w:lsdException w:name="Light Shading" w:uiPriority="60"/>
-    <w:lsdException w:name="Light List" w:uiPriority="61"/>
-    <w:lsdException w:name="Light Grid" w:uiPriority="62"/>
-    <w:lsdException w:name="Medium Shading 1" w:uiPriority="63"/>
-    <w:lsdException w:name="Medium Shading 2" w:uiPriority="64"/>
-    <w:lsdException w:name="Medium List 1" w:uiPriority="65"/>
-    <w:lsdException w:name="Medium List 2" w:uiPriority="66"/>
-    <w:lsdException w:name="Medium Grid 1" w:uiPriority="67"/>
-    <w:lsdException w:name="Medium Grid 2" w:uiPriority="68"/>
-    <w:lsdException w:name="Medium Grid 3" w:uiPriority="69"/>
-    <w:lsdException w:name="Dark List" w:uiPriority="70"/>
-    <w:lsdException w:name="Colorful Shading" w:uiPriority="71"/>
-    <w:lsdException w:name="Colorful List" w:uiPriority="72"/>
-    <w:lsdException w:name="Colorful Grid" w:uiPriority="73"/>
-    <w:lsdException w:name="Light Shading Accent 1" w:uiPriority="60"/>
-    <w:lsdException w:name="Light List Accent 1" w:uiPriority="61"/>
-    <w:lsdException w:name="Light Grid Accent 1" w:uiPriority="62"/>
-    <w:lsdException w:name="Medium Shading 1 Accent 1" w:uiPriority="63"/>
-    <w:lsdException w:name="Medium Shading 2 Accent 1" w:uiPriority="64"/>
-    <w:lsdException w:name="Medium List 1 Accent 1" w:uiPriority="65"/>
-    <w:lsdException w:name="Revision" w:semiHidden="1"/>
-    <w:lsdException w:name="List Paragraph" w:uiPriority="34" w:qFormat="1"/>
-    <w:lsdException w:name="Quote" w:uiPriority="29" w:qFormat="1"/>
-    <w:lsdException w:name="Intense Quote" w:uiPriority="30" w:qFormat="1"/>
-    <w:lsdException w:name="Medium List 2 Accent 1" w:uiPriority="66"/>
-    <w:lsdException w:name="Medium Grid 1 Accent 1" w:uiPriority="67"/>
-    <w:lsdException w:name="Medium Grid 2 Accent 1" w:uiPriority="68"/>
-    <w:lsdException w:name="Medium Grid 3 Accent 1" w:uiPriority="69"/>
-    <w:lsdException w:name="Dark List Accent 1" w:uiPriority="70"/>
-    <w:lsdException w:name="Colorful Shading Accent 1" w:uiPriority="71"/>
-    <w:lsdException w:name="Colorful List Accent 1" w:uiPriority="72"/>
-    <w:lsdException w:name="Colorful Grid Accent 1" w:uiPriority="73"/>
-    <w:lsdException w:name="Light Shading Accent 2" w:uiPriority="60"/>
-    <w:lsdException w:name="Light List Accent 2" w:uiPriority="61"/>
-    <w:lsdException w:name="Light Grid Accent 2" w:uiPriority="62"/>
-    <w:lsdException w:name="Medium Shading 1 Accent 2" w:uiPriority="63"/>
-    <w:lsdException w:name="Medium Shading 2 Accent 2" w:uiPriority="64"/>
-    <w:lsdException w:name="Medium List 1 Accent 2" w:uiPriority="65"/>
-    <w:lsdException w:name="Medium List 2 Accent 2" w:uiPriority="66"/>
-    <w:lsdException w:name="Medium Grid 1 Accent 2" w:uiPriority="67"/>
-    <w:lsdException w:name="Medium Grid 2 Accent 2" w:uiPriority="68"/>
-    <w:lsdException w:name="Medium Grid 3 Accent 2" w:uiPriority="69"/>
-    <w:lsdException w:name="Dark List Accent 2" w:uiPriority="70"/>
-    <w:lsdException w:name="Colorful Shading Accent 2" w:uiPriority="71"/>
-    <w:lsdException w:name="Colorful List Accent 2" w:uiPriority="72"/>
-    <w:lsdException w:name="Colorful Grid Accent 2" w:uiPriority="73"/>
-    <w:lsdException w:name="Light Shading Accent 3" w:uiPriority="60"/>
-    <w:lsdException w:name="Light List Accent 3" w:uiPriority="61"/>
-    <w:lsdException w:name="Light Grid Accent 3" w:uiPriority="62"/>
-    <w:lsdException w:name="Medium Shading 1 Accent 3" w:uiPriority="63"/>
-    <w:lsdException w:name="Medium Shading 2 Accent 3" w:uiPriority="64"/>
-    <w:lsdException w:name="Medium List 1 Accent 3" w:uiPriority="65"/>
-    <w:lsdException w:name="Medium List 2 Accent 3" w:uiPriority="66"/>
-    <w:lsdException w:name="Medium Grid 1 Accent 3" w:uiPriority="67"/>
-    <w:lsdException w:name="Medium Grid 2 Accent 3" w:uiPriority="68"/>
-    <w:lsdException w:name="Medium Grid 3 Accent 3" w:uiPriority="69"/>
-    <w:lsdException w:name="Dark List Accent 3" w:uiPriority="70"/>
-    <w:lsdException w:name="Colorful Shading Accent 3" w:uiPriority="71"/>
-    <w:lsdException w:name="Colorful List Accent 3" w:uiPriority="72"/>
-    <w:lsdException w:name="Colorful Grid Accent 3" w:uiPriority="73"/>
-    <w:lsdException w:name="Light Shading Accent 4" w:uiPriority="60"/>
-    <w:lsdException w:name="Light List Accent 4" w:uiPriority="61"/>
-    <w:lsdException w:name="Light Grid Accent 4" w:uiPriority="62"/>
-    <w:lsdException w:name="Medium Shading 1 Accent 4" w:uiPriority="63"/>
-    <w:lsdException w:name="Medium Shading 2 Accent 4" w:uiPriority="64"/>
-    <w:lsdException w:name="Medium List 1 Accent 4" w:uiPriority="65"/>
-    <w:lsdException w:name="Medium List 2 Accent 4" w:uiPriority="66"/>
-    <w:lsdException w:name="Medium Grid 1 Accent 4" w:uiPriority="67"/>
-    <w:lsdException w:name="Medium Grid 2 Accent 4" w:uiPriority="68"/>
-    <w:lsdException w:name="Medium Grid 3 Accent 4" w:uiPriority="69"/>
-    <w:lsdException w:name="Dark List Accent 4" w:uiPriority="70"/>
-    <w:lsdException w:name="Colorful Shading Accent 4" w:uiPriority="71"/>
-    <w:lsdException w:name="Colorful List Accent 4" w:uiPriority="72"/>
-    <w:lsdException w:name="Colorful Grid Accent 4" w:uiPriority="73"/>
-    <w:lsdException w:name="Light Shading Accent 5" w:uiPriority="60"/>
-    <w:lsdException w:name="Light List Accent 5" w:uiPriority="61"/>
-    <w:lsdException w:name="Light Grid Accent 5" w:uiPriority="62"/>
-    <w:lsdException w:name="Medium Shading 1 Accent 5" w:uiPriority="63"/>
-    <w:lsdException w:name="Medium Shading 2 Accent 5" w:uiPriority="64"/>
-    <w:lsdException w:name="Medium List 1 Accent 5" w:uiPriority="65"/>
-    <w:lsdException w:name="Medium List 2 Accent 5" w:uiPriority="66"/>
-    <w:lsdException w:name="Medium Grid 1 Accent 5" w:uiPriority="67"/>
-    <w:lsdException w:name="Medium Grid 2 Accent 5" w:uiPriority="68"/>
-    <w:lsdException w:name="Medium Grid 3 Accent 5" w:uiPriority="69"/>
-    <w:lsdException w:name="Dark List Accent 5" w:uiPriority="70"/>
-    <w:lsdException w:name="Colorful Shading Accent 5" w:uiPriority="71"/>
-    <w:lsdException w:name="Colorful List Accent 5" w:uiPriority="72"/>
-    <w:lsdException w:name="Colorful Grid Accent 5" w:uiPriority="73"/>
-    <w:lsdException w:name="Light Shading Accent 6" w:uiPriority="60"/>
-    <w:lsdException w:name="Light List Accent 6" w:uiPriority="61"/>
-    <w:lsdException w:name="Light Grid Accent 6" w:uiPriority="62"/>
-    <w:lsdException w:name="Medium Shading 1 Accent 6" w:uiPriority="63"/>
-    <w:lsdException w:name="Medium Shading 2 Accent 6" w:uiPriority="64"/>
-    <w:lsdException w:name="Medium List 1 Accent 6" w:uiPriority="65"/>
-    <w:lsdException w:name="Medium List 2 Accent 6" w:uiPriority="66"/>
-    <w:lsdException w:name="Medium Grid 1 Accent 6" w:uiPriority="67"/>
-    <w:lsdException w:name="Medium Grid 2 Accent 6" w:uiPriority="68"/>
-    <w:lsdException w:name="Medium Grid 3 Accent 6" w:uiPriority="69"/>
-    <w:lsdException w:name="Dark List Accent 6" w:uiPriority="70"/>
-    <w:lsdException w:name="Colorful Shading Accent 6" w:uiPriority="71"/>
-    <w:lsdException w:name="Colorful List Accent 6" w:uiPriority="72"/>
-    <w:lsdException w:name="Colorful Grid Accent 6" w:uiPriority="73"/>
-    <w:lsdException w:name="Subtle Emphasis" w:uiPriority="19" w:qFormat="1"/>
-    <w:lsdException w:name="Intense Emphasis" w:uiPriority="21" w:qFormat="1"/>
-    <w:lsdException w:name="Subtle Reference" w:uiPriority="31" w:qFormat="1"/>
-    <w:lsdException w:name="Intense Reference" w:uiPriority="32" w:qFormat="1"/>
-    <w:lsdException w:name="Book Title" w:uiPriority="33" w:qFormat="1"/>
-    <w:lsdException w:name="Bibliography" w:semiHidden="1" w:uiPriority="37" w:unhideWhenUsed="1"/>
-    <w:lsdException w:name="TOC Heading" w:semiHidden="1" w:uiPriority="39" w:unhideWhenUsed="1" w:qFormat="1"/>
-    <w:lsdException w:name="Plain Table 1" w:uiPriority="41"/>
-    <w:lsdException w:name="Plain Table 2" w:uiPriority="42"/>
-    <w:lsdException w:name="Plain Table 3" w:uiPriority="43"/>
-    <w:lsdException w:name="Plain Table 4" w:uiPriority="44"/>
-    <w:lsdException w:name="Plain Table 5" w:uiPriority="45"/>
-    <w:lsdException w:name="Grid Table Light" w:uiPriority="40"/>
-    <w:lsdException w:name="Grid Table 1 Light" w:uiPriority="46"/>
-    <w:lsdException w:name="Grid Table 2" w:uiPriority="47"/>
-    <w:lsdException w:name="Grid Table 3" w:uiPriority="48"/>
-    <w:lsdException w:name="Grid Table 4" w:uiPriority="49"/>
-    <w:lsdException w:name="Grid Table 5 Dark" w:uiPriority="50"/>
-    <w:lsdException w:name="Grid Table 6 Colorful" w:uiPriority="51"/>
-    <w:lsdException w:name="Grid Table 7 Colorful" w:uiPriority="52"/>
-    <w:lsdException w:name="Grid Table 1 Light Accent 1" w:uiPriority="46"/>
-    <w:lsdException w:name="Grid Table 2 Accent 1" w:uiPriority="47"/>
-    <w:lsdException w:name="Grid Table 3 Accent 1" w:uiPriority="48"/>
-    <w:lsdException w:name="Grid Table 4 Accent 1" w:uiPriority="49"/>
-    <w:lsdException w:name="Grid Table 5 Dark Accent 1" w:uiPriority="50"/>
-    <w:lsdException w:name="Grid Table 6 Colorful Accent 1" w:uiPriority="51"/>
-    <w:lsdException w:name="Grid Table 7 Colorful Accent 1" w:uiPriority="52"/>
-    <w:lsdException w:name="Grid Table 1 Light Accent 2" w:uiPriority="46"/>
-    <w:lsdException w:name="Grid Table 2 Accent 2" w:uiPriority="47"/>
-    <w:lsdException w:name="Grid Table 3 Accent 2" w:uiPriority="48"/>
-    <w:lsdException w:name="Grid Table 4 Accent 2" w:uiPriority="49"/>
-    <w:lsdException w:name="Grid Table 5 Dark Accent 2" w:uiPriority="50"/>
-    <w:lsdException w:name="Grid Table 6 Colorful Accent 2" w:uiPriority="51"/>
-    <w:lsdException w:name="Grid Table 7 Colorful Accent 2" w:uiPriority="52"/>
-    <w:lsdException w:name="Grid Table 1 Light Accent 3" w:uiPriority="46"/>
-    <w:lsdException w:name="Grid Table 2 Accent 3" w:uiPriority="47"/>
-    <w:lsdException w:name="Grid Table 3 Accent 3" w:uiPriority="48"/>
-    <w:lsdException w:name="Grid Table 4 Accent 3" w:uiPriority="49"/>
-    <w:lsdException w:name="Grid Table 5 Dark Accent 3" w:uiPriority="50"/>
-    <w:lsdException w:name="Grid Table 6 Colorful Accent 3" w:uiPriority="51"/>
-    <w:lsdException w:name="Grid Table 7 Colorful Accent 3" w:uiPriority="52"/>
-    <w:lsdException w:name="Grid Table 1 Light Accent 4" w:uiPriority="46"/>
-    <w:lsdException w:name="Grid Table 2 Accent 4" w:uiPriority="47"/>
-    <w:lsdException w:name="Grid Table 3 Accent 4" w:uiPriority="48"/>
-    <w:lsdException w:name="Grid Table 4 Accent 4" w:uiPriority="49"/>
-    <w:lsdException w:name="Grid Table 5 Dark Accent 4" w:uiPriority="50"/>
-    <w:lsdException w:name="Grid Table 6 Colorful Accent 4" w:uiPriority="51"/>
-    <w:lsdException w:name="Grid Table 7 Colorful Accent 4" w:uiPriority="52"/>
-    <w:lsdException w:name="Grid Table 1 Light Accent 5" w:uiPriority="46"/>
-    <w:lsdException w:name="Grid Table 2 Accent 5" w:uiPriority="47"/>
-    <w:lsdException w:name="Grid Table 3 Accent 5" w:uiPriority="48"/>
-    <w:lsdException w:name="Grid Table 4 Accent 5" w:uiPriority="49"/>
-    <w:lsdException w:name="Grid Table 5 Dark Accent 5" w:uiPriority="50"/>
-    <w:lsdException w:name="Grid Table 6 Colorful Accent 5" w:uiPriority="51"/>
-    <w:lsdException w:name="Grid Table 7 Colorful Accent 5" w:uiPriority="52"/>
-    <w:lsdException w:name="Grid Table 1 Light Accent 6" w:uiPriority="46"/>
-    <w:lsdException w:name="Grid Table 2 Accent 6" w:uiPriority="47"/>
-    <w:lsdException w:name="Grid Table 3 Accent 6" w:uiPriority="48"/>
-    <w:lsdException w:name="Grid Table 4 Accent 6" w:uiPriority="49"/>
-    <w:lsdException w:name="Grid Table 5 Dark Accent 6" w:uiPriority="50"/>
-    <w:lsdException w:name="Grid Table 6 Colorful Accent 6" w:uiPriority="51"/>
-    <w:lsdException w:name="Grid Table 7 Colorful Accent 6" w:uiPriority="52"/>
-    <w:lsdException w:name="List Table 1 Light" w:uiPriority="46"/>
-    <w:lsdException w:name="List Table 2" w:uiPriority="47"/>
-    <w:lsdException w:name="List Table 3" w:uiPriority="48"/>
-    <w:lsdException w:name="List Table 4" w:uiPriority="49"/>
-    <w:lsdException w:name="List Table 5 Dark" w:uiPriority="50"/>
-    <w:lsdException w:name="List Table 6 Colorful" w:uiPriority="51"/>
-    <w:lsdException w:name="List Table 7 Colorful" w:uiPriority="52"/>
-    <w:lsdException w:name="List Table 1 Light Accent 1" w:uiPriority="46"/>
-    <w:lsdException w:name="List Table 2 Accent 1" w:uiPriority="47"/>
-    <w:lsdException w:name="List Table 3 Accent 1" w:uiPriority="48"/>
-    <w:lsdException w:name="List Table 4 Accent 1" w:uiPriority="49"/>
-    <w:lsdException w:name="List Table 5 Dark Accent 1" w:uiPriority="50"/>
-    <w:lsdException w:name="List Table 6 Colorful Accent 1" w:uiPriority="51"/>
-    <w:lsdException w:name="List Table 7 Colorful Accent 1" w:uiPriority="52"/>
-    <w:lsdException w:name="List Table 1 Light Accent 2" w:uiPriority="46"/>
-    <w:lsdException w:name="List Table 2 Accent 2" w:uiPriority="47"/>
-    <w:lsdException w:name="List Table 3 Accent 2" w:uiPriority="48"/>
-    <w:lsdException w:name="List Table 4 Accent 2" w:uiPriority="49"/>
-    <w:lsdException w:name="List Table 5 Dark Accent 2" w:uiPriority="50"/>
-    <w:lsdException w:name="List Table 6 Colorful Accent 2" w:uiPriority="51"/>
-    <w:lsdException w:name="List Table 7 Colorful Accent 2" w:uiPriority="52"/>
-    <w:lsdException w:name="List Table 1 Light Accent 3" w:uiPriority="46"/>
-    <w:lsdException w:name="List Table 2 Accent 3" w:uiPriority="47"/>
-    <w:lsdException w:name="List Table 3 Accent 3" w:uiPriority="48"/>
-    <w:lsdException w:name="List Table 4 Accent 3" w:uiPriority="49"/>
-    <w:lsdException w:name="List Table 5 Dark Accent 3" w:uiPriority="50"/>
-    <w:lsdException w:name="List Table 6 Colorful Accent 3" w:uiPriority="51"/>
-    <w:lsdException w:name="List Table 7 Colorful Accent 3" w:uiPriority="52"/>
-    <w:lsdException w:name="List Table 1 Light Accent 4" w:uiPriority="46"/>
-    <w:lsdException w:name="List Table 2 Accent 4" w:uiPriority="47"/>
-    <w:lsdException w:name="List Table 3 Accent 4" w:uiPriority="48"/>
-    <w:lsdException w:name="List Table 4 Accent 4" w:uiPriority="49"/>
-    <w:lsdException w:name="List Table 5 Dark Accent 4" w:uiPriority="50"/>
-    <w:lsdException w:name="List Table 6 Colorful Accent 4" w:uiPriority="51"/>
-    <w:lsdException w:name="List Table 7 Colorful Accent 4" w:uiPriority="52"/>
-    <w:lsdException w:name="List Table 1 Light Accent 5" w:uiPriority="46"/>
-    <w:lsdException w:name="List Table 2 Accent 5" w:uiPriority="47"/>
-    <w:lsdException w:name="List Table 3 Accent 5" w:uiPriority="48"/>
-    <w:lsdException w:name="List Table 4 Accent 5" w:uiPriority="49"/>
-    <w:lsdException w:name="List Table 5 Dark Accent 5" w:uiPriority="50"/>
-    <w:lsdException w:name="List Table 6 Colorful Accent 5" w:uiPriority="51"/>
-    <w:lsdException w:name="List Table 7 Colorful Accent 5" w:uiPriority="52"/>
-    <w:lsdException w:name="List Table 1 Light Accent 6" w:uiPriority="46"/>
-    <w:lsdException w:name="List Table 2 Accent 6" w:uiPriority="47"/>
-    <w:lsdException w:name="List Table 3 Accent 6" w:uiPriority="48"/>
-    <w:lsdException w:name="List Table 4 Accent 6" w:uiPriority="49"/>
-    <w:lsdException w:name="List Table 5 Dark Accent 6" w:uiPriority="50"/>
-    <w:lsdException w:name="List Table 6 Colorful Accent 6" w:uiPriority="51"/>
-    <w:lsdException w:name="List Table 7 Colorful Accent 6" w:uiPriority="52"/>
+  <w:latentStyles w:defLockedState="0" w:defUIPriority="99" w:defSemiHidden="1" w:defUnhideWhenUsed="1" w:defQFormat="0" w:count="267">
+    <w:lsdException w:name="Normal" w:semiHidden="0" w:uiPriority="0" w:unhideWhenUsed="0" w:qFormat="1"/>
+    <w:lsdException w:name="heading 1" w:semiHidden="0" w:uiPriority="9" w:unhideWhenUsed="0" w:qFormat="1"/>
+    <w:lsdException w:name="heading 2" w:uiPriority="9" w:qFormat="1"/>
+    <w:lsdException w:name="heading 3" w:uiPriority="9" w:qFormat="1"/>
+    <w:lsdException w:name="heading 4" w:uiPriority="9" w:qFormat="1"/>
+    <w:lsdException w:name="heading 5" w:uiPriority="9" w:qFormat="1"/>
+    <w:lsdException w:name="heading 6" w:uiPriority="9" w:qFormat="1"/>
+    <w:lsdException w:name="heading 7" w:uiPriority="9" w:qFormat="1"/>
+    <w:lsdException w:name="heading 8" w:uiPriority="9" w:qFormat="1"/>
+    <w:lsdException w:name="heading 9" w:uiPriority="9" w:qFormat="1"/>
+    <w:lsdException w:name="toc 1" w:uiPriority="39"/>
+    <w:lsdException w:name="toc 2" w:uiPriority="39"/>
+    <w:lsdException w:name="toc 3" w:uiPriority="39"/>
+    <w:lsdException w:name="toc 4" w:uiPriority="39"/>
+    <w:lsdException w:name="toc 5" w:uiPriority="39"/>
+    <w:lsdException w:name="toc 6" w:uiPriority="39"/>
+    <w:lsdException w:name="toc 7" w:uiPriority="39"/>
+    <w:lsdException w:name="toc 8" w:uiPriority="39"/>
+    <w:lsdException w:name="toc 9" w:uiPriority="39"/>
+    <w:lsdException w:name="caption" w:uiPriority="35" w:qFormat="1"/>
+    <w:lsdException w:name="Title" w:semiHidden="0" w:uiPriority="10" w:unhideWhenUsed="0" w:qFormat="1"/>
+    <w:lsdException w:name="Default Paragraph Font" w:uiPriority="1"/>
+    <w:lsdException w:name="Subtitle" w:semiHidden="0" w:uiPriority="11" w:unhideWhenUsed="0" w:qFormat="1"/>
+    <w:lsdException w:name="Strong" w:semiHidden="0" w:uiPriority="22" w:unhideWhenUsed="0" w:qFormat="1"/>
+    <w:lsdException w:name="Emphasis" w:semiHidden="0" w:uiPriority="20" w:unhideWhenUsed="0" w:qFormat="1"/>
+    <w:lsdException w:name="Table Grid" w:semiHidden="0" w:uiPriority="59" w:unhideWhenUsed="0"/>
+    <w:lsdException w:name="Placeholder Text" w:unhideWhenUsed="0"/>
+    <w:lsdException w:name="No Spacing" w:semiHidden="0" w:uiPriority="1" w:unhideWhenUsed="0" w:qFormat="1"/>
+    <w:lsdException w:name="Light Shading" w:semiHidden="0" w:uiPriority="60" w:unhideWhenUsed="0"/>
+    <w:lsdException w:name="Light List" w:semiHidden="0" w:uiPriority="61" w:unhideWhenUsed="0"/>
+    <w:lsdException w:name="Light Grid" w:semiHidden="0" w:uiPriority="62" w:unhideWhenUsed="0"/>
+    <w:lsdException w:name="Medium Shading 1" w:semiHidden="0" w:uiPriority="63" w:unhideWhenUsed="0"/>
+    <w:lsdException w:name="Medium Shading 2" w:semiHidden="0" w:uiPriority="64" w:unhideWhenUsed="0"/>
+    <w:lsdException w:name="Medium List 1" w:semiHidden="0" w:uiPriority="65" w:unhideWhenUsed="0"/>
+    <w:lsdException w:name="Medium List 2" w:semiHidden="0" w:uiPriority="66" w:unhideWhenUsed="0"/>
+    <w:lsdException w:name="Medium Grid 1" w:semiHidden="0" w:uiPriority="67" w:unhideWhenUsed="0"/>
+    <w:lsdException w:name="Medium Grid 2" w:semiHidden="0" w:uiPriority="68" w:unhideWhenUsed="0"/>
+    <w:lsdException w:name="Medium Grid 3" w:semiHidden="0" w:uiPriority="69" w:unhideWhenUsed="0"/>
+    <w:lsdException w:name="Dark List" w:semiHidden="0" w:uiPriority="70" w:unhideWhenUsed="0"/>
+    <w:lsdException w:name="Colorful Shading" w:semiHidden="0" w:uiPriority="71" w:unhideWhenUsed="0"/>
+    <w:lsdException w:name="Colorful List" w:semiHidden="0" w:uiPriority="72" w:unhideWhenUsed="0"/>
+    <w:lsdException w:name="Colorful Grid" w:semiHidden="0" w:uiPriority="73" w:unhideWhenUsed="0"/>
+    <w:lsdException w:name="Light Shading Accent 1" w:semiHidden="0" w:uiPriority="60" w:unhideWhenUsed="0"/>
+    <w:lsdException w:name="Light List Accent 1" w:semiHidden="0" w:uiPriority="61" w:unhideWhenUsed="0"/>
+    <w:lsdException w:name="Light Grid Accent 1" w:semiHidden="0" w:uiPriority="62" w:unhideWhenUsed="0"/>
+    <w:lsdException w:name="Medium Shading 1 Accent 1" w:semiHidden="0" w:uiPriority="63" w:unhideWhenUsed="0"/>
+    <w:lsdException w:name="Medium Shading 2 Accent 1" w:semiHidden="0" w:uiPriority="64" w:unhideWhenUsed="0"/>
+    <w:lsdException w:name="Medium List 1 Accent 1" w:semiHidden="0" w:uiPriority="65" w:unhideWhenUsed="0"/>
+    <w:lsdException w:name="Revision" w:unhideWhenUsed="0"/>
+    <w:lsdException w:name="List Paragraph" w:semiHidden="0" w:uiPriority="34" w:unhideWhenUsed="0" w:qFormat="1"/>
+    <w:lsdException w:name="Quote" w:semiHidden="0" w:uiPriority="29" w:unhideWhenUsed="0" w:qFormat="1"/>
+    <w:lsdException w:name="Intense Quote" w:semiHidden="0" w:uiPriority="30" w:unhideWhenUsed="0" w:qFormat="1"/>
+    <w:lsdException w:name="Medium List 2 Accent 1" w:semiHidden="0" w:uiPriority="66" w:unhideWhenUsed="0"/>
+    <w:lsdException w:name="Medium Grid 1 Accent 1" w:semiHidden="0" w:uiPriority="67" w:unhideWhenUsed="0"/>
+    <w:lsdException w:name="Medium Grid 2 Accent 1" w:semiHidden="0" w:uiPriority="68" w:unhideWhenUsed="0"/>
+    <w:lsdException w:name="Medium Grid 3 Accent 1" w:semiHidden="0" w:uiPriority="69" w:unhideWhenUsed="0"/>
+    <w:lsdException w:name="Dark List Accent 1" w:semiHidden="0" w:uiPriority="70" w:unhideWhenUsed="0"/>
+    <w:lsdException w:name="Colorful Shading Accent 1" w:semiHidden="0" w:uiPriority="71" w:unhideWhenUsed="0"/>
+    <w:lsdException w:name="Colorful List Accent 1" w:semiHidden="0" w:uiPriority="72" w:unhideWhenUsed="0"/>
+    <w:lsdException w:name="Colorful Grid Accent 1" w:semiHidden="0" w:uiPriority="73" w:unhideWhenUsed="0"/>
+    <w:lsdException w:name="Light Shading Accent 2" w:semiHidden="0" w:uiPriority="60" w:unhideWhenUsed="0"/>
+    <w:lsdException w:name="Light List Accent 2" w:semiHidden="0" w:uiPriority="61" w:unhideWhenUsed="0"/>
+    <w:lsdException w:name="Light Grid Accent 2" w:semiHidden="0" w:uiPriority="62" w:unhideWhenUsed="0"/>
+    <w:lsdException w:name="Medium Shading 1 Accent 2" w:semiHidden="0" w:uiPriority="63" w:unhideWhenUsed="0"/>
+    <w:lsdException w:name="Medium Shading 2 Accent 2" w:semiHidden="0" w:uiPriority="64" w:unhideWhenUsed="0"/>
+    <w:lsdException w:name="Medium List 1 Accent 2" w:semiHidden="0" w:uiPriority="65" w:unhideWhenUsed="0"/>
+    <w:lsdException w:name="Medium List 2 Accent 2" w:semiHidden="0" w:uiPriority="66" w:unhideWhenUsed="0"/>
+    <w:lsdException w:name="Medium Grid 1 Accent 2" w:semiHidden="0" w:uiPriority="67" w:unhideWhenUsed="0"/>
+    <w:lsdException w:name="Medium Grid 2 Accent 2" w:semiHidden="0" w:uiPriority="68" w:unhideWhenUsed="0"/>
+    <w:lsdException w:name="Medium Grid 3 Accent 2" w:semiHidden="0" w:uiPriority="69" w:unhideWhenUsed="0"/>
+    <w:lsdException w:name="Dark List Accent 2" w:semiHidden="0" w:uiPriority="70" w:unhideWhenUsed="0"/>
+    <w:lsdException w:name="Colorful Shading Accent 2" w:semiHidden="0" w:uiPriority="71" w:unhideWhenUsed="0"/>
+    <w:lsdException w:name="Colorful List Accent 2" w:semiHidden="0" w:uiPriority="72" w:unhideWhenUsed="0"/>
+    <w:lsdException w:name="Colorful Grid Accent 2" w:semiHidden="0" w:uiPriority="73" w:unhideWhenUsed="0"/>
+    <w:lsdException w:name="Light Shading Accent 3" w:semiHidden="0" w:uiPriority="60" w:unhideWhenUsed="0"/>
+    <w:lsdException w:name="Light List Accent 3" w:semiHidden="0" w:uiPriority="61" w:unhideWhenUsed="0"/>
+    <w:lsdException w:name="Light Grid Accent 3" w:semiHidden="0" w:uiPriority="62" w:unhideWhenUsed="0"/>
+    <w:lsdException w:name="Medium Shading 1 Accent 3" w:semiHidden="0" w:uiPriority="63" w:unhideWhenUsed="0"/>
+    <w:lsdException w:name="Medium Shading 2 Accent 3" w:semiHidden="0" w:uiPriority="64" w:unhideWhenUsed="0"/>
+    <w:lsdException w:name="Medium List 1 Accent 3" w:semiHidden="0" w:uiPriority="65" w:unhideWhenUsed="0"/>
+    <w:lsdException w:name="Medium List 2 Accent 3" w:semiHidden="0" w:uiPriority="66" w:unhideWhenUsed="0"/>
+    <w:lsdException w:name="Medium Grid 1 Accent 3" w:semiHidden="0" w:uiPriority="67" w:unhideWhenUsed="0"/>
+    <w:lsdException w:name="Medium Grid 2 Accent 3" w:semiHidden="0" w:uiPriority="68" w:unhideWhenUsed="0"/>
+    <w:lsdException w:name="Medium Grid 3 Accent 3" w:semiHidden="0" w:uiPriority="69" w:unhideWhenUsed="0"/>
+    <w:lsdException w:name="Dark List Accent 3" w:semiHidden="0" w:uiPriority="70" w:unhideWhenUsed="0"/>
+    <w:lsdException w:name="Colorful Shading Accent 3" w:semiHidden="0" w:uiPriority="71" w:unhideWhenUsed="0"/>
+    <w:lsdException w:name="Colorful List Accent 3" w:semiHidden="0" w:uiPriority="72" w:unhideWhenUsed="0"/>
+    <w:lsdException w:name="Colorful Grid Accent 3" w:semiHidden="0" w:uiPriority="73" w:unhideWhenUsed="0"/>
+    <w:lsdException w:name="Light Shading Accent 4" w:semiHidden="0" w:uiPriority="60" w:unhideWhenUsed="0"/>
+    <w:lsdException w:name="Light List Accent 4" w:semiHidden="0" w:uiPriority="61" w:unhideWhenUsed="0"/>
+    <w:lsdException w:name="Light Grid Accent 4" w:semiHidden="0" w:uiPriority="62" w:unhideWhenUsed="0"/>
+    <w:lsdException w:name="Medium Shading 1 Accent 4" w:semiHidden="0" w:uiPriority="63" w:unhideWhenUsed="0"/>
+    <w:lsdException w:name="Medium Shading 2 Accent 4" w:semiHidden="0" w:uiPriority="64" w:unhideWhenUsed="0"/>
+    <w:lsdException w:name="Medium List 1 Accent 4" w:semiHidden="0" w:uiPriority="65" w:unhideWhenUsed="0"/>
+    <w:lsdException w:name="Medium List 2 Accent 4" w:semiHidden="0" w:uiPriority="66" w:unhideWhenUsed="0"/>
+    <w:lsdException w:name="Medium Grid 1 Accent 4" w:semiHidden="0" w:uiPriority="67" w:unhideWhenUsed="0"/>
+    <w:lsdException w:name="Medium Grid 2 Accent 4" w:semiHidden="0" w:uiPriority="68" w:unhideWhenUsed="0"/>
+    <w:lsdException w:name="Medium Grid 3 Accent 4" w:semiHidden="0" w:uiPriority="69" w:unhideWhenUsed="0"/>
+    <w:lsdException w:name="Dark List Accent 4" w:semiHidden="0" w:uiPriority="70" w:unhideWhenUsed="0"/>
+    <w:lsdException w:name="Colorful Shading Accent 4" w:semiHidden="0" w:uiPriority="71" w:unhideWhenUsed="0"/>
+    <w:lsdException w:name="Colorful List Accent 4" w:semiHidden="0" w:uiPriority="72" w:unhideWhenUsed="0"/>
+    <w:lsdException w:name="Colorful Grid Accent 4" w:semiHidden="0" w:uiPriority="73" w:unhideWhenUsed="0"/>
+    <w:lsdException w:name="Light Shading Accent 5" w:semiHidden="0" w:uiPriority="60" w:unhideWhenUsed="0"/>
+    <w:lsdException w:name="Light List Accent 5" w:semiHidden="0" w:uiPriority="61" w:unhideWhenUsed="0"/>
+    <w:lsdException w:name="Light Grid Accent 5" w:semiHidden="0" w:uiPriority="62" w:unhideWhenUsed="0"/>
+    <w:lsdException w:name="Medium Shading 1 Accent 5" w:semiHidden="0" w:uiPriority="63" w:unhideWhenUsed="0"/>
+    <w:lsdException w:name="Medium Shading 2 Accent 5" w:semiHidden="0" w:uiPriority="64" w:unhideWhenUsed="0"/>
+    <w:lsdException w:name="Medium List 1 Accent 5" w:semiHidden="0" w:uiPriority="65" w:unhideWhenUsed="0"/>
+    <w:lsdException w:name="Medium List 2 Accent 5" w:semiHidden="0" w:uiPriority="66" w:unhideWhenUsed="0"/>
+    <w:lsdException w:name="Medium Grid 1 Accent 5" w:semiHidden="0" w:uiPriority="67" w:unhideWhenUsed="0"/>
+    <w:lsdException w:name="Medium Grid 2 Accent 5" w:semiHidden="0" w:uiPriority="68" w:unhideWhenUsed="0"/>
+    <w:lsdException w:name="Medium Grid 3 Accent 5" w:semiHidden="0" w:uiPriority="69" w:unhideWhenUsed="0"/>
+    <w:lsdException w:name="Dark List Accent 5" w:semiHidden="0" w:uiPriority="70" w:unhideWhenUsed="0"/>
+    <w:lsdException w:name="Colorful Shading Accent 5" w:semiHidden="0" w:uiPriority="71" w:unhideWhenUsed="0"/>
+    <w:lsdException w:name="Colorful List Accent 5" w:semiHidden="0" w:uiPriority="72" w:unhideWhenUsed="0"/>
+    <w:lsdException w:name="Colorful Grid Accent 5" w:semiHidden="0" w:uiPriority="73" w:unhideWhenUsed="0"/>
+    <w:lsdException w:name="Light Shading Accent 6" w:semiHidden="0" w:uiPriority="60" w:unhideWhenUsed="0"/>
+    <w:lsdException w:name="Light List Accent 6" w:semiHidden="0" w:uiPriority="61" w:unhideWhenUsed="0"/>
+    <w:lsdException w:name="Light Grid Accent 6" w:semiHidden="0" w:uiPriority="62" w:unhideWhenUsed="0"/>
+    <w:lsdException w:name="Medium Shading 1 Accent 6" w:semiHidden="0" w:uiPriority="63" w:unhideWhenUsed="0"/>
+    <w:lsdException w:name="Medium Shading 2 Accent 6" w:semiHidden="0" w:uiPriority="64" w:unhideWhenUsed="0"/>
+    <w:lsdException w:name="Medium List 1 Accent 6" w:semiHidden="0" w:uiPriority="65" w:unhideWhenUsed="0"/>
+    <w:lsdException w:name="Medium List 2 Accent 6" w:semiHidden="0" w:uiPriority="66" w:unhideWhenUsed="0"/>
+    <w:lsdException w:name="Medium Grid 1 Accent 6" w:semiHidden="0" w:uiPriority="67" w:unhideWhenUsed="0"/>
+    <w:lsdException w:name="Medium Grid 2 Accent 6" w:semiHidden="0" w:uiPriority="68" w:unhideWhenUsed="0"/>
+    <w:lsdException w:name="Medium Grid 3 Accent 6" w:semiHidden="0" w:uiPriority="69" w:unhideWhenUsed="0"/>
+    <w:lsdException w:name="Dark List Accent 6" w:semiHidden="0" w:uiPriority="70" w:unhideWhenUsed="0"/>
+    <w:lsdException w:name="Colorful Shading Accent 6" w:semiHidden="0" w:uiPriority="71" w:unhideWhenUsed="0"/>
+    <w:lsdException w:name="Colorful List Accent 6" w:semiHidden="0" w:uiPriority="72" w:unhideWhenUsed="0"/>
+    <w:lsdException w:name="Colorful Grid Accent 6" w:semiHidden="0" w:uiPriority="73" w:unhideWhenUsed="0"/>
+    <w:lsdException w:name="Subtle Emphasis" w:semiHidden="0" w:uiPriority="19" w:unhideWhenUsed="0" w:qFormat="1"/>
+    <w:lsdException w:name="Intense Emphasis" w:semiHidden="0" w:uiPriority="21" w:unhideWhenUsed="0" w:qFormat="1"/>
+    <w:lsdException w:name="Subtle Reference" w:semiHidden="0" w:uiPriority="31" w:unhideWhenUsed="0" w:qFormat="1"/>
+    <w:lsdException w:name="Intense Reference" w:semiHidden="0" w:uiPriority="32" w:unhideWhenUsed="0" w:qFormat="1"/>
+    <w:lsdException w:name="Book Title" w:semiHidden="0" w:uiPriority="33" w:unhideWhenUsed="0" w:qFormat="1"/>
+    <w:lsdException w:name="Bibliography" w:uiPriority="37"/>
+    <w:lsdException w:name="TOC Heading" w:uiPriority="39" w:qFormat="1"/>
   </w:latentStyles>
   <w:style w:type="paragraph" w:default="1" w:styleId="Normal">
     <w:name w:val="Normal"/>
@@ -2593,6 +2381,7 @@
     <w:uiPriority w:val="99"/>
     <w:semiHidden/>
     <w:unhideWhenUsed/>
+    <w:qFormat/>
     <w:tblPr>
       <w:tblInd w:w="0" w:type="dxa"/>
       <w:tblCellMar>

</xml_diff>

<commit_message>
Done clip c03 typescript 35: tiep tuc tim hieu ve modules
</commit_message>
<xml_diff>
--- a/TYPESCRIPT-ES6-JAVASCRIPT-QUA-DỰ-ÁN-SHOPPING-CART-NỀN-TẢNG-NODE.JS-VÀ-ANGULARJS-2.docx
+++ b/TYPESCRIPT-ES6-JAVASCRIPT-QUA-DỰ-ÁN-SHOPPING-CART-NỀN-TẢNG-NODE.JS-VÀ-ANGULARJS-2.docx
@@ -1526,14 +1526,16 @@
       <w:pPr>
         <w:rPr>
           <w:rFonts w:asciiTheme="majorHAnsi" w:hAnsiTheme="majorHAnsi" w:cstheme="majorHAnsi"/>
-          <w:sz w:val="26"/>
-          <w:szCs w:val="26"/>
-          <w:lang w:val="fr-FR"/>
-        </w:rPr>
-      </w:pPr>
-      <w:r>
-        <w:rPr>
-          <w:rFonts w:asciiTheme="majorHAnsi" w:hAnsiTheme="majorHAnsi" w:cstheme="majorHAnsi"/>
+          <w:color w:val="9BBB59" w:themeColor="accent3"/>
+          <w:sz w:val="26"/>
+          <w:szCs w:val="26"/>
+          <w:lang w:val="fr-FR"/>
+        </w:rPr>
+      </w:pPr>
+      <w:r>
+        <w:rPr>
+          <w:rFonts w:asciiTheme="majorHAnsi" w:hAnsiTheme="majorHAnsi" w:cstheme="majorHAnsi"/>
+          <w:color w:val="9BBB59" w:themeColor="accent3"/>
           <w:sz w:val="26"/>
           <w:szCs w:val="26"/>
           <w:lang w:val="fr-FR"/>

</xml_diff>

<commit_message>
Done clip c03 typescript 36: import
</commit_message>
<xml_diff>
--- a/TYPESCRIPT-ES6-JAVASCRIPT-QUA-DỰ-ÁN-SHOPPING-CART-NỀN-TẢNG-NODE.JS-VÀ-ANGULARJS-2.docx
+++ b/TYPESCRIPT-ES6-JAVASCRIPT-QUA-DỰ-ÁN-SHOPPING-CART-NỀN-TẢNG-NODE.JS-VÀ-ANGULARJS-2.docx
@@ -1547,14 +1547,16 @@
       <w:pPr>
         <w:rPr>
           <w:rFonts w:asciiTheme="majorHAnsi" w:hAnsiTheme="majorHAnsi" w:cstheme="majorHAnsi"/>
-          <w:sz w:val="26"/>
-          <w:szCs w:val="26"/>
-          <w:lang w:val="fr-FR"/>
-        </w:rPr>
-      </w:pPr>
-      <w:r>
-        <w:rPr>
-          <w:rFonts w:asciiTheme="majorHAnsi" w:hAnsiTheme="majorHAnsi" w:cstheme="majorHAnsi"/>
+          <w:color w:val="9BBB59" w:themeColor="accent3"/>
+          <w:sz w:val="26"/>
+          <w:szCs w:val="26"/>
+          <w:lang w:val="fr-FR"/>
+        </w:rPr>
+      </w:pPr>
+      <w:r>
+        <w:rPr>
+          <w:rFonts w:asciiTheme="majorHAnsi" w:hAnsiTheme="majorHAnsi" w:cstheme="majorHAnsi"/>
+          <w:color w:val="9BBB59" w:themeColor="accent3"/>
           <w:sz w:val="26"/>
           <w:szCs w:val="26"/>
           <w:lang w:val="fr-FR"/>

</xml_diff>

<commit_message>
Done clip c03 typescript 37: On Tap
</commit_message>
<xml_diff>
--- a/TYPESCRIPT-ES6-JAVASCRIPT-QUA-DỰ-ÁN-SHOPPING-CART-NỀN-TẢNG-NODE.JS-VÀ-ANGULARJS-2.docx
+++ b/TYPESCRIPT-ES6-JAVASCRIPT-QUA-DỰ-ÁN-SHOPPING-CART-NỀN-TẢNG-NODE.JS-VÀ-ANGULARJS-2.docx
@@ -1,6 +1,6 @@
 
 <file path=word/document.xml><?xml version="1.0" encoding="utf-8"?>
-<w:document xmlns:ve="http://schemas.openxmlformats.org/markup-compatibility/2006" xmlns:o="urn:schemas-microsoft-com:office:office" xmlns:r="http://schemas.openxmlformats.org/officeDocument/2006/relationships" xmlns:m="http://schemas.openxmlformats.org/officeDocument/2006/math" xmlns:v="urn:schemas-microsoft-com:vml" xmlns:wp="http://schemas.openxmlformats.org/drawingml/2006/wordprocessingDrawing" xmlns:w10="urn:schemas-microsoft-com:office:word" xmlns:w="http://schemas.openxmlformats.org/wordprocessingml/2006/main" xmlns:wne="http://schemas.microsoft.com/office/word/2006/wordml">
+<w:document xmlns:wpc="http://schemas.microsoft.com/office/word/2010/wordprocessingCanvas" xmlns:mc="http://schemas.openxmlformats.org/markup-compatibility/2006" xmlns:o="urn:schemas-microsoft-com:office:office" xmlns:r="http://schemas.openxmlformats.org/officeDocument/2006/relationships" xmlns:m="http://schemas.openxmlformats.org/officeDocument/2006/math" xmlns:v="urn:schemas-microsoft-com:vml" xmlns:wp14="http://schemas.microsoft.com/office/word/2010/wordprocessingDrawing" xmlns:wp="http://schemas.openxmlformats.org/drawingml/2006/wordprocessingDrawing" xmlns:w10="urn:schemas-microsoft-com:office:word" xmlns:w="http://schemas.openxmlformats.org/wordprocessingml/2006/main" xmlns:w14="http://schemas.microsoft.com/office/word/2010/wordml" xmlns:w15="http://schemas.microsoft.com/office/word/2012/wordml" xmlns:wpg="http://schemas.microsoft.com/office/word/2010/wordprocessingGroup" xmlns:wpi="http://schemas.microsoft.com/office/word/2010/wordprocessingInk" xmlns:wne="http://schemas.microsoft.com/office/word/2006/wordml" xmlns:wps="http://schemas.microsoft.com/office/word/2010/wordprocessingShape" mc:Ignorable="w14 w15 wp14">
   <w:body>
     <w:p>
       <w:pPr>
@@ -323,7 +323,7 @@
           <w:szCs w:val="26"/>
           <w:lang w:val="fr-FR"/>
         </w:rPr>
-        <w:t xml:space="preserve"> 3\</w:t>
+        <w:t xml:space="preserve"> 3\Packages\User: Copy </w:t>
       </w:r>
       <w:proofErr w:type="spellStart"/>
       <w:r>
@@ -334,7 +334,7 @@
           <w:szCs w:val="26"/>
           <w:lang w:val="fr-FR"/>
         </w:rPr>
-        <w:t>Packages\User</w:t>
+        <w:t>củathưmụcnày</w:t>
       </w:r>
       <w:proofErr w:type="spellEnd"/>
       <w:r>
@@ -345,9 +345,10 @@
           <w:szCs w:val="26"/>
           <w:lang w:val="fr-FR"/>
         </w:rPr>
-        <w:t xml:space="preserve">: Copy </w:t>
+        <w:t xml:space="preserve"> qua </w:t>
       </w:r>
       <w:proofErr w:type="spellStart"/>
+      <w:proofErr w:type="gramStart"/>
       <w:r>
         <w:rPr>
           <w:rFonts w:asciiTheme="majorHAnsi" w:hAnsiTheme="majorHAnsi" w:cstheme="majorHAnsi"/>
@@ -356,7 +357,7 @@
           <w:szCs w:val="26"/>
           <w:lang w:val="fr-FR"/>
         </w:rPr>
-        <w:t>củathưmụcnày</w:t>
+        <w:t>máytínhkhác</w:t>
       </w:r>
       <w:proofErr w:type="spellEnd"/>
       <w:r>
@@ -367,7 +368,7 @@
           <w:szCs w:val="26"/>
           <w:lang w:val="fr-FR"/>
         </w:rPr>
-        <w:t xml:space="preserve"> qua </w:t>
+        <w:t xml:space="preserve"> ,</w:t>
       </w:r>
       <w:proofErr w:type="spellStart"/>
       <w:r>
@@ -378,31 +379,10 @@
           <w:szCs w:val="26"/>
           <w:lang w:val="fr-FR"/>
         </w:rPr>
-        <w:t>máytínhkhác</w:t>
+        <w:t>đểkhôngmất</w:t>
       </w:r>
       <w:proofErr w:type="spellEnd"/>
-      <w:r>
-        <w:rPr>
-          <w:rFonts w:asciiTheme="majorHAnsi" w:hAnsiTheme="majorHAnsi" w:cstheme="majorHAnsi"/>
-          <w:color w:val="000000" w:themeColor="text1"/>
-          <w:sz w:val="26"/>
-          <w:szCs w:val="26"/>
-          <w:lang w:val="fr-FR"/>
-        </w:rPr>
-        <w:t xml:space="preserve"> ,</w:t>
-      </w:r>
-      <w:proofErr w:type="spellStart"/>
-      <w:r>
-        <w:rPr>
-          <w:rFonts w:asciiTheme="majorHAnsi" w:hAnsiTheme="majorHAnsi" w:cstheme="majorHAnsi"/>
-          <w:color w:val="000000" w:themeColor="text1"/>
-          <w:sz w:val="26"/>
-          <w:szCs w:val="26"/>
-          <w:lang w:val="fr-FR"/>
-        </w:rPr>
-        <w:t>đểkhôngmất</w:t>
-      </w:r>
-      <w:proofErr w:type="spellEnd"/>
+      <w:proofErr w:type="gramEnd"/>
       <w:r>
         <w:rPr>
           <w:rFonts w:asciiTheme="majorHAnsi" w:hAnsiTheme="majorHAnsi" w:cstheme="majorHAnsi"/>
@@ -1456,126 +1436,127 @@
         </w:rPr>
         <w:t>https://www.youtube.com/watch?v=bZDM0mQHXnI</w:t>
       </w:r>
+    </w:p>
+    <w:p>
+      <w:pPr>
+        <w:rPr>
+          <w:rFonts w:asciiTheme="majorHAnsi" w:hAnsiTheme="majorHAnsi" w:cstheme="majorHAnsi"/>
+          <w:color w:val="9BBB59" w:themeColor="accent3"/>
+          <w:sz w:val="26"/>
+          <w:szCs w:val="26"/>
+          <w:lang w:val="fr-FR"/>
+        </w:rPr>
+      </w:pPr>
+      <w:r>
+        <w:rPr>
+          <w:rFonts w:asciiTheme="majorHAnsi" w:hAnsiTheme="majorHAnsi" w:cstheme="majorHAnsi"/>
+          <w:color w:val="9BBB59" w:themeColor="accent3"/>
+          <w:sz w:val="26"/>
+          <w:szCs w:val="26"/>
+          <w:lang w:val="fr-FR"/>
+        </w:rPr>
+        <w:t>https://www.youtube.com/watch?v=6c89mpaztmo</w:t>
+      </w:r>
+    </w:p>
+    <w:p>
+      <w:pPr>
+        <w:rPr>
+          <w:rFonts w:asciiTheme="majorHAnsi" w:hAnsiTheme="majorHAnsi" w:cstheme="majorHAnsi"/>
+          <w:color w:val="9BBB59" w:themeColor="accent3"/>
+          <w:sz w:val="26"/>
+          <w:szCs w:val="26"/>
+          <w:lang w:val="fr-FR"/>
+        </w:rPr>
+      </w:pPr>
+      <w:r>
+        <w:rPr>
+          <w:rFonts w:asciiTheme="majorHAnsi" w:hAnsiTheme="majorHAnsi" w:cstheme="majorHAnsi"/>
+          <w:color w:val="9BBB59" w:themeColor="accent3"/>
+          <w:sz w:val="26"/>
+          <w:szCs w:val="26"/>
+          <w:lang w:val="fr-FR"/>
+        </w:rPr>
+        <w:t>https://www.youtube.com/watch?v=hrkjWKsSR7Q</w:t>
+      </w:r>
+    </w:p>
+    <w:p>
+      <w:pPr>
+        <w:rPr>
+          <w:rFonts w:asciiTheme="majorHAnsi" w:hAnsiTheme="majorHAnsi" w:cstheme="majorHAnsi"/>
+          <w:color w:val="9BBB59" w:themeColor="accent3"/>
+          <w:sz w:val="26"/>
+          <w:szCs w:val="26"/>
+          <w:lang w:val="fr-FR"/>
+        </w:rPr>
+      </w:pPr>
+      <w:r>
+        <w:rPr>
+          <w:rFonts w:asciiTheme="majorHAnsi" w:hAnsiTheme="majorHAnsi" w:cstheme="majorHAnsi"/>
+          <w:color w:val="9BBB59" w:themeColor="accent3"/>
+          <w:sz w:val="26"/>
+          <w:szCs w:val="26"/>
+          <w:lang w:val="fr-FR"/>
+        </w:rPr>
+        <w:t>https://www.youtube.com/watch?v=akoP7iIbM5w</w:t>
+      </w:r>
+    </w:p>
+    <w:p>
+      <w:pPr>
+        <w:rPr>
+          <w:rFonts w:asciiTheme="majorHAnsi" w:hAnsiTheme="majorHAnsi" w:cstheme="majorHAnsi"/>
+          <w:color w:val="9BBB59" w:themeColor="accent3"/>
+          <w:sz w:val="26"/>
+          <w:szCs w:val="26"/>
+          <w:lang w:val="fr-FR"/>
+        </w:rPr>
+      </w:pPr>
+      <w:r>
+        <w:rPr>
+          <w:rFonts w:asciiTheme="majorHAnsi" w:hAnsiTheme="majorHAnsi" w:cstheme="majorHAnsi"/>
+          <w:color w:val="9BBB59" w:themeColor="accent3"/>
+          <w:sz w:val="26"/>
+          <w:szCs w:val="26"/>
+          <w:lang w:val="fr-FR"/>
+        </w:rPr>
+        <w:t>https://www.youtube.com/watch?v=HzG2NVNTzwc</w:t>
+      </w:r>
+    </w:p>
+    <w:p>
+      <w:pPr>
+        <w:rPr>
+          <w:rFonts w:asciiTheme="majorHAnsi" w:hAnsiTheme="majorHAnsi" w:cstheme="majorHAnsi"/>
+          <w:color w:val="9BBB59" w:themeColor="accent3"/>
+          <w:sz w:val="26"/>
+          <w:szCs w:val="26"/>
+          <w:lang w:val="fr-FR"/>
+        </w:rPr>
+      </w:pPr>
+      <w:r>
+        <w:rPr>
+          <w:rFonts w:asciiTheme="majorHAnsi" w:hAnsiTheme="majorHAnsi" w:cstheme="majorHAnsi"/>
+          <w:color w:val="9BBB59" w:themeColor="accent3"/>
+          <w:sz w:val="26"/>
+          <w:szCs w:val="26"/>
+          <w:lang w:val="fr-FR"/>
+        </w:rPr>
+        <w:t>https://www.youtube.com/watch?v=YnBFawGccpQ</w:t>
+      </w:r>
+    </w:p>
+    <w:p>
+      <w:pPr>
+        <w:rPr>
+          <w:rFonts w:asciiTheme="majorHAnsi" w:hAnsiTheme="majorHAnsi" w:cstheme="majorHAnsi"/>
+          <w:color w:val="9BBB59" w:themeColor="accent3"/>
+          <w:sz w:val="26"/>
+          <w:szCs w:val="26"/>
+          <w:lang w:val="fr-FR"/>
+        </w:rPr>
+      </w:pPr>
       <w:bookmarkStart w:id="0" w:name="_GoBack"/>
-      <w:bookmarkEnd w:id="0"/>
-    </w:p>
-    <w:p>
-      <w:pPr>
-        <w:rPr>
-          <w:rFonts w:asciiTheme="majorHAnsi" w:hAnsiTheme="majorHAnsi" w:cstheme="majorHAnsi"/>
-          <w:color w:val="9BBB59" w:themeColor="accent3"/>
-          <w:sz w:val="26"/>
-          <w:szCs w:val="26"/>
-          <w:lang w:val="fr-FR"/>
-        </w:rPr>
-      </w:pPr>
-      <w:r>
-        <w:rPr>
-          <w:rFonts w:asciiTheme="majorHAnsi" w:hAnsiTheme="majorHAnsi" w:cstheme="majorHAnsi"/>
-          <w:color w:val="9BBB59" w:themeColor="accent3"/>
-          <w:sz w:val="26"/>
-          <w:szCs w:val="26"/>
-          <w:lang w:val="fr-FR"/>
-        </w:rPr>
-        <w:t>https://www.youtube.com/watch?v=6c89mpaztmo</w:t>
-      </w:r>
-    </w:p>
-    <w:p>
-      <w:pPr>
-        <w:rPr>
-          <w:rFonts w:asciiTheme="majorHAnsi" w:hAnsiTheme="majorHAnsi" w:cstheme="majorHAnsi"/>
-          <w:color w:val="9BBB59" w:themeColor="accent3"/>
-          <w:sz w:val="26"/>
-          <w:szCs w:val="26"/>
-          <w:lang w:val="fr-FR"/>
-        </w:rPr>
-      </w:pPr>
-      <w:r>
-        <w:rPr>
-          <w:rFonts w:asciiTheme="majorHAnsi" w:hAnsiTheme="majorHAnsi" w:cstheme="majorHAnsi"/>
-          <w:color w:val="9BBB59" w:themeColor="accent3"/>
-          <w:sz w:val="26"/>
-          <w:szCs w:val="26"/>
-          <w:lang w:val="fr-FR"/>
-        </w:rPr>
-        <w:t>https://www.youtube.com/watch?v=hrkjWKsSR7Q</w:t>
-      </w:r>
-    </w:p>
-    <w:p>
-      <w:pPr>
-        <w:rPr>
-          <w:rFonts w:asciiTheme="majorHAnsi" w:hAnsiTheme="majorHAnsi" w:cstheme="majorHAnsi"/>
-          <w:color w:val="9BBB59" w:themeColor="accent3"/>
-          <w:sz w:val="26"/>
-          <w:szCs w:val="26"/>
-          <w:lang w:val="fr-FR"/>
-        </w:rPr>
-      </w:pPr>
-      <w:r>
-        <w:rPr>
-          <w:rFonts w:asciiTheme="majorHAnsi" w:hAnsiTheme="majorHAnsi" w:cstheme="majorHAnsi"/>
-          <w:color w:val="9BBB59" w:themeColor="accent3"/>
-          <w:sz w:val="26"/>
-          <w:szCs w:val="26"/>
-          <w:lang w:val="fr-FR"/>
-        </w:rPr>
-        <w:t>https://www.youtube.com/watch?v=akoP7iIbM5w</w:t>
-      </w:r>
-    </w:p>
-    <w:p>
-      <w:pPr>
-        <w:rPr>
-          <w:rFonts w:asciiTheme="majorHAnsi" w:hAnsiTheme="majorHAnsi" w:cstheme="majorHAnsi"/>
-          <w:color w:val="9BBB59" w:themeColor="accent3"/>
-          <w:sz w:val="26"/>
-          <w:szCs w:val="26"/>
-          <w:lang w:val="fr-FR"/>
-        </w:rPr>
-      </w:pPr>
-      <w:r>
-        <w:rPr>
-          <w:rFonts w:asciiTheme="majorHAnsi" w:hAnsiTheme="majorHAnsi" w:cstheme="majorHAnsi"/>
-          <w:color w:val="9BBB59" w:themeColor="accent3"/>
-          <w:sz w:val="26"/>
-          <w:szCs w:val="26"/>
-          <w:lang w:val="fr-FR"/>
-        </w:rPr>
-        <w:t>https://www.youtube.com/watch?v=HzG2NVNTzwc</w:t>
-      </w:r>
-    </w:p>
-    <w:p>
-      <w:pPr>
-        <w:rPr>
-          <w:rFonts w:asciiTheme="majorHAnsi" w:hAnsiTheme="majorHAnsi" w:cstheme="majorHAnsi"/>
-          <w:color w:val="9BBB59" w:themeColor="accent3"/>
-          <w:sz w:val="26"/>
-          <w:szCs w:val="26"/>
-          <w:lang w:val="fr-FR"/>
-        </w:rPr>
-      </w:pPr>
-      <w:r>
-        <w:rPr>
-          <w:rFonts w:asciiTheme="majorHAnsi" w:hAnsiTheme="majorHAnsi" w:cstheme="majorHAnsi"/>
-          <w:color w:val="9BBB59" w:themeColor="accent3"/>
-          <w:sz w:val="26"/>
-          <w:szCs w:val="26"/>
-          <w:lang w:val="fr-FR"/>
-        </w:rPr>
-        <w:t>https://www.youtube.com/watch?v=YnBFawGccpQ</w:t>
-      </w:r>
-    </w:p>
-    <w:p>
-      <w:pPr>
-        <w:rPr>
-          <w:rFonts w:asciiTheme="majorHAnsi" w:hAnsiTheme="majorHAnsi" w:cstheme="majorHAnsi"/>
-          <w:sz w:val="26"/>
-          <w:szCs w:val="26"/>
-          <w:lang w:val="fr-FR"/>
-        </w:rPr>
-      </w:pPr>
-      <w:r>
-        <w:rPr>
-          <w:rFonts w:asciiTheme="majorHAnsi" w:hAnsiTheme="majorHAnsi" w:cstheme="majorHAnsi"/>
+      <w:r>
+        <w:rPr>
+          <w:rFonts w:asciiTheme="majorHAnsi" w:hAnsiTheme="majorHAnsi" w:cstheme="majorHAnsi"/>
+          <w:color w:val="9BBB59" w:themeColor="accent3"/>
           <w:sz w:val="26"/>
           <w:szCs w:val="26"/>
           <w:lang w:val="fr-FR"/>
@@ -1583,6 +1564,7 @@
         <w:t>https://www.youtube.com/watch?v=eRdbVTst1nw</w:t>
       </w:r>
     </w:p>
+    <w:bookmarkEnd w:id="0"/>
     <w:p>
       <w:pPr>
         <w:rPr>
@@ -2214,7 +2196,7 @@
 </file>
 
 <file path=word/styles.xml><?xml version="1.0" encoding="utf-8"?>
-<w:styles xmlns:r="http://schemas.openxmlformats.org/officeDocument/2006/relationships" xmlns:w="http://schemas.openxmlformats.org/wordprocessingml/2006/main">
+<w:styles xmlns:mc="http://schemas.openxmlformats.org/markup-compatibility/2006" xmlns:r="http://schemas.openxmlformats.org/officeDocument/2006/relationships" xmlns:w="http://schemas.openxmlformats.org/wordprocessingml/2006/main" xmlns:w14="http://schemas.microsoft.com/office/word/2010/wordml" xmlns:w15="http://schemas.microsoft.com/office/word/2012/wordml" mc:Ignorable="w14 w15">
   <w:docDefaults>
     <w:rPrDefault>
       <w:rPr>
@@ -2230,144 +2212,378 @@
       </w:pPr>
     </w:pPrDefault>
   </w:docDefaults>
-  <w:latentStyles w:defLockedState="0" w:defUIPriority="99" w:defSemiHidden="1" w:defUnhideWhenUsed="1" w:defQFormat="0" w:count="267">
-    <w:lsdException w:name="Normal" w:semiHidden="0" w:uiPriority="0" w:unhideWhenUsed="0" w:qFormat="1"/>
-    <w:lsdException w:name="heading 1" w:semiHidden="0" w:uiPriority="9" w:unhideWhenUsed="0" w:qFormat="1"/>
-    <w:lsdException w:name="heading 2" w:uiPriority="9" w:qFormat="1"/>
-    <w:lsdException w:name="heading 3" w:uiPriority="9" w:qFormat="1"/>
-    <w:lsdException w:name="heading 4" w:uiPriority="9" w:qFormat="1"/>
-    <w:lsdException w:name="heading 5" w:uiPriority="9" w:qFormat="1"/>
-    <w:lsdException w:name="heading 6" w:uiPriority="9" w:qFormat="1"/>
-    <w:lsdException w:name="heading 7" w:uiPriority="9" w:qFormat="1"/>
-    <w:lsdException w:name="heading 8" w:uiPriority="9" w:qFormat="1"/>
-    <w:lsdException w:name="heading 9" w:uiPriority="9" w:qFormat="1"/>
-    <w:lsdException w:name="toc 1" w:uiPriority="39"/>
-    <w:lsdException w:name="toc 2" w:uiPriority="39"/>
-    <w:lsdException w:name="toc 3" w:uiPriority="39"/>
-    <w:lsdException w:name="toc 4" w:uiPriority="39"/>
-    <w:lsdException w:name="toc 5" w:uiPriority="39"/>
-    <w:lsdException w:name="toc 6" w:uiPriority="39"/>
-    <w:lsdException w:name="toc 7" w:uiPriority="39"/>
-    <w:lsdException w:name="toc 8" w:uiPriority="39"/>
-    <w:lsdException w:name="toc 9" w:uiPriority="39"/>
-    <w:lsdException w:name="caption" w:uiPriority="35" w:qFormat="1"/>
-    <w:lsdException w:name="Title" w:semiHidden="0" w:uiPriority="10" w:unhideWhenUsed="0" w:qFormat="1"/>
-    <w:lsdException w:name="Default Paragraph Font" w:uiPriority="1"/>
-    <w:lsdException w:name="Subtitle" w:semiHidden="0" w:uiPriority="11" w:unhideWhenUsed="0" w:qFormat="1"/>
-    <w:lsdException w:name="Strong" w:semiHidden="0" w:uiPriority="22" w:unhideWhenUsed="0" w:qFormat="1"/>
-    <w:lsdException w:name="Emphasis" w:semiHidden="0" w:uiPriority="20" w:unhideWhenUsed="0" w:qFormat="1"/>
-    <w:lsdException w:name="Table Grid" w:semiHidden="0" w:uiPriority="59" w:unhideWhenUsed="0"/>
-    <w:lsdException w:name="Placeholder Text" w:unhideWhenUsed="0"/>
-    <w:lsdException w:name="No Spacing" w:semiHidden="0" w:uiPriority="1" w:unhideWhenUsed="0" w:qFormat="1"/>
-    <w:lsdException w:name="Light Shading" w:semiHidden="0" w:uiPriority="60" w:unhideWhenUsed="0"/>
-    <w:lsdException w:name="Light List" w:semiHidden="0" w:uiPriority="61" w:unhideWhenUsed="0"/>
-    <w:lsdException w:name="Light Grid" w:semiHidden="0" w:uiPriority="62" w:unhideWhenUsed="0"/>
-    <w:lsdException w:name="Medium Shading 1" w:semiHidden="0" w:uiPriority="63" w:unhideWhenUsed="0"/>
-    <w:lsdException w:name="Medium Shading 2" w:semiHidden="0" w:uiPriority="64" w:unhideWhenUsed="0"/>
-    <w:lsdException w:name="Medium List 1" w:semiHidden="0" w:uiPriority="65" w:unhideWhenUsed="0"/>
-    <w:lsdException w:name="Medium List 2" w:semiHidden="0" w:uiPriority="66" w:unhideWhenUsed="0"/>
-    <w:lsdException w:name="Medium Grid 1" w:semiHidden="0" w:uiPriority="67" w:unhideWhenUsed="0"/>
-    <w:lsdException w:name="Medium Grid 2" w:semiHidden="0" w:uiPriority="68" w:unhideWhenUsed="0"/>
-    <w:lsdException w:name="Medium Grid 3" w:semiHidden="0" w:uiPriority="69" w:unhideWhenUsed="0"/>
-    <w:lsdException w:name="Dark List" w:semiHidden="0" w:uiPriority="70" w:unhideWhenUsed="0"/>
-    <w:lsdException w:name="Colorful Shading" w:semiHidden="0" w:uiPriority="71" w:unhideWhenUsed="0"/>
-    <w:lsdException w:name="Colorful List" w:semiHidden="0" w:uiPriority="72" w:unhideWhenUsed="0"/>
-    <w:lsdException w:name="Colorful Grid" w:semiHidden="0" w:uiPriority="73" w:unhideWhenUsed="0"/>
-    <w:lsdException w:name="Light Shading Accent 1" w:semiHidden="0" w:uiPriority="60" w:unhideWhenUsed="0"/>
-    <w:lsdException w:name="Light List Accent 1" w:semiHidden="0" w:uiPriority="61" w:unhideWhenUsed="0"/>
-    <w:lsdException w:name="Light Grid Accent 1" w:semiHidden="0" w:uiPriority="62" w:unhideWhenUsed="0"/>
-    <w:lsdException w:name="Medium Shading 1 Accent 1" w:semiHidden="0" w:uiPriority="63" w:unhideWhenUsed="0"/>
-    <w:lsdException w:name="Medium Shading 2 Accent 1" w:semiHidden="0" w:uiPriority="64" w:unhideWhenUsed="0"/>
-    <w:lsdException w:name="Medium List 1 Accent 1" w:semiHidden="0" w:uiPriority="65" w:unhideWhenUsed="0"/>
-    <w:lsdException w:name="Revision" w:unhideWhenUsed="0"/>
-    <w:lsdException w:name="List Paragraph" w:semiHidden="0" w:uiPriority="34" w:unhideWhenUsed="0" w:qFormat="1"/>
-    <w:lsdException w:name="Quote" w:semiHidden="0" w:uiPriority="29" w:unhideWhenUsed="0" w:qFormat="1"/>
-    <w:lsdException w:name="Intense Quote" w:semiHidden="0" w:uiPriority="30" w:unhideWhenUsed="0" w:qFormat="1"/>
-    <w:lsdException w:name="Medium List 2 Accent 1" w:semiHidden="0" w:uiPriority="66" w:unhideWhenUsed="0"/>
-    <w:lsdException w:name="Medium Grid 1 Accent 1" w:semiHidden="0" w:uiPriority="67" w:unhideWhenUsed="0"/>
-    <w:lsdException w:name="Medium Grid 2 Accent 1" w:semiHidden="0" w:uiPriority="68" w:unhideWhenUsed="0"/>
-    <w:lsdException w:name="Medium Grid 3 Accent 1" w:semiHidden="0" w:uiPriority="69" w:unhideWhenUsed="0"/>
-    <w:lsdException w:name="Dark List Accent 1" w:semiHidden="0" w:uiPriority="70" w:unhideWhenUsed="0"/>
-    <w:lsdException w:name="Colorful Shading Accent 1" w:semiHidden="0" w:uiPriority="71" w:unhideWhenUsed="0"/>
-    <w:lsdException w:name="Colorful List Accent 1" w:semiHidden="0" w:uiPriority="72" w:unhideWhenUsed="0"/>
-    <w:lsdException w:name="Colorful Grid Accent 1" w:semiHidden="0" w:uiPriority="73" w:unhideWhenUsed="0"/>
-    <w:lsdException w:name="Light Shading Accent 2" w:semiHidden="0" w:uiPriority="60" w:unhideWhenUsed="0"/>
-    <w:lsdException w:name="Light List Accent 2" w:semiHidden="0" w:uiPriority="61" w:unhideWhenUsed="0"/>
-    <w:lsdException w:name="Light Grid Accent 2" w:semiHidden="0" w:uiPriority="62" w:unhideWhenUsed="0"/>
-    <w:lsdException w:name="Medium Shading 1 Accent 2" w:semiHidden="0" w:uiPriority="63" w:unhideWhenUsed="0"/>
-    <w:lsdException w:name="Medium Shading 2 Accent 2" w:semiHidden="0" w:uiPriority="64" w:unhideWhenUsed="0"/>
-    <w:lsdException w:name="Medium List 1 Accent 2" w:semiHidden="0" w:uiPriority="65" w:unhideWhenUsed="0"/>
-    <w:lsdException w:name="Medium List 2 Accent 2" w:semiHidden="0" w:uiPriority="66" w:unhideWhenUsed="0"/>
-    <w:lsdException w:name="Medium Grid 1 Accent 2" w:semiHidden="0" w:uiPriority="67" w:unhideWhenUsed="0"/>
-    <w:lsdException w:name="Medium Grid 2 Accent 2" w:semiHidden="0" w:uiPriority="68" w:unhideWhenUsed="0"/>
-    <w:lsdException w:name="Medium Grid 3 Accent 2" w:semiHidden="0" w:uiPriority="69" w:unhideWhenUsed="0"/>
-    <w:lsdException w:name="Dark List Accent 2" w:semiHidden="0" w:uiPriority="70" w:unhideWhenUsed="0"/>
-    <w:lsdException w:name="Colorful Shading Accent 2" w:semiHidden="0" w:uiPriority="71" w:unhideWhenUsed="0"/>
-    <w:lsdException w:name="Colorful List Accent 2" w:semiHidden="0" w:uiPriority="72" w:unhideWhenUsed="0"/>
-    <w:lsdException w:name="Colorful Grid Accent 2" w:semiHidden="0" w:uiPriority="73" w:unhideWhenUsed="0"/>
-    <w:lsdException w:name="Light Shading Accent 3" w:semiHidden="0" w:uiPriority="60" w:unhideWhenUsed="0"/>
-    <w:lsdException w:name="Light List Accent 3" w:semiHidden="0" w:uiPriority="61" w:unhideWhenUsed="0"/>
-    <w:lsdException w:name="Light Grid Accent 3" w:semiHidden="0" w:uiPriority="62" w:unhideWhenUsed="0"/>
-    <w:lsdException w:name="Medium Shading 1 Accent 3" w:semiHidden="0" w:uiPriority="63" w:unhideWhenUsed="0"/>
-    <w:lsdException w:name="Medium Shading 2 Accent 3" w:semiHidden="0" w:uiPriority="64" w:unhideWhenUsed="0"/>
-    <w:lsdException w:name="Medium List 1 Accent 3" w:semiHidden="0" w:uiPriority="65" w:unhideWhenUsed="0"/>
-    <w:lsdException w:name="Medium List 2 Accent 3" w:semiHidden="0" w:uiPriority="66" w:unhideWhenUsed="0"/>
-    <w:lsdException w:name="Medium Grid 1 Accent 3" w:semiHidden="0" w:uiPriority="67" w:unhideWhenUsed="0"/>
-    <w:lsdException w:name="Medium Grid 2 Accent 3" w:semiHidden="0" w:uiPriority="68" w:unhideWhenUsed="0"/>
-    <w:lsdException w:name="Medium Grid 3 Accent 3" w:semiHidden="0" w:uiPriority="69" w:unhideWhenUsed="0"/>
-    <w:lsdException w:name="Dark List Accent 3" w:semiHidden="0" w:uiPriority="70" w:unhideWhenUsed="0"/>
-    <w:lsdException w:name="Colorful Shading Accent 3" w:semiHidden="0" w:uiPriority="71" w:unhideWhenUsed="0"/>
-    <w:lsdException w:name="Colorful List Accent 3" w:semiHidden="0" w:uiPriority="72" w:unhideWhenUsed="0"/>
-    <w:lsdException w:name="Colorful Grid Accent 3" w:semiHidden="0" w:uiPriority="73" w:unhideWhenUsed="0"/>
-    <w:lsdException w:name="Light Shading Accent 4" w:semiHidden="0" w:uiPriority="60" w:unhideWhenUsed="0"/>
-    <w:lsdException w:name="Light List Accent 4" w:semiHidden="0" w:uiPriority="61" w:unhideWhenUsed="0"/>
-    <w:lsdException w:name="Light Grid Accent 4" w:semiHidden="0" w:uiPriority="62" w:unhideWhenUsed="0"/>
-    <w:lsdException w:name="Medium Shading 1 Accent 4" w:semiHidden="0" w:uiPriority="63" w:unhideWhenUsed="0"/>
-    <w:lsdException w:name="Medium Shading 2 Accent 4" w:semiHidden="0" w:uiPriority="64" w:unhideWhenUsed="0"/>
-    <w:lsdException w:name="Medium List 1 Accent 4" w:semiHidden="0" w:uiPriority="65" w:unhideWhenUsed="0"/>
-    <w:lsdException w:name="Medium List 2 Accent 4" w:semiHidden="0" w:uiPriority="66" w:unhideWhenUsed="0"/>
-    <w:lsdException w:name="Medium Grid 1 Accent 4" w:semiHidden="0" w:uiPriority="67" w:unhideWhenUsed="0"/>
-    <w:lsdException w:name="Medium Grid 2 Accent 4" w:semiHidden="0" w:uiPriority="68" w:unhideWhenUsed="0"/>
-    <w:lsdException w:name="Medium Grid 3 Accent 4" w:semiHidden="0" w:uiPriority="69" w:unhideWhenUsed="0"/>
-    <w:lsdException w:name="Dark List Accent 4" w:semiHidden="0" w:uiPriority="70" w:unhideWhenUsed="0"/>
-    <w:lsdException w:name="Colorful Shading Accent 4" w:semiHidden="0" w:uiPriority="71" w:unhideWhenUsed="0"/>
-    <w:lsdException w:name="Colorful List Accent 4" w:semiHidden="0" w:uiPriority="72" w:unhideWhenUsed="0"/>
-    <w:lsdException w:name="Colorful Grid Accent 4" w:semiHidden="0" w:uiPriority="73" w:unhideWhenUsed="0"/>
-    <w:lsdException w:name="Light Shading Accent 5" w:semiHidden="0" w:uiPriority="60" w:unhideWhenUsed="0"/>
-    <w:lsdException w:name="Light List Accent 5" w:semiHidden="0" w:uiPriority="61" w:unhideWhenUsed="0"/>
-    <w:lsdException w:name="Light Grid Accent 5" w:semiHidden="0" w:uiPriority="62" w:unhideWhenUsed="0"/>
-    <w:lsdException w:name="Medium Shading 1 Accent 5" w:semiHidden="0" w:uiPriority="63" w:unhideWhenUsed="0"/>
-    <w:lsdException w:name="Medium Shading 2 Accent 5" w:semiHidden="0" w:uiPriority="64" w:unhideWhenUsed="0"/>
-    <w:lsdException w:name="Medium List 1 Accent 5" w:semiHidden="0" w:uiPriority="65" w:unhideWhenUsed="0"/>
-    <w:lsdException w:name="Medium List 2 Accent 5" w:semiHidden="0" w:uiPriority="66" w:unhideWhenUsed="0"/>
-    <w:lsdException w:name="Medium Grid 1 Accent 5" w:semiHidden="0" w:uiPriority="67" w:unhideWhenUsed="0"/>
-    <w:lsdException w:name="Medium Grid 2 Accent 5" w:semiHidden="0" w:uiPriority="68" w:unhideWhenUsed="0"/>
-    <w:lsdException w:name="Medium Grid 3 Accent 5" w:semiHidden="0" w:uiPriority="69" w:unhideWhenUsed="0"/>
-    <w:lsdException w:name="Dark List Accent 5" w:semiHidden="0" w:uiPriority="70" w:unhideWhenUsed="0"/>
-    <w:lsdException w:name="Colorful Shading Accent 5" w:semiHidden="0" w:uiPriority="71" w:unhideWhenUsed="0"/>
-    <w:lsdException w:name="Colorful List Accent 5" w:semiHidden="0" w:uiPriority="72" w:unhideWhenUsed="0"/>
-    <w:lsdException w:name="Colorful Grid Accent 5" w:semiHidden="0" w:uiPriority="73" w:unhideWhenUsed="0"/>
-    <w:lsdException w:name="Light Shading Accent 6" w:semiHidden="0" w:uiPriority="60" w:unhideWhenUsed="0"/>
-    <w:lsdException w:name="Light List Accent 6" w:semiHidden="0" w:uiPriority="61" w:unhideWhenUsed="0"/>
-    <w:lsdException w:name="Light Grid Accent 6" w:semiHidden="0" w:uiPriority="62" w:unhideWhenUsed="0"/>
-    <w:lsdException w:name="Medium Shading 1 Accent 6" w:semiHidden="0" w:uiPriority="63" w:unhideWhenUsed="0"/>
-    <w:lsdException w:name="Medium Shading 2 Accent 6" w:semiHidden="0" w:uiPriority="64" w:unhideWhenUsed="0"/>
-    <w:lsdException w:name="Medium List 1 Accent 6" w:semiHidden="0" w:uiPriority="65" w:unhideWhenUsed="0"/>
-    <w:lsdException w:name="Medium List 2 Accent 6" w:semiHidden="0" w:uiPriority="66" w:unhideWhenUsed="0"/>
-    <w:lsdException w:name="Medium Grid 1 Accent 6" w:semiHidden="0" w:uiPriority="67" w:unhideWhenUsed="0"/>
-    <w:lsdException w:name="Medium Grid 2 Accent 6" w:semiHidden="0" w:uiPriority="68" w:unhideWhenUsed="0"/>
-    <w:lsdException w:name="Medium Grid 3 Accent 6" w:semiHidden="0" w:uiPriority="69" w:unhideWhenUsed="0"/>
-    <w:lsdException w:name="Dark List Accent 6" w:semiHidden="0" w:uiPriority="70" w:unhideWhenUsed="0"/>
-    <w:lsdException w:name="Colorful Shading Accent 6" w:semiHidden="0" w:uiPriority="71" w:unhideWhenUsed="0"/>
-    <w:lsdException w:name="Colorful List Accent 6" w:semiHidden="0" w:uiPriority="72" w:unhideWhenUsed="0"/>
-    <w:lsdException w:name="Colorful Grid Accent 6" w:semiHidden="0" w:uiPriority="73" w:unhideWhenUsed="0"/>
-    <w:lsdException w:name="Subtle Emphasis" w:semiHidden="0" w:uiPriority="19" w:unhideWhenUsed="0" w:qFormat="1"/>
-    <w:lsdException w:name="Intense Emphasis" w:semiHidden="0" w:uiPriority="21" w:unhideWhenUsed="0" w:qFormat="1"/>
-    <w:lsdException w:name="Subtle Reference" w:semiHidden="0" w:uiPriority="31" w:unhideWhenUsed="0" w:qFormat="1"/>
-    <w:lsdException w:name="Intense Reference" w:semiHidden="0" w:uiPriority="32" w:unhideWhenUsed="0" w:qFormat="1"/>
-    <w:lsdException w:name="Book Title" w:semiHidden="0" w:uiPriority="33" w:unhideWhenUsed="0" w:qFormat="1"/>
-    <w:lsdException w:name="Bibliography" w:uiPriority="37"/>
-    <w:lsdException w:name="TOC Heading" w:uiPriority="39" w:qFormat="1"/>
+  <w:latentStyles w:defLockedState="0" w:defUIPriority="99" w:defSemiHidden="0" w:defUnhideWhenUsed="0" w:defQFormat="0" w:count="371">
+    <w:lsdException w:name="Normal" w:uiPriority="0" w:qFormat="1"/>
+    <w:lsdException w:name="heading 1" w:uiPriority="9" w:qFormat="1"/>
+    <w:lsdException w:name="heading 2" w:semiHidden="1" w:uiPriority="9" w:unhideWhenUsed="1" w:qFormat="1"/>
+    <w:lsdException w:name="heading 3" w:semiHidden="1" w:uiPriority="9" w:unhideWhenUsed="1" w:qFormat="1"/>
+    <w:lsdException w:name="heading 4" w:semiHidden="1" w:uiPriority="9" w:unhideWhenUsed="1" w:qFormat="1"/>
+    <w:lsdException w:name="heading 5" w:semiHidden="1" w:uiPriority="9" w:unhideWhenUsed="1" w:qFormat="1"/>
+    <w:lsdException w:name="heading 6" w:semiHidden="1" w:uiPriority="9" w:unhideWhenUsed="1" w:qFormat="1"/>
+    <w:lsdException w:name="heading 7" w:semiHidden="1" w:uiPriority="9" w:unhideWhenUsed="1" w:qFormat="1"/>
+    <w:lsdException w:name="heading 8" w:semiHidden="1" w:uiPriority="9" w:unhideWhenUsed="1" w:qFormat="1"/>
+    <w:lsdException w:name="heading 9" w:semiHidden="1" w:uiPriority="9" w:unhideWhenUsed="1" w:qFormat="1"/>
+    <w:lsdException w:name="index 1" w:semiHidden="1" w:unhideWhenUsed="1"/>
+    <w:lsdException w:name="index 2" w:semiHidden="1" w:unhideWhenUsed="1"/>
+    <w:lsdException w:name="index 3" w:semiHidden="1" w:unhideWhenUsed="1"/>
+    <w:lsdException w:name="index 4" w:semiHidden="1" w:unhideWhenUsed="1"/>
+    <w:lsdException w:name="index 5" w:semiHidden="1" w:unhideWhenUsed="1"/>
+    <w:lsdException w:name="index 6" w:semiHidden="1" w:unhideWhenUsed="1"/>
+    <w:lsdException w:name="index 7" w:semiHidden="1" w:unhideWhenUsed="1"/>
+    <w:lsdException w:name="index 8" w:semiHidden="1" w:unhideWhenUsed="1"/>
+    <w:lsdException w:name="index 9" w:semiHidden="1" w:unhideWhenUsed="1"/>
+    <w:lsdException w:name="toc 1" w:semiHidden="1" w:uiPriority="39" w:unhideWhenUsed="1"/>
+    <w:lsdException w:name="toc 2" w:semiHidden="1" w:uiPriority="39" w:unhideWhenUsed="1"/>
+    <w:lsdException w:name="toc 3" w:semiHidden="1" w:uiPriority="39" w:unhideWhenUsed="1"/>
+    <w:lsdException w:name="toc 4" w:semiHidden="1" w:uiPriority="39" w:unhideWhenUsed="1"/>
+    <w:lsdException w:name="toc 5" w:semiHidden="1" w:uiPriority="39" w:unhideWhenUsed="1"/>
+    <w:lsdException w:name="toc 6" w:semiHidden="1" w:uiPriority="39" w:unhideWhenUsed="1"/>
+    <w:lsdException w:name="toc 7" w:semiHidden="1" w:uiPriority="39" w:unhideWhenUsed="1"/>
+    <w:lsdException w:name="toc 8" w:semiHidden="1" w:uiPriority="39" w:unhideWhenUsed="1"/>
+    <w:lsdException w:name="toc 9" w:semiHidden="1" w:uiPriority="39" w:unhideWhenUsed="1"/>
+    <w:lsdException w:name="Normal Indent" w:semiHidden="1" w:unhideWhenUsed="1"/>
+    <w:lsdException w:name="footnote text" w:semiHidden="1" w:unhideWhenUsed="1"/>
+    <w:lsdException w:name="annotation text" w:semiHidden="1" w:unhideWhenUsed="1"/>
+    <w:lsdException w:name="header" w:semiHidden="1" w:unhideWhenUsed="1"/>
+    <w:lsdException w:name="footer" w:semiHidden="1" w:unhideWhenUsed="1"/>
+    <w:lsdException w:name="index heading" w:semiHidden="1" w:unhideWhenUsed="1"/>
+    <w:lsdException w:name="caption" w:semiHidden="1" w:uiPriority="35" w:unhideWhenUsed="1" w:qFormat="1"/>
+    <w:lsdException w:name="table of figures" w:semiHidden="1" w:unhideWhenUsed="1"/>
+    <w:lsdException w:name="envelope address" w:semiHidden="1" w:unhideWhenUsed="1"/>
+    <w:lsdException w:name="envelope return" w:semiHidden="1" w:unhideWhenUsed="1"/>
+    <w:lsdException w:name="footnote reference" w:semiHidden="1" w:unhideWhenUsed="1"/>
+    <w:lsdException w:name="annotation reference" w:semiHidden="1" w:unhideWhenUsed="1"/>
+    <w:lsdException w:name="line number" w:semiHidden="1" w:unhideWhenUsed="1"/>
+    <w:lsdException w:name="page number" w:semiHidden="1" w:unhideWhenUsed="1"/>
+    <w:lsdException w:name="endnote reference" w:semiHidden="1" w:unhideWhenUsed="1"/>
+    <w:lsdException w:name="endnote text" w:semiHidden="1" w:unhideWhenUsed="1"/>
+    <w:lsdException w:name="table of authorities" w:semiHidden="1" w:unhideWhenUsed="1"/>
+    <w:lsdException w:name="macro" w:semiHidden="1" w:unhideWhenUsed="1"/>
+    <w:lsdException w:name="toa heading" w:semiHidden="1" w:unhideWhenUsed="1"/>
+    <w:lsdException w:name="List" w:semiHidden="1" w:unhideWhenUsed="1"/>
+    <w:lsdException w:name="List Bullet" w:semiHidden="1" w:unhideWhenUsed="1"/>
+    <w:lsdException w:name="List Number" w:semiHidden="1" w:unhideWhenUsed="1"/>
+    <w:lsdException w:name="List 2" w:semiHidden="1" w:unhideWhenUsed="1"/>
+    <w:lsdException w:name="List 3" w:semiHidden="1" w:unhideWhenUsed="1"/>
+    <w:lsdException w:name="List 4" w:semiHidden="1" w:unhideWhenUsed="1"/>
+    <w:lsdException w:name="List 5" w:semiHidden="1" w:unhideWhenUsed="1"/>
+    <w:lsdException w:name="List Bullet 2" w:semiHidden="1" w:unhideWhenUsed="1"/>
+    <w:lsdException w:name="List Bullet 3" w:semiHidden="1" w:unhideWhenUsed="1"/>
+    <w:lsdException w:name="List Bullet 4" w:semiHidden="1" w:unhideWhenUsed="1"/>
+    <w:lsdException w:name="List Bullet 5" w:semiHidden="1" w:unhideWhenUsed="1"/>
+    <w:lsdException w:name="List Number 2" w:semiHidden="1" w:unhideWhenUsed="1"/>
+    <w:lsdException w:name="List Number 3" w:semiHidden="1" w:unhideWhenUsed="1"/>
+    <w:lsdException w:name="List Number 4" w:semiHidden="1" w:unhideWhenUsed="1"/>
+    <w:lsdException w:name="List Number 5" w:semiHidden="1" w:unhideWhenUsed="1"/>
+    <w:lsdException w:name="Title" w:uiPriority="10" w:qFormat="1"/>
+    <w:lsdException w:name="Closing" w:semiHidden="1" w:unhideWhenUsed="1"/>
+    <w:lsdException w:name="Signature" w:semiHidden="1" w:unhideWhenUsed="1"/>
+    <w:lsdException w:name="Default Paragraph Font" w:semiHidden="1" w:uiPriority="1" w:unhideWhenUsed="1"/>
+    <w:lsdException w:name="Body Text" w:semiHidden="1" w:unhideWhenUsed="1"/>
+    <w:lsdException w:name="Body Text Indent" w:semiHidden="1" w:unhideWhenUsed="1"/>
+    <w:lsdException w:name="List Continue" w:semiHidden="1" w:unhideWhenUsed="1"/>
+    <w:lsdException w:name="List Continue 2" w:semiHidden="1" w:unhideWhenUsed="1"/>
+    <w:lsdException w:name="List Continue 3" w:semiHidden="1" w:unhideWhenUsed="1"/>
+    <w:lsdException w:name="List Continue 4" w:semiHidden="1" w:unhideWhenUsed="1"/>
+    <w:lsdException w:name="List Continue 5" w:semiHidden="1" w:unhideWhenUsed="1"/>
+    <w:lsdException w:name="Message Header" w:semiHidden="1" w:unhideWhenUsed="1"/>
+    <w:lsdException w:name="Subtitle" w:uiPriority="11" w:qFormat="1"/>
+    <w:lsdException w:name="Salutation" w:semiHidden="1" w:unhideWhenUsed="1"/>
+    <w:lsdException w:name="Date" w:semiHidden="1" w:unhideWhenUsed="1"/>
+    <w:lsdException w:name="Body Text First Indent" w:semiHidden="1" w:unhideWhenUsed="1"/>
+    <w:lsdException w:name="Body Text First Indent 2" w:semiHidden="1" w:unhideWhenUsed="1"/>
+    <w:lsdException w:name="Note Heading" w:semiHidden="1" w:unhideWhenUsed="1"/>
+    <w:lsdException w:name="Body Text 2" w:semiHidden="1" w:unhideWhenUsed="1"/>
+    <w:lsdException w:name="Body Text 3" w:semiHidden="1" w:unhideWhenUsed="1"/>
+    <w:lsdException w:name="Body Text Indent 2" w:semiHidden="1" w:unhideWhenUsed="1"/>
+    <w:lsdException w:name="Body Text Indent 3" w:semiHidden="1" w:unhideWhenUsed="1"/>
+    <w:lsdException w:name="Block Text" w:semiHidden="1" w:unhideWhenUsed="1"/>
+    <w:lsdException w:name="Hyperlink" w:semiHidden="1" w:unhideWhenUsed="1"/>
+    <w:lsdException w:name="FollowedHyperlink" w:semiHidden="1" w:unhideWhenUsed="1"/>
+    <w:lsdException w:name="Strong" w:uiPriority="22" w:qFormat="1"/>
+    <w:lsdException w:name="Emphasis" w:uiPriority="20" w:qFormat="1"/>
+    <w:lsdException w:name="Document Map" w:semiHidden="1" w:unhideWhenUsed="1"/>
+    <w:lsdException w:name="Plain Text" w:semiHidden="1" w:unhideWhenUsed="1"/>
+    <w:lsdException w:name="E-mail Signature" w:semiHidden="1" w:unhideWhenUsed="1"/>
+    <w:lsdException w:name="HTML Top of Form" w:semiHidden="1" w:unhideWhenUsed="1"/>
+    <w:lsdException w:name="HTML Bottom of Form" w:semiHidden="1" w:unhideWhenUsed="1"/>
+    <w:lsdException w:name="Normal (Web)" w:semiHidden="1" w:unhideWhenUsed="1"/>
+    <w:lsdException w:name="HTML Acronym" w:semiHidden="1" w:unhideWhenUsed="1"/>
+    <w:lsdException w:name="HTML Address" w:semiHidden="1" w:unhideWhenUsed="1"/>
+    <w:lsdException w:name="HTML Cite" w:semiHidden="1" w:unhideWhenUsed="1"/>
+    <w:lsdException w:name="HTML Code" w:semiHidden="1" w:unhideWhenUsed="1"/>
+    <w:lsdException w:name="HTML Definition" w:semiHidden="1" w:unhideWhenUsed="1"/>
+    <w:lsdException w:name="HTML Keyboard" w:semiHidden="1" w:unhideWhenUsed="1"/>
+    <w:lsdException w:name="HTML Preformatted" w:semiHidden="1" w:unhideWhenUsed="1"/>
+    <w:lsdException w:name="HTML Sample" w:semiHidden="1" w:unhideWhenUsed="1"/>
+    <w:lsdException w:name="HTML Typewriter" w:semiHidden="1" w:unhideWhenUsed="1"/>
+    <w:lsdException w:name="HTML Variable" w:semiHidden="1" w:unhideWhenUsed="1"/>
+    <w:lsdException w:name="Normal Table" w:semiHidden="1" w:unhideWhenUsed="1"/>
+    <w:lsdException w:name="annotation subject" w:semiHidden="1" w:unhideWhenUsed="1"/>
+    <w:lsdException w:name="No List" w:semiHidden="1" w:unhideWhenUsed="1"/>
+    <w:lsdException w:name="Outline List 1" w:semiHidden="1" w:unhideWhenUsed="1"/>
+    <w:lsdException w:name="Outline List 2" w:semiHidden="1" w:unhideWhenUsed="1"/>
+    <w:lsdException w:name="Outline List 3" w:semiHidden="1" w:unhideWhenUsed="1"/>
+    <w:lsdException w:name="Table Simple 1" w:semiHidden="1" w:unhideWhenUsed="1"/>
+    <w:lsdException w:name="Table Simple 2" w:semiHidden="1" w:unhideWhenUsed="1"/>
+    <w:lsdException w:name="Table Simple 3" w:semiHidden="1" w:unhideWhenUsed="1"/>
+    <w:lsdException w:name="Table Classic 1" w:semiHidden="1" w:unhideWhenUsed="1"/>
+    <w:lsdException w:name="Table Classic 2" w:semiHidden="1" w:unhideWhenUsed="1"/>
+    <w:lsdException w:name="Table Classic 3" w:semiHidden="1" w:unhideWhenUsed="1"/>
+    <w:lsdException w:name="Table Classic 4" w:semiHidden="1" w:unhideWhenUsed="1"/>
+    <w:lsdException w:name="Table Colorful 1" w:semiHidden="1" w:unhideWhenUsed="1"/>
+    <w:lsdException w:name="Table Colorful 2" w:semiHidden="1" w:unhideWhenUsed="1"/>
+    <w:lsdException w:name="Table Colorful 3" w:semiHidden="1" w:unhideWhenUsed="1"/>
+    <w:lsdException w:name="Table Columns 1" w:semiHidden="1" w:unhideWhenUsed="1"/>
+    <w:lsdException w:name="Table Columns 2" w:semiHidden="1" w:unhideWhenUsed="1"/>
+    <w:lsdException w:name="Table Columns 3" w:semiHidden="1" w:unhideWhenUsed="1"/>
+    <w:lsdException w:name="Table Columns 4" w:semiHidden="1" w:unhideWhenUsed="1"/>
+    <w:lsdException w:name="Table Columns 5" w:semiHidden="1" w:unhideWhenUsed="1"/>
+    <w:lsdException w:name="Table Grid 1" w:semiHidden="1" w:unhideWhenUsed="1"/>
+    <w:lsdException w:name="Table Grid 2" w:semiHidden="1" w:unhideWhenUsed="1"/>
+    <w:lsdException w:name="Table Grid 3" w:semiHidden="1" w:unhideWhenUsed="1"/>
+    <w:lsdException w:name="Table Grid 4" w:semiHidden="1" w:unhideWhenUsed="1"/>
+    <w:lsdException w:name="Table Grid 5" w:semiHidden="1" w:unhideWhenUsed="1"/>
+    <w:lsdException w:name="Table Grid 6" w:semiHidden="1" w:unhideWhenUsed="1"/>
+    <w:lsdException w:name="Table Grid 7" w:semiHidden="1" w:unhideWhenUsed="1"/>
+    <w:lsdException w:name="Table Grid 8" w:semiHidden="1" w:unhideWhenUsed="1"/>
+    <w:lsdException w:name="Table List 1" w:semiHidden="1" w:unhideWhenUsed="1"/>
+    <w:lsdException w:name="Table List 2" w:semiHidden="1" w:unhideWhenUsed="1"/>
+    <w:lsdException w:name="Table List 3" w:semiHidden="1" w:unhideWhenUsed="1"/>
+    <w:lsdException w:name="Table List 4" w:semiHidden="1" w:unhideWhenUsed="1"/>
+    <w:lsdException w:name="Table List 5" w:semiHidden="1" w:unhideWhenUsed="1"/>
+    <w:lsdException w:name="Table List 6" w:semiHidden="1" w:unhideWhenUsed="1"/>
+    <w:lsdException w:name="Table List 7" w:semiHidden="1" w:unhideWhenUsed="1"/>
+    <w:lsdException w:name="Table List 8" w:semiHidden="1" w:unhideWhenUsed="1"/>
+    <w:lsdException w:name="Table 3D effects 1" w:semiHidden="1" w:unhideWhenUsed="1"/>
+    <w:lsdException w:name="Table 3D effects 2" w:semiHidden="1" w:unhideWhenUsed="1"/>
+    <w:lsdException w:name="Table 3D effects 3" w:semiHidden="1" w:unhideWhenUsed="1"/>
+    <w:lsdException w:name="Table Contemporary" w:semiHidden="1" w:unhideWhenUsed="1"/>
+    <w:lsdException w:name="Table Elegant" w:semiHidden="1" w:unhideWhenUsed="1"/>
+    <w:lsdException w:name="Table Professional" w:semiHidden="1" w:unhideWhenUsed="1"/>
+    <w:lsdException w:name="Table Subtle 1" w:semiHidden="1" w:unhideWhenUsed="1"/>
+    <w:lsdException w:name="Table Subtle 2" w:semiHidden="1" w:unhideWhenUsed="1"/>
+    <w:lsdException w:name="Table Web 1" w:semiHidden="1" w:unhideWhenUsed="1"/>
+    <w:lsdException w:name="Table Web 2" w:semiHidden="1" w:unhideWhenUsed="1"/>
+    <w:lsdException w:name="Table Web 3" w:semiHidden="1" w:unhideWhenUsed="1"/>
+    <w:lsdException w:name="Balloon Text" w:semiHidden="1" w:unhideWhenUsed="1"/>
+    <w:lsdException w:name="Table Grid" w:uiPriority="59"/>
+    <w:lsdException w:name="Table Theme" w:semiHidden="1" w:unhideWhenUsed="1"/>
+    <w:lsdException w:name="Placeholder Text" w:semiHidden="1"/>
+    <w:lsdException w:name="No Spacing" w:uiPriority="1" w:qFormat="1"/>
+    <w:lsdException w:name="Light Shading" w:uiPriority="60"/>
+    <w:lsdException w:name="Light List" w:uiPriority="61"/>
+    <w:lsdException w:name="Light Grid" w:uiPriority="62"/>
+    <w:lsdException w:name="Medium Shading 1" w:uiPriority="63"/>
+    <w:lsdException w:name="Medium Shading 2" w:uiPriority="64"/>
+    <w:lsdException w:name="Medium List 1" w:uiPriority="65"/>
+    <w:lsdException w:name="Medium List 2" w:uiPriority="66"/>
+    <w:lsdException w:name="Medium Grid 1" w:uiPriority="67"/>
+    <w:lsdException w:name="Medium Grid 2" w:uiPriority="68"/>
+    <w:lsdException w:name="Medium Grid 3" w:uiPriority="69"/>
+    <w:lsdException w:name="Dark List" w:uiPriority="70"/>
+    <w:lsdException w:name="Colorful Shading" w:uiPriority="71"/>
+    <w:lsdException w:name="Colorful List" w:uiPriority="72"/>
+    <w:lsdException w:name="Colorful Grid" w:uiPriority="73"/>
+    <w:lsdException w:name="Light Shading Accent 1" w:uiPriority="60"/>
+    <w:lsdException w:name="Light List Accent 1" w:uiPriority="61"/>
+    <w:lsdException w:name="Light Grid Accent 1" w:uiPriority="62"/>
+    <w:lsdException w:name="Medium Shading 1 Accent 1" w:uiPriority="63"/>
+    <w:lsdException w:name="Medium Shading 2 Accent 1" w:uiPriority="64"/>
+    <w:lsdException w:name="Medium List 1 Accent 1" w:uiPriority="65"/>
+    <w:lsdException w:name="Revision" w:semiHidden="1"/>
+    <w:lsdException w:name="List Paragraph" w:uiPriority="34" w:qFormat="1"/>
+    <w:lsdException w:name="Quote" w:uiPriority="29" w:qFormat="1"/>
+    <w:lsdException w:name="Intense Quote" w:uiPriority="30" w:qFormat="1"/>
+    <w:lsdException w:name="Medium List 2 Accent 1" w:uiPriority="66"/>
+    <w:lsdException w:name="Medium Grid 1 Accent 1" w:uiPriority="67"/>
+    <w:lsdException w:name="Medium Grid 2 Accent 1" w:uiPriority="68"/>
+    <w:lsdException w:name="Medium Grid 3 Accent 1" w:uiPriority="69"/>
+    <w:lsdException w:name="Dark List Accent 1" w:uiPriority="70"/>
+    <w:lsdException w:name="Colorful Shading Accent 1" w:uiPriority="71"/>
+    <w:lsdException w:name="Colorful List Accent 1" w:uiPriority="72"/>
+    <w:lsdException w:name="Colorful Grid Accent 1" w:uiPriority="73"/>
+    <w:lsdException w:name="Light Shading Accent 2" w:uiPriority="60"/>
+    <w:lsdException w:name="Light List Accent 2" w:uiPriority="61"/>
+    <w:lsdException w:name="Light Grid Accent 2" w:uiPriority="62"/>
+    <w:lsdException w:name="Medium Shading 1 Accent 2" w:uiPriority="63"/>
+    <w:lsdException w:name="Medium Shading 2 Accent 2" w:uiPriority="64"/>
+    <w:lsdException w:name="Medium List 1 Accent 2" w:uiPriority="65"/>
+    <w:lsdException w:name="Medium List 2 Accent 2" w:uiPriority="66"/>
+    <w:lsdException w:name="Medium Grid 1 Accent 2" w:uiPriority="67"/>
+    <w:lsdException w:name="Medium Grid 2 Accent 2" w:uiPriority="68"/>
+    <w:lsdException w:name="Medium Grid 3 Accent 2" w:uiPriority="69"/>
+    <w:lsdException w:name="Dark List Accent 2" w:uiPriority="70"/>
+    <w:lsdException w:name="Colorful Shading Accent 2" w:uiPriority="71"/>
+    <w:lsdException w:name="Colorful List Accent 2" w:uiPriority="72"/>
+    <w:lsdException w:name="Colorful Grid Accent 2" w:uiPriority="73"/>
+    <w:lsdException w:name="Light Shading Accent 3" w:uiPriority="60"/>
+    <w:lsdException w:name="Light List Accent 3" w:uiPriority="61"/>
+    <w:lsdException w:name="Light Grid Accent 3" w:uiPriority="62"/>
+    <w:lsdException w:name="Medium Shading 1 Accent 3" w:uiPriority="63"/>
+    <w:lsdException w:name="Medium Shading 2 Accent 3" w:uiPriority="64"/>
+    <w:lsdException w:name="Medium List 1 Accent 3" w:uiPriority="65"/>
+    <w:lsdException w:name="Medium List 2 Accent 3" w:uiPriority="66"/>
+    <w:lsdException w:name="Medium Grid 1 Accent 3" w:uiPriority="67"/>
+    <w:lsdException w:name="Medium Grid 2 Accent 3" w:uiPriority="68"/>
+    <w:lsdException w:name="Medium Grid 3 Accent 3" w:uiPriority="69"/>
+    <w:lsdException w:name="Dark List Accent 3" w:uiPriority="70"/>
+    <w:lsdException w:name="Colorful Shading Accent 3" w:uiPriority="71"/>
+    <w:lsdException w:name="Colorful List Accent 3" w:uiPriority="72"/>
+    <w:lsdException w:name="Colorful Grid Accent 3" w:uiPriority="73"/>
+    <w:lsdException w:name="Light Shading Accent 4" w:uiPriority="60"/>
+    <w:lsdException w:name="Light List Accent 4" w:uiPriority="61"/>
+    <w:lsdException w:name="Light Grid Accent 4" w:uiPriority="62"/>
+    <w:lsdException w:name="Medium Shading 1 Accent 4" w:uiPriority="63"/>
+    <w:lsdException w:name="Medium Shading 2 Accent 4" w:uiPriority="64"/>
+    <w:lsdException w:name="Medium List 1 Accent 4" w:uiPriority="65"/>
+    <w:lsdException w:name="Medium List 2 Accent 4" w:uiPriority="66"/>
+    <w:lsdException w:name="Medium Grid 1 Accent 4" w:uiPriority="67"/>
+    <w:lsdException w:name="Medium Grid 2 Accent 4" w:uiPriority="68"/>
+    <w:lsdException w:name="Medium Grid 3 Accent 4" w:uiPriority="69"/>
+    <w:lsdException w:name="Dark List Accent 4" w:uiPriority="70"/>
+    <w:lsdException w:name="Colorful Shading Accent 4" w:uiPriority="71"/>
+    <w:lsdException w:name="Colorful List Accent 4" w:uiPriority="72"/>
+    <w:lsdException w:name="Colorful Grid Accent 4" w:uiPriority="73"/>
+    <w:lsdException w:name="Light Shading Accent 5" w:uiPriority="60"/>
+    <w:lsdException w:name="Light List Accent 5" w:uiPriority="61"/>
+    <w:lsdException w:name="Light Grid Accent 5" w:uiPriority="62"/>
+    <w:lsdException w:name="Medium Shading 1 Accent 5" w:uiPriority="63"/>
+    <w:lsdException w:name="Medium Shading 2 Accent 5" w:uiPriority="64"/>
+    <w:lsdException w:name="Medium List 1 Accent 5" w:uiPriority="65"/>
+    <w:lsdException w:name="Medium List 2 Accent 5" w:uiPriority="66"/>
+    <w:lsdException w:name="Medium Grid 1 Accent 5" w:uiPriority="67"/>
+    <w:lsdException w:name="Medium Grid 2 Accent 5" w:uiPriority="68"/>
+    <w:lsdException w:name="Medium Grid 3 Accent 5" w:uiPriority="69"/>
+    <w:lsdException w:name="Dark List Accent 5" w:uiPriority="70"/>
+    <w:lsdException w:name="Colorful Shading Accent 5" w:uiPriority="71"/>
+    <w:lsdException w:name="Colorful List Accent 5" w:uiPriority="72"/>
+    <w:lsdException w:name="Colorful Grid Accent 5" w:uiPriority="73"/>
+    <w:lsdException w:name="Light Shading Accent 6" w:uiPriority="60"/>
+    <w:lsdException w:name="Light List Accent 6" w:uiPriority="61"/>
+    <w:lsdException w:name="Light Grid Accent 6" w:uiPriority="62"/>
+    <w:lsdException w:name="Medium Shading 1 Accent 6" w:uiPriority="63"/>
+    <w:lsdException w:name="Medium Shading 2 Accent 6" w:uiPriority="64"/>
+    <w:lsdException w:name="Medium List 1 Accent 6" w:uiPriority="65"/>
+    <w:lsdException w:name="Medium List 2 Accent 6" w:uiPriority="66"/>
+    <w:lsdException w:name="Medium Grid 1 Accent 6" w:uiPriority="67"/>
+    <w:lsdException w:name="Medium Grid 2 Accent 6" w:uiPriority="68"/>
+    <w:lsdException w:name="Medium Grid 3 Accent 6" w:uiPriority="69"/>
+    <w:lsdException w:name="Dark List Accent 6" w:uiPriority="70"/>
+    <w:lsdException w:name="Colorful Shading Accent 6" w:uiPriority="71"/>
+    <w:lsdException w:name="Colorful List Accent 6" w:uiPriority="72"/>
+    <w:lsdException w:name="Colorful Grid Accent 6" w:uiPriority="73"/>
+    <w:lsdException w:name="Subtle Emphasis" w:uiPriority="19" w:qFormat="1"/>
+    <w:lsdException w:name="Intense Emphasis" w:uiPriority="21" w:qFormat="1"/>
+    <w:lsdException w:name="Subtle Reference" w:uiPriority="31" w:qFormat="1"/>
+    <w:lsdException w:name="Intense Reference" w:uiPriority="32" w:qFormat="1"/>
+    <w:lsdException w:name="Book Title" w:uiPriority="33" w:qFormat="1"/>
+    <w:lsdException w:name="Bibliography" w:semiHidden="1" w:uiPriority="37" w:unhideWhenUsed="1"/>
+    <w:lsdException w:name="TOC Heading" w:semiHidden="1" w:uiPriority="39" w:unhideWhenUsed="1" w:qFormat="1"/>
+    <w:lsdException w:name="Plain Table 1" w:uiPriority="41"/>
+    <w:lsdException w:name="Plain Table 2" w:uiPriority="42"/>
+    <w:lsdException w:name="Plain Table 3" w:uiPriority="43"/>
+    <w:lsdException w:name="Plain Table 4" w:uiPriority="44"/>
+    <w:lsdException w:name="Plain Table 5" w:uiPriority="45"/>
+    <w:lsdException w:name="Grid Table Light" w:uiPriority="40"/>
+    <w:lsdException w:name="Grid Table 1 Light" w:uiPriority="46"/>
+    <w:lsdException w:name="Grid Table 2" w:uiPriority="47"/>
+    <w:lsdException w:name="Grid Table 3" w:uiPriority="48"/>
+    <w:lsdException w:name="Grid Table 4" w:uiPriority="49"/>
+    <w:lsdException w:name="Grid Table 5 Dark" w:uiPriority="50"/>
+    <w:lsdException w:name="Grid Table 6 Colorful" w:uiPriority="51"/>
+    <w:lsdException w:name="Grid Table 7 Colorful" w:uiPriority="52"/>
+    <w:lsdException w:name="Grid Table 1 Light Accent 1" w:uiPriority="46"/>
+    <w:lsdException w:name="Grid Table 2 Accent 1" w:uiPriority="47"/>
+    <w:lsdException w:name="Grid Table 3 Accent 1" w:uiPriority="48"/>
+    <w:lsdException w:name="Grid Table 4 Accent 1" w:uiPriority="49"/>
+    <w:lsdException w:name="Grid Table 5 Dark Accent 1" w:uiPriority="50"/>
+    <w:lsdException w:name="Grid Table 6 Colorful Accent 1" w:uiPriority="51"/>
+    <w:lsdException w:name="Grid Table 7 Colorful Accent 1" w:uiPriority="52"/>
+    <w:lsdException w:name="Grid Table 1 Light Accent 2" w:uiPriority="46"/>
+    <w:lsdException w:name="Grid Table 2 Accent 2" w:uiPriority="47"/>
+    <w:lsdException w:name="Grid Table 3 Accent 2" w:uiPriority="48"/>
+    <w:lsdException w:name="Grid Table 4 Accent 2" w:uiPriority="49"/>
+    <w:lsdException w:name="Grid Table 5 Dark Accent 2" w:uiPriority="50"/>
+    <w:lsdException w:name="Grid Table 6 Colorful Accent 2" w:uiPriority="51"/>
+    <w:lsdException w:name="Grid Table 7 Colorful Accent 2" w:uiPriority="52"/>
+    <w:lsdException w:name="Grid Table 1 Light Accent 3" w:uiPriority="46"/>
+    <w:lsdException w:name="Grid Table 2 Accent 3" w:uiPriority="47"/>
+    <w:lsdException w:name="Grid Table 3 Accent 3" w:uiPriority="48"/>
+    <w:lsdException w:name="Grid Table 4 Accent 3" w:uiPriority="49"/>
+    <w:lsdException w:name="Grid Table 5 Dark Accent 3" w:uiPriority="50"/>
+    <w:lsdException w:name="Grid Table 6 Colorful Accent 3" w:uiPriority="51"/>
+    <w:lsdException w:name="Grid Table 7 Colorful Accent 3" w:uiPriority="52"/>
+    <w:lsdException w:name="Grid Table 1 Light Accent 4" w:uiPriority="46"/>
+    <w:lsdException w:name="Grid Table 2 Accent 4" w:uiPriority="47"/>
+    <w:lsdException w:name="Grid Table 3 Accent 4" w:uiPriority="48"/>
+    <w:lsdException w:name="Grid Table 4 Accent 4" w:uiPriority="49"/>
+    <w:lsdException w:name="Grid Table 5 Dark Accent 4" w:uiPriority="50"/>
+    <w:lsdException w:name="Grid Table 6 Colorful Accent 4" w:uiPriority="51"/>
+    <w:lsdException w:name="Grid Table 7 Colorful Accent 4" w:uiPriority="52"/>
+    <w:lsdException w:name="Grid Table 1 Light Accent 5" w:uiPriority="46"/>
+    <w:lsdException w:name="Grid Table 2 Accent 5" w:uiPriority="47"/>
+    <w:lsdException w:name="Grid Table 3 Accent 5" w:uiPriority="48"/>
+    <w:lsdException w:name="Grid Table 4 Accent 5" w:uiPriority="49"/>
+    <w:lsdException w:name="Grid Table 5 Dark Accent 5" w:uiPriority="50"/>
+    <w:lsdException w:name="Grid Table 6 Colorful Accent 5" w:uiPriority="51"/>
+    <w:lsdException w:name="Grid Table 7 Colorful Accent 5" w:uiPriority="52"/>
+    <w:lsdException w:name="Grid Table 1 Light Accent 6" w:uiPriority="46"/>
+    <w:lsdException w:name="Grid Table 2 Accent 6" w:uiPriority="47"/>
+    <w:lsdException w:name="Grid Table 3 Accent 6" w:uiPriority="48"/>
+    <w:lsdException w:name="Grid Table 4 Accent 6" w:uiPriority="49"/>
+    <w:lsdException w:name="Grid Table 5 Dark Accent 6" w:uiPriority="50"/>
+    <w:lsdException w:name="Grid Table 6 Colorful Accent 6" w:uiPriority="51"/>
+    <w:lsdException w:name="Grid Table 7 Colorful Accent 6" w:uiPriority="52"/>
+    <w:lsdException w:name="List Table 1 Light" w:uiPriority="46"/>
+    <w:lsdException w:name="List Table 2" w:uiPriority="47"/>
+    <w:lsdException w:name="List Table 3" w:uiPriority="48"/>
+    <w:lsdException w:name="List Table 4" w:uiPriority="49"/>
+    <w:lsdException w:name="List Table 5 Dark" w:uiPriority="50"/>
+    <w:lsdException w:name="List Table 6 Colorful" w:uiPriority="51"/>
+    <w:lsdException w:name="List Table 7 Colorful" w:uiPriority="52"/>
+    <w:lsdException w:name="List Table 1 Light Accent 1" w:uiPriority="46"/>
+    <w:lsdException w:name="List Table 2 Accent 1" w:uiPriority="47"/>
+    <w:lsdException w:name="List Table 3 Accent 1" w:uiPriority="48"/>
+    <w:lsdException w:name="List Table 4 Accent 1" w:uiPriority="49"/>
+    <w:lsdException w:name="List Table 5 Dark Accent 1" w:uiPriority="50"/>
+    <w:lsdException w:name="List Table 6 Colorful Accent 1" w:uiPriority="51"/>
+    <w:lsdException w:name="List Table 7 Colorful Accent 1" w:uiPriority="52"/>
+    <w:lsdException w:name="List Table 1 Light Accent 2" w:uiPriority="46"/>
+    <w:lsdException w:name="List Table 2 Accent 2" w:uiPriority="47"/>
+    <w:lsdException w:name="List Table 3 Accent 2" w:uiPriority="48"/>
+    <w:lsdException w:name="List Table 4 Accent 2" w:uiPriority="49"/>
+    <w:lsdException w:name="List Table 5 Dark Accent 2" w:uiPriority="50"/>
+    <w:lsdException w:name="List Table 6 Colorful Accent 2" w:uiPriority="51"/>
+    <w:lsdException w:name="List Table 7 Colorful Accent 2" w:uiPriority="52"/>
+    <w:lsdException w:name="List Table 1 Light Accent 3" w:uiPriority="46"/>
+    <w:lsdException w:name="List Table 2 Accent 3" w:uiPriority="47"/>
+    <w:lsdException w:name="List Table 3 Accent 3" w:uiPriority="48"/>
+    <w:lsdException w:name="List Table 4 Accent 3" w:uiPriority="49"/>
+    <w:lsdException w:name="List Table 5 Dark Accent 3" w:uiPriority="50"/>
+    <w:lsdException w:name="List Table 6 Colorful Accent 3" w:uiPriority="51"/>
+    <w:lsdException w:name="List Table 7 Colorful Accent 3" w:uiPriority="52"/>
+    <w:lsdException w:name="List Table 1 Light Accent 4" w:uiPriority="46"/>
+    <w:lsdException w:name="List Table 2 Accent 4" w:uiPriority="47"/>
+    <w:lsdException w:name="List Table 3 Accent 4" w:uiPriority="48"/>
+    <w:lsdException w:name="List Table 4 Accent 4" w:uiPriority="49"/>
+    <w:lsdException w:name="List Table 5 Dark Accent 4" w:uiPriority="50"/>
+    <w:lsdException w:name="List Table 6 Colorful Accent 4" w:uiPriority="51"/>
+    <w:lsdException w:name="List Table 7 Colorful Accent 4" w:uiPriority="52"/>
+    <w:lsdException w:name="List Table 1 Light Accent 5" w:uiPriority="46"/>
+    <w:lsdException w:name="List Table 2 Accent 5" w:uiPriority="47"/>
+    <w:lsdException w:name="List Table 3 Accent 5" w:uiPriority="48"/>
+    <w:lsdException w:name="List Table 4 Accent 5" w:uiPriority="49"/>
+    <w:lsdException w:name="List Table 5 Dark Accent 5" w:uiPriority="50"/>
+    <w:lsdException w:name="List Table 6 Colorful Accent 5" w:uiPriority="51"/>
+    <w:lsdException w:name="List Table 7 Colorful Accent 5" w:uiPriority="52"/>
+    <w:lsdException w:name="List Table 1 Light Accent 6" w:uiPriority="46"/>
+    <w:lsdException w:name="List Table 2 Accent 6" w:uiPriority="47"/>
+    <w:lsdException w:name="List Table 3 Accent 6" w:uiPriority="48"/>
+    <w:lsdException w:name="List Table 4 Accent 6" w:uiPriority="49"/>
+    <w:lsdException w:name="List Table 5 Dark Accent 6" w:uiPriority="50"/>
+    <w:lsdException w:name="List Table 6 Colorful Accent 6" w:uiPriority="51"/>
+    <w:lsdException w:name="List Table 7 Colorful Accent 6" w:uiPriority="52"/>
   </w:latentStyles>
   <w:style w:type="paragraph" w:default="1" w:styleId="Normal">
     <w:name w:val="Normal"/>
@@ -2385,7 +2601,6 @@
     <w:uiPriority w:val="99"/>
     <w:semiHidden/>
     <w:unhideWhenUsed/>
-    <w:qFormat/>
     <w:tblPr>
       <w:tblInd w:w="0" w:type="dxa"/>
       <w:tblCellMar>

</xml_diff>

<commit_message>
Done clip c04 cart 01: Gioi thieu du an
</commit_message>
<xml_diff>
--- a/TYPESCRIPT-ES6-JAVASCRIPT-QUA-DỰ-ÁN-SHOPPING-CART-NỀN-TẢNG-NODE.JS-VÀ-ANGULARJS-2.docx
+++ b/TYPESCRIPT-ES6-JAVASCRIPT-QUA-DỰ-ÁN-SHOPPING-CART-NỀN-TẢNG-NODE.JS-VÀ-ANGULARJS-2.docx
@@ -1552,6 +1552,27 @@
           <w:lang w:val="fr-FR"/>
         </w:rPr>
       </w:pPr>
+      <w:r>
+        <w:rPr>
+          <w:rFonts w:asciiTheme="majorHAnsi" w:hAnsiTheme="majorHAnsi" w:cstheme="majorHAnsi"/>
+          <w:color w:val="9BBB59" w:themeColor="accent3"/>
+          <w:sz w:val="26"/>
+          <w:szCs w:val="26"/>
+          <w:lang w:val="fr-FR"/>
+        </w:rPr>
+        <w:t>https://www.youtube.com/watch?v=eRdbVTst1nw</w:t>
+      </w:r>
+    </w:p>
+    <w:p>
+      <w:pPr>
+        <w:rPr>
+          <w:rFonts w:asciiTheme="majorHAnsi" w:hAnsiTheme="majorHAnsi" w:cstheme="majorHAnsi"/>
+          <w:color w:val="9BBB59" w:themeColor="accent3"/>
+          <w:sz w:val="26"/>
+          <w:szCs w:val="26"/>
+          <w:lang w:val="fr-FR"/>
+        </w:rPr>
+      </w:pPr>
       <w:bookmarkStart w:id="0" w:name="_GoBack"/>
       <w:r>
         <w:rPr>
@@ -1561,29 +1582,10 @@
           <w:szCs w:val="26"/>
           <w:lang w:val="fr-FR"/>
         </w:rPr>
-        <w:t>https://www.youtube.com/watch?v=eRdbVTst1nw</w:t>
+        <w:t>https://www.youtube.com/watch?v=uxwkkod7VDE</w:t>
       </w:r>
     </w:p>
     <w:bookmarkEnd w:id="0"/>
-    <w:p>
-      <w:pPr>
-        <w:rPr>
-          <w:rFonts w:asciiTheme="majorHAnsi" w:hAnsiTheme="majorHAnsi" w:cstheme="majorHAnsi"/>
-          <w:sz w:val="26"/>
-          <w:szCs w:val="26"/>
-          <w:lang w:val="fr-FR"/>
-        </w:rPr>
-      </w:pPr>
-      <w:r>
-        <w:rPr>
-          <w:rFonts w:asciiTheme="majorHAnsi" w:hAnsiTheme="majorHAnsi" w:cstheme="majorHAnsi"/>
-          <w:sz w:val="26"/>
-          <w:szCs w:val="26"/>
-          <w:lang w:val="fr-FR"/>
-        </w:rPr>
-        <w:t>https://www.youtube.com/watch?v=uxwkkod7VDE</w:t>
-      </w:r>
-    </w:p>
     <w:p>
       <w:pPr>
         <w:rPr>

</xml_diff>

<commit_message>
Done clip c04 cart 02: Ve giao dien
</commit_message>
<xml_diff>
--- a/TYPESCRIPT-ES6-JAVASCRIPT-QUA-DỰ-ÁN-SHOPPING-CART-NỀN-TẢNG-NODE.JS-VÀ-ANGULARJS-2.docx
+++ b/TYPESCRIPT-ES6-JAVASCRIPT-QUA-DỰ-ÁN-SHOPPING-CART-NỀN-TẢNG-NODE.JS-VÀ-ANGULARJS-2.docx
@@ -1,6 +1,6 @@
 
 <file path=word/document.xml><?xml version="1.0" encoding="utf-8"?>
-<w:document xmlns:wpc="http://schemas.microsoft.com/office/word/2010/wordprocessingCanvas" xmlns:mc="http://schemas.openxmlformats.org/markup-compatibility/2006" xmlns:o="urn:schemas-microsoft-com:office:office" xmlns:r="http://schemas.openxmlformats.org/officeDocument/2006/relationships" xmlns:m="http://schemas.openxmlformats.org/officeDocument/2006/math" xmlns:v="urn:schemas-microsoft-com:vml" xmlns:wp14="http://schemas.microsoft.com/office/word/2010/wordprocessingDrawing" xmlns:wp="http://schemas.openxmlformats.org/drawingml/2006/wordprocessingDrawing" xmlns:w10="urn:schemas-microsoft-com:office:word" xmlns:w="http://schemas.openxmlformats.org/wordprocessingml/2006/main" xmlns:w14="http://schemas.microsoft.com/office/word/2010/wordml" xmlns:w15="http://schemas.microsoft.com/office/word/2012/wordml" xmlns:wpg="http://schemas.microsoft.com/office/word/2010/wordprocessingGroup" xmlns:wpi="http://schemas.microsoft.com/office/word/2010/wordprocessingInk" xmlns:wne="http://schemas.microsoft.com/office/word/2006/wordml" xmlns:wps="http://schemas.microsoft.com/office/word/2010/wordprocessingShape" mc:Ignorable="w14 w15 wp14">
+<w:document xmlns:ve="http://schemas.openxmlformats.org/markup-compatibility/2006" xmlns:o="urn:schemas-microsoft-com:office:office" xmlns:r="http://schemas.openxmlformats.org/officeDocument/2006/relationships" xmlns:m="http://schemas.openxmlformats.org/officeDocument/2006/math" xmlns:v="urn:schemas-microsoft-com:vml" xmlns:wp="http://schemas.openxmlformats.org/drawingml/2006/wordprocessingDrawing" xmlns:w10="urn:schemas-microsoft-com:office:word" xmlns:w="http://schemas.openxmlformats.org/wordprocessingml/2006/main" xmlns:wne="http://schemas.microsoft.com/office/word/2006/wordml">
   <w:body>
     <w:p>
       <w:pPr>
@@ -323,7 +323,7 @@
           <w:szCs w:val="26"/>
           <w:lang w:val="fr-FR"/>
         </w:rPr>
-        <w:t xml:space="preserve"> 3\Packages\User: Copy </w:t>
+        <w:t xml:space="preserve"> 3\</w:t>
       </w:r>
       <w:proofErr w:type="spellStart"/>
       <w:r>
@@ -334,6 +334,28 @@
           <w:szCs w:val="26"/>
           <w:lang w:val="fr-FR"/>
         </w:rPr>
+        <w:t>Packages\User</w:t>
+      </w:r>
+      <w:proofErr w:type="spellEnd"/>
+      <w:r>
+        <w:rPr>
+          <w:rFonts w:asciiTheme="majorHAnsi" w:hAnsiTheme="majorHAnsi" w:cstheme="majorHAnsi"/>
+          <w:color w:val="000000" w:themeColor="text1"/>
+          <w:sz w:val="26"/>
+          <w:szCs w:val="26"/>
+          <w:lang w:val="fr-FR"/>
+        </w:rPr>
+        <w:t xml:space="preserve">: Copy </w:t>
+      </w:r>
+      <w:proofErr w:type="spellStart"/>
+      <w:r>
+        <w:rPr>
+          <w:rFonts w:asciiTheme="majorHAnsi" w:hAnsiTheme="majorHAnsi" w:cstheme="majorHAnsi"/>
+          <w:color w:val="000000" w:themeColor="text1"/>
+          <w:sz w:val="26"/>
+          <w:szCs w:val="26"/>
+          <w:lang w:val="fr-FR"/>
+        </w:rPr>
         <w:t>củathưmụcnày</w:t>
       </w:r>
       <w:proofErr w:type="spellEnd"/>
@@ -348,7 +370,6 @@
         <w:t xml:space="preserve"> qua </w:t>
       </w:r>
       <w:proofErr w:type="spellStart"/>
-      <w:proofErr w:type="gramStart"/>
       <w:r>
         <w:rPr>
           <w:rFonts w:asciiTheme="majorHAnsi" w:hAnsiTheme="majorHAnsi" w:cstheme="majorHAnsi"/>
@@ -382,7 +403,6 @@
         <w:t>đểkhôngmất</w:t>
       </w:r>
       <w:proofErr w:type="spellEnd"/>
-      <w:proofErr w:type="gramEnd"/>
       <w:r>
         <w:rPr>
           <w:rFonts w:asciiTheme="majorHAnsi" w:hAnsiTheme="majorHAnsi" w:cstheme="majorHAnsi"/>
@@ -1590,14 +1610,16 @@
       <w:pPr>
         <w:rPr>
           <w:rFonts w:asciiTheme="majorHAnsi" w:hAnsiTheme="majorHAnsi" w:cstheme="majorHAnsi"/>
-          <w:sz w:val="26"/>
-          <w:szCs w:val="26"/>
-          <w:lang w:val="fr-FR"/>
-        </w:rPr>
-      </w:pPr>
-      <w:r>
-        <w:rPr>
-          <w:rFonts w:asciiTheme="majorHAnsi" w:hAnsiTheme="majorHAnsi" w:cstheme="majorHAnsi"/>
+          <w:color w:val="9BBB59" w:themeColor="accent3"/>
+          <w:sz w:val="26"/>
+          <w:szCs w:val="26"/>
+          <w:lang w:val="fr-FR"/>
+        </w:rPr>
+      </w:pPr>
+      <w:r>
+        <w:rPr>
+          <w:rFonts w:asciiTheme="majorHAnsi" w:hAnsiTheme="majorHAnsi" w:cstheme="majorHAnsi"/>
+          <w:color w:val="9BBB59" w:themeColor="accent3"/>
           <w:sz w:val="26"/>
           <w:szCs w:val="26"/>
           <w:lang w:val="fr-FR"/>
@@ -2198,7 +2220,7 @@
 </file>
 
 <file path=word/styles.xml><?xml version="1.0" encoding="utf-8"?>
-<w:styles xmlns:mc="http://schemas.openxmlformats.org/markup-compatibility/2006" xmlns:r="http://schemas.openxmlformats.org/officeDocument/2006/relationships" xmlns:w="http://schemas.openxmlformats.org/wordprocessingml/2006/main" xmlns:w14="http://schemas.microsoft.com/office/word/2010/wordml" xmlns:w15="http://schemas.microsoft.com/office/word/2012/wordml" mc:Ignorable="w14 w15">
+<w:styles xmlns:r="http://schemas.openxmlformats.org/officeDocument/2006/relationships" xmlns:w="http://schemas.openxmlformats.org/wordprocessingml/2006/main">
   <w:docDefaults>
     <w:rPrDefault>
       <w:rPr>
@@ -2214,378 +2236,144 @@
       </w:pPr>
     </w:pPrDefault>
   </w:docDefaults>
-  <w:latentStyles w:defLockedState="0" w:defUIPriority="99" w:defSemiHidden="0" w:defUnhideWhenUsed="0" w:defQFormat="0" w:count="371">
-    <w:lsdException w:name="Normal" w:uiPriority="0" w:qFormat="1"/>
-    <w:lsdException w:name="heading 1" w:uiPriority="9" w:qFormat="1"/>
-    <w:lsdException w:name="heading 2" w:semiHidden="1" w:uiPriority="9" w:unhideWhenUsed="1" w:qFormat="1"/>
-    <w:lsdException w:name="heading 3" w:semiHidden="1" w:uiPriority="9" w:unhideWhenUsed="1" w:qFormat="1"/>
-    <w:lsdException w:name="heading 4" w:semiHidden="1" w:uiPriority="9" w:unhideWhenUsed="1" w:qFormat="1"/>
-    <w:lsdException w:name="heading 5" w:semiHidden="1" w:uiPriority="9" w:unhideWhenUsed="1" w:qFormat="1"/>
-    <w:lsdException w:name="heading 6" w:semiHidden="1" w:uiPriority="9" w:unhideWhenUsed="1" w:qFormat="1"/>
-    <w:lsdException w:name="heading 7" w:semiHidden="1" w:uiPriority="9" w:unhideWhenUsed="1" w:qFormat="1"/>
-    <w:lsdException w:name="heading 8" w:semiHidden="1" w:uiPriority="9" w:unhideWhenUsed="1" w:qFormat="1"/>
-    <w:lsdException w:name="heading 9" w:semiHidden="1" w:uiPriority="9" w:unhideWhenUsed="1" w:qFormat="1"/>
-    <w:lsdException w:name="index 1" w:semiHidden="1" w:unhideWhenUsed="1"/>
-    <w:lsdException w:name="index 2" w:semiHidden="1" w:unhideWhenUsed="1"/>
-    <w:lsdException w:name="index 3" w:semiHidden="1" w:unhideWhenUsed="1"/>
-    <w:lsdException w:name="index 4" w:semiHidden="1" w:unhideWhenUsed="1"/>
-    <w:lsdException w:name="index 5" w:semiHidden="1" w:unhideWhenUsed="1"/>
-    <w:lsdException w:name="index 6" w:semiHidden="1" w:unhideWhenUsed="1"/>
-    <w:lsdException w:name="index 7" w:semiHidden="1" w:unhideWhenUsed="1"/>
-    <w:lsdException w:name="index 8" w:semiHidden="1" w:unhideWhenUsed="1"/>
-    <w:lsdException w:name="index 9" w:semiHidden="1" w:unhideWhenUsed="1"/>
-    <w:lsdException w:name="toc 1" w:semiHidden="1" w:uiPriority="39" w:unhideWhenUsed="1"/>
-    <w:lsdException w:name="toc 2" w:semiHidden="1" w:uiPriority="39" w:unhideWhenUsed="1"/>
-    <w:lsdException w:name="toc 3" w:semiHidden="1" w:uiPriority="39" w:unhideWhenUsed="1"/>
-    <w:lsdException w:name="toc 4" w:semiHidden="1" w:uiPriority="39" w:unhideWhenUsed="1"/>
-    <w:lsdException w:name="toc 5" w:semiHidden="1" w:uiPriority="39" w:unhideWhenUsed="1"/>
-    <w:lsdException w:name="toc 6" w:semiHidden="1" w:uiPriority="39" w:unhideWhenUsed="1"/>
-    <w:lsdException w:name="toc 7" w:semiHidden="1" w:uiPriority="39" w:unhideWhenUsed="1"/>
-    <w:lsdException w:name="toc 8" w:semiHidden="1" w:uiPriority="39" w:unhideWhenUsed="1"/>
-    <w:lsdException w:name="toc 9" w:semiHidden="1" w:uiPriority="39" w:unhideWhenUsed="1"/>
-    <w:lsdException w:name="Normal Indent" w:semiHidden="1" w:unhideWhenUsed="1"/>
-    <w:lsdException w:name="footnote text" w:semiHidden="1" w:unhideWhenUsed="1"/>
-    <w:lsdException w:name="annotation text" w:semiHidden="1" w:unhideWhenUsed="1"/>
-    <w:lsdException w:name="header" w:semiHidden="1" w:unhideWhenUsed="1"/>
-    <w:lsdException w:name="footer" w:semiHidden="1" w:unhideWhenUsed="1"/>
-    <w:lsdException w:name="index heading" w:semiHidden="1" w:unhideWhenUsed="1"/>
-    <w:lsdException w:name="caption" w:semiHidden="1" w:uiPriority="35" w:unhideWhenUsed="1" w:qFormat="1"/>
-    <w:lsdException w:name="table of figures" w:semiHidden="1" w:unhideWhenUsed="1"/>
-    <w:lsdException w:name="envelope address" w:semiHidden="1" w:unhideWhenUsed="1"/>
-    <w:lsdException w:name="envelope return" w:semiHidden="1" w:unhideWhenUsed="1"/>
-    <w:lsdException w:name="footnote reference" w:semiHidden="1" w:unhideWhenUsed="1"/>
-    <w:lsdException w:name="annotation reference" w:semiHidden="1" w:unhideWhenUsed="1"/>
-    <w:lsdException w:name="line number" w:semiHidden="1" w:unhideWhenUsed="1"/>
-    <w:lsdException w:name="page number" w:semiHidden="1" w:unhideWhenUsed="1"/>
-    <w:lsdException w:name="endnote reference" w:semiHidden="1" w:unhideWhenUsed="1"/>
-    <w:lsdException w:name="endnote text" w:semiHidden="1" w:unhideWhenUsed="1"/>
-    <w:lsdException w:name="table of authorities" w:semiHidden="1" w:unhideWhenUsed="1"/>
-    <w:lsdException w:name="macro" w:semiHidden="1" w:unhideWhenUsed="1"/>
-    <w:lsdException w:name="toa heading" w:semiHidden="1" w:unhideWhenUsed="1"/>
-    <w:lsdException w:name="List" w:semiHidden="1" w:unhideWhenUsed="1"/>
-    <w:lsdException w:name="List Bullet" w:semiHidden="1" w:unhideWhenUsed="1"/>
-    <w:lsdException w:name="List Number" w:semiHidden="1" w:unhideWhenUsed="1"/>
-    <w:lsdException w:name="List 2" w:semiHidden="1" w:unhideWhenUsed="1"/>
-    <w:lsdException w:name="List 3" w:semiHidden="1" w:unhideWhenUsed="1"/>
-    <w:lsdException w:name="List 4" w:semiHidden="1" w:unhideWhenUsed="1"/>
-    <w:lsdException w:name="List 5" w:semiHidden="1" w:unhideWhenUsed="1"/>
-    <w:lsdException w:name="List Bullet 2" w:semiHidden="1" w:unhideWhenUsed="1"/>
-    <w:lsdException w:name="List Bullet 3" w:semiHidden="1" w:unhideWhenUsed="1"/>
-    <w:lsdException w:name="List Bullet 4" w:semiHidden="1" w:unhideWhenUsed="1"/>
-    <w:lsdException w:name="List Bullet 5" w:semiHidden="1" w:unhideWhenUsed="1"/>
-    <w:lsdException w:name="List Number 2" w:semiHidden="1" w:unhideWhenUsed="1"/>
-    <w:lsdException w:name="List Number 3" w:semiHidden="1" w:unhideWhenUsed="1"/>
-    <w:lsdException w:name="List Number 4" w:semiHidden="1" w:unhideWhenUsed="1"/>
-    <w:lsdException w:name="List Number 5" w:semiHidden="1" w:unhideWhenUsed="1"/>
-    <w:lsdException w:name="Title" w:uiPriority="10" w:qFormat="1"/>
-    <w:lsdException w:name="Closing" w:semiHidden="1" w:unhideWhenUsed="1"/>
-    <w:lsdException w:name="Signature" w:semiHidden="1" w:unhideWhenUsed="1"/>
-    <w:lsdException w:name="Default Paragraph Font" w:semiHidden="1" w:uiPriority="1" w:unhideWhenUsed="1"/>
-    <w:lsdException w:name="Body Text" w:semiHidden="1" w:unhideWhenUsed="1"/>
-    <w:lsdException w:name="Body Text Indent" w:semiHidden="1" w:unhideWhenUsed="1"/>
-    <w:lsdException w:name="List Continue" w:semiHidden="1" w:unhideWhenUsed="1"/>
-    <w:lsdException w:name="List Continue 2" w:semiHidden="1" w:unhideWhenUsed="1"/>
-    <w:lsdException w:name="List Continue 3" w:semiHidden="1" w:unhideWhenUsed="1"/>
-    <w:lsdException w:name="List Continue 4" w:semiHidden="1" w:unhideWhenUsed="1"/>
-    <w:lsdException w:name="List Continue 5" w:semiHidden="1" w:unhideWhenUsed="1"/>
-    <w:lsdException w:name="Message Header" w:semiHidden="1" w:unhideWhenUsed="1"/>
-    <w:lsdException w:name="Subtitle" w:uiPriority="11" w:qFormat="1"/>
-    <w:lsdException w:name="Salutation" w:semiHidden="1" w:unhideWhenUsed="1"/>
-    <w:lsdException w:name="Date" w:semiHidden="1" w:unhideWhenUsed="1"/>
-    <w:lsdException w:name="Body Text First Indent" w:semiHidden="1" w:unhideWhenUsed="1"/>
-    <w:lsdException w:name="Body Text First Indent 2" w:semiHidden="1" w:unhideWhenUsed="1"/>
-    <w:lsdException w:name="Note Heading" w:semiHidden="1" w:unhideWhenUsed="1"/>
-    <w:lsdException w:name="Body Text 2" w:semiHidden="1" w:unhideWhenUsed="1"/>
-    <w:lsdException w:name="Body Text 3" w:semiHidden="1" w:unhideWhenUsed="1"/>
-    <w:lsdException w:name="Body Text Indent 2" w:semiHidden="1" w:unhideWhenUsed="1"/>
-    <w:lsdException w:name="Body Text Indent 3" w:semiHidden="1" w:unhideWhenUsed="1"/>
-    <w:lsdException w:name="Block Text" w:semiHidden="1" w:unhideWhenUsed="1"/>
-    <w:lsdException w:name="Hyperlink" w:semiHidden="1" w:unhideWhenUsed="1"/>
-    <w:lsdException w:name="FollowedHyperlink" w:semiHidden="1" w:unhideWhenUsed="1"/>
-    <w:lsdException w:name="Strong" w:uiPriority="22" w:qFormat="1"/>
-    <w:lsdException w:name="Emphasis" w:uiPriority="20" w:qFormat="1"/>
-    <w:lsdException w:name="Document Map" w:semiHidden="1" w:unhideWhenUsed="1"/>
-    <w:lsdException w:name="Plain Text" w:semiHidden="1" w:unhideWhenUsed="1"/>
-    <w:lsdException w:name="E-mail Signature" w:semiHidden="1" w:unhideWhenUsed="1"/>
-    <w:lsdException w:name="HTML Top of Form" w:semiHidden="1" w:unhideWhenUsed="1"/>
-    <w:lsdException w:name="HTML Bottom of Form" w:semiHidden="1" w:unhideWhenUsed="1"/>
-    <w:lsdException w:name="Normal (Web)" w:semiHidden="1" w:unhideWhenUsed="1"/>
-    <w:lsdException w:name="HTML Acronym" w:semiHidden="1" w:unhideWhenUsed="1"/>
-    <w:lsdException w:name="HTML Address" w:semiHidden="1" w:unhideWhenUsed="1"/>
-    <w:lsdException w:name="HTML Cite" w:semiHidden="1" w:unhideWhenUsed="1"/>
-    <w:lsdException w:name="HTML Code" w:semiHidden="1" w:unhideWhenUsed="1"/>
-    <w:lsdException w:name="HTML Definition" w:semiHidden="1" w:unhideWhenUsed="1"/>
-    <w:lsdException w:name="HTML Keyboard" w:semiHidden="1" w:unhideWhenUsed="1"/>
-    <w:lsdException w:name="HTML Preformatted" w:semiHidden="1" w:unhideWhenUsed="1"/>
-    <w:lsdException w:name="HTML Sample" w:semiHidden="1" w:unhideWhenUsed="1"/>
-    <w:lsdException w:name="HTML Typewriter" w:semiHidden="1" w:unhideWhenUsed="1"/>
-    <w:lsdException w:name="HTML Variable" w:semiHidden="1" w:unhideWhenUsed="1"/>
-    <w:lsdException w:name="Normal Table" w:semiHidden="1" w:unhideWhenUsed="1"/>
-    <w:lsdException w:name="annotation subject" w:semiHidden="1" w:unhideWhenUsed="1"/>
-    <w:lsdException w:name="No List" w:semiHidden="1" w:unhideWhenUsed="1"/>
-    <w:lsdException w:name="Outline List 1" w:semiHidden="1" w:unhideWhenUsed="1"/>
-    <w:lsdException w:name="Outline List 2" w:semiHidden="1" w:unhideWhenUsed="1"/>
-    <w:lsdException w:name="Outline List 3" w:semiHidden="1" w:unhideWhenUsed="1"/>
-    <w:lsdException w:name="Table Simple 1" w:semiHidden="1" w:unhideWhenUsed="1"/>
-    <w:lsdException w:name="Table Simple 2" w:semiHidden="1" w:unhideWhenUsed="1"/>
-    <w:lsdException w:name="Table Simple 3" w:semiHidden="1" w:unhideWhenUsed="1"/>
-    <w:lsdException w:name="Table Classic 1" w:semiHidden="1" w:unhideWhenUsed="1"/>
-    <w:lsdException w:name="Table Classic 2" w:semiHidden="1" w:unhideWhenUsed="1"/>
-    <w:lsdException w:name="Table Classic 3" w:semiHidden="1" w:unhideWhenUsed="1"/>
-    <w:lsdException w:name="Table Classic 4" w:semiHidden="1" w:unhideWhenUsed="1"/>
-    <w:lsdException w:name="Table Colorful 1" w:semiHidden="1" w:unhideWhenUsed="1"/>
-    <w:lsdException w:name="Table Colorful 2" w:semiHidden="1" w:unhideWhenUsed="1"/>
-    <w:lsdException w:name="Table Colorful 3" w:semiHidden="1" w:unhideWhenUsed="1"/>
-    <w:lsdException w:name="Table Columns 1" w:semiHidden="1" w:unhideWhenUsed="1"/>
-    <w:lsdException w:name="Table Columns 2" w:semiHidden="1" w:unhideWhenUsed="1"/>
-    <w:lsdException w:name="Table Columns 3" w:semiHidden="1" w:unhideWhenUsed="1"/>
-    <w:lsdException w:name="Table Columns 4" w:semiHidden="1" w:unhideWhenUsed="1"/>
-    <w:lsdException w:name="Table Columns 5" w:semiHidden="1" w:unhideWhenUsed="1"/>
-    <w:lsdException w:name="Table Grid 1" w:semiHidden="1" w:unhideWhenUsed="1"/>
-    <w:lsdException w:name="Table Grid 2" w:semiHidden="1" w:unhideWhenUsed="1"/>
-    <w:lsdException w:name="Table Grid 3" w:semiHidden="1" w:unhideWhenUsed="1"/>
-    <w:lsdException w:name="Table Grid 4" w:semiHidden="1" w:unhideWhenUsed="1"/>
-    <w:lsdException w:name="Table Grid 5" w:semiHidden="1" w:unhideWhenUsed="1"/>
-    <w:lsdException w:name="Table Grid 6" w:semiHidden="1" w:unhideWhenUsed="1"/>
-    <w:lsdException w:name="Table Grid 7" w:semiHidden="1" w:unhideWhenUsed="1"/>
-    <w:lsdException w:name="Table Grid 8" w:semiHidden="1" w:unhideWhenUsed="1"/>
-    <w:lsdException w:name="Table List 1" w:semiHidden="1" w:unhideWhenUsed="1"/>
-    <w:lsdException w:name="Table List 2" w:semiHidden="1" w:unhideWhenUsed="1"/>
-    <w:lsdException w:name="Table List 3" w:semiHidden="1" w:unhideWhenUsed="1"/>
-    <w:lsdException w:name="Table List 4" w:semiHidden="1" w:unhideWhenUsed="1"/>
-    <w:lsdException w:name="Table List 5" w:semiHidden="1" w:unhideWhenUsed="1"/>
-    <w:lsdException w:name="Table List 6" w:semiHidden="1" w:unhideWhenUsed="1"/>
-    <w:lsdException w:name="Table List 7" w:semiHidden="1" w:unhideWhenUsed="1"/>
-    <w:lsdException w:name="Table List 8" w:semiHidden="1" w:unhideWhenUsed="1"/>
-    <w:lsdException w:name="Table 3D effects 1" w:semiHidden="1" w:unhideWhenUsed="1"/>
-    <w:lsdException w:name="Table 3D effects 2" w:semiHidden="1" w:unhideWhenUsed="1"/>
-    <w:lsdException w:name="Table 3D effects 3" w:semiHidden="1" w:unhideWhenUsed="1"/>
-    <w:lsdException w:name="Table Contemporary" w:semiHidden="1" w:unhideWhenUsed="1"/>
-    <w:lsdException w:name="Table Elegant" w:semiHidden="1" w:unhideWhenUsed="1"/>
-    <w:lsdException w:name="Table Professional" w:semiHidden="1" w:unhideWhenUsed="1"/>
-    <w:lsdException w:name="Table Subtle 1" w:semiHidden="1" w:unhideWhenUsed="1"/>
-    <w:lsdException w:name="Table Subtle 2" w:semiHidden="1" w:unhideWhenUsed="1"/>
-    <w:lsdException w:name="Table Web 1" w:semiHidden="1" w:unhideWhenUsed="1"/>
-    <w:lsdException w:name="Table Web 2" w:semiHidden="1" w:unhideWhenUsed="1"/>
-    <w:lsdException w:name="Table Web 3" w:semiHidden="1" w:unhideWhenUsed="1"/>
-    <w:lsdException w:name="Balloon Text" w:semiHidden="1" w:unhideWhenUsed="1"/>
-    <w:lsdException w:name="Table Grid" w:uiPriority="59"/>
-    <w:lsdException w:name="Table Theme" w:semiHidden="1" w:unhideWhenUsed="1"/>
-    <w:lsdException w:name="Placeholder Text" w:semiHidden="1"/>
-    <w:lsdException w:name="No Spacing" w:uiPriority="1" w:qFormat="1"/>
-    <w:lsdException w:name="Light Shading" w:uiPriority="60"/>
-    <w:lsdException w:name="Light List" w:uiPriority="61"/>
-    <w:lsdException w:name="Light Grid" w:uiPriority="62"/>
-    <w:lsdException w:name="Medium Shading 1" w:uiPriority="63"/>
-    <w:lsdException w:name="Medium Shading 2" w:uiPriority="64"/>
-    <w:lsdException w:name="Medium List 1" w:uiPriority="65"/>
-    <w:lsdException w:name="Medium List 2" w:uiPriority="66"/>
-    <w:lsdException w:name="Medium Grid 1" w:uiPriority="67"/>
-    <w:lsdException w:name="Medium Grid 2" w:uiPriority="68"/>
-    <w:lsdException w:name="Medium Grid 3" w:uiPriority="69"/>
-    <w:lsdException w:name="Dark List" w:uiPriority="70"/>
-    <w:lsdException w:name="Colorful Shading" w:uiPriority="71"/>
-    <w:lsdException w:name="Colorful List" w:uiPriority="72"/>
-    <w:lsdException w:name="Colorful Grid" w:uiPriority="73"/>
-    <w:lsdException w:name="Light Shading Accent 1" w:uiPriority="60"/>
-    <w:lsdException w:name="Light List Accent 1" w:uiPriority="61"/>
-    <w:lsdException w:name="Light Grid Accent 1" w:uiPriority="62"/>
-    <w:lsdException w:name="Medium Shading 1 Accent 1" w:uiPriority="63"/>
-    <w:lsdException w:name="Medium Shading 2 Accent 1" w:uiPriority="64"/>
-    <w:lsdException w:name="Medium List 1 Accent 1" w:uiPriority="65"/>
-    <w:lsdException w:name="Revision" w:semiHidden="1"/>
-    <w:lsdException w:name="List Paragraph" w:uiPriority="34" w:qFormat="1"/>
-    <w:lsdException w:name="Quote" w:uiPriority="29" w:qFormat="1"/>
-    <w:lsdException w:name="Intense Quote" w:uiPriority="30" w:qFormat="1"/>
-    <w:lsdException w:name="Medium List 2 Accent 1" w:uiPriority="66"/>
-    <w:lsdException w:name="Medium Grid 1 Accent 1" w:uiPriority="67"/>
-    <w:lsdException w:name="Medium Grid 2 Accent 1" w:uiPriority="68"/>
-    <w:lsdException w:name="Medium Grid 3 Accent 1" w:uiPriority="69"/>
-    <w:lsdException w:name="Dark List Accent 1" w:uiPriority="70"/>
-    <w:lsdException w:name="Colorful Shading Accent 1" w:uiPriority="71"/>
-    <w:lsdException w:name="Colorful List Accent 1" w:uiPriority="72"/>
-    <w:lsdException w:name="Colorful Grid Accent 1" w:uiPriority="73"/>
-    <w:lsdException w:name="Light Shading Accent 2" w:uiPriority="60"/>
-    <w:lsdException w:name="Light List Accent 2" w:uiPriority="61"/>
-    <w:lsdException w:name="Light Grid Accent 2" w:uiPriority="62"/>
-    <w:lsdException w:name="Medium Shading 1 Accent 2" w:uiPriority="63"/>
-    <w:lsdException w:name="Medium Shading 2 Accent 2" w:uiPriority="64"/>
-    <w:lsdException w:name="Medium List 1 Accent 2" w:uiPriority="65"/>
-    <w:lsdException w:name="Medium List 2 Accent 2" w:uiPriority="66"/>
-    <w:lsdException w:name="Medium Grid 1 Accent 2" w:uiPriority="67"/>
-    <w:lsdException w:name="Medium Grid 2 Accent 2" w:uiPriority="68"/>
-    <w:lsdException w:name="Medium Grid 3 Accent 2" w:uiPriority="69"/>
-    <w:lsdException w:name="Dark List Accent 2" w:uiPriority="70"/>
-    <w:lsdException w:name="Colorful Shading Accent 2" w:uiPriority="71"/>
-    <w:lsdException w:name="Colorful List Accent 2" w:uiPriority="72"/>
-    <w:lsdException w:name="Colorful Grid Accent 2" w:uiPriority="73"/>
-    <w:lsdException w:name="Light Shading Accent 3" w:uiPriority="60"/>
-    <w:lsdException w:name="Light List Accent 3" w:uiPriority="61"/>
-    <w:lsdException w:name="Light Grid Accent 3" w:uiPriority="62"/>
-    <w:lsdException w:name="Medium Shading 1 Accent 3" w:uiPriority="63"/>
-    <w:lsdException w:name="Medium Shading 2 Accent 3" w:uiPriority="64"/>
-    <w:lsdException w:name="Medium List 1 Accent 3" w:uiPriority="65"/>
-    <w:lsdException w:name="Medium List 2 Accent 3" w:uiPriority="66"/>
-    <w:lsdException w:name="Medium Grid 1 Accent 3" w:uiPriority="67"/>
-    <w:lsdException w:name="Medium Grid 2 Accent 3" w:uiPriority="68"/>
-    <w:lsdException w:name="Medium Grid 3 Accent 3" w:uiPriority="69"/>
-    <w:lsdException w:name="Dark List Accent 3" w:uiPriority="70"/>
-    <w:lsdException w:name="Colorful Shading Accent 3" w:uiPriority="71"/>
-    <w:lsdException w:name="Colorful List Accent 3" w:uiPriority="72"/>
-    <w:lsdException w:name="Colorful Grid Accent 3" w:uiPriority="73"/>
-    <w:lsdException w:name="Light Shading Accent 4" w:uiPriority="60"/>
-    <w:lsdException w:name="Light List Accent 4" w:uiPriority="61"/>
-    <w:lsdException w:name="Light Grid Accent 4" w:uiPriority="62"/>
-    <w:lsdException w:name="Medium Shading 1 Accent 4" w:uiPriority="63"/>
-    <w:lsdException w:name="Medium Shading 2 Accent 4" w:uiPriority="64"/>
-    <w:lsdException w:name="Medium List 1 Accent 4" w:uiPriority="65"/>
-    <w:lsdException w:name="Medium List 2 Accent 4" w:uiPriority="66"/>
-    <w:lsdException w:name="Medium Grid 1 Accent 4" w:uiPriority="67"/>
-    <w:lsdException w:name="Medium Grid 2 Accent 4" w:uiPriority="68"/>
-    <w:lsdException w:name="Medium Grid 3 Accent 4" w:uiPriority="69"/>
-    <w:lsdException w:name="Dark List Accent 4" w:uiPriority="70"/>
-    <w:lsdException w:name="Colorful Shading Accent 4" w:uiPriority="71"/>
-    <w:lsdException w:name="Colorful List Accent 4" w:uiPriority="72"/>
-    <w:lsdException w:name="Colorful Grid Accent 4" w:uiPriority="73"/>
-    <w:lsdException w:name="Light Shading Accent 5" w:uiPriority="60"/>
-    <w:lsdException w:name="Light List Accent 5" w:uiPriority="61"/>
-    <w:lsdException w:name="Light Grid Accent 5" w:uiPriority="62"/>
-    <w:lsdException w:name="Medium Shading 1 Accent 5" w:uiPriority="63"/>
-    <w:lsdException w:name="Medium Shading 2 Accent 5" w:uiPriority="64"/>
-    <w:lsdException w:name="Medium List 1 Accent 5" w:uiPriority="65"/>
-    <w:lsdException w:name="Medium List 2 Accent 5" w:uiPriority="66"/>
-    <w:lsdException w:name="Medium Grid 1 Accent 5" w:uiPriority="67"/>
-    <w:lsdException w:name="Medium Grid 2 Accent 5" w:uiPriority="68"/>
-    <w:lsdException w:name="Medium Grid 3 Accent 5" w:uiPriority="69"/>
-    <w:lsdException w:name="Dark List Accent 5" w:uiPriority="70"/>
-    <w:lsdException w:name="Colorful Shading Accent 5" w:uiPriority="71"/>
-    <w:lsdException w:name="Colorful List Accent 5" w:uiPriority="72"/>
-    <w:lsdException w:name="Colorful Grid Accent 5" w:uiPriority="73"/>
-    <w:lsdException w:name="Light Shading Accent 6" w:uiPriority="60"/>
-    <w:lsdException w:name="Light List Accent 6" w:uiPriority="61"/>
-    <w:lsdException w:name="Light Grid Accent 6" w:uiPriority="62"/>
-    <w:lsdException w:name="Medium Shading 1 Accent 6" w:uiPriority="63"/>
-    <w:lsdException w:name="Medium Shading 2 Accent 6" w:uiPriority="64"/>
-    <w:lsdException w:name="Medium List 1 Accent 6" w:uiPriority="65"/>
-    <w:lsdException w:name="Medium List 2 Accent 6" w:uiPriority="66"/>
-    <w:lsdException w:name="Medium Grid 1 Accent 6" w:uiPriority="67"/>
-    <w:lsdException w:name="Medium Grid 2 Accent 6" w:uiPriority="68"/>
-    <w:lsdException w:name="Medium Grid 3 Accent 6" w:uiPriority="69"/>
-    <w:lsdException w:name="Dark List Accent 6" w:uiPriority="70"/>
-    <w:lsdException w:name="Colorful Shading Accent 6" w:uiPriority="71"/>
-    <w:lsdException w:name="Colorful List Accent 6" w:uiPriority="72"/>
-    <w:lsdException w:name="Colorful Grid Accent 6" w:uiPriority="73"/>
-    <w:lsdException w:name="Subtle Emphasis" w:uiPriority="19" w:qFormat="1"/>
-    <w:lsdException w:name="Intense Emphasis" w:uiPriority="21" w:qFormat="1"/>
-    <w:lsdException w:name="Subtle Reference" w:uiPriority="31" w:qFormat="1"/>
-    <w:lsdException w:name="Intense Reference" w:uiPriority="32" w:qFormat="1"/>
-    <w:lsdException w:name="Book Title" w:uiPriority="33" w:qFormat="1"/>
-    <w:lsdException w:name="Bibliography" w:semiHidden="1" w:uiPriority="37" w:unhideWhenUsed="1"/>
-    <w:lsdException w:name="TOC Heading" w:semiHidden="1" w:uiPriority="39" w:unhideWhenUsed="1" w:qFormat="1"/>
-    <w:lsdException w:name="Plain Table 1" w:uiPriority="41"/>
-    <w:lsdException w:name="Plain Table 2" w:uiPriority="42"/>
-    <w:lsdException w:name="Plain Table 3" w:uiPriority="43"/>
-    <w:lsdException w:name="Plain Table 4" w:uiPriority="44"/>
-    <w:lsdException w:name="Plain Table 5" w:uiPriority="45"/>
-    <w:lsdException w:name="Grid Table Light" w:uiPriority="40"/>
-    <w:lsdException w:name="Grid Table 1 Light" w:uiPriority="46"/>
-    <w:lsdException w:name="Grid Table 2" w:uiPriority="47"/>
-    <w:lsdException w:name="Grid Table 3" w:uiPriority="48"/>
-    <w:lsdException w:name="Grid Table 4" w:uiPriority="49"/>
-    <w:lsdException w:name="Grid Table 5 Dark" w:uiPriority="50"/>
-    <w:lsdException w:name="Grid Table 6 Colorful" w:uiPriority="51"/>
-    <w:lsdException w:name="Grid Table 7 Colorful" w:uiPriority="52"/>
-    <w:lsdException w:name="Grid Table 1 Light Accent 1" w:uiPriority="46"/>
-    <w:lsdException w:name="Grid Table 2 Accent 1" w:uiPriority="47"/>
-    <w:lsdException w:name="Grid Table 3 Accent 1" w:uiPriority="48"/>
-    <w:lsdException w:name="Grid Table 4 Accent 1" w:uiPriority="49"/>
-    <w:lsdException w:name="Grid Table 5 Dark Accent 1" w:uiPriority="50"/>
-    <w:lsdException w:name="Grid Table 6 Colorful Accent 1" w:uiPriority="51"/>
-    <w:lsdException w:name="Grid Table 7 Colorful Accent 1" w:uiPriority="52"/>
-    <w:lsdException w:name="Grid Table 1 Light Accent 2" w:uiPriority="46"/>
-    <w:lsdException w:name="Grid Table 2 Accent 2" w:uiPriority="47"/>
-    <w:lsdException w:name="Grid Table 3 Accent 2" w:uiPriority="48"/>
-    <w:lsdException w:name="Grid Table 4 Accent 2" w:uiPriority="49"/>
-    <w:lsdException w:name="Grid Table 5 Dark Accent 2" w:uiPriority="50"/>
-    <w:lsdException w:name="Grid Table 6 Colorful Accent 2" w:uiPriority="51"/>
-    <w:lsdException w:name="Grid Table 7 Colorful Accent 2" w:uiPriority="52"/>
-    <w:lsdException w:name="Grid Table 1 Light Accent 3" w:uiPriority="46"/>
-    <w:lsdException w:name="Grid Table 2 Accent 3" w:uiPriority="47"/>
-    <w:lsdException w:name="Grid Table 3 Accent 3" w:uiPriority="48"/>
-    <w:lsdException w:name="Grid Table 4 Accent 3" w:uiPriority="49"/>
-    <w:lsdException w:name="Grid Table 5 Dark Accent 3" w:uiPriority="50"/>
-    <w:lsdException w:name="Grid Table 6 Colorful Accent 3" w:uiPriority="51"/>
-    <w:lsdException w:name="Grid Table 7 Colorful Accent 3" w:uiPriority="52"/>
-    <w:lsdException w:name="Grid Table 1 Light Accent 4" w:uiPriority="46"/>
-    <w:lsdException w:name="Grid Table 2 Accent 4" w:uiPriority="47"/>
-    <w:lsdException w:name="Grid Table 3 Accent 4" w:uiPriority="48"/>
-    <w:lsdException w:name="Grid Table 4 Accent 4" w:uiPriority="49"/>
-    <w:lsdException w:name="Grid Table 5 Dark Accent 4" w:uiPriority="50"/>
-    <w:lsdException w:name="Grid Table 6 Colorful Accent 4" w:uiPriority="51"/>
-    <w:lsdException w:name="Grid Table 7 Colorful Accent 4" w:uiPriority="52"/>
-    <w:lsdException w:name="Grid Table 1 Light Accent 5" w:uiPriority="46"/>
-    <w:lsdException w:name="Grid Table 2 Accent 5" w:uiPriority="47"/>
-    <w:lsdException w:name="Grid Table 3 Accent 5" w:uiPriority="48"/>
-    <w:lsdException w:name="Grid Table 4 Accent 5" w:uiPriority="49"/>
-    <w:lsdException w:name="Grid Table 5 Dark Accent 5" w:uiPriority="50"/>
-    <w:lsdException w:name="Grid Table 6 Colorful Accent 5" w:uiPriority="51"/>
-    <w:lsdException w:name="Grid Table 7 Colorful Accent 5" w:uiPriority="52"/>
-    <w:lsdException w:name="Grid Table 1 Light Accent 6" w:uiPriority="46"/>
-    <w:lsdException w:name="Grid Table 2 Accent 6" w:uiPriority="47"/>
-    <w:lsdException w:name="Grid Table 3 Accent 6" w:uiPriority="48"/>
-    <w:lsdException w:name="Grid Table 4 Accent 6" w:uiPriority="49"/>
-    <w:lsdException w:name="Grid Table 5 Dark Accent 6" w:uiPriority="50"/>
-    <w:lsdException w:name="Grid Table 6 Colorful Accent 6" w:uiPriority="51"/>
-    <w:lsdException w:name="Grid Table 7 Colorful Accent 6" w:uiPriority="52"/>
-    <w:lsdException w:name="List Table 1 Light" w:uiPriority="46"/>
-    <w:lsdException w:name="List Table 2" w:uiPriority="47"/>
-    <w:lsdException w:name="List Table 3" w:uiPriority="48"/>
-    <w:lsdException w:name="List Table 4" w:uiPriority="49"/>
-    <w:lsdException w:name="List Table 5 Dark" w:uiPriority="50"/>
-    <w:lsdException w:name="List Table 6 Colorful" w:uiPriority="51"/>
-    <w:lsdException w:name="List Table 7 Colorful" w:uiPriority="52"/>
-    <w:lsdException w:name="List Table 1 Light Accent 1" w:uiPriority="46"/>
-    <w:lsdException w:name="List Table 2 Accent 1" w:uiPriority="47"/>
-    <w:lsdException w:name="List Table 3 Accent 1" w:uiPriority="48"/>
-    <w:lsdException w:name="List Table 4 Accent 1" w:uiPriority="49"/>
-    <w:lsdException w:name="List Table 5 Dark Accent 1" w:uiPriority="50"/>
-    <w:lsdException w:name="List Table 6 Colorful Accent 1" w:uiPriority="51"/>
-    <w:lsdException w:name="List Table 7 Colorful Accent 1" w:uiPriority="52"/>
-    <w:lsdException w:name="List Table 1 Light Accent 2" w:uiPriority="46"/>
-    <w:lsdException w:name="List Table 2 Accent 2" w:uiPriority="47"/>
-    <w:lsdException w:name="List Table 3 Accent 2" w:uiPriority="48"/>
-    <w:lsdException w:name="List Table 4 Accent 2" w:uiPriority="49"/>
-    <w:lsdException w:name="List Table 5 Dark Accent 2" w:uiPriority="50"/>
-    <w:lsdException w:name="List Table 6 Colorful Accent 2" w:uiPriority="51"/>
-    <w:lsdException w:name="List Table 7 Colorful Accent 2" w:uiPriority="52"/>
-    <w:lsdException w:name="List Table 1 Light Accent 3" w:uiPriority="46"/>
-    <w:lsdException w:name="List Table 2 Accent 3" w:uiPriority="47"/>
-    <w:lsdException w:name="List Table 3 Accent 3" w:uiPriority="48"/>
-    <w:lsdException w:name="List Table 4 Accent 3" w:uiPriority="49"/>
-    <w:lsdException w:name="List Table 5 Dark Accent 3" w:uiPriority="50"/>
-    <w:lsdException w:name="List Table 6 Colorful Accent 3" w:uiPriority="51"/>
-    <w:lsdException w:name="List Table 7 Colorful Accent 3" w:uiPriority="52"/>
-    <w:lsdException w:name="List Table 1 Light Accent 4" w:uiPriority="46"/>
-    <w:lsdException w:name="List Table 2 Accent 4" w:uiPriority="47"/>
-    <w:lsdException w:name="List Table 3 Accent 4" w:uiPriority="48"/>
-    <w:lsdException w:name="List Table 4 Accent 4" w:uiPriority="49"/>
-    <w:lsdException w:name="List Table 5 Dark Accent 4" w:uiPriority="50"/>
-    <w:lsdException w:name="List Table 6 Colorful Accent 4" w:uiPriority="51"/>
-    <w:lsdException w:name="List Table 7 Colorful Accent 4" w:uiPriority="52"/>
-    <w:lsdException w:name="List Table 1 Light Accent 5" w:uiPriority="46"/>
-    <w:lsdException w:name="List Table 2 Accent 5" w:uiPriority="47"/>
-    <w:lsdException w:name="List Table 3 Accent 5" w:uiPriority="48"/>
-    <w:lsdException w:name="List Table 4 Accent 5" w:uiPriority="49"/>
-    <w:lsdException w:name="List Table 5 Dark Accent 5" w:uiPriority="50"/>
-    <w:lsdException w:name="List Table 6 Colorful Accent 5" w:uiPriority="51"/>
-    <w:lsdException w:name="List Table 7 Colorful Accent 5" w:uiPriority="52"/>
-    <w:lsdException w:name="List Table 1 Light Accent 6" w:uiPriority="46"/>
-    <w:lsdException w:name="List Table 2 Accent 6" w:uiPriority="47"/>
-    <w:lsdException w:name="List Table 3 Accent 6" w:uiPriority="48"/>
-    <w:lsdException w:name="List Table 4 Accent 6" w:uiPriority="49"/>
-    <w:lsdException w:name="List Table 5 Dark Accent 6" w:uiPriority="50"/>
-    <w:lsdException w:name="List Table 6 Colorful Accent 6" w:uiPriority="51"/>
-    <w:lsdException w:name="List Table 7 Colorful Accent 6" w:uiPriority="52"/>
+  <w:latentStyles w:defLockedState="0" w:defUIPriority="99" w:defSemiHidden="1" w:defUnhideWhenUsed="1" w:defQFormat="0" w:count="267">
+    <w:lsdException w:name="Normal" w:semiHidden="0" w:uiPriority="0" w:unhideWhenUsed="0" w:qFormat="1"/>
+    <w:lsdException w:name="heading 1" w:semiHidden="0" w:uiPriority="9" w:unhideWhenUsed="0" w:qFormat="1"/>
+    <w:lsdException w:name="heading 2" w:uiPriority="9" w:qFormat="1"/>
+    <w:lsdException w:name="heading 3" w:uiPriority="9" w:qFormat="1"/>
+    <w:lsdException w:name="heading 4" w:uiPriority="9" w:qFormat="1"/>
+    <w:lsdException w:name="heading 5" w:uiPriority="9" w:qFormat="1"/>
+    <w:lsdException w:name="heading 6" w:uiPriority="9" w:qFormat="1"/>
+    <w:lsdException w:name="heading 7" w:uiPriority="9" w:qFormat="1"/>
+    <w:lsdException w:name="heading 8" w:uiPriority="9" w:qFormat="1"/>
+    <w:lsdException w:name="heading 9" w:uiPriority="9" w:qFormat="1"/>
+    <w:lsdException w:name="toc 1" w:uiPriority="39"/>
+    <w:lsdException w:name="toc 2" w:uiPriority="39"/>
+    <w:lsdException w:name="toc 3" w:uiPriority="39"/>
+    <w:lsdException w:name="toc 4" w:uiPriority="39"/>
+    <w:lsdException w:name="toc 5" w:uiPriority="39"/>
+    <w:lsdException w:name="toc 6" w:uiPriority="39"/>
+    <w:lsdException w:name="toc 7" w:uiPriority="39"/>
+    <w:lsdException w:name="toc 8" w:uiPriority="39"/>
+    <w:lsdException w:name="toc 9" w:uiPriority="39"/>
+    <w:lsdException w:name="caption" w:uiPriority="35" w:qFormat="1"/>
+    <w:lsdException w:name="Title" w:semiHidden="0" w:uiPriority="10" w:unhideWhenUsed="0" w:qFormat="1"/>
+    <w:lsdException w:name="Default Paragraph Font" w:uiPriority="1"/>
+    <w:lsdException w:name="Subtitle" w:semiHidden="0" w:uiPriority="11" w:unhideWhenUsed="0" w:qFormat="1"/>
+    <w:lsdException w:name="Strong" w:semiHidden="0" w:uiPriority="22" w:unhideWhenUsed="0" w:qFormat="1"/>
+    <w:lsdException w:name="Emphasis" w:semiHidden="0" w:uiPriority="20" w:unhideWhenUsed="0" w:qFormat="1"/>
+    <w:lsdException w:name="Table Grid" w:semiHidden="0" w:uiPriority="59" w:unhideWhenUsed="0"/>
+    <w:lsdException w:name="Placeholder Text" w:unhideWhenUsed="0"/>
+    <w:lsdException w:name="No Spacing" w:semiHidden="0" w:uiPriority="1" w:unhideWhenUsed="0" w:qFormat="1"/>
+    <w:lsdException w:name="Light Shading" w:semiHidden="0" w:uiPriority="60" w:unhideWhenUsed="0"/>
+    <w:lsdException w:name="Light List" w:semiHidden="0" w:uiPriority="61" w:unhideWhenUsed="0"/>
+    <w:lsdException w:name="Light Grid" w:semiHidden="0" w:uiPriority="62" w:unhideWhenUsed="0"/>
+    <w:lsdException w:name="Medium Shading 1" w:semiHidden="0" w:uiPriority="63" w:unhideWhenUsed="0"/>
+    <w:lsdException w:name="Medium Shading 2" w:semiHidden="0" w:uiPriority="64" w:unhideWhenUsed="0"/>
+    <w:lsdException w:name="Medium List 1" w:semiHidden="0" w:uiPriority="65" w:unhideWhenUsed="0"/>
+    <w:lsdException w:name="Medium List 2" w:semiHidden="0" w:uiPriority="66" w:unhideWhenUsed="0"/>
+    <w:lsdException w:name="Medium Grid 1" w:semiHidden="0" w:uiPriority="67" w:unhideWhenUsed="0"/>
+    <w:lsdException w:name="Medium Grid 2" w:semiHidden="0" w:uiPriority="68" w:unhideWhenUsed="0"/>
+    <w:lsdException w:name="Medium Grid 3" w:semiHidden="0" w:uiPriority="69" w:unhideWhenUsed="0"/>
+    <w:lsdException w:name="Dark List" w:semiHidden="0" w:uiPriority="70" w:unhideWhenUsed="0"/>
+    <w:lsdException w:name="Colorful Shading" w:semiHidden="0" w:uiPriority="71" w:unhideWhenUsed="0"/>
+    <w:lsdException w:name="Colorful List" w:semiHidden="0" w:uiPriority="72" w:unhideWhenUsed="0"/>
+    <w:lsdException w:name="Colorful Grid" w:semiHidden="0" w:uiPriority="73" w:unhideWhenUsed="0"/>
+    <w:lsdException w:name="Light Shading Accent 1" w:semiHidden="0" w:uiPriority="60" w:unhideWhenUsed="0"/>
+    <w:lsdException w:name="Light List Accent 1" w:semiHidden="0" w:uiPriority="61" w:unhideWhenUsed="0"/>
+    <w:lsdException w:name="Light Grid Accent 1" w:semiHidden="0" w:uiPriority="62" w:unhideWhenUsed="0"/>
+    <w:lsdException w:name="Medium Shading 1 Accent 1" w:semiHidden="0" w:uiPriority="63" w:unhideWhenUsed="0"/>
+    <w:lsdException w:name="Medium Shading 2 Accent 1" w:semiHidden="0" w:uiPriority="64" w:unhideWhenUsed="0"/>
+    <w:lsdException w:name="Medium List 1 Accent 1" w:semiHidden="0" w:uiPriority="65" w:unhideWhenUsed="0"/>
+    <w:lsdException w:name="Revision" w:unhideWhenUsed="0"/>
+    <w:lsdException w:name="List Paragraph" w:semiHidden="0" w:uiPriority="34" w:unhideWhenUsed="0" w:qFormat="1"/>
+    <w:lsdException w:name="Quote" w:semiHidden="0" w:uiPriority="29" w:unhideWhenUsed="0" w:qFormat="1"/>
+    <w:lsdException w:name="Intense Quote" w:semiHidden="0" w:uiPriority="30" w:unhideWhenUsed="0" w:qFormat="1"/>
+    <w:lsdException w:name="Medium List 2 Accent 1" w:semiHidden="0" w:uiPriority="66" w:unhideWhenUsed="0"/>
+    <w:lsdException w:name="Medium Grid 1 Accent 1" w:semiHidden="0" w:uiPriority="67" w:unhideWhenUsed="0"/>
+    <w:lsdException w:name="Medium Grid 2 Accent 1" w:semiHidden="0" w:uiPriority="68" w:unhideWhenUsed="0"/>
+    <w:lsdException w:name="Medium Grid 3 Accent 1" w:semiHidden="0" w:uiPriority="69" w:unhideWhenUsed="0"/>
+    <w:lsdException w:name="Dark List Accent 1" w:semiHidden="0" w:uiPriority="70" w:unhideWhenUsed="0"/>
+    <w:lsdException w:name="Colorful Shading Accent 1" w:semiHidden="0" w:uiPriority="71" w:unhideWhenUsed="0"/>
+    <w:lsdException w:name="Colorful List Accent 1" w:semiHidden="0" w:uiPriority="72" w:unhideWhenUsed="0"/>
+    <w:lsdException w:name="Colorful Grid Accent 1" w:semiHidden="0" w:uiPriority="73" w:unhideWhenUsed="0"/>
+    <w:lsdException w:name="Light Shading Accent 2" w:semiHidden="0" w:uiPriority="60" w:unhideWhenUsed="0"/>
+    <w:lsdException w:name="Light List Accent 2" w:semiHidden="0" w:uiPriority="61" w:unhideWhenUsed="0"/>
+    <w:lsdException w:name="Light Grid Accent 2" w:semiHidden="0" w:uiPriority="62" w:unhideWhenUsed="0"/>
+    <w:lsdException w:name="Medium Shading 1 Accent 2" w:semiHidden="0" w:uiPriority="63" w:unhideWhenUsed="0"/>
+    <w:lsdException w:name="Medium Shading 2 Accent 2" w:semiHidden="0" w:uiPriority="64" w:unhideWhenUsed="0"/>
+    <w:lsdException w:name="Medium List 1 Accent 2" w:semiHidden="0" w:uiPriority="65" w:unhideWhenUsed="0"/>
+    <w:lsdException w:name="Medium List 2 Accent 2" w:semiHidden="0" w:uiPriority="66" w:unhideWhenUsed="0"/>
+    <w:lsdException w:name="Medium Grid 1 Accent 2" w:semiHidden="0" w:uiPriority="67" w:unhideWhenUsed="0"/>
+    <w:lsdException w:name="Medium Grid 2 Accent 2" w:semiHidden="0" w:uiPriority="68" w:unhideWhenUsed="0"/>
+    <w:lsdException w:name="Medium Grid 3 Accent 2" w:semiHidden="0" w:uiPriority="69" w:unhideWhenUsed="0"/>
+    <w:lsdException w:name="Dark List Accent 2" w:semiHidden="0" w:uiPriority="70" w:unhideWhenUsed="0"/>
+    <w:lsdException w:name="Colorful Shading Accent 2" w:semiHidden="0" w:uiPriority="71" w:unhideWhenUsed="0"/>
+    <w:lsdException w:name="Colorful List Accent 2" w:semiHidden="0" w:uiPriority="72" w:unhideWhenUsed="0"/>
+    <w:lsdException w:name="Colorful Grid Accent 2" w:semiHidden="0" w:uiPriority="73" w:unhideWhenUsed="0"/>
+    <w:lsdException w:name="Light Shading Accent 3" w:semiHidden="0" w:uiPriority="60" w:unhideWhenUsed="0"/>
+    <w:lsdException w:name="Light List Accent 3" w:semiHidden="0" w:uiPriority="61" w:unhideWhenUsed="0"/>
+    <w:lsdException w:name="Light Grid Accent 3" w:semiHidden="0" w:uiPriority="62" w:unhideWhenUsed="0"/>
+    <w:lsdException w:name="Medium Shading 1 Accent 3" w:semiHidden="0" w:uiPriority="63" w:unhideWhenUsed="0"/>
+    <w:lsdException w:name="Medium Shading 2 Accent 3" w:semiHidden="0" w:uiPriority="64" w:unhideWhenUsed="0"/>
+    <w:lsdException w:name="Medium List 1 Accent 3" w:semiHidden="0" w:uiPriority="65" w:unhideWhenUsed="0"/>
+    <w:lsdException w:name="Medium List 2 Accent 3" w:semiHidden="0" w:uiPriority="66" w:unhideWhenUsed="0"/>
+    <w:lsdException w:name="Medium Grid 1 Accent 3" w:semiHidden="0" w:uiPriority="67" w:unhideWhenUsed="0"/>
+    <w:lsdException w:name="Medium Grid 2 Accent 3" w:semiHidden="0" w:uiPriority="68" w:unhideWhenUsed="0"/>
+    <w:lsdException w:name="Medium Grid 3 Accent 3" w:semiHidden="0" w:uiPriority="69" w:unhideWhenUsed="0"/>
+    <w:lsdException w:name="Dark List Accent 3" w:semiHidden="0" w:uiPriority="70" w:unhideWhenUsed="0"/>
+    <w:lsdException w:name="Colorful Shading Accent 3" w:semiHidden="0" w:uiPriority="71" w:unhideWhenUsed="0"/>
+    <w:lsdException w:name="Colorful List Accent 3" w:semiHidden="0" w:uiPriority="72" w:unhideWhenUsed="0"/>
+    <w:lsdException w:name="Colorful Grid Accent 3" w:semiHidden="0" w:uiPriority="73" w:unhideWhenUsed="0"/>
+    <w:lsdException w:name="Light Shading Accent 4" w:semiHidden="0" w:uiPriority="60" w:unhideWhenUsed="0"/>
+    <w:lsdException w:name="Light List Accent 4" w:semiHidden="0" w:uiPriority="61" w:unhideWhenUsed="0"/>
+    <w:lsdException w:name="Light Grid Accent 4" w:semiHidden="0" w:uiPriority="62" w:unhideWhenUsed="0"/>
+    <w:lsdException w:name="Medium Shading 1 Accent 4" w:semiHidden="0" w:uiPriority="63" w:unhideWhenUsed="0"/>
+    <w:lsdException w:name="Medium Shading 2 Accent 4" w:semiHidden="0" w:uiPriority="64" w:unhideWhenUsed="0"/>
+    <w:lsdException w:name="Medium List 1 Accent 4" w:semiHidden="0" w:uiPriority="65" w:unhideWhenUsed="0"/>
+    <w:lsdException w:name="Medium List 2 Accent 4" w:semiHidden="0" w:uiPriority="66" w:unhideWhenUsed="0"/>
+    <w:lsdException w:name="Medium Grid 1 Accent 4" w:semiHidden="0" w:uiPriority="67" w:unhideWhenUsed="0"/>
+    <w:lsdException w:name="Medium Grid 2 Accent 4" w:semiHidden="0" w:uiPriority="68" w:unhideWhenUsed="0"/>
+    <w:lsdException w:name="Medium Grid 3 Accent 4" w:semiHidden="0" w:uiPriority="69" w:unhideWhenUsed="0"/>
+    <w:lsdException w:name="Dark List Accent 4" w:semiHidden="0" w:uiPriority="70" w:unhideWhenUsed="0"/>
+    <w:lsdException w:name="Colorful Shading Accent 4" w:semiHidden="0" w:uiPriority="71" w:unhideWhenUsed="0"/>
+    <w:lsdException w:name="Colorful List Accent 4" w:semiHidden="0" w:uiPriority="72" w:unhideWhenUsed="0"/>
+    <w:lsdException w:name="Colorful Grid Accent 4" w:semiHidden="0" w:uiPriority="73" w:unhideWhenUsed="0"/>
+    <w:lsdException w:name="Light Shading Accent 5" w:semiHidden="0" w:uiPriority="60" w:unhideWhenUsed="0"/>
+    <w:lsdException w:name="Light List Accent 5" w:semiHidden="0" w:uiPriority="61" w:unhideWhenUsed="0"/>
+    <w:lsdException w:name="Light Grid Accent 5" w:semiHidden="0" w:uiPriority="62" w:unhideWhenUsed="0"/>
+    <w:lsdException w:name="Medium Shading 1 Accent 5" w:semiHidden="0" w:uiPriority="63" w:unhideWhenUsed="0"/>
+    <w:lsdException w:name="Medium Shading 2 Accent 5" w:semiHidden="0" w:uiPriority="64" w:unhideWhenUsed="0"/>
+    <w:lsdException w:name="Medium List 1 Accent 5" w:semiHidden="0" w:uiPriority="65" w:unhideWhenUsed="0"/>
+    <w:lsdException w:name="Medium List 2 Accent 5" w:semiHidden="0" w:uiPriority="66" w:unhideWhenUsed="0"/>
+    <w:lsdException w:name="Medium Grid 1 Accent 5" w:semiHidden="0" w:uiPriority="67" w:unhideWhenUsed="0"/>
+    <w:lsdException w:name="Medium Grid 2 Accent 5" w:semiHidden="0" w:uiPriority="68" w:unhideWhenUsed="0"/>
+    <w:lsdException w:name="Medium Grid 3 Accent 5" w:semiHidden="0" w:uiPriority="69" w:unhideWhenUsed="0"/>
+    <w:lsdException w:name="Dark List Accent 5" w:semiHidden="0" w:uiPriority="70" w:unhideWhenUsed="0"/>
+    <w:lsdException w:name="Colorful Shading Accent 5" w:semiHidden="0" w:uiPriority="71" w:unhideWhenUsed="0"/>
+    <w:lsdException w:name="Colorful List Accent 5" w:semiHidden="0" w:uiPriority="72" w:unhideWhenUsed="0"/>
+    <w:lsdException w:name="Colorful Grid Accent 5" w:semiHidden="0" w:uiPriority="73" w:unhideWhenUsed="0"/>
+    <w:lsdException w:name="Light Shading Accent 6" w:semiHidden="0" w:uiPriority="60" w:unhideWhenUsed="0"/>
+    <w:lsdException w:name="Light List Accent 6" w:semiHidden="0" w:uiPriority="61" w:unhideWhenUsed="0"/>
+    <w:lsdException w:name="Light Grid Accent 6" w:semiHidden="0" w:uiPriority="62" w:unhideWhenUsed="0"/>
+    <w:lsdException w:name="Medium Shading 1 Accent 6" w:semiHidden="0" w:uiPriority="63" w:unhideWhenUsed="0"/>
+    <w:lsdException w:name="Medium Shading 2 Accent 6" w:semiHidden="0" w:uiPriority="64" w:unhideWhenUsed="0"/>
+    <w:lsdException w:name="Medium List 1 Accent 6" w:semiHidden="0" w:uiPriority="65" w:unhideWhenUsed="0"/>
+    <w:lsdException w:name="Medium List 2 Accent 6" w:semiHidden="0" w:uiPriority="66" w:unhideWhenUsed="0"/>
+    <w:lsdException w:name="Medium Grid 1 Accent 6" w:semiHidden="0" w:uiPriority="67" w:unhideWhenUsed="0"/>
+    <w:lsdException w:name="Medium Grid 2 Accent 6" w:semiHidden="0" w:uiPriority="68" w:unhideWhenUsed="0"/>
+    <w:lsdException w:name="Medium Grid 3 Accent 6" w:semiHidden="0" w:uiPriority="69" w:unhideWhenUsed="0"/>
+    <w:lsdException w:name="Dark List Accent 6" w:semiHidden="0" w:uiPriority="70" w:unhideWhenUsed="0"/>
+    <w:lsdException w:name="Colorful Shading Accent 6" w:semiHidden="0" w:uiPriority="71" w:unhideWhenUsed="0"/>
+    <w:lsdException w:name="Colorful List Accent 6" w:semiHidden="0" w:uiPriority="72" w:unhideWhenUsed="0"/>
+    <w:lsdException w:name="Colorful Grid Accent 6" w:semiHidden="0" w:uiPriority="73" w:unhideWhenUsed="0"/>
+    <w:lsdException w:name="Subtle Emphasis" w:semiHidden="0" w:uiPriority="19" w:unhideWhenUsed="0" w:qFormat="1"/>
+    <w:lsdException w:name="Intense Emphasis" w:semiHidden="0" w:uiPriority="21" w:unhideWhenUsed="0" w:qFormat="1"/>
+    <w:lsdException w:name="Subtle Reference" w:semiHidden="0" w:uiPriority="31" w:unhideWhenUsed="0" w:qFormat="1"/>
+    <w:lsdException w:name="Intense Reference" w:semiHidden="0" w:uiPriority="32" w:unhideWhenUsed="0" w:qFormat="1"/>
+    <w:lsdException w:name="Book Title" w:semiHidden="0" w:uiPriority="33" w:unhideWhenUsed="0" w:qFormat="1"/>
+    <w:lsdException w:name="Bibliography" w:uiPriority="37"/>
+    <w:lsdException w:name="TOC Heading" w:uiPriority="39" w:qFormat="1"/>
   </w:latentStyles>
   <w:style w:type="paragraph" w:default="1" w:styleId="Normal">
     <w:name w:val="Normal"/>
@@ -2603,6 +2391,7 @@
     <w:uiPriority w:val="99"/>
     <w:semiHidden/>
     <w:unhideWhenUsed/>
+    <w:qFormat/>
     <w:tblPr>
       <w:tblInd w:w="0" w:type="dxa"/>
       <w:tblCellMar>

</xml_diff>

<commit_message>
Done clip c04 cart 03: Setup moi truong
</commit_message>
<xml_diff>
--- a/TYPESCRIPT-ES6-JAVASCRIPT-QUA-DỰ-ÁN-SHOPPING-CART-NỀN-TẢNG-NODE.JS-VÀ-ANGULARJS-2.docx
+++ b/TYPESCRIPT-ES6-JAVASCRIPT-QUA-DỰ-ÁN-SHOPPING-CART-NỀN-TẢNG-NODE.JS-VÀ-ANGULARJS-2.docx
@@ -1631,14 +1631,16 @@
       <w:pPr>
         <w:rPr>
           <w:rFonts w:asciiTheme="majorHAnsi" w:hAnsiTheme="majorHAnsi" w:cstheme="majorHAnsi"/>
-          <w:sz w:val="26"/>
-          <w:szCs w:val="26"/>
-          <w:lang w:val="fr-FR"/>
-        </w:rPr>
-      </w:pPr>
-      <w:r>
-        <w:rPr>
-          <w:rFonts w:asciiTheme="majorHAnsi" w:hAnsiTheme="majorHAnsi" w:cstheme="majorHAnsi"/>
+          <w:color w:val="9BBB59" w:themeColor="accent3"/>
+          <w:sz w:val="26"/>
+          <w:szCs w:val="26"/>
+          <w:lang w:val="fr-FR"/>
+        </w:rPr>
+      </w:pPr>
+      <w:r>
+        <w:rPr>
+          <w:rFonts w:asciiTheme="majorHAnsi" w:hAnsiTheme="majorHAnsi" w:cstheme="majorHAnsi"/>
+          <w:color w:val="9BBB59" w:themeColor="accent3"/>
           <w:sz w:val="26"/>
           <w:szCs w:val="26"/>
           <w:lang w:val="fr-FR"/>

</xml_diff>

<commit_message>
Done clip c04 cart 04:Xay dung giao dien
</commit_message>
<xml_diff>
--- a/TYPESCRIPT-ES6-JAVASCRIPT-QUA-DỰ-ÁN-SHOPPING-CART-NỀN-TẢNG-NODE.JS-VÀ-ANGULARJS-2.docx
+++ b/TYPESCRIPT-ES6-JAVASCRIPT-QUA-DỰ-ÁN-SHOPPING-CART-NỀN-TẢNG-NODE.JS-VÀ-ANGULARJS-2.docx
@@ -1652,14 +1652,16 @@
       <w:pPr>
         <w:rPr>
           <w:rFonts w:asciiTheme="majorHAnsi" w:hAnsiTheme="majorHAnsi" w:cstheme="majorHAnsi"/>
-          <w:sz w:val="26"/>
-          <w:szCs w:val="26"/>
-          <w:lang w:val="fr-FR"/>
-        </w:rPr>
-      </w:pPr>
-      <w:r>
-        <w:rPr>
-          <w:rFonts w:asciiTheme="majorHAnsi" w:hAnsiTheme="majorHAnsi" w:cstheme="majorHAnsi"/>
+          <w:color w:val="9BBB59" w:themeColor="accent3"/>
+          <w:sz w:val="26"/>
+          <w:szCs w:val="26"/>
+          <w:lang w:val="fr-FR"/>
+        </w:rPr>
+      </w:pPr>
+      <w:r>
+        <w:rPr>
+          <w:rFonts w:asciiTheme="majorHAnsi" w:hAnsiTheme="majorHAnsi" w:cstheme="majorHAnsi"/>
+          <w:color w:val="9BBB59" w:themeColor="accent3"/>
           <w:sz w:val="26"/>
           <w:szCs w:val="26"/>
           <w:lang w:val="fr-FR"/>

</xml_diff>

<commit_message>
Done clip c04 cart 05: Mo phong project
</commit_message>
<xml_diff>
--- a/TYPESCRIPT-ES6-JAVASCRIPT-QUA-DỰ-ÁN-SHOPPING-CART-NỀN-TẢNG-NODE.JS-VÀ-ANGULARJS-2.docx
+++ b/TYPESCRIPT-ES6-JAVASCRIPT-QUA-DỰ-ÁN-SHOPPING-CART-NỀN-TẢNG-NODE.JS-VÀ-ANGULARJS-2.docx
@@ -1673,14 +1673,16 @@
       <w:pPr>
         <w:rPr>
           <w:rFonts w:asciiTheme="majorHAnsi" w:hAnsiTheme="majorHAnsi" w:cstheme="majorHAnsi"/>
-          <w:sz w:val="26"/>
-          <w:szCs w:val="26"/>
-          <w:lang w:val="fr-FR"/>
-        </w:rPr>
-      </w:pPr>
-      <w:r>
-        <w:rPr>
-          <w:rFonts w:asciiTheme="majorHAnsi" w:hAnsiTheme="majorHAnsi" w:cstheme="majorHAnsi"/>
+          <w:color w:val="9BBB59" w:themeColor="accent3"/>
+          <w:sz w:val="26"/>
+          <w:szCs w:val="26"/>
+          <w:lang w:val="fr-FR"/>
+        </w:rPr>
+      </w:pPr>
+      <w:r>
+        <w:rPr>
+          <w:rFonts w:asciiTheme="majorHAnsi" w:hAnsiTheme="majorHAnsi" w:cstheme="majorHAnsi"/>
+          <w:color w:val="9BBB59" w:themeColor="accent3"/>
           <w:sz w:val="26"/>
           <w:szCs w:val="26"/>
           <w:lang w:val="fr-FR"/>

</xml_diff>

<commit_message>
Done clip c04 cart 06: Xay dung xong class Product
</commit_message>
<xml_diff>
--- a/TYPESCRIPT-ES6-JAVASCRIPT-QUA-DỰ-ÁN-SHOPPING-CART-NỀN-TẢNG-NODE.JS-VÀ-ANGULARJS-2.docx
+++ b/TYPESCRIPT-ES6-JAVASCRIPT-QUA-DỰ-ÁN-SHOPPING-CART-NỀN-TẢNG-NODE.JS-VÀ-ANGULARJS-2.docx
@@ -1,6 +1,6 @@
 
 <file path=word/document.xml><?xml version="1.0" encoding="utf-8"?>
-<w:document xmlns:ve="http://schemas.openxmlformats.org/markup-compatibility/2006" xmlns:o="urn:schemas-microsoft-com:office:office" xmlns:r="http://schemas.openxmlformats.org/officeDocument/2006/relationships" xmlns:m="http://schemas.openxmlformats.org/officeDocument/2006/math" xmlns:v="urn:schemas-microsoft-com:vml" xmlns:wp="http://schemas.openxmlformats.org/drawingml/2006/wordprocessingDrawing" xmlns:w10="urn:schemas-microsoft-com:office:word" xmlns:w="http://schemas.openxmlformats.org/wordprocessingml/2006/main" xmlns:wne="http://schemas.microsoft.com/office/word/2006/wordml">
+<w:document xmlns:wpc="http://schemas.microsoft.com/office/word/2010/wordprocessingCanvas" xmlns:mc="http://schemas.openxmlformats.org/markup-compatibility/2006" xmlns:o="urn:schemas-microsoft-com:office:office" xmlns:r="http://schemas.openxmlformats.org/officeDocument/2006/relationships" xmlns:m="http://schemas.openxmlformats.org/officeDocument/2006/math" xmlns:v="urn:schemas-microsoft-com:vml" xmlns:wp14="http://schemas.microsoft.com/office/word/2010/wordprocessingDrawing" xmlns:wp="http://schemas.openxmlformats.org/drawingml/2006/wordprocessingDrawing" xmlns:w10="urn:schemas-microsoft-com:office:word" xmlns:w="http://schemas.openxmlformats.org/wordprocessingml/2006/main" xmlns:w14="http://schemas.microsoft.com/office/word/2010/wordml" xmlns:w15="http://schemas.microsoft.com/office/word/2012/wordml" xmlns:wpg="http://schemas.microsoft.com/office/word/2010/wordprocessingGroup" xmlns:wpi="http://schemas.microsoft.com/office/word/2010/wordprocessingInk" xmlns:wne="http://schemas.microsoft.com/office/word/2006/wordml" xmlns:wps="http://schemas.microsoft.com/office/word/2010/wordprocessingShape" mc:Ignorable="w14 w15 wp14">
   <w:body>
     <w:p>
       <w:pPr>
@@ -323,7 +323,7 @@
           <w:szCs w:val="26"/>
           <w:lang w:val="fr-FR"/>
         </w:rPr>
-        <w:t xml:space="preserve"> 3\</w:t>
+        <w:t xml:space="preserve"> 3\Packages\User: Copy </w:t>
       </w:r>
       <w:proofErr w:type="spellStart"/>
       <w:r>
@@ -334,7 +334,7 @@
           <w:szCs w:val="26"/>
           <w:lang w:val="fr-FR"/>
         </w:rPr>
-        <w:t>Packages\User</w:t>
+        <w:t>củathưmụcnày</w:t>
       </w:r>
       <w:proofErr w:type="spellEnd"/>
       <w:r>
@@ -345,9 +345,10 @@
           <w:szCs w:val="26"/>
           <w:lang w:val="fr-FR"/>
         </w:rPr>
-        <w:t xml:space="preserve">: Copy </w:t>
+        <w:t xml:space="preserve"> qua </w:t>
       </w:r>
       <w:proofErr w:type="spellStart"/>
+      <w:proofErr w:type="gramStart"/>
       <w:r>
         <w:rPr>
           <w:rFonts w:asciiTheme="majorHAnsi" w:hAnsiTheme="majorHAnsi" w:cstheme="majorHAnsi"/>
@@ -356,7 +357,7 @@
           <w:szCs w:val="26"/>
           <w:lang w:val="fr-FR"/>
         </w:rPr>
-        <w:t>củathưmụcnày</w:t>
+        <w:t>máytínhkhác</w:t>
       </w:r>
       <w:proofErr w:type="spellEnd"/>
       <w:r>
@@ -367,7 +368,7 @@
           <w:szCs w:val="26"/>
           <w:lang w:val="fr-FR"/>
         </w:rPr>
-        <w:t xml:space="preserve"> qua </w:t>
+        <w:t xml:space="preserve"> ,</w:t>
       </w:r>
       <w:proofErr w:type="spellStart"/>
       <w:r>
@@ -378,31 +379,10 @@
           <w:szCs w:val="26"/>
           <w:lang w:val="fr-FR"/>
         </w:rPr>
-        <w:t>máytínhkhác</w:t>
+        <w:t>đểkhôngmất</w:t>
       </w:r>
       <w:proofErr w:type="spellEnd"/>
-      <w:r>
-        <w:rPr>
-          <w:rFonts w:asciiTheme="majorHAnsi" w:hAnsiTheme="majorHAnsi" w:cstheme="majorHAnsi"/>
-          <w:color w:val="000000" w:themeColor="text1"/>
-          <w:sz w:val="26"/>
-          <w:szCs w:val="26"/>
-          <w:lang w:val="fr-FR"/>
-        </w:rPr>
-        <w:t xml:space="preserve"> ,</w:t>
-      </w:r>
-      <w:proofErr w:type="spellStart"/>
-      <w:r>
-        <w:rPr>
-          <w:rFonts w:asciiTheme="majorHAnsi" w:hAnsiTheme="majorHAnsi" w:cstheme="majorHAnsi"/>
-          <w:color w:val="000000" w:themeColor="text1"/>
-          <w:sz w:val="26"/>
-          <w:szCs w:val="26"/>
-          <w:lang w:val="fr-FR"/>
-        </w:rPr>
-        <w:t>đểkhôngmất</w:t>
-      </w:r>
-      <w:proofErr w:type="spellEnd"/>
+      <w:proofErr w:type="gramEnd"/>
       <w:r>
         <w:rPr>
           <w:rFonts w:asciiTheme="majorHAnsi" w:hAnsiTheme="majorHAnsi" w:cstheme="majorHAnsi"/>
@@ -1593,6 +1573,111 @@
           <w:lang w:val="fr-FR"/>
         </w:rPr>
       </w:pPr>
+      <w:r>
+        <w:rPr>
+          <w:rFonts w:asciiTheme="majorHAnsi" w:hAnsiTheme="majorHAnsi" w:cstheme="majorHAnsi"/>
+          <w:color w:val="9BBB59" w:themeColor="accent3"/>
+          <w:sz w:val="26"/>
+          <w:szCs w:val="26"/>
+          <w:lang w:val="fr-FR"/>
+        </w:rPr>
+        <w:t>https://www.youtube.com/watch?v=uxwkkod7VDE</w:t>
+      </w:r>
+    </w:p>
+    <w:p>
+      <w:pPr>
+        <w:rPr>
+          <w:rFonts w:asciiTheme="majorHAnsi" w:hAnsiTheme="majorHAnsi" w:cstheme="majorHAnsi"/>
+          <w:color w:val="9BBB59" w:themeColor="accent3"/>
+          <w:sz w:val="26"/>
+          <w:szCs w:val="26"/>
+          <w:lang w:val="fr-FR"/>
+        </w:rPr>
+      </w:pPr>
+      <w:r>
+        <w:rPr>
+          <w:rFonts w:asciiTheme="majorHAnsi" w:hAnsiTheme="majorHAnsi" w:cstheme="majorHAnsi"/>
+          <w:color w:val="9BBB59" w:themeColor="accent3"/>
+          <w:sz w:val="26"/>
+          <w:szCs w:val="26"/>
+          <w:lang w:val="fr-FR"/>
+        </w:rPr>
+        <w:t>https://www.youtube.com/watch?v=mLwlYIN844k</w:t>
+      </w:r>
+    </w:p>
+    <w:p>
+      <w:pPr>
+        <w:rPr>
+          <w:rFonts w:asciiTheme="majorHAnsi" w:hAnsiTheme="majorHAnsi" w:cstheme="majorHAnsi"/>
+          <w:color w:val="9BBB59" w:themeColor="accent3"/>
+          <w:sz w:val="26"/>
+          <w:szCs w:val="26"/>
+          <w:lang w:val="fr-FR"/>
+        </w:rPr>
+      </w:pPr>
+      <w:r>
+        <w:rPr>
+          <w:rFonts w:asciiTheme="majorHAnsi" w:hAnsiTheme="majorHAnsi" w:cstheme="majorHAnsi"/>
+          <w:color w:val="9BBB59" w:themeColor="accent3"/>
+          <w:sz w:val="26"/>
+          <w:szCs w:val="26"/>
+          <w:lang w:val="fr-FR"/>
+        </w:rPr>
+        <w:t>https://www.youtube.com/watch?v=sZc1u4IAldc</w:t>
+      </w:r>
+    </w:p>
+    <w:p>
+      <w:pPr>
+        <w:rPr>
+          <w:rFonts w:asciiTheme="majorHAnsi" w:hAnsiTheme="majorHAnsi" w:cstheme="majorHAnsi"/>
+          <w:color w:val="9BBB59" w:themeColor="accent3"/>
+          <w:sz w:val="26"/>
+          <w:szCs w:val="26"/>
+          <w:lang w:val="fr-FR"/>
+        </w:rPr>
+      </w:pPr>
+      <w:r>
+        <w:rPr>
+          <w:rFonts w:asciiTheme="majorHAnsi" w:hAnsiTheme="majorHAnsi" w:cstheme="majorHAnsi"/>
+          <w:color w:val="9BBB59" w:themeColor="accent3"/>
+          <w:sz w:val="26"/>
+          <w:szCs w:val="26"/>
+          <w:lang w:val="fr-FR"/>
+        </w:rPr>
+        <w:t>https://www.youtube.com/watch?v=XtR1P4BfuQQ</w:t>
+      </w:r>
+    </w:p>
+    <w:p>
+      <w:pPr>
+        <w:rPr>
+          <w:rFonts w:asciiTheme="majorHAnsi" w:hAnsiTheme="majorHAnsi" w:cstheme="majorHAnsi"/>
+          <w:color w:val="9BBB59" w:themeColor="accent3"/>
+          <w:sz w:val="26"/>
+          <w:szCs w:val="26"/>
+          <w:lang w:val="fr-FR"/>
+        </w:rPr>
+      </w:pPr>
+      <w:r>
+        <w:rPr>
+          <w:rFonts w:asciiTheme="majorHAnsi" w:hAnsiTheme="majorHAnsi" w:cstheme="majorHAnsi"/>
+          <w:color w:val="9BBB59" w:themeColor="accent3"/>
+          <w:sz w:val="26"/>
+          <w:szCs w:val="26"/>
+          <w:lang w:val="fr-FR"/>
+        </w:rPr>
+        <w:t>https://www.youtube.com/watch?v=YpKc40h_so0</w:t>
+      </w:r>
+    </w:p>
+    <w:p>
+      <w:pPr>
+        <w:rPr>
+          <w:rFonts w:asciiTheme="majorHAnsi" w:hAnsiTheme="majorHAnsi" w:cstheme="majorHAnsi"/>
+          <w:color w:val="9BBB59" w:themeColor="accent3"/>
+          <w:sz w:val="26"/>
+          <w:szCs w:val="26"/>
+          <w:lang w:val="fr-FR"/>
+        </w:rPr>
+      </w:pPr>
       <w:bookmarkStart w:id="0" w:name="_GoBack"/>
       <w:r>
         <w:rPr>
@@ -1602,113 +1687,10 @@
           <w:szCs w:val="26"/>
           <w:lang w:val="fr-FR"/>
         </w:rPr>
-        <w:t>https://www.youtube.com/watch?v=uxwkkod7VDE</w:t>
+        <w:t>https://www.youtube.com/watch?v=IWY0fahQJAo</w:t>
       </w:r>
     </w:p>
     <w:bookmarkEnd w:id="0"/>
-    <w:p>
-      <w:pPr>
-        <w:rPr>
-          <w:rFonts w:asciiTheme="majorHAnsi" w:hAnsiTheme="majorHAnsi" w:cstheme="majorHAnsi"/>
-          <w:color w:val="9BBB59" w:themeColor="accent3"/>
-          <w:sz w:val="26"/>
-          <w:szCs w:val="26"/>
-          <w:lang w:val="fr-FR"/>
-        </w:rPr>
-      </w:pPr>
-      <w:r>
-        <w:rPr>
-          <w:rFonts w:asciiTheme="majorHAnsi" w:hAnsiTheme="majorHAnsi" w:cstheme="majorHAnsi"/>
-          <w:color w:val="9BBB59" w:themeColor="accent3"/>
-          <w:sz w:val="26"/>
-          <w:szCs w:val="26"/>
-          <w:lang w:val="fr-FR"/>
-        </w:rPr>
-        <w:t>https://www.youtube.com/watch?v=mLwlYIN844k</w:t>
-      </w:r>
-    </w:p>
-    <w:p>
-      <w:pPr>
-        <w:rPr>
-          <w:rFonts w:asciiTheme="majorHAnsi" w:hAnsiTheme="majorHAnsi" w:cstheme="majorHAnsi"/>
-          <w:color w:val="9BBB59" w:themeColor="accent3"/>
-          <w:sz w:val="26"/>
-          <w:szCs w:val="26"/>
-          <w:lang w:val="fr-FR"/>
-        </w:rPr>
-      </w:pPr>
-      <w:r>
-        <w:rPr>
-          <w:rFonts w:asciiTheme="majorHAnsi" w:hAnsiTheme="majorHAnsi" w:cstheme="majorHAnsi"/>
-          <w:color w:val="9BBB59" w:themeColor="accent3"/>
-          <w:sz w:val="26"/>
-          <w:szCs w:val="26"/>
-          <w:lang w:val="fr-FR"/>
-        </w:rPr>
-        <w:t>https://www.youtube.com/watch?v=sZc1u4IAldc</w:t>
-      </w:r>
-    </w:p>
-    <w:p>
-      <w:pPr>
-        <w:rPr>
-          <w:rFonts w:asciiTheme="majorHAnsi" w:hAnsiTheme="majorHAnsi" w:cstheme="majorHAnsi"/>
-          <w:color w:val="9BBB59" w:themeColor="accent3"/>
-          <w:sz w:val="26"/>
-          <w:szCs w:val="26"/>
-          <w:lang w:val="fr-FR"/>
-        </w:rPr>
-      </w:pPr>
-      <w:r>
-        <w:rPr>
-          <w:rFonts w:asciiTheme="majorHAnsi" w:hAnsiTheme="majorHAnsi" w:cstheme="majorHAnsi"/>
-          <w:color w:val="9BBB59" w:themeColor="accent3"/>
-          <w:sz w:val="26"/>
-          <w:szCs w:val="26"/>
-          <w:lang w:val="fr-FR"/>
-        </w:rPr>
-        <w:t>https://www.youtube.com/watch?v=XtR1P4BfuQQ</w:t>
-      </w:r>
-    </w:p>
-    <w:p>
-      <w:pPr>
-        <w:rPr>
-          <w:rFonts w:asciiTheme="majorHAnsi" w:hAnsiTheme="majorHAnsi" w:cstheme="majorHAnsi"/>
-          <w:color w:val="9BBB59" w:themeColor="accent3"/>
-          <w:sz w:val="26"/>
-          <w:szCs w:val="26"/>
-          <w:lang w:val="fr-FR"/>
-        </w:rPr>
-      </w:pPr>
-      <w:r>
-        <w:rPr>
-          <w:rFonts w:asciiTheme="majorHAnsi" w:hAnsiTheme="majorHAnsi" w:cstheme="majorHAnsi"/>
-          <w:color w:val="9BBB59" w:themeColor="accent3"/>
-          <w:sz w:val="26"/>
-          <w:szCs w:val="26"/>
-          <w:lang w:val="fr-FR"/>
-        </w:rPr>
-        <w:t>https://www.youtube.com/watch?v=YpKc40h_so0</w:t>
-      </w:r>
-    </w:p>
-    <w:p>
-      <w:pPr>
-        <w:rPr>
-          <w:rFonts w:asciiTheme="majorHAnsi" w:hAnsiTheme="majorHAnsi" w:cstheme="majorHAnsi"/>
-          <w:sz w:val="26"/>
-          <w:szCs w:val="26"/>
-          <w:lang w:val="fr-FR"/>
-        </w:rPr>
-      </w:pPr>
-      <w:r>
-        <w:rPr>
-          <w:rFonts w:asciiTheme="majorHAnsi" w:hAnsiTheme="majorHAnsi" w:cstheme="majorHAnsi"/>
-          <w:sz w:val="26"/>
-          <w:szCs w:val="26"/>
-          <w:lang w:val="fr-FR"/>
-        </w:rPr>
-        <w:t>https://www.youtube.com/watch?v=IWY0fahQJAo</w:t>
-      </w:r>
-    </w:p>
     <w:p>
       <w:pPr>
         <w:rPr>
@@ -2226,7 +2208,7 @@
 </file>
 
 <file path=word/styles.xml><?xml version="1.0" encoding="utf-8"?>
-<w:styles xmlns:r="http://schemas.openxmlformats.org/officeDocument/2006/relationships" xmlns:w="http://schemas.openxmlformats.org/wordprocessingml/2006/main">
+<w:styles xmlns:mc="http://schemas.openxmlformats.org/markup-compatibility/2006" xmlns:r="http://schemas.openxmlformats.org/officeDocument/2006/relationships" xmlns:w="http://schemas.openxmlformats.org/wordprocessingml/2006/main" xmlns:w14="http://schemas.microsoft.com/office/word/2010/wordml" xmlns:w15="http://schemas.microsoft.com/office/word/2012/wordml" mc:Ignorable="w14 w15">
   <w:docDefaults>
     <w:rPrDefault>
       <w:rPr>
@@ -2242,144 +2224,378 @@
       </w:pPr>
     </w:pPrDefault>
   </w:docDefaults>
-  <w:latentStyles w:defLockedState="0" w:defUIPriority="99" w:defSemiHidden="1" w:defUnhideWhenUsed="1" w:defQFormat="0" w:count="267">
-    <w:lsdException w:name="Normal" w:semiHidden="0" w:uiPriority="0" w:unhideWhenUsed="0" w:qFormat="1"/>
-    <w:lsdException w:name="heading 1" w:semiHidden="0" w:uiPriority="9" w:unhideWhenUsed="0" w:qFormat="1"/>
-    <w:lsdException w:name="heading 2" w:uiPriority="9" w:qFormat="1"/>
-    <w:lsdException w:name="heading 3" w:uiPriority="9" w:qFormat="1"/>
-    <w:lsdException w:name="heading 4" w:uiPriority="9" w:qFormat="1"/>
-    <w:lsdException w:name="heading 5" w:uiPriority="9" w:qFormat="1"/>
-    <w:lsdException w:name="heading 6" w:uiPriority="9" w:qFormat="1"/>
-    <w:lsdException w:name="heading 7" w:uiPriority="9" w:qFormat="1"/>
-    <w:lsdException w:name="heading 8" w:uiPriority="9" w:qFormat="1"/>
-    <w:lsdException w:name="heading 9" w:uiPriority="9" w:qFormat="1"/>
-    <w:lsdException w:name="toc 1" w:uiPriority="39"/>
-    <w:lsdException w:name="toc 2" w:uiPriority="39"/>
-    <w:lsdException w:name="toc 3" w:uiPriority="39"/>
-    <w:lsdException w:name="toc 4" w:uiPriority="39"/>
-    <w:lsdException w:name="toc 5" w:uiPriority="39"/>
-    <w:lsdException w:name="toc 6" w:uiPriority="39"/>
-    <w:lsdException w:name="toc 7" w:uiPriority="39"/>
-    <w:lsdException w:name="toc 8" w:uiPriority="39"/>
-    <w:lsdException w:name="toc 9" w:uiPriority="39"/>
-    <w:lsdException w:name="caption" w:uiPriority="35" w:qFormat="1"/>
-    <w:lsdException w:name="Title" w:semiHidden="0" w:uiPriority="10" w:unhideWhenUsed="0" w:qFormat="1"/>
-    <w:lsdException w:name="Default Paragraph Font" w:uiPriority="1"/>
-    <w:lsdException w:name="Subtitle" w:semiHidden="0" w:uiPriority="11" w:unhideWhenUsed="0" w:qFormat="1"/>
-    <w:lsdException w:name="Strong" w:semiHidden="0" w:uiPriority="22" w:unhideWhenUsed="0" w:qFormat="1"/>
-    <w:lsdException w:name="Emphasis" w:semiHidden="0" w:uiPriority="20" w:unhideWhenUsed="0" w:qFormat="1"/>
-    <w:lsdException w:name="Table Grid" w:semiHidden="0" w:uiPriority="59" w:unhideWhenUsed="0"/>
-    <w:lsdException w:name="Placeholder Text" w:unhideWhenUsed="0"/>
-    <w:lsdException w:name="No Spacing" w:semiHidden="0" w:uiPriority="1" w:unhideWhenUsed="0" w:qFormat="1"/>
-    <w:lsdException w:name="Light Shading" w:semiHidden="0" w:uiPriority="60" w:unhideWhenUsed="0"/>
-    <w:lsdException w:name="Light List" w:semiHidden="0" w:uiPriority="61" w:unhideWhenUsed="0"/>
-    <w:lsdException w:name="Light Grid" w:semiHidden="0" w:uiPriority="62" w:unhideWhenUsed="0"/>
-    <w:lsdException w:name="Medium Shading 1" w:semiHidden="0" w:uiPriority="63" w:unhideWhenUsed="0"/>
-    <w:lsdException w:name="Medium Shading 2" w:semiHidden="0" w:uiPriority="64" w:unhideWhenUsed="0"/>
-    <w:lsdException w:name="Medium List 1" w:semiHidden="0" w:uiPriority="65" w:unhideWhenUsed="0"/>
-    <w:lsdException w:name="Medium List 2" w:semiHidden="0" w:uiPriority="66" w:unhideWhenUsed="0"/>
-    <w:lsdException w:name="Medium Grid 1" w:semiHidden="0" w:uiPriority="67" w:unhideWhenUsed="0"/>
-    <w:lsdException w:name="Medium Grid 2" w:semiHidden="0" w:uiPriority="68" w:unhideWhenUsed="0"/>
-    <w:lsdException w:name="Medium Grid 3" w:semiHidden="0" w:uiPriority="69" w:unhideWhenUsed="0"/>
-    <w:lsdException w:name="Dark List" w:semiHidden="0" w:uiPriority="70" w:unhideWhenUsed="0"/>
-    <w:lsdException w:name="Colorful Shading" w:semiHidden="0" w:uiPriority="71" w:unhideWhenUsed="0"/>
-    <w:lsdException w:name="Colorful List" w:semiHidden="0" w:uiPriority="72" w:unhideWhenUsed="0"/>
-    <w:lsdException w:name="Colorful Grid" w:semiHidden="0" w:uiPriority="73" w:unhideWhenUsed="0"/>
-    <w:lsdException w:name="Light Shading Accent 1" w:semiHidden="0" w:uiPriority="60" w:unhideWhenUsed="0"/>
-    <w:lsdException w:name="Light List Accent 1" w:semiHidden="0" w:uiPriority="61" w:unhideWhenUsed="0"/>
-    <w:lsdException w:name="Light Grid Accent 1" w:semiHidden="0" w:uiPriority="62" w:unhideWhenUsed="0"/>
-    <w:lsdException w:name="Medium Shading 1 Accent 1" w:semiHidden="0" w:uiPriority="63" w:unhideWhenUsed="0"/>
-    <w:lsdException w:name="Medium Shading 2 Accent 1" w:semiHidden="0" w:uiPriority="64" w:unhideWhenUsed="0"/>
-    <w:lsdException w:name="Medium List 1 Accent 1" w:semiHidden="0" w:uiPriority="65" w:unhideWhenUsed="0"/>
-    <w:lsdException w:name="Revision" w:unhideWhenUsed="0"/>
-    <w:lsdException w:name="List Paragraph" w:semiHidden="0" w:uiPriority="34" w:unhideWhenUsed="0" w:qFormat="1"/>
-    <w:lsdException w:name="Quote" w:semiHidden="0" w:uiPriority="29" w:unhideWhenUsed="0" w:qFormat="1"/>
-    <w:lsdException w:name="Intense Quote" w:semiHidden="0" w:uiPriority="30" w:unhideWhenUsed="0" w:qFormat="1"/>
-    <w:lsdException w:name="Medium List 2 Accent 1" w:semiHidden="0" w:uiPriority="66" w:unhideWhenUsed="0"/>
-    <w:lsdException w:name="Medium Grid 1 Accent 1" w:semiHidden="0" w:uiPriority="67" w:unhideWhenUsed="0"/>
-    <w:lsdException w:name="Medium Grid 2 Accent 1" w:semiHidden="0" w:uiPriority="68" w:unhideWhenUsed="0"/>
-    <w:lsdException w:name="Medium Grid 3 Accent 1" w:semiHidden="0" w:uiPriority="69" w:unhideWhenUsed="0"/>
-    <w:lsdException w:name="Dark List Accent 1" w:semiHidden="0" w:uiPriority="70" w:unhideWhenUsed="0"/>
-    <w:lsdException w:name="Colorful Shading Accent 1" w:semiHidden="0" w:uiPriority="71" w:unhideWhenUsed="0"/>
-    <w:lsdException w:name="Colorful List Accent 1" w:semiHidden="0" w:uiPriority="72" w:unhideWhenUsed="0"/>
-    <w:lsdException w:name="Colorful Grid Accent 1" w:semiHidden="0" w:uiPriority="73" w:unhideWhenUsed="0"/>
-    <w:lsdException w:name="Light Shading Accent 2" w:semiHidden="0" w:uiPriority="60" w:unhideWhenUsed="0"/>
-    <w:lsdException w:name="Light List Accent 2" w:semiHidden="0" w:uiPriority="61" w:unhideWhenUsed="0"/>
-    <w:lsdException w:name="Light Grid Accent 2" w:semiHidden="0" w:uiPriority="62" w:unhideWhenUsed="0"/>
-    <w:lsdException w:name="Medium Shading 1 Accent 2" w:semiHidden="0" w:uiPriority="63" w:unhideWhenUsed="0"/>
-    <w:lsdException w:name="Medium Shading 2 Accent 2" w:semiHidden="0" w:uiPriority="64" w:unhideWhenUsed="0"/>
-    <w:lsdException w:name="Medium List 1 Accent 2" w:semiHidden="0" w:uiPriority="65" w:unhideWhenUsed="0"/>
-    <w:lsdException w:name="Medium List 2 Accent 2" w:semiHidden="0" w:uiPriority="66" w:unhideWhenUsed="0"/>
-    <w:lsdException w:name="Medium Grid 1 Accent 2" w:semiHidden="0" w:uiPriority="67" w:unhideWhenUsed="0"/>
-    <w:lsdException w:name="Medium Grid 2 Accent 2" w:semiHidden="0" w:uiPriority="68" w:unhideWhenUsed="0"/>
-    <w:lsdException w:name="Medium Grid 3 Accent 2" w:semiHidden="0" w:uiPriority="69" w:unhideWhenUsed="0"/>
-    <w:lsdException w:name="Dark List Accent 2" w:semiHidden="0" w:uiPriority="70" w:unhideWhenUsed="0"/>
-    <w:lsdException w:name="Colorful Shading Accent 2" w:semiHidden="0" w:uiPriority="71" w:unhideWhenUsed="0"/>
-    <w:lsdException w:name="Colorful List Accent 2" w:semiHidden="0" w:uiPriority="72" w:unhideWhenUsed="0"/>
-    <w:lsdException w:name="Colorful Grid Accent 2" w:semiHidden="0" w:uiPriority="73" w:unhideWhenUsed="0"/>
-    <w:lsdException w:name="Light Shading Accent 3" w:semiHidden="0" w:uiPriority="60" w:unhideWhenUsed="0"/>
-    <w:lsdException w:name="Light List Accent 3" w:semiHidden="0" w:uiPriority="61" w:unhideWhenUsed="0"/>
-    <w:lsdException w:name="Light Grid Accent 3" w:semiHidden="0" w:uiPriority="62" w:unhideWhenUsed="0"/>
-    <w:lsdException w:name="Medium Shading 1 Accent 3" w:semiHidden="0" w:uiPriority="63" w:unhideWhenUsed="0"/>
-    <w:lsdException w:name="Medium Shading 2 Accent 3" w:semiHidden="0" w:uiPriority="64" w:unhideWhenUsed="0"/>
-    <w:lsdException w:name="Medium List 1 Accent 3" w:semiHidden="0" w:uiPriority="65" w:unhideWhenUsed="0"/>
-    <w:lsdException w:name="Medium List 2 Accent 3" w:semiHidden="0" w:uiPriority="66" w:unhideWhenUsed="0"/>
-    <w:lsdException w:name="Medium Grid 1 Accent 3" w:semiHidden="0" w:uiPriority="67" w:unhideWhenUsed="0"/>
-    <w:lsdException w:name="Medium Grid 2 Accent 3" w:semiHidden="0" w:uiPriority="68" w:unhideWhenUsed="0"/>
-    <w:lsdException w:name="Medium Grid 3 Accent 3" w:semiHidden="0" w:uiPriority="69" w:unhideWhenUsed="0"/>
-    <w:lsdException w:name="Dark List Accent 3" w:semiHidden="0" w:uiPriority="70" w:unhideWhenUsed="0"/>
-    <w:lsdException w:name="Colorful Shading Accent 3" w:semiHidden="0" w:uiPriority="71" w:unhideWhenUsed="0"/>
-    <w:lsdException w:name="Colorful List Accent 3" w:semiHidden="0" w:uiPriority="72" w:unhideWhenUsed="0"/>
-    <w:lsdException w:name="Colorful Grid Accent 3" w:semiHidden="0" w:uiPriority="73" w:unhideWhenUsed="0"/>
-    <w:lsdException w:name="Light Shading Accent 4" w:semiHidden="0" w:uiPriority="60" w:unhideWhenUsed="0"/>
-    <w:lsdException w:name="Light List Accent 4" w:semiHidden="0" w:uiPriority="61" w:unhideWhenUsed="0"/>
-    <w:lsdException w:name="Light Grid Accent 4" w:semiHidden="0" w:uiPriority="62" w:unhideWhenUsed="0"/>
-    <w:lsdException w:name="Medium Shading 1 Accent 4" w:semiHidden="0" w:uiPriority="63" w:unhideWhenUsed="0"/>
-    <w:lsdException w:name="Medium Shading 2 Accent 4" w:semiHidden="0" w:uiPriority="64" w:unhideWhenUsed="0"/>
-    <w:lsdException w:name="Medium List 1 Accent 4" w:semiHidden="0" w:uiPriority="65" w:unhideWhenUsed="0"/>
-    <w:lsdException w:name="Medium List 2 Accent 4" w:semiHidden="0" w:uiPriority="66" w:unhideWhenUsed="0"/>
-    <w:lsdException w:name="Medium Grid 1 Accent 4" w:semiHidden="0" w:uiPriority="67" w:unhideWhenUsed="0"/>
-    <w:lsdException w:name="Medium Grid 2 Accent 4" w:semiHidden="0" w:uiPriority="68" w:unhideWhenUsed="0"/>
-    <w:lsdException w:name="Medium Grid 3 Accent 4" w:semiHidden="0" w:uiPriority="69" w:unhideWhenUsed="0"/>
-    <w:lsdException w:name="Dark List Accent 4" w:semiHidden="0" w:uiPriority="70" w:unhideWhenUsed="0"/>
-    <w:lsdException w:name="Colorful Shading Accent 4" w:semiHidden="0" w:uiPriority="71" w:unhideWhenUsed="0"/>
-    <w:lsdException w:name="Colorful List Accent 4" w:semiHidden="0" w:uiPriority="72" w:unhideWhenUsed="0"/>
-    <w:lsdException w:name="Colorful Grid Accent 4" w:semiHidden="0" w:uiPriority="73" w:unhideWhenUsed="0"/>
-    <w:lsdException w:name="Light Shading Accent 5" w:semiHidden="0" w:uiPriority="60" w:unhideWhenUsed="0"/>
-    <w:lsdException w:name="Light List Accent 5" w:semiHidden="0" w:uiPriority="61" w:unhideWhenUsed="0"/>
-    <w:lsdException w:name="Light Grid Accent 5" w:semiHidden="0" w:uiPriority="62" w:unhideWhenUsed="0"/>
-    <w:lsdException w:name="Medium Shading 1 Accent 5" w:semiHidden="0" w:uiPriority="63" w:unhideWhenUsed="0"/>
-    <w:lsdException w:name="Medium Shading 2 Accent 5" w:semiHidden="0" w:uiPriority="64" w:unhideWhenUsed="0"/>
-    <w:lsdException w:name="Medium List 1 Accent 5" w:semiHidden="0" w:uiPriority="65" w:unhideWhenUsed="0"/>
-    <w:lsdException w:name="Medium List 2 Accent 5" w:semiHidden="0" w:uiPriority="66" w:unhideWhenUsed="0"/>
-    <w:lsdException w:name="Medium Grid 1 Accent 5" w:semiHidden="0" w:uiPriority="67" w:unhideWhenUsed="0"/>
-    <w:lsdException w:name="Medium Grid 2 Accent 5" w:semiHidden="0" w:uiPriority="68" w:unhideWhenUsed="0"/>
-    <w:lsdException w:name="Medium Grid 3 Accent 5" w:semiHidden="0" w:uiPriority="69" w:unhideWhenUsed="0"/>
-    <w:lsdException w:name="Dark List Accent 5" w:semiHidden="0" w:uiPriority="70" w:unhideWhenUsed="0"/>
-    <w:lsdException w:name="Colorful Shading Accent 5" w:semiHidden="0" w:uiPriority="71" w:unhideWhenUsed="0"/>
-    <w:lsdException w:name="Colorful List Accent 5" w:semiHidden="0" w:uiPriority="72" w:unhideWhenUsed="0"/>
-    <w:lsdException w:name="Colorful Grid Accent 5" w:semiHidden="0" w:uiPriority="73" w:unhideWhenUsed="0"/>
-    <w:lsdException w:name="Light Shading Accent 6" w:semiHidden="0" w:uiPriority="60" w:unhideWhenUsed="0"/>
-    <w:lsdException w:name="Light List Accent 6" w:semiHidden="0" w:uiPriority="61" w:unhideWhenUsed="0"/>
-    <w:lsdException w:name="Light Grid Accent 6" w:semiHidden="0" w:uiPriority="62" w:unhideWhenUsed="0"/>
-    <w:lsdException w:name="Medium Shading 1 Accent 6" w:semiHidden="0" w:uiPriority="63" w:unhideWhenUsed="0"/>
-    <w:lsdException w:name="Medium Shading 2 Accent 6" w:semiHidden="0" w:uiPriority="64" w:unhideWhenUsed="0"/>
-    <w:lsdException w:name="Medium List 1 Accent 6" w:semiHidden="0" w:uiPriority="65" w:unhideWhenUsed="0"/>
-    <w:lsdException w:name="Medium List 2 Accent 6" w:semiHidden="0" w:uiPriority="66" w:unhideWhenUsed="0"/>
-    <w:lsdException w:name="Medium Grid 1 Accent 6" w:semiHidden="0" w:uiPriority="67" w:unhideWhenUsed="0"/>
-    <w:lsdException w:name="Medium Grid 2 Accent 6" w:semiHidden="0" w:uiPriority="68" w:unhideWhenUsed="0"/>
-    <w:lsdException w:name="Medium Grid 3 Accent 6" w:semiHidden="0" w:uiPriority="69" w:unhideWhenUsed="0"/>
-    <w:lsdException w:name="Dark List Accent 6" w:semiHidden="0" w:uiPriority="70" w:unhideWhenUsed="0"/>
-    <w:lsdException w:name="Colorful Shading Accent 6" w:semiHidden="0" w:uiPriority="71" w:unhideWhenUsed="0"/>
-    <w:lsdException w:name="Colorful List Accent 6" w:semiHidden="0" w:uiPriority="72" w:unhideWhenUsed="0"/>
-    <w:lsdException w:name="Colorful Grid Accent 6" w:semiHidden="0" w:uiPriority="73" w:unhideWhenUsed="0"/>
-    <w:lsdException w:name="Subtle Emphasis" w:semiHidden="0" w:uiPriority="19" w:unhideWhenUsed="0" w:qFormat="1"/>
-    <w:lsdException w:name="Intense Emphasis" w:semiHidden="0" w:uiPriority="21" w:unhideWhenUsed="0" w:qFormat="1"/>
-    <w:lsdException w:name="Subtle Reference" w:semiHidden="0" w:uiPriority="31" w:unhideWhenUsed="0" w:qFormat="1"/>
-    <w:lsdException w:name="Intense Reference" w:semiHidden="0" w:uiPriority="32" w:unhideWhenUsed="0" w:qFormat="1"/>
-    <w:lsdException w:name="Book Title" w:semiHidden="0" w:uiPriority="33" w:unhideWhenUsed="0" w:qFormat="1"/>
-    <w:lsdException w:name="Bibliography" w:uiPriority="37"/>
-    <w:lsdException w:name="TOC Heading" w:uiPriority="39" w:qFormat="1"/>
+  <w:latentStyles w:defLockedState="0" w:defUIPriority="99" w:defSemiHidden="0" w:defUnhideWhenUsed="0" w:defQFormat="0" w:count="371">
+    <w:lsdException w:name="Normal" w:uiPriority="0" w:qFormat="1"/>
+    <w:lsdException w:name="heading 1" w:uiPriority="9" w:qFormat="1"/>
+    <w:lsdException w:name="heading 2" w:semiHidden="1" w:uiPriority="9" w:unhideWhenUsed="1" w:qFormat="1"/>
+    <w:lsdException w:name="heading 3" w:semiHidden="1" w:uiPriority="9" w:unhideWhenUsed="1" w:qFormat="1"/>
+    <w:lsdException w:name="heading 4" w:semiHidden="1" w:uiPriority="9" w:unhideWhenUsed="1" w:qFormat="1"/>
+    <w:lsdException w:name="heading 5" w:semiHidden="1" w:uiPriority="9" w:unhideWhenUsed="1" w:qFormat="1"/>
+    <w:lsdException w:name="heading 6" w:semiHidden="1" w:uiPriority="9" w:unhideWhenUsed="1" w:qFormat="1"/>
+    <w:lsdException w:name="heading 7" w:semiHidden="1" w:uiPriority="9" w:unhideWhenUsed="1" w:qFormat="1"/>
+    <w:lsdException w:name="heading 8" w:semiHidden="1" w:uiPriority="9" w:unhideWhenUsed="1" w:qFormat="1"/>
+    <w:lsdException w:name="heading 9" w:semiHidden="1" w:uiPriority="9" w:unhideWhenUsed="1" w:qFormat="1"/>
+    <w:lsdException w:name="index 1" w:semiHidden="1" w:unhideWhenUsed="1"/>
+    <w:lsdException w:name="index 2" w:semiHidden="1" w:unhideWhenUsed="1"/>
+    <w:lsdException w:name="index 3" w:semiHidden="1" w:unhideWhenUsed="1"/>
+    <w:lsdException w:name="index 4" w:semiHidden="1" w:unhideWhenUsed="1"/>
+    <w:lsdException w:name="index 5" w:semiHidden="1" w:unhideWhenUsed="1"/>
+    <w:lsdException w:name="index 6" w:semiHidden="1" w:unhideWhenUsed="1"/>
+    <w:lsdException w:name="index 7" w:semiHidden="1" w:unhideWhenUsed="1"/>
+    <w:lsdException w:name="index 8" w:semiHidden="1" w:unhideWhenUsed="1"/>
+    <w:lsdException w:name="index 9" w:semiHidden="1" w:unhideWhenUsed="1"/>
+    <w:lsdException w:name="toc 1" w:semiHidden="1" w:uiPriority="39" w:unhideWhenUsed="1"/>
+    <w:lsdException w:name="toc 2" w:semiHidden="1" w:uiPriority="39" w:unhideWhenUsed="1"/>
+    <w:lsdException w:name="toc 3" w:semiHidden="1" w:uiPriority="39" w:unhideWhenUsed="1"/>
+    <w:lsdException w:name="toc 4" w:semiHidden="1" w:uiPriority="39" w:unhideWhenUsed="1"/>
+    <w:lsdException w:name="toc 5" w:semiHidden="1" w:uiPriority="39" w:unhideWhenUsed="1"/>
+    <w:lsdException w:name="toc 6" w:semiHidden="1" w:uiPriority="39" w:unhideWhenUsed="1"/>
+    <w:lsdException w:name="toc 7" w:semiHidden="1" w:uiPriority="39" w:unhideWhenUsed="1"/>
+    <w:lsdException w:name="toc 8" w:semiHidden="1" w:uiPriority="39" w:unhideWhenUsed="1"/>
+    <w:lsdException w:name="toc 9" w:semiHidden="1" w:uiPriority="39" w:unhideWhenUsed="1"/>
+    <w:lsdException w:name="Normal Indent" w:semiHidden="1" w:unhideWhenUsed="1"/>
+    <w:lsdException w:name="footnote text" w:semiHidden="1" w:unhideWhenUsed="1"/>
+    <w:lsdException w:name="annotation text" w:semiHidden="1" w:unhideWhenUsed="1"/>
+    <w:lsdException w:name="header" w:semiHidden="1" w:unhideWhenUsed="1"/>
+    <w:lsdException w:name="footer" w:semiHidden="1" w:unhideWhenUsed="1"/>
+    <w:lsdException w:name="index heading" w:semiHidden="1" w:unhideWhenUsed="1"/>
+    <w:lsdException w:name="caption" w:semiHidden="1" w:uiPriority="35" w:unhideWhenUsed="1" w:qFormat="1"/>
+    <w:lsdException w:name="table of figures" w:semiHidden="1" w:unhideWhenUsed="1"/>
+    <w:lsdException w:name="envelope address" w:semiHidden="1" w:unhideWhenUsed="1"/>
+    <w:lsdException w:name="envelope return" w:semiHidden="1" w:unhideWhenUsed="1"/>
+    <w:lsdException w:name="footnote reference" w:semiHidden="1" w:unhideWhenUsed="1"/>
+    <w:lsdException w:name="annotation reference" w:semiHidden="1" w:unhideWhenUsed="1"/>
+    <w:lsdException w:name="line number" w:semiHidden="1" w:unhideWhenUsed="1"/>
+    <w:lsdException w:name="page number" w:semiHidden="1" w:unhideWhenUsed="1"/>
+    <w:lsdException w:name="endnote reference" w:semiHidden="1" w:unhideWhenUsed="1"/>
+    <w:lsdException w:name="endnote text" w:semiHidden="1" w:unhideWhenUsed="1"/>
+    <w:lsdException w:name="table of authorities" w:semiHidden="1" w:unhideWhenUsed="1"/>
+    <w:lsdException w:name="macro" w:semiHidden="1" w:unhideWhenUsed="1"/>
+    <w:lsdException w:name="toa heading" w:semiHidden="1" w:unhideWhenUsed="1"/>
+    <w:lsdException w:name="List" w:semiHidden="1" w:unhideWhenUsed="1"/>
+    <w:lsdException w:name="List Bullet" w:semiHidden="1" w:unhideWhenUsed="1"/>
+    <w:lsdException w:name="List Number" w:semiHidden="1" w:unhideWhenUsed="1"/>
+    <w:lsdException w:name="List 2" w:semiHidden="1" w:unhideWhenUsed="1"/>
+    <w:lsdException w:name="List 3" w:semiHidden="1" w:unhideWhenUsed="1"/>
+    <w:lsdException w:name="List 4" w:semiHidden="1" w:unhideWhenUsed="1"/>
+    <w:lsdException w:name="List 5" w:semiHidden="1" w:unhideWhenUsed="1"/>
+    <w:lsdException w:name="List Bullet 2" w:semiHidden="1" w:unhideWhenUsed="1"/>
+    <w:lsdException w:name="List Bullet 3" w:semiHidden="1" w:unhideWhenUsed="1"/>
+    <w:lsdException w:name="List Bullet 4" w:semiHidden="1" w:unhideWhenUsed="1"/>
+    <w:lsdException w:name="List Bullet 5" w:semiHidden="1" w:unhideWhenUsed="1"/>
+    <w:lsdException w:name="List Number 2" w:semiHidden="1" w:unhideWhenUsed="1"/>
+    <w:lsdException w:name="List Number 3" w:semiHidden="1" w:unhideWhenUsed="1"/>
+    <w:lsdException w:name="List Number 4" w:semiHidden="1" w:unhideWhenUsed="1"/>
+    <w:lsdException w:name="List Number 5" w:semiHidden="1" w:unhideWhenUsed="1"/>
+    <w:lsdException w:name="Title" w:uiPriority="10" w:qFormat="1"/>
+    <w:lsdException w:name="Closing" w:semiHidden="1" w:unhideWhenUsed="1"/>
+    <w:lsdException w:name="Signature" w:semiHidden="1" w:unhideWhenUsed="1"/>
+    <w:lsdException w:name="Default Paragraph Font" w:semiHidden="1" w:uiPriority="1" w:unhideWhenUsed="1"/>
+    <w:lsdException w:name="Body Text" w:semiHidden="1" w:unhideWhenUsed="1"/>
+    <w:lsdException w:name="Body Text Indent" w:semiHidden="1" w:unhideWhenUsed="1"/>
+    <w:lsdException w:name="List Continue" w:semiHidden="1" w:unhideWhenUsed="1"/>
+    <w:lsdException w:name="List Continue 2" w:semiHidden="1" w:unhideWhenUsed="1"/>
+    <w:lsdException w:name="List Continue 3" w:semiHidden="1" w:unhideWhenUsed="1"/>
+    <w:lsdException w:name="List Continue 4" w:semiHidden="1" w:unhideWhenUsed="1"/>
+    <w:lsdException w:name="List Continue 5" w:semiHidden="1" w:unhideWhenUsed="1"/>
+    <w:lsdException w:name="Message Header" w:semiHidden="1" w:unhideWhenUsed="1"/>
+    <w:lsdException w:name="Subtitle" w:uiPriority="11" w:qFormat="1"/>
+    <w:lsdException w:name="Salutation" w:semiHidden="1" w:unhideWhenUsed="1"/>
+    <w:lsdException w:name="Date" w:semiHidden="1" w:unhideWhenUsed="1"/>
+    <w:lsdException w:name="Body Text First Indent" w:semiHidden="1" w:unhideWhenUsed="1"/>
+    <w:lsdException w:name="Body Text First Indent 2" w:semiHidden="1" w:unhideWhenUsed="1"/>
+    <w:lsdException w:name="Note Heading" w:semiHidden="1" w:unhideWhenUsed="1"/>
+    <w:lsdException w:name="Body Text 2" w:semiHidden="1" w:unhideWhenUsed="1"/>
+    <w:lsdException w:name="Body Text 3" w:semiHidden="1" w:unhideWhenUsed="1"/>
+    <w:lsdException w:name="Body Text Indent 2" w:semiHidden="1" w:unhideWhenUsed="1"/>
+    <w:lsdException w:name="Body Text Indent 3" w:semiHidden="1" w:unhideWhenUsed="1"/>
+    <w:lsdException w:name="Block Text" w:semiHidden="1" w:unhideWhenUsed="1"/>
+    <w:lsdException w:name="Hyperlink" w:semiHidden="1" w:unhideWhenUsed="1"/>
+    <w:lsdException w:name="FollowedHyperlink" w:semiHidden="1" w:unhideWhenUsed="1"/>
+    <w:lsdException w:name="Strong" w:uiPriority="22" w:qFormat="1"/>
+    <w:lsdException w:name="Emphasis" w:uiPriority="20" w:qFormat="1"/>
+    <w:lsdException w:name="Document Map" w:semiHidden="1" w:unhideWhenUsed="1"/>
+    <w:lsdException w:name="Plain Text" w:semiHidden="1" w:unhideWhenUsed="1"/>
+    <w:lsdException w:name="E-mail Signature" w:semiHidden="1" w:unhideWhenUsed="1"/>
+    <w:lsdException w:name="HTML Top of Form" w:semiHidden="1" w:unhideWhenUsed="1"/>
+    <w:lsdException w:name="HTML Bottom of Form" w:semiHidden="1" w:unhideWhenUsed="1"/>
+    <w:lsdException w:name="Normal (Web)" w:semiHidden="1" w:unhideWhenUsed="1"/>
+    <w:lsdException w:name="HTML Acronym" w:semiHidden="1" w:unhideWhenUsed="1"/>
+    <w:lsdException w:name="HTML Address" w:semiHidden="1" w:unhideWhenUsed="1"/>
+    <w:lsdException w:name="HTML Cite" w:semiHidden="1" w:unhideWhenUsed="1"/>
+    <w:lsdException w:name="HTML Code" w:semiHidden="1" w:unhideWhenUsed="1"/>
+    <w:lsdException w:name="HTML Definition" w:semiHidden="1" w:unhideWhenUsed="1"/>
+    <w:lsdException w:name="HTML Keyboard" w:semiHidden="1" w:unhideWhenUsed="1"/>
+    <w:lsdException w:name="HTML Preformatted" w:semiHidden="1" w:unhideWhenUsed="1"/>
+    <w:lsdException w:name="HTML Sample" w:semiHidden="1" w:unhideWhenUsed="1"/>
+    <w:lsdException w:name="HTML Typewriter" w:semiHidden="1" w:unhideWhenUsed="1"/>
+    <w:lsdException w:name="HTML Variable" w:semiHidden="1" w:unhideWhenUsed="1"/>
+    <w:lsdException w:name="Normal Table" w:semiHidden="1" w:unhideWhenUsed="1"/>
+    <w:lsdException w:name="annotation subject" w:semiHidden="1" w:unhideWhenUsed="1"/>
+    <w:lsdException w:name="No List" w:semiHidden="1" w:unhideWhenUsed="1"/>
+    <w:lsdException w:name="Outline List 1" w:semiHidden="1" w:unhideWhenUsed="1"/>
+    <w:lsdException w:name="Outline List 2" w:semiHidden="1" w:unhideWhenUsed="1"/>
+    <w:lsdException w:name="Outline List 3" w:semiHidden="1" w:unhideWhenUsed="1"/>
+    <w:lsdException w:name="Table Simple 1" w:semiHidden="1" w:unhideWhenUsed="1"/>
+    <w:lsdException w:name="Table Simple 2" w:semiHidden="1" w:unhideWhenUsed="1"/>
+    <w:lsdException w:name="Table Simple 3" w:semiHidden="1" w:unhideWhenUsed="1"/>
+    <w:lsdException w:name="Table Classic 1" w:semiHidden="1" w:unhideWhenUsed="1"/>
+    <w:lsdException w:name="Table Classic 2" w:semiHidden="1" w:unhideWhenUsed="1"/>
+    <w:lsdException w:name="Table Classic 3" w:semiHidden="1" w:unhideWhenUsed="1"/>
+    <w:lsdException w:name="Table Classic 4" w:semiHidden="1" w:unhideWhenUsed="1"/>
+    <w:lsdException w:name="Table Colorful 1" w:semiHidden="1" w:unhideWhenUsed="1"/>
+    <w:lsdException w:name="Table Colorful 2" w:semiHidden="1" w:unhideWhenUsed="1"/>
+    <w:lsdException w:name="Table Colorful 3" w:semiHidden="1" w:unhideWhenUsed="1"/>
+    <w:lsdException w:name="Table Columns 1" w:semiHidden="1" w:unhideWhenUsed="1"/>
+    <w:lsdException w:name="Table Columns 2" w:semiHidden="1" w:unhideWhenUsed="1"/>
+    <w:lsdException w:name="Table Columns 3" w:semiHidden="1" w:unhideWhenUsed="1"/>
+    <w:lsdException w:name="Table Columns 4" w:semiHidden="1" w:unhideWhenUsed="1"/>
+    <w:lsdException w:name="Table Columns 5" w:semiHidden="1" w:unhideWhenUsed="1"/>
+    <w:lsdException w:name="Table Grid 1" w:semiHidden="1" w:unhideWhenUsed="1"/>
+    <w:lsdException w:name="Table Grid 2" w:semiHidden="1" w:unhideWhenUsed="1"/>
+    <w:lsdException w:name="Table Grid 3" w:semiHidden="1" w:unhideWhenUsed="1"/>
+    <w:lsdException w:name="Table Grid 4" w:semiHidden="1" w:unhideWhenUsed="1"/>
+    <w:lsdException w:name="Table Grid 5" w:semiHidden="1" w:unhideWhenUsed="1"/>
+    <w:lsdException w:name="Table Grid 6" w:semiHidden="1" w:unhideWhenUsed="1"/>
+    <w:lsdException w:name="Table Grid 7" w:semiHidden="1" w:unhideWhenUsed="1"/>
+    <w:lsdException w:name="Table Grid 8" w:semiHidden="1" w:unhideWhenUsed="1"/>
+    <w:lsdException w:name="Table List 1" w:semiHidden="1" w:unhideWhenUsed="1"/>
+    <w:lsdException w:name="Table List 2" w:semiHidden="1" w:unhideWhenUsed="1"/>
+    <w:lsdException w:name="Table List 3" w:semiHidden="1" w:unhideWhenUsed="1"/>
+    <w:lsdException w:name="Table List 4" w:semiHidden="1" w:unhideWhenUsed="1"/>
+    <w:lsdException w:name="Table List 5" w:semiHidden="1" w:unhideWhenUsed="1"/>
+    <w:lsdException w:name="Table List 6" w:semiHidden="1" w:unhideWhenUsed="1"/>
+    <w:lsdException w:name="Table List 7" w:semiHidden="1" w:unhideWhenUsed="1"/>
+    <w:lsdException w:name="Table List 8" w:semiHidden="1" w:unhideWhenUsed="1"/>
+    <w:lsdException w:name="Table 3D effects 1" w:semiHidden="1" w:unhideWhenUsed="1"/>
+    <w:lsdException w:name="Table 3D effects 2" w:semiHidden="1" w:unhideWhenUsed="1"/>
+    <w:lsdException w:name="Table 3D effects 3" w:semiHidden="1" w:unhideWhenUsed="1"/>
+    <w:lsdException w:name="Table Contemporary" w:semiHidden="1" w:unhideWhenUsed="1"/>
+    <w:lsdException w:name="Table Elegant" w:semiHidden="1" w:unhideWhenUsed="1"/>
+    <w:lsdException w:name="Table Professional" w:semiHidden="1" w:unhideWhenUsed="1"/>
+    <w:lsdException w:name="Table Subtle 1" w:semiHidden="1" w:unhideWhenUsed="1"/>
+    <w:lsdException w:name="Table Subtle 2" w:semiHidden="1" w:unhideWhenUsed="1"/>
+    <w:lsdException w:name="Table Web 1" w:semiHidden="1" w:unhideWhenUsed="1"/>
+    <w:lsdException w:name="Table Web 2" w:semiHidden="1" w:unhideWhenUsed="1"/>
+    <w:lsdException w:name="Table Web 3" w:semiHidden="1" w:unhideWhenUsed="1"/>
+    <w:lsdException w:name="Balloon Text" w:semiHidden="1" w:unhideWhenUsed="1"/>
+    <w:lsdException w:name="Table Grid" w:uiPriority="59"/>
+    <w:lsdException w:name="Table Theme" w:semiHidden="1" w:unhideWhenUsed="1"/>
+    <w:lsdException w:name="Placeholder Text" w:semiHidden="1"/>
+    <w:lsdException w:name="No Spacing" w:uiPriority="1" w:qFormat="1"/>
+    <w:lsdException w:name="Light Shading" w:uiPriority="60"/>
+    <w:lsdException w:name="Light List" w:uiPriority="61"/>
+    <w:lsdException w:name="Light Grid" w:uiPriority="62"/>
+    <w:lsdException w:name="Medium Shading 1" w:uiPriority="63"/>
+    <w:lsdException w:name="Medium Shading 2" w:uiPriority="64"/>
+    <w:lsdException w:name="Medium List 1" w:uiPriority="65"/>
+    <w:lsdException w:name="Medium List 2" w:uiPriority="66"/>
+    <w:lsdException w:name="Medium Grid 1" w:uiPriority="67"/>
+    <w:lsdException w:name="Medium Grid 2" w:uiPriority="68"/>
+    <w:lsdException w:name="Medium Grid 3" w:uiPriority="69"/>
+    <w:lsdException w:name="Dark List" w:uiPriority="70"/>
+    <w:lsdException w:name="Colorful Shading" w:uiPriority="71"/>
+    <w:lsdException w:name="Colorful List" w:uiPriority="72"/>
+    <w:lsdException w:name="Colorful Grid" w:uiPriority="73"/>
+    <w:lsdException w:name="Light Shading Accent 1" w:uiPriority="60"/>
+    <w:lsdException w:name="Light List Accent 1" w:uiPriority="61"/>
+    <w:lsdException w:name="Light Grid Accent 1" w:uiPriority="62"/>
+    <w:lsdException w:name="Medium Shading 1 Accent 1" w:uiPriority="63"/>
+    <w:lsdException w:name="Medium Shading 2 Accent 1" w:uiPriority="64"/>
+    <w:lsdException w:name="Medium List 1 Accent 1" w:uiPriority="65"/>
+    <w:lsdException w:name="Revision" w:semiHidden="1"/>
+    <w:lsdException w:name="List Paragraph" w:uiPriority="34" w:qFormat="1"/>
+    <w:lsdException w:name="Quote" w:uiPriority="29" w:qFormat="1"/>
+    <w:lsdException w:name="Intense Quote" w:uiPriority="30" w:qFormat="1"/>
+    <w:lsdException w:name="Medium List 2 Accent 1" w:uiPriority="66"/>
+    <w:lsdException w:name="Medium Grid 1 Accent 1" w:uiPriority="67"/>
+    <w:lsdException w:name="Medium Grid 2 Accent 1" w:uiPriority="68"/>
+    <w:lsdException w:name="Medium Grid 3 Accent 1" w:uiPriority="69"/>
+    <w:lsdException w:name="Dark List Accent 1" w:uiPriority="70"/>
+    <w:lsdException w:name="Colorful Shading Accent 1" w:uiPriority="71"/>
+    <w:lsdException w:name="Colorful List Accent 1" w:uiPriority="72"/>
+    <w:lsdException w:name="Colorful Grid Accent 1" w:uiPriority="73"/>
+    <w:lsdException w:name="Light Shading Accent 2" w:uiPriority="60"/>
+    <w:lsdException w:name="Light List Accent 2" w:uiPriority="61"/>
+    <w:lsdException w:name="Light Grid Accent 2" w:uiPriority="62"/>
+    <w:lsdException w:name="Medium Shading 1 Accent 2" w:uiPriority="63"/>
+    <w:lsdException w:name="Medium Shading 2 Accent 2" w:uiPriority="64"/>
+    <w:lsdException w:name="Medium List 1 Accent 2" w:uiPriority="65"/>
+    <w:lsdException w:name="Medium List 2 Accent 2" w:uiPriority="66"/>
+    <w:lsdException w:name="Medium Grid 1 Accent 2" w:uiPriority="67"/>
+    <w:lsdException w:name="Medium Grid 2 Accent 2" w:uiPriority="68"/>
+    <w:lsdException w:name="Medium Grid 3 Accent 2" w:uiPriority="69"/>
+    <w:lsdException w:name="Dark List Accent 2" w:uiPriority="70"/>
+    <w:lsdException w:name="Colorful Shading Accent 2" w:uiPriority="71"/>
+    <w:lsdException w:name="Colorful List Accent 2" w:uiPriority="72"/>
+    <w:lsdException w:name="Colorful Grid Accent 2" w:uiPriority="73"/>
+    <w:lsdException w:name="Light Shading Accent 3" w:uiPriority="60"/>
+    <w:lsdException w:name="Light List Accent 3" w:uiPriority="61"/>
+    <w:lsdException w:name="Light Grid Accent 3" w:uiPriority="62"/>
+    <w:lsdException w:name="Medium Shading 1 Accent 3" w:uiPriority="63"/>
+    <w:lsdException w:name="Medium Shading 2 Accent 3" w:uiPriority="64"/>
+    <w:lsdException w:name="Medium List 1 Accent 3" w:uiPriority="65"/>
+    <w:lsdException w:name="Medium List 2 Accent 3" w:uiPriority="66"/>
+    <w:lsdException w:name="Medium Grid 1 Accent 3" w:uiPriority="67"/>
+    <w:lsdException w:name="Medium Grid 2 Accent 3" w:uiPriority="68"/>
+    <w:lsdException w:name="Medium Grid 3 Accent 3" w:uiPriority="69"/>
+    <w:lsdException w:name="Dark List Accent 3" w:uiPriority="70"/>
+    <w:lsdException w:name="Colorful Shading Accent 3" w:uiPriority="71"/>
+    <w:lsdException w:name="Colorful List Accent 3" w:uiPriority="72"/>
+    <w:lsdException w:name="Colorful Grid Accent 3" w:uiPriority="73"/>
+    <w:lsdException w:name="Light Shading Accent 4" w:uiPriority="60"/>
+    <w:lsdException w:name="Light List Accent 4" w:uiPriority="61"/>
+    <w:lsdException w:name="Light Grid Accent 4" w:uiPriority="62"/>
+    <w:lsdException w:name="Medium Shading 1 Accent 4" w:uiPriority="63"/>
+    <w:lsdException w:name="Medium Shading 2 Accent 4" w:uiPriority="64"/>
+    <w:lsdException w:name="Medium List 1 Accent 4" w:uiPriority="65"/>
+    <w:lsdException w:name="Medium List 2 Accent 4" w:uiPriority="66"/>
+    <w:lsdException w:name="Medium Grid 1 Accent 4" w:uiPriority="67"/>
+    <w:lsdException w:name="Medium Grid 2 Accent 4" w:uiPriority="68"/>
+    <w:lsdException w:name="Medium Grid 3 Accent 4" w:uiPriority="69"/>
+    <w:lsdException w:name="Dark List Accent 4" w:uiPriority="70"/>
+    <w:lsdException w:name="Colorful Shading Accent 4" w:uiPriority="71"/>
+    <w:lsdException w:name="Colorful List Accent 4" w:uiPriority="72"/>
+    <w:lsdException w:name="Colorful Grid Accent 4" w:uiPriority="73"/>
+    <w:lsdException w:name="Light Shading Accent 5" w:uiPriority="60"/>
+    <w:lsdException w:name="Light List Accent 5" w:uiPriority="61"/>
+    <w:lsdException w:name="Light Grid Accent 5" w:uiPriority="62"/>
+    <w:lsdException w:name="Medium Shading 1 Accent 5" w:uiPriority="63"/>
+    <w:lsdException w:name="Medium Shading 2 Accent 5" w:uiPriority="64"/>
+    <w:lsdException w:name="Medium List 1 Accent 5" w:uiPriority="65"/>
+    <w:lsdException w:name="Medium List 2 Accent 5" w:uiPriority="66"/>
+    <w:lsdException w:name="Medium Grid 1 Accent 5" w:uiPriority="67"/>
+    <w:lsdException w:name="Medium Grid 2 Accent 5" w:uiPriority="68"/>
+    <w:lsdException w:name="Medium Grid 3 Accent 5" w:uiPriority="69"/>
+    <w:lsdException w:name="Dark List Accent 5" w:uiPriority="70"/>
+    <w:lsdException w:name="Colorful Shading Accent 5" w:uiPriority="71"/>
+    <w:lsdException w:name="Colorful List Accent 5" w:uiPriority="72"/>
+    <w:lsdException w:name="Colorful Grid Accent 5" w:uiPriority="73"/>
+    <w:lsdException w:name="Light Shading Accent 6" w:uiPriority="60"/>
+    <w:lsdException w:name="Light List Accent 6" w:uiPriority="61"/>
+    <w:lsdException w:name="Light Grid Accent 6" w:uiPriority="62"/>
+    <w:lsdException w:name="Medium Shading 1 Accent 6" w:uiPriority="63"/>
+    <w:lsdException w:name="Medium Shading 2 Accent 6" w:uiPriority="64"/>
+    <w:lsdException w:name="Medium List 1 Accent 6" w:uiPriority="65"/>
+    <w:lsdException w:name="Medium List 2 Accent 6" w:uiPriority="66"/>
+    <w:lsdException w:name="Medium Grid 1 Accent 6" w:uiPriority="67"/>
+    <w:lsdException w:name="Medium Grid 2 Accent 6" w:uiPriority="68"/>
+    <w:lsdException w:name="Medium Grid 3 Accent 6" w:uiPriority="69"/>
+    <w:lsdException w:name="Dark List Accent 6" w:uiPriority="70"/>
+    <w:lsdException w:name="Colorful Shading Accent 6" w:uiPriority="71"/>
+    <w:lsdException w:name="Colorful List Accent 6" w:uiPriority="72"/>
+    <w:lsdException w:name="Colorful Grid Accent 6" w:uiPriority="73"/>
+    <w:lsdException w:name="Subtle Emphasis" w:uiPriority="19" w:qFormat="1"/>
+    <w:lsdException w:name="Intense Emphasis" w:uiPriority="21" w:qFormat="1"/>
+    <w:lsdException w:name="Subtle Reference" w:uiPriority="31" w:qFormat="1"/>
+    <w:lsdException w:name="Intense Reference" w:uiPriority="32" w:qFormat="1"/>
+    <w:lsdException w:name="Book Title" w:uiPriority="33" w:qFormat="1"/>
+    <w:lsdException w:name="Bibliography" w:semiHidden="1" w:uiPriority="37" w:unhideWhenUsed="1"/>
+    <w:lsdException w:name="TOC Heading" w:semiHidden="1" w:uiPriority="39" w:unhideWhenUsed="1" w:qFormat="1"/>
+    <w:lsdException w:name="Plain Table 1" w:uiPriority="41"/>
+    <w:lsdException w:name="Plain Table 2" w:uiPriority="42"/>
+    <w:lsdException w:name="Plain Table 3" w:uiPriority="43"/>
+    <w:lsdException w:name="Plain Table 4" w:uiPriority="44"/>
+    <w:lsdException w:name="Plain Table 5" w:uiPriority="45"/>
+    <w:lsdException w:name="Grid Table Light" w:uiPriority="40"/>
+    <w:lsdException w:name="Grid Table 1 Light" w:uiPriority="46"/>
+    <w:lsdException w:name="Grid Table 2" w:uiPriority="47"/>
+    <w:lsdException w:name="Grid Table 3" w:uiPriority="48"/>
+    <w:lsdException w:name="Grid Table 4" w:uiPriority="49"/>
+    <w:lsdException w:name="Grid Table 5 Dark" w:uiPriority="50"/>
+    <w:lsdException w:name="Grid Table 6 Colorful" w:uiPriority="51"/>
+    <w:lsdException w:name="Grid Table 7 Colorful" w:uiPriority="52"/>
+    <w:lsdException w:name="Grid Table 1 Light Accent 1" w:uiPriority="46"/>
+    <w:lsdException w:name="Grid Table 2 Accent 1" w:uiPriority="47"/>
+    <w:lsdException w:name="Grid Table 3 Accent 1" w:uiPriority="48"/>
+    <w:lsdException w:name="Grid Table 4 Accent 1" w:uiPriority="49"/>
+    <w:lsdException w:name="Grid Table 5 Dark Accent 1" w:uiPriority="50"/>
+    <w:lsdException w:name="Grid Table 6 Colorful Accent 1" w:uiPriority="51"/>
+    <w:lsdException w:name="Grid Table 7 Colorful Accent 1" w:uiPriority="52"/>
+    <w:lsdException w:name="Grid Table 1 Light Accent 2" w:uiPriority="46"/>
+    <w:lsdException w:name="Grid Table 2 Accent 2" w:uiPriority="47"/>
+    <w:lsdException w:name="Grid Table 3 Accent 2" w:uiPriority="48"/>
+    <w:lsdException w:name="Grid Table 4 Accent 2" w:uiPriority="49"/>
+    <w:lsdException w:name="Grid Table 5 Dark Accent 2" w:uiPriority="50"/>
+    <w:lsdException w:name="Grid Table 6 Colorful Accent 2" w:uiPriority="51"/>
+    <w:lsdException w:name="Grid Table 7 Colorful Accent 2" w:uiPriority="52"/>
+    <w:lsdException w:name="Grid Table 1 Light Accent 3" w:uiPriority="46"/>
+    <w:lsdException w:name="Grid Table 2 Accent 3" w:uiPriority="47"/>
+    <w:lsdException w:name="Grid Table 3 Accent 3" w:uiPriority="48"/>
+    <w:lsdException w:name="Grid Table 4 Accent 3" w:uiPriority="49"/>
+    <w:lsdException w:name="Grid Table 5 Dark Accent 3" w:uiPriority="50"/>
+    <w:lsdException w:name="Grid Table 6 Colorful Accent 3" w:uiPriority="51"/>
+    <w:lsdException w:name="Grid Table 7 Colorful Accent 3" w:uiPriority="52"/>
+    <w:lsdException w:name="Grid Table 1 Light Accent 4" w:uiPriority="46"/>
+    <w:lsdException w:name="Grid Table 2 Accent 4" w:uiPriority="47"/>
+    <w:lsdException w:name="Grid Table 3 Accent 4" w:uiPriority="48"/>
+    <w:lsdException w:name="Grid Table 4 Accent 4" w:uiPriority="49"/>
+    <w:lsdException w:name="Grid Table 5 Dark Accent 4" w:uiPriority="50"/>
+    <w:lsdException w:name="Grid Table 6 Colorful Accent 4" w:uiPriority="51"/>
+    <w:lsdException w:name="Grid Table 7 Colorful Accent 4" w:uiPriority="52"/>
+    <w:lsdException w:name="Grid Table 1 Light Accent 5" w:uiPriority="46"/>
+    <w:lsdException w:name="Grid Table 2 Accent 5" w:uiPriority="47"/>
+    <w:lsdException w:name="Grid Table 3 Accent 5" w:uiPriority="48"/>
+    <w:lsdException w:name="Grid Table 4 Accent 5" w:uiPriority="49"/>
+    <w:lsdException w:name="Grid Table 5 Dark Accent 5" w:uiPriority="50"/>
+    <w:lsdException w:name="Grid Table 6 Colorful Accent 5" w:uiPriority="51"/>
+    <w:lsdException w:name="Grid Table 7 Colorful Accent 5" w:uiPriority="52"/>
+    <w:lsdException w:name="Grid Table 1 Light Accent 6" w:uiPriority="46"/>
+    <w:lsdException w:name="Grid Table 2 Accent 6" w:uiPriority="47"/>
+    <w:lsdException w:name="Grid Table 3 Accent 6" w:uiPriority="48"/>
+    <w:lsdException w:name="Grid Table 4 Accent 6" w:uiPriority="49"/>
+    <w:lsdException w:name="Grid Table 5 Dark Accent 6" w:uiPriority="50"/>
+    <w:lsdException w:name="Grid Table 6 Colorful Accent 6" w:uiPriority="51"/>
+    <w:lsdException w:name="Grid Table 7 Colorful Accent 6" w:uiPriority="52"/>
+    <w:lsdException w:name="List Table 1 Light" w:uiPriority="46"/>
+    <w:lsdException w:name="List Table 2" w:uiPriority="47"/>
+    <w:lsdException w:name="List Table 3" w:uiPriority="48"/>
+    <w:lsdException w:name="List Table 4" w:uiPriority="49"/>
+    <w:lsdException w:name="List Table 5 Dark" w:uiPriority="50"/>
+    <w:lsdException w:name="List Table 6 Colorful" w:uiPriority="51"/>
+    <w:lsdException w:name="List Table 7 Colorful" w:uiPriority="52"/>
+    <w:lsdException w:name="List Table 1 Light Accent 1" w:uiPriority="46"/>
+    <w:lsdException w:name="List Table 2 Accent 1" w:uiPriority="47"/>
+    <w:lsdException w:name="List Table 3 Accent 1" w:uiPriority="48"/>
+    <w:lsdException w:name="List Table 4 Accent 1" w:uiPriority="49"/>
+    <w:lsdException w:name="List Table 5 Dark Accent 1" w:uiPriority="50"/>
+    <w:lsdException w:name="List Table 6 Colorful Accent 1" w:uiPriority="51"/>
+    <w:lsdException w:name="List Table 7 Colorful Accent 1" w:uiPriority="52"/>
+    <w:lsdException w:name="List Table 1 Light Accent 2" w:uiPriority="46"/>
+    <w:lsdException w:name="List Table 2 Accent 2" w:uiPriority="47"/>
+    <w:lsdException w:name="List Table 3 Accent 2" w:uiPriority="48"/>
+    <w:lsdException w:name="List Table 4 Accent 2" w:uiPriority="49"/>
+    <w:lsdException w:name="List Table 5 Dark Accent 2" w:uiPriority="50"/>
+    <w:lsdException w:name="List Table 6 Colorful Accent 2" w:uiPriority="51"/>
+    <w:lsdException w:name="List Table 7 Colorful Accent 2" w:uiPriority="52"/>
+    <w:lsdException w:name="List Table 1 Light Accent 3" w:uiPriority="46"/>
+    <w:lsdException w:name="List Table 2 Accent 3" w:uiPriority="47"/>
+    <w:lsdException w:name="List Table 3 Accent 3" w:uiPriority="48"/>
+    <w:lsdException w:name="List Table 4 Accent 3" w:uiPriority="49"/>
+    <w:lsdException w:name="List Table 5 Dark Accent 3" w:uiPriority="50"/>
+    <w:lsdException w:name="List Table 6 Colorful Accent 3" w:uiPriority="51"/>
+    <w:lsdException w:name="List Table 7 Colorful Accent 3" w:uiPriority="52"/>
+    <w:lsdException w:name="List Table 1 Light Accent 4" w:uiPriority="46"/>
+    <w:lsdException w:name="List Table 2 Accent 4" w:uiPriority="47"/>
+    <w:lsdException w:name="List Table 3 Accent 4" w:uiPriority="48"/>
+    <w:lsdException w:name="List Table 4 Accent 4" w:uiPriority="49"/>
+    <w:lsdException w:name="List Table 5 Dark Accent 4" w:uiPriority="50"/>
+    <w:lsdException w:name="List Table 6 Colorful Accent 4" w:uiPriority="51"/>
+    <w:lsdException w:name="List Table 7 Colorful Accent 4" w:uiPriority="52"/>
+    <w:lsdException w:name="List Table 1 Light Accent 5" w:uiPriority="46"/>
+    <w:lsdException w:name="List Table 2 Accent 5" w:uiPriority="47"/>
+    <w:lsdException w:name="List Table 3 Accent 5" w:uiPriority="48"/>
+    <w:lsdException w:name="List Table 4 Accent 5" w:uiPriority="49"/>
+    <w:lsdException w:name="List Table 5 Dark Accent 5" w:uiPriority="50"/>
+    <w:lsdException w:name="List Table 6 Colorful Accent 5" w:uiPriority="51"/>
+    <w:lsdException w:name="List Table 7 Colorful Accent 5" w:uiPriority="52"/>
+    <w:lsdException w:name="List Table 1 Light Accent 6" w:uiPriority="46"/>
+    <w:lsdException w:name="List Table 2 Accent 6" w:uiPriority="47"/>
+    <w:lsdException w:name="List Table 3 Accent 6" w:uiPriority="48"/>
+    <w:lsdException w:name="List Table 4 Accent 6" w:uiPriority="49"/>
+    <w:lsdException w:name="List Table 5 Dark Accent 6" w:uiPriority="50"/>
+    <w:lsdException w:name="List Table 6 Colorful Accent 6" w:uiPriority="51"/>
+    <w:lsdException w:name="List Table 7 Colorful Accent 6" w:uiPriority="52"/>
   </w:latentStyles>
   <w:style w:type="paragraph" w:default="1" w:styleId="Normal">
     <w:name w:val="Normal"/>
@@ -2397,7 +2613,6 @@
     <w:uiPriority w:val="99"/>
     <w:semiHidden/>
     <w:unhideWhenUsed/>
-    <w:qFormat/>
     <w:tblPr>
       <w:tblInd w:w="0" w:type="dxa"/>
       <w:tblCellMar>

</xml_diff>

<commit_message>
Done clip c04 cart 07: Xay dung sươn class product repository
</commit_message>
<xml_diff>
--- a/TYPESCRIPT-ES6-JAVASCRIPT-QUA-DỰ-ÁN-SHOPPING-CART-NỀN-TẢNG-NODE.JS-VÀ-ANGULARJS-2.docx
+++ b/TYPESCRIPT-ES6-JAVASCRIPT-QUA-DỰ-ÁN-SHOPPING-CART-NỀN-TẢNG-NODE.JS-VÀ-ANGULARJS-2.docx
@@ -1,6 +1,6 @@
 
 <file path=word/document.xml><?xml version="1.0" encoding="utf-8"?>
-<w:document xmlns:wpc="http://schemas.microsoft.com/office/word/2010/wordprocessingCanvas" xmlns:mc="http://schemas.openxmlformats.org/markup-compatibility/2006" xmlns:o="urn:schemas-microsoft-com:office:office" xmlns:r="http://schemas.openxmlformats.org/officeDocument/2006/relationships" xmlns:m="http://schemas.openxmlformats.org/officeDocument/2006/math" xmlns:v="urn:schemas-microsoft-com:vml" xmlns:wp14="http://schemas.microsoft.com/office/word/2010/wordprocessingDrawing" xmlns:wp="http://schemas.openxmlformats.org/drawingml/2006/wordprocessingDrawing" xmlns:w10="urn:schemas-microsoft-com:office:word" xmlns:w="http://schemas.openxmlformats.org/wordprocessingml/2006/main" xmlns:w14="http://schemas.microsoft.com/office/word/2010/wordml" xmlns:w15="http://schemas.microsoft.com/office/word/2012/wordml" xmlns:wpg="http://schemas.microsoft.com/office/word/2010/wordprocessingGroup" xmlns:wpi="http://schemas.microsoft.com/office/word/2010/wordprocessingInk" xmlns:wne="http://schemas.microsoft.com/office/word/2006/wordml" xmlns:wps="http://schemas.microsoft.com/office/word/2010/wordprocessingShape" mc:Ignorable="w14 w15 wp14">
+<w:document xmlns:ve="http://schemas.openxmlformats.org/markup-compatibility/2006" xmlns:o="urn:schemas-microsoft-com:office:office" xmlns:r="http://schemas.openxmlformats.org/officeDocument/2006/relationships" xmlns:m="http://schemas.openxmlformats.org/officeDocument/2006/math" xmlns:v="urn:schemas-microsoft-com:vml" xmlns:wp="http://schemas.openxmlformats.org/drawingml/2006/wordprocessingDrawing" xmlns:w10="urn:schemas-microsoft-com:office:word" xmlns:w="http://schemas.openxmlformats.org/wordprocessingml/2006/main" xmlns:wne="http://schemas.microsoft.com/office/word/2006/wordml">
   <w:body>
     <w:p>
       <w:pPr>
@@ -323,7 +323,7 @@
           <w:szCs w:val="26"/>
           <w:lang w:val="fr-FR"/>
         </w:rPr>
-        <w:t xml:space="preserve"> 3\Packages\User: Copy </w:t>
+        <w:t xml:space="preserve"> 3\</w:t>
       </w:r>
       <w:proofErr w:type="spellStart"/>
       <w:r>
@@ -334,6 +334,28 @@
           <w:szCs w:val="26"/>
           <w:lang w:val="fr-FR"/>
         </w:rPr>
+        <w:t>Packages\User</w:t>
+      </w:r>
+      <w:proofErr w:type="spellEnd"/>
+      <w:r>
+        <w:rPr>
+          <w:rFonts w:asciiTheme="majorHAnsi" w:hAnsiTheme="majorHAnsi" w:cstheme="majorHAnsi"/>
+          <w:color w:val="000000" w:themeColor="text1"/>
+          <w:sz w:val="26"/>
+          <w:szCs w:val="26"/>
+          <w:lang w:val="fr-FR"/>
+        </w:rPr>
+        <w:t xml:space="preserve">: Copy </w:t>
+      </w:r>
+      <w:proofErr w:type="spellStart"/>
+      <w:r>
+        <w:rPr>
+          <w:rFonts w:asciiTheme="majorHAnsi" w:hAnsiTheme="majorHAnsi" w:cstheme="majorHAnsi"/>
+          <w:color w:val="000000" w:themeColor="text1"/>
+          <w:sz w:val="26"/>
+          <w:szCs w:val="26"/>
+          <w:lang w:val="fr-FR"/>
+        </w:rPr>
         <w:t>củathưmụcnày</w:t>
       </w:r>
       <w:proofErr w:type="spellEnd"/>
@@ -348,7 +370,6 @@
         <w:t xml:space="preserve"> qua </w:t>
       </w:r>
       <w:proofErr w:type="spellStart"/>
-      <w:proofErr w:type="gramStart"/>
       <w:r>
         <w:rPr>
           <w:rFonts w:asciiTheme="majorHAnsi" w:hAnsiTheme="majorHAnsi" w:cstheme="majorHAnsi"/>
@@ -382,7 +403,6 @@
         <w:t>đểkhôngmất</w:t>
       </w:r>
       <w:proofErr w:type="spellEnd"/>
-      <w:proofErr w:type="gramEnd"/>
       <w:r>
         <w:rPr>
           <w:rFonts w:asciiTheme="majorHAnsi" w:hAnsiTheme="majorHAnsi" w:cstheme="majorHAnsi"/>
@@ -1695,14 +1715,16 @@
       <w:pPr>
         <w:rPr>
           <w:rFonts w:asciiTheme="majorHAnsi" w:hAnsiTheme="majorHAnsi" w:cstheme="majorHAnsi"/>
-          <w:sz w:val="26"/>
-          <w:szCs w:val="26"/>
-          <w:lang w:val="fr-FR"/>
-        </w:rPr>
-      </w:pPr>
-      <w:r>
-        <w:rPr>
-          <w:rFonts w:asciiTheme="majorHAnsi" w:hAnsiTheme="majorHAnsi" w:cstheme="majorHAnsi"/>
+          <w:color w:val="9BBB59" w:themeColor="accent3"/>
+          <w:sz w:val="26"/>
+          <w:szCs w:val="26"/>
+          <w:lang w:val="fr-FR"/>
+        </w:rPr>
+      </w:pPr>
+      <w:r>
+        <w:rPr>
+          <w:rFonts w:asciiTheme="majorHAnsi" w:hAnsiTheme="majorHAnsi" w:cstheme="majorHAnsi"/>
+          <w:color w:val="9BBB59" w:themeColor="accent3"/>
           <w:sz w:val="26"/>
           <w:szCs w:val="26"/>
           <w:lang w:val="fr-FR"/>
@@ -2208,7 +2230,7 @@
 </file>
 
 <file path=word/styles.xml><?xml version="1.0" encoding="utf-8"?>
-<w:styles xmlns:mc="http://schemas.openxmlformats.org/markup-compatibility/2006" xmlns:r="http://schemas.openxmlformats.org/officeDocument/2006/relationships" xmlns:w="http://schemas.openxmlformats.org/wordprocessingml/2006/main" xmlns:w14="http://schemas.microsoft.com/office/word/2010/wordml" xmlns:w15="http://schemas.microsoft.com/office/word/2012/wordml" mc:Ignorable="w14 w15">
+<w:styles xmlns:r="http://schemas.openxmlformats.org/officeDocument/2006/relationships" xmlns:w="http://schemas.openxmlformats.org/wordprocessingml/2006/main">
   <w:docDefaults>
     <w:rPrDefault>
       <w:rPr>
@@ -2224,378 +2246,144 @@
       </w:pPr>
     </w:pPrDefault>
   </w:docDefaults>
-  <w:latentStyles w:defLockedState="0" w:defUIPriority="99" w:defSemiHidden="0" w:defUnhideWhenUsed="0" w:defQFormat="0" w:count="371">
-    <w:lsdException w:name="Normal" w:uiPriority="0" w:qFormat="1"/>
-    <w:lsdException w:name="heading 1" w:uiPriority="9" w:qFormat="1"/>
-    <w:lsdException w:name="heading 2" w:semiHidden="1" w:uiPriority="9" w:unhideWhenUsed="1" w:qFormat="1"/>
-    <w:lsdException w:name="heading 3" w:semiHidden="1" w:uiPriority="9" w:unhideWhenUsed="1" w:qFormat="1"/>
-    <w:lsdException w:name="heading 4" w:semiHidden="1" w:uiPriority="9" w:unhideWhenUsed="1" w:qFormat="1"/>
-    <w:lsdException w:name="heading 5" w:semiHidden="1" w:uiPriority="9" w:unhideWhenUsed="1" w:qFormat="1"/>
-    <w:lsdException w:name="heading 6" w:semiHidden="1" w:uiPriority="9" w:unhideWhenUsed="1" w:qFormat="1"/>
-    <w:lsdException w:name="heading 7" w:semiHidden="1" w:uiPriority="9" w:unhideWhenUsed="1" w:qFormat="1"/>
-    <w:lsdException w:name="heading 8" w:semiHidden="1" w:uiPriority="9" w:unhideWhenUsed="1" w:qFormat="1"/>
-    <w:lsdException w:name="heading 9" w:semiHidden="1" w:uiPriority="9" w:unhideWhenUsed="1" w:qFormat="1"/>
-    <w:lsdException w:name="index 1" w:semiHidden="1" w:unhideWhenUsed="1"/>
-    <w:lsdException w:name="index 2" w:semiHidden="1" w:unhideWhenUsed="1"/>
-    <w:lsdException w:name="index 3" w:semiHidden="1" w:unhideWhenUsed="1"/>
-    <w:lsdException w:name="index 4" w:semiHidden="1" w:unhideWhenUsed="1"/>
-    <w:lsdException w:name="index 5" w:semiHidden="1" w:unhideWhenUsed="1"/>
-    <w:lsdException w:name="index 6" w:semiHidden="1" w:unhideWhenUsed="1"/>
-    <w:lsdException w:name="index 7" w:semiHidden="1" w:unhideWhenUsed="1"/>
-    <w:lsdException w:name="index 8" w:semiHidden="1" w:unhideWhenUsed="1"/>
-    <w:lsdException w:name="index 9" w:semiHidden="1" w:unhideWhenUsed="1"/>
-    <w:lsdException w:name="toc 1" w:semiHidden="1" w:uiPriority="39" w:unhideWhenUsed="1"/>
-    <w:lsdException w:name="toc 2" w:semiHidden="1" w:uiPriority="39" w:unhideWhenUsed="1"/>
-    <w:lsdException w:name="toc 3" w:semiHidden="1" w:uiPriority="39" w:unhideWhenUsed="1"/>
-    <w:lsdException w:name="toc 4" w:semiHidden="1" w:uiPriority="39" w:unhideWhenUsed="1"/>
-    <w:lsdException w:name="toc 5" w:semiHidden="1" w:uiPriority="39" w:unhideWhenUsed="1"/>
-    <w:lsdException w:name="toc 6" w:semiHidden="1" w:uiPriority="39" w:unhideWhenUsed="1"/>
-    <w:lsdException w:name="toc 7" w:semiHidden="1" w:uiPriority="39" w:unhideWhenUsed="1"/>
-    <w:lsdException w:name="toc 8" w:semiHidden="1" w:uiPriority="39" w:unhideWhenUsed="1"/>
-    <w:lsdException w:name="toc 9" w:semiHidden="1" w:uiPriority="39" w:unhideWhenUsed="1"/>
-    <w:lsdException w:name="Normal Indent" w:semiHidden="1" w:unhideWhenUsed="1"/>
-    <w:lsdException w:name="footnote text" w:semiHidden="1" w:unhideWhenUsed="1"/>
-    <w:lsdException w:name="annotation text" w:semiHidden="1" w:unhideWhenUsed="1"/>
-    <w:lsdException w:name="header" w:semiHidden="1" w:unhideWhenUsed="1"/>
-    <w:lsdException w:name="footer" w:semiHidden="1" w:unhideWhenUsed="1"/>
-    <w:lsdException w:name="index heading" w:semiHidden="1" w:unhideWhenUsed="1"/>
-    <w:lsdException w:name="caption" w:semiHidden="1" w:uiPriority="35" w:unhideWhenUsed="1" w:qFormat="1"/>
-    <w:lsdException w:name="table of figures" w:semiHidden="1" w:unhideWhenUsed="1"/>
-    <w:lsdException w:name="envelope address" w:semiHidden="1" w:unhideWhenUsed="1"/>
-    <w:lsdException w:name="envelope return" w:semiHidden="1" w:unhideWhenUsed="1"/>
-    <w:lsdException w:name="footnote reference" w:semiHidden="1" w:unhideWhenUsed="1"/>
-    <w:lsdException w:name="annotation reference" w:semiHidden="1" w:unhideWhenUsed="1"/>
-    <w:lsdException w:name="line number" w:semiHidden="1" w:unhideWhenUsed="1"/>
-    <w:lsdException w:name="page number" w:semiHidden="1" w:unhideWhenUsed="1"/>
-    <w:lsdException w:name="endnote reference" w:semiHidden="1" w:unhideWhenUsed="1"/>
-    <w:lsdException w:name="endnote text" w:semiHidden="1" w:unhideWhenUsed="1"/>
-    <w:lsdException w:name="table of authorities" w:semiHidden="1" w:unhideWhenUsed="1"/>
-    <w:lsdException w:name="macro" w:semiHidden="1" w:unhideWhenUsed="1"/>
-    <w:lsdException w:name="toa heading" w:semiHidden="1" w:unhideWhenUsed="1"/>
-    <w:lsdException w:name="List" w:semiHidden="1" w:unhideWhenUsed="1"/>
-    <w:lsdException w:name="List Bullet" w:semiHidden="1" w:unhideWhenUsed="1"/>
-    <w:lsdException w:name="List Number" w:semiHidden="1" w:unhideWhenUsed="1"/>
-    <w:lsdException w:name="List 2" w:semiHidden="1" w:unhideWhenUsed="1"/>
-    <w:lsdException w:name="List 3" w:semiHidden="1" w:unhideWhenUsed="1"/>
-    <w:lsdException w:name="List 4" w:semiHidden="1" w:unhideWhenUsed="1"/>
-    <w:lsdException w:name="List 5" w:semiHidden="1" w:unhideWhenUsed="1"/>
-    <w:lsdException w:name="List Bullet 2" w:semiHidden="1" w:unhideWhenUsed="1"/>
-    <w:lsdException w:name="List Bullet 3" w:semiHidden="1" w:unhideWhenUsed="1"/>
-    <w:lsdException w:name="List Bullet 4" w:semiHidden="1" w:unhideWhenUsed="1"/>
-    <w:lsdException w:name="List Bullet 5" w:semiHidden="1" w:unhideWhenUsed="1"/>
-    <w:lsdException w:name="List Number 2" w:semiHidden="1" w:unhideWhenUsed="1"/>
-    <w:lsdException w:name="List Number 3" w:semiHidden="1" w:unhideWhenUsed="1"/>
-    <w:lsdException w:name="List Number 4" w:semiHidden="1" w:unhideWhenUsed="1"/>
-    <w:lsdException w:name="List Number 5" w:semiHidden="1" w:unhideWhenUsed="1"/>
-    <w:lsdException w:name="Title" w:uiPriority="10" w:qFormat="1"/>
-    <w:lsdException w:name="Closing" w:semiHidden="1" w:unhideWhenUsed="1"/>
-    <w:lsdException w:name="Signature" w:semiHidden="1" w:unhideWhenUsed="1"/>
-    <w:lsdException w:name="Default Paragraph Font" w:semiHidden="1" w:uiPriority="1" w:unhideWhenUsed="1"/>
-    <w:lsdException w:name="Body Text" w:semiHidden="1" w:unhideWhenUsed="1"/>
-    <w:lsdException w:name="Body Text Indent" w:semiHidden="1" w:unhideWhenUsed="1"/>
-    <w:lsdException w:name="List Continue" w:semiHidden="1" w:unhideWhenUsed="1"/>
-    <w:lsdException w:name="List Continue 2" w:semiHidden="1" w:unhideWhenUsed="1"/>
-    <w:lsdException w:name="List Continue 3" w:semiHidden="1" w:unhideWhenUsed="1"/>
-    <w:lsdException w:name="List Continue 4" w:semiHidden="1" w:unhideWhenUsed="1"/>
-    <w:lsdException w:name="List Continue 5" w:semiHidden="1" w:unhideWhenUsed="1"/>
-    <w:lsdException w:name="Message Header" w:semiHidden="1" w:unhideWhenUsed="1"/>
-    <w:lsdException w:name="Subtitle" w:uiPriority="11" w:qFormat="1"/>
-    <w:lsdException w:name="Salutation" w:semiHidden="1" w:unhideWhenUsed="1"/>
-    <w:lsdException w:name="Date" w:semiHidden="1" w:unhideWhenUsed="1"/>
-    <w:lsdException w:name="Body Text First Indent" w:semiHidden="1" w:unhideWhenUsed="1"/>
-    <w:lsdException w:name="Body Text First Indent 2" w:semiHidden="1" w:unhideWhenUsed="1"/>
-    <w:lsdException w:name="Note Heading" w:semiHidden="1" w:unhideWhenUsed="1"/>
-    <w:lsdException w:name="Body Text 2" w:semiHidden="1" w:unhideWhenUsed="1"/>
-    <w:lsdException w:name="Body Text 3" w:semiHidden="1" w:unhideWhenUsed="1"/>
-    <w:lsdException w:name="Body Text Indent 2" w:semiHidden="1" w:unhideWhenUsed="1"/>
-    <w:lsdException w:name="Body Text Indent 3" w:semiHidden="1" w:unhideWhenUsed="1"/>
-    <w:lsdException w:name="Block Text" w:semiHidden="1" w:unhideWhenUsed="1"/>
-    <w:lsdException w:name="Hyperlink" w:semiHidden="1" w:unhideWhenUsed="1"/>
-    <w:lsdException w:name="FollowedHyperlink" w:semiHidden="1" w:unhideWhenUsed="1"/>
-    <w:lsdException w:name="Strong" w:uiPriority="22" w:qFormat="1"/>
-    <w:lsdException w:name="Emphasis" w:uiPriority="20" w:qFormat="1"/>
-    <w:lsdException w:name="Document Map" w:semiHidden="1" w:unhideWhenUsed="1"/>
-    <w:lsdException w:name="Plain Text" w:semiHidden="1" w:unhideWhenUsed="1"/>
-    <w:lsdException w:name="E-mail Signature" w:semiHidden="1" w:unhideWhenUsed="1"/>
-    <w:lsdException w:name="HTML Top of Form" w:semiHidden="1" w:unhideWhenUsed="1"/>
-    <w:lsdException w:name="HTML Bottom of Form" w:semiHidden="1" w:unhideWhenUsed="1"/>
-    <w:lsdException w:name="Normal (Web)" w:semiHidden="1" w:unhideWhenUsed="1"/>
-    <w:lsdException w:name="HTML Acronym" w:semiHidden="1" w:unhideWhenUsed="1"/>
-    <w:lsdException w:name="HTML Address" w:semiHidden="1" w:unhideWhenUsed="1"/>
-    <w:lsdException w:name="HTML Cite" w:semiHidden="1" w:unhideWhenUsed="1"/>
-    <w:lsdException w:name="HTML Code" w:semiHidden="1" w:unhideWhenUsed="1"/>
-    <w:lsdException w:name="HTML Definition" w:semiHidden="1" w:unhideWhenUsed="1"/>
-    <w:lsdException w:name="HTML Keyboard" w:semiHidden="1" w:unhideWhenUsed="1"/>
-    <w:lsdException w:name="HTML Preformatted" w:semiHidden="1" w:unhideWhenUsed="1"/>
-    <w:lsdException w:name="HTML Sample" w:semiHidden="1" w:unhideWhenUsed="1"/>
-    <w:lsdException w:name="HTML Typewriter" w:semiHidden="1" w:unhideWhenUsed="1"/>
-    <w:lsdException w:name="HTML Variable" w:semiHidden="1" w:unhideWhenUsed="1"/>
-    <w:lsdException w:name="Normal Table" w:semiHidden="1" w:unhideWhenUsed="1"/>
-    <w:lsdException w:name="annotation subject" w:semiHidden="1" w:unhideWhenUsed="1"/>
-    <w:lsdException w:name="No List" w:semiHidden="1" w:unhideWhenUsed="1"/>
-    <w:lsdException w:name="Outline List 1" w:semiHidden="1" w:unhideWhenUsed="1"/>
-    <w:lsdException w:name="Outline List 2" w:semiHidden="1" w:unhideWhenUsed="1"/>
-    <w:lsdException w:name="Outline List 3" w:semiHidden="1" w:unhideWhenUsed="1"/>
-    <w:lsdException w:name="Table Simple 1" w:semiHidden="1" w:unhideWhenUsed="1"/>
-    <w:lsdException w:name="Table Simple 2" w:semiHidden="1" w:unhideWhenUsed="1"/>
-    <w:lsdException w:name="Table Simple 3" w:semiHidden="1" w:unhideWhenUsed="1"/>
-    <w:lsdException w:name="Table Classic 1" w:semiHidden="1" w:unhideWhenUsed="1"/>
-    <w:lsdException w:name="Table Classic 2" w:semiHidden="1" w:unhideWhenUsed="1"/>
-    <w:lsdException w:name="Table Classic 3" w:semiHidden="1" w:unhideWhenUsed="1"/>
-    <w:lsdException w:name="Table Classic 4" w:semiHidden="1" w:unhideWhenUsed="1"/>
-    <w:lsdException w:name="Table Colorful 1" w:semiHidden="1" w:unhideWhenUsed="1"/>
-    <w:lsdException w:name="Table Colorful 2" w:semiHidden="1" w:unhideWhenUsed="1"/>
-    <w:lsdException w:name="Table Colorful 3" w:semiHidden="1" w:unhideWhenUsed="1"/>
-    <w:lsdException w:name="Table Columns 1" w:semiHidden="1" w:unhideWhenUsed="1"/>
-    <w:lsdException w:name="Table Columns 2" w:semiHidden="1" w:unhideWhenUsed="1"/>
-    <w:lsdException w:name="Table Columns 3" w:semiHidden="1" w:unhideWhenUsed="1"/>
-    <w:lsdException w:name="Table Columns 4" w:semiHidden="1" w:unhideWhenUsed="1"/>
-    <w:lsdException w:name="Table Columns 5" w:semiHidden="1" w:unhideWhenUsed="1"/>
-    <w:lsdException w:name="Table Grid 1" w:semiHidden="1" w:unhideWhenUsed="1"/>
-    <w:lsdException w:name="Table Grid 2" w:semiHidden="1" w:unhideWhenUsed="1"/>
-    <w:lsdException w:name="Table Grid 3" w:semiHidden="1" w:unhideWhenUsed="1"/>
-    <w:lsdException w:name="Table Grid 4" w:semiHidden="1" w:unhideWhenUsed="1"/>
-    <w:lsdException w:name="Table Grid 5" w:semiHidden="1" w:unhideWhenUsed="1"/>
-    <w:lsdException w:name="Table Grid 6" w:semiHidden="1" w:unhideWhenUsed="1"/>
-    <w:lsdException w:name="Table Grid 7" w:semiHidden="1" w:unhideWhenUsed="1"/>
-    <w:lsdException w:name="Table Grid 8" w:semiHidden="1" w:unhideWhenUsed="1"/>
-    <w:lsdException w:name="Table List 1" w:semiHidden="1" w:unhideWhenUsed="1"/>
-    <w:lsdException w:name="Table List 2" w:semiHidden="1" w:unhideWhenUsed="1"/>
-    <w:lsdException w:name="Table List 3" w:semiHidden="1" w:unhideWhenUsed="1"/>
-    <w:lsdException w:name="Table List 4" w:semiHidden="1" w:unhideWhenUsed="1"/>
-    <w:lsdException w:name="Table List 5" w:semiHidden="1" w:unhideWhenUsed="1"/>
-    <w:lsdException w:name="Table List 6" w:semiHidden="1" w:unhideWhenUsed="1"/>
-    <w:lsdException w:name="Table List 7" w:semiHidden="1" w:unhideWhenUsed="1"/>
-    <w:lsdException w:name="Table List 8" w:semiHidden="1" w:unhideWhenUsed="1"/>
-    <w:lsdException w:name="Table 3D effects 1" w:semiHidden="1" w:unhideWhenUsed="1"/>
-    <w:lsdException w:name="Table 3D effects 2" w:semiHidden="1" w:unhideWhenUsed="1"/>
-    <w:lsdException w:name="Table 3D effects 3" w:semiHidden="1" w:unhideWhenUsed="1"/>
-    <w:lsdException w:name="Table Contemporary" w:semiHidden="1" w:unhideWhenUsed="1"/>
-    <w:lsdException w:name="Table Elegant" w:semiHidden="1" w:unhideWhenUsed="1"/>
-    <w:lsdException w:name="Table Professional" w:semiHidden="1" w:unhideWhenUsed="1"/>
-    <w:lsdException w:name="Table Subtle 1" w:semiHidden="1" w:unhideWhenUsed="1"/>
-    <w:lsdException w:name="Table Subtle 2" w:semiHidden="1" w:unhideWhenUsed="1"/>
-    <w:lsdException w:name="Table Web 1" w:semiHidden="1" w:unhideWhenUsed="1"/>
-    <w:lsdException w:name="Table Web 2" w:semiHidden="1" w:unhideWhenUsed="1"/>
-    <w:lsdException w:name="Table Web 3" w:semiHidden="1" w:unhideWhenUsed="1"/>
-    <w:lsdException w:name="Balloon Text" w:semiHidden="1" w:unhideWhenUsed="1"/>
-    <w:lsdException w:name="Table Grid" w:uiPriority="59"/>
-    <w:lsdException w:name="Table Theme" w:semiHidden="1" w:unhideWhenUsed="1"/>
-    <w:lsdException w:name="Placeholder Text" w:semiHidden="1"/>
-    <w:lsdException w:name="No Spacing" w:uiPriority="1" w:qFormat="1"/>
-    <w:lsdException w:name="Light Shading" w:uiPriority="60"/>
-    <w:lsdException w:name="Light List" w:uiPriority="61"/>
-    <w:lsdException w:name="Light Grid" w:uiPriority="62"/>
-    <w:lsdException w:name="Medium Shading 1" w:uiPriority="63"/>
-    <w:lsdException w:name="Medium Shading 2" w:uiPriority="64"/>
-    <w:lsdException w:name="Medium List 1" w:uiPriority="65"/>
-    <w:lsdException w:name="Medium List 2" w:uiPriority="66"/>
-    <w:lsdException w:name="Medium Grid 1" w:uiPriority="67"/>
-    <w:lsdException w:name="Medium Grid 2" w:uiPriority="68"/>
-    <w:lsdException w:name="Medium Grid 3" w:uiPriority="69"/>
-    <w:lsdException w:name="Dark List" w:uiPriority="70"/>
-    <w:lsdException w:name="Colorful Shading" w:uiPriority="71"/>
-    <w:lsdException w:name="Colorful List" w:uiPriority="72"/>
-    <w:lsdException w:name="Colorful Grid" w:uiPriority="73"/>
-    <w:lsdException w:name="Light Shading Accent 1" w:uiPriority="60"/>
-    <w:lsdException w:name="Light List Accent 1" w:uiPriority="61"/>
-    <w:lsdException w:name="Light Grid Accent 1" w:uiPriority="62"/>
-    <w:lsdException w:name="Medium Shading 1 Accent 1" w:uiPriority="63"/>
-    <w:lsdException w:name="Medium Shading 2 Accent 1" w:uiPriority="64"/>
-    <w:lsdException w:name="Medium List 1 Accent 1" w:uiPriority="65"/>
-    <w:lsdException w:name="Revision" w:semiHidden="1"/>
-    <w:lsdException w:name="List Paragraph" w:uiPriority="34" w:qFormat="1"/>
-    <w:lsdException w:name="Quote" w:uiPriority="29" w:qFormat="1"/>
-    <w:lsdException w:name="Intense Quote" w:uiPriority="30" w:qFormat="1"/>
-    <w:lsdException w:name="Medium List 2 Accent 1" w:uiPriority="66"/>
-    <w:lsdException w:name="Medium Grid 1 Accent 1" w:uiPriority="67"/>
-    <w:lsdException w:name="Medium Grid 2 Accent 1" w:uiPriority="68"/>
-    <w:lsdException w:name="Medium Grid 3 Accent 1" w:uiPriority="69"/>
-    <w:lsdException w:name="Dark List Accent 1" w:uiPriority="70"/>
-    <w:lsdException w:name="Colorful Shading Accent 1" w:uiPriority="71"/>
-    <w:lsdException w:name="Colorful List Accent 1" w:uiPriority="72"/>
-    <w:lsdException w:name="Colorful Grid Accent 1" w:uiPriority="73"/>
-    <w:lsdException w:name="Light Shading Accent 2" w:uiPriority="60"/>
-    <w:lsdException w:name="Light List Accent 2" w:uiPriority="61"/>
-    <w:lsdException w:name="Light Grid Accent 2" w:uiPriority="62"/>
-    <w:lsdException w:name="Medium Shading 1 Accent 2" w:uiPriority="63"/>
-    <w:lsdException w:name="Medium Shading 2 Accent 2" w:uiPriority="64"/>
-    <w:lsdException w:name="Medium List 1 Accent 2" w:uiPriority="65"/>
-    <w:lsdException w:name="Medium List 2 Accent 2" w:uiPriority="66"/>
-    <w:lsdException w:name="Medium Grid 1 Accent 2" w:uiPriority="67"/>
-    <w:lsdException w:name="Medium Grid 2 Accent 2" w:uiPriority="68"/>
-    <w:lsdException w:name="Medium Grid 3 Accent 2" w:uiPriority="69"/>
-    <w:lsdException w:name="Dark List Accent 2" w:uiPriority="70"/>
-    <w:lsdException w:name="Colorful Shading Accent 2" w:uiPriority="71"/>
-    <w:lsdException w:name="Colorful List Accent 2" w:uiPriority="72"/>
-    <w:lsdException w:name="Colorful Grid Accent 2" w:uiPriority="73"/>
-    <w:lsdException w:name="Light Shading Accent 3" w:uiPriority="60"/>
-    <w:lsdException w:name="Light List Accent 3" w:uiPriority="61"/>
-    <w:lsdException w:name="Light Grid Accent 3" w:uiPriority="62"/>
-    <w:lsdException w:name="Medium Shading 1 Accent 3" w:uiPriority="63"/>
-    <w:lsdException w:name="Medium Shading 2 Accent 3" w:uiPriority="64"/>
-    <w:lsdException w:name="Medium List 1 Accent 3" w:uiPriority="65"/>
-    <w:lsdException w:name="Medium List 2 Accent 3" w:uiPriority="66"/>
-    <w:lsdException w:name="Medium Grid 1 Accent 3" w:uiPriority="67"/>
-    <w:lsdException w:name="Medium Grid 2 Accent 3" w:uiPriority="68"/>
-    <w:lsdException w:name="Medium Grid 3 Accent 3" w:uiPriority="69"/>
-    <w:lsdException w:name="Dark List Accent 3" w:uiPriority="70"/>
-    <w:lsdException w:name="Colorful Shading Accent 3" w:uiPriority="71"/>
-    <w:lsdException w:name="Colorful List Accent 3" w:uiPriority="72"/>
-    <w:lsdException w:name="Colorful Grid Accent 3" w:uiPriority="73"/>
-    <w:lsdException w:name="Light Shading Accent 4" w:uiPriority="60"/>
-    <w:lsdException w:name="Light List Accent 4" w:uiPriority="61"/>
-    <w:lsdException w:name="Light Grid Accent 4" w:uiPriority="62"/>
-    <w:lsdException w:name="Medium Shading 1 Accent 4" w:uiPriority="63"/>
-    <w:lsdException w:name="Medium Shading 2 Accent 4" w:uiPriority="64"/>
-    <w:lsdException w:name="Medium List 1 Accent 4" w:uiPriority="65"/>
-    <w:lsdException w:name="Medium List 2 Accent 4" w:uiPriority="66"/>
-    <w:lsdException w:name="Medium Grid 1 Accent 4" w:uiPriority="67"/>
-    <w:lsdException w:name="Medium Grid 2 Accent 4" w:uiPriority="68"/>
-    <w:lsdException w:name="Medium Grid 3 Accent 4" w:uiPriority="69"/>
-    <w:lsdException w:name="Dark List Accent 4" w:uiPriority="70"/>
-    <w:lsdException w:name="Colorful Shading Accent 4" w:uiPriority="71"/>
-    <w:lsdException w:name="Colorful List Accent 4" w:uiPriority="72"/>
-    <w:lsdException w:name="Colorful Grid Accent 4" w:uiPriority="73"/>
-    <w:lsdException w:name="Light Shading Accent 5" w:uiPriority="60"/>
-    <w:lsdException w:name="Light List Accent 5" w:uiPriority="61"/>
-    <w:lsdException w:name="Light Grid Accent 5" w:uiPriority="62"/>
-    <w:lsdException w:name="Medium Shading 1 Accent 5" w:uiPriority="63"/>
-    <w:lsdException w:name="Medium Shading 2 Accent 5" w:uiPriority="64"/>
-    <w:lsdException w:name="Medium List 1 Accent 5" w:uiPriority="65"/>
-    <w:lsdException w:name="Medium List 2 Accent 5" w:uiPriority="66"/>
-    <w:lsdException w:name="Medium Grid 1 Accent 5" w:uiPriority="67"/>
-    <w:lsdException w:name="Medium Grid 2 Accent 5" w:uiPriority="68"/>
-    <w:lsdException w:name="Medium Grid 3 Accent 5" w:uiPriority="69"/>
-    <w:lsdException w:name="Dark List Accent 5" w:uiPriority="70"/>
-    <w:lsdException w:name="Colorful Shading Accent 5" w:uiPriority="71"/>
-    <w:lsdException w:name="Colorful List Accent 5" w:uiPriority="72"/>
-    <w:lsdException w:name="Colorful Grid Accent 5" w:uiPriority="73"/>
-    <w:lsdException w:name="Light Shading Accent 6" w:uiPriority="60"/>
-    <w:lsdException w:name="Light List Accent 6" w:uiPriority="61"/>
-    <w:lsdException w:name="Light Grid Accent 6" w:uiPriority="62"/>
-    <w:lsdException w:name="Medium Shading 1 Accent 6" w:uiPriority="63"/>
-    <w:lsdException w:name="Medium Shading 2 Accent 6" w:uiPriority="64"/>
-    <w:lsdException w:name="Medium List 1 Accent 6" w:uiPriority="65"/>
-    <w:lsdException w:name="Medium List 2 Accent 6" w:uiPriority="66"/>
-    <w:lsdException w:name="Medium Grid 1 Accent 6" w:uiPriority="67"/>
-    <w:lsdException w:name="Medium Grid 2 Accent 6" w:uiPriority="68"/>
-    <w:lsdException w:name="Medium Grid 3 Accent 6" w:uiPriority="69"/>
-    <w:lsdException w:name="Dark List Accent 6" w:uiPriority="70"/>
-    <w:lsdException w:name="Colorful Shading Accent 6" w:uiPriority="71"/>
-    <w:lsdException w:name="Colorful List Accent 6" w:uiPriority="72"/>
-    <w:lsdException w:name="Colorful Grid Accent 6" w:uiPriority="73"/>
-    <w:lsdException w:name="Subtle Emphasis" w:uiPriority="19" w:qFormat="1"/>
-    <w:lsdException w:name="Intense Emphasis" w:uiPriority="21" w:qFormat="1"/>
-    <w:lsdException w:name="Subtle Reference" w:uiPriority="31" w:qFormat="1"/>
-    <w:lsdException w:name="Intense Reference" w:uiPriority="32" w:qFormat="1"/>
-    <w:lsdException w:name="Book Title" w:uiPriority="33" w:qFormat="1"/>
-    <w:lsdException w:name="Bibliography" w:semiHidden="1" w:uiPriority="37" w:unhideWhenUsed="1"/>
-    <w:lsdException w:name="TOC Heading" w:semiHidden="1" w:uiPriority="39" w:unhideWhenUsed="1" w:qFormat="1"/>
-    <w:lsdException w:name="Plain Table 1" w:uiPriority="41"/>
-    <w:lsdException w:name="Plain Table 2" w:uiPriority="42"/>
-    <w:lsdException w:name="Plain Table 3" w:uiPriority="43"/>
-    <w:lsdException w:name="Plain Table 4" w:uiPriority="44"/>
-    <w:lsdException w:name="Plain Table 5" w:uiPriority="45"/>
-    <w:lsdException w:name="Grid Table Light" w:uiPriority="40"/>
-    <w:lsdException w:name="Grid Table 1 Light" w:uiPriority="46"/>
-    <w:lsdException w:name="Grid Table 2" w:uiPriority="47"/>
-    <w:lsdException w:name="Grid Table 3" w:uiPriority="48"/>
-    <w:lsdException w:name="Grid Table 4" w:uiPriority="49"/>
-    <w:lsdException w:name="Grid Table 5 Dark" w:uiPriority="50"/>
-    <w:lsdException w:name="Grid Table 6 Colorful" w:uiPriority="51"/>
-    <w:lsdException w:name="Grid Table 7 Colorful" w:uiPriority="52"/>
-    <w:lsdException w:name="Grid Table 1 Light Accent 1" w:uiPriority="46"/>
-    <w:lsdException w:name="Grid Table 2 Accent 1" w:uiPriority="47"/>
-    <w:lsdException w:name="Grid Table 3 Accent 1" w:uiPriority="48"/>
-    <w:lsdException w:name="Grid Table 4 Accent 1" w:uiPriority="49"/>
-    <w:lsdException w:name="Grid Table 5 Dark Accent 1" w:uiPriority="50"/>
-    <w:lsdException w:name="Grid Table 6 Colorful Accent 1" w:uiPriority="51"/>
-    <w:lsdException w:name="Grid Table 7 Colorful Accent 1" w:uiPriority="52"/>
-    <w:lsdException w:name="Grid Table 1 Light Accent 2" w:uiPriority="46"/>
-    <w:lsdException w:name="Grid Table 2 Accent 2" w:uiPriority="47"/>
-    <w:lsdException w:name="Grid Table 3 Accent 2" w:uiPriority="48"/>
-    <w:lsdException w:name="Grid Table 4 Accent 2" w:uiPriority="49"/>
-    <w:lsdException w:name="Grid Table 5 Dark Accent 2" w:uiPriority="50"/>
-    <w:lsdException w:name="Grid Table 6 Colorful Accent 2" w:uiPriority="51"/>
-    <w:lsdException w:name="Grid Table 7 Colorful Accent 2" w:uiPriority="52"/>
-    <w:lsdException w:name="Grid Table 1 Light Accent 3" w:uiPriority="46"/>
-    <w:lsdException w:name="Grid Table 2 Accent 3" w:uiPriority="47"/>
-    <w:lsdException w:name="Grid Table 3 Accent 3" w:uiPriority="48"/>
-    <w:lsdException w:name="Grid Table 4 Accent 3" w:uiPriority="49"/>
-    <w:lsdException w:name="Grid Table 5 Dark Accent 3" w:uiPriority="50"/>
-    <w:lsdException w:name="Grid Table 6 Colorful Accent 3" w:uiPriority="51"/>
-    <w:lsdException w:name="Grid Table 7 Colorful Accent 3" w:uiPriority="52"/>
-    <w:lsdException w:name="Grid Table 1 Light Accent 4" w:uiPriority="46"/>
-    <w:lsdException w:name="Grid Table 2 Accent 4" w:uiPriority="47"/>
-    <w:lsdException w:name="Grid Table 3 Accent 4" w:uiPriority="48"/>
-    <w:lsdException w:name="Grid Table 4 Accent 4" w:uiPriority="49"/>
-    <w:lsdException w:name="Grid Table 5 Dark Accent 4" w:uiPriority="50"/>
-    <w:lsdException w:name="Grid Table 6 Colorful Accent 4" w:uiPriority="51"/>
-    <w:lsdException w:name="Grid Table 7 Colorful Accent 4" w:uiPriority="52"/>
-    <w:lsdException w:name="Grid Table 1 Light Accent 5" w:uiPriority="46"/>
-    <w:lsdException w:name="Grid Table 2 Accent 5" w:uiPriority="47"/>
-    <w:lsdException w:name="Grid Table 3 Accent 5" w:uiPriority="48"/>
-    <w:lsdException w:name="Grid Table 4 Accent 5" w:uiPriority="49"/>
-    <w:lsdException w:name="Grid Table 5 Dark Accent 5" w:uiPriority="50"/>
-    <w:lsdException w:name="Grid Table 6 Colorful Accent 5" w:uiPriority="51"/>
-    <w:lsdException w:name="Grid Table 7 Colorful Accent 5" w:uiPriority="52"/>
-    <w:lsdException w:name="Grid Table 1 Light Accent 6" w:uiPriority="46"/>
-    <w:lsdException w:name="Grid Table 2 Accent 6" w:uiPriority="47"/>
-    <w:lsdException w:name="Grid Table 3 Accent 6" w:uiPriority="48"/>
-    <w:lsdException w:name="Grid Table 4 Accent 6" w:uiPriority="49"/>
-    <w:lsdException w:name="Grid Table 5 Dark Accent 6" w:uiPriority="50"/>
-    <w:lsdException w:name="Grid Table 6 Colorful Accent 6" w:uiPriority="51"/>
-    <w:lsdException w:name="Grid Table 7 Colorful Accent 6" w:uiPriority="52"/>
-    <w:lsdException w:name="List Table 1 Light" w:uiPriority="46"/>
-    <w:lsdException w:name="List Table 2" w:uiPriority="47"/>
-    <w:lsdException w:name="List Table 3" w:uiPriority="48"/>
-    <w:lsdException w:name="List Table 4" w:uiPriority="49"/>
-    <w:lsdException w:name="List Table 5 Dark" w:uiPriority="50"/>
-    <w:lsdException w:name="List Table 6 Colorful" w:uiPriority="51"/>
-    <w:lsdException w:name="List Table 7 Colorful" w:uiPriority="52"/>
-    <w:lsdException w:name="List Table 1 Light Accent 1" w:uiPriority="46"/>
-    <w:lsdException w:name="List Table 2 Accent 1" w:uiPriority="47"/>
-    <w:lsdException w:name="List Table 3 Accent 1" w:uiPriority="48"/>
-    <w:lsdException w:name="List Table 4 Accent 1" w:uiPriority="49"/>
-    <w:lsdException w:name="List Table 5 Dark Accent 1" w:uiPriority="50"/>
-    <w:lsdException w:name="List Table 6 Colorful Accent 1" w:uiPriority="51"/>
-    <w:lsdException w:name="List Table 7 Colorful Accent 1" w:uiPriority="52"/>
-    <w:lsdException w:name="List Table 1 Light Accent 2" w:uiPriority="46"/>
-    <w:lsdException w:name="List Table 2 Accent 2" w:uiPriority="47"/>
-    <w:lsdException w:name="List Table 3 Accent 2" w:uiPriority="48"/>
-    <w:lsdException w:name="List Table 4 Accent 2" w:uiPriority="49"/>
-    <w:lsdException w:name="List Table 5 Dark Accent 2" w:uiPriority="50"/>
-    <w:lsdException w:name="List Table 6 Colorful Accent 2" w:uiPriority="51"/>
-    <w:lsdException w:name="List Table 7 Colorful Accent 2" w:uiPriority="52"/>
-    <w:lsdException w:name="List Table 1 Light Accent 3" w:uiPriority="46"/>
-    <w:lsdException w:name="List Table 2 Accent 3" w:uiPriority="47"/>
-    <w:lsdException w:name="List Table 3 Accent 3" w:uiPriority="48"/>
-    <w:lsdException w:name="List Table 4 Accent 3" w:uiPriority="49"/>
-    <w:lsdException w:name="List Table 5 Dark Accent 3" w:uiPriority="50"/>
-    <w:lsdException w:name="List Table 6 Colorful Accent 3" w:uiPriority="51"/>
-    <w:lsdException w:name="List Table 7 Colorful Accent 3" w:uiPriority="52"/>
-    <w:lsdException w:name="List Table 1 Light Accent 4" w:uiPriority="46"/>
-    <w:lsdException w:name="List Table 2 Accent 4" w:uiPriority="47"/>
-    <w:lsdException w:name="List Table 3 Accent 4" w:uiPriority="48"/>
-    <w:lsdException w:name="List Table 4 Accent 4" w:uiPriority="49"/>
-    <w:lsdException w:name="List Table 5 Dark Accent 4" w:uiPriority="50"/>
-    <w:lsdException w:name="List Table 6 Colorful Accent 4" w:uiPriority="51"/>
-    <w:lsdException w:name="List Table 7 Colorful Accent 4" w:uiPriority="52"/>
-    <w:lsdException w:name="List Table 1 Light Accent 5" w:uiPriority="46"/>
-    <w:lsdException w:name="List Table 2 Accent 5" w:uiPriority="47"/>
-    <w:lsdException w:name="List Table 3 Accent 5" w:uiPriority="48"/>
-    <w:lsdException w:name="List Table 4 Accent 5" w:uiPriority="49"/>
-    <w:lsdException w:name="List Table 5 Dark Accent 5" w:uiPriority="50"/>
-    <w:lsdException w:name="List Table 6 Colorful Accent 5" w:uiPriority="51"/>
-    <w:lsdException w:name="List Table 7 Colorful Accent 5" w:uiPriority="52"/>
-    <w:lsdException w:name="List Table 1 Light Accent 6" w:uiPriority="46"/>
-    <w:lsdException w:name="List Table 2 Accent 6" w:uiPriority="47"/>
-    <w:lsdException w:name="List Table 3 Accent 6" w:uiPriority="48"/>
-    <w:lsdException w:name="List Table 4 Accent 6" w:uiPriority="49"/>
-    <w:lsdException w:name="List Table 5 Dark Accent 6" w:uiPriority="50"/>
-    <w:lsdException w:name="List Table 6 Colorful Accent 6" w:uiPriority="51"/>
-    <w:lsdException w:name="List Table 7 Colorful Accent 6" w:uiPriority="52"/>
+  <w:latentStyles w:defLockedState="0" w:defUIPriority="99" w:defSemiHidden="1" w:defUnhideWhenUsed="1" w:defQFormat="0" w:count="267">
+    <w:lsdException w:name="Normal" w:semiHidden="0" w:uiPriority="0" w:unhideWhenUsed="0" w:qFormat="1"/>
+    <w:lsdException w:name="heading 1" w:semiHidden="0" w:uiPriority="9" w:unhideWhenUsed="0" w:qFormat="1"/>
+    <w:lsdException w:name="heading 2" w:uiPriority="9" w:qFormat="1"/>
+    <w:lsdException w:name="heading 3" w:uiPriority="9" w:qFormat="1"/>
+    <w:lsdException w:name="heading 4" w:uiPriority="9" w:qFormat="1"/>
+    <w:lsdException w:name="heading 5" w:uiPriority="9" w:qFormat="1"/>
+    <w:lsdException w:name="heading 6" w:uiPriority="9" w:qFormat="1"/>
+    <w:lsdException w:name="heading 7" w:uiPriority="9" w:qFormat="1"/>
+    <w:lsdException w:name="heading 8" w:uiPriority="9" w:qFormat="1"/>
+    <w:lsdException w:name="heading 9" w:uiPriority="9" w:qFormat="1"/>
+    <w:lsdException w:name="toc 1" w:uiPriority="39"/>
+    <w:lsdException w:name="toc 2" w:uiPriority="39"/>
+    <w:lsdException w:name="toc 3" w:uiPriority="39"/>
+    <w:lsdException w:name="toc 4" w:uiPriority="39"/>
+    <w:lsdException w:name="toc 5" w:uiPriority="39"/>
+    <w:lsdException w:name="toc 6" w:uiPriority="39"/>
+    <w:lsdException w:name="toc 7" w:uiPriority="39"/>
+    <w:lsdException w:name="toc 8" w:uiPriority="39"/>
+    <w:lsdException w:name="toc 9" w:uiPriority="39"/>
+    <w:lsdException w:name="caption" w:uiPriority="35" w:qFormat="1"/>
+    <w:lsdException w:name="Title" w:semiHidden="0" w:uiPriority="10" w:unhideWhenUsed="0" w:qFormat="1"/>
+    <w:lsdException w:name="Default Paragraph Font" w:uiPriority="1"/>
+    <w:lsdException w:name="Subtitle" w:semiHidden="0" w:uiPriority="11" w:unhideWhenUsed="0" w:qFormat="1"/>
+    <w:lsdException w:name="Strong" w:semiHidden="0" w:uiPriority="22" w:unhideWhenUsed="0" w:qFormat="1"/>
+    <w:lsdException w:name="Emphasis" w:semiHidden="0" w:uiPriority="20" w:unhideWhenUsed="0" w:qFormat="1"/>
+    <w:lsdException w:name="Table Grid" w:semiHidden="0" w:uiPriority="59" w:unhideWhenUsed="0"/>
+    <w:lsdException w:name="Placeholder Text" w:unhideWhenUsed="0"/>
+    <w:lsdException w:name="No Spacing" w:semiHidden="0" w:uiPriority="1" w:unhideWhenUsed="0" w:qFormat="1"/>
+    <w:lsdException w:name="Light Shading" w:semiHidden="0" w:uiPriority="60" w:unhideWhenUsed="0"/>
+    <w:lsdException w:name="Light List" w:semiHidden="0" w:uiPriority="61" w:unhideWhenUsed="0"/>
+    <w:lsdException w:name="Light Grid" w:semiHidden="0" w:uiPriority="62" w:unhideWhenUsed="0"/>
+    <w:lsdException w:name="Medium Shading 1" w:semiHidden="0" w:uiPriority="63" w:unhideWhenUsed="0"/>
+    <w:lsdException w:name="Medium Shading 2" w:semiHidden="0" w:uiPriority="64" w:unhideWhenUsed="0"/>
+    <w:lsdException w:name="Medium List 1" w:semiHidden="0" w:uiPriority="65" w:unhideWhenUsed="0"/>
+    <w:lsdException w:name="Medium List 2" w:semiHidden="0" w:uiPriority="66" w:unhideWhenUsed="0"/>
+    <w:lsdException w:name="Medium Grid 1" w:semiHidden="0" w:uiPriority="67" w:unhideWhenUsed="0"/>
+    <w:lsdException w:name="Medium Grid 2" w:semiHidden="0" w:uiPriority="68" w:unhideWhenUsed="0"/>
+    <w:lsdException w:name="Medium Grid 3" w:semiHidden="0" w:uiPriority="69" w:unhideWhenUsed="0"/>
+    <w:lsdException w:name="Dark List" w:semiHidden="0" w:uiPriority="70" w:unhideWhenUsed="0"/>
+    <w:lsdException w:name="Colorful Shading" w:semiHidden="0" w:uiPriority="71" w:unhideWhenUsed="0"/>
+    <w:lsdException w:name="Colorful List" w:semiHidden="0" w:uiPriority="72" w:unhideWhenUsed="0"/>
+    <w:lsdException w:name="Colorful Grid" w:semiHidden="0" w:uiPriority="73" w:unhideWhenUsed="0"/>
+    <w:lsdException w:name="Light Shading Accent 1" w:semiHidden="0" w:uiPriority="60" w:unhideWhenUsed="0"/>
+    <w:lsdException w:name="Light List Accent 1" w:semiHidden="0" w:uiPriority="61" w:unhideWhenUsed="0"/>
+    <w:lsdException w:name="Light Grid Accent 1" w:semiHidden="0" w:uiPriority="62" w:unhideWhenUsed="0"/>
+    <w:lsdException w:name="Medium Shading 1 Accent 1" w:semiHidden="0" w:uiPriority="63" w:unhideWhenUsed="0"/>
+    <w:lsdException w:name="Medium Shading 2 Accent 1" w:semiHidden="0" w:uiPriority="64" w:unhideWhenUsed="0"/>
+    <w:lsdException w:name="Medium List 1 Accent 1" w:semiHidden="0" w:uiPriority="65" w:unhideWhenUsed="0"/>
+    <w:lsdException w:name="Revision" w:unhideWhenUsed="0"/>
+    <w:lsdException w:name="List Paragraph" w:semiHidden="0" w:uiPriority="34" w:unhideWhenUsed="0" w:qFormat="1"/>
+    <w:lsdException w:name="Quote" w:semiHidden="0" w:uiPriority="29" w:unhideWhenUsed="0" w:qFormat="1"/>
+    <w:lsdException w:name="Intense Quote" w:semiHidden="0" w:uiPriority="30" w:unhideWhenUsed="0" w:qFormat="1"/>
+    <w:lsdException w:name="Medium List 2 Accent 1" w:semiHidden="0" w:uiPriority="66" w:unhideWhenUsed="0"/>
+    <w:lsdException w:name="Medium Grid 1 Accent 1" w:semiHidden="0" w:uiPriority="67" w:unhideWhenUsed="0"/>
+    <w:lsdException w:name="Medium Grid 2 Accent 1" w:semiHidden="0" w:uiPriority="68" w:unhideWhenUsed="0"/>
+    <w:lsdException w:name="Medium Grid 3 Accent 1" w:semiHidden="0" w:uiPriority="69" w:unhideWhenUsed="0"/>
+    <w:lsdException w:name="Dark List Accent 1" w:semiHidden="0" w:uiPriority="70" w:unhideWhenUsed="0"/>
+    <w:lsdException w:name="Colorful Shading Accent 1" w:semiHidden="0" w:uiPriority="71" w:unhideWhenUsed="0"/>
+    <w:lsdException w:name="Colorful List Accent 1" w:semiHidden="0" w:uiPriority="72" w:unhideWhenUsed="0"/>
+    <w:lsdException w:name="Colorful Grid Accent 1" w:semiHidden="0" w:uiPriority="73" w:unhideWhenUsed="0"/>
+    <w:lsdException w:name="Light Shading Accent 2" w:semiHidden="0" w:uiPriority="60" w:unhideWhenUsed="0"/>
+    <w:lsdException w:name="Light List Accent 2" w:semiHidden="0" w:uiPriority="61" w:unhideWhenUsed="0"/>
+    <w:lsdException w:name="Light Grid Accent 2" w:semiHidden="0" w:uiPriority="62" w:unhideWhenUsed="0"/>
+    <w:lsdException w:name="Medium Shading 1 Accent 2" w:semiHidden="0" w:uiPriority="63" w:unhideWhenUsed="0"/>
+    <w:lsdException w:name="Medium Shading 2 Accent 2" w:semiHidden="0" w:uiPriority="64" w:unhideWhenUsed="0"/>
+    <w:lsdException w:name="Medium List 1 Accent 2" w:semiHidden="0" w:uiPriority="65" w:unhideWhenUsed="0"/>
+    <w:lsdException w:name="Medium List 2 Accent 2" w:semiHidden="0" w:uiPriority="66" w:unhideWhenUsed="0"/>
+    <w:lsdException w:name="Medium Grid 1 Accent 2" w:semiHidden="0" w:uiPriority="67" w:unhideWhenUsed="0"/>
+    <w:lsdException w:name="Medium Grid 2 Accent 2" w:semiHidden="0" w:uiPriority="68" w:unhideWhenUsed="0"/>
+    <w:lsdException w:name="Medium Grid 3 Accent 2" w:semiHidden="0" w:uiPriority="69" w:unhideWhenUsed="0"/>
+    <w:lsdException w:name="Dark List Accent 2" w:semiHidden="0" w:uiPriority="70" w:unhideWhenUsed="0"/>
+    <w:lsdException w:name="Colorful Shading Accent 2" w:semiHidden="0" w:uiPriority="71" w:unhideWhenUsed="0"/>
+    <w:lsdException w:name="Colorful List Accent 2" w:semiHidden="0" w:uiPriority="72" w:unhideWhenUsed="0"/>
+    <w:lsdException w:name="Colorful Grid Accent 2" w:semiHidden="0" w:uiPriority="73" w:unhideWhenUsed="0"/>
+    <w:lsdException w:name="Light Shading Accent 3" w:semiHidden="0" w:uiPriority="60" w:unhideWhenUsed="0"/>
+    <w:lsdException w:name="Light List Accent 3" w:semiHidden="0" w:uiPriority="61" w:unhideWhenUsed="0"/>
+    <w:lsdException w:name="Light Grid Accent 3" w:semiHidden="0" w:uiPriority="62" w:unhideWhenUsed="0"/>
+    <w:lsdException w:name="Medium Shading 1 Accent 3" w:semiHidden="0" w:uiPriority="63" w:unhideWhenUsed="0"/>
+    <w:lsdException w:name="Medium Shading 2 Accent 3" w:semiHidden="0" w:uiPriority="64" w:unhideWhenUsed="0"/>
+    <w:lsdException w:name="Medium List 1 Accent 3" w:semiHidden="0" w:uiPriority="65" w:unhideWhenUsed="0"/>
+    <w:lsdException w:name="Medium List 2 Accent 3" w:semiHidden="0" w:uiPriority="66" w:unhideWhenUsed="0"/>
+    <w:lsdException w:name="Medium Grid 1 Accent 3" w:semiHidden="0" w:uiPriority="67" w:unhideWhenUsed="0"/>
+    <w:lsdException w:name="Medium Grid 2 Accent 3" w:semiHidden="0" w:uiPriority="68" w:unhideWhenUsed="0"/>
+    <w:lsdException w:name="Medium Grid 3 Accent 3" w:semiHidden="0" w:uiPriority="69" w:unhideWhenUsed="0"/>
+    <w:lsdException w:name="Dark List Accent 3" w:semiHidden="0" w:uiPriority="70" w:unhideWhenUsed="0"/>
+    <w:lsdException w:name="Colorful Shading Accent 3" w:semiHidden="0" w:uiPriority="71" w:unhideWhenUsed="0"/>
+    <w:lsdException w:name="Colorful List Accent 3" w:semiHidden="0" w:uiPriority="72" w:unhideWhenUsed="0"/>
+    <w:lsdException w:name="Colorful Grid Accent 3" w:semiHidden="0" w:uiPriority="73" w:unhideWhenUsed="0"/>
+    <w:lsdException w:name="Light Shading Accent 4" w:semiHidden="0" w:uiPriority="60" w:unhideWhenUsed="0"/>
+    <w:lsdException w:name="Light List Accent 4" w:semiHidden="0" w:uiPriority="61" w:unhideWhenUsed="0"/>
+    <w:lsdException w:name="Light Grid Accent 4" w:semiHidden="0" w:uiPriority="62" w:unhideWhenUsed="0"/>
+    <w:lsdException w:name="Medium Shading 1 Accent 4" w:semiHidden="0" w:uiPriority="63" w:unhideWhenUsed="0"/>
+    <w:lsdException w:name="Medium Shading 2 Accent 4" w:semiHidden="0" w:uiPriority="64" w:unhideWhenUsed="0"/>
+    <w:lsdException w:name="Medium List 1 Accent 4" w:semiHidden="0" w:uiPriority="65" w:unhideWhenUsed="0"/>
+    <w:lsdException w:name="Medium List 2 Accent 4" w:semiHidden="0" w:uiPriority="66" w:unhideWhenUsed="0"/>
+    <w:lsdException w:name="Medium Grid 1 Accent 4" w:semiHidden="0" w:uiPriority="67" w:unhideWhenUsed="0"/>
+    <w:lsdException w:name="Medium Grid 2 Accent 4" w:semiHidden="0" w:uiPriority="68" w:unhideWhenUsed="0"/>
+    <w:lsdException w:name="Medium Grid 3 Accent 4" w:semiHidden="0" w:uiPriority="69" w:unhideWhenUsed="0"/>
+    <w:lsdException w:name="Dark List Accent 4" w:semiHidden="0" w:uiPriority="70" w:unhideWhenUsed="0"/>
+    <w:lsdException w:name="Colorful Shading Accent 4" w:semiHidden="0" w:uiPriority="71" w:unhideWhenUsed="0"/>
+    <w:lsdException w:name="Colorful List Accent 4" w:semiHidden="0" w:uiPriority="72" w:unhideWhenUsed="0"/>
+    <w:lsdException w:name="Colorful Grid Accent 4" w:semiHidden="0" w:uiPriority="73" w:unhideWhenUsed="0"/>
+    <w:lsdException w:name="Light Shading Accent 5" w:semiHidden="0" w:uiPriority="60" w:unhideWhenUsed="0"/>
+    <w:lsdException w:name="Light List Accent 5" w:semiHidden="0" w:uiPriority="61" w:unhideWhenUsed="0"/>
+    <w:lsdException w:name="Light Grid Accent 5" w:semiHidden="0" w:uiPriority="62" w:unhideWhenUsed="0"/>
+    <w:lsdException w:name="Medium Shading 1 Accent 5" w:semiHidden="0" w:uiPriority="63" w:unhideWhenUsed="0"/>
+    <w:lsdException w:name="Medium Shading 2 Accent 5" w:semiHidden="0" w:uiPriority="64" w:unhideWhenUsed="0"/>
+    <w:lsdException w:name="Medium List 1 Accent 5" w:semiHidden="0" w:uiPriority="65" w:unhideWhenUsed="0"/>
+    <w:lsdException w:name="Medium List 2 Accent 5" w:semiHidden="0" w:uiPriority="66" w:unhideWhenUsed="0"/>
+    <w:lsdException w:name="Medium Grid 1 Accent 5" w:semiHidden="0" w:uiPriority="67" w:unhideWhenUsed="0"/>
+    <w:lsdException w:name="Medium Grid 2 Accent 5" w:semiHidden="0" w:uiPriority="68" w:unhideWhenUsed="0"/>
+    <w:lsdException w:name="Medium Grid 3 Accent 5" w:semiHidden="0" w:uiPriority="69" w:unhideWhenUsed="0"/>
+    <w:lsdException w:name="Dark List Accent 5" w:semiHidden="0" w:uiPriority="70" w:unhideWhenUsed="0"/>
+    <w:lsdException w:name="Colorful Shading Accent 5" w:semiHidden="0" w:uiPriority="71" w:unhideWhenUsed="0"/>
+    <w:lsdException w:name="Colorful List Accent 5" w:semiHidden="0" w:uiPriority="72" w:unhideWhenUsed="0"/>
+    <w:lsdException w:name="Colorful Grid Accent 5" w:semiHidden="0" w:uiPriority="73" w:unhideWhenUsed="0"/>
+    <w:lsdException w:name="Light Shading Accent 6" w:semiHidden="0" w:uiPriority="60" w:unhideWhenUsed="0"/>
+    <w:lsdException w:name="Light List Accent 6" w:semiHidden="0" w:uiPriority="61" w:unhideWhenUsed="0"/>
+    <w:lsdException w:name="Light Grid Accent 6" w:semiHidden="0" w:uiPriority="62" w:unhideWhenUsed="0"/>
+    <w:lsdException w:name="Medium Shading 1 Accent 6" w:semiHidden="0" w:uiPriority="63" w:unhideWhenUsed="0"/>
+    <w:lsdException w:name="Medium Shading 2 Accent 6" w:semiHidden="0" w:uiPriority="64" w:unhideWhenUsed="0"/>
+    <w:lsdException w:name="Medium List 1 Accent 6" w:semiHidden="0" w:uiPriority="65" w:unhideWhenUsed="0"/>
+    <w:lsdException w:name="Medium List 2 Accent 6" w:semiHidden="0" w:uiPriority="66" w:unhideWhenUsed="0"/>
+    <w:lsdException w:name="Medium Grid 1 Accent 6" w:semiHidden="0" w:uiPriority="67" w:unhideWhenUsed="0"/>
+    <w:lsdException w:name="Medium Grid 2 Accent 6" w:semiHidden="0" w:uiPriority="68" w:unhideWhenUsed="0"/>
+    <w:lsdException w:name="Medium Grid 3 Accent 6" w:semiHidden="0" w:uiPriority="69" w:unhideWhenUsed="0"/>
+    <w:lsdException w:name="Dark List Accent 6" w:semiHidden="0" w:uiPriority="70" w:unhideWhenUsed="0"/>
+    <w:lsdException w:name="Colorful Shading Accent 6" w:semiHidden="0" w:uiPriority="71" w:unhideWhenUsed="0"/>
+    <w:lsdException w:name="Colorful List Accent 6" w:semiHidden="0" w:uiPriority="72" w:unhideWhenUsed="0"/>
+    <w:lsdException w:name="Colorful Grid Accent 6" w:semiHidden="0" w:uiPriority="73" w:unhideWhenUsed="0"/>
+    <w:lsdException w:name="Subtle Emphasis" w:semiHidden="0" w:uiPriority="19" w:unhideWhenUsed="0" w:qFormat="1"/>
+    <w:lsdException w:name="Intense Emphasis" w:semiHidden="0" w:uiPriority="21" w:unhideWhenUsed="0" w:qFormat="1"/>
+    <w:lsdException w:name="Subtle Reference" w:semiHidden="0" w:uiPriority="31" w:unhideWhenUsed="0" w:qFormat="1"/>
+    <w:lsdException w:name="Intense Reference" w:semiHidden="0" w:uiPriority="32" w:unhideWhenUsed="0" w:qFormat="1"/>
+    <w:lsdException w:name="Book Title" w:semiHidden="0" w:uiPriority="33" w:unhideWhenUsed="0" w:qFormat="1"/>
+    <w:lsdException w:name="Bibliography" w:uiPriority="37"/>
+    <w:lsdException w:name="TOC Heading" w:uiPriority="39" w:qFormat="1"/>
   </w:latentStyles>
   <w:style w:type="paragraph" w:default="1" w:styleId="Normal">
     <w:name w:val="Normal"/>
@@ -2613,6 +2401,7 @@
     <w:uiPriority w:val="99"/>
     <w:semiHidden/>
     <w:unhideWhenUsed/>
+    <w:qFormat/>
     <w:tblPr>
       <w:tblInd w:w="0" w:type="dxa"/>
       <w:tblCellMar>

</xml_diff>

<commit_message>
Done clip c04 cart 08: Xong phần sườn class card
</commit_message>
<xml_diff>
--- a/TYPESCRIPT-ES6-JAVASCRIPT-QUA-DỰ-ÁN-SHOPPING-CART-NỀN-TẢNG-NODE.JS-VÀ-ANGULARJS-2.docx
+++ b/TYPESCRIPT-ES6-JAVASCRIPT-QUA-DỰ-ÁN-SHOPPING-CART-NỀN-TẢNG-NODE.JS-VÀ-ANGULARJS-2.docx
@@ -1737,14 +1737,16 @@
       <w:pPr>
         <w:rPr>
           <w:rFonts w:asciiTheme="majorHAnsi" w:hAnsiTheme="majorHAnsi" w:cstheme="majorHAnsi"/>
-          <w:sz w:val="26"/>
-          <w:szCs w:val="26"/>
-          <w:lang w:val="fr-FR"/>
-        </w:rPr>
-      </w:pPr>
-      <w:r>
-        <w:rPr>
-          <w:rFonts w:asciiTheme="majorHAnsi" w:hAnsiTheme="majorHAnsi" w:cstheme="majorHAnsi"/>
+          <w:color w:val="9BBB59" w:themeColor="accent3"/>
+          <w:sz w:val="26"/>
+          <w:szCs w:val="26"/>
+          <w:lang w:val="fr-FR"/>
+        </w:rPr>
+      </w:pPr>
+      <w:r>
+        <w:rPr>
+          <w:rFonts w:asciiTheme="majorHAnsi" w:hAnsiTheme="majorHAnsi" w:cstheme="majorHAnsi"/>
+          <w:color w:val="9BBB59" w:themeColor="accent3"/>
           <w:sz w:val="26"/>
           <w:szCs w:val="26"/>
           <w:lang w:val="fr-FR"/>

</xml_diff>

<commit_message>
Done clip c04 cart 09: Xây dung bo cuc cho class card
</commit_message>
<xml_diff>
--- a/TYPESCRIPT-ES6-JAVASCRIPT-QUA-DỰ-ÁN-SHOPPING-CART-NỀN-TẢNG-NODE.JS-VÀ-ANGULARJS-2.docx
+++ b/TYPESCRIPT-ES6-JAVASCRIPT-QUA-DỰ-ÁN-SHOPPING-CART-NỀN-TẢNG-NODE.JS-VÀ-ANGULARJS-2.docx
@@ -1758,14 +1758,16 @@
       <w:pPr>
         <w:rPr>
           <w:rFonts w:asciiTheme="majorHAnsi" w:hAnsiTheme="majorHAnsi" w:cstheme="majorHAnsi"/>
-          <w:sz w:val="26"/>
-          <w:szCs w:val="26"/>
-          <w:lang w:val="fr-FR"/>
-        </w:rPr>
-      </w:pPr>
-      <w:r>
-        <w:rPr>
-          <w:rFonts w:asciiTheme="majorHAnsi" w:hAnsiTheme="majorHAnsi" w:cstheme="majorHAnsi"/>
+          <w:color w:val="9BBB59" w:themeColor="accent3"/>
+          <w:sz w:val="26"/>
+          <w:szCs w:val="26"/>
+          <w:lang w:val="fr-FR"/>
+        </w:rPr>
+      </w:pPr>
+      <w:r>
+        <w:rPr>
+          <w:rFonts w:asciiTheme="majorHAnsi" w:hAnsiTheme="majorHAnsi" w:cstheme="majorHAnsi"/>
+          <w:color w:val="9BBB59" w:themeColor="accent3"/>
           <w:sz w:val="26"/>
           <w:szCs w:val="26"/>
           <w:lang w:val="fr-FR"/>

</xml_diff>

<commit_message>
Peding c04 cart 10
</commit_message>
<xml_diff>
--- a/TYPESCRIPT-ES6-JAVASCRIPT-QUA-DỰ-ÁN-SHOPPING-CART-NỀN-TẢNG-NODE.JS-VÀ-ANGULARJS-2.docx
+++ b/TYPESCRIPT-ES6-JAVASCRIPT-QUA-DỰ-ÁN-SHOPPING-CART-NỀN-TẢNG-NODE.JS-VÀ-ANGULARJS-2.docx
@@ -65,26 +65,7 @@
           <w:lang w:val="fr-FR"/>
         </w:rPr>
         <w:br/>
-      </w:r>
-      <w:proofErr w:type="spellStart"/>
-      <w:r>
-        <w:rPr>
-          <w:rFonts w:asciiTheme="majorHAnsi" w:hAnsiTheme="majorHAnsi" w:cstheme="majorHAnsi"/>
-          <w:sz w:val="26"/>
-          <w:szCs w:val="26"/>
-          <w:lang w:val="fr-FR"/>
-        </w:rPr>
-        <w:t>Bàihọc</w:t>
-      </w:r>
-      <w:proofErr w:type="spellEnd"/>
-      <w:r>
-        <w:rPr>
-          <w:rFonts w:asciiTheme="majorHAnsi" w:hAnsiTheme="majorHAnsi" w:cstheme="majorHAnsi"/>
-          <w:sz w:val="26"/>
-          <w:szCs w:val="26"/>
-          <w:lang w:val="fr-FR"/>
-        </w:rPr>
-        <w:t>:</w:t>
+        <w:t>Bàihọc:</w:t>
       </w:r>
       <w:r>
         <w:rPr>
@@ -301,9 +282,8 @@
           <w:szCs w:val="26"/>
           <w:lang w:val="fr-FR"/>
         </w:rPr>
-        <w:t xml:space="preserve">C:\Users\Huy\AppData\Roaming\Sublime </w:t>
-      </w:r>
-      <w:proofErr w:type="spellStart"/>
+        <w:t>C:\Users\Huy\AppData\Roaming\Sublime Text 3\Packages\User: Copy củathưmụcnày</w:t>
+      </w:r>
       <w:r>
         <w:rPr>
           <w:rFonts w:asciiTheme="majorHAnsi" w:hAnsiTheme="majorHAnsi" w:cstheme="majorHAnsi"/>
@@ -312,119 +292,8 @@
           <w:szCs w:val="26"/>
           <w:lang w:val="fr-FR"/>
         </w:rPr>
-        <w:t>Text</w:t>
-      </w:r>
-      <w:proofErr w:type="spellEnd"/>
-      <w:r>
-        <w:rPr>
-          <w:rFonts w:asciiTheme="majorHAnsi" w:hAnsiTheme="majorHAnsi" w:cstheme="majorHAnsi"/>
-          <w:color w:val="000000" w:themeColor="text1"/>
-          <w:sz w:val="26"/>
-          <w:szCs w:val="26"/>
-          <w:lang w:val="fr-FR"/>
-        </w:rPr>
-        <w:t xml:space="preserve"> 3\</w:t>
-      </w:r>
-      <w:proofErr w:type="spellStart"/>
-      <w:r>
-        <w:rPr>
-          <w:rFonts w:asciiTheme="majorHAnsi" w:hAnsiTheme="majorHAnsi" w:cstheme="majorHAnsi"/>
-          <w:color w:val="000000" w:themeColor="text1"/>
-          <w:sz w:val="26"/>
-          <w:szCs w:val="26"/>
-          <w:lang w:val="fr-FR"/>
-        </w:rPr>
-        <w:t>Packages\User</w:t>
-      </w:r>
-      <w:proofErr w:type="spellEnd"/>
-      <w:r>
-        <w:rPr>
-          <w:rFonts w:asciiTheme="majorHAnsi" w:hAnsiTheme="majorHAnsi" w:cstheme="majorHAnsi"/>
-          <w:color w:val="000000" w:themeColor="text1"/>
-          <w:sz w:val="26"/>
-          <w:szCs w:val="26"/>
-          <w:lang w:val="fr-FR"/>
-        </w:rPr>
-        <w:t xml:space="preserve">: Copy </w:t>
-      </w:r>
-      <w:proofErr w:type="spellStart"/>
-      <w:r>
-        <w:rPr>
-          <w:rFonts w:asciiTheme="majorHAnsi" w:hAnsiTheme="majorHAnsi" w:cstheme="majorHAnsi"/>
-          <w:color w:val="000000" w:themeColor="text1"/>
-          <w:sz w:val="26"/>
-          <w:szCs w:val="26"/>
-          <w:lang w:val="fr-FR"/>
-        </w:rPr>
-        <w:t>củathưmụcnày</w:t>
-      </w:r>
-      <w:proofErr w:type="spellEnd"/>
-      <w:r>
-        <w:rPr>
-          <w:rFonts w:asciiTheme="majorHAnsi" w:hAnsiTheme="majorHAnsi" w:cstheme="majorHAnsi"/>
-          <w:color w:val="000000" w:themeColor="text1"/>
-          <w:sz w:val="26"/>
-          <w:szCs w:val="26"/>
-          <w:lang w:val="fr-FR"/>
-        </w:rPr>
-        <w:t xml:space="preserve"> qua </w:t>
-      </w:r>
-      <w:proofErr w:type="spellStart"/>
-      <w:r>
-        <w:rPr>
-          <w:rFonts w:asciiTheme="majorHAnsi" w:hAnsiTheme="majorHAnsi" w:cstheme="majorHAnsi"/>
-          <w:color w:val="000000" w:themeColor="text1"/>
-          <w:sz w:val="26"/>
-          <w:szCs w:val="26"/>
-          <w:lang w:val="fr-FR"/>
-        </w:rPr>
-        <w:t>máytínhkhác</w:t>
-      </w:r>
-      <w:proofErr w:type="spellEnd"/>
-      <w:r>
-        <w:rPr>
-          <w:rFonts w:asciiTheme="majorHAnsi" w:hAnsiTheme="majorHAnsi" w:cstheme="majorHAnsi"/>
-          <w:color w:val="000000" w:themeColor="text1"/>
-          <w:sz w:val="26"/>
-          <w:szCs w:val="26"/>
-          <w:lang w:val="fr-FR"/>
-        </w:rPr>
-        <w:t xml:space="preserve"> ,</w:t>
-      </w:r>
-      <w:proofErr w:type="spellStart"/>
-      <w:r>
-        <w:rPr>
-          <w:rFonts w:asciiTheme="majorHAnsi" w:hAnsiTheme="majorHAnsi" w:cstheme="majorHAnsi"/>
-          <w:color w:val="000000" w:themeColor="text1"/>
-          <w:sz w:val="26"/>
-          <w:szCs w:val="26"/>
-          <w:lang w:val="fr-FR"/>
-        </w:rPr>
-        <w:t>đểkhôngmất</w:t>
-      </w:r>
-      <w:proofErr w:type="spellEnd"/>
-      <w:r>
-        <w:rPr>
-          <w:rFonts w:asciiTheme="majorHAnsi" w:hAnsiTheme="majorHAnsi" w:cstheme="majorHAnsi"/>
-          <w:color w:val="000000" w:themeColor="text1"/>
-          <w:sz w:val="26"/>
-          <w:szCs w:val="26"/>
-          <w:lang w:val="fr-FR"/>
-        </w:rPr>
-        <w:t xml:space="preserve"> time </w:t>
-      </w:r>
-      <w:proofErr w:type="spellStart"/>
-      <w:r>
-        <w:rPr>
-          <w:rFonts w:asciiTheme="majorHAnsi" w:hAnsiTheme="majorHAnsi" w:cstheme="majorHAnsi"/>
-          <w:color w:val="000000" w:themeColor="text1"/>
-          <w:sz w:val="26"/>
-          <w:szCs w:val="26"/>
-          <w:lang w:val="fr-FR"/>
-        </w:rPr>
-        <w:t>tạolạisnipet</w:t>
-      </w:r>
-      <w:proofErr w:type="spellEnd"/>
+        <w:t xml:space="preserve"> qua máytínhkhác ,đểkhôngmất time tạolạisnipet</w:t>
+      </w:r>
     </w:p>
     <w:p>
       <w:pPr>
@@ -1779,14 +1648,16 @@
       <w:pPr>
         <w:rPr>
           <w:rFonts w:asciiTheme="majorHAnsi" w:hAnsiTheme="majorHAnsi" w:cstheme="majorHAnsi"/>
-          <w:sz w:val="26"/>
-          <w:szCs w:val="26"/>
-          <w:lang w:val="fr-FR"/>
-        </w:rPr>
-      </w:pPr>
-      <w:r>
-        <w:rPr>
-          <w:rFonts w:asciiTheme="majorHAnsi" w:hAnsiTheme="majorHAnsi" w:cstheme="majorHAnsi"/>
+          <w:color w:val="9BBB59" w:themeColor="accent3"/>
+          <w:sz w:val="26"/>
+          <w:szCs w:val="26"/>
+          <w:lang w:val="fr-FR"/>
+        </w:rPr>
+      </w:pPr>
+      <w:r>
+        <w:rPr>
+          <w:rFonts w:asciiTheme="majorHAnsi" w:hAnsiTheme="majorHAnsi" w:cstheme="majorHAnsi"/>
+          <w:color w:val="9BBB59" w:themeColor="accent3"/>
           <w:sz w:val="26"/>
           <w:szCs w:val="26"/>
           <w:lang w:val="fr-FR"/>

</xml_diff>

<commit_message>
Done clip c04 cart 11: Xong phan getById
</commit_message>
<xml_diff>
--- a/TYPESCRIPT-ES6-JAVASCRIPT-QUA-DỰ-ÁN-SHOPPING-CART-NỀN-TẢNG-NODE.JS-VÀ-ANGULARJS-2.docx
+++ b/TYPESCRIPT-ES6-JAVASCRIPT-QUA-DỰ-ÁN-SHOPPING-CART-NỀN-TẢNG-NODE.JS-VÀ-ANGULARJS-2.docx
@@ -1,6 +1,6 @@
 
 <file path=word/document.xml><?xml version="1.0" encoding="utf-8"?>
-<w:document xmlns:ve="http://schemas.openxmlformats.org/markup-compatibility/2006" xmlns:o="urn:schemas-microsoft-com:office:office" xmlns:r="http://schemas.openxmlformats.org/officeDocument/2006/relationships" xmlns:m="http://schemas.openxmlformats.org/officeDocument/2006/math" xmlns:v="urn:schemas-microsoft-com:vml" xmlns:wp="http://schemas.openxmlformats.org/drawingml/2006/wordprocessingDrawing" xmlns:w10="urn:schemas-microsoft-com:office:word" xmlns:w="http://schemas.openxmlformats.org/wordprocessingml/2006/main" xmlns:wne="http://schemas.microsoft.com/office/word/2006/wordml">
+<w:document xmlns:wpc="http://schemas.microsoft.com/office/word/2010/wordprocessingCanvas" xmlns:mc="http://schemas.openxmlformats.org/markup-compatibility/2006" xmlns:o="urn:schemas-microsoft-com:office:office" xmlns:r="http://schemas.openxmlformats.org/officeDocument/2006/relationships" xmlns:m="http://schemas.openxmlformats.org/officeDocument/2006/math" xmlns:v="urn:schemas-microsoft-com:vml" xmlns:wp14="http://schemas.microsoft.com/office/word/2010/wordprocessingDrawing" xmlns:wp="http://schemas.openxmlformats.org/drawingml/2006/wordprocessingDrawing" xmlns:w10="urn:schemas-microsoft-com:office:word" xmlns:w="http://schemas.openxmlformats.org/wordprocessingml/2006/main" xmlns:w14="http://schemas.microsoft.com/office/word/2010/wordml" xmlns:w15="http://schemas.microsoft.com/office/word/2012/wordml" xmlns:wpg="http://schemas.microsoft.com/office/word/2010/wordprocessingGroup" xmlns:wpi="http://schemas.microsoft.com/office/word/2010/wordprocessingInk" xmlns:wne="http://schemas.microsoft.com/office/word/2006/wordml" xmlns:wps="http://schemas.microsoft.com/office/word/2010/wordprocessingShape" mc:Ignorable="w14 w15 wp14">
   <w:body>
     <w:p>
       <w:pPr>
@@ -65,7 +65,26 @@
           <w:lang w:val="fr-FR"/>
         </w:rPr>
         <w:br/>
-        <w:t>Bàihọc:</w:t>
+      </w:r>
+      <w:proofErr w:type="spellStart"/>
+      <w:r>
+        <w:rPr>
+          <w:rFonts w:asciiTheme="majorHAnsi" w:hAnsiTheme="majorHAnsi" w:cstheme="majorHAnsi"/>
+          <w:sz w:val="26"/>
+          <w:szCs w:val="26"/>
+          <w:lang w:val="fr-FR"/>
+        </w:rPr>
+        <w:t>Bàihọc</w:t>
+      </w:r>
+      <w:proofErr w:type="spellEnd"/>
+      <w:r>
+        <w:rPr>
+          <w:rFonts w:asciiTheme="majorHAnsi" w:hAnsiTheme="majorHAnsi" w:cstheme="majorHAnsi"/>
+          <w:sz w:val="26"/>
+          <w:szCs w:val="26"/>
+          <w:lang w:val="fr-FR"/>
+        </w:rPr>
+        <w:t>:</w:t>
       </w:r>
       <w:r>
         <w:rPr>
@@ -282,8 +301,9 @@
           <w:szCs w:val="26"/>
           <w:lang w:val="fr-FR"/>
         </w:rPr>
-        <w:t>C:\Users\Huy\AppData\Roaming\Sublime Text 3\Packages\User: Copy củathưmụcnày</w:t>
-      </w:r>
+        <w:t xml:space="preserve">C:\Users\Huy\AppData\Roaming\Sublime </w:t>
+      </w:r>
+      <w:proofErr w:type="spellStart"/>
       <w:r>
         <w:rPr>
           <w:rFonts w:asciiTheme="majorHAnsi" w:hAnsiTheme="majorHAnsi" w:cstheme="majorHAnsi"/>
@@ -292,8 +312,99 @@
           <w:szCs w:val="26"/>
           <w:lang w:val="fr-FR"/>
         </w:rPr>
-        <w:t xml:space="preserve"> qua máytínhkhác ,đểkhôngmất time tạolạisnipet</w:t>
-      </w:r>
+        <w:t>Text</w:t>
+      </w:r>
+      <w:proofErr w:type="spellEnd"/>
+      <w:r>
+        <w:rPr>
+          <w:rFonts w:asciiTheme="majorHAnsi" w:hAnsiTheme="majorHAnsi" w:cstheme="majorHAnsi"/>
+          <w:color w:val="000000" w:themeColor="text1"/>
+          <w:sz w:val="26"/>
+          <w:szCs w:val="26"/>
+          <w:lang w:val="fr-FR"/>
+        </w:rPr>
+        <w:t xml:space="preserve"> 3\Packages\User: Copy </w:t>
+      </w:r>
+      <w:proofErr w:type="spellStart"/>
+      <w:r>
+        <w:rPr>
+          <w:rFonts w:asciiTheme="majorHAnsi" w:hAnsiTheme="majorHAnsi" w:cstheme="majorHAnsi"/>
+          <w:color w:val="000000" w:themeColor="text1"/>
+          <w:sz w:val="26"/>
+          <w:szCs w:val="26"/>
+          <w:lang w:val="fr-FR"/>
+        </w:rPr>
+        <w:t>củathưmụcnày</w:t>
+      </w:r>
+      <w:proofErr w:type="spellEnd"/>
+      <w:r>
+        <w:rPr>
+          <w:rFonts w:asciiTheme="majorHAnsi" w:hAnsiTheme="majorHAnsi" w:cstheme="majorHAnsi"/>
+          <w:color w:val="000000" w:themeColor="text1"/>
+          <w:sz w:val="26"/>
+          <w:szCs w:val="26"/>
+          <w:lang w:val="fr-FR"/>
+        </w:rPr>
+        <w:t xml:space="preserve"> qua </w:t>
+      </w:r>
+      <w:proofErr w:type="spellStart"/>
+      <w:proofErr w:type="gramStart"/>
+      <w:r>
+        <w:rPr>
+          <w:rFonts w:asciiTheme="majorHAnsi" w:hAnsiTheme="majorHAnsi" w:cstheme="majorHAnsi"/>
+          <w:color w:val="000000" w:themeColor="text1"/>
+          <w:sz w:val="26"/>
+          <w:szCs w:val="26"/>
+          <w:lang w:val="fr-FR"/>
+        </w:rPr>
+        <w:t>máytínhkhác</w:t>
+      </w:r>
+      <w:proofErr w:type="spellEnd"/>
+      <w:r>
+        <w:rPr>
+          <w:rFonts w:asciiTheme="majorHAnsi" w:hAnsiTheme="majorHAnsi" w:cstheme="majorHAnsi"/>
+          <w:color w:val="000000" w:themeColor="text1"/>
+          <w:sz w:val="26"/>
+          <w:szCs w:val="26"/>
+          <w:lang w:val="fr-FR"/>
+        </w:rPr>
+        <w:t xml:space="preserve"> ,</w:t>
+      </w:r>
+      <w:proofErr w:type="spellStart"/>
+      <w:r>
+        <w:rPr>
+          <w:rFonts w:asciiTheme="majorHAnsi" w:hAnsiTheme="majorHAnsi" w:cstheme="majorHAnsi"/>
+          <w:color w:val="000000" w:themeColor="text1"/>
+          <w:sz w:val="26"/>
+          <w:szCs w:val="26"/>
+          <w:lang w:val="fr-FR"/>
+        </w:rPr>
+        <w:t>đểkhôngmất</w:t>
+      </w:r>
+      <w:proofErr w:type="spellEnd"/>
+      <w:proofErr w:type="gramEnd"/>
+      <w:r>
+        <w:rPr>
+          <w:rFonts w:asciiTheme="majorHAnsi" w:hAnsiTheme="majorHAnsi" w:cstheme="majorHAnsi"/>
+          <w:color w:val="000000" w:themeColor="text1"/>
+          <w:sz w:val="26"/>
+          <w:szCs w:val="26"/>
+          <w:lang w:val="fr-FR"/>
+        </w:rPr>
+        <w:t xml:space="preserve"> time </w:t>
+      </w:r>
+      <w:proofErr w:type="spellStart"/>
+      <w:r>
+        <w:rPr>
+          <w:rFonts w:asciiTheme="majorHAnsi" w:hAnsiTheme="majorHAnsi" w:cstheme="majorHAnsi"/>
+          <w:color w:val="000000" w:themeColor="text1"/>
+          <w:sz w:val="26"/>
+          <w:szCs w:val="26"/>
+          <w:lang w:val="fr-FR"/>
+        </w:rPr>
+        <w:t>tạolạisnipet</w:t>
+      </w:r>
+      <w:proofErr w:type="spellEnd"/>
     </w:p>
     <w:p>
       <w:pPr>
@@ -1567,7 +1678,6 @@
           <w:lang w:val="fr-FR"/>
         </w:rPr>
       </w:pPr>
-      <w:bookmarkStart w:id="0" w:name="_GoBack"/>
       <w:r>
         <w:rPr>
           <w:rFonts w:asciiTheme="majorHAnsi" w:hAnsiTheme="majorHAnsi" w:cstheme="majorHAnsi"/>
@@ -1579,7 +1689,6 @@
         <w:t>https://www.youtube.com/watch?v=IWY0fahQJAo</w:t>
       </w:r>
     </w:p>
-    <w:bookmarkEnd w:id="0"/>
     <w:p>
       <w:pPr>
         <w:rPr>
@@ -1669,20 +1778,24 @@
       <w:pPr>
         <w:rPr>
           <w:rFonts w:asciiTheme="majorHAnsi" w:hAnsiTheme="majorHAnsi" w:cstheme="majorHAnsi"/>
-          <w:sz w:val="26"/>
-          <w:szCs w:val="26"/>
-          <w:lang w:val="fr-FR"/>
-        </w:rPr>
-      </w:pPr>
-      <w:r>
-        <w:rPr>
-          <w:rFonts w:asciiTheme="majorHAnsi" w:hAnsiTheme="majorHAnsi" w:cstheme="majorHAnsi"/>
+          <w:color w:val="9BBB59" w:themeColor="accent3"/>
+          <w:sz w:val="26"/>
+          <w:szCs w:val="26"/>
+          <w:lang w:val="fr-FR"/>
+        </w:rPr>
+      </w:pPr>
+      <w:r>
+        <w:rPr>
+          <w:rFonts w:asciiTheme="majorHAnsi" w:hAnsiTheme="majorHAnsi" w:cstheme="majorHAnsi"/>
+          <w:color w:val="9BBB59" w:themeColor="accent3"/>
           <w:sz w:val="26"/>
           <w:szCs w:val="26"/>
           <w:lang w:val="fr-FR"/>
         </w:rPr>
         <w:t>https://www.youtube.com/watch?v=7dmGkzys6Ss</w:t>
       </w:r>
+      <w:bookmarkStart w:id="0" w:name="_GoBack"/>
+      <w:bookmarkEnd w:id="0"/>
     </w:p>
     <w:p>
       <w:pPr>
@@ -2105,7 +2218,7 @@
 </file>
 
 <file path=word/styles.xml><?xml version="1.0" encoding="utf-8"?>
-<w:styles xmlns:r="http://schemas.openxmlformats.org/officeDocument/2006/relationships" xmlns:w="http://schemas.openxmlformats.org/wordprocessingml/2006/main">
+<w:styles xmlns:mc="http://schemas.openxmlformats.org/markup-compatibility/2006" xmlns:r="http://schemas.openxmlformats.org/officeDocument/2006/relationships" xmlns:w="http://schemas.openxmlformats.org/wordprocessingml/2006/main" xmlns:w14="http://schemas.microsoft.com/office/word/2010/wordml" xmlns:w15="http://schemas.microsoft.com/office/word/2012/wordml" mc:Ignorable="w14 w15">
   <w:docDefaults>
     <w:rPrDefault>
       <w:rPr>
@@ -2121,144 +2234,378 @@
       </w:pPr>
     </w:pPrDefault>
   </w:docDefaults>
-  <w:latentStyles w:defLockedState="0" w:defUIPriority="99" w:defSemiHidden="1" w:defUnhideWhenUsed="1" w:defQFormat="0" w:count="267">
-    <w:lsdException w:name="Normal" w:semiHidden="0" w:uiPriority="0" w:unhideWhenUsed="0" w:qFormat="1"/>
-    <w:lsdException w:name="heading 1" w:semiHidden="0" w:uiPriority="9" w:unhideWhenUsed="0" w:qFormat="1"/>
-    <w:lsdException w:name="heading 2" w:uiPriority="9" w:qFormat="1"/>
-    <w:lsdException w:name="heading 3" w:uiPriority="9" w:qFormat="1"/>
-    <w:lsdException w:name="heading 4" w:uiPriority="9" w:qFormat="1"/>
-    <w:lsdException w:name="heading 5" w:uiPriority="9" w:qFormat="1"/>
-    <w:lsdException w:name="heading 6" w:uiPriority="9" w:qFormat="1"/>
-    <w:lsdException w:name="heading 7" w:uiPriority="9" w:qFormat="1"/>
-    <w:lsdException w:name="heading 8" w:uiPriority="9" w:qFormat="1"/>
-    <w:lsdException w:name="heading 9" w:uiPriority="9" w:qFormat="1"/>
-    <w:lsdException w:name="toc 1" w:uiPriority="39"/>
-    <w:lsdException w:name="toc 2" w:uiPriority="39"/>
-    <w:lsdException w:name="toc 3" w:uiPriority="39"/>
-    <w:lsdException w:name="toc 4" w:uiPriority="39"/>
-    <w:lsdException w:name="toc 5" w:uiPriority="39"/>
-    <w:lsdException w:name="toc 6" w:uiPriority="39"/>
-    <w:lsdException w:name="toc 7" w:uiPriority="39"/>
-    <w:lsdException w:name="toc 8" w:uiPriority="39"/>
-    <w:lsdException w:name="toc 9" w:uiPriority="39"/>
-    <w:lsdException w:name="caption" w:uiPriority="35" w:qFormat="1"/>
-    <w:lsdException w:name="Title" w:semiHidden="0" w:uiPriority="10" w:unhideWhenUsed="0" w:qFormat="1"/>
-    <w:lsdException w:name="Default Paragraph Font" w:uiPriority="1"/>
-    <w:lsdException w:name="Subtitle" w:semiHidden="0" w:uiPriority="11" w:unhideWhenUsed="0" w:qFormat="1"/>
-    <w:lsdException w:name="Strong" w:semiHidden="0" w:uiPriority="22" w:unhideWhenUsed="0" w:qFormat="1"/>
-    <w:lsdException w:name="Emphasis" w:semiHidden="0" w:uiPriority="20" w:unhideWhenUsed="0" w:qFormat="1"/>
-    <w:lsdException w:name="Table Grid" w:semiHidden="0" w:uiPriority="59" w:unhideWhenUsed="0"/>
-    <w:lsdException w:name="Placeholder Text" w:unhideWhenUsed="0"/>
-    <w:lsdException w:name="No Spacing" w:semiHidden="0" w:uiPriority="1" w:unhideWhenUsed="0" w:qFormat="1"/>
-    <w:lsdException w:name="Light Shading" w:semiHidden="0" w:uiPriority="60" w:unhideWhenUsed="0"/>
-    <w:lsdException w:name="Light List" w:semiHidden="0" w:uiPriority="61" w:unhideWhenUsed="0"/>
-    <w:lsdException w:name="Light Grid" w:semiHidden="0" w:uiPriority="62" w:unhideWhenUsed="0"/>
-    <w:lsdException w:name="Medium Shading 1" w:semiHidden="0" w:uiPriority="63" w:unhideWhenUsed="0"/>
-    <w:lsdException w:name="Medium Shading 2" w:semiHidden="0" w:uiPriority="64" w:unhideWhenUsed="0"/>
-    <w:lsdException w:name="Medium List 1" w:semiHidden="0" w:uiPriority="65" w:unhideWhenUsed="0"/>
-    <w:lsdException w:name="Medium List 2" w:semiHidden="0" w:uiPriority="66" w:unhideWhenUsed="0"/>
-    <w:lsdException w:name="Medium Grid 1" w:semiHidden="0" w:uiPriority="67" w:unhideWhenUsed="0"/>
-    <w:lsdException w:name="Medium Grid 2" w:semiHidden="0" w:uiPriority="68" w:unhideWhenUsed="0"/>
-    <w:lsdException w:name="Medium Grid 3" w:semiHidden="0" w:uiPriority="69" w:unhideWhenUsed="0"/>
-    <w:lsdException w:name="Dark List" w:semiHidden="0" w:uiPriority="70" w:unhideWhenUsed="0"/>
-    <w:lsdException w:name="Colorful Shading" w:semiHidden="0" w:uiPriority="71" w:unhideWhenUsed="0"/>
-    <w:lsdException w:name="Colorful List" w:semiHidden="0" w:uiPriority="72" w:unhideWhenUsed="0"/>
-    <w:lsdException w:name="Colorful Grid" w:semiHidden="0" w:uiPriority="73" w:unhideWhenUsed="0"/>
-    <w:lsdException w:name="Light Shading Accent 1" w:semiHidden="0" w:uiPriority="60" w:unhideWhenUsed="0"/>
-    <w:lsdException w:name="Light List Accent 1" w:semiHidden="0" w:uiPriority="61" w:unhideWhenUsed="0"/>
-    <w:lsdException w:name="Light Grid Accent 1" w:semiHidden="0" w:uiPriority="62" w:unhideWhenUsed="0"/>
-    <w:lsdException w:name="Medium Shading 1 Accent 1" w:semiHidden="0" w:uiPriority="63" w:unhideWhenUsed="0"/>
-    <w:lsdException w:name="Medium Shading 2 Accent 1" w:semiHidden="0" w:uiPriority="64" w:unhideWhenUsed="0"/>
-    <w:lsdException w:name="Medium List 1 Accent 1" w:semiHidden="0" w:uiPriority="65" w:unhideWhenUsed="0"/>
-    <w:lsdException w:name="Revision" w:unhideWhenUsed="0"/>
-    <w:lsdException w:name="List Paragraph" w:semiHidden="0" w:uiPriority="34" w:unhideWhenUsed="0" w:qFormat="1"/>
-    <w:lsdException w:name="Quote" w:semiHidden="0" w:uiPriority="29" w:unhideWhenUsed="0" w:qFormat="1"/>
-    <w:lsdException w:name="Intense Quote" w:semiHidden="0" w:uiPriority="30" w:unhideWhenUsed="0" w:qFormat="1"/>
-    <w:lsdException w:name="Medium List 2 Accent 1" w:semiHidden="0" w:uiPriority="66" w:unhideWhenUsed="0"/>
-    <w:lsdException w:name="Medium Grid 1 Accent 1" w:semiHidden="0" w:uiPriority="67" w:unhideWhenUsed="0"/>
-    <w:lsdException w:name="Medium Grid 2 Accent 1" w:semiHidden="0" w:uiPriority="68" w:unhideWhenUsed="0"/>
-    <w:lsdException w:name="Medium Grid 3 Accent 1" w:semiHidden="0" w:uiPriority="69" w:unhideWhenUsed="0"/>
-    <w:lsdException w:name="Dark List Accent 1" w:semiHidden="0" w:uiPriority="70" w:unhideWhenUsed="0"/>
-    <w:lsdException w:name="Colorful Shading Accent 1" w:semiHidden="0" w:uiPriority="71" w:unhideWhenUsed="0"/>
-    <w:lsdException w:name="Colorful List Accent 1" w:semiHidden="0" w:uiPriority="72" w:unhideWhenUsed="0"/>
-    <w:lsdException w:name="Colorful Grid Accent 1" w:semiHidden="0" w:uiPriority="73" w:unhideWhenUsed="0"/>
-    <w:lsdException w:name="Light Shading Accent 2" w:semiHidden="0" w:uiPriority="60" w:unhideWhenUsed="0"/>
-    <w:lsdException w:name="Light List Accent 2" w:semiHidden="0" w:uiPriority="61" w:unhideWhenUsed="0"/>
-    <w:lsdException w:name="Light Grid Accent 2" w:semiHidden="0" w:uiPriority="62" w:unhideWhenUsed="0"/>
-    <w:lsdException w:name="Medium Shading 1 Accent 2" w:semiHidden="0" w:uiPriority="63" w:unhideWhenUsed="0"/>
-    <w:lsdException w:name="Medium Shading 2 Accent 2" w:semiHidden="0" w:uiPriority="64" w:unhideWhenUsed="0"/>
-    <w:lsdException w:name="Medium List 1 Accent 2" w:semiHidden="0" w:uiPriority="65" w:unhideWhenUsed="0"/>
-    <w:lsdException w:name="Medium List 2 Accent 2" w:semiHidden="0" w:uiPriority="66" w:unhideWhenUsed="0"/>
-    <w:lsdException w:name="Medium Grid 1 Accent 2" w:semiHidden="0" w:uiPriority="67" w:unhideWhenUsed="0"/>
-    <w:lsdException w:name="Medium Grid 2 Accent 2" w:semiHidden="0" w:uiPriority="68" w:unhideWhenUsed="0"/>
-    <w:lsdException w:name="Medium Grid 3 Accent 2" w:semiHidden="0" w:uiPriority="69" w:unhideWhenUsed="0"/>
-    <w:lsdException w:name="Dark List Accent 2" w:semiHidden="0" w:uiPriority="70" w:unhideWhenUsed="0"/>
-    <w:lsdException w:name="Colorful Shading Accent 2" w:semiHidden="0" w:uiPriority="71" w:unhideWhenUsed="0"/>
-    <w:lsdException w:name="Colorful List Accent 2" w:semiHidden="0" w:uiPriority="72" w:unhideWhenUsed="0"/>
-    <w:lsdException w:name="Colorful Grid Accent 2" w:semiHidden="0" w:uiPriority="73" w:unhideWhenUsed="0"/>
-    <w:lsdException w:name="Light Shading Accent 3" w:semiHidden="0" w:uiPriority="60" w:unhideWhenUsed="0"/>
-    <w:lsdException w:name="Light List Accent 3" w:semiHidden="0" w:uiPriority="61" w:unhideWhenUsed="0"/>
-    <w:lsdException w:name="Light Grid Accent 3" w:semiHidden="0" w:uiPriority="62" w:unhideWhenUsed="0"/>
-    <w:lsdException w:name="Medium Shading 1 Accent 3" w:semiHidden="0" w:uiPriority="63" w:unhideWhenUsed="0"/>
-    <w:lsdException w:name="Medium Shading 2 Accent 3" w:semiHidden="0" w:uiPriority="64" w:unhideWhenUsed="0"/>
-    <w:lsdException w:name="Medium List 1 Accent 3" w:semiHidden="0" w:uiPriority="65" w:unhideWhenUsed="0"/>
-    <w:lsdException w:name="Medium List 2 Accent 3" w:semiHidden="0" w:uiPriority="66" w:unhideWhenUsed="0"/>
-    <w:lsdException w:name="Medium Grid 1 Accent 3" w:semiHidden="0" w:uiPriority="67" w:unhideWhenUsed="0"/>
-    <w:lsdException w:name="Medium Grid 2 Accent 3" w:semiHidden="0" w:uiPriority="68" w:unhideWhenUsed="0"/>
-    <w:lsdException w:name="Medium Grid 3 Accent 3" w:semiHidden="0" w:uiPriority="69" w:unhideWhenUsed="0"/>
-    <w:lsdException w:name="Dark List Accent 3" w:semiHidden="0" w:uiPriority="70" w:unhideWhenUsed="0"/>
-    <w:lsdException w:name="Colorful Shading Accent 3" w:semiHidden="0" w:uiPriority="71" w:unhideWhenUsed="0"/>
-    <w:lsdException w:name="Colorful List Accent 3" w:semiHidden="0" w:uiPriority="72" w:unhideWhenUsed="0"/>
-    <w:lsdException w:name="Colorful Grid Accent 3" w:semiHidden="0" w:uiPriority="73" w:unhideWhenUsed="0"/>
-    <w:lsdException w:name="Light Shading Accent 4" w:semiHidden="0" w:uiPriority="60" w:unhideWhenUsed="0"/>
-    <w:lsdException w:name="Light List Accent 4" w:semiHidden="0" w:uiPriority="61" w:unhideWhenUsed="0"/>
-    <w:lsdException w:name="Light Grid Accent 4" w:semiHidden="0" w:uiPriority="62" w:unhideWhenUsed="0"/>
-    <w:lsdException w:name="Medium Shading 1 Accent 4" w:semiHidden="0" w:uiPriority="63" w:unhideWhenUsed="0"/>
-    <w:lsdException w:name="Medium Shading 2 Accent 4" w:semiHidden="0" w:uiPriority="64" w:unhideWhenUsed="0"/>
-    <w:lsdException w:name="Medium List 1 Accent 4" w:semiHidden="0" w:uiPriority="65" w:unhideWhenUsed="0"/>
-    <w:lsdException w:name="Medium List 2 Accent 4" w:semiHidden="0" w:uiPriority="66" w:unhideWhenUsed="0"/>
-    <w:lsdException w:name="Medium Grid 1 Accent 4" w:semiHidden="0" w:uiPriority="67" w:unhideWhenUsed="0"/>
-    <w:lsdException w:name="Medium Grid 2 Accent 4" w:semiHidden="0" w:uiPriority="68" w:unhideWhenUsed="0"/>
-    <w:lsdException w:name="Medium Grid 3 Accent 4" w:semiHidden="0" w:uiPriority="69" w:unhideWhenUsed="0"/>
-    <w:lsdException w:name="Dark List Accent 4" w:semiHidden="0" w:uiPriority="70" w:unhideWhenUsed="0"/>
-    <w:lsdException w:name="Colorful Shading Accent 4" w:semiHidden="0" w:uiPriority="71" w:unhideWhenUsed="0"/>
-    <w:lsdException w:name="Colorful List Accent 4" w:semiHidden="0" w:uiPriority="72" w:unhideWhenUsed="0"/>
-    <w:lsdException w:name="Colorful Grid Accent 4" w:semiHidden="0" w:uiPriority="73" w:unhideWhenUsed="0"/>
-    <w:lsdException w:name="Light Shading Accent 5" w:semiHidden="0" w:uiPriority="60" w:unhideWhenUsed="0"/>
-    <w:lsdException w:name="Light List Accent 5" w:semiHidden="0" w:uiPriority="61" w:unhideWhenUsed="0"/>
-    <w:lsdException w:name="Light Grid Accent 5" w:semiHidden="0" w:uiPriority="62" w:unhideWhenUsed="0"/>
-    <w:lsdException w:name="Medium Shading 1 Accent 5" w:semiHidden="0" w:uiPriority="63" w:unhideWhenUsed="0"/>
-    <w:lsdException w:name="Medium Shading 2 Accent 5" w:semiHidden="0" w:uiPriority="64" w:unhideWhenUsed="0"/>
-    <w:lsdException w:name="Medium List 1 Accent 5" w:semiHidden="0" w:uiPriority="65" w:unhideWhenUsed="0"/>
-    <w:lsdException w:name="Medium List 2 Accent 5" w:semiHidden="0" w:uiPriority="66" w:unhideWhenUsed="0"/>
-    <w:lsdException w:name="Medium Grid 1 Accent 5" w:semiHidden="0" w:uiPriority="67" w:unhideWhenUsed="0"/>
-    <w:lsdException w:name="Medium Grid 2 Accent 5" w:semiHidden="0" w:uiPriority="68" w:unhideWhenUsed="0"/>
-    <w:lsdException w:name="Medium Grid 3 Accent 5" w:semiHidden="0" w:uiPriority="69" w:unhideWhenUsed="0"/>
-    <w:lsdException w:name="Dark List Accent 5" w:semiHidden="0" w:uiPriority="70" w:unhideWhenUsed="0"/>
-    <w:lsdException w:name="Colorful Shading Accent 5" w:semiHidden="0" w:uiPriority="71" w:unhideWhenUsed="0"/>
-    <w:lsdException w:name="Colorful List Accent 5" w:semiHidden="0" w:uiPriority="72" w:unhideWhenUsed="0"/>
-    <w:lsdException w:name="Colorful Grid Accent 5" w:semiHidden="0" w:uiPriority="73" w:unhideWhenUsed="0"/>
-    <w:lsdException w:name="Light Shading Accent 6" w:semiHidden="0" w:uiPriority="60" w:unhideWhenUsed="0"/>
-    <w:lsdException w:name="Light List Accent 6" w:semiHidden="0" w:uiPriority="61" w:unhideWhenUsed="0"/>
-    <w:lsdException w:name="Light Grid Accent 6" w:semiHidden="0" w:uiPriority="62" w:unhideWhenUsed="0"/>
-    <w:lsdException w:name="Medium Shading 1 Accent 6" w:semiHidden="0" w:uiPriority="63" w:unhideWhenUsed="0"/>
-    <w:lsdException w:name="Medium Shading 2 Accent 6" w:semiHidden="0" w:uiPriority="64" w:unhideWhenUsed="0"/>
-    <w:lsdException w:name="Medium List 1 Accent 6" w:semiHidden="0" w:uiPriority="65" w:unhideWhenUsed="0"/>
-    <w:lsdException w:name="Medium List 2 Accent 6" w:semiHidden="0" w:uiPriority="66" w:unhideWhenUsed="0"/>
-    <w:lsdException w:name="Medium Grid 1 Accent 6" w:semiHidden="0" w:uiPriority="67" w:unhideWhenUsed="0"/>
-    <w:lsdException w:name="Medium Grid 2 Accent 6" w:semiHidden="0" w:uiPriority="68" w:unhideWhenUsed="0"/>
-    <w:lsdException w:name="Medium Grid 3 Accent 6" w:semiHidden="0" w:uiPriority="69" w:unhideWhenUsed="0"/>
-    <w:lsdException w:name="Dark List Accent 6" w:semiHidden="0" w:uiPriority="70" w:unhideWhenUsed="0"/>
-    <w:lsdException w:name="Colorful Shading Accent 6" w:semiHidden="0" w:uiPriority="71" w:unhideWhenUsed="0"/>
-    <w:lsdException w:name="Colorful List Accent 6" w:semiHidden="0" w:uiPriority="72" w:unhideWhenUsed="0"/>
-    <w:lsdException w:name="Colorful Grid Accent 6" w:semiHidden="0" w:uiPriority="73" w:unhideWhenUsed="0"/>
-    <w:lsdException w:name="Subtle Emphasis" w:semiHidden="0" w:uiPriority="19" w:unhideWhenUsed="0" w:qFormat="1"/>
-    <w:lsdException w:name="Intense Emphasis" w:semiHidden="0" w:uiPriority="21" w:unhideWhenUsed="0" w:qFormat="1"/>
-    <w:lsdException w:name="Subtle Reference" w:semiHidden="0" w:uiPriority="31" w:unhideWhenUsed="0" w:qFormat="1"/>
-    <w:lsdException w:name="Intense Reference" w:semiHidden="0" w:uiPriority="32" w:unhideWhenUsed="0" w:qFormat="1"/>
-    <w:lsdException w:name="Book Title" w:semiHidden="0" w:uiPriority="33" w:unhideWhenUsed="0" w:qFormat="1"/>
-    <w:lsdException w:name="Bibliography" w:uiPriority="37"/>
-    <w:lsdException w:name="TOC Heading" w:uiPriority="39" w:qFormat="1"/>
+  <w:latentStyles w:defLockedState="0" w:defUIPriority="99" w:defSemiHidden="0" w:defUnhideWhenUsed="0" w:defQFormat="0" w:count="371">
+    <w:lsdException w:name="Normal" w:uiPriority="0" w:qFormat="1"/>
+    <w:lsdException w:name="heading 1" w:uiPriority="9" w:qFormat="1"/>
+    <w:lsdException w:name="heading 2" w:semiHidden="1" w:uiPriority="9" w:unhideWhenUsed="1" w:qFormat="1"/>
+    <w:lsdException w:name="heading 3" w:semiHidden="1" w:uiPriority="9" w:unhideWhenUsed="1" w:qFormat="1"/>
+    <w:lsdException w:name="heading 4" w:semiHidden="1" w:uiPriority="9" w:unhideWhenUsed="1" w:qFormat="1"/>
+    <w:lsdException w:name="heading 5" w:semiHidden="1" w:uiPriority="9" w:unhideWhenUsed="1" w:qFormat="1"/>
+    <w:lsdException w:name="heading 6" w:semiHidden="1" w:uiPriority="9" w:unhideWhenUsed="1" w:qFormat="1"/>
+    <w:lsdException w:name="heading 7" w:semiHidden="1" w:uiPriority="9" w:unhideWhenUsed="1" w:qFormat="1"/>
+    <w:lsdException w:name="heading 8" w:semiHidden="1" w:uiPriority="9" w:unhideWhenUsed="1" w:qFormat="1"/>
+    <w:lsdException w:name="heading 9" w:semiHidden="1" w:uiPriority="9" w:unhideWhenUsed="1" w:qFormat="1"/>
+    <w:lsdException w:name="index 1" w:semiHidden="1" w:unhideWhenUsed="1"/>
+    <w:lsdException w:name="index 2" w:semiHidden="1" w:unhideWhenUsed="1"/>
+    <w:lsdException w:name="index 3" w:semiHidden="1" w:unhideWhenUsed="1"/>
+    <w:lsdException w:name="index 4" w:semiHidden="1" w:unhideWhenUsed="1"/>
+    <w:lsdException w:name="index 5" w:semiHidden="1" w:unhideWhenUsed="1"/>
+    <w:lsdException w:name="index 6" w:semiHidden="1" w:unhideWhenUsed="1"/>
+    <w:lsdException w:name="index 7" w:semiHidden="1" w:unhideWhenUsed="1"/>
+    <w:lsdException w:name="index 8" w:semiHidden="1" w:unhideWhenUsed="1"/>
+    <w:lsdException w:name="index 9" w:semiHidden="1" w:unhideWhenUsed="1"/>
+    <w:lsdException w:name="toc 1" w:semiHidden="1" w:uiPriority="39" w:unhideWhenUsed="1"/>
+    <w:lsdException w:name="toc 2" w:semiHidden="1" w:uiPriority="39" w:unhideWhenUsed="1"/>
+    <w:lsdException w:name="toc 3" w:semiHidden="1" w:uiPriority="39" w:unhideWhenUsed="1"/>
+    <w:lsdException w:name="toc 4" w:semiHidden="1" w:uiPriority="39" w:unhideWhenUsed="1"/>
+    <w:lsdException w:name="toc 5" w:semiHidden="1" w:uiPriority="39" w:unhideWhenUsed="1"/>
+    <w:lsdException w:name="toc 6" w:semiHidden="1" w:uiPriority="39" w:unhideWhenUsed="1"/>
+    <w:lsdException w:name="toc 7" w:semiHidden="1" w:uiPriority="39" w:unhideWhenUsed="1"/>
+    <w:lsdException w:name="toc 8" w:semiHidden="1" w:uiPriority="39" w:unhideWhenUsed="1"/>
+    <w:lsdException w:name="toc 9" w:semiHidden="1" w:uiPriority="39" w:unhideWhenUsed="1"/>
+    <w:lsdException w:name="Normal Indent" w:semiHidden="1" w:unhideWhenUsed="1"/>
+    <w:lsdException w:name="footnote text" w:semiHidden="1" w:unhideWhenUsed="1"/>
+    <w:lsdException w:name="annotation text" w:semiHidden="1" w:unhideWhenUsed="1"/>
+    <w:lsdException w:name="header" w:semiHidden="1" w:unhideWhenUsed="1"/>
+    <w:lsdException w:name="footer" w:semiHidden="1" w:unhideWhenUsed="1"/>
+    <w:lsdException w:name="index heading" w:semiHidden="1" w:unhideWhenUsed="1"/>
+    <w:lsdException w:name="caption" w:semiHidden="1" w:uiPriority="35" w:unhideWhenUsed="1" w:qFormat="1"/>
+    <w:lsdException w:name="table of figures" w:semiHidden="1" w:unhideWhenUsed="1"/>
+    <w:lsdException w:name="envelope address" w:semiHidden="1" w:unhideWhenUsed="1"/>
+    <w:lsdException w:name="envelope return" w:semiHidden="1" w:unhideWhenUsed="1"/>
+    <w:lsdException w:name="footnote reference" w:semiHidden="1" w:unhideWhenUsed="1"/>
+    <w:lsdException w:name="annotation reference" w:semiHidden="1" w:unhideWhenUsed="1"/>
+    <w:lsdException w:name="line number" w:semiHidden="1" w:unhideWhenUsed="1"/>
+    <w:lsdException w:name="page number" w:semiHidden="1" w:unhideWhenUsed="1"/>
+    <w:lsdException w:name="endnote reference" w:semiHidden="1" w:unhideWhenUsed="1"/>
+    <w:lsdException w:name="endnote text" w:semiHidden="1" w:unhideWhenUsed="1"/>
+    <w:lsdException w:name="table of authorities" w:semiHidden="1" w:unhideWhenUsed="1"/>
+    <w:lsdException w:name="macro" w:semiHidden="1" w:unhideWhenUsed="1"/>
+    <w:lsdException w:name="toa heading" w:semiHidden="1" w:unhideWhenUsed="1"/>
+    <w:lsdException w:name="List" w:semiHidden="1" w:unhideWhenUsed="1"/>
+    <w:lsdException w:name="List Bullet" w:semiHidden="1" w:unhideWhenUsed="1"/>
+    <w:lsdException w:name="List Number" w:semiHidden="1" w:unhideWhenUsed="1"/>
+    <w:lsdException w:name="List 2" w:semiHidden="1" w:unhideWhenUsed="1"/>
+    <w:lsdException w:name="List 3" w:semiHidden="1" w:unhideWhenUsed="1"/>
+    <w:lsdException w:name="List 4" w:semiHidden="1" w:unhideWhenUsed="1"/>
+    <w:lsdException w:name="List 5" w:semiHidden="1" w:unhideWhenUsed="1"/>
+    <w:lsdException w:name="List Bullet 2" w:semiHidden="1" w:unhideWhenUsed="1"/>
+    <w:lsdException w:name="List Bullet 3" w:semiHidden="1" w:unhideWhenUsed="1"/>
+    <w:lsdException w:name="List Bullet 4" w:semiHidden="1" w:unhideWhenUsed="1"/>
+    <w:lsdException w:name="List Bullet 5" w:semiHidden="1" w:unhideWhenUsed="1"/>
+    <w:lsdException w:name="List Number 2" w:semiHidden="1" w:unhideWhenUsed="1"/>
+    <w:lsdException w:name="List Number 3" w:semiHidden="1" w:unhideWhenUsed="1"/>
+    <w:lsdException w:name="List Number 4" w:semiHidden="1" w:unhideWhenUsed="1"/>
+    <w:lsdException w:name="List Number 5" w:semiHidden="1" w:unhideWhenUsed="1"/>
+    <w:lsdException w:name="Title" w:uiPriority="10" w:qFormat="1"/>
+    <w:lsdException w:name="Closing" w:semiHidden="1" w:unhideWhenUsed="1"/>
+    <w:lsdException w:name="Signature" w:semiHidden="1" w:unhideWhenUsed="1"/>
+    <w:lsdException w:name="Default Paragraph Font" w:semiHidden="1" w:uiPriority="1" w:unhideWhenUsed="1"/>
+    <w:lsdException w:name="Body Text" w:semiHidden="1" w:unhideWhenUsed="1"/>
+    <w:lsdException w:name="Body Text Indent" w:semiHidden="1" w:unhideWhenUsed="1"/>
+    <w:lsdException w:name="List Continue" w:semiHidden="1" w:unhideWhenUsed="1"/>
+    <w:lsdException w:name="List Continue 2" w:semiHidden="1" w:unhideWhenUsed="1"/>
+    <w:lsdException w:name="List Continue 3" w:semiHidden="1" w:unhideWhenUsed="1"/>
+    <w:lsdException w:name="List Continue 4" w:semiHidden="1" w:unhideWhenUsed="1"/>
+    <w:lsdException w:name="List Continue 5" w:semiHidden="1" w:unhideWhenUsed="1"/>
+    <w:lsdException w:name="Message Header" w:semiHidden="1" w:unhideWhenUsed="1"/>
+    <w:lsdException w:name="Subtitle" w:uiPriority="11" w:qFormat="1"/>
+    <w:lsdException w:name="Salutation" w:semiHidden="1" w:unhideWhenUsed="1"/>
+    <w:lsdException w:name="Date" w:semiHidden="1" w:unhideWhenUsed="1"/>
+    <w:lsdException w:name="Body Text First Indent" w:semiHidden="1" w:unhideWhenUsed="1"/>
+    <w:lsdException w:name="Body Text First Indent 2" w:semiHidden="1" w:unhideWhenUsed="1"/>
+    <w:lsdException w:name="Note Heading" w:semiHidden="1" w:unhideWhenUsed="1"/>
+    <w:lsdException w:name="Body Text 2" w:semiHidden="1" w:unhideWhenUsed="1"/>
+    <w:lsdException w:name="Body Text 3" w:semiHidden="1" w:unhideWhenUsed="1"/>
+    <w:lsdException w:name="Body Text Indent 2" w:semiHidden="1" w:unhideWhenUsed="1"/>
+    <w:lsdException w:name="Body Text Indent 3" w:semiHidden="1" w:unhideWhenUsed="1"/>
+    <w:lsdException w:name="Block Text" w:semiHidden="1" w:unhideWhenUsed="1"/>
+    <w:lsdException w:name="Hyperlink" w:semiHidden="1" w:unhideWhenUsed="1"/>
+    <w:lsdException w:name="FollowedHyperlink" w:semiHidden="1" w:unhideWhenUsed="1"/>
+    <w:lsdException w:name="Strong" w:uiPriority="22" w:qFormat="1"/>
+    <w:lsdException w:name="Emphasis" w:uiPriority="20" w:qFormat="1"/>
+    <w:lsdException w:name="Document Map" w:semiHidden="1" w:unhideWhenUsed="1"/>
+    <w:lsdException w:name="Plain Text" w:semiHidden="1" w:unhideWhenUsed="1"/>
+    <w:lsdException w:name="E-mail Signature" w:semiHidden="1" w:unhideWhenUsed="1"/>
+    <w:lsdException w:name="HTML Top of Form" w:semiHidden="1" w:unhideWhenUsed="1"/>
+    <w:lsdException w:name="HTML Bottom of Form" w:semiHidden="1" w:unhideWhenUsed="1"/>
+    <w:lsdException w:name="Normal (Web)" w:semiHidden="1" w:unhideWhenUsed="1"/>
+    <w:lsdException w:name="HTML Acronym" w:semiHidden="1" w:unhideWhenUsed="1"/>
+    <w:lsdException w:name="HTML Address" w:semiHidden="1" w:unhideWhenUsed="1"/>
+    <w:lsdException w:name="HTML Cite" w:semiHidden="1" w:unhideWhenUsed="1"/>
+    <w:lsdException w:name="HTML Code" w:semiHidden="1" w:unhideWhenUsed="1"/>
+    <w:lsdException w:name="HTML Definition" w:semiHidden="1" w:unhideWhenUsed="1"/>
+    <w:lsdException w:name="HTML Keyboard" w:semiHidden="1" w:unhideWhenUsed="1"/>
+    <w:lsdException w:name="HTML Preformatted" w:semiHidden="1" w:unhideWhenUsed="1"/>
+    <w:lsdException w:name="HTML Sample" w:semiHidden="1" w:unhideWhenUsed="1"/>
+    <w:lsdException w:name="HTML Typewriter" w:semiHidden="1" w:unhideWhenUsed="1"/>
+    <w:lsdException w:name="HTML Variable" w:semiHidden="1" w:unhideWhenUsed="1"/>
+    <w:lsdException w:name="Normal Table" w:semiHidden="1" w:unhideWhenUsed="1"/>
+    <w:lsdException w:name="annotation subject" w:semiHidden="1" w:unhideWhenUsed="1"/>
+    <w:lsdException w:name="No List" w:semiHidden="1" w:unhideWhenUsed="1"/>
+    <w:lsdException w:name="Outline List 1" w:semiHidden="1" w:unhideWhenUsed="1"/>
+    <w:lsdException w:name="Outline List 2" w:semiHidden="1" w:unhideWhenUsed="1"/>
+    <w:lsdException w:name="Outline List 3" w:semiHidden="1" w:unhideWhenUsed="1"/>
+    <w:lsdException w:name="Table Simple 1" w:semiHidden="1" w:unhideWhenUsed="1"/>
+    <w:lsdException w:name="Table Simple 2" w:semiHidden="1" w:unhideWhenUsed="1"/>
+    <w:lsdException w:name="Table Simple 3" w:semiHidden="1" w:unhideWhenUsed="1"/>
+    <w:lsdException w:name="Table Classic 1" w:semiHidden="1" w:unhideWhenUsed="1"/>
+    <w:lsdException w:name="Table Classic 2" w:semiHidden="1" w:unhideWhenUsed="1"/>
+    <w:lsdException w:name="Table Classic 3" w:semiHidden="1" w:unhideWhenUsed="1"/>
+    <w:lsdException w:name="Table Classic 4" w:semiHidden="1" w:unhideWhenUsed="1"/>
+    <w:lsdException w:name="Table Colorful 1" w:semiHidden="1" w:unhideWhenUsed="1"/>
+    <w:lsdException w:name="Table Colorful 2" w:semiHidden="1" w:unhideWhenUsed="1"/>
+    <w:lsdException w:name="Table Colorful 3" w:semiHidden="1" w:unhideWhenUsed="1"/>
+    <w:lsdException w:name="Table Columns 1" w:semiHidden="1" w:unhideWhenUsed="1"/>
+    <w:lsdException w:name="Table Columns 2" w:semiHidden="1" w:unhideWhenUsed="1"/>
+    <w:lsdException w:name="Table Columns 3" w:semiHidden="1" w:unhideWhenUsed="1"/>
+    <w:lsdException w:name="Table Columns 4" w:semiHidden="1" w:unhideWhenUsed="1"/>
+    <w:lsdException w:name="Table Columns 5" w:semiHidden="1" w:unhideWhenUsed="1"/>
+    <w:lsdException w:name="Table Grid 1" w:semiHidden="1" w:unhideWhenUsed="1"/>
+    <w:lsdException w:name="Table Grid 2" w:semiHidden="1" w:unhideWhenUsed="1"/>
+    <w:lsdException w:name="Table Grid 3" w:semiHidden="1" w:unhideWhenUsed="1"/>
+    <w:lsdException w:name="Table Grid 4" w:semiHidden="1" w:unhideWhenUsed="1"/>
+    <w:lsdException w:name="Table Grid 5" w:semiHidden="1" w:unhideWhenUsed="1"/>
+    <w:lsdException w:name="Table Grid 6" w:semiHidden="1" w:unhideWhenUsed="1"/>
+    <w:lsdException w:name="Table Grid 7" w:semiHidden="1" w:unhideWhenUsed="1"/>
+    <w:lsdException w:name="Table Grid 8" w:semiHidden="1" w:unhideWhenUsed="1"/>
+    <w:lsdException w:name="Table List 1" w:semiHidden="1" w:unhideWhenUsed="1"/>
+    <w:lsdException w:name="Table List 2" w:semiHidden="1" w:unhideWhenUsed="1"/>
+    <w:lsdException w:name="Table List 3" w:semiHidden="1" w:unhideWhenUsed="1"/>
+    <w:lsdException w:name="Table List 4" w:semiHidden="1" w:unhideWhenUsed="1"/>
+    <w:lsdException w:name="Table List 5" w:semiHidden="1" w:unhideWhenUsed="1"/>
+    <w:lsdException w:name="Table List 6" w:semiHidden="1" w:unhideWhenUsed="1"/>
+    <w:lsdException w:name="Table List 7" w:semiHidden="1" w:unhideWhenUsed="1"/>
+    <w:lsdException w:name="Table List 8" w:semiHidden="1" w:unhideWhenUsed="1"/>
+    <w:lsdException w:name="Table 3D effects 1" w:semiHidden="1" w:unhideWhenUsed="1"/>
+    <w:lsdException w:name="Table 3D effects 2" w:semiHidden="1" w:unhideWhenUsed="1"/>
+    <w:lsdException w:name="Table 3D effects 3" w:semiHidden="1" w:unhideWhenUsed="1"/>
+    <w:lsdException w:name="Table Contemporary" w:semiHidden="1" w:unhideWhenUsed="1"/>
+    <w:lsdException w:name="Table Elegant" w:semiHidden="1" w:unhideWhenUsed="1"/>
+    <w:lsdException w:name="Table Professional" w:semiHidden="1" w:unhideWhenUsed="1"/>
+    <w:lsdException w:name="Table Subtle 1" w:semiHidden="1" w:unhideWhenUsed="1"/>
+    <w:lsdException w:name="Table Subtle 2" w:semiHidden="1" w:unhideWhenUsed="1"/>
+    <w:lsdException w:name="Table Web 1" w:semiHidden="1" w:unhideWhenUsed="1"/>
+    <w:lsdException w:name="Table Web 2" w:semiHidden="1" w:unhideWhenUsed="1"/>
+    <w:lsdException w:name="Table Web 3" w:semiHidden="1" w:unhideWhenUsed="1"/>
+    <w:lsdException w:name="Balloon Text" w:semiHidden="1" w:unhideWhenUsed="1"/>
+    <w:lsdException w:name="Table Grid" w:uiPriority="59"/>
+    <w:lsdException w:name="Table Theme" w:semiHidden="1" w:unhideWhenUsed="1"/>
+    <w:lsdException w:name="Placeholder Text" w:semiHidden="1"/>
+    <w:lsdException w:name="No Spacing" w:uiPriority="1" w:qFormat="1"/>
+    <w:lsdException w:name="Light Shading" w:uiPriority="60"/>
+    <w:lsdException w:name="Light List" w:uiPriority="61"/>
+    <w:lsdException w:name="Light Grid" w:uiPriority="62"/>
+    <w:lsdException w:name="Medium Shading 1" w:uiPriority="63"/>
+    <w:lsdException w:name="Medium Shading 2" w:uiPriority="64"/>
+    <w:lsdException w:name="Medium List 1" w:uiPriority="65"/>
+    <w:lsdException w:name="Medium List 2" w:uiPriority="66"/>
+    <w:lsdException w:name="Medium Grid 1" w:uiPriority="67"/>
+    <w:lsdException w:name="Medium Grid 2" w:uiPriority="68"/>
+    <w:lsdException w:name="Medium Grid 3" w:uiPriority="69"/>
+    <w:lsdException w:name="Dark List" w:uiPriority="70"/>
+    <w:lsdException w:name="Colorful Shading" w:uiPriority="71"/>
+    <w:lsdException w:name="Colorful List" w:uiPriority="72"/>
+    <w:lsdException w:name="Colorful Grid" w:uiPriority="73"/>
+    <w:lsdException w:name="Light Shading Accent 1" w:uiPriority="60"/>
+    <w:lsdException w:name="Light List Accent 1" w:uiPriority="61"/>
+    <w:lsdException w:name="Light Grid Accent 1" w:uiPriority="62"/>
+    <w:lsdException w:name="Medium Shading 1 Accent 1" w:uiPriority="63"/>
+    <w:lsdException w:name="Medium Shading 2 Accent 1" w:uiPriority="64"/>
+    <w:lsdException w:name="Medium List 1 Accent 1" w:uiPriority="65"/>
+    <w:lsdException w:name="Revision" w:semiHidden="1"/>
+    <w:lsdException w:name="List Paragraph" w:uiPriority="34" w:qFormat="1"/>
+    <w:lsdException w:name="Quote" w:uiPriority="29" w:qFormat="1"/>
+    <w:lsdException w:name="Intense Quote" w:uiPriority="30" w:qFormat="1"/>
+    <w:lsdException w:name="Medium List 2 Accent 1" w:uiPriority="66"/>
+    <w:lsdException w:name="Medium Grid 1 Accent 1" w:uiPriority="67"/>
+    <w:lsdException w:name="Medium Grid 2 Accent 1" w:uiPriority="68"/>
+    <w:lsdException w:name="Medium Grid 3 Accent 1" w:uiPriority="69"/>
+    <w:lsdException w:name="Dark List Accent 1" w:uiPriority="70"/>
+    <w:lsdException w:name="Colorful Shading Accent 1" w:uiPriority="71"/>
+    <w:lsdException w:name="Colorful List Accent 1" w:uiPriority="72"/>
+    <w:lsdException w:name="Colorful Grid Accent 1" w:uiPriority="73"/>
+    <w:lsdException w:name="Light Shading Accent 2" w:uiPriority="60"/>
+    <w:lsdException w:name="Light List Accent 2" w:uiPriority="61"/>
+    <w:lsdException w:name="Light Grid Accent 2" w:uiPriority="62"/>
+    <w:lsdException w:name="Medium Shading 1 Accent 2" w:uiPriority="63"/>
+    <w:lsdException w:name="Medium Shading 2 Accent 2" w:uiPriority="64"/>
+    <w:lsdException w:name="Medium List 1 Accent 2" w:uiPriority="65"/>
+    <w:lsdException w:name="Medium List 2 Accent 2" w:uiPriority="66"/>
+    <w:lsdException w:name="Medium Grid 1 Accent 2" w:uiPriority="67"/>
+    <w:lsdException w:name="Medium Grid 2 Accent 2" w:uiPriority="68"/>
+    <w:lsdException w:name="Medium Grid 3 Accent 2" w:uiPriority="69"/>
+    <w:lsdException w:name="Dark List Accent 2" w:uiPriority="70"/>
+    <w:lsdException w:name="Colorful Shading Accent 2" w:uiPriority="71"/>
+    <w:lsdException w:name="Colorful List Accent 2" w:uiPriority="72"/>
+    <w:lsdException w:name="Colorful Grid Accent 2" w:uiPriority="73"/>
+    <w:lsdException w:name="Light Shading Accent 3" w:uiPriority="60"/>
+    <w:lsdException w:name="Light List Accent 3" w:uiPriority="61"/>
+    <w:lsdException w:name="Light Grid Accent 3" w:uiPriority="62"/>
+    <w:lsdException w:name="Medium Shading 1 Accent 3" w:uiPriority="63"/>
+    <w:lsdException w:name="Medium Shading 2 Accent 3" w:uiPriority="64"/>
+    <w:lsdException w:name="Medium List 1 Accent 3" w:uiPriority="65"/>
+    <w:lsdException w:name="Medium List 2 Accent 3" w:uiPriority="66"/>
+    <w:lsdException w:name="Medium Grid 1 Accent 3" w:uiPriority="67"/>
+    <w:lsdException w:name="Medium Grid 2 Accent 3" w:uiPriority="68"/>
+    <w:lsdException w:name="Medium Grid 3 Accent 3" w:uiPriority="69"/>
+    <w:lsdException w:name="Dark List Accent 3" w:uiPriority="70"/>
+    <w:lsdException w:name="Colorful Shading Accent 3" w:uiPriority="71"/>
+    <w:lsdException w:name="Colorful List Accent 3" w:uiPriority="72"/>
+    <w:lsdException w:name="Colorful Grid Accent 3" w:uiPriority="73"/>
+    <w:lsdException w:name="Light Shading Accent 4" w:uiPriority="60"/>
+    <w:lsdException w:name="Light List Accent 4" w:uiPriority="61"/>
+    <w:lsdException w:name="Light Grid Accent 4" w:uiPriority="62"/>
+    <w:lsdException w:name="Medium Shading 1 Accent 4" w:uiPriority="63"/>
+    <w:lsdException w:name="Medium Shading 2 Accent 4" w:uiPriority="64"/>
+    <w:lsdException w:name="Medium List 1 Accent 4" w:uiPriority="65"/>
+    <w:lsdException w:name="Medium List 2 Accent 4" w:uiPriority="66"/>
+    <w:lsdException w:name="Medium Grid 1 Accent 4" w:uiPriority="67"/>
+    <w:lsdException w:name="Medium Grid 2 Accent 4" w:uiPriority="68"/>
+    <w:lsdException w:name="Medium Grid 3 Accent 4" w:uiPriority="69"/>
+    <w:lsdException w:name="Dark List Accent 4" w:uiPriority="70"/>
+    <w:lsdException w:name="Colorful Shading Accent 4" w:uiPriority="71"/>
+    <w:lsdException w:name="Colorful List Accent 4" w:uiPriority="72"/>
+    <w:lsdException w:name="Colorful Grid Accent 4" w:uiPriority="73"/>
+    <w:lsdException w:name="Light Shading Accent 5" w:uiPriority="60"/>
+    <w:lsdException w:name="Light List Accent 5" w:uiPriority="61"/>
+    <w:lsdException w:name="Light Grid Accent 5" w:uiPriority="62"/>
+    <w:lsdException w:name="Medium Shading 1 Accent 5" w:uiPriority="63"/>
+    <w:lsdException w:name="Medium Shading 2 Accent 5" w:uiPriority="64"/>
+    <w:lsdException w:name="Medium List 1 Accent 5" w:uiPriority="65"/>
+    <w:lsdException w:name="Medium List 2 Accent 5" w:uiPriority="66"/>
+    <w:lsdException w:name="Medium Grid 1 Accent 5" w:uiPriority="67"/>
+    <w:lsdException w:name="Medium Grid 2 Accent 5" w:uiPriority="68"/>
+    <w:lsdException w:name="Medium Grid 3 Accent 5" w:uiPriority="69"/>
+    <w:lsdException w:name="Dark List Accent 5" w:uiPriority="70"/>
+    <w:lsdException w:name="Colorful Shading Accent 5" w:uiPriority="71"/>
+    <w:lsdException w:name="Colorful List Accent 5" w:uiPriority="72"/>
+    <w:lsdException w:name="Colorful Grid Accent 5" w:uiPriority="73"/>
+    <w:lsdException w:name="Light Shading Accent 6" w:uiPriority="60"/>
+    <w:lsdException w:name="Light List Accent 6" w:uiPriority="61"/>
+    <w:lsdException w:name="Light Grid Accent 6" w:uiPriority="62"/>
+    <w:lsdException w:name="Medium Shading 1 Accent 6" w:uiPriority="63"/>
+    <w:lsdException w:name="Medium Shading 2 Accent 6" w:uiPriority="64"/>
+    <w:lsdException w:name="Medium List 1 Accent 6" w:uiPriority="65"/>
+    <w:lsdException w:name="Medium List 2 Accent 6" w:uiPriority="66"/>
+    <w:lsdException w:name="Medium Grid 1 Accent 6" w:uiPriority="67"/>
+    <w:lsdException w:name="Medium Grid 2 Accent 6" w:uiPriority="68"/>
+    <w:lsdException w:name="Medium Grid 3 Accent 6" w:uiPriority="69"/>
+    <w:lsdException w:name="Dark List Accent 6" w:uiPriority="70"/>
+    <w:lsdException w:name="Colorful Shading Accent 6" w:uiPriority="71"/>
+    <w:lsdException w:name="Colorful List Accent 6" w:uiPriority="72"/>
+    <w:lsdException w:name="Colorful Grid Accent 6" w:uiPriority="73"/>
+    <w:lsdException w:name="Subtle Emphasis" w:uiPriority="19" w:qFormat="1"/>
+    <w:lsdException w:name="Intense Emphasis" w:uiPriority="21" w:qFormat="1"/>
+    <w:lsdException w:name="Subtle Reference" w:uiPriority="31" w:qFormat="1"/>
+    <w:lsdException w:name="Intense Reference" w:uiPriority="32" w:qFormat="1"/>
+    <w:lsdException w:name="Book Title" w:uiPriority="33" w:qFormat="1"/>
+    <w:lsdException w:name="Bibliography" w:semiHidden="1" w:uiPriority="37" w:unhideWhenUsed="1"/>
+    <w:lsdException w:name="TOC Heading" w:semiHidden="1" w:uiPriority="39" w:unhideWhenUsed="1" w:qFormat="1"/>
+    <w:lsdException w:name="Plain Table 1" w:uiPriority="41"/>
+    <w:lsdException w:name="Plain Table 2" w:uiPriority="42"/>
+    <w:lsdException w:name="Plain Table 3" w:uiPriority="43"/>
+    <w:lsdException w:name="Plain Table 4" w:uiPriority="44"/>
+    <w:lsdException w:name="Plain Table 5" w:uiPriority="45"/>
+    <w:lsdException w:name="Grid Table Light" w:uiPriority="40"/>
+    <w:lsdException w:name="Grid Table 1 Light" w:uiPriority="46"/>
+    <w:lsdException w:name="Grid Table 2" w:uiPriority="47"/>
+    <w:lsdException w:name="Grid Table 3" w:uiPriority="48"/>
+    <w:lsdException w:name="Grid Table 4" w:uiPriority="49"/>
+    <w:lsdException w:name="Grid Table 5 Dark" w:uiPriority="50"/>
+    <w:lsdException w:name="Grid Table 6 Colorful" w:uiPriority="51"/>
+    <w:lsdException w:name="Grid Table 7 Colorful" w:uiPriority="52"/>
+    <w:lsdException w:name="Grid Table 1 Light Accent 1" w:uiPriority="46"/>
+    <w:lsdException w:name="Grid Table 2 Accent 1" w:uiPriority="47"/>
+    <w:lsdException w:name="Grid Table 3 Accent 1" w:uiPriority="48"/>
+    <w:lsdException w:name="Grid Table 4 Accent 1" w:uiPriority="49"/>
+    <w:lsdException w:name="Grid Table 5 Dark Accent 1" w:uiPriority="50"/>
+    <w:lsdException w:name="Grid Table 6 Colorful Accent 1" w:uiPriority="51"/>
+    <w:lsdException w:name="Grid Table 7 Colorful Accent 1" w:uiPriority="52"/>
+    <w:lsdException w:name="Grid Table 1 Light Accent 2" w:uiPriority="46"/>
+    <w:lsdException w:name="Grid Table 2 Accent 2" w:uiPriority="47"/>
+    <w:lsdException w:name="Grid Table 3 Accent 2" w:uiPriority="48"/>
+    <w:lsdException w:name="Grid Table 4 Accent 2" w:uiPriority="49"/>
+    <w:lsdException w:name="Grid Table 5 Dark Accent 2" w:uiPriority="50"/>
+    <w:lsdException w:name="Grid Table 6 Colorful Accent 2" w:uiPriority="51"/>
+    <w:lsdException w:name="Grid Table 7 Colorful Accent 2" w:uiPriority="52"/>
+    <w:lsdException w:name="Grid Table 1 Light Accent 3" w:uiPriority="46"/>
+    <w:lsdException w:name="Grid Table 2 Accent 3" w:uiPriority="47"/>
+    <w:lsdException w:name="Grid Table 3 Accent 3" w:uiPriority="48"/>
+    <w:lsdException w:name="Grid Table 4 Accent 3" w:uiPriority="49"/>
+    <w:lsdException w:name="Grid Table 5 Dark Accent 3" w:uiPriority="50"/>
+    <w:lsdException w:name="Grid Table 6 Colorful Accent 3" w:uiPriority="51"/>
+    <w:lsdException w:name="Grid Table 7 Colorful Accent 3" w:uiPriority="52"/>
+    <w:lsdException w:name="Grid Table 1 Light Accent 4" w:uiPriority="46"/>
+    <w:lsdException w:name="Grid Table 2 Accent 4" w:uiPriority="47"/>
+    <w:lsdException w:name="Grid Table 3 Accent 4" w:uiPriority="48"/>
+    <w:lsdException w:name="Grid Table 4 Accent 4" w:uiPriority="49"/>
+    <w:lsdException w:name="Grid Table 5 Dark Accent 4" w:uiPriority="50"/>
+    <w:lsdException w:name="Grid Table 6 Colorful Accent 4" w:uiPriority="51"/>
+    <w:lsdException w:name="Grid Table 7 Colorful Accent 4" w:uiPriority="52"/>
+    <w:lsdException w:name="Grid Table 1 Light Accent 5" w:uiPriority="46"/>
+    <w:lsdException w:name="Grid Table 2 Accent 5" w:uiPriority="47"/>
+    <w:lsdException w:name="Grid Table 3 Accent 5" w:uiPriority="48"/>
+    <w:lsdException w:name="Grid Table 4 Accent 5" w:uiPriority="49"/>
+    <w:lsdException w:name="Grid Table 5 Dark Accent 5" w:uiPriority="50"/>
+    <w:lsdException w:name="Grid Table 6 Colorful Accent 5" w:uiPriority="51"/>
+    <w:lsdException w:name="Grid Table 7 Colorful Accent 5" w:uiPriority="52"/>
+    <w:lsdException w:name="Grid Table 1 Light Accent 6" w:uiPriority="46"/>
+    <w:lsdException w:name="Grid Table 2 Accent 6" w:uiPriority="47"/>
+    <w:lsdException w:name="Grid Table 3 Accent 6" w:uiPriority="48"/>
+    <w:lsdException w:name="Grid Table 4 Accent 6" w:uiPriority="49"/>
+    <w:lsdException w:name="Grid Table 5 Dark Accent 6" w:uiPriority="50"/>
+    <w:lsdException w:name="Grid Table 6 Colorful Accent 6" w:uiPriority="51"/>
+    <w:lsdException w:name="Grid Table 7 Colorful Accent 6" w:uiPriority="52"/>
+    <w:lsdException w:name="List Table 1 Light" w:uiPriority="46"/>
+    <w:lsdException w:name="List Table 2" w:uiPriority="47"/>
+    <w:lsdException w:name="List Table 3" w:uiPriority="48"/>
+    <w:lsdException w:name="List Table 4" w:uiPriority="49"/>
+    <w:lsdException w:name="List Table 5 Dark" w:uiPriority="50"/>
+    <w:lsdException w:name="List Table 6 Colorful" w:uiPriority="51"/>
+    <w:lsdException w:name="List Table 7 Colorful" w:uiPriority="52"/>
+    <w:lsdException w:name="List Table 1 Light Accent 1" w:uiPriority="46"/>
+    <w:lsdException w:name="List Table 2 Accent 1" w:uiPriority="47"/>
+    <w:lsdException w:name="List Table 3 Accent 1" w:uiPriority="48"/>
+    <w:lsdException w:name="List Table 4 Accent 1" w:uiPriority="49"/>
+    <w:lsdException w:name="List Table 5 Dark Accent 1" w:uiPriority="50"/>
+    <w:lsdException w:name="List Table 6 Colorful Accent 1" w:uiPriority="51"/>
+    <w:lsdException w:name="List Table 7 Colorful Accent 1" w:uiPriority="52"/>
+    <w:lsdException w:name="List Table 1 Light Accent 2" w:uiPriority="46"/>
+    <w:lsdException w:name="List Table 2 Accent 2" w:uiPriority="47"/>
+    <w:lsdException w:name="List Table 3 Accent 2" w:uiPriority="48"/>
+    <w:lsdException w:name="List Table 4 Accent 2" w:uiPriority="49"/>
+    <w:lsdException w:name="List Table 5 Dark Accent 2" w:uiPriority="50"/>
+    <w:lsdException w:name="List Table 6 Colorful Accent 2" w:uiPriority="51"/>
+    <w:lsdException w:name="List Table 7 Colorful Accent 2" w:uiPriority="52"/>
+    <w:lsdException w:name="List Table 1 Light Accent 3" w:uiPriority="46"/>
+    <w:lsdException w:name="List Table 2 Accent 3" w:uiPriority="47"/>
+    <w:lsdException w:name="List Table 3 Accent 3" w:uiPriority="48"/>
+    <w:lsdException w:name="List Table 4 Accent 3" w:uiPriority="49"/>
+    <w:lsdException w:name="List Table 5 Dark Accent 3" w:uiPriority="50"/>
+    <w:lsdException w:name="List Table 6 Colorful Accent 3" w:uiPriority="51"/>
+    <w:lsdException w:name="List Table 7 Colorful Accent 3" w:uiPriority="52"/>
+    <w:lsdException w:name="List Table 1 Light Accent 4" w:uiPriority="46"/>
+    <w:lsdException w:name="List Table 2 Accent 4" w:uiPriority="47"/>
+    <w:lsdException w:name="List Table 3 Accent 4" w:uiPriority="48"/>
+    <w:lsdException w:name="List Table 4 Accent 4" w:uiPriority="49"/>
+    <w:lsdException w:name="List Table 5 Dark Accent 4" w:uiPriority="50"/>
+    <w:lsdException w:name="List Table 6 Colorful Accent 4" w:uiPriority="51"/>
+    <w:lsdException w:name="List Table 7 Colorful Accent 4" w:uiPriority="52"/>
+    <w:lsdException w:name="List Table 1 Light Accent 5" w:uiPriority="46"/>
+    <w:lsdException w:name="List Table 2 Accent 5" w:uiPriority="47"/>
+    <w:lsdException w:name="List Table 3 Accent 5" w:uiPriority="48"/>
+    <w:lsdException w:name="List Table 4 Accent 5" w:uiPriority="49"/>
+    <w:lsdException w:name="List Table 5 Dark Accent 5" w:uiPriority="50"/>
+    <w:lsdException w:name="List Table 6 Colorful Accent 5" w:uiPriority="51"/>
+    <w:lsdException w:name="List Table 7 Colorful Accent 5" w:uiPriority="52"/>
+    <w:lsdException w:name="List Table 1 Light Accent 6" w:uiPriority="46"/>
+    <w:lsdException w:name="List Table 2 Accent 6" w:uiPriority="47"/>
+    <w:lsdException w:name="List Table 3 Accent 6" w:uiPriority="48"/>
+    <w:lsdException w:name="List Table 4 Accent 6" w:uiPriority="49"/>
+    <w:lsdException w:name="List Table 5 Dark Accent 6" w:uiPriority="50"/>
+    <w:lsdException w:name="List Table 6 Colorful Accent 6" w:uiPriority="51"/>
+    <w:lsdException w:name="List Table 7 Colorful Accent 6" w:uiPriority="52"/>
   </w:latentStyles>
   <w:style w:type="paragraph" w:default="1" w:styleId="Normal">
     <w:name w:val="Normal"/>
@@ -2276,7 +2623,6 @@
     <w:uiPriority w:val="99"/>
     <w:semiHidden/>
     <w:unhideWhenUsed/>
-    <w:qFormat/>
     <w:tblPr>
       <w:tblInd w:w="0" w:type="dxa"/>
       <w:tblCellMar>

</xml_diff>

<commit_message>
Done clip c04 cart 12: viet xong ham showItemInHTML() của class product-repository
</commit_message>
<xml_diff>
--- a/TYPESCRIPT-ES6-JAVASCRIPT-QUA-DỰ-ÁN-SHOPPING-CART-NỀN-TẢNG-NODE.JS-VÀ-ANGULARJS-2.docx
+++ b/TYPESCRIPT-ES6-JAVASCRIPT-QUA-DỰ-ÁN-SHOPPING-CART-NỀN-TẢNG-NODE.JS-VÀ-ANGULARJS-2.docx
@@ -1,6 +1,6 @@
 
 <file path=word/document.xml><?xml version="1.0" encoding="utf-8"?>
-<w:document xmlns:wpc="http://schemas.microsoft.com/office/word/2010/wordprocessingCanvas" xmlns:mc="http://schemas.openxmlformats.org/markup-compatibility/2006" xmlns:o="urn:schemas-microsoft-com:office:office" xmlns:r="http://schemas.openxmlformats.org/officeDocument/2006/relationships" xmlns:m="http://schemas.openxmlformats.org/officeDocument/2006/math" xmlns:v="urn:schemas-microsoft-com:vml" xmlns:wp14="http://schemas.microsoft.com/office/word/2010/wordprocessingDrawing" xmlns:wp="http://schemas.openxmlformats.org/drawingml/2006/wordprocessingDrawing" xmlns:w10="urn:schemas-microsoft-com:office:word" xmlns:w="http://schemas.openxmlformats.org/wordprocessingml/2006/main" xmlns:w14="http://schemas.microsoft.com/office/word/2010/wordml" xmlns:w15="http://schemas.microsoft.com/office/word/2012/wordml" xmlns:wpg="http://schemas.microsoft.com/office/word/2010/wordprocessingGroup" xmlns:wpi="http://schemas.microsoft.com/office/word/2010/wordprocessingInk" xmlns:wne="http://schemas.microsoft.com/office/word/2006/wordml" xmlns:wps="http://schemas.microsoft.com/office/word/2010/wordprocessingShape" mc:Ignorable="w14 w15 wp14">
+<w:document xmlns:ve="http://schemas.openxmlformats.org/markup-compatibility/2006" xmlns:o="urn:schemas-microsoft-com:office:office" xmlns:r="http://schemas.openxmlformats.org/officeDocument/2006/relationships" xmlns:m="http://schemas.openxmlformats.org/officeDocument/2006/math" xmlns:v="urn:schemas-microsoft-com:vml" xmlns:wp="http://schemas.openxmlformats.org/drawingml/2006/wordprocessingDrawing" xmlns:w10="urn:schemas-microsoft-com:office:word" xmlns:w="http://schemas.openxmlformats.org/wordprocessingml/2006/main" xmlns:wne="http://schemas.microsoft.com/office/word/2006/wordml">
   <w:body>
     <w:p>
       <w:pPr>
@@ -323,7 +323,7 @@
           <w:szCs w:val="26"/>
           <w:lang w:val="fr-FR"/>
         </w:rPr>
-        <w:t xml:space="preserve"> 3\Packages\User: Copy </w:t>
+        <w:t xml:space="preserve"> 3\</w:t>
       </w:r>
       <w:proofErr w:type="spellStart"/>
       <w:r>
@@ -334,6 +334,28 @@
           <w:szCs w:val="26"/>
           <w:lang w:val="fr-FR"/>
         </w:rPr>
+        <w:t>Packages\User</w:t>
+      </w:r>
+      <w:proofErr w:type="spellEnd"/>
+      <w:r>
+        <w:rPr>
+          <w:rFonts w:asciiTheme="majorHAnsi" w:hAnsiTheme="majorHAnsi" w:cstheme="majorHAnsi"/>
+          <w:color w:val="000000" w:themeColor="text1"/>
+          <w:sz w:val="26"/>
+          <w:szCs w:val="26"/>
+          <w:lang w:val="fr-FR"/>
+        </w:rPr>
+        <w:t xml:space="preserve">: Copy </w:t>
+      </w:r>
+      <w:proofErr w:type="spellStart"/>
+      <w:r>
+        <w:rPr>
+          <w:rFonts w:asciiTheme="majorHAnsi" w:hAnsiTheme="majorHAnsi" w:cstheme="majorHAnsi"/>
+          <w:color w:val="000000" w:themeColor="text1"/>
+          <w:sz w:val="26"/>
+          <w:szCs w:val="26"/>
+          <w:lang w:val="fr-FR"/>
+        </w:rPr>
         <w:t>củathưmụcnày</w:t>
       </w:r>
       <w:proofErr w:type="spellEnd"/>
@@ -348,7 +370,6 @@
         <w:t xml:space="preserve"> qua </w:t>
       </w:r>
       <w:proofErr w:type="spellStart"/>
-      <w:proofErr w:type="gramStart"/>
       <w:r>
         <w:rPr>
           <w:rFonts w:asciiTheme="majorHAnsi" w:hAnsiTheme="majorHAnsi" w:cstheme="majorHAnsi"/>
@@ -382,7 +403,6 @@
         <w:t>đểkhôngmất</w:t>
       </w:r>
       <w:proofErr w:type="spellEnd"/>
-      <w:proofErr w:type="gramEnd"/>
       <w:r>
         <w:rPr>
           <w:rFonts w:asciiTheme="majorHAnsi" w:hAnsiTheme="majorHAnsi" w:cstheme="majorHAnsi"/>
@@ -1801,14 +1821,16 @@
       <w:pPr>
         <w:rPr>
           <w:rFonts w:asciiTheme="majorHAnsi" w:hAnsiTheme="majorHAnsi" w:cstheme="majorHAnsi"/>
-          <w:sz w:val="26"/>
-          <w:szCs w:val="26"/>
-          <w:lang w:val="fr-FR"/>
-        </w:rPr>
-      </w:pPr>
-      <w:r>
-        <w:rPr>
-          <w:rFonts w:asciiTheme="majorHAnsi" w:hAnsiTheme="majorHAnsi" w:cstheme="majorHAnsi"/>
+          <w:color w:val="9BBB59" w:themeColor="accent3"/>
+          <w:sz w:val="26"/>
+          <w:szCs w:val="26"/>
+          <w:lang w:val="fr-FR"/>
+        </w:rPr>
+      </w:pPr>
+      <w:r>
+        <w:rPr>
+          <w:rFonts w:asciiTheme="majorHAnsi" w:hAnsiTheme="majorHAnsi" w:cstheme="majorHAnsi"/>
+          <w:color w:val="9BBB59" w:themeColor="accent3"/>
           <w:sz w:val="26"/>
           <w:szCs w:val="26"/>
           <w:lang w:val="fr-FR"/>
@@ -2218,7 +2240,7 @@
 </file>
 
 <file path=word/styles.xml><?xml version="1.0" encoding="utf-8"?>
-<w:styles xmlns:mc="http://schemas.openxmlformats.org/markup-compatibility/2006" xmlns:r="http://schemas.openxmlformats.org/officeDocument/2006/relationships" xmlns:w="http://schemas.openxmlformats.org/wordprocessingml/2006/main" xmlns:w14="http://schemas.microsoft.com/office/word/2010/wordml" xmlns:w15="http://schemas.microsoft.com/office/word/2012/wordml" mc:Ignorable="w14 w15">
+<w:styles xmlns:r="http://schemas.openxmlformats.org/officeDocument/2006/relationships" xmlns:w="http://schemas.openxmlformats.org/wordprocessingml/2006/main">
   <w:docDefaults>
     <w:rPrDefault>
       <w:rPr>
@@ -2234,378 +2256,144 @@
       </w:pPr>
     </w:pPrDefault>
   </w:docDefaults>
-  <w:latentStyles w:defLockedState="0" w:defUIPriority="99" w:defSemiHidden="0" w:defUnhideWhenUsed="0" w:defQFormat="0" w:count="371">
-    <w:lsdException w:name="Normal" w:uiPriority="0" w:qFormat="1"/>
-    <w:lsdException w:name="heading 1" w:uiPriority="9" w:qFormat="1"/>
-    <w:lsdException w:name="heading 2" w:semiHidden="1" w:uiPriority="9" w:unhideWhenUsed="1" w:qFormat="1"/>
-    <w:lsdException w:name="heading 3" w:semiHidden="1" w:uiPriority="9" w:unhideWhenUsed="1" w:qFormat="1"/>
-    <w:lsdException w:name="heading 4" w:semiHidden="1" w:uiPriority="9" w:unhideWhenUsed="1" w:qFormat="1"/>
-    <w:lsdException w:name="heading 5" w:semiHidden="1" w:uiPriority="9" w:unhideWhenUsed="1" w:qFormat="1"/>
-    <w:lsdException w:name="heading 6" w:semiHidden="1" w:uiPriority="9" w:unhideWhenUsed="1" w:qFormat="1"/>
-    <w:lsdException w:name="heading 7" w:semiHidden="1" w:uiPriority="9" w:unhideWhenUsed="1" w:qFormat="1"/>
-    <w:lsdException w:name="heading 8" w:semiHidden="1" w:uiPriority="9" w:unhideWhenUsed="1" w:qFormat="1"/>
-    <w:lsdException w:name="heading 9" w:semiHidden="1" w:uiPriority="9" w:unhideWhenUsed="1" w:qFormat="1"/>
-    <w:lsdException w:name="index 1" w:semiHidden="1" w:unhideWhenUsed="1"/>
-    <w:lsdException w:name="index 2" w:semiHidden="1" w:unhideWhenUsed="1"/>
-    <w:lsdException w:name="index 3" w:semiHidden="1" w:unhideWhenUsed="1"/>
-    <w:lsdException w:name="index 4" w:semiHidden="1" w:unhideWhenUsed="1"/>
-    <w:lsdException w:name="index 5" w:semiHidden="1" w:unhideWhenUsed="1"/>
-    <w:lsdException w:name="index 6" w:semiHidden="1" w:unhideWhenUsed="1"/>
-    <w:lsdException w:name="index 7" w:semiHidden="1" w:unhideWhenUsed="1"/>
-    <w:lsdException w:name="index 8" w:semiHidden="1" w:unhideWhenUsed="1"/>
-    <w:lsdException w:name="index 9" w:semiHidden="1" w:unhideWhenUsed="1"/>
-    <w:lsdException w:name="toc 1" w:semiHidden="1" w:uiPriority="39" w:unhideWhenUsed="1"/>
-    <w:lsdException w:name="toc 2" w:semiHidden="1" w:uiPriority="39" w:unhideWhenUsed="1"/>
-    <w:lsdException w:name="toc 3" w:semiHidden="1" w:uiPriority="39" w:unhideWhenUsed="1"/>
-    <w:lsdException w:name="toc 4" w:semiHidden="1" w:uiPriority="39" w:unhideWhenUsed="1"/>
-    <w:lsdException w:name="toc 5" w:semiHidden="1" w:uiPriority="39" w:unhideWhenUsed="1"/>
-    <w:lsdException w:name="toc 6" w:semiHidden="1" w:uiPriority="39" w:unhideWhenUsed="1"/>
-    <w:lsdException w:name="toc 7" w:semiHidden="1" w:uiPriority="39" w:unhideWhenUsed="1"/>
-    <w:lsdException w:name="toc 8" w:semiHidden="1" w:uiPriority="39" w:unhideWhenUsed="1"/>
-    <w:lsdException w:name="toc 9" w:semiHidden="1" w:uiPriority="39" w:unhideWhenUsed="1"/>
-    <w:lsdException w:name="Normal Indent" w:semiHidden="1" w:unhideWhenUsed="1"/>
-    <w:lsdException w:name="footnote text" w:semiHidden="1" w:unhideWhenUsed="1"/>
-    <w:lsdException w:name="annotation text" w:semiHidden="1" w:unhideWhenUsed="1"/>
-    <w:lsdException w:name="header" w:semiHidden="1" w:unhideWhenUsed="1"/>
-    <w:lsdException w:name="footer" w:semiHidden="1" w:unhideWhenUsed="1"/>
-    <w:lsdException w:name="index heading" w:semiHidden="1" w:unhideWhenUsed="1"/>
-    <w:lsdException w:name="caption" w:semiHidden="1" w:uiPriority="35" w:unhideWhenUsed="1" w:qFormat="1"/>
-    <w:lsdException w:name="table of figures" w:semiHidden="1" w:unhideWhenUsed="1"/>
-    <w:lsdException w:name="envelope address" w:semiHidden="1" w:unhideWhenUsed="1"/>
-    <w:lsdException w:name="envelope return" w:semiHidden="1" w:unhideWhenUsed="1"/>
-    <w:lsdException w:name="footnote reference" w:semiHidden="1" w:unhideWhenUsed="1"/>
-    <w:lsdException w:name="annotation reference" w:semiHidden="1" w:unhideWhenUsed="1"/>
-    <w:lsdException w:name="line number" w:semiHidden="1" w:unhideWhenUsed="1"/>
-    <w:lsdException w:name="page number" w:semiHidden="1" w:unhideWhenUsed="1"/>
-    <w:lsdException w:name="endnote reference" w:semiHidden="1" w:unhideWhenUsed="1"/>
-    <w:lsdException w:name="endnote text" w:semiHidden="1" w:unhideWhenUsed="1"/>
-    <w:lsdException w:name="table of authorities" w:semiHidden="1" w:unhideWhenUsed="1"/>
-    <w:lsdException w:name="macro" w:semiHidden="1" w:unhideWhenUsed="1"/>
-    <w:lsdException w:name="toa heading" w:semiHidden="1" w:unhideWhenUsed="1"/>
-    <w:lsdException w:name="List" w:semiHidden="1" w:unhideWhenUsed="1"/>
-    <w:lsdException w:name="List Bullet" w:semiHidden="1" w:unhideWhenUsed="1"/>
-    <w:lsdException w:name="List Number" w:semiHidden="1" w:unhideWhenUsed="1"/>
-    <w:lsdException w:name="List 2" w:semiHidden="1" w:unhideWhenUsed="1"/>
-    <w:lsdException w:name="List 3" w:semiHidden="1" w:unhideWhenUsed="1"/>
-    <w:lsdException w:name="List 4" w:semiHidden="1" w:unhideWhenUsed="1"/>
-    <w:lsdException w:name="List 5" w:semiHidden="1" w:unhideWhenUsed="1"/>
-    <w:lsdException w:name="List Bullet 2" w:semiHidden="1" w:unhideWhenUsed="1"/>
-    <w:lsdException w:name="List Bullet 3" w:semiHidden="1" w:unhideWhenUsed="1"/>
-    <w:lsdException w:name="List Bullet 4" w:semiHidden="1" w:unhideWhenUsed="1"/>
-    <w:lsdException w:name="List Bullet 5" w:semiHidden="1" w:unhideWhenUsed="1"/>
-    <w:lsdException w:name="List Number 2" w:semiHidden="1" w:unhideWhenUsed="1"/>
-    <w:lsdException w:name="List Number 3" w:semiHidden="1" w:unhideWhenUsed="1"/>
-    <w:lsdException w:name="List Number 4" w:semiHidden="1" w:unhideWhenUsed="1"/>
-    <w:lsdException w:name="List Number 5" w:semiHidden="1" w:unhideWhenUsed="1"/>
-    <w:lsdException w:name="Title" w:uiPriority="10" w:qFormat="1"/>
-    <w:lsdException w:name="Closing" w:semiHidden="1" w:unhideWhenUsed="1"/>
-    <w:lsdException w:name="Signature" w:semiHidden="1" w:unhideWhenUsed="1"/>
-    <w:lsdException w:name="Default Paragraph Font" w:semiHidden="1" w:uiPriority="1" w:unhideWhenUsed="1"/>
-    <w:lsdException w:name="Body Text" w:semiHidden="1" w:unhideWhenUsed="1"/>
-    <w:lsdException w:name="Body Text Indent" w:semiHidden="1" w:unhideWhenUsed="1"/>
-    <w:lsdException w:name="List Continue" w:semiHidden="1" w:unhideWhenUsed="1"/>
-    <w:lsdException w:name="List Continue 2" w:semiHidden="1" w:unhideWhenUsed="1"/>
-    <w:lsdException w:name="List Continue 3" w:semiHidden="1" w:unhideWhenUsed="1"/>
-    <w:lsdException w:name="List Continue 4" w:semiHidden="1" w:unhideWhenUsed="1"/>
-    <w:lsdException w:name="List Continue 5" w:semiHidden="1" w:unhideWhenUsed="1"/>
-    <w:lsdException w:name="Message Header" w:semiHidden="1" w:unhideWhenUsed="1"/>
-    <w:lsdException w:name="Subtitle" w:uiPriority="11" w:qFormat="1"/>
-    <w:lsdException w:name="Salutation" w:semiHidden="1" w:unhideWhenUsed="1"/>
-    <w:lsdException w:name="Date" w:semiHidden="1" w:unhideWhenUsed="1"/>
-    <w:lsdException w:name="Body Text First Indent" w:semiHidden="1" w:unhideWhenUsed="1"/>
-    <w:lsdException w:name="Body Text First Indent 2" w:semiHidden="1" w:unhideWhenUsed="1"/>
-    <w:lsdException w:name="Note Heading" w:semiHidden="1" w:unhideWhenUsed="1"/>
-    <w:lsdException w:name="Body Text 2" w:semiHidden="1" w:unhideWhenUsed="1"/>
-    <w:lsdException w:name="Body Text 3" w:semiHidden="1" w:unhideWhenUsed="1"/>
-    <w:lsdException w:name="Body Text Indent 2" w:semiHidden="1" w:unhideWhenUsed="1"/>
-    <w:lsdException w:name="Body Text Indent 3" w:semiHidden="1" w:unhideWhenUsed="1"/>
-    <w:lsdException w:name="Block Text" w:semiHidden="1" w:unhideWhenUsed="1"/>
-    <w:lsdException w:name="Hyperlink" w:semiHidden="1" w:unhideWhenUsed="1"/>
-    <w:lsdException w:name="FollowedHyperlink" w:semiHidden="1" w:unhideWhenUsed="1"/>
-    <w:lsdException w:name="Strong" w:uiPriority="22" w:qFormat="1"/>
-    <w:lsdException w:name="Emphasis" w:uiPriority="20" w:qFormat="1"/>
-    <w:lsdException w:name="Document Map" w:semiHidden="1" w:unhideWhenUsed="1"/>
-    <w:lsdException w:name="Plain Text" w:semiHidden="1" w:unhideWhenUsed="1"/>
-    <w:lsdException w:name="E-mail Signature" w:semiHidden="1" w:unhideWhenUsed="1"/>
-    <w:lsdException w:name="HTML Top of Form" w:semiHidden="1" w:unhideWhenUsed="1"/>
-    <w:lsdException w:name="HTML Bottom of Form" w:semiHidden="1" w:unhideWhenUsed="1"/>
-    <w:lsdException w:name="Normal (Web)" w:semiHidden="1" w:unhideWhenUsed="1"/>
-    <w:lsdException w:name="HTML Acronym" w:semiHidden="1" w:unhideWhenUsed="1"/>
-    <w:lsdException w:name="HTML Address" w:semiHidden="1" w:unhideWhenUsed="1"/>
-    <w:lsdException w:name="HTML Cite" w:semiHidden="1" w:unhideWhenUsed="1"/>
-    <w:lsdException w:name="HTML Code" w:semiHidden="1" w:unhideWhenUsed="1"/>
-    <w:lsdException w:name="HTML Definition" w:semiHidden="1" w:unhideWhenUsed="1"/>
-    <w:lsdException w:name="HTML Keyboard" w:semiHidden="1" w:unhideWhenUsed="1"/>
-    <w:lsdException w:name="HTML Preformatted" w:semiHidden="1" w:unhideWhenUsed="1"/>
-    <w:lsdException w:name="HTML Sample" w:semiHidden="1" w:unhideWhenUsed="1"/>
-    <w:lsdException w:name="HTML Typewriter" w:semiHidden="1" w:unhideWhenUsed="1"/>
-    <w:lsdException w:name="HTML Variable" w:semiHidden="1" w:unhideWhenUsed="1"/>
-    <w:lsdException w:name="Normal Table" w:semiHidden="1" w:unhideWhenUsed="1"/>
-    <w:lsdException w:name="annotation subject" w:semiHidden="1" w:unhideWhenUsed="1"/>
-    <w:lsdException w:name="No List" w:semiHidden="1" w:unhideWhenUsed="1"/>
-    <w:lsdException w:name="Outline List 1" w:semiHidden="1" w:unhideWhenUsed="1"/>
-    <w:lsdException w:name="Outline List 2" w:semiHidden="1" w:unhideWhenUsed="1"/>
-    <w:lsdException w:name="Outline List 3" w:semiHidden="1" w:unhideWhenUsed="1"/>
-    <w:lsdException w:name="Table Simple 1" w:semiHidden="1" w:unhideWhenUsed="1"/>
-    <w:lsdException w:name="Table Simple 2" w:semiHidden="1" w:unhideWhenUsed="1"/>
-    <w:lsdException w:name="Table Simple 3" w:semiHidden="1" w:unhideWhenUsed="1"/>
-    <w:lsdException w:name="Table Classic 1" w:semiHidden="1" w:unhideWhenUsed="1"/>
-    <w:lsdException w:name="Table Classic 2" w:semiHidden="1" w:unhideWhenUsed="1"/>
-    <w:lsdException w:name="Table Classic 3" w:semiHidden="1" w:unhideWhenUsed="1"/>
-    <w:lsdException w:name="Table Classic 4" w:semiHidden="1" w:unhideWhenUsed="1"/>
-    <w:lsdException w:name="Table Colorful 1" w:semiHidden="1" w:unhideWhenUsed="1"/>
-    <w:lsdException w:name="Table Colorful 2" w:semiHidden="1" w:unhideWhenUsed="1"/>
-    <w:lsdException w:name="Table Colorful 3" w:semiHidden="1" w:unhideWhenUsed="1"/>
-    <w:lsdException w:name="Table Columns 1" w:semiHidden="1" w:unhideWhenUsed="1"/>
-    <w:lsdException w:name="Table Columns 2" w:semiHidden="1" w:unhideWhenUsed="1"/>
-    <w:lsdException w:name="Table Columns 3" w:semiHidden="1" w:unhideWhenUsed="1"/>
-    <w:lsdException w:name="Table Columns 4" w:semiHidden="1" w:unhideWhenUsed="1"/>
-    <w:lsdException w:name="Table Columns 5" w:semiHidden="1" w:unhideWhenUsed="1"/>
-    <w:lsdException w:name="Table Grid 1" w:semiHidden="1" w:unhideWhenUsed="1"/>
-    <w:lsdException w:name="Table Grid 2" w:semiHidden="1" w:unhideWhenUsed="1"/>
-    <w:lsdException w:name="Table Grid 3" w:semiHidden="1" w:unhideWhenUsed="1"/>
-    <w:lsdException w:name="Table Grid 4" w:semiHidden="1" w:unhideWhenUsed="1"/>
-    <w:lsdException w:name="Table Grid 5" w:semiHidden="1" w:unhideWhenUsed="1"/>
-    <w:lsdException w:name="Table Grid 6" w:semiHidden="1" w:unhideWhenUsed="1"/>
-    <w:lsdException w:name="Table Grid 7" w:semiHidden="1" w:unhideWhenUsed="1"/>
-    <w:lsdException w:name="Table Grid 8" w:semiHidden="1" w:unhideWhenUsed="1"/>
-    <w:lsdException w:name="Table List 1" w:semiHidden="1" w:unhideWhenUsed="1"/>
-    <w:lsdException w:name="Table List 2" w:semiHidden="1" w:unhideWhenUsed="1"/>
-    <w:lsdException w:name="Table List 3" w:semiHidden="1" w:unhideWhenUsed="1"/>
-    <w:lsdException w:name="Table List 4" w:semiHidden="1" w:unhideWhenUsed="1"/>
-    <w:lsdException w:name="Table List 5" w:semiHidden="1" w:unhideWhenUsed="1"/>
-    <w:lsdException w:name="Table List 6" w:semiHidden="1" w:unhideWhenUsed="1"/>
-    <w:lsdException w:name="Table List 7" w:semiHidden="1" w:unhideWhenUsed="1"/>
-    <w:lsdException w:name="Table List 8" w:semiHidden="1" w:unhideWhenUsed="1"/>
-    <w:lsdException w:name="Table 3D effects 1" w:semiHidden="1" w:unhideWhenUsed="1"/>
-    <w:lsdException w:name="Table 3D effects 2" w:semiHidden="1" w:unhideWhenUsed="1"/>
-    <w:lsdException w:name="Table 3D effects 3" w:semiHidden="1" w:unhideWhenUsed="1"/>
-    <w:lsdException w:name="Table Contemporary" w:semiHidden="1" w:unhideWhenUsed="1"/>
-    <w:lsdException w:name="Table Elegant" w:semiHidden="1" w:unhideWhenUsed="1"/>
-    <w:lsdException w:name="Table Professional" w:semiHidden="1" w:unhideWhenUsed="1"/>
-    <w:lsdException w:name="Table Subtle 1" w:semiHidden="1" w:unhideWhenUsed="1"/>
-    <w:lsdException w:name="Table Subtle 2" w:semiHidden="1" w:unhideWhenUsed="1"/>
-    <w:lsdException w:name="Table Web 1" w:semiHidden="1" w:unhideWhenUsed="1"/>
-    <w:lsdException w:name="Table Web 2" w:semiHidden="1" w:unhideWhenUsed="1"/>
-    <w:lsdException w:name="Table Web 3" w:semiHidden="1" w:unhideWhenUsed="1"/>
-    <w:lsdException w:name="Balloon Text" w:semiHidden="1" w:unhideWhenUsed="1"/>
-    <w:lsdException w:name="Table Grid" w:uiPriority="59"/>
-    <w:lsdException w:name="Table Theme" w:semiHidden="1" w:unhideWhenUsed="1"/>
-    <w:lsdException w:name="Placeholder Text" w:semiHidden="1"/>
-    <w:lsdException w:name="No Spacing" w:uiPriority="1" w:qFormat="1"/>
-    <w:lsdException w:name="Light Shading" w:uiPriority="60"/>
-    <w:lsdException w:name="Light List" w:uiPriority="61"/>
-    <w:lsdException w:name="Light Grid" w:uiPriority="62"/>
-    <w:lsdException w:name="Medium Shading 1" w:uiPriority="63"/>
-    <w:lsdException w:name="Medium Shading 2" w:uiPriority="64"/>
-    <w:lsdException w:name="Medium List 1" w:uiPriority="65"/>
-    <w:lsdException w:name="Medium List 2" w:uiPriority="66"/>
-    <w:lsdException w:name="Medium Grid 1" w:uiPriority="67"/>
-    <w:lsdException w:name="Medium Grid 2" w:uiPriority="68"/>
-    <w:lsdException w:name="Medium Grid 3" w:uiPriority="69"/>
-    <w:lsdException w:name="Dark List" w:uiPriority="70"/>
-    <w:lsdException w:name="Colorful Shading" w:uiPriority="71"/>
-    <w:lsdException w:name="Colorful List" w:uiPriority="72"/>
-    <w:lsdException w:name="Colorful Grid" w:uiPriority="73"/>
-    <w:lsdException w:name="Light Shading Accent 1" w:uiPriority="60"/>
-    <w:lsdException w:name="Light List Accent 1" w:uiPriority="61"/>
-    <w:lsdException w:name="Light Grid Accent 1" w:uiPriority="62"/>
-    <w:lsdException w:name="Medium Shading 1 Accent 1" w:uiPriority="63"/>
-    <w:lsdException w:name="Medium Shading 2 Accent 1" w:uiPriority="64"/>
-    <w:lsdException w:name="Medium List 1 Accent 1" w:uiPriority="65"/>
-    <w:lsdException w:name="Revision" w:semiHidden="1"/>
-    <w:lsdException w:name="List Paragraph" w:uiPriority="34" w:qFormat="1"/>
-    <w:lsdException w:name="Quote" w:uiPriority="29" w:qFormat="1"/>
-    <w:lsdException w:name="Intense Quote" w:uiPriority="30" w:qFormat="1"/>
-    <w:lsdException w:name="Medium List 2 Accent 1" w:uiPriority="66"/>
-    <w:lsdException w:name="Medium Grid 1 Accent 1" w:uiPriority="67"/>
-    <w:lsdException w:name="Medium Grid 2 Accent 1" w:uiPriority="68"/>
-    <w:lsdException w:name="Medium Grid 3 Accent 1" w:uiPriority="69"/>
-    <w:lsdException w:name="Dark List Accent 1" w:uiPriority="70"/>
-    <w:lsdException w:name="Colorful Shading Accent 1" w:uiPriority="71"/>
-    <w:lsdException w:name="Colorful List Accent 1" w:uiPriority="72"/>
-    <w:lsdException w:name="Colorful Grid Accent 1" w:uiPriority="73"/>
-    <w:lsdException w:name="Light Shading Accent 2" w:uiPriority="60"/>
-    <w:lsdException w:name="Light List Accent 2" w:uiPriority="61"/>
-    <w:lsdException w:name="Light Grid Accent 2" w:uiPriority="62"/>
-    <w:lsdException w:name="Medium Shading 1 Accent 2" w:uiPriority="63"/>
-    <w:lsdException w:name="Medium Shading 2 Accent 2" w:uiPriority="64"/>
-    <w:lsdException w:name="Medium List 1 Accent 2" w:uiPriority="65"/>
-    <w:lsdException w:name="Medium List 2 Accent 2" w:uiPriority="66"/>
-    <w:lsdException w:name="Medium Grid 1 Accent 2" w:uiPriority="67"/>
-    <w:lsdException w:name="Medium Grid 2 Accent 2" w:uiPriority="68"/>
-    <w:lsdException w:name="Medium Grid 3 Accent 2" w:uiPriority="69"/>
-    <w:lsdException w:name="Dark List Accent 2" w:uiPriority="70"/>
-    <w:lsdException w:name="Colorful Shading Accent 2" w:uiPriority="71"/>
-    <w:lsdException w:name="Colorful List Accent 2" w:uiPriority="72"/>
-    <w:lsdException w:name="Colorful Grid Accent 2" w:uiPriority="73"/>
-    <w:lsdException w:name="Light Shading Accent 3" w:uiPriority="60"/>
-    <w:lsdException w:name="Light List Accent 3" w:uiPriority="61"/>
-    <w:lsdException w:name="Light Grid Accent 3" w:uiPriority="62"/>
-    <w:lsdException w:name="Medium Shading 1 Accent 3" w:uiPriority="63"/>
-    <w:lsdException w:name="Medium Shading 2 Accent 3" w:uiPriority="64"/>
-    <w:lsdException w:name="Medium List 1 Accent 3" w:uiPriority="65"/>
-    <w:lsdException w:name="Medium List 2 Accent 3" w:uiPriority="66"/>
-    <w:lsdException w:name="Medium Grid 1 Accent 3" w:uiPriority="67"/>
-    <w:lsdException w:name="Medium Grid 2 Accent 3" w:uiPriority="68"/>
-    <w:lsdException w:name="Medium Grid 3 Accent 3" w:uiPriority="69"/>
-    <w:lsdException w:name="Dark List Accent 3" w:uiPriority="70"/>
-    <w:lsdException w:name="Colorful Shading Accent 3" w:uiPriority="71"/>
-    <w:lsdException w:name="Colorful List Accent 3" w:uiPriority="72"/>
-    <w:lsdException w:name="Colorful Grid Accent 3" w:uiPriority="73"/>
-    <w:lsdException w:name="Light Shading Accent 4" w:uiPriority="60"/>
-    <w:lsdException w:name="Light List Accent 4" w:uiPriority="61"/>
-    <w:lsdException w:name="Light Grid Accent 4" w:uiPriority="62"/>
-    <w:lsdException w:name="Medium Shading 1 Accent 4" w:uiPriority="63"/>
-    <w:lsdException w:name="Medium Shading 2 Accent 4" w:uiPriority="64"/>
-    <w:lsdException w:name="Medium List 1 Accent 4" w:uiPriority="65"/>
-    <w:lsdException w:name="Medium List 2 Accent 4" w:uiPriority="66"/>
-    <w:lsdException w:name="Medium Grid 1 Accent 4" w:uiPriority="67"/>
-    <w:lsdException w:name="Medium Grid 2 Accent 4" w:uiPriority="68"/>
-    <w:lsdException w:name="Medium Grid 3 Accent 4" w:uiPriority="69"/>
-    <w:lsdException w:name="Dark List Accent 4" w:uiPriority="70"/>
-    <w:lsdException w:name="Colorful Shading Accent 4" w:uiPriority="71"/>
-    <w:lsdException w:name="Colorful List Accent 4" w:uiPriority="72"/>
-    <w:lsdException w:name="Colorful Grid Accent 4" w:uiPriority="73"/>
-    <w:lsdException w:name="Light Shading Accent 5" w:uiPriority="60"/>
-    <w:lsdException w:name="Light List Accent 5" w:uiPriority="61"/>
-    <w:lsdException w:name="Light Grid Accent 5" w:uiPriority="62"/>
-    <w:lsdException w:name="Medium Shading 1 Accent 5" w:uiPriority="63"/>
-    <w:lsdException w:name="Medium Shading 2 Accent 5" w:uiPriority="64"/>
-    <w:lsdException w:name="Medium List 1 Accent 5" w:uiPriority="65"/>
-    <w:lsdException w:name="Medium List 2 Accent 5" w:uiPriority="66"/>
-    <w:lsdException w:name="Medium Grid 1 Accent 5" w:uiPriority="67"/>
-    <w:lsdException w:name="Medium Grid 2 Accent 5" w:uiPriority="68"/>
-    <w:lsdException w:name="Medium Grid 3 Accent 5" w:uiPriority="69"/>
-    <w:lsdException w:name="Dark List Accent 5" w:uiPriority="70"/>
-    <w:lsdException w:name="Colorful Shading Accent 5" w:uiPriority="71"/>
-    <w:lsdException w:name="Colorful List Accent 5" w:uiPriority="72"/>
-    <w:lsdException w:name="Colorful Grid Accent 5" w:uiPriority="73"/>
-    <w:lsdException w:name="Light Shading Accent 6" w:uiPriority="60"/>
-    <w:lsdException w:name="Light List Accent 6" w:uiPriority="61"/>
-    <w:lsdException w:name="Light Grid Accent 6" w:uiPriority="62"/>
-    <w:lsdException w:name="Medium Shading 1 Accent 6" w:uiPriority="63"/>
-    <w:lsdException w:name="Medium Shading 2 Accent 6" w:uiPriority="64"/>
-    <w:lsdException w:name="Medium List 1 Accent 6" w:uiPriority="65"/>
-    <w:lsdException w:name="Medium List 2 Accent 6" w:uiPriority="66"/>
-    <w:lsdException w:name="Medium Grid 1 Accent 6" w:uiPriority="67"/>
-    <w:lsdException w:name="Medium Grid 2 Accent 6" w:uiPriority="68"/>
-    <w:lsdException w:name="Medium Grid 3 Accent 6" w:uiPriority="69"/>
-    <w:lsdException w:name="Dark List Accent 6" w:uiPriority="70"/>
-    <w:lsdException w:name="Colorful Shading Accent 6" w:uiPriority="71"/>
-    <w:lsdException w:name="Colorful List Accent 6" w:uiPriority="72"/>
-    <w:lsdException w:name="Colorful Grid Accent 6" w:uiPriority="73"/>
-    <w:lsdException w:name="Subtle Emphasis" w:uiPriority="19" w:qFormat="1"/>
-    <w:lsdException w:name="Intense Emphasis" w:uiPriority="21" w:qFormat="1"/>
-    <w:lsdException w:name="Subtle Reference" w:uiPriority="31" w:qFormat="1"/>
-    <w:lsdException w:name="Intense Reference" w:uiPriority="32" w:qFormat="1"/>
-    <w:lsdException w:name="Book Title" w:uiPriority="33" w:qFormat="1"/>
-    <w:lsdException w:name="Bibliography" w:semiHidden="1" w:uiPriority="37" w:unhideWhenUsed="1"/>
-    <w:lsdException w:name="TOC Heading" w:semiHidden="1" w:uiPriority="39" w:unhideWhenUsed="1" w:qFormat="1"/>
-    <w:lsdException w:name="Plain Table 1" w:uiPriority="41"/>
-    <w:lsdException w:name="Plain Table 2" w:uiPriority="42"/>
-    <w:lsdException w:name="Plain Table 3" w:uiPriority="43"/>
-    <w:lsdException w:name="Plain Table 4" w:uiPriority="44"/>
-    <w:lsdException w:name="Plain Table 5" w:uiPriority="45"/>
-    <w:lsdException w:name="Grid Table Light" w:uiPriority="40"/>
-    <w:lsdException w:name="Grid Table 1 Light" w:uiPriority="46"/>
-    <w:lsdException w:name="Grid Table 2" w:uiPriority="47"/>
-    <w:lsdException w:name="Grid Table 3" w:uiPriority="48"/>
-    <w:lsdException w:name="Grid Table 4" w:uiPriority="49"/>
-    <w:lsdException w:name="Grid Table 5 Dark" w:uiPriority="50"/>
-    <w:lsdException w:name="Grid Table 6 Colorful" w:uiPriority="51"/>
-    <w:lsdException w:name="Grid Table 7 Colorful" w:uiPriority="52"/>
-    <w:lsdException w:name="Grid Table 1 Light Accent 1" w:uiPriority="46"/>
-    <w:lsdException w:name="Grid Table 2 Accent 1" w:uiPriority="47"/>
-    <w:lsdException w:name="Grid Table 3 Accent 1" w:uiPriority="48"/>
-    <w:lsdException w:name="Grid Table 4 Accent 1" w:uiPriority="49"/>
-    <w:lsdException w:name="Grid Table 5 Dark Accent 1" w:uiPriority="50"/>
-    <w:lsdException w:name="Grid Table 6 Colorful Accent 1" w:uiPriority="51"/>
-    <w:lsdException w:name="Grid Table 7 Colorful Accent 1" w:uiPriority="52"/>
-    <w:lsdException w:name="Grid Table 1 Light Accent 2" w:uiPriority="46"/>
-    <w:lsdException w:name="Grid Table 2 Accent 2" w:uiPriority="47"/>
-    <w:lsdException w:name="Grid Table 3 Accent 2" w:uiPriority="48"/>
-    <w:lsdException w:name="Grid Table 4 Accent 2" w:uiPriority="49"/>
-    <w:lsdException w:name="Grid Table 5 Dark Accent 2" w:uiPriority="50"/>
-    <w:lsdException w:name="Grid Table 6 Colorful Accent 2" w:uiPriority="51"/>
-    <w:lsdException w:name="Grid Table 7 Colorful Accent 2" w:uiPriority="52"/>
-    <w:lsdException w:name="Grid Table 1 Light Accent 3" w:uiPriority="46"/>
-    <w:lsdException w:name="Grid Table 2 Accent 3" w:uiPriority="47"/>
-    <w:lsdException w:name="Grid Table 3 Accent 3" w:uiPriority="48"/>
-    <w:lsdException w:name="Grid Table 4 Accent 3" w:uiPriority="49"/>
-    <w:lsdException w:name="Grid Table 5 Dark Accent 3" w:uiPriority="50"/>
-    <w:lsdException w:name="Grid Table 6 Colorful Accent 3" w:uiPriority="51"/>
-    <w:lsdException w:name="Grid Table 7 Colorful Accent 3" w:uiPriority="52"/>
-    <w:lsdException w:name="Grid Table 1 Light Accent 4" w:uiPriority="46"/>
-    <w:lsdException w:name="Grid Table 2 Accent 4" w:uiPriority="47"/>
-    <w:lsdException w:name="Grid Table 3 Accent 4" w:uiPriority="48"/>
-    <w:lsdException w:name="Grid Table 4 Accent 4" w:uiPriority="49"/>
-    <w:lsdException w:name="Grid Table 5 Dark Accent 4" w:uiPriority="50"/>
-    <w:lsdException w:name="Grid Table 6 Colorful Accent 4" w:uiPriority="51"/>
-    <w:lsdException w:name="Grid Table 7 Colorful Accent 4" w:uiPriority="52"/>
-    <w:lsdException w:name="Grid Table 1 Light Accent 5" w:uiPriority="46"/>
-    <w:lsdException w:name="Grid Table 2 Accent 5" w:uiPriority="47"/>
-    <w:lsdException w:name="Grid Table 3 Accent 5" w:uiPriority="48"/>
-    <w:lsdException w:name="Grid Table 4 Accent 5" w:uiPriority="49"/>
-    <w:lsdException w:name="Grid Table 5 Dark Accent 5" w:uiPriority="50"/>
-    <w:lsdException w:name="Grid Table 6 Colorful Accent 5" w:uiPriority="51"/>
-    <w:lsdException w:name="Grid Table 7 Colorful Accent 5" w:uiPriority="52"/>
-    <w:lsdException w:name="Grid Table 1 Light Accent 6" w:uiPriority="46"/>
-    <w:lsdException w:name="Grid Table 2 Accent 6" w:uiPriority="47"/>
-    <w:lsdException w:name="Grid Table 3 Accent 6" w:uiPriority="48"/>
-    <w:lsdException w:name="Grid Table 4 Accent 6" w:uiPriority="49"/>
-    <w:lsdException w:name="Grid Table 5 Dark Accent 6" w:uiPriority="50"/>
-    <w:lsdException w:name="Grid Table 6 Colorful Accent 6" w:uiPriority="51"/>
-    <w:lsdException w:name="Grid Table 7 Colorful Accent 6" w:uiPriority="52"/>
-    <w:lsdException w:name="List Table 1 Light" w:uiPriority="46"/>
-    <w:lsdException w:name="List Table 2" w:uiPriority="47"/>
-    <w:lsdException w:name="List Table 3" w:uiPriority="48"/>
-    <w:lsdException w:name="List Table 4" w:uiPriority="49"/>
-    <w:lsdException w:name="List Table 5 Dark" w:uiPriority="50"/>
-    <w:lsdException w:name="List Table 6 Colorful" w:uiPriority="51"/>
-    <w:lsdException w:name="List Table 7 Colorful" w:uiPriority="52"/>
-    <w:lsdException w:name="List Table 1 Light Accent 1" w:uiPriority="46"/>
-    <w:lsdException w:name="List Table 2 Accent 1" w:uiPriority="47"/>
-    <w:lsdException w:name="List Table 3 Accent 1" w:uiPriority="48"/>
-    <w:lsdException w:name="List Table 4 Accent 1" w:uiPriority="49"/>
-    <w:lsdException w:name="List Table 5 Dark Accent 1" w:uiPriority="50"/>
-    <w:lsdException w:name="List Table 6 Colorful Accent 1" w:uiPriority="51"/>
-    <w:lsdException w:name="List Table 7 Colorful Accent 1" w:uiPriority="52"/>
-    <w:lsdException w:name="List Table 1 Light Accent 2" w:uiPriority="46"/>
-    <w:lsdException w:name="List Table 2 Accent 2" w:uiPriority="47"/>
-    <w:lsdException w:name="List Table 3 Accent 2" w:uiPriority="48"/>
-    <w:lsdException w:name="List Table 4 Accent 2" w:uiPriority="49"/>
-    <w:lsdException w:name="List Table 5 Dark Accent 2" w:uiPriority="50"/>
-    <w:lsdException w:name="List Table 6 Colorful Accent 2" w:uiPriority="51"/>
-    <w:lsdException w:name="List Table 7 Colorful Accent 2" w:uiPriority="52"/>
-    <w:lsdException w:name="List Table 1 Light Accent 3" w:uiPriority="46"/>
-    <w:lsdException w:name="List Table 2 Accent 3" w:uiPriority="47"/>
-    <w:lsdException w:name="List Table 3 Accent 3" w:uiPriority="48"/>
-    <w:lsdException w:name="List Table 4 Accent 3" w:uiPriority="49"/>
-    <w:lsdException w:name="List Table 5 Dark Accent 3" w:uiPriority="50"/>
-    <w:lsdException w:name="List Table 6 Colorful Accent 3" w:uiPriority="51"/>
-    <w:lsdException w:name="List Table 7 Colorful Accent 3" w:uiPriority="52"/>
-    <w:lsdException w:name="List Table 1 Light Accent 4" w:uiPriority="46"/>
-    <w:lsdException w:name="List Table 2 Accent 4" w:uiPriority="47"/>
-    <w:lsdException w:name="List Table 3 Accent 4" w:uiPriority="48"/>
-    <w:lsdException w:name="List Table 4 Accent 4" w:uiPriority="49"/>
-    <w:lsdException w:name="List Table 5 Dark Accent 4" w:uiPriority="50"/>
-    <w:lsdException w:name="List Table 6 Colorful Accent 4" w:uiPriority="51"/>
-    <w:lsdException w:name="List Table 7 Colorful Accent 4" w:uiPriority="52"/>
-    <w:lsdException w:name="List Table 1 Light Accent 5" w:uiPriority="46"/>
-    <w:lsdException w:name="List Table 2 Accent 5" w:uiPriority="47"/>
-    <w:lsdException w:name="List Table 3 Accent 5" w:uiPriority="48"/>
-    <w:lsdException w:name="List Table 4 Accent 5" w:uiPriority="49"/>
-    <w:lsdException w:name="List Table 5 Dark Accent 5" w:uiPriority="50"/>
-    <w:lsdException w:name="List Table 6 Colorful Accent 5" w:uiPriority="51"/>
-    <w:lsdException w:name="List Table 7 Colorful Accent 5" w:uiPriority="52"/>
-    <w:lsdException w:name="List Table 1 Light Accent 6" w:uiPriority="46"/>
-    <w:lsdException w:name="List Table 2 Accent 6" w:uiPriority="47"/>
-    <w:lsdException w:name="List Table 3 Accent 6" w:uiPriority="48"/>
-    <w:lsdException w:name="List Table 4 Accent 6" w:uiPriority="49"/>
-    <w:lsdException w:name="List Table 5 Dark Accent 6" w:uiPriority="50"/>
-    <w:lsdException w:name="List Table 6 Colorful Accent 6" w:uiPriority="51"/>
-    <w:lsdException w:name="List Table 7 Colorful Accent 6" w:uiPriority="52"/>
+  <w:latentStyles w:defLockedState="0" w:defUIPriority="99" w:defSemiHidden="1" w:defUnhideWhenUsed="1" w:defQFormat="0" w:count="267">
+    <w:lsdException w:name="Normal" w:semiHidden="0" w:uiPriority="0" w:unhideWhenUsed="0" w:qFormat="1"/>
+    <w:lsdException w:name="heading 1" w:semiHidden="0" w:uiPriority="9" w:unhideWhenUsed="0" w:qFormat="1"/>
+    <w:lsdException w:name="heading 2" w:uiPriority="9" w:qFormat="1"/>
+    <w:lsdException w:name="heading 3" w:uiPriority="9" w:qFormat="1"/>
+    <w:lsdException w:name="heading 4" w:uiPriority="9" w:qFormat="1"/>
+    <w:lsdException w:name="heading 5" w:uiPriority="9" w:qFormat="1"/>
+    <w:lsdException w:name="heading 6" w:uiPriority="9" w:qFormat="1"/>
+    <w:lsdException w:name="heading 7" w:uiPriority="9" w:qFormat="1"/>
+    <w:lsdException w:name="heading 8" w:uiPriority="9" w:qFormat="1"/>
+    <w:lsdException w:name="heading 9" w:uiPriority="9" w:qFormat="1"/>
+    <w:lsdException w:name="toc 1" w:uiPriority="39"/>
+    <w:lsdException w:name="toc 2" w:uiPriority="39"/>
+    <w:lsdException w:name="toc 3" w:uiPriority="39"/>
+    <w:lsdException w:name="toc 4" w:uiPriority="39"/>
+    <w:lsdException w:name="toc 5" w:uiPriority="39"/>
+    <w:lsdException w:name="toc 6" w:uiPriority="39"/>
+    <w:lsdException w:name="toc 7" w:uiPriority="39"/>
+    <w:lsdException w:name="toc 8" w:uiPriority="39"/>
+    <w:lsdException w:name="toc 9" w:uiPriority="39"/>
+    <w:lsdException w:name="caption" w:uiPriority="35" w:qFormat="1"/>
+    <w:lsdException w:name="Title" w:semiHidden="0" w:uiPriority="10" w:unhideWhenUsed="0" w:qFormat="1"/>
+    <w:lsdException w:name="Default Paragraph Font" w:uiPriority="1"/>
+    <w:lsdException w:name="Subtitle" w:semiHidden="0" w:uiPriority="11" w:unhideWhenUsed="0" w:qFormat="1"/>
+    <w:lsdException w:name="Strong" w:semiHidden="0" w:uiPriority="22" w:unhideWhenUsed="0" w:qFormat="1"/>
+    <w:lsdException w:name="Emphasis" w:semiHidden="0" w:uiPriority="20" w:unhideWhenUsed="0" w:qFormat="1"/>
+    <w:lsdException w:name="Table Grid" w:semiHidden="0" w:uiPriority="59" w:unhideWhenUsed="0"/>
+    <w:lsdException w:name="Placeholder Text" w:unhideWhenUsed="0"/>
+    <w:lsdException w:name="No Spacing" w:semiHidden="0" w:uiPriority="1" w:unhideWhenUsed="0" w:qFormat="1"/>
+    <w:lsdException w:name="Light Shading" w:semiHidden="0" w:uiPriority="60" w:unhideWhenUsed="0"/>
+    <w:lsdException w:name="Light List" w:semiHidden="0" w:uiPriority="61" w:unhideWhenUsed="0"/>
+    <w:lsdException w:name="Light Grid" w:semiHidden="0" w:uiPriority="62" w:unhideWhenUsed="0"/>
+    <w:lsdException w:name="Medium Shading 1" w:semiHidden="0" w:uiPriority="63" w:unhideWhenUsed="0"/>
+    <w:lsdException w:name="Medium Shading 2" w:semiHidden="0" w:uiPriority="64" w:unhideWhenUsed="0"/>
+    <w:lsdException w:name="Medium List 1" w:semiHidden="0" w:uiPriority="65" w:unhideWhenUsed="0"/>
+    <w:lsdException w:name="Medium List 2" w:semiHidden="0" w:uiPriority="66" w:unhideWhenUsed="0"/>
+    <w:lsdException w:name="Medium Grid 1" w:semiHidden="0" w:uiPriority="67" w:unhideWhenUsed="0"/>
+    <w:lsdException w:name="Medium Grid 2" w:semiHidden="0" w:uiPriority="68" w:unhideWhenUsed="0"/>
+    <w:lsdException w:name="Medium Grid 3" w:semiHidden="0" w:uiPriority="69" w:unhideWhenUsed="0"/>
+    <w:lsdException w:name="Dark List" w:semiHidden="0" w:uiPriority="70" w:unhideWhenUsed="0"/>
+    <w:lsdException w:name="Colorful Shading" w:semiHidden="0" w:uiPriority="71" w:unhideWhenUsed="0"/>
+    <w:lsdException w:name="Colorful List" w:semiHidden="0" w:uiPriority="72" w:unhideWhenUsed="0"/>
+    <w:lsdException w:name="Colorful Grid" w:semiHidden="0" w:uiPriority="73" w:unhideWhenUsed="0"/>
+    <w:lsdException w:name="Light Shading Accent 1" w:semiHidden="0" w:uiPriority="60" w:unhideWhenUsed="0"/>
+    <w:lsdException w:name="Light List Accent 1" w:semiHidden="0" w:uiPriority="61" w:unhideWhenUsed="0"/>
+    <w:lsdException w:name="Light Grid Accent 1" w:semiHidden="0" w:uiPriority="62" w:unhideWhenUsed="0"/>
+    <w:lsdException w:name="Medium Shading 1 Accent 1" w:semiHidden="0" w:uiPriority="63" w:unhideWhenUsed="0"/>
+    <w:lsdException w:name="Medium Shading 2 Accent 1" w:semiHidden="0" w:uiPriority="64" w:unhideWhenUsed="0"/>
+    <w:lsdException w:name="Medium List 1 Accent 1" w:semiHidden="0" w:uiPriority="65" w:unhideWhenUsed="0"/>
+    <w:lsdException w:name="Revision" w:unhideWhenUsed="0"/>
+    <w:lsdException w:name="List Paragraph" w:semiHidden="0" w:uiPriority="34" w:unhideWhenUsed="0" w:qFormat="1"/>
+    <w:lsdException w:name="Quote" w:semiHidden="0" w:uiPriority="29" w:unhideWhenUsed="0" w:qFormat="1"/>
+    <w:lsdException w:name="Intense Quote" w:semiHidden="0" w:uiPriority="30" w:unhideWhenUsed="0" w:qFormat="1"/>
+    <w:lsdException w:name="Medium List 2 Accent 1" w:semiHidden="0" w:uiPriority="66" w:unhideWhenUsed="0"/>
+    <w:lsdException w:name="Medium Grid 1 Accent 1" w:semiHidden="0" w:uiPriority="67" w:unhideWhenUsed="0"/>
+    <w:lsdException w:name="Medium Grid 2 Accent 1" w:semiHidden="0" w:uiPriority="68" w:unhideWhenUsed="0"/>
+    <w:lsdException w:name="Medium Grid 3 Accent 1" w:semiHidden="0" w:uiPriority="69" w:unhideWhenUsed="0"/>
+    <w:lsdException w:name="Dark List Accent 1" w:semiHidden="0" w:uiPriority="70" w:unhideWhenUsed="0"/>
+    <w:lsdException w:name="Colorful Shading Accent 1" w:semiHidden="0" w:uiPriority="71" w:unhideWhenUsed="0"/>
+    <w:lsdException w:name="Colorful List Accent 1" w:semiHidden="0" w:uiPriority="72" w:unhideWhenUsed="0"/>
+    <w:lsdException w:name="Colorful Grid Accent 1" w:semiHidden="0" w:uiPriority="73" w:unhideWhenUsed="0"/>
+    <w:lsdException w:name="Light Shading Accent 2" w:semiHidden="0" w:uiPriority="60" w:unhideWhenUsed="0"/>
+    <w:lsdException w:name="Light List Accent 2" w:semiHidden="0" w:uiPriority="61" w:unhideWhenUsed="0"/>
+    <w:lsdException w:name="Light Grid Accent 2" w:semiHidden="0" w:uiPriority="62" w:unhideWhenUsed="0"/>
+    <w:lsdException w:name="Medium Shading 1 Accent 2" w:semiHidden="0" w:uiPriority="63" w:unhideWhenUsed="0"/>
+    <w:lsdException w:name="Medium Shading 2 Accent 2" w:semiHidden="0" w:uiPriority="64" w:unhideWhenUsed="0"/>
+    <w:lsdException w:name="Medium List 1 Accent 2" w:semiHidden="0" w:uiPriority="65" w:unhideWhenUsed="0"/>
+    <w:lsdException w:name="Medium List 2 Accent 2" w:semiHidden="0" w:uiPriority="66" w:unhideWhenUsed="0"/>
+    <w:lsdException w:name="Medium Grid 1 Accent 2" w:semiHidden="0" w:uiPriority="67" w:unhideWhenUsed="0"/>
+    <w:lsdException w:name="Medium Grid 2 Accent 2" w:semiHidden="0" w:uiPriority="68" w:unhideWhenUsed="0"/>
+    <w:lsdException w:name="Medium Grid 3 Accent 2" w:semiHidden="0" w:uiPriority="69" w:unhideWhenUsed="0"/>
+    <w:lsdException w:name="Dark List Accent 2" w:semiHidden="0" w:uiPriority="70" w:unhideWhenUsed="0"/>
+    <w:lsdException w:name="Colorful Shading Accent 2" w:semiHidden="0" w:uiPriority="71" w:unhideWhenUsed="0"/>
+    <w:lsdException w:name="Colorful List Accent 2" w:semiHidden="0" w:uiPriority="72" w:unhideWhenUsed="0"/>
+    <w:lsdException w:name="Colorful Grid Accent 2" w:semiHidden="0" w:uiPriority="73" w:unhideWhenUsed="0"/>
+    <w:lsdException w:name="Light Shading Accent 3" w:semiHidden="0" w:uiPriority="60" w:unhideWhenUsed="0"/>
+    <w:lsdException w:name="Light List Accent 3" w:semiHidden="0" w:uiPriority="61" w:unhideWhenUsed="0"/>
+    <w:lsdException w:name="Light Grid Accent 3" w:semiHidden="0" w:uiPriority="62" w:unhideWhenUsed="0"/>
+    <w:lsdException w:name="Medium Shading 1 Accent 3" w:semiHidden="0" w:uiPriority="63" w:unhideWhenUsed="0"/>
+    <w:lsdException w:name="Medium Shading 2 Accent 3" w:semiHidden="0" w:uiPriority="64" w:unhideWhenUsed="0"/>
+    <w:lsdException w:name="Medium List 1 Accent 3" w:semiHidden="0" w:uiPriority="65" w:unhideWhenUsed="0"/>
+    <w:lsdException w:name="Medium List 2 Accent 3" w:semiHidden="0" w:uiPriority="66" w:unhideWhenUsed="0"/>
+    <w:lsdException w:name="Medium Grid 1 Accent 3" w:semiHidden="0" w:uiPriority="67" w:unhideWhenUsed="0"/>
+    <w:lsdException w:name="Medium Grid 2 Accent 3" w:semiHidden="0" w:uiPriority="68" w:unhideWhenUsed="0"/>
+    <w:lsdException w:name="Medium Grid 3 Accent 3" w:semiHidden="0" w:uiPriority="69" w:unhideWhenUsed="0"/>
+    <w:lsdException w:name="Dark List Accent 3" w:semiHidden="0" w:uiPriority="70" w:unhideWhenUsed="0"/>
+    <w:lsdException w:name="Colorful Shading Accent 3" w:semiHidden="0" w:uiPriority="71" w:unhideWhenUsed="0"/>
+    <w:lsdException w:name="Colorful List Accent 3" w:semiHidden="0" w:uiPriority="72" w:unhideWhenUsed="0"/>
+    <w:lsdException w:name="Colorful Grid Accent 3" w:semiHidden="0" w:uiPriority="73" w:unhideWhenUsed="0"/>
+    <w:lsdException w:name="Light Shading Accent 4" w:semiHidden="0" w:uiPriority="60" w:unhideWhenUsed="0"/>
+    <w:lsdException w:name="Light List Accent 4" w:semiHidden="0" w:uiPriority="61" w:unhideWhenUsed="0"/>
+    <w:lsdException w:name="Light Grid Accent 4" w:semiHidden="0" w:uiPriority="62" w:unhideWhenUsed="0"/>
+    <w:lsdException w:name="Medium Shading 1 Accent 4" w:semiHidden="0" w:uiPriority="63" w:unhideWhenUsed="0"/>
+    <w:lsdException w:name="Medium Shading 2 Accent 4" w:semiHidden="0" w:uiPriority="64" w:unhideWhenUsed="0"/>
+    <w:lsdException w:name="Medium List 1 Accent 4" w:semiHidden="0" w:uiPriority="65" w:unhideWhenUsed="0"/>
+    <w:lsdException w:name="Medium List 2 Accent 4" w:semiHidden="0" w:uiPriority="66" w:unhideWhenUsed="0"/>
+    <w:lsdException w:name="Medium Grid 1 Accent 4" w:semiHidden="0" w:uiPriority="67" w:unhideWhenUsed="0"/>
+    <w:lsdException w:name="Medium Grid 2 Accent 4" w:semiHidden="0" w:uiPriority="68" w:unhideWhenUsed="0"/>
+    <w:lsdException w:name="Medium Grid 3 Accent 4" w:semiHidden="0" w:uiPriority="69" w:unhideWhenUsed="0"/>
+    <w:lsdException w:name="Dark List Accent 4" w:semiHidden="0" w:uiPriority="70" w:unhideWhenUsed="0"/>
+    <w:lsdException w:name="Colorful Shading Accent 4" w:semiHidden="0" w:uiPriority="71" w:unhideWhenUsed="0"/>
+    <w:lsdException w:name="Colorful List Accent 4" w:semiHidden="0" w:uiPriority="72" w:unhideWhenUsed="0"/>
+    <w:lsdException w:name="Colorful Grid Accent 4" w:semiHidden="0" w:uiPriority="73" w:unhideWhenUsed="0"/>
+    <w:lsdException w:name="Light Shading Accent 5" w:semiHidden="0" w:uiPriority="60" w:unhideWhenUsed="0"/>
+    <w:lsdException w:name="Light List Accent 5" w:semiHidden="0" w:uiPriority="61" w:unhideWhenUsed="0"/>
+    <w:lsdException w:name="Light Grid Accent 5" w:semiHidden="0" w:uiPriority="62" w:unhideWhenUsed="0"/>
+    <w:lsdException w:name="Medium Shading 1 Accent 5" w:semiHidden="0" w:uiPriority="63" w:unhideWhenUsed="0"/>
+    <w:lsdException w:name="Medium Shading 2 Accent 5" w:semiHidden="0" w:uiPriority="64" w:unhideWhenUsed="0"/>
+    <w:lsdException w:name="Medium List 1 Accent 5" w:semiHidden="0" w:uiPriority="65" w:unhideWhenUsed="0"/>
+    <w:lsdException w:name="Medium List 2 Accent 5" w:semiHidden="0" w:uiPriority="66" w:unhideWhenUsed="0"/>
+    <w:lsdException w:name="Medium Grid 1 Accent 5" w:semiHidden="0" w:uiPriority="67" w:unhideWhenUsed="0"/>
+    <w:lsdException w:name="Medium Grid 2 Accent 5" w:semiHidden="0" w:uiPriority="68" w:unhideWhenUsed="0"/>
+    <w:lsdException w:name="Medium Grid 3 Accent 5" w:semiHidden="0" w:uiPriority="69" w:unhideWhenUsed="0"/>
+    <w:lsdException w:name="Dark List Accent 5" w:semiHidden="0" w:uiPriority="70" w:unhideWhenUsed="0"/>
+    <w:lsdException w:name="Colorful Shading Accent 5" w:semiHidden="0" w:uiPriority="71" w:unhideWhenUsed="0"/>
+    <w:lsdException w:name="Colorful List Accent 5" w:semiHidden="0" w:uiPriority="72" w:unhideWhenUsed="0"/>
+    <w:lsdException w:name="Colorful Grid Accent 5" w:semiHidden="0" w:uiPriority="73" w:unhideWhenUsed="0"/>
+    <w:lsdException w:name="Light Shading Accent 6" w:semiHidden="0" w:uiPriority="60" w:unhideWhenUsed="0"/>
+    <w:lsdException w:name="Light List Accent 6" w:semiHidden="0" w:uiPriority="61" w:unhideWhenUsed="0"/>
+    <w:lsdException w:name="Light Grid Accent 6" w:semiHidden="0" w:uiPriority="62" w:unhideWhenUsed="0"/>
+    <w:lsdException w:name="Medium Shading 1 Accent 6" w:semiHidden="0" w:uiPriority="63" w:unhideWhenUsed="0"/>
+    <w:lsdException w:name="Medium Shading 2 Accent 6" w:semiHidden="0" w:uiPriority="64" w:unhideWhenUsed="0"/>
+    <w:lsdException w:name="Medium List 1 Accent 6" w:semiHidden="0" w:uiPriority="65" w:unhideWhenUsed="0"/>
+    <w:lsdException w:name="Medium List 2 Accent 6" w:semiHidden="0" w:uiPriority="66" w:unhideWhenUsed="0"/>
+    <w:lsdException w:name="Medium Grid 1 Accent 6" w:semiHidden="0" w:uiPriority="67" w:unhideWhenUsed="0"/>
+    <w:lsdException w:name="Medium Grid 2 Accent 6" w:semiHidden="0" w:uiPriority="68" w:unhideWhenUsed="0"/>
+    <w:lsdException w:name="Medium Grid 3 Accent 6" w:semiHidden="0" w:uiPriority="69" w:unhideWhenUsed="0"/>
+    <w:lsdException w:name="Dark List Accent 6" w:semiHidden="0" w:uiPriority="70" w:unhideWhenUsed="0"/>
+    <w:lsdException w:name="Colorful Shading Accent 6" w:semiHidden="0" w:uiPriority="71" w:unhideWhenUsed="0"/>
+    <w:lsdException w:name="Colorful List Accent 6" w:semiHidden="0" w:uiPriority="72" w:unhideWhenUsed="0"/>
+    <w:lsdException w:name="Colorful Grid Accent 6" w:semiHidden="0" w:uiPriority="73" w:unhideWhenUsed="0"/>
+    <w:lsdException w:name="Subtle Emphasis" w:semiHidden="0" w:uiPriority="19" w:unhideWhenUsed="0" w:qFormat="1"/>
+    <w:lsdException w:name="Intense Emphasis" w:semiHidden="0" w:uiPriority="21" w:unhideWhenUsed="0" w:qFormat="1"/>
+    <w:lsdException w:name="Subtle Reference" w:semiHidden="0" w:uiPriority="31" w:unhideWhenUsed="0" w:qFormat="1"/>
+    <w:lsdException w:name="Intense Reference" w:semiHidden="0" w:uiPriority="32" w:unhideWhenUsed="0" w:qFormat="1"/>
+    <w:lsdException w:name="Book Title" w:semiHidden="0" w:uiPriority="33" w:unhideWhenUsed="0" w:qFormat="1"/>
+    <w:lsdException w:name="Bibliography" w:uiPriority="37"/>
+    <w:lsdException w:name="TOC Heading" w:uiPriority="39" w:qFormat="1"/>
   </w:latentStyles>
   <w:style w:type="paragraph" w:default="1" w:styleId="Normal">
     <w:name w:val="Normal"/>
@@ -2623,6 +2411,7 @@
     <w:uiPriority w:val="99"/>
     <w:semiHidden/>
     <w:unhideWhenUsed/>
+    <w:qFormat/>
     <w:tblPr>
       <w:tblInd w:w="0" w:type="dxa"/>
       <w:tblCellMar>

</xml_diff>

<commit_message>
Done clip c04 cart 13: them san pham vao giao dien
</commit_message>
<xml_diff>
--- a/TYPESCRIPT-ES6-JAVASCRIPT-QUA-DỰ-ÁN-SHOPPING-CART-NỀN-TẢNG-NODE.JS-VÀ-ANGULARJS-2.docx
+++ b/TYPESCRIPT-ES6-JAVASCRIPT-QUA-DỰ-ÁN-SHOPPING-CART-NỀN-TẢNG-NODE.JS-VÀ-ANGULARJS-2.docx
@@ -1842,14 +1842,16 @@
       <w:pPr>
         <w:rPr>
           <w:rFonts w:asciiTheme="majorHAnsi" w:hAnsiTheme="majorHAnsi" w:cstheme="majorHAnsi"/>
-          <w:sz w:val="26"/>
-          <w:szCs w:val="26"/>
-          <w:lang w:val="fr-FR"/>
-        </w:rPr>
-      </w:pPr>
-      <w:r>
-        <w:rPr>
-          <w:rFonts w:asciiTheme="majorHAnsi" w:hAnsiTheme="majorHAnsi" w:cstheme="majorHAnsi"/>
+          <w:color w:val="9BBB59" w:themeColor="accent3"/>
+          <w:sz w:val="26"/>
+          <w:szCs w:val="26"/>
+          <w:lang w:val="fr-FR"/>
+        </w:rPr>
+      </w:pPr>
+      <w:r>
+        <w:rPr>
+          <w:rFonts w:asciiTheme="majorHAnsi" w:hAnsiTheme="majorHAnsi" w:cstheme="majorHAnsi"/>
+          <w:color w:val="9BBB59" w:themeColor="accent3"/>
           <w:sz w:val="26"/>
           <w:szCs w:val="26"/>
           <w:lang w:val="fr-FR"/>

</xml_diff>

<commit_message>
Done clip c04 cart 14: Done ham showBuyItemInHTML hien thi danh sach ban va khong ban
</commit_message>
<xml_diff>
--- a/TYPESCRIPT-ES6-JAVASCRIPT-QUA-DỰ-ÁN-SHOPPING-CART-NỀN-TẢNG-NODE.JS-VÀ-ANGULARJS-2.docx
+++ b/TYPESCRIPT-ES6-JAVASCRIPT-QUA-DỰ-ÁN-SHOPPING-CART-NỀN-TẢNG-NODE.JS-VÀ-ANGULARJS-2.docx
@@ -1,6 +1,6 @@
 
 <file path=word/document.xml><?xml version="1.0" encoding="utf-8"?>
-<w:document xmlns:ve="http://schemas.openxmlformats.org/markup-compatibility/2006" xmlns:o="urn:schemas-microsoft-com:office:office" xmlns:r="http://schemas.openxmlformats.org/officeDocument/2006/relationships" xmlns:m="http://schemas.openxmlformats.org/officeDocument/2006/math" xmlns:v="urn:schemas-microsoft-com:vml" xmlns:wp="http://schemas.openxmlformats.org/drawingml/2006/wordprocessingDrawing" xmlns:w10="urn:schemas-microsoft-com:office:word" xmlns:w="http://schemas.openxmlformats.org/wordprocessingml/2006/main" xmlns:wne="http://schemas.microsoft.com/office/word/2006/wordml">
+<w:document xmlns:wpc="http://schemas.microsoft.com/office/word/2010/wordprocessingCanvas" xmlns:mc="http://schemas.openxmlformats.org/markup-compatibility/2006" xmlns:o="urn:schemas-microsoft-com:office:office" xmlns:r="http://schemas.openxmlformats.org/officeDocument/2006/relationships" xmlns:m="http://schemas.openxmlformats.org/officeDocument/2006/math" xmlns:v="urn:schemas-microsoft-com:vml" xmlns:wp14="http://schemas.microsoft.com/office/word/2010/wordprocessingDrawing" xmlns:wp="http://schemas.openxmlformats.org/drawingml/2006/wordprocessingDrawing" xmlns:w10="urn:schemas-microsoft-com:office:word" xmlns:w="http://schemas.openxmlformats.org/wordprocessingml/2006/main" xmlns:w14="http://schemas.microsoft.com/office/word/2010/wordml" xmlns:w15="http://schemas.microsoft.com/office/word/2012/wordml" xmlns:wpg="http://schemas.microsoft.com/office/word/2010/wordprocessingGroup" xmlns:wpi="http://schemas.microsoft.com/office/word/2010/wordprocessingInk" xmlns:wne="http://schemas.microsoft.com/office/word/2006/wordml" xmlns:wps="http://schemas.microsoft.com/office/word/2010/wordprocessingShape" mc:Ignorable="w14 w15 wp14">
   <w:body>
     <w:p>
       <w:pPr>
@@ -323,7 +323,7 @@
           <w:szCs w:val="26"/>
           <w:lang w:val="fr-FR"/>
         </w:rPr>
-        <w:t xml:space="preserve"> 3\</w:t>
+        <w:t xml:space="preserve"> 3\Packages\User: Copy </w:t>
       </w:r>
       <w:proofErr w:type="spellStart"/>
       <w:r>
@@ -334,7 +334,7 @@
           <w:szCs w:val="26"/>
           <w:lang w:val="fr-FR"/>
         </w:rPr>
-        <w:t>Packages\User</w:t>
+        <w:t>củathưmụcnày</w:t>
       </w:r>
       <w:proofErr w:type="spellEnd"/>
       <w:r>
@@ -345,9 +345,10 @@
           <w:szCs w:val="26"/>
           <w:lang w:val="fr-FR"/>
         </w:rPr>
-        <w:t xml:space="preserve">: Copy </w:t>
+        <w:t xml:space="preserve"> qua </w:t>
       </w:r>
       <w:proofErr w:type="spellStart"/>
+      <w:proofErr w:type="gramStart"/>
       <w:r>
         <w:rPr>
           <w:rFonts w:asciiTheme="majorHAnsi" w:hAnsiTheme="majorHAnsi" w:cstheme="majorHAnsi"/>
@@ -356,7 +357,7 @@
           <w:szCs w:val="26"/>
           <w:lang w:val="fr-FR"/>
         </w:rPr>
-        <w:t>củathưmụcnày</w:t>
+        <w:t>máytínhkhác</w:t>
       </w:r>
       <w:proofErr w:type="spellEnd"/>
       <w:r>
@@ -367,7 +368,7 @@
           <w:szCs w:val="26"/>
           <w:lang w:val="fr-FR"/>
         </w:rPr>
-        <w:t xml:space="preserve"> qua </w:t>
+        <w:t xml:space="preserve"> ,</w:t>
       </w:r>
       <w:proofErr w:type="spellStart"/>
       <w:r>
@@ -378,31 +379,10 @@
           <w:szCs w:val="26"/>
           <w:lang w:val="fr-FR"/>
         </w:rPr>
-        <w:t>máytínhkhác</w:t>
+        <w:t>đểkhôngmất</w:t>
       </w:r>
       <w:proofErr w:type="spellEnd"/>
-      <w:r>
-        <w:rPr>
-          <w:rFonts w:asciiTheme="majorHAnsi" w:hAnsiTheme="majorHAnsi" w:cstheme="majorHAnsi"/>
-          <w:color w:val="000000" w:themeColor="text1"/>
-          <w:sz w:val="26"/>
-          <w:szCs w:val="26"/>
-          <w:lang w:val="fr-FR"/>
-        </w:rPr>
-        <w:t xml:space="preserve"> ,</w:t>
-      </w:r>
-      <w:proofErr w:type="spellStart"/>
-      <w:r>
-        <w:rPr>
-          <w:rFonts w:asciiTheme="majorHAnsi" w:hAnsiTheme="majorHAnsi" w:cstheme="majorHAnsi"/>
-          <w:color w:val="000000" w:themeColor="text1"/>
-          <w:sz w:val="26"/>
-          <w:szCs w:val="26"/>
-          <w:lang w:val="fr-FR"/>
-        </w:rPr>
-        <w:t>đểkhôngmất</w:t>
-      </w:r>
-      <w:proofErr w:type="spellEnd"/>
+      <w:proofErr w:type="gramEnd"/>
       <w:r>
         <w:rPr>
           <w:rFonts w:asciiTheme="majorHAnsi" w:hAnsiTheme="majorHAnsi" w:cstheme="majorHAnsi"/>
@@ -1814,69 +1794,71 @@
         </w:rPr>
         <w:t>https://www.youtube.com/watch?v=7dmGkzys6Ss</w:t>
       </w:r>
+    </w:p>
+    <w:p>
+      <w:pPr>
+        <w:rPr>
+          <w:rFonts w:asciiTheme="majorHAnsi" w:hAnsiTheme="majorHAnsi" w:cstheme="majorHAnsi"/>
+          <w:color w:val="9BBB59" w:themeColor="accent3"/>
+          <w:sz w:val="26"/>
+          <w:szCs w:val="26"/>
+          <w:lang w:val="fr-FR"/>
+        </w:rPr>
+      </w:pPr>
+      <w:r>
+        <w:rPr>
+          <w:rFonts w:asciiTheme="majorHAnsi" w:hAnsiTheme="majorHAnsi" w:cstheme="majorHAnsi"/>
+          <w:color w:val="9BBB59" w:themeColor="accent3"/>
+          <w:sz w:val="26"/>
+          <w:szCs w:val="26"/>
+          <w:lang w:val="fr-FR"/>
+        </w:rPr>
+        <w:t>https://www.youtube.com/watch?v=wPMRRePcbXw</w:t>
+      </w:r>
+    </w:p>
+    <w:p>
+      <w:pPr>
+        <w:rPr>
+          <w:rFonts w:asciiTheme="majorHAnsi" w:hAnsiTheme="majorHAnsi" w:cstheme="majorHAnsi"/>
+          <w:color w:val="9BBB59" w:themeColor="accent3"/>
+          <w:sz w:val="26"/>
+          <w:szCs w:val="26"/>
+          <w:lang w:val="fr-FR"/>
+        </w:rPr>
+      </w:pPr>
+      <w:r>
+        <w:rPr>
+          <w:rFonts w:asciiTheme="majorHAnsi" w:hAnsiTheme="majorHAnsi" w:cstheme="majorHAnsi"/>
+          <w:color w:val="9BBB59" w:themeColor="accent3"/>
+          <w:sz w:val="26"/>
+          <w:szCs w:val="26"/>
+          <w:lang w:val="fr-FR"/>
+        </w:rPr>
+        <w:t>https://www.youtube.com/watch?v=bWUYbQiq-Ko</w:t>
+      </w:r>
+    </w:p>
+    <w:p>
+      <w:pPr>
+        <w:rPr>
+          <w:rFonts w:asciiTheme="majorHAnsi" w:hAnsiTheme="majorHAnsi" w:cstheme="majorHAnsi"/>
+          <w:color w:val="9BBB59" w:themeColor="accent3"/>
+          <w:sz w:val="26"/>
+          <w:szCs w:val="26"/>
+          <w:lang w:val="fr-FR"/>
+        </w:rPr>
+      </w:pPr>
+      <w:r>
+        <w:rPr>
+          <w:rFonts w:asciiTheme="majorHAnsi" w:hAnsiTheme="majorHAnsi" w:cstheme="majorHAnsi"/>
+          <w:color w:val="9BBB59" w:themeColor="accent3"/>
+          <w:sz w:val="26"/>
+          <w:szCs w:val="26"/>
+          <w:lang w:val="fr-FR"/>
+        </w:rPr>
+        <w:t>https://www.youtube.com/watch?v=FEPXcKwQgRk</w:t>
+      </w:r>
       <w:bookmarkStart w:id="0" w:name="_GoBack"/>
       <w:bookmarkEnd w:id="0"/>
-    </w:p>
-    <w:p>
-      <w:pPr>
-        <w:rPr>
-          <w:rFonts w:asciiTheme="majorHAnsi" w:hAnsiTheme="majorHAnsi" w:cstheme="majorHAnsi"/>
-          <w:color w:val="9BBB59" w:themeColor="accent3"/>
-          <w:sz w:val="26"/>
-          <w:szCs w:val="26"/>
-          <w:lang w:val="fr-FR"/>
-        </w:rPr>
-      </w:pPr>
-      <w:r>
-        <w:rPr>
-          <w:rFonts w:asciiTheme="majorHAnsi" w:hAnsiTheme="majorHAnsi" w:cstheme="majorHAnsi"/>
-          <w:color w:val="9BBB59" w:themeColor="accent3"/>
-          <w:sz w:val="26"/>
-          <w:szCs w:val="26"/>
-          <w:lang w:val="fr-FR"/>
-        </w:rPr>
-        <w:t>https://www.youtube.com/watch?v=wPMRRePcbXw</w:t>
-      </w:r>
-    </w:p>
-    <w:p>
-      <w:pPr>
-        <w:rPr>
-          <w:rFonts w:asciiTheme="majorHAnsi" w:hAnsiTheme="majorHAnsi" w:cstheme="majorHAnsi"/>
-          <w:color w:val="9BBB59" w:themeColor="accent3"/>
-          <w:sz w:val="26"/>
-          <w:szCs w:val="26"/>
-          <w:lang w:val="fr-FR"/>
-        </w:rPr>
-      </w:pPr>
-      <w:r>
-        <w:rPr>
-          <w:rFonts w:asciiTheme="majorHAnsi" w:hAnsiTheme="majorHAnsi" w:cstheme="majorHAnsi"/>
-          <w:color w:val="9BBB59" w:themeColor="accent3"/>
-          <w:sz w:val="26"/>
-          <w:szCs w:val="26"/>
-          <w:lang w:val="fr-FR"/>
-        </w:rPr>
-        <w:t>https://www.youtube.com/watch?v=bWUYbQiq-Ko</w:t>
-      </w:r>
-    </w:p>
-    <w:p>
-      <w:pPr>
-        <w:rPr>
-          <w:rFonts w:asciiTheme="majorHAnsi" w:hAnsiTheme="majorHAnsi" w:cstheme="majorHAnsi"/>
-          <w:sz w:val="26"/>
-          <w:szCs w:val="26"/>
-          <w:lang w:val="fr-FR"/>
-        </w:rPr>
-      </w:pPr>
-      <w:r>
-        <w:rPr>
-          <w:rFonts w:asciiTheme="majorHAnsi" w:hAnsiTheme="majorHAnsi" w:cstheme="majorHAnsi"/>
-          <w:sz w:val="26"/>
-          <w:szCs w:val="26"/>
-          <w:lang w:val="fr-FR"/>
-        </w:rPr>
-        <w:t>https://www.youtube.com/watch?v=FEPXcKwQgRk</w:t>
-      </w:r>
     </w:p>
     <w:p>
       <w:pPr>
@@ -2242,7 +2224,7 @@
 </file>
 
 <file path=word/styles.xml><?xml version="1.0" encoding="utf-8"?>
-<w:styles xmlns:r="http://schemas.openxmlformats.org/officeDocument/2006/relationships" xmlns:w="http://schemas.openxmlformats.org/wordprocessingml/2006/main">
+<w:styles xmlns:mc="http://schemas.openxmlformats.org/markup-compatibility/2006" xmlns:r="http://schemas.openxmlformats.org/officeDocument/2006/relationships" xmlns:w="http://schemas.openxmlformats.org/wordprocessingml/2006/main" xmlns:w14="http://schemas.microsoft.com/office/word/2010/wordml" xmlns:w15="http://schemas.microsoft.com/office/word/2012/wordml" mc:Ignorable="w14 w15">
   <w:docDefaults>
     <w:rPrDefault>
       <w:rPr>
@@ -2258,144 +2240,378 @@
       </w:pPr>
     </w:pPrDefault>
   </w:docDefaults>
-  <w:latentStyles w:defLockedState="0" w:defUIPriority="99" w:defSemiHidden="1" w:defUnhideWhenUsed="1" w:defQFormat="0" w:count="267">
-    <w:lsdException w:name="Normal" w:semiHidden="0" w:uiPriority="0" w:unhideWhenUsed="0" w:qFormat="1"/>
-    <w:lsdException w:name="heading 1" w:semiHidden="0" w:uiPriority="9" w:unhideWhenUsed="0" w:qFormat="1"/>
-    <w:lsdException w:name="heading 2" w:uiPriority="9" w:qFormat="1"/>
-    <w:lsdException w:name="heading 3" w:uiPriority="9" w:qFormat="1"/>
-    <w:lsdException w:name="heading 4" w:uiPriority="9" w:qFormat="1"/>
-    <w:lsdException w:name="heading 5" w:uiPriority="9" w:qFormat="1"/>
-    <w:lsdException w:name="heading 6" w:uiPriority="9" w:qFormat="1"/>
-    <w:lsdException w:name="heading 7" w:uiPriority="9" w:qFormat="1"/>
-    <w:lsdException w:name="heading 8" w:uiPriority="9" w:qFormat="1"/>
-    <w:lsdException w:name="heading 9" w:uiPriority="9" w:qFormat="1"/>
-    <w:lsdException w:name="toc 1" w:uiPriority="39"/>
-    <w:lsdException w:name="toc 2" w:uiPriority="39"/>
-    <w:lsdException w:name="toc 3" w:uiPriority="39"/>
-    <w:lsdException w:name="toc 4" w:uiPriority="39"/>
-    <w:lsdException w:name="toc 5" w:uiPriority="39"/>
-    <w:lsdException w:name="toc 6" w:uiPriority="39"/>
-    <w:lsdException w:name="toc 7" w:uiPriority="39"/>
-    <w:lsdException w:name="toc 8" w:uiPriority="39"/>
-    <w:lsdException w:name="toc 9" w:uiPriority="39"/>
-    <w:lsdException w:name="caption" w:uiPriority="35" w:qFormat="1"/>
-    <w:lsdException w:name="Title" w:semiHidden="0" w:uiPriority="10" w:unhideWhenUsed="0" w:qFormat="1"/>
-    <w:lsdException w:name="Default Paragraph Font" w:uiPriority="1"/>
-    <w:lsdException w:name="Subtitle" w:semiHidden="0" w:uiPriority="11" w:unhideWhenUsed="0" w:qFormat="1"/>
-    <w:lsdException w:name="Strong" w:semiHidden="0" w:uiPriority="22" w:unhideWhenUsed="0" w:qFormat="1"/>
-    <w:lsdException w:name="Emphasis" w:semiHidden="0" w:uiPriority="20" w:unhideWhenUsed="0" w:qFormat="1"/>
-    <w:lsdException w:name="Table Grid" w:semiHidden="0" w:uiPriority="59" w:unhideWhenUsed="0"/>
-    <w:lsdException w:name="Placeholder Text" w:unhideWhenUsed="0"/>
-    <w:lsdException w:name="No Spacing" w:semiHidden="0" w:uiPriority="1" w:unhideWhenUsed="0" w:qFormat="1"/>
-    <w:lsdException w:name="Light Shading" w:semiHidden="0" w:uiPriority="60" w:unhideWhenUsed="0"/>
-    <w:lsdException w:name="Light List" w:semiHidden="0" w:uiPriority="61" w:unhideWhenUsed="0"/>
-    <w:lsdException w:name="Light Grid" w:semiHidden="0" w:uiPriority="62" w:unhideWhenUsed="0"/>
-    <w:lsdException w:name="Medium Shading 1" w:semiHidden="0" w:uiPriority="63" w:unhideWhenUsed="0"/>
-    <w:lsdException w:name="Medium Shading 2" w:semiHidden="0" w:uiPriority="64" w:unhideWhenUsed="0"/>
-    <w:lsdException w:name="Medium List 1" w:semiHidden="0" w:uiPriority="65" w:unhideWhenUsed="0"/>
-    <w:lsdException w:name="Medium List 2" w:semiHidden="0" w:uiPriority="66" w:unhideWhenUsed="0"/>
-    <w:lsdException w:name="Medium Grid 1" w:semiHidden="0" w:uiPriority="67" w:unhideWhenUsed="0"/>
-    <w:lsdException w:name="Medium Grid 2" w:semiHidden="0" w:uiPriority="68" w:unhideWhenUsed="0"/>
-    <w:lsdException w:name="Medium Grid 3" w:semiHidden="0" w:uiPriority="69" w:unhideWhenUsed="0"/>
-    <w:lsdException w:name="Dark List" w:semiHidden="0" w:uiPriority="70" w:unhideWhenUsed="0"/>
-    <w:lsdException w:name="Colorful Shading" w:semiHidden="0" w:uiPriority="71" w:unhideWhenUsed="0"/>
-    <w:lsdException w:name="Colorful List" w:semiHidden="0" w:uiPriority="72" w:unhideWhenUsed="0"/>
-    <w:lsdException w:name="Colorful Grid" w:semiHidden="0" w:uiPriority="73" w:unhideWhenUsed="0"/>
-    <w:lsdException w:name="Light Shading Accent 1" w:semiHidden="0" w:uiPriority="60" w:unhideWhenUsed="0"/>
-    <w:lsdException w:name="Light List Accent 1" w:semiHidden="0" w:uiPriority="61" w:unhideWhenUsed="0"/>
-    <w:lsdException w:name="Light Grid Accent 1" w:semiHidden="0" w:uiPriority="62" w:unhideWhenUsed="0"/>
-    <w:lsdException w:name="Medium Shading 1 Accent 1" w:semiHidden="0" w:uiPriority="63" w:unhideWhenUsed="0"/>
-    <w:lsdException w:name="Medium Shading 2 Accent 1" w:semiHidden="0" w:uiPriority="64" w:unhideWhenUsed="0"/>
-    <w:lsdException w:name="Medium List 1 Accent 1" w:semiHidden="0" w:uiPriority="65" w:unhideWhenUsed="0"/>
-    <w:lsdException w:name="Revision" w:unhideWhenUsed="0"/>
-    <w:lsdException w:name="List Paragraph" w:semiHidden="0" w:uiPriority="34" w:unhideWhenUsed="0" w:qFormat="1"/>
-    <w:lsdException w:name="Quote" w:semiHidden="0" w:uiPriority="29" w:unhideWhenUsed="0" w:qFormat="1"/>
-    <w:lsdException w:name="Intense Quote" w:semiHidden="0" w:uiPriority="30" w:unhideWhenUsed="0" w:qFormat="1"/>
-    <w:lsdException w:name="Medium List 2 Accent 1" w:semiHidden="0" w:uiPriority="66" w:unhideWhenUsed="0"/>
-    <w:lsdException w:name="Medium Grid 1 Accent 1" w:semiHidden="0" w:uiPriority="67" w:unhideWhenUsed="0"/>
-    <w:lsdException w:name="Medium Grid 2 Accent 1" w:semiHidden="0" w:uiPriority="68" w:unhideWhenUsed="0"/>
-    <w:lsdException w:name="Medium Grid 3 Accent 1" w:semiHidden="0" w:uiPriority="69" w:unhideWhenUsed="0"/>
-    <w:lsdException w:name="Dark List Accent 1" w:semiHidden="0" w:uiPriority="70" w:unhideWhenUsed="0"/>
-    <w:lsdException w:name="Colorful Shading Accent 1" w:semiHidden="0" w:uiPriority="71" w:unhideWhenUsed="0"/>
-    <w:lsdException w:name="Colorful List Accent 1" w:semiHidden="0" w:uiPriority="72" w:unhideWhenUsed="0"/>
-    <w:lsdException w:name="Colorful Grid Accent 1" w:semiHidden="0" w:uiPriority="73" w:unhideWhenUsed="0"/>
-    <w:lsdException w:name="Light Shading Accent 2" w:semiHidden="0" w:uiPriority="60" w:unhideWhenUsed="0"/>
-    <w:lsdException w:name="Light List Accent 2" w:semiHidden="0" w:uiPriority="61" w:unhideWhenUsed="0"/>
-    <w:lsdException w:name="Light Grid Accent 2" w:semiHidden="0" w:uiPriority="62" w:unhideWhenUsed="0"/>
-    <w:lsdException w:name="Medium Shading 1 Accent 2" w:semiHidden="0" w:uiPriority="63" w:unhideWhenUsed="0"/>
-    <w:lsdException w:name="Medium Shading 2 Accent 2" w:semiHidden="0" w:uiPriority="64" w:unhideWhenUsed="0"/>
-    <w:lsdException w:name="Medium List 1 Accent 2" w:semiHidden="0" w:uiPriority="65" w:unhideWhenUsed="0"/>
-    <w:lsdException w:name="Medium List 2 Accent 2" w:semiHidden="0" w:uiPriority="66" w:unhideWhenUsed="0"/>
-    <w:lsdException w:name="Medium Grid 1 Accent 2" w:semiHidden="0" w:uiPriority="67" w:unhideWhenUsed="0"/>
-    <w:lsdException w:name="Medium Grid 2 Accent 2" w:semiHidden="0" w:uiPriority="68" w:unhideWhenUsed="0"/>
-    <w:lsdException w:name="Medium Grid 3 Accent 2" w:semiHidden="0" w:uiPriority="69" w:unhideWhenUsed="0"/>
-    <w:lsdException w:name="Dark List Accent 2" w:semiHidden="0" w:uiPriority="70" w:unhideWhenUsed="0"/>
-    <w:lsdException w:name="Colorful Shading Accent 2" w:semiHidden="0" w:uiPriority="71" w:unhideWhenUsed="0"/>
-    <w:lsdException w:name="Colorful List Accent 2" w:semiHidden="0" w:uiPriority="72" w:unhideWhenUsed="0"/>
-    <w:lsdException w:name="Colorful Grid Accent 2" w:semiHidden="0" w:uiPriority="73" w:unhideWhenUsed="0"/>
-    <w:lsdException w:name="Light Shading Accent 3" w:semiHidden="0" w:uiPriority="60" w:unhideWhenUsed="0"/>
-    <w:lsdException w:name="Light List Accent 3" w:semiHidden="0" w:uiPriority="61" w:unhideWhenUsed="0"/>
-    <w:lsdException w:name="Light Grid Accent 3" w:semiHidden="0" w:uiPriority="62" w:unhideWhenUsed="0"/>
-    <w:lsdException w:name="Medium Shading 1 Accent 3" w:semiHidden="0" w:uiPriority="63" w:unhideWhenUsed="0"/>
-    <w:lsdException w:name="Medium Shading 2 Accent 3" w:semiHidden="0" w:uiPriority="64" w:unhideWhenUsed="0"/>
-    <w:lsdException w:name="Medium List 1 Accent 3" w:semiHidden="0" w:uiPriority="65" w:unhideWhenUsed="0"/>
-    <w:lsdException w:name="Medium List 2 Accent 3" w:semiHidden="0" w:uiPriority="66" w:unhideWhenUsed="0"/>
-    <w:lsdException w:name="Medium Grid 1 Accent 3" w:semiHidden="0" w:uiPriority="67" w:unhideWhenUsed="0"/>
-    <w:lsdException w:name="Medium Grid 2 Accent 3" w:semiHidden="0" w:uiPriority="68" w:unhideWhenUsed="0"/>
-    <w:lsdException w:name="Medium Grid 3 Accent 3" w:semiHidden="0" w:uiPriority="69" w:unhideWhenUsed="0"/>
-    <w:lsdException w:name="Dark List Accent 3" w:semiHidden="0" w:uiPriority="70" w:unhideWhenUsed="0"/>
-    <w:lsdException w:name="Colorful Shading Accent 3" w:semiHidden="0" w:uiPriority="71" w:unhideWhenUsed="0"/>
-    <w:lsdException w:name="Colorful List Accent 3" w:semiHidden="0" w:uiPriority="72" w:unhideWhenUsed="0"/>
-    <w:lsdException w:name="Colorful Grid Accent 3" w:semiHidden="0" w:uiPriority="73" w:unhideWhenUsed="0"/>
-    <w:lsdException w:name="Light Shading Accent 4" w:semiHidden="0" w:uiPriority="60" w:unhideWhenUsed="0"/>
-    <w:lsdException w:name="Light List Accent 4" w:semiHidden="0" w:uiPriority="61" w:unhideWhenUsed="0"/>
-    <w:lsdException w:name="Light Grid Accent 4" w:semiHidden="0" w:uiPriority="62" w:unhideWhenUsed="0"/>
-    <w:lsdException w:name="Medium Shading 1 Accent 4" w:semiHidden="0" w:uiPriority="63" w:unhideWhenUsed="0"/>
-    <w:lsdException w:name="Medium Shading 2 Accent 4" w:semiHidden="0" w:uiPriority="64" w:unhideWhenUsed="0"/>
-    <w:lsdException w:name="Medium List 1 Accent 4" w:semiHidden="0" w:uiPriority="65" w:unhideWhenUsed="0"/>
-    <w:lsdException w:name="Medium List 2 Accent 4" w:semiHidden="0" w:uiPriority="66" w:unhideWhenUsed="0"/>
-    <w:lsdException w:name="Medium Grid 1 Accent 4" w:semiHidden="0" w:uiPriority="67" w:unhideWhenUsed="0"/>
-    <w:lsdException w:name="Medium Grid 2 Accent 4" w:semiHidden="0" w:uiPriority="68" w:unhideWhenUsed="0"/>
-    <w:lsdException w:name="Medium Grid 3 Accent 4" w:semiHidden="0" w:uiPriority="69" w:unhideWhenUsed="0"/>
-    <w:lsdException w:name="Dark List Accent 4" w:semiHidden="0" w:uiPriority="70" w:unhideWhenUsed="0"/>
-    <w:lsdException w:name="Colorful Shading Accent 4" w:semiHidden="0" w:uiPriority="71" w:unhideWhenUsed="0"/>
-    <w:lsdException w:name="Colorful List Accent 4" w:semiHidden="0" w:uiPriority="72" w:unhideWhenUsed="0"/>
-    <w:lsdException w:name="Colorful Grid Accent 4" w:semiHidden="0" w:uiPriority="73" w:unhideWhenUsed="0"/>
-    <w:lsdException w:name="Light Shading Accent 5" w:semiHidden="0" w:uiPriority="60" w:unhideWhenUsed="0"/>
-    <w:lsdException w:name="Light List Accent 5" w:semiHidden="0" w:uiPriority="61" w:unhideWhenUsed="0"/>
-    <w:lsdException w:name="Light Grid Accent 5" w:semiHidden="0" w:uiPriority="62" w:unhideWhenUsed="0"/>
-    <w:lsdException w:name="Medium Shading 1 Accent 5" w:semiHidden="0" w:uiPriority="63" w:unhideWhenUsed="0"/>
-    <w:lsdException w:name="Medium Shading 2 Accent 5" w:semiHidden="0" w:uiPriority="64" w:unhideWhenUsed="0"/>
-    <w:lsdException w:name="Medium List 1 Accent 5" w:semiHidden="0" w:uiPriority="65" w:unhideWhenUsed="0"/>
-    <w:lsdException w:name="Medium List 2 Accent 5" w:semiHidden="0" w:uiPriority="66" w:unhideWhenUsed="0"/>
-    <w:lsdException w:name="Medium Grid 1 Accent 5" w:semiHidden="0" w:uiPriority="67" w:unhideWhenUsed="0"/>
-    <w:lsdException w:name="Medium Grid 2 Accent 5" w:semiHidden="0" w:uiPriority="68" w:unhideWhenUsed="0"/>
-    <w:lsdException w:name="Medium Grid 3 Accent 5" w:semiHidden="0" w:uiPriority="69" w:unhideWhenUsed="0"/>
-    <w:lsdException w:name="Dark List Accent 5" w:semiHidden="0" w:uiPriority="70" w:unhideWhenUsed="0"/>
-    <w:lsdException w:name="Colorful Shading Accent 5" w:semiHidden="0" w:uiPriority="71" w:unhideWhenUsed="0"/>
-    <w:lsdException w:name="Colorful List Accent 5" w:semiHidden="0" w:uiPriority="72" w:unhideWhenUsed="0"/>
-    <w:lsdException w:name="Colorful Grid Accent 5" w:semiHidden="0" w:uiPriority="73" w:unhideWhenUsed="0"/>
-    <w:lsdException w:name="Light Shading Accent 6" w:semiHidden="0" w:uiPriority="60" w:unhideWhenUsed="0"/>
-    <w:lsdException w:name="Light List Accent 6" w:semiHidden="0" w:uiPriority="61" w:unhideWhenUsed="0"/>
-    <w:lsdException w:name="Light Grid Accent 6" w:semiHidden="0" w:uiPriority="62" w:unhideWhenUsed="0"/>
-    <w:lsdException w:name="Medium Shading 1 Accent 6" w:semiHidden="0" w:uiPriority="63" w:unhideWhenUsed="0"/>
-    <w:lsdException w:name="Medium Shading 2 Accent 6" w:semiHidden="0" w:uiPriority="64" w:unhideWhenUsed="0"/>
-    <w:lsdException w:name="Medium List 1 Accent 6" w:semiHidden="0" w:uiPriority="65" w:unhideWhenUsed="0"/>
-    <w:lsdException w:name="Medium List 2 Accent 6" w:semiHidden="0" w:uiPriority="66" w:unhideWhenUsed="0"/>
-    <w:lsdException w:name="Medium Grid 1 Accent 6" w:semiHidden="0" w:uiPriority="67" w:unhideWhenUsed="0"/>
-    <w:lsdException w:name="Medium Grid 2 Accent 6" w:semiHidden="0" w:uiPriority="68" w:unhideWhenUsed="0"/>
-    <w:lsdException w:name="Medium Grid 3 Accent 6" w:semiHidden="0" w:uiPriority="69" w:unhideWhenUsed="0"/>
-    <w:lsdException w:name="Dark List Accent 6" w:semiHidden="0" w:uiPriority="70" w:unhideWhenUsed="0"/>
-    <w:lsdException w:name="Colorful Shading Accent 6" w:semiHidden="0" w:uiPriority="71" w:unhideWhenUsed="0"/>
-    <w:lsdException w:name="Colorful List Accent 6" w:semiHidden="0" w:uiPriority="72" w:unhideWhenUsed="0"/>
-    <w:lsdException w:name="Colorful Grid Accent 6" w:semiHidden="0" w:uiPriority="73" w:unhideWhenUsed="0"/>
-    <w:lsdException w:name="Subtle Emphasis" w:semiHidden="0" w:uiPriority="19" w:unhideWhenUsed="0" w:qFormat="1"/>
-    <w:lsdException w:name="Intense Emphasis" w:semiHidden="0" w:uiPriority="21" w:unhideWhenUsed="0" w:qFormat="1"/>
-    <w:lsdException w:name="Subtle Reference" w:semiHidden="0" w:uiPriority="31" w:unhideWhenUsed="0" w:qFormat="1"/>
-    <w:lsdException w:name="Intense Reference" w:semiHidden="0" w:uiPriority="32" w:unhideWhenUsed="0" w:qFormat="1"/>
-    <w:lsdException w:name="Book Title" w:semiHidden="0" w:uiPriority="33" w:unhideWhenUsed="0" w:qFormat="1"/>
-    <w:lsdException w:name="Bibliography" w:uiPriority="37"/>
-    <w:lsdException w:name="TOC Heading" w:uiPriority="39" w:qFormat="1"/>
+  <w:latentStyles w:defLockedState="0" w:defUIPriority="99" w:defSemiHidden="0" w:defUnhideWhenUsed="0" w:defQFormat="0" w:count="371">
+    <w:lsdException w:name="Normal" w:uiPriority="0" w:qFormat="1"/>
+    <w:lsdException w:name="heading 1" w:uiPriority="9" w:qFormat="1"/>
+    <w:lsdException w:name="heading 2" w:semiHidden="1" w:uiPriority="9" w:unhideWhenUsed="1" w:qFormat="1"/>
+    <w:lsdException w:name="heading 3" w:semiHidden="1" w:uiPriority="9" w:unhideWhenUsed="1" w:qFormat="1"/>
+    <w:lsdException w:name="heading 4" w:semiHidden="1" w:uiPriority="9" w:unhideWhenUsed="1" w:qFormat="1"/>
+    <w:lsdException w:name="heading 5" w:semiHidden="1" w:uiPriority="9" w:unhideWhenUsed="1" w:qFormat="1"/>
+    <w:lsdException w:name="heading 6" w:semiHidden="1" w:uiPriority="9" w:unhideWhenUsed="1" w:qFormat="1"/>
+    <w:lsdException w:name="heading 7" w:semiHidden="1" w:uiPriority="9" w:unhideWhenUsed="1" w:qFormat="1"/>
+    <w:lsdException w:name="heading 8" w:semiHidden="1" w:uiPriority="9" w:unhideWhenUsed="1" w:qFormat="1"/>
+    <w:lsdException w:name="heading 9" w:semiHidden="1" w:uiPriority="9" w:unhideWhenUsed="1" w:qFormat="1"/>
+    <w:lsdException w:name="index 1" w:semiHidden="1" w:unhideWhenUsed="1"/>
+    <w:lsdException w:name="index 2" w:semiHidden="1" w:unhideWhenUsed="1"/>
+    <w:lsdException w:name="index 3" w:semiHidden="1" w:unhideWhenUsed="1"/>
+    <w:lsdException w:name="index 4" w:semiHidden="1" w:unhideWhenUsed="1"/>
+    <w:lsdException w:name="index 5" w:semiHidden="1" w:unhideWhenUsed="1"/>
+    <w:lsdException w:name="index 6" w:semiHidden="1" w:unhideWhenUsed="1"/>
+    <w:lsdException w:name="index 7" w:semiHidden="1" w:unhideWhenUsed="1"/>
+    <w:lsdException w:name="index 8" w:semiHidden="1" w:unhideWhenUsed="1"/>
+    <w:lsdException w:name="index 9" w:semiHidden="1" w:unhideWhenUsed="1"/>
+    <w:lsdException w:name="toc 1" w:semiHidden="1" w:uiPriority="39" w:unhideWhenUsed="1"/>
+    <w:lsdException w:name="toc 2" w:semiHidden="1" w:uiPriority="39" w:unhideWhenUsed="1"/>
+    <w:lsdException w:name="toc 3" w:semiHidden="1" w:uiPriority="39" w:unhideWhenUsed="1"/>
+    <w:lsdException w:name="toc 4" w:semiHidden="1" w:uiPriority="39" w:unhideWhenUsed="1"/>
+    <w:lsdException w:name="toc 5" w:semiHidden="1" w:uiPriority="39" w:unhideWhenUsed="1"/>
+    <w:lsdException w:name="toc 6" w:semiHidden="1" w:uiPriority="39" w:unhideWhenUsed="1"/>
+    <w:lsdException w:name="toc 7" w:semiHidden="1" w:uiPriority="39" w:unhideWhenUsed="1"/>
+    <w:lsdException w:name="toc 8" w:semiHidden="1" w:uiPriority="39" w:unhideWhenUsed="1"/>
+    <w:lsdException w:name="toc 9" w:semiHidden="1" w:uiPriority="39" w:unhideWhenUsed="1"/>
+    <w:lsdException w:name="Normal Indent" w:semiHidden="1" w:unhideWhenUsed="1"/>
+    <w:lsdException w:name="footnote text" w:semiHidden="1" w:unhideWhenUsed="1"/>
+    <w:lsdException w:name="annotation text" w:semiHidden="1" w:unhideWhenUsed="1"/>
+    <w:lsdException w:name="header" w:semiHidden="1" w:unhideWhenUsed="1"/>
+    <w:lsdException w:name="footer" w:semiHidden="1" w:unhideWhenUsed="1"/>
+    <w:lsdException w:name="index heading" w:semiHidden="1" w:unhideWhenUsed="1"/>
+    <w:lsdException w:name="caption" w:semiHidden="1" w:uiPriority="35" w:unhideWhenUsed="1" w:qFormat="1"/>
+    <w:lsdException w:name="table of figures" w:semiHidden="1" w:unhideWhenUsed="1"/>
+    <w:lsdException w:name="envelope address" w:semiHidden="1" w:unhideWhenUsed="1"/>
+    <w:lsdException w:name="envelope return" w:semiHidden="1" w:unhideWhenUsed="1"/>
+    <w:lsdException w:name="footnote reference" w:semiHidden="1" w:unhideWhenUsed="1"/>
+    <w:lsdException w:name="annotation reference" w:semiHidden="1" w:unhideWhenUsed="1"/>
+    <w:lsdException w:name="line number" w:semiHidden="1" w:unhideWhenUsed="1"/>
+    <w:lsdException w:name="page number" w:semiHidden="1" w:unhideWhenUsed="1"/>
+    <w:lsdException w:name="endnote reference" w:semiHidden="1" w:unhideWhenUsed="1"/>
+    <w:lsdException w:name="endnote text" w:semiHidden="1" w:unhideWhenUsed="1"/>
+    <w:lsdException w:name="table of authorities" w:semiHidden="1" w:unhideWhenUsed="1"/>
+    <w:lsdException w:name="macro" w:semiHidden="1" w:unhideWhenUsed="1"/>
+    <w:lsdException w:name="toa heading" w:semiHidden="1" w:unhideWhenUsed="1"/>
+    <w:lsdException w:name="List" w:semiHidden="1" w:unhideWhenUsed="1"/>
+    <w:lsdException w:name="List Bullet" w:semiHidden="1" w:unhideWhenUsed="1"/>
+    <w:lsdException w:name="List Number" w:semiHidden="1" w:unhideWhenUsed="1"/>
+    <w:lsdException w:name="List 2" w:semiHidden="1" w:unhideWhenUsed="1"/>
+    <w:lsdException w:name="List 3" w:semiHidden="1" w:unhideWhenUsed="1"/>
+    <w:lsdException w:name="List 4" w:semiHidden="1" w:unhideWhenUsed="1"/>
+    <w:lsdException w:name="List 5" w:semiHidden="1" w:unhideWhenUsed="1"/>
+    <w:lsdException w:name="List Bullet 2" w:semiHidden="1" w:unhideWhenUsed="1"/>
+    <w:lsdException w:name="List Bullet 3" w:semiHidden="1" w:unhideWhenUsed="1"/>
+    <w:lsdException w:name="List Bullet 4" w:semiHidden="1" w:unhideWhenUsed="1"/>
+    <w:lsdException w:name="List Bullet 5" w:semiHidden="1" w:unhideWhenUsed="1"/>
+    <w:lsdException w:name="List Number 2" w:semiHidden="1" w:unhideWhenUsed="1"/>
+    <w:lsdException w:name="List Number 3" w:semiHidden="1" w:unhideWhenUsed="1"/>
+    <w:lsdException w:name="List Number 4" w:semiHidden="1" w:unhideWhenUsed="1"/>
+    <w:lsdException w:name="List Number 5" w:semiHidden="1" w:unhideWhenUsed="1"/>
+    <w:lsdException w:name="Title" w:uiPriority="10" w:qFormat="1"/>
+    <w:lsdException w:name="Closing" w:semiHidden="1" w:unhideWhenUsed="1"/>
+    <w:lsdException w:name="Signature" w:semiHidden="1" w:unhideWhenUsed="1"/>
+    <w:lsdException w:name="Default Paragraph Font" w:semiHidden="1" w:uiPriority="1" w:unhideWhenUsed="1"/>
+    <w:lsdException w:name="Body Text" w:semiHidden="1" w:unhideWhenUsed="1"/>
+    <w:lsdException w:name="Body Text Indent" w:semiHidden="1" w:unhideWhenUsed="1"/>
+    <w:lsdException w:name="List Continue" w:semiHidden="1" w:unhideWhenUsed="1"/>
+    <w:lsdException w:name="List Continue 2" w:semiHidden="1" w:unhideWhenUsed="1"/>
+    <w:lsdException w:name="List Continue 3" w:semiHidden="1" w:unhideWhenUsed="1"/>
+    <w:lsdException w:name="List Continue 4" w:semiHidden="1" w:unhideWhenUsed="1"/>
+    <w:lsdException w:name="List Continue 5" w:semiHidden="1" w:unhideWhenUsed="1"/>
+    <w:lsdException w:name="Message Header" w:semiHidden="1" w:unhideWhenUsed="1"/>
+    <w:lsdException w:name="Subtitle" w:uiPriority="11" w:qFormat="1"/>
+    <w:lsdException w:name="Salutation" w:semiHidden="1" w:unhideWhenUsed="1"/>
+    <w:lsdException w:name="Date" w:semiHidden="1" w:unhideWhenUsed="1"/>
+    <w:lsdException w:name="Body Text First Indent" w:semiHidden="1" w:unhideWhenUsed="1"/>
+    <w:lsdException w:name="Body Text First Indent 2" w:semiHidden="1" w:unhideWhenUsed="1"/>
+    <w:lsdException w:name="Note Heading" w:semiHidden="1" w:unhideWhenUsed="1"/>
+    <w:lsdException w:name="Body Text 2" w:semiHidden="1" w:unhideWhenUsed="1"/>
+    <w:lsdException w:name="Body Text 3" w:semiHidden="1" w:unhideWhenUsed="1"/>
+    <w:lsdException w:name="Body Text Indent 2" w:semiHidden="1" w:unhideWhenUsed="1"/>
+    <w:lsdException w:name="Body Text Indent 3" w:semiHidden="1" w:unhideWhenUsed="1"/>
+    <w:lsdException w:name="Block Text" w:semiHidden="1" w:unhideWhenUsed="1"/>
+    <w:lsdException w:name="Hyperlink" w:semiHidden="1" w:unhideWhenUsed="1"/>
+    <w:lsdException w:name="FollowedHyperlink" w:semiHidden="1" w:unhideWhenUsed="1"/>
+    <w:lsdException w:name="Strong" w:uiPriority="22" w:qFormat="1"/>
+    <w:lsdException w:name="Emphasis" w:uiPriority="20" w:qFormat="1"/>
+    <w:lsdException w:name="Document Map" w:semiHidden="1" w:unhideWhenUsed="1"/>
+    <w:lsdException w:name="Plain Text" w:semiHidden="1" w:unhideWhenUsed="1"/>
+    <w:lsdException w:name="E-mail Signature" w:semiHidden="1" w:unhideWhenUsed="1"/>
+    <w:lsdException w:name="HTML Top of Form" w:semiHidden="1" w:unhideWhenUsed="1"/>
+    <w:lsdException w:name="HTML Bottom of Form" w:semiHidden="1" w:unhideWhenUsed="1"/>
+    <w:lsdException w:name="Normal (Web)" w:semiHidden="1" w:unhideWhenUsed="1"/>
+    <w:lsdException w:name="HTML Acronym" w:semiHidden="1" w:unhideWhenUsed="1"/>
+    <w:lsdException w:name="HTML Address" w:semiHidden="1" w:unhideWhenUsed="1"/>
+    <w:lsdException w:name="HTML Cite" w:semiHidden="1" w:unhideWhenUsed="1"/>
+    <w:lsdException w:name="HTML Code" w:semiHidden="1" w:unhideWhenUsed="1"/>
+    <w:lsdException w:name="HTML Definition" w:semiHidden="1" w:unhideWhenUsed="1"/>
+    <w:lsdException w:name="HTML Keyboard" w:semiHidden="1" w:unhideWhenUsed="1"/>
+    <w:lsdException w:name="HTML Preformatted" w:semiHidden="1" w:unhideWhenUsed="1"/>
+    <w:lsdException w:name="HTML Sample" w:semiHidden="1" w:unhideWhenUsed="1"/>
+    <w:lsdException w:name="HTML Typewriter" w:semiHidden="1" w:unhideWhenUsed="1"/>
+    <w:lsdException w:name="HTML Variable" w:semiHidden="1" w:unhideWhenUsed="1"/>
+    <w:lsdException w:name="Normal Table" w:semiHidden="1" w:unhideWhenUsed="1"/>
+    <w:lsdException w:name="annotation subject" w:semiHidden="1" w:unhideWhenUsed="1"/>
+    <w:lsdException w:name="No List" w:semiHidden="1" w:unhideWhenUsed="1"/>
+    <w:lsdException w:name="Outline List 1" w:semiHidden="1" w:unhideWhenUsed="1"/>
+    <w:lsdException w:name="Outline List 2" w:semiHidden="1" w:unhideWhenUsed="1"/>
+    <w:lsdException w:name="Outline List 3" w:semiHidden="1" w:unhideWhenUsed="1"/>
+    <w:lsdException w:name="Table Simple 1" w:semiHidden="1" w:unhideWhenUsed="1"/>
+    <w:lsdException w:name="Table Simple 2" w:semiHidden="1" w:unhideWhenUsed="1"/>
+    <w:lsdException w:name="Table Simple 3" w:semiHidden="1" w:unhideWhenUsed="1"/>
+    <w:lsdException w:name="Table Classic 1" w:semiHidden="1" w:unhideWhenUsed="1"/>
+    <w:lsdException w:name="Table Classic 2" w:semiHidden="1" w:unhideWhenUsed="1"/>
+    <w:lsdException w:name="Table Classic 3" w:semiHidden="1" w:unhideWhenUsed="1"/>
+    <w:lsdException w:name="Table Classic 4" w:semiHidden="1" w:unhideWhenUsed="1"/>
+    <w:lsdException w:name="Table Colorful 1" w:semiHidden="1" w:unhideWhenUsed="1"/>
+    <w:lsdException w:name="Table Colorful 2" w:semiHidden="1" w:unhideWhenUsed="1"/>
+    <w:lsdException w:name="Table Colorful 3" w:semiHidden="1" w:unhideWhenUsed="1"/>
+    <w:lsdException w:name="Table Columns 1" w:semiHidden="1" w:unhideWhenUsed="1"/>
+    <w:lsdException w:name="Table Columns 2" w:semiHidden="1" w:unhideWhenUsed="1"/>
+    <w:lsdException w:name="Table Columns 3" w:semiHidden="1" w:unhideWhenUsed="1"/>
+    <w:lsdException w:name="Table Columns 4" w:semiHidden="1" w:unhideWhenUsed="1"/>
+    <w:lsdException w:name="Table Columns 5" w:semiHidden="1" w:unhideWhenUsed="1"/>
+    <w:lsdException w:name="Table Grid 1" w:semiHidden="1" w:unhideWhenUsed="1"/>
+    <w:lsdException w:name="Table Grid 2" w:semiHidden="1" w:unhideWhenUsed="1"/>
+    <w:lsdException w:name="Table Grid 3" w:semiHidden="1" w:unhideWhenUsed="1"/>
+    <w:lsdException w:name="Table Grid 4" w:semiHidden="1" w:unhideWhenUsed="1"/>
+    <w:lsdException w:name="Table Grid 5" w:semiHidden="1" w:unhideWhenUsed="1"/>
+    <w:lsdException w:name="Table Grid 6" w:semiHidden="1" w:unhideWhenUsed="1"/>
+    <w:lsdException w:name="Table Grid 7" w:semiHidden="1" w:unhideWhenUsed="1"/>
+    <w:lsdException w:name="Table Grid 8" w:semiHidden="1" w:unhideWhenUsed="1"/>
+    <w:lsdException w:name="Table List 1" w:semiHidden="1" w:unhideWhenUsed="1"/>
+    <w:lsdException w:name="Table List 2" w:semiHidden="1" w:unhideWhenUsed="1"/>
+    <w:lsdException w:name="Table List 3" w:semiHidden="1" w:unhideWhenUsed="1"/>
+    <w:lsdException w:name="Table List 4" w:semiHidden="1" w:unhideWhenUsed="1"/>
+    <w:lsdException w:name="Table List 5" w:semiHidden="1" w:unhideWhenUsed="1"/>
+    <w:lsdException w:name="Table List 6" w:semiHidden="1" w:unhideWhenUsed="1"/>
+    <w:lsdException w:name="Table List 7" w:semiHidden="1" w:unhideWhenUsed="1"/>
+    <w:lsdException w:name="Table List 8" w:semiHidden="1" w:unhideWhenUsed="1"/>
+    <w:lsdException w:name="Table 3D effects 1" w:semiHidden="1" w:unhideWhenUsed="1"/>
+    <w:lsdException w:name="Table 3D effects 2" w:semiHidden="1" w:unhideWhenUsed="1"/>
+    <w:lsdException w:name="Table 3D effects 3" w:semiHidden="1" w:unhideWhenUsed="1"/>
+    <w:lsdException w:name="Table Contemporary" w:semiHidden="1" w:unhideWhenUsed="1"/>
+    <w:lsdException w:name="Table Elegant" w:semiHidden="1" w:unhideWhenUsed="1"/>
+    <w:lsdException w:name="Table Professional" w:semiHidden="1" w:unhideWhenUsed="1"/>
+    <w:lsdException w:name="Table Subtle 1" w:semiHidden="1" w:unhideWhenUsed="1"/>
+    <w:lsdException w:name="Table Subtle 2" w:semiHidden="1" w:unhideWhenUsed="1"/>
+    <w:lsdException w:name="Table Web 1" w:semiHidden="1" w:unhideWhenUsed="1"/>
+    <w:lsdException w:name="Table Web 2" w:semiHidden="1" w:unhideWhenUsed="1"/>
+    <w:lsdException w:name="Table Web 3" w:semiHidden="1" w:unhideWhenUsed="1"/>
+    <w:lsdException w:name="Balloon Text" w:semiHidden="1" w:unhideWhenUsed="1"/>
+    <w:lsdException w:name="Table Grid" w:uiPriority="59"/>
+    <w:lsdException w:name="Table Theme" w:semiHidden="1" w:unhideWhenUsed="1"/>
+    <w:lsdException w:name="Placeholder Text" w:semiHidden="1"/>
+    <w:lsdException w:name="No Spacing" w:uiPriority="1" w:qFormat="1"/>
+    <w:lsdException w:name="Light Shading" w:uiPriority="60"/>
+    <w:lsdException w:name="Light List" w:uiPriority="61"/>
+    <w:lsdException w:name="Light Grid" w:uiPriority="62"/>
+    <w:lsdException w:name="Medium Shading 1" w:uiPriority="63"/>
+    <w:lsdException w:name="Medium Shading 2" w:uiPriority="64"/>
+    <w:lsdException w:name="Medium List 1" w:uiPriority="65"/>
+    <w:lsdException w:name="Medium List 2" w:uiPriority="66"/>
+    <w:lsdException w:name="Medium Grid 1" w:uiPriority="67"/>
+    <w:lsdException w:name="Medium Grid 2" w:uiPriority="68"/>
+    <w:lsdException w:name="Medium Grid 3" w:uiPriority="69"/>
+    <w:lsdException w:name="Dark List" w:uiPriority="70"/>
+    <w:lsdException w:name="Colorful Shading" w:uiPriority="71"/>
+    <w:lsdException w:name="Colorful List" w:uiPriority="72"/>
+    <w:lsdException w:name="Colorful Grid" w:uiPriority="73"/>
+    <w:lsdException w:name="Light Shading Accent 1" w:uiPriority="60"/>
+    <w:lsdException w:name="Light List Accent 1" w:uiPriority="61"/>
+    <w:lsdException w:name="Light Grid Accent 1" w:uiPriority="62"/>
+    <w:lsdException w:name="Medium Shading 1 Accent 1" w:uiPriority="63"/>
+    <w:lsdException w:name="Medium Shading 2 Accent 1" w:uiPriority="64"/>
+    <w:lsdException w:name="Medium List 1 Accent 1" w:uiPriority="65"/>
+    <w:lsdException w:name="Revision" w:semiHidden="1"/>
+    <w:lsdException w:name="List Paragraph" w:uiPriority="34" w:qFormat="1"/>
+    <w:lsdException w:name="Quote" w:uiPriority="29" w:qFormat="1"/>
+    <w:lsdException w:name="Intense Quote" w:uiPriority="30" w:qFormat="1"/>
+    <w:lsdException w:name="Medium List 2 Accent 1" w:uiPriority="66"/>
+    <w:lsdException w:name="Medium Grid 1 Accent 1" w:uiPriority="67"/>
+    <w:lsdException w:name="Medium Grid 2 Accent 1" w:uiPriority="68"/>
+    <w:lsdException w:name="Medium Grid 3 Accent 1" w:uiPriority="69"/>
+    <w:lsdException w:name="Dark List Accent 1" w:uiPriority="70"/>
+    <w:lsdException w:name="Colorful Shading Accent 1" w:uiPriority="71"/>
+    <w:lsdException w:name="Colorful List Accent 1" w:uiPriority="72"/>
+    <w:lsdException w:name="Colorful Grid Accent 1" w:uiPriority="73"/>
+    <w:lsdException w:name="Light Shading Accent 2" w:uiPriority="60"/>
+    <w:lsdException w:name="Light List Accent 2" w:uiPriority="61"/>
+    <w:lsdException w:name="Light Grid Accent 2" w:uiPriority="62"/>
+    <w:lsdException w:name="Medium Shading 1 Accent 2" w:uiPriority="63"/>
+    <w:lsdException w:name="Medium Shading 2 Accent 2" w:uiPriority="64"/>
+    <w:lsdException w:name="Medium List 1 Accent 2" w:uiPriority="65"/>
+    <w:lsdException w:name="Medium List 2 Accent 2" w:uiPriority="66"/>
+    <w:lsdException w:name="Medium Grid 1 Accent 2" w:uiPriority="67"/>
+    <w:lsdException w:name="Medium Grid 2 Accent 2" w:uiPriority="68"/>
+    <w:lsdException w:name="Medium Grid 3 Accent 2" w:uiPriority="69"/>
+    <w:lsdException w:name="Dark List Accent 2" w:uiPriority="70"/>
+    <w:lsdException w:name="Colorful Shading Accent 2" w:uiPriority="71"/>
+    <w:lsdException w:name="Colorful List Accent 2" w:uiPriority="72"/>
+    <w:lsdException w:name="Colorful Grid Accent 2" w:uiPriority="73"/>
+    <w:lsdException w:name="Light Shading Accent 3" w:uiPriority="60"/>
+    <w:lsdException w:name="Light List Accent 3" w:uiPriority="61"/>
+    <w:lsdException w:name="Light Grid Accent 3" w:uiPriority="62"/>
+    <w:lsdException w:name="Medium Shading 1 Accent 3" w:uiPriority="63"/>
+    <w:lsdException w:name="Medium Shading 2 Accent 3" w:uiPriority="64"/>
+    <w:lsdException w:name="Medium List 1 Accent 3" w:uiPriority="65"/>
+    <w:lsdException w:name="Medium List 2 Accent 3" w:uiPriority="66"/>
+    <w:lsdException w:name="Medium Grid 1 Accent 3" w:uiPriority="67"/>
+    <w:lsdException w:name="Medium Grid 2 Accent 3" w:uiPriority="68"/>
+    <w:lsdException w:name="Medium Grid 3 Accent 3" w:uiPriority="69"/>
+    <w:lsdException w:name="Dark List Accent 3" w:uiPriority="70"/>
+    <w:lsdException w:name="Colorful Shading Accent 3" w:uiPriority="71"/>
+    <w:lsdException w:name="Colorful List Accent 3" w:uiPriority="72"/>
+    <w:lsdException w:name="Colorful Grid Accent 3" w:uiPriority="73"/>
+    <w:lsdException w:name="Light Shading Accent 4" w:uiPriority="60"/>
+    <w:lsdException w:name="Light List Accent 4" w:uiPriority="61"/>
+    <w:lsdException w:name="Light Grid Accent 4" w:uiPriority="62"/>
+    <w:lsdException w:name="Medium Shading 1 Accent 4" w:uiPriority="63"/>
+    <w:lsdException w:name="Medium Shading 2 Accent 4" w:uiPriority="64"/>
+    <w:lsdException w:name="Medium List 1 Accent 4" w:uiPriority="65"/>
+    <w:lsdException w:name="Medium List 2 Accent 4" w:uiPriority="66"/>
+    <w:lsdException w:name="Medium Grid 1 Accent 4" w:uiPriority="67"/>
+    <w:lsdException w:name="Medium Grid 2 Accent 4" w:uiPriority="68"/>
+    <w:lsdException w:name="Medium Grid 3 Accent 4" w:uiPriority="69"/>
+    <w:lsdException w:name="Dark List Accent 4" w:uiPriority="70"/>
+    <w:lsdException w:name="Colorful Shading Accent 4" w:uiPriority="71"/>
+    <w:lsdException w:name="Colorful List Accent 4" w:uiPriority="72"/>
+    <w:lsdException w:name="Colorful Grid Accent 4" w:uiPriority="73"/>
+    <w:lsdException w:name="Light Shading Accent 5" w:uiPriority="60"/>
+    <w:lsdException w:name="Light List Accent 5" w:uiPriority="61"/>
+    <w:lsdException w:name="Light Grid Accent 5" w:uiPriority="62"/>
+    <w:lsdException w:name="Medium Shading 1 Accent 5" w:uiPriority="63"/>
+    <w:lsdException w:name="Medium Shading 2 Accent 5" w:uiPriority="64"/>
+    <w:lsdException w:name="Medium List 1 Accent 5" w:uiPriority="65"/>
+    <w:lsdException w:name="Medium List 2 Accent 5" w:uiPriority="66"/>
+    <w:lsdException w:name="Medium Grid 1 Accent 5" w:uiPriority="67"/>
+    <w:lsdException w:name="Medium Grid 2 Accent 5" w:uiPriority="68"/>
+    <w:lsdException w:name="Medium Grid 3 Accent 5" w:uiPriority="69"/>
+    <w:lsdException w:name="Dark List Accent 5" w:uiPriority="70"/>
+    <w:lsdException w:name="Colorful Shading Accent 5" w:uiPriority="71"/>
+    <w:lsdException w:name="Colorful List Accent 5" w:uiPriority="72"/>
+    <w:lsdException w:name="Colorful Grid Accent 5" w:uiPriority="73"/>
+    <w:lsdException w:name="Light Shading Accent 6" w:uiPriority="60"/>
+    <w:lsdException w:name="Light List Accent 6" w:uiPriority="61"/>
+    <w:lsdException w:name="Light Grid Accent 6" w:uiPriority="62"/>
+    <w:lsdException w:name="Medium Shading 1 Accent 6" w:uiPriority="63"/>
+    <w:lsdException w:name="Medium Shading 2 Accent 6" w:uiPriority="64"/>
+    <w:lsdException w:name="Medium List 1 Accent 6" w:uiPriority="65"/>
+    <w:lsdException w:name="Medium List 2 Accent 6" w:uiPriority="66"/>
+    <w:lsdException w:name="Medium Grid 1 Accent 6" w:uiPriority="67"/>
+    <w:lsdException w:name="Medium Grid 2 Accent 6" w:uiPriority="68"/>
+    <w:lsdException w:name="Medium Grid 3 Accent 6" w:uiPriority="69"/>
+    <w:lsdException w:name="Dark List Accent 6" w:uiPriority="70"/>
+    <w:lsdException w:name="Colorful Shading Accent 6" w:uiPriority="71"/>
+    <w:lsdException w:name="Colorful List Accent 6" w:uiPriority="72"/>
+    <w:lsdException w:name="Colorful Grid Accent 6" w:uiPriority="73"/>
+    <w:lsdException w:name="Subtle Emphasis" w:uiPriority="19" w:qFormat="1"/>
+    <w:lsdException w:name="Intense Emphasis" w:uiPriority="21" w:qFormat="1"/>
+    <w:lsdException w:name="Subtle Reference" w:uiPriority="31" w:qFormat="1"/>
+    <w:lsdException w:name="Intense Reference" w:uiPriority="32" w:qFormat="1"/>
+    <w:lsdException w:name="Book Title" w:uiPriority="33" w:qFormat="1"/>
+    <w:lsdException w:name="Bibliography" w:semiHidden="1" w:uiPriority="37" w:unhideWhenUsed="1"/>
+    <w:lsdException w:name="TOC Heading" w:semiHidden="1" w:uiPriority="39" w:unhideWhenUsed="1" w:qFormat="1"/>
+    <w:lsdException w:name="Plain Table 1" w:uiPriority="41"/>
+    <w:lsdException w:name="Plain Table 2" w:uiPriority="42"/>
+    <w:lsdException w:name="Plain Table 3" w:uiPriority="43"/>
+    <w:lsdException w:name="Plain Table 4" w:uiPriority="44"/>
+    <w:lsdException w:name="Plain Table 5" w:uiPriority="45"/>
+    <w:lsdException w:name="Grid Table Light" w:uiPriority="40"/>
+    <w:lsdException w:name="Grid Table 1 Light" w:uiPriority="46"/>
+    <w:lsdException w:name="Grid Table 2" w:uiPriority="47"/>
+    <w:lsdException w:name="Grid Table 3" w:uiPriority="48"/>
+    <w:lsdException w:name="Grid Table 4" w:uiPriority="49"/>
+    <w:lsdException w:name="Grid Table 5 Dark" w:uiPriority="50"/>
+    <w:lsdException w:name="Grid Table 6 Colorful" w:uiPriority="51"/>
+    <w:lsdException w:name="Grid Table 7 Colorful" w:uiPriority="52"/>
+    <w:lsdException w:name="Grid Table 1 Light Accent 1" w:uiPriority="46"/>
+    <w:lsdException w:name="Grid Table 2 Accent 1" w:uiPriority="47"/>
+    <w:lsdException w:name="Grid Table 3 Accent 1" w:uiPriority="48"/>
+    <w:lsdException w:name="Grid Table 4 Accent 1" w:uiPriority="49"/>
+    <w:lsdException w:name="Grid Table 5 Dark Accent 1" w:uiPriority="50"/>
+    <w:lsdException w:name="Grid Table 6 Colorful Accent 1" w:uiPriority="51"/>
+    <w:lsdException w:name="Grid Table 7 Colorful Accent 1" w:uiPriority="52"/>
+    <w:lsdException w:name="Grid Table 1 Light Accent 2" w:uiPriority="46"/>
+    <w:lsdException w:name="Grid Table 2 Accent 2" w:uiPriority="47"/>
+    <w:lsdException w:name="Grid Table 3 Accent 2" w:uiPriority="48"/>
+    <w:lsdException w:name="Grid Table 4 Accent 2" w:uiPriority="49"/>
+    <w:lsdException w:name="Grid Table 5 Dark Accent 2" w:uiPriority="50"/>
+    <w:lsdException w:name="Grid Table 6 Colorful Accent 2" w:uiPriority="51"/>
+    <w:lsdException w:name="Grid Table 7 Colorful Accent 2" w:uiPriority="52"/>
+    <w:lsdException w:name="Grid Table 1 Light Accent 3" w:uiPriority="46"/>
+    <w:lsdException w:name="Grid Table 2 Accent 3" w:uiPriority="47"/>
+    <w:lsdException w:name="Grid Table 3 Accent 3" w:uiPriority="48"/>
+    <w:lsdException w:name="Grid Table 4 Accent 3" w:uiPriority="49"/>
+    <w:lsdException w:name="Grid Table 5 Dark Accent 3" w:uiPriority="50"/>
+    <w:lsdException w:name="Grid Table 6 Colorful Accent 3" w:uiPriority="51"/>
+    <w:lsdException w:name="Grid Table 7 Colorful Accent 3" w:uiPriority="52"/>
+    <w:lsdException w:name="Grid Table 1 Light Accent 4" w:uiPriority="46"/>
+    <w:lsdException w:name="Grid Table 2 Accent 4" w:uiPriority="47"/>
+    <w:lsdException w:name="Grid Table 3 Accent 4" w:uiPriority="48"/>
+    <w:lsdException w:name="Grid Table 4 Accent 4" w:uiPriority="49"/>
+    <w:lsdException w:name="Grid Table 5 Dark Accent 4" w:uiPriority="50"/>
+    <w:lsdException w:name="Grid Table 6 Colorful Accent 4" w:uiPriority="51"/>
+    <w:lsdException w:name="Grid Table 7 Colorful Accent 4" w:uiPriority="52"/>
+    <w:lsdException w:name="Grid Table 1 Light Accent 5" w:uiPriority="46"/>
+    <w:lsdException w:name="Grid Table 2 Accent 5" w:uiPriority="47"/>
+    <w:lsdException w:name="Grid Table 3 Accent 5" w:uiPriority="48"/>
+    <w:lsdException w:name="Grid Table 4 Accent 5" w:uiPriority="49"/>
+    <w:lsdException w:name="Grid Table 5 Dark Accent 5" w:uiPriority="50"/>
+    <w:lsdException w:name="Grid Table 6 Colorful Accent 5" w:uiPriority="51"/>
+    <w:lsdException w:name="Grid Table 7 Colorful Accent 5" w:uiPriority="52"/>
+    <w:lsdException w:name="Grid Table 1 Light Accent 6" w:uiPriority="46"/>
+    <w:lsdException w:name="Grid Table 2 Accent 6" w:uiPriority="47"/>
+    <w:lsdException w:name="Grid Table 3 Accent 6" w:uiPriority="48"/>
+    <w:lsdException w:name="Grid Table 4 Accent 6" w:uiPriority="49"/>
+    <w:lsdException w:name="Grid Table 5 Dark Accent 6" w:uiPriority="50"/>
+    <w:lsdException w:name="Grid Table 6 Colorful Accent 6" w:uiPriority="51"/>
+    <w:lsdException w:name="Grid Table 7 Colorful Accent 6" w:uiPriority="52"/>
+    <w:lsdException w:name="List Table 1 Light" w:uiPriority="46"/>
+    <w:lsdException w:name="List Table 2" w:uiPriority="47"/>
+    <w:lsdException w:name="List Table 3" w:uiPriority="48"/>
+    <w:lsdException w:name="List Table 4" w:uiPriority="49"/>
+    <w:lsdException w:name="List Table 5 Dark" w:uiPriority="50"/>
+    <w:lsdException w:name="List Table 6 Colorful" w:uiPriority="51"/>
+    <w:lsdException w:name="List Table 7 Colorful" w:uiPriority="52"/>
+    <w:lsdException w:name="List Table 1 Light Accent 1" w:uiPriority="46"/>
+    <w:lsdException w:name="List Table 2 Accent 1" w:uiPriority="47"/>
+    <w:lsdException w:name="List Table 3 Accent 1" w:uiPriority="48"/>
+    <w:lsdException w:name="List Table 4 Accent 1" w:uiPriority="49"/>
+    <w:lsdException w:name="List Table 5 Dark Accent 1" w:uiPriority="50"/>
+    <w:lsdException w:name="List Table 6 Colorful Accent 1" w:uiPriority="51"/>
+    <w:lsdException w:name="List Table 7 Colorful Accent 1" w:uiPriority="52"/>
+    <w:lsdException w:name="List Table 1 Light Accent 2" w:uiPriority="46"/>
+    <w:lsdException w:name="List Table 2 Accent 2" w:uiPriority="47"/>
+    <w:lsdException w:name="List Table 3 Accent 2" w:uiPriority="48"/>
+    <w:lsdException w:name="List Table 4 Accent 2" w:uiPriority="49"/>
+    <w:lsdException w:name="List Table 5 Dark Accent 2" w:uiPriority="50"/>
+    <w:lsdException w:name="List Table 6 Colorful Accent 2" w:uiPriority="51"/>
+    <w:lsdException w:name="List Table 7 Colorful Accent 2" w:uiPriority="52"/>
+    <w:lsdException w:name="List Table 1 Light Accent 3" w:uiPriority="46"/>
+    <w:lsdException w:name="List Table 2 Accent 3" w:uiPriority="47"/>
+    <w:lsdException w:name="List Table 3 Accent 3" w:uiPriority="48"/>
+    <w:lsdException w:name="List Table 4 Accent 3" w:uiPriority="49"/>
+    <w:lsdException w:name="List Table 5 Dark Accent 3" w:uiPriority="50"/>
+    <w:lsdException w:name="List Table 6 Colorful Accent 3" w:uiPriority="51"/>
+    <w:lsdException w:name="List Table 7 Colorful Accent 3" w:uiPriority="52"/>
+    <w:lsdException w:name="List Table 1 Light Accent 4" w:uiPriority="46"/>
+    <w:lsdException w:name="List Table 2 Accent 4" w:uiPriority="47"/>
+    <w:lsdException w:name="List Table 3 Accent 4" w:uiPriority="48"/>
+    <w:lsdException w:name="List Table 4 Accent 4" w:uiPriority="49"/>
+    <w:lsdException w:name="List Table 5 Dark Accent 4" w:uiPriority="50"/>
+    <w:lsdException w:name="List Table 6 Colorful Accent 4" w:uiPriority="51"/>
+    <w:lsdException w:name="List Table 7 Colorful Accent 4" w:uiPriority="52"/>
+    <w:lsdException w:name="List Table 1 Light Accent 5" w:uiPriority="46"/>
+    <w:lsdException w:name="List Table 2 Accent 5" w:uiPriority="47"/>
+    <w:lsdException w:name="List Table 3 Accent 5" w:uiPriority="48"/>
+    <w:lsdException w:name="List Table 4 Accent 5" w:uiPriority="49"/>
+    <w:lsdException w:name="List Table 5 Dark Accent 5" w:uiPriority="50"/>
+    <w:lsdException w:name="List Table 6 Colorful Accent 5" w:uiPriority="51"/>
+    <w:lsdException w:name="List Table 7 Colorful Accent 5" w:uiPriority="52"/>
+    <w:lsdException w:name="List Table 1 Light Accent 6" w:uiPriority="46"/>
+    <w:lsdException w:name="List Table 2 Accent 6" w:uiPriority="47"/>
+    <w:lsdException w:name="List Table 3 Accent 6" w:uiPriority="48"/>
+    <w:lsdException w:name="List Table 4 Accent 6" w:uiPriority="49"/>
+    <w:lsdException w:name="List Table 5 Dark Accent 6" w:uiPriority="50"/>
+    <w:lsdException w:name="List Table 6 Colorful Accent 6" w:uiPriority="51"/>
+    <w:lsdException w:name="List Table 7 Colorful Accent 6" w:uiPriority="52"/>
   </w:latentStyles>
   <w:style w:type="paragraph" w:default="1" w:styleId="Normal">
     <w:name w:val="Normal"/>
@@ -2413,7 +2629,6 @@
     <w:uiPriority w:val="99"/>
     <w:semiHidden/>
     <w:unhideWhenUsed/>
-    <w:qFormat/>
     <w:tblPr>
       <w:tblInd w:w="0" w:type="dxa"/>
       <w:tblCellMar>

</xml_diff>

<commit_message>
Done clip c04 cart 15: xong phan gan gia tri tien te
</commit_message>
<xml_diff>
--- a/TYPESCRIPT-ES6-JAVASCRIPT-QUA-DỰ-ÁN-SHOPPING-CART-NỀN-TẢNG-NODE.JS-VÀ-ANGULARJS-2.docx
+++ b/TYPESCRIPT-ES6-JAVASCRIPT-QUA-DỰ-ÁN-SHOPPING-CART-NỀN-TẢNG-NODE.JS-VÀ-ANGULARJS-2.docx
@@ -1857,27 +1857,29 @@
         </w:rPr>
         <w:t>https://www.youtube.com/watch?v=FEPXcKwQgRk</w:t>
       </w:r>
+    </w:p>
+    <w:p>
+      <w:pPr>
+        <w:rPr>
+          <w:rFonts w:asciiTheme="majorHAnsi" w:hAnsiTheme="majorHAnsi" w:cstheme="majorHAnsi"/>
+          <w:color w:val="9BBB59" w:themeColor="accent3"/>
+          <w:sz w:val="26"/>
+          <w:szCs w:val="26"/>
+          <w:lang w:val="fr-FR"/>
+        </w:rPr>
+      </w:pPr>
+      <w:r>
+        <w:rPr>
+          <w:rFonts w:asciiTheme="majorHAnsi" w:hAnsiTheme="majorHAnsi" w:cstheme="majorHAnsi"/>
+          <w:color w:val="9BBB59" w:themeColor="accent3"/>
+          <w:sz w:val="26"/>
+          <w:szCs w:val="26"/>
+          <w:lang w:val="fr-FR"/>
+        </w:rPr>
+        <w:t>https://www.youtube.com/watch?v=Zlxlrn3ixyo</w:t>
+      </w:r>
       <w:bookmarkStart w:id="0" w:name="_GoBack"/>
       <w:bookmarkEnd w:id="0"/>
-    </w:p>
-    <w:p>
-      <w:pPr>
-        <w:rPr>
-          <w:rFonts w:asciiTheme="majorHAnsi" w:hAnsiTheme="majorHAnsi" w:cstheme="majorHAnsi"/>
-          <w:sz w:val="26"/>
-          <w:szCs w:val="26"/>
-          <w:lang w:val="fr-FR"/>
-        </w:rPr>
-      </w:pPr>
-      <w:r>
-        <w:rPr>
-          <w:rFonts w:asciiTheme="majorHAnsi" w:hAnsiTheme="majorHAnsi" w:cstheme="majorHAnsi"/>
-          <w:sz w:val="26"/>
-          <w:szCs w:val="26"/>
-          <w:lang w:val="fr-FR"/>
-        </w:rPr>
-        <w:t>https://www.youtube.com/watch?v=Zlxlrn3ixyo</w:t>
-      </w:r>
     </w:p>
     <w:p>
       <w:pPr>

</xml_diff>

<commit_message>
Pendding c04 cart 16: 8:30
</commit_message>
<xml_diff>
--- a/TYPESCRIPT-ES6-JAVASCRIPT-QUA-DỰ-ÁN-SHOPPING-CART-NỀN-TẢNG-NODE.JS-VÀ-ANGULARJS-2.docx
+++ b/TYPESCRIPT-ES6-JAVASCRIPT-QUA-DỰ-ÁN-SHOPPING-CART-NỀN-TẢNG-NODE.JS-VÀ-ANGULARJS-2.docx
@@ -1878,46 +1878,48 @@
         </w:rPr>
         <w:t>https://www.youtube.com/watch?v=Zlxlrn3ixyo</w:t>
       </w:r>
+    </w:p>
+    <w:p>
+      <w:pPr>
+        <w:rPr>
+          <w:rFonts w:asciiTheme="majorHAnsi" w:hAnsiTheme="majorHAnsi" w:cstheme="majorHAnsi"/>
+          <w:color w:val="9BBB59" w:themeColor="accent3"/>
+          <w:sz w:val="26"/>
+          <w:szCs w:val="26"/>
+          <w:lang w:val="fr-FR"/>
+        </w:rPr>
+      </w:pPr>
+      <w:r>
+        <w:rPr>
+          <w:rFonts w:asciiTheme="majorHAnsi" w:hAnsiTheme="majorHAnsi" w:cstheme="majorHAnsi"/>
+          <w:color w:val="9BBB59" w:themeColor="accent3"/>
+          <w:sz w:val="26"/>
+          <w:szCs w:val="26"/>
+          <w:lang w:val="fr-FR"/>
+        </w:rPr>
+        <w:t>https://www.youtube.com/watch?v=u31e0bftQ0g</w:t>
+      </w:r>
+    </w:p>
+    <w:p>
+      <w:pPr>
+        <w:rPr>
+          <w:rFonts w:asciiTheme="majorHAnsi" w:hAnsiTheme="majorHAnsi" w:cstheme="majorHAnsi"/>
+          <w:sz w:val="26"/>
+          <w:szCs w:val="26"/>
+          <w:lang w:val="fr-FR"/>
+        </w:rPr>
+      </w:pPr>
+      <w:r>
+        <w:rPr>
+          <w:rFonts w:asciiTheme="majorHAnsi" w:hAnsiTheme="majorHAnsi" w:cstheme="majorHAnsi"/>
+          <w:sz w:val="26"/>
+          <w:szCs w:val="26"/>
+          <w:lang w:val="fr-FR"/>
+        </w:rPr>
+        <w:t>https://www.youtube.com/watch?v=Pa_xW7Bsj3Q</w:t>
+      </w:r>
       <w:bookmarkStart w:id="0" w:name="_GoBack"/>
       <w:bookmarkEnd w:id="0"/>
-    </w:p>
-    <w:p>
-      <w:pPr>
-        <w:rPr>
-          <w:rFonts w:asciiTheme="majorHAnsi" w:hAnsiTheme="majorHAnsi" w:cstheme="majorHAnsi"/>
-          <w:sz w:val="26"/>
-          <w:szCs w:val="26"/>
-          <w:lang w:val="fr-FR"/>
-        </w:rPr>
-      </w:pPr>
-      <w:r>
-        <w:rPr>
-          <w:rFonts w:asciiTheme="majorHAnsi" w:hAnsiTheme="majorHAnsi" w:cstheme="majorHAnsi"/>
-          <w:sz w:val="26"/>
-          <w:szCs w:val="26"/>
-          <w:lang w:val="fr-FR"/>
-        </w:rPr>
-        <w:t>https://www.youtube.com/watch?v=u31e0bftQ0g</w:t>
-      </w:r>
-    </w:p>
-    <w:p>
-      <w:pPr>
-        <w:rPr>
-          <w:rFonts w:asciiTheme="majorHAnsi" w:hAnsiTheme="majorHAnsi" w:cstheme="majorHAnsi"/>
-          <w:sz w:val="26"/>
-          <w:szCs w:val="26"/>
-          <w:lang w:val="fr-FR"/>
-        </w:rPr>
-      </w:pPr>
-      <w:r>
-        <w:rPr>
-          <w:rFonts w:asciiTheme="majorHAnsi" w:hAnsiTheme="majorHAnsi" w:cstheme="majorHAnsi"/>
-          <w:sz w:val="26"/>
-          <w:szCs w:val="26"/>
-          <w:lang w:val="fr-FR"/>
-        </w:rPr>
-        <w:t>https://www.youtube.com/watch?v=Pa_xW7Bsj3Q</w:t>
-      </w:r>
     </w:p>
     <w:p>
       <w:pPr>

</xml_diff>

<commit_message>
Done clip c04 cart 17: Khi click vào giá tiền hiển lấy ra id và số lượng của sản phẩm
</commit_message>
<xml_diff>
--- a/TYPESCRIPT-ES6-JAVASCRIPT-QUA-DỰ-ÁN-SHOPPING-CART-NỀN-TẢNG-NODE.JS-VÀ-ANGULARJS-2.docx
+++ b/TYPESCRIPT-ES6-JAVASCRIPT-QUA-DỰ-ÁN-SHOPPING-CART-NỀN-TẢNG-NODE.JS-VÀ-ANGULARJS-2.docx
@@ -1,6 +1,6 @@
 
 <file path=word/document.xml><?xml version="1.0" encoding="utf-8"?>
-<w:document xmlns:wpc="http://schemas.microsoft.com/office/word/2010/wordprocessingCanvas" xmlns:mc="http://schemas.openxmlformats.org/markup-compatibility/2006" xmlns:o="urn:schemas-microsoft-com:office:office" xmlns:r="http://schemas.openxmlformats.org/officeDocument/2006/relationships" xmlns:m="http://schemas.openxmlformats.org/officeDocument/2006/math" xmlns:v="urn:schemas-microsoft-com:vml" xmlns:wp14="http://schemas.microsoft.com/office/word/2010/wordprocessingDrawing" xmlns:wp="http://schemas.openxmlformats.org/drawingml/2006/wordprocessingDrawing" xmlns:w10="urn:schemas-microsoft-com:office:word" xmlns:w="http://schemas.openxmlformats.org/wordprocessingml/2006/main" xmlns:w14="http://schemas.microsoft.com/office/word/2010/wordml" xmlns:w15="http://schemas.microsoft.com/office/word/2012/wordml" xmlns:wpg="http://schemas.microsoft.com/office/word/2010/wordprocessingGroup" xmlns:wpi="http://schemas.microsoft.com/office/word/2010/wordprocessingInk" xmlns:wne="http://schemas.microsoft.com/office/word/2006/wordml" xmlns:wps="http://schemas.microsoft.com/office/word/2010/wordprocessingShape" mc:Ignorable="w14 w15 wp14">
+<w:document xmlns:ve="http://schemas.openxmlformats.org/markup-compatibility/2006" xmlns:o="urn:schemas-microsoft-com:office:office" xmlns:r="http://schemas.openxmlformats.org/officeDocument/2006/relationships" xmlns:m="http://schemas.openxmlformats.org/officeDocument/2006/math" xmlns:v="urn:schemas-microsoft-com:vml" xmlns:wp="http://schemas.openxmlformats.org/drawingml/2006/wordprocessingDrawing" xmlns:w10="urn:schemas-microsoft-com:office:word" xmlns:w="http://schemas.openxmlformats.org/wordprocessingml/2006/main" xmlns:wne="http://schemas.microsoft.com/office/word/2006/wordml">
   <w:body>
     <w:p>
       <w:pPr>
@@ -323,7 +323,7 @@
           <w:szCs w:val="26"/>
           <w:lang w:val="fr-FR"/>
         </w:rPr>
-        <w:t xml:space="preserve"> 3\Packages\User: Copy </w:t>
+        <w:t xml:space="preserve"> 3\</w:t>
       </w:r>
       <w:proofErr w:type="spellStart"/>
       <w:r>
@@ -334,6 +334,28 @@
           <w:szCs w:val="26"/>
           <w:lang w:val="fr-FR"/>
         </w:rPr>
+        <w:t>Packages\User</w:t>
+      </w:r>
+      <w:proofErr w:type="spellEnd"/>
+      <w:r>
+        <w:rPr>
+          <w:rFonts w:asciiTheme="majorHAnsi" w:hAnsiTheme="majorHAnsi" w:cstheme="majorHAnsi"/>
+          <w:color w:val="000000" w:themeColor="text1"/>
+          <w:sz w:val="26"/>
+          <w:szCs w:val="26"/>
+          <w:lang w:val="fr-FR"/>
+        </w:rPr>
+        <w:t xml:space="preserve">: Copy </w:t>
+      </w:r>
+      <w:proofErr w:type="spellStart"/>
+      <w:r>
+        <w:rPr>
+          <w:rFonts w:asciiTheme="majorHAnsi" w:hAnsiTheme="majorHAnsi" w:cstheme="majorHAnsi"/>
+          <w:color w:val="000000" w:themeColor="text1"/>
+          <w:sz w:val="26"/>
+          <w:szCs w:val="26"/>
+          <w:lang w:val="fr-FR"/>
+        </w:rPr>
         <w:t>củathưmụcnày</w:t>
       </w:r>
       <w:proofErr w:type="spellEnd"/>
@@ -348,7 +370,6 @@
         <w:t xml:space="preserve"> qua </w:t>
       </w:r>
       <w:proofErr w:type="spellStart"/>
-      <w:proofErr w:type="gramStart"/>
       <w:r>
         <w:rPr>
           <w:rFonts w:asciiTheme="majorHAnsi" w:hAnsiTheme="majorHAnsi" w:cstheme="majorHAnsi"/>
@@ -382,7 +403,6 @@
         <w:t>đểkhôngmất</w:t>
       </w:r>
       <w:proofErr w:type="spellEnd"/>
-      <w:proofErr w:type="gramEnd"/>
       <w:r>
         <w:rPr>
           <w:rFonts w:asciiTheme="majorHAnsi" w:hAnsiTheme="majorHAnsi" w:cstheme="majorHAnsi"/>
@@ -1904,14 +1924,16 @@
       <w:pPr>
         <w:rPr>
           <w:rFonts w:asciiTheme="majorHAnsi" w:hAnsiTheme="majorHAnsi" w:cstheme="majorHAnsi"/>
-          <w:sz w:val="26"/>
-          <w:szCs w:val="26"/>
-          <w:lang w:val="fr-FR"/>
-        </w:rPr>
-      </w:pPr>
-      <w:r>
-        <w:rPr>
-          <w:rFonts w:asciiTheme="majorHAnsi" w:hAnsiTheme="majorHAnsi" w:cstheme="majorHAnsi"/>
+          <w:color w:val="9BBB59" w:themeColor="accent3"/>
+          <w:sz w:val="26"/>
+          <w:szCs w:val="26"/>
+          <w:lang w:val="fr-FR"/>
+        </w:rPr>
+      </w:pPr>
+      <w:r>
+        <w:rPr>
+          <w:rFonts w:asciiTheme="majorHAnsi" w:hAnsiTheme="majorHAnsi" w:cstheme="majorHAnsi"/>
+          <w:color w:val="9BBB59" w:themeColor="accent3"/>
           <w:sz w:val="26"/>
           <w:szCs w:val="26"/>
           <w:lang w:val="fr-FR"/>
@@ -2228,7 +2250,7 @@
 </file>
 
 <file path=word/styles.xml><?xml version="1.0" encoding="utf-8"?>
-<w:styles xmlns:mc="http://schemas.openxmlformats.org/markup-compatibility/2006" xmlns:r="http://schemas.openxmlformats.org/officeDocument/2006/relationships" xmlns:w="http://schemas.openxmlformats.org/wordprocessingml/2006/main" xmlns:w14="http://schemas.microsoft.com/office/word/2010/wordml" xmlns:w15="http://schemas.microsoft.com/office/word/2012/wordml" mc:Ignorable="w14 w15">
+<w:styles xmlns:r="http://schemas.openxmlformats.org/officeDocument/2006/relationships" xmlns:w="http://schemas.openxmlformats.org/wordprocessingml/2006/main">
   <w:docDefaults>
     <w:rPrDefault>
       <w:rPr>
@@ -2244,378 +2266,144 @@
       </w:pPr>
     </w:pPrDefault>
   </w:docDefaults>
-  <w:latentStyles w:defLockedState="0" w:defUIPriority="99" w:defSemiHidden="0" w:defUnhideWhenUsed="0" w:defQFormat="0" w:count="371">
-    <w:lsdException w:name="Normal" w:uiPriority="0" w:qFormat="1"/>
-    <w:lsdException w:name="heading 1" w:uiPriority="9" w:qFormat="1"/>
-    <w:lsdException w:name="heading 2" w:semiHidden="1" w:uiPriority="9" w:unhideWhenUsed="1" w:qFormat="1"/>
-    <w:lsdException w:name="heading 3" w:semiHidden="1" w:uiPriority="9" w:unhideWhenUsed="1" w:qFormat="1"/>
-    <w:lsdException w:name="heading 4" w:semiHidden="1" w:uiPriority="9" w:unhideWhenUsed="1" w:qFormat="1"/>
-    <w:lsdException w:name="heading 5" w:semiHidden="1" w:uiPriority="9" w:unhideWhenUsed="1" w:qFormat="1"/>
-    <w:lsdException w:name="heading 6" w:semiHidden="1" w:uiPriority="9" w:unhideWhenUsed="1" w:qFormat="1"/>
-    <w:lsdException w:name="heading 7" w:semiHidden="1" w:uiPriority="9" w:unhideWhenUsed="1" w:qFormat="1"/>
-    <w:lsdException w:name="heading 8" w:semiHidden="1" w:uiPriority="9" w:unhideWhenUsed="1" w:qFormat="1"/>
-    <w:lsdException w:name="heading 9" w:semiHidden="1" w:uiPriority="9" w:unhideWhenUsed="1" w:qFormat="1"/>
-    <w:lsdException w:name="index 1" w:semiHidden="1" w:unhideWhenUsed="1"/>
-    <w:lsdException w:name="index 2" w:semiHidden="1" w:unhideWhenUsed="1"/>
-    <w:lsdException w:name="index 3" w:semiHidden="1" w:unhideWhenUsed="1"/>
-    <w:lsdException w:name="index 4" w:semiHidden="1" w:unhideWhenUsed="1"/>
-    <w:lsdException w:name="index 5" w:semiHidden="1" w:unhideWhenUsed="1"/>
-    <w:lsdException w:name="index 6" w:semiHidden="1" w:unhideWhenUsed="1"/>
-    <w:lsdException w:name="index 7" w:semiHidden="1" w:unhideWhenUsed="1"/>
-    <w:lsdException w:name="index 8" w:semiHidden="1" w:unhideWhenUsed="1"/>
-    <w:lsdException w:name="index 9" w:semiHidden="1" w:unhideWhenUsed="1"/>
-    <w:lsdException w:name="toc 1" w:semiHidden="1" w:uiPriority="39" w:unhideWhenUsed="1"/>
-    <w:lsdException w:name="toc 2" w:semiHidden="1" w:uiPriority="39" w:unhideWhenUsed="1"/>
-    <w:lsdException w:name="toc 3" w:semiHidden="1" w:uiPriority="39" w:unhideWhenUsed="1"/>
-    <w:lsdException w:name="toc 4" w:semiHidden="1" w:uiPriority="39" w:unhideWhenUsed="1"/>
-    <w:lsdException w:name="toc 5" w:semiHidden="1" w:uiPriority="39" w:unhideWhenUsed="1"/>
-    <w:lsdException w:name="toc 6" w:semiHidden="1" w:uiPriority="39" w:unhideWhenUsed="1"/>
-    <w:lsdException w:name="toc 7" w:semiHidden="1" w:uiPriority="39" w:unhideWhenUsed="1"/>
-    <w:lsdException w:name="toc 8" w:semiHidden="1" w:uiPriority="39" w:unhideWhenUsed="1"/>
-    <w:lsdException w:name="toc 9" w:semiHidden="1" w:uiPriority="39" w:unhideWhenUsed="1"/>
-    <w:lsdException w:name="Normal Indent" w:semiHidden="1" w:unhideWhenUsed="1"/>
-    <w:lsdException w:name="footnote text" w:semiHidden="1" w:unhideWhenUsed="1"/>
-    <w:lsdException w:name="annotation text" w:semiHidden="1" w:unhideWhenUsed="1"/>
-    <w:lsdException w:name="header" w:semiHidden="1" w:unhideWhenUsed="1"/>
-    <w:lsdException w:name="footer" w:semiHidden="1" w:unhideWhenUsed="1"/>
-    <w:lsdException w:name="index heading" w:semiHidden="1" w:unhideWhenUsed="1"/>
-    <w:lsdException w:name="caption" w:semiHidden="1" w:uiPriority="35" w:unhideWhenUsed="1" w:qFormat="1"/>
-    <w:lsdException w:name="table of figures" w:semiHidden="1" w:unhideWhenUsed="1"/>
-    <w:lsdException w:name="envelope address" w:semiHidden="1" w:unhideWhenUsed="1"/>
-    <w:lsdException w:name="envelope return" w:semiHidden="1" w:unhideWhenUsed="1"/>
-    <w:lsdException w:name="footnote reference" w:semiHidden="1" w:unhideWhenUsed="1"/>
-    <w:lsdException w:name="annotation reference" w:semiHidden="1" w:unhideWhenUsed="1"/>
-    <w:lsdException w:name="line number" w:semiHidden="1" w:unhideWhenUsed="1"/>
-    <w:lsdException w:name="page number" w:semiHidden="1" w:unhideWhenUsed="1"/>
-    <w:lsdException w:name="endnote reference" w:semiHidden="1" w:unhideWhenUsed="1"/>
-    <w:lsdException w:name="endnote text" w:semiHidden="1" w:unhideWhenUsed="1"/>
-    <w:lsdException w:name="table of authorities" w:semiHidden="1" w:unhideWhenUsed="1"/>
-    <w:lsdException w:name="macro" w:semiHidden="1" w:unhideWhenUsed="1"/>
-    <w:lsdException w:name="toa heading" w:semiHidden="1" w:unhideWhenUsed="1"/>
-    <w:lsdException w:name="List" w:semiHidden="1" w:unhideWhenUsed="1"/>
-    <w:lsdException w:name="List Bullet" w:semiHidden="1" w:unhideWhenUsed="1"/>
-    <w:lsdException w:name="List Number" w:semiHidden="1" w:unhideWhenUsed="1"/>
-    <w:lsdException w:name="List 2" w:semiHidden="1" w:unhideWhenUsed="1"/>
-    <w:lsdException w:name="List 3" w:semiHidden="1" w:unhideWhenUsed="1"/>
-    <w:lsdException w:name="List 4" w:semiHidden="1" w:unhideWhenUsed="1"/>
-    <w:lsdException w:name="List 5" w:semiHidden="1" w:unhideWhenUsed="1"/>
-    <w:lsdException w:name="List Bullet 2" w:semiHidden="1" w:unhideWhenUsed="1"/>
-    <w:lsdException w:name="List Bullet 3" w:semiHidden="1" w:unhideWhenUsed="1"/>
-    <w:lsdException w:name="List Bullet 4" w:semiHidden="1" w:unhideWhenUsed="1"/>
-    <w:lsdException w:name="List Bullet 5" w:semiHidden="1" w:unhideWhenUsed="1"/>
-    <w:lsdException w:name="List Number 2" w:semiHidden="1" w:unhideWhenUsed="1"/>
-    <w:lsdException w:name="List Number 3" w:semiHidden="1" w:unhideWhenUsed="1"/>
-    <w:lsdException w:name="List Number 4" w:semiHidden="1" w:unhideWhenUsed="1"/>
-    <w:lsdException w:name="List Number 5" w:semiHidden="1" w:unhideWhenUsed="1"/>
-    <w:lsdException w:name="Title" w:uiPriority="10" w:qFormat="1"/>
-    <w:lsdException w:name="Closing" w:semiHidden="1" w:unhideWhenUsed="1"/>
-    <w:lsdException w:name="Signature" w:semiHidden="1" w:unhideWhenUsed="1"/>
-    <w:lsdException w:name="Default Paragraph Font" w:semiHidden="1" w:uiPriority="1" w:unhideWhenUsed="1"/>
-    <w:lsdException w:name="Body Text" w:semiHidden="1" w:unhideWhenUsed="1"/>
-    <w:lsdException w:name="Body Text Indent" w:semiHidden="1" w:unhideWhenUsed="1"/>
-    <w:lsdException w:name="List Continue" w:semiHidden="1" w:unhideWhenUsed="1"/>
-    <w:lsdException w:name="List Continue 2" w:semiHidden="1" w:unhideWhenUsed="1"/>
-    <w:lsdException w:name="List Continue 3" w:semiHidden="1" w:unhideWhenUsed="1"/>
-    <w:lsdException w:name="List Continue 4" w:semiHidden="1" w:unhideWhenUsed="1"/>
-    <w:lsdException w:name="List Continue 5" w:semiHidden="1" w:unhideWhenUsed="1"/>
-    <w:lsdException w:name="Message Header" w:semiHidden="1" w:unhideWhenUsed="1"/>
-    <w:lsdException w:name="Subtitle" w:uiPriority="11" w:qFormat="1"/>
-    <w:lsdException w:name="Salutation" w:semiHidden="1" w:unhideWhenUsed="1"/>
-    <w:lsdException w:name="Date" w:semiHidden="1" w:unhideWhenUsed="1"/>
-    <w:lsdException w:name="Body Text First Indent" w:semiHidden="1" w:unhideWhenUsed="1"/>
-    <w:lsdException w:name="Body Text First Indent 2" w:semiHidden="1" w:unhideWhenUsed="1"/>
-    <w:lsdException w:name="Note Heading" w:semiHidden="1" w:unhideWhenUsed="1"/>
-    <w:lsdException w:name="Body Text 2" w:semiHidden="1" w:unhideWhenUsed="1"/>
-    <w:lsdException w:name="Body Text 3" w:semiHidden="1" w:unhideWhenUsed="1"/>
-    <w:lsdException w:name="Body Text Indent 2" w:semiHidden="1" w:unhideWhenUsed="1"/>
-    <w:lsdException w:name="Body Text Indent 3" w:semiHidden="1" w:unhideWhenUsed="1"/>
-    <w:lsdException w:name="Block Text" w:semiHidden="1" w:unhideWhenUsed="1"/>
-    <w:lsdException w:name="Hyperlink" w:semiHidden="1" w:unhideWhenUsed="1"/>
-    <w:lsdException w:name="FollowedHyperlink" w:semiHidden="1" w:unhideWhenUsed="1"/>
-    <w:lsdException w:name="Strong" w:uiPriority="22" w:qFormat="1"/>
-    <w:lsdException w:name="Emphasis" w:uiPriority="20" w:qFormat="1"/>
-    <w:lsdException w:name="Document Map" w:semiHidden="1" w:unhideWhenUsed="1"/>
-    <w:lsdException w:name="Plain Text" w:semiHidden="1" w:unhideWhenUsed="1"/>
-    <w:lsdException w:name="E-mail Signature" w:semiHidden="1" w:unhideWhenUsed="1"/>
-    <w:lsdException w:name="HTML Top of Form" w:semiHidden="1" w:unhideWhenUsed="1"/>
-    <w:lsdException w:name="HTML Bottom of Form" w:semiHidden="1" w:unhideWhenUsed="1"/>
-    <w:lsdException w:name="Normal (Web)" w:semiHidden="1" w:unhideWhenUsed="1"/>
-    <w:lsdException w:name="HTML Acronym" w:semiHidden="1" w:unhideWhenUsed="1"/>
-    <w:lsdException w:name="HTML Address" w:semiHidden="1" w:unhideWhenUsed="1"/>
-    <w:lsdException w:name="HTML Cite" w:semiHidden="1" w:unhideWhenUsed="1"/>
-    <w:lsdException w:name="HTML Code" w:semiHidden="1" w:unhideWhenUsed="1"/>
-    <w:lsdException w:name="HTML Definition" w:semiHidden="1" w:unhideWhenUsed="1"/>
-    <w:lsdException w:name="HTML Keyboard" w:semiHidden="1" w:unhideWhenUsed="1"/>
-    <w:lsdException w:name="HTML Preformatted" w:semiHidden="1" w:unhideWhenUsed="1"/>
-    <w:lsdException w:name="HTML Sample" w:semiHidden="1" w:unhideWhenUsed="1"/>
-    <w:lsdException w:name="HTML Typewriter" w:semiHidden="1" w:unhideWhenUsed="1"/>
-    <w:lsdException w:name="HTML Variable" w:semiHidden="1" w:unhideWhenUsed="1"/>
-    <w:lsdException w:name="Normal Table" w:semiHidden="1" w:unhideWhenUsed="1"/>
-    <w:lsdException w:name="annotation subject" w:semiHidden="1" w:unhideWhenUsed="1"/>
-    <w:lsdException w:name="No List" w:semiHidden="1" w:unhideWhenUsed="1"/>
-    <w:lsdException w:name="Outline List 1" w:semiHidden="1" w:unhideWhenUsed="1"/>
-    <w:lsdException w:name="Outline List 2" w:semiHidden="1" w:unhideWhenUsed="1"/>
-    <w:lsdException w:name="Outline List 3" w:semiHidden="1" w:unhideWhenUsed="1"/>
-    <w:lsdException w:name="Table Simple 1" w:semiHidden="1" w:unhideWhenUsed="1"/>
-    <w:lsdException w:name="Table Simple 2" w:semiHidden="1" w:unhideWhenUsed="1"/>
-    <w:lsdException w:name="Table Simple 3" w:semiHidden="1" w:unhideWhenUsed="1"/>
-    <w:lsdException w:name="Table Classic 1" w:semiHidden="1" w:unhideWhenUsed="1"/>
-    <w:lsdException w:name="Table Classic 2" w:semiHidden="1" w:unhideWhenUsed="1"/>
-    <w:lsdException w:name="Table Classic 3" w:semiHidden="1" w:unhideWhenUsed="1"/>
-    <w:lsdException w:name="Table Classic 4" w:semiHidden="1" w:unhideWhenUsed="1"/>
-    <w:lsdException w:name="Table Colorful 1" w:semiHidden="1" w:unhideWhenUsed="1"/>
-    <w:lsdException w:name="Table Colorful 2" w:semiHidden="1" w:unhideWhenUsed="1"/>
-    <w:lsdException w:name="Table Colorful 3" w:semiHidden="1" w:unhideWhenUsed="1"/>
-    <w:lsdException w:name="Table Columns 1" w:semiHidden="1" w:unhideWhenUsed="1"/>
-    <w:lsdException w:name="Table Columns 2" w:semiHidden="1" w:unhideWhenUsed="1"/>
-    <w:lsdException w:name="Table Columns 3" w:semiHidden="1" w:unhideWhenUsed="1"/>
-    <w:lsdException w:name="Table Columns 4" w:semiHidden="1" w:unhideWhenUsed="1"/>
-    <w:lsdException w:name="Table Columns 5" w:semiHidden="1" w:unhideWhenUsed="1"/>
-    <w:lsdException w:name="Table Grid 1" w:semiHidden="1" w:unhideWhenUsed="1"/>
-    <w:lsdException w:name="Table Grid 2" w:semiHidden="1" w:unhideWhenUsed="1"/>
-    <w:lsdException w:name="Table Grid 3" w:semiHidden="1" w:unhideWhenUsed="1"/>
-    <w:lsdException w:name="Table Grid 4" w:semiHidden="1" w:unhideWhenUsed="1"/>
-    <w:lsdException w:name="Table Grid 5" w:semiHidden="1" w:unhideWhenUsed="1"/>
-    <w:lsdException w:name="Table Grid 6" w:semiHidden="1" w:unhideWhenUsed="1"/>
-    <w:lsdException w:name="Table Grid 7" w:semiHidden="1" w:unhideWhenUsed="1"/>
-    <w:lsdException w:name="Table Grid 8" w:semiHidden="1" w:unhideWhenUsed="1"/>
-    <w:lsdException w:name="Table List 1" w:semiHidden="1" w:unhideWhenUsed="1"/>
-    <w:lsdException w:name="Table List 2" w:semiHidden="1" w:unhideWhenUsed="1"/>
-    <w:lsdException w:name="Table List 3" w:semiHidden="1" w:unhideWhenUsed="1"/>
-    <w:lsdException w:name="Table List 4" w:semiHidden="1" w:unhideWhenUsed="1"/>
-    <w:lsdException w:name="Table List 5" w:semiHidden="1" w:unhideWhenUsed="1"/>
-    <w:lsdException w:name="Table List 6" w:semiHidden="1" w:unhideWhenUsed="1"/>
-    <w:lsdException w:name="Table List 7" w:semiHidden="1" w:unhideWhenUsed="1"/>
-    <w:lsdException w:name="Table List 8" w:semiHidden="1" w:unhideWhenUsed="1"/>
-    <w:lsdException w:name="Table 3D effects 1" w:semiHidden="1" w:unhideWhenUsed="1"/>
-    <w:lsdException w:name="Table 3D effects 2" w:semiHidden="1" w:unhideWhenUsed="1"/>
-    <w:lsdException w:name="Table 3D effects 3" w:semiHidden="1" w:unhideWhenUsed="1"/>
-    <w:lsdException w:name="Table Contemporary" w:semiHidden="1" w:unhideWhenUsed="1"/>
-    <w:lsdException w:name="Table Elegant" w:semiHidden="1" w:unhideWhenUsed="1"/>
-    <w:lsdException w:name="Table Professional" w:semiHidden="1" w:unhideWhenUsed="1"/>
-    <w:lsdException w:name="Table Subtle 1" w:semiHidden="1" w:unhideWhenUsed="1"/>
-    <w:lsdException w:name="Table Subtle 2" w:semiHidden="1" w:unhideWhenUsed="1"/>
-    <w:lsdException w:name="Table Web 1" w:semiHidden="1" w:unhideWhenUsed="1"/>
-    <w:lsdException w:name="Table Web 2" w:semiHidden="1" w:unhideWhenUsed="1"/>
-    <w:lsdException w:name="Table Web 3" w:semiHidden="1" w:unhideWhenUsed="1"/>
-    <w:lsdException w:name="Balloon Text" w:semiHidden="1" w:unhideWhenUsed="1"/>
-    <w:lsdException w:name="Table Grid" w:uiPriority="59"/>
-    <w:lsdException w:name="Table Theme" w:semiHidden="1" w:unhideWhenUsed="1"/>
-    <w:lsdException w:name="Placeholder Text" w:semiHidden="1"/>
-    <w:lsdException w:name="No Spacing" w:uiPriority="1" w:qFormat="1"/>
-    <w:lsdException w:name="Light Shading" w:uiPriority="60"/>
-    <w:lsdException w:name="Light List" w:uiPriority="61"/>
-    <w:lsdException w:name="Light Grid" w:uiPriority="62"/>
-    <w:lsdException w:name="Medium Shading 1" w:uiPriority="63"/>
-    <w:lsdException w:name="Medium Shading 2" w:uiPriority="64"/>
-    <w:lsdException w:name="Medium List 1" w:uiPriority="65"/>
-    <w:lsdException w:name="Medium List 2" w:uiPriority="66"/>
-    <w:lsdException w:name="Medium Grid 1" w:uiPriority="67"/>
-    <w:lsdException w:name="Medium Grid 2" w:uiPriority="68"/>
-    <w:lsdException w:name="Medium Grid 3" w:uiPriority="69"/>
-    <w:lsdException w:name="Dark List" w:uiPriority="70"/>
-    <w:lsdException w:name="Colorful Shading" w:uiPriority="71"/>
-    <w:lsdException w:name="Colorful List" w:uiPriority="72"/>
-    <w:lsdException w:name="Colorful Grid" w:uiPriority="73"/>
-    <w:lsdException w:name="Light Shading Accent 1" w:uiPriority="60"/>
-    <w:lsdException w:name="Light List Accent 1" w:uiPriority="61"/>
-    <w:lsdException w:name="Light Grid Accent 1" w:uiPriority="62"/>
-    <w:lsdException w:name="Medium Shading 1 Accent 1" w:uiPriority="63"/>
-    <w:lsdException w:name="Medium Shading 2 Accent 1" w:uiPriority="64"/>
-    <w:lsdException w:name="Medium List 1 Accent 1" w:uiPriority="65"/>
-    <w:lsdException w:name="Revision" w:semiHidden="1"/>
-    <w:lsdException w:name="List Paragraph" w:uiPriority="34" w:qFormat="1"/>
-    <w:lsdException w:name="Quote" w:uiPriority="29" w:qFormat="1"/>
-    <w:lsdException w:name="Intense Quote" w:uiPriority="30" w:qFormat="1"/>
-    <w:lsdException w:name="Medium List 2 Accent 1" w:uiPriority="66"/>
-    <w:lsdException w:name="Medium Grid 1 Accent 1" w:uiPriority="67"/>
-    <w:lsdException w:name="Medium Grid 2 Accent 1" w:uiPriority="68"/>
-    <w:lsdException w:name="Medium Grid 3 Accent 1" w:uiPriority="69"/>
-    <w:lsdException w:name="Dark List Accent 1" w:uiPriority="70"/>
-    <w:lsdException w:name="Colorful Shading Accent 1" w:uiPriority="71"/>
-    <w:lsdException w:name="Colorful List Accent 1" w:uiPriority="72"/>
-    <w:lsdException w:name="Colorful Grid Accent 1" w:uiPriority="73"/>
-    <w:lsdException w:name="Light Shading Accent 2" w:uiPriority="60"/>
-    <w:lsdException w:name="Light List Accent 2" w:uiPriority="61"/>
-    <w:lsdException w:name="Light Grid Accent 2" w:uiPriority="62"/>
-    <w:lsdException w:name="Medium Shading 1 Accent 2" w:uiPriority="63"/>
-    <w:lsdException w:name="Medium Shading 2 Accent 2" w:uiPriority="64"/>
-    <w:lsdException w:name="Medium List 1 Accent 2" w:uiPriority="65"/>
-    <w:lsdException w:name="Medium List 2 Accent 2" w:uiPriority="66"/>
-    <w:lsdException w:name="Medium Grid 1 Accent 2" w:uiPriority="67"/>
-    <w:lsdException w:name="Medium Grid 2 Accent 2" w:uiPriority="68"/>
-    <w:lsdException w:name="Medium Grid 3 Accent 2" w:uiPriority="69"/>
-    <w:lsdException w:name="Dark List Accent 2" w:uiPriority="70"/>
-    <w:lsdException w:name="Colorful Shading Accent 2" w:uiPriority="71"/>
-    <w:lsdException w:name="Colorful List Accent 2" w:uiPriority="72"/>
-    <w:lsdException w:name="Colorful Grid Accent 2" w:uiPriority="73"/>
-    <w:lsdException w:name="Light Shading Accent 3" w:uiPriority="60"/>
-    <w:lsdException w:name="Light List Accent 3" w:uiPriority="61"/>
-    <w:lsdException w:name="Light Grid Accent 3" w:uiPriority="62"/>
-    <w:lsdException w:name="Medium Shading 1 Accent 3" w:uiPriority="63"/>
-    <w:lsdException w:name="Medium Shading 2 Accent 3" w:uiPriority="64"/>
-    <w:lsdException w:name="Medium List 1 Accent 3" w:uiPriority="65"/>
-    <w:lsdException w:name="Medium List 2 Accent 3" w:uiPriority="66"/>
-    <w:lsdException w:name="Medium Grid 1 Accent 3" w:uiPriority="67"/>
-    <w:lsdException w:name="Medium Grid 2 Accent 3" w:uiPriority="68"/>
-    <w:lsdException w:name="Medium Grid 3 Accent 3" w:uiPriority="69"/>
-    <w:lsdException w:name="Dark List Accent 3" w:uiPriority="70"/>
-    <w:lsdException w:name="Colorful Shading Accent 3" w:uiPriority="71"/>
-    <w:lsdException w:name="Colorful List Accent 3" w:uiPriority="72"/>
-    <w:lsdException w:name="Colorful Grid Accent 3" w:uiPriority="73"/>
-    <w:lsdException w:name="Light Shading Accent 4" w:uiPriority="60"/>
-    <w:lsdException w:name="Light List Accent 4" w:uiPriority="61"/>
-    <w:lsdException w:name="Light Grid Accent 4" w:uiPriority="62"/>
-    <w:lsdException w:name="Medium Shading 1 Accent 4" w:uiPriority="63"/>
-    <w:lsdException w:name="Medium Shading 2 Accent 4" w:uiPriority="64"/>
-    <w:lsdException w:name="Medium List 1 Accent 4" w:uiPriority="65"/>
-    <w:lsdException w:name="Medium List 2 Accent 4" w:uiPriority="66"/>
-    <w:lsdException w:name="Medium Grid 1 Accent 4" w:uiPriority="67"/>
-    <w:lsdException w:name="Medium Grid 2 Accent 4" w:uiPriority="68"/>
-    <w:lsdException w:name="Medium Grid 3 Accent 4" w:uiPriority="69"/>
-    <w:lsdException w:name="Dark List Accent 4" w:uiPriority="70"/>
-    <w:lsdException w:name="Colorful Shading Accent 4" w:uiPriority="71"/>
-    <w:lsdException w:name="Colorful List Accent 4" w:uiPriority="72"/>
-    <w:lsdException w:name="Colorful Grid Accent 4" w:uiPriority="73"/>
-    <w:lsdException w:name="Light Shading Accent 5" w:uiPriority="60"/>
-    <w:lsdException w:name="Light List Accent 5" w:uiPriority="61"/>
-    <w:lsdException w:name="Light Grid Accent 5" w:uiPriority="62"/>
-    <w:lsdException w:name="Medium Shading 1 Accent 5" w:uiPriority="63"/>
-    <w:lsdException w:name="Medium Shading 2 Accent 5" w:uiPriority="64"/>
-    <w:lsdException w:name="Medium List 1 Accent 5" w:uiPriority="65"/>
-    <w:lsdException w:name="Medium List 2 Accent 5" w:uiPriority="66"/>
-    <w:lsdException w:name="Medium Grid 1 Accent 5" w:uiPriority="67"/>
-    <w:lsdException w:name="Medium Grid 2 Accent 5" w:uiPriority="68"/>
-    <w:lsdException w:name="Medium Grid 3 Accent 5" w:uiPriority="69"/>
-    <w:lsdException w:name="Dark List Accent 5" w:uiPriority="70"/>
-    <w:lsdException w:name="Colorful Shading Accent 5" w:uiPriority="71"/>
-    <w:lsdException w:name="Colorful List Accent 5" w:uiPriority="72"/>
-    <w:lsdException w:name="Colorful Grid Accent 5" w:uiPriority="73"/>
-    <w:lsdException w:name="Light Shading Accent 6" w:uiPriority="60"/>
-    <w:lsdException w:name="Light List Accent 6" w:uiPriority="61"/>
-    <w:lsdException w:name="Light Grid Accent 6" w:uiPriority="62"/>
-    <w:lsdException w:name="Medium Shading 1 Accent 6" w:uiPriority="63"/>
-    <w:lsdException w:name="Medium Shading 2 Accent 6" w:uiPriority="64"/>
-    <w:lsdException w:name="Medium List 1 Accent 6" w:uiPriority="65"/>
-    <w:lsdException w:name="Medium List 2 Accent 6" w:uiPriority="66"/>
-    <w:lsdException w:name="Medium Grid 1 Accent 6" w:uiPriority="67"/>
-    <w:lsdException w:name="Medium Grid 2 Accent 6" w:uiPriority="68"/>
-    <w:lsdException w:name="Medium Grid 3 Accent 6" w:uiPriority="69"/>
-    <w:lsdException w:name="Dark List Accent 6" w:uiPriority="70"/>
-    <w:lsdException w:name="Colorful Shading Accent 6" w:uiPriority="71"/>
-    <w:lsdException w:name="Colorful List Accent 6" w:uiPriority="72"/>
-    <w:lsdException w:name="Colorful Grid Accent 6" w:uiPriority="73"/>
-    <w:lsdException w:name="Subtle Emphasis" w:uiPriority="19" w:qFormat="1"/>
-    <w:lsdException w:name="Intense Emphasis" w:uiPriority="21" w:qFormat="1"/>
-    <w:lsdException w:name="Subtle Reference" w:uiPriority="31" w:qFormat="1"/>
-    <w:lsdException w:name="Intense Reference" w:uiPriority="32" w:qFormat="1"/>
-    <w:lsdException w:name="Book Title" w:uiPriority="33" w:qFormat="1"/>
-    <w:lsdException w:name="Bibliography" w:semiHidden="1" w:uiPriority="37" w:unhideWhenUsed="1"/>
-    <w:lsdException w:name="TOC Heading" w:semiHidden="1" w:uiPriority="39" w:unhideWhenUsed="1" w:qFormat="1"/>
-    <w:lsdException w:name="Plain Table 1" w:uiPriority="41"/>
-    <w:lsdException w:name="Plain Table 2" w:uiPriority="42"/>
-    <w:lsdException w:name="Plain Table 3" w:uiPriority="43"/>
-    <w:lsdException w:name="Plain Table 4" w:uiPriority="44"/>
-    <w:lsdException w:name="Plain Table 5" w:uiPriority="45"/>
-    <w:lsdException w:name="Grid Table Light" w:uiPriority="40"/>
-    <w:lsdException w:name="Grid Table 1 Light" w:uiPriority="46"/>
-    <w:lsdException w:name="Grid Table 2" w:uiPriority="47"/>
-    <w:lsdException w:name="Grid Table 3" w:uiPriority="48"/>
-    <w:lsdException w:name="Grid Table 4" w:uiPriority="49"/>
-    <w:lsdException w:name="Grid Table 5 Dark" w:uiPriority="50"/>
-    <w:lsdException w:name="Grid Table 6 Colorful" w:uiPriority="51"/>
-    <w:lsdException w:name="Grid Table 7 Colorful" w:uiPriority="52"/>
-    <w:lsdException w:name="Grid Table 1 Light Accent 1" w:uiPriority="46"/>
-    <w:lsdException w:name="Grid Table 2 Accent 1" w:uiPriority="47"/>
-    <w:lsdException w:name="Grid Table 3 Accent 1" w:uiPriority="48"/>
-    <w:lsdException w:name="Grid Table 4 Accent 1" w:uiPriority="49"/>
-    <w:lsdException w:name="Grid Table 5 Dark Accent 1" w:uiPriority="50"/>
-    <w:lsdException w:name="Grid Table 6 Colorful Accent 1" w:uiPriority="51"/>
-    <w:lsdException w:name="Grid Table 7 Colorful Accent 1" w:uiPriority="52"/>
-    <w:lsdException w:name="Grid Table 1 Light Accent 2" w:uiPriority="46"/>
-    <w:lsdException w:name="Grid Table 2 Accent 2" w:uiPriority="47"/>
-    <w:lsdException w:name="Grid Table 3 Accent 2" w:uiPriority="48"/>
-    <w:lsdException w:name="Grid Table 4 Accent 2" w:uiPriority="49"/>
-    <w:lsdException w:name="Grid Table 5 Dark Accent 2" w:uiPriority="50"/>
-    <w:lsdException w:name="Grid Table 6 Colorful Accent 2" w:uiPriority="51"/>
-    <w:lsdException w:name="Grid Table 7 Colorful Accent 2" w:uiPriority="52"/>
-    <w:lsdException w:name="Grid Table 1 Light Accent 3" w:uiPriority="46"/>
-    <w:lsdException w:name="Grid Table 2 Accent 3" w:uiPriority="47"/>
-    <w:lsdException w:name="Grid Table 3 Accent 3" w:uiPriority="48"/>
-    <w:lsdException w:name="Grid Table 4 Accent 3" w:uiPriority="49"/>
-    <w:lsdException w:name="Grid Table 5 Dark Accent 3" w:uiPriority="50"/>
-    <w:lsdException w:name="Grid Table 6 Colorful Accent 3" w:uiPriority="51"/>
-    <w:lsdException w:name="Grid Table 7 Colorful Accent 3" w:uiPriority="52"/>
-    <w:lsdException w:name="Grid Table 1 Light Accent 4" w:uiPriority="46"/>
-    <w:lsdException w:name="Grid Table 2 Accent 4" w:uiPriority="47"/>
-    <w:lsdException w:name="Grid Table 3 Accent 4" w:uiPriority="48"/>
-    <w:lsdException w:name="Grid Table 4 Accent 4" w:uiPriority="49"/>
-    <w:lsdException w:name="Grid Table 5 Dark Accent 4" w:uiPriority="50"/>
-    <w:lsdException w:name="Grid Table 6 Colorful Accent 4" w:uiPriority="51"/>
-    <w:lsdException w:name="Grid Table 7 Colorful Accent 4" w:uiPriority="52"/>
-    <w:lsdException w:name="Grid Table 1 Light Accent 5" w:uiPriority="46"/>
-    <w:lsdException w:name="Grid Table 2 Accent 5" w:uiPriority="47"/>
-    <w:lsdException w:name="Grid Table 3 Accent 5" w:uiPriority="48"/>
-    <w:lsdException w:name="Grid Table 4 Accent 5" w:uiPriority="49"/>
-    <w:lsdException w:name="Grid Table 5 Dark Accent 5" w:uiPriority="50"/>
-    <w:lsdException w:name="Grid Table 6 Colorful Accent 5" w:uiPriority="51"/>
-    <w:lsdException w:name="Grid Table 7 Colorful Accent 5" w:uiPriority="52"/>
-    <w:lsdException w:name="Grid Table 1 Light Accent 6" w:uiPriority="46"/>
-    <w:lsdException w:name="Grid Table 2 Accent 6" w:uiPriority="47"/>
-    <w:lsdException w:name="Grid Table 3 Accent 6" w:uiPriority="48"/>
-    <w:lsdException w:name="Grid Table 4 Accent 6" w:uiPriority="49"/>
-    <w:lsdException w:name="Grid Table 5 Dark Accent 6" w:uiPriority="50"/>
-    <w:lsdException w:name="Grid Table 6 Colorful Accent 6" w:uiPriority="51"/>
-    <w:lsdException w:name="Grid Table 7 Colorful Accent 6" w:uiPriority="52"/>
-    <w:lsdException w:name="List Table 1 Light" w:uiPriority="46"/>
-    <w:lsdException w:name="List Table 2" w:uiPriority="47"/>
-    <w:lsdException w:name="List Table 3" w:uiPriority="48"/>
-    <w:lsdException w:name="List Table 4" w:uiPriority="49"/>
-    <w:lsdException w:name="List Table 5 Dark" w:uiPriority="50"/>
-    <w:lsdException w:name="List Table 6 Colorful" w:uiPriority="51"/>
-    <w:lsdException w:name="List Table 7 Colorful" w:uiPriority="52"/>
-    <w:lsdException w:name="List Table 1 Light Accent 1" w:uiPriority="46"/>
-    <w:lsdException w:name="List Table 2 Accent 1" w:uiPriority="47"/>
-    <w:lsdException w:name="List Table 3 Accent 1" w:uiPriority="48"/>
-    <w:lsdException w:name="List Table 4 Accent 1" w:uiPriority="49"/>
-    <w:lsdException w:name="List Table 5 Dark Accent 1" w:uiPriority="50"/>
-    <w:lsdException w:name="List Table 6 Colorful Accent 1" w:uiPriority="51"/>
-    <w:lsdException w:name="List Table 7 Colorful Accent 1" w:uiPriority="52"/>
-    <w:lsdException w:name="List Table 1 Light Accent 2" w:uiPriority="46"/>
-    <w:lsdException w:name="List Table 2 Accent 2" w:uiPriority="47"/>
-    <w:lsdException w:name="List Table 3 Accent 2" w:uiPriority="48"/>
-    <w:lsdException w:name="List Table 4 Accent 2" w:uiPriority="49"/>
-    <w:lsdException w:name="List Table 5 Dark Accent 2" w:uiPriority="50"/>
-    <w:lsdException w:name="List Table 6 Colorful Accent 2" w:uiPriority="51"/>
-    <w:lsdException w:name="List Table 7 Colorful Accent 2" w:uiPriority="52"/>
-    <w:lsdException w:name="List Table 1 Light Accent 3" w:uiPriority="46"/>
-    <w:lsdException w:name="List Table 2 Accent 3" w:uiPriority="47"/>
-    <w:lsdException w:name="List Table 3 Accent 3" w:uiPriority="48"/>
-    <w:lsdException w:name="List Table 4 Accent 3" w:uiPriority="49"/>
-    <w:lsdException w:name="List Table 5 Dark Accent 3" w:uiPriority="50"/>
-    <w:lsdException w:name="List Table 6 Colorful Accent 3" w:uiPriority="51"/>
-    <w:lsdException w:name="List Table 7 Colorful Accent 3" w:uiPriority="52"/>
-    <w:lsdException w:name="List Table 1 Light Accent 4" w:uiPriority="46"/>
-    <w:lsdException w:name="List Table 2 Accent 4" w:uiPriority="47"/>
-    <w:lsdException w:name="List Table 3 Accent 4" w:uiPriority="48"/>
-    <w:lsdException w:name="List Table 4 Accent 4" w:uiPriority="49"/>
-    <w:lsdException w:name="List Table 5 Dark Accent 4" w:uiPriority="50"/>
-    <w:lsdException w:name="List Table 6 Colorful Accent 4" w:uiPriority="51"/>
-    <w:lsdException w:name="List Table 7 Colorful Accent 4" w:uiPriority="52"/>
-    <w:lsdException w:name="List Table 1 Light Accent 5" w:uiPriority="46"/>
-    <w:lsdException w:name="List Table 2 Accent 5" w:uiPriority="47"/>
-    <w:lsdException w:name="List Table 3 Accent 5" w:uiPriority="48"/>
-    <w:lsdException w:name="List Table 4 Accent 5" w:uiPriority="49"/>
-    <w:lsdException w:name="List Table 5 Dark Accent 5" w:uiPriority="50"/>
-    <w:lsdException w:name="List Table 6 Colorful Accent 5" w:uiPriority="51"/>
-    <w:lsdException w:name="List Table 7 Colorful Accent 5" w:uiPriority="52"/>
-    <w:lsdException w:name="List Table 1 Light Accent 6" w:uiPriority="46"/>
-    <w:lsdException w:name="List Table 2 Accent 6" w:uiPriority="47"/>
-    <w:lsdException w:name="List Table 3 Accent 6" w:uiPriority="48"/>
-    <w:lsdException w:name="List Table 4 Accent 6" w:uiPriority="49"/>
-    <w:lsdException w:name="List Table 5 Dark Accent 6" w:uiPriority="50"/>
-    <w:lsdException w:name="List Table 6 Colorful Accent 6" w:uiPriority="51"/>
-    <w:lsdException w:name="List Table 7 Colorful Accent 6" w:uiPriority="52"/>
+  <w:latentStyles w:defLockedState="0" w:defUIPriority="99" w:defSemiHidden="1" w:defUnhideWhenUsed="1" w:defQFormat="0" w:count="267">
+    <w:lsdException w:name="Normal" w:semiHidden="0" w:uiPriority="0" w:unhideWhenUsed="0" w:qFormat="1"/>
+    <w:lsdException w:name="heading 1" w:semiHidden="0" w:uiPriority="9" w:unhideWhenUsed="0" w:qFormat="1"/>
+    <w:lsdException w:name="heading 2" w:uiPriority="9" w:qFormat="1"/>
+    <w:lsdException w:name="heading 3" w:uiPriority="9" w:qFormat="1"/>
+    <w:lsdException w:name="heading 4" w:uiPriority="9" w:qFormat="1"/>
+    <w:lsdException w:name="heading 5" w:uiPriority="9" w:qFormat="1"/>
+    <w:lsdException w:name="heading 6" w:uiPriority="9" w:qFormat="1"/>
+    <w:lsdException w:name="heading 7" w:uiPriority="9" w:qFormat="1"/>
+    <w:lsdException w:name="heading 8" w:uiPriority="9" w:qFormat="1"/>
+    <w:lsdException w:name="heading 9" w:uiPriority="9" w:qFormat="1"/>
+    <w:lsdException w:name="toc 1" w:uiPriority="39"/>
+    <w:lsdException w:name="toc 2" w:uiPriority="39"/>
+    <w:lsdException w:name="toc 3" w:uiPriority="39"/>
+    <w:lsdException w:name="toc 4" w:uiPriority="39"/>
+    <w:lsdException w:name="toc 5" w:uiPriority="39"/>
+    <w:lsdException w:name="toc 6" w:uiPriority="39"/>
+    <w:lsdException w:name="toc 7" w:uiPriority="39"/>
+    <w:lsdException w:name="toc 8" w:uiPriority="39"/>
+    <w:lsdException w:name="toc 9" w:uiPriority="39"/>
+    <w:lsdException w:name="caption" w:uiPriority="35" w:qFormat="1"/>
+    <w:lsdException w:name="Title" w:semiHidden="0" w:uiPriority="10" w:unhideWhenUsed="0" w:qFormat="1"/>
+    <w:lsdException w:name="Default Paragraph Font" w:uiPriority="1"/>
+    <w:lsdException w:name="Subtitle" w:semiHidden="0" w:uiPriority="11" w:unhideWhenUsed="0" w:qFormat="1"/>
+    <w:lsdException w:name="Strong" w:semiHidden="0" w:uiPriority="22" w:unhideWhenUsed="0" w:qFormat="1"/>
+    <w:lsdException w:name="Emphasis" w:semiHidden="0" w:uiPriority="20" w:unhideWhenUsed="0" w:qFormat="1"/>
+    <w:lsdException w:name="Table Grid" w:semiHidden="0" w:uiPriority="59" w:unhideWhenUsed="0"/>
+    <w:lsdException w:name="Placeholder Text" w:unhideWhenUsed="0"/>
+    <w:lsdException w:name="No Spacing" w:semiHidden="0" w:uiPriority="1" w:unhideWhenUsed="0" w:qFormat="1"/>
+    <w:lsdException w:name="Light Shading" w:semiHidden="0" w:uiPriority="60" w:unhideWhenUsed="0"/>
+    <w:lsdException w:name="Light List" w:semiHidden="0" w:uiPriority="61" w:unhideWhenUsed="0"/>
+    <w:lsdException w:name="Light Grid" w:semiHidden="0" w:uiPriority="62" w:unhideWhenUsed="0"/>
+    <w:lsdException w:name="Medium Shading 1" w:semiHidden="0" w:uiPriority="63" w:unhideWhenUsed="0"/>
+    <w:lsdException w:name="Medium Shading 2" w:semiHidden="0" w:uiPriority="64" w:unhideWhenUsed="0"/>
+    <w:lsdException w:name="Medium List 1" w:semiHidden="0" w:uiPriority="65" w:unhideWhenUsed="0"/>
+    <w:lsdException w:name="Medium List 2" w:semiHidden="0" w:uiPriority="66" w:unhideWhenUsed="0"/>
+    <w:lsdException w:name="Medium Grid 1" w:semiHidden="0" w:uiPriority="67" w:unhideWhenUsed="0"/>
+    <w:lsdException w:name="Medium Grid 2" w:semiHidden="0" w:uiPriority="68" w:unhideWhenUsed="0"/>
+    <w:lsdException w:name="Medium Grid 3" w:semiHidden="0" w:uiPriority="69" w:unhideWhenUsed="0"/>
+    <w:lsdException w:name="Dark List" w:semiHidden="0" w:uiPriority="70" w:unhideWhenUsed="0"/>
+    <w:lsdException w:name="Colorful Shading" w:semiHidden="0" w:uiPriority="71" w:unhideWhenUsed="0"/>
+    <w:lsdException w:name="Colorful List" w:semiHidden="0" w:uiPriority="72" w:unhideWhenUsed="0"/>
+    <w:lsdException w:name="Colorful Grid" w:semiHidden="0" w:uiPriority="73" w:unhideWhenUsed="0"/>
+    <w:lsdException w:name="Light Shading Accent 1" w:semiHidden="0" w:uiPriority="60" w:unhideWhenUsed="0"/>
+    <w:lsdException w:name="Light List Accent 1" w:semiHidden="0" w:uiPriority="61" w:unhideWhenUsed="0"/>
+    <w:lsdException w:name="Light Grid Accent 1" w:semiHidden="0" w:uiPriority="62" w:unhideWhenUsed="0"/>
+    <w:lsdException w:name="Medium Shading 1 Accent 1" w:semiHidden="0" w:uiPriority="63" w:unhideWhenUsed="0"/>
+    <w:lsdException w:name="Medium Shading 2 Accent 1" w:semiHidden="0" w:uiPriority="64" w:unhideWhenUsed="0"/>
+    <w:lsdException w:name="Medium List 1 Accent 1" w:semiHidden="0" w:uiPriority="65" w:unhideWhenUsed="0"/>
+    <w:lsdException w:name="Revision" w:unhideWhenUsed="0"/>
+    <w:lsdException w:name="List Paragraph" w:semiHidden="0" w:uiPriority="34" w:unhideWhenUsed="0" w:qFormat="1"/>
+    <w:lsdException w:name="Quote" w:semiHidden="0" w:uiPriority="29" w:unhideWhenUsed="0" w:qFormat="1"/>
+    <w:lsdException w:name="Intense Quote" w:semiHidden="0" w:uiPriority="30" w:unhideWhenUsed="0" w:qFormat="1"/>
+    <w:lsdException w:name="Medium List 2 Accent 1" w:semiHidden="0" w:uiPriority="66" w:unhideWhenUsed="0"/>
+    <w:lsdException w:name="Medium Grid 1 Accent 1" w:semiHidden="0" w:uiPriority="67" w:unhideWhenUsed="0"/>
+    <w:lsdException w:name="Medium Grid 2 Accent 1" w:semiHidden="0" w:uiPriority="68" w:unhideWhenUsed="0"/>
+    <w:lsdException w:name="Medium Grid 3 Accent 1" w:semiHidden="0" w:uiPriority="69" w:unhideWhenUsed="0"/>
+    <w:lsdException w:name="Dark List Accent 1" w:semiHidden="0" w:uiPriority="70" w:unhideWhenUsed="0"/>
+    <w:lsdException w:name="Colorful Shading Accent 1" w:semiHidden="0" w:uiPriority="71" w:unhideWhenUsed="0"/>
+    <w:lsdException w:name="Colorful List Accent 1" w:semiHidden="0" w:uiPriority="72" w:unhideWhenUsed="0"/>
+    <w:lsdException w:name="Colorful Grid Accent 1" w:semiHidden="0" w:uiPriority="73" w:unhideWhenUsed="0"/>
+    <w:lsdException w:name="Light Shading Accent 2" w:semiHidden="0" w:uiPriority="60" w:unhideWhenUsed="0"/>
+    <w:lsdException w:name="Light List Accent 2" w:semiHidden="0" w:uiPriority="61" w:unhideWhenUsed="0"/>
+    <w:lsdException w:name="Light Grid Accent 2" w:semiHidden="0" w:uiPriority="62" w:unhideWhenUsed="0"/>
+    <w:lsdException w:name="Medium Shading 1 Accent 2" w:semiHidden="0" w:uiPriority="63" w:unhideWhenUsed="0"/>
+    <w:lsdException w:name="Medium Shading 2 Accent 2" w:semiHidden="0" w:uiPriority="64" w:unhideWhenUsed="0"/>
+    <w:lsdException w:name="Medium List 1 Accent 2" w:semiHidden="0" w:uiPriority="65" w:unhideWhenUsed="0"/>
+    <w:lsdException w:name="Medium List 2 Accent 2" w:semiHidden="0" w:uiPriority="66" w:unhideWhenUsed="0"/>
+    <w:lsdException w:name="Medium Grid 1 Accent 2" w:semiHidden="0" w:uiPriority="67" w:unhideWhenUsed="0"/>
+    <w:lsdException w:name="Medium Grid 2 Accent 2" w:semiHidden="0" w:uiPriority="68" w:unhideWhenUsed="0"/>
+    <w:lsdException w:name="Medium Grid 3 Accent 2" w:semiHidden="0" w:uiPriority="69" w:unhideWhenUsed="0"/>
+    <w:lsdException w:name="Dark List Accent 2" w:semiHidden="0" w:uiPriority="70" w:unhideWhenUsed="0"/>
+    <w:lsdException w:name="Colorful Shading Accent 2" w:semiHidden="0" w:uiPriority="71" w:unhideWhenUsed="0"/>
+    <w:lsdException w:name="Colorful List Accent 2" w:semiHidden="0" w:uiPriority="72" w:unhideWhenUsed="0"/>
+    <w:lsdException w:name="Colorful Grid Accent 2" w:semiHidden="0" w:uiPriority="73" w:unhideWhenUsed="0"/>
+    <w:lsdException w:name="Light Shading Accent 3" w:semiHidden="0" w:uiPriority="60" w:unhideWhenUsed="0"/>
+    <w:lsdException w:name="Light List Accent 3" w:semiHidden="0" w:uiPriority="61" w:unhideWhenUsed="0"/>
+    <w:lsdException w:name="Light Grid Accent 3" w:semiHidden="0" w:uiPriority="62" w:unhideWhenUsed="0"/>
+    <w:lsdException w:name="Medium Shading 1 Accent 3" w:semiHidden="0" w:uiPriority="63" w:unhideWhenUsed="0"/>
+    <w:lsdException w:name="Medium Shading 2 Accent 3" w:semiHidden="0" w:uiPriority="64" w:unhideWhenUsed="0"/>
+    <w:lsdException w:name="Medium List 1 Accent 3" w:semiHidden="0" w:uiPriority="65" w:unhideWhenUsed="0"/>
+    <w:lsdException w:name="Medium List 2 Accent 3" w:semiHidden="0" w:uiPriority="66" w:unhideWhenUsed="0"/>
+    <w:lsdException w:name="Medium Grid 1 Accent 3" w:semiHidden="0" w:uiPriority="67" w:unhideWhenUsed="0"/>
+    <w:lsdException w:name="Medium Grid 2 Accent 3" w:semiHidden="0" w:uiPriority="68" w:unhideWhenUsed="0"/>
+    <w:lsdException w:name="Medium Grid 3 Accent 3" w:semiHidden="0" w:uiPriority="69" w:unhideWhenUsed="0"/>
+    <w:lsdException w:name="Dark List Accent 3" w:semiHidden="0" w:uiPriority="70" w:unhideWhenUsed="0"/>
+    <w:lsdException w:name="Colorful Shading Accent 3" w:semiHidden="0" w:uiPriority="71" w:unhideWhenUsed="0"/>
+    <w:lsdException w:name="Colorful List Accent 3" w:semiHidden="0" w:uiPriority="72" w:unhideWhenUsed="0"/>
+    <w:lsdException w:name="Colorful Grid Accent 3" w:semiHidden="0" w:uiPriority="73" w:unhideWhenUsed="0"/>
+    <w:lsdException w:name="Light Shading Accent 4" w:semiHidden="0" w:uiPriority="60" w:unhideWhenUsed="0"/>
+    <w:lsdException w:name="Light List Accent 4" w:semiHidden="0" w:uiPriority="61" w:unhideWhenUsed="0"/>
+    <w:lsdException w:name="Light Grid Accent 4" w:semiHidden="0" w:uiPriority="62" w:unhideWhenUsed="0"/>
+    <w:lsdException w:name="Medium Shading 1 Accent 4" w:semiHidden="0" w:uiPriority="63" w:unhideWhenUsed="0"/>
+    <w:lsdException w:name="Medium Shading 2 Accent 4" w:semiHidden="0" w:uiPriority="64" w:unhideWhenUsed="0"/>
+    <w:lsdException w:name="Medium List 1 Accent 4" w:semiHidden="0" w:uiPriority="65" w:unhideWhenUsed="0"/>
+    <w:lsdException w:name="Medium List 2 Accent 4" w:semiHidden="0" w:uiPriority="66" w:unhideWhenUsed="0"/>
+    <w:lsdException w:name="Medium Grid 1 Accent 4" w:semiHidden="0" w:uiPriority="67" w:unhideWhenUsed="0"/>
+    <w:lsdException w:name="Medium Grid 2 Accent 4" w:semiHidden="0" w:uiPriority="68" w:unhideWhenUsed="0"/>
+    <w:lsdException w:name="Medium Grid 3 Accent 4" w:semiHidden="0" w:uiPriority="69" w:unhideWhenUsed="0"/>
+    <w:lsdException w:name="Dark List Accent 4" w:semiHidden="0" w:uiPriority="70" w:unhideWhenUsed="0"/>
+    <w:lsdException w:name="Colorful Shading Accent 4" w:semiHidden="0" w:uiPriority="71" w:unhideWhenUsed="0"/>
+    <w:lsdException w:name="Colorful List Accent 4" w:semiHidden="0" w:uiPriority="72" w:unhideWhenUsed="0"/>
+    <w:lsdException w:name="Colorful Grid Accent 4" w:semiHidden="0" w:uiPriority="73" w:unhideWhenUsed="0"/>
+    <w:lsdException w:name="Light Shading Accent 5" w:semiHidden="0" w:uiPriority="60" w:unhideWhenUsed="0"/>
+    <w:lsdException w:name="Light List Accent 5" w:semiHidden="0" w:uiPriority="61" w:unhideWhenUsed="0"/>
+    <w:lsdException w:name="Light Grid Accent 5" w:semiHidden="0" w:uiPriority="62" w:unhideWhenUsed="0"/>
+    <w:lsdException w:name="Medium Shading 1 Accent 5" w:semiHidden="0" w:uiPriority="63" w:unhideWhenUsed="0"/>
+    <w:lsdException w:name="Medium Shading 2 Accent 5" w:semiHidden="0" w:uiPriority="64" w:unhideWhenUsed="0"/>
+    <w:lsdException w:name="Medium List 1 Accent 5" w:semiHidden="0" w:uiPriority="65" w:unhideWhenUsed="0"/>
+    <w:lsdException w:name="Medium List 2 Accent 5" w:semiHidden="0" w:uiPriority="66" w:unhideWhenUsed="0"/>
+    <w:lsdException w:name="Medium Grid 1 Accent 5" w:semiHidden="0" w:uiPriority="67" w:unhideWhenUsed="0"/>
+    <w:lsdException w:name="Medium Grid 2 Accent 5" w:semiHidden="0" w:uiPriority="68" w:unhideWhenUsed="0"/>
+    <w:lsdException w:name="Medium Grid 3 Accent 5" w:semiHidden="0" w:uiPriority="69" w:unhideWhenUsed="0"/>
+    <w:lsdException w:name="Dark List Accent 5" w:semiHidden="0" w:uiPriority="70" w:unhideWhenUsed="0"/>
+    <w:lsdException w:name="Colorful Shading Accent 5" w:semiHidden="0" w:uiPriority="71" w:unhideWhenUsed="0"/>
+    <w:lsdException w:name="Colorful List Accent 5" w:semiHidden="0" w:uiPriority="72" w:unhideWhenUsed="0"/>
+    <w:lsdException w:name="Colorful Grid Accent 5" w:semiHidden="0" w:uiPriority="73" w:unhideWhenUsed="0"/>
+    <w:lsdException w:name="Light Shading Accent 6" w:semiHidden="0" w:uiPriority="60" w:unhideWhenUsed="0"/>
+    <w:lsdException w:name="Light List Accent 6" w:semiHidden="0" w:uiPriority="61" w:unhideWhenUsed="0"/>
+    <w:lsdException w:name="Light Grid Accent 6" w:semiHidden="0" w:uiPriority="62" w:unhideWhenUsed="0"/>
+    <w:lsdException w:name="Medium Shading 1 Accent 6" w:semiHidden="0" w:uiPriority="63" w:unhideWhenUsed="0"/>
+    <w:lsdException w:name="Medium Shading 2 Accent 6" w:semiHidden="0" w:uiPriority="64" w:unhideWhenUsed="0"/>
+    <w:lsdException w:name="Medium List 1 Accent 6" w:semiHidden="0" w:uiPriority="65" w:unhideWhenUsed="0"/>
+    <w:lsdException w:name="Medium List 2 Accent 6" w:semiHidden="0" w:uiPriority="66" w:unhideWhenUsed="0"/>
+    <w:lsdException w:name="Medium Grid 1 Accent 6" w:semiHidden="0" w:uiPriority="67" w:unhideWhenUsed="0"/>
+    <w:lsdException w:name="Medium Grid 2 Accent 6" w:semiHidden="0" w:uiPriority="68" w:unhideWhenUsed="0"/>
+    <w:lsdException w:name="Medium Grid 3 Accent 6" w:semiHidden="0" w:uiPriority="69" w:unhideWhenUsed="0"/>
+    <w:lsdException w:name="Dark List Accent 6" w:semiHidden="0" w:uiPriority="70" w:unhideWhenUsed="0"/>
+    <w:lsdException w:name="Colorful Shading Accent 6" w:semiHidden="0" w:uiPriority="71" w:unhideWhenUsed="0"/>
+    <w:lsdException w:name="Colorful List Accent 6" w:semiHidden="0" w:uiPriority="72" w:unhideWhenUsed="0"/>
+    <w:lsdException w:name="Colorful Grid Accent 6" w:semiHidden="0" w:uiPriority="73" w:unhideWhenUsed="0"/>
+    <w:lsdException w:name="Subtle Emphasis" w:semiHidden="0" w:uiPriority="19" w:unhideWhenUsed="0" w:qFormat="1"/>
+    <w:lsdException w:name="Intense Emphasis" w:semiHidden="0" w:uiPriority="21" w:unhideWhenUsed="0" w:qFormat="1"/>
+    <w:lsdException w:name="Subtle Reference" w:semiHidden="0" w:uiPriority="31" w:unhideWhenUsed="0" w:qFormat="1"/>
+    <w:lsdException w:name="Intense Reference" w:semiHidden="0" w:uiPriority="32" w:unhideWhenUsed="0" w:qFormat="1"/>
+    <w:lsdException w:name="Book Title" w:semiHidden="0" w:uiPriority="33" w:unhideWhenUsed="0" w:qFormat="1"/>
+    <w:lsdException w:name="Bibliography" w:uiPriority="37"/>
+    <w:lsdException w:name="TOC Heading" w:uiPriority="39" w:qFormat="1"/>
   </w:latentStyles>
   <w:style w:type="paragraph" w:default="1" w:styleId="Normal">
     <w:name w:val="Normal"/>
@@ -2633,6 +2421,7 @@
     <w:uiPriority w:val="99"/>
     <w:semiHidden/>
     <w:unhideWhenUsed/>
+    <w:qFormat/>
     <w:tblPr>
       <w:tblInd w:w="0" w:type="dxa"/>
       <w:tblCellMar>

</xml_diff>

<commit_message>
Done clip c04 cart 18: validate cho phần input số lượng
</commit_message>
<xml_diff>
--- a/TYPESCRIPT-ES6-JAVASCRIPT-QUA-DỰ-ÁN-SHOPPING-CART-NỀN-TẢNG-NODE.JS-VÀ-ANGULARJS-2.docx
+++ b/TYPESCRIPT-ES6-JAVASCRIPT-QUA-DỰ-ÁN-SHOPPING-CART-NỀN-TẢNG-NODE.JS-VÀ-ANGULARJS-2.docx
@@ -1,6 +1,6 @@
 
 <file path=word/document.xml><?xml version="1.0" encoding="utf-8"?>
-<w:document xmlns:ve="http://schemas.openxmlformats.org/markup-compatibility/2006" xmlns:o="urn:schemas-microsoft-com:office:office" xmlns:r="http://schemas.openxmlformats.org/officeDocument/2006/relationships" xmlns:m="http://schemas.openxmlformats.org/officeDocument/2006/math" xmlns:v="urn:schemas-microsoft-com:vml" xmlns:wp="http://schemas.openxmlformats.org/drawingml/2006/wordprocessingDrawing" xmlns:w10="urn:schemas-microsoft-com:office:word" xmlns:w="http://schemas.openxmlformats.org/wordprocessingml/2006/main" xmlns:wne="http://schemas.microsoft.com/office/word/2006/wordml">
+<w:document xmlns:wpc="http://schemas.microsoft.com/office/word/2010/wordprocessingCanvas" xmlns:mc="http://schemas.openxmlformats.org/markup-compatibility/2006" xmlns:o="urn:schemas-microsoft-com:office:office" xmlns:r="http://schemas.openxmlformats.org/officeDocument/2006/relationships" xmlns:m="http://schemas.openxmlformats.org/officeDocument/2006/math" xmlns:v="urn:schemas-microsoft-com:vml" xmlns:wp14="http://schemas.microsoft.com/office/word/2010/wordprocessingDrawing" xmlns:wp="http://schemas.openxmlformats.org/drawingml/2006/wordprocessingDrawing" xmlns:w10="urn:schemas-microsoft-com:office:word" xmlns:w="http://schemas.openxmlformats.org/wordprocessingml/2006/main" xmlns:w14="http://schemas.microsoft.com/office/word/2010/wordml" xmlns:w15="http://schemas.microsoft.com/office/word/2012/wordml" xmlns:wpg="http://schemas.microsoft.com/office/word/2010/wordprocessingGroup" xmlns:wpi="http://schemas.microsoft.com/office/word/2010/wordprocessingInk" xmlns:wne="http://schemas.microsoft.com/office/word/2006/wordml" xmlns:wps="http://schemas.microsoft.com/office/word/2010/wordprocessingShape" mc:Ignorable="w14 w15 wp14">
   <w:body>
     <w:p>
       <w:pPr>
@@ -323,7 +323,7 @@
           <w:szCs w:val="26"/>
           <w:lang w:val="fr-FR"/>
         </w:rPr>
-        <w:t xml:space="preserve"> 3\</w:t>
+        <w:t xml:space="preserve"> 3\Packages\User: Copy </w:t>
       </w:r>
       <w:proofErr w:type="spellStart"/>
       <w:r>
@@ -334,7 +334,7 @@
           <w:szCs w:val="26"/>
           <w:lang w:val="fr-FR"/>
         </w:rPr>
-        <w:t>Packages\User</w:t>
+        <w:t>củathưmụcnày</w:t>
       </w:r>
       <w:proofErr w:type="spellEnd"/>
       <w:r>
@@ -345,9 +345,10 @@
           <w:szCs w:val="26"/>
           <w:lang w:val="fr-FR"/>
         </w:rPr>
-        <w:t xml:space="preserve">: Copy </w:t>
+        <w:t xml:space="preserve"> qua </w:t>
       </w:r>
       <w:proofErr w:type="spellStart"/>
+      <w:proofErr w:type="gramStart"/>
       <w:r>
         <w:rPr>
           <w:rFonts w:asciiTheme="majorHAnsi" w:hAnsiTheme="majorHAnsi" w:cstheme="majorHAnsi"/>
@@ -356,7 +357,7 @@
           <w:szCs w:val="26"/>
           <w:lang w:val="fr-FR"/>
         </w:rPr>
-        <w:t>củathưmụcnày</w:t>
+        <w:t>máytínhkhác</w:t>
       </w:r>
       <w:proofErr w:type="spellEnd"/>
       <w:r>
@@ -367,7 +368,7 @@
           <w:szCs w:val="26"/>
           <w:lang w:val="fr-FR"/>
         </w:rPr>
-        <w:t xml:space="preserve"> qua </w:t>
+        <w:t xml:space="preserve"> ,</w:t>
       </w:r>
       <w:proofErr w:type="spellStart"/>
       <w:r>
@@ -378,31 +379,10 @@
           <w:szCs w:val="26"/>
           <w:lang w:val="fr-FR"/>
         </w:rPr>
-        <w:t>máytínhkhác</w:t>
+        <w:t>đểkhôngmất</w:t>
       </w:r>
       <w:proofErr w:type="spellEnd"/>
-      <w:r>
-        <w:rPr>
-          <w:rFonts w:asciiTheme="majorHAnsi" w:hAnsiTheme="majorHAnsi" w:cstheme="majorHAnsi"/>
-          <w:color w:val="000000" w:themeColor="text1"/>
-          <w:sz w:val="26"/>
-          <w:szCs w:val="26"/>
-          <w:lang w:val="fr-FR"/>
-        </w:rPr>
-        <w:t xml:space="preserve"> ,</w:t>
-      </w:r>
-      <w:proofErr w:type="spellStart"/>
-      <w:r>
-        <w:rPr>
-          <w:rFonts w:asciiTheme="majorHAnsi" w:hAnsiTheme="majorHAnsi" w:cstheme="majorHAnsi"/>
-          <w:color w:val="000000" w:themeColor="text1"/>
-          <w:sz w:val="26"/>
-          <w:szCs w:val="26"/>
-          <w:lang w:val="fr-FR"/>
-        </w:rPr>
-        <w:t>đểkhôngmất</w:t>
-      </w:r>
-      <w:proofErr w:type="spellEnd"/>
+      <w:proofErr w:type="gramEnd"/>
       <w:r>
         <w:rPr>
           <w:rFonts w:asciiTheme="majorHAnsi" w:hAnsiTheme="majorHAnsi" w:cstheme="majorHAnsi"/>
@@ -1940,46 +1920,48 @@
         </w:rPr>
         <w:t>https://www.youtube.com/watch?v=Pa_xW7Bsj3Q</w:t>
       </w:r>
+    </w:p>
+    <w:p>
+      <w:pPr>
+        <w:rPr>
+          <w:rFonts w:asciiTheme="majorHAnsi" w:hAnsiTheme="majorHAnsi" w:cstheme="majorHAnsi"/>
+          <w:color w:val="9BBB59" w:themeColor="accent3"/>
+          <w:sz w:val="26"/>
+          <w:szCs w:val="26"/>
+          <w:lang w:val="fr-FR"/>
+        </w:rPr>
+      </w:pPr>
+      <w:r>
+        <w:rPr>
+          <w:rFonts w:asciiTheme="majorHAnsi" w:hAnsiTheme="majorHAnsi" w:cstheme="majorHAnsi"/>
+          <w:color w:val="9BBB59" w:themeColor="accent3"/>
+          <w:sz w:val="26"/>
+          <w:szCs w:val="26"/>
+          <w:lang w:val="fr-FR"/>
+        </w:rPr>
+        <w:t>https://www.youtube.com/watch?v=x8GTUuLU5vc</w:t>
+      </w:r>
+    </w:p>
+    <w:p>
+      <w:pPr>
+        <w:rPr>
+          <w:rFonts w:asciiTheme="majorHAnsi" w:hAnsiTheme="majorHAnsi" w:cstheme="majorHAnsi"/>
+          <w:sz w:val="26"/>
+          <w:szCs w:val="26"/>
+          <w:lang w:val="fr-FR"/>
+        </w:rPr>
+      </w:pPr>
+      <w:r>
+        <w:rPr>
+          <w:rFonts w:asciiTheme="majorHAnsi" w:hAnsiTheme="majorHAnsi" w:cstheme="majorHAnsi"/>
+          <w:sz w:val="26"/>
+          <w:szCs w:val="26"/>
+          <w:lang w:val="fr-FR"/>
+        </w:rPr>
+        <w:t>https://www.youtube.com/watch?v=_qbBPKthvd8</w:t>
+      </w:r>
       <w:bookmarkStart w:id="0" w:name="_GoBack"/>
       <w:bookmarkEnd w:id="0"/>
-    </w:p>
-    <w:p>
-      <w:pPr>
-        <w:rPr>
-          <w:rFonts w:asciiTheme="majorHAnsi" w:hAnsiTheme="majorHAnsi" w:cstheme="majorHAnsi"/>
-          <w:sz w:val="26"/>
-          <w:szCs w:val="26"/>
-          <w:lang w:val="fr-FR"/>
-        </w:rPr>
-      </w:pPr>
-      <w:r>
-        <w:rPr>
-          <w:rFonts w:asciiTheme="majorHAnsi" w:hAnsiTheme="majorHAnsi" w:cstheme="majorHAnsi"/>
-          <w:sz w:val="26"/>
-          <w:szCs w:val="26"/>
-          <w:lang w:val="fr-FR"/>
-        </w:rPr>
-        <w:t>https://www.youtube.com/watch?v=x8GTUuLU5vc</w:t>
-      </w:r>
-    </w:p>
-    <w:p>
-      <w:pPr>
-        <w:rPr>
-          <w:rFonts w:asciiTheme="majorHAnsi" w:hAnsiTheme="majorHAnsi" w:cstheme="majorHAnsi"/>
-          <w:sz w:val="26"/>
-          <w:szCs w:val="26"/>
-          <w:lang w:val="fr-FR"/>
-        </w:rPr>
-      </w:pPr>
-      <w:r>
-        <w:rPr>
-          <w:rFonts w:asciiTheme="majorHAnsi" w:hAnsiTheme="majorHAnsi" w:cstheme="majorHAnsi"/>
-          <w:sz w:val="26"/>
-          <w:szCs w:val="26"/>
-          <w:lang w:val="fr-FR"/>
-        </w:rPr>
-        <w:t>https://www.youtube.com/watch?v=_qbBPKthvd8</w:t>
-      </w:r>
     </w:p>
     <w:p>
       <w:pPr>
@@ -2250,7 +2232,7 @@
 </file>
 
 <file path=word/styles.xml><?xml version="1.0" encoding="utf-8"?>
-<w:styles xmlns:r="http://schemas.openxmlformats.org/officeDocument/2006/relationships" xmlns:w="http://schemas.openxmlformats.org/wordprocessingml/2006/main">
+<w:styles xmlns:mc="http://schemas.openxmlformats.org/markup-compatibility/2006" xmlns:r="http://schemas.openxmlformats.org/officeDocument/2006/relationships" xmlns:w="http://schemas.openxmlformats.org/wordprocessingml/2006/main" xmlns:w14="http://schemas.microsoft.com/office/word/2010/wordml" xmlns:w15="http://schemas.microsoft.com/office/word/2012/wordml" mc:Ignorable="w14 w15">
   <w:docDefaults>
     <w:rPrDefault>
       <w:rPr>
@@ -2266,144 +2248,378 @@
       </w:pPr>
     </w:pPrDefault>
   </w:docDefaults>
-  <w:latentStyles w:defLockedState="0" w:defUIPriority="99" w:defSemiHidden="1" w:defUnhideWhenUsed="1" w:defQFormat="0" w:count="267">
-    <w:lsdException w:name="Normal" w:semiHidden="0" w:uiPriority="0" w:unhideWhenUsed="0" w:qFormat="1"/>
-    <w:lsdException w:name="heading 1" w:semiHidden="0" w:uiPriority="9" w:unhideWhenUsed="0" w:qFormat="1"/>
-    <w:lsdException w:name="heading 2" w:uiPriority="9" w:qFormat="1"/>
-    <w:lsdException w:name="heading 3" w:uiPriority="9" w:qFormat="1"/>
-    <w:lsdException w:name="heading 4" w:uiPriority="9" w:qFormat="1"/>
-    <w:lsdException w:name="heading 5" w:uiPriority="9" w:qFormat="1"/>
-    <w:lsdException w:name="heading 6" w:uiPriority="9" w:qFormat="1"/>
-    <w:lsdException w:name="heading 7" w:uiPriority="9" w:qFormat="1"/>
-    <w:lsdException w:name="heading 8" w:uiPriority="9" w:qFormat="1"/>
-    <w:lsdException w:name="heading 9" w:uiPriority="9" w:qFormat="1"/>
-    <w:lsdException w:name="toc 1" w:uiPriority="39"/>
-    <w:lsdException w:name="toc 2" w:uiPriority="39"/>
-    <w:lsdException w:name="toc 3" w:uiPriority="39"/>
-    <w:lsdException w:name="toc 4" w:uiPriority="39"/>
-    <w:lsdException w:name="toc 5" w:uiPriority="39"/>
-    <w:lsdException w:name="toc 6" w:uiPriority="39"/>
-    <w:lsdException w:name="toc 7" w:uiPriority="39"/>
-    <w:lsdException w:name="toc 8" w:uiPriority="39"/>
-    <w:lsdException w:name="toc 9" w:uiPriority="39"/>
-    <w:lsdException w:name="caption" w:uiPriority="35" w:qFormat="1"/>
-    <w:lsdException w:name="Title" w:semiHidden="0" w:uiPriority="10" w:unhideWhenUsed="0" w:qFormat="1"/>
-    <w:lsdException w:name="Default Paragraph Font" w:uiPriority="1"/>
-    <w:lsdException w:name="Subtitle" w:semiHidden="0" w:uiPriority="11" w:unhideWhenUsed="0" w:qFormat="1"/>
-    <w:lsdException w:name="Strong" w:semiHidden="0" w:uiPriority="22" w:unhideWhenUsed="0" w:qFormat="1"/>
-    <w:lsdException w:name="Emphasis" w:semiHidden="0" w:uiPriority="20" w:unhideWhenUsed="0" w:qFormat="1"/>
-    <w:lsdException w:name="Table Grid" w:semiHidden="0" w:uiPriority="59" w:unhideWhenUsed="0"/>
-    <w:lsdException w:name="Placeholder Text" w:unhideWhenUsed="0"/>
-    <w:lsdException w:name="No Spacing" w:semiHidden="0" w:uiPriority="1" w:unhideWhenUsed="0" w:qFormat="1"/>
-    <w:lsdException w:name="Light Shading" w:semiHidden="0" w:uiPriority="60" w:unhideWhenUsed="0"/>
-    <w:lsdException w:name="Light List" w:semiHidden="0" w:uiPriority="61" w:unhideWhenUsed="0"/>
-    <w:lsdException w:name="Light Grid" w:semiHidden="0" w:uiPriority="62" w:unhideWhenUsed="0"/>
-    <w:lsdException w:name="Medium Shading 1" w:semiHidden="0" w:uiPriority="63" w:unhideWhenUsed="0"/>
-    <w:lsdException w:name="Medium Shading 2" w:semiHidden="0" w:uiPriority="64" w:unhideWhenUsed="0"/>
-    <w:lsdException w:name="Medium List 1" w:semiHidden="0" w:uiPriority="65" w:unhideWhenUsed="0"/>
-    <w:lsdException w:name="Medium List 2" w:semiHidden="0" w:uiPriority="66" w:unhideWhenUsed="0"/>
-    <w:lsdException w:name="Medium Grid 1" w:semiHidden="0" w:uiPriority="67" w:unhideWhenUsed="0"/>
-    <w:lsdException w:name="Medium Grid 2" w:semiHidden="0" w:uiPriority="68" w:unhideWhenUsed="0"/>
-    <w:lsdException w:name="Medium Grid 3" w:semiHidden="0" w:uiPriority="69" w:unhideWhenUsed="0"/>
-    <w:lsdException w:name="Dark List" w:semiHidden="0" w:uiPriority="70" w:unhideWhenUsed="0"/>
-    <w:lsdException w:name="Colorful Shading" w:semiHidden="0" w:uiPriority="71" w:unhideWhenUsed="0"/>
-    <w:lsdException w:name="Colorful List" w:semiHidden="0" w:uiPriority="72" w:unhideWhenUsed="0"/>
-    <w:lsdException w:name="Colorful Grid" w:semiHidden="0" w:uiPriority="73" w:unhideWhenUsed="0"/>
-    <w:lsdException w:name="Light Shading Accent 1" w:semiHidden="0" w:uiPriority="60" w:unhideWhenUsed="0"/>
-    <w:lsdException w:name="Light List Accent 1" w:semiHidden="0" w:uiPriority="61" w:unhideWhenUsed="0"/>
-    <w:lsdException w:name="Light Grid Accent 1" w:semiHidden="0" w:uiPriority="62" w:unhideWhenUsed="0"/>
-    <w:lsdException w:name="Medium Shading 1 Accent 1" w:semiHidden="0" w:uiPriority="63" w:unhideWhenUsed="0"/>
-    <w:lsdException w:name="Medium Shading 2 Accent 1" w:semiHidden="0" w:uiPriority="64" w:unhideWhenUsed="0"/>
-    <w:lsdException w:name="Medium List 1 Accent 1" w:semiHidden="0" w:uiPriority="65" w:unhideWhenUsed="0"/>
-    <w:lsdException w:name="Revision" w:unhideWhenUsed="0"/>
-    <w:lsdException w:name="List Paragraph" w:semiHidden="0" w:uiPriority="34" w:unhideWhenUsed="0" w:qFormat="1"/>
-    <w:lsdException w:name="Quote" w:semiHidden="0" w:uiPriority="29" w:unhideWhenUsed="0" w:qFormat="1"/>
-    <w:lsdException w:name="Intense Quote" w:semiHidden="0" w:uiPriority="30" w:unhideWhenUsed="0" w:qFormat="1"/>
-    <w:lsdException w:name="Medium List 2 Accent 1" w:semiHidden="0" w:uiPriority="66" w:unhideWhenUsed="0"/>
-    <w:lsdException w:name="Medium Grid 1 Accent 1" w:semiHidden="0" w:uiPriority="67" w:unhideWhenUsed="0"/>
-    <w:lsdException w:name="Medium Grid 2 Accent 1" w:semiHidden="0" w:uiPriority="68" w:unhideWhenUsed="0"/>
-    <w:lsdException w:name="Medium Grid 3 Accent 1" w:semiHidden="0" w:uiPriority="69" w:unhideWhenUsed="0"/>
-    <w:lsdException w:name="Dark List Accent 1" w:semiHidden="0" w:uiPriority="70" w:unhideWhenUsed="0"/>
-    <w:lsdException w:name="Colorful Shading Accent 1" w:semiHidden="0" w:uiPriority="71" w:unhideWhenUsed="0"/>
-    <w:lsdException w:name="Colorful List Accent 1" w:semiHidden="0" w:uiPriority="72" w:unhideWhenUsed="0"/>
-    <w:lsdException w:name="Colorful Grid Accent 1" w:semiHidden="0" w:uiPriority="73" w:unhideWhenUsed="0"/>
-    <w:lsdException w:name="Light Shading Accent 2" w:semiHidden="0" w:uiPriority="60" w:unhideWhenUsed="0"/>
-    <w:lsdException w:name="Light List Accent 2" w:semiHidden="0" w:uiPriority="61" w:unhideWhenUsed="0"/>
-    <w:lsdException w:name="Light Grid Accent 2" w:semiHidden="0" w:uiPriority="62" w:unhideWhenUsed="0"/>
-    <w:lsdException w:name="Medium Shading 1 Accent 2" w:semiHidden="0" w:uiPriority="63" w:unhideWhenUsed="0"/>
-    <w:lsdException w:name="Medium Shading 2 Accent 2" w:semiHidden="0" w:uiPriority="64" w:unhideWhenUsed="0"/>
-    <w:lsdException w:name="Medium List 1 Accent 2" w:semiHidden="0" w:uiPriority="65" w:unhideWhenUsed="0"/>
-    <w:lsdException w:name="Medium List 2 Accent 2" w:semiHidden="0" w:uiPriority="66" w:unhideWhenUsed="0"/>
-    <w:lsdException w:name="Medium Grid 1 Accent 2" w:semiHidden="0" w:uiPriority="67" w:unhideWhenUsed="0"/>
-    <w:lsdException w:name="Medium Grid 2 Accent 2" w:semiHidden="0" w:uiPriority="68" w:unhideWhenUsed="0"/>
-    <w:lsdException w:name="Medium Grid 3 Accent 2" w:semiHidden="0" w:uiPriority="69" w:unhideWhenUsed="0"/>
-    <w:lsdException w:name="Dark List Accent 2" w:semiHidden="0" w:uiPriority="70" w:unhideWhenUsed="0"/>
-    <w:lsdException w:name="Colorful Shading Accent 2" w:semiHidden="0" w:uiPriority="71" w:unhideWhenUsed="0"/>
-    <w:lsdException w:name="Colorful List Accent 2" w:semiHidden="0" w:uiPriority="72" w:unhideWhenUsed="0"/>
-    <w:lsdException w:name="Colorful Grid Accent 2" w:semiHidden="0" w:uiPriority="73" w:unhideWhenUsed="0"/>
-    <w:lsdException w:name="Light Shading Accent 3" w:semiHidden="0" w:uiPriority="60" w:unhideWhenUsed="0"/>
-    <w:lsdException w:name="Light List Accent 3" w:semiHidden="0" w:uiPriority="61" w:unhideWhenUsed="0"/>
-    <w:lsdException w:name="Light Grid Accent 3" w:semiHidden="0" w:uiPriority="62" w:unhideWhenUsed="0"/>
-    <w:lsdException w:name="Medium Shading 1 Accent 3" w:semiHidden="0" w:uiPriority="63" w:unhideWhenUsed="0"/>
-    <w:lsdException w:name="Medium Shading 2 Accent 3" w:semiHidden="0" w:uiPriority="64" w:unhideWhenUsed="0"/>
-    <w:lsdException w:name="Medium List 1 Accent 3" w:semiHidden="0" w:uiPriority="65" w:unhideWhenUsed="0"/>
-    <w:lsdException w:name="Medium List 2 Accent 3" w:semiHidden="0" w:uiPriority="66" w:unhideWhenUsed="0"/>
-    <w:lsdException w:name="Medium Grid 1 Accent 3" w:semiHidden="0" w:uiPriority="67" w:unhideWhenUsed="0"/>
-    <w:lsdException w:name="Medium Grid 2 Accent 3" w:semiHidden="0" w:uiPriority="68" w:unhideWhenUsed="0"/>
-    <w:lsdException w:name="Medium Grid 3 Accent 3" w:semiHidden="0" w:uiPriority="69" w:unhideWhenUsed="0"/>
-    <w:lsdException w:name="Dark List Accent 3" w:semiHidden="0" w:uiPriority="70" w:unhideWhenUsed="0"/>
-    <w:lsdException w:name="Colorful Shading Accent 3" w:semiHidden="0" w:uiPriority="71" w:unhideWhenUsed="0"/>
-    <w:lsdException w:name="Colorful List Accent 3" w:semiHidden="0" w:uiPriority="72" w:unhideWhenUsed="0"/>
-    <w:lsdException w:name="Colorful Grid Accent 3" w:semiHidden="0" w:uiPriority="73" w:unhideWhenUsed="0"/>
-    <w:lsdException w:name="Light Shading Accent 4" w:semiHidden="0" w:uiPriority="60" w:unhideWhenUsed="0"/>
-    <w:lsdException w:name="Light List Accent 4" w:semiHidden="0" w:uiPriority="61" w:unhideWhenUsed="0"/>
-    <w:lsdException w:name="Light Grid Accent 4" w:semiHidden="0" w:uiPriority="62" w:unhideWhenUsed="0"/>
-    <w:lsdException w:name="Medium Shading 1 Accent 4" w:semiHidden="0" w:uiPriority="63" w:unhideWhenUsed="0"/>
-    <w:lsdException w:name="Medium Shading 2 Accent 4" w:semiHidden="0" w:uiPriority="64" w:unhideWhenUsed="0"/>
-    <w:lsdException w:name="Medium List 1 Accent 4" w:semiHidden="0" w:uiPriority="65" w:unhideWhenUsed="0"/>
-    <w:lsdException w:name="Medium List 2 Accent 4" w:semiHidden="0" w:uiPriority="66" w:unhideWhenUsed="0"/>
-    <w:lsdException w:name="Medium Grid 1 Accent 4" w:semiHidden="0" w:uiPriority="67" w:unhideWhenUsed="0"/>
-    <w:lsdException w:name="Medium Grid 2 Accent 4" w:semiHidden="0" w:uiPriority="68" w:unhideWhenUsed="0"/>
-    <w:lsdException w:name="Medium Grid 3 Accent 4" w:semiHidden="0" w:uiPriority="69" w:unhideWhenUsed="0"/>
-    <w:lsdException w:name="Dark List Accent 4" w:semiHidden="0" w:uiPriority="70" w:unhideWhenUsed="0"/>
-    <w:lsdException w:name="Colorful Shading Accent 4" w:semiHidden="0" w:uiPriority="71" w:unhideWhenUsed="0"/>
-    <w:lsdException w:name="Colorful List Accent 4" w:semiHidden="0" w:uiPriority="72" w:unhideWhenUsed="0"/>
-    <w:lsdException w:name="Colorful Grid Accent 4" w:semiHidden="0" w:uiPriority="73" w:unhideWhenUsed="0"/>
-    <w:lsdException w:name="Light Shading Accent 5" w:semiHidden="0" w:uiPriority="60" w:unhideWhenUsed="0"/>
-    <w:lsdException w:name="Light List Accent 5" w:semiHidden="0" w:uiPriority="61" w:unhideWhenUsed="0"/>
-    <w:lsdException w:name="Light Grid Accent 5" w:semiHidden="0" w:uiPriority="62" w:unhideWhenUsed="0"/>
-    <w:lsdException w:name="Medium Shading 1 Accent 5" w:semiHidden="0" w:uiPriority="63" w:unhideWhenUsed="0"/>
-    <w:lsdException w:name="Medium Shading 2 Accent 5" w:semiHidden="0" w:uiPriority="64" w:unhideWhenUsed="0"/>
-    <w:lsdException w:name="Medium List 1 Accent 5" w:semiHidden="0" w:uiPriority="65" w:unhideWhenUsed="0"/>
-    <w:lsdException w:name="Medium List 2 Accent 5" w:semiHidden="0" w:uiPriority="66" w:unhideWhenUsed="0"/>
-    <w:lsdException w:name="Medium Grid 1 Accent 5" w:semiHidden="0" w:uiPriority="67" w:unhideWhenUsed="0"/>
-    <w:lsdException w:name="Medium Grid 2 Accent 5" w:semiHidden="0" w:uiPriority="68" w:unhideWhenUsed="0"/>
-    <w:lsdException w:name="Medium Grid 3 Accent 5" w:semiHidden="0" w:uiPriority="69" w:unhideWhenUsed="0"/>
-    <w:lsdException w:name="Dark List Accent 5" w:semiHidden="0" w:uiPriority="70" w:unhideWhenUsed="0"/>
-    <w:lsdException w:name="Colorful Shading Accent 5" w:semiHidden="0" w:uiPriority="71" w:unhideWhenUsed="0"/>
-    <w:lsdException w:name="Colorful List Accent 5" w:semiHidden="0" w:uiPriority="72" w:unhideWhenUsed="0"/>
-    <w:lsdException w:name="Colorful Grid Accent 5" w:semiHidden="0" w:uiPriority="73" w:unhideWhenUsed="0"/>
-    <w:lsdException w:name="Light Shading Accent 6" w:semiHidden="0" w:uiPriority="60" w:unhideWhenUsed="0"/>
-    <w:lsdException w:name="Light List Accent 6" w:semiHidden="0" w:uiPriority="61" w:unhideWhenUsed="0"/>
-    <w:lsdException w:name="Light Grid Accent 6" w:semiHidden="0" w:uiPriority="62" w:unhideWhenUsed="0"/>
-    <w:lsdException w:name="Medium Shading 1 Accent 6" w:semiHidden="0" w:uiPriority="63" w:unhideWhenUsed="0"/>
-    <w:lsdException w:name="Medium Shading 2 Accent 6" w:semiHidden="0" w:uiPriority="64" w:unhideWhenUsed="0"/>
-    <w:lsdException w:name="Medium List 1 Accent 6" w:semiHidden="0" w:uiPriority="65" w:unhideWhenUsed="0"/>
-    <w:lsdException w:name="Medium List 2 Accent 6" w:semiHidden="0" w:uiPriority="66" w:unhideWhenUsed="0"/>
-    <w:lsdException w:name="Medium Grid 1 Accent 6" w:semiHidden="0" w:uiPriority="67" w:unhideWhenUsed="0"/>
-    <w:lsdException w:name="Medium Grid 2 Accent 6" w:semiHidden="0" w:uiPriority="68" w:unhideWhenUsed="0"/>
-    <w:lsdException w:name="Medium Grid 3 Accent 6" w:semiHidden="0" w:uiPriority="69" w:unhideWhenUsed="0"/>
-    <w:lsdException w:name="Dark List Accent 6" w:semiHidden="0" w:uiPriority="70" w:unhideWhenUsed="0"/>
-    <w:lsdException w:name="Colorful Shading Accent 6" w:semiHidden="0" w:uiPriority="71" w:unhideWhenUsed="0"/>
-    <w:lsdException w:name="Colorful List Accent 6" w:semiHidden="0" w:uiPriority="72" w:unhideWhenUsed="0"/>
-    <w:lsdException w:name="Colorful Grid Accent 6" w:semiHidden="0" w:uiPriority="73" w:unhideWhenUsed="0"/>
-    <w:lsdException w:name="Subtle Emphasis" w:semiHidden="0" w:uiPriority="19" w:unhideWhenUsed="0" w:qFormat="1"/>
-    <w:lsdException w:name="Intense Emphasis" w:semiHidden="0" w:uiPriority="21" w:unhideWhenUsed="0" w:qFormat="1"/>
-    <w:lsdException w:name="Subtle Reference" w:semiHidden="0" w:uiPriority="31" w:unhideWhenUsed="0" w:qFormat="1"/>
-    <w:lsdException w:name="Intense Reference" w:semiHidden="0" w:uiPriority="32" w:unhideWhenUsed="0" w:qFormat="1"/>
-    <w:lsdException w:name="Book Title" w:semiHidden="0" w:uiPriority="33" w:unhideWhenUsed="0" w:qFormat="1"/>
-    <w:lsdException w:name="Bibliography" w:uiPriority="37"/>
-    <w:lsdException w:name="TOC Heading" w:uiPriority="39" w:qFormat="1"/>
+  <w:latentStyles w:defLockedState="0" w:defUIPriority="99" w:defSemiHidden="0" w:defUnhideWhenUsed="0" w:defQFormat="0" w:count="371">
+    <w:lsdException w:name="Normal" w:uiPriority="0" w:qFormat="1"/>
+    <w:lsdException w:name="heading 1" w:uiPriority="9" w:qFormat="1"/>
+    <w:lsdException w:name="heading 2" w:semiHidden="1" w:uiPriority="9" w:unhideWhenUsed="1" w:qFormat="1"/>
+    <w:lsdException w:name="heading 3" w:semiHidden="1" w:uiPriority="9" w:unhideWhenUsed="1" w:qFormat="1"/>
+    <w:lsdException w:name="heading 4" w:semiHidden="1" w:uiPriority="9" w:unhideWhenUsed="1" w:qFormat="1"/>
+    <w:lsdException w:name="heading 5" w:semiHidden="1" w:uiPriority="9" w:unhideWhenUsed="1" w:qFormat="1"/>
+    <w:lsdException w:name="heading 6" w:semiHidden="1" w:uiPriority="9" w:unhideWhenUsed="1" w:qFormat="1"/>
+    <w:lsdException w:name="heading 7" w:semiHidden="1" w:uiPriority="9" w:unhideWhenUsed="1" w:qFormat="1"/>
+    <w:lsdException w:name="heading 8" w:semiHidden="1" w:uiPriority="9" w:unhideWhenUsed="1" w:qFormat="1"/>
+    <w:lsdException w:name="heading 9" w:semiHidden="1" w:uiPriority="9" w:unhideWhenUsed="1" w:qFormat="1"/>
+    <w:lsdException w:name="index 1" w:semiHidden="1" w:unhideWhenUsed="1"/>
+    <w:lsdException w:name="index 2" w:semiHidden="1" w:unhideWhenUsed="1"/>
+    <w:lsdException w:name="index 3" w:semiHidden="1" w:unhideWhenUsed="1"/>
+    <w:lsdException w:name="index 4" w:semiHidden="1" w:unhideWhenUsed="1"/>
+    <w:lsdException w:name="index 5" w:semiHidden="1" w:unhideWhenUsed="1"/>
+    <w:lsdException w:name="index 6" w:semiHidden="1" w:unhideWhenUsed="1"/>
+    <w:lsdException w:name="index 7" w:semiHidden="1" w:unhideWhenUsed="1"/>
+    <w:lsdException w:name="index 8" w:semiHidden="1" w:unhideWhenUsed="1"/>
+    <w:lsdException w:name="index 9" w:semiHidden="1" w:unhideWhenUsed="1"/>
+    <w:lsdException w:name="toc 1" w:semiHidden="1" w:uiPriority="39" w:unhideWhenUsed="1"/>
+    <w:lsdException w:name="toc 2" w:semiHidden="1" w:uiPriority="39" w:unhideWhenUsed="1"/>
+    <w:lsdException w:name="toc 3" w:semiHidden="1" w:uiPriority="39" w:unhideWhenUsed="1"/>
+    <w:lsdException w:name="toc 4" w:semiHidden="1" w:uiPriority="39" w:unhideWhenUsed="1"/>
+    <w:lsdException w:name="toc 5" w:semiHidden="1" w:uiPriority="39" w:unhideWhenUsed="1"/>
+    <w:lsdException w:name="toc 6" w:semiHidden="1" w:uiPriority="39" w:unhideWhenUsed="1"/>
+    <w:lsdException w:name="toc 7" w:semiHidden="1" w:uiPriority="39" w:unhideWhenUsed="1"/>
+    <w:lsdException w:name="toc 8" w:semiHidden="1" w:uiPriority="39" w:unhideWhenUsed="1"/>
+    <w:lsdException w:name="toc 9" w:semiHidden="1" w:uiPriority="39" w:unhideWhenUsed="1"/>
+    <w:lsdException w:name="Normal Indent" w:semiHidden="1" w:unhideWhenUsed="1"/>
+    <w:lsdException w:name="footnote text" w:semiHidden="1" w:unhideWhenUsed="1"/>
+    <w:lsdException w:name="annotation text" w:semiHidden="1" w:unhideWhenUsed="1"/>
+    <w:lsdException w:name="header" w:semiHidden="1" w:unhideWhenUsed="1"/>
+    <w:lsdException w:name="footer" w:semiHidden="1" w:unhideWhenUsed="1"/>
+    <w:lsdException w:name="index heading" w:semiHidden="1" w:unhideWhenUsed="1"/>
+    <w:lsdException w:name="caption" w:semiHidden="1" w:uiPriority="35" w:unhideWhenUsed="1" w:qFormat="1"/>
+    <w:lsdException w:name="table of figures" w:semiHidden="1" w:unhideWhenUsed="1"/>
+    <w:lsdException w:name="envelope address" w:semiHidden="1" w:unhideWhenUsed="1"/>
+    <w:lsdException w:name="envelope return" w:semiHidden="1" w:unhideWhenUsed="1"/>
+    <w:lsdException w:name="footnote reference" w:semiHidden="1" w:unhideWhenUsed="1"/>
+    <w:lsdException w:name="annotation reference" w:semiHidden="1" w:unhideWhenUsed="1"/>
+    <w:lsdException w:name="line number" w:semiHidden="1" w:unhideWhenUsed="1"/>
+    <w:lsdException w:name="page number" w:semiHidden="1" w:unhideWhenUsed="1"/>
+    <w:lsdException w:name="endnote reference" w:semiHidden="1" w:unhideWhenUsed="1"/>
+    <w:lsdException w:name="endnote text" w:semiHidden="1" w:unhideWhenUsed="1"/>
+    <w:lsdException w:name="table of authorities" w:semiHidden="1" w:unhideWhenUsed="1"/>
+    <w:lsdException w:name="macro" w:semiHidden="1" w:unhideWhenUsed="1"/>
+    <w:lsdException w:name="toa heading" w:semiHidden="1" w:unhideWhenUsed="1"/>
+    <w:lsdException w:name="List" w:semiHidden="1" w:unhideWhenUsed="1"/>
+    <w:lsdException w:name="List Bullet" w:semiHidden="1" w:unhideWhenUsed="1"/>
+    <w:lsdException w:name="List Number" w:semiHidden="1" w:unhideWhenUsed="1"/>
+    <w:lsdException w:name="List 2" w:semiHidden="1" w:unhideWhenUsed="1"/>
+    <w:lsdException w:name="List 3" w:semiHidden="1" w:unhideWhenUsed="1"/>
+    <w:lsdException w:name="List 4" w:semiHidden="1" w:unhideWhenUsed="1"/>
+    <w:lsdException w:name="List 5" w:semiHidden="1" w:unhideWhenUsed="1"/>
+    <w:lsdException w:name="List Bullet 2" w:semiHidden="1" w:unhideWhenUsed="1"/>
+    <w:lsdException w:name="List Bullet 3" w:semiHidden="1" w:unhideWhenUsed="1"/>
+    <w:lsdException w:name="List Bullet 4" w:semiHidden="1" w:unhideWhenUsed="1"/>
+    <w:lsdException w:name="List Bullet 5" w:semiHidden="1" w:unhideWhenUsed="1"/>
+    <w:lsdException w:name="List Number 2" w:semiHidden="1" w:unhideWhenUsed="1"/>
+    <w:lsdException w:name="List Number 3" w:semiHidden="1" w:unhideWhenUsed="1"/>
+    <w:lsdException w:name="List Number 4" w:semiHidden="1" w:unhideWhenUsed="1"/>
+    <w:lsdException w:name="List Number 5" w:semiHidden="1" w:unhideWhenUsed="1"/>
+    <w:lsdException w:name="Title" w:uiPriority="10" w:qFormat="1"/>
+    <w:lsdException w:name="Closing" w:semiHidden="1" w:unhideWhenUsed="1"/>
+    <w:lsdException w:name="Signature" w:semiHidden="1" w:unhideWhenUsed="1"/>
+    <w:lsdException w:name="Default Paragraph Font" w:semiHidden="1" w:uiPriority="1" w:unhideWhenUsed="1"/>
+    <w:lsdException w:name="Body Text" w:semiHidden="1" w:unhideWhenUsed="1"/>
+    <w:lsdException w:name="Body Text Indent" w:semiHidden="1" w:unhideWhenUsed="1"/>
+    <w:lsdException w:name="List Continue" w:semiHidden="1" w:unhideWhenUsed="1"/>
+    <w:lsdException w:name="List Continue 2" w:semiHidden="1" w:unhideWhenUsed="1"/>
+    <w:lsdException w:name="List Continue 3" w:semiHidden="1" w:unhideWhenUsed="1"/>
+    <w:lsdException w:name="List Continue 4" w:semiHidden="1" w:unhideWhenUsed="1"/>
+    <w:lsdException w:name="List Continue 5" w:semiHidden="1" w:unhideWhenUsed="1"/>
+    <w:lsdException w:name="Message Header" w:semiHidden="1" w:unhideWhenUsed="1"/>
+    <w:lsdException w:name="Subtitle" w:uiPriority="11" w:qFormat="1"/>
+    <w:lsdException w:name="Salutation" w:semiHidden="1" w:unhideWhenUsed="1"/>
+    <w:lsdException w:name="Date" w:semiHidden="1" w:unhideWhenUsed="1"/>
+    <w:lsdException w:name="Body Text First Indent" w:semiHidden="1" w:unhideWhenUsed="1"/>
+    <w:lsdException w:name="Body Text First Indent 2" w:semiHidden="1" w:unhideWhenUsed="1"/>
+    <w:lsdException w:name="Note Heading" w:semiHidden="1" w:unhideWhenUsed="1"/>
+    <w:lsdException w:name="Body Text 2" w:semiHidden="1" w:unhideWhenUsed="1"/>
+    <w:lsdException w:name="Body Text 3" w:semiHidden="1" w:unhideWhenUsed="1"/>
+    <w:lsdException w:name="Body Text Indent 2" w:semiHidden="1" w:unhideWhenUsed="1"/>
+    <w:lsdException w:name="Body Text Indent 3" w:semiHidden="1" w:unhideWhenUsed="1"/>
+    <w:lsdException w:name="Block Text" w:semiHidden="1" w:unhideWhenUsed="1"/>
+    <w:lsdException w:name="Hyperlink" w:semiHidden="1" w:unhideWhenUsed="1"/>
+    <w:lsdException w:name="FollowedHyperlink" w:semiHidden="1" w:unhideWhenUsed="1"/>
+    <w:lsdException w:name="Strong" w:uiPriority="22" w:qFormat="1"/>
+    <w:lsdException w:name="Emphasis" w:uiPriority="20" w:qFormat="1"/>
+    <w:lsdException w:name="Document Map" w:semiHidden="1" w:unhideWhenUsed="1"/>
+    <w:lsdException w:name="Plain Text" w:semiHidden="1" w:unhideWhenUsed="1"/>
+    <w:lsdException w:name="E-mail Signature" w:semiHidden="1" w:unhideWhenUsed="1"/>
+    <w:lsdException w:name="HTML Top of Form" w:semiHidden="1" w:unhideWhenUsed="1"/>
+    <w:lsdException w:name="HTML Bottom of Form" w:semiHidden="1" w:unhideWhenUsed="1"/>
+    <w:lsdException w:name="Normal (Web)" w:semiHidden="1" w:unhideWhenUsed="1"/>
+    <w:lsdException w:name="HTML Acronym" w:semiHidden="1" w:unhideWhenUsed="1"/>
+    <w:lsdException w:name="HTML Address" w:semiHidden="1" w:unhideWhenUsed="1"/>
+    <w:lsdException w:name="HTML Cite" w:semiHidden="1" w:unhideWhenUsed="1"/>
+    <w:lsdException w:name="HTML Code" w:semiHidden="1" w:unhideWhenUsed="1"/>
+    <w:lsdException w:name="HTML Definition" w:semiHidden="1" w:unhideWhenUsed="1"/>
+    <w:lsdException w:name="HTML Keyboard" w:semiHidden="1" w:unhideWhenUsed="1"/>
+    <w:lsdException w:name="HTML Preformatted" w:semiHidden="1" w:unhideWhenUsed="1"/>
+    <w:lsdException w:name="HTML Sample" w:semiHidden="1" w:unhideWhenUsed="1"/>
+    <w:lsdException w:name="HTML Typewriter" w:semiHidden="1" w:unhideWhenUsed="1"/>
+    <w:lsdException w:name="HTML Variable" w:semiHidden="1" w:unhideWhenUsed="1"/>
+    <w:lsdException w:name="Normal Table" w:semiHidden="1" w:unhideWhenUsed="1"/>
+    <w:lsdException w:name="annotation subject" w:semiHidden="1" w:unhideWhenUsed="1"/>
+    <w:lsdException w:name="No List" w:semiHidden="1" w:unhideWhenUsed="1"/>
+    <w:lsdException w:name="Outline List 1" w:semiHidden="1" w:unhideWhenUsed="1"/>
+    <w:lsdException w:name="Outline List 2" w:semiHidden="1" w:unhideWhenUsed="1"/>
+    <w:lsdException w:name="Outline List 3" w:semiHidden="1" w:unhideWhenUsed="1"/>
+    <w:lsdException w:name="Table Simple 1" w:semiHidden="1" w:unhideWhenUsed="1"/>
+    <w:lsdException w:name="Table Simple 2" w:semiHidden="1" w:unhideWhenUsed="1"/>
+    <w:lsdException w:name="Table Simple 3" w:semiHidden="1" w:unhideWhenUsed="1"/>
+    <w:lsdException w:name="Table Classic 1" w:semiHidden="1" w:unhideWhenUsed="1"/>
+    <w:lsdException w:name="Table Classic 2" w:semiHidden="1" w:unhideWhenUsed="1"/>
+    <w:lsdException w:name="Table Classic 3" w:semiHidden="1" w:unhideWhenUsed="1"/>
+    <w:lsdException w:name="Table Classic 4" w:semiHidden="1" w:unhideWhenUsed="1"/>
+    <w:lsdException w:name="Table Colorful 1" w:semiHidden="1" w:unhideWhenUsed="1"/>
+    <w:lsdException w:name="Table Colorful 2" w:semiHidden="1" w:unhideWhenUsed="1"/>
+    <w:lsdException w:name="Table Colorful 3" w:semiHidden="1" w:unhideWhenUsed="1"/>
+    <w:lsdException w:name="Table Columns 1" w:semiHidden="1" w:unhideWhenUsed="1"/>
+    <w:lsdException w:name="Table Columns 2" w:semiHidden="1" w:unhideWhenUsed="1"/>
+    <w:lsdException w:name="Table Columns 3" w:semiHidden="1" w:unhideWhenUsed="1"/>
+    <w:lsdException w:name="Table Columns 4" w:semiHidden="1" w:unhideWhenUsed="1"/>
+    <w:lsdException w:name="Table Columns 5" w:semiHidden="1" w:unhideWhenUsed="1"/>
+    <w:lsdException w:name="Table Grid 1" w:semiHidden="1" w:unhideWhenUsed="1"/>
+    <w:lsdException w:name="Table Grid 2" w:semiHidden="1" w:unhideWhenUsed="1"/>
+    <w:lsdException w:name="Table Grid 3" w:semiHidden="1" w:unhideWhenUsed="1"/>
+    <w:lsdException w:name="Table Grid 4" w:semiHidden="1" w:unhideWhenUsed="1"/>
+    <w:lsdException w:name="Table Grid 5" w:semiHidden="1" w:unhideWhenUsed="1"/>
+    <w:lsdException w:name="Table Grid 6" w:semiHidden="1" w:unhideWhenUsed="1"/>
+    <w:lsdException w:name="Table Grid 7" w:semiHidden="1" w:unhideWhenUsed="1"/>
+    <w:lsdException w:name="Table Grid 8" w:semiHidden="1" w:unhideWhenUsed="1"/>
+    <w:lsdException w:name="Table List 1" w:semiHidden="1" w:unhideWhenUsed="1"/>
+    <w:lsdException w:name="Table List 2" w:semiHidden="1" w:unhideWhenUsed="1"/>
+    <w:lsdException w:name="Table List 3" w:semiHidden="1" w:unhideWhenUsed="1"/>
+    <w:lsdException w:name="Table List 4" w:semiHidden="1" w:unhideWhenUsed="1"/>
+    <w:lsdException w:name="Table List 5" w:semiHidden="1" w:unhideWhenUsed="1"/>
+    <w:lsdException w:name="Table List 6" w:semiHidden="1" w:unhideWhenUsed="1"/>
+    <w:lsdException w:name="Table List 7" w:semiHidden="1" w:unhideWhenUsed="1"/>
+    <w:lsdException w:name="Table List 8" w:semiHidden="1" w:unhideWhenUsed="1"/>
+    <w:lsdException w:name="Table 3D effects 1" w:semiHidden="1" w:unhideWhenUsed="1"/>
+    <w:lsdException w:name="Table 3D effects 2" w:semiHidden="1" w:unhideWhenUsed="1"/>
+    <w:lsdException w:name="Table 3D effects 3" w:semiHidden="1" w:unhideWhenUsed="1"/>
+    <w:lsdException w:name="Table Contemporary" w:semiHidden="1" w:unhideWhenUsed="1"/>
+    <w:lsdException w:name="Table Elegant" w:semiHidden="1" w:unhideWhenUsed="1"/>
+    <w:lsdException w:name="Table Professional" w:semiHidden="1" w:unhideWhenUsed="1"/>
+    <w:lsdException w:name="Table Subtle 1" w:semiHidden="1" w:unhideWhenUsed="1"/>
+    <w:lsdException w:name="Table Subtle 2" w:semiHidden="1" w:unhideWhenUsed="1"/>
+    <w:lsdException w:name="Table Web 1" w:semiHidden="1" w:unhideWhenUsed="1"/>
+    <w:lsdException w:name="Table Web 2" w:semiHidden="1" w:unhideWhenUsed="1"/>
+    <w:lsdException w:name="Table Web 3" w:semiHidden="1" w:unhideWhenUsed="1"/>
+    <w:lsdException w:name="Balloon Text" w:semiHidden="1" w:unhideWhenUsed="1"/>
+    <w:lsdException w:name="Table Grid" w:uiPriority="59"/>
+    <w:lsdException w:name="Table Theme" w:semiHidden="1" w:unhideWhenUsed="1"/>
+    <w:lsdException w:name="Placeholder Text" w:semiHidden="1"/>
+    <w:lsdException w:name="No Spacing" w:uiPriority="1" w:qFormat="1"/>
+    <w:lsdException w:name="Light Shading" w:uiPriority="60"/>
+    <w:lsdException w:name="Light List" w:uiPriority="61"/>
+    <w:lsdException w:name="Light Grid" w:uiPriority="62"/>
+    <w:lsdException w:name="Medium Shading 1" w:uiPriority="63"/>
+    <w:lsdException w:name="Medium Shading 2" w:uiPriority="64"/>
+    <w:lsdException w:name="Medium List 1" w:uiPriority="65"/>
+    <w:lsdException w:name="Medium List 2" w:uiPriority="66"/>
+    <w:lsdException w:name="Medium Grid 1" w:uiPriority="67"/>
+    <w:lsdException w:name="Medium Grid 2" w:uiPriority="68"/>
+    <w:lsdException w:name="Medium Grid 3" w:uiPriority="69"/>
+    <w:lsdException w:name="Dark List" w:uiPriority="70"/>
+    <w:lsdException w:name="Colorful Shading" w:uiPriority="71"/>
+    <w:lsdException w:name="Colorful List" w:uiPriority="72"/>
+    <w:lsdException w:name="Colorful Grid" w:uiPriority="73"/>
+    <w:lsdException w:name="Light Shading Accent 1" w:uiPriority="60"/>
+    <w:lsdException w:name="Light List Accent 1" w:uiPriority="61"/>
+    <w:lsdException w:name="Light Grid Accent 1" w:uiPriority="62"/>
+    <w:lsdException w:name="Medium Shading 1 Accent 1" w:uiPriority="63"/>
+    <w:lsdException w:name="Medium Shading 2 Accent 1" w:uiPriority="64"/>
+    <w:lsdException w:name="Medium List 1 Accent 1" w:uiPriority="65"/>
+    <w:lsdException w:name="Revision" w:semiHidden="1"/>
+    <w:lsdException w:name="List Paragraph" w:uiPriority="34" w:qFormat="1"/>
+    <w:lsdException w:name="Quote" w:uiPriority="29" w:qFormat="1"/>
+    <w:lsdException w:name="Intense Quote" w:uiPriority="30" w:qFormat="1"/>
+    <w:lsdException w:name="Medium List 2 Accent 1" w:uiPriority="66"/>
+    <w:lsdException w:name="Medium Grid 1 Accent 1" w:uiPriority="67"/>
+    <w:lsdException w:name="Medium Grid 2 Accent 1" w:uiPriority="68"/>
+    <w:lsdException w:name="Medium Grid 3 Accent 1" w:uiPriority="69"/>
+    <w:lsdException w:name="Dark List Accent 1" w:uiPriority="70"/>
+    <w:lsdException w:name="Colorful Shading Accent 1" w:uiPriority="71"/>
+    <w:lsdException w:name="Colorful List Accent 1" w:uiPriority="72"/>
+    <w:lsdException w:name="Colorful Grid Accent 1" w:uiPriority="73"/>
+    <w:lsdException w:name="Light Shading Accent 2" w:uiPriority="60"/>
+    <w:lsdException w:name="Light List Accent 2" w:uiPriority="61"/>
+    <w:lsdException w:name="Light Grid Accent 2" w:uiPriority="62"/>
+    <w:lsdException w:name="Medium Shading 1 Accent 2" w:uiPriority="63"/>
+    <w:lsdException w:name="Medium Shading 2 Accent 2" w:uiPriority="64"/>
+    <w:lsdException w:name="Medium List 1 Accent 2" w:uiPriority="65"/>
+    <w:lsdException w:name="Medium List 2 Accent 2" w:uiPriority="66"/>
+    <w:lsdException w:name="Medium Grid 1 Accent 2" w:uiPriority="67"/>
+    <w:lsdException w:name="Medium Grid 2 Accent 2" w:uiPriority="68"/>
+    <w:lsdException w:name="Medium Grid 3 Accent 2" w:uiPriority="69"/>
+    <w:lsdException w:name="Dark List Accent 2" w:uiPriority="70"/>
+    <w:lsdException w:name="Colorful Shading Accent 2" w:uiPriority="71"/>
+    <w:lsdException w:name="Colorful List Accent 2" w:uiPriority="72"/>
+    <w:lsdException w:name="Colorful Grid Accent 2" w:uiPriority="73"/>
+    <w:lsdException w:name="Light Shading Accent 3" w:uiPriority="60"/>
+    <w:lsdException w:name="Light List Accent 3" w:uiPriority="61"/>
+    <w:lsdException w:name="Light Grid Accent 3" w:uiPriority="62"/>
+    <w:lsdException w:name="Medium Shading 1 Accent 3" w:uiPriority="63"/>
+    <w:lsdException w:name="Medium Shading 2 Accent 3" w:uiPriority="64"/>
+    <w:lsdException w:name="Medium List 1 Accent 3" w:uiPriority="65"/>
+    <w:lsdException w:name="Medium List 2 Accent 3" w:uiPriority="66"/>
+    <w:lsdException w:name="Medium Grid 1 Accent 3" w:uiPriority="67"/>
+    <w:lsdException w:name="Medium Grid 2 Accent 3" w:uiPriority="68"/>
+    <w:lsdException w:name="Medium Grid 3 Accent 3" w:uiPriority="69"/>
+    <w:lsdException w:name="Dark List Accent 3" w:uiPriority="70"/>
+    <w:lsdException w:name="Colorful Shading Accent 3" w:uiPriority="71"/>
+    <w:lsdException w:name="Colorful List Accent 3" w:uiPriority="72"/>
+    <w:lsdException w:name="Colorful Grid Accent 3" w:uiPriority="73"/>
+    <w:lsdException w:name="Light Shading Accent 4" w:uiPriority="60"/>
+    <w:lsdException w:name="Light List Accent 4" w:uiPriority="61"/>
+    <w:lsdException w:name="Light Grid Accent 4" w:uiPriority="62"/>
+    <w:lsdException w:name="Medium Shading 1 Accent 4" w:uiPriority="63"/>
+    <w:lsdException w:name="Medium Shading 2 Accent 4" w:uiPriority="64"/>
+    <w:lsdException w:name="Medium List 1 Accent 4" w:uiPriority="65"/>
+    <w:lsdException w:name="Medium List 2 Accent 4" w:uiPriority="66"/>
+    <w:lsdException w:name="Medium Grid 1 Accent 4" w:uiPriority="67"/>
+    <w:lsdException w:name="Medium Grid 2 Accent 4" w:uiPriority="68"/>
+    <w:lsdException w:name="Medium Grid 3 Accent 4" w:uiPriority="69"/>
+    <w:lsdException w:name="Dark List Accent 4" w:uiPriority="70"/>
+    <w:lsdException w:name="Colorful Shading Accent 4" w:uiPriority="71"/>
+    <w:lsdException w:name="Colorful List Accent 4" w:uiPriority="72"/>
+    <w:lsdException w:name="Colorful Grid Accent 4" w:uiPriority="73"/>
+    <w:lsdException w:name="Light Shading Accent 5" w:uiPriority="60"/>
+    <w:lsdException w:name="Light List Accent 5" w:uiPriority="61"/>
+    <w:lsdException w:name="Light Grid Accent 5" w:uiPriority="62"/>
+    <w:lsdException w:name="Medium Shading 1 Accent 5" w:uiPriority="63"/>
+    <w:lsdException w:name="Medium Shading 2 Accent 5" w:uiPriority="64"/>
+    <w:lsdException w:name="Medium List 1 Accent 5" w:uiPriority="65"/>
+    <w:lsdException w:name="Medium List 2 Accent 5" w:uiPriority="66"/>
+    <w:lsdException w:name="Medium Grid 1 Accent 5" w:uiPriority="67"/>
+    <w:lsdException w:name="Medium Grid 2 Accent 5" w:uiPriority="68"/>
+    <w:lsdException w:name="Medium Grid 3 Accent 5" w:uiPriority="69"/>
+    <w:lsdException w:name="Dark List Accent 5" w:uiPriority="70"/>
+    <w:lsdException w:name="Colorful Shading Accent 5" w:uiPriority="71"/>
+    <w:lsdException w:name="Colorful List Accent 5" w:uiPriority="72"/>
+    <w:lsdException w:name="Colorful Grid Accent 5" w:uiPriority="73"/>
+    <w:lsdException w:name="Light Shading Accent 6" w:uiPriority="60"/>
+    <w:lsdException w:name="Light List Accent 6" w:uiPriority="61"/>
+    <w:lsdException w:name="Light Grid Accent 6" w:uiPriority="62"/>
+    <w:lsdException w:name="Medium Shading 1 Accent 6" w:uiPriority="63"/>
+    <w:lsdException w:name="Medium Shading 2 Accent 6" w:uiPriority="64"/>
+    <w:lsdException w:name="Medium List 1 Accent 6" w:uiPriority="65"/>
+    <w:lsdException w:name="Medium List 2 Accent 6" w:uiPriority="66"/>
+    <w:lsdException w:name="Medium Grid 1 Accent 6" w:uiPriority="67"/>
+    <w:lsdException w:name="Medium Grid 2 Accent 6" w:uiPriority="68"/>
+    <w:lsdException w:name="Medium Grid 3 Accent 6" w:uiPriority="69"/>
+    <w:lsdException w:name="Dark List Accent 6" w:uiPriority="70"/>
+    <w:lsdException w:name="Colorful Shading Accent 6" w:uiPriority="71"/>
+    <w:lsdException w:name="Colorful List Accent 6" w:uiPriority="72"/>
+    <w:lsdException w:name="Colorful Grid Accent 6" w:uiPriority="73"/>
+    <w:lsdException w:name="Subtle Emphasis" w:uiPriority="19" w:qFormat="1"/>
+    <w:lsdException w:name="Intense Emphasis" w:uiPriority="21" w:qFormat="1"/>
+    <w:lsdException w:name="Subtle Reference" w:uiPriority="31" w:qFormat="1"/>
+    <w:lsdException w:name="Intense Reference" w:uiPriority="32" w:qFormat="1"/>
+    <w:lsdException w:name="Book Title" w:uiPriority="33" w:qFormat="1"/>
+    <w:lsdException w:name="Bibliography" w:semiHidden="1" w:uiPriority="37" w:unhideWhenUsed="1"/>
+    <w:lsdException w:name="TOC Heading" w:semiHidden="1" w:uiPriority="39" w:unhideWhenUsed="1" w:qFormat="1"/>
+    <w:lsdException w:name="Plain Table 1" w:uiPriority="41"/>
+    <w:lsdException w:name="Plain Table 2" w:uiPriority="42"/>
+    <w:lsdException w:name="Plain Table 3" w:uiPriority="43"/>
+    <w:lsdException w:name="Plain Table 4" w:uiPriority="44"/>
+    <w:lsdException w:name="Plain Table 5" w:uiPriority="45"/>
+    <w:lsdException w:name="Grid Table Light" w:uiPriority="40"/>
+    <w:lsdException w:name="Grid Table 1 Light" w:uiPriority="46"/>
+    <w:lsdException w:name="Grid Table 2" w:uiPriority="47"/>
+    <w:lsdException w:name="Grid Table 3" w:uiPriority="48"/>
+    <w:lsdException w:name="Grid Table 4" w:uiPriority="49"/>
+    <w:lsdException w:name="Grid Table 5 Dark" w:uiPriority="50"/>
+    <w:lsdException w:name="Grid Table 6 Colorful" w:uiPriority="51"/>
+    <w:lsdException w:name="Grid Table 7 Colorful" w:uiPriority="52"/>
+    <w:lsdException w:name="Grid Table 1 Light Accent 1" w:uiPriority="46"/>
+    <w:lsdException w:name="Grid Table 2 Accent 1" w:uiPriority="47"/>
+    <w:lsdException w:name="Grid Table 3 Accent 1" w:uiPriority="48"/>
+    <w:lsdException w:name="Grid Table 4 Accent 1" w:uiPriority="49"/>
+    <w:lsdException w:name="Grid Table 5 Dark Accent 1" w:uiPriority="50"/>
+    <w:lsdException w:name="Grid Table 6 Colorful Accent 1" w:uiPriority="51"/>
+    <w:lsdException w:name="Grid Table 7 Colorful Accent 1" w:uiPriority="52"/>
+    <w:lsdException w:name="Grid Table 1 Light Accent 2" w:uiPriority="46"/>
+    <w:lsdException w:name="Grid Table 2 Accent 2" w:uiPriority="47"/>
+    <w:lsdException w:name="Grid Table 3 Accent 2" w:uiPriority="48"/>
+    <w:lsdException w:name="Grid Table 4 Accent 2" w:uiPriority="49"/>
+    <w:lsdException w:name="Grid Table 5 Dark Accent 2" w:uiPriority="50"/>
+    <w:lsdException w:name="Grid Table 6 Colorful Accent 2" w:uiPriority="51"/>
+    <w:lsdException w:name="Grid Table 7 Colorful Accent 2" w:uiPriority="52"/>
+    <w:lsdException w:name="Grid Table 1 Light Accent 3" w:uiPriority="46"/>
+    <w:lsdException w:name="Grid Table 2 Accent 3" w:uiPriority="47"/>
+    <w:lsdException w:name="Grid Table 3 Accent 3" w:uiPriority="48"/>
+    <w:lsdException w:name="Grid Table 4 Accent 3" w:uiPriority="49"/>
+    <w:lsdException w:name="Grid Table 5 Dark Accent 3" w:uiPriority="50"/>
+    <w:lsdException w:name="Grid Table 6 Colorful Accent 3" w:uiPriority="51"/>
+    <w:lsdException w:name="Grid Table 7 Colorful Accent 3" w:uiPriority="52"/>
+    <w:lsdException w:name="Grid Table 1 Light Accent 4" w:uiPriority="46"/>
+    <w:lsdException w:name="Grid Table 2 Accent 4" w:uiPriority="47"/>
+    <w:lsdException w:name="Grid Table 3 Accent 4" w:uiPriority="48"/>
+    <w:lsdException w:name="Grid Table 4 Accent 4" w:uiPriority="49"/>
+    <w:lsdException w:name="Grid Table 5 Dark Accent 4" w:uiPriority="50"/>
+    <w:lsdException w:name="Grid Table 6 Colorful Accent 4" w:uiPriority="51"/>
+    <w:lsdException w:name="Grid Table 7 Colorful Accent 4" w:uiPriority="52"/>
+    <w:lsdException w:name="Grid Table 1 Light Accent 5" w:uiPriority="46"/>
+    <w:lsdException w:name="Grid Table 2 Accent 5" w:uiPriority="47"/>
+    <w:lsdException w:name="Grid Table 3 Accent 5" w:uiPriority="48"/>
+    <w:lsdException w:name="Grid Table 4 Accent 5" w:uiPriority="49"/>
+    <w:lsdException w:name="Grid Table 5 Dark Accent 5" w:uiPriority="50"/>
+    <w:lsdException w:name="Grid Table 6 Colorful Accent 5" w:uiPriority="51"/>
+    <w:lsdException w:name="Grid Table 7 Colorful Accent 5" w:uiPriority="52"/>
+    <w:lsdException w:name="Grid Table 1 Light Accent 6" w:uiPriority="46"/>
+    <w:lsdException w:name="Grid Table 2 Accent 6" w:uiPriority="47"/>
+    <w:lsdException w:name="Grid Table 3 Accent 6" w:uiPriority="48"/>
+    <w:lsdException w:name="Grid Table 4 Accent 6" w:uiPriority="49"/>
+    <w:lsdException w:name="Grid Table 5 Dark Accent 6" w:uiPriority="50"/>
+    <w:lsdException w:name="Grid Table 6 Colorful Accent 6" w:uiPriority="51"/>
+    <w:lsdException w:name="Grid Table 7 Colorful Accent 6" w:uiPriority="52"/>
+    <w:lsdException w:name="List Table 1 Light" w:uiPriority="46"/>
+    <w:lsdException w:name="List Table 2" w:uiPriority="47"/>
+    <w:lsdException w:name="List Table 3" w:uiPriority="48"/>
+    <w:lsdException w:name="List Table 4" w:uiPriority="49"/>
+    <w:lsdException w:name="List Table 5 Dark" w:uiPriority="50"/>
+    <w:lsdException w:name="List Table 6 Colorful" w:uiPriority="51"/>
+    <w:lsdException w:name="List Table 7 Colorful" w:uiPriority="52"/>
+    <w:lsdException w:name="List Table 1 Light Accent 1" w:uiPriority="46"/>
+    <w:lsdException w:name="List Table 2 Accent 1" w:uiPriority="47"/>
+    <w:lsdException w:name="List Table 3 Accent 1" w:uiPriority="48"/>
+    <w:lsdException w:name="List Table 4 Accent 1" w:uiPriority="49"/>
+    <w:lsdException w:name="List Table 5 Dark Accent 1" w:uiPriority="50"/>
+    <w:lsdException w:name="List Table 6 Colorful Accent 1" w:uiPriority="51"/>
+    <w:lsdException w:name="List Table 7 Colorful Accent 1" w:uiPriority="52"/>
+    <w:lsdException w:name="List Table 1 Light Accent 2" w:uiPriority="46"/>
+    <w:lsdException w:name="List Table 2 Accent 2" w:uiPriority="47"/>
+    <w:lsdException w:name="List Table 3 Accent 2" w:uiPriority="48"/>
+    <w:lsdException w:name="List Table 4 Accent 2" w:uiPriority="49"/>
+    <w:lsdException w:name="List Table 5 Dark Accent 2" w:uiPriority="50"/>
+    <w:lsdException w:name="List Table 6 Colorful Accent 2" w:uiPriority="51"/>
+    <w:lsdException w:name="List Table 7 Colorful Accent 2" w:uiPriority="52"/>
+    <w:lsdException w:name="List Table 1 Light Accent 3" w:uiPriority="46"/>
+    <w:lsdException w:name="List Table 2 Accent 3" w:uiPriority="47"/>
+    <w:lsdException w:name="List Table 3 Accent 3" w:uiPriority="48"/>
+    <w:lsdException w:name="List Table 4 Accent 3" w:uiPriority="49"/>
+    <w:lsdException w:name="List Table 5 Dark Accent 3" w:uiPriority="50"/>
+    <w:lsdException w:name="List Table 6 Colorful Accent 3" w:uiPriority="51"/>
+    <w:lsdException w:name="List Table 7 Colorful Accent 3" w:uiPriority="52"/>
+    <w:lsdException w:name="List Table 1 Light Accent 4" w:uiPriority="46"/>
+    <w:lsdException w:name="List Table 2 Accent 4" w:uiPriority="47"/>
+    <w:lsdException w:name="List Table 3 Accent 4" w:uiPriority="48"/>
+    <w:lsdException w:name="List Table 4 Accent 4" w:uiPriority="49"/>
+    <w:lsdException w:name="List Table 5 Dark Accent 4" w:uiPriority="50"/>
+    <w:lsdException w:name="List Table 6 Colorful Accent 4" w:uiPriority="51"/>
+    <w:lsdException w:name="List Table 7 Colorful Accent 4" w:uiPriority="52"/>
+    <w:lsdException w:name="List Table 1 Light Accent 5" w:uiPriority="46"/>
+    <w:lsdException w:name="List Table 2 Accent 5" w:uiPriority="47"/>
+    <w:lsdException w:name="List Table 3 Accent 5" w:uiPriority="48"/>
+    <w:lsdException w:name="List Table 4 Accent 5" w:uiPriority="49"/>
+    <w:lsdException w:name="List Table 5 Dark Accent 5" w:uiPriority="50"/>
+    <w:lsdException w:name="List Table 6 Colorful Accent 5" w:uiPriority="51"/>
+    <w:lsdException w:name="List Table 7 Colorful Accent 5" w:uiPriority="52"/>
+    <w:lsdException w:name="List Table 1 Light Accent 6" w:uiPriority="46"/>
+    <w:lsdException w:name="List Table 2 Accent 6" w:uiPriority="47"/>
+    <w:lsdException w:name="List Table 3 Accent 6" w:uiPriority="48"/>
+    <w:lsdException w:name="List Table 4 Accent 6" w:uiPriority="49"/>
+    <w:lsdException w:name="List Table 5 Dark Accent 6" w:uiPriority="50"/>
+    <w:lsdException w:name="List Table 6 Colorful Accent 6" w:uiPriority="51"/>
+    <w:lsdException w:name="List Table 7 Colorful Accent 6" w:uiPriority="52"/>
   </w:latentStyles>
   <w:style w:type="paragraph" w:default="1" w:styleId="Normal">
     <w:name w:val="Normal"/>
@@ -2421,7 +2637,6 @@
     <w:uiPriority w:val="99"/>
     <w:semiHidden/>
     <w:unhideWhenUsed/>
-    <w:qFormat/>
     <w:tblPr>
       <w:tblInd w:w="0" w:type="dxa"/>
       <w:tblCellMar>

</xml_diff>

<commit_message>
Done clip c04 cart 19: Đang phần thêm sản phẩm vào giỏ hàng phương thức addProduct
</commit_message>
<xml_diff>
--- a/TYPESCRIPT-ES6-JAVASCRIPT-QUA-DỰ-ÁN-SHOPPING-CART-NỀN-TẢNG-NODE.JS-VÀ-ANGULARJS-2.docx
+++ b/TYPESCRIPT-ES6-JAVASCRIPT-QUA-DỰ-ÁN-SHOPPING-CART-NỀN-TẢNG-NODE.JS-VÀ-ANGULARJS-2.docx
@@ -1,6 +1,6 @@
 
 <file path=word/document.xml><?xml version="1.0" encoding="utf-8"?>
-<w:document xmlns:wpc="http://schemas.microsoft.com/office/word/2010/wordprocessingCanvas" xmlns:mc="http://schemas.openxmlformats.org/markup-compatibility/2006" xmlns:o="urn:schemas-microsoft-com:office:office" xmlns:r="http://schemas.openxmlformats.org/officeDocument/2006/relationships" xmlns:m="http://schemas.openxmlformats.org/officeDocument/2006/math" xmlns:v="urn:schemas-microsoft-com:vml" xmlns:wp14="http://schemas.microsoft.com/office/word/2010/wordprocessingDrawing" xmlns:wp="http://schemas.openxmlformats.org/drawingml/2006/wordprocessingDrawing" xmlns:w10="urn:schemas-microsoft-com:office:word" xmlns:w="http://schemas.openxmlformats.org/wordprocessingml/2006/main" xmlns:w14="http://schemas.microsoft.com/office/word/2010/wordml" xmlns:w15="http://schemas.microsoft.com/office/word/2012/wordml" xmlns:wpg="http://schemas.microsoft.com/office/word/2010/wordprocessingGroup" xmlns:wpi="http://schemas.microsoft.com/office/word/2010/wordprocessingInk" xmlns:wne="http://schemas.microsoft.com/office/word/2006/wordml" xmlns:wps="http://schemas.microsoft.com/office/word/2010/wordprocessingShape" mc:Ignorable="w14 w15 wp14">
+<w:document xmlns:ve="http://schemas.openxmlformats.org/markup-compatibility/2006" xmlns:o="urn:schemas-microsoft-com:office:office" xmlns:r="http://schemas.openxmlformats.org/officeDocument/2006/relationships" xmlns:m="http://schemas.openxmlformats.org/officeDocument/2006/math" xmlns:v="urn:schemas-microsoft-com:vml" xmlns:wp="http://schemas.openxmlformats.org/drawingml/2006/wordprocessingDrawing" xmlns:w10="urn:schemas-microsoft-com:office:word" xmlns:w="http://schemas.openxmlformats.org/wordprocessingml/2006/main" xmlns:wne="http://schemas.microsoft.com/office/word/2006/wordml">
   <w:body>
     <w:p>
       <w:pPr>
@@ -65,26 +65,7 @@
           <w:lang w:val="fr-FR"/>
         </w:rPr>
         <w:br/>
-      </w:r>
-      <w:proofErr w:type="spellStart"/>
-      <w:r>
-        <w:rPr>
-          <w:rFonts w:asciiTheme="majorHAnsi" w:hAnsiTheme="majorHAnsi" w:cstheme="majorHAnsi"/>
-          <w:sz w:val="26"/>
-          <w:szCs w:val="26"/>
-          <w:lang w:val="fr-FR"/>
-        </w:rPr>
-        <w:t>Bàihọc</w:t>
-      </w:r>
-      <w:proofErr w:type="spellEnd"/>
-      <w:r>
-        <w:rPr>
-          <w:rFonts w:asciiTheme="majorHAnsi" w:hAnsiTheme="majorHAnsi" w:cstheme="majorHAnsi"/>
-          <w:sz w:val="26"/>
-          <w:szCs w:val="26"/>
-          <w:lang w:val="fr-FR"/>
-        </w:rPr>
-        <w:t>:</w:t>
+        <w:t>Bàihọc:</w:t>
       </w:r>
       <w:r>
         <w:rPr>
@@ -301,9 +282,8 @@
           <w:szCs w:val="26"/>
           <w:lang w:val="fr-FR"/>
         </w:rPr>
-        <w:t xml:space="preserve">C:\Users\Huy\AppData\Roaming\Sublime </w:t>
-      </w:r>
-      <w:proofErr w:type="spellStart"/>
+        <w:t>C:\Users\Huy\AppData\Roaming\Sublime Text 3\Packages\User: Copy củathưmụcnày</w:t>
+      </w:r>
       <w:r>
         <w:rPr>
           <w:rFonts w:asciiTheme="majorHAnsi" w:hAnsiTheme="majorHAnsi" w:cstheme="majorHAnsi"/>
@@ -312,99 +292,8 @@
           <w:szCs w:val="26"/>
           <w:lang w:val="fr-FR"/>
         </w:rPr>
-        <w:t>Text</w:t>
-      </w:r>
-      <w:proofErr w:type="spellEnd"/>
-      <w:r>
-        <w:rPr>
-          <w:rFonts w:asciiTheme="majorHAnsi" w:hAnsiTheme="majorHAnsi" w:cstheme="majorHAnsi"/>
-          <w:color w:val="000000" w:themeColor="text1"/>
-          <w:sz w:val="26"/>
-          <w:szCs w:val="26"/>
-          <w:lang w:val="fr-FR"/>
-        </w:rPr>
-        <w:t xml:space="preserve"> 3\Packages\User: Copy </w:t>
-      </w:r>
-      <w:proofErr w:type="spellStart"/>
-      <w:r>
-        <w:rPr>
-          <w:rFonts w:asciiTheme="majorHAnsi" w:hAnsiTheme="majorHAnsi" w:cstheme="majorHAnsi"/>
-          <w:color w:val="000000" w:themeColor="text1"/>
-          <w:sz w:val="26"/>
-          <w:szCs w:val="26"/>
-          <w:lang w:val="fr-FR"/>
-        </w:rPr>
-        <w:t>củathưmụcnày</w:t>
-      </w:r>
-      <w:proofErr w:type="spellEnd"/>
-      <w:r>
-        <w:rPr>
-          <w:rFonts w:asciiTheme="majorHAnsi" w:hAnsiTheme="majorHAnsi" w:cstheme="majorHAnsi"/>
-          <w:color w:val="000000" w:themeColor="text1"/>
-          <w:sz w:val="26"/>
-          <w:szCs w:val="26"/>
-          <w:lang w:val="fr-FR"/>
-        </w:rPr>
-        <w:t xml:space="preserve"> qua </w:t>
-      </w:r>
-      <w:proofErr w:type="spellStart"/>
-      <w:proofErr w:type="gramStart"/>
-      <w:r>
-        <w:rPr>
-          <w:rFonts w:asciiTheme="majorHAnsi" w:hAnsiTheme="majorHAnsi" w:cstheme="majorHAnsi"/>
-          <w:color w:val="000000" w:themeColor="text1"/>
-          <w:sz w:val="26"/>
-          <w:szCs w:val="26"/>
-          <w:lang w:val="fr-FR"/>
-        </w:rPr>
-        <w:t>máytínhkhác</w:t>
-      </w:r>
-      <w:proofErr w:type="spellEnd"/>
-      <w:r>
-        <w:rPr>
-          <w:rFonts w:asciiTheme="majorHAnsi" w:hAnsiTheme="majorHAnsi" w:cstheme="majorHAnsi"/>
-          <w:color w:val="000000" w:themeColor="text1"/>
-          <w:sz w:val="26"/>
-          <w:szCs w:val="26"/>
-          <w:lang w:val="fr-FR"/>
-        </w:rPr>
-        <w:t xml:space="preserve"> ,</w:t>
-      </w:r>
-      <w:proofErr w:type="spellStart"/>
-      <w:r>
-        <w:rPr>
-          <w:rFonts w:asciiTheme="majorHAnsi" w:hAnsiTheme="majorHAnsi" w:cstheme="majorHAnsi"/>
-          <w:color w:val="000000" w:themeColor="text1"/>
-          <w:sz w:val="26"/>
-          <w:szCs w:val="26"/>
-          <w:lang w:val="fr-FR"/>
-        </w:rPr>
-        <w:t>đểkhôngmất</w:t>
-      </w:r>
-      <w:proofErr w:type="spellEnd"/>
-      <w:proofErr w:type="gramEnd"/>
-      <w:r>
-        <w:rPr>
-          <w:rFonts w:asciiTheme="majorHAnsi" w:hAnsiTheme="majorHAnsi" w:cstheme="majorHAnsi"/>
-          <w:color w:val="000000" w:themeColor="text1"/>
-          <w:sz w:val="26"/>
-          <w:szCs w:val="26"/>
-          <w:lang w:val="fr-FR"/>
-        </w:rPr>
-        <w:t xml:space="preserve"> time </w:t>
-      </w:r>
-      <w:proofErr w:type="spellStart"/>
-      <w:r>
-        <w:rPr>
-          <w:rFonts w:asciiTheme="majorHAnsi" w:hAnsiTheme="majorHAnsi" w:cstheme="majorHAnsi"/>
-          <w:color w:val="000000" w:themeColor="text1"/>
-          <w:sz w:val="26"/>
-          <w:szCs w:val="26"/>
-          <w:lang w:val="fr-FR"/>
-        </w:rPr>
-        <w:t>tạolạisnipet</w:t>
-      </w:r>
-      <w:proofErr w:type="spellEnd"/>
+        <w:t xml:space="preserve"> qua máytínhkhác ,đểkhôngmất time tạolạisnipet</w:t>
+      </w:r>
     </w:p>
     <w:p>
       <w:pPr>
@@ -1946,14 +1835,16 @@
       <w:pPr>
         <w:rPr>
           <w:rFonts w:asciiTheme="majorHAnsi" w:hAnsiTheme="majorHAnsi" w:cstheme="majorHAnsi"/>
-          <w:sz w:val="26"/>
-          <w:szCs w:val="26"/>
-          <w:lang w:val="fr-FR"/>
-        </w:rPr>
-      </w:pPr>
-      <w:r>
-        <w:rPr>
-          <w:rFonts w:asciiTheme="majorHAnsi" w:hAnsiTheme="majorHAnsi" w:cstheme="majorHAnsi"/>
+          <w:color w:val="9BBB59" w:themeColor="accent3"/>
+          <w:sz w:val="26"/>
+          <w:szCs w:val="26"/>
+          <w:lang w:val="fr-FR"/>
+        </w:rPr>
+      </w:pPr>
+      <w:r>
+        <w:rPr>
+          <w:rFonts w:asciiTheme="majorHAnsi" w:hAnsiTheme="majorHAnsi" w:cstheme="majorHAnsi"/>
+          <w:color w:val="9BBB59" w:themeColor="accent3"/>
           <w:sz w:val="26"/>
           <w:szCs w:val="26"/>
           <w:lang w:val="fr-FR"/>
@@ -2232,7 +2123,7 @@
 </file>
 
 <file path=word/styles.xml><?xml version="1.0" encoding="utf-8"?>
-<w:styles xmlns:mc="http://schemas.openxmlformats.org/markup-compatibility/2006" xmlns:r="http://schemas.openxmlformats.org/officeDocument/2006/relationships" xmlns:w="http://schemas.openxmlformats.org/wordprocessingml/2006/main" xmlns:w14="http://schemas.microsoft.com/office/word/2010/wordml" xmlns:w15="http://schemas.microsoft.com/office/word/2012/wordml" mc:Ignorable="w14 w15">
+<w:styles xmlns:r="http://schemas.openxmlformats.org/officeDocument/2006/relationships" xmlns:w="http://schemas.openxmlformats.org/wordprocessingml/2006/main">
   <w:docDefaults>
     <w:rPrDefault>
       <w:rPr>
@@ -2248,378 +2139,144 @@
       </w:pPr>
     </w:pPrDefault>
   </w:docDefaults>
-  <w:latentStyles w:defLockedState="0" w:defUIPriority="99" w:defSemiHidden="0" w:defUnhideWhenUsed="0" w:defQFormat="0" w:count="371">
-    <w:lsdException w:name="Normal" w:uiPriority="0" w:qFormat="1"/>
-    <w:lsdException w:name="heading 1" w:uiPriority="9" w:qFormat="1"/>
-    <w:lsdException w:name="heading 2" w:semiHidden="1" w:uiPriority="9" w:unhideWhenUsed="1" w:qFormat="1"/>
-    <w:lsdException w:name="heading 3" w:semiHidden="1" w:uiPriority="9" w:unhideWhenUsed="1" w:qFormat="1"/>
-    <w:lsdException w:name="heading 4" w:semiHidden="1" w:uiPriority="9" w:unhideWhenUsed="1" w:qFormat="1"/>
-    <w:lsdException w:name="heading 5" w:semiHidden="1" w:uiPriority="9" w:unhideWhenUsed="1" w:qFormat="1"/>
-    <w:lsdException w:name="heading 6" w:semiHidden="1" w:uiPriority="9" w:unhideWhenUsed="1" w:qFormat="1"/>
-    <w:lsdException w:name="heading 7" w:semiHidden="1" w:uiPriority="9" w:unhideWhenUsed="1" w:qFormat="1"/>
-    <w:lsdException w:name="heading 8" w:semiHidden="1" w:uiPriority="9" w:unhideWhenUsed="1" w:qFormat="1"/>
-    <w:lsdException w:name="heading 9" w:semiHidden="1" w:uiPriority="9" w:unhideWhenUsed="1" w:qFormat="1"/>
-    <w:lsdException w:name="index 1" w:semiHidden="1" w:unhideWhenUsed="1"/>
-    <w:lsdException w:name="index 2" w:semiHidden="1" w:unhideWhenUsed="1"/>
-    <w:lsdException w:name="index 3" w:semiHidden="1" w:unhideWhenUsed="1"/>
-    <w:lsdException w:name="index 4" w:semiHidden="1" w:unhideWhenUsed="1"/>
-    <w:lsdException w:name="index 5" w:semiHidden="1" w:unhideWhenUsed="1"/>
-    <w:lsdException w:name="index 6" w:semiHidden="1" w:unhideWhenUsed="1"/>
-    <w:lsdException w:name="index 7" w:semiHidden="1" w:unhideWhenUsed="1"/>
-    <w:lsdException w:name="index 8" w:semiHidden="1" w:unhideWhenUsed="1"/>
-    <w:lsdException w:name="index 9" w:semiHidden="1" w:unhideWhenUsed="1"/>
-    <w:lsdException w:name="toc 1" w:semiHidden="1" w:uiPriority="39" w:unhideWhenUsed="1"/>
-    <w:lsdException w:name="toc 2" w:semiHidden="1" w:uiPriority="39" w:unhideWhenUsed="1"/>
-    <w:lsdException w:name="toc 3" w:semiHidden="1" w:uiPriority="39" w:unhideWhenUsed="1"/>
-    <w:lsdException w:name="toc 4" w:semiHidden="1" w:uiPriority="39" w:unhideWhenUsed="1"/>
-    <w:lsdException w:name="toc 5" w:semiHidden="1" w:uiPriority="39" w:unhideWhenUsed="1"/>
-    <w:lsdException w:name="toc 6" w:semiHidden="1" w:uiPriority="39" w:unhideWhenUsed="1"/>
-    <w:lsdException w:name="toc 7" w:semiHidden="1" w:uiPriority="39" w:unhideWhenUsed="1"/>
-    <w:lsdException w:name="toc 8" w:semiHidden="1" w:uiPriority="39" w:unhideWhenUsed="1"/>
-    <w:lsdException w:name="toc 9" w:semiHidden="1" w:uiPriority="39" w:unhideWhenUsed="1"/>
-    <w:lsdException w:name="Normal Indent" w:semiHidden="1" w:unhideWhenUsed="1"/>
-    <w:lsdException w:name="footnote text" w:semiHidden="1" w:unhideWhenUsed="1"/>
-    <w:lsdException w:name="annotation text" w:semiHidden="1" w:unhideWhenUsed="1"/>
-    <w:lsdException w:name="header" w:semiHidden="1" w:unhideWhenUsed="1"/>
-    <w:lsdException w:name="footer" w:semiHidden="1" w:unhideWhenUsed="1"/>
-    <w:lsdException w:name="index heading" w:semiHidden="1" w:unhideWhenUsed="1"/>
-    <w:lsdException w:name="caption" w:semiHidden="1" w:uiPriority="35" w:unhideWhenUsed="1" w:qFormat="1"/>
-    <w:lsdException w:name="table of figures" w:semiHidden="1" w:unhideWhenUsed="1"/>
-    <w:lsdException w:name="envelope address" w:semiHidden="1" w:unhideWhenUsed="1"/>
-    <w:lsdException w:name="envelope return" w:semiHidden="1" w:unhideWhenUsed="1"/>
-    <w:lsdException w:name="footnote reference" w:semiHidden="1" w:unhideWhenUsed="1"/>
-    <w:lsdException w:name="annotation reference" w:semiHidden="1" w:unhideWhenUsed="1"/>
-    <w:lsdException w:name="line number" w:semiHidden="1" w:unhideWhenUsed="1"/>
-    <w:lsdException w:name="page number" w:semiHidden="1" w:unhideWhenUsed="1"/>
-    <w:lsdException w:name="endnote reference" w:semiHidden="1" w:unhideWhenUsed="1"/>
-    <w:lsdException w:name="endnote text" w:semiHidden="1" w:unhideWhenUsed="1"/>
-    <w:lsdException w:name="table of authorities" w:semiHidden="1" w:unhideWhenUsed="1"/>
-    <w:lsdException w:name="macro" w:semiHidden="1" w:unhideWhenUsed="1"/>
-    <w:lsdException w:name="toa heading" w:semiHidden="1" w:unhideWhenUsed="1"/>
-    <w:lsdException w:name="List" w:semiHidden="1" w:unhideWhenUsed="1"/>
-    <w:lsdException w:name="List Bullet" w:semiHidden="1" w:unhideWhenUsed="1"/>
-    <w:lsdException w:name="List Number" w:semiHidden="1" w:unhideWhenUsed="1"/>
-    <w:lsdException w:name="List 2" w:semiHidden="1" w:unhideWhenUsed="1"/>
-    <w:lsdException w:name="List 3" w:semiHidden="1" w:unhideWhenUsed="1"/>
-    <w:lsdException w:name="List 4" w:semiHidden="1" w:unhideWhenUsed="1"/>
-    <w:lsdException w:name="List 5" w:semiHidden="1" w:unhideWhenUsed="1"/>
-    <w:lsdException w:name="List Bullet 2" w:semiHidden="1" w:unhideWhenUsed="1"/>
-    <w:lsdException w:name="List Bullet 3" w:semiHidden="1" w:unhideWhenUsed="1"/>
-    <w:lsdException w:name="List Bullet 4" w:semiHidden="1" w:unhideWhenUsed="1"/>
-    <w:lsdException w:name="List Bullet 5" w:semiHidden="1" w:unhideWhenUsed="1"/>
-    <w:lsdException w:name="List Number 2" w:semiHidden="1" w:unhideWhenUsed="1"/>
-    <w:lsdException w:name="List Number 3" w:semiHidden="1" w:unhideWhenUsed="1"/>
-    <w:lsdException w:name="List Number 4" w:semiHidden="1" w:unhideWhenUsed="1"/>
-    <w:lsdException w:name="List Number 5" w:semiHidden="1" w:unhideWhenUsed="1"/>
-    <w:lsdException w:name="Title" w:uiPriority="10" w:qFormat="1"/>
-    <w:lsdException w:name="Closing" w:semiHidden="1" w:unhideWhenUsed="1"/>
-    <w:lsdException w:name="Signature" w:semiHidden="1" w:unhideWhenUsed="1"/>
-    <w:lsdException w:name="Default Paragraph Font" w:semiHidden="1" w:uiPriority="1" w:unhideWhenUsed="1"/>
-    <w:lsdException w:name="Body Text" w:semiHidden="1" w:unhideWhenUsed="1"/>
-    <w:lsdException w:name="Body Text Indent" w:semiHidden="1" w:unhideWhenUsed="1"/>
-    <w:lsdException w:name="List Continue" w:semiHidden="1" w:unhideWhenUsed="1"/>
-    <w:lsdException w:name="List Continue 2" w:semiHidden="1" w:unhideWhenUsed="1"/>
-    <w:lsdException w:name="List Continue 3" w:semiHidden="1" w:unhideWhenUsed="1"/>
-    <w:lsdException w:name="List Continue 4" w:semiHidden="1" w:unhideWhenUsed="1"/>
-    <w:lsdException w:name="List Continue 5" w:semiHidden="1" w:unhideWhenUsed="1"/>
-    <w:lsdException w:name="Message Header" w:semiHidden="1" w:unhideWhenUsed="1"/>
-    <w:lsdException w:name="Subtitle" w:uiPriority="11" w:qFormat="1"/>
-    <w:lsdException w:name="Salutation" w:semiHidden="1" w:unhideWhenUsed="1"/>
-    <w:lsdException w:name="Date" w:semiHidden="1" w:unhideWhenUsed="1"/>
-    <w:lsdException w:name="Body Text First Indent" w:semiHidden="1" w:unhideWhenUsed="1"/>
-    <w:lsdException w:name="Body Text First Indent 2" w:semiHidden="1" w:unhideWhenUsed="1"/>
-    <w:lsdException w:name="Note Heading" w:semiHidden="1" w:unhideWhenUsed="1"/>
-    <w:lsdException w:name="Body Text 2" w:semiHidden="1" w:unhideWhenUsed="1"/>
-    <w:lsdException w:name="Body Text 3" w:semiHidden="1" w:unhideWhenUsed="1"/>
-    <w:lsdException w:name="Body Text Indent 2" w:semiHidden="1" w:unhideWhenUsed="1"/>
-    <w:lsdException w:name="Body Text Indent 3" w:semiHidden="1" w:unhideWhenUsed="1"/>
-    <w:lsdException w:name="Block Text" w:semiHidden="1" w:unhideWhenUsed="1"/>
-    <w:lsdException w:name="Hyperlink" w:semiHidden="1" w:unhideWhenUsed="1"/>
-    <w:lsdException w:name="FollowedHyperlink" w:semiHidden="1" w:unhideWhenUsed="1"/>
-    <w:lsdException w:name="Strong" w:uiPriority="22" w:qFormat="1"/>
-    <w:lsdException w:name="Emphasis" w:uiPriority="20" w:qFormat="1"/>
-    <w:lsdException w:name="Document Map" w:semiHidden="1" w:unhideWhenUsed="1"/>
-    <w:lsdException w:name="Plain Text" w:semiHidden="1" w:unhideWhenUsed="1"/>
-    <w:lsdException w:name="E-mail Signature" w:semiHidden="1" w:unhideWhenUsed="1"/>
-    <w:lsdException w:name="HTML Top of Form" w:semiHidden="1" w:unhideWhenUsed="1"/>
-    <w:lsdException w:name="HTML Bottom of Form" w:semiHidden="1" w:unhideWhenUsed="1"/>
-    <w:lsdException w:name="Normal (Web)" w:semiHidden="1" w:unhideWhenUsed="1"/>
-    <w:lsdException w:name="HTML Acronym" w:semiHidden="1" w:unhideWhenUsed="1"/>
-    <w:lsdException w:name="HTML Address" w:semiHidden="1" w:unhideWhenUsed="1"/>
-    <w:lsdException w:name="HTML Cite" w:semiHidden="1" w:unhideWhenUsed="1"/>
-    <w:lsdException w:name="HTML Code" w:semiHidden="1" w:unhideWhenUsed="1"/>
-    <w:lsdException w:name="HTML Definition" w:semiHidden="1" w:unhideWhenUsed="1"/>
-    <w:lsdException w:name="HTML Keyboard" w:semiHidden="1" w:unhideWhenUsed="1"/>
-    <w:lsdException w:name="HTML Preformatted" w:semiHidden="1" w:unhideWhenUsed="1"/>
-    <w:lsdException w:name="HTML Sample" w:semiHidden="1" w:unhideWhenUsed="1"/>
-    <w:lsdException w:name="HTML Typewriter" w:semiHidden="1" w:unhideWhenUsed="1"/>
-    <w:lsdException w:name="HTML Variable" w:semiHidden="1" w:unhideWhenUsed="1"/>
-    <w:lsdException w:name="Normal Table" w:semiHidden="1" w:unhideWhenUsed="1"/>
-    <w:lsdException w:name="annotation subject" w:semiHidden="1" w:unhideWhenUsed="1"/>
-    <w:lsdException w:name="No List" w:semiHidden="1" w:unhideWhenUsed="1"/>
-    <w:lsdException w:name="Outline List 1" w:semiHidden="1" w:unhideWhenUsed="1"/>
-    <w:lsdException w:name="Outline List 2" w:semiHidden="1" w:unhideWhenUsed="1"/>
-    <w:lsdException w:name="Outline List 3" w:semiHidden="1" w:unhideWhenUsed="1"/>
-    <w:lsdException w:name="Table Simple 1" w:semiHidden="1" w:unhideWhenUsed="1"/>
-    <w:lsdException w:name="Table Simple 2" w:semiHidden="1" w:unhideWhenUsed="1"/>
-    <w:lsdException w:name="Table Simple 3" w:semiHidden="1" w:unhideWhenUsed="1"/>
-    <w:lsdException w:name="Table Classic 1" w:semiHidden="1" w:unhideWhenUsed="1"/>
-    <w:lsdException w:name="Table Classic 2" w:semiHidden="1" w:unhideWhenUsed="1"/>
-    <w:lsdException w:name="Table Classic 3" w:semiHidden="1" w:unhideWhenUsed="1"/>
-    <w:lsdException w:name="Table Classic 4" w:semiHidden="1" w:unhideWhenUsed="1"/>
-    <w:lsdException w:name="Table Colorful 1" w:semiHidden="1" w:unhideWhenUsed="1"/>
-    <w:lsdException w:name="Table Colorful 2" w:semiHidden="1" w:unhideWhenUsed="1"/>
-    <w:lsdException w:name="Table Colorful 3" w:semiHidden="1" w:unhideWhenUsed="1"/>
-    <w:lsdException w:name="Table Columns 1" w:semiHidden="1" w:unhideWhenUsed="1"/>
-    <w:lsdException w:name="Table Columns 2" w:semiHidden="1" w:unhideWhenUsed="1"/>
-    <w:lsdException w:name="Table Columns 3" w:semiHidden="1" w:unhideWhenUsed="1"/>
-    <w:lsdException w:name="Table Columns 4" w:semiHidden="1" w:unhideWhenUsed="1"/>
-    <w:lsdException w:name="Table Columns 5" w:semiHidden="1" w:unhideWhenUsed="1"/>
-    <w:lsdException w:name="Table Grid 1" w:semiHidden="1" w:unhideWhenUsed="1"/>
-    <w:lsdException w:name="Table Grid 2" w:semiHidden="1" w:unhideWhenUsed="1"/>
-    <w:lsdException w:name="Table Grid 3" w:semiHidden="1" w:unhideWhenUsed="1"/>
-    <w:lsdException w:name="Table Grid 4" w:semiHidden="1" w:unhideWhenUsed="1"/>
-    <w:lsdException w:name="Table Grid 5" w:semiHidden="1" w:unhideWhenUsed="1"/>
-    <w:lsdException w:name="Table Grid 6" w:semiHidden="1" w:unhideWhenUsed="1"/>
-    <w:lsdException w:name="Table Grid 7" w:semiHidden="1" w:unhideWhenUsed="1"/>
-    <w:lsdException w:name="Table Grid 8" w:semiHidden="1" w:unhideWhenUsed="1"/>
-    <w:lsdException w:name="Table List 1" w:semiHidden="1" w:unhideWhenUsed="1"/>
-    <w:lsdException w:name="Table List 2" w:semiHidden="1" w:unhideWhenUsed="1"/>
-    <w:lsdException w:name="Table List 3" w:semiHidden="1" w:unhideWhenUsed="1"/>
-    <w:lsdException w:name="Table List 4" w:semiHidden="1" w:unhideWhenUsed="1"/>
-    <w:lsdException w:name="Table List 5" w:semiHidden="1" w:unhideWhenUsed="1"/>
-    <w:lsdException w:name="Table List 6" w:semiHidden="1" w:unhideWhenUsed="1"/>
-    <w:lsdException w:name="Table List 7" w:semiHidden="1" w:unhideWhenUsed="1"/>
-    <w:lsdException w:name="Table List 8" w:semiHidden="1" w:unhideWhenUsed="1"/>
-    <w:lsdException w:name="Table 3D effects 1" w:semiHidden="1" w:unhideWhenUsed="1"/>
-    <w:lsdException w:name="Table 3D effects 2" w:semiHidden="1" w:unhideWhenUsed="1"/>
-    <w:lsdException w:name="Table 3D effects 3" w:semiHidden="1" w:unhideWhenUsed="1"/>
-    <w:lsdException w:name="Table Contemporary" w:semiHidden="1" w:unhideWhenUsed="1"/>
-    <w:lsdException w:name="Table Elegant" w:semiHidden="1" w:unhideWhenUsed="1"/>
-    <w:lsdException w:name="Table Professional" w:semiHidden="1" w:unhideWhenUsed="1"/>
-    <w:lsdException w:name="Table Subtle 1" w:semiHidden="1" w:unhideWhenUsed="1"/>
-    <w:lsdException w:name="Table Subtle 2" w:semiHidden="1" w:unhideWhenUsed="1"/>
-    <w:lsdException w:name="Table Web 1" w:semiHidden="1" w:unhideWhenUsed="1"/>
-    <w:lsdException w:name="Table Web 2" w:semiHidden="1" w:unhideWhenUsed="1"/>
-    <w:lsdException w:name="Table Web 3" w:semiHidden="1" w:unhideWhenUsed="1"/>
-    <w:lsdException w:name="Balloon Text" w:semiHidden="1" w:unhideWhenUsed="1"/>
-    <w:lsdException w:name="Table Grid" w:uiPriority="59"/>
-    <w:lsdException w:name="Table Theme" w:semiHidden="1" w:unhideWhenUsed="1"/>
-    <w:lsdException w:name="Placeholder Text" w:semiHidden="1"/>
-    <w:lsdException w:name="No Spacing" w:uiPriority="1" w:qFormat="1"/>
-    <w:lsdException w:name="Light Shading" w:uiPriority="60"/>
-    <w:lsdException w:name="Light List" w:uiPriority="61"/>
-    <w:lsdException w:name="Light Grid" w:uiPriority="62"/>
-    <w:lsdException w:name="Medium Shading 1" w:uiPriority="63"/>
-    <w:lsdException w:name="Medium Shading 2" w:uiPriority="64"/>
-    <w:lsdException w:name="Medium List 1" w:uiPriority="65"/>
-    <w:lsdException w:name="Medium List 2" w:uiPriority="66"/>
-    <w:lsdException w:name="Medium Grid 1" w:uiPriority="67"/>
-    <w:lsdException w:name="Medium Grid 2" w:uiPriority="68"/>
-    <w:lsdException w:name="Medium Grid 3" w:uiPriority="69"/>
-    <w:lsdException w:name="Dark List" w:uiPriority="70"/>
-    <w:lsdException w:name="Colorful Shading" w:uiPriority="71"/>
-    <w:lsdException w:name="Colorful List" w:uiPriority="72"/>
-    <w:lsdException w:name="Colorful Grid" w:uiPriority="73"/>
-    <w:lsdException w:name="Light Shading Accent 1" w:uiPriority="60"/>
-    <w:lsdException w:name="Light List Accent 1" w:uiPriority="61"/>
-    <w:lsdException w:name="Light Grid Accent 1" w:uiPriority="62"/>
-    <w:lsdException w:name="Medium Shading 1 Accent 1" w:uiPriority="63"/>
-    <w:lsdException w:name="Medium Shading 2 Accent 1" w:uiPriority="64"/>
-    <w:lsdException w:name="Medium List 1 Accent 1" w:uiPriority="65"/>
-    <w:lsdException w:name="Revision" w:semiHidden="1"/>
-    <w:lsdException w:name="List Paragraph" w:uiPriority="34" w:qFormat="1"/>
-    <w:lsdException w:name="Quote" w:uiPriority="29" w:qFormat="1"/>
-    <w:lsdException w:name="Intense Quote" w:uiPriority="30" w:qFormat="1"/>
-    <w:lsdException w:name="Medium List 2 Accent 1" w:uiPriority="66"/>
-    <w:lsdException w:name="Medium Grid 1 Accent 1" w:uiPriority="67"/>
-    <w:lsdException w:name="Medium Grid 2 Accent 1" w:uiPriority="68"/>
-    <w:lsdException w:name="Medium Grid 3 Accent 1" w:uiPriority="69"/>
-    <w:lsdException w:name="Dark List Accent 1" w:uiPriority="70"/>
-    <w:lsdException w:name="Colorful Shading Accent 1" w:uiPriority="71"/>
-    <w:lsdException w:name="Colorful List Accent 1" w:uiPriority="72"/>
-    <w:lsdException w:name="Colorful Grid Accent 1" w:uiPriority="73"/>
-    <w:lsdException w:name="Light Shading Accent 2" w:uiPriority="60"/>
-    <w:lsdException w:name="Light List Accent 2" w:uiPriority="61"/>
-    <w:lsdException w:name="Light Grid Accent 2" w:uiPriority="62"/>
-    <w:lsdException w:name="Medium Shading 1 Accent 2" w:uiPriority="63"/>
-    <w:lsdException w:name="Medium Shading 2 Accent 2" w:uiPriority="64"/>
-    <w:lsdException w:name="Medium List 1 Accent 2" w:uiPriority="65"/>
-    <w:lsdException w:name="Medium List 2 Accent 2" w:uiPriority="66"/>
-    <w:lsdException w:name="Medium Grid 1 Accent 2" w:uiPriority="67"/>
-    <w:lsdException w:name="Medium Grid 2 Accent 2" w:uiPriority="68"/>
-    <w:lsdException w:name="Medium Grid 3 Accent 2" w:uiPriority="69"/>
-    <w:lsdException w:name="Dark List Accent 2" w:uiPriority="70"/>
-    <w:lsdException w:name="Colorful Shading Accent 2" w:uiPriority="71"/>
-    <w:lsdException w:name="Colorful List Accent 2" w:uiPriority="72"/>
-    <w:lsdException w:name="Colorful Grid Accent 2" w:uiPriority="73"/>
-    <w:lsdException w:name="Light Shading Accent 3" w:uiPriority="60"/>
-    <w:lsdException w:name="Light List Accent 3" w:uiPriority="61"/>
-    <w:lsdException w:name="Light Grid Accent 3" w:uiPriority="62"/>
-    <w:lsdException w:name="Medium Shading 1 Accent 3" w:uiPriority="63"/>
-    <w:lsdException w:name="Medium Shading 2 Accent 3" w:uiPriority="64"/>
-    <w:lsdException w:name="Medium List 1 Accent 3" w:uiPriority="65"/>
-    <w:lsdException w:name="Medium List 2 Accent 3" w:uiPriority="66"/>
-    <w:lsdException w:name="Medium Grid 1 Accent 3" w:uiPriority="67"/>
-    <w:lsdException w:name="Medium Grid 2 Accent 3" w:uiPriority="68"/>
-    <w:lsdException w:name="Medium Grid 3 Accent 3" w:uiPriority="69"/>
-    <w:lsdException w:name="Dark List Accent 3" w:uiPriority="70"/>
-    <w:lsdException w:name="Colorful Shading Accent 3" w:uiPriority="71"/>
-    <w:lsdException w:name="Colorful List Accent 3" w:uiPriority="72"/>
-    <w:lsdException w:name="Colorful Grid Accent 3" w:uiPriority="73"/>
-    <w:lsdException w:name="Light Shading Accent 4" w:uiPriority="60"/>
-    <w:lsdException w:name="Light List Accent 4" w:uiPriority="61"/>
-    <w:lsdException w:name="Light Grid Accent 4" w:uiPriority="62"/>
-    <w:lsdException w:name="Medium Shading 1 Accent 4" w:uiPriority="63"/>
-    <w:lsdException w:name="Medium Shading 2 Accent 4" w:uiPriority="64"/>
-    <w:lsdException w:name="Medium List 1 Accent 4" w:uiPriority="65"/>
-    <w:lsdException w:name="Medium List 2 Accent 4" w:uiPriority="66"/>
-    <w:lsdException w:name="Medium Grid 1 Accent 4" w:uiPriority="67"/>
-    <w:lsdException w:name="Medium Grid 2 Accent 4" w:uiPriority="68"/>
-    <w:lsdException w:name="Medium Grid 3 Accent 4" w:uiPriority="69"/>
-    <w:lsdException w:name="Dark List Accent 4" w:uiPriority="70"/>
-    <w:lsdException w:name="Colorful Shading Accent 4" w:uiPriority="71"/>
-    <w:lsdException w:name="Colorful List Accent 4" w:uiPriority="72"/>
-    <w:lsdException w:name="Colorful Grid Accent 4" w:uiPriority="73"/>
-    <w:lsdException w:name="Light Shading Accent 5" w:uiPriority="60"/>
-    <w:lsdException w:name="Light List Accent 5" w:uiPriority="61"/>
-    <w:lsdException w:name="Light Grid Accent 5" w:uiPriority="62"/>
-    <w:lsdException w:name="Medium Shading 1 Accent 5" w:uiPriority="63"/>
-    <w:lsdException w:name="Medium Shading 2 Accent 5" w:uiPriority="64"/>
-    <w:lsdException w:name="Medium List 1 Accent 5" w:uiPriority="65"/>
-    <w:lsdException w:name="Medium List 2 Accent 5" w:uiPriority="66"/>
-    <w:lsdException w:name="Medium Grid 1 Accent 5" w:uiPriority="67"/>
-    <w:lsdException w:name="Medium Grid 2 Accent 5" w:uiPriority="68"/>
-    <w:lsdException w:name="Medium Grid 3 Accent 5" w:uiPriority="69"/>
-    <w:lsdException w:name="Dark List Accent 5" w:uiPriority="70"/>
-    <w:lsdException w:name="Colorful Shading Accent 5" w:uiPriority="71"/>
-    <w:lsdException w:name="Colorful List Accent 5" w:uiPriority="72"/>
-    <w:lsdException w:name="Colorful Grid Accent 5" w:uiPriority="73"/>
-    <w:lsdException w:name="Light Shading Accent 6" w:uiPriority="60"/>
-    <w:lsdException w:name="Light List Accent 6" w:uiPriority="61"/>
-    <w:lsdException w:name="Light Grid Accent 6" w:uiPriority="62"/>
-    <w:lsdException w:name="Medium Shading 1 Accent 6" w:uiPriority="63"/>
-    <w:lsdException w:name="Medium Shading 2 Accent 6" w:uiPriority="64"/>
-    <w:lsdException w:name="Medium List 1 Accent 6" w:uiPriority="65"/>
-    <w:lsdException w:name="Medium List 2 Accent 6" w:uiPriority="66"/>
-    <w:lsdException w:name="Medium Grid 1 Accent 6" w:uiPriority="67"/>
-    <w:lsdException w:name="Medium Grid 2 Accent 6" w:uiPriority="68"/>
-    <w:lsdException w:name="Medium Grid 3 Accent 6" w:uiPriority="69"/>
-    <w:lsdException w:name="Dark List Accent 6" w:uiPriority="70"/>
-    <w:lsdException w:name="Colorful Shading Accent 6" w:uiPriority="71"/>
-    <w:lsdException w:name="Colorful List Accent 6" w:uiPriority="72"/>
-    <w:lsdException w:name="Colorful Grid Accent 6" w:uiPriority="73"/>
-    <w:lsdException w:name="Subtle Emphasis" w:uiPriority="19" w:qFormat="1"/>
-    <w:lsdException w:name="Intense Emphasis" w:uiPriority="21" w:qFormat="1"/>
-    <w:lsdException w:name="Subtle Reference" w:uiPriority="31" w:qFormat="1"/>
-    <w:lsdException w:name="Intense Reference" w:uiPriority="32" w:qFormat="1"/>
-    <w:lsdException w:name="Book Title" w:uiPriority="33" w:qFormat="1"/>
-    <w:lsdException w:name="Bibliography" w:semiHidden="1" w:uiPriority="37" w:unhideWhenUsed="1"/>
-    <w:lsdException w:name="TOC Heading" w:semiHidden="1" w:uiPriority="39" w:unhideWhenUsed="1" w:qFormat="1"/>
-    <w:lsdException w:name="Plain Table 1" w:uiPriority="41"/>
-    <w:lsdException w:name="Plain Table 2" w:uiPriority="42"/>
-    <w:lsdException w:name="Plain Table 3" w:uiPriority="43"/>
-    <w:lsdException w:name="Plain Table 4" w:uiPriority="44"/>
-    <w:lsdException w:name="Plain Table 5" w:uiPriority="45"/>
-    <w:lsdException w:name="Grid Table Light" w:uiPriority="40"/>
-    <w:lsdException w:name="Grid Table 1 Light" w:uiPriority="46"/>
-    <w:lsdException w:name="Grid Table 2" w:uiPriority="47"/>
-    <w:lsdException w:name="Grid Table 3" w:uiPriority="48"/>
-    <w:lsdException w:name="Grid Table 4" w:uiPriority="49"/>
-    <w:lsdException w:name="Grid Table 5 Dark" w:uiPriority="50"/>
-    <w:lsdException w:name="Grid Table 6 Colorful" w:uiPriority="51"/>
-    <w:lsdException w:name="Grid Table 7 Colorful" w:uiPriority="52"/>
-    <w:lsdException w:name="Grid Table 1 Light Accent 1" w:uiPriority="46"/>
-    <w:lsdException w:name="Grid Table 2 Accent 1" w:uiPriority="47"/>
-    <w:lsdException w:name="Grid Table 3 Accent 1" w:uiPriority="48"/>
-    <w:lsdException w:name="Grid Table 4 Accent 1" w:uiPriority="49"/>
-    <w:lsdException w:name="Grid Table 5 Dark Accent 1" w:uiPriority="50"/>
-    <w:lsdException w:name="Grid Table 6 Colorful Accent 1" w:uiPriority="51"/>
-    <w:lsdException w:name="Grid Table 7 Colorful Accent 1" w:uiPriority="52"/>
-    <w:lsdException w:name="Grid Table 1 Light Accent 2" w:uiPriority="46"/>
-    <w:lsdException w:name="Grid Table 2 Accent 2" w:uiPriority="47"/>
-    <w:lsdException w:name="Grid Table 3 Accent 2" w:uiPriority="48"/>
-    <w:lsdException w:name="Grid Table 4 Accent 2" w:uiPriority="49"/>
-    <w:lsdException w:name="Grid Table 5 Dark Accent 2" w:uiPriority="50"/>
-    <w:lsdException w:name="Grid Table 6 Colorful Accent 2" w:uiPriority="51"/>
-    <w:lsdException w:name="Grid Table 7 Colorful Accent 2" w:uiPriority="52"/>
-    <w:lsdException w:name="Grid Table 1 Light Accent 3" w:uiPriority="46"/>
-    <w:lsdException w:name="Grid Table 2 Accent 3" w:uiPriority="47"/>
-    <w:lsdException w:name="Grid Table 3 Accent 3" w:uiPriority="48"/>
-    <w:lsdException w:name="Grid Table 4 Accent 3" w:uiPriority="49"/>
-    <w:lsdException w:name="Grid Table 5 Dark Accent 3" w:uiPriority="50"/>
-    <w:lsdException w:name="Grid Table 6 Colorful Accent 3" w:uiPriority="51"/>
-    <w:lsdException w:name="Grid Table 7 Colorful Accent 3" w:uiPriority="52"/>
-    <w:lsdException w:name="Grid Table 1 Light Accent 4" w:uiPriority="46"/>
-    <w:lsdException w:name="Grid Table 2 Accent 4" w:uiPriority="47"/>
-    <w:lsdException w:name="Grid Table 3 Accent 4" w:uiPriority="48"/>
-    <w:lsdException w:name="Grid Table 4 Accent 4" w:uiPriority="49"/>
-    <w:lsdException w:name="Grid Table 5 Dark Accent 4" w:uiPriority="50"/>
-    <w:lsdException w:name="Grid Table 6 Colorful Accent 4" w:uiPriority="51"/>
-    <w:lsdException w:name="Grid Table 7 Colorful Accent 4" w:uiPriority="52"/>
-    <w:lsdException w:name="Grid Table 1 Light Accent 5" w:uiPriority="46"/>
-    <w:lsdException w:name="Grid Table 2 Accent 5" w:uiPriority="47"/>
-    <w:lsdException w:name="Grid Table 3 Accent 5" w:uiPriority="48"/>
-    <w:lsdException w:name="Grid Table 4 Accent 5" w:uiPriority="49"/>
-    <w:lsdException w:name="Grid Table 5 Dark Accent 5" w:uiPriority="50"/>
-    <w:lsdException w:name="Grid Table 6 Colorful Accent 5" w:uiPriority="51"/>
-    <w:lsdException w:name="Grid Table 7 Colorful Accent 5" w:uiPriority="52"/>
-    <w:lsdException w:name="Grid Table 1 Light Accent 6" w:uiPriority="46"/>
-    <w:lsdException w:name="Grid Table 2 Accent 6" w:uiPriority="47"/>
-    <w:lsdException w:name="Grid Table 3 Accent 6" w:uiPriority="48"/>
-    <w:lsdException w:name="Grid Table 4 Accent 6" w:uiPriority="49"/>
-    <w:lsdException w:name="Grid Table 5 Dark Accent 6" w:uiPriority="50"/>
-    <w:lsdException w:name="Grid Table 6 Colorful Accent 6" w:uiPriority="51"/>
-    <w:lsdException w:name="Grid Table 7 Colorful Accent 6" w:uiPriority="52"/>
-    <w:lsdException w:name="List Table 1 Light" w:uiPriority="46"/>
-    <w:lsdException w:name="List Table 2" w:uiPriority="47"/>
-    <w:lsdException w:name="List Table 3" w:uiPriority="48"/>
-    <w:lsdException w:name="List Table 4" w:uiPriority="49"/>
-    <w:lsdException w:name="List Table 5 Dark" w:uiPriority="50"/>
-    <w:lsdException w:name="List Table 6 Colorful" w:uiPriority="51"/>
-    <w:lsdException w:name="List Table 7 Colorful" w:uiPriority="52"/>
-    <w:lsdException w:name="List Table 1 Light Accent 1" w:uiPriority="46"/>
-    <w:lsdException w:name="List Table 2 Accent 1" w:uiPriority="47"/>
-    <w:lsdException w:name="List Table 3 Accent 1" w:uiPriority="48"/>
-    <w:lsdException w:name="List Table 4 Accent 1" w:uiPriority="49"/>
-    <w:lsdException w:name="List Table 5 Dark Accent 1" w:uiPriority="50"/>
-    <w:lsdException w:name="List Table 6 Colorful Accent 1" w:uiPriority="51"/>
-    <w:lsdException w:name="List Table 7 Colorful Accent 1" w:uiPriority="52"/>
-    <w:lsdException w:name="List Table 1 Light Accent 2" w:uiPriority="46"/>
-    <w:lsdException w:name="List Table 2 Accent 2" w:uiPriority="47"/>
-    <w:lsdException w:name="List Table 3 Accent 2" w:uiPriority="48"/>
-    <w:lsdException w:name="List Table 4 Accent 2" w:uiPriority="49"/>
-    <w:lsdException w:name="List Table 5 Dark Accent 2" w:uiPriority="50"/>
-    <w:lsdException w:name="List Table 6 Colorful Accent 2" w:uiPriority="51"/>
-    <w:lsdException w:name="List Table 7 Colorful Accent 2" w:uiPriority="52"/>
-    <w:lsdException w:name="List Table 1 Light Accent 3" w:uiPriority="46"/>
-    <w:lsdException w:name="List Table 2 Accent 3" w:uiPriority="47"/>
-    <w:lsdException w:name="List Table 3 Accent 3" w:uiPriority="48"/>
-    <w:lsdException w:name="List Table 4 Accent 3" w:uiPriority="49"/>
-    <w:lsdException w:name="List Table 5 Dark Accent 3" w:uiPriority="50"/>
-    <w:lsdException w:name="List Table 6 Colorful Accent 3" w:uiPriority="51"/>
-    <w:lsdException w:name="List Table 7 Colorful Accent 3" w:uiPriority="52"/>
-    <w:lsdException w:name="List Table 1 Light Accent 4" w:uiPriority="46"/>
-    <w:lsdException w:name="List Table 2 Accent 4" w:uiPriority="47"/>
-    <w:lsdException w:name="List Table 3 Accent 4" w:uiPriority="48"/>
-    <w:lsdException w:name="List Table 4 Accent 4" w:uiPriority="49"/>
-    <w:lsdException w:name="List Table 5 Dark Accent 4" w:uiPriority="50"/>
-    <w:lsdException w:name="List Table 6 Colorful Accent 4" w:uiPriority="51"/>
-    <w:lsdException w:name="List Table 7 Colorful Accent 4" w:uiPriority="52"/>
-    <w:lsdException w:name="List Table 1 Light Accent 5" w:uiPriority="46"/>
-    <w:lsdException w:name="List Table 2 Accent 5" w:uiPriority="47"/>
-    <w:lsdException w:name="List Table 3 Accent 5" w:uiPriority="48"/>
-    <w:lsdException w:name="List Table 4 Accent 5" w:uiPriority="49"/>
-    <w:lsdException w:name="List Table 5 Dark Accent 5" w:uiPriority="50"/>
-    <w:lsdException w:name="List Table 6 Colorful Accent 5" w:uiPriority="51"/>
-    <w:lsdException w:name="List Table 7 Colorful Accent 5" w:uiPriority="52"/>
-    <w:lsdException w:name="List Table 1 Light Accent 6" w:uiPriority="46"/>
-    <w:lsdException w:name="List Table 2 Accent 6" w:uiPriority="47"/>
-    <w:lsdException w:name="List Table 3 Accent 6" w:uiPriority="48"/>
-    <w:lsdException w:name="List Table 4 Accent 6" w:uiPriority="49"/>
-    <w:lsdException w:name="List Table 5 Dark Accent 6" w:uiPriority="50"/>
-    <w:lsdException w:name="List Table 6 Colorful Accent 6" w:uiPriority="51"/>
-    <w:lsdException w:name="List Table 7 Colorful Accent 6" w:uiPriority="52"/>
+  <w:latentStyles w:defLockedState="0" w:defUIPriority="99" w:defSemiHidden="1" w:defUnhideWhenUsed="1" w:defQFormat="0" w:count="267">
+    <w:lsdException w:name="Normal" w:semiHidden="0" w:uiPriority="0" w:unhideWhenUsed="0" w:qFormat="1"/>
+    <w:lsdException w:name="heading 1" w:semiHidden="0" w:uiPriority="9" w:unhideWhenUsed="0" w:qFormat="1"/>
+    <w:lsdException w:name="heading 2" w:uiPriority="9" w:qFormat="1"/>
+    <w:lsdException w:name="heading 3" w:uiPriority="9" w:qFormat="1"/>
+    <w:lsdException w:name="heading 4" w:uiPriority="9" w:qFormat="1"/>
+    <w:lsdException w:name="heading 5" w:uiPriority="9" w:qFormat="1"/>
+    <w:lsdException w:name="heading 6" w:uiPriority="9" w:qFormat="1"/>
+    <w:lsdException w:name="heading 7" w:uiPriority="9" w:qFormat="1"/>
+    <w:lsdException w:name="heading 8" w:uiPriority="9" w:qFormat="1"/>
+    <w:lsdException w:name="heading 9" w:uiPriority="9" w:qFormat="1"/>
+    <w:lsdException w:name="toc 1" w:uiPriority="39"/>
+    <w:lsdException w:name="toc 2" w:uiPriority="39"/>
+    <w:lsdException w:name="toc 3" w:uiPriority="39"/>
+    <w:lsdException w:name="toc 4" w:uiPriority="39"/>
+    <w:lsdException w:name="toc 5" w:uiPriority="39"/>
+    <w:lsdException w:name="toc 6" w:uiPriority="39"/>
+    <w:lsdException w:name="toc 7" w:uiPriority="39"/>
+    <w:lsdException w:name="toc 8" w:uiPriority="39"/>
+    <w:lsdException w:name="toc 9" w:uiPriority="39"/>
+    <w:lsdException w:name="caption" w:uiPriority="35" w:qFormat="1"/>
+    <w:lsdException w:name="Title" w:semiHidden="0" w:uiPriority="10" w:unhideWhenUsed="0" w:qFormat="1"/>
+    <w:lsdException w:name="Default Paragraph Font" w:uiPriority="1"/>
+    <w:lsdException w:name="Subtitle" w:semiHidden="0" w:uiPriority="11" w:unhideWhenUsed="0" w:qFormat="1"/>
+    <w:lsdException w:name="Strong" w:semiHidden="0" w:uiPriority="22" w:unhideWhenUsed="0" w:qFormat="1"/>
+    <w:lsdException w:name="Emphasis" w:semiHidden="0" w:uiPriority="20" w:unhideWhenUsed="0" w:qFormat="1"/>
+    <w:lsdException w:name="Table Grid" w:semiHidden="0" w:uiPriority="59" w:unhideWhenUsed="0"/>
+    <w:lsdException w:name="Placeholder Text" w:unhideWhenUsed="0"/>
+    <w:lsdException w:name="No Spacing" w:semiHidden="0" w:uiPriority="1" w:unhideWhenUsed="0" w:qFormat="1"/>
+    <w:lsdException w:name="Light Shading" w:semiHidden="0" w:uiPriority="60" w:unhideWhenUsed="0"/>
+    <w:lsdException w:name="Light List" w:semiHidden="0" w:uiPriority="61" w:unhideWhenUsed="0"/>
+    <w:lsdException w:name="Light Grid" w:semiHidden="0" w:uiPriority="62" w:unhideWhenUsed="0"/>
+    <w:lsdException w:name="Medium Shading 1" w:semiHidden="0" w:uiPriority="63" w:unhideWhenUsed="0"/>
+    <w:lsdException w:name="Medium Shading 2" w:semiHidden="0" w:uiPriority="64" w:unhideWhenUsed="0"/>
+    <w:lsdException w:name="Medium List 1" w:semiHidden="0" w:uiPriority="65" w:unhideWhenUsed="0"/>
+    <w:lsdException w:name="Medium List 2" w:semiHidden="0" w:uiPriority="66" w:unhideWhenUsed="0"/>
+    <w:lsdException w:name="Medium Grid 1" w:semiHidden="0" w:uiPriority="67" w:unhideWhenUsed="0"/>
+    <w:lsdException w:name="Medium Grid 2" w:semiHidden="0" w:uiPriority="68" w:unhideWhenUsed="0"/>
+    <w:lsdException w:name="Medium Grid 3" w:semiHidden="0" w:uiPriority="69" w:unhideWhenUsed="0"/>
+    <w:lsdException w:name="Dark List" w:semiHidden="0" w:uiPriority="70" w:unhideWhenUsed="0"/>
+    <w:lsdException w:name="Colorful Shading" w:semiHidden="0" w:uiPriority="71" w:unhideWhenUsed="0"/>
+    <w:lsdException w:name="Colorful List" w:semiHidden="0" w:uiPriority="72" w:unhideWhenUsed="0"/>
+    <w:lsdException w:name="Colorful Grid" w:semiHidden="0" w:uiPriority="73" w:unhideWhenUsed="0"/>
+    <w:lsdException w:name="Light Shading Accent 1" w:semiHidden="0" w:uiPriority="60" w:unhideWhenUsed="0"/>
+    <w:lsdException w:name="Light List Accent 1" w:semiHidden="0" w:uiPriority="61" w:unhideWhenUsed="0"/>
+    <w:lsdException w:name="Light Grid Accent 1" w:semiHidden="0" w:uiPriority="62" w:unhideWhenUsed="0"/>
+    <w:lsdException w:name="Medium Shading 1 Accent 1" w:semiHidden="0" w:uiPriority="63" w:unhideWhenUsed="0"/>
+    <w:lsdException w:name="Medium Shading 2 Accent 1" w:semiHidden="0" w:uiPriority="64" w:unhideWhenUsed="0"/>
+    <w:lsdException w:name="Medium List 1 Accent 1" w:semiHidden="0" w:uiPriority="65" w:unhideWhenUsed="0"/>
+    <w:lsdException w:name="Revision" w:unhideWhenUsed="0"/>
+    <w:lsdException w:name="List Paragraph" w:semiHidden="0" w:uiPriority="34" w:unhideWhenUsed="0" w:qFormat="1"/>
+    <w:lsdException w:name="Quote" w:semiHidden="0" w:uiPriority="29" w:unhideWhenUsed="0" w:qFormat="1"/>
+    <w:lsdException w:name="Intense Quote" w:semiHidden="0" w:uiPriority="30" w:unhideWhenUsed="0" w:qFormat="1"/>
+    <w:lsdException w:name="Medium List 2 Accent 1" w:semiHidden="0" w:uiPriority="66" w:unhideWhenUsed="0"/>
+    <w:lsdException w:name="Medium Grid 1 Accent 1" w:semiHidden="0" w:uiPriority="67" w:unhideWhenUsed="0"/>
+    <w:lsdException w:name="Medium Grid 2 Accent 1" w:semiHidden="0" w:uiPriority="68" w:unhideWhenUsed="0"/>
+    <w:lsdException w:name="Medium Grid 3 Accent 1" w:semiHidden="0" w:uiPriority="69" w:unhideWhenUsed="0"/>
+    <w:lsdException w:name="Dark List Accent 1" w:semiHidden="0" w:uiPriority="70" w:unhideWhenUsed="0"/>
+    <w:lsdException w:name="Colorful Shading Accent 1" w:semiHidden="0" w:uiPriority="71" w:unhideWhenUsed="0"/>
+    <w:lsdException w:name="Colorful List Accent 1" w:semiHidden="0" w:uiPriority="72" w:unhideWhenUsed="0"/>
+    <w:lsdException w:name="Colorful Grid Accent 1" w:semiHidden="0" w:uiPriority="73" w:unhideWhenUsed="0"/>
+    <w:lsdException w:name="Light Shading Accent 2" w:semiHidden="0" w:uiPriority="60" w:unhideWhenUsed="0"/>
+    <w:lsdException w:name="Light List Accent 2" w:semiHidden="0" w:uiPriority="61" w:unhideWhenUsed="0"/>
+    <w:lsdException w:name="Light Grid Accent 2" w:semiHidden="0" w:uiPriority="62" w:unhideWhenUsed="0"/>
+    <w:lsdException w:name="Medium Shading 1 Accent 2" w:semiHidden="0" w:uiPriority="63" w:unhideWhenUsed="0"/>
+    <w:lsdException w:name="Medium Shading 2 Accent 2" w:semiHidden="0" w:uiPriority="64" w:unhideWhenUsed="0"/>
+    <w:lsdException w:name="Medium List 1 Accent 2" w:semiHidden="0" w:uiPriority="65" w:unhideWhenUsed="0"/>
+    <w:lsdException w:name="Medium List 2 Accent 2" w:semiHidden="0" w:uiPriority="66" w:unhideWhenUsed="0"/>
+    <w:lsdException w:name="Medium Grid 1 Accent 2" w:semiHidden="0" w:uiPriority="67" w:unhideWhenUsed="0"/>
+    <w:lsdException w:name="Medium Grid 2 Accent 2" w:semiHidden="0" w:uiPriority="68" w:unhideWhenUsed="0"/>
+    <w:lsdException w:name="Medium Grid 3 Accent 2" w:semiHidden="0" w:uiPriority="69" w:unhideWhenUsed="0"/>
+    <w:lsdException w:name="Dark List Accent 2" w:semiHidden="0" w:uiPriority="70" w:unhideWhenUsed="0"/>
+    <w:lsdException w:name="Colorful Shading Accent 2" w:semiHidden="0" w:uiPriority="71" w:unhideWhenUsed="0"/>
+    <w:lsdException w:name="Colorful List Accent 2" w:semiHidden="0" w:uiPriority="72" w:unhideWhenUsed="0"/>
+    <w:lsdException w:name="Colorful Grid Accent 2" w:semiHidden="0" w:uiPriority="73" w:unhideWhenUsed="0"/>
+    <w:lsdException w:name="Light Shading Accent 3" w:semiHidden="0" w:uiPriority="60" w:unhideWhenUsed="0"/>
+    <w:lsdException w:name="Light List Accent 3" w:semiHidden="0" w:uiPriority="61" w:unhideWhenUsed="0"/>
+    <w:lsdException w:name="Light Grid Accent 3" w:semiHidden="0" w:uiPriority="62" w:unhideWhenUsed="0"/>
+    <w:lsdException w:name="Medium Shading 1 Accent 3" w:semiHidden="0" w:uiPriority="63" w:unhideWhenUsed="0"/>
+    <w:lsdException w:name="Medium Shading 2 Accent 3" w:semiHidden="0" w:uiPriority="64" w:unhideWhenUsed="0"/>
+    <w:lsdException w:name="Medium List 1 Accent 3" w:semiHidden="0" w:uiPriority="65" w:unhideWhenUsed="0"/>
+    <w:lsdException w:name="Medium List 2 Accent 3" w:semiHidden="0" w:uiPriority="66" w:unhideWhenUsed="0"/>
+    <w:lsdException w:name="Medium Grid 1 Accent 3" w:semiHidden="0" w:uiPriority="67" w:unhideWhenUsed="0"/>
+    <w:lsdException w:name="Medium Grid 2 Accent 3" w:semiHidden="0" w:uiPriority="68" w:unhideWhenUsed="0"/>
+    <w:lsdException w:name="Medium Grid 3 Accent 3" w:semiHidden="0" w:uiPriority="69" w:unhideWhenUsed="0"/>
+    <w:lsdException w:name="Dark List Accent 3" w:semiHidden="0" w:uiPriority="70" w:unhideWhenUsed="0"/>
+    <w:lsdException w:name="Colorful Shading Accent 3" w:semiHidden="0" w:uiPriority="71" w:unhideWhenUsed="0"/>
+    <w:lsdException w:name="Colorful List Accent 3" w:semiHidden="0" w:uiPriority="72" w:unhideWhenUsed="0"/>
+    <w:lsdException w:name="Colorful Grid Accent 3" w:semiHidden="0" w:uiPriority="73" w:unhideWhenUsed="0"/>
+    <w:lsdException w:name="Light Shading Accent 4" w:semiHidden="0" w:uiPriority="60" w:unhideWhenUsed="0"/>
+    <w:lsdException w:name="Light List Accent 4" w:semiHidden="0" w:uiPriority="61" w:unhideWhenUsed="0"/>
+    <w:lsdException w:name="Light Grid Accent 4" w:semiHidden="0" w:uiPriority="62" w:unhideWhenUsed="0"/>
+    <w:lsdException w:name="Medium Shading 1 Accent 4" w:semiHidden="0" w:uiPriority="63" w:unhideWhenUsed="0"/>
+    <w:lsdException w:name="Medium Shading 2 Accent 4" w:semiHidden="0" w:uiPriority="64" w:unhideWhenUsed="0"/>
+    <w:lsdException w:name="Medium List 1 Accent 4" w:semiHidden="0" w:uiPriority="65" w:unhideWhenUsed="0"/>
+    <w:lsdException w:name="Medium List 2 Accent 4" w:semiHidden="0" w:uiPriority="66" w:unhideWhenUsed="0"/>
+    <w:lsdException w:name="Medium Grid 1 Accent 4" w:semiHidden="0" w:uiPriority="67" w:unhideWhenUsed="0"/>
+    <w:lsdException w:name="Medium Grid 2 Accent 4" w:semiHidden="0" w:uiPriority="68" w:unhideWhenUsed="0"/>
+    <w:lsdException w:name="Medium Grid 3 Accent 4" w:semiHidden="0" w:uiPriority="69" w:unhideWhenUsed="0"/>
+    <w:lsdException w:name="Dark List Accent 4" w:semiHidden="0" w:uiPriority="70" w:unhideWhenUsed="0"/>
+    <w:lsdException w:name="Colorful Shading Accent 4" w:semiHidden="0" w:uiPriority="71" w:unhideWhenUsed="0"/>
+    <w:lsdException w:name="Colorful List Accent 4" w:semiHidden="0" w:uiPriority="72" w:unhideWhenUsed="0"/>
+    <w:lsdException w:name="Colorful Grid Accent 4" w:semiHidden="0" w:uiPriority="73" w:unhideWhenUsed="0"/>
+    <w:lsdException w:name="Light Shading Accent 5" w:semiHidden="0" w:uiPriority="60" w:unhideWhenUsed="0"/>
+    <w:lsdException w:name="Light List Accent 5" w:semiHidden="0" w:uiPriority="61" w:unhideWhenUsed="0"/>
+    <w:lsdException w:name="Light Grid Accent 5" w:semiHidden="0" w:uiPriority="62" w:unhideWhenUsed="0"/>
+    <w:lsdException w:name="Medium Shading 1 Accent 5" w:semiHidden="0" w:uiPriority="63" w:unhideWhenUsed="0"/>
+    <w:lsdException w:name="Medium Shading 2 Accent 5" w:semiHidden="0" w:uiPriority="64" w:unhideWhenUsed="0"/>
+    <w:lsdException w:name="Medium List 1 Accent 5" w:semiHidden="0" w:uiPriority="65" w:unhideWhenUsed="0"/>
+    <w:lsdException w:name="Medium List 2 Accent 5" w:semiHidden="0" w:uiPriority="66" w:unhideWhenUsed="0"/>
+    <w:lsdException w:name="Medium Grid 1 Accent 5" w:semiHidden="0" w:uiPriority="67" w:unhideWhenUsed="0"/>
+    <w:lsdException w:name="Medium Grid 2 Accent 5" w:semiHidden="0" w:uiPriority="68" w:unhideWhenUsed="0"/>
+    <w:lsdException w:name="Medium Grid 3 Accent 5" w:semiHidden="0" w:uiPriority="69" w:unhideWhenUsed="0"/>
+    <w:lsdException w:name="Dark List Accent 5" w:semiHidden="0" w:uiPriority="70" w:unhideWhenUsed="0"/>
+    <w:lsdException w:name="Colorful Shading Accent 5" w:semiHidden="0" w:uiPriority="71" w:unhideWhenUsed="0"/>
+    <w:lsdException w:name="Colorful List Accent 5" w:semiHidden="0" w:uiPriority="72" w:unhideWhenUsed="0"/>
+    <w:lsdException w:name="Colorful Grid Accent 5" w:semiHidden="0" w:uiPriority="73" w:unhideWhenUsed="0"/>
+    <w:lsdException w:name="Light Shading Accent 6" w:semiHidden="0" w:uiPriority="60" w:unhideWhenUsed="0"/>
+    <w:lsdException w:name="Light List Accent 6" w:semiHidden="0" w:uiPriority="61" w:unhideWhenUsed="0"/>
+    <w:lsdException w:name="Light Grid Accent 6" w:semiHidden="0" w:uiPriority="62" w:unhideWhenUsed="0"/>
+    <w:lsdException w:name="Medium Shading 1 Accent 6" w:semiHidden="0" w:uiPriority="63" w:unhideWhenUsed="0"/>
+    <w:lsdException w:name="Medium Shading 2 Accent 6" w:semiHidden="0" w:uiPriority="64" w:unhideWhenUsed="0"/>
+    <w:lsdException w:name="Medium List 1 Accent 6" w:semiHidden="0" w:uiPriority="65" w:unhideWhenUsed="0"/>
+    <w:lsdException w:name="Medium List 2 Accent 6" w:semiHidden="0" w:uiPriority="66" w:unhideWhenUsed="0"/>
+    <w:lsdException w:name="Medium Grid 1 Accent 6" w:semiHidden="0" w:uiPriority="67" w:unhideWhenUsed="0"/>
+    <w:lsdException w:name="Medium Grid 2 Accent 6" w:semiHidden="0" w:uiPriority="68" w:unhideWhenUsed="0"/>
+    <w:lsdException w:name="Medium Grid 3 Accent 6" w:semiHidden="0" w:uiPriority="69" w:unhideWhenUsed="0"/>
+    <w:lsdException w:name="Dark List Accent 6" w:semiHidden="0" w:uiPriority="70" w:unhideWhenUsed="0"/>
+    <w:lsdException w:name="Colorful Shading Accent 6" w:semiHidden="0" w:uiPriority="71" w:unhideWhenUsed="0"/>
+    <w:lsdException w:name="Colorful List Accent 6" w:semiHidden="0" w:uiPriority="72" w:unhideWhenUsed="0"/>
+    <w:lsdException w:name="Colorful Grid Accent 6" w:semiHidden="0" w:uiPriority="73" w:unhideWhenUsed="0"/>
+    <w:lsdException w:name="Subtle Emphasis" w:semiHidden="0" w:uiPriority="19" w:unhideWhenUsed="0" w:qFormat="1"/>
+    <w:lsdException w:name="Intense Emphasis" w:semiHidden="0" w:uiPriority="21" w:unhideWhenUsed="0" w:qFormat="1"/>
+    <w:lsdException w:name="Subtle Reference" w:semiHidden="0" w:uiPriority="31" w:unhideWhenUsed="0" w:qFormat="1"/>
+    <w:lsdException w:name="Intense Reference" w:semiHidden="0" w:uiPriority="32" w:unhideWhenUsed="0" w:qFormat="1"/>
+    <w:lsdException w:name="Book Title" w:semiHidden="0" w:uiPriority="33" w:unhideWhenUsed="0" w:qFormat="1"/>
+    <w:lsdException w:name="Bibliography" w:uiPriority="37"/>
+    <w:lsdException w:name="TOC Heading" w:uiPriority="39" w:qFormat="1"/>
   </w:latentStyles>
   <w:style w:type="paragraph" w:default="1" w:styleId="Normal">
     <w:name w:val="Normal"/>
@@ -2637,6 +2294,7 @@
     <w:uiPriority w:val="99"/>
     <w:semiHidden/>
     <w:unhideWhenUsed/>
+    <w:qFormat/>
     <w:tblPr>
       <w:tblInd w:w="0" w:type="dxa"/>
       <w:tblCellMar>

</xml_diff>

<commit_message>
Done clip c04 cart 20: Kiểm tra product thêm vào bảng có tồn tại hay chưa
</commit_message>
<xml_diff>
--- a/TYPESCRIPT-ES6-JAVASCRIPT-QUA-DỰ-ÁN-SHOPPING-CART-NỀN-TẢNG-NODE.JS-VÀ-ANGULARJS-2.docx
+++ b/TYPESCRIPT-ES6-JAVASCRIPT-QUA-DỰ-ÁN-SHOPPING-CART-NỀN-TẢNG-NODE.JS-VÀ-ANGULARJS-2.docx
@@ -65,7 +65,26 @@
           <w:lang w:val="fr-FR"/>
         </w:rPr>
         <w:br/>
-        <w:t>Bàihọc:</w:t>
+      </w:r>
+      <w:proofErr w:type="spellStart"/>
+      <w:r>
+        <w:rPr>
+          <w:rFonts w:asciiTheme="majorHAnsi" w:hAnsiTheme="majorHAnsi" w:cstheme="majorHAnsi"/>
+          <w:sz w:val="26"/>
+          <w:szCs w:val="26"/>
+          <w:lang w:val="fr-FR"/>
+        </w:rPr>
+        <w:t>Bàihọc</w:t>
+      </w:r>
+      <w:proofErr w:type="spellEnd"/>
+      <w:r>
+        <w:rPr>
+          <w:rFonts w:asciiTheme="majorHAnsi" w:hAnsiTheme="majorHAnsi" w:cstheme="majorHAnsi"/>
+          <w:sz w:val="26"/>
+          <w:szCs w:val="26"/>
+          <w:lang w:val="fr-FR"/>
+        </w:rPr>
+        <w:t>:</w:t>
       </w:r>
       <w:r>
         <w:rPr>
@@ -282,8 +301,9 @@
           <w:szCs w:val="26"/>
           <w:lang w:val="fr-FR"/>
         </w:rPr>
-        <w:t>C:\Users\Huy\AppData\Roaming\Sublime Text 3\Packages\User: Copy củathưmụcnày</w:t>
-      </w:r>
+        <w:t xml:space="preserve">C:\Users\Huy\AppData\Roaming\Sublime </w:t>
+      </w:r>
+      <w:proofErr w:type="spellStart"/>
       <w:r>
         <w:rPr>
           <w:rFonts w:asciiTheme="majorHAnsi" w:hAnsiTheme="majorHAnsi" w:cstheme="majorHAnsi"/>
@@ -292,8 +312,119 @@
           <w:szCs w:val="26"/>
           <w:lang w:val="fr-FR"/>
         </w:rPr>
-        <w:t xml:space="preserve"> qua máytínhkhác ,đểkhôngmất time tạolạisnipet</w:t>
-      </w:r>
+        <w:t>Text</w:t>
+      </w:r>
+      <w:proofErr w:type="spellEnd"/>
+      <w:r>
+        <w:rPr>
+          <w:rFonts w:asciiTheme="majorHAnsi" w:hAnsiTheme="majorHAnsi" w:cstheme="majorHAnsi"/>
+          <w:color w:val="000000" w:themeColor="text1"/>
+          <w:sz w:val="26"/>
+          <w:szCs w:val="26"/>
+          <w:lang w:val="fr-FR"/>
+        </w:rPr>
+        <w:t xml:space="preserve"> 3\</w:t>
+      </w:r>
+      <w:proofErr w:type="spellStart"/>
+      <w:r>
+        <w:rPr>
+          <w:rFonts w:asciiTheme="majorHAnsi" w:hAnsiTheme="majorHAnsi" w:cstheme="majorHAnsi"/>
+          <w:color w:val="000000" w:themeColor="text1"/>
+          <w:sz w:val="26"/>
+          <w:szCs w:val="26"/>
+          <w:lang w:val="fr-FR"/>
+        </w:rPr>
+        <w:t>Packages\User</w:t>
+      </w:r>
+      <w:proofErr w:type="spellEnd"/>
+      <w:r>
+        <w:rPr>
+          <w:rFonts w:asciiTheme="majorHAnsi" w:hAnsiTheme="majorHAnsi" w:cstheme="majorHAnsi"/>
+          <w:color w:val="000000" w:themeColor="text1"/>
+          <w:sz w:val="26"/>
+          <w:szCs w:val="26"/>
+          <w:lang w:val="fr-FR"/>
+        </w:rPr>
+        <w:t xml:space="preserve">: Copy </w:t>
+      </w:r>
+      <w:proofErr w:type="spellStart"/>
+      <w:r>
+        <w:rPr>
+          <w:rFonts w:asciiTheme="majorHAnsi" w:hAnsiTheme="majorHAnsi" w:cstheme="majorHAnsi"/>
+          <w:color w:val="000000" w:themeColor="text1"/>
+          <w:sz w:val="26"/>
+          <w:szCs w:val="26"/>
+          <w:lang w:val="fr-FR"/>
+        </w:rPr>
+        <w:t>củathưmụcnày</w:t>
+      </w:r>
+      <w:proofErr w:type="spellEnd"/>
+      <w:r>
+        <w:rPr>
+          <w:rFonts w:asciiTheme="majorHAnsi" w:hAnsiTheme="majorHAnsi" w:cstheme="majorHAnsi"/>
+          <w:color w:val="000000" w:themeColor="text1"/>
+          <w:sz w:val="26"/>
+          <w:szCs w:val="26"/>
+          <w:lang w:val="fr-FR"/>
+        </w:rPr>
+        <w:t xml:space="preserve"> qua </w:t>
+      </w:r>
+      <w:proofErr w:type="spellStart"/>
+      <w:r>
+        <w:rPr>
+          <w:rFonts w:asciiTheme="majorHAnsi" w:hAnsiTheme="majorHAnsi" w:cstheme="majorHAnsi"/>
+          <w:color w:val="000000" w:themeColor="text1"/>
+          <w:sz w:val="26"/>
+          <w:szCs w:val="26"/>
+          <w:lang w:val="fr-FR"/>
+        </w:rPr>
+        <w:t>máytínhkhác</w:t>
+      </w:r>
+      <w:proofErr w:type="spellEnd"/>
+      <w:r>
+        <w:rPr>
+          <w:rFonts w:asciiTheme="majorHAnsi" w:hAnsiTheme="majorHAnsi" w:cstheme="majorHAnsi"/>
+          <w:color w:val="000000" w:themeColor="text1"/>
+          <w:sz w:val="26"/>
+          <w:szCs w:val="26"/>
+          <w:lang w:val="fr-FR"/>
+        </w:rPr>
+        <w:t xml:space="preserve"> ,</w:t>
+      </w:r>
+      <w:proofErr w:type="spellStart"/>
+      <w:r>
+        <w:rPr>
+          <w:rFonts w:asciiTheme="majorHAnsi" w:hAnsiTheme="majorHAnsi" w:cstheme="majorHAnsi"/>
+          <w:color w:val="000000" w:themeColor="text1"/>
+          <w:sz w:val="26"/>
+          <w:szCs w:val="26"/>
+          <w:lang w:val="fr-FR"/>
+        </w:rPr>
+        <w:t>đểkhôngmất</w:t>
+      </w:r>
+      <w:proofErr w:type="spellEnd"/>
+      <w:r>
+        <w:rPr>
+          <w:rFonts w:asciiTheme="majorHAnsi" w:hAnsiTheme="majorHAnsi" w:cstheme="majorHAnsi"/>
+          <w:color w:val="000000" w:themeColor="text1"/>
+          <w:sz w:val="26"/>
+          <w:szCs w:val="26"/>
+          <w:lang w:val="fr-FR"/>
+        </w:rPr>
+        <w:t xml:space="preserve"> time </w:t>
+      </w:r>
+      <w:proofErr w:type="spellStart"/>
+      <w:r>
+        <w:rPr>
+          <w:rFonts w:asciiTheme="majorHAnsi" w:hAnsiTheme="majorHAnsi" w:cstheme="majorHAnsi"/>
+          <w:color w:val="000000" w:themeColor="text1"/>
+          <w:sz w:val="26"/>
+          <w:szCs w:val="26"/>
+          <w:lang w:val="fr-FR"/>
+        </w:rPr>
+        <w:t>tạolạisnipet</w:t>
+      </w:r>
+      <w:proofErr w:type="spellEnd"/>
     </w:p>
     <w:p>
       <w:pPr>
@@ -1858,14 +1989,16 @@
       <w:pPr>
         <w:rPr>
           <w:rFonts w:asciiTheme="majorHAnsi" w:hAnsiTheme="majorHAnsi" w:cstheme="majorHAnsi"/>
-          <w:sz w:val="26"/>
-          <w:szCs w:val="26"/>
-          <w:lang w:val="fr-FR"/>
-        </w:rPr>
-      </w:pPr>
-      <w:r>
-        <w:rPr>
-          <w:rFonts w:asciiTheme="majorHAnsi" w:hAnsiTheme="majorHAnsi" w:cstheme="majorHAnsi"/>
+          <w:color w:val="9BBB59" w:themeColor="accent3"/>
+          <w:sz w:val="26"/>
+          <w:szCs w:val="26"/>
+          <w:lang w:val="fr-FR"/>
+        </w:rPr>
+      </w:pPr>
+      <w:r>
+        <w:rPr>
+          <w:rFonts w:asciiTheme="majorHAnsi" w:hAnsiTheme="majorHAnsi" w:cstheme="majorHAnsi"/>
+          <w:color w:val="9BBB59" w:themeColor="accent3"/>
           <w:sz w:val="26"/>
           <w:szCs w:val="26"/>
           <w:lang w:val="fr-FR"/>

</xml_diff>

<commit_message>
Done c04 cart 21: Xay dung giao dien và kiem tra empty
</commit_message>
<xml_diff>
--- a/TYPESCRIPT-ES6-JAVASCRIPT-QUA-DỰ-ÁN-SHOPPING-CART-NỀN-TẢNG-NODE.JS-VÀ-ANGULARJS-2.docx
+++ b/TYPESCRIPT-ES6-JAVASCRIPT-QUA-DỰ-ÁN-SHOPPING-CART-NỀN-TẢNG-NODE.JS-VÀ-ANGULARJS-2.docx
@@ -1,6 +1,6 @@
 
 <file path=word/document.xml><?xml version="1.0" encoding="utf-8"?>
-<w:document xmlns:ve="http://schemas.openxmlformats.org/markup-compatibility/2006" xmlns:o="urn:schemas-microsoft-com:office:office" xmlns:r="http://schemas.openxmlformats.org/officeDocument/2006/relationships" xmlns:m="http://schemas.openxmlformats.org/officeDocument/2006/math" xmlns:v="urn:schemas-microsoft-com:vml" xmlns:wp="http://schemas.openxmlformats.org/drawingml/2006/wordprocessingDrawing" xmlns:w10="urn:schemas-microsoft-com:office:word" xmlns:w="http://schemas.openxmlformats.org/wordprocessingml/2006/main" xmlns:wne="http://schemas.microsoft.com/office/word/2006/wordml">
+<w:document xmlns:wpc="http://schemas.microsoft.com/office/word/2010/wordprocessingCanvas" xmlns:mc="http://schemas.openxmlformats.org/markup-compatibility/2006" xmlns:o="urn:schemas-microsoft-com:office:office" xmlns:r="http://schemas.openxmlformats.org/officeDocument/2006/relationships" xmlns:m="http://schemas.openxmlformats.org/officeDocument/2006/math" xmlns:v="urn:schemas-microsoft-com:vml" xmlns:wp14="http://schemas.microsoft.com/office/word/2010/wordprocessingDrawing" xmlns:wp="http://schemas.openxmlformats.org/drawingml/2006/wordprocessingDrawing" xmlns:w10="urn:schemas-microsoft-com:office:word" xmlns:w="http://schemas.openxmlformats.org/wordprocessingml/2006/main" xmlns:w14="http://schemas.microsoft.com/office/word/2010/wordml" xmlns:w15="http://schemas.microsoft.com/office/word/2012/wordml" xmlns:wpg="http://schemas.microsoft.com/office/word/2010/wordprocessingGroup" xmlns:wpi="http://schemas.microsoft.com/office/word/2010/wordprocessingInk" xmlns:wne="http://schemas.microsoft.com/office/word/2006/wordml" xmlns:wps="http://schemas.microsoft.com/office/word/2010/wordprocessingShape" mc:Ignorable="w14 w15 wp14">
   <w:body>
     <w:p>
       <w:pPr>
@@ -323,7 +323,7 @@
           <w:szCs w:val="26"/>
           <w:lang w:val="fr-FR"/>
         </w:rPr>
-        <w:t xml:space="preserve"> 3\</w:t>
+        <w:t xml:space="preserve"> 3\Packages\User: Copy </w:t>
       </w:r>
       <w:proofErr w:type="spellStart"/>
       <w:r>
@@ -334,7 +334,7 @@
           <w:szCs w:val="26"/>
           <w:lang w:val="fr-FR"/>
         </w:rPr>
-        <w:t>Packages\User</w:t>
+        <w:t>củathưmụcnày</w:t>
       </w:r>
       <w:proofErr w:type="spellEnd"/>
       <w:r>
@@ -345,9 +345,10 @@
           <w:szCs w:val="26"/>
           <w:lang w:val="fr-FR"/>
         </w:rPr>
-        <w:t xml:space="preserve">: Copy </w:t>
+        <w:t xml:space="preserve"> qua </w:t>
       </w:r>
       <w:proofErr w:type="spellStart"/>
+      <w:proofErr w:type="gramStart"/>
       <w:r>
         <w:rPr>
           <w:rFonts w:asciiTheme="majorHAnsi" w:hAnsiTheme="majorHAnsi" w:cstheme="majorHAnsi"/>
@@ -356,7 +357,7 @@
           <w:szCs w:val="26"/>
           <w:lang w:val="fr-FR"/>
         </w:rPr>
-        <w:t>củathưmụcnày</w:t>
+        <w:t>máytínhkhác</w:t>
       </w:r>
       <w:proofErr w:type="spellEnd"/>
       <w:r>
@@ -367,7 +368,7 @@
           <w:szCs w:val="26"/>
           <w:lang w:val="fr-FR"/>
         </w:rPr>
-        <w:t xml:space="preserve"> qua </w:t>
+        <w:t xml:space="preserve"> ,</w:t>
       </w:r>
       <w:proofErr w:type="spellStart"/>
       <w:r>
@@ -378,31 +379,10 @@
           <w:szCs w:val="26"/>
           <w:lang w:val="fr-FR"/>
         </w:rPr>
-        <w:t>máytínhkhác</w:t>
+        <w:t>đểkhôngmất</w:t>
       </w:r>
       <w:proofErr w:type="spellEnd"/>
-      <w:r>
-        <w:rPr>
-          <w:rFonts w:asciiTheme="majorHAnsi" w:hAnsiTheme="majorHAnsi" w:cstheme="majorHAnsi"/>
-          <w:color w:val="000000" w:themeColor="text1"/>
-          <w:sz w:val="26"/>
-          <w:szCs w:val="26"/>
-          <w:lang w:val="fr-FR"/>
-        </w:rPr>
-        <w:t xml:space="preserve"> ,</w:t>
-      </w:r>
-      <w:proofErr w:type="spellStart"/>
-      <w:r>
-        <w:rPr>
-          <w:rFonts w:asciiTheme="majorHAnsi" w:hAnsiTheme="majorHAnsi" w:cstheme="majorHAnsi"/>
-          <w:color w:val="000000" w:themeColor="text1"/>
-          <w:sz w:val="26"/>
-          <w:szCs w:val="26"/>
-          <w:lang w:val="fr-FR"/>
-        </w:rPr>
-        <w:t>đểkhôngmất</w:t>
-      </w:r>
-      <w:proofErr w:type="spellEnd"/>
+      <w:proofErr w:type="gramEnd"/>
       <w:r>
         <w:rPr>
           <w:rFonts w:asciiTheme="majorHAnsi" w:hAnsiTheme="majorHAnsi" w:cstheme="majorHAnsi"/>
@@ -1982,48 +1962,50 @@
         </w:rPr>
         <w:t>https://www.youtube.com/watch?v=_qbBPKthvd8</w:t>
       </w:r>
+    </w:p>
+    <w:p>
+      <w:pPr>
+        <w:rPr>
+          <w:rFonts w:asciiTheme="majorHAnsi" w:hAnsiTheme="majorHAnsi" w:cstheme="majorHAnsi"/>
+          <w:color w:val="9BBB59" w:themeColor="accent3"/>
+          <w:sz w:val="26"/>
+          <w:szCs w:val="26"/>
+          <w:lang w:val="fr-FR"/>
+        </w:rPr>
+      </w:pPr>
+      <w:r>
+        <w:rPr>
+          <w:rFonts w:asciiTheme="majorHAnsi" w:hAnsiTheme="majorHAnsi" w:cstheme="majorHAnsi"/>
+          <w:color w:val="9BBB59" w:themeColor="accent3"/>
+          <w:sz w:val="26"/>
+          <w:szCs w:val="26"/>
+          <w:lang w:val="fr-FR"/>
+        </w:rPr>
+        <w:t>https://www.youtube.com/watch?v=DCh5S9Mq0oQ</w:t>
+      </w:r>
+    </w:p>
+    <w:p>
+      <w:pPr>
+        <w:rPr>
+          <w:rFonts w:asciiTheme="majorHAnsi" w:hAnsiTheme="majorHAnsi" w:cstheme="majorHAnsi"/>
+          <w:color w:val="9BBB59" w:themeColor="accent3"/>
+          <w:sz w:val="26"/>
+          <w:szCs w:val="26"/>
+          <w:lang w:val="fr-FR"/>
+        </w:rPr>
+      </w:pPr>
+      <w:r>
+        <w:rPr>
+          <w:rFonts w:asciiTheme="majorHAnsi" w:hAnsiTheme="majorHAnsi" w:cstheme="majorHAnsi"/>
+          <w:color w:val="9BBB59" w:themeColor="accent3"/>
+          <w:sz w:val="26"/>
+          <w:szCs w:val="26"/>
+          <w:lang w:val="fr-FR"/>
+        </w:rPr>
+        <w:t>https://www.youtube.com/watch?v=iEXd_cL3j7Q</w:t>
+      </w:r>
       <w:bookmarkStart w:id="0" w:name="_GoBack"/>
       <w:bookmarkEnd w:id="0"/>
-    </w:p>
-    <w:p>
-      <w:pPr>
-        <w:rPr>
-          <w:rFonts w:asciiTheme="majorHAnsi" w:hAnsiTheme="majorHAnsi" w:cstheme="majorHAnsi"/>
-          <w:color w:val="9BBB59" w:themeColor="accent3"/>
-          <w:sz w:val="26"/>
-          <w:szCs w:val="26"/>
-          <w:lang w:val="fr-FR"/>
-        </w:rPr>
-      </w:pPr>
-      <w:r>
-        <w:rPr>
-          <w:rFonts w:asciiTheme="majorHAnsi" w:hAnsiTheme="majorHAnsi" w:cstheme="majorHAnsi"/>
-          <w:color w:val="9BBB59" w:themeColor="accent3"/>
-          <w:sz w:val="26"/>
-          <w:szCs w:val="26"/>
-          <w:lang w:val="fr-FR"/>
-        </w:rPr>
-        <w:t>https://www.youtube.com/watch?v=DCh5S9Mq0oQ</w:t>
-      </w:r>
-    </w:p>
-    <w:p>
-      <w:pPr>
-        <w:rPr>
-          <w:rFonts w:asciiTheme="majorHAnsi" w:hAnsiTheme="majorHAnsi" w:cstheme="majorHAnsi"/>
-          <w:sz w:val="26"/>
-          <w:szCs w:val="26"/>
-          <w:lang w:val="fr-FR"/>
-        </w:rPr>
-      </w:pPr>
-      <w:r>
-        <w:rPr>
-          <w:rFonts w:asciiTheme="majorHAnsi" w:hAnsiTheme="majorHAnsi" w:cstheme="majorHAnsi"/>
-          <w:sz w:val="26"/>
-          <w:szCs w:val="26"/>
-          <w:lang w:val="fr-FR"/>
-        </w:rPr>
-        <w:t>https://www.youtube.com/watch?v=iEXd_cL3j7Q</w:t>
-      </w:r>
     </w:p>
     <w:p>
       <w:pPr>
@@ -2256,7 +2238,7 @@
 </file>
 
 <file path=word/styles.xml><?xml version="1.0" encoding="utf-8"?>
-<w:styles xmlns:r="http://schemas.openxmlformats.org/officeDocument/2006/relationships" xmlns:w="http://schemas.openxmlformats.org/wordprocessingml/2006/main">
+<w:styles xmlns:mc="http://schemas.openxmlformats.org/markup-compatibility/2006" xmlns:r="http://schemas.openxmlformats.org/officeDocument/2006/relationships" xmlns:w="http://schemas.openxmlformats.org/wordprocessingml/2006/main" xmlns:w14="http://schemas.microsoft.com/office/word/2010/wordml" xmlns:w15="http://schemas.microsoft.com/office/word/2012/wordml" mc:Ignorable="w14 w15">
   <w:docDefaults>
     <w:rPrDefault>
       <w:rPr>
@@ -2272,144 +2254,378 @@
       </w:pPr>
     </w:pPrDefault>
   </w:docDefaults>
-  <w:latentStyles w:defLockedState="0" w:defUIPriority="99" w:defSemiHidden="1" w:defUnhideWhenUsed="1" w:defQFormat="0" w:count="267">
-    <w:lsdException w:name="Normal" w:semiHidden="0" w:uiPriority="0" w:unhideWhenUsed="0" w:qFormat="1"/>
-    <w:lsdException w:name="heading 1" w:semiHidden="0" w:uiPriority="9" w:unhideWhenUsed="0" w:qFormat="1"/>
-    <w:lsdException w:name="heading 2" w:uiPriority="9" w:qFormat="1"/>
-    <w:lsdException w:name="heading 3" w:uiPriority="9" w:qFormat="1"/>
-    <w:lsdException w:name="heading 4" w:uiPriority="9" w:qFormat="1"/>
-    <w:lsdException w:name="heading 5" w:uiPriority="9" w:qFormat="1"/>
-    <w:lsdException w:name="heading 6" w:uiPriority="9" w:qFormat="1"/>
-    <w:lsdException w:name="heading 7" w:uiPriority="9" w:qFormat="1"/>
-    <w:lsdException w:name="heading 8" w:uiPriority="9" w:qFormat="1"/>
-    <w:lsdException w:name="heading 9" w:uiPriority="9" w:qFormat="1"/>
-    <w:lsdException w:name="toc 1" w:uiPriority="39"/>
-    <w:lsdException w:name="toc 2" w:uiPriority="39"/>
-    <w:lsdException w:name="toc 3" w:uiPriority="39"/>
-    <w:lsdException w:name="toc 4" w:uiPriority="39"/>
-    <w:lsdException w:name="toc 5" w:uiPriority="39"/>
-    <w:lsdException w:name="toc 6" w:uiPriority="39"/>
-    <w:lsdException w:name="toc 7" w:uiPriority="39"/>
-    <w:lsdException w:name="toc 8" w:uiPriority="39"/>
-    <w:lsdException w:name="toc 9" w:uiPriority="39"/>
-    <w:lsdException w:name="caption" w:uiPriority="35" w:qFormat="1"/>
-    <w:lsdException w:name="Title" w:semiHidden="0" w:uiPriority="10" w:unhideWhenUsed="0" w:qFormat="1"/>
-    <w:lsdException w:name="Default Paragraph Font" w:uiPriority="1"/>
-    <w:lsdException w:name="Subtitle" w:semiHidden="0" w:uiPriority="11" w:unhideWhenUsed="0" w:qFormat="1"/>
-    <w:lsdException w:name="Strong" w:semiHidden="0" w:uiPriority="22" w:unhideWhenUsed="0" w:qFormat="1"/>
-    <w:lsdException w:name="Emphasis" w:semiHidden="0" w:uiPriority="20" w:unhideWhenUsed="0" w:qFormat="1"/>
-    <w:lsdException w:name="Table Grid" w:semiHidden="0" w:uiPriority="59" w:unhideWhenUsed="0"/>
-    <w:lsdException w:name="Placeholder Text" w:unhideWhenUsed="0"/>
-    <w:lsdException w:name="No Spacing" w:semiHidden="0" w:uiPriority="1" w:unhideWhenUsed="0" w:qFormat="1"/>
-    <w:lsdException w:name="Light Shading" w:semiHidden="0" w:uiPriority="60" w:unhideWhenUsed="0"/>
-    <w:lsdException w:name="Light List" w:semiHidden="0" w:uiPriority="61" w:unhideWhenUsed="0"/>
-    <w:lsdException w:name="Light Grid" w:semiHidden="0" w:uiPriority="62" w:unhideWhenUsed="0"/>
-    <w:lsdException w:name="Medium Shading 1" w:semiHidden="0" w:uiPriority="63" w:unhideWhenUsed="0"/>
-    <w:lsdException w:name="Medium Shading 2" w:semiHidden="0" w:uiPriority="64" w:unhideWhenUsed="0"/>
-    <w:lsdException w:name="Medium List 1" w:semiHidden="0" w:uiPriority="65" w:unhideWhenUsed="0"/>
-    <w:lsdException w:name="Medium List 2" w:semiHidden="0" w:uiPriority="66" w:unhideWhenUsed="0"/>
-    <w:lsdException w:name="Medium Grid 1" w:semiHidden="0" w:uiPriority="67" w:unhideWhenUsed="0"/>
-    <w:lsdException w:name="Medium Grid 2" w:semiHidden="0" w:uiPriority="68" w:unhideWhenUsed="0"/>
-    <w:lsdException w:name="Medium Grid 3" w:semiHidden="0" w:uiPriority="69" w:unhideWhenUsed="0"/>
-    <w:lsdException w:name="Dark List" w:semiHidden="0" w:uiPriority="70" w:unhideWhenUsed="0"/>
-    <w:lsdException w:name="Colorful Shading" w:semiHidden="0" w:uiPriority="71" w:unhideWhenUsed="0"/>
-    <w:lsdException w:name="Colorful List" w:semiHidden="0" w:uiPriority="72" w:unhideWhenUsed="0"/>
-    <w:lsdException w:name="Colorful Grid" w:semiHidden="0" w:uiPriority="73" w:unhideWhenUsed="0"/>
-    <w:lsdException w:name="Light Shading Accent 1" w:semiHidden="0" w:uiPriority="60" w:unhideWhenUsed="0"/>
-    <w:lsdException w:name="Light List Accent 1" w:semiHidden="0" w:uiPriority="61" w:unhideWhenUsed="0"/>
-    <w:lsdException w:name="Light Grid Accent 1" w:semiHidden="0" w:uiPriority="62" w:unhideWhenUsed="0"/>
-    <w:lsdException w:name="Medium Shading 1 Accent 1" w:semiHidden="0" w:uiPriority="63" w:unhideWhenUsed="0"/>
-    <w:lsdException w:name="Medium Shading 2 Accent 1" w:semiHidden="0" w:uiPriority="64" w:unhideWhenUsed="0"/>
-    <w:lsdException w:name="Medium List 1 Accent 1" w:semiHidden="0" w:uiPriority="65" w:unhideWhenUsed="0"/>
-    <w:lsdException w:name="Revision" w:unhideWhenUsed="0"/>
-    <w:lsdException w:name="List Paragraph" w:semiHidden="0" w:uiPriority="34" w:unhideWhenUsed="0" w:qFormat="1"/>
-    <w:lsdException w:name="Quote" w:semiHidden="0" w:uiPriority="29" w:unhideWhenUsed="0" w:qFormat="1"/>
-    <w:lsdException w:name="Intense Quote" w:semiHidden="0" w:uiPriority="30" w:unhideWhenUsed="0" w:qFormat="1"/>
-    <w:lsdException w:name="Medium List 2 Accent 1" w:semiHidden="0" w:uiPriority="66" w:unhideWhenUsed="0"/>
-    <w:lsdException w:name="Medium Grid 1 Accent 1" w:semiHidden="0" w:uiPriority="67" w:unhideWhenUsed="0"/>
-    <w:lsdException w:name="Medium Grid 2 Accent 1" w:semiHidden="0" w:uiPriority="68" w:unhideWhenUsed="0"/>
-    <w:lsdException w:name="Medium Grid 3 Accent 1" w:semiHidden="0" w:uiPriority="69" w:unhideWhenUsed="0"/>
-    <w:lsdException w:name="Dark List Accent 1" w:semiHidden="0" w:uiPriority="70" w:unhideWhenUsed="0"/>
-    <w:lsdException w:name="Colorful Shading Accent 1" w:semiHidden="0" w:uiPriority="71" w:unhideWhenUsed="0"/>
-    <w:lsdException w:name="Colorful List Accent 1" w:semiHidden="0" w:uiPriority="72" w:unhideWhenUsed="0"/>
-    <w:lsdException w:name="Colorful Grid Accent 1" w:semiHidden="0" w:uiPriority="73" w:unhideWhenUsed="0"/>
-    <w:lsdException w:name="Light Shading Accent 2" w:semiHidden="0" w:uiPriority="60" w:unhideWhenUsed="0"/>
-    <w:lsdException w:name="Light List Accent 2" w:semiHidden="0" w:uiPriority="61" w:unhideWhenUsed="0"/>
-    <w:lsdException w:name="Light Grid Accent 2" w:semiHidden="0" w:uiPriority="62" w:unhideWhenUsed="0"/>
-    <w:lsdException w:name="Medium Shading 1 Accent 2" w:semiHidden="0" w:uiPriority="63" w:unhideWhenUsed="0"/>
-    <w:lsdException w:name="Medium Shading 2 Accent 2" w:semiHidden="0" w:uiPriority="64" w:unhideWhenUsed="0"/>
-    <w:lsdException w:name="Medium List 1 Accent 2" w:semiHidden="0" w:uiPriority="65" w:unhideWhenUsed="0"/>
-    <w:lsdException w:name="Medium List 2 Accent 2" w:semiHidden="0" w:uiPriority="66" w:unhideWhenUsed="0"/>
-    <w:lsdException w:name="Medium Grid 1 Accent 2" w:semiHidden="0" w:uiPriority="67" w:unhideWhenUsed="0"/>
-    <w:lsdException w:name="Medium Grid 2 Accent 2" w:semiHidden="0" w:uiPriority="68" w:unhideWhenUsed="0"/>
-    <w:lsdException w:name="Medium Grid 3 Accent 2" w:semiHidden="0" w:uiPriority="69" w:unhideWhenUsed="0"/>
-    <w:lsdException w:name="Dark List Accent 2" w:semiHidden="0" w:uiPriority="70" w:unhideWhenUsed="0"/>
-    <w:lsdException w:name="Colorful Shading Accent 2" w:semiHidden="0" w:uiPriority="71" w:unhideWhenUsed="0"/>
-    <w:lsdException w:name="Colorful List Accent 2" w:semiHidden="0" w:uiPriority="72" w:unhideWhenUsed="0"/>
-    <w:lsdException w:name="Colorful Grid Accent 2" w:semiHidden="0" w:uiPriority="73" w:unhideWhenUsed="0"/>
-    <w:lsdException w:name="Light Shading Accent 3" w:semiHidden="0" w:uiPriority="60" w:unhideWhenUsed="0"/>
-    <w:lsdException w:name="Light List Accent 3" w:semiHidden="0" w:uiPriority="61" w:unhideWhenUsed="0"/>
-    <w:lsdException w:name="Light Grid Accent 3" w:semiHidden="0" w:uiPriority="62" w:unhideWhenUsed="0"/>
-    <w:lsdException w:name="Medium Shading 1 Accent 3" w:semiHidden="0" w:uiPriority="63" w:unhideWhenUsed="0"/>
-    <w:lsdException w:name="Medium Shading 2 Accent 3" w:semiHidden="0" w:uiPriority="64" w:unhideWhenUsed="0"/>
-    <w:lsdException w:name="Medium List 1 Accent 3" w:semiHidden="0" w:uiPriority="65" w:unhideWhenUsed="0"/>
-    <w:lsdException w:name="Medium List 2 Accent 3" w:semiHidden="0" w:uiPriority="66" w:unhideWhenUsed="0"/>
-    <w:lsdException w:name="Medium Grid 1 Accent 3" w:semiHidden="0" w:uiPriority="67" w:unhideWhenUsed="0"/>
-    <w:lsdException w:name="Medium Grid 2 Accent 3" w:semiHidden="0" w:uiPriority="68" w:unhideWhenUsed="0"/>
-    <w:lsdException w:name="Medium Grid 3 Accent 3" w:semiHidden="0" w:uiPriority="69" w:unhideWhenUsed="0"/>
-    <w:lsdException w:name="Dark List Accent 3" w:semiHidden="0" w:uiPriority="70" w:unhideWhenUsed="0"/>
-    <w:lsdException w:name="Colorful Shading Accent 3" w:semiHidden="0" w:uiPriority="71" w:unhideWhenUsed="0"/>
-    <w:lsdException w:name="Colorful List Accent 3" w:semiHidden="0" w:uiPriority="72" w:unhideWhenUsed="0"/>
-    <w:lsdException w:name="Colorful Grid Accent 3" w:semiHidden="0" w:uiPriority="73" w:unhideWhenUsed="0"/>
-    <w:lsdException w:name="Light Shading Accent 4" w:semiHidden="0" w:uiPriority="60" w:unhideWhenUsed="0"/>
-    <w:lsdException w:name="Light List Accent 4" w:semiHidden="0" w:uiPriority="61" w:unhideWhenUsed="0"/>
-    <w:lsdException w:name="Light Grid Accent 4" w:semiHidden="0" w:uiPriority="62" w:unhideWhenUsed="0"/>
-    <w:lsdException w:name="Medium Shading 1 Accent 4" w:semiHidden="0" w:uiPriority="63" w:unhideWhenUsed="0"/>
-    <w:lsdException w:name="Medium Shading 2 Accent 4" w:semiHidden="0" w:uiPriority="64" w:unhideWhenUsed="0"/>
-    <w:lsdException w:name="Medium List 1 Accent 4" w:semiHidden="0" w:uiPriority="65" w:unhideWhenUsed="0"/>
-    <w:lsdException w:name="Medium List 2 Accent 4" w:semiHidden="0" w:uiPriority="66" w:unhideWhenUsed="0"/>
-    <w:lsdException w:name="Medium Grid 1 Accent 4" w:semiHidden="0" w:uiPriority="67" w:unhideWhenUsed="0"/>
-    <w:lsdException w:name="Medium Grid 2 Accent 4" w:semiHidden="0" w:uiPriority="68" w:unhideWhenUsed="0"/>
-    <w:lsdException w:name="Medium Grid 3 Accent 4" w:semiHidden="0" w:uiPriority="69" w:unhideWhenUsed="0"/>
-    <w:lsdException w:name="Dark List Accent 4" w:semiHidden="0" w:uiPriority="70" w:unhideWhenUsed="0"/>
-    <w:lsdException w:name="Colorful Shading Accent 4" w:semiHidden="0" w:uiPriority="71" w:unhideWhenUsed="0"/>
-    <w:lsdException w:name="Colorful List Accent 4" w:semiHidden="0" w:uiPriority="72" w:unhideWhenUsed="0"/>
-    <w:lsdException w:name="Colorful Grid Accent 4" w:semiHidden="0" w:uiPriority="73" w:unhideWhenUsed="0"/>
-    <w:lsdException w:name="Light Shading Accent 5" w:semiHidden="0" w:uiPriority="60" w:unhideWhenUsed="0"/>
-    <w:lsdException w:name="Light List Accent 5" w:semiHidden="0" w:uiPriority="61" w:unhideWhenUsed="0"/>
-    <w:lsdException w:name="Light Grid Accent 5" w:semiHidden="0" w:uiPriority="62" w:unhideWhenUsed="0"/>
-    <w:lsdException w:name="Medium Shading 1 Accent 5" w:semiHidden="0" w:uiPriority="63" w:unhideWhenUsed="0"/>
-    <w:lsdException w:name="Medium Shading 2 Accent 5" w:semiHidden="0" w:uiPriority="64" w:unhideWhenUsed="0"/>
-    <w:lsdException w:name="Medium List 1 Accent 5" w:semiHidden="0" w:uiPriority="65" w:unhideWhenUsed="0"/>
-    <w:lsdException w:name="Medium List 2 Accent 5" w:semiHidden="0" w:uiPriority="66" w:unhideWhenUsed="0"/>
-    <w:lsdException w:name="Medium Grid 1 Accent 5" w:semiHidden="0" w:uiPriority="67" w:unhideWhenUsed="0"/>
-    <w:lsdException w:name="Medium Grid 2 Accent 5" w:semiHidden="0" w:uiPriority="68" w:unhideWhenUsed="0"/>
-    <w:lsdException w:name="Medium Grid 3 Accent 5" w:semiHidden="0" w:uiPriority="69" w:unhideWhenUsed="0"/>
-    <w:lsdException w:name="Dark List Accent 5" w:semiHidden="0" w:uiPriority="70" w:unhideWhenUsed="0"/>
-    <w:lsdException w:name="Colorful Shading Accent 5" w:semiHidden="0" w:uiPriority="71" w:unhideWhenUsed="0"/>
-    <w:lsdException w:name="Colorful List Accent 5" w:semiHidden="0" w:uiPriority="72" w:unhideWhenUsed="0"/>
-    <w:lsdException w:name="Colorful Grid Accent 5" w:semiHidden="0" w:uiPriority="73" w:unhideWhenUsed="0"/>
-    <w:lsdException w:name="Light Shading Accent 6" w:semiHidden="0" w:uiPriority="60" w:unhideWhenUsed="0"/>
-    <w:lsdException w:name="Light List Accent 6" w:semiHidden="0" w:uiPriority="61" w:unhideWhenUsed="0"/>
-    <w:lsdException w:name="Light Grid Accent 6" w:semiHidden="0" w:uiPriority="62" w:unhideWhenUsed="0"/>
-    <w:lsdException w:name="Medium Shading 1 Accent 6" w:semiHidden="0" w:uiPriority="63" w:unhideWhenUsed="0"/>
-    <w:lsdException w:name="Medium Shading 2 Accent 6" w:semiHidden="0" w:uiPriority="64" w:unhideWhenUsed="0"/>
-    <w:lsdException w:name="Medium List 1 Accent 6" w:semiHidden="0" w:uiPriority="65" w:unhideWhenUsed="0"/>
-    <w:lsdException w:name="Medium List 2 Accent 6" w:semiHidden="0" w:uiPriority="66" w:unhideWhenUsed="0"/>
-    <w:lsdException w:name="Medium Grid 1 Accent 6" w:semiHidden="0" w:uiPriority="67" w:unhideWhenUsed="0"/>
-    <w:lsdException w:name="Medium Grid 2 Accent 6" w:semiHidden="0" w:uiPriority="68" w:unhideWhenUsed="0"/>
-    <w:lsdException w:name="Medium Grid 3 Accent 6" w:semiHidden="0" w:uiPriority="69" w:unhideWhenUsed="0"/>
-    <w:lsdException w:name="Dark List Accent 6" w:semiHidden="0" w:uiPriority="70" w:unhideWhenUsed="0"/>
-    <w:lsdException w:name="Colorful Shading Accent 6" w:semiHidden="0" w:uiPriority="71" w:unhideWhenUsed="0"/>
-    <w:lsdException w:name="Colorful List Accent 6" w:semiHidden="0" w:uiPriority="72" w:unhideWhenUsed="0"/>
-    <w:lsdException w:name="Colorful Grid Accent 6" w:semiHidden="0" w:uiPriority="73" w:unhideWhenUsed="0"/>
-    <w:lsdException w:name="Subtle Emphasis" w:semiHidden="0" w:uiPriority="19" w:unhideWhenUsed="0" w:qFormat="1"/>
-    <w:lsdException w:name="Intense Emphasis" w:semiHidden="0" w:uiPriority="21" w:unhideWhenUsed="0" w:qFormat="1"/>
-    <w:lsdException w:name="Subtle Reference" w:semiHidden="0" w:uiPriority="31" w:unhideWhenUsed="0" w:qFormat="1"/>
-    <w:lsdException w:name="Intense Reference" w:semiHidden="0" w:uiPriority="32" w:unhideWhenUsed="0" w:qFormat="1"/>
-    <w:lsdException w:name="Book Title" w:semiHidden="0" w:uiPriority="33" w:unhideWhenUsed="0" w:qFormat="1"/>
-    <w:lsdException w:name="Bibliography" w:uiPriority="37"/>
-    <w:lsdException w:name="TOC Heading" w:uiPriority="39" w:qFormat="1"/>
+  <w:latentStyles w:defLockedState="0" w:defUIPriority="99" w:defSemiHidden="0" w:defUnhideWhenUsed="0" w:defQFormat="0" w:count="371">
+    <w:lsdException w:name="Normal" w:uiPriority="0" w:qFormat="1"/>
+    <w:lsdException w:name="heading 1" w:uiPriority="9" w:qFormat="1"/>
+    <w:lsdException w:name="heading 2" w:semiHidden="1" w:uiPriority="9" w:unhideWhenUsed="1" w:qFormat="1"/>
+    <w:lsdException w:name="heading 3" w:semiHidden="1" w:uiPriority="9" w:unhideWhenUsed="1" w:qFormat="1"/>
+    <w:lsdException w:name="heading 4" w:semiHidden="1" w:uiPriority="9" w:unhideWhenUsed="1" w:qFormat="1"/>
+    <w:lsdException w:name="heading 5" w:semiHidden="1" w:uiPriority="9" w:unhideWhenUsed="1" w:qFormat="1"/>
+    <w:lsdException w:name="heading 6" w:semiHidden="1" w:uiPriority="9" w:unhideWhenUsed="1" w:qFormat="1"/>
+    <w:lsdException w:name="heading 7" w:semiHidden="1" w:uiPriority="9" w:unhideWhenUsed="1" w:qFormat="1"/>
+    <w:lsdException w:name="heading 8" w:semiHidden="1" w:uiPriority="9" w:unhideWhenUsed="1" w:qFormat="1"/>
+    <w:lsdException w:name="heading 9" w:semiHidden="1" w:uiPriority="9" w:unhideWhenUsed="1" w:qFormat="1"/>
+    <w:lsdException w:name="index 1" w:semiHidden="1" w:unhideWhenUsed="1"/>
+    <w:lsdException w:name="index 2" w:semiHidden="1" w:unhideWhenUsed="1"/>
+    <w:lsdException w:name="index 3" w:semiHidden="1" w:unhideWhenUsed="1"/>
+    <w:lsdException w:name="index 4" w:semiHidden="1" w:unhideWhenUsed="1"/>
+    <w:lsdException w:name="index 5" w:semiHidden="1" w:unhideWhenUsed="1"/>
+    <w:lsdException w:name="index 6" w:semiHidden="1" w:unhideWhenUsed="1"/>
+    <w:lsdException w:name="index 7" w:semiHidden="1" w:unhideWhenUsed="1"/>
+    <w:lsdException w:name="index 8" w:semiHidden="1" w:unhideWhenUsed="1"/>
+    <w:lsdException w:name="index 9" w:semiHidden="1" w:unhideWhenUsed="1"/>
+    <w:lsdException w:name="toc 1" w:semiHidden="1" w:uiPriority="39" w:unhideWhenUsed="1"/>
+    <w:lsdException w:name="toc 2" w:semiHidden="1" w:uiPriority="39" w:unhideWhenUsed="1"/>
+    <w:lsdException w:name="toc 3" w:semiHidden="1" w:uiPriority="39" w:unhideWhenUsed="1"/>
+    <w:lsdException w:name="toc 4" w:semiHidden="1" w:uiPriority="39" w:unhideWhenUsed="1"/>
+    <w:lsdException w:name="toc 5" w:semiHidden="1" w:uiPriority="39" w:unhideWhenUsed="1"/>
+    <w:lsdException w:name="toc 6" w:semiHidden="1" w:uiPriority="39" w:unhideWhenUsed="1"/>
+    <w:lsdException w:name="toc 7" w:semiHidden="1" w:uiPriority="39" w:unhideWhenUsed="1"/>
+    <w:lsdException w:name="toc 8" w:semiHidden="1" w:uiPriority="39" w:unhideWhenUsed="1"/>
+    <w:lsdException w:name="toc 9" w:semiHidden="1" w:uiPriority="39" w:unhideWhenUsed="1"/>
+    <w:lsdException w:name="Normal Indent" w:semiHidden="1" w:unhideWhenUsed="1"/>
+    <w:lsdException w:name="footnote text" w:semiHidden="1" w:unhideWhenUsed="1"/>
+    <w:lsdException w:name="annotation text" w:semiHidden="1" w:unhideWhenUsed="1"/>
+    <w:lsdException w:name="header" w:semiHidden="1" w:unhideWhenUsed="1"/>
+    <w:lsdException w:name="footer" w:semiHidden="1" w:unhideWhenUsed="1"/>
+    <w:lsdException w:name="index heading" w:semiHidden="1" w:unhideWhenUsed="1"/>
+    <w:lsdException w:name="caption" w:semiHidden="1" w:uiPriority="35" w:unhideWhenUsed="1" w:qFormat="1"/>
+    <w:lsdException w:name="table of figures" w:semiHidden="1" w:unhideWhenUsed="1"/>
+    <w:lsdException w:name="envelope address" w:semiHidden="1" w:unhideWhenUsed="1"/>
+    <w:lsdException w:name="envelope return" w:semiHidden="1" w:unhideWhenUsed="1"/>
+    <w:lsdException w:name="footnote reference" w:semiHidden="1" w:unhideWhenUsed="1"/>
+    <w:lsdException w:name="annotation reference" w:semiHidden="1" w:unhideWhenUsed="1"/>
+    <w:lsdException w:name="line number" w:semiHidden="1" w:unhideWhenUsed="1"/>
+    <w:lsdException w:name="page number" w:semiHidden="1" w:unhideWhenUsed="1"/>
+    <w:lsdException w:name="endnote reference" w:semiHidden="1" w:unhideWhenUsed="1"/>
+    <w:lsdException w:name="endnote text" w:semiHidden="1" w:unhideWhenUsed="1"/>
+    <w:lsdException w:name="table of authorities" w:semiHidden="1" w:unhideWhenUsed="1"/>
+    <w:lsdException w:name="macro" w:semiHidden="1" w:unhideWhenUsed="1"/>
+    <w:lsdException w:name="toa heading" w:semiHidden="1" w:unhideWhenUsed="1"/>
+    <w:lsdException w:name="List" w:semiHidden="1" w:unhideWhenUsed="1"/>
+    <w:lsdException w:name="List Bullet" w:semiHidden="1" w:unhideWhenUsed="1"/>
+    <w:lsdException w:name="List Number" w:semiHidden="1" w:unhideWhenUsed="1"/>
+    <w:lsdException w:name="List 2" w:semiHidden="1" w:unhideWhenUsed="1"/>
+    <w:lsdException w:name="List 3" w:semiHidden="1" w:unhideWhenUsed="1"/>
+    <w:lsdException w:name="List 4" w:semiHidden="1" w:unhideWhenUsed="1"/>
+    <w:lsdException w:name="List 5" w:semiHidden="1" w:unhideWhenUsed="1"/>
+    <w:lsdException w:name="List Bullet 2" w:semiHidden="1" w:unhideWhenUsed="1"/>
+    <w:lsdException w:name="List Bullet 3" w:semiHidden="1" w:unhideWhenUsed="1"/>
+    <w:lsdException w:name="List Bullet 4" w:semiHidden="1" w:unhideWhenUsed="1"/>
+    <w:lsdException w:name="List Bullet 5" w:semiHidden="1" w:unhideWhenUsed="1"/>
+    <w:lsdException w:name="List Number 2" w:semiHidden="1" w:unhideWhenUsed="1"/>
+    <w:lsdException w:name="List Number 3" w:semiHidden="1" w:unhideWhenUsed="1"/>
+    <w:lsdException w:name="List Number 4" w:semiHidden="1" w:unhideWhenUsed="1"/>
+    <w:lsdException w:name="List Number 5" w:semiHidden="1" w:unhideWhenUsed="1"/>
+    <w:lsdException w:name="Title" w:uiPriority="10" w:qFormat="1"/>
+    <w:lsdException w:name="Closing" w:semiHidden="1" w:unhideWhenUsed="1"/>
+    <w:lsdException w:name="Signature" w:semiHidden="1" w:unhideWhenUsed="1"/>
+    <w:lsdException w:name="Default Paragraph Font" w:semiHidden="1" w:uiPriority="1" w:unhideWhenUsed="1"/>
+    <w:lsdException w:name="Body Text" w:semiHidden="1" w:unhideWhenUsed="1"/>
+    <w:lsdException w:name="Body Text Indent" w:semiHidden="1" w:unhideWhenUsed="1"/>
+    <w:lsdException w:name="List Continue" w:semiHidden="1" w:unhideWhenUsed="1"/>
+    <w:lsdException w:name="List Continue 2" w:semiHidden="1" w:unhideWhenUsed="1"/>
+    <w:lsdException w:name="List Continue 3" w:semiHidden="1" w:unhideWhenUsed="1"/>
+    <w:lsdException w:name="List Continue 4" w:semiHidden="1" w:unhideWhenUsed="1"/>
+    <w:lsdException w:name="List Continue 5" w:semiHidden="1" w:unhideWhenUsed="1"/>
+    <w:lsdException w:name="Message Header" w:semiHidden="1" w:unhideWhenUsed="1"/>
+    <w:lsdException w:name="Subtitle" w:uiPriority="11" w:qFormat="1"/>
+    <w:lsdException w:name="Salutation" w:semiHidden="1" w:unhideWhenUsed="1"/>
+    <w:lsdException w:name="Date" w:semiHidden="1" w:unhideWhenUsed="1"/>
+    <w:lsdException w:name="Body Text First Indent" w:semiHidden="1" w:unhideWhenUsed="1"/>
+    <w:lsdException w:name="Body Text First Indent 2" w:semiHidden="1" w:unhideWhenUsed="1"/>
+    <w:lsdException w:name="Note Heading" w:semiHidden="1" w:unhideWhenUsed="1"/>
+    <w:lsdException w:name="Body Text 2" w:semiHidden="1" w:unhideWhenUsed="1"/>
+    <w:lsdException w:name="Body Text 3" w:semiHidden="1" w:unhideWhenUsed="1"/>
+    <w:lsdException w:name="Body Text Indent 2" w:semiHidden="1" w:unhideWhenUsed="1"/>
+    <w:lsdException w:name="Body Text Indent 3" w:semiHidden="1" w:unhideWhenUsed="1"/>
+    <w:lsdException w:name="Block Text" w:semiHidden="1" w:unhideWhenUsed="1"/>
+    <w:lsdException w:name="Hyperlink" w:semiHidden="1" w:unhideWhenUsed="1"/>
+    <w:lsdException w:name="FollowedHyperlink" w:semiHidden="1" w:unhideWhenUsed="1"/>
+    <w:lsdException w:name="Strong" w:uiPriority="22" w:qFormat="1"/>
+    <w:lsdException w:name="Emphasis" w:uiPriority="20" w:qFormat="1"/>
+    <w:lsdException w:name="Document Map" w:semiHidden="1" w:unhideWhenUsed="1"/>
+    <w:lsdException w:name="Plain Text" w:semiHidden="1" w:unhideWhenUsed="1"/>
+    <w:lsdException w:name="E-mail Signature" w:semiHidden="1" w:unhideWhenUsed="1"/>
+    <w:lsdException w:name="HTML Top of Form" w:semiHidden="1" w:unhideWhenUsed="1"/>
+    <w:lsdException w:name="HTML Bottom of Form" w:semiHidden="1" w:unhideWhenUsed="1"/>
+    <w:lsdException w:name="Normal (Web)" w:semiHidden="1" w:unhideWhenUsed="1"/>
+    <w:lsdException w:name="HTML Acronym" w:semiHidden="1" w:unhideWhenUsed="1"/>
+    <w:lsdException w:name="HTML Address" w:semiHidden="1" w:unhideWhenUsed="1"/>
+    <w:lsdException w:name="HTML Cite" w:semiHidden="1" w:unhideWhenUsed="1"/>
+    <w:lsdException w:name="HTML Code" w:semiHidden="1" w:unhideWhenUsed="1"/>
+    <w:lsdException w:name="HTML Definition" w:semiHidden="1" w:unhideWhenUsed="1"/>
+    <w:lsdException w:name="HTML Keyboard" w:semiHidden="1" w:unhideWhenUsed="1"/>
+    <w:lsdException w:name="HTML Preformatted" w:semiHidden="1" w:unhideWhenUsed="1"/>
+    <w:lsdException w:name="HTML Sample" w:semiHidden="1" w:unhideWhenUsed="1"/>
+    <w:lsdException w:name="HTML Typewriter" w:semiHidden="1" w:unhideWhenUsed="1"/>
+    <w:lsdException w:name="HTML Variable" w:semiHidden="1" w:unhideWhenUsed="1"/>
+    <w:lsdException w:name="Normal Table" w:semiHidden="1" w:unhideWhenUsed="1"/>
+    <w:lsdException w:name="annotation subject" w:semiHidden="1" w:unhideWhenUsed="1"/>
+    <w:lsdException w:name="No List" w:semiHidden="1" w:unhideWhenUsed="1"/>
+    <w:lsdException w:name="Outline List 1" w:semiHidden="1" w:unhideWhenUsed="1"/>
+    <w:lsdException w:name="Outline List 2" w:semiHidden="1" w:unhideWhenUsed="1"/>
+    <w:lsdException w:name="Outline List 3" w:semiHidden="1" w:unhideWhenUsed="1"/>
+    <w:lsdException w:name="Table Simple 1" w:semiHidden="1" w:unhideWhenUsed="1"/>
+    <w:lsdException w:name="Table Simple 2" w:semiHidden="1" w:unhideWhenUsed="1"/>
+    <w:lsdException w:name="Table Simple 3" w:semiHidden="1" w:unhideWhenUsed="1"/>
+    <w:lsdException w:name="Table Classic 1" w:semiHidden="1" w:unhideWhenUsed="1"/>
+    <w:lsdException w:name="Table Classic 2" w:semiHidden="1" w:unhideWhenUsed="1"/>
+    <w:lsdException w:name="Table Classic 3" w:semiHidden="1" w:unhideWhenUsed="1"/>
+    <w:lsdException w:name="Table Classic 4" w:semiHidden="1" w:unhideWhenUsed="1"/>
+    <w:lsdException w:name="Table Colorful 1" w:semiHidden="1" w:unhideWhenUsed="1"/>
+    <w:lsdException w:name="Table Colorful 2" w:semiHidden="1" w:unhideWhenUsed="1"/>
+    <w:lsdException w:name="Table Colorful 3" w:semiHidden="1" w:unhideWhenUsed="1"/>
+    <w:lsdException w:name="Table Columns 1" w:semiHidden="1" w:unhideWhenUsed="1"/>
+    <w:lsdException w:name="Table Columns 2" w:semiHidden="1" w:unhideWhenUsed="1"/>
+    <w:lsdException w:name="Table Columns 3" w:semiHidden="1" w:unhideWhenUsed="1"/>
+    <w:lsdException w:name="Table Columns 4" w:semiHidden="1" w:unhideWhenUsed="1"/>
+    <w:lsdException w:name="Table Columns 5" w:semiHidden="1" w:unhideWhenUsed="1"/>
+    <w:lsdException w:name="Table Grid 1" w:semiHidden="1" w:unhideWhenUsed="1"/>
+    <w:lsdException w:name="Table Grid 2" w:semiHidden="1" w:unhideWhenUsed="1"/>
+    <w:lsdException w:name="Table Grid 3" w:semiHidden="1" w:unhideWhenUsed="1"/>
+    <w:lsdException w:name="Table Grid 4" w:semiHidden="1" w:unhideWhenUsed="1"/>
+    <w:lsdException w:name="Table Grid 5" w:semiHidden="1" w:unhideWhenUsed="1"/>
+    <w:lsdException w:name="Table Grid 6" w:semiHidden="1" w:unhideWhenUsed="1"/>
+    <w:lsdException w:name="Table Grid 7" w:semiHidden="1" w:unhideWhenUsed="1"/>
+    <w:lsdException w:name="Table Grid 8" w:semiHidden="1" w:unhideWhenUsed="1"/>
+    <w:lsdException w:name="Table List 1" w:semiHidden="1" w:unhideWhenUsed="1"/>
+    <w:lsdException w:name="Table List 2" w:semiHidden="1" w:unhideWhenUsed="1"/>
+    <w:lsdException w:name="Table List 3" w:semiHidden="1" w:unhideWhenUsed="1"/>
+    <w:lsdException w:name="Table List 4" w:semiHidden="1" w:unhideWhenUsed="1"/>
+    <w:lsdException w:name="Table List 5" w:semiHidden="1" w:unhideWhenUsed="1"/>
+    <w:lsdException w:name="Table List 6" w:semiHidden="1" w:unhideWhenUsed="1"/>
+    <w:lsdException w:name="Table List 7" w:semiHidden="1" w:unhideWhenUsed="1"/>
+    <w:lsdException w:name="Table List 8" w:semiHidden="1" w:unhideWhenUsed="1"/>
+    <w:lsdException w:name="Table 3D effects 1" w:semiHidden="1" w:unhideWhenUsed="1"/>
+    <w:lsdException w:name="Table 3D effects 2" w:semiHidden="1" w:unhideWhenUsed="1"/>
+    <w:lsdException w:name="Table 3D effects 3" w:semiHidden="1" w:unhideWhenUsed="1"/>
+    <w:lsdException w:name="Table Contemporary" w:semiHidden="1" w:unhideWhenUsed="1"/>
+    <w:lsdException w:name="Table Elegant" w:semiHidden="1" w:unhideWhenUsed="1"/>
+    <w:lsdException w:name="Table Professional" w:semiHidden="1" w:unhideWhenUsed="1"/>
+    <w:lsdException w:name="Table Subtle 1" w:semiHidden="1" w:unhideWhenUsed="1"/>
+    <w:lsdException w:name="Table Subtle 2" w:semiHidden="1" w:unhideWhenUsed="1"/>
+    <w:lsdException w:name="Table Web 1" w:semiHidden="1" w:unhideWhenUsed="1"/>
+    <w:lsdException w:name="Table Web 2" w:semiHidden="1" w:unhideWhenUsed="1"/>
+    <w:lsdException w:name="Table Web 3" w:semiHidden="1" w:unhideWhenUsed="1"/>
+    <w:lsdException w:name="Balloon Text" w:semiHidden="1" w:unhideWhenUsed="1"/>
+    <w:lsdException w:name="Table Grid" w:uiPriority="59"/>
+    <w:lsdException w:name="Table Theme" w:semiHidden="1" w:unhideWhenUsed="1"/>
+    <w:lsdException w:name="Placeholder Text" w:semiHidden="1"/>
+    <w:lsdException w:name="No Spacing" w:uiPriority="1" w:qFormat="1"/>
+    <w:lsdException w:name="Light Shading" w:uiPriority="60"/>
+    <w:lsdException w:name="Light List" w:uiPriority="61"/>
+    <w:lsdException w:name="Light Grid" w:uiPriority="62"/>
+    <w:lsdException w:name="Medium Shading 1" w:uiPriority="63"/>
+    <w:lsdException w:name="Medium Shading 2" w:uiPriority="64"/>
+    <w:lsdException w:name="Medium List 1" w:uiPriority="65"/>
+    <w:lsdException w:name="Medium List 2" w:uiPriority="66"/>
+    <w:lsdException w:name="Medium Grid 1" w:uiPriority="67"/>
+    <w:lsdException w:name="Medium Grid 2" w:uiPriority="68"/>
+    <w:lsdException w:name="Medium Grid 3" w:uiPriority="69"/>
+    <w:lsdException w:name="Dark List" w:uiPriority="70"/>
+    <w:lsdException w:name="Colorful Shading" w:uiPriority="71"/>
+    <w:lsdException w:name="Colorful List" w:uiPriority="72"/>
+    <w:lsdException w:name="Colorful Grid" w:uiPriority="73"/>
+    <w:lsdException w:name="Light Shading Accent 1" w:uiPriority="60"/>
+    <w:lsdException w:name="Light List Accent 1" w:uiPriority="61"/>
+    <w:lsdException w:name="Light Grid Accent 1" w:uiPriority="62"/>
+    <w:lsdException w:name="Medium Shading 1 Accent 1" w:uiPriority="63"/>
+    <w:lsdException w:name="Medium Shading 2 Accent 1" w:uiPriority="64"/>
+    <w:lsdException w:name="Medium List 1 Accent 1" w:uiPriority="65"/>
+    <w:lsdException w:name="Revision" w:semiHidden="1"/>
+    <w:lsdException w:name="List Paragraph" w:uiPriority="34" w:qFormat="1"/>
+    <w:lsdException w:name="Quote" w:uiPriority="29" w:qFormat="1"/>
+    <w:lsdException w:name="Intense Quote" w:uiPriority="30" w:qFormat="1"/>
+    <w:lsdException w:name="Medium List 2 Accent 1" w:uiPriority="66"/>
+    <w:lsdException w:name="Medium Grid 1 Accent 1" w:uiPriority="67"/>
+    <w:lsdException w:name="Medium Grid 2 Accent 1" w:uiPriority="68"/>
+    <w:lsdException w:name="Medium Grid 3 Accent 1" w:uiPriority="69"/>
+    <w:lsdException w:name="Dark List Accent 1" w:uiPriority="70"/>
+    <w:lsdException w:name="Colorful Shading Accent 1" w:uiPriority="71"/>
+    <w:lsdException w:name="Colorful List Accent 1" w:uiPriority="72"/>
+    <w:lsdException w:name="Colorful Grid Accent 1" w:uiPriority="73"/>
+    <w:lsdException w:name="Light Shading Accent 2" w:uiPriority="60"/>
+    <w:lsdException w:name="Light List Accent 2" w:uiPriority="61"/>
+    <w:lsdException w:name="Light Grid Accent 2" w:uiPriority="62"/>
+    <w:lsdException w:name="Medium Shading 1 Accent 2" w:uiPriority="63"/>
+    <w:lsdException w:name="Medium Shading 2 Accent 2" w:uiPriority="64"/>
+    <w:lsdException w:name="Medium List 1 Accent 2" w:uiPriority="65"/>
+    <w:lsdException w:name="Medium List 2 Accent 2" w:uiPriority="66"/>
+    <w:lsdException w:name="Medium Grid 1 Accent 2" w:uiPriority="67"/>
+    <w:lsdException w:name="Medium Grid 2 Accent 2" w:uiPriority="68"/>
+    <w:lsdException w:name="Medium Grid 3 Accent 2" w:uiPriority="69"/>
+    <w:lsdException w:name="Dark List Accent 2" w:uiPriority="70"/>
+    <w:lsdException w:name="Colorful Shading Accent 2" w:uiPriority="71"/>
+    <w:lsdException w:name="Colorful List Accent 2" w:uiPriority="72"/>
+    <w:lsdException w:name="Colorful Grid Accent 2" w:uiPriority="73"/>
+    <w:lsdException w:name="Light Shading Accent 3" w:uiPriority="60"/>
+    <w:lsdException w:name="Light List Accent 3" w:uiPriority="61"/>
+    <w:lsdException w:name="Light Grid Accent 3" w:uiPriority="62"/>
+    <w:lsdException w:name="Medium Shading 1 Accent 3" w:uiPriority="63"/>
+    <w:lsdException w:name="Medium Shading 2 Accent 3" w:uiPriority="64"/>
+    <w:lsdException w:name="Medium List 1 Accent 3" w:uiPriority="65"/>
+    <w:lsdException w:name="Medium List 2 Accent 3" w:uiPriority="66"/>
+    <w:lsdException w:name="Medium Grid 1 Accent 3" w:uiPriority="67"/>
+    <w:lsdException w:name="Medium Grid 2 Accent 3" w:uiPriority="68"/>
+    <w:lsdException w:name="Medium Grid 3 Accent 3" w:uiPriority="69"/>
+    <w:lsdException w:name="Dark List Accent 3" w:uiPriority="70"/>
+    <w:lsdException w:name="Colorful Shading Accent 3" w:uiPriority="71"/>
+    <w:lsdException w:name="Colorful List Accent 3" w:uiPriority="72"/>
+    <w:lsdException w:name="Colorful Grid Accent 3" w:uiPriority="73"/>
+    <w:lsdException w:name="Light Shading Accent 4" w:uiPriority="60"/>
+    <w:lsdException w:name="Light List Accent 4" w:uiPriority="61"/>
+    <w:lsdException w:name="Light Grid Accent 4" w:uiPriority="62"/>
+    <w:lsdException w:name="Medium Shading 1 Accent 4" w:uiPriority="63"/>
+    <w:lsdException w:name="Medium Shading 2 Accent 4" w:uiPriority="64"/>
+    <w:lsdException w:name="Medium List 1 Accent 4" w:uiPriority="65"/>
+    <w:lsdException w:name="Medium List 2 Accent 4" w:uiPriority="66"/>
+    <w:lsdException w:name="Medium Grid 1 Accent 4" w:uiPriority="67"/>
+    <w:lsdException w:name="Medium Grid 2 Accent 4" w:uiPriority="68"/>
+    <w:lsdException w:name="Medium Grid 3 Accent 4" w:uiPriority="69"/>
+    <w:lsdException w:name="Dark List Accent 4" w:uiPriority="70"/>
+    <w:lsdException w:name="Colorful Shading Accent 4" w:uiPriority="71"/>
+    <w:lsdException w:name="Colorful List Accent 4" w:uiPriority="72"/>
+    <w:lsdException w:name="Colorful Grid Accent 4" w:uiPriority="73"/>
+    <w:lsdException w:name="Light Shading Accent 5" w:uiPriority="60"/>
+    <w:lsdException w:name="Light List Accent 5" w:uiPriority="61"/>
+    <w:lsdException w:name="Light Grid Accent 5" w:uiPriority="62"/>
+    <w:lsdException w:name="Medium Shading 1 Accent 5" w:uiPriority="63"/>
+    <w:lsdException w:name="Medium Shading 2 Accent 5" w:uiPriority="64"/>
+    <w:lsdException w:name="Medium List 1 Accent 5" w:uiPriority="65"/>
+    <w:lsdException w:name="Medium List 2 Accent 5" w:uiPriority="66"/>
+    <w:lsdException w:name="Medium Grid 1 Accent 5" w:uiPriority="67"/>
+    <w:lsdException w:name="Medium Grid 2 Accent 5" w:uiPriority="68"/>
+    <w:lsdException w:name="Medium Grid 3 Accent 5" w:uiPriority="69"/>
+    <w:lsdException w:name="Dark List Accent 5" w:uiPriority="70"/>
+    <w:lsdException w:name="Colorful Shading Accent 5" w:uiPriority="71"/>
+    <w:lsdException w:name="Colorful List Accent 5" w:uiPriority="72"/>
+    <w:lsdException w:name="Colorful Grid Accent 5" w:uiPriority="73"/>
+    <w:lsdException w:name="Light Shading Accent 6" w:uiPriority="60"/>
+    <w:lsdException w:name="Light List Accent 6" w:uiPriority="61"/>
+    <w:lsdException w:name="Light Grid Accent 6" w:uiPriority="62"/>
+    <w:lsdException w:name="Medium Shading 1 Accent 6" w:uiPriority="63"/>
+    <w:lsdException w:name="Medium Shading 2 Accent 6" w:uiPriority="64"/>
+    <w:lsdException w:name="Medium List 1 Accent 6" w:uiPriority="65"/>
+    <w:lsdException w:name="Medium List 2 Accent 6" w:uiPriority="66"/>
+    <w:lsdException w:name="Medium Grid 1 Accent 6" w:uiPriority="67"/>
+    <w:lsdException w:name="Medium Grid 2 Accent 6" w:uiPriority="68"/>
+    <w:lsdException w:name="Medium Grid 3 Accent 6" w:uiPriority="69"/>
+    <w:lsdException w:name="Dark List Accent 6" w:uiPriority="70"/>
+    <w:lsdException w:name="Colorful Shading Accent 6" w:uiPriority="71"/>
+    <w:lsdException w:name="Colorful List Accent 6" w:uiPriority="72"/>
+    <w:lsdException w:name="Colorful Grid Accent 6" w:uiPriority="73"/>
+    <w:lsdException w:name="Subtle Emphasis" w:uiPriority="19" w:qFormat="1"/>
+    <w:lsdException w:name="Intense Emphasis" w:uiPriority="21" w:qFormat="1"/>
+    <w:lsdException w:name="Subtle Reference" w:uiPriority="31" w:qFormat="1"/>
+    <w:lsdException w:name="Intense Reference" w:uiPriority="32" w:qFormat="1"/>
+    <w:lsdException w:name="Book Title" w:uiPriority="33" w:qFormat="1"/>
+    <w:lsdException w:name="Bibliography" w:semiHidden="1" w:uiPriority="37" w:unhideWhenUsed="1"/>
+    <w:lsdException w:name="TOC Heading" w:semiHidden="1" w:uiPriority="39" w:unhideWhenUsed="1" w:qFormat="1"/>
+    <w:lsdException w:name="Plain Table 1" w:uiPriority="41"/>
+    <w:lsdException w:name="Plain Table 2" w:uiPriority="42"/>
+    <w:lsdException w:name="Plain Table 3" w:uiPriority="43"/>
+    <w:lsdException w:name="Plain Table 4" w:uiPriority="44"/>
+    <w:lsdException w:name="Plain Table 5" w:uiPriority="45"/>
+    <w:lsdException w:name="Grid Table Light" w:uiPriority="40"/>
+    <w:lsdException w:name="Grid Table 1 Light" w:uiPriority="46"/>
+    <w:lsdException w:name="Grid Table 2" w:uiPriority="47"/>
+    <w:lsdException w:name="Grid Table 3" w:uiPriority="48"/>
+    <w:lsdException w:name="Grid Table 4" w:uiPriority="49"/>
+    <w:lsdException w:name="Grid Table 5 Dark" w:uiPriority="50"/>
+    <w:lsdException w:name="Grid Table 6 Colorful" w:uiPriority="51"/>
+    <w:lsdException w:name="Grid Table 7 Colorful" w:uiPriority="52"/>
+    <w:lsdException w:name="Grid Table 1 Light Accent 1" w:uiPriority="46"/>
+    <w:lsdException w:name="Grid Table 2 Accent 1" w:uiPriority="47"/>
+    <w:lsdException w:name="Grid Table 3 Accent 1" w:uiPriority="48"/>
+    <w:lsdException w:name="Grid Table 4 Accent 1" w:uiPriority="49"/>
+    <w:lsdException w:name="Grid Table 5 Dark Accent 1" w:uiPriority="50"/>
+    <w:lsdException w:name="Grid Table 6 Colorful Accent 1" w:uiPriority="51"/>
+    <w:lsdException w:name="Grid Table 7 Colorful Accent 1" w:uiPriority="52"/>
+    <w:lsdException w:name="Grid Table 1 Light Accent 2" w:uiPriority="46"/>
+    <w:lsdException w:name="Grid Table 2 Accent 2" w:uiPriority="47"/>
+    <w:lsdException w:name="Grid Table 3 Accent 2" w:uiPriority="48"/>
+    <w:lsdException w:name="Grid Table 4 Accent 2" w:uiPriority="49"/>
+    <w:lsdException w:name="Grid Table 5 Dark Accent 2" w:uiPriority="50"/>
+    <w:lsdException w:name="Grid Table 6 Colorful Accent 2" w:uiPriority="51"/>
+    <w:lsdException w:name="Grid Table 7 Colorful Accent 2" w:uiPriority="52"/>
+    <w:lsdException w:name="Grid Table 1 Light Accent 3" w:uiPriority="46"/>
+    <w:lsdException w:name="Grid Table 2 Accent 3" w:uiPriority="47"/>
+    <w:lsdException w:name="Grid Table 3 Accent 3" w:uiPriority="48"/>
+    <w:lsdException w:name="Grid Table 4 Accent 3" w:uiPriority="49"/>
+    <w:lsdException w:name="Grid Table 5 Dark Accent 3" w:uiPriority="50"/>
+    <w:lsdException w:name="Grid Table 6 Colorful Accent 3" w:uiPriority="51"/>
+    <w:lsdException w:name="Grid Table 7 Colorful Accent 3" w:uiPriority="52"/>
+    <w:lsdException w:name="Grid Table 1 Light Accent 4" w:uiPriority="46"/>
+    <w:lsdException w:name="Grid Table 2 Accent 4" w:uiPriority="47"/>
+    <w:lsdException w:name="Grid Table 3 Accent 4" w:uiPriority="48"/>
+    <w:lsdException w:name="Grid Table 4 Accent 4" w:uiPriority="49"/>
+    <w:lsdException w:name="Grid Table 5 Dark Accent 4" w:uiPriority="50"/>
+    <w:lsdException w:name="Grid Table 6 Colorful Accent 4" w:uiPriority="51"/>
+    <w:lsdException w:name="Grid Table 7 Colorful Accent 4" w:uiPriority="52"/>
+    <w:lsdException w:name="Grid Table 1 Light Accent 5" w:uiPriority="46"/>
+    <w:lsdException w:name="Grid Table 2 Accent 5" w:uiPriority="47"/>
+    <w:lsdException w:name="Grid Table 3 Accent 5" w:uiPriority="48"/>
+    <w:lsdException w:name="Grid Table 4 Accent 5" w:uiPriority="49"/>
+    <w:lsdException w:name="Grid Table 5 Dark Accent 5" w:uiPriority="50"/>
+    <w:lsdException w:name="Grid Table 6 Colorful Accent 5" w:uiPriority="51"/>
+    <w:lsdException w:name="Grid Table 7 Colorful Accent 5" w:uiPriority="52"/>
+    <w:lsdException w:name="Grid Table 1 Light Accent 6" w:uiPriority="46"/>
+    <w:lsdException w:name="Grid Table 2 Accent 6" w:uiPriority="47"/>
+    <w:lsdException w:name="Grid Table 3 Accent 6" w:uiPriority="48"/>
+    <w:lsdException w:name="Grid Table 4 Accent 6" w:uiPriority="49"/>
+    <w:lsdException w:name="Grid Table 5 Dark Accent 6" w:uiPriority="50"/>
+    <w:lsdException w:name="Grid Table 6 Colorful Accent 6" w:uiPriority="51"/>
+    <w:lsdException w:name="Grid Table 7 Colorful Accent 6" w:uiPriority="52"/>
+    <w:lsdException w:name="List Table 1 Light" w:uiPriority="46"/>
+    <w:lsdException w:name="List Table 2" w:uiPriority="47"/>
+    <w:lsdException w:name="List Table 3" w:uiPriority="48"/>
+    <w:lsdException w:name="List Table 4" w:uiPriority="49"/>
+    <w:lsdException w:name="List Table 5 Dark" w:uiPriority="50"/>
+    <w:lsdException w:name="List Table 6 Colorful" w:uiPriority="51"/>
+    <w:lsdException w:name="List Table 7 Colorful" w:uiPriority="52"/>
+    <w:lsdException w:name="List Table 1 Light Accent 1" w:uiPriority="46"/>
+    <w:lsdException w:name="List Table 2 Accent 1" w:uiPriority="47"/>
+    <w:lsdException w:name="List Table 3 Accent 1" w:uiPriority="48"/>
+    <w:lsdException w:name="List Table 4 Accent 1" w:uiPriority="49"/>
+    <w:lsdException w:name="List Table 5 Dark Accent 1" w:uiPriority="50"/>
+    <w:lsdException w:name="List Table 6 Colorful Accent 1" w:uiPriority="51"/>
+    <w:lsdException w:name="List Table 7 Colorful Accent 1" w:uiPriority="52"/>
+    <w:lsdException w:name="List Table 1 Light Accent 2" w:uiPriority="46"/>
+    <w:lsdException w:name="List Table 2 Accent 2" w:uiPriority="47"/>
+    <w:lsdException w:name="List Table 3 Accent 2" w:uiPriority="48"/>
+    <w:lsdException w:name="List Table 4 Accent 2" w:uiPriority="49"/>
+    <w:lsdException w:name="List Table 5 Dark Accent 2" w:uiPriority="50"/>
+    <w:lsdException w:name="List Table 6 Colorful Accent 2" w:uiPriority="51"/>
+    <w:lsdException w:name="List Table 7 Colorful Accent 2" w:uiPriority="52"/>
+    <w:lsdException w:name="List Table 1 Light Accent 3" w:uiPriority="46"/>
+    <w:lsdException w:name="List Table 2 Accent 3" w:uiPriority="47"/>
+    <w:lsdException w:name="List Table 3 Accent 3" w:uiPriority="48"/>
+    <w:lsdException w:name="List Table 4 Accent 3" w:uiPriority="49"/>
+    <w:lsdException w:name="List Table 5 Dark Accent 3" w:uiPriority="50"/>
+    <w:lsdException w:name="List Table 6 Colorful Accent 3" w:uiPriority="51"/>
+    <w:lsdException w:name="List Table 7 Colorful Accent 3" w:uiPriority="52"/>
+    <w:lsdException w:name="List Table 1 Light Accent 4" w:uiPriority="46"/>
+    <w:lsdException w:name="List Table 2 Accent 4" w:uiPriority="47"/>
+    <w:lsdException w:name="List Table 3 Accent 4" w:uiPriority="48"/>
+    <w:lsdException w:name="List Table 4 Accent 4" w:uiPriority="49"/>
+    <w:lsdException w:name="List Table 5 Dark Accent 4" w:uiPriority="50"/>
+    <w:lsdException w:name="List Table 6 Colorful Accent 4" w:uiPriority="51"/>
+    <w:lsdException w:name="List Table 7 Colorful Accent 4" w:uiPriority="52"/>
+    <w:lsdException w:name="List Table 1 Light Accent 5" w:uiPriority="46"/>
+    <w:lsdException w:name="List Table 2 Accent 5" w:uiPriority="47"/>
+    <w:lsdException w:name="List Table 3 Accent 5" w:uiPriority="48"/>
+    <w:lsdException w:name="List Table 4 Accent 5" w:uiPriority="49"/>
+    <w:lsdException w:name="List Table 5 Dark Accent 5" w:uiPriority="50"/>
+    <w:lsdException w:name="List Table 6 Colorful Accent 5" w:uiPriority="51"/>
+    <w:lsdException w:name="List Table 7 Colorful Accent 5" w:uiPriority="52"/>
+    <w:lsdException w:name="List Table 1 Light Accent 6" w:uiPriority="46"/>
+    <w:lsdException w:name="List Table 2 Accent 6" w:uiPriority="47"/>
+    <w:lsdException w:name="List Table 3 Accent 6" w:uiPriority="48"/>
+    <w:lsdException w:name="List Table 4 Accent 6" w:uiPriority="49"/>
+    <w:lsdException w:name="List Table 5 Dark Accent 6" w:uiPriority="50"/>
+    <w:lsdException w:name="List Table 6 Colorful Accent 6" w:uiPriority="51"/>
+    <w:lsdException w:name="List Table 7 Colorful Accent 6" w:uiPriority="52"/>
   </w:latentStyles>
   <w:style w:type="paragraph" w:default="1" w:styleId="Normal">
     <w:name w:val="Normal"/>
@@ -2427,7 +2643,6 @@
     <w:uiPriority w:val="99"/>
     <w:semiHidden/>
     <w:unhideWhenUsed/>
-    <w:qFormat/>
     <w:tblPr>
       <w:tblInd w:w="0" w:type="dxa"/>
       <w:tblCellMar>

</xml_diff>

<commit_message>
Done clip c04 cart 23: Xong phan hien thi footer cua gio hang
</commit_message>
<xml_diff>
--- a/TYPESCRIPT-ES6-JAVASCRIPT-QUA-DỰ-ÁN-SHOPPING-CART-NỀN-TẢNG-NODE.JS-VÀ-ANGULARJS-2.docx
+++ b/TYPESCRIPT-ES6-JAVASCRIPT-QUA-DỰ-ÁN-SHOPPING-CART-NỀN-TẢNG-NODE.JS-VÀ-ANGULARJS-2.docx
@@ -2032,14 +2032,16 @@
       <w:pPr>
         <w:rPr>
           <w:rFonts w:asciiTheme="majorHAnsi" w:hAnsiTheme="majorHAnsi" w:cstheme="majorHAnsi"/>
-          <w:sz w:val="26"/>
-          <w:szCs w:val="26"/>
-          <w:lang w:val="fr-FR"/>
-        </w:rPr>
-      </w:pPr>
-      <w:r>
-        <w:rPr>
-          <w:rFonts w:asciiTheme="majorHAnsi" w:hAnsiTheme="majorHAnsi" w:cstheme="majorHAnsi"/>
+          <w:color w:val="9BBB59" w:themeColor="accent3"/>
+          <w:sz w:val="26"/>
+          <w:szCs w:val="26"/>
+          <w:lang w:val="fr-FR"/>
+        </w:rPr>
+      </w:pPr>
+      <w:r>
+        <w:rPr>
+          <w:rFonts w:asciiTheme="majorHAnsi" w:hAnsiTheme="majorHAnsi" w:cstheme="majorHAnsi"/>
+          <w:color w:val="9BBB59" w:themeColor="accent3"/>
           <w:sz w:val="26"/>
           <w:szCs w:val="26"/>
           <w:lang w:val="fr-FR"/>

</xml_diff>

<commit_message>
Done clip c04 cart 24: Toi uu hoa ma nguoi , lay so luong va gia tien tong khong dung 2 ham getTotalQuantity và getTotalPrice nữa mà cộng luôn khi thực hiện hàm addProduct
</commit_message>
<xml_diff>
--- a/TYPESCRIPT-ES6-JAVASCRIPT-QUA-DỰ-ÁN-SHOPPING-CART-NỀN-TẢNG-NODE.JS-VÀ-ANGULARJS-2.docx
+++ b/TYPESCRIPT-ES6-JAVASCRIPT-QUA-DỰ-ÁN-SHOPPING-CART-NỀN-TẢNG-NODE.JS-VÀ-ANGULARJS-2.docx
@@ -2025,47 +2025,59 @@
         </w:rPr>
         <w:t>https://www.youtube.com/watch?v=UbnKsgbRY2s</w:t>
       </w:r>
+    </w:p>
+    <w:p>
+      <w:pPr>
+        <w:rPr>
+          <w:rFonts w:asciiTheme="majorHAnsi" w:hAnsiTheme="majorHAnsi" w:cstheme="majorHAnsi"/>
+          <w:color w:val="9BBB59" w:themeColor="accent3"/>
+          <w:sz w:val="26"/>
+          <w:szCs w:val="26"/>
+          <w:lang w:val="fr-FR"/>
+        </w:rPr>
+      </w:pPr>
+      <w:r>
+        <w:rPr>
+          <w:rFonts w:asciiTheme="majorHAnsi" w:hAnsiTheme="majorHAnsi" w:cstheme="majorHAnsi"/>
+          <w:color w:val="9BBB59" w:themeColor="accent3"/>
+          <w:sz w:val="26"/>
+          <w:szCs w:val="26"/>
+          <w:lang w:val="fr-FR"/>
+        </w:rPr>
+        <w:t>https://www.youtube.com/watch?v=mnUAdyHOn3k</w:t>
+      </w:r>
+    </w:p>
+    <w:p>
+      <w:pPr>
+        <w:rPr>
+          <w:rFonts w:asciiTheme="majorHAnsi" w:hAnsiTheme="majorHAnsi" w:cstheme="majorHAnsi"/>
+          <w:color w:val="9BBB59" w:themeColor="accent3"/>
+          <w:sz w:val="26"/>
+          <w:szCs w:val="26"/>
+          <w:lang w:val="fr-FR"/>
+        </w:rPr>
+      </w:pPr>
+      <w:r>
+        <w:rPr>
+          <w:rFonts w:asciiTheme="majorHAnsi" w:hAnsiTheme="majorHAnsi" w:cstheme="majorHAnsi"/>
+          <w:color w:val="9BBB59" w:themeColor="accent3"/>
+          <w:sz w:val="26"/>
+          <w:szCs w:val="26"/>
+          <w:lang w:val="fr-FR"/>
+        </w:rPr>
+        <w:t>https://www.youtube.com/watch?v=b_8VMAqy</w:t>
+      </w:r>
       <w:bookmarkStart w:id="0" w:name="_GoBack"/>
       <w:bookmarkEnd w:id="0"/>
-    </w:p>
-    <w:p>
-      <w:pPr>
-        <w:rPr>
-          <w:rFonts w:asciiTheme="majorHAnsi" w:hAnsiTheme="majorHAnsi" w:cstheme="majorHAnsi"/>
-          <w:color w:val="9BBB59" w:themeColor="accent3"/>
-          <w:sz w:val="26"/>
-          <w:szCs w:val="26"/>
-          <w:lang w:val="fr-FR"/>
-        </w:rPr>
-      </w:pPr>
-      <w:r>
-        <w:rPr>
-          <w:rFonts w:asciiTheme="majorHAnsi" w:hAnsiTheme="majorHAnsi" w:cstheme="majorHAnsi"/>
-          <w:color w:val="9BBB59" w:themeColor="accent3"/>
-          <w:sz w:val="26"/>
-          <w:szCs w:val="26"/>
-          <w:lang w:val="fr-FR"/>
-        </w:rPr>
-        <w:t>https://www.youtube.com/watch?v=mnUAdyHOn3k</w:t>
-      </w:r>
-    </w:p>
-    <w:p>
-      <w:pPr>
-        <w:rPr>
-          <w:rFonts w:asciiTheme="majorHAnsi" w:hAnsiTheme="majorHAnsi" w:cstheme="majorHAnsi"/>
-          <w:sz w:val="26"/>
-          <w:szCs w:val="26"/>
-          <w:lang w:val="fr-FR"/>
-        </w:rPr>
-      </w:pPr>
-      <w:r>
-        <w:rPr>
-          <w:rFonts w:asciiTheme="majorHAnsi" w:hAnsiTheme="majorHAnsi" w:cstheme="majorHAnsi"/>
-          <w:sz w:val="26"/>
-          <w:szCs w:val="26"/>
-          <w:lang w:val="fr-FR"/>
-        </w:rPr>
-        <w:t>https://www.youtube.com/watch?v=b_8VMAqy1R8</w:t>
+      <w:r>
+        <w:rPr>
+          <w:rFonts w:asciiTheme="majorHAnsi" w:hAnsiTheme="majorHAnsi" w:cstheme="majorHAnsi"/>
+          <w:color w:val="9BBB59" w:themeColor="accent3"/>
+          <w:sz w:val="26"/>
+          <w:szCs w:val="26"/>
+          <w:lang w:val="fr-FR"/>
+        </w:rPr>
+        <w:t>1R8</w:t>
       </w:r>
     </w:p>
     <w:p>

</xml_diff>

<commit_message>
Done clip c04 cart 25: Lấy được thông tin và số lượng của sản phẩ cần thay đổi
</commit_message>
<xml_diff>
--- a/TYPESCRIPT-ES6-JAVASCRIPT-QUA-DỰ-ÁN-SHOPPING-CART-NỀN-TẢNG-NODE.JS-VÀ-ANGULARJS-2.docx
+++ b/TYPESCRIPT-ES6-JAVASCRIPT-QUA-DỰ-ÁN-SHOPPING-CART-NỀN-TẢNG-NODE.JS-VÀ-ANGULARJS-2.docx
@@ -1,6 +1,6 @@
 
 <file path=word/document.xml><?xml version="1.0" encoding="utf-8"?>
-<w:document xmlns:wpc="http://schemas.microsoft.com/office/word/2010/wordprocessingCanvas" xmlns:mc="http://schemas.openxmlformats.org/markup-compatibility/2006" xmlns:o="urn:schemas-microsoft-com:office:office" xmlns:r="http://schemas.openxmlformats.org/officeDocument/2006/relationships" xmlns:m="http://schemas.openxmlformats.org/officeDocument/2006/math" xmlns:v="urn:schemas-microsoft-com:vml" xmlns:wp14="http://schemas.microsoft.com/office/word/2010/wordprocessingDrawing" xmlns:wp="http://schemas.openxmlformats.org/drawingml/2006/wordprocessingDrawing" xmlns:w10="urn:schemas-microsoft-com:office:word" xmlns:w="http://schemas.openxmlformats.org/wordprocessingml/2006/main" xmlns:w14="http://schemas.microsoft.com/office/word/2010/wordml" xmlns:w15="http://schemas.microsoft.com/office/word/2012/wordml" xmlns:wpg="http://schemas.microsoft.com/office/word/2010/wordprocessingGroup" xmlns:wpi="http://schemas.microsoft.com/office/word/2010/wordprocessingInk" xmlns:wne="http://schemas.microsoft.com/office/word/2006/wordml" xmlns:wps="http://schemas.microsoft.com/office/word/2010/wordprocessingShape" mc:Ignorable="w14 w15 wp14">
+<w:document xmlns:ve="http://schemas.openxmlformats.org/markup-compatibility/2006" xmlns:o="urn:schemas-microsoft-com:office:office" xmlns:r="http://schemas.openxmlformats.org/officeDocument/2006/relationships" xmlns:m="http://schemas.openxmlformats.org/officeDocument/2006/math" xmlns:v="urn:schemas-microsoft-com:vml" xmlns:wp="http://schemas.openxmlformats.org/drawingml/2006/wordprocessingDrawing" xmlns:w10="urn:schemas-microsoft-com:office:word" xmlns:w="http://schemas.openxmlformats.org/wordprocessingml/2006/main" xmlns:wne="http://schemas.microsoft.com/office/word/2006/wordml">
   <w:body>
     <w:p>
       <w:pPr>
@@ -65,26 +65,7 @@
           <w:lang w:val="fr-FR"/>
         </w:rPr>
         <w:br/>
-      </w:r>
-      <w:proofErr w:type="spellStart"/>
-      <w:r>
-        <w:rPr>
-          <w:rFonts w:asciiTheme="majorHAnsi" w:hAnsiTheme="majorHAnsi" w:cstheme="majorHAnsi"/>
-          <w:sz w:val="26"/>
-          <w:szCs w:val="26"/>
-          <w:lang w:val="fr-FR"/>
-        </w:rPr>
-        <w:t>Bàihọc</w:t>
-      </w:r>
-      <w:proofErr w:type="spellEnd"/>
-      <w:r>
-        <w:rPr>
-          <w:rFonts w:asciiTheme="majorHAnsi" w:hAnsiTheme="majorHAnsi" w:cstheme="majorHAnsi"/>
-          <w:sz w:val="26"/>
-          <w:szCs w:val="26"/>
-          <w:lang w:val="fr-FR"/>
-        </w:rPr>
-        <w:t>:</w:t>
+        <w:t>Bàihọc:</w:t>
       </w:r>
       <w:r>
         <w:rPr>
@@ -301,9 +282,8 @@
           <w:szCs w:val="26"/>
           <w:lang w:val="fr-FR"/>
         </w:rPr>
-        <w:t xml:space="preserve">C:\Users\Huy\AppData\Roaming\Sublime </w:t>
-      </w:r>
-      <w:proofErr w:type="spellStart"/>
+        <w:t>C:\Users\Huy\AppData\Roaming\Sublime Text 3\Packages\User: Copy củathưmụcnày</w:t>
+      </w:r>
       <w:r>
         <w:rPr>
           <w:rFonts w:asciiTheme="majorHAnsi" w:hAnsiTheme="majorHAnsi" w:cstheme="majorHAnsi"/>
@@ -312,99 +292,8 @@
           <w:szCs w:val="26"/>
           <w:lang w:val="fr-FR"/>
         </w:rPr>
-        <w:t>Text</w:t>
-      </w:r>
-      <w:proofErr w:type="spellEnd"/>
-      <w:r>
-        <w:rPr>
-          <w:rFonts w:asciiTheme="majorHAnsi" w:hAnsiTheme="majorHAnsi" w:cstheme="majorHAnsi"/>
-          <w:color w:val="000000" w:themeColor="text1"/>
-          <w:sz w:val="26"/>
-          <w:szCs w:val="26"/>
-          <w:lang w:val="fr-FR"/>
-        </w:rPr>
-        <w:t xml:space="preserve"> 3\Packages\User: Copy </w:t>
-      </w:r>
-      <w:proofErr w:type="spellStart"/>
-      <w:r>
-        <w:rPr>
-          <w:rFonts w:asciiTheme="majorHAnsi" w:hAnsiTheme="majorHAnsi" w:cstheme="majorHAnsi"/>
-          <w:color w:val="000000" w:themeColor="text1"/>
-          <w:sz w:val="26"/>
-          <w:szCs w:val="26"/>
-          <w:lang w:val="fr-FR"/>
-        </w:rPr>
-        <w:t>củathưmụcnày</w:t>
-      </w:r>
-      <w:proofErr w:type="spellEnd"/>
-      <w:r>
-        <w:rPr>
-          <w:rFonts w:asciiTheme="majorHAnsi" w:hAnsiTheme="majorHAnsi" w:cstheme="majorHAnsi"/>
-          <w:color w:val="000000" w:themeColor="text1"/>
-          <w:sz w:val="26"/>
-          <w:szCs w:val="26"/>
-          <w:lang w:val="fr-FR"/>
-        </w:rPr>
-        <w:t xml:space="preserve"> qua </w:t>
-      </w:r>
-      <w:proofErr w:type="spellStart"/>
-      <w:proofErr w:type="gramStart"/>
-      <w:r>
-        <w:rPr>
-          <w:rFonts w:asciiTheme="majorHAnsi" w:hAnsiTheme="majorHAnsi" w:cstheme="majorHAnsi"/>
-          <w:color w:val="000000" w:themeColor="text1"/>
-          <w:sz w:val="26"/>
-          <w:szCs w:val="26"/>
-          <w:lang w:val="fr-FR"/>
-        </w:rPr>
-        <w:t>máytínhkhác</w:t>
-      </w:r>
-      <w:proofErr w:type="spellEnd"/>
-      <w:r>
-        <w:rPr>
-          <w:rFonts w:asciiTheme="majorHAnsi" w:hAnsiTheme="majorHAnsi" w:cstheme="majorHAnsi"/>
-          <w:color w:val="000000" w:themeColor="text1"/>
-          <w:sz w:val="26"/>
-          <w:szCs w:val="26"/>
-          <w:lang w:val="fr-FR"/>
-        </w:rPr>
-        <w:t xml:space="preserve"> ,</w:t>
-      </w:r>
-      <w:proofErr w:type="spellStart"/>
-      <w:r>
-        <w:rPr>
-          <w:rFonts w:asciiTheme="majorHAnsi" w:hAnsiTheme="majorHAnsi" w:cstheme="majorHAnsi"/>
-          <w:color w:val="000000" w:themeColor="text1"/>
-          <w:sz w:val="26"/>
-          <w:szCs w:val="26"/>
-          <w:lang w:val="fr-FR"/>
-        </w:rPr>
-        <w:t>đểkhôngmất</w:t>
-      </w:r>
-      <w:proofErr w:type="spellEnd"/>
-      <w:proofErr w:type="gramEnd"/>
-      <w:r>
-        <w:rPr>
-          <w:rFonts w:asciiTheme="majorHAnsi" w:hAnsiTheme="majorHAnsi" w:cstheme="majorHAnsi"/>
-          <w:color w:val="000000" w:themeColor="text1"/>
-          <w:sz w:val="26"/>
-          <w:szCs w:val="26"/>
-          <w:lang w:val="fr-FR"/>
-        </w:rPr>
-        <w:t xml:space="preserve"> time </w:t>
-      </w:r>
-      <w:proofErr w:type="spellStart"/>
-      <w:r>
-        <w:rPr>
-          <w:rFonts w:asciiTheme="majorHAnsi" w:hAnsiTheme="majorHAnsi" w:cstheme="majorHAnsi"/>
-          <w:color w:val="000000" w:themeColor="text1"/>
-          <w:sz w:val="26"/>
-          <w:szCs w:val="26"/>
-          <w:lang w:val="fr-FR"/>
-        </w:rPr>
-        <w:t>tạolạisnipet</w:t>
-      </w:r>
-      <w:proofErr w:type="spellEnd"/>
+        <w:t xml:space="preserve"> qua máytínhkhác ,đểkhôngmất time tạolạisnipet</w:t>
+      </w:r>
     </w:p>
     <w:p>
       <w:pPr>
@@ -2084,14 +1973,16 @@
       <w:pPr>
         <w:rPr>
           <w:rFonts w:asciiTheme="majorHAnsi" w:hAnsiTheme="majorHAnsi" w:cstheme="majorHAnsi"/>
-          <w:sz w:val="26"/>
-          <w:szCs w:val="26"/>
-          <w:lang w:val="fr-FR"/>
-        </w:rPr>
-      </w:pPr>
-      <w:r>
-        <w:rPr>
-          <w:rFonts w:asciiTheme="majorHAnsi" w:hAnsiTheme="majorHAnsi" w:cstheme="majorHAnsi"/>
+          <w:color w:val="9BBB59" w:themeColor="accent3"/>
+          <w:sz w:val="26"/>
+          <w:szCs w:val="26"/>
+          <w:lang w:val="fr-FR"/>
+        </w:rPr>
+      </w:pPr>
+      <w:r>
+        <w:rPr>
+          <w:rFonts w:asciiTheme="majorHAnsi" w:hAnsiTheme="majorHAnsi" w:cstheme="majorHAnsi"/>
+          <w:color w:val="9BBB59" w:themeColor="accent3"/>
           <w:sz w:val="26"/>
           <w:szCs w:val="26"/>
           <w:lang w:val="fr-FR"/>
@@ -2254,7 +2145,7 @@
 </file>
 
 <file path=word/styles.xml><?xml version="1.0" encoding="utf-8"?>
-<w:styles xmlns:mc="http://schemas.openxmlformats.org/markup-compatibility/2006" xmlns:r="http://schemas.openxmlformats.org/officeDocument/2006/relationships" xmlns:w="http://schemas.openxmlformats.org/wordprocessingml/2006/main" xmlns:w14="http://schemas.microsoft.com/office/word/2010/wordml" xmlns:w15="http://schemas.microsoft.com/office/word/2012/wordml" mc:Ignorable="w14 w15">
+<w:styles xmlns:r="http://schemas.openxmlformats.org/officeDocument/2006/relationships" xmlns:w="http://schemas.openxmlformats.org/wordprocessingml/2006/main">
   <w:docDefaults>
     <w:rPrDefault>
       <w:rPr>
@@ -2270,378 +2161,144 @@
       </w:pPr>
     </w:pPrDefault>
   </w:docDefaults>
-  <w:latentStyles w:defLockedState="0" w:defUIPriority="99" w:defSemiHidden="0" w:defUnhideWhenUsed="0" w:defQFormat="0" w:count="371">
-    <w:lsdException w:name="Normal" w:uiPriority="0" w:qFormat="1"/>
-    <w:lsdException w:name="heading 1" w:uiPriority="9" w:qFormat="1"/>
-    <w:lsdException w:name="heading 2" w:semiHidden="1" w:uiPriority="9" w:unhideWhenUsed="1" w:qFormat="1"/>
-    <w:lsdException w:name="heading 3" w:semiHidden="1" w:uiPriority="9" w:unhideWhenUsed="1" w:qFormat="1"/>
-    <w:lsdException w:name="heading 4" w:semiHidden="1" w:uiPriority="9" w:unhideWhenUsed="1" w:qFormat="1"/>
-    <w:lsdException w:name="heading 5" w:semiHidden="1" w:uiPriority="9" w:unhideWhenUsed="1" w:qFormat="1"/>
-    <w:lsdException w:name="heading 6" w:semiHidden="1" w:uiPriority="9" w:unhideWhenUsed="1" w:qFormat="1"/>
-    <w:lsdException w:name="heading 7" w:semiHidden="1" w:uiPriority="9" w:unhideWhenUsed="1" w:qFormat="1"/>
-    <w:lsdException w:name="heading 8" w:semiHidden="1" w:uiPriority="9" w:unhideWhenUsed="1" w:qFormat="1"/>
-    <w:lsdException w:name="heading 9" w:semiHidden="1" w:uiPriority="9" w:unhideWhenUsed="1" w:qFormat="1"/>
-    <w:lsdException w:name="index 1" w:semiHidden="1" w:unhideWhenUsed="1"/>
-    <w:lsdException w:name="index 2" w:semiHidden="1" w:unhideWhenUsed="1"/>
-    <w:lsdException w:name="index 3" w:semiHidden="1" w:unhideWhenUsed="1"/>
-    <w:lsdException w:name="index 4" w:semiHidden="1" w:unhideWhenUsed="1"/>
-    <w:lsdException w:name="index 5" w:semiHidden="1" w:unhideWhenUsed="1"/>
-    <w:lsdException w:name="index 6" w:semiHidden="1" w:unhideWhenUsed="1"/>
-    <w:lsdException w:name="index 7" w:semiHidden="1" w:unhideWhenUsed="1"/>
-    <w:lsdException w:name="index 8" w:semiHidden="1" w:unhideWhenUsed="1"/>
-    <w:lsdException w:name="index 9" w:semiHidden="1" w:unhideWhenUsed="1"/>
-    <w:lsdException w:name="toc 1" w:semiHidden="1" w:uiPriority="39" w:unhideWhenUsed="1"/>
-    <w:lsdException w:name="toc 2" w:semiHidden="1" w:uiPriority="39" w:unhideWhenUsed="1"/>
-    <w:lsdException w:name="toc 3" w:semiHidden="1" w:uiPriority="39" w:unhideWhenUsed="1"/>
-    <w:lsdException w:name="toc 4" w:semiHidden="1" w:uiPriority="39" w:unhideWhenUsed="1"/>
-    <w:lsdException w:name="toc 5" w:semiHidden="1" w:uiPriority="39" w:unhideWhenUsed="1"/>
-    <w:lsdException w:name="toc 6" w:semiHidden="1" w:uiPriority="39" w:unhideWhenUsed="1"/>
-    <w:lsdException w:name="toc 7" w:semiHidden="1" w:uiPriority="39" w:unhideWhenUsed="1"/>
-    <w:lsdException w:name="toc 8" w:semiHidden="1" w:uiPriority="39" w:unhideWhenUsed="1"/>
-    <w:lsdException w:name="toc 9" w:semiHidden="1" w:uiPriority="39" w:unhideWhenUsed="1"/>
-    <w:lsdException w:name="Normal Indent" w:semiHidden="1" w:unhideWhenUsed="1"/>
-    <w:lsdException w:name="footnote text" w:semiHidden="1" w:unhideWhenUsed="1"/>
-    <w:lsdException w:name="annotation text" w:semiHidden="1" w:unhideWhenUsed="1"/>
-    <w:lsdException w:name="header" w:semiHidden="1" w:unhideWhenUsed="1"/>
-    <w:lsdException w:name="footer" w:semiHidden="1" w:unhideWhenUsed="1"/>
-    <w:lsdException w:name="index heading" w:semiHidden="1" w:unhideWhenUsed="1"/>
-    <w:lsdException w:name="caption" w:semiHidden="1" w:uiPriority="35" w:unhideWhenUsed="1" w:qFormat="1"/>
-    <w:lsdException w:name="table of figures" w:semiHidden="1" w:unhideWhenUsed="1"/>
-    <w:lsdException w:name="envelope address" w:semiHidden="1" w:unhideWhenUsed="1"/>
-    <w:lsdException w:name="envelope return" w:semiHidden="1" w:unhideWhenUsed="1"/>
-    <w:lsdException w:name="footnote reference" w:semiHidden="1" w:unhideWhenUsed="1"/>
-    <w:lsdException w:name="annotation reference" w:semiHidden="1" w:unhideWhenUsed="1"/>
-    <w:lsdException w:name="line number" w:semiHidden="1" w:unhideWhenUsed="1"/>
-    <w:lsdException w:name="page number" w:semiHidden="1" w:unhideWhenUsed="1"/>
-    <w:lsdException w:name="endnote reference" w:semiHidden="1" w:unhideWhenUsed="1"/>
-    <w:lsdException w:name="endnote text" w:semiHidden="1" w:unhideWhenUsed="1"/>
-    <w:lsdException w:name="table of authorities" w:semiHidden="1" w:unhideWhenUsed="1"/>
-    <w:lsdException w:name="macro" w:semiHidden="1" w:unhideWhenUsed="1"/>
-    <w:lsdException w:name="toa heading" w:semiHidden="1" w:unhideWhenUsed="1"/>
-    <w:lsdException w:name="List" w:semiHidden="1" w:unhideWhenUsed="1"/>
-    <w:lsdException w:name="List Bullet" w:semiHidden="1" w:unhideWhenUsed="1"/>
-    <w:lsdException w:name="List Number" w:semiHidden="1" w:unhideWhenUsed="1"/>
-    <w:lsdException w:name="List 2" w:semiHidden="1" w:unhideWhenUsed="1"/>
-    <w:lsdException w:name="List 3" w:semiHidden="1" w:unhideWhenUsed="1"/>
-    <w:lsdException w:name="List 4" w:semiHidden="1" w:unhideWhenUsed="1"/>
-    <w:lsdException w:name="List 5" w:semiHidden="1" w:unhideWhenUsed="1"/>
-    <w:lsdException w:name="List Bullet 2" w:semiHidden="1" w:unhideWhenUsed="1"/>
-    <w:lsdException w:name="List Bullet 3" w:semiHidden="1" w:unhideWhenUsed="1"/>
-    <w:lsdException w:name="List Bullet 4" w:semiHidden="1" w:unhideWhenUsed="1"/>
-    <w:lsdException w:name="List Bullet 5" w:semiHidden="1" w:unhideWhenUsed="1"/>
-    <w:lsdException w:name="List Number 2" w:semiHidden="1" w:unhideWhenUsed="1"/>
-    <w:lsdException w:name="List Number 3" w:semiHidden="1" w:unhideWhenUsed="1"/>
-    <w:lsdException w:name="List Number 4" w:semiHidden="1" w:unhideWhenUsed="1"/>
-    <w:lsdException w:name="List Number 5" w:semiHidden="1" w:unhideWhenUsed="1"/>
-    <w:lsdException w:name="Title" w:uiPriority="10" w:qFormat="1"/>
-    <w:lsdException w:name="Closing" w:semiHidden="1" w:unhideWhenUsed="1"/>
-    <w:lsdException w:name="Signature" w:semiHidden="1" w:unhideWhenUsed="1"/>
-    <w:lsdException w:name="Default Paragraph Font" w:semiHidden="1" w:uiPriority="1" w:unhideWhenUsed="1"/>
-    <w:lsdException w:name="Body Text" w:semiHidden="1" w:unhideWhenUsed="1"/>
-    <w:lsdException w:name="Body Text Indent" w:semiHidden="1" w:unhideWhenUsed="1"/>
-    <w:lsdException w:name="List Continue" w:semiHidden="1" w:unhideWhenUsed="1"/>
-    <w:lsdException w:name="List Continue 2" w:semiHidden="1" w:unhideWhenUsed="1"/>
-    <w:lsdException w:name="List Continue 3" w:semiHidden="1" w:unhideWhenUsed="1"/>
-    <w:lsdException w:name="List Continue 4" w:semiHidden="1" w:unhideWhenUsed="1"/>
-    <w:lsdException w:name="List Continue 5" w:semiHidden="1" w:unhideWhenUsed="1"/>
-    <w:lsdException w:name="Message Header" w:semiHidden="1" w:unhideWhenUsed="1"/>
-    <w:lsdException w:name="Subtitle" w:uiPriority="11" w:qFormat="1"/>
-    <w:lsdException w:name="Salutation" w:semiHidden="1" w:unhideWhenUsed="1"/>
-    <w:lsdException w:name="Date" w:semiHidden="1" w:unhideWhenUsed="1"/>
-    <w:lsdException w:name="Body Text First Indent" w:semiHidden="1" w:unhideWhenUsed="1"/>
-    <w:lsdException w:name="Body Text First Indent 2" w:semiHidden="1" w:unhideWhenUsed="1"/>
-    <w:lsdException w:name="Note Heading" w:semiHidden="1" w:unhideWhenUsed="1"/>
-    <w:lsdException w:name="Body Text 2" w:semiHidden="1" w:unhideWhenUsed="1"/>
-    <w:lsdException w:name="Body Text 3" w:semiHidden="1" w:unhideWhenUsed="1"/>
-    <w:lsdException w:name="Body Text Indent 2" w:semiHidden="1" w:unhideWhenUsed="1"/>
-    <w:lsdException w:name="Body Text Indent 3" w:semiHidden="1" w:unhideWhenUsed="1"/>
-    <w:lsdException w:name="Block Text" w:semiHidden="1" w:unhideWhenUsed="1"/>
-    <w:lsdException w:name="Hyperlink" w:semiHidden="1" w:unhideWhenUsed="1"/>
-    <w:lsdException w:name="FollowedHyperlink" w:semiHidden="1" w:unhideWhenUsed="1"/>
-    <w:lsdException w:name="Strong" w:uiPriority="22" w:qFormat="1"/>
-    <w:lsdException w:name="Emphasis" w:uiPriority="20" w:qFormat="1"/>
-    <w:lsdException w:name="Document Map" w:semiHidden="1" w:unhideWhenUsed="1"/>
-    <w:lsdException w:name="Plain Text" w:semiHidden="1" w:unhideWhenUsed="1"/>
-    <w:lsdException w:name="E-mail Signature" w:semiHidden="1" w:unhideWhenUsed="1"/>
-    <w:lsdException w:name="HTML Top of Form" w:semiHidden="1" w:unhideWhenUsed="1"/>
-    <w:lsdException w:name="HTML Bottom of Form" w:semiHidden="1" w:unhideWhenUsed="1"/>
-    <w:lsdException w:name="Normal (Web)" w:semiHidden="1" w:unhideWhenUsed="1"/>
-    <w:lsdException w:name="HTML Acronym" w:semiHidden="1" w:unhideWhenUsed="1"/>
-    <w:lsdException w:name="HTML Address" w:semiHidden="1" w:unhideWhenUsed="1"/>
-    <w:lsdException w:name="HTML Cite" w:semiHidden="1" w:unhideWhenUsed="1"/>
-    <w:lsdException w:name="HTML Code" w:semiHidden="1" w:unhideWhenUsed="1"/>
-    <w:lsdException w:name="HTML Definition" w:semiHidden="1" w:unhideWhenUsed="1"/>
-    <w:lsdException w:name="HTML Keyboard" w:semiHidden="1" w:unhideWhenUsed="1"/>
-    <w:lsdException w:name="HTML Preformatted" w:semiHidden="1" w:unhideWhenUsed="1"/>
-    <w:lsdException w:name="HTML Sample" w:semiHidden="1" w:unhideWhenUsed="1"/>
-    <w:lsdException w:name="HTML Typewriter" w:semiHidden="1" w:unhideWhenUsed="1"/>
-    <w:lsdException w:name="HTML Variable" w:semiHidden="1" w:unhideWhenUsed="1"/>
-    <w:lsdException w:name="Normal Table" w:semiHidden="1" w:unhideWhenUsed="1"/>
-    <w:lsdException w:name="annotation subject" w:semiHidden="1" w:unhideWhenUsed="1"/>
-    <w:lsdException w:name="No List" w:semiHidden="1" w:unhideWhenUsed="1"/>
-    <w:lsdException w:name="Outline List 1" w:semiHidden="1" w:unhideWhenUsed="1"/>
-    <w:lsdException w:name="Outline List 2" w:semiHidden="1" w:unhideWhenUsed="1"/>
-    <w:lsdException w:name="Outline List 3" w:semiHidden="1" w:unhideWhenUsed="1"/>
-    <w:lsdException w:name="Table Simple 1" w:semiHidden="1" w:unhideWhenUsed="1"/>
-    <w:lsdException w:name="Table Simple 2" w:semiHidden="1" w:unhideWhenUsed="1"/>
-    <w:lsdException w:name="Table Simple 3" w:semiHidden="1" w:unhideWhenUsed="1"/>
-    <w:lsdException w:name="Table Classic 1" w:semiHidden="1" w:unhideWhenUsed="1"/>
-    <w:lsdException w:name="Table Classic 2" w:semiHidden="1" w:unhideWhenUsed="1"/>
-    <w:lsdException w:name="Table Classic 3" w:semiHidden="1" w:unhideWhenUsed="1"/>
-    <w:lsdException w:name="Table Classic 4" w:semiHidden="1" w:unhideWhenUsed="1"/>
-    <w:lsdException w:name="Table Colorful 1" w:semiHidden="1" w:unhideWhenUsed="1"/>
-    <w:lsdException w:name="Table Colorful 2" w:semiHidden="1" w:unhideWhenUsed="1"/>
-    <w:lsdException w:name="Table Colorful 3" w:semiHidden="1" w:unhideWhenUsed="1"/>
-    <w:lsdException w:name="Table Columns 1" w:semiHidden="1" w:unhideWhenUsed="1"/>
-    <w:lsdException w:name="Table Columns 2" w:semiHidden="1" w:unhideWhenUsed="1"/>
-    <w:lsdException w:name="Table Columns 3" w:semiHidden="1" w:unhideWhenUsed="1"/>
-    <w:lsdException w:name="Table Columns 4" w:semiHidden="1" w:unhideWhenUsed="1"/>
-    <w:lsdException w:name="Table Columns 5" w:semiHidden="1" w:unhideWhenUsed="1"/>
-    <w:lsdException w:name="Table Grid 1" w:semiHidden="1" w:unhideWhenUsed="1"/>
-    <w:lsdException w:name="Table Grid 2" w:semiHidden="1" w:unhideWhenUsed="1"/>
-    <w:lsdException w:name="Table Grid 3" w:semiHidden="1" w:unhideWhenUsed="1"/>
-    <w:lsdException w:name="Table Grid 4" w:semiHidden="1" w:unhideWhenUsed="1"/>
-    <w:lsdException w:name="Table Grid 5" w:semiHidden="1" w:unhideWhenUsed="1"/>
-    <w:lsdException w:name="Table Grid 6" w:semiHidden="1" w:unhideWhenUsed="1"/>
-    <w:lsdException w:name="Table Grid 7" w:semiHidden="1" w:unhideWhenUsed="1"/>
-    <w:lsdException w:name="Table Grid 8" w:semiHidden="1" w:unhideWhenUsed="1"/>
-    <w:lsdException w:name="Table List 1" w:semiHidden="1" w:unhideWhenUsed="1"/>
-    <w:lsdException w:name="Table List 2" w:semiHidden="1" w:unhideWhenUsed="1"/>
-    <w:lsdException w:name="Table List 3" w:semiHidden="1" w:unhideWhenUsed="1"/>
-    <w:lsdException w:name="Table List 4" w:semiHidden="1" w:unhideWhenUsed="1"/>
-    <w:lsdException w:name="Table List 5" w:semiHidden="1" w:unhideWhenUsed="1"/>
-    <w:lsdException w:name="Table List 6" w:semiHidden="1" w:unhideWhenUsed="1"/>
-    <w:lsdException w:name="Table List 7" w:semiHidden="1" w:unhideWhenUsed="1"/>
-    <w:lsdException w:name="Table List 8" w:semiHidden="1" w:unhideWhenUsed="1"/>
-    <w:lsdException w:name="Table 3D effects 1" w:semiHidden="1" w:unhideWhenUsed="1"/>
-    <w:lsdException w:name="Table 3D effects 2" w:semiHidden="1" w:unhideWhenUsed="1"/>
-    <w:lsdException w:name="Table 3D effects 3" w:semiHidden="1" w:unhideWhenUsed="1"/>
-    <w:lsdException w:name="Table Contemporary" w:semiHidden="1" w:unhideWhenUsed="1"/>
-    <w:lsdException w:name="Table Elegant" w:semiHidden="1" w:unhideWhenUsed="1"/>
-    <w:lsdException w:name="Table Professional" w:semiHidden="1" w:unhideWhenUsed="1"/>
-    <w:lsdException w:name="Table Subtle 1" w:semiHidden="1" w:unhideWhenUsed="1"/>
-    <w:lsdException w:name="Table Subtle 2" w:semiHidden="1" w:unhideWhenUsed="1"/>
-    <w:lsdException w:name="Table Web 1" w:semiHidden="1" w:unhideWhenUsed="1"/>
-    <w:lsdException w:name="Table Web 2" w:semiHidden="1" w:unhideWhenUsed="1"/>
-    <w:lsdException w:name="Table Web 3" w:semiHidden="1" w:unhideWhenUsed="1"/>
-    <w:lsdException w:name="Balloon Text" w:semiHidden="1" w:unhideWhenUsed="1"/>
-    <w:lsdException w:name="Table Grid" w:uiPriority="59"/>
-    <w:lsdException w:name="Table Theme" w:semiHidden="1" w:unhideWhenUsed="1"/>
-    <w:lsdException w:name="Placeholder Text" w:semiHidden="1"/>
-    <w:lsdException w:name="No Spacing" w:uiPriority="1" w:qFormat="1"/>
-    <w:lsdException w:name="Light Shading" w:uiPriority="60"/>
-    <w:lsdException w:name="Light List" w:uiPriority="61"/>
-    <w:lsdException w:name="Light Grid" w:uiPriority="62"/>
-    <w:lsdException w:name="Medium Shading 1" w:uiPriority="63"/>
-    <w:lsdException w:name="Medium Shading 2" w:uiPriority="64"/>
-    <w:lsdException w:name="Medium List 1" w:uiPriority="65"/>
-    <w:lsdException w:name="Medium List 2" w:uiPriority="66"/>
-    <w:lsdException w:name="Medium Grid 1" w:uiPriority="67"/>
-    <w:lsdException w:name="Medium Grid 2" w:uiPriority="68"/>
-    <w:lsdException w:name="Medium Grid 3" w:uiPriority="69"/>
-    <w:lsdException w:name="Dark List" w:uiPriority="70"/>
-    <w:lsdException w:name="Colorful Shading" w:uiPriority="71"/>
-    <w:lsdException w:name="Colorful List" w:uiPriority="72"/>
-    <w:lsdException w:name="Colorful Grid" w:uiPriority="73"/>
-    <w:lsdException w:name="Light Shading Accent 1" w:uiPriority="60"/>
-    <w:lsdException w:name="Light List Accent 1" w:uiPriority="61"/>
-    <w:lsdException w:name="Light Grid Accent 1" w:uiPriority="62"/>
-    <w:lsdException w:name="Medium Shading 1 Accent 1" w:uiPriority="63"/>
-    <w:lsdException w:name="Medium Shading 2 Accent 1" w:uiPriority="64"/>
-    <w:lsdException w:name="Medium List 1 Accent 1" w:uiPriority="65"/>
-    <w:lsdException w:name="Revision" w:semiHidden="1"/>
-    <w:lsdException w:name="List Paragraph" w:uiPriority="34" w:qFormat="1"/>
-    <w:lsdException w:name="Quote" w:uiPriority="29" w:qFormat="1"/>
-    <w:lsdException w:name="Intense Quote" w:uiPriority="30" w:qFormat="1"/>
-    <w:lsdException w:name="Medium List 2 Accent 1" w:uiPriority="66"/>
-    <w:lsdException w:name="Medium Grid 1 Accent 1" w:uiPriority="67"/>
-    <w:lsdException w:name="Medium Grid 2 Accent 1" w:uiPriority="68"/>
-    <w:lsdException w:name="Medium Grid 3 Accent 1" w:uiPriority="69"/>
-    <w:lsdException w:name="Dark List Accent 1" w:uiPriority="70"/>
-    <w:lsdException w:name="Colorful Shading Accent 1" w:uiPriority="71"/>
-    <w:lsdException w:name="Colorful List Accent 1" w:uiPriority="72"/>
-    <w:lsdException w:name="Colorful Grid Accent 1" w:uiPriority="73"/>
-    <w:lsdException w:name="Light Shading Accent 2" w:uiPriority="60"/>
-    <w:lsdException w:name="Light List Accent 2" w:uiPriority="61"/>
-    <w:lsdException w:name="Light Grid Accent 2" w:uiPriority="62"/>
-    <w:lsdException w:name="Medium Shading 1 Accent 2" w:uiPriority="63"/>
-    <w:lsdException w:name="Medium Shading 2 Accent 2" w:uiPriority="64"/>
-    <w:lsdException w:name="Medium List 1 Accent 2" w:uiPriority="65"/>
-    <w:lsdException w:name="Medium List 2 Accent 2" w:uiPriority="66"/>
-    <w:lsdException w:name="Medium Grid 1 Accent 2" w:uiPriority="67"/>
-    <w:lsdException w:name="Medium Grid 2 Accent 2" w:uiPriority="68"/>
-    <w:lsdException w:name="Medium Grid 3 Accent 2" w:uiPriority="69"/>
-    <w:lsdException w:name="Dark List Accent 2" w:uiPriority="70"/>
-    <w:lsdException w:name="Colorful Shading Accent 2" w:uiPriority="71"/>
-    <w:lsdException w:name="Colorful List Accent 2" w:uiPriority="72"/>
-    <w:lsdException w:name="Colorful Grid Accent 2" w:uiPriority="73"/>
-    <w:lsdException w:name="Light Shading Accent 3" w:uiPriority="60"/>
-    <w:lsdException w:name="Light List Accent 3" w:uiPriority="61"/>
-    <w:lsdException w:name="Light Grid Accent 3" w:uiPriority="62"/>
-    <w:lsdException w:name="Medium Shading 1 Accent 3" w:uiPriority="63"/>
-    <w:lsdException w:name="Medium Shading 2 Accent 3" w:uiPriority="64"/>
-    <w:lsdException w:name="Medium List 1 Accent 3" w:uiPriority="65"/>
-    <w:lsdException w:name="Medium List 2 Accent 3" w:uiPriority="66"/>
-    <w:lsdException w:name="Medium Grid 1 Accent 3" w:uiPriority="67"/>
-    <w:lsdException w:name="Medium Grid 2 Accent 3" w:uiPriority="68"/>
-    <w:lsdException w:name="Medium Grid 3 Accent 3" w:uiPriority="69"/>
-    <w:lsdException w:name="Dark List Accent 3" w:uiPriority="70"/>
-    <w:lsdException w:name="Colorful Shading Accent 3" w:uiPriority="71"/>
-    <w:lsdException w:name="Colorful List Accent 3" w:uiPriority="72"/>
-    <w:lsdException w:name="Colorful Grid Accent 3" w:uiPriority="73"/>
-    <w:lsdException w:name="Light Shading Accent 4" w:uiPriority="60"/>
-    <w:lsdException w:name="Light List Accent 4" w:uiPriority="61"/>
-    <w:lsdException w:name="Light Grid Accent 4" w:uiPriority="62"/>
-    <w:lsdException w:name="Medium Shading 1 Accent 4" w:uiPriority="63"/>
-    <w:lsdException w:name="Medium Shading 2 Accent 4" w:uiPriority="64"/>
-    <w:lsdException w:name="Medium List 1 Accent 4" w:uiPriority="65"/>
-    <w:lsdException w:name="Medium List 2 Accent 4" w:uiPriority="66"/>
-    <w:lsdException w:name="Medium Grid 1 Accent 4" w:uiPriority="67"/>
-    <w:lsdException w:name="Medium Grid 2 Accent 4" w:uiPriority="68"/>
-    <w:lsdException w:name="Medium Grid 3 Accent 4" w:uiPriority="69"/>
-    <w:lsdException w:name="Dark List Accent 4" w:uiPriority="70"/>
-    <w:lsdException w:name="Colorful Shading Accent 4" w:uiPriority="71"/>
-    <w:lsdException w:name="Colorful List Accent 4" w:uiPriority="72"/>
-    <w:lsdException w:name="Colorful Grid Accent 4" w:uiPriority="73"/>
-    <w:lsdException w:name="Light Shading Accent 5" w:uiPriority="60"/>
-    <w:lsdException w:name="Light List Accent 5" w:uiPriority="61"/>
-    <w:lsdException w:name="Light Grid Accent 5" w:uiPriority="62"/>
-    <w:lsdException w:name="Medium Shading 1 Accent 5" w:uiPriority="63"/>
-    <w:lsdException w:name="Medium Shading 2 Accent 5" w:uiPriority="64"/>
-    <w:lsdException w:name="Medium List 1 Accent 5" w:uiPriority="65"/>
-    <w:lsdException w:name="Medium List 2 Accent 5" w:uiPriority="66"/>
-    <w:lsdException w:name="Medium Grid 1 Accent 5" w:uiPriority="67"/>
-    <w:lsdException w:name="Medium Grid 2 Accent 5" w:uiPriority="68"/>
-    <w:lsdException w:name="Medium Grid 3 Accent 5" w:uiPriority="69"/>
-    <w:lsdException w:name="Dark List Accent 5" w:uiPriority="70"/>
-    <w:lsdException w:name="Colorful Shading Accent 5" w:uiPriority="71"/>
-    <w:lsdException w:name="Colorful List Accent 5" w:uiPriority="72"/>
-    <w:lsdException w:name="Colorful Grid Accent 5" w:uiPriority="73"/>
-    <w:lsdException w:name="Light Shading Accent 6" w:uiPriority="60"/>
-    <w:lsdException w:name="Light List Accent 6" w:uiPriority="61"/>
-    <w:lsdException w:name="Light Grid Accent 6" w:uiPriority="62"/>
-    <w:lsdException w:name="Medium Shading 1 Accent 6" w:uiPriority="63"/>
-    <w:lsdException w:name="Medium Shading 2 Accent 6" w:uiPriority="64"/>
-    <w:lsdException w:name="Medium List 1 Accent 6" w:uiPriority="65"/>
-    <w:lsdException w:name="Medium List 2 Accent 6" w:uiPriority="66"/>
-    <w:lsdException w:name="Medium Grid 1 Accent 6" w:uiPriority="67"/>
-    <w:lsdException w:name="Medium Grid 2 Accent 6" w:uiPriority="68"/>
-    <w:lsdException w:name="Medium Grid 3 Accent 6" w:uiPriority="69"/>
-    <w:lsdException w:name="Dark List Accent 6" w:uiPriority="70"/>
-    <w:lsdException w:name="Colorful Shading Accent 6" w:uiPriority="71"/>
-    <w:lsdException w:name="Colorful List Accent 6" w:uiPriority="72"/>
-    <w:lsdException w:name="Colorful Grid Accent 6" w:uiPriority="73"/>
-    <w:lsdException w:name="Subtle Emphasis" w:uiPriority="19" w:qFormat="1"/>
-    <w:lsdException w:name="Intense Emphasis" w:uiPriority="21" w:qFormat="1"/>
-    <w:lsdException w:name="Subtle Reference" w:uiPriority="31" w:qFormat="1"/>
-    <w:lsdException w:name="Intense Reference" w:uiPriority="32" w:qFormat="1"/>
-    <w:lsdException w:name="Book Title" w:uiPriority="33" w:qFormat="1"/>
-    <w:lsdException w:name="Bibliography" w:semiHidden="1" w:uiPriority="37" w:unhideWhenUsed="1"/>
-    <w:lsdException w:name="TOC Heading" w:semiHidden="1" w:uiPriority="39" w:unhideWhenUsed="1" w:qFormat="1"/>
-    <w:lsdException w:name="Plain Table 1" w:uiPriority="41"/>
-    <w:lsdException w:name="Plain Table 2" w:uiPriority="42"/>
-    <w:lsdException w:name="Plain Table 3" w:uiPriority="43"/>
-    <w:lsdException w:name="Plain Table 4" w:uiPriority="44"/>
-    <w:lsdException w:name="Plain Table 5" w:uiPriority="45"/>
-    <w:lsdException w:name="Grid Table Light" w:uiPriority="40"/>
-    <w:lsdException w:name="Grid Table 1 Light" w:uiPriority="46"/>
-    <w:lsdException w:name="Grid Table 2" w:uiPriority="47"/>
-    <w:lsdException w:name="Grid Table 3" w:uiPriority="48"/>
-    <w:lsdException w:name="Grid Table 4" w:uiPriority="49"/>
-    <w:lsdException w:name="Grid Table 5 Dark" w:uiPriority="50"/>
-    <w:lsdException w:name="Grid Table 6 Colorful" w:uiPriority="51"/>
-    <w:lsdException w:name="Grid Table 7 Colorful" w:uiPriority="52"/>
-    <w:lsdException w:name="Grid Table 1 Light Accent 1" w:uiPriority="46"/>
-    <w:lsdException w:name="Grid Table 2 Accent 1" w:uiPriority="47"/>
-    <w:lsdException w:name="Grid Table 3 Accent 1" w:uiPriority="48"/>
-    <w:lsdException w:name="Grid Table 4 Accent 1" w:uiPriority="49"/>
-    <w:lsdException w:name="Grid Table 5 Dark Accent 1" w:uiPriority="50"/>
-    <w:lsdException w:name="Grid Table 6 Colorful Accent 1" w:uiPriority="51"/>
-    <w:lsdException w:name="Grid Table 7 Colorful Accent 1" w:uiPriority="52"/>
-    <w:lsdException w:name="Grid Table 1 Light Accent 2" w:uiPriority="46"/>
-    <w:lsdException w:name="Grid Table 2 Accent 2" w:uiPriority="47"/>
-    <w:lsdException w:name="Grid Table 3 Accent 2" w:uiPriority="48"/>
-    <w:lsdException w:name="Grid Table 4 Accent 2" w:uiPriority="49"/>
-    <w:lsdException w:name="Grid Table 5 Dark Accent 2" w:uiPriority="50"/>
-    <w:lsdException w:name="Grid Table 6 Colorful Accent 2" w:uiPriority="51"/>
-    <w:lsdException w:name="Grid Table 7 Colorful Accent 2" w:uiPriority="52"/>
-    <w:lsdException w:name="Grid Table 1 Light Accent 3" w:uiPriority="46"/>
-    <w:lsdException w:name="Grid Table 2 Accent 3" w:uiPriority="47"/>
-    <w:lsdException w:name="Grid Table 3 Accent 3" w:uiPriority="48"/>
-    <w:lsdException w:name="Grid Table 4 Accent 3" w:uiPriority="49"/>
-    <w:lsdException w:name="Grid Table 5 Dark Accent 3" w:uiPriority="50"/>
-    <w:lsdException w:name="Grid Table 6 Colorful Accent 3" w:uiPriority="51"/>
-    <w:lsdException w:name="Grid Table 7 Colorful Accent 3" w:uiPriority="52"/>
-    <w:lsdException w:name="Grid Table 1 Light Accent 4" w:uiPriority="46"/>
-    <w:lsdException w:name="Grid Table 2 Accent 4" w:uiPriority="47"/>
-    <w:lsdException w:name="Grid Table 3 Accent 4" w:uiPriority="48"/>
-    <w:lsdException w:name="Grid Table 4 Accent 4" w:uiPriority="49"/>
-    <w:lsdException w:name="Grid Table 5 Dark Accent 4" w:uiPriority="50"/>
-    <w:lsdException w:name="Grid Table 6 Colorful Accent 4" w:uiPriority="51"/>
-    <w:lsdException w:name="Grid Table 7 Colorful Accent 4" w:uiPriority="52"/>
-    <w:lsdException w:name="Grid Table 1 Light Accent 5" w:uiPriority="46"/>
-    <w:lsdException w:name="Grid Table 2 Accent 5" w:uiPriority="47"/>
-    <w:lsdException w:name="Grid Table 3 Accent 5" w:uiPriority="48"/>
-    <w:lsdException w:name="Grid Table 4 Accent 5" w:uiPriority="49"/>
-    <w:lsdException w:name="Grid Table 5 Dark Accent 5" w:uiPriority="50"/>
-    <w:lsdException w:name="Grid Table 6 Colorful Accent 5" w:uiPriority="51"/>
-    <w:lsdException w:name="Grid Table 7 Colorful Accent 5" w:uiPriority="52"/>
-    <w:lsdException w:name="Grid Table 1 Light Accent 6" w:uiPriority="46"/>
-    <w:lsdException w:name="Grid Table 2 Accent 6" w:uiPriority="47"/>
-    <w:lsdException w:name="Grid Table 3 Accent 6" w:uiPriority="48"/>
-    <w:lsdException w:name="Grid Table 4 Accent 6" w:uiPriority="49"/>
-    <w:lsdException w:name="Grid Table 5 Dark Accent 6" w:uiPriority="50"/>
-    <w:lsdException w:name="Grid Table 6 Colorful Accent 6" w:uiPriority="51"/>
-    <w:lsdException w:name="Grid Table 7 Colorful Accent 6" w:uiPriority="52"/>
-    <w:lsdException w:name="List Table 1 Light" w:uiPriority="46"/>
-    <w:lsdException w:name="List Table 2" w:uiPriority="47"/>
-    <w:lsdException w:name="List Table 3" w:uiPriority="48"/>
-    <w:lsdException w:name="List Table 4" w:uiPriority="49"/>
-    <w:lsdException w:name="List Table 5 Dark" w:uiPriority="50"/>
-    <w:lsdException w:name="List Table 6 Colorful" w:uiPriority="51"/>
-    <w:lsdException w:name="List Table 7 Colorful" w:uiPriority="52"/>
-    <w:lsdException w:name="List Table 1 Light Accent 1" w:uiPriority="46"/>
-    <w:lsdException w:name="List Table 2 Accent 1" w:uiPriority="47"/>
-    <w:lsdException w:name="List Table 3 Accent 1" w:uiPriority="48"/>
-    <w:lsdException w:name="List Table 4 Accent 1" w:uiPriority="49"/>
-    <w:lsdException w:name="List Table 5 Dark Accent 1" w:uiPriority="50"/>
-    <w:lsdException w:name="List Table 6 Colorful Accent 1" w:uiPriority="51"/>
-    <w:lsdException w:name="List Table 7 Colorful Accent 1" w:uiPriority="52"/>
-    <w:lsdException w:name="List Table 1 Light Accent 2" w:uiPriority="46"/>
-    <w:lsdException w:name="List Table 2 Accent 2" w:uiPriority="47"/>
-    <w:lsdException w:name="List Table 3 Accent 2" w:uiPriority="48"/>
-    <w:lsdException w:name="List Table 4 Accent 2" w:uiPriority="49"/>
-    <w:lsdException w:name="List Table 5 Dark Accent 2" w:uiPriority="50"/>
-    <w:lsdException w:name="List Table 6 Colorful Accent 2" w:uiPriority="51"/>
-    <w:lsdException w:name="List Table 7 Colorful Accent 2" w:uiPriority="52"/>
-    <w:lsdException w:name="List Table 1 Light Accent 3" w:uiPriority="46"/>
-    <w:lsdException w:name="List Table 2 Accent 3" w:uiPriority="47"/>
-    <w:lsdException w:name="List Table 3 Accent 3" w:uiPriority="48"/>
-    <w:lsdException w:name="List Table 4 Accent 3" w:uiPriority="49"/>
-    <w:lsdException w:name="List Table 5 Dark Accent 3" w:uiPriority="50"/>
-    <w:lsdException w:name="List Table 6 Colorful Accent 3" w:uiPriority="51"/>
-    <w:lsdException w:name="List Table 7 Colorful Accent 3" w:uiPriority="52"/>
-    <w:lsdException w:name="List Table 1 Light Accent 4" w:uiPriority="46"/>
-    <w:lsdException w:name="List Table 2 Accent 4" w:uiPriority="47"/>
-    <w:lsdException w:name="List Table 3 Accent 4" w:uiPriority="48"/>
-    <w:lsdException w:name="List Table 4 Accent 4" w:uiPriority="49"/>
-    <w:lsdException w:name="List Table 5 Dark Accent 4" w:uiPriority="50"/>
-    <w:lsdException w:name="List Table 6 Colorful Accent 4" w:uiPriority="51"/>
-    <w:lsdException w:name="List Table 7 Colorful Accent 4" w:uiPriority="52"/>
-    <w:lsdException w:name="List Table 1 Light Accent 5" w:uiPriority="46"/>
-    <w:lsdException w:name="List Table 2 Accent 5" w:uiPriority="47"/>
-    <w:lsdException w:name="List Table 3 Accent 5" w:uiPriority="48"/>
-    <w:lsdException w:name="List Table 4 Accent 5" w:uiPriority="49"/>
-    <w:lsdException w:name="List Table 5 Dark Accent 5" w:uiPriority="50"/>
-    <w:lsdException w:name="List Table 6 Colorful Accent 5" w:uiPriority="51"/>
-    <w:lsdException w:name="List Table 7 Colorful Accent 5" w:uiPriority="52"/>
-    <w:lsdException w:name="List Table 1 Light Accent 6" w:uiPriority="46"/>
-    <w:lsdException w:name="List Table 2 Accent 6" w:uiPriority="47"/>
-    <w:lsdException w:name="List Table 3 Accent 6" w:uiPriority="48"/>
-    <w:lsdException w:name="List Table 4 Accent 6" w:uiPriority="49"/>
-    <w:lsdException w:name="List Table 5 Dark Accent 6" w:uiPriority="50"/>
-    <w:lsdException w:name="List Table 6 Colorful Accent 6" w:uiPriority="51"/>
-    <w:lsdException w:name="List Table 7 Colorful Accent 6" w:uiPriority="52"/>
+  <w:latentStyles w:defLockedState="0" w:defUIPriority="99" w:defSemiHidden="1" w:defUnhideWhenUsed="1" w:defQFormat="0" w:count="267">
+    <w:lsdException w:name="Normal" w:semiHidden="0" w:uiPriority="0" w:unhideWhenUsed="0" w:qFormat="1"/>
+    <w:lsdException w:name="heading 1" w:semiHidden="0" w:uiPriority="9" w:unhideWhenUsed="0" w:qFormat="1"/>
+    <w:lsdException w:name="heading 2" w:uiPriority="9" w:qFormat="1"/>
+    <w:lsdException w:name="heading 3" w:uiPriority="9" w:qFormat="1"/>
+    <w:lsdException w:name="heading 4" w:uiPriority="9" w:qFormat="1"/>
+    <w:lsdException w:name="heading 5" w:uiPriority="9" w:qFormat="1"/>
+    <w:lsdException w:name="heading 6" w:uiPriority="9" w:qFormat="1"/>
+    <w:lsdException w:name="heading 7" w:uiPriority="9" w:qFormat="1"/>
+    <w:lsdException w:name="heading 8" w:uiPriority="9" w:qFormat="1"/>
+    <w:lsdException w:name="heading 9" w:uiPriority="9" w:qFormat="1"/>
+    <w:lsdException w:name="toc 1" w:uiPriority="39"/>
+    <w:lsdException w:name="toc 2" w:uiPriority="39"/>
+    <w:lsdException w:name="toc 3" w:uiPriority="39"/>
+    <w:lsdException w:name="toc 4" w:uiPriority="39"/>
+    <w:lsdException w:name="toc 5" w:uiPriority="39"/>
+    <w:lsdException w:name="toc 6" w:uiPriority="39"/>
+    <w:lsdException w:name="toc 7" w:uiPriority="39"/>
+    <w:lsdException w:name="toc 8" w:uiPriority="39"/>
+    <w:lsdException w:name="toc 9" w:uiPriority="39"/>
+    <w:lsdException w:name="caption" w:uiPriority="35" w:qFormat="1"/>
+    <w:lsdException w:name="Title" w:semiHidden="0" w:uiPriority="10" w:unhideWhenUsed="0" w:qFormat="1"/>
+    <w:lsdException w:name="Default Paragraph Font" w:uiPriority="1"/>
+    <w:lsdException w:name="Subtitle" w:semiHidden="0" w:uiPriority="11" w:unhideWhenUsed="0" w:qFormat="1"/>
+    <w:lsdException w:name="Strong" w:semiHidden="0" w:uiPriority="22" w:unhideWhenUsed="0" w:qFormat="1"/>
+    <w:lsdException w:name="Emphasis" w:semiHidden="0" w:uiPriority="20" w:unhideWhenUsed="0" w:qFormat="1"/>
+    <w:lsdException w:name="Table Grid" w:semiHidden="0" w:uiPriority="59" w:unhideWhenUsed="0"/>
+    <w:lsdException w:name="Placeholder Text" w:unhideWhenUsed="0"/>
+    <w:lsdException w:name="No Spacing" w:semiHidden="0" w:uiPriority="1" w:unhideWhenUsed="0" w:qFormat="1"/>
+    <w:lsdException w:name="Light Shading" w:semiHidden="0" w:uiPriority="60" w:unhideWhenUsed="0"/>
+    <w:lsdException w:name="Light List" w:semiHidden="0" w:uiPriority="61" w:unhideWhenUsed="0"/>
+    <w:lsdException w:name="Light Grid" w:semiHidden="0" w:uiPriority="62" w:unhideWhenUsed="0"/>
+    <w:lsdException w:name="Medium Shading 1" w:semiHidden="0" w:uiPriority="63" w:unhideWhenUsed="0"/>
+    <w:lsdException w:name="Medium Shading 2" w:semiHidden="0" w:uiPriority="64" w:unhideWhenUsed="0"/>
+    <w:lsdException w:name="Medium List 1" w:semiHidden="0" w:uiPriority="65" w:unhideWhenUsed="0"/>
+    <w:lsdException w:name="Medium List 2" w:semiHidden="0" w:uiPriority="66" w:unhideWhenUsed="0"/>
+    <w:lsdException w:name="Medium Grid 1" w:semiHidden="0" w:uiPriority="67" w:unhideWhenUsed="0"/>
+    <w:lsdException w:name="Medium Grid 2" w:semiHidden="0" w:uiPriority="68" w:unhideWhenUsed="0"/>
+    <w:lsdException w:name="Medium Grid 3" w:semiHidden="0" w:uiPriority="69" w:unhideWhenUsed="0"/>
+    <w:lsdException w:name="Dark List" w:semiHidden="0" w:uiPriority="70" w:unhideWhenUsed="0"/>
+    <w:lsdException w:name="Colorful Shading" w:semiHidden="0" w:uiPriority="71" w:unhideWhenUsed="0"/>
+    <w:lsdException w:name="Colorful List" w:semiHidden="0" w:uiPriority="72" w:unhideWhenUsed="0"/>
+    <w:lsdException w:name="Colorful Grid" w:semiHidden="0" w:uiPriority="73" w:unhideWhenUsed="0"/>
+    <w:lsdException w:name="Light Shading Accent 1" w:semiHidden="0" w:uiPriority="60" w:unhideWhenUsed="0"/>
+    <w:lsdException w:name="Light List Accent 1" w:semiHidden="0" w:uiPriority="61" w:unhideWhenUsed="0"/>
+    <w:lsdException w:name="Light Grid Accent 1" w:semiHidden="0" w:uiPriority="62" w:unhideWhenUsed="0"/>
+    <w:lsdException w:name="Medium Shading 1 Accent 1" w:semiHidden="0" w:uiPriority="63" w:unhideWhenUsed="0"/>
+    <w:lsdException w:name="Medium Shading 2 Accent 1" w:semiHidden="0" w:uiPriority="64" w:unhideWhenUsed="0"/>
+    <w:lsdException w:name="Medium List 1 Accent 1" w:semiHidden="0" w:uiPriority="65" w:unhideWhenUsed="0"/>
+    <w:lsdException w:name="Revision" w:unhideWhenUsed="0"/>
+    <w:lsdException w:name="List Paragraph" w:semiHidden="0" w:uiPriority="34" w:unhideWhenUsed="0" w:qFormat="1"/>
+    <w:lsdException w:name="Quote" w:semiHidden="0" w:uiPriority="29" w:unhideWhenUsed="0" w:qFormat="1"/>
+    <w:lsdException w:name="Intense Quote" w:semiHidden="0" w:uiPriority="30" w:unhideWhenUsed="0" w:qFormat="1"/>
+    <w:lsdException w:name="Medium List 2 Accent 1" w:semiHidden="0" w:uiPriority="66" w:unhideWhenUsed="0"/>
+    <w:lsdException w:name="Medium Grid 1 Accent 1" w:semiHidden="0" w:uiPriority="67" w:unhideWhenUsed="0"/>
+    <w:lsdException w:name="Medium Grid 2 Accent 1" w:semiHidden="0" w:uiPriority="68" w:unhideWhenUsed="0"/>
+    <w:lsdException w:name="Medium Grid 3 Accent 1" w:semiHidden="0" w:uiPriority="69" w:unhideWhenUsed="0"/>
+    <w:lsdException w:name="Dark List Accent 1" w:semiHidden="0" w:uiPriority="70" w:unhideWhenUsed="0"/>
+    <w:lsdException w:name="Colorful Shading Accent 1" w:semiHidden="0" w:uiPriority="71" w:unhideWhenUsed="0"/>
+    <w:lsdException w:name="Colorful List Accent 1" w:semiHidden="0" w:uiPriority="72" w:unhideWhenUsed="0"/>
+    <w:lsdException w:name="Colorful Grid Accent 1" w:semiHidden="0" w:uiPriority="73" w:unhideWhenUsed="0"/>
+    <w:lsdException w:name="Light Shading Accent 2" w:semiHidden="0" w:uiPriority="60" w:unhideWhenUsed="0"/>
+    <w:lsdException w:name="Light List Accent 2" w:semiHidden="0" w:uiPriority="61" w:unhideWhenUsed="0"/>
+    <w:lsdException w:name="Light Grid Accent 2" w:semiHidden="0" w:uiPriority="62" w:unhideWhenUsed="0"/>
+    <w:lsdException w:name="Medium Shading 1 Accent 2" w:semiHidden="0" w:uiPriority="63" w:unhideWhenUsed="0"/>
+    <w:lsdException w:name="Medium Shading 2 Accent 2" w:semiHidden="0" w:uiPriority="64" w:unhideWhenUsed="0"/>
+    <w:lsdException w:name="Medium List 1 Accent 2" w:semiHidden="0" w:uiPriority="65" w:unhideWhenUsed="0"/>
+    <w:lsdException w:name="Medium List 2 Accent 2" w:semiHidden="0" w:uiPriority="66" w:unhideWhenUsed="0"/>
+    <w:lsdException w:name="Medium Grid 1 Accent 2" w:semiHidden="0" w:uiPriority="67" w:unhideWhenUsed="0"/>
+    <w:lsdException w:name="Medium Grid 2 Accent 2" w:semiHidden="0" w:uiPriority="68" w:unhideWhenUsed="0"/>
+    <w:lsdException w:name="Medium Grid 3 Accent 2" w:semiHidden="0" w:uiPriority="69" w:unhideWhenUsed="0"/>
+    <w:lsdException w:name="Dark List Accent 2" w:semiHidden="0" w:uiPriority="70" w:unhideWhenUsed="0"/>
+    <w:lsdException w:name="Colorful Shading Accent 2" w:semiHidden="0" w:uiPriority="71" w:unhideWhenUsed="0"/>
+    <w:lsdException w:name="Colorful List Accent 2" w:semiHidden="0" w:uiPriority="72" w:unhideWhenUsed="0"/>
+    <w:lsdException w:name="Colorful Grid Accent 2" w:semiHidden="0" w:uiPriority="73" w:unhideWhenUsed="0"/>
+    <w:lsdException w:name="Light Shading Accent 3" w:semiHidden="0" w:uiPriority="60" w:unhideWhenUsed="0"/>
+    <w:lsdException w:name="Light List Accent 3" w:semiHidden="0" w:uiPriority="61" w:unhideWhenUsed="0"/>
+    <w:lsdException w:name="Light Grid Accent 3" w:semiHidden="0" w:uiPriority="62" w:unhideWhenUsed="0"/>
+    <w:lsdException w:name="Medium Shading 1 Accent 3" w:semiHidden="0" w:uiPriority="63" w:unhideWhenUsed="0"/>
+    <w:lsdException w:name="Medium Shading 2 Accent 3" w:semiHidden="0" w:uiPriority="64" w:unhideWhenUsed="0"/>
+    <w:lsdException w:name="Medium List 1 Accent 3" w:semiHidden="0" w:uiPriority="65" w:unhideWhenUsed="0"/>
+    <w:lsdException w:name="Medium List 2 Accent 3" w:semiHidden="0" w:uiPriority="66" w:unhideWhenUsed="0"/>
+    <w:lsdException w:name="Medium Grid 1 Accent 3" w:semiHidden="0" w:uiPriority="67" w:unhideWhenUsed="0"/>
+    <w:lsdException w:name="Medium Grid 2 Accent 3" w:semiHidden="0" w:uiPriority="68" w:unhideWhenUsed="0"/>
+    <w:lsdException w:name="Medium Grid 3 Accent 3" w:semiHidden="0" w:uiPriority="69" w:unhideWhenUsed="0"/>
+    <w:lsdException w:name="Dark List Accent 3" w:semiHidden="0" w:uiPriority="70" w:unhideWhenUsed="0"/>
+    <w:lsdException w:name="Colorful Shading Accent 3" w:semiHidden="0" w:uiPriority="71" w:unhideWhenUsed="0"/>
+    <w:lsdException w:name="Colorful List Accent 3" w:semiHidden="0" w:uiPriority="72" w:unhideWhenUsed="0"/>
+    <w:lsdException w:name="Colorful Grid Accent 3" w:semiHidden="0" w:uiPriority="73" w:unhideWhenUsed="0"/>
+    <w:lsdException w:name="Light Shading Accent 4" w:semiHidden="0" w:uiPriority="60" w:unhideWhenUsed="0"/>
+    <w:lsdException w:name="Light List Accent 4" w:semiHidden="0" w:uiPriority="61" w:unhideWhenUsed="0"/>
+    <w:lsdException w:name="Light Grid Accent 4" w:semiHidden="0" w:uiPriority="62" w:unhideWhenUsed="0"/>
+    <w:lsdException w:name="Medium Shading 1 Accent 4" w:semiHidden="0" w:uiPriority="63" w:unhideWhenUsed="0"/>
+    <w:lsdException w:name="Medium Shading 2 Accent 4" w:semiHidden="0" w:uiPriority="64" w:unhideWhenUsed="0"/>
+    <w:lsdException w:name="Medium List 1 Accent 4" w:semiHidden="0" w:uiPriority="65" w:unhideWhenUsed="0"/>
+    <w:lsdException w:name="Medium List 2 Accent 4" w:semiHidden="0" w:uiPriority="66" w:unhideWhenUsed="0"/>
+    <w:lsdException w:name="Medium Grid 1 Accent 4" w:semiHidden="0" w:uiPriority="67" w:unhideWhenUsed="0"/>
+    <w:lsdException w:name="Medium Grid 2 Accent 4" w:semiHidden="0" w:uiPriority="68" w:unhideWhenUsed="0"/>
+    <w:lsdException w:name="Medium Grid 3 Accent 4" w:semiHidden="0" w:uiPriority="69" w:unhideWhenUsed="0"/>
+    <w:lsdException w:name="Dark List Accent 4" w:semiHidden="0" w:uiPriority="70" w:unhideWhenUsed="0"/>
+    <w:lsdException w:name="Colorful Shading Accent 4" w:semiHidden="0" w:uiPriority="71" w:unhideWhenUsed="0"/>
+    <w:lsdException w:name="Colorful List Accent 4" w:semiHidden="0" w:uiPriority="72" w:unhideWhenUsed="0"/>
+    <w:lsdException w:name="Colorful Grid Accent 4" w:semiHidden="0" w:uiPriority="73" w:unhideWhenUsed="0"/>
+    <w:lsdException w:name="Light Shading Accent 5" w:semiHidden="0" w:uiPriority="60" w:unhideWhenUsed="0"/>
+    <w:lsdException w:name="Light List Accent 5" w:semiHidden="0" w:uiPriority="61" w:unhideWhenUsed="0"/>
+    <w:lsdException w:name="Light Grid Accent 5" w:semiHidden="0" w:uiPriority="62" w:unhideWhenUsed="0"/>
+    <w:lsdException w:name="Medium Shading 1 Accent 5" w:semiHidden="0" w:uiPriority="63" w:unhideWhenUsed="0"/>
+    <w:lsdException w:name="Medium Shading 2 Accent 5" w:semiHidden="0" w:uiPriority="64" w:unhideWhenUsed="0"/>
+    <w:lsdException w:name="Medium List 1 Accent 5" w:semiHidden="0" w:uiPriority="65" w:unhideWhenUsed="0"/>
+    <w:lsdException w:name="Medium List 2 Accent 5" w:semiHidden="0" w:uiPriority="66" w:unhideWhenUsed="0"/>
+    <w:lsdException w:name="Medium Grid 1 Accent 5" w:semiHidden="0" w:uiPriority="67" w:unhideWhenUsed="0"/>
+    <w:lsdException w:name="Medium Grid 2 Accent 5" w:semiHidden="0" w:uiPriority="68" w:unhideWhenUsed="0"/>
+    <w:lsdException w:name="Medium Grid 3 Accent 5" w:semiHidden="0" w:uiPriority="69" w:unhideWhenUsed="0"/>
+    <w:lsdException w:name="Dark List Accent 5" w:semiHidden="0" w:uiPriority="70" w:unhideWhenUsed="0"/>
+    <w:lsdException w:name="Colorful Shading Accent 5" w:semiHidden="0" w:uiPriority="71" w:unhideWhenUsed="0"/>
+    <w:lsdException w:name="Colorful List Accent 5" w:semiHidden="0" w:uiPriority="72" w:unhideWhenUsed="0"/>
+    <w:lsdException w:name="Colorful Grid Accent 5" w:semiHidden="0" w:uiPriority="73" w:unhideWhenUsed="0"/>
+    <w:lsdException w:name="Light Shading Accent 6" w:semiHidden="0" w:uiPriority="60" w:unhideWhenUsed="0"/>
+    <w:lsdException w:name="Light List Accent 6" w:semiHidden="0" w:uiPriority="61" w:unhideWhenUsed="0"/>
+    <w:lsdException w:name="Light Grid Accent 6" w:semiHidden="0" w:uiPriority="62" w:unhideWhenUsed="0"/>
+    <w:lsdException w:name="Medium Shading 1 Accent 6" w:semiHidden="0" w:uiPriority="63" w:unhideWhenUsed="0"/>
+    <w:lsdException w:name="Medium Shading 2 Accent 6" w:semiHidden="0" w:uiPriority="64" w:unhideWhenUsed="0"/>
+    <w:lsdException w:name="Medium List 1 Accent 6" w:semiHidden="0" w:uiPriority="65" w:unhideWhenUsed="0"/>
+    <w:lsdException w:name="Medium List 2 Accent 6" w:semiHidden="0" w:uiPriority="66" w:unhideWhenUsed="0"/>
+    <w:lsdException w:name="Medium Grid 1 Accent 6" w:semiHidden="0" w:uiPriority="67" w:unhideWhenUsed="0"/>
+    <w:lsdException w:name="Medium Grid 2 Accent 6" w:semiHidden="0" w:uiPriority="68" w:unhideWhenUsed="0"/>
+    <w:lsdException w:name="Medium Grid 3 Accent 6" w:semiHidden="0" w:uiPriority="69" w:unhideWhenUsed="0"/>
+    <w:lsdException w:name="Dark List Accent 6" w:semiHidden="0" w:uiPriority="70" w:unhideWhenUsed="0"/>
+    <w:lsdException w:name="Colorful Shading Accent 6" w:semiHidden="0" w:uiPriority="71" w:unhideWhenUsed="0"/>
+    <w:lsdException w:name="Colorful List Accent 6" w:semiHidden="0" w:uiPriority="72" w:unhideWhenUsed="0"/>
+    <w:lsdException w:name="Colorful Grid Accent 6" w:semiHidden="0" w:uiPriority="73" w:unhideWhenUsed="0"/>
+    <w:lsdException w:name="Subtle Emphasis" w:semiHidden="0" w:uiPriority="19" w:unhideWhenUsed="0" w:qFormat="1"/>
+    <w:lsdException w:name="Intense Emphasis" w:semiHidden="0" w:uiPriority="21" w:unhideWhenUsed="0" w:qFormat="1"/>
+    <w:lsdException w:name="Subtle Reference" w:semiHidden="0" w:uiPriority="31" w:unhideWhenUsed="0" w:qFormat="1"/>
+    <w:lsdException w:name="Intense Reference" w:semiHidden="0" w:uiPriority="32" w:unhideWhenUsed="0" w:qFormat="1"/>
+    <w:lsdException w:name="Book Title" w:semiHidden="0" w:uiPriority="33" w:unhideWhenUsed="0" w:qFormat="1"/>
+    <w:lsdException w:name="Bibliography" w:uiPriority="37"/>
+    <w:lsdException w:name="TOC Heading" w:uiPriority="39" w:qFormat="1"/>
   </w:latentStyles>
   <w:style w:type="paragraph" w:default="1" w:styleId="Normal">
     <w:name w:val="Normal"/>
@@ -2659,6 +2316,7 @@
     <w:uiPriority w:val="99"/>
     <w:semiHidden/>
     <w:unhideWhenUsed/>
+    <w:qFormat/>
     <w:tblPr>
       <w:tblInd w:w="0" w:type="dxa"/>
       <w:tblCellMar>

</xml_diff>

<commit_message>
Done c04 cart 26: Xong phần update cho giỏ hàng, update ca tong so luong va tong gia tien
</commit_message>
<xml_diff>
--- a/TYPESCRIPT-ES6-JAVASCRIPT-QUA-DỰ-ÁN-SHOPPING-CART-NỀN-TẢNG-NODE.JS-VÀ-ANGULARJS-2.docx
+++ b/TYPESCRIPT-ES6-JAVASCRIPT-QUA-DỰ-ÁN-SHOPPING-CART-NỀN-TẢNG-NODE.JS-VÀ-ANGULARJS-2.docx
@@ -65,7 +65,26 @@
           <w:lang w:val="fr-FR"/>
         </w:rPr>
         <w:br/>
-        <w:t>Bàihọc:</w:t>
+      </w:r>
+      <w:proofErr w:type="spellStart"/>
+      <w:r>
+        <w:rPr>
+          <w:rFonts w:asciiTheme="majorHAnsi" w:hAnsiTheme="majorHAnsi" w:cstheme="majorHAnsi"/>
+          <w:sz w:val="26"/>
+          <w:szCs w:val="26"/>
+          <w:lang w:val="fr-FR"/>
+        </w:rPr>
+        <w:t>Bàihọc</w:t>
+      </w:r>
+      <w:proofErr w:type="spellEnd"/>
+      <w:r>
+        <w:rPr>
+          <w:rFonts w:asciiTheme="majorHAnsi" w:hAnsiTheme="majorHAnsi" w:cstheme="majorHAnsi"/>
+          <w:sz w:val="26"/>
+          <w:szCs w:val="26"/>
+          <w:lang w:val="fr-FR"/>
+        </w:rPr>
+        <w:t>:</w:t>
       </w:r>
       <w:r>
         <w:rPr>
@@ -282,8 +301,9 @@
           <w:szCs w:val="26"/>
           <w:lang w:val="fr-FR"/>
         </w:rPr>
-        <w:t>C:\Users\Huy\AppData\Roaming\Sublime Text 3\Packages\User: Copy củathưmụcnày</w:t>
-      </w:r>
+        <w:t xml:space="preserve">C:\Users\Huy\AppData\Roaming\Sublime </w:t>
+      </w:r>
+      <w:proofErr w:type="spellStart"/>
       <w:r>
         <w:rPr>
           <w:rFonts w:asciiTheme="majorHAnsi" w:hAnsiTheme="majorHAnsi" w:cstheme="majorHAnsi"/>
@@ -292,8 +312,119 @@
           <w:szCs w:val="26"/>
           <w:lang w:val="fr-FR"/>
         </w:rPr>
-        <w:t xml:space="preserve"> qua máytínhkhác ,đểkhôngmất time tạolạisnipet</w:t>
-      </w:r>
+        <w:t>Text</w:t>
+      </w:r>
+      <w:proofErr w:type="spellEnd"/>
+      <w:r>
+        <w:rPr>
+          <w:rFonts w:asciiTheme="majorHAnsi" w:hAnsiTheme="majorHAnsi" w:cstheme="majorHAnsi"/>
+          <w:color w:val="000000" w:themeColor="text1"/>
+          <w:sz w:val="26"/>
+          <w:szCs w:val="26"/>
+          <w:lang w:val="fr-FR"/>
+        </w:rPr>
+        <w:t xml:space="preserve"> 3\</w:t>
+      </w:r>
+      <w:proofErr w:type="spellStart"/>
+      <w:r>
+        <w:rPr>
+          <w:rFonts w:asciiTheme="majorHAnsi" w:hAnsiTheme="majorHAnsi" w:cstheme="majorHAnsi"/>
+          <w:color w:val="000000" w:themeColor="text1"/>
+          <w:sz w:val="26"/>
+          <w:szCs w:val="26"/>
+          <w:lang w:val="fr-FR"/>
+        </w:rPr>
+        <w:t>Packages\User</w:t>
+      </w:r>
+      <w:proofErr w:type="spellEnd"/>
+      <w:r>
+        <w:rPr>
+          <w:rFonts w:asciiTheme="majorHAnsi" w:hAnsiTheme="majorHAnsi" w:cstheme="majorHAnsi"/>
+          <w:color w:val="000000" w:themeColor="text1"/>
+          <w:sz w:val="26"/>
+          <w:szCs w:val="26"/>
+          <w:lang w:val="fr-FR"/>
+        </w:rPr>
+        <w:t xml:space="preserve">: Copy </w:t>
+      </w:r>
+      <w:proofErr w:type="spellStart"/>
+      <w:r>
+        <w:rPr>
+          <w:rFonts w:asciiTheme="majorHAnsi" w:hAnsiTheme="majorHAnsi" w:cstheme="majorHAnsi"/>
+          <w:color w:val="000000" w:themeColor="text1"/>
+          <w:sz w:val="26"/>
+          <w:szCs w:val="26"/>
+          <w:lang w:val="fr-FR"/>
+        </w:rPr>
+        <w:t>củathưmụcnày</w:t>
+      </w:r>
+      <w:proofErr w:type="spellEnd"/>
+      <w:r>
+        <w:rPr>
+          <w:rFonts w:asciiTheme="majorHAnsi" w:hAnsiTheme="majorHAnsi" w:cstheme="majorHAnsi"/>
+          <w:color w:val="000000" w:themeColor="text1"/>
+          <w:sz w:val="26"/>
+          <w:szCs w:val="26"/>
+          <w:lang w:val="fr-FR"/>
+        </w:rPr>
+        <w:t xml:space="preserve"> qua </w:t>
+      </w:r>
+      <w:proofErr w:type="spellStart"/>
+      <w:r>
+        <w:rPr>
+          <w:rFonts w:asciiTheme="majorHAnsi" w:hAnsiTheme="majorHAnsi" w:cstheme="majorHAnsi"/>
+          <w:color w:val="000000" w:themeColor="text1"/>
+          <w:sz w:val="26"/>
+          <w:szCs w:val="26"/>
+          <w:lang w:val="fr-FR"/>
+        </w:rPr>
+        <w:t>máytínhkhác</w:t>
+      </w:r>
+      <w:proofErr w:type="spellEnd"/>
+      <w:r>
+        <w:rPr>
+          <w:rFonts w:asciiTheme="majorHAnsi" w:hAnsiTheme="majorHAnsi" w:cstheme="majorHAnsi"/>
+          <w:color w:val="000000" w:themeColor="text1"/>
+          <w:sz w:val="26"/>
+          <w:szCs w:val="26"/>
+          <w:lang w:val="fr-FR"/>
+        </w:rPr>
+        <w:t xml:space="preserve"> ,</w:t>
+      </w:r>
+      <w:proofErr w:type="spellStart"/>
+      <w:r>
+        <w:rPr>
+          <w:rFonts w:asciiTheme="majorHAnsi" w:hAnsiTheme="majorHAnsi" w:cstheme="majorHAnsi"/>
+          <w:color w:val="000000" w:themeColor="text1"/>
+          <w:sz w:val="26"/>
+          <w:szCs w:val="26"/>
+          <w:lang w:val="fr-FR"/>
+        </w:rPr>
+        <w:t>đểkhôngmất</w:t>
+      </w:r>
+      <w:proofErr w:type="spellEnd"/>
+      <w:r>
+        <w:rPr>
+          <w:rFonts w:asciiTheme="majorHAnsi" w:hAnsiTheme="majorHAnsi" w:cstheme="majorHAnsi"/>
+          <w:color w:val="000000" w:themeColor="text1"/>
+          <w:sz w:val="26"/>
+          <w:szCs w:val="26"/>
+          <w:lang w:val="fr-FR"/>
+        </w:rPr>
+        <w:t xml:space="preserve"> time </w:t>
+      </w:r>
+      <w:proofErr w:type="spellStart"/>
+      <w:r>
+        <w:rPr>
+          <w:rFonts w:asciiTheme="majorHAnsi" w:hAnsiTheme="majorHAnsi" w:cstheme="majorHAnsi"/>
+          <w:color w:val="000000" w:themeColor="text1"/>
+          <w:sz w:val="26"/>
+          <w:szCs w:val="26"/>
+          <w:lang w:val="fr-FR"/>
+        </w:rPr>
+        <w:t>tạolạisnipet</w:t>
+      </w:r>
+      <w:proofErr w:type="spellEnd"/>
     </w:p>
     <w:p>
       <w:pPr>
@@ -1994,14 +2125,16 @@
       <w:pPr>
         <w:rPr>
           <w:rFonts w:asciiTheme="majorHAnsi" w:hAnsiTheme="majorHAnsi" w:cstheme="majorHAnsi"/>
-          <w:sz w:val="26"/>
-          <w:szCs w:val="26"/>
-          <w:lang w:val="fr-FR"/>
-        </w:rPr>
-      </w:pPr>
-      <w:r>
-        <w:rPr>
-          <w:rFonts w:asciiTheme="majorHAnsi" w:hAnsiTheme="majorHAnsi" w:cstheme="majorHAnsi"/>
+          <w:color w:val="9BBB59" w:themeColor="accent3"/>
+          <w:sz w:val="26"/>
+          <w:szCs w:val="26"/>
+          <w:lang w:val="fr-FR"/>
+        </w:rPr>
+      </w:pPr>
+      <w:r>
+        <w:rPr>
+          <w:rFonts w:asciiTheme="majorHAnsi" w:hAnsiTheme="majorHAnsi" w:cstheme="majorHAnsi"/>
+          <w:color w:val="9BBB59" w:themeColor="accent3"/>
           <w:sz w:val="26"/>
           <w:szCs w:val="26"/>
           <w:lang w:val="fr-FR"/>

</xml_diff>

<commit_message>
Done clip c04 cart 27: Xong phần chức năng xóa giỏ hàng
</commit_message>
<xml_diff>
--- a/TYPESCRIPT-ES6-JAVASCRIPT-QUA-DỰ-ÁN-SHOPPING-CART-NỀN-TẢNG-NODE.JS-VÀ-ANGULARJS-2.docx
+++ b/TYPESCRIPT-ES6-JAVASCRIPT-QUA-DỰ-ÁN-SHOPPING-CART-NỀN-TẢNG-NODE.JS-VÀ-ANGULARJS-2.docx
@@ -1,6 +1,6 @@
 
 <file path=word/document.xml><?xml version="1.0" encoding="utf-8"?>
-<w:document xmlns:ve="http://schemas.openxmlformats.org/markup-compatibility/2006" xmlns:o="urn:schemas-microsoft-com:office:office" xmlns:r="http://schemas.openxmlformats.org/officeDocument/2006/relationships" xmlns:m="http://schemas.openxmlformats.org/officeDocument/2006/math" xmlns:v="urn:schemas-microsoft-com:vml" xmlns:wp="http://schemas.openxmlformats.org/drawingml/2006/wordprocessingDrawing" xmlns:w10="urn:schemas-microsoft-com:office:word" xmlns:w="http://schemas.openxmlformats.org/wordprocessingml/2006/main" xmlns:wne="http://schemas.microsoft.com/office/word/2006/wordml">
+<w:document xmlns:wpc="http://schemas.microsoft.com/office/word/2010/wordprocessingCanvas" xmlns:mc="http://schemas.openxmlformats.org/markup-compatibility/2006" xmlns:o="urn:schemas-microsoft-com:office:office" xmlns:r="http://schemas.openxmlformats.org/officeDocument/2006/relationships" xmlns:m="http://schemas.openxmlformats.org/officeDocument/2006/math" xmlns:v="urn:schemas-microsoft-com:vml" xmlns:wp14="http://schemas.microsoft.com/office/word/2010/wordprocessingDrawing" xmlns:wp="http://schemas.openxmlformats.org/drawingml/2006/wordprocessingDrawing" xmlns:w10="urn:schemas-microsoft-com:office:word" xmlns:w="http://schemas.openxmlformats.org/wordprocessingml/2006/main" xmlns:w14="http://schemas.microsoft.com/office/word/2010/wordml" xmlns:w15="http://schemas.microsoft.com/office/word/2012/wordml" xmlns:wpg="http://schemas.microsoft.com/office/word/2010/wordprocessingGroup" xmlns:wpi="http://schemas.microsoft.com/office/word/2010/wordprocessingInk" xmlns:wne="http://schemas.microsoft.com/office/word/2006/wordml" xmlns:wps="http://schemas.microsoft.com/office/word/2010/wordprocessingShape" mc:Ignorable="w14 w15 wp14">
   <w:body>
     <w:p>
       <w:pPr>
@@ -323,7 +323,7 @@
           <w:szCs w:val="26"/>
           <w:lang w:val="fr-FR"/>
         </w:rPr>
-        <w:t xml:space="preserve"> 3\</w:t>
+        <w:t xml:space="preserve"> 3\Packages\User: Copy </w:t>
       </w:r>
       <w:proofErr w:type="spellStart"/>
       <w:r>
@@ -334,7 +334,7 @@
           <w:szCs w:val="26"/>
           <w:lang w:val="fr-FR"/>
         </w:rPr>
-        <w:t>Packages\User</w:t>
+        <w:t>củathưmụcnày</w:t>
       </w:r>
       <w:proofErr w:type="spellEnd"/>
       <w:r>
@@ -345,9 +345,10 @@
           <w:szCs w:val="26"/>
           <w:lang w:val="fr-FR"/>
         </w:rPr>
-        <w:t xml:space="preserve">: Copy </w:t>
+        <w:t xml:space="preserve"> qua </w:t>
       </w:r>
       <w:proofErr w:type="spellStart"/>
+      <w:proofErr w:type="gramStart"/>
       <w:r>
         <w:rPr>
           <w:rFonts w:asciiTheme="majorHAnsi" w:hAnsiTheme="majorHAnsi" w:cstheme="majorHAnsi"/>
@@ -356,7 +357,7 @@
           <w:szCs w:val="26"/>
           <w:lang w:val="fr-FR"/>
         </w:rPr>
-        <w:t>củathưmụcnày</w:t>
+        <w:t>máytínhkhác</w:t>
       </w:r>
       <w:proofErr w:type="spellEnd"/>
       <w:r>
@@ -367,7 +368,7 @@
           <w:szCs w:val="26"/>
           <w:lang w:val="fr-FR"/>
         </w:rPr>
-        <w:t xml:space="preserve"> qua </w:t>
+        <w:t xml:space="preserve"> ,</w:t>
       </w:r>
       <w:proofErr w:type="spellStart"/>
       <w:r>
@@ -378,31 +379,10 @@
           <w:szCs w:val="26"/>
           <w:lang w:val="fr-FR"/>
         </w:rPr>
-        <w:t>máytínhkhác</w:t>
+        <w:t>đểkhôngmất</w:t>
       </w:r>
       <w:proofErr w:type="spellEnd"/>
-      <w:r>
-        <w:rPr>
-          <w:rFonts w:asciiTheme="majorHAnsi" w:hAnsiTheme="majorHAnsi" w:cstheme="majorHAnsi"/>
-          <w:color w:val="000000" w:themeColor="text1"/>
-          <w:sz w:val="26"/>
-          <w:szCs w:val="26"/>
-          <w:lang w:val="fr-FR"/>
-        </w:rPr>
-        <w:t xml:space="preserve"> ,</w:t>
-      </w:r>
-      <w:proofErr w:type="spellStart"/>
-      <w:r>
-        <w:rPr>
-          <w:rFonts w:asciiTheme="majorHAnsi" w:hAnsiTheme="majorHAnsi" w:cstheme="majorHAnsi"/>
-          <w:color w:val="000000" w:themeColor="text1"/>
-          <w:sz w:val="26"/>
-          <w:szCs w:val="26"/>
-          <w:lang w:val="fr-FR"/>
-        </w:rPr>
-        <w:t>đểkhôngmất</w:t>
-      </w:r>
-      <w:proofErr w:type="spellEnd"/>
+      <w:proofErr w:type="gramEnd"/>
       <w:r>
         <w:rPr>
           <w:rFonts w:asciiTheme="majorHAnsi" w:hAnsiTheme="majorHAnsi" w:cstheme="majorHAnsi"/>
@@ -2085,81 +2065,73 @@
           <w:szCs w:val="26"/>
           <w:lang w:val="fr-FR"/>
         </w:rPr>
-        <w:t>https://www.youtube.com/watch?v=b_8VMAqy</w:t>
+        <w:t>https://www.youtube.com/watch?v=b_8VMAqy1R8</w:t>
+      </w:r>
+    </w:p>
+    <w:p>
+      <w:pPr>
+        <w:rPr>
+          <w:rFonts w:asciiTheme="majorHAnsi" w:hAnsiTheme="majorHAnsi" w:cstheme="majorHAnsi"/>
+          <w:color w:val="9BBB59" w:themeColor="accent3"/>
+          <w:sz w:val="26"/>
+          <w:szCs w:val="26"/>
+          <w:lang w:val="fr-FR"/>
+        </w:rPr>
+      </w:pPr>
+      <w:r>
+        <w:rPr>
+          <w:rFonts w:asciiTheme="majorHAnsi" w:hAnsiTheme="majorHAnsi" w:cstheme="majorHAnsi"/>
+          <w:color w:val="9BBB59" w:themeColor="accent3"/>
+          <w:sz w:val="26"/>
+          <w:szCs w:val="26"/>
+          <w:lang w:val="fr-FR"/>
+        </w:rPr>
+        <w:t>https://www.youtube.com/watch?v=2vyoKNGDsMI</w:t>
+      </w:r>
+    </w:p>
+    <w:p>
+      <w:pPr>
+        <w:rPr>
+          <w:rFonts w:asciiTheme="majorHAnsi" w:hAnsiTheme="majorHAnsi" w:cstheme="majorHAnsi"/>
+          <w:color w:val="9BBB59" w:themeColor="accent3"/>
+          <w:sz w:val="26"/>
+          <w:szCs w:val="26"/>
+          <w:lang w:val="fr-FR"/>
+        </w:rPr>
+      </w:pPr>
+      <w:r>
+        <w:rPr>
+          <w:rFonts w:asciiTheme="majorHAnsi" w:hAnsiTheme="majorHAnsi" w:cstheme="majorHAnsi"/>
+          <w:color w:val="9BBB59" w:themeColor="accent3"/>
+          <w:sz w:val="26"/>
+          <w:szCs w:val="26"/>
+          <w:lang w:val="fr-FR"/>
+        </w:rPr>
+        <w:t>https://www.youtube.com/watch?v=9LKeu93NYmA</w:t>
+      </w:r>
+    </w:p>
+    <w:p>
+      <w:pPr>
+        <w:rPr>
+          <w:rFonts w:asciiTheme="majorHAnsi" w:hAnsiTheme="majorHAnsi" w:cstheme="majorHAnsi"/>
+          <w:color w:val="9BBB59" w:themeColor="accent3"/>
+          <w:sz w:val="26"/>
+          <w:szCs w:val="26"/>
+          <w:lang w:val="fr-FR"/>
+        </w:rPr>
+      </w:pPr>
+      <w:r>
+        <w:rPr>
+          <w:rFonts w:asciiTheme="majorHAnsi" w:hAnsiTheme="majorHAnsi" w:cstheme="majorHAnsi"/>
+          <w:color w:val="9BBB59" w:themeColor="accent3"/>
+          <w:sz w:val="26"/>
+          <w:szCs w:val="26"/>
+          <w:lang w:val="fr-FR"/>
+        </w:rPr>
+        <w:t>https://www.youtube.com/watch?v=Ol-mV_u0pF4</w:t>
       </w:r>
       <w:bookmarkStart w:id="0" w:name="_GoBack"/>
       <w:bookmarkEnd w:id="0"/>
-      <w:r>
-        <w:rPr>
-          <w:rFonts w:asciiTheme="majorHAnsi" w:hAnsiTheme="majorHAnsi" w:cstheme="majorHAnsi"/>
-          <w:color w:val="9BBB59" w:themeColor="accent3"/>
-          <w:sz w:val="26"/>
-          <w:szCs w:val="26"/>
-          <w:lang w:val="fr-FR"/>
-        </w:rPr>
-        <w:t>1R8</w:t>
-      </w:r>
-    </w:p>
-    <w:p>
-      <w:pPr>
-        <w:rPr>
-          <w:rFonts w:asciiTheme="majorHAnsi" w:hAnsiTheme="majorHAnsi" w:cstheme="majorHAnsi"/>
-          <w:color w:val="9BBB59" w:themeColor="accent3"/>
-          <w:sz w:val="26"/>
-          <w:szCs w:val="26"/>
-          <w:lang w:val="fr-FR"/>
-        </w:rPr>
-      </w:pPr>
-      <w:r>
-        <w:rPr>
-          <w:rFonts w:asciiTheme="majorHAnsi" w:hAnsiTheme="majorHAnsi" w:cstheme="majorHAnsi"/>
-          <w:color w:val="9BBB59" w:themeColor="accent3"/>
-          <w:sz w:val="26"/>
-          <w:szCs w:val="26"/>
-          <w:lang w:val="fr-FR"/>
-        </w:rPr>
-        <w:t>https://www.youtube.com/watch?v=2vyoKNGDsMI</w:t>
-      </w:r>
-    </w:p>
-    <w:p>
-      <w:pPr>
-        <w:rPr>
-          <w:rFonts w:asciiTheme="majorHAnsi" w:hAnsiTheme="majorHAnsi" w:cstheme="majorHAnsi"/>
-          <w:color w:val="9BBB59" w:themeColor="accent3"/>
-          <w:sz w:val="26"/>
-          <w:szCs w:val="26"/>
-          <w:lang w:val="fr-FR"/>
-        </w:rPr>
-      </w:pPr>
-      <w:r>
-        <w:rPr>
-          <w:rFonts w:asciiTheme="majorHAnsi" w:hAnsiTheme="majorHAnsi" w:cstheme="majorHAnsi"/>
-          <w:color w:val="9BBB59" w:themeColor="accent3"/>
-          <w:sz w:val="26"/>
-          <w:szCs w:val="26"/>
-          <w:lang w:val="fr-FR"/>
-        </w:rPr>
-        <w:t>https://www.youtube.com/watch?v=9LKeu93NYmA</w:t>
-      </w:r>
-    </w:p>
-    <w:p>
-      <w:pPr>
-        <w:rPr>
-          <w:rFonts w:asciiTheme="majorHAnsi" w:hAnsiTheme="majorHAnsi" w:cstheme="majorHAnsi"/>
-          <w:sz w:val="26"/>
-          <w:szCs w:val="26"/>
-          <w:lang w:val="fr-FR"/>
-        </w:rPr>
-      </w:pPr>
-      <w:r>
-        <w:rPr>
-          <w:rFonts w:asciiTheme="majorHAnsi" w:hAnsiTheme="majorHAnsi" w:cstheme="majorHAnsi"/>
-          <w:sz w:val="26"/>
-          <w:szCs w:val="26"/>
-          <w:lang w:val="fr-FR"/>
-        </w:rPr>
-        <w:t>https://www.youtube.com/watch?v=Ol-mV_u0pF4</w:t>
-      </w:r>
     </w:p>
     <w:p>
       <w:pPr>
@@ -2278,7 +2250,7 @@
 </file>
 
 <file path=word/styles.xml><?xml version="1.0" encoding="utf-8"?>
-<w:styles xmlns:r="http://schemas.openxmlformats.org/officeDocument/2006/relationships" xmlns:w="http://schemas.openxmlformats.org/wordprocessingml/2006/main">
+<w:styles xmlns:mc="http://schemas.openxmlformats.org/markup-compatibility/2006" xmlns:r="http://schemas.openxmlformats.org/officeDocument/2006/relationships" xmlns:w="http://schemas.openxmlformats.org/wordprocessingml/2006/main" xmlns:w14="http://schemas.microsoft.com/office/word/2010/wordml" xmlns:w15="http://schemas.microsoft.com/office/word/2012/wordml" mc:Ignorable="w14 w15">
   <w:docDefaults>
     <w:rPrDefault>
       <w:rPr>
@@ -2294,144 +2266,378 @@
       </w:pPr>
     </w:pPrDefault>
   </w:docDefaults>
-  <w:latentStyles w:defLockedState="0" w:defUIPriority="99" w:defSemiHidden="1" w:defUnhideWhenUsed="1" w:defQFormat="0" w:count="267">
-    <w:lsdException w:name="Normal" w:semiHidden="0" w:uiPriority="0" w:unhideWhenUsed="0" w:qFormat="1"/>
-    <w:lsdException w:name="heading 1" w:semiHidden="0" w:uiPriority="9" w:unhideWhenUsed="0" w:qFormat="1"/>
-    <w:lsdException w:name="heading 2" w:uiPriority="9" w:qFormat="1"/>
-    <w:lsdException w:name="heading 3" w:uiPriority="9" w:qFormat="1"/>
-    <w:lsdException w:name="heading 4" w:uiPriority="9" w:qFormat="1"/>
-    <w:lsdException w:name="heading 5" w:uiPriority="9" w:qFormat="1"/>
-    <w:lsdException w:name="heading 6" w:uiPriority="9" w:qFormat="1"/>
-    <w:lsdException w:name="heading 7" w:uiPriority="9" w:qFormat="1"/>
-    <w:lsdException w:name="heading 8" w:uiPriority="9" w:qFormat="1"/>
-    <w:lsdException w:name="heading 9" w:uiPriority="9" w:qFormat="1"/>
-    <w:lsdException w:name="toc 1" w:uiPriority="39"/>
-    <w:lsdException w:name="toc 2" w:uiPriority="39"/>
-    <w:lsdException w:name="toc 3" w:uiPriority="39"/>
-    <w:lsdException w:name="toc 4" w:uiPriority="39"/>
-    <w:lsdException w:name="toc 5" w:uiPriority="39"/>
-    <w:lsdException w:name="toc 6" w:uiPriority="39"/>
-    <w:lsdException w:name="toc 7" w:uiPriority="39"/>
-    <w:lsdException w:name="toc 8" w:uiPriority="39"/>
-    <w:lsdException w:name="toc 9" w:uiPriority="39"/>
-    <w:lsdException w:name="caption" w:uiPriority="35" w:qFormat="1"/>
-    <w:lsdException w:name="Title" w:semiHidden="0" w:uiPriority="10" w:unhideWhenUsed="0" w:qFormat="1"/>
-    <w:lsdException w:name="Default Paragraph Font" w:uiPriority="1"/>
-    <w:lsdException w:name="Subtitle" w:semiHidden="0" w:uiPriority="11" w:unhideWhenUsed="0" w:qFormat="1"/>
-    <w:lsdException w:name="Strong" w:semiHidden="0" w:uiPriority="22" w:unhideWhenUsed="0" w:qFormat="1"/>
-    <w:lsdException w:name="Emphasis" w:semiHidden="0" w:uiPriority="20" w:unhideWhenUsed="0" w:qFormat="1"/>
-    <w:lsdException w:name="Table Grid" w:semiHidden="0" w:uiPriority="59" w:unhideWhenUsed="0"/>
-    <w:lsdException w:name="Placeholder Text" w:unhideWhenUsed="0"/>
-    <w:lsdException w:name="No Spacing" w:semiHidden="0" w:uiPriority="1" w:unhideWhenUsed="0" w:qFormat="1"/>
-    <w:lsdException w:name="Light Shading" w:semiHidden="0" w:uiPriority="60" w:unhideWhenUsed="0"/>
-    <w:lsdException w:name="Light List" w:semiHidden="0" w:uiPriority="61" w:unhideWhenUsed="0"/>
-    <w:lsdException w:name="Light Grid" w:semiHidden="0" w:uiPriority="62" w:unhideWhenUsed="0"/>
-    <w:lsdException w:name="Medium Shading 1" w:semiHidden="0" w:uiPriority="63" w:unhideWhenUsed="0"/>
-    <w:lsdException w:name="Medium Shading 2" w:semiHidden="0" w:uiPriority="64" w:unhideWhenUsed="0"/>
-    <w:lsdException w:name="Medium List 1" w:semiHidden="0" w:uiPriority="65" w:unhideWhenUsed="0"/>
-    <w:lsdException w:name="Medium List 2" w:semiHidden="0" w:uiPriority="66" w:unhideWhenUsed="0"/>
-    <w:lsdException w:name="Medium Grid 1" w:semiHidden="0" w:uiPriority="67" w:unhideWhenUsed="0"/>
-    <w:lsdException w:name="Medium Grid 2" w:semiHidden="0" w:uiPriority="68" w:unhideWhenUsed="0"/>
-    <w:lsdException w:name="Medium Grid 3" w:semiHidden="0" w:uiPriority="69" w:unhideWhenUsed="0"/>
-    <w:lsdException w:name="Dark List" w:semiHidden="0" w:uiPriority="70" w:unhideWhenUsed="0"/>
-    <w:lsdException w:name="Colorful Shading" w:semiHidden="0" w:uiPriority="71" w:unhideWhenUsed="0"/>
-    <w:lsdException w:name="Colorful List" w:semiHidden="0" w:uiPriority="72" w:unhideWhenUsed="0"/>
-    <w:lsdException w:name="Colorful Grid" w:semiHidden="0" w:uiPriority="73" w:unhideWhenUsed="0"/>
-    <w:lsdException w:name="Light Shading Accent 1" w:semiHidden="0" w:uiPriority="60" w:unhideWhenUsed="0"/>
-    <w:lsdException w:name="Light List Accent 1" w:semiHidden="0" w:uiPriority="61" w:unhideWhenUsed="0"/>
-    <w:lsdException w:name="Light Grid Accent 1" w:semiHidden="0" w:uiPriority="62" w:unhideWhenUsed="0"/>
-    <w:lsdException w:name="Medium Shading 1 Accent 1" w:semiHidden="0" w:uiPriority="63" w:unhideWhenUsed="0"/>
-    <w:lsdException w:name="Medium Shading 2 Accent 1" w:semiHidden="0" w:uiPriority="64" w:unhideWhenUsed="0"/>
-    <w:lsdException w:name="Medium List 1 Accent 1" w:semiHidden="0" w:uiPriority="65" w:unhideWhenUsed="0"/>
-    <w:lsdException w:name="Revision" w:unhideWhenUsed="0"/>
-    <w:lsdException w:name="List Paragraph" w:semiHidden="0" w:uiPriority="34" w:unhideWhenUsed="0" w:qFormat="1"/>
-    <w:lsdException w:name="Quote" w:semiHidden="0" w:uiPriority="29" w:unhideWhenUsed="0" w:qFormat="1"/>
-    <w:lsdException w:name="Intense Quote" w:semiHidden="0" w:uiPriority="30" w:unhideWhenUsed="0" w:qFormat="1"/>
-    <w:lsdException w:name="Medium List 2 Accent 1" w:semiHidden="0" w:uiPriority="66" w:unhideWhenUsed="0"/>
-    <w:lsdException w:name="Medium Grid 1 Accent 1" w:semiHidden="0" w:uiPriority="67" w:unhideWhenUsed="0"/>
-    <w:lsdException w:name="Medium Grid 2 Accent 1" w:semiHidden="0" w:uiPriority="68" w:unhideWhenUsed="0"/>
-    <w:lsdException w:name="Medium Grid 3 Accent 1" w:semiHidden="0" w:uiPriority="69" w:unhideWhenUsed="0"/>
-    <w:lsdException w:name="Dark List Accent 1" w:semiHidden="0" w:uiPriority="70" w:unhideWhenUsed="0"/>
-    <w:lsdException w:name="Colorful Shading Accent 1" w:semiHidden="0" w:uiPriority="71" w:unhideWhenUsed="0"/>
-    <w:lsdException w:name="Colorful List Accent 1" w:semiHidden="0" w:uiPriority="72" w:unhideWhenUsed="0"/>
-    <w:lsdException w:name="Colorful Grid Accent 1" w:semiHidden="0" w:uiPriority="73" w:unhideWhenUsed="0"/>
-    <w:lsdException w:name="Light Shading Accent 2" w:semiHidden="0" w:uiPriority="60" w:unhideWhenUsed="0"/>
-    <w:lsdException w:name="Light List Accent 2" w:semiHidden="0" w:uiPriority="61" w:unhideWhenUsed="0"/>
-    <w:lsdException w:name="Light Grid Accent 2" w:semiHidden="0" w:uiPriority="62" w:unhideWhenUsed="0"/>
-    <w:lsdException w:name="Medium Shading 1 Accent 2" w:semiHidden="0" w:uiPriority="63" w:unhideWhenUsed="0"/>
-    <w:lsdException w:name="Medium Shading 2 Accent 2" w:semiHidden="0" w:uiPriority="64" w:unhideWhenUsed="0"/>
-    <w:lsdException w:name="Medium List 1 Accent 2" w:semiHidden="0" w:uiPriority="65" w:unhideWhenUsed="0"/>
-    <w:lsdException w:name="Medium List 2 Accent 2" w:semiHidden="0" w:uiPriority="66" w:unhideWhenUsed="0"/>
-    <w:lsdException w:name="Medium Grid 1 Accent 2" w:semiHidden="0" w:uiPriority="67" w:unhideWhenUsed="0"/>
-    <w:lsdException w:name="Medium Grid 2 Accent 2" w:semiHidden="0" w:uiPriority="68" w:unhideWhenUsed="0"/>
-    <w:lsdException w:name="Medium Grid 3 Accent 2" w:semiHidden="0" w:uiPriority="69" w:unhideWhenUsed="0"/>
-    <w:lsdException w:name="Dark List Accent 2" w:semiHidden="0" w:uiPriority="70" w:unhideWhenUsed="0"/>
-    <w:lsdException w:name="Colorful Shading Accent 2" w:semiHidden="0" w:uiPriority="71" w:unhideWhenUsed="0"/>
-    <w:lsdException w:name="Colorful List Accent 2" w:semiHidden="0" w:uiPriority="72" w:unhideWhenUsed="0"/>
-    <w:lsdException w:name="Colorful Grid Accent 2" w:semiHidden="0" w:uiPriority="73" w:unhideWhenUsed="0"/>
-    <w:lsdException w:name="Light Shading Accent 3" w:semiHidden="0" w:uiPriority="60" w:unhideWhenUsed="0"/>
-    <w:lsdException w:name="Light List Accent 3" w:semiHidden="0" w:uiPriority="61" w:unhideWhenUsed="0"/>
-    <w:lsdException w:name="Light Grid Accent 3" w:semiHidden="0" w:uiPriority="62" w:unhideWhenUsed="0"/>
-    <w:lsdException w:name="Medium Shading 1 Accent 3" w:semiHidden="0" w:uiPriority="63" w:unhideWhenUsed="0"/>
-    <w:lsdException w:name="Medium Shading 2 Accent 3" w:semiHidden="0" w:uiPriority="64" w:unhideWhenUsed="0"/>
-    <w:lsdException w:name="Medium List 1 Accent 3" w:semiHidden="0" w:uiPriority="65" w:unhideWhenUsed="0"/>
-    <w:lsdException w:name="Medium List 2 Accent 3" w:semiHidden="0" w:uiPriority="66" w:unhideWhenUsed="0"/>
-    <w:lsdException w:name="Medium Grid 1 Accent 3" w:semiHidden="0" w:uiPriority="67" w:unhideWhenUsed="0"/>
-    <w:lsdException w:name="Medium Grid 2 Accent 3" w:semiHidden="0" w:uiPriority="68" w:unhideWhenUsed="0"/>
-    <w:lsdException w:name="Medium Grid 3 Accent 3" w:semiHidden="0" w:uiPriority="69" w:unhideWhenUsed="0"/>
-    <w:lsdException w:name="Dark List Accent 3" w:semiHidden="0" w:uiPriority="70" w:unhideWhenUsed="0"/>
-    <w:lsdException w:name="Colorful Shading Accent 3" w:semiHidden="0" w:uiPriority="71" w:unhideWhenUsed="0"/>
-    <w:lsdException w:name="Colorful List Accent 3" w:semiHidden="0" w:uiPriority="72" w:unhideWhenUsed="0"/>
-    <w:lsdException w:name="Colorful Grid Accent 3" w:semiHidden="0" w:uiPriority="73" w:unhideWhenUsed="0"/>
-    <w:lsdException w:name="Light Shading Accent 4" w:semiHidden="0" w:uiPriority="60" w:unhideWhenUsed="0"/>
-    <w:lsdException w:name="Light List Accent 4" w:semiHidden="0" w:uiPriority="61" w:unhideWhenUsed="0"/>
-    <w:lsdException w:name="Light Grid Accent 4" w:semiHidden="0" w:uiPriority="62" w:unhideWhenUsed="0"/>
-    <w:lsdException w:name="Medium Shading 1 Accent 4" w:semiHidden="0" w:uiPriority="63" w:unhideWhenUsed="0"/>
-    <w:lsdException w:name="Medium Shading 2 Accent 4" w:semiHidden="0" w:uiPriority="64" w:unhideWhenUsed="0"/>
-    <w:lsdException w:name="Medium List 1 Accent 4" w:semiHidden="0" w:uiPriority="65" w:unhideWhenUsed="0"/>
-    <w:lsdException w:name="Medium List 2 Accent 4" w:semiHidden="0" w:uiPriority="66" w:unhideWhenUsed="0"/>
-    <w:lsdException w:name="Medium Grid 1 Accent 4" w:semiHidden="0" w:uiPriority="67" w:unhideWhenUsed="0"/>
-    <w:lsdException w:name="Medium Grid 2 Accent 4" w:semiHidden="0" w:uiPriority="68" w:unhideWhenUsed="0"/>
-    <w:lsdException w:name="Medium Grid 3 Accent 4" w:semiHidden="0" w:uiPriority="69" w:unhideWhenUsed="0"/>
-    <w:lsdException w:name="Dark List Accent 4" w:semiHidden="0" w:uiPriority="70" w:unhideWhenUsed="0"/>
-    <w:lsdException w:name="Colorful Shading Accent 4" w:semiHidden="0" w:uiPriority="71" w:unhideWhenUsed="0"/>
-    <w:lsdException w:name="Colorful List Accent 4" w:semiHidden="0" w:uiPriority="72" w:unhideWhenUsed="0"/>
-    <w:lsdException w:name="Colorful Grid Accent 4" w:semiHidden="0" w:uiPriority="73" w:unhideWhenUsed="0"/>
-    <w:lsdException w:name="Light Shading Accent 5" w:semiHidden="0" w:uiPriority="60" w:unhideWhenUsed="0"/>
-    <w:lsdException w:name="Light List Accent 5" w:semiHidden="0" w:uiPriority="61" w:unhideWhenUsed="0"/>
-    <w:lsdException w:name="Light Grid Accent 5" w:semiHidden="0" w:uiPriority="62" w:unhideWhenUsed="0"/>
-    <w:lsdException w:name="Medium Shading 1 Accent 5" w:semiHidden="0" w:uiPriority="63" w:unhideWhenUsed="0"/>
-    <w:lsdException w:name="Medium Shading 2 Accent 5" w:semiHidden="0" w:uiPriority="64" w:unhideWhenUsed="0"/>
-    <w:lsdException w:name="Medium List 1 Accent 5" w:semiHidden="0" w:uiPriority="65" w:unhideWhenUsed="0"/>
-    <w:lsdException w:name="Medium List 2 Accent 5" w:semiHidden="0" w:uiPriority="66" w:unhideWhenUsed="0"/>
-    <w:lsdException w:name="Medium Grid 1 Accent 5" w:semiHidden="0" w:uiPriority="67" w:unhideWhenUsed="0"/>
-    <w:lsdException w:name="Medium Grid 2 Accent 5" w:semiHidden="0" w:uiPriority="68" w:unhideWhenUsed="0"/>
-    <w:lsdException w:name="Medium Grid 3 Accent 5" w:semiHidden="0" w:uiPriority="69" w:unhideWhenUsed="0"/>
-    <w:lsdException w:name="Dark List Accent 5" w:semiHidden="0" w:uiPriority="70" w:unhideWhenUsed="0"/>
-    <w:lsdException w:name="Colorful Shading Accent 5" w:semiHidden="0" w:uiPriority="71" w:unhideWhenUsed="0"/>
-    <w:lsdException w:name="Colorful List Accent 5" w:semiHidden="0" w:uiPriority="72" w:unhideWhenUsed="0"/>
-    <w:lsdException w:name="Colorful Grid Accent 5" w:semiHidden="0" w:uiPriority="73" w:unhideWhenUsed="0"/>
-    <w:lsdException w:name="Light Shading Accent 6" w:semiHidden="0" w:uiPriority="60" w:unhideWhenUsed="0"/>
-    <w:lsdException w:name="Light List Accent 6" w:semiHidden="0" w:uiPriority="61" w:unhideWhenUsed="0"/>
-    <w:lsdException w:name="Light Grid Accent 6" w:semiHidden="0" w:uiPriority="62" w:unhideWhenUsed="0"/>
-    <w:lsdException w:name="Medium Shading 1 Accent 6" w:semiHidden="0" w:uiPriority="63" w:unhideWhenUsed="0"/>
-    <w:lsdException w:name="Medium Shading 2 Accent 6" w:semiHidden="0" w:uiPriority="64" w:unhideWhenUsed="0"/>
-    <w:lsdException w:name="Medium List 1 Accent 6" w:semiHidden="0" w:uiPriority="65" w:unhideWhenUsed="0"/>
-    <w:lsdException w:name="Medium List 2 Accent 6" w:semiHidden="0" w:uiPriority="66" w:unhideWhenUsed="0"/>
-    <w:lsdException w:name="Medium Grid 1 Accent 6" w:semiHidden="0" w:uiPriority="67" w:unhideWhenUsed="0"/>
-    <w:lsdException w:name="Medium Grid 2 Accent 6" w:semiHidden="0" w:uiPriority="68" w:unhideWhenUsed="0"/>
-    <w:lsdException w:name="Medium Grid 3 Accent 6" w:semiHidden="0" w:uiPriority="69" w:unhideWhenUsed="0"/>
-    <w:lsdException w:name="Dark List Accent 6" w:semiHidden="0" w:uiPriority="70" w:unhideWhenUsed="0"/>
-    <w:lsdException w:name="Colorful Shading Accent 6" w:semiHidden="0" w:uiPriority="71" w:unhideWhenUsed="0"/>
-    <w:lsdException w:name="Colorful List Accent 6" w:semiHidden="0" w:uiPriority="72" w:unhideWhenUsed="0"/>
-    <w:lsdException w:name="Colorful Grid Accent 6" w:semiHidden="0" w:uiPriority="73" w:unhideWhenUsed="0"/>
-    <w:lsdException w:name="Subtle Emphasis" w:semiHidden="0" w:uiPriority="19" w:unhideWhenUsed="0" w:qFormat="1"/>
-    <w:lsdException w:name="Intense Emphasis" w:semiHidden="0" w:uiPriority="21" w:unhideWhenUsed="0" w:qFormat="1"/>
-    <w:lsdException w:name="Subtle Reference" w:semiHidden="0" w:uiPriority="31" w:unhideWhenUsed="0" w:qFormat="1"/>
-    <w:lsdException w:name="Intense Reference" w:semiHidden="0" w:uiPriority="32" w:unhideWhenUsed="0" w:qFormat="1"/>
-    <w:lsdException w:name="Book Title" w:semiHidden="0" w:uiPriority="33" w:unhideWhenUsed="0" w:qFormat="1"/>
-    <w:lsdException w:name="Bibliography" w:uiPriority="37"/>
-    <w:lsdException w:name="TOC Heading" w:uiPriority="39" w:qFormat="1"/>
+  <w:latentStyles w:defLockedState="0" w:defUIPriority="99" w:defSemiHidden="0" w:defUnhideWhenUsed="0" w:defQFormat="0" w:count="371">
+    <w:lsdException w:name="Normal" w:uiPriority="0" w:qFormat="1"/>
+    <w:lsdException w:name="heading 1" w:uiPriority="9" w:qFormat="1"/>
+    <w:lsdException w:name="heading 2" w:semiHidden="1" w:uiPriority="9" w:unhideWhenUsed="1" w:qFormat="1"/>
+    <w:lsdException w:name="heading 3" w:semiHidden="1" w:uiPriority="9" w:unhideWhenUsed="1" w:qFormat="1"/>
+    <w:lsdException w:name="heading 4" w:semiHidden="1" w:uiPriority="9" w:unhideWhenUsed="1" w:qFormat="1"/>
+    <w:lsdException w:name="heading 5" w:semiHidden="1" w:uiPriority="9" w:unhideWhenUsed="1" w:qFormat="1"/>
+    <w:lsdException w:name="heading 6" w:semiHidden="1" w:uiPriority="9" w:unhideWhenUsed="1" w:qFormat="1"/>
+    <w:lsdException w:name="heading 7" w:semiHidden="1" w:uiPriority="9" w:unhideWhenUsed="1" w:qFormat="1"/>
+    <w:lsdException w:name="heading 8" w:semiHidden="1" w:uiPriority="9" w:unhideWhenUsed="1" w:qFormat="1"/>
+    <w:lsdException w:name="heading 9" w:semiHidden="1" w:uiPriority="9" w:unhideWhenUsed="1" w:qFormat="1"/>
+    <w:lsdException w:name="index 1" w:semiHidden="1" w:unhideWhenUsed="1"/>
+    <w:lsdException w:name="index 2" w:semiHidden="1" w:unhideWhenUsed="1"/>
+    <w:lsdException w:name="index 3" w:semiHidden="1" w:unhideWhenUsed="1"/>
+    <w:lsdException w:name="index 4" w:semiHidden="1" w:unhideWhenUsed="1"/>
+    <w:lsdException w:name="index 5" w:semiHidden="1" w:unhideWhenUsed="1"/>
+    <w:lsdException w:name="index 6" w:semiHidden="1" w:unhideWhenUsed="1"/>
+    <w:lsdException w:name="index 7" w:semiHidden="1" w:unhideWhenUsed="1"/>
+    <w:lsdException w:name="index 8" w:semiHidden="1" w:unhideWhenUsed="1"/>
+    <w:lsdException w:name="index 9" w:semiHidden="1" w:unhideWhenUsed="1"/>
+    <w:lsdException w:name="toc 1" w:semiHidden="1" w:uiPriority="39" w:unhideWhenUsed="1"/>
+    <w:lsdException w:name="toc 2" w:semiHidden="1" w:uiPriority="39" w:unhideWhenUsed="1"/>
+    <w:lsdException w:name="toc 3" w:semiHidden="1" w:uiPriority="39" w:unhideWhenUsed="1"/>
+    <w:lsdException w:name="toc 4" w:semiHidden="1" w:uiPriority="39" w:unhideWhenUsed="1"/>
+    <w:lsdException w:name="toc 5" w:semiHidden="1" w:uiPriority="39" w:unhideWhenUsed="1"/>
+    <w:lsdException w:name="toc 6" w:semiHidden="1" w:uiPriority="39" w:unhideWhenUsed="1"/>
+    <w:lsdException w:name="toc 7" w:semiHidden="1" w:uiPriority="39" w:unhideWhenUsed="1"/>
+    <w:lsdException w:name="toc 8" w:semiHidden="1" w:uiPriority="39" w:unhideWhenUsed="1"/>
+    <w:lsdException w:name="toc 9" w:semiHidden="1" w:uiPriority="39" w:unhideWhenUsed="1"/>
+    <w:lsdException w:name="Normal Indent" w:semiHidden="1" w:unhideWhenUsed="1"/>
+    <w:lsdException w:name="footnote text" w:semiHidden="1" w:unhideWhenUsed="1"/>
+    <w:lsdException w:name="annotation text" w:semiHidden="1" w:unhideWhenUsed="1"/>
+    <w:lsdException w:name="header" w:semiHidden="1" w:unhideWhenUsed="1"/>
+    <w:lsdException w:name="footer" w:semiHidden="1" w:unhideWhenUsed="1"/>
+    <w:lsdException w:name="index heading" w:semiHidden="1" w:unhideWhenUsed="1"/>
+    <w:lsdException w:name="caption" w:semiHidden="1" w:uiPriority="35" w:unhideWhenUsed="1" w:qFormat="1"/>
+    <w:lsdException w:name="table of figures" w:semiHidden="1" w:unhideWhenUsed="1"/>
+    <w:lsdException w:name="envelope address" w:semiHidden="1" w:unhideWhenUsed="1"/>
+    <w:lsdException w:name="envelope return" w:semiHidden="1" w:unhideWhenUsed="1"/>
+    <w:lsdException w:name="footnote reference" w:semiHidden="1" w:unhideWhenUsed="1"/>
+    <w:lsdException w:name="annotation reference" w:semiHidden="1" w:unhideWhenUsed="1"/>
+    <w:lsdException w:name="line number" w:semiHidden="1" w:unhideWhenUsed="1"/>
+    <w:lsdException w:name="page number" w:semiHidden="1" w:unhideWhenUsed="1"/>
+    <w:lsdException w:name="endnote reference" w:semiHidden="1" w:unhideWhenUsed="1"/>
+    <w:lsdException w:name="endnote text" w:semiHidden="1" w:unhideWhenUsed="1"/>
+    <w:lsdException w:name="table of authorities" w:semiHidden="1" w:unhideWhenUsed="1"/>
+    <w:lsdException w:name="macro" w:semiHidden="1" w:unhideWhenUsed="1"/>
+    <w:lsdException w:name="toa heading" w:semiHidden="1" w:unhideWhenUsed="1"/>
+    <w:lsdException w:name="List" w:semiHidden="1" w:unhideWhenUsed="1"/>
+    <w:lsdException w:name="List Bullet" w:semiHidden="1" w:unhideWhenUsed="1"/>
+    <w:lsdException w:name="List Number" w:semiHidden="1" w:unhideWhenUsed="1"/>
+    <w:lsdException w:name="List 2" w:semiHidden="1" w:unhideWhenUsed="1"/>
+    <w:lsdException w:name="List 3" w:semiHidden="1" w:unhideWhenUsed="1"/>
+    <w:lsdException w:name="List 4" w:semiHidden="1" w:unhideWhenUsed="1"/>
+    <w:lsdException w:name="List 5" w:semiHidden="1" w:unhideWhenUsed="1"/>
+    <w:lsdException w:name="List Bullet 2" w:semiHidden="1" w:unhideWhenUsed="1"/>
+    <w:lsdException w:name="List Bullet 3" w:semiHidden="1" w:unhideWhenUsed="1"/>
+    <w:lsdException w:name="List Bullet 4" w:semiHidden="1" w:unhideWhenUsed="1"/>
+    <w:lsdException w:name="List Bullet 5" w:semiHidden="1" w:unhideWhenUsed="1"/>
+    <w:lsdException w:name="List Number 2" w:semiHidden="1" w:unhideWhenUsed="1"/>
+    <w:lsdException w:name="List Number 3" w:semiHidden="1" w:unhideWhenUsed="1"/>
+    <w:lsdException w:name="List Number 4" w:semiHidden="1" w:unhideWhenUsed="1"/>
+    <w:lsdException w:name="List Number 5" w:semiHidden="1" w:unhideWhenUsed="1"/>
+    <w:lsdException w:name="Title" w:uiPriority="10" w:qFormat="1"/>
+    <w:lsdException w:name="Closing" w:semiHidden="1" w:unhideWhenUsed="1"/>
+    <w:lsdException w:name="Signature" w:semiHidden="1" w:unhideWhenUsed="1"/>
+    <w:lsdException w:name="Default Paragraph Font" w:semiHidden="1" w:uiPriority="1" w:unhideWhenUsed="1"/>
+    <w:lsdException w:name="Body Text" w:semiHidden="1" w:unhideWhenUsed="1"/>
+    <w:lsdException w:name="Body Text Indent" w:semiHidden="1" w:unhideWhenUsed="1"/>
+    <w:lsdException w:name="List Continue" w:semiHidden="1" w:unhideWhenUsed="1"/>
+    <w:lsdException w:name="List Continue 2" w:semiHidden="1" w:unhideWhenUsed="1"/>
+    <w:lsdException w:name="List Continue 3" w:semiHidden="1" w:unhideWhenUsed="1"/>
+    <w:lsdException w:name="List Continue 4" w:semiHidden="1" w:unhideWhenUsed="1"/>
+    <w:lsdException w:name="List Continue 5" w:semiHidden="1" w:unhideWhenUsed="1"/>
+    <w:lsdException w:name="Message Header" w:semiHidden="1" w:unhideWhenUsed="1"/>
+    <w:lsdException w:name="Subtitle" w:uiPriority="11" w:qFormat="1"/>
+    <w:lsdException w:name="Salutation" w:semiHidden="1" w:unhideWhenUsed="1"/>
+    <w:lsdException w:name="Date" w:semiHidden="1" w:unhideWhenUsed="1"/>
+    <w:lsdException w:name="Body Text First Indent" w:semiHidden="1" w:unhideWhenUsed="1"/>
+    <w:lsdException w:name="Body Text First Indent 2" w:semiHidden="1" w:unhideWhenUsed="1"/>
+    <w:lsdException w:name="Note Heading" w:semiHidden="1" w:unhideWhenUsed="1"/>
+    <w:lsdException w:name="Body Text 2" w:semiHidden="1" w:unhideWhenUsed="1"/>
+    <w:lsdException w:name="Body Text 3" w:semiHidden="1" w:unhideWhenUsed="1"/>
+    <w:lsdException w:name="Body Text Indent 2" w:semiHidden="1" w:unhideWhenUsed="1"/>
+    <w:lsdException w:name="Body Text Indent 3" w:semiHidden="1" w:unhideWhenUsed="1"/>
+    <w:lsdException w:name="Block Text" w:semiHidden="1" w:unhideWhenUsed="1"/>
+    <w:lsdException w:name="Hyperlink" w:semiHidden="1" w:unhideWhenUsed="1"/>
+    <w:lsdException w:name="FollowedHyperlink" w:semiHidden="1" w:unhideWhenUsed="1"/>
+    <w:lsdException w:name="Strong" w:uiPriority="22" w:qFormat="1"/>
+    <w:lsdException w:name="Emphasis" w:uiPriority="20" w:qFormat="1"/>
+    <w:lsdException w:name="Document Map" w:semiHidden="1" w:unhideWhenUsed="1"/>
+    <w:lsdException w:name="Plain Text" w:semiHidden="1" w:unhideWhenUsed="1"/>
+    <w:lsdException w:name="E-mail Signature" w:semiHidden="1" w:unhideWhenUsed="1"/>
+    <w:lsdException w:name="HTML Top of Form" w:semiHidden="1" w:unhideWhenUsed="1"/>
+    <w:lsdException w:name="HTML Bottom of Form" w:semiHidden="1" w:unhideWhenUsed="1"/>
+    <w:lsdException w:name="Normal (Web)" w:semiHidden="1" w:unhideWhenUsed="1"/>
+    <w:lsdException w:name="HTML Acronym" w:semiHidden="1" w:unhideWhenUsed="1"/>
+    <w:lsdException w:name="HTML Address" w:semiHidden="1" w:unhideWhenUsed="1"/>
+    <w:lsdException w:name="HTML Cite" w:semiHidden="1" w:unhideWhenUsed="1"/>
+    <w:lsdException w:name="HTML Code" w:semiHidden="1" w:unhideWhenUsed="1"/>
+    <w:lsdException w:name="HTML Definition" w:semiHidden="1" w:unhideWhenUsed="1"/>
+    <w:lsdException w:name="HTML Keyboard" w:semiHidden="1" w:unhideWhenUsed="1"/>
+    <w:lsdException w:name="HTML Preformatted" w:semiHidden="1" w:unhideWhenUsed="1"/>
+    <w:lsdException w:name="HTML Sample" w:semiHidden="1" w:unhideWhenUsed="1"/>
+    <w:lsdException w:name="HTML Typewriter" w:semiHidden="1" w:unhideWhenUsed="1"/>
+    <w:lsdException w:name="HTML Variable" w:semiHidden="1" w:unhideWhenUsed="1"/>
+    <w:lsdException w:name="Normal Table" w:semiHidden="1" w:unhideWhenUsed="1"/>
+    <w:lsdException w:name="annotation subject" w:semiHidden="1" w:unhideWhenUsed="1"/>
+    <w:lsdException w:name="No List" w:semiHidden="1" w:unhideWhenUsed="1"/>
+    <w:lsdException w:name="Outline List 1" w:semiHidden="1" w:unhideWhenUsed="1"/>
+    <w:lsdException w:name="Outline List 2" w:semiHidden="1" w:unhideWhenUsed="1"/>
+    <w:lsdException w:name="Outline List 3" w:semiHidden="1" w:unhideWhenUsed="1"/>
+    <w:lsdException w:name="Table Simple 1" w:semiHidden="1" w:unhideWhenUsed="1"/>
+    <w:lsdException w:name="Table Simple 2" w:semiHidden="1" w:unhideWhenUsed="1"/>
+    <w:lsdException w:name="Table Simple 3" w:semiHidden="1" w:unhideWhenUsed="1"/>
+    <w:lsdException w:name="Table Classic 1" w:semiHidden="1" w:unhideWhenUsed="1"/>
+    <w:lsdException w:name="Table Classic 2" w:semiHidden="1" w:unhideWhenUsed="1"/>
+    <w:lsdException w:name="Table Classic 3" w:semiHidden="1" w:unhideWhenUsed="1"/>
+    <w:lsdException w:name="Table Classic 4" w:semiHidden="1" w:unhideWhenUsed="1"/>
+    <w:lsdException w:name="Table Colorful 1" w:semiHidden="1" w:unhideWhenUsed="1"/>
+    <w:lsdException w:name="Table Colorful 2" w:semiHidden="1" w:unhideWhenUsed="1"/>
+    <w:lsdException w:name="Table Colorful 3" w:semiHidden="1" w:unhideWhenUsed="1"/>
+    <w:lsdException w:name="Table Columns 1" w:semiHidden="1" w:unhideWhenUsed="1"/>
+    <w:lsdException w:name="Table Columns 2" w:semiHidden="1" w:unhideWhenUsed="1"/>
+    <w:lsdException w:name="Table Columns 3" w:semiHidden="1" w:unhideWhenUsed="1"/>
+    <w:lsdException w:name="Table Columns 4" w:semiHidden="1" w:unhideWhenUsed="1"/>
+    <w:lsdException w:name="Table Columns 5" w:semiHidden="1" w:unhideWhenUsed="1"/>
+    <w:lsdException w:name="Table Grid 1" w:semiHidden="1" w:unhideWhenUsed="1"/>
+    <w:lsdException w:name="Table Grid 2" w:semiHidden="1" w:unhideWhenUsed="1"/>
+    <w:lsdException w:name="Table Grid 3" w:semiHidden="1" w:unhideWhenUsed="1"/>
+    <w:lsdException w:name="Table Grid 4" w:semiHidden="1" w:unhideWhenUsed="1"/>
+    <w:lsdException w:name="Table Grid 5" w:semiHidden="1" w:unhideWhenUsed="1"/>
+    <w:lsdException w:name="Table Grid 6" w:semiHidden="1" w:unhideWhenUsed="1"/>
+    <w:lsdException w:name="Table Grid 7" w:semiHidden="1" w:unhideWhenUsed="1"/>
+    <w:lsdException w:name="Table Grid 8" w:semiHidden="1" w:unhideWhenUsed="1"/>
+    <w:lsdException w:name="Table List 1" w:semiHidden="1" w:unhideWhenUsed="1"/>
+    <w:lsdException w:name="Table List 2" w:semiHidden="1" w:unhideWhenUsed="1"/>
+    <w:lsdException w:name="Table List 3" w:semiHidden="1" w:unhideWhenUsed="1"/>
+    <w:lsdException w:name="Table List 4" w:semiHidden="1" w:unhideWhenUsed="1"/>
+    <w:lsdException w:name="Table List 5" w:semiHidden="1" w:unhideWhenUsed="1"/>
+    <w:lsdException w:name="Table List 6" w:semiHidden="1" w:unhideWhenUsed="1"/>
+    <w:lsdException w:name="Table List 7" w:semiHidden="1" w:unhideWhenUsed="1"/>
+    <w:lsdException w:name="Table List 8" w:semiHidden="1" w:unhideWhenUsed="1"/>
+    <w:lsdException w:name="Table 3D effects 1" w:semiHidden="1" w:unhideWhenUsed="1"/>
+    <w:lsdException w:name="Table 3D effects 2" w:semiHidden="1" w:unhideWhenUsed="1"/>
+    <w:lsdException w:name="Table 3D effects 3" w:semiHidden="1" w:unhideWhenUsed="1"/>
+    <w:lsdException w:name="Table Contemporary" w:semiHidden="1" w:unhideWhenUsed="1"/>
+    <w:lsdException w:name="Table Elegant" w:semiHidden="1" w:unhideWhenUsed="1"/>
+    <w:lsdException w:name="Table Professional" w:semiHidden="1" w:unhideWhenUsed="1"/>
+    <w:lsdException w:name="Table Subtle 1" w:semiHidden="1" w:unhideWhenUsed="1"/>
+    <w:lsdException w:name="Table Subtle 2" w:semiHidden="1" w:unhideWhenUsed="1"/>
+    <w:lsdException w:name="Table Web 1" w:semiHidden="1" w:unhideWhenUsed="1"/>
+    <w:lsdException w:name="Table Web 2" w:semiHidden="1" w:unhideWhenUsed="1"/>
+    <w:lsdException w:name="Table Web 3" w:semiHidden="1" w:unhideWhenUsed="1"/>
+    <w:lsdException w:name="Balloon Text" w:semiHidden="1" w:unhideWhenUsed="1"/>
+    <w:lsdException w:name="Table Grid" w:uiPriority="59"/>
+    <w:lsdException w:name="Table Theme" w:semiHidden="1" w:unhideWhenUsed="1"/>
+    <w:lsdException w:name="Placeholder Text" w:semiHidden="1"/>
+    <w:lsdException w:name="No Spacing" w:uiPriority="1" w:qFormat="1"/>
+    <w:lsdException w:name="Light Shading" w:uiPriority="60"/>
+    <w:lsdException w:name="Light List" w:uiPriority="61"/>
+    <w:lsdException w:name="Light Grid" w:uiPriority="62"/>
+    <w:lsdException w:name="Medium Shading 1" w:uiPriority="63"/>
+    <w:lsdException w:name="Medium Shading 2" w:uiPriority="64"/>
+    <w:lsdException w:name="Medium List 1" w:uiPriority="65"/>
+    <w:lsdException w:name="Medium List 2" w:uiPriority="66"/>
+    <w:lsdException w:name="Medium Grid 1" w:uiPriority="67"/>
+    <w:lsdException w:name="Medium Grid 2" w:uiPriority="68"/>
+    <w:lsdException w:name="Medium Grid 3" w:uiPriority="69"/>
+    <w:lsdException w:name="Dark List" w:uiPriority="70"/>
+    <w:lsdException w:name="Colorful Shading" w:uiPriority="71"/>
+    <w:lsdException w:name="Colorful List" w:uiPriority="72"/>
+    <w:lsdException w:name="Colorful Grid" w:uiPriority="73"/>
+    <w:lsdException w:name="Light Shading Accent 1" w:uiPriority="60"/>
+    <w:lsdException w:name="Light List Accent 1" w:uiPriority="61"/>
+    <w:lsdException w:name="Light Grid Accent 1" w:uiPriority="62"/>
+    <w:lsdException w:name="Medium Shading 1 Accent 1" w:uiPriority="63"/>
+    <w:lsdException w:name="Medium Shading 2 Accent 1" w:uiPriority="64"/>
+    <w:lsdException w:name="Medium List 1 Accent 1" w:uiPriority="65"/>
+    <w:lsdException w:name="Revision" w:semiHidden="1"/>
+    <w:lsdException w:name="List Paragraph" w:uiPriority="34" w:qFormat="1"/>
+    <w:lsdException w:name="Quote" w:uiPriority="29" w:qFormat="1"/>
+    <w:lsdException w:name="Intense Quote" w:uiPriority="30" w:qFormat="1"/>
+    <w:lsdException w:name="Medium List 2 Accent 1" w:uiPriority="66"/>
+    <w:lsdException w:name="Medium Grid 1 Accent 1" w:uiPriority="67"/>
+    <w:lsdException w:name="Medium Grid 2 Accent 1" w:uiPriority="68"/>
+    <w:lsdException w:name="Medium Grid 3 Accent 1" w:uiPriority="69"/>
+    <w:lsdException w:name="Dark List Accent 1" w:uiPriority="70"/>
+    <w:lsdException w:name="Colorful Shading Accent 1" w:uiPriority="71"/>
+    <w:lsdException w:name="Colorful List Accent 1" w:uiPriority="72"/>
+    <w:lsdException w:name="Colorful Grid Accent 1" w:uiPriority="73"/>
+    <w:lsdException w:name="Light Shading Accent 2" w:uiPriority="60"/>
+    <w:lsdException w:name="Light List Accent 2" w:uiPriority="61"/>
+    <w:lsdException w:name="Light Grid Accent 2" w:uiPriority="62"/>
+    <w:lsdException w:name="Medium Shading 1 Accent 2" w:uiPriority="63"/>
+    <w:lsdException w:name="Medium Shading 2 Accent 2" w:uiPriority="64"/>
+    <w:lsdException w:name="Medium List 1 Accent 2" w:uiPriority="65"/>
+    <w:lsdException w:name="Medium List 2 Accent 2" w:uiPriority="66"/>
+    <w:lsdException w:name="Medium Grid 1 Accent 2" w:uiPriority="67"/>
+    <w:lsdException w:name="Medium Grid 2 Accent 2" w:uiPriority="68"/>
+    <w:lsdException w:name="Medium Grid 3 Accent 2" w:uiPriority="69"/>
+    <w:lsdException w:name="Dark List Accent 2" w:uiPriority="70"/>
+    <w:lsdException w:name="Colorful Shading Accent 2" w:uiPriority="71"/>
+    <w:lsdException w:name="Colorful List Accent 2" w:uiPriority="72"/>
+    <w:lsdException w:name="Colorful Grid Accent 2" w:uiPriority="73"/>
+    <w:lsdException w:name="Light Shading Accent 3" w:uiPriority="60"/>
+    <w:lsdException w:name="Light List Accent 3" w:uiPriority="61"/>
+    <w:lsdException w:name="Light Grid Accent 3" w:uiPriority="62"/>
+    <w:lsdException w:name="Medium Shading 1 Accent 3" w:uiPriority="63"/>
+    <w:lsdException w:name="Medium Shading 2 Accent 3" w:uiPriority="64"/>
+    <w:lsdException w:name="Medium List 1 Accent 3" w:uiPriority="65"/>
+    <w:lsdException w:name="Medium List 2 Accent 3" w:uiPriority="66"/>
+    <w:lsdException w:name="Medium Grid 1 Accent 3" w:uiPriority="67"/>
+    <w:lsdException w:name="Medium Grid 2 Accent 3" w:uiPriority="68"/>
+    <w:lsdException w:name="Medium Grid 3 Accent 3" w:uiPriority="69"/>
+    <w:lsdException w:name="Dark List Accent 3" w:uiPriority="70"/>
+    <w:lsdException w:name="Colorful Shading Accent 3" w:uiPriority="71"/>
+    <w:lsdException w:name="Colorful List Accent 3" w:uiPriority="72"/>
+    <w:lsdException w:name="Colorful Grid Accent 3" w:uiPriority="73"/>
+    <w:lsdException w:name="Light Shading Accent 4" w:uiPriority="60"/>
+    <w:lsdException w:name="Light List Accent 4" w:uiPriority="61"/>
+    <w:lsdException w:name="Light Grid Accent 4" w:uiPriority="62"/>
+    <w:lsdException w:name="Medium Shading 1 Accent 4" w:uiPriority="63"/>
+    <w:lsdException w:name="Medium Shading 2 Accent 4" w:uiPriority="64"/>
+    <w:lsdException w:name="Medium List 1 Accent 4" w:uiPriority="65"/>
+    <w:lsdException w:name="Medium List 2 Accent 4" w:uiPriority="66"/>
+    <w:lsdException w:name="Medium Grid 1 Accent 4" w:uiPriority="67"/>
+    <w:lsdException w:name="Medium Grid 2 Accent 4" w:uiPriority="68"/>
+    <w:lsdException w:name="Medium Grid 3 Accent 4" w:uiPriority="69"/>
+    <w:lsdException w:name="Dark List Accent 4" w:uiPriority="70"/>
+    <w:lsdException w:name="Colorful Shading Accent 4" w:uiPriority="71"/>
+    <w:lsdException w:name="Colorful List Accent 4" w:uiPriority="72"/>
+    <w:lsdException w:name="Colorful Grid Accent 4" w:uiPriority="73"/>
+    <w:lsdException w:name="Light Shading Accent 5" w:uiPriority="60"/>
+    <w:lsdException w:name="Light List Accent 5" w:uiPriority="61"/>
+    <w:lsdException w:name="Light Grid Accent 5" w:uiPriority="62"/>
+    <w:lsdException w:name="Medium Shading 1 Accent 5" w:uiPriority="63"/>
+    <w:lsdException w:name="Medium Shading 2 Accent 5" w:uiPriority="64"/>
+    <w:lsdException w:name="Medium List 1 Accent 5" w:uiPriority="65"/>
+    <w:lsdException w:name="Medium List 2 Accent 5" w:uiPriority="66"/>
+    <w:lsdException w:name="Medium Grid 1 Accent 5" w:uiPriority="67"/>
+    <w:lsdException w:name="Medium Grid 2 Accent 5" w:uiPriority="68"/>
+    <w:lsdException w:name="Medium Grid 3 Accent 5" w:uiPriority="69"/>
+    <w:lsdException w:name="Dark List Accent 5" w:uiPriority="70"/>
+    <w:lsdException w:name="Colorful Shading Accent 5" w:uiPriority="71"/>
+    <w:lsdException w:name="Colorful List Accent 5" w:uiPriority="72"/>
+    <w:lsdException w:name="Colorful Grid Accent 5" w:uiPriority="73"/>
+    <w:lsdException w:name="Light Shading Accent 6" w:uiPriority="60"/>
+    <w:lsdException w:name="Light List Accent 6" w:uiPriority="61"/>
+    <w:lsdException w:name="Light Grid Accent 6" w:uiPriority="62"/>
+    <w:lsdException w:name="Medium Shading 1 Accent 6" w:uiPriority="63"/>
+    <w:lsdException w:name="Medium Shading 2 Accent 6" w:uiPriority="64"/>
+    <w:lsdException w:name="Medium List 1 Accent 6" w:uiPriority="65"/>
+    <w:lsdException w:name="Medium List 2 Accent 6" w:uiPriority="66"/>
+    <w:lsdException w:name="Medium Grid 1 Accent 6" w:uiPriority="67"/>
+    <w:lsdException w:name="Medium Grid 2 Accent 6" w:uiPriority="68"/>
+    <w:lsdException w:name="Medium Grid 3 Accent 6" w:uiPriority="69"/>
+    <w:lsdException w:name="Dark List Accent 6" w:uiPriority="70"/>
+    <w:lsdException w:name="Colorful Shading Accent 6" w:uiPriority="71"/>
+    <w:lsdException w:name="Colorful List Accent 6" w:uiPriority="72"/>
+    <w:lsdException w:name="Colorful Grid Accent 6" w:uiPriority="73"/>
+    <w:lsdException w:name="Subtle Emphasis" w:uiPriority="19" w:qFormat="1"/>
+    <w:lsdException w:name="Intense Emphasis" w:uiPriority="21" w:qFormat="1"/>
+    <w:lsdException w:name="Subtle Reference" w:uiPriority="31" w:qFormat="1"/>
+    <w:lsdException w:name="Intense Reference" w:uiPriority="32" w:qFormat="1"/>
+    <w:lsdException w:name="Book Title" w:uiPriority="33" w:qFormat="1"/>
+    <w:lsdException w:name="Bibliography" w:semiHidden="1" w:uiPriority="37" w:unhideWhenUsed="1"/>
+    <w:lsdException w:name="TOC Heading" w:semiHidden="1" w:uiPriority="39" w:unhideWhenUsed="1" w:qFormat="1"/>
+    <w:lsdException w:name="Plain Table 1" w:uiPriority="41"/>
+    <w:lsdException w:name="Plain Table 2" w:uiPriority="42"/>
+    <w:lsdException w:name="Plain Table 3" w:uiPriority="43"/>
+    <w:lsdException w:name="Plain Table 4" w:uiPriority="44"/>
+    <w:lsdException w:name="Plain Table 5" w:uiPriority="45"/>
+    <w:lsdException w:name="Grid Table Light" w:uiPriority="40"/>
+    <w:lsdException w:name="Grid Table 1 Light" w:uiPriority="46"/>
+    <w:lsdException w:name="Grid Table 2" w:uiPriority="47"/>
+    <w:lsdException w:name="Grid Table 3" w:uiPriority="48"/>
+    <w:lsdException w:name="Grid Table 4" w:uiPriority="49"/>
+    <w:lsdException w:name="Grid Table 5 Dark" w:uiPriority="50"/>
+    <w:lsdException w:name="Grid Table 6 Colorful" w:uiPriority="51"/>
+    <w:lsdException w:name="Grid Table 7 Colorful" w:uiPriority="52"/>
+    <w:lsdException w:name="Grid Table 1 Light Accent 1" w:uiPriority="46"/>
+    <w:lsdException w:name="Grid Table 2 Accent 1" w:uiPriority="47"/>
+    <w:lsdException w:name="Grid Table 3 Accent 1" w:uiPriority="48"/>
+    <w:lsdException w:name="Grid Table 4 Accent 1" w:uiPriority="49"/>
+    <w:lsdException w:name="Grid Table 5 Dark Accent 1" w:uiPriority="50"/>
+    <w:lsdException w:name="Grid Table 6 Colorful Accent 1" w:uiPriority="51"/>
+    <w:lsdException w:name="Grid Table 7 Colorful Accent 1" w:uiPriority="52"/>
+    <w:lsdException w:name="Grid Table 1 Light Accent 2" w:uiPriority="46"/>
+    <w:lsdException w:name="Grid Table 2 Accent 2" w:uiPriority="47"/>
+    <w:lsdException w:name="Grid Table 3 Accent 2" w:uiPriority="48"/>
+    <w:lsdException w:name="Grid Table 4 Accent 2" w:uiPriority="49"/>
+    <w:lsdException w:name="Grid Table 5 Dark Accent 2" w:uiPriority="50"/>
+    <w:lsdException w:name="Grid Table 6 Colorful Accent 2" w:uiPriority="51"/>
+    <w:lsdException w:name="Grid Table 7 Colorful Accent 2" w:uiPriority="52"/>
+    <w:lsdException w:name="Grid Table 1 Light Accent 3" w:uiPriority="46"/>
+    <w:lsdException w:name="Grid Table 2 Accent 3" w:uiPriority="47"/>
+    <w:lsdException w:name="Grid Table 3 Accent 3" w:uiPriority="48"/>
+    <w:lsdException w:name="Grid Table 4 Accent 3" w:uiPriority="49"/>
+    <w:lsdException w:name="Grid Table 5 Dark Accent 3" w:uiPriority="50"/>
+    <w:lsdException w:name="Grid Table 6 Colorful Accent 3" w:uiPriority="51"/>
+    <w:lsdException w:name="Grid Table 7 Colorful Accent 3" w:uiPriority="52"/>
+    <w:lsdException w:name="Grid Table 1 Light Accent 4" w:uiPriority="46"/>
+    <w:lsdException w:name="Grid Table 2 Accent 4" w:uiPriority="47"/>
+    <w:lsdException w:name="Grid Table 3 Accent 4" w:uiPriority="48"/>
+    <w:lsdException w:name="Grid Table 4 Accent 4" w:uiPriority="49"/>
+    <w:lsdException w:name="Grid Table 5 Dark Accent 4" w:uiPriority="50"/>
+    <w:lsdException w:name="Grid Table 6 Colorful Accent 4" w:uiPriority="51"/>
+    <w:lsdException w:name="Grid Table 7 Colorful Accent 4" w:uiPriority="52"/>
+    <w:lsdException w:name="Grid Table 1 Light Accent 5" w:uiPriority="46"/>
+    <w:lsdException w:name="Grid Table 2 Accent 5" w:uiPriority="47"/>
+    <w:lsdException w:name="Grid Table 3 Accent 5" w:uiPriority="48"/>
+    <w:lsdException w:name="Grid Table 4 Accent 5" w:uiPriority="49"/>
+    <w:lsdException w:name="Grid Table 5 Dark Accent 5" w:uiPriority="50"/>
+    <w:lsdException w:name="Grid Table 6 Colorful Accent 5" w:uiPriority="51"/>
+    <w:lsdException w:name="Grid Table 7 Colorful Accent 5" w:uiPriority="52"/>
+    <w:lsdException w:name="Grid Table 1 Light Accent 6" w:uiPriority="46"/>
+    <w:lsdException w:name="Grid Table 2 Accent 6" w:uiPriority="47"/>
+    <w:lsdException w:name="Grid Table 3 Accent 6" w:uiPriority="48"/>
+    <w:lsdException w:name="Grid Table 4 Accent 6" w:uiPriority="49"/>
+    <w:lsdException w:name="Grid Table 5 Dark Accent 6" w:uiPriority="50"/>
+    <w:lsdException w:name="Grid Table 6 Colorful Accent 6" w:uiPriority="51"/>
+    <w:lsdException w:name="Grid Table 7 Colorful Accent 6" w:uiPriority="52"/>
+    <w:lsdException w:name="List Table 1 Light" w:uiPriority="46"/>
+    <w:lsdException w:name="List Table 2" w:uiPriority="47"/>
+    <w:lsdException w:name="List Table 3" w:uiPriority="48"/>
+    <w:lsdException w:name="List Table 4" w:uiPriority="49"/>
+    <w:lsdException w:name="List Table 5 Dark" w:uiPriority="50"/>
+    <w:lsdException w:name="List Table 6 Colorful" w:uiPriority="51"/>
+    <w:lsdException w:name="List Table 7 Colorful" w:uiPriority="52"/>
+    <w:lsdException w:name="List Table 1 Light Accent 1" w:uiPriority="46"/>
+    <w:lsdException w:name="List Table 2 Accent 1" w:uiPriority="47"/>
+    <w:lsdException w:name="List Table 3 Accent 1" w:uiPriority="48"/>
+    <w:lsdException w:name="List Table 4 Accent 1" w:uiPriority="49"/>
+    <w:lsdException w:name="List Table 5 Dark Accent 1" w:uiPriority="50"/>
+    <w:lsdException w:name="List Table 6 Colorful Accent 1" w:uiPriority="51"/>
+    <w:lsdException w:name="List Table 7 Colorful Accent 1" w:uiPriority="52"/>
+    <w:lsdException w:name="List Table 1 Light Accent 2" w:uiPriority="46"/>
+    <w:lsdException w:name="List Table 2 Accent 2" w:uiPriority="47"/>
+    <w:lsdException w:name="List Table 3 Accent 2" w:uiPriority="48"/>
+    <w:lsdException w:name="List Table 4 Accent 2" w:uiPriority="49"/>
+    <w:lsdException w:name="List Table 5 Dark Accent 2" w:uiPriority="50"/>
+    <w:lsdException w:name="List Table 6 Colorful Accent 2" w:uiPriority="51"/>
+    <w:lsdException w:name="List Table 7 Colorful Accent 2" w:uiPriority="52"/>
+    <w:lsdException w:name="List Table 1 Light Accent 3" w:uiPriority="46"/>
+    <w:lsdException w:name="List Table 2 Accent 3" w:uiPriority="47"/>
+    <w:lsdException w:name="List Table 3 Accent 3" w:uiPriority="48"/>
+    <w:lsdException w:name="List Table 4 Accent 3" w:uiPriority="49"/>
+    <w:lsdException w:name="List Table 5 Dark Accent 3" w:uiPriority="50"/>
+    <w:lsdException w:name="List Table 6 Colorful Accent 3" w:uiPriority="51"/>
+    <w:lsdException w:name="List Table 7 Colorful Accent 3" w:uiPriority="52"/>
+    <w:lsdException w:name="List Table 1 Light Accent 4" w:uiPriority="46"/>
+    <w:lsdException w:name="List Table 2 Accent 4" w:uiPriority="47"/>
+    <w:lsdException w:name="List Table 3 Accent 4" w:uiPriority="48"/>
+    <w:lsdException w:name="List Table 4 Accent 4" w:uiPriority="49"/>
+    <w:lsdException w:name="List Table 5 Dark Accent 4" w:uiPriority="50"/>
+    <w:lsdException w:name="List Table 6 Colorful Accent 4" w:uiPriority="51"/>
+    <w:lsdException w:name="List Table 7 Colorful Accent 4" w:uiPriority="52"/>
+    <w:lsdException w:name="List Table 1 Light Accent 5" w:uiPriority="46"/>
+    <w:lsdException w:name="List Table 2 Accent 5" w:uiPriority="47"/>
+    <w:lsdException w:name="List Table 3 Accent 5" w:uiPriority="48"/>
+    <w:lsdException w:name="List Table 4 Accent 5" w:uiPriority="49"/>
+    <w:lsdException w:name="List Table 5 Dark Accent 5" w:uiPriority="50"/>
+    <w:lsdException w:name="List Table 6 Colorful Accent 5" w:uiPriority="51"/>
+    <w:lsdException w:name="List Table 7 Colorful Accent 5" w:uiPriority="52"/>
+    <w:lsdException w:name="List Table 1 Light Accent 6" w:uiPriority="46"/>
+    <w:lsdException w:name="List Table 2 Accent 6" w:uiPriority="47"/>
+    <w:lsdException w:name="List Table 3 Accent 6" w:uiPriority="48"/>
+    <w:lsdException w:name="List Table 4 Accent 6" w:uiPriority="49"/>
+    <w:lsdException w:name="List Table 5 Dark Accent 6" w:uiPriority="50"/>
+    <w:lsdException w:name="List Table 6 Colorful Accent 6" w:uiPriority="51"/>
+    <w:lsdException w:name="List Table 7 Colorful Accent 6" w:uiPriority="52"/>
   </w:latentStyles>
   <w:style w:type="paragraph" w:default="1" w:styleId="Normal">
     <w:name w:val="Normal"/>
@@ -2449,7 +2655,6 @@
     <w:uiPriority w:val="99"/>
     <w:semiHidden/>
     <w:unhideWhenUsed/>
-    <w:qFormat/>
     <w:tblPr>
       <w:tblInd w:w="0" w:type="dxa"/>
       <w:tblCellMar>

</xml_diff>